<commit_message>
Fortran & Matlab: set conczinf of O2 = 0.0 if < 0.0 AND include O2H2S=2.0 stoichiometry for H2s oxidation, was 1.0 before
</commit_message>
<xml_diff>
--- a/FORTRAN_code/cGENIE/1_RUN_commands_PreInd.docx
+++ b/FORTRAN_code/cGENIE/1_RUN_commands_PreInd.docx
@@ -53,33 +53,18 @@
           <w:sz w:val="28"/>
           <w:szCs w:val="28"/>
         </w:rPr>
-        <w:t xml:space="preserve">SO4: FH2S to zox line 106; </w:t>
-        <w:tab/>
-        <w:t>FSO4 at zso4 line 181</w:t>
-      </w:r>
-    </w:p>
-    <w:p>
-      <w:pPr>
-        <w:pStyle w:val="style0"/>
-        <w:jc w:val="left"/>
-      </w:pPr>
-      <w:r>
-        <w:rPr>
-          <w:b w:val="false"/>
-          <w:bCs w:val="false"/>
+        <w:t xml:space="preserve">SO4: FH2S to zox line </w:t>
+      </w:r>
+      <w:r>
+        <w:rPr>
+          <w:b/>
+          <w:bCs/>
+          <w:color w:val="FF0000"/>
           <w:sz w:val="28"/>
           <w:szCs w:val="28"/>
         </w:rPr>
-        <w:t>H2S: zso4FH2S at zso4 line 53;</w:t>
-        <w:tab/>
-        <w:t>zoxFH2S at zox line 79</w:t>
-      </w:r>
-    </w:p>
-    <w:p>
-      <w:pPr>
-        <w:pStyle w:val="style0"/>
-        <w:jc w:val="left"/>
-      </w:pPr>
+        <w:t>106</w:t>
+      </w:r>
       <w:r>
         <w:rPr>
           <w:b w:val="false"/>
@@ -87,22 +72,19 @@
           <w:sz w:val="28"/>
           <w:szCs w:val="28"/>
         </w:rPr>
-        <w:t>O2: FO2 at zox line 133</w:t>
-      </w:r>
-    </w:p>
-    <w:p>
-      <w:pPr>
-        <w:pStyle w:val="style0"/>
-        <w:jc w:val="left"/>
-      </w:pPr>
-      <w:r>
-        <w:rPr>
-          <w:b w:val="false"/>
-          <w:bCs w:val="false"/>
+        <w:t xml:space="preserve">; </w:t>
+        <w:tab/>
+        <w:t xml:space="preserve">FSO4 at zso4 line </w:t>
+      </w:r>
+      <w:r>
+        <w:rPr>
+          <w:b/>
+          <w:bCs/>
+          <w:color w:val="FF0000"/>
           <w:sz w:val="28"/>
           <w:szCs w:val="28"/>
         </w:rPr>
-        <w:t>ALK: line 71, 97</w:t>
+        <w:t>181</w:t>
       </w:r>
     </w:p>
     <w:p>
@@ -112,29 +94,23 @@
       </w:pPr>
       <w:r>
         <w:rPr>
-          <w:b/>
-          <w:bCs/>
+          <w:b w:val="false"/>
+          <w:bCs w:val="false"/>
           <w:sz w:val="28"/>
           <w:szCs w:val="28"/>
         </w:rPr>
-        <w:t>FORTRAN</w:t>
-      </w:r>
-      <w:r>
-        <w:rPr>
-          <w:b w:val="false"/>
-          <w:bCs w:val="false"/>
+        <w:t xml:space="preserve">H2S: zso4FH2S at zso4 line </w:t>
+      </w:r>
+      <w:r>
+        <w:rPr>
+          <w:b/>
+          <w:bCs/>
+          <w:color w:val="FF0000"/>
           <w:sz w:val="28"/>
           <w:szCs w:val="28"/>
         </w:rPr>
-        <w:t>:</w:t>
-        <w:t xml:space="preserve"> </w:t>
-      </w:r>
-    </w:p>
-    <w:p>
-      <w:pPr>
-        <w:pStyle w:val="style0"/>
-        <w:jc w:val="left"/>
-      </w:pPr>
+        <w:t>53</w:t>
+      </w:r>
       <w:r>
         <w:rPr>
           <w:b w:val="false"/>
@@ -142,40 +118,44 @@
           <w:sz w:val="28"/>
           <w:szCs w:val="28"/>
         </w:rPr>
-        <w:t>in initialize: NC1, NC2, ALKRNIT, ALKRH2S, ALKRMET, ALKRAOM</w:t>
-      </w:r>
-    </w:p>
-    <w:p>
-      <w:pPr>
-        <w:pStyle w:val="style0"/>
-        <w:jc w:val="left"/>
-      </w:pPr>
-      <w:r>
-        <w:rPr>
-          <w:b w:val="false"/>
-          <w:bCs w:val="false"/>
+        <w:t>;</w:t>
+        <w:tab/>
+        <w:t xml:space="preserve">zoxFH2S at zox line </w:t>
+      </w:r>
+      <w:r>
+        <w:rPr>
+          <w:b/>
+          <w:bCs/>
+          <w:color w:val="FF0000"/>
           <w:sz w:val="28"/>
           <w:szCs w:val="28"/>
         </w:rPr>
-        <w:t xml:space="preserve">O2: FUN_huelseetal2016_calcFO2 lines </w:t>
-      </w:r>
-      <w:r>
-        <w:rPr>
-          <w:b/>
-          <w:bCs/>
-          <w:color w:val="800000"/>
+        <w:t>79</w:t>
+      </w:r>
+    </w:p>
+    <w:p>
+      <w:pPr>
+        <w:pStyle w:val="style0"/>
+        <w:jc w:val="left"/>
+      </w:pPr>
+      <w:r>
+        <w:rPr>
+          <w:b w:val="false"/>
+          <w:bCs w:val="false"/>
           <w:sz w:val="28"/>
           <w:szCs w:val="28"/>
         </w:rPr>
-        <w:t>1433</w:t>
-      </w:r>
-      <w:r>
-        <w:rPr>
-          <w:b w:val="false"/>
-          <w:bCs w:val="false"/>
+        <w:t xml:space="preserve">O2: FO2 at zox line </w:t>
+      </w:r>
+      <w:r>
+        <w:rPr>
+          <w:b/>
+          <w:bCs/>
+          <w:color w:val="FF0000"/>
           <w:sz w:val="28"/>
           <w:szCs w:val="28"/>
         </w:rPr>
+        <w:t>133</w:t>
       </w:r>
     </w:p>
     <w:p>
@@ -190,17 +170,17 @@
           <w:sz w:val="28"/>
           <w:szCs w:val="28"/>
         </w:rPr>
-        <w:t xml:space="preserve">SO4: FH2S to zox lines </w:t>
-      </w:r>
-      <w:r>
-        <w:rPr>
-          <w:b/>
-          <w:bCs/>
-          <w:color w:val="800000"/>
+        <w:t xml:space="preserve">ALK: zso4FALK line </w:t>
+      </w:r>
+      <w:r>
+        <w:rPr>
+          <w:b/>
+          <w:bCs/>
+          <w:color w:val="FF0000"/>
           <w:sz w:val="28"/>
           <w:szCs w:val="28"/>
         </w:rPr>
-        <w:t>1853</w:t>
+        <w:t>71</w:t>
       </w:r>
       <w:r>
         <w:rPr>
@@ -209,17 +189,17 @@
           <w:sz w:val="28"/>
           <w:szCs w:val="28"/>
         </w:rPr>
-        <w:t xml:space="preserve">; FUN_calcFSO4 to zso4 lines </w:t>
-      </w:r>
-      <w:r>
-        <w:rPr>
-          <w:b/>
-          <w:bCs/>
-          <w:color w:val="800000"/>
+        <w:t xml:space="preserve">, zoxFALK line </w:t>
+      </w:r>
+      <w:r>
+        <w:rPr>
+          <w:b/>
+          <w:bCs/>
+          <w:color w:val="FF0000"/>
           <w:sz w:val="28"/>
           <w:szCs w:val="28"/>
         </w:rPr>
-        <w:t>1962</w:t>
+        <w:t>97</w:t>
       </w:r>
     </w:p>
     <w:p>
@@ -229,23 +209,28 @@
       </w:pPr>
       <w:r>
         <w:rPr>
-          <w:b w:val="false"/>
-          <w:bCs w:val="false"/>
+          <w:b/>
+          <w:bCs/>
           <w:sz w:val="28"/>
           <w:szCs w:val="28"/>
         </w:rPr>
-        <w:t xml:space="preserve">H2S: zso4FH2S to zso4 line </w:t>
-      </w:r>
-      <w:r>
-        <w:rPr>
-          <w:b/>
-          <w:bCs/>
-          <w:color w:val="800000"/>
+        <w:t>FORTRAN</w:t>
+      </w:r>
+      <w:r>
+        <w:rPr>
+          <w:b w:val="false"/>
+          <w:bCs w:val="false"/>
           <w:sz w:val="28"/>
           <w:szCs w:val="28"/>
         </w:rPr>
-        <w:t>2233</w:t>
-      </w:r>
+        <w:t xml:space="preserve">: </w:t>
+      </w:r>
+    </w:p>
+    <w:p>
+      <w:pPr>
+        <w:pStyle w:val="style0"/>
+        <w:jc w:val="left"/>
+      </w:pPr>
       <w:r>
         <w:rPr>
           <w:b w:val="false"/>
@@ -253,31 +238,134 @@
           <w:sz w:val="28"/>
           <w:szCs w:val="28"/>
         </w:rPr>
-        <w:t xml:space="preserve">; zoxFH2S to zox line </w:t>
-      </w:r>
-      <w:r>
-        <w:rPr>
-          <w:b/>
-          <w:bCs/>
-          <w:color w:val="800000"/>
+        <w:t>in initialize: NC1, NC2, ALKRNIT, ALKRH2S, ALKRMET, ALKRAOM</w:t>
+      </w:r>
+    </w:p>
+    <w:p>
+      <w:pPr>
+        <w:pStyle w:val="style0"/>
+        <w:jc w:val="left"/>
+      </w:pPr>
+      <w:r>
+        <w:rPr>
+          <w:b w:val="false"/>
+          <w:bCs w:val="false"/>
           <w:sz w:val="28"/>
           <w:szCs w:val="28"/>
         </w:rPr>
-        <w:t>2271</w:t>
-      </w:r>
-    </w:p>
-    <w:p>
-      <w:pPr>
-        <w:pStyle w:val="style0"/>
-        <w:jc w:val="left"/>
-      </w:pPr>
-      <w:r>
-        <w:rPr>
-          <w:b w:val="false"/>
-          <w:bCs w:val="false"/>
+        <w:t xml:space="preserve">O2: FUN_huelseetal2016_calcFO2 lines </w:t>
+      </w:r>
+      <w:r>
+        <w:rPr>
+          <w:b/>
+          <w:bCs/>
+          <w:color w:val="FF0000"/>
           <w:sz w:val="28"/>
           <w:szCs w:val="28"/>
         </w:rPr>
+        <w:t>1433</w:t>
+      </w:r>
+    </w:p>
+    <w:p>
+      <w:pPr>
+        <w:pStyle w:val="style0"/>
+        <w:jc w:val="left"/>
+      </w:pPr>
+      <w:r>
+        <w:rPr>
+          <w:b w:val="false"/>
+          <w:bCs w:val="false"/>
+          <w:sz w:val="28"/>
+          <w:szCs w:val="28"/>
+        </w:rPr>
+        <w:t xml:space="preserve">SO4: FH2S to zox lines </w:t>
+      </w:r>
+      <w:r>
+        <w:rPr>
+          <w:b/>
+          <w:bCs/>
+          <w:color w:val="FF0000"/>
+          <w:sz w:val="28"/>
+          <w:szCs w:val="28"/>
+        </w:rPr>
+        <w:t>1853</w:t>
+      </w:r>
+      <w:r>
+        <w:rPr>
+          <w:b w:val="false"/>
+          <w:bCs w:val="false"/>
+          <w:sz w:val="28"/>
+          <w:szCs w:val="28"/>
+        </w:rPr>
+        <w:t xml:space="preserve">; FUN_calcFSO4 to zso4 lines </w:t>
+      </w:r>
+      <w:r>
+        <w:rPr>
+          <w:b/>
+          <w:bCs/>
+          <w:color w:val="FF0000"/>
+          <w:sz w:val="28"/>
+          <w:szCs w:val="28"/>
+        </w:rPr>
+        <w:t>1962</w:t>
+      </w:r>
+    </w:p>
+    <w:p>
+      <w:pPr>
+        <w:pStyle w:val="style0"/>
+        <w:jc w:val="left"/>
+      </w:pPr>
+      <w:r>
+        <w:rPr>
+          <w:b w:val="false"/>
+          <w:bCs w:val="false"/>
+          <w:sz w:val="28"/>
+          <w:szCs w:val="28"/>
+        </w:rPr>
+        <w:t xml:space="preserve">H2S: zso4FH2S to zso4 line </w:t>
+      </w:r>
+      <w:r>
+        <w:rPr>
+          <w:b/>
+          <w:bCs/>
+          <w:color w:val="FF0000"/>
+          <w:sz w:val="28"/>
+          <w:szCs w:val="28"/>
+        </w:rPr>
+        <w:t>2233</w:t>
+      </w:r>
+      <w:r>
+        <w:rPr>
+          <w:b w:val="false"/>
+          <w:bCs w:val="false"/>
+          <w:sz w:val="28"/>
+          <w:szCs w:val="28"/>
+        </w:rPr>
+        <w:t xml:space="preserve">; zoxFH2S to zox line </w:t>
+      </w:r>
+      <w:r>
+        <w:rPr>
+          <w:b/>
+          <w:bCs/>
+          <w:color w:val="FF0000"/>
+          <w:sz w:val="28"/>
+          <w:szCs w:val="28"/>
+        </w:rPr>
+        <w:t>2271</w:t>
+      </w:r>
+    </w:p>
+    <w:p>
+      <w:pPr>
+        <w:pStyle w:val="style0"/>
+        <w:jc w:val="left"/>
+      </w:pPr>
+      <w:r>
+        <w:rPr>
+          <w:b w:val="false"/>
+          <w:bCs w:val="false"/>
+          <w:sz w:val="28"/>
+          <w:szCs w:val="28"/>
+        </w:rPr>
         <w:t xml:space="preserve">ALK: </w:t>
       </w:r>
       <w:r>
@@ -302,7 +390,7 @@
         <w:rPr>
           <w:b/>
           <w:bCs/>
-          <w:color w:val="800000"/>
+          <w:color w:val="FF0000"/>
           <w:sz w:val="28"/>
           <w:szCs w:val="28"/>
         </w:rPr>
@@ -332,19 +420,11 @@
         <w:rPr>
           <w:b/>
           <w:bCs/>
-          <w:color w:val="800000"/>
+          <w:color w:val="FF0000"/>
           <w:sz w:val="28"/>
           <w:szCs w:val="28"/>
         </w:rPr>
         <w:t>2865</w:t>
-      </w:r>
-      <w:r>
-        <w:rPr>
-          <w:b w:val="false"/>
-          <w:bCs w:val="false"/>
-          <w:sz w:val="28"/>
-          <w:szCs w:val="28"/>
-        </w:rPr>
       </w:r>
     </w:p>
     <w:p>
@@ -446,10 +526,7 @@
         <w:pStyle w:val="style0"/>
       </w:pPr>
       <w:r>
-        <w:rPr>
-          <w:sz w:val="20"/>
-          <w:szCs w:val="20"/>
-        </w:rPr>
+        <w:rPr/>
       </w:r>
     </w:p>
     <w:p>
@@ -493,10 +570,7 @@
         <w:pStyle w:val="style0"/>
       </w:pPr>
       <w:r>
-        <w:rPr>
-          <w:sz w:val="20"/>
-          <w:szCs w:val="20"/>
-        </w:rPr>
+        <w:rPr/>
       </w:r>
     </w:p>
     <w:p>
@@ -540,10 +614,7 @@
         <w:pStyle w:val="style0"/>
       </w:pPr>
       <w:r>
-        <w:rPr>
-          <w:sz w:val="20"/>
-          <w:szCs w:val="20"/>
-        </w:rPr>
+        <w:rPr/>
       </w:r>
     </w:p>
     <w:p>
@@ -587,10 +658,7 @@
         <w:pStyle w:val="style0"/>
       </w:pPr>
       <w:r>
-        <w:rPr>
-          <w:sz w:val="20"/>
-          <w:szCs w:val="20"/>
-        </w:rPr>
+        <w:rPr/>
       </w:r>
     </w:p>
     <w:p>
@@ -634,10 +702,7 @@
         <w:pStyle w:val="style0"/>
       </w:pPr>
       <w:r>
-        <w:rPr>
-          <w:sz w:val="20"/>
-          <w:szCs w:val="20"/>
-        </w:rPr>
+        <w:rPr/>
       </w:r>
     </w:p>
     <w:p>
@@ -681,10 +746,7 @@
         <w:pStyle w:val="style0"/>
       </w:pPr>
       <w:r>
-        <w:rPr>
-          <w:sz w:val="20"/>
-          <w:szCs w:val="20"/>
-        </w:rPr>
+        <w:rPr/>
       </w:r>
     </w:p>
     <w:p>
@@ -728,10 +790,7 @@
         <w:pStyle w:val="style0"/>
       </w:pPr>
       <w:r>
-        <w:rPr>
-          <w:sz w:val="20"/>
-          <w:szCs w:val="20"/>
-        </w:rPr>
+        <w:rPr/>
       </w:r>
     </w:p>
     <w:p>
@@ -783,10 +842,7 @@
         <w:pStyle w:val="style0"/>
       </w:pPr>
       <w:r>
-        <w:rPr>
-          <w:sz w:val="20"/>
-          <w:szCs w:val="20"/>
-        </w:rPr>
+        <w:rPr/>
       </w:r>
     </w:p>
     <w:p>
@@ -857,10 +913,7 @@
         <w:pStyle w:val="style0"/>
       </w:pPr>
       <w:r>
-        <w:rPr>
-          <w:sz w:val="20"/>
-          <w:szCs w:val="20"/>
-        </w:rPr>
+        <w:rPr/>
       </w:r>
     </w:p>
     <w:p>
@@ -936,10 +989,7 @@
         <w:pStyle w:val="style0"/>
       </w:pPr>
       <w:r>
-        <w:rPr>
-          <w:sz w:val="20"/>
-          <w:szCs w:val="20"/>
-        </w:rPr>
+        <w:rPr/>
       </w:r>
     </w:p>
     <w:p>
@@ -1018,10 +1068,7 @@
         <w:pStyle w:val="style0"/>
       </w:pPr>
       <w:r>
-        <w:rPr>
-          <w:sz w:val="20"/>
-          <w:szCs w:val="20"/>
-        </w:rPr>
+        <w:rPr/>
       </w:r>
     </w:p>
     <w:p>
@@ -1065,10 +1112,7 @@
         <w:pStyle w:val="style0"/>
       </w:pPr>
       <w:r>
-        <w:rPr>
-          <w:sz w:val="20"/>
-          <w:szCs w:val="20"/>
-        </w:rPr>
+        <w:rPr/>
       </w:r>
     </w:p>
     <w:p>
@@ -1112,10 +1156,7 @@
         <w:pStyle w:val="style0"/>
       </w:pPr>
       <w:r>
-        <w:rPr>
-          <w:sz w:val="20"/>
-          <w:szCs w:val="20"/>
-        </w:rPr>
+        <w:rPr/>
       </w:r>
     </w:p>
     <w:p>
@@ -1159,10 +1200,7 @@
         <w:pStyle w:val="style0"/>
       </w:pPr>
       <w:r>
-        <w:rPr>
-          <w:sz w:val="20"/>
-          <w:szCs w:val="20"/>
-        </w:rPr>
+        <w:rPr/>
       </w:r>
     </w:p>
     <w:p>
@@ -1206,32 +1244,23 @@
         <w:pStyle w:val="style0"/>
       </w:pPr>
       <w:r>
-        <w:rPr>
-          <w:sz w:val="20"/>
-          <w:szCs w:val="20"/>
-        </w:rPr>
-      </w:r>
-    </w:p>
-    <w:p>
-      <w:pPr>
-        <w:pStyle w:val="style0"/>
-      </w:pPr>
-      <w:r>
-        <w:rPr>
-          <w:sz w:val="20"/>
-          <w:szCs w:val="20"/>
-        </w:rPr>
-      </w:r>
-    </w:p>
-    <w:p>
-      <w:pPr>
-        <w:pStyle w:val="style0"/>
-      </w:pPr>
-      <w:r>
-        <w:rPr>
-          <w:sz w:val="20"/>
-          <w:szCs w:val="20"/>
-        </w:rPr>
+        <w:rPr/>
+      </w:r>
+    </w:p>
+    <w:p>
+      <w:pPr>
+        <w:pStyle w:val="style0"/>
+      </w:pPr>
+      <w:r>
+        <w:rPr/>
+      </w:r>
+    </w:p>
+    <w:p>
+      <w:pPr>
+        <w:pStyle w:val="style0"/>
+      </w:pPr>
+      <w:r>
+        <w:rPr/>
       </w:r>
     </w:p>
     <w:p>
@@ -1253,21 +1282,15 @@
         <w:pStyle w:val="style0"/>
       </w:pPr>
       <w:r>
-        <w:rPr>
-          <w:sz w:val="20"/>
-          <w:szCs w:val="20"/>
-        </w:rPr>
-      </w:r>
-    </w:p>
-    <w:p>
-      <w:pPr>
-        <w:pStyle w:val="style0"/>
-      </w:pPr>
-      <w:r>
-        <w:rPr>
-          <w:sz w:val="20"/>
-          <w:szCs w:val="20"/>
-        </w:rPr>
+        <w:rPr/>
+      </w:r>
+    </w:p>
+    <w:p>
+      <w:pPr>
+        <w:pStyle w:val="style0"/>
+      </w:pPr>
+      <w:r>
+        <w:rPr/>
       </w:r>
     </w:p>
     <w:p>
@@ -1364,23 +1387,15 @@
         <w:pStyle w:val="style0"/>
       </w:pPr>
       <w:r>
-        <w:rPr>
-          <w:sz w:val="20"/>
-          <w:szCs w:val="20"/>
-        </w:rPr>
-      </w:r>
-    </w:p>
-    <w:p>
-      <w:pPr>
-        <w:pStyle w:val="style0"/>
-      </w:pPr>
-      <w:r>
-        <w:rPr>
-          <w:b/>
-          <w:bCs/>
-          <w:sz w:val="20"/>
-          <w:szCs w:val="20"/>
-        </w:rPr>
+        <w:rPr/>
+      </w:r>
+    </w:p>
+    <w:p>
+      <w:pPr>
+        <w:pStyle w:val="style0"/>
+      </w:pPr>
+      <w:r>
+        <w:rPr/>
       </w:r>
     </w:p>
     <w:p>
@@ -1402,10 +1417,7 @@
         <w:pStyle w:val="style0"/>
       </w:pPr>
       <w:r>
-        <w:rPr>
-          <w:sz w:val="20"/>
-          <w:szCs w:val="20"/>
-        </w:rPr>
+        <w:rPr/>
       </w:r>
     </w:p>
     <w:p>
@@ -1449,10 +1461,7 @@
         <w:pStyle w:val="style0"/>
       </w:pPr>
       <w:r>
-        <w:rPr>
-          <w:sz w:val="20"/>
-          <w:szCs w:val="20"/>
-        </w:rPr>
+        <w:rPr/>
       </w:r>
     </w:p>
     <w:p>
@@ -1496,10 +1505,7 @@
         <w:pStyle w:val="style0"/>
       </w:pPr>
       <w:r>
-        <w:rPr>
-          <w:sz w:val="20"/>
-          <w:szCs w:val="20"/>
-        </w:rPr>
+        <w:rPr/>
       </w:r>
     </w:p>
     <w:p>
@@ -1543,10 +1549,7 @@
         <w:pStyle w:val="style0"/>
       </w:pPr>
       <w:r>
-        <w:rPr>
-          <w:sz w:val="20"/>
-          <w:szCs w:val="20"/>
-        </w:rPr>
+        <w:rPr/>
       </w:r>
     </w:p>
     <w:p>
@@ -1606,10 +1609,7 @@
         <w:pStyle w:val="style0"/>
       </w:pPr>
       <w:r>
-        <w:rPr>
-          <w:sz w:val="20"/>
-          <w:szCs w:val="20"/>
-        </w:rPr>
+        <w:rPr/>
       </w:r>
     </w:p>
     <w:p>
@@ -1653,10 +1653,7 @@
         <w:pStyle w:val="style0"/>
       </w:pPr>
       <w:r>
-        <w:rPr>
-          <w:sz w:val="20"/>
-          <w:szCs w:val="20"/>
-        </w:rPr>
+        <w:rPr/>
       </w:r>
     </w:p>
     <w:p>
@@ -1700,10 +1697,23 @@
         <w:pStyle w:val="style0"/>
       </w:pPr>
       <w:r>
-        <w:rPr>
-          <w:sz w:val="18"/>
-          <w:szCs w:val="18"/>
-        </w:rPr>
+        <w:rPr/>
+      </w:r>
+    </w:p>
+    <w:p>
+      <w:pPr>
+        <w:pStyle w:val="style0"/>
+      </w:pPr>
+      <w:r>
+        <w:rPr/>
+      </w:r>
+    </w:p>
+    <w:p>
+      <w:pPr>
+        <w:pStyle w:val="style0"/>
+      </w:pPr>
+      <w:r>
+        <w:rPr/>
       </w:r>
     </w:p>
     <w:p>
@@ -1725,21 +1735,7 @@
         <w:pStyle w:val="style0"/>
       </w:pPr>
       <w:r>
-        <w:rPr>
-          <w:sz w:val="20"/>
-          <w:szCs w:val="20"/>
-        </w:rPr>
-      </w:r>
-    </w:p>
-    <w:p>
-      <w:pPr>
-        <w:pStyle w:val="style0"/>
-      </w:pPr>
-      <w:r>
-        <w:rPr>
-          <w:sz w:val="20"/>
-          <w:szCs w:val="20"/>
-        </w:rPr>
+        <w:rPr/>
       </w:r>
     </w:p>
     <w:p>
@@ -1844,10 +1840,7 @@
         <w:pStyle w:val="style0"/>
       </w:pPr>
       <w:r>
-        <w:rPr>
-          <w:sz w:val="20"/>
-          <w:szCs w:val="20"/>
-        </w:rPr>
+        <w:rPr/>
       </w:r>
     </w:p>
     <w:p>
@@ -1900,21 +1893,15 @@
         <w:pStyle w:val="style0"/>
       </w:pPr>
       <w:r>
-        <w:rPr>
-          <w:sz w:val="20"/>
-          <w:szCs w:val="20"/>
-        </w:rPr>
-      </w:r>
-    </w:p>
-    <w:p>
-      <w:pPr>
-        <w:pStyle w:val="style0"/>
-      </w:pPr>
-      <w:r>
-        <w:rPr>
-          <w:sz w:val="20"/>
-          <w:szCs w:val="20"/>
-        </w:rPr>
+        <w:rPr/>
+      </w:r>
+    </w:p>
+    <w:p>
+      <w:pPr>
+        <w:pStyle w:val="style0"/>
+      </w:pPr>
+      <w:r>
+        <w:rPr/>
       </w:r>
     </w:p>
     <w:p>
@@ -1958,10 +1945,7 @@
         <w:pStyle w:val="style0"/>
       </w:pPr>
       <w:r>
-        <w:rPr>
-          <w:sz w:val="20"/>
-          <w:szCs w:val="20"/>
-        </w:rPr>
+        <w:rPr/>
       </w:r>
     </w:p>
     <w:p>
@@ -1992,7 +1976,7 @@
       <w:pPr>
         <w:pStyle w:val="style0"/>
       </w:pPr>
-      <w:bookmarkStart w:id="6" w:name="Bookmark"/>
+      <w:bookmarkStart w:id="6" w:name="Bookmark1"/>
       <w:r>
         <w:rPr>
           <w:sz w:val="20"/>
@@ -2000,7 +1984,7 @@
         </w:rPr>
         <w:t xml:space="preserve">qsub -j y -o cgenie_output -V -S /bin/bash runmuffin.sh cgenie.eb_go_gs_ac_bg_sg_rg.worjh2.BASES DOM/09_OMEN_GENIE_PreInd_March2017 </w:t>
       </w:r>
-      <w:bookmarkStart w:id="7" w:name="__DdeLink__185_1326269378"/>
+      <w:bookmarkStart w:id="7" w:name="Bookmark"/>
       <w:r>
         <w:rPr>
           <w:sz w:val="20"/>
@@ -2030,48 +2014,69 @@
         <w:pStyle w:val="style0"/>
       </w:pPr>
       <w:r>
-        <w:rPr>
-          <w:sz w:val="20"/>
-          <w:szCs w:val="20"/>
-        </w:rPr>
-      </w:r>
-    </w:p>
-    <w:p>
-      <w:pPr>
-        <w:pStyle w:val="style0"/>
-      </w:pPr>
-      <w:r>
-        <w:rPr>
-          <w:sz w:val="20"/>
-          <w:szCs w:val="20"/>
-        </w:rPr>
-      </w:r>
-    </w:p>
-    <w:p>
-      <w:pPr>
-        <w:pStyle w:val="style0"/>
-      </w:pPr>
-      <w:r>
-        <w:rPr>
-          <w:b/>
-          <w:bCs/>
-          <w:sz w:val="20"/>
-          <w:szCs w:val="20"/>
-        </w:rPr>
-        <w:t>----------- 16 ocean level setup: now set minimum sedimentationrate to 5.0e-4 instead of 4.0e-4 …. check if k=0.01 is not crushing anymore and if results look OK</w:t>
-      </w:r>
-    </w:p>
-    <w:p>
-      <w:pPr>
-        <w:pStyle w:val="style0"/>
-      </w:pPr>
-      <w:r>
-        <w:rPr>
-          <w:b/>
-          <w:bCs/>
-          <w:sz w:val="20"/>
-          <w:szCs w:val="20"/>
-        </w:rPr>
+        <w:rPr/>
+      </w:r>
+    </w:p>
+    <w:p>
+      <w:pPr>
+        <w:pStyle w:val="style0"/>
+      </w:pPr>
+      <w:r>
+        <w:rPr/>
+      </w:r>
+    </w:p>
+    <w:p>
+      <w:pPr>
+        <w:pStyle w:val="style0"/>
+      </w:pPr>
+      <w:r>
+        <w:rPr/>
+      </w:r>
+    </w:p>
+    <w:p>
+      <w:pPr>
+        <w:pStyle w:val="style0"/>
+      </w:pPr>
+      <w:r>
+        <w:rPr/>
+      </w:r>
+    </w:p>
+    <w:p>
+      <w:pPr>
+        <w:pStyle w:val="style0"/>
+      </w:pPr>
+      <w:r>
+        <w:rPr/>
+      </w:r>
+    </w:p>
+    <w:p>
+      <w:pPr>
+        <w:pStyle w:val="style0"/>
+      </w:pPr>
+      <w:r>
+        <w:rPr/>
+      </w:r>
+    </w:p>
+    <w:p>
+      <w:pPr>
+        <w:pStyle w:val="style0"/>
+      </w:pPr>
+      <w:r>
+        <w:rPr>
+          <w:b/>
+          <w:bCs/>
+          <w:sz w:val="20"/>
+          <w:szCs w:val="20"/>
+        </w:rPr>
+        <w:t>----------- 16 ocean level setup: now set minimum sedimentationrate to 5.0e-4 instead of 4.0e-4 …. check if k=0.01 is not crashing anymore and if results look OK</w:t>
+      </w:r>
+    </w:p>
+    <w:p>
+      <w:pPr>
+        <w:pStyle w:val="style0"/>
+      </w:pPr>
+      <w:r>
+        <w:rPr/>
       </w:r>
     </w:p>
     <w:p>
@@ -2115,12 +2120,7 @@
         <w:pStyle w:val="style0"/>
       </w:pPr>
       <w:r>
-        <w:rPr>
-          <w:b w:val="false"/>
-          <w:bCs w:val="false"/>
-          <w:sz w:val="20"/>
-          <w:szCs w:val="20"/>
-        </w:rPr>
+        <w:rPr/>
       </w:r>
     </w:p>
     <w:p>
@@ -2164,10 +2164,7 @@
         <w:pStyle w:val="style0"/>
       </w:pPr>
       <w:r>
-        <w:rPr>
-          <w:sz w:val="20"/>
-          <w:szCs w:val="20"/>
-        </w:rPr>
+        <w:rPr/>
       </w:r>
     </w:p>
     <w:p>
@@ -2211,10 +2208,7 @@
         <w:pStyle w:val="style0"/>
       </w:pPr>
       <w:r>
-        <w:rPr>
-          <w:sz w:val="20"/>
-          <w:szCs w:val="20"/>
-        </w:rPr>
+        <w:rPr/>
       </w:r>
     </w:p>
     <w:p>
@@ -2258,10 +2252,7 @@
         <w:pStyle w:val="style0"/>
       </w:pPr>
       <w:r>
-        <w:rPr>
-          <w:sz w:val="20"/>
-          <w:szCs w:val="20"/>
-        </w:rPr>
+        <w:rPr/>
       </w:r>
     </w:p>
     <w:p>
@@ -2305,65 +2296,61 @@
         <w:pStyle w:val="style0"/>
       </w:pPr>
       <w:r>
-        <w:rPr>
-          <w:b w:val="false"/>
-          <w:bCs w:val="false"/>
-          <w:sz w:val="20"/>
-          <w:szCs w:val="20"/>
-        </w:rPr>
-      </w:r>
-    </w:p>
-    <w:p>
-      <w:pPr>
-        <w:pStyle w:val="style0"/>
-      </w:pPr>
-      <w:r>
-        <w:rPr>
-          <w:b w:val="false"/>
-          <w:bCs w:val="false"/>
-          <w:sz w:val="20"/>
-          <w:szCs w:val="20"/>
-        </w:rPr>
-      </w:r>
-    </w:p>
-    <w:p>
-      <w:pPr>
-        <w:pStyle w:val="style0"/>
-      </w:pPr>
-      <w:r>
-        <w:rPr>
-          <w:b w:val="false"/>
-          <w:bCs w:val="false"/>
-          <w:sz w:val="20"/>
-          <w:szCs w:val="20"/>
-        </w:rPr>
-      </w:r>
-    </w:p>
-    <w:p>
-      <w:pPr>
-        <w:pStyle w:val="style0"/>
-      </w:pPr>
-      <w:r>
-        <w:rPr>
-          <w:b w:val="false"/>
-          <w:bCs w:val="false"/>
-          <w:sz w:val="20"/>
-          <w:szCs w:val="20"/>
-        </w:rPr>
-      </w:r>
-    </w:p>
-    <w:p>
-      <w:pPr>
-        <w:pStyle w:val="style0"/>
-      </w:pPr>
-      <w:r>
-        <w:rPr>
-          <w:b/>
-          <w:bCs/>
-          <w:sz w:val="20"/>
-          <w:szCs w:val="20"/>
-        </w:rPr>
-        <w:t>----------- artifical ocean using the complete OMEN model, no air-sea gas, no weathering, no CaCO3 burial</w:t>
+        <w:rPr/>
+      </w:r>
+    </w:p>
+    <w:p>
+      <w:pPr>
+        <w:pStyle w:val="style0"/>
+      </w:pPr>
+      <w:r>
+        <w:rPr/>
+      </w:r>
+    </w:p>
+    <w:p>
+      <w:pPr>
+        <w:pStyle w:val="style0"/>
+      </w:pPr>
+      <w:r>
+        <w:rPr/>
+      </w:r>
+    </w:p>
+    <w:p>
+      <w:pPr>
+        <w:pStyle w:val="style0"/>
+      </w:pPr>
+      <w:r>
+        <w:rPr>
+          <w:b/>
+          <w:bCs/>
+          <w:sz w:val="20"/>
+          <w:szCs w:val="20"/>
+        </w:rPr>
+        <w:t xml:space="preserve">----------- </w:t>
+      </w:r>
+      <w:r>
+        <w:rPr>
+          <w:b/>
+          <w:bCs/>
+          <w:color w:val="FF0000"/>
+          <w:sz w:val="24"/>
+          <w:szCs w:val="24"/>
+        </w:rPr>
+        <w:t>artifical ocean using the complete OMEN model</w:t>
+      </w:r>
+    </w:p>
+    <w:p>
+      <w:pPr>
+        <w:pStyle w:val="style0"/>
+      </w:pPr>
+      <w:r>
+        <w:rPr>
+          <w:b/>
+          <w:bCs/>
+          <w:sz w:val="20"/>
+          <w:szCs w:val="20"/>
+        </w:rPr>
+        <w:t>no air-sea gas, no weathering, no CaCO3 burial</w:t>
       </w:r>
     </w:p>
     <w:p>
@@ -2411,9 +2398,34 @@
         <w:rPr>
           <w:b/>
           <w:bCs/>
-          <w:sz w:val="20"/>
-          <w:szCs w:val="20"/>
-        </w:rPr>
+          <w:color w:val="FF0000"/>
+          <w:sz w:val="20"/>
+          <w:szCs w:val="20"/>
+        </w:rPr>
+        <w:t>[O2] increases, [H2] decreases... 6_EXP_Shelves_2703_TOTAL_Full_OMEN.eps</w:t>
+      </w:r>
+    </w:p>
+    <w:p>
+      <w:pPr>
+        <w:pStyle w:val="style0"/>
+      </w:pPr>
+      <w:r>
+        <w:rPr>
+          <w:b/>
+          <w:bCs/>
+          <w:color w:val="FF0000"/>
+          <w:sz w:val="20"/>
+          <w:szCs w:val="20"/>
+        </w:rPr>
+        <w:t>apparently not all H2S is oxidized, maybe problem with zoxgf as this has a big impact for very small zox...</w:t>
+      </w:r>
+    </w:p>
+    <w:p>
+      <w:pPr>
+        <w:pStyle w:val="style0"/>
+      </w:pPr>
+      <w:r>
+        <w:rPr/>
       </w:r>
     </w:p>
     <w:p>
@@ -2450,8 +2462,7 @@
           <w:sz w:val="20"/>
           <w:szCs w:val="20"/>
         </w:rPr>
-        <w:t xml:space="preserve">job </w:t>
-        <w:t>10046</w:t>
+        <w:t>job 10046</w:t>
       </w:r>
     </w:p>
     <w:p>
@@ -2473,12 +2484,7 @@
         <w:pStyle w:val="style0"/>
       </w:pPr>
       <w:r>
-        <w:rPr>
-          <w:b w:val="false"/>
-          <w:bCs w:val="false"/>
-          <w:sz w:val="20"/>
-          <w:szCs w:val="20"/>
-        </w:rPr>
+        <w:rPr/>
       </w:r>
     </w:p>
     <w:p>
@@ -2515,8 +2521,7 @@
           <w:sz w:val="20"/>
           <w:szCs w:val="20"/>
         </w:rPr>
-        <w:t xml:space="preserve">job </w:t>
-        <w:t>10047</w:t>
+        <w:t>job 10047</w:t>
       </w:r>
     </w:p>
     <w:p>
@@ -2538,12 +2543,7 @@
         <w:pStyle w:val="style0"/>
       </w:pPr>
       <w:r>
-        <w:rPr>
-          <w:b w:val="false"/>
-          <w:bCs w:val="false"/>
-          <w:sz w:val="20"/>
-          <w:szCs w:val="20"/>
-        </w:rPr>
+        <w:rPr/>
       </w:r>
     </w:p>
     <w:p>
@@ -2580,50 +2580,102 @@
           <w:sz w:val="20"/>
           <w:szCs w:val="20"/>
         </w:rPr>
-        <w:t xml:space="preserve">job </w:t>
-        <w:t>10048</w:t>
-      </w:r>
-    </w:p>
-    <w:p>
-      <w:pPr>
-        <w:pStyle w:val="style0"/>
-      </w:pPr>
-      <w:r>
-        <w:rPr>
-          <w:b w:val="false"/>
-          <w:bCs w:val="false"/>
-          <w:sz w:val="20"/>
-          <w:szCs w:val="20"/>
-        </w:rPr>
-        <w:t>qsub -j y -o cgenie_output -V -S /bin/bash runmuffin.sh cgenie.eb_go_gs_ac_bg_sg_rg_gl._rwlma.BASES DOM/08_OMEN_GENIE_March2017 2703_08_shelves_nogasweath_k_0.1_OMEN_ALL 10000</w:t>
+        <w:t>job 10048</w:t>
+      </w:r>
+    </w:p>
+    <w:p>
+      <w:pPr>
+        <w:pStyle w:val="style0"/>
+      </w:pPr>
+      <w:r>
+        <w:rPr>
+          <w:b w:val="false"/>
+          <w:bCs w:val="false"/>
+          <w:sz w:val="20"/>
+          <w:szCs w:val="20"/>
+        </w:rPr>
+        <w:t xml:space="preserve">qsub -j y -o cgenie_output -V -S /bin/bash runmuffin.sh cgenie.eb_go_gs_ac_bg_sg_rg_gl._rwlma.BASES DOM/08_OMEN_GENIE_March2017 2703_08_shelves_nogasweath_k_0.1_OMEN_ALL 10000 </w:t>
+      </w:r>
+    </w:p>
+    <w:p>
+      <w:pPr>
+        <w:pStyle w:val="style0"/>
+      </w:pPr>
+      <w:r>
+        <w:rPr/>
+      </w:r>
+    </w:p>
+    <w:p>
+      <w:pPr>
+        <w:pStyle w:val="style0"/>
+      </w:pPr>
+      <w:r>
+        <w:rPr>
+          <w:b w:val="false"/>
+          <w:bCs w:val="false"/>
+          <w:sz w:val="20"/>
+          <w:szCs w:val="20"/>
+        </w:rPr>
+        <w:t>9) k=1.0</w:t>
+      </w:r>
+    </w:p>
+    <w:p>
+      <w:pPr>
+        <w:pStyle w:val="style0"/>
+      </w:pPr>
+      <w:r>
+        <w:rPr>
+          <w:b w:val="false"/>
+          <w:bCs w:val="false"/>
+          <w:sz w:val="20"/>
+          <w:szCs w:val="20"/>
+        </w:rPr>
         <w:t xml:space="preserve"> </w:t>
       </w:r>
-    </w:p>
-    <w:p>
-      <w:pPr>
-        <w:pStyle w:val="style0"/>
-      </w:pPr>
-      <w:r>
-        <w:rPr>
-          <w:b w:val="false"/>
-          <w:bCs w:val="false"/>
-          <w:sz w:val="20"/>
-          <w:szCs w:val="20"/>
-        </w:rPr>
-      </w:r>
-    </w:p>
-    <w:p>
-      <w:pPr>
-        <w:pStyle w:val="style0"/>
-      </w:pPr>
-      <w:r>
-        <w:rPr>
-          <w:b w:val="false"/>
-          <w:bCs w:val="false"/>
-          <w:sz w:val="20"/>
-          <w:szCs w:val="20"/>
-        </w:rPr>
-        <w:t>9) k=1.0</w:t>
+      <w:r>
+        <w:rPr>
+          <w:b w:val="false"/>
+          <w:bCs w:val="false"/>
+          <w:sz w:val="20"/>
+          <w:szCs w:val="20"/>
+        </w:rPr>
+        <w:t>job 10049</w:t>
+      </w:r>
+    </w:p>
+    <w:p>
+      <w:pPr>
+        <w:pStyle w:val="style0"/>
+      </w:pPr>
+      <w:r>
+        <w:rPr>
+          <w:b w:val="false"/>
+          <w:bCs w:val="false"/>
+          <w:sz w:val="20"/>
+          <w:szCs w:val="20"/>
+        </w:rPr>
+        <w:t>qsub -j y -o cgenie_output -V -S /bin/bash runmuffin.sh cgenie.eb_go_gs_ac_bg_sg_rg_gl._rwlma.BASES DOM/08_OMEN_GENIE_March2017 2703_09_shelves_nogasweath_k_1.0_OMEN_ALL 10000</w:t>
+      </w:r>
+    </w:p>
+    <w:p>
+      <w:pPr>
+        <w:pStyle w:val="style0"/>
+      </w:pPr>
+      <w:r>
+        <w:rPr/>
+      </w:r>
+    </w:p>
+    <w:p>
+      <w:pPr>
+        <w:pStyle w:val="style0"/>
+      </w:pPr>
+      <w:r>
+        <w:rPr>
+          <w:b w:val="false"/>
+          <w:bCs w:val="false"/>
+          <w:sz w:val="20"/>
+          <w:szCs w:val="20"/>
+        </w:rPr>
+        <w:t>10) k=4.0</w:t>
       </w:r>
     </w:p>
     <w:p>
@@ -2646,73 +2698,7 @@
           <w:sz w:val="20"/>
           <w:szCs w:val="20"/>
         </w:rPr>
-        <w:t xml:space="preserve">job </w:t>
-        <w:t>10049</w:t>
-      </w:r>
-    </w:p>
-    <w:p>
-      <w:pPr>
-        <w:pStyle w:val="style0"/>
-      </w:pPr>
-      <w:r>
-        <w:rPr>
-          <w:b w:val="false"/>
-          <w:bCs w:val="false"/>
-          <w:sz w:val="20"/>
-          <w:szCs w:val="20"/>
-        </w:rPr>
-        <w:t>qsub -j y -o cgenie_output -V -S /bin/bash runmuffin.sh cgenie.eb_go_gs_ac_bg_sg_rg_gl._rwlma.BASES DOM/08_OMEN_GENIE_March2017 2703_09_shelves_nogasweath_k_1.0_OMEN_ALL 10000</w:t>
-      </w:r>
-    </w:p>
-    <w:p>
-      <w:pPr>
-        <w:pStyle w:val="style0"/>
-      </w:pPr>
-      <w:r>
-        <w:rPr>
-          <w:b w:val="false"/>
-          <w:bCs w:val="false"/>
-          <w:sz w:val="20"/>
-          <w:szCs w:val="20"/>
-        </w:rPr>
-      </w:r>
-    </w:p>
-    <w:p>
-      <w:pPr>
-        <w:pStyle w:val="style0"/>
-      </w:pPr>
-      <w:r>
-        <w:rPr>
-          <w:b w:val="false"/>
-          <w:bCs w:val="false"/>
-          <w:sz w:val="20"/>
-          <w:szCs w:val="20"/>
-        </w:rPr>
-        <w:t>10) k=4.0</w:t>
-      </w:r>
-    </w:p>
-    <w:p>
-      <w:pPr>
-        <w:pStyle w:val="style0"/>
-      </w:pPr>
-      <w:r>
-        <w:rPr>
-          <w:b w:val="false"/>
-          <w:bCs w:val="false"/>
-          <w:sz w:val="20"/>
-          <w:szCs w:val="20"/>
-        </w:rPr>
-        <w:t xml:space="preserve"> </w:t>
-      </w:r>
-      <w:r>
-        <w:rPr>
-          <w:b w:val="false"/>
-          <w:bCs w:val="false"/>
-          <w:sz w:val="20"/>
-          <w:szCs w:val="20"/>
-        </w:rPr>
-        <w:t xml:space="preserve">job </w:t>
-        <w:t>10050</w:t>
+        <w:t>job 10050</w:t>
       </w:r>
     </w:p>
     <w:p>
@@ -2734,13 +2720,915 @@
     <w:p>
       <w:pPr>
         <w:pStyle w:val="style0"/>
+      </w:pPr>
+      <w:r>
+        <w:rPr/>
+      </w:r>
+    </w:p>
+    <w:p>
+      <w:pPr>
+        <w:pStyle w:val="style0"/>
+      </w:pPr>
+      <w:r>
+        <w:rPr/>
+      </w:r>
+    </w:p>
+    <w:p>
+      <w:pPr>
+        <w:pStyle w:val="style0"/>
+      </w:pPr>
+      <w:r>
+        <w:rPr>
+          <w:b/>
+          <w:bCs/>
+          <w:sz w:val="24"/>
+          <w:szCs w:val="24"/>
+        </w:rPr>
+        <w:t>############# 28.03.2017</w:t>
+      </w:r>
+    </w:p>
+    <w:p>
+      <w:pPr>
+        <w:pStyle w:val="style0"/>
+      </w:pPr>
+      <w:r>
+        <w:rPr>
+          <w:sz w:val="24"/>
+          <w:szCs w:val="24"/>
+        </w:rPr>
+      </w:r>
+    </w:p>
+    <w:p>
+      <w:pPr>
+        <w:pStyle w:val="style0"/>
+      </w:pPr>
+      <w:r>
+        <w:rPr>
+          <w:b/>
+          <w:bCs/>
+          <w:sz w:val="20"/>
+          <w:szCs w:val="20"/>
+        </w:rPr>
+        <w:t>----------- artifical ocean using the complete OMEN model, no air-sea gas, no weathering, no CaCO3 burial</w:t>
+      </w:r>
+    </w:p>
+    <w:p>
+      <w:pPr>
+        <w:pStyle w:val="style0"/>
+      </w:pPr>
+      <w:r>
+        <w:rPr>
+          <w:b/>
+          <w:bCs/>
+          <w:sz w:val="20"/>
+          <w:szCs w:val="20"/>
+        </w:rPr>
+        <w:t>using simple Ocean setup with shelves: cgenie.eb_go_gs_ac_bg_sg_rg_gl._rwlma.BASES</w:t>
+      </w:r>
+    </w:p>
+    <w:p>
+      <w:pPr>
+        <w:pStyle w:val="style0"/>
+      </w:pPr>
+      <w:r>
+        <w:rPr>
+          <w:b/>
+          <w:bCs/>
+          <w:sz w:val="20"/>
+          <w:szCs w:val="20"/>
+        </w:rPr>
+        <w:t>…</w:t>
+      </w:r>
+      <w:r>
+        <w:rPr>
+          <w:b/>
+          <w:bCs/>
+          <w:sz w:val="20"/>
+          <w:szCs w:val="20"/>
+        </w:rPr>
+        <w:t>. now with zoxgf = 0.0 (compare results yesterday)</w:t>
+      </w:r>
+    </w:p>
+    <w:p>
+      <w:pPr>
+        <w:pStyle w:val="style0"/>
+      </w:pPr>
+      <w:r>
+        <w:rPr>
+          <w:b/>
+          <w:bCs/>
+          <w:color w:val="FF0000"/>
+          <w:sz w:val="20"/>
+          <w:szCs w:val="20"/>
+        </w:rPr>
+        <w:t>---&gt; no significant change in results!    6_EXP_Shelves_2803_TOTAL_Full_OMEN_zoxgf_0.eps</w:t>
+      </w:r>
+    </w:p>
+    <w:p>
+      <w:pPr>
+        <w:pStyle w:val="style0"/>
+      </w:pPr>
+      <w:r>
+        <w:rPr/>
+      </w:r>
+    </w:p>
+    <w:p>
+      <w:pPr>
+        <w:pStyle w:val="style0"/>
+      </w:pPr>
+      <w:r>
+        <w:rPr>
+          <w:b w:val="false"/>
+          <w:bCs w:val="false"/>
+          <w:sz w:val="20"/>
+          <w:szCs w:val="20"/>
+        </w:rPr>
+        <w:t>1) k=0.01</w:t>
+      </w:r>
+    </w:p>
+    <w:p>
+      <w:pPr>
+        <w:pStyle w:val="style0"/>
+      </w:pPr>
+      <w:r>
+        <w:rPr>
+          <w:b w:val="false"/>
+          <w:bCs w:val="false"/>
+          <w:sz w:val="20"/>
+          <w:szCs w:val="20"/>
+        </w:rPr>
+        <w:t xml:space="preserve"> </w:t>
+      </w:r>
+      <w:r>
+        <w:rPr>
+          <w:b w:val="false"/>
+          <w:bCs w:val="false"/>
+          <w:sz w:val="20"/>
+          <w:szCs w:val="20"/>
+        </w:rPr>
+        <w:t>job 10060</w:t>
+      </w:r>
+    </w:p>
+    <w:p>
+      <w:pPr>
+        <w:pStyle w:val="style0"/>
+      </w:pPr>
+      <w:r>
+        <w:rPr>
+          <w:b w:val="false"/>
+          <w:bCs w:val="false"/>
+          <w:sz w:val="20"/>
+          <w:szCs w:val="20"/>
+        </w:rPr>
+        <w:t>qsub -j y -o cgenie_output -V -S /bin/bash runmuffin.sh cgenie.eb_go_gs_ac_bg_sg_rg_gl._rwlma.BASES DOM/08_OMEN_GENIE_March2017 2803_01_shelves_nogasweath_k_0.01_OMEN_ALL 10000</w:t>
+      </w:r>
+    </w:p>
+    <w:p>
+      <w:pPr>
+        <w:pStyle w:val="style0"/>
+      </w:pPr>
+      <w:r>
+        <w:rPr/>
+      </w:r>
+    </w:p>
+    <w:p>
+      <w:pPr>
+        <w:pStyle w:val="style0"/>
+      </w:pPr>
+      <w:r>
+        <w:rPr>
+          <w:b w:val="false"/>
+          <w:bCs w:val="false"/>
+          <w:sz w:val="20"/>
+          <w:szCs w:val="20"/>
+        </w:rPr>
+        <w:t>2) k=0.05</w:t>
+      </w:r>
+    </w:p>
+    <w:p>
+      <w:pPr>
+        <w:pStyle w:val="style0"/>
+      </w:pPr>
+      <w:r>
+        <w:rPr>
+          <w:b w:val="false"/>
+          <w:bCs w:val="false"/>
+          <w:sz w:val="20"/>
+          <w:szCs w:val="20"/>
+        </w:rPr>
+        <w:t xml:space="preserve"> </w:t>
+      </w:r>
+      <w:r>
+        <w:rPr>
+          <w:b w:val="false"/>
+          <w:bCs w:val="false"/>
+          <w:sz w:val="20"/>
+          <w:szCs w:val="20"/>
+        </w:rPr>
+        <w:t>job 10061</w:t>
+      </w:r>
+    </w:p>
+    <w:p>
+      <w:pPr>
+        <w:pStyle w:val="style0"/>
+      </w:pPr>
+      <w:r>
+        <w:rPr>
+          <w:b w:val="false"/>
+          <w:bCs w:val="false"/>
+          <w:sz w:val="20"/>
+          <w:szCs w:val="20"/>
+        </w:rPr>
+        <w:t>qsub -j y -o cgenie_output -V -S /bin/bash runmuffin.sh cgenie.eb_go_gs_ac_bg_sg_rg_gl._rwlma.BASES DOM/08_OMEN_GENIE_March2017 2803_02_shelves_nogasweath_k_0.05_OMEN_ALL 10000</w:t>
+      </w:r>
+    </w:p>
+    <w:p>
+      <w:pPr>
+        <w:pStyle w:val="style0"/>
+      </w:pPr>
+      <w:r>
+        <w:rPr/>
+      </w:r>
+    </w:p>
+    <w:p>
+      <w:pPr>
+        <w:pStyle w:val="style0"/>
+      </w:pPr>
+      <w:r>
+        <w:rPr>
+          <w:b w:val="false"/>
+          <w:bCs w:val="false"/>
+          <w:sz w:val="20"/>
+          <w:szCs w:val="20"/>
+        </w:rPr>
+        <w:t>3) k=0.1</w:t>
+      </w:r>
+    </w:p>
+    <w:p>
+      <w:pPr>
+        <w:pStyle w:val="style0"/>
+      </w:pPr>
+      <w:r>
+        <w:rPr>
+          <w:b w:val="false"/>
+          <w:bCs w:val="false"/>
+          <w:sz w:val="20"/>
+          <w:szCs w:val="20"/>
+        </w:rPr>
+        <w:t xml:space="preserve"> </w:t>
+      </w:r>
+      <w:r>
+        <w:rPr>
+          <w:b w:val="false"/>
+          <w:bCs w:val="false"/>
+          <w:sz w:val="20"/>
+          <w:szCs w:val="20"/>
+        </w:rPr>
+        <w:t>job 10062</w:t>
+      </w:r>
+    </w:p>
+    <w:p>
+      <w:pPr>
+        <w:pStyle w:val="style0"/>
+      </w:pPr>
+      <w:r>
+        <w:rPr>
+          <w:b w:val="false"/>
+          <w:bCs w:val="false"/>
+          <w:sz w:val="20"/>
+          <w:szCs w:val="20"/>
+        </w:rPr>
+        <w:t xml:space="preserve">qsub -j y -o cgenie_output -V -S /bin/bash runmuffin.sh cgenie.eb_go_gs_ac_bg_sg_rg_gl._rwlma.BASES DOM/08_OMEN_GENIE_March2017 2803_03_shelves_nogasweath_k_0.1_OMEN_ALL 10000 </w:t>
+      </w:r>
+    </w:p>
+    <w:p>
+      <w:pPr>
+        <w:pStyle w:val="style0"/>
+      </w:pPr>
+      <w:r>
+        <w:rPr/>
+      </w:r>
+    </w:p>
+    <w:p>
+      <w:pPr>
+        <w:pStyle w:val="style0"/>
+      </w:pPr>
+      <w:r>
+        <w:rPr>
+          <w:b w:val="false"/>
+          <w:bCs w:val="false"/>
+          <w:sz w:val="20"/>
+          <w:szCs w:val="20"/>
+        </w:rPr>
+        <w:t>4) k=1.0</w:t>
+      </w:r>
+    </w:p>
+    <w:p>
+      <w:pPr>
+        <w:pStyle w:val="style0"/>
+      </w:pPr>
+      <w:r>
+        <w:rPr>
+          <w:b w:val="false"/>
+          <w:bCs w:val="false"/>
+          <w:sz w:val="20"/>
+          <w:szCs w:val="20"/>
+        </w:rPr>
+        <w:t xml:space="preserve"> </w:t>
+      </w:r>
+      <w:r>
+        <w:rPr>
+          <w:b w:val="false"/>
+          <w:bCs w:val="false"/>
+          <w:sz w:val="20"/>
+          <w:szCs w:val="20"/>
+        </w:rPr>
+        <w:t>job 10063</w:t>
+      </w:r>
+    </w:p>
+    <w:p>
+      <w:pPr>
+        <w:pStyle w:val="style0"/>
+      </w:pPr>
+      <w:r>
+        <w:rPr>
+          <w:b w:val="false"/>
+          <w:bCs w:val="false"/>
+          <w:sz w:val="20"/>
+          <w:szCs w:val="20"/>
+        </w:rPr>
+        <w:t>qsub -j y -o cgenie_output -V -S /bin/bash runmuffin.sh cgenie.eb_go_gs_ac_bg_sg_rg_gl._rwlma.BASES DOM/08_OMEN_GENIE_March2017 2803_04_shelves_nogasweath_k_1.0_OMEN_ALL 10000</w:t>
+      </w:r>
+    </w:p>
+    <w:p>
+      <w:pPr>
+        <w:pStyle w:val="style0"/>
+      </w:pPr>
+      <w:r>
+        <w:rPr/>
+      </w:r>
+    </w:p>
+    <w:p>
+      <w:pPr>
+        <w:pStyle w:val="style0"/>
+      </w:pPr>
+      <w:r>
+        <w:rPr/>
+      </w:r>
+    </w:p>
+    <w:p>
+      <w:pPr>
+        <w:pStyle w:val="style0"/>
+      </w:pPr>
+      <w:r>
+        <w:rPr>
+          <w:b/>
+          <w:bCs/>
+          <w:sz w:val="20"/>
+          <w:szCs w:val="20"/>
+        </w:rPr>
+        <w:t>---------- same as 1) – 4) but now set conzinf = 0.0 if it is &lt; 0.0, otherwise advextive flux wrong... zoxgf = 0.1</w:t>
+      </w:r>
+    </w:p>
+    <w:p>
+      <w:pPr>
+        <w:pStyle w:val="style0"/>
+      </w:pPr>
+      <w:r>
+        <w:rPr>
+          <w:b/>
+          <w:bCs/>
+          <w:color w:val="FF0000"/>
+          <w:sz w:val="20"/>
+          <w:szCs w:val="20"/>
+        </w:rPr>
+        <w:t>---&gt; no significant change in results!    5_EXP_Shelves_2803_TOTAL_Full_OMEN_zoxgf_01_conczinf_0.eps</w:t>
+      </w:r>
+    </w:p>
+    <w:p>
+      <w:pPr>
+        <w:pStyle w:val="style0"/>
+      </w:pPr>
+      <w:r>
+        <w:rPr>
+          <w:b w:val="false"/>
+          <w:bCs w:val="false"/>
+          <w:sz w:val="20"/>
+          <w:szCs w:val="20"/>
+        </w:rPr>
+        <w:t>5) k=0.01</w:t>
+      </w:r>
+    </w:p>
+    <w:p>
+      <w:pPr>
+        <w:pStyle w:val="style0"/>
+      </w:pPr>
+      <w:r>
+        <w:rPr>
+          <w:b w:val="false"/>
+          <w:bCs w:val="false"/>
+          <w:sz w:val="20"/>
+          <w:szCs w:val="20"/>
+        </w:rPr>
+        <w:t xml:space="preserve"> </w:t>
+      </w:r>
+      <w:r>
+        <w:rPr>
+          <w:b w:val="false"/>
+          <w:bCs w:val="false"/>
+          <w:sz w:val="20"/>
+          <w:szCs w:val="20"/>
+        </w:rPr>
+        <w:t>job 10064</w:t>
+      </w:r>
+    </w:p>
+    <w:p>
+      <w:pPr>
+        <w:pStyle w:val="style0"/>
+      </w:pPr>
+      <w:r>
+        <w:rPr>
+          <w:b w:val="false"/>
+          <w:bCs w:val="false"/>
+          <w:sz w:val="20"/>
+          <w:szCs w:val="20"/>
+        </w:rPr>
+        <w:t xml:space="preserve">qsub -j y -o cgenie_output -V -S /bin/bash runmuffin.sh cgenie.eb_go_gs_ac_bg_sg_rg_gl._rwlma.BASES DOM/08_OMEN_GENIE_March2017 </w:t>
+      </w:r>
+      <w:bookmarkStart w:id="9" w:name="__DdeLink__268_446838262"/>
+      <w:r>
+        <w:rPr>
+          <w:b w:val="false"/>
+          <w:bCs w:val="false"/>
+          <w:sz w:val="20"/>
+          <w:szCs w:val="20"/>
+        </w:rPr>
+        <w:t>2803_05_shelves_nogasweath_k_0.01_OMEN_ALL</w:t>
+      </w:r>
+      <w:bookmarkEnd w:id="9"/>
+      <w:r>
+        <w:rPr>
+          <w:b w:val="false"/>
+          <w:bCs w:val="false"/>
+          <w:sz w:val="20"/>
+          <w:szCs w:val="20"/>
+        </w:rPr>
+        <w:t xml:space="preserve"> 10000</w:t>
+      </w:r>
+    </w:p>
+    <w:p>
+      <w:pPr>
+        <w:pStyle w:val="style0"/>
+      </w:pPr>
+      <w:r>
+        <w:rPr/>
+      </w:r>
+    </w:p>
+    <w:p>
+      <w:pPr>
+        <w:pStyle w:val="style0"/>
+      </w:pPr>
+      <w:r>
+        <w:rPr>
+          <w:b w:val="false"/>
+          <w:bCs w:val="false"/>
+          <w:sz w:val="20"/>
+          <w:szCs w:val="20"/>
+        </w:rPr>
+        <w:t>6) k=0.05</w:t>
+      </w:r>
+    </w:p>
+    <w:p>
+      <w:pPr>
+        <w:pStyle w:val="style0"/>
+      </w:pPr>
+      <w:r>
+        <w:rPr>
+          <w:b w:val="false"/>
+          <w:bCs w:val="false"/>
+          <w:sz w:val="20"/>
+          <w:szCs w:val="20"/>
+        </w:rPr>
+        <w:t xml:space="preserve"> </w:t>
+      </w:r>
+      <w:r>
+        <w:rPr>
+          <w:b w:val="false"/>
+          <w:bCs w:val="false"/>
+          <w:sz w:val="20"/>
+          <w:szCs w:val="20"/>
+        </w:rPr>
+        <w:t>job 10065</w:t>
+      </w:r>
+    </w:p>
+    <w:p>
+      <w:pPr>
+        <w:pStyle w:val="style0"/>
+      </w:pPr>
+      <w:r>
+        <w:rPr>
+          <w:b w:val="false"/>
+          <w:bCs w:val="false"/>
+          <w:sz w:val="20"/>
+          <w:szCs w:val="20"/>
+        </w:rPr>
+        <w:t xml:space="preserve">qsub -j y -o cgenie_output -V -S /bin/bash runmuffin.sh cgenie.eb_go_gs_ac_bg_sg_rg_gl._rwlma.BASES DOM/08_OMEN_GENIE_March2017 </w:t>
+      </w:r>
+      <w:bookmarkStart w:id="10" w:name="__DdeLink__270_446838262"/>
+      <w:r>
+        <w:rPr>
+          <w:b w:val="false"/>
+          <w:bCs w:val="false"/>
+          <w:sz w:val="20"/>
+          <w:szCs w:val="20"/>
+        </w:rPr>
+        <w:t>2803_06_shelves_nogasweath_k_0.05_OMEN_ALL</w:t>
+      </w:r>
+      <w:bookmarkEnd w:id="10"/>
+      <w:r>
+        <w:rPr>
+          <w:b w:val="false"/>
+          <w:bCs w:val="false"/>
+          <w:sz w:val="20"/>
+          <w:szCs w:val="20"/>
+        </w:rPr>
+        <w:t xml:space="preserve"> 10000</w:t>
+      </w:r>
+    </w:p>
+    <w:p>
+      <w:pPr>
+        <w:pStyle w:val="style0"/>
+      </w:pPr>
+      <w:r>
+        <w:rPr/>
+      </w:r>
+    </w:p>
+    <w:p>
+      <w:pPr>
+        <w:pStyle w:val="style0"/>
+      </w:pPr>
+      <w:r>
+        <w:rPr>
+          <w:b w:val="false"/>
+          <w:bCs w:val="false"/>
+          <w:sz w:val="20"/>
+          <w:szCs w:val="20"/>
+        </w:rPr>
+        <w:t>7) k=0.1</w:t>
+      </w:r>
+    </w:p>
+    <w:p>
+      <w:pPr>
+        <w:pStyle w:val="style0"/>
+      </w:pPr>
+      <w:r>
+        <w:rPr>
+          <w:b w:val="false"/>
+          <w:bCs w:val="false"/>
+          <w:sz w:val="20"/>
+          <w:szCs w:val="20"/>
+        </w:rPr>
+        <w:t xml:space="preserve"> </w:t>
+      </w:r>
+      <w:r>
+        <w:rPr>
+          <w:b w:val="false"/>
+          <w:bCs w:val="false"/>
+          <w:sz w:val="20"/>
+          <w:szCs w:val="20"/>
+        </w:rPr>
+        <w:t>job 10066</w:t>
+      </w:r>
+    </w:p>
+    <w:p>
+      <w:pPr>
+        <w:pStyle w:val="style0"/>
+      </w:pPr>
+      <w:r>
+        <w:rPr>
+          <w:b w:val="false"/>
+          <w:bCs w:val="false"/>
+          <w:sz w:val="20"/>
+          <w:szCs w:val="20"/>
+        </w:rPr>
+        <w:t xml:space="preserve">qsub -j y -o cgenie_output -V -S /bin/bash runmuffin.sh cgenie.eb_go_gs_ac_bg_sg_rg_gl._rwlma.BASES DOM/08_OMEN_GENIE_March2017 2803_07_shelves_nogasweath_k_0.1_OMEN_ALL 10000 </w:t>
+      </w:r>
+    </w:p>
+    <w:p>
+      <w:pPr>
+        <w:pStyle w:val="style0"/>
+      </w:pPr>
+      <w:r>
+        <w:rPr/>
+      </w:r>
+    </w:p>
+    <w:p>
+      <w:pPr>
+        <w:pStyle w:val="style0"/>
+      </w:pPr>
+      <w:r>
+        <w:rPr/>
+      </w:r>
+    </w:p>
+    <w:p>
+      <w:pPr>
+        <w:pStyle w:val="style0"/>
+      </w:pPr>
+      <w:r>
+        <w:rPr/>
+      </w:r>
+    </w:p>
+    <w:p>
+      <w:pPr>
+        <w:pStyle w:val="style0"/>
+      </w:pPr>
+      <w:r>
+        <w:rPr>
+          <w:b/>
+          <w:bCs/>
+          <w:sz w:val="20"/>
+          <w:szCs w:val="20"/>
+        </w:rPr>
+        <w:t>---------  same as 1) – 4)  set conzinf = 0.0 if it is &lt; 0.0, zoxgf = 0.1</w:t>
+      </w:r>
+    </w:p>
+    <w:p>
+      <w:pPr>
+        <w:pStyle w:val="style0"/>
+      </w:pPr>
+      <w:r>
+        <w:rPr>
+          <w:b/>
+          <w:bCs/>
+          <w:color w:val="FF0000"/>
+          <w:sz w:val="20"/>
+          <w:szCs w:val="20"/>
+        </w:rPr>
+        <w:t>here change stoichiometry for H2S oxidation</w:t>
+      </w:r>
+      <w:r>
+        <w:rPr>
+          <w:b/>
+          <w:bCs/>
+          <w:sz w:val="20"/>
+          <w:szCs w:val="20"/>
+        </w:rPr>
+        <w:t xml:space="preserve"> to O2H2S = 2.0 (was 1.0) …. should use more OS now with 2nd redox</w:t>
+      </w:r>
+    </w:p>
+    <w:p>
+      <w:pPr>
+        <w:pStyle w:val="style0"/>
+      </w:pPr>
+      <w:r>
+        <w:rPr/>
+      </w:r>
+    </w:p>
+    <w:p>
+      <w:pPr>
+        <w:pStyle w:val="style0"/>
+      </w:pPr>
+      <w:r>
+        <w:rPr>
+          <w:b w:val="false"/>
+          <w:bCs w:val="false"/>
+          <w:sz w:val="20"/>
+          <w:szCs w:val="20"/>
+        </w:rPr>
+        <w:t>8) k=0.01</w:t>
+      </w:r>
+    </w:p>
+    <w:p>
+      <w:pPr>
+        <w:pStyle w:val="style0"/>
+      </w:pPr>
+      <w:r>
+        <w:rPr>
+          <w:b w:val="false"/>
+          <w:bCs w:val="false"/>
+          <w:sz w:val="20"/>
+          <w:szCs w:val="20"/>
+        </w:rPr>
+        <w:t xml:space="preserve"> </w:t>
+      </w:r>
+      <w:r>
+        <w:rPr>
+          <w:b w:val="false"/>
+          <w:bCs w:val="false"/>
+          <w:sz w:val="20"/>
+          <w:szCs w:val="20"/>
+        </w:rPr>
+        <w:t>job 10068</w:t>
+      </w:r>
+    </w:p>
+    <w:p>
+      <w:pPr>
+        <w:pStyle w:val="style0"/>
+      </w:pPr>
+      <w:r>
+        <w:rPr>
+          <w:b w:val="false"/>
+          <w:bCs w:val="false"/>
+          <w:sz w:val="20"/>
+          <w:szCs w:val="20"/>
+        </w:rPr>
+        <w:t>qsub -j y -o cgenie_output -V -S /bin/bash runmuffin.sh cgenie.eb_go_gs_ac_bg_sg_rg_gl._rwlma.BASES DOM/08_OMEN_GENIE_March2017 2803_08_shelves_nogasweath_k_0.01_OMEN_ALL_newO2H2S 10000</w:t>
+      </w:r>
+    </w:p>
+    <w:p>
+      <w:pPr>
+        <w:pStyle w:val="style0"/>
+      </w:pPr>
+      <w:r>
+        <w:rPr/>
+      </w:r>
+    </w:p>
+    <w:p>
+      <w:pPr>
+        <w:pStyle w:val="style0"/>
+      </w:pPr>
+      <w:r>
+        <w:rPr>
+          <w:b w:val="false"/>
+          <w:bCs w:val="false"/>
+          <w:sz w:val="20"/>
+          <w:szCs w:val="20"/>
+        </w:rPr>
+        <w:t>9) k=0.05</w:t>
+      </w:r>
+    </w:p>
+    <w:p>
+      <w:pPr>
+        <w:pStyle w:val="style0"/>
+      </w:pPr>
+      <w:r>
+        <w:rPr>
+          <w:b w:val="false"/>
+          <w:bCs w:val="false"/>
+          <w:sz w:val="20"/>
+          <w:szCs w:val="20"/>
+        </w:rPr>
+        <w:t xml:space="preserve"> </w:t>
+      </w:r>
+      <w:r>
+        <w:rPr>
+          <w:b w:val="false"/>
+          <w:bCs w:val="false"/>
+          <w:sz w:val="20"/>
+          <w:szCs w:val="20"/>
+        </w:rPr>
+        <w:t>job 10069</w:t>
+      </w:r>
+    </w:p>
+    <w:p>
+      <w:pPr>
+        <w:pStyle w:val="style0"/>
+      </w:pPr>
+      <w:r>
+        <w:rPr>
+          <w:b w:val="false"/>
+          <w:bCs w:val="false"/>
+          <w:sz w:val="20"/>
+          <w:szCs w:val="20"/>
+        </w:rPr>
+        <w:t>qsub -j y -o cgenie_output -V -S /bin/bash runmuffin.sh cgenie.eb_go_gs_ac_bg_sg_rg_gl._rwlma.BASES DOM/08_OMEN_GENIE_March2017 2803_09_shelves_nogasweath_k_0.05_OMEN_ALL_newO2H2S 10000</w:t>
+      </w:r>
+    </w:p>
+    <w:p>
+      <w:pPr>
+        <w:pStyle w:val="style0"/>
+      </w:pPr>
+      <w:r>
+        <w:rPr/>
+      </w:r>
+    </w:p>
+    <w:p>
+      <w:pPr>
+        <w:pStyle w:val="style0"/>
+      </w:pPr>
+      <w:r>
+        <w:rPr>
+          <w:b w:val="false"/>
+          <w:bCs w:val="false"/>
+          <w:sz w:val="20"/>
+          <w:szCs w:val="20"/>
+        </w:rPr>
+        <w:t>10) k=0.1</w:t>
+      </w:r>
+    </w:p>
+    <w:p>
+      <w:pPr>
+        <w:pStyle w:val="style0"/>
+      </w:pPr>
+      <w:r>
+        <w:rPr>
+          <w:b w:val="false"/>
+          <w:bCs w:val="false"/>
+          <w:sz w:val="20"/>
+          <w:szCs w:val="20"/>
+        </w:rPr>
+        <w:t xml:space="preserve"> </w:t>
+      </w:r>
+      <w:r>
+        <w:rPr>
+          <w:b w:val="false"/>
+          <w:bCs w:val="false"/>
+          <w:sz w:val="20"/>
+          <w:szCs w:val="20"/>
+        </w:rPr>
+        <w:t>job 10070</w:t>
+      </w:r>
+    </w:p>
+    <w:p>
+      <w:pPr>
+        <w:pStyle w:val="style0"/>
+      </w:pPr>
+      <w:r>
+        <w:rPr>
+          <w:b w:val="false"/>
+          <w:bCs w:val="false"/>
+          <w:sz w:val="20"/>
+          <w:szCs w:val="20"/>
+        </w:rPr>
+        <w:t xml:space="preserve">qsub -j y -o cgenie_output -V -S /bin/bash runmuffin.sh cgenie.eb_go_gs_ac_bg_sg_rg_gl._rwlma.BASES DOM/08_OMEN_GENIE_March2017 2803_10_shelves_nogasweath_k_0.1_OMEN_ALL_newO2H2S 10000 </w:t>
+      </w:r>
+    </w:p>
+    <w:p>
+      <w:pPr>
+        <w:pStyle w:val="style0"/>
+      </w:pPr>
+      <w:r>
+        <w:rPr/>
+      </w:r>
+    </w:p>
+    <w:p>
+      <w:pPr>
+        <w:pStyle w:val="style0"/>
+      </w:pPr>
+      <w:r>
+        <w:rPr>
+          <w:b w:val="false"/>
+          <w:bCs w:val="false"/>
+          <w:sz w:val="20"/>
+          <w:szCs w:val="20"/>
+        </w:rPr>
+        <w:t>11) k=1.0</w:t>
+      </w:r>
+    </w:p>
+    <w:p>
+      <w:pPr>
+        <w:pStyle w:val="style0"/>
+      </w:pPr>
+      <w:r>
+        <w:rPr>
+          <w:b w:val="false"/>
+          <w:bCs w:val="false"/>
+          <w:sz w:val="20"/>
+          <w:szCs w:val="20"/>
+        </w:rPr>
+        <w:t xml:space="preserve"> </w:t>
+      </w:r>
+      <w:r>
+        <w:rPr>
+          <w:b w:val="false"/>
+          <w:bCs w:val="false"/>
+          <w:sz w:val="20"/>
+          <w:szCs w:val="20"/>
+        </w:rPr>
+        <w:t>job 10071</w:t>
+      </w:r>
+    </w:p>
+    <w:p>
+      <w:pPr>
+        <w:pStyle w:val="style0"/>
+      </w:pPr>
+      <w:bookmarkStart w:id="11" w:name="__DdeLink__283_446838262"/>
+      <w:bookmarkEnd w:id="11"/>
+      <w:r>
+        <w:rPr>
+          <w:b w:val="false"/>
+          <w:bCs w:val="false"/>
+          <w:sz w:val="20"/>
+          <w:szCs w:val="20"/>
+        </w:rPr>
+        <w:t>qsub -j y -o cgenie_output -V -S /bin/bash runmuffin.sh cgenie.eb_go_gs_ac_bg_sg_rg_gl._rwlma.BASES DOM/08_OMEN_GENIE_March2017 2803_11_shelves_nogasweath_k_1.0_OMEN_ALL_newO2H2S 10000</w:t>
+      </w:r>
+    </w:p>
+    <w:p>
+      <w:pPr>
+        <w:pStyle w:val="style0"/>
+      </w:pPr>
+      <w:r>
+        <w:rPr/>
+      </w:r>
+    </w:p>
+    <w:p>
+      <w:pPr>
+        <w:pStyle w:val="style0"/>
         <w:pageBreakBefore/>
       </w:pPr>
       <w:r>
-        <w:rPr>
-          <w:sz w:val="20"/>
-          <w:szCs w:val="20"/>
-        </w:rPr>
+        <w:rPr/>
       </w:r>
     </w:p>
     <w:p>
@@ -2841,12 +3729,29 @@
         <w:pStyle w:val="style0"/>
       </w:pPr>
       <w:r>
+        <w:rPr/>
+      </w:r>
+    </w:p>
+    <w:p>
+      <w:pPr>
+        <w:pStyle w:val="style0"/>
+      </w:pPr>
+      <w:r>
+        <w:rPr/>
+      </w:r>
+    </w:p>
+    <w:p>
+      <w:pPr>
+        <w:pStyle w:val="style0"/>
+      </w:pPr>
+      <w:r>
         <w:rPr>
           <w:i/>
           <w:iCs/>
           <w:sz w:val="14"/>
           <w:szCs w:val="14"/>
         </w:rPr>
+        <w:t>0) Biotic, No OMEN-SED</w:t>
       </w:r>
     </w:p>
     <w:p>
@@ -2860,6 +3765,7 @@
           <w:sz w:val="14"/>
           <w:szCs w:val="14"/>
         </w:rPr>
+        <w:t xml:space="preserve">job </w:t>
       </w:r>
     </w:p>
     <w:p>
@@ -2873,7 +3779,15 @@
           <w:sz w:val="14"/>
           <w:szCs w:val="14"/>
         </w:rPr>
-        <w:t>0) Biotic, No OMEN-SED</w:t>
+        <w:t>qsub -j y -o cgenie_output -V -S /bin/bash runmuffin.sh DOMcgenie.eb_go_gs_ac_bg_sg_rg_gl.worjh2.BASESFe DOM/09_OMEN_GENIE_PreInd_March2017 2103_00_worjh2.S36x36_nogas_noweather_open_NoOMEN_Fe 10000</w:t>
+      </w:r>
+    </w:p>
+    <w:p>
+      <w:pPr>
+        <w:pStyle w:val="style0"/>
+      </w:pPr>
+      <w:r>
+        <w:rPr/>
       </w:r>
     </w:p>
     <w:p>
@@ -2887,7 +3801,7 @@
           <w:sz w:val="14"/>
           <w:szCs w:val="14"/>
         </w:rPr>
-        <w:t xml:space="preserve">job </w:t>
+        <w:t>1)  k = 0.01</w:t>
       </w:r>
     </w:p>
     <w:p>
@@ -2901,7 +3815,7 @@
           <w:sz w:val="14"/>
           <w:szCs w:val="14"/>
         </w:rPr>
-        <w:t>qsub -j y -o cgenie_output -V -S /bin/bash runmuffin.sh DOMcgenie.eb_go_gs_ac_bg_sg_rg_gl.worjh2.BASESFe DOM/09_OMEN_GENIE_PreInd_March2017 2103_00_worjh2.S36x36_nogas_noweather_open_NoOMEN_Fe 10000</w:t>
+        <w:t xml:space="preserve">job </w:t>
       </w:r>
     </w:p>
     <w:p>
@@ -2915,6 +3829,15 @@
           <w:sz w:val="14"/>
           <w:szCs w:val="14"/>
         </w:rPr>
+        <w:t>qsub -j y -o cgenie_output -V -S /bin/bash runmuffin.sh DOMcgenie.eb_go_gs_ac_bg_sg_rg_gl.worjh2.BASESFe DOM/09_OMEN_GENIE_PreInd_March2017 2103_01_worjh2.S36x36_nogas_noweather_open_k_0.01_Fe 10000</w:t>
+      </w:r>
+    </w:p>
+    <w:p>
+      <w:pPr>
+        <w:pStyle w:val="style0"/>
+      </w:pPr>
+      <w:r>
+        <w:rPr/>
       </w:r>
     </w:p>
     <w:p>
@@ -2928,7 +3851,7 @@
           <w:sz w:val="14"/>
           <w:szCs w:val="14"/>
         </w:rPr>
-        <w:t>1)  k = 0.01</w:t>
+        <w:t>2)  k = 0.05</w:t>
       </w:r>
     </w:p>
     <w:p>
@@ -2956,7 +3879,15 @@
           <w:sz w:val="14"/>
           <w:szCs w:val="14"/>
         </w:rPr>
-        <w:t>qsub -j y -o cgenie_output -V -S /bin/bash runmuffin.sh DOMcgenie.eb_go_gs_ac_bg_sg_rg_gl.worjh2.BASESFe DOM/09_OMEN_GENIE_PreInd_March2017 2103_01_worjh2.S36x36_nogas_noweather_open_k_0.01_Fe 10000</w:t>
+        <w:t>qsub -j y -o cgenie_output -V -S /bin/bash runmuffin.sh DOMcgenie.eb_go_gs_ac_bg_sg_rg_gl.worjh2.BASESFe DOM/09_OMEN_GENIE_PreInd_March2017 2103_02_worjh2.S36x36_nogas_noweather_open_k_0.05_Fe 10000</w:t>
+      </w:r>
+    </w:p>
+    <w:p>
+      <w:pPr>
+        <w:pStyle w:val="style0"/>
+      </w:pPr>
+      <w:r>
+        <w:rPr/>
       </w:r>
     </w:p>
     <w:p>
@@ -2970,6 +3901,7 @@
           <w:sz w:val="14"/>
           <w:szCs w:val="14"/>
         </w:rPr>
+        <w:t>3)  k = 0.1</w:t>
       </w:r>
     </w:p>
     <w:p>
@@ -2983,7 +3915,7 @@
           <w:sz w:val="14"/>
           <w:szCs w:val="14"/>
         </w:rPr>
-        <w:t>2)  k = 0.05</w:t>
+        <w:t xml:space="preserve">job </w:t>
       </w:r>
     </w:p>
     <w:p>
@@ -2997,7 +3929,15 @@
           <w:sz w:val="14"/>
           <w:szCs w:val="14"/>
         </w:rPr>
-        <w:t xml:space="preserve">job </w:t>
+        <w:t>qsub -j y -o cgenie_output -V -S /bin/bash runmuffin.sh DOMcgenie.eb_go_gs_ac_bg_sg_rg_gl.worjh2.BASESFe DOM/09_OMEN_GENIE_PreInd_March2017 2103_03_worjh2.S36x36_nogas_noweather_open_k_0.1_Fe 10000</w:t>
+      </w:r>
+    </w:p>
+    <w:p>
+      <w:pPr>
+        <w:pStyle w:val="style0"/>
+      </w:pPr>
+      <w:r>
+        <w:rPr/>
       </w:r>
     </w:p>
     <w:p>
@@ -3011,7 +3951,7 @@
           <w:sz w:val="14"/>
           <w:szCs w:val="14"/>
         </w:rPr>
-        <w:t>qsub -j y -o cgenie_output -V -S /bin/bash runmuffin.sh DOMcgenie.eb_go_gs_ac_bg_sg_rg_gl.worjh2.BASESFe DOM/09_OMEN_GENIE_PreInd_March2017 2103_02_worjh2.S36x36_nogas_noweather_open_k_0.05_Fe 10000</w:t>
+        <w:t>4)  k = 1.0</w:t>
       </w:r>
     </w:p>
     <w:p>
@@ -3025,6 +3965,7 @@
           <w:sz w:val="14"/>
           <w:szCs w:val="14"/>
         </w:rPr>
+        <w:t xml:space="preserve">job </w:t>
       </w:r>
     </w:p>
     <w:p>
@@ -3038,89 +3979,6 @@
           <w:sz w:val="14"/>
           <w:szCs w:val="14"/>
         </w:rPr>
-        <w:t>3)  k = 0.1</w:t>
-      </w:r>
-    </w:p>
-    <w:p>
-      <w:pPr>
-        <w:pStyle w:val="style0"/>
-      </w:pPr>
-      <w:r>
-        <w:rPr>
-          <w:i/>
-          <w:iCs/>
-          <w:sz w:val="14"/>
-          <w:szCs w:val="14"/>
-        </w:rPr>
-        <w:t xml:space="preserve">job </w:t>
-      </w:r>
-    </w:p>
-    <w:p>
-      <w:pPr>
-        <w:pStyle w:val="style0"/>
-      </w:pPr>
-      <w:r>
-        <w:rPr>
-          <w:i/>
-          <w:iCs/>
-          <w:sz w:val="14"/>
-          <w:szCs w:val="14"/>
-        </w:rPr>
-        <w:t>qsub -j y -o cgenie_output -V -S /bin/bash runmuffin.sh DOMcgenie.eb_go_gs_ac_bg_sg_rg_gl.worjh2.BASESFe DOM/09_OMEN_GENIE_PreInd_March2017 2103_03_worjh2.S36x36_nogas_noweather_open_k_0.1_Fe 10000</w:t>
-      </w:r>
-    </w:p>
-    <w:p>
-      <w:pPr>
-        <w:pStyle w:val="style0"/>
-      </w:pPr>
-      <w:r>
-        <w:rPr>
-          <w:i/>
-          <w:iCs/>
-          <w:sz w:val="14"/>
-          <w:szCs w:val="14"/>
-        </w:rPr>
-      </w:r>
-    </w:p>
-    <w:p>
-      <w:pPr>
-        <w:pStyle w:val="style0"/>
-      </w:pPr>
-      <w:r>
-        <w:rPr>
-          <w:i/>
-          <w:iCs/>
-          <w:sz w:val="14"/>
-          <w:szCs w:val="14"/>
-        </w:rPr>
-        <w:t>4)  k = 1.0</w:t>
-      </w:r>
-    </w:p>
-    <w:p>
-      <w:pPr>
-        <w:pStyle w:val="style0"/>
-      </w:pPr>
-      <w:r>
-        <w:rPr>
-          <w:i/>
-          <w:iCs/>
-          <w:sz w:val="14"/>
-          <w:szCs w:val="14"/>
-        </w:rPr>
-        <w:t xml:space="preserve">job </w:t>
-      </w:r>
-    </w:p>
-    <w:p>
-      <w:pPr>
-        <w:pStyle w:val="style0"/>
-      </w:pPr>
-      <w:r>
-        <w:rPr>
-          <w:i/>
-          <w:iCs/>
-          <w:sz w:val="14"/>
-          <w:szCs w:val="14"/>
-        </w:rPr>
         <w:t>qsub -j y -o cgenie_output -V -S /bin/bash runmuffin.sh DOMcgenie.eb_go_gs_ac_bg_sg_rg_gl.worjh2.BASESFe DOM/09_OMEN_GENIE_PreInd_March2017 2103_04_worjh2.S36x36_nogas_noweather_open_k_1.0_Fe 10000</w:t>
       </w:r>
     </w:p>
@@ -3129,12 +3987,7 @@
         <w:pStyle w:val="style0"/>
       </w:pPr>
       <w:r>
-        <w:rPr>
-          <w:i/>
-          <w:iCs/>
-          <w:sz w:val="14"/>
-          <w:szCs w:val="14"/>
-        </w:rPr>
+        <w:rPr/>
       </w:r>
     </w:p>
     <w:p>
@@ -3194,7 +4047,7 @@
       <w:pgNumType w:fmt="decimal"/>
       <w:formProt w:val="false"/>
       <w:textDirection w:val="lrTb"/>
-      <w:docGrid w:charSpace="-6350" w:linePitch="240" w:type="default"/>
+      <w:docGrid w:charSpace="-6759" w:linePitch="239" w:type="default"/>
     </w:sectPr>
   </w:body>
 </w:document>
@@ -3211,7 +4064,7 @@
         <w:tab w:leader="none" w:pos="709" w:val="left"/>
       </w:tabs>
       <w:suppressAutoHyphens w:val="true"/>
-      <w:overflowPunct w:val="true"/>
+      <w:overflowPunct w:val="false"/>
       <w:jc w:val="left"/>
     </w:pPr>
     <w:rPr>
@@ -3247,11 +4100,20 @@
   </w:style>
   <w:style w:styleId="style17" w:type="paragraph">
     <w:name w:val="List"/>
-    <w:basedOn w:val="style20"/>
     <w:next w:val="style17"/>
-    <w:pPr/>
+    <w:pPr>
+      <w:widowControl w:val="false"/>
+      <w:tabs>
+        <w:tab w:leader="none" w:pos="709" w:val="left"/>
+      </w:tabs>
+      <w:suppressAutoHyphens w:val="true"/>
+    </w:pPr>
     <w:rPr>
-      <w:rFonts w:cs="FreeSans"/>
+      <w:rFonts w:ascii="Liberation Serif" w:cs="FreeSans" w:eastAsia="WenQuanYi Micro Hei" w:hAnsi="Liberation Serif"/>
+      <w:color w:val="auto"/>
+      <w:sz w:val="24"/>
+      <w:szCs w:val="24"/>
+      <w:lang w:bidi="hi-IN" w:eastAsia="zh-CN" w:val="en-GB"/>
     </w:rPr>
   </w:style>
   <w:style w:styleId="style18" w:type="paragraph">

</xml_diff>

<commit_message>
just edits in 1_RUN_commands_PreInd.docx
</commit_message>
<xml_diff>
--- a/FORTRAN_code/cGENIE/1_RUN_commands_PreInd.docx
+++ b/FORTRAN_code/cGENIE/1_RUN_commands_PreInd.docx
@@ -965,9 +965,18 @@
           <w:sz w:val="20"/>
           <w:szCs w:val="20"/>
         </w:rPr>
-        <w:t xml:space="preserve"> DOM/09_OMEN_GENIE_PreInd_March2017 2103_00_</w:t>
-      </w:r>
-      <w:bookmarkStart w:id="3" w:name="__DdeLink__172_113128117"/>
+        <w:t xml:space="preserve"> DOM/09_OMEN_GENIE_PreInd_March2017 </w:t>
+      </w:r>
+      <w:bookmarkStart w:id="3" w:name="__DdeLink__336_1556355869"/>
+      <w:bookmarkStart w:id="4" w:name="__DdeLink__330_1556355869"/>
+      <w:r>
+        <w:rPr>
+          <w:sz w:val="20"/>
+          <w:szCs w:val="20"/>
+        </w:rPr>
+        <w:t>2103_00_</w:t>
+      </w:r>
+      <w:bookmarkStart w:id="5" w:name="__DdeLink__172_113128117"/>
       <w:r>
         <w:rPr>
           <w:sz w:val="20"/>
@@ -975,13 +984,22 @@
         </w:rPr>
         <w:t>worjh2</w:t>
       </w:r>
+      <w:bookmarkEnd w:id="5"/>
+      <w:r>
+        <w:rPr>
+          <w:sz w:val="20"/>
+          <w:szCs w:val="20"/>
+        </w:rPr>
+        <w:t>_nogas_noweather_open_NoOMEN</w:t>
+      </w:r>
       <w:bookmarkEnd w:id="3"/>
-      <w:r>
-        <w:rPr>
-          <w:sz w:val="20"/>
-          <w:szCs w:val="20"/>
-        </w:rPr>
-        <w:t>_nogas_noweather_open_NoOMEN 10000</w:t>
+      <w:bookmarkEnd w:id="4"/>
+      <w:r>
+        <w:rPr>
+          <w:sz w:val="20"/>
+          <w:szCs w:val="20"/>
+        </w:rPr>
+        <w:t xml:space="preserve"> 10000</w:t>
       </w:r>
     </w:p>
     <w:p>
@@ -1417,7 +1435,12 @@
         <w:pStyle w:val="style0"/>
       </w:pPr>
       <w:r>
-        <w:rPr/>
+        <w:rPr>
+          <w:b/>
+          <w:bCs/>
+          <w:color w:val="FF0000"/>
+        </w:rPr>
+        <w:t>---&gt; now in equilibrium: 6_EXP_8level_preind_2203_TOTAL_no2ndredox.eps</w:t>
       </w:r>
     </w:p>
     <w:p>
@@ -1453,7 +1476,23 @@
           <w:sz w:val="20"/>
           <w:szCs w:val="20"/>
         </w:rPr>
-        <w:t>qsub -j y -o cgenie_output -V -S /bin/bash runmuffin.sh cgenie.eb_go_gs_ac_bg_sg_rg.worbe2.BASES DOM/09_OMEN_GENIE_PreInd_March2017 2203_00_worbe2.S36x36_nogas_noweather_open_NoOMEN_20kyrs 20000</w:t>
+        <w:t xml:space="preserve">qsub -j y -o cgenie_output -V -S /bin/bash runmuffin.sh cgenie.eb_go_gs_ac_bg_sg_rg.worbe2.BASES DOM/09_OMEN_GENIE_PreInd_March2017 </w:t>
+      </w:r>
+      <w:bookmarkStart w:id="6" w:name="__DdeLink__324_1556355869"/>
+      <w:r>
+        <w:rPr>
+          <w:sz w:val="20"/>
+          <w:szCs w:val="20"/>
+        </w:rPr>
+        <w:t>2203_00_worbe2.S36x36_nogas_noweather_open_NoOMEN_20kyrs</w:t>
+      </w:r>
+      <w:bookmarkEnd w:id="6"/>
+      <w:r>
+        <w:rPr>
+          <w:sz w:val="20"/>
+          <w:szCs w:val="20"/>
+        </w:rPr>
+        <w:t xml:space="preserve"> 20000</w:t>
       </w:r>
     </w:p>
     <w:p>
@@ -1497,7 +1536,23 @@
           <w:sz w:val="20"/>
           <w:szCs w:val="20"/>
         </w:rPr>
-        <w:t>qsub -j y -o cgenie_output -V -S /bin/bash runmuffin.sh cgenie.eb_go_gs_ac_bg_sg_rg.worbe2.BASES DOM/09_OMEN_GENIE_PreInd_March2017 2203_01_worbe2.S36x36_nogas_noweather_open_k_0.01_20kyrs 20000</w:t>
+        <w:t xml:space="preserve">qsub -j y -o cgenie_output -V -S /bin/bash runmuffin.sh cgenie.eb_go_gs_ac_bg_sg_rg.worbe2.BASES DOM/09_OMEN_GENIE_PreInd_March2017 </w:t>
+      </w:r>
+      <w:bookmarkStart w:id="7" w:name="__DdeLink__326_1556355869"/>
+      <w:r>
+        <w:rPr>
+          <w:sz w:val="20"/>
+          <w:szCs w:val="20"/>
+        </w:rPr>
+        <w:t>2203_01_worbe2.S36x36_nogas_noweather_open_k_0.01_20kyrs</w:t>
+      </w:r>
+      <w:bookmarkEnd w:id="7"/>
+      <w:r>
+        <w:rPr>
+          <w:sz w:val="20"/>
+          <w:szCs w:val="20"/>
+        </w:rPr>
+        <w:t xml:space="preserve"> 20000</w:t>
       </w:r>
     </w:p>
     <w:p>
@@ -1587,7 +1642,7 @@
         </w:rPr>
         <w:t>qsub -j y -o cgenie_output -V -S /bin/bash runmuffin.sh cgenie.eb_go_gs_ac_bg_sg_rg.worbe2.BASES DOM/09_OMEN_GENIE_PreInd_March2017 2203_03_worbe2.S36x36_nogas_noweather_open_k_0.1</w:t>
       </w:r>
-      <w:bookmarkStart w:id="4" w:name="__DdeLink__147_113128117"/>
+      <w:bookmarkStart w:id="8" w:name="__DdeLink__147_113128117"/>
       <w:r>
         <w:rPr>
           <w:sz w:val="20"/>
@@ -1595,7 +1650,7 @@
         </w:rPr>
         <w:t>_</w:t>
       </w:r>
-      <w:bookmarkEnd w:id="4"/>
+      <w:bookmarkEnd w:id="8"/>
       <w:r>
         <w:rPr>
           <w:sz w:val="20"/>
@@ -1871,7 +1926,7 @@
       <w:pPr>
         <w:pStyle w:val="style0"/>
       </w:pPr>
-      <w:bookmarkStart w:id="5" w:name="__DdeLink__172_1326269378"/>
+      <w:bookmarkStart w:id="9" w:name="__DdeLink__172_1326269378"/>
       <w:r>
         <w:rPr>
           <w:sz w:val="20"/>
@@ -1879,7 +1934,7 @@
         </w:rPr>
         <w:t>qsub -j y -o cgenie_output -V -S /bin/bash runmuffin.sh cgenie.eb_go_gs_ac_bg_sg_rg.worjh2.BASES DOM/09_OMEN_GENIE_PreInd_March2017 2703_02_worjh2_nogas_noweather_open_k_0.01_480years 4</w:t>
       </w:r>
-      <w:bookmarkEnd w:id="5"/>
+      <w:bookmarkEnd w:id="9"/>
       <w:r>
         <w:rPr>
           <w:sz w:val="20"/>
@@ -1976,7 +2031,7 @@
       <w:pPr>
         <w:pStyle w:val="style0"/>
       </w:pPr>
-      <w:bookmarkStart w:id="6" w:name="Bookmark1"/>
+      <w:bookmarkStart w:id="10" w:name="Bookmark"/>
       <w:r>
         <w:rPr>
           <w:sz w:val="20"/>
@@ -1984,7 +2039,7 @@
         </w:rPr>
         <w:t xml:space="preserve">qsub -j y -o cgenie_output -V -S /bin/bash runmuffin.sh cgenie.eb_go_gs_ac_bg_sg_rg.worjh2.BASES DOM/09_OMEN_GENIE_PreInd_March2017 </w:t>
       </w:r>
-      <w:bookmarkStart w:id="7" w:name="Bookmark"/>
+      <w:bookmarkStart w:id="11" w:name="Bookmark1"/>
       <w:r>
         <w:rPr>
           <w:sz w:val="20"/>
@@ -1992,7 +2047,7 @@
         </w:rPr>
         <w:t>2703_04_worjh2_nogas_noweather_open_k_0.01_O2_10E-9</w:t>
       </w:r>
-      <w:bookmarkEnd w:id="7"/>
+      <w:bookmarkEnd w:id="11"/>
       <w:r>
         <w:rPr>
           <w:sz w:val="20"/>
@@ -2000,7 +2055,7 @@
         </w:rPr>
         <w:t xml:space="preserve"> </w:t>
       </w:r>
-      <w:bookmarkEnd w:id="6"/>
+      <w:bookmarkEnd w:id="10"/>
       <w:r>
         <w:rPr>
           <w:sz w:val="20"/>
@@ -2112,7 +2167,25 @@
           <w:sz w:val="20"/>
           <w:szCs w:val="20"/>
         </w:rPr>
-        <w:t>qsub -j y -o cgenie_output -V -S /bin/bash runmuffin.sh cgenie.eb_go_gs_ac_bg_sg_rg.worjh2.BASES DOM/09_OMEN_GENIE_PreInd_March2017 2703_01_worjh2_nogas_noweather_open_k_0.01_w_5e-4 10000</w:t>
+        <w:t xml:space="preserve">qsub -j y -o cgenie_output -V -S /bin/bash runmuffin.sh cgenie.eb_go_gs_ac_bg_sg_rg.worjh2.BASES DOM/09_OMEN_GENIE_PreInd_March2017 </w:t>
+      </w:r>
+      <w:bookmarkStart w:id="12" w:name="__DdeLink__338_1556355869"/>
+      <w:bookmarkStart w:id="13" w:name="__DdeLink__332_1556355869"/>
+      <w:r>
+        <w:rPr>
+          <w:sz w:val="20"/>
+          <w:szCs w:val="20"/>
+        </w:rPr>
+        <w:t>2703_01_worjh2_nogas_noweather_open_k_0.01_w_5e-4</w:t>
+      </w:r>
+      <w:bookmarkEnd w:id="12"/>
+      <w:bookmarkEnd w:id="13"/>
+      <w:r>
+        <w:rPr>
+          <w:sz w:val="20"/>
+          <w:szCs w:val="20"/>
+        </w:rPr>
+        <w:t xml:space="preserve"> 10000</w:t>
       </w:r>
     </w:p>
     <w:p>
@@ -2705,8 +2778,8 @@
       <w:pPr>
         <w:pStyle w:val="style0"/>
       </w:pPr>
-      <w:bookmarkStart w:id="8" w:name="__DdeLink__234_1734540390"/>
-      <w:bookmarkEnd w:id="8"/>
+      <w:bookmarkStart w:id="14" w:name="__DdeLink__234_1734540390"/>
+      <w:bookmarkEnd w:id="14"/>
       <w:r>
         <w:rPr>
           <w:b w:val="false"/>
@@ -2752,10 +2825,7 @@
         <w:pStyle w:val="style0"/>
       </w:pPr>
       <w:r>
-        <w:rPr>
-          <w:sz w:val="24"/>
-          <w:szCs w:val="24"/>
-        </w:rPr>
+        <w:rPr/>
       </w:r>
     </w:p>
     <w:p>
@@ -3155,7 +3225,7 @@
         </w:rPr>
         <w:t xml:space="preserve">qsub -j y -o cgenie_output -V -S /bin/bash runmuffin.sh cgenie.eb_go_gs_ac_bg_sg_rg_gl._rwlma.BASES DOM/08_OMEN_GENIE_March2017 </w:t>
       </w:r>
-      <w:bookmarkStart w:id="9" w:name="__DdeLink__268_446838262"/>
+      <w:bookmarkStart w:id="15" w:name="__DdeLink__268_446838262"/>
       <w:r>
         <w:rPr>
           <w:b w:val="false"/>
@@ -3165,7 +3235,7 @@
         </w:rPr>
         <w:t>2803_05_shelves_nogasweath_k_0.01_OMEN_ALL</w:t>
       </w:r>
-      <w:bookmarkEnd w:id="9"/>
+      <w:bookmarkEnd w:id="15"/>
       <w:r>
         <w:rPr>
           <w:b w:val="false"/>
@@ -3234,7 +3304,7 @@
         </w:rPr>
         <w:t xml:space="preserve">qsub -j y -o cgenie_output -V -S /bin/bash runmuffin.sh cgenie.eb_go_gs_ac_bg_sg_rg_gl._rwlma.BASES DOM/08_OMEN_GENIE_March2017 </w:t>
       </w:r>
-      <w:bookmarkStart w:id="10" w:name="__DdeLink__270_446838262"/>
+      <w:bookmarkStart w:id="16" w:name="__DdeLink__270_446838262"/>
       <w:r>
         <w:rPr>
           <w:b w:val="false"/>
@@ -3244,7 +3314,7 @@
         </w:rPr>
         <w:t>2803_06_shelves_nogasweath_k_0.05_OMEN_ALL</w:t>
       </w:r>
-      <w:bookmarkEnd w:id="10"/>
+      <w:bookmarkEnd w:id="16"/>
       <w:r>
         <w:rPr>
           <w:b w:val="false"/>
@@ -3381,7 +3451,14 @@
         <w:pStyle w:val="style0"/>
       </w:pPr>
       <w:r>
-        <w:rPr/>
+        <w:rPr>
+          <w:b/>
+          <w:bCs/>
+          <w:color w:val="FF0000"/>
+          <w:sz w:val="20"/>
+          <w:szCs w:val="20"/>
+        </w:rPr>
+        <w:t>---&gt; looks good, bit more H2S: 6_EXP_Shelves_2803_TOTAL_Full_OMEN_new_O2H2S.eps or/and 6_EXP_Shelves_2803_TOTAL_Full_OMEN_new_O2H2S_compare_to_no2ndredox.eps</w:t>
       </w:r>
     </w:p>
     <w:p>
@@ -3432,7 +3509,27 @@
           <w:sz w:val="20"/>
           <w:szCs w:val="20"/>
         </w:rPr>
-        <w:t>qsub -j y -o cgenie_output -V -S /bin/bash runmuffin.sh cgenie.eb_go_gs_ac_bg_sg_rg_gl._rwlma.BASES DOM/08_OMEN_GENIE_March2017 2803_08_shelves_nogasweath_k_0.01_OMEN_ALL_newO2H2S 10000</w:t>
+        <w:t xml:space="preserve">qsub -j y -o cgenie_output -V -S /bin/bash runmuffin.sh cgenie.eb_go_gs_ac_bg_sg_rg_gl._rwlma.BASES DOM/08_OMEN_GENIE_March2017 </w:t>
+      </w:r>
+      <w:bookmarkStart w:id="17" w:name="__DdeLink__322_1556355869"/>
+      <w:r>
+        <w:rPr>
+          <w:b w:val="false"/>
+          <w:bCs w:val="false"/>
+          <w:sz w:val="20"/>
+          <w:szCs w:val="20"/>
+        </w:rPr>
+        <w:t>2803_08_shelves_nogasweath_k_0.01_OMEN_ALL_newO2H2S</w:t>
+      </w:r>
+      <w:bookmarkEnd w:id="17"/>
+      <w:r>
+        <w:rPr>
+          <w:b w:val="false"/>
+          <w:bCs w:val="false"/>
+          <w:sz w:val="20"/>
+          <w:szCs w:val="20"/>
+        </w:rPr>
+        <w:t xml:space="preserve"> 10000</w:t>
       </w:r>
     </w:p>
     <w:p>
@@ -3602,8 +3699,8 @@
       <w:pPr>
         <w:pStyle w:val="style0"/>
       </w:pPr>
-      <w:bookmarkStart w:id="11" w:name="__DdeLink__283_446838262"/>
-      <w:bookmarkEnd w:id="11"/>
+      <w:bookmarkStart w:id="18" w:name="__DdeLink__283_446838262"/>
+      <w:bookmarkEnd w:id="18"/>
       <w:r>
         <w:rPr>
           <w:b w:val="false"/>
@@ -4047,7 +4144,7 @@
       <w:pgNumType w:fmt="decimal"/>
       <w:formProt w:val="false"/>
       <w:textDirection w:val="lrTb"/>
-      <w:docGrid w:charSpace="-6759" w:linePitch="239" w:type="default"/>
+      <w:docGrid w:charSpace="-6964" w:linePitch="239" w:type="default"/>
     </w:sectPr>
   </w:body>
 </w:document>
@@ -4064,7 +4161,7 @@
         <w:tab w:leader="none" w:pos="709" w:val="left"/>
       </w:tabs>
       <w:suppressAutoHyphens w:val="true"/>
-      <w:overflowPunct w:val="false"/>
+      <w:overflowPunct w:val="true"/>
       <w:jc w:val="left"/>
     </w:pPr>
     <w:rPr>
@@ -4100,6 +4197,7 @@
   </w:style>
   <w:style w:styleId="style17" w:type="paragraph">
     <w:name w:val="List"/>
+    <w:basedOn w:val="style16"/>
     <w:next w:val="style17"/>
     <w:pPr>
       <w:widowControl w:val="false"/>
@@ -4110,7 +4208,7 @@
     </w:pPr>
     <w:rPr>
       <w:rFonts w:ascii="Liberation Serif" w:cs="FreeSans" w:eastAsia="WenQuanYi Micro Hei" w:hAnsi="Liberation Serif"/>
-      <w:color w:val="auto"/>
+      <w:color w:val="00000A"/>
       <w:sz w:val="24"/>
       <w:szCs w:val="24"/>
       <w:lang w:bidi="hi-IN" w:eastAsia="zh-CN" w:val="en-GB"/>

</xml_diff>

<commit_message>
Matlab: added calculation of OM oxidation rates per TEA
</commit_message>
<xml_diff>
--- a/FORTRAN_code/cGENIE/1_RUN_commands_PreInd.docx
+++ b/FORTRAN_code/cGENIE/1_RUN_commands_PreInd.docx
@@ -968,7 +968,7 @@
         <w:t xml:space="preserve"> DOM/09_OMEN_GENIE_PreInd_March2017 </w:t>
       </w:r>
       <w:bookmarkStart w:id="3" w:name="__DdeLink__330_1556355869"/>
-      <w:bookmarkStart w:id="4" w:name="Bookmark"/>
+      <w:bookmarkStart w:id="4" w:name="Bookmark1"/>
       <w:r>
         <w:rPr>
           <w:sz w:val="20"/>
@@ -976,7 +976,7 @@
         </w:rPr>
         <w:t>2103_00_</w:t>
       </w:r>
-      <w:bookmarkStart w:id="5" w:name="__DdeLink__336_1556355869"/>
+      <w:bookmarkStart w:id="5" w:name="Bookmark"/>
       <w:r>
         <w:rPr>
           <w:sz w:val="20"/>
@@ -2031,7 +2031,7 @@
       <w:pPr>
         <w:pStyle w:val="style0"/>
       </w:pPr>
-      <w:bookmarkStart w:id="10" w:name="Bookmark2"/>
+      <w:bookmarkStart w:id="10" w:name="Bookmark3"/>
       <w:r>
         <w:rPr>
           <w:sz w:val="20"/>
@@ -2039,7 +2039,7 @@
         </w:rPr>
         <w:t xml:space="preserve">qsub -j y -o cgenie_output -V -S /bin/bash runmuffin.sh cgenie.eb_go_gs_ac_bg_sg_rg.worjh2.BASES DOM/09_OMEN_GENIE_PreInd_March2017 </w:t>
       </w:r>
-      <w:bookmarkStart w:id="11" w:name="Bookmark1"/>
+      <w:bookmarkStart w:id="11" w:name="Bookmark2"/>
       <w:r>
         <w:rPr>
           <w:sz w:val="20"/>
@@ -3765,23 +3765,19 @@
         <w:pStyle w:val="style0"/>
       </w:pPr>
       <w:r>
+        <w:rPr/>
+      </w:r>
+    </w:p>
+    <w:p>
+      <w:pPr>
+        <w:pStyle w:val="style0"/>
+      </w:pPr>
+      <w:r>
         <w:rPr>
           <w:b/>
           <w:bCs/>
           <w:color w:val="FF0000"/>
         </w:rPr>
-      </w:r>
-    </w:p>
-    <w:p>
-      <w:pPr>
-        <w:pStyle w:val="style0"/>
-      </w:pPr>
-      <w:r>
-        <w:rPr>
-          <w:b/>
-          <w:bCs/>
-          <w:color w:val="FF0000"/>
-        </w:rPr>
         <w:t>Artificial ocean with FULL OMEN</w:t>
       </w:r>
     </w:p>
@@ -3845,11 +3841,7 @@
         <w:pStyle w:val="style0"/>
       </w:pPr>
       <w:r>
-        <w:rPr>
-          <w:color w:val="00000A"/>
-          <w:sz w:val="20"/>
-          <w:szCs w:val="20"/>
-        </w:rPr>
+        <w:rPr/>
       </w:r>
     </w:p>
     <w:p>
@@ -4107,68 +4099,64 @@
         <w:pStyle w:val="style0"/>
       </w:pPr>
       <w:r>
+        <w:rPr/>
+      </w:r>
+    </w:p>
+    <w:p>
+      <w:pPr>
+        <w:pStyle w:val="style0"/>
+      </w:pPr>
+      <w:r>
         <w:rPr>
           <w:color w:val="00000A"/>
           <w:sz w:val="20"/>
           <w:szCs w:val="20"/>
         </w:rPr>
-      </w:r>
-    </w:p>
-    <w:p>
-      <w:pPr>
-        <w:pStyle w:val="style0"/>
-      </w:pPr>
+        <w:t>5) k=0.01 no 2</w:t>
+      </w:r>
       <w:r>
         <w:rPr>
           <w:color w:val="00000A"/>
           <w:sz w:val="20"/>
           <w:szCs w:val="20"/>
-        </w:rPr>
-        <w:t>5) k=0.01 no 2</w:t>
+          <w:vertAlign w:val="superscript"/>
+        </w:rPr>
+        <w:t>nd</w:t>
       </w:r>
       <w:r>
         <w:rPr>
           <w:color w:val="00000A"/>
           <w:sz w:val="20"/>
           <w:szCs w:val="20"/>
-          <w:vertAlign w:val="superscript"/>
-        </w:rPr>
-        <w:t>nd</w:t>
-      </w:r>
+        </w:rPr>
+        <w:t xml:space="preserve"> redox</w:t>
+      </w:r>
+    </w:p>
+    <w:p>
+      <w:pPr>
+        <w:pStyle w:val="style0"/>
+      </w:pPr>
       <w:r>
         <w:rPr>
           <w:color w:val="00000A"/>
           <w:sz w:val="20"/>
           <w:szCs w:val="20"/>
         </w:rPr>
-        <w:t xml:space="preserve"> redox</w:t>
-      </w:r>
-    </w:p>
-    <w:p>
-      <w:pPr>
-        <w:pStyle w:val="style0"/>
-      </w:pPr>
-      <w:r>
-        <w:rPr>
+        <w:t>job 3569</w:t>
+      </w:r>
+    </w:p>
+    <w:p>
+      <w:pPr>
+        <w:pStyle w:val="style0"/>
+      </w:pPr>
+      <w:r>
+        <w:rPr>
+          <w:b w:val="false"/>
+          <w:bCs w:val="false"/>
           <w:color w:val="00000A"/>
           <w:sz w:val="20"/>
           <w:szCs w:val="20"/>
         </w:rPr>
-        <w:t>job 3569</w:t>
-      </w:r>
-    </w:p>
-    <w:p>
-      <w:pPr>
-        <w:pStyle w:val="style0"/>
-      </w:pPr>
-      <w:r>
-        <w:rPr>
-          <w:b w:val="false"/>
-          <w:bCs w:val="false"/>
-          <w:color w:val="00000A"/>
-          <w:sz w:val="20"/>
-          <w:szCs w:val="20"/>
-        </w:rPr>
         <w:t>qsub -j y -o cgenie_output -V -S /bin/bash runmuffin.sh cgenie.eb_go_gs_ac_bg_sg_rg_gl._rwlma.BASES DOM/08_OMEN_GENIE_March2017 3103_05_shelves_nogasweath_k_0.01_OMEN_No2ndredox 10000</w:t>
       </w:r>
     </w:p>
@@ -4177,90 +4165,63 @@
         <w:pStyle w:val="style0"/>
       </w:pPr>
       <w:r>
-        <w:rPr>
-          <w:color w:val="00000A"/>
-          <w:sz w:val="20"/>
-          <w:szCs w:val="20"/>
-        </w:rPr>
-      </w:r>
-    </w:p>
-    <w:p>
-      <w:pPr>
-        <w:pStyle w:val="style0"/>
-      </w:pPr>
-      <w:r>
-        <w:rPr>
-          <w:color w:val="00000A"/>
-          <w:sz w:val="20"/>
-          <w:szCs w:val="20"/>
-        </w:rPr>
-      </w:r>
-    </w:p>
-    <w:p>
-      <w:pPr>
-        <w:pStyle w:val="style0"/>
-      </w:pPr>
-      <w:r>
-        <w:rPr>
-          <w:color w:val="00000A"/>
-          <w:sz w:val="20"/>
-          <w:szCs w:val="20"/>
-        </w:rPr>
-      </w:r>
-    </w:p>
-    <w:p>
-      <w:pPr>
-        <w:pStyle w:val="style0"/>
-      </w:pPr>
-      <w:r>
-        <w:rPr>
-          <w:sz w:val="24"/>
-          <w:szCs w:val="24"/>
-        </w:rPr>
-      </w:r>
-    </w:p>
-    <w:p>
-      <w:pPr>
-        <w:pStyle w:val="style0"/>
-      </w:pPr>
-      <w:r>
-        <w:rPr>
-          <w:sz w:val="24"/>
-          <w:szCs w:val="24"/>
-        </w:rPr>
-      </w:r>
-    </w:p>
-    <w:p>
-      <w:pPr>
-        <w:pStyle w:val="style0"/>
-      </w:pPr>
-      <w:r>
-        <w:rPr>
-          <w:sz w:val="24"/>
-          <w:szCs w:val="24"/>
-        </w:rPr>
-      </w:r>
-    </w:p>
-    <w:p>
-      <w:pPr>
-        <w:pStyle w:val="style0"/>
-      </w:pPr>
-      <w:r>
-        <w:rPr>
-          <w:sz w:val="24"/>
-          <w:szCs w:val="24"/>
-        </w:rPr>
-      </w:r>
-    </w:p>
-    <w:p>
-      <w:pPr>
-        <w:pStyle w:val="style0"/>
-      </w:pPr>
-      <w:r>
-        <w:rPr>
-          <w:sz w:val="24"/>
-          <w:szCs w:val="24"/>
-        </w:rPr>
+        <w:rPr/>
+      </w:r>
+    </w:p>
+    <w:p>
+      <w:pPr>
+        <w:pStyle w:val="style0"/>
+      </w:pPr>
+      <w:r>
+        <w:rPr/>
+      </w:r>
+    </w:p>
+    <w:p>
+      <w:pPr>
+        <w:pStyle w:val="style0"/>
+      </w:pPr>
+      <w:r>
+        <w:rPr/>
+      </w:r>
+    </w:p>
+    <w:p>
+      <w:pPr>
+        <w:pStyle w:val="style0"/>
+      </w:pPr>
+      <w:r>
+        <w:rPr/>
+      </w:r>
+    </w:p>
+    <w:p>
+      <w:pPr>
+        <w:pStyle w:val="style0"/>
+      </w:pPr>
+      <w:r>
+        <w:rPr/>
+      </w:r>
+    </w:p>
+    <w:p>
+      <w:pPr>
+        <w:pStyle w:val="style0"/>
+      </w:pPr>
+      <w:r>
+        <w:rPr/>
+      </w:r>
+    </w:p>
+    <w:p>
+      <w:pPr>
+        <w:pStyle w:val="style0"/>
+      </w:pPr>
+      <w:r>
+        <w:rPr/>
+      </w:r>
+    </w:p>
+    <w:p>
+      <w:pPr>
+        <w:pStyle w:val="style0"/>
+      </w:pPr>
+      <w:r>
+        <w:rPr/>
       </w:r>
     </w:p>
     <w:p>
@@ -4282,10 +4243,7 @@
         <w:pStyle w:val="style0"/>
       </w:pPr>
       <w:r>
-        <w:rPr>
-          <w:sz w:val="24"/>
-          <w:szCs w:val="24"/>
-        </w:rPr>
+        <w:rPr/>
       </w:r>
     </w:p>
     <w:p>
@@ -4307,10 +4265,7 @@
         <w:pStyle w:val="style0"/>
       </w:pPr>
       <w:r>
-        <w:rPr>
-          <w:sz w:val="24"/>
-          <w:szCs w:val="24"/>
-        </w:rPr>
+        <w:rPr/>
       </w:r>
     </w:p>
     <w:p>
@@ -4548,32 +4503,23 @@
         <w:pStyle w:val="style0"/>
       </w:pPr>
       <w:r>
-        <w:rPr>
-          <w:sz w:val="24"/>
-          <w:szCs w:val="24"/>
-        </w:rPr>
-      </w:r>
-    </w:p>
-    <w:p>
-      <w:pPr>
-        <w:pStyle w:val="style0"/>
-      </w:pPr>
-      <w:r>
-        <w:rPr>
-          <w:sz w:val="24"/>
-          <w:szCs w:val="24"/>
-        </w:rPr>
-      </w:r>
-    </w:p>
-    <w:p>
-      <w:pPr>
-        <w:pStyle w:val="style0"/>
-      </w:pPr>
-      <w:r>
-        <w:rPr>
-          <w:sz w:val="24"/>
-          <w:szCs w:val="24"/>
-        </w:rPr>
+        <w:rPr/>
+      </w:r>
+    </w:p>
+    <w:p>
+      <w:pPr>
+        <w:pStyle w:val="style0"/>
+      </w:pPr>
+      <w:r>
+        <w:rPr/>
+      </w:r>
+    </w:p>
+    <w:p>
+      <w:pPr>
+        <w:pStyle w:val="style0"/>
+      </w:pPr>
+      <w:r>
+        <w:rPr/>
       </w:r>
     </w:p>
     <w:p>
@@ -4595,10 +4541,7 @@
         <w:pStyle w:val="style0"/>
       </w:pPr>
       <w:r>
-        <w:rPr>
-          <w:sz w:val="24"/>
-          <w:szCs w:val="24"/>
-        </w:rPr>
+        <w:rPr/>
       </w:r>
     </w:p>
     <w:p>
@@ -4838,10 +4781,7 @@
         <w:pStyle w:val="style0"/>
       </w:pPr>
       <w:r>
-        <w:rPr>
-          <w:sz w:val="24"/>
-          <w:szCs w:val="24"/>
-        </w:rPr>
+        <w:rPr/>
       </w:r>
     </w:p>
     <w:p>
@@ -4902,10 +4842,7 @@
         <w:pStyle w:val="style0"/>
       </w:pPr>
       <w:r>
-        <w:rPr>
-          <w:sz w:val="24"/>
-          <w:szCs w:val="24"/>
-        </w:rPr>
+        <w:rPr/>
       </w:r>
     </w:p>
     <w:p>
@@ -4949,10 +4886,7 @@
         <w:pStyle w:val="style0"/>
       </w:pPr>
       <w:r>
-        <w:rPr>
-          <w:sz w:val="24"/>
-          <w:szCs w:val="24"/>
-        </w:rPr>
+        <w:rPr/>
       </w:r>
     </w:p>
     <w:p>
@@ -5179,6 +5113,15 @@
           <w:szCs w:val="20"/>
         </w:rPr>
         <w:t>10)  k1 = 0.001; k2 = 0.00001</w:t>
+        <w:tab/>
+      </w:r>
+      <w:r>
+        <w:rPr>
+          <w:color w:val="FF0000"/>
+          <w:sz w:val="20"/>
+          <w:szCs w:val="20"/>
+        </w:rPr>
+        <w:t>----&gt; CRASHED AFTER ~7500 years because positive O2 SWI-flux</w:t>
       </w:r>
     </w:p>
     <w:p>
@@ -5210,10 +5153,7 @@
         <w:pStyle w:val="style0"/>
       </w:pPr>
       <w:r>
-        <w:rPr>
-          <w:sz w:val="24"/>
-          <w:szCs w:val="24"/>
-        </w:rPr>
+        <w:rPr/>
       </w:r>
     </w:p>
     <w:p>
@@ -5240,6 +5180,16 @@
           <w:szCs w:val="20"/>
         </w:rPr>
         <w:t>job 3657</w:t>
+        <w:tab/>
+        <w:tab/>
+      </w:r>
+      <w:r>
+        <w:rPr>
+          <w:color w:val="FF0000"/>
+          <w:sz w:val="20"/>
+          <w:szCs w:val="20"/>
+        </w:rPr>
+        <w:t>----&gt; CRASHED AFTER ~7826 - 7854 years because positive O2 SWI-flux</w:t>
       </w:r>
     </w:p>
     <w:p>
@@ -5252,7 +5202,15 @@
           <w:sz w:val="20"/>
           <w:szCs w:val="20"/>
         </w:rPr>
-        <w:t>qsub -j y -o cgenie_output -V -S /bin/bash runmuffin.sh cgenie.eb_go_gs_ac_bg_sg_rg.worjh2.BASES DOM/01_OMEN_GENIE_PreInd_April2017 0404_14_worjh2</w:t>
+        <w:t xml:space="preserve">qsub -j y -o cgenie_output -V -S /bin/bash runmuffin.sh cgenie.eb_go_gs_ac_bg_sg_rg.worjh2.BASES DOM/01_OMEN_GENIE_PreInd_April2017 </w:t>
+      </w:r>
+      <w:bookmarkStart w:id="29" w:name="__DdeLink__527_1674400438"/>
+      <w:r>
+        <w:rPr>
+          <w:sz w:val="20"/>
+          <w:szCs w:val="20"/>
+        </w:rPr>
+        <w:t>0404_14_worjh2</w:t>
       </w:r>
       <w:bookmarkEnd w:id="28"/>
       <w:r>
@@ -5260,20 +5218,23 @@
           <w:sz w:val="20"/>
           <w:szCs w:val="20"/>
         </w:rPr>
-        <w:t>_nogas_noweather_open_Full_OMEN_PO4_k_Boudreau 10000</w:t>
-      </w:r>
-    </w:p>
-    <w:p>
-      <w:pPr>
-        <w:pStyle w:val="style0"/>
-      </w:pPr>
-      <w:r>
-        <w:rPr>
-          <w:b w:val="false"/>
-          <w:bCs w:val="false"/>
-          <w:sz w:val="24"/>
-          <w:szCs w:val="24"/>
-        </w:rPr>
+        <w:t>_nogas_noweather_open_Full_OMEN_PO4_k_Boudreau</w:t>
+      </w:r>
+      <w:bookmarkEnd w:id="29"/>
+      <w:r>
+        <w:rPr>
+          <w:sz w:val="20"/>
+          <w:szCs w:val="20"/>
+        </w:rPr>
+        <w:t xml:space="preserve"> 10000</w:t>
+      </w:r>
+    </w:p>
+    <w:p>
+      <w:pPr>
+        <w:pStyle w:val="style0"/>
+      </w:pPr>
+      <w:r>
+        <w:rPr/>
       </w:r>
     </w:p>
     <w:p>
@@ -5300,13 +5261,24 @@
           <w:szCs w:val="20"/>
         </w:rPr>
         <w:t>job 3658</w:t>
-      </w:r>
-    </w:p>
-    <w:p>
-      <w:pPr>
-        <w:pStyle w:val="style0"/>
-      </w:pPr>
-      <w:bookmarkStart w:id="29" w:name="__DdeLink__463_1469956085111111111"/>
+        <w:tab/>
+        <w:tab/>
+        <w:tab/>
+      </w:r>
+      <w:r>
+        <w:rPr>
+          <w:color w:val="FF0000"/>
+          <w:sz w:val="20"/>
+          <w:szCs w:val="20"/>
+        </w:rPr>
+        <w:t>----&gt; CRASHED AFTER ~7426 years because positive O2 SWI-flux</w:t>
+      </w:r>
+    </w:p>
+    <w:p>
+      <w:pPr>
+        <w:pStyle w:val="style0"/>
+      </w:pPr>
+      <w:bookmarkStart w:id="30" w:name="__DdeLink__463_1469956085111111111"/>
       <w:r>
         <w:rPr>
           <w:sz w:val="20"/>
@@ -5314,7 +5286,7 @@
         </w:rPr>
         <w:t>qsub -j y -o cgenie_output -V -S /bin/bash runmuffin.sh cgenie.eb_go_gs_ac_bg_sg_rg.worjh2.BASES DOM/01_OMEN_GENIE_PreInd_April2017 0404_15_worjh2</w:t>
       </w:r>
-      <w:bookmarkEnd w:id="29"/>
+      <w:bookmarkEnd w:id="30"/>
       <w:r>
         <w:rPr>
           <w:sz w:val="20"/>
@@ -5328,12 +5300,7 @@
         <w:pStyle w:val="style0"/>
       </w:pPr>
       <w:r>
-        <w:rPr>
-          <w:b w:val="false"/>
-          <w:bCs w:val="false"/>
-          <w:sz w:val="24"/>
-          <w:szCs w:val="24"/>
-        </w:rPr>
+        <w:rPr/>
       </w:r>
     </w:p>
     <w:p>
@@ -5366,7 +5333,7 @@
       <w:pPr>
         <w:pStyle w:val="style0"/>
       </w:pPr>
-      <w:bookmarkStart w:id="30" w:name="__DdeLink__463_14699560851111111111"/>
+      <w:bookmarkStart w:id="31" w:name="__DdeLink__463_14699560851111111111"/>
       <w:r>
         <w:rPr>
           <w:sz w:val="20"/>
@@ -5374,7 +5341,7 @@
         </w:rPr>
         <w:t>qsub -j y -o cgenie_output -V -S /bin/bash runmuffin.sh cgenie.eb_go_gs_ac_bg_sg_rg.worjh2.BASES DOM/01_OMEN_GENIE_PreInd_April2017 0404_16_worjh2</w:t>
       </w:r>
-      <w:bookmarkEnd w:id="30"/>
+      <w:bookmarkEnd w:id="31"/>
       <w:r>
         <w:rPr>
           <w:sz w:val="20"/>
@@ -5388,12 +5355,7 @@
         <w:pStyle w:val="style0"/>
       </w:pPr>
       <w:r>
-        <w:rPr>
-          <w:b w:val="false"/>
-          <w:bCs w:val="false"/>
-          <w:sz w:val="24"/>
-          <w:szCs w:val="24"/>
-        </w:rPr>
+        <w:rPr/>
       </w:r>
     </w:p>
     <w:p>
@@ -5404,6 +5366,8 @@
         <w:rPr>
           <w:b/>
           <w:bCs/>
+          <w:sz w:val="20"/>
+          <w:szCs w:val="20"/>
         </w:rPr>
         <w:t>preindustrial 16 level ocean – FULL OMEN – CLOSED SYSTEM and different k parametrisations</w:t>
       </w:r>
@@ -5413,25 +5377,55 @@
         <w:pStyle w:val="style0"/>
       </w:pPr>
       <w:r>
-        <w:rPr/>
-      </w:r>
-    </w:p>
-    <w:p>
-      <w:pPr>
-        <w:pStyle w:val="style0"/>
-      </w:pPr>
-      <w:r>
-        <w:rPr>
-          <w:sz w:val="20"/>
-          <w:szCs w:val="20"/>
+        <w:rPr>
+          <w:sz w:val="20"/>
+          <w:szCs w:val="20"/>
+        </w:rPr>
+      </w:r>
+    </w:p>
+    <w:p>
+      <w:pPr>
+        <w:pStyle w:val="style0"/>
+        <w:jc w:val="center"/>
+      </w:pPr>
+      <w:r>
+        <w:rPr>
+          <w:b/>
+          <w:bCs/>
+          <w:color w:val="FF0000"/>
+          <w:sz w:val="20"/>
+          <w:szCs w:val="20"/>
+        </w:rPr>
+        <w:t>ALL JOBS qdel because I forgot the restoring of buried OM and P</w:t>
+      </w:r>
+    </w:p>
+    <w:p>
+      <w:pPr>
+        <w:pStyle w:val="style0"/>
+      </w:pPr>
+      <w:r>
+        <w:rPr>
+          <w:sz w:val="20"/>
+          <w:szCs w:val="20"/>
+        </w:rPr>
+      </w:r>
+    </w:p>
+    <w:p>
+      <w:pPr>
+        <w:pStyle w:val="style0"/>
+      </w:pPr>
+      <w:r>
+        <w:rPr>
+          <w:sz w:val="16"/>
+          <w:szCs w:val="16"/>
         </w:rPr>
         <w:t xml:space="preserve">1)  </w:t>
       </w:r>
       <w:r>
         <w:rPr>
           <w:color w:val="00000A"/>
-          <w:sz w:val="20"/>
-          <w:szCs w:val="20"/>
+          <w:sz w:val="16"/>
+          <w:szCs w:val="16"/>
         </w:rPr>
         <w:t>BIOTIC, without OMEN</w:t>
       </w:r>
@@ -5442,8 +5436,8 @@
       </w:pPr>
       <w:r>
         <w:rPr>
-          <w:sz w:val="20"/>
-          <w:szCs w:val="20"/>
+          <w:sz w:val="16"/>
+          <w:szCs w:val="16"/>
         </w:rPr>
         <w:t>job 3639</w:t>
       </w:r>
@@ -5452,19 +5446,19 @@
       <w:pPr>
         <w:pStyle w:val="style0"/>
       </w:pPr>
-      <w:bookmarkStart w:id="31" w:name="__DdeLink__463_14699560851"/>
-      <w:r>
-        <w:rPr>
-          <w:sz w:val="20"/>
-          <w:szCs w:val="20"/>
+      <w:bookmarkStart w:id="32" w:name="__DdeLink__463_14699560851"/>
+      <w:r>
+        <w:rPr>
+          <w:sz w:val="16"/>
+          <w:szCs w:val="16"/>
         </w:rPr>
         <w:t>qsub -j y -o cgenie_output -V -S /bin/bash runmuffin.sh cgenie.eb_go_gs_ac_bg_sg_rg.worjh2.BASES DOM/01_OMEN_GENIE_PreInd_April2017 0404_01_worjh2_No_OMEN</w:t>
       </w:r>
-      <w:bookmarkEnd w:id="31"/>
-      <w:r>
-        <w:rPr>
-          <w:sz w:val="20"/>
-          <w:szCs w:val="20"/>
+      <w:bookmarkEnd w:id="32"/>
+      <w:r>
+        <w:rPr>
+          <w:sz w:val="16"/>
+          <w:szCs w:val="16"/>
         </w:rPr>
         <w:t xml:space="preserve"> 20000</w:t>
       </w:r>
@@ -5475,27 +5469,27 @@
       </w:pPr>
       <w:r>
         <w:rPr>
-          <w:sz w:val="24"/>
-          <w:szCs w:val="24"/>
-        </w:rPr>
-      </w:r>
-    </w:p>
-    <w:p>
-      <w:pPr>
-        <w:pStyle w:val="style0"/>
-      </w:pPr>
-      <w:r>
-        <w:rPr>
-          <w:sz w:val="20"/>
-          <w:szCs w:val="20"/>
+          <w:sz w:val="16"/>
+          <w:szCs w:val="16"/>
+        </w:rPr>
+      </w:r>
+    </w:p>
+    <w:p>
+      <w:pPr>
+        <w:pStyle w:val="style0"/>
+      </w:pPr>
+      <w:r>
+        <w:rPr>
+          <w:sz w:val="16"/>
+          <w:szCs w:val="16"/>
         </w:rPr>
         <w:t xml:space="preserve">2)  </w:t>
       </w:r>
       <w:r>
         <w:rPr>
           <w:color w:val="00000A"/>
-          <w:sz w:val="20"/>
-          <w:szCs w:val="20"/>
+          <w:sz w:val="16"/>
+          <w:szCs w:val="16"/>
         </w:rPr>
         <w:t>BIOTIC, FULL OMEN -  k = 0.01</w:t>
       </w:r>
@@ -5506,8 +5500,8 @@
       </w:pPr>
       <w:r>
         <w:rPr>
-          <w:sz w:val="20"/>
-          <w:szCs w:val="20"/>
+          <w:sz w:val="16"/>
+          <w:szCs w:val="16"/>
         </w:rPr>
         <w:t>job 3640</w:t>
       </w:r>
@@ -5516,19 +5510,19 @@
       <w:pPr>
         <w:pStyle w:val="style0"/>
       </w:pPr>
-      <w:bookmarkStart w:id="32" w:name="__DdeLink__463_146995608511"/>
-      <w:r>
-        <w:rPr>
-          <w:sz w:val="20"/>
-          <w:szCs w:val="20"/>
+      <w:bookmarkStart w:id="33" w:name="__DdeLink__463_146995608511"/>
+      <w:r>
+        <w:rPr>
+          <w:sz w:val="16"/>
+          <w:szCs w:val="16"/>
         </w:rPr>
         <w:t>qsub -j y -o cgenie_output -V -S /bin/bash runmuffin.sh cgenie.eb_go_gs_ac_bg_sg_rg.worjh2.BASES DOM/01_OMEN_GENIE_PreInd_April2017 0404_02_worjh2_Full_OMEN</w:t>
       </w:r>
-      <w:bookmarkEnd w:id="32"/>
-      <w:r>
-        <w:rPr>
-          <w:sz w:val="20"/>
-          <w:szCs w:val="20"/>
+      <w:bookmarkEnd w:id="33"/>
+      <w:r>
+        <w:rPr>
+          <w:sz w:val="16"/>
+          <w:szCs w:val="16"/>
         </w:rPr>
         <w:t>_k_0.01 20000</w:t>
       </w:r>
@@ -5539,27 +5533,27 @@
       </w:pPr>
       <w:r>
         <w:rPr>
-          <w:sz w:val="24"/>
-          <w:szCs w:val="24"/>
-        </w:rPr>
-      </w:r>
-    </w:p>
-    <w:p>
-      <w:pPr>
-        <w:pStyle w:val="style0"/>
-      </w:pPr>
-      <w:r>
-        <w:rPr>
-          <w:sz w:val="20"/>
-          <w:szCs w:val="20"/>
+          <w:sz w:val="16"/>
+          <w:szCs w:val="16"/>
+        </w:rPr>
+      </w:r>
+    </w:p>
+    <w:p>
+      <w:pPr>
+        <w:pStyle w:val="style0"/>
+      </w:pPr>
+      <w:r>
+        <w:rPr>
+          <w:sz w:val="16"/>
+          <w:szCs w:val="16"/>
         </w:rPr>
         <w:t xml:space="preserve">3)  </w:t>
       </w:r>
       <w:r>
         <w:rPr>
           <w:color w:val="00000A"/>
-          <w:sz w:val="20"/>
-          <w:szCs w:val="20"/>
+          <w:sz w:val="16"/>
+          <w:szCs w:val="16"/>
         </w:rPr>
         <w:t>BIOTIC, FULL OMEN -  k = 0.05</w:t>
       </w:r>
@@ -5570,8 +5564,8 @@
       </w:pPr>
       <w:r>
         <w:rPr>
-          <w:sz w:val="20"/>
-          <w:szCs w:val="20"/>
+          <w:sz w:val="16"/>
+          <w:szCs w:val="16"/>
         </w:rPr>
         <w:t>job 3642</w:t>
       </w:r>
@@ -5580,19 +5574,19 @@
       <w:pPr>
         <w:pStyle w:val="style0"/>
       </w:pPr>
-      <w:bookmarkStart w:id="33" w:name="__DdeLink__463_1469956085111"/>
-      <w:r>
-        <w:rPr>
-          <w:sz w:val="20"/>
-          <w:szCs w:val="20"/>
+      <w:bookmarkStart w:id="34" w:name="__DdeLink__463_1469956085111"/>
+      <w:r>
+        <w:rPr>
+          <w:sz w:val="16"/>
+          <w:szCs w:val="16"/>
         </w:rPr>
         <w:t>qsub -j y -o cgenie_output -V -S /bin/bash runmuffin.sh cgenie.eb_go_gs_ac_bg_sg_rg.worjh2.BASES DOM/01_OMEN_GENIE_PreInd_April2017 0404_03_worjh2_Full_OMEN</w:t>
       </w:r>
-      <w:bookmarkEnd w:id="33"/>
-      <w:r>
-        <w:rPr>
-          <w:sz w:val="20"/>
-          <w:szCs w:val="20"/>
+      <w:bookmarkEnd w:id="34"/>
+      <w:r>
+        <w:rPr>
+          <w:sz w:val="16"/>
+          <w:szCs w:val="16"/>
         </w:rPr>
         <w:t>_k_0.05 20000</w:t>
       </w:r>
@@ -5603,27 +5597,27 @@
       </w:pPr>
       <w:r>
         <w:rPr>
-          <w:sz w:val="24"/>
-          <w:szCs w:val="24"/>
-        </w:rPr>
-      </w:r>
-    </w:p>
-    <w:p>
-      <w:pPr>
-        <w:pStyle w:val="style0"/>
-      </w:pPr>
-      <w:r>
-        <w:rPr>
-          <w:sz w:val="20"/>
-          <w:szCs w:val="20"/>
+          <w:sz w:val="16"/>
+          <w:szCs w:val="16"/>
+        </w:rPr>
+      </w:r>
+    </w:p>
+    <w:p>
+      <w:pPr>
+        <w:pStyle w:val="style0"/>
+      </w:pPr>
+      <w:r>
+        <w:rPr>
+          <w:sz w:val="16"/>
+          <w:szCs w:val="16"/>
         </w:rPr>
         <w:t xml:space="preserve">4)  </w:t>
       </w:r>
       <w:r>
         <w:rPr>
           <w:color w:val="00000A"/>
-          <w:sz w:val="20"/>
-          <w:szCs w:val="20"/>
+          <w:sz w:val="16"/>
+          <w:szCs w:val="16"/>
         </w:rPr>
         <w:t>BIOTIC, FULL OMEN -  k = 0.1</w:t>
       </w:r>
@@ -5634,8 +5628,8 @@
       </w:pPr>
       <w:r>
         <w:rPr>
-          <w:sz w:val="20"/>
-          <w:szCs w:val="20"/>
+          <w:sz w:val="16"/>
+          <w:szCs w:val="16"/>
         </w:rPr>
         <w:t>job 3644</w:t>
       </w:r>
@@ -5644,19 +5638,19 @@
       <w:pPr>
         <w:pStyle w:val="style0"/>
       </w:pPr>
-      <w:bookmarkStart w:id="34" w:name="__DdeLink__463_14699560851111"/>
-      <w:r>
-        <w:rPr>
-          <w:sz w:val="20"/>
-          <w:szCs w:val="20"/>
+      <w:bookmarkStart w:id="35" w:name="__DdeLink__463_14699560851111"/>
+      <w:r>
+        <w:rPr>
+          <w:sz w:val="16"/>
+          <w:szCs w:val="16"/>
         </w:rPr>
         <w:t>qsub -j y -o cgenie_output -V -S /bin/bash runmuffin.sh cgenie.eb_go_gs_ac_bg_sg_rg.worjh2.BASES DOM/01_OMEN_GENIE_PreInd_April2017 0404_04_worjh2_Full_OMEN</w:t>
       </w:r>
-      <w:bookmarkEnd w:id="34"/>
-      <w:r>
-        <w:rPr>
-          <w:sz w:val="20"/>
-          <w:szCs w:val="20"/>
+      <w:bookmarkEnd w:id="35"/>
+      <w:r>
+        <w:rPr>
+          <w:sz w:val="16"/>
+          <w:szCs w:val="16"/>
         </w:rPr>
         <w:t>_k_0.1 20000</w:t>
       </w:r>
@@ -5667,27 +5661,27 @@
       </w:pPr>
       <w:r>
         <w:rPr>
-          <w:sz w:val="24"/>
-          <w:szCs w:val="24"/>
-        </w:rPr>
-      </w:r>
-    </w:p>
-    <w:p>
-      <w:pPr>
-        <w:pStyle w:val="style0"/>
-      </w:pPr>
-      <w:r>
-        <w:rPr>
-          <w:sz w:val="20"/>
-          <w:szCs w:val="20"/>
+          <w:sz w:val="16"/>
+          <w:szCs w:val="16"/>
+        </w:rPr>
+      </w:r>
+    </w:p>
+    <w:p>
+      <w:pPr>
+        <w:pStyle w:val="style0"/>
+      </w:pPr>
+      <w:r>
+        <w:rPr>
+          <w:sz w:val="16"/>
+          <w:szCs w:val="16"/>
         </w:rPr>
         <w:t xml:space="preserve">5)  </w:t>
       </w:r>
       <w:r>
         <w:rPr>
           <w:color w:val="00000A"/>
-          <w:sz w:val="20"/>
-          <w:szCs w:val="20"/>
+          <w:sz w:val="16"/>
+          <w:szCs w:val="16"/>
         </w:rPr>
         <w:t>BIOTIC, FULL OMEN -  k = 1.0</w:t>
       </w:r>
@@ -5698,8 +5692,8 @@
       </w:pPr>
       <w:r>
         <w:rPr>
-          <w:sz w:val="20"/>
-          <w:szCs w:val="20"/>
+          <w:sz w:val="16"/>
+          <w:szCs w:val="16"/>
         </w:rPr>
         <w:t>job 3646</w:t>
       </w:r>
@@ -5708,19 +5702,19 @@
       <w:pPr>
         <w:pStyle w:val="style0"/>
       </w:pPr>
-      <w:bookmarkStart w:id="35" w:name="__DdeLink__463_146995608511111"/>
-      <w:r>
-        <w:rPr>
-          <w:sz w:val="20"/>
-          <w:szCs w:val="20"/>
+      <w:bookmarkStart w:id="36" w:name="__DdeLink__463_146995608511111"/>
+      <w:r>
+        <w:rPr>
+          <w:sz w:val="16"/>
+          <w:szCs w:val="16"/>
         </w:rPr>
         <w:t>qsub -j y -o cgenie_output -V -S /bin/bash runmuffin.sh cgenie.eb_go_gs_ac_bg_sg_rg.worjh2.BASES DOM/01_OMEN_GENIE_PreInd_April2017 0404_05_worjh2_Full_OMEN</w:t>
       </w:r>
-      <w:bookmarkEnd w:id="35"/>
-      <w:r>
-        <w:rPr>
-          <w:sz w:val="20"/>
-          <w:szCs w:val="20"/>
+      <w:bookmarkEnd w:id="36"/>
+      <w:r>
+        <w:rPr>
+          <w:sz w:val="16"/>
+          <w:szCs w:val="16"/>
         </w:rPr>
         <w:t>_k_1.0 20000</w:t>
       </w:r>
@@ -5731,21 +5725,21 @@
       </w:pPr>
       <w:r>
         <w:rPr>
-          <w:sz w:val="24"/>
-          <w:szCs w:val="24"/>
-        </w:rPr>
-      </w:r>
-    </w:p>
-    <w:p>
-      <w:pPr>
-        <w:pStyle w:val="style0"/>
-      </w:pPr>
-      <w:r>
-        <w:rPr>
-          <w:b w:val="false"/>
-          <w:bCs w:val="false"/>
-          <w:sz w:val="20"/>
-          <w:szCs w:val="20"/>
+          <w:sz w:val="16"/>
+          <w:szCs w:val="16"/>
+        </w:rPr>
+      </w:r>
+    </w:p>
+    <w:p>
+      <w:pPr>
+        <w:pStyle w:val="style0"/>
+      </w:pPr>
+      <w:r>
+        <w:rPr>
+          <w:b w:val="false"/>
+          <w:bCs w:val="false"/>
+          <w:sz w:val="16"/>
+          <w:szCs w:val="16"/>
         </w:rPr>
         <w:t>11) Biotic, FULL OMEN, k: Tromp et al. 1995</w:t>
       </w:r>
@@ -5756,8 +5750,8 @@
       </w:pPr>
       <w:r>
         <w:rPr>
-          <w:sz w:val="20"/>
-          <w:szCs w:val="20"/>
+          <w:sz w:val="16"/>
+          <w:szCs w:val="16"/>
         </w:rPr>
         <w:t>job 3649</w:t>
       </w:r>
@@ -5766,19 +5760,19 @@
       <w:pPr>
         <w:pStyle w:val="style0"/>
       </w:pPr>
-      <w:bookmarkStart w:id="36" w:name="__DdeLink__463_1469956085111111"/>
-      <w:r>
-        <w:rPr>
-          <w:sz w:val="20"/>
-          <w:szCs w:val="20"/>
+      <w:bookmarkStart w:id="37" w:name="__DdeLink__463_1469956085111111"/>
+      <w:r>
+        <w:rPr>
+          <w:sz w:val="16"/>
+          <w:szCs w:val="16"/>
         </w:rPr>
         <w:t>qsub -j y -o cgenie_output -V -S /bin/bash runmuffin.sh cgenie.eb_go_gs_ac_bg_sg_rg.worjh2.BASES DOM/01_OMEN_GENIE_PreInd_April2017 0404_11_worjh2_Full_OMEN</w:t>
       </w:r>
-      <w:bookmarkEnd w:id="36"/>
-      <w:r>
-        <w:rPr>
-          <w:sz w:val="20"/>
-          <w:szCs w:val="20"/>
+      <w:bookmarkEnd w:id="37"/>
+      <w:r>
+        <w:rPr>
+          <w:sz w:val="16"/>
+          <w:szCs w:val="16"/>
         </w:rPr>
         <w:t>_k_Tromp 20000</w:t>
       </w:r>
@@ -5789,23 +5783,21 @@
       </w:pPr>
       <w:r>
         <w:rPr>
-          <w:b w:val="false"/>
-          <w:bCs w:val="false"/>
-          <w:sz w:val="24"/>
-          <w:szCs w:val="24"/>
-        </w:rPr>
-      </w:r>
-    </w:p>
-    <w:p>
-      <w:pPr>
-        <w:pStyle w:val="style0"/>
-      </w:pPr>
-      <w:r>
-        <w:rPr>
-          <w:b w:val="false"/>
-          <w:bCs w:val="false"/>
-          <w:sz w:val="20"/>
-          <w:szCs w:val="20"/>
+          <w:sz w:val="16"/>
+          <w:szCs w:val="16"/>
+        </w:rPr>
+      </w:r>
+    </w:p>
+    <w:p>
+      <w:pPr>
+        <w:pStyle w:val="style0"/>
+      </w:pPr>
+      <w:r>
+        <w:rPr>
+          <w:b w:val="false"/>
+          <w:bCs w:val="false"/>
+          <w:sz w:val="16"/>
+          <w:szCs w:val="16"/>
         </w:rPr>
         <w:t>12) Biotic, FULL OMEN, k: Boudreau 1997</w:t>
       </w:r>
@@ -5816,8 +5808,8 @@
       </w:pPr>
       <w:r>
         <w:rPr>
-          <w:sz w:val="20"/>
-          <w:szCs w:val="20"/>
+          <w:sz w:val="16"/>
+          <w:szCs w:val="16"/>
         </w:rPr>
         <w:t>job 3650</w:t>
       </w:r>
@@ -5826,19 +5818,19 @@
       <w:pPr>
         <w:pStyle w:val="style0"/>
       </w:pPr>
-      <w:bookmarkStart w:id="37" w:name="__DdeLink__463_14699560851111111"/>
-      <w:r>
-        <w:rPr>
-          <w:sz w:val="20"/>
-          <w:szCs w:val="20"/>
+      <w:bookmarkStart w:id="38" w:name="__DdeLink__463_14699560851111111"/>
+      <w:r>
+        <w:rPr>
+          <w:sz w:val="16"/>
+          <w:szCs w:val="16"/>
         </w:rPr>
         <w:t>qsub -j y -o cgenie_output -V -S /bin/bash runmuffin.sh cgenie.eb_go_gs_ac_bg_sg_rg.worjh2.BASES DOM/01_OMEN_GENIE_PreInd_April2017 0404_12_worjh2_Full_OMEN</w:t>
       </w:r>
-      <w:bookmarkEnd w:id="37"/>
-      <w:r>
-        <w:rPr>
-          <w:sz w:val="20"/>
-          <w:szCs w:val="20"/>
+      <w:bookmarkEnd w:id="38"/>
+      <w:r>
+        <w:rPr>
+          <w:sz w:val="16"/>
+          <w:szCs w:val="16"/>
         </w:rPr>
         <w:t>_k_Boudreau 20000</w:t>
       </w:r>
@@ -5849,23 +5841,21 @@
       </w:pPr>
       <w:r>
         <w:rPr>
-          <w:b w:val="false"/>
-          <w:bCs w:val="false"/>
-          <w:sz w:val="24"/>
-          <w:szCs w:val="24"/>
-        </w:rPr>
-      </w:r>
-    </w:p>
-    <w:p>
-      <w:pPr>
-        <w:pStyle w:val="style0"/>
-      </w:pPr>
-      <w:r>
-        <w:rPr>
-          <w:b w:val="false"/>
-          <w:bCs w:val="false"/>
-          <w:sz w:val="20"/>
-          <w:szCs w:val="20"/>
+          <w:sz w:val="16"/>
+          <w:szCs w:val="16"/>
+        </w:rPr>
+      </w:r>
+    </w:p>
+    <w:p>
+      <w:pPr>
+        <w:pStyle w:val="style0"/>
+      </w:pPr>
+      <w:r>
+        <w:rPr>
+          <w:b w:val="false"/>
+          <w:bCs w:val="false"/>
+          <w:sz w:val="16"/>
+          <w:szCs w:val="16"/>
         </w:rPr>
         <w:t>13) Biotic, FULL OMEN, k1: Boudreau 1997 - k2 = k1/100</w:t>
       </w:r>
@@ -5876,8 +5866,8 @@
       </w:pPr>
       <w:r>
         <w:rPr>
-          <w:sz w:val="20"/>
-          <w:szCs w:val="20"/>
+          <w:sz w:val="16"/>
+          <w:szCs w:val="16"/>
         </w:rPr>
         <w:t>job 3656</w:t>
       </w:r>
@@ -5886,19 +5876,19 @@
       <w:pPr>
         <w:pStyle w:val="style0"/>
       </w:pPr>
-      <w:bookmarkStart w:id="38" w:name="__DdeLink__463_146995608511111111"/>
-      <w:r>
-        <w:rPr>
-          <w:sz w:val="20"/>
-          <w:szCs w:val="20"/>
+      <w:bookmarkStart w:id="39" w:name="__DdeLink__463_146995608511111111"/>
+      <w:r>
+        <w:rPr>
+          <w:sz w:val="16"/>
+          <w:szCs w:val="16"/>
         </w:rPr>
         <w:t>qsub -j y -o cgenie_output -V -S /bin/bash runmuffin.sh cgenie.eb_go_gs_ac_bg_sg_rg.worjh2.BASES DOM/01_OMEN_GENIE_PreInd_April2017 0404_13_worjh2_Full_OMEN</w:t>
       </w:r>
-      <w:bookmarkEnd w:id="38"/>
-      <w:r>
-        <w:rPr>
-          <w:sz w:val="20"/>
-          <w:szCs w:val="20"/>
+      <w:bookmarkEnd w:id="39"/>
+      <w:r>
+        <w:rPr>
+          <w:sz w:val="16"/>
+          <w:szCs w:val="16"/>
         </w:rPr>
         <w:t>_k_Boudreau_k2_k1e-2 20000</w:t>
       </w:r>
@@ -5909,23 +5899,21 @@
       </w:pPr>
       <w:r>
         <w:rPr>
-          <w:b w:val="false"/>
-          <w:bCs w:val="false"/>
-          <w:sz w:val="24"/>
-          <w:szCs w:val="24"/>
-        </w:rPr>
-      </w:r>
-    </w:p>
-    <w:p>
-      <w:pPr>
-        <w:pStyle w:val="style0"/>
-      </w:pPr>
-      <w:r>
-        <w:rPr>
-          <w:b w:val="false"/>
-          <w:bCs w:val="false"/>
-          <w:sz w:val="20"/>
-          <w:szCs w:val="20"/>
+          <w:sz w:val="16"/>
+          <w:szCs w:val="16"/>
+        </w:rPr>
+      </w:r>
+    </w:p>
+    <w:p>
+      <w:pPr>
+        <w:pStyle w:val="style0"/>
+      </w:pPr>
+      <w:r>
+        <w:rPr>
+          <w:b w:val="false"/>
+          <w:bCs w:val="false"/>
+          <w:sz w:val="16"/>
+          <w:szCs w:val="16"/>
         </w:rPr>
         <w:t>17) Biotic, FULL OMEN, k1 as fct of POC-flux Boudreau 1997 - k2 = k1/100</w:t>
       </w:r>
@@ -5936,8 +5924,8 @@
       </w:pPr>
       <w:r>
         <w:rPr>
-          <w:sz w:val="20"/>
-          <w:szCs w:val="20"/>
+          <w:sz w:val="16"/>
+          <w:szCs w:val="16"/>
         </w:rPr>
         <w:t>job 3672</w:t>
       </w:r>
@@ -5946,30 +5934,30 @@
       <w:pPr>
         <w:pStyle w:val="style0"/>
       </w:pPr>
-      <w:bookmarkStart w:id="39" w:name="__DdeLink__681_385375668"/>
-      <w:bookmarkStart w:id="40" w:name="__DdeLink__463_1469956085111111112"/>
-      <w:r>
-        <w:rPr>
-          <w:sz w:val="20"/>
-          <w:szCs w:val="20"/>
+      <w:bookmarkStart w:id="40" w:name="Bookmark4"/>
+      <w:bookmarkStart w:id="41" w:name="__DdeLink__681_385375668"/>
+      <w:r>
+        <w:rPr>
+          <w:sz w:val="16"/>
+          <w:szCs w:val="16"/>
         </w:rPr>
         <w:t xml:space="preserve">qsub -j y -o cgenie_output -V -S /bin/bash </w:t>
       </w:r>
-      <w:bookmarkStart w:id="41" w:name="__DdeLink__672_385375668"/>
-      <w:r>
-        <w:rPr>
-          <w:sz w:val="20"/>
-          <w:szCs w:val="20"/>
+      <w:bookmarkStart w:id="42" w:name="__DdeLink__463_1469956085111111112"/>
+      <w:r>
+        <w:rPr>
+          <w:sz w:val="16"/>
+          <w:szCs w:val="16"/>
         </w:rPr>
         <w:t>runmuffin.sh cgenie.eb_go_gs_ac_bg_sg_rg.worjh2.BASES DOM/01_OMEN_GENIE_PreInd_April2017 0404_17_worjh2_Full_OMEN</w:t>
       </w:r>
       <w:bookmarkEnd w:id="40"/>
-      <w:bookmarkEnd w:id="39"/>
       <w:bookmarkEnd w:id="41"/>
-      <w:r>
-        <w:rPr>
-          <w:sz w:val="20"/>
-          <w:szCs w:val="20"/>
+      <w:bookmarkEnd w:id="42"/>
+      <w:r>
+        <w:rPr>
+          <w:sz w:val="16"/>
+          <w:szCs w:val="16"/>
         </w:rPr>
         <w:t>_k_Boudreau_fPOC_k1 20000</w:t>
       </w:r>
@@ -5980,24 +5968,804 @@
       </w:pPr>
       <w:r>
         <w:rPr>
-          <w:b w:val="false"/>
-          <w:bCs w:val="false"/>
-          <w:sz w:val="24"/>
-          <w:szCs w:val="24"/>
-        </w:rPr>
-      </w:r>
-    </w:p>
-    <w:p>
-      <w:pPr>
-        <w:pStyle w:val="style0"/>
-      </w:pPr>
-      <w:r>
-        <w:rPr>
-          <w:b w:val="false"/>
-          <w:bCs w:val="false"/>
-          <w:sz w:val="24"/>
-          <w:szCs w:val="24"/>
-        </w:rPr>
+          <w:sz w:val="16"/>
+          <w:szCs w:val="16"/>
+        </w:rPr>
+      </w:r>
+    </w:p>
+    <w:p>
+      <w:pPr>
+        <w:pStyle w:val="style0"/>
+      </w:pPr>
+      <w:r>
+        <w:rPr/>
+      </w:r>
+    </w:p>
+    <w:p>
+      <w:pPr>
+        <w:pStyle w:val="style0"/>
+      </w:pPr>
+      <w:r>
+        <w:rPr>
+          <w:b/>
+          <w:bCs/>
+        </w:rPr>
+        <w:t>#######################  05.04.02017  #######################</w:t>
+      </w:r>
+    </w:p>
+    <w:p>
+      <w:pPr>
+        <w:pStyle w:val="style0"/>
+      </w:pPr>
+      <w:r>
+        <w:rPr>
+          <w:color w:val="FF0000"/>
+          <w:sz w:val="20"/>
+          <w:szCs w:val="20"/>
+        </w:rPr>
+        <w:t xml:space="preserve">Have to redo yesterday's </w:t>
+      </w:r>
+      <w:r>
+        <w:rPr>
+          <w:b/>
+          <w:bCs/>
+          <w:color w:val="FF0000"/>
+          <w:sz w:val="20"/>
+          <w:szCs w:val="20"/>
+        </w:rPr>
+        <w:t>CLOSED SYSTEM</w:t>
+      </w:r>
+      <w:r>
+        <w:rPr>
+          <w:color w:val="FF0000"/>
+          <w:sz w:val="20"/>
+          <w:szCs w:val="20"/>
+        </w:rPr>
+        <w:t xml:space="preserve"> experiments as I did not restore the buried POC and P. I modified the weathering settings in 0404_02_worjh2_With_OMEN_with_OMinflux:</w:t>
+      </w:r>
+    </w:p>
+    <w:p>
+      <w:pPr>
+        <w:pStyle w:val="style0"/>
+      </w:pPr>
+      <w:r>
+        <w:rPr>
+          <w:sz w:val="16"/>
+          <w:szCs w:val="16"/>
+        </w:rPr>
+        <w:t># set a 'CLOSED' system</w:t>
+      </w:r>
+    </w:p>
+    <w:p>
+      <w:pPr>
+        <w:pStyle w:val="style0"/>
+      </w:pPr>
+      <w:r>
+        <w:rPr>
+          <w:sz w:val="16"/>
+          <w:szCs w:val="16"/>
+        </w:rPr>
+        <w:t>bg_ctrl_force_sed_closedsystem=.true.</w:t>
+      </w:r>
+    </w:p>
+    <w:p>
+      <w:pPr>
+        <w:pStyle w:val="style0"/>
+      </w:pPr>
+      <w:r>
+        <w:rPr>
+          <w:sz w:val="16"/>
+          <w:szCs w:val="16"/>
+        </w:rPr>
+        <w:t># set total weathering rate</w:t>
+      </w:r>
+    </w:p>
+    <w:p>
+      <w:pPr>
+        <w:pStyle w:val="style0"/>
+      </w:pPr>
+      <w:r>
+        <w:rPr>
+          <w:sz w:val="16"/>
+          <w:szCs w:val="16"/>
+        </w:rPr>
+        <w:t># Dom: Because the closed system approach needs a non-zero weathering flux to modify and keep the system closed:</w:t>
+      </w:r>
+    </w:p>
+    <w:p>
+      <w:pPr>
+        <w:pStyle w:val="style0"/>
+      </w:pPr>
+      <w:r>
+        <w:rPr>
+          <w:sz w:val="16"/>
+          <w:szCs w:val="16"/>
+        </w:rPr>
+        <w:t>rg_par_weather_CaCO3=10.0E+12</w:t>
+      </w:r>
+    </w:p>
+    <w:p>
+      <w:pPr>
+        <w:pStyle w:val="style0"/>
+      </w:pPr>
+      <w:r>
+        <w:rPr>
+          <w:sz w:val="16"/>
+          <w:szCs w:val="16"/>
+        </w:rPr>
+        <w:t>rg_par_weather_CaSiO3=5.0E+12</w:t>
+      </w:r>
+    </w:p>
+    <w:p>
+      <w:pPr>
+        <w:pStyle w:val="style0"/>
+      </w:pPr>
+      <w:r>
+        <w:rPr>
+          <w:sz w:val="16"/>
+          <w:szCs w:val="16"/>
+        </w:rPr>
+        <w:t># Dom: introduce a weathering flux of organic matter and also of PO4.</w:t>
+      </w:r>
+    </w:p>
+    <w:p>
+      <w:pPr>
+        <w:pStyle w:val="style0"/>
+      </w:pPr>
+      <w:r>
+        <w:rPr>
+          <w:sz w:val="16"/>
+          <w:szCs w:val="16"/>
+        </w:rPr>
+        <w:t>rg_par_weather_CaSiO3_fracC=0.01</w:t>
+      </w:r>
+    </w:p>
+    <w:p>
+      <w:pPr>
+        <w:pStyle w:val="style0"/>
+      </w:pPr>
+      <w:r>
+        <w:rPr>
+          <w:sz w:val="16"/>
+          <w:szCs w:val="16"/>
+        </w:rPr>
+        <w:t>rg_par_weather_CaSiO3_fracP=0.0001</w:t>
+      </w:r>
+    </w:p>
+    <w:p>
+      <w:pPr>
+        <w:pStyle w:val="style0"/>
+      </w:pPr>
+      <w:r>
+        <w:rPr>
+          <w:sz w:val="16"/>
+          <w:szCs w:val="16"/>
+        </w:rPr>
+        <w:t xml:space="preserve">#Andy 09.09.14: creats some pyrite in the silicates hat are being weathered and </w:t>
+      </w:r>
+    </w:p>
+    <w:p>
+      <w:pPr>
+        <w:pStyle w:val="style0"/>
+      </w:pPr>
+      <w:r>
+        <w:rPr>
+          <w:sz w:val="16"/>
+          <w:szCs w:val="16"/>
+        </w:rPr>
+        <w:t xml:space="preserve">#allows BIOGEM to adjust the H2S flux in the rivers in order to </w:t>
+      </w:r>
+    </w:p>
+    <w:p>
+      <w:pPr>
+        <w:pStyle w:val="style0"/>
+      </w:pPr>
+      <w:r>
+        <w:rPr>
+          <w:sz w:val="16"/>
+          <w:szCs w:val="16"/>
+        </w:rPr>
+        <w:t>#balance any POM-S being buried:</w:t>
+      </w:r>
+    </w:p>
+    <w:p>
+      <w:pPr>
+        <w:pStyle w:val="style0"/>
+      </w:pPr>
+      <w:r>
+        <w:rPr>
+          <w:sz w:val="16"/>
+          <w:szCs w:val="16"/>
+        </w:rPr>
+        <w:t>rg_par_weather_CaSiO3_fracFeS2=7.8E-4</w:t>
+      </w:r>
+    </w:p>
+    <w:p>
+      <w:pPr>
+        <w:pStyle w:val="style0"/>
+      </w:pPr>
+      <w:r>
+        <w:rPr>
+          <w:sz w:val="16"/>
+          <w:szCs w:val="16"/>
+        </w:rPr>
+        <w:t># set bulk weathering isotopic composition</w:t>
+      </w:r>
+    </w:p>
+    <w:p>
+      <w:pPr>
+        <w:pStyle w:val="style0"/>
+      </w:pPr>
+      <w:r>
+        <w:rPr>
+          <w:sz w:val="16"/>
+          <w:szCs w:val="16"/>
+        </w:rPr>
+        <w:t>rg_par_weather_CaCO3_d13C=3.0</w:t>
+      </w:r>
+    </w:p>
+    <w:p>
+      <w:pPr>
+        <w:pStyle w:val="style0"/>
+      </w:pPr>
+      <w:r>
+        <w:rPr>
+          <w:sz w:val="16"/>
+          <w:szCs w:val="16"/>
+        </w:rPr>
+        <w:t>rg_par_weather_CaSiO3_fracC_d13C=-27.0</w:t>
+      </w:r>
+    </w:p>
+    <w:p>
+      <w:pPr>
+        <w:pStyle w:val="style0"/>
+      </w:pPr>
+      <w:r>
+        <w:rPr/>
+      </w:r>
+    </w:p>
+    <w:p>
+      <w:pPr>
+        <w:pStyle w:val="style0"/>
+      </w:pPr>
+      <w:r>
+        <w:rPr>
+          <w:sz w:val="20"/>
+          <w:szCs w:val="20"/>
+        </w:rPr>
+        <w:t xml:space="preserve">1)  </w:t>
+      </w:r>
+      <w:r>
+        <w:rPr>
+          <w:color w:val="00000A"/>
+          <w:sz w:val="20"/>
+          <w:szCs w:val="20"/>
+        </w:rPr>
+        <w:t>BIOTIC, without OMEN</w:t>
+      </w:r>
+    </w:p>
+    <w:p>
+      <w:pPr>
+        <w:pStyle w:val="style0"/>
+      </w:pPr>
+      <w:r>
+        <w:rPr>
+          <w:sz w:val="20"/>
+          <w:szCs w:val="20"/>
+        </w:rPr>
+        <w:t>job 3683</w:t>
+      </w:r>
+    </w:p>
+    <w:p>
+      <w:pPr>
+        <w:pStyle w:val="style0"/>
+      </w:pPr>
+      <w:bookmarkStart w:id="43" w:name="__DdeLink__463_146995608512"/>
+      <w:r>
+        <w:rPr>
+          <w:sz w:val="20"/>
+          <w:szCs w:val="20"/>
+        </w:rPr>
+        <w:t xml:space="preserve">qsub -j y -o cgenie_output -V -S /bin/bash runmuffin.sh cgenie.eb_go_gs_ac_bg_sg_rg.worjh2.BASES DOM/01_OMEN_GENIE_PreInd_April2017 </w:t>
+      </w:r>
+      <w:bookmarkEnd w:id="43"/>
+      <w:r>
+        <w:rPr>
+          <w:sz w:val="20"/>
+          <w:szCs w:val="20"/>
+        </w:rPr>
+        <w:t>0504_01_worjh2_No_OMEN_with_OMinflux 20000</w:t>
+      </w:r>
+    </w:p>
+    <w:p>
+      <w:pPr>
+        <w:pStyle w:val="style0"/>
+      </w:pPr>
+      <w:r>
+        <w:rPr/>
+      </w:r>
+    </w:p>
+    <w:p>
+      <w:pPr>
+        <w:pStyle w:val="style0"/>
+      </w:pPr>
+      <w:r>
+        <w:rPr>
+          <w:sz w:val="20"/>
+          <w:szCs w:val="20"/>
+        </w:rPr>
+        <w:t xml:space="preserve">2)  </w:t>
+      </w:r>
+      <w:r>
+        <w:rPr>
+          <w:color w:val="00000A"/>
+          <w:sz w:val="20"/>
+          <w:szCs w:val="20"/>
+        </w:rPr>
+        <w:t>BIOTIC, FULL OMEN -  k = 0.01</w:t>
+      </w:r>
+    </w:p>
+    <w:p>
+      <w:pPr>
+        <w:pStyle w:val="style0"/>
+      </w:pPr>
+      <w:r>
+        <w:rPr>
+          <w:sz w:val="20"/>
+          <w:szCs w:val="20"/>
+        </w:rPr>
+        <w:t>job 3684</w:t>
+      </w:r>
+    </w:p>
+    <w:p>
+      <w:pPr>
+        <w:pStyle w:val="style0"/>
+      </w:pPr>
+      <w:bookmarkStart w:id="44" w:name="__DdeLink__463_1469956085112"/>
+      <w:r>
+        <w:rPr>
+          <w:sz w:val="20"/>
+          <w:szCs w:val="20"/>
+        </w:rPr>
+        <w:t>qsub -j y -o cgenie_output -V -S /bin/bash runmuffin.sh cgenie.eb_go_gs_ac_bg_sg_rg.worjh2.BASES DOM/01_OMEN_GENIE_PreInd_April2017 0504_02_worjh2_Full_OMEN</w:t>
+      </w:r>
+      <w:bookmarkEnd w:id="44"/>
+      <w:r>
+        <w:rPr>
+          <w:sz w:val="20"/>
+          <w:szCs w:val="20"/>
+        </w:rPr>
+        <w:t>_k_0.01 20000</w:t>
+      </w:r>
+    </w:p>
+    <w:p>
+      <w:pPr>
+        <w:pStyle w:val="style0"/>
+      </w:pPr>
+      <w:r>
+        <w:rPr/>
+      </w:r>
+    </w:p>
+    <w:p>
+      <w:pPr>
+        <w:pStyle w:val="style0"/>
+      </w:pPr>
+      <w:r>
+        <w:rPr>
+          <w:sz w:val="20"/>
+          <w:szCs w:val="20"/>
+        </w:rPr>
+        <w:t xml:space="preserve">3)  </w:t>
+      </w:r>
+      <w:r>
+        <w:rPr>
+          <w:color w:val="00000A"/>
+          <w:sz w:val="20"/>
+          <w:szCs w:val="20"/>
+        </w:rPr>
+        <w:t>BIOTIC, FULL OMEN -  k = 0.05</w:t>
+      </w:r>
+    </w:p>
+    <w:p>
+      <w:pPr>
+        <w:pStyle w:val="style0"/>
+      </w:pPr>
+      <w:r>
+        <w:rPr>
+          <w:sz w:val="20"/>
+          <w:szCs w:val="20"/>
+        </w:rPr>
+        <w:t>job 3685</w:t>
+      </w:r>
+    </w:p>
+    <w:p>
+      <w:pPr>
+        <w:pStyle w:val="style0"/>
+      </w:pPr>
+      <w:bookmarkStart w:id="45" w:name="__DdeLink__463_14699560851112"/>
+      <w:r>
+        <w:rPr>
+          <w:sz w:val="20"/>
+          <w:szCs w:val="20"/>
+        </w:rPr>
+        <w:t>qsub -j y -o cgenie_output -V -S /bin/bash runmuffin.sh cgenie.eb_go_gs_ac_bg_sg_rg.worjh2.BASES DOM/01_OMEN_GENIE_PreInd_April2017 0504_03_worjh2_Full_OMEN</w:t>
+      </w:r>
+      <w:bookmarkEnd w:id="45"/>
+      <w:r>
+        <w:rPr>
+          <w:sz w:val="20"/>
+          <w:szCs w:val="20"/>
+        </w:rPr>
+        <w:t>_k_0.05 20000</w:t>
+      </w:r>
+    </w:p>
+    <w:p>
+      <w:pPr>
+        <w:pStyle w:val="style0"/>
+      </w:pPr>
+      <w:r>
+        <w:rPr/>
+      </w:r>
+    </w:p>
+    <w:p>
+      <w:pPr>
+        <w:pStyle w:val="style0"/>
+      </w:pPr>
+      <w:r>
+        <w:rPr>
+          <w:sz w:val="20"/>
+          <w:szCs w:val="20"/>
+        </w:rPr>
+        <w:t xml:space="preserve">4)  </w:t>
+      </w:r>
+      <w:r>
+        <w:rPr>
+          <w:color w:val="00000A"/>
+          <w:sz w:val="20"/>
+          <w:szCs w:val="20"/>
+        </w:rPr>
+        <w:t>BIOTIC, FULL OMEN -  k = 0.1</w:t>
+      </w:r>
+    </w:p>
+    <w:p>
+      <w:pPr>
+        <w:pStyle w:val="style0"/>
+      </w:pPr>
+      <w:r>
+        <w:rPr>
+          <w:sz w:val="20"/>
+          <w:szCs w:val="20"/>
+        </w:rPr>
+        <w:t>job 3686</w:t>
+      </w:r>
+    </w:p>
+    <w:p>
+      <w:pPr>
+        <w:pStyle w:val="style0"/>
+      </w:pPr>
+      <w:bookmarkStart w:id="46" w:name="__DdeLink__463_146995608511112"/>
+      <w:r>
+        <w:rPr>
+          <w:sz w:val="20"/>
+          <w:szCs w:val="20"/>
+        </w:rPr>
+        <w:t>qsub -j y -o cgenie_output -V -S /bin/bash runmuffin.sh cgenie.eb_go_gs_ac_bg_sg_rg.worjh2.BASES DOM/01_OMEN_GENIE_PreInd_April2017 0504_04_worjh2_Full_OMEN</w:t>
+      </w:r>
+      <w:bookmarkEnd w:id="46"/>
+      <w:r>
+        <w:rPr>
+          <w:sz w:val="20"/>
+          <w:szCs w:val="20"/>
+        </w:rPr>
+        <w:t>_k_0.1 20000</w:t>
+      </w:r>
+    </w:p>
+    <w:p>
+      <w:pPr>
+        <w:pStyle w:val="style0"/>
+      </w:pPr>
+      <w:r>
+        <w:rPr/>
+      </w:r>
+    </w:p>
+    <w:p>
+      <w:pPr>
+        <w:pStyle w:val="style0"/>
+      </w:pPr>
+      <w:r>
+        <w:rPr>
+          <w:sz w:val="20"/>
+          <w:szCs w:val="20"/>
+        </w:rPr>
+        <w:t xml:space="preserve">5)  </w:t>
+      </w:r>
+      <w:r>
+        <w:rPr>
+          <w:color w:val="00000A"/>
+          <w:sz w:val="20"/>
+          <w:szCs w:val="20"/>
+        </w:rPr>
+        <w:t>BIOTIC, FULL OMEN -  k = 1.0</w:t>
+      </w:r>
+    </w:p>
+    <w:p>
+      <w:pPr>
+        <w:pStyle w:val="style0"/>
+      </w:pPr>
+      <w:r>
+        <w:rPr>
+          <w:sz w:val="20"/>
+          <w:szCs w:val="20"/>
+        </w:rPr>
+        <w:t>job 3687</w:t>
+      </w:r>
+    </w:p>
+    <w:p>
+      <w:pPr>
+        <w:pStyle w:val="style0"/>
+      </w:pPr>
+      <w:bookmarkStart w:id="47" w:name="__DdeLink__463_1469956085111112"/>
+      <w:r>
+        <w:rPr>
+          <w:sz w:val="20"/>
+          <w:szCs w:val="20"/>
+        </w:rPr>
+        <w:t>qsub -j y -o cgenie_output -V -S /bin/bash runmuffin.sh cgenie.eb_go_gs_ac_bg_sg_rg.worjh2.BASES DOM/01_OMEN_GENIE_PreInd_April2017 0504_05_worjh2_Full_OMEN</w:t>
+      </w:r>
+      <w:bookmarkEnd w:id="47"/>
+      <w:r>
+        <w:rPr>
+          <w:sz w:val="20"/>
+          <w:szCs w:val="20"/>
+        </w:rPr>
+        <w:t>_k_1.0 20000</w:t>
+      </w:r>
+    </w:p>
+    <w:p>
+      <w:pPr>
+        <w:pStyle w:val="style0"/>
+      </w:pPr>
+      <w:r>
+        <w:rPr/>
+      </w:r>
+    </w:p>
+    <w:p>
+      <w:pPr>
+        <w:pStyle w:val="style0"/>
+      </w:pPr>
+      <w:r>
+        <w:rPr>
+          <w:b w:val="false"/>
+          <w:bCs w:val="false"/>
+          <w:sz w:val="20"/>
+          <w:szCs w:val="20"/>
+        </w:rPr>
+        <w:t>6) Biotic, FULL OMEN, k: Tromp et al. 1995</w:t>
+      </w:r>
+    </w:p>
+    <w:p>
+      <w:pPr>
+        <w:pStyle w:val="style0"/>
+      </w:pPr>
+      <w:r>
+        <w:rPr>
+          <w:sz w:val="20"/>
+          <w:szCs w:val="20"/>
+        </w:rPr>
+        <w:t>job 3688</w:t>
+      </w:r>
+    </w:p>
+    <w:p>
+      <w:pPr>
+        <w:pStyle w:val="style0"/>
+      </w:pPr>
+      <w:bookmarkStart w:id="48" w:name="__DdeLink__463_14699560851111112"/>
+      <w:r>
+        <w:rPr>
+          <w:sz w:val="20"/>
+          <w:szCs w:val="20"/>
+        </w:rPr>
+        <w:t>qsub -j y -o cgenie_output -V -S /bin/bash runmuffin.sh cgenie.eb_go_gs_ac_bg_sg_rg.worjh2.BASES DOM/01_OMEN_GENIE_PreInd_April2017 0504_06_worjh2_Full_OMEN</w:t>
+      </w:r>
+      <w:bookmarkEnd w:id="48"/>
+      <w:r>
+        <w:rPr>
+          <w:sz w:val="20"/>
+          <w:szCs w:val="20"/>
+        </w:rPr>
+        <w:t>_k_Tromp 20000</w:t>
+      </w:r>
+    </w:p>
+    <w:p>
+      <w:pPr>
+        <w:pStyle w:val="style0"/>
+      </w:pPr>
+      <w:r>
+        <w:rPr/>
+      </w:r>
+    </w:p>
+    <w:p>
+      <w:pPr>
+        <w:pStyle w:val="style0"/>
+      </w:pPr>
+      <w:r>
+        <w:rPr>
+          <w:b w:val="false"/>
+          <w:bCs w:val="false"/>
+          <w:sz w:val="20"/>
+          <w:szCs w:val="20"/>
+        </w:rPr>
+        <w:t>7) Biotic, FULL OMEN, k: Boudreau 1997</w:t>
+      </w:r>
+    </w:p>
+    <w:p>
+      <w:pPr>
+        <w:pStyle w:val="style0"/>
+      </w:pPr>
+      <w:r>
+        <w:rPr>
+          <w:sz w:val="20"/>
+          <w:szCs w:val="20"/>
+        </w:rPr>
+        <w:t>job 3689</w:t>
+      </w:r>
+    </w:p>
+    <w:p>
+      <w:pPr>
+        <w:pStyle w:val="style0"/>
+      </w:pPr>
+      <w:bookmarkStart w:id="49" w:name="__DdeLink__463_146995608511111113"/>
+      <w:r>
+        <w:rPr>
+          <w:sz w:val="20"/>
+          <w:szCs w:val="20"/>
+        </w:rPr>
+        <w:t>qsub -j y -o cgenie_output -V -S /bin/bash runmuffin.sh cgenie.eb_go_gs_ac_bg_sg_rg.worjh2.BASES DOM/01_OMEN_GENIE_PreInd_April2017 0504_07_worjh2_Full_OMEN</w:t>
+      </w:r>
+      <w:bookmarkEnd w:id="49"/>
+      <w:r>
+        <w:rPr>
+          <w:sz w:val="20"/>
+          <w:szCs w:val="20"/>
+        </w:rPr>
+        <w:t>_k_Boudreau 20000</w:t>
+      </w:r>
+    </w:p>
+    <w:p>
+      <w:pPr>
+        <w:pStyle w:val="style0"/>
+      </w:pPr>
+      <w:r>
+        <w:rPr/>
+      </w:r>
+    </w:p>
+    <w:p>
+      <w:pPr>
+        <w:pStyle w:val="style0"/>
+      </w:pPr>
+      <w:r>
+        <w:rPr>
+          <w:b w:val="false"/>
+          <w:bCs w:val="false"/>
+          <w:sz w:val="20"/>
+          <w:szCs w:val="20"/>
+        </w:rPr>
+        <w:t>8) Biotic, FULL OMEN, k1: Boudreau 1997 - k2 = k1/100</w:t>
+      </w:r>
+    </w:p>
+    <w:p>
+      <w:pPr>
+        <w:pStyle w:val="style0"/>
+      </w:pPr>
+      <w:r>
+        <w:rPr>
+          <w:sz w:val="20"/>
+          <w:szCs w:val="20"/>
+        </w:rPr>
+        <w:t>job 3690</w:t>
+      </w:r>
+    </w:p>
+    <w:p>
+      <w:pPr>
+        <w:pStyle w:val="style0"/>
+      </w:pPr>
+      <w:bookmarkStart w:id="50" w:name="__DdeLink__463_1469956085111111113"/>
+      <w:r>
+        <w:rPr>
+          <w:sz w:val="20"/>
+          <w:szCs w:val="20"/>
+        </w:rPr>
+        <w:t>qsub -j y -o cgenie_output -V -S /bin/bash runmuffin.sh cgenie.eb_go_gs_ac_bg_sg_rg.worjh2.BASES DOM/01_OMEN_GENIE_PreInd_April2017 0504_08_worjh2_Full_OMEN</w:t>
+      </w:r>
+      <w:bookmarkEnd w:id="50"/>
+      <w:r>
+        <w:rPr>
+          <w:sz w:val="20"/>
+          <w:szCs w:val="20"/>
+        </w:rPr>
+        <w:t>_k_Boudreau_k2_k1e-2 20000</w:t>
+      </w:r>
+    </w:p>
+    <w:p>
+      <w:pPr>
+        <w:pStyle w:val="style0"/>
+      </w:pPr>
+      <w:r>
+        <w:rPr/>
+      </w:r>
+    </w:p>
+    <w:p>
+      <w:pPr>
+        <w:pStyle w:val="style0"/>
+      </w:pPr>
+      <w:r>
+        <w:rPr>
+          <w:b w:val="false"/>
+          <w:bCs w:val="false"/>
+          <w:sz w:val="20"/>
+          <w:szCs w:val="20"/>
+        </w:rPr>
+        <w:t>9) Biotic, FULL OMEN, k1 as fct of POC-flux Boudreau 1997 - k2 = k1/100</w:t>
+      </w:r>
+    </w:p>
+    <w:p>
+      <w:pPr>
+        <w:pStyle w:val="style0"/>
+      </w:pPr>
+      <w:r>
+        <w:rPr>
+          <w:sz w:val="20"/>
+          <w:szCs w:val="20"/>
+        </w:rPr>
+        <w:t>job 3691</w:t>
+      </w:r>
+    </w:p>
+    <w:p>
+      <w:pPr>
+        <w:pStyle w:val="style0"/>
+      </w:pPr>
+      <w:bookmarkStart w:id="51" w:name="Bookmark41"/>
+      <w:bookmarkStart w:id="52" w:name="__DdeLink__681_3853756681"/>
+      <w:r>
+        <w:rPr>
+          <w:sz w:val="20"/>
+          <w:szCs w:val="20"/>
+        </w:rPr>
+        <w:t xml:space="preserve">qsub -j y -o cgenie_output -V -S /bin/bash </w:t>
+      </w:r>
+      <w:bookmarkStart w:id="53" w:name="__DdeLink__463_14699560851111111121"/>
+      <w:r>
+        <w:rPr>
+          <w:sz w:val="20"/>
+          <w:szCs w:val="20"/>
+        </w:rPr>
+        <w:t>runmuffin.sh cgenie.eb_go_gs_ac_bg_sg_rg.worjh2.BASES DOM/01_OMEN_GENIE_PreInd_April2017 0504_09_worjh2_Full_OMEN</w:t>
+      </w:r>
+      <w:bookmarkEnd w:id="51"/>
+      <w:bookmarkEnd w:id="52"/>
+      <w:bookmarkEnd w:id="53"/>
+      <w:r>
+        <w:rPr>
+          <w:sz w:val="20"/>
+          <w:szCs w:val="20"/>
+        </w:rPr>
+        <w:t>_k_Boudreau_fPOC_k1 20000</w:t>
+      </w:r>
+    </w:p>
+    <w:p>
+      <w:pPr>
+        <w:pStyle w:val="style0"/>
+      </w:pPr>
+      <w:r>
+        <w:rPr/>
+      </w:r>
+    </w:p>
+    <w:p>
+      <w:pPr>
+        <w:pStyle w:val="style0"/>
+      </w:pPr>
+      <w:r>
+        <w:rPr/>
       </w:r>
     </w:p>
     <w:sectPr>
@@ -6007,7 +6775,7 @@
       <w:pgNumType w:fmt="decimal"/>
       <w:formProt w:val="false"/>
       <w:textDirection w:val="lrTb"/>
-      <w:docGrid w:charSpace="-6350" w:linePitch="240" w:type="default"/>
+      <w:docGrid w:charSpace="-6759" w:linePitch="239" w:type="default"/>
     </w:sectPr>
   </w:body>
 </w:document>
@@ -6024,7 +6792,7 @@
         <w:tab w:leader="none" w:pos="709" w:val="left"/>
       </w:tabs>
       <w:suppressAutoHyphens w:val="true"/>
-      <w:overflowPunct w:val="true"/>
+      <w:overflowPunct w:val="false"/>
       <w:jc w:val="left"/>
     </w:pPr>
     <w:rPr>
@@ -6035,15 +6803,10 @@
       <w:lang w:bidi="hi-IN" w:eastAsia="zh-CN" w:val="en-GB"/>
     </w:rPr>
   </w:style>
-  <w:style w:styleId="style15" w:type="character">
-    <w:name w:val="Numbering Symbols"/>
-    <w:next w:val="style15"/>
-    <w:rPr/>
-  </w:style>
-  <w:style w:styleId="style16" w:type="paragraph">
+  <w:style w:styleId="style15" w:type="paragraph">
     <w:name w:val="Heading"/>
     <w:basedOn w:val="style0"/>
-    <w:next w:val="style17"/>
+    <w:next w:val="style16"/>
     <w:pPr>
       <w:keepNext/>
       <w:spacing w:after="120" w:before="240"/>
@@ -6054,19 +6817,18 @@
       <w:szCs w:val="28"/>
     </w:rPr>
   </w:style>
-  <w:style w:styleId="style17" w:type="paragraph">
+  <w:style w:styleId="style16" w:type="paragraph">
     <w:name w:val="Text body"/>
     <w:basedOn w:val="style0"/>
-    <w:next w:val="style17"/>
+    <w:next w:val="style16"/>
     <w:pPr>
       <w:spacing w:after="120" w:before="0"/>
     </w:pPr>
     <w:rPr/>
   </w:style>
-  <w:style w:styleId="style18" w:type="paragraph">
+  <w:style w:styleId="style17" w:type="paragraph">
     <w:name w:val="List"/>
-    <w:basedOn w:val="style21"/>
-    <w:next w:val="style18"/>
+    <w:next w:val="style17"/>
     <w:pPr>
       <w:widowControl w:val="false"/>
       <w:tabs>
@@ -6082,10 +6844,10 @@
       <w:lang w:bidi="hi-IN" w:eastAsia="zh-CN" w:val="en-GB"/>
     </w:rPr>
   </w:style>
-  <w:style w:styleId="style19" w:type="paragraph">
+  <w:style w:styleId="style18" w:type="paragraph">
     <w:name w:val="Caption"/>
     <w:basedOn w:val="style0"/>
-    <w:next w:val="style19"/>
+    <w:next w:val="style18"/>
     <w:pPr>
       <w:suppressLineNumbers/>
       <w:spacing w:after="120" w:before="120"/>
@@ -6098,10 +6860,10 @@
       <w:szCs w:val="24"/>
     </w:rPr>
   </w:style>
-  <w:style w:styleId="style20" w:type="paragraph">
+  <w:style w:styleId="style19" w:type="paragraph">
     <w:name w:val="Index"/>
     <w:basedOn w:val="style0"/>
-    <w:next w:val="style20"/>
+    <w:next w:val="style19"/>
     <w:pPr>
       <w:suppressLineNumbers/>
     </w:pPr>
@@ -6109,10 +6871,10 @@
       <w:rFonts w:cs="FreeSans"/>
     </w:rPr>
   </w:style>
-  <w:style w:styleId="style21" w:type="paragraph">
+  <w:style w:styleId="style20" w:type="paragraph">
     <w:name w:val="Text Body"/>
     <w:basedOn w:val="style0"/>
-    <w:next w:val="style21"/>
+    <w:next w:val="style20"/>
     <w:pPr>
       <w:spacing w:after="140" w:before="0" w:line="288" w:lineRule="auto"/>
     </w:pPr>

</xml_diff>

<commit_message>
Matlab: regridding of Seitert corrected + SA with PAWN made working again + started run OMEN with netcdf GENIE input; Fortran: ran 36x36 sediment grid
</commit_message>
<xml_diff>
--- a/FORTRAN_code/cGENIE/1_RUN_commands_PreInd.docx
+++ b/FORTRAN_code/cGENIE/1_RUN_commands_PreInd.docx
@@ -968,7 +968,7 @@
         <w:t xml:space="preserve"> DOM/09_OMEN_GENIE_PreInd_March2017 </w:t>
       </w:r>
       <w:bookmarkStart w:id="3" w:name="__DdeLink__330_1556355869"/>
-      <w:bookmarkStart w:id="4" w:name="Bookmark1"/>
+      <w:bookmarkStart w:id="4" w:name="Bookmark"/>
       <w:r>
         <w:rPr>
           <w:sz w:val="20"/>
@@ -976,7 +976,7 @@
         </w:rPr>
         <w:t>2103_00_</w:t>
       </w:r>
-      <w:bookmarkStart w:id="5" w:name="Bookmark"/>
+      <w:bookmarkStart w:id="5" w:name="Bookmark1"/>
       <w:r>
         <w:rPr>
           <w:sz w:val="20"/>
@@ -2031,7 +2031,7 @@
       <w:pPr>
         <w:pStyle w:val="style0"/>
       </w:pPr>
-      <w:bookmarkStart w:id="10" w:name="Bookmark3"/>
+      <w:bookmarkStart w:id="10" w:name="Bookmark2"/>
       <w:r>
         <w:rPr>
           <w:sz w:val="20"/>
@@ -2039,7 +2039,7 @@
         </w:rPr>
         <w:t xml:space="preserve">qsub -j y -o cgenie_output -V -S /bin/bash runmuffin.sh cgenie.eb_go_gs_ac_bg_sg_rg.worjh2.BASES DOM/09_OMEN_GENIE_PreInd_March2017 </w:t>
       </w:r>
-      <w:bookmarkStart w:id="11" w:name="Bookmark2"/>
+      <w:bookmarkStart w:id="11" w:name="Bookmark3"/>
       <w:r>
         <w:rPr>
           <w:sz w:val="20"/>
@@ -5196,7 +5196,7 @@
       <w:pPr>
         <w:pStyle w:val="style0"/>
       </w:pPr>
-      <w:bookmarkStart w:id="28" w:name="__DdeLink__463_146995608511111112"/>
+      <w:bookmarkStart w:id="28" w:name="__DdeLink__527_1674400438"/>
       <w:r>
         <w:rPr>
           <w:sz w:val="20"/>
@@ -5204,7 +5204,7 @@
         </w:rPr>
         <w:t xml:space="preserve">qsub -j y -o cgenie_output -V -S /bin/bash runmuffin.sh cgenie.eb_go_gs_ac_bg_sg_rg.worjh2.BASES DOM/01_OMEN_GENIE_PreInd_April2017 </w:t>
       </w:r>
-      <w:bookmarkStart w:id="29" w:name="__DdeLink__527_1674400438"/>
+      <w:bookmarkStart w:id="29" w:name="__DdeLink__463_146995608511111112"/>
       <w:r>
         <w:rPr>
           <w:sz w:val="20"/>
@@ -5377,10 +5377,7 @@
         <w:pStyle w:val="style0"/>
       </w:pPr>
       <w:r>
-        <w:rPr>
-          <w:sz w:val="20"/>
-          <w:szCs w:val="20"/>
-        </w:rPr>
+        <w:rPr/>
       </w:r>
     </w:p>
     <w:p>
@@ -5404,10 +5401,7 @@
         <w:pStyle w:val="style0"/>
       </w:pPr>
       <w:r>
-        <w:rPr>
-          <w:sz w:val="20"/>
-          <w:szCs w:val="20"/>
-        </w:rPr>
+        <w:rPr/>
       </w:r>
     </w:p>
     <w:p>
@@ -5468,10 +5462,7 @@
         <w:pStyle w:val="style0"/>
       </w:pPr>
       <w:r>
-        <w:rPr>
-          <w:sz w:val="16"/>
-          <w:szCs w:val="16"/>
-        </w:rPr>
+        <w:rPr/>
       </w:r>
     </w:p>
     <w:p>
@@ -5532,10 +5523,7 @@
         <w:pStyle w:val="style0"/>
       </w:pPr>
       <w:r>
-        <w:rPr>
-          <w:sz w:val="16"/>
-          <w:szCs w:val="16"/>
-        </w:rPr>
+        <w:rPr/>
       </w:r>
     </w:p>
     <w:p>
@@ -5596,10 +5584,7 @@
         <w:pStyle w:val="style0"/>
       </w:pPr>
       <w:r>
-        <w:rPr>
-          <w:sz w:val="16"/>
-          <w:szCs w:val="16"/>
-        </w:rPr>
+        <w:rPr/>
       </w:r>
     </w:p>
     <w:p>
@@ -5660,10 +5645,7 @@
         <w:pStyle w:val="style0"/>
       </w:pPr>
       <w:r>
-        <w:rPr>
-          <w:sz w:val="16"/>
-          <w:szCs w:val="16"/>
-        </w:rPr>
+        <w:rPr/>
       </w:r>
     </w:p>
     <w:p>
@@ -5724,57 +5706,76 @@
         <w:pStyle w:val="style0"/>
       </w:pPr>
       <w:r>
-        <w:rPr>
+        <w:rPr/>
+      </w:r>
+    </w:p>
+    <w:p>
+      <w:pPr>
+        <w:pStyle w:val="style0"/>
+      </w:pPr>
+      <w:r>
+        <w:rPr>
+          <w:b w:val="false"/>
+          <w:bCs w:val="false"/>
           <w:sz w:val="16"/>
           <w:szCs w:val="16"/>
         </w:rPr>
-      </w:r>
-    </w:p>
-    <w:p>
-      <w:pPr>
-        <w:pStyle w:val="style0"/>
-      </w:pPr>
-      <w:r>
-        <w:rPr>
-          <w:b w:val="false"/>
-          <w:bCs w:val="false"/>
+        <w:t>11) Biotic, FULL OMEN, k: Tromp et al. 1995</w:t>
+      </w:r>
+    </w:p>
+    <w:p>
+      <w:pPr>
+        <w:pStyle w:val="style0"/>
+      </w:pPr>
+      <w:r>
+        <w:rPr>
           <w:sz w:val="16"/>
           <w:szCs w:val="16"/>
         </w:rPr>
-        <w:t>11) Biotic, FULL OMEN, k: Tromp et al. 1995</w:t>
-      </w:r>
-    </w:p>
-    <w:p>
-      <w:pPr>
-        <w:pStyle w:val="style0"/>
-      </w:pPr>
+        <w:t>job 3649</w:t>
+      </w:r>
+    </w:p>
+    <w:p>
+      <w:pPr>
+        <w:pStyle w:val="style0"/>
+      </w:pPr>
+      <w:bookmarkStart w:id="37" w:name="__DdeLink__463_1469956085111111"/>
       <w:r>
         <w:rPr>
           <w:sz w:val="16"/>
           <w:szCs w:val="16"/>
         </w:rPr>
-        <w:t>job 3649</w:t>
-      </w:r>
-    </w:p>
-    <w:p>
-      <w:pPr>
-        <w:pStyle w:val="style0"/>
-      </w:pPr>
-      <w:bookmarkStart w:id="37" w:name="__DdeLink__463_1469956085111111"/>
+        <w:t>qsub -j y -o cgenie_output -V -S /bin/bash runmuffin.sh cgenie.eb_go_gs_ac_bg_sg_rg.worjh2.BASES DOM/01_OMEN_GENIE_PreInd_April2017 0404_11_worjh2_Full_OMEN</w:t>
+      </w:r>
+      <w:bookmarkEnd w:id="37"/>
       <w:r>
         <w:rPr>
           <w:sz w:val="16"/>
           <w:szCs w:val="16"/>
         </w:rPr>
-        <w:t>qsub -j y -o cgenie_output -V -S /bin/bash runmuffin.sh cgenie.eb_go_gs_ac_bg_sg_rg.worjh2.BASES DOM/01_OMEN_GENIE_PreInd_April2017 0404_11_worjh2_Full_OMEN</w:t>
-      </w:r>
-      <w:bookmarkEnd w:id="37"/>
-      <w:r>
-        <w:rPr>
+        <w:t>_k_Tromp 20000</w:t>
+      </w:r>
+    </w:p>
+    <w:p>
+      <w:pPr>
+        <w:pStyle w:val="style0"/>
+      </w:pPr>
+      <w:r>
+        <w:rPr/>
+      </w:r>
+    </w:p>
+    <w:p>
+      <w:pPr>
+        <w:pStyle w:val="style0"/>
+      </w:pPr>
+      <w:r>
+        <w:rPr>
+          <w:b w:val="false"/>
+          <w:bCs w:val="false"/>
           <w:sz w:val="16"/>
           <w:szCs w:val="16"/>
         </w:rPr>
-        <w:t>_k_Tromp 20000</w:t>
+        <w:t>12) Biotic, FULL OMEN, k: Boudreau 1997</w:t>
       </w:r>
     </w:p>
     <w:p>
@@ -5786,164 +5787,133 @@
           <w:sz w:val="16"/>
           <w:szCs w:val="16"/>
         </w:rPr>
-      </w:r>
-    </w:p>
-    <w:p>
-      <w:pPr>
-        <w:pStyle w:val="style0"/>
-      </w:pPr>
-      <w:r>
-        <w:rPr>
-          <w:b w:val="false"/>
-          <w:bCs w:val="false"/>
+        <w:t>job 3650</w:t>
+      </w:r>
+    </w:p>
+    <w:p>
+      <w:pPr>
+        <w:pStyle w:val="style0"/>
+      </w:pPr>
+      <w:bookmarkStart w:id="38" w:name="__DdeLink__463_14699560851111111"/>
+      <w:r>
+        <w:rPr>
           <w:sz w:val="16"/>
           <w:szCs w:val="16"/>
         </w:rPr>
-        <w:t>12) Biotic, FULL OMEN, k: Boudreau 1997</w:t>
-      </w:r>
-    </w:p>
-    <w:p>
-      <w:pPr>
-        <w:pStyle w:val="style0"/>
-      </w:pPr>
+        <w:t>qsub -j y -o cgenie_output -V -S /bin/bash runmuffin.sh cgenie.eb_go_gs_ac_bg_sg_rg.worjh2.BASES DOM/01_OMEN_GENIE_PreInd_April2017 0404_12_worjh2_Full_OMEN</w:t>
+      </w:r>
+      <w:bookmarkEnd w:id="38"/>
       <w:r>
         <w:rPr>
           <w:sz w:val="16"/>
           <w:szCs w:val="16"/>
         </w:rPr>
-        <w:t>job 3650</w:t>
-      </w:r>
-    </w:p>
-    <w:p>
-      <w:pPr>
-        <w:pStyle w:val="style0"/>
-      </w:pPr>
-      <w:bookmarkStart w:id="38" w:name="__DdeLink__463_14699560851111111"/>
-      <w:r>
-        <w:rPr>
+        <w:t>_k_Boudreau 20000</w:t>
+      </w:r>
+    </w:p>
+    <w:p>
+      <w:pPr>
+        <w:pStyle w:val="style0"/>
+      </w:pPr>
+      <w:r>
+        <w:rPr/>
+      </w:r>
+    </w:p>
+    <w:p>
+      <w:pPr>
+        <w:pStyle w:val="style0"/>
+      </w:pPr>
+      <w:r>
+        <w:rPr>
+          <w:b w:val="false"/>
+          <w:bCs w:val="false"/>
           <w:sz w:val="16"/>
           <w:szCs w:val="16"/>
         </w:rPr>
-        <w:t>qsub -j y -o cgenie_output -V -S /bin/bash runmuffin.sh cgenie.eb_go_gs_ac_bg_sg_rg.worjh2.BASES DOM/01_OMEN_GENIE_PreInd_April2017 0404_12_worjh2_Full_OMEN</w:t>
-      </w:r>
-      <w:bookmarkEnd w:id="38"/>
+        <w:t>13) Biotic, FULL OMEN, k1: Boudreau 1997 - k2 = k1/100</w:t>
+      </w:r>
+    </w:p>
+    <w:p>
+      <w:pPr>
+        <w:pStyle w:val="style0"/>
+      </w:pPr>
       <w:r>
         <w:rPr>
           <w:sz w:val="16"/>
           <w:szCs w:val="16"/>
         </w:rPr>
-        <w:t>_k_Boudreau 20000</w:t>
-      </w:r>
-    </w:p>
-    <w:p>
-      <w:pPr>
-        <w:pStyle w:val="style0"/>
-      </w:pPr>
+        <w:t>job 3656</w:t>
+      </w:r>
+    </w:p>
+    <w:p>
+      <w:pPr>
+        <w:pStyle w:val="style0"/>
+      </w:pPr>
+      <w:bookmarkStart w:id="39" w:name="__DdeLink__463_146995608511111111"/>
       <w:r>
         <w:rPr>
           <w:sz w:val="16"/>
           <w:szCs w:val="16"/>
         </w:rPr>
-      </w:r>
-    </w:p>
-    <w:p>
-      <w:pPr>
-        <w:pStyle w:val="style0"/>
-      </w:pPr>
-      <w:r>
-        <w:rPr>
-          <w:b w:val="false"/>
-          <w:bCs w:val="false"/>
+        <w:t>qsub -j y -o cgenie_output -V -S /bin/bash runmuffin.sh cgenie.eb_go_gs_ac_bg_sg_rg.worjh2.BASES DOM/01_OMEN_GENIE_PreInd_April2017 0404_13_worjh2_Full_OMEN</w:t>
+      </w:r>
+      <w:bookmarkEnd w:id="39"/>
+      <w:r>
+        <w:rPr>
           <w:sz w:val="16"/>
           <w:szCs w:val="16"/>
         </w:rPr>
-        <w:t>13) Biotic, FULL OMEN, k1: Boudreau 1997 - k2 = k1/100</w:t>
-      </w:r>
-    </w:p>
-    <w:p>
-      <w:pPr>
-        <w:pStyle w:val="style0"/>
-      </w:pPr>
-      <w:r>
-        <w:rPr>
+        <w:t>_k_Boudreau_k2_k1e-2 20000</w:t>
+      </w:r>
+    </w:p>
+    <w:p>
+      <w:pPr>
+        <w:pStyle w:val="style0"/>
+      </w:pPr>
+      <w:r>
+        <w:rPr/>
+      </w:r>
+    </w:p>
+    <w:p>
+      <w:pPr>
+        <w:pStyle w:val="style0"/>
+      </w:pPr>
+      <w:r>
+        <w:rPr>
+          <w:b w:val="false"/>
+          <w:bCs w:val="false"/>
           <w:sz w:val="16"/>
           <w:szCs w:val="16"/>
         </w:rPr>
-        <w:t>job 3656</w:t>
-      </w:r>
-    </w:p>
-    <w:p>
-      <w:pPr>
-        <w:pStyle w:val="style0"/>
-      </w:pPr>
-      <w:bookmarkStart w:id="39" w:name="__DdeLink__463_146995608511111111"/>
+        <w:t>17) Biotic, FULL OMEN, k1 as fct of POC-flux Boudreau 1997 - k2 = k1/100</w:t>
+      </w:r>
+    </w:p>
+    <w:p>
+      <w:pPr>
+        <w:pStyle w:val="style0"/>
+      </w:pPr>
       <w:r>
         <w:rPr>
           <w:sz w:val="16"/>
           <w:szCs w:val="16"/>
         </w:rPr>
-        <w:t>qsub -j y -o cgenie_output -V -S /bin/bash runmuffin.sh cgenie.eb_go_gs_ac_bg_sg_rg.worjh2.BASES DOM/01_OMEN_GENIE_PreInd_April2017 0404_13_worjh2_Full_OMEN</w:t>
-      </w:r>
-      <w:bookmarkEnd w:id="39"/>
+        <w:t>job 3672</w:t>
+      </w:r>
+    </w:p>
+    <w:p>
+      <w:pPr>
+        <w:pStyle w:val="style0"/>
+      </w:pPr>
+      <w:bookmarkStart w:id="40" w:name="Bookmark4"/>
+      <w:bookmarkStart w:id="41" w:name="__DdeLink__463_1469956085111111112"/>
       <w:r>
         <w:rPr>
           <w:sz w:val="16"/>
           <w:szCs w:val="16"/>
         </w:rPr>
-        <w:t>_k_Boudreau_k2_k1e-2 20000</w:t>
-      </w:r>
-    </w:p>
-    <w:p>
-      <w:pPr>
-        <w:pStyle w:val="style0"/>
-      </w:pPr>
-      <w:r>
-        <w:rPr>
-          <w:sz w:val="16"/>
-          <w:szCs w:val="16"/>
-        </w:rPr>
-      </w:r>
-    </w:p>
-    <w:p>
-      <w:pPr>
-        <w:pStyle w:val="style0"/>
-      </w:pPr>
-      <w:r>
-        <w:rPr>
-          <w:b w:val="false"/>
-          <w:bCs w:val="false"/>
-          <w:sz w:val="16"/>
-          <w:szCs w:val="16"/>
-        </w:rPr>
-        <w:t>17) Biotic, FULL OMEN, k1 as fct of POC-flux Boudreau 1997 - k2 = k1/100</w:t>
-      </w:r>
-    </w:p>
-    <w:p>
-      <w:pPr>
-        <w:pStyle w:val="style0"/>
-      </w:pPr>
-      <w:r>
-        <w:rPr>
-          <w:sz w:val="16"/>
-          <w:szCs w:val="16"/>
-        </w:rPr>
-        <w:t>job 3672</w:t>
-      </w:r>
-    </w:p>
-    <w:p>
-      <w:pPr>
-        <w:pStyle w:val="style0"/>
-      </w:pPr>
-      <w:bookmarkStart w:id="40" w:name="Bookmark4"/>
-      <w:bookmarkStart w:id="41" w:name="__DdeLink__681_385375668"/>
-      <w:r>
-        <w:rPr>
-          <w:sz w:val="16"/>
-          <w:szCs w:val="16"/>
-        </w:rPr>
         <w:t xml:space="preserve">qsub -j y -o cgenie_output -V -S /bin/bash </w:t>
       </w:r>
-      <w:bookmarkStart w:id="42" w:name="__DdeLink__463_1469956085111111112"/>
+      <w:bookmarkStart w:id="42" w:name="__DdeLink__681_385375668"/>
       <w:r>
         <w:rPr>
           <w:sz w:val="16"/>
@@ -5967,24 +5937,23 @@
         <w:pStyle w:val="style0"/>
       </w:pPr>
       <w:r>
-        <w:rPr>
-          <w:sz w:val="16"/>
-          <w:szCs w:val="16"/>
-        </w:rPr>
-      </w:r>
-    </w:p>
-    <w:p>
-      <w:pPr>
-        <w:pStyle w:val="style0"/>
-      </w:pPr>
-      <w:r>
-        <w:rPr/>
-      </w:r>
-    </w:p>
-    <w:p>
-      <w:pPr>
-        <w:pStyle w:val="style0"/>
-      </w:pPr>
+        <w:rPr/>
+      </w:r>
+    </w:p>
+    <w:p>
+      <w:pPr>
+        <w:pStyle w:val="style0"/>
+      </w:pPr>
+      <w:r>
+        <w:rPr/>
+      </w:r>
+    </w:p>
+    <w:p>
+      <w:pPr>
+        <w:pStyle w:val="style0"/>
+      </w:pPr>
+      <w:bookmarkStart w:id="43" w:name="__DdeLink__638_651485501"/>
+      <w:bookmarkEnd w:id="43"/>
       <w:r>
         <w:rPr>
           <w:b/>
@@ -6260,7 +6229,7 @@
       <w:pPr>
         <w:pStyle w:val="style0"/>
       </w:pPr>
-      <w:bookmarkStart w:id="43" w:name="__DdeLink__463_146995608512"/>
+      <w:bookmarkStart w:id="44" w:name="__DdeLink__463_146995608512"/>
       <w:r>
         <w:rPr>
           <w:sz w:val="20"/>
@@ -6268,7 +6237,7 @@
         </w:rPr>
         <w:t xml:space="preserve">qsub -j y -o cgenie_output -V -S /bin/bash runmuffin.sh cgenie.eb_go_gs_ac_bg_sg_rg.worjh2.BASES DOM/01_OMEN_GENIE_PreInd_April2017 </w:t>
       </w:r>
-      <w:bookmarkEnd w:id="43"/>
+      <w:bookmarkEnd w:id="44"/>
       <w:r>
         <w:rPr>
           <w:sz w:val="20"/>
@@ -6321,7 +6290,7 @@
       <w:pPr>
         <w:pStyle w:val="style0"/>
       </w:pPr>
-      <w:bookmarkStart w:id="44" w:name="__DdeLink__463_1469956085112"/>
+      <w:bookmarkStart w:id="45" w:name="__DdeLink__463_1469956085112"/>
       <w:r>
         <w:rPr>
           <w:sz w:val="20"/>
@@ -6329,7 +6298,7 @@
         </w:rPr>
         <w:t>qsub -j y -o cgenie_output -V -S /bin/bash runmuffin.sh cgenie.eb_go_gs_ac_bg_sg_rg.worjh2.BASES DOM/01_OMEN_GENIE_PreInd_April2017 0504_02_worjh2_Full_OMEN</w:t>
       </w:r>
-      <w:bookmarkEnd w:id="44"/>
+      <w:bookmarkEnd w:id="45"/>
       <w:r>
         <w:rPr>
           <w:sz w:val="20"/>
@@ -6382,7 +6351,7 @@
       <w:pPr>
         <w:pStyle w:val="style0"/>
       </w:pPr>
-      <w:bookmarkStart w:id="45" w:name="__DdeLink__463_14699560851112"/>
+      <w:bookmarkStart w:id="46" w:name="__DdeLink__463_14699560851112"/>
       <w:r>
         <w:rPr>
           <w:sz w:val="20"/>
@@ -6390,7 +6359,7 @@
         </w:rPr>
         <w:t>qsub -j y -o cgenie_output -V -S /bin/bash runmuffin.sh cgenie.eb_go_gs_ac_bg_sg_rg.worjh2.BASES DOM/01_OMEN_GENIE_PreInd_April2017 0504_03_worjh2_Full_OMEN</w:t>
       </w:r>
-      <w:bookmarkEnd w:id="45"/>
+      <w:bookmarkEnd w:id="46"/>
       <w:r>
         <w:rPr>
           <w:sz w:val="20"/>
@@ -6443,7 +6412,7 @@
       <w:pPr>
         <w:pStyle w:val="style0"/>
       </w:pPr>
-      <w:bookmarkStart w:id="46" w:name="__DdeLink__463_146995608511112"/>
+      <w:bookmarkStart w:id="47" w:name="__DdeLink__463_146995608511112"/>
       <w:r>
         <w:rPr>
           <w:sz w:val="20"/>
@@ -6451,7 +6420,7 @@
         </w:rPr>
         <w:t>qsub -j y -o cgenie_output -V -S /bin/bash runmuffin.sh cgenie.eb_go_gs_ac_bg_sg_rg.worjh2.BASES DOM/01_OMEN_GENIE_PreInd_April2017 0504_04_worjh2_Full_OMEN</w:t>
       </w:r>
-      <w:bookmarkEnd w:id="46"/>
+      <w:bookmarkEnd w:id="47"/>
       <w:r>
         <w:rPr>
           <w:sz w:val="20"/>
@@ -6504,7 +6473,7 @@
       <w:pPr>
         <w:pStyle w:val="style0"/>
       </w:pPr>
-      <w:bookmarkStart w:id="47" w:name="__DdeLink__463_1469956085111112"/>
+      <w:bookmarkStart w:id="48" w:name="__DdeLink__463_1469956085111112"/>
       <w:r>
         <w:rPr>
           <w:sz w:val="20"/>
@@ -6512,7 +6481,7 @@
         </w:rPr>
         <w:t>qsub -j y -o cgenie_output -V -S /bin/bash runmuffin.sh cgenie.eb_go_gs_ac_bg_sg_rg.worjh2.BASES DOM/01_OMEN_GENIE_PreInd_April2017 0504_05_worjh2_Full_OMEN</w:t>
       </w:r>
-      <w:bookmarkEnd w:id="47"/>
+      <w:bookmarkEnd w:id="48"/>
       <w:r>
         <w:rPr>
           <w:sz w:val="20"/>
@@ -6559,7 +6528,7 @@
       <w:pPr>
         <w:pStyle w:val="style0"/>
       </w:pPr>
-      <w:bookmarkStart w:id="48" w:name="__DdeLink__463_14699560851111112"/>
+      <w:bookmarkStart w:id="49" w:name="__DdeLink__463_14699560851111112"/>
       <w:r>
         <w:rPr>
           <w:sz w:val="20"/>
@@ -6567,7 +6536,7 @@
         </w:rPr>
         <w:t>qsub -j y -o cgenie_output -V -S /bin/bash runmuffin.sh cgenie.eb_go_gs_ac_bg_sg_rg.worjh2.BASES DOM/01_OMEN_GENIE_PreInd_April2017 0504_06_worjh2_Full_OMEN</w:t>
       </w:r>
-      <w:bookmarkEnd w:id="48"/>
+      <w:bookmarkEnd w:id="49"/>
       <w:r>
         <w:rPr>
           <w:sz w:val="20"/>
@@ -6614,7 +6583,7 @@
       <w:pPr>
         <w:pStyle w:val="style0"/>
       </w:pPr>
-      <w:bookmarkStart w:id="49" w:name="__DdeLink__463_146995608511111113"/>
+      <w:bookmarkStart w:id="50" w:name="__DdeLink__463_146995608511111113"/>
       <w:r>
         <w:rPr>
           <w:sz w:val="20"/>
@@ -6622,7 +6591,7 @@
         </w:rPr>
         <w:t>qsub -j y -o cgenie_output -V -S /bin/bash runmuffin.sh cgenie.eb_go_gs_ac_bg_sg_rg.worjh2.BASES DOM/01_OMEN_GENIE_PreInd_April2017 0504_07_worjh2_Full_OMEN</w:t>
       </w:r>
-      <w:bookmarkEnd w:id="49"/>
+      <w:bookmarkEnd w:id="50"/>
       <w:r>
         <w:rPr>
           <w:sz w:val="20"/>
@@ -6669,7 +6638,7 @@
       <w:pPr>
         <w:pStyle w:val="style0"/>
       </w:pPr>
-      <w:bookmarkStart w:id="50" w:name="__DdeLink__463_1469956085111111113"/>
+      <w:bookmarkStart w:id="51" w:name="__DdeLink__463_1469956085111111113"/>
       <w:r>
         <w:rPr>
           <w:sz w:val="20"/>
@@ -6677,7 +6646,7 @@
         </w:rPr>
         <w:t>qsub -j y -o cgenie_output -V -S /bin/bash runmuffin.sh cgenie.eb_go_gs_ac_bg_sg_rg.worjh2.BASES DOM/01_OMEN_GENIE_PreInd_April2017 0504_08_worjh2_Full_OMEN</w:t>
       </w:r>
-      <w:bookmarkEnd w:id="50"/>
+      <w:bookmarkEnd w:id="51"/>
       <w:r>
         <w:rPr>
           <w:sz w:val="20"/>
@@ -6724,8 +6693,8 @@
       <w:pPr>
         <w:pStyle w:val="style0"/>
       </w:pPr>
-      <w:bookmarkStart w:id="51" w:name="Bookmark41"/>
-      <w:bookmarkStart w:id="52" w:name="__DdeLink__681_3853756681"/>
+      <w:bookmarkStart w:id="52" w:name="Bookmark41"/>
+      <w:bookmarkStart w:id="53" w:name="__DdeLink__463_14699560851111111121"/>
       <w:r>
         <w:rPr>
           <w:sz w:val="20"/>
@@ -6733,7 +6702,7 @@
         </w:rPr>
         <w:t xml:space="preserve">qsub -j y -o cgenie_output -V -S /bin/bash </w:t>
       </w:r>
-      <w:bookmarkStart w:id="53" w:name="__DdeLink__463_14699560851111111121"/>
+      <w:bookmarkStart w:id="54" w:name="__DdeLink__681_3853756681"/>
       <w:r>
         <w:rPr>
           <w:sz w:val="20"/>
@@ -6741,9 +6710,9 @@
         </w:rPr>
         <w:t>runmuffin.sh cgenie.eb_go_gs_ac_bg_sg_rg.worjh2.BASES DOM/01_OMEN_GENIE_PreInd_April2017 0504_09_worjh2_Full_OMEN</w:t>
       </w:r>
-      <w:bookmarkEnd w:id="51"/>
       <w:bookmarkEnd w:id="52"/>
       <w:bookmarkEnd w:id="53"/>
+      <w:bookmarkEnd w:id="54"/>
       <w:r>
         <w:rPr>
           <w:sz w:val="20"/>
@@ -6766,6 +6735,900 @@
       </w:pPr>
       <w:r>
         <w:rPr/>
+      </w:r>
+    </w:p>
+    <w:p>
+      <w:pPr>
+        <w:pStyle w:val="style0"/>
+      </w:pPr>
+      <w:r>
+        <w:rPr>
+          <w:b/>
+          <w:bCs/>
+        </w:rPr>
+        <w:t>#######################  06.04.02017  #######################</w:t>
+      </w:r>
+    </w:p>
+    <w:p>
+      <w:pPr>
+        <w:pStyle w:val="style0"/>
+      </w:pPr>
+      <w:r>
+        <w:rPr/>
+      </w:r>
+    </w:p>
+    <w:p>
+      <w:pPr>
+        <w:pStyle w:val="style0"/>
+      </w:pPr>
+      <w:r>
+        <w:rPr>
+          <w:b/>
+          <w:bCs/>
+        </w:rPr>
+        <w:t xml:space="preserve">As Archer et al. 2009 but </w:t>
+      </w:r>
+      <w:r>
+        <w:rPr>
+          <w:b/>
+          <w:bCs/>
+          <w:color w:val="FF0000"/>
+        </w:rPr>
+        <w:t>with 36x36 sediment grid</w:t>
+      </w:r>
+      <w:r>
+        <w:rPr>
+          <w:b/>
+          <w:bCs/>
+        </w:rPr>
+        <w:t xml:space="preserve"> + restore loss of OM, P and S</w:t>
+      </w:r>
+    </w:p>
+    <w:p>
+      <w:pPr>
+        <w:pStyle w:val="style0"/>
+      </w:pPr>
+      <w:r>
+        <w:rPr/>
+      </w:r>
+    </w:p>
+    <w:p>
+      <w:pPr>
+        <w:pStyle w:val="style0"/>
+      </w:pPr>
+      <w:r>
+        <w:rPr>
+          <w:b/>
+          <w:bCs/>
+          <w:sz w:val="20"/>
+          <w:szCs w:val="20"/>
+        </w:rPr>
+        <w:t>preindustrial 16 level ocean – FULL OMEN – still open system – PO4 related stuff &lt;&gt; 0.0</w:t>
+      </w:r>
+    </w:p>
+    <w:p>
+      <w:pPr>
+        <w:pStyle w:val="style0"/>
+      </w:pPr>
+      <w:r>
+        <w:rPr>
+          <w:b/>
+          <w:bCs/>
+          <w:color w:val="FF0000"/>
+          <w:sz w:val="20"/>
+          <w:szCs w:val="20"/>
+        </w:rPr>
+        <w:t>plot:</w:t>
+      </w:r>
+    </w:p>
+    <w:p>
+      <w:pPr>
+        <w:pStyle w:val="style0"/>
+      </w:pPr>
+      <w:r>
+        <w:rPr>
+          <w:sz w:val="20"/>
+          <w:szCs w:val="20"/>
+        </w:rPr>
+      </w:r>
+    </w:p>
+    <w:p>
+      <w:pPr>
+        <w:pStyle w:val="style0"/>
+      </w:pPr>
+      <w:r>
+        <w:rPr>
+          <w:sz w:val="20"/>
+          <w:szCs w:val="20"/>
+        </w:rPr>
+        <w:t xml:space="preserve">1)  </w:t>
+      </w:r>
+      <w:r>
+        <w:rPr>
+          <w:color w:val="00000A"/>
+          <w:sz w:val="20"/>
+          <w:szCs w:val="20"/>
+        </w:rPr>
+        <w:t xml:space="preserve">BIOTIC, without OMEN, ran for </w:t>
+      </w:r>
+    </w:p>
+    <w:p>
+      <w:pPr>
+        <w:pStyle w:val="style0"/>
+      </w:pPr>
+      <w:r>
+        <w:rPr>
+          <w:sz w:val="20"/>
+          <w:szCs w:val="20"/>
+        </w:rPr>
+        <w:t>job 3720</w:t>
+      </w:r>
+    </w:p>
+    <w:p>
+      <w:pPr>
+        <w:pStyle w:val="style0"/>
+      </w:pPr>
+      <w:r>
+        <w:rPr>
+          <w:b w:val="false"/>
+          <w:bCs w:val="false"/>
+          <w:sz w:val="20"/>
+          <w:szCs w:val="20"/>
+        </w:rPr>
+        <w:t>qsub -j y -o cgenie_output -V -S /bin/bash runmuffin.sh cgenie.eb_go_gs_ac_bg_sg_rg.worjh2.BASES DOM/01_OMEN_GENIE_PreInd_April2017 0604_01_worjh2_nogas_noweather_open_No_OMEN 10000</w:t>
+      </w:r>
+    </w:p>
+    <w:p>
+      <w:pPr>
+        <w:pStyle w:val="style0"/>
+      </w:pPr>
+      <w:r>
+        <w:rPr/>
+      </w:r>
+    </w:p>
+    <w:p>
+      <w:pPr>
+        <w:pStyle w:val="style0"/>
+      </w:pPr>
+      <w:r>
+        <w:rPr>
+          <w:sz w:val="20"/>
+          <w:szCs w:val="20"/>
+        </w:rPr>
+        <w:t>2)  k = 0.01</w:t>
+        <w:tab/>
+        <w:t xml:space="preserve">RAN FOR </w:t>
+      </w:r>
+    </w:p>
+    <w:p>
+      <w:pPr>
+        <w:pStyle w:val="style0"/>
+      </w:pPr>
+      <w:r>
+        <w:rPr>
+          <w:sz w:val="20"/>
+          <w:szCs w:val="20"/>
+        </w:rPr>
+        <w:t>job 3721</w:t>
+      </w:r>
+    </w:p>
+    <w:p>
+      <w:pPr>
+        <w:pStyle w:val="style0"/>
+      </w:pPr>
+      <w:r>
+        <w:rPr>
+          <w:sz w:val="20"/>
+          <w:szCs w:val="20"/>
+        </w:rPr>
+        <w:t>qsub -j y -o cgenie_output -V -S /bin/bash runmuffin.sh cgenie.eb_go_gs_ac_bg_sg_rg.worjh2.BASES DOM/01_OMEN_GENIE_PreInd_April2017 0604_02</w:t>
+      </w:r>
+      <w:bookmarkStart w:id="55" w:name="__DdeLink__332_1556355869112"/>
+      <w:bookmarkStart w:id="56" w:name="__DdeLink__338_1556355869112"/>
+      <w:r>
+        <w:rPr>
+          <w:sz w:val="20"/>
+          <w:szCs w:val="20"/>
+        </w:rPr>
+        <w:t>_worjh2_nogas_noweather_open_Full_OMEN_k_0.01</w:t>
+      </w:r>
+      <w:bookmarkEnd w:id="55"/>
+      <w:bookmarkEnd w:id="56"/>
+      <w:r>
+        <w:rPr>
+          <w:sz w:val="20"/>
+          <w:szCs w:val="20"/>
+        </w:rPr>
+        <w:t xml:space="preserve"> 10000</w:t>
+      </w:r>
+    </w:p>
+    <w:p>
+      <w:pPr>
+        <w:pStyle w:val="style0"/>
+      </w:pPr>
+      <w:r>
+        <w:rPr/>
+      </w:r>
+    </w:p>
+    <w:p>
+      <w:pPr>
+        <w:pStyle w:val="style0"/>
+      </w:pPr>
+      <w:r>
+        <w:rPr>
+          <w:sz w:val="20"/>
+          <w:szCs w:val="20"/>
+        </w:rPr>
+        <w:t>3)  k = 0.05</w:t>
+      </w:r>
+    </w:p>
+    <w:p>
+      <w:pPr>
+        <w:pStyle w:val="style0"/>
+      </w:pPr>
+      <w:r>
+        <w:rPr>
+          <w:sz w:val="20"/>
+          <w:szCs w:val="20"/>
+        </w:rPr>
+        <w:t>job 3722</w:t>
+      </w:r>
+    </w:p>
+    <w:p>
+      <w:pPr>
+        <w:pStyle w:val="style0"/>
+      </w:pPr>
+      <w:r>
+        <w:rPr>
+          <w:sz w:val="20"/>
+          <w:szCs w:val="20"/>
+        </w:rPr>
+        <w:t>qsub -j y -o cgenie_output -V -S /bin/bash runmuffin.sh cgenie.eb_go_gs_ac_bg_sg_rg.worjh2.BASES DOM/01_OMEN_GENIE_PreInd_April2017 0604_03_worjh2_nogas_noweather_open_Full_OMEN_k_0.05 10000</w:t>
+      </w:r>
+    </w:p>
+    <w:p>
+      <w:pPr>
+        <w:pStyle w:val="style0"/>
+      </w:pPr>
+      <w:r>
+        <w:rPr/>
+      </w:r>
+    </w:p>
+    <w:p>
+      <w:pPr>
+        <w:pStyle w:val="style0"/>
+      </w:pPr>
+      <w:r>
+        <w:rPr>
+          <w:sz w:val="20"/>
+          <w:szCs w:val="20"/>
+        </w:rPr>
+        <w:t>4)  k = 0.1</w:t>
+      </w:r>
+    </w:p>
+    <w:p>
+      <w:pPr>
+        <w:pStyle w:val="style0"/>
+      </w:pPr>
+      <w:r>
+        <w:rPr>
+          <w:sz w:val="20"/>
+          <w:szCs w:val="20"/>
+        </w:rPr>
+        <w:t>job 3723</w:t>
+      </w:r>
+    </w:p>
+    <w:p>
+      <w:pPr>
+        <w:pStyle w:val="style0"/>
+      </w:pPr>
+      <w:r>
+        <w:rPr>
+          <w:sz w:val="20"/>
+          <w:szCs w:val="20"/>
+        </w:rPr>
+        <w:t>qsub -j y -o cgenie_output -V -S /bin/bash runmuffin.sh cgenie.eb_go_gs_ac_bg_sg_rg.worjh2.BASES DOM/01_OMEN_GENIE_PreInd_April2017 0604_04_worjh2_nogas_noweather_open_Full_OMEN_k_0.1 10000</w:t>
+      </w:r>
+    </w:p>
+    <w:p>
+      <w:pPr>
+        <w:pStyle w:val="style0"/>
+      </w:pPr>
+      <w:r>
+        <w:rPr/>
+      </w:r>
+    </w:p>
+    <w:p>
+      <w:pPr>
+        <w:pStyle w:val="style0"/>
+      </w:pPr>
+      <w:r>
+        <w:rPr>
+          <w:sz w:val="20"/>
+          <w:szCs w:val="20"/>
+        </w:rPr>
+        <w:t>5)  k = 1.0</w:t>
+      </w:r>
+    </w:p>
+    <w:p>
+      <w:pPr>
+        <w:pStyle w:val="style0"/>
+      </w:pPr>
+      <w:r>
+        <w:rPr>
+          <w:sz w:val="20"/>
+          <w:szCs w:val="20"/>
+        </w:rPr>
+        <w:t>job 3724</w:t>
+      </w:r>
+    </w:p>
+    <w:p>
+      <w:pPr>
+        <w:pStyle w:val="style0"/>
+      </w:pPr>
+      <w:r>
+        <w:rPr>
+          <w:sz w:val="20"/>
+          <w:szCs w:val="20"/>
+        </w:rPr>
+        <w:t>qsub -j y -o cgenie_output -V -S /bin/bash runmuffin.sh cgenie.eb_go_gs_ac_bg_sg_rg.worjh2.BASES DOM/01_OMEN_GENIE_PreInd_April2017 0604_05_worjh2_nogas_noweather_open_Full_OMEN_k_1.0 10000</w:t>
+      </w:r>
+    </w:p>
+    <w:p>
+      <w:pPr>
+        <w:pStyle w:val="style0"/>
+      </w:pPr>
+      <w:r>
+        <w:rPr/>
+      </w:r>
+    </w:p>
+    <w:p>
+      <w:pPr>
+        <w:pStyle w:val="style0"/>
+      </w:pPr>
+      <w:r>
+        <w:rPr/>
+      </w:r>
+    </w:p>
+    <w:p>
+      <w:pPr>
+        <w:pStyle w:val="style0"/>
+      </w:pPr>
+      <w:r>
+        <w:rPr>
+          <w:b/>
+          <w:bCs/>
+          <w:color w:val="00000A"/>
+          <w:sz w:val="20"/>
+          <w:szCs w:val="20"/>
+        </w:rPr>
+        <w:t>preindustrial 16 level ocean – FULL OMEN – CLOSED SYSTEM and different k parametrisations</w:t>
+      </w:r>
+    </w:p>
+    <w:p>
+      <w:pPr>
+        <w:pStyle w:val="style0"/>
+      </w:pPr>
+      <w:r>
+        <w:rPr>
+          <w:b w:val="false"/>
+          <w:bCs w:val="false"/>
+          <w:sz w:val="20"/>
+          <w:szCs w:val="20"/>
+        </w:rPr>
+      </w:r>
+    </w:p>
+    <w:p>
+      <w:pPr>
+        <w:pStyle w:val="style0"/>
+      </w:pPr>
+      <w:r>
+        <w:rPr>
+          <w:sz w:val="20"/>
+          <w:szCs w:val="20"/>
+        </w:rPr>
+        <w:t xml:space="preserve">6)  </w:t>
+      </w:r>
+      <w:r>
+        <w:rPr>
+          <w:color w:val="00000A"/>
+          <w:sz w:val="20"/>
+          <w:szCs w:val="20"/>
+        </w:rPr>
+        <w:t>BIOTIC, without OMEN</w:t>
+      </w:r>
+    </w:p>
+    <w:p>
+      <w:pPr>
+        <w:pStyle w:val="style0"/>
+      </w:pPr>
+      <w:r>
+        <w:rPr>
+          <w:sz w:val="20"/>
+          <w:szCs w:val="20"/>
+        </w:rPr>
+        <w:t>job 3725</w:t>
+      </w:r>
+    </w:p>
+    <w:p>
+      <w:pPr>
+        <w:pStyle w:val="style0"/>
+      </w:pPr>
+      <w:bookmarkStart w:id="57" w:name="__DdeLink__463_1469956085121"/>
+      <w:r>
+        <w:rPr>
+          <w:sz w:val="20"/>
+          <w:szCs w:val="20"/>
+        </w:rPr>
+        <w:t xml:space="preserve">qsub -j y -o cgenie_output -V -S /bin/bash runmuffin.sh cgenie.eb_go_gs_ac_bg_sg_rg.worjh2.BASES DOM/01_OMEN_GENIE_PreInd_April2017 </w:t>
+      </w:r>
+      <w:bookmarkEnd w:id="57"/>
+      <w:r>
+        <w:rPr>
+          <w:sz w:val="20"/>
+          <w:szCs w:val="20"/>
+        </w:rPr>
+        <w:t>0604_06_worjh2_closed_No_OMEN 20000</w:t>
+      </w:r>
+    </w:p>
+    <w:p>
+      <w:pPr>
+        <w:pStyle w:val="style0"/>
+      </w:pPr>
+      <w:r>
+        <w:rPr/>
+      </w:r>
+    </w:p>
+    <w:p>
+      <w:pPr>
+        <w:pStyle w:val="style0"/>
+      </w:pPr>
+      <w:r>
+        <w:rPr>
+          <w:sz w:val="20"/>
+          <w:szCs w:val="20"/>
+        </w:rPr>
+        <w:t xml:space="preserve">7)  </w:t>
+      </w:r>
+      <w:r>
+        <w:rPr>
+          <w:color w:val="00000A"/>
+          <w:sz w:val="20"/>
+          <w:szCs w:val="20"/>
+        </w:rPr>
+        <w:t>BIOTIC, FULL OMEN -  k = 0.01</w:t>
+      </w:r>
+    </w:p>
+    <w:p>
+      <w:pPr>
+        <w:pStyle w:val="style0"/>
+      </w:pPr>
+      <w:r>
+        <w:rPr>
+          <w:sz w:val="20"/>
+          <w:szCs w:val="20"/>
+        </w:rPr>
+        <w:t>job 3726</w:t>
+      </w:r>
+    </w:p>
+    <w:p>
+      <w:pPr>
+        <w:pStyle w:val="style0"/>
+      </w:pPr>
+      <w:bookmarkStart w:id="58" w:name="__DdeLink__463_14699560851121"/>
+      <w:r>
+        <w:rPr>
+          <w:sz w:val="20"/>
+          <w:szCs w:val="20"/>
+        </w:rPr>
+        <w:t>qsub -j y -o cgenie_output -V -S /bin/bash runmuffin.sh cgenie.eb_go_gs_ac_bg_sg_rg.worjh2.BASES DOM/01_OMEN_GENIE_PreInd_April2017 0604_07_worjh2_closed_Full_OMEN</w:t>
+      </w:r>
+      <w:bookmarkEnd w:id="58"/>
+      <w:r>
+        <w:rPr>
+          <w:sz w:val="20"/>
+          <w:szCs w:val="20"/>
+        </w:rPr>
+        <w:t>_k_0.01 20000</w:t>
+      </w:r>
+    </w:p>
+    <w:p>
+      <w:pPr>
+        <w:pStyle w:val="style0"/>
+      </w:pPr>
+      <w:r>
+        <w:rPr/>
+      </w:r>
+    </w:p>
+    <w:p>
+      <w:pPr>
+        <w:pStyle w:val="style0"/>
+      </w:pPr>
+      <w:r>
+        <w:rPr>
+          <w:sz w:val="20"/>
+          <w:szCs w:val="20"/>
+        </w:rPr>
+        <w:t xml:space="preserve">8)  </w:t>
+      </w:r>
+      <w:r>
+        <w:rPr>
+          <w:color w:val="00000A"/>
+          <w:sz w:val="20"/>
+          <w:szCs w:val="20"/>
+        </w:rPr>
+        <w:t>BIOTIC, FULL OMEN -  k = 0.05</w:t>
+      </w:r>
+    </w:p>
+    <w:p>
+      <w:pPr>
+        <w:pStyle w:val="style0"/>
+      </w:pPr>
+      <w:r>
+        <w:rPr>
+          <w:sz w:val="20"/>
+          <w:szCs w:val="20"/>
+        </w:rPr>
+        <w:t>job 3727</w:t>
+      </w:r>
+    </w:p>
+    <w:p>
+      <w:pPr>
+        <w:pStyle w:val="style0"/>
+      </w:pPr>
+      <w:bookmarkStart w:id="59" w:name="__DdeLink__463_146995608511121"/>
+      <w:r>
+        <w:rPr>
+          <w:sz w:val="20"/>
+          <w:szCs w:val="20"/>
+        </w:rPr>
+        <w:t>qsub -j y -o cgenie_output -V -S /bin/bash runmuffin.sh cgenie.eb_go_gs_ac_bg_sg_rg.worjh2.BASES DOM/01_OMEN_GENIE_PreInd_April2017 0604_08_worjh2_closed_Full_OMEN</w:t>
+      </w:r>
+      <w:bookmarkEnd w:id="59"/>
+      <w:r>
+        <w:rPr>
+          <w:sz w:val="20"/>
+          <w:szCs w:val="20"/>
+        </w:rPr>
+        <w:t>_k_0.05 20000</w:t>
+      </w:r>
+    </w:p>
+    <w:p>
+      <w:pPr>
+        <w:pStyle w:val="style0"/>
+      </w:pPr>
+      <w:r>
+        <w:rPr/>
+      </w:r>
+    </w:p>
+    <w:p>
+      <w:pPr>
+        <w:pStyle w:val="style0"/>
+      </w:pPr>
+      <w:r>
+        <w:rPr>
+          <w:sz w:val="20"/>
+          <w:szCs w:val="20"/>
+        </w:rPr>
+        <w:t xml:space="preserve">9)  </w:t>
+      </w:r>
+      <w:r>
+        <w:rPr>
+          <w:color w:val="00000A"/>
+          <w:sz w:val="20"/>
+          <w:szCs w:val="20"/>
+        </w:rPr>
+        <w:t>BIOTIC, FULL OMEN -  k = 0.1</w:t>
+      </w:r>
+    </w:p>
+    <w:p>
+      <w:pPr>
+        <w:pStyle w:val="style0"/>
+      </w:pPr>
+      <w:r>
+        <w:rPr>
+          <w:sz w:val="20"/>
+          <w:szCs w:val="20"/>
+        </w:rPr>
+        <w:t>job 3728</w:t>
+      </w:r>
+    </w:p>
+    <w:p>
+      <w:pPr>
+        <w:pStyle w:val="style0"/>
+      </w:pPr>
+      <w:bookmarkStart w:id="60" w:name="__DdeLink__463_1469956085111121"/>
+      <w:r>
+        <w:rPr>
+          <w:sz w:val="20"/>
+          <w:szCs w:val="20"/>
+        </w:rPr>
+        <w:t>qsub -j y -o cgenie_output -V -S /bin/bash runmuffin.sh cgenie.eb_go_gs_ac_bg_sg_rg.worjh2.BASES DOM/01_OMEN_GENIE_PreInd_April2017 0604_09_worjh2_closed_Full_OMEN</w:t>
+      </w:r>
+      <w:bookmarkEnd w:id="60"/>
+      <w:r>
+        <w:rPr>
+          <w:sz w:val="20"/>
+          <w:szCs w:val="20"/>
+        </w:rPr>
+        <w:t>_k_0.1 20000</w:t>
+      </w:r>
+    </w:p>
+    <w:p>
+      <w:pPr>
+        <w:pStyle w:val="style0"/>
+      </w:pPr>
+      <w:r>
+        <w:rPr/>
+      </w:r>
+    </w:p>
+    <w:p>
+      <w:pPr>
+        <w:pStyle w:val="style0"/>
+      </w:pPr>
+      <w:r>
+        <w:rPr>
+          <w:sz w:val="20"/>
+          <w:szCs w:val="20"/>
+        </w:rPr>
+        <w:t xml:space="preserve">10)  </w:t>
+      </w:r>
+      <w:r>
+        <w:rPr>
+          <w:color w:val="00000A"/>
+          <w:sz w:val="20"/>
+          <w:szCs w:val="20"/>
+        </w:rPr>
+        <w:t>BIOTIC, FULL OMEN -  k = 1.0</w:t>
+      </w:r>
+    </w:p>
+    <w:p>
+      <w:pPr>
+        <w:pStyle w:val="style0"/>
+      </w:pPr>
+      <w:r>
+        <w:rPr>
+          <w:sz w:val="20"/>
+          <w:szCs w:val="20"/>
+        </w:rPr>
+        <w:t>job 3729</w:t>
+      </w:r>
+    </w:p>
+    <w:p>
+      <w:pPr>
+        <w:pStyle w:val="style0"/>
+      </w:pPr>
+      <w:bookmarkStart w:id="61" w:name="__DdeLink__463_14699560851111121"/>
+      <w:r>
+        <w:rPr>
+          <w:sz w:val="20"/>
+          <w:szCs w:val="20"/>
+        </w:rPr>
+        <w:t>qsub -j y -o cgenie_output -V -S /bin/bash runmuffin.sh cgenie.eb_go_gs_ac_bg_sg_rg.worjh2.BASES DOM/01_OMEN_GENIE_PreInd_April2017 0604_10_worjh2_closed_Full_OMEN</w:t>
+      </w:r>
+      <w:bookmarkEnd w:id="61"/>
+      <w:r>
+        <w:rPr>
+          <w:sz w:val="20"/>
+          <w:szCs w:val="20"/>
+        </w:rPr>
+        <w:t>_k_1.0 20000</w:t>
+      </w:r>
+    </w:p>
+    <w:p>
+      <w:pPr>
+        <w:pStyle w:val="style0"/>
+      </w:pPr>
+      <w:r>
+        <w:rPr/>
+      </w:r>
+    </w:p>
+    <w:p>
+      <w:pPr>
+        <w:pStyle w:val="style0"/>
+      </w:pPr>
+      <w:r>
+        <w:rPr>
+          <w:b w:val="false"/>
+          <w:bCs w:val="false"/>
+          <w:sz w:val="20"/>
+          <w:szCs w:val="20"/>
+        </w:rPr>
+        <w:t>11) Biotic, FULL OMEN, k: Tromp et al. 1995</w:t>
+      </w:r>
+    </w:p>
+    <w:p>
+      <w:pPr>
+        <w:pStyle w:val="style0"/>
+      </w:pPr>
+      <w:r>
+        <w:rPr>
+          <w:sz w:val="20"/>
+          <w:szCs w:val="20"/>
+        </w:rPr>
+        <w:t>job 3730</w:t>
+      </w:r>
+    </w:p>
+    <w:p>
+      <w:pPr>
+        <w:pStyle w:val="style0"/>
+      </w:pPr>
+      <w:bookmarkStart w:id="62" w:name="__DdeLink__463_146995608511111121"/>
+      <w:r>
+        <w:rPr>
+          <w:sz w:val="20"/>
+          <w:szCs w:val="20"/>
+        </w:rPr>
+        <w:t>qsub -j y -o cgenie_output -V -S /bin/bash runmuffin.sh cgenie.eb_go_gs_ac_bg_sg_rg.worjh2.BASES DOM/01_OMEN_GENIE_PreInd_April2017 0604_11_worjh2_closed_Full_OMEN</w:t>
+      </w:r>
+      <w:bookmarkEnd w:id="62"/>
+      <w:r>
+        <w:rPr>
+          <w:sz w:val="20"/>
+          <w:szCs w:val="20"/>
+        </w:rPr>
+        <w:t>_k_Tromp 20000</w:t>
+      </w:r>
+    </w:p>
+    <w:p>
+      <w:pPr>
+        <w:pStyle w:val="style0"/>
+      </w:pPr>
+      <w:r>
+        <w:rPr/>
+      </w:r>
+    </w:p>
+    <w:p>
+      <w:pPr>
+        <w:pStyle w:val="style0"/>
+      </w:pPr>
+      <w:r>
+        <w:rPr>
+          <w:b w:val="false"/>
+          <w:bCs w:val="false"/>
+          <w:sz w:val="20"/>
+          <w:szCs w:val="20"/>
+        </w:rPr>
+        <w:t>12) Biotic, FULL OMEN, k: Boudreau 1997</w:t>
+      </w:r>
+    </w:p>
+    <w:p>
+      <w:pPr>
+        <w:pStyle w:val="style0"/>
+      </w:pPr>
+      <w:r>
+        <w:rPr>
+          <w:sz w:val="20"/>
+          <w:szCs w:val="20"/>
+        </w:rPr>
+        <w:t>job 3731</w:t>
+      </w:r>
+    </w:p>
+    <w:p>
+      <w:pPr>
+        <w:pStyle w:val="style0"/>
+      </w:pPr>
+      <w:bookmarkStart w:id="63" w:name="__DdeLink__463_1469956085111111131"/>
+      <w:r>
+        <w:rPr>
+          <w:sz w:val="20"/>
+          <w:szCs w:val="20"/>
+        </w:rPr>
+        <w:t>qsub -j y -o cgenie_output -V -S /bin/bash runmuffin.sh cgenie.eb_go_gs_ac_bg_sg_rg.worjh2.BASES DOM/01_OMEN_GENIE_PreInd_April2017 0604_12_worjh2_closed_Full_OMEN</w:t>
+      </w:r>
+      <w:bookmarkEnd w:id="63"/>
+      <w:r>
+        <w:rPr>
+          <w:sz w:val="20"/>
+          <w:szCs w:val="20"/>
+        </w:rPr>
+        <w:t>_k_Boudreau 20000</w:t>
+      </w:r>
+    </w:p>
+    <w:p>
+      <w:pPr>
+        <w:pStyle w:val="style0"/>
+      </w:pPr>
+      <w:r>
+        <w:rPr/>
+      </w:r>
+    </w:p>
+    <w:p>
+      <w:pPr>
+        <w:pStyle w:val="style0"/>
+      </w:pPr>
+      <w:r>
+        <w:rPr>
+          <w:b w:val="false"/>
+          <w:bCs w:val="false"/>
+          <w:sz w:val="20"/>
+          <w:szCs w:val="20"/>
+        </w:rPr>
+        <w:t>13) Biotic, FULL OMEN, k1: Boudreau 1997 - k2 = k1/100</w:t>
+      </w:r>
+    </w:p>
+    <w:p>
+      <w:pPr>
+        <w:pStyle w:val="style0"/>
+      </w:pPr>
+      <w:r>
+        <w:rPr>
+          <w:sz w:val="20"/>
+          <w:szCs w:val="20"/>
+        </w:rPr>
+        <w:t>job 3732</w:t>
+      </w:r>
+    </w:p>
+    <w:p>
+      <w:pPr>
+        <w:pStyle w:val="style0"/>
+      </w:pPr>
+      <w:bookmarkStart w:id="64" w:name="__DdeLink__463_14699560851111111131"/>
+      <w:r>
+        <w:rPr>
+          <w:sz w:val="20"/>
+          <w:szCs w:val="20"/>
+        </w:rPr>
+        <w:t>qsub -j y -o cgenie_output -V -S /bin/bash runmuffin.sh cgenie.eb_go_gs_ac_bg_sg_rg.worjh2.BASES DOM/01_OMEN_GENIE_PreInd_April2017 0604_13_worjh2_closed_Full_OMEN</w:t>
+      </w:r>
+      <w:bookmarkEnd w:id="64"/>
+      <w:r>
+        <w:rPr>
+          <w:sz w:val="20"/>
+          <w:szCs w:val="20"/>
+        </w:rPr>
+        <w:t>_k_Boudreau_k2_k1e-2 20000</w:t>
+      </w:r>
+    </w:p>
+    <w:p>
+      <w:pPr>
+        <w:pStyle w:val="style0"/>
+      </w:pPr>
+      <w:r>
+        <w:rPr/>
+      </w:r>
+    </w:p>
+    <w:p>
+      <w:pPr>
+        <w:pStyle w:val="style0"/>
+      </w:pPr>
+      <w:r>
+        <w:rPr>
+          <w:b w:val="false"/>
+          <w:bCs w:val="false"/>
+          <w:sz w:val="20"/>
+          <w:szCs w:val="20"/>
+        </w:rPr>
+        <w:t>14) Biotic, FULL OMEN, k1 as fct of POC-flux Boudreau 1997 - k2 = k1/100</w:t>
+      </w:r>
+    </w:p>
+    <w:p>
+      <w:pPr>
+        <w:pStyle w:val="style0"/>
+      </w:pPr>
+      <w:r>
+        <w:rPr>
+          <w:sz w:val="20"/>
+          <w:szCs w:val="20"/>
+        </w:rPr>
+        <w:t>job 3733</w:t>
+      </w:r>
+    </w:p>
+    <w:p>
+      <w:pPr>
+        <w:pStyle w:val="style0"/>
+      </w:pPr>
+      <w:bookmarkStart w:id="65" w:name="__DdeLink__738_651485501"/>
+      <w:bookmarkEnd w:id="65"/>
+      <w:r>
+        <w:rPr>
+          <w:b w:val="false"/>
+          <w:bCs w:val="false"/>
+          <w:color w:val="00000A"/>
+          <w:sz w:val="20"/>
+          <w:szCs w:val="20"/>
+        </w:rPr>
+        <w:t>qsub -j y -o cgenie_output -V -S /bin/bash runmuffin.sh cgenie.eb_go_gs_ac_bg_sg_rg.worjh2.BASES DOM/01_OMEN_GENIE_PreInd_April2017 0604_14_worjh2_closed_Full_OMEN_k_Boudreau_fPOC_k1 20000</w:t>
       </w:r>
     </w:p>
     <w:sectPr>
@@ -6775,7 +7638,7 @@
       <w:pgNumType w:fmt="decimal"/>
       <w:formProt w:val="false"/>
       <w:textDirection w:val="lrTb"/>
-      <w:docGrid w:charSpace="-6759" w:linePitch="239" w:type="default"/>
+      <w:docGrid w:charSpace="-6964" w:linePitch="239" w:type="default"/>
     </w:sectPr>
   </w:body>
 </w:document>
@@ -6792,7 +7655,7 @@
         <w:tab w:leader="none" w:pos="709" w:val="left"/>
       </w:tabs>
       <w:suppressAutoHyphens w:val="true"/>
-      <w:overflowPunct w:val="false"/>
+      <w:overflowPunct w:val="true"/>
       <w:jc w:val="left"/>
     </w:pPr>
     <w:rPr>
@@ -6828,6 +7691,7 @@
   </w:style>
   <w:style w:styleId="style17" w:type="paragraph">
     <w:name w:val="List"/>
+    <w:basedOn w:val="style16"/>
     <w:next w:val="style17"/>
     <w:pPr>
       <w:widowControl w:val="false"/>

</xml_diff>

<commit_message>
Matlab: run OMEN with GENIE netcdf input
</commit_message>
<xml_diff>
--- a/FORTRAN_code/cGENIE/1_RUN_commands_PreInd.docx
+++ b/FORTRAN_code/cGENIE/1_RUN_commands_PreInd.docx
@@ -968,7 +968,7 @@
         <w:t xml:space="preserve"> DOM/09_OMEN_GENIE_PreInd_March2017 </w:t>
       </w:r>
       <w:bookmarkStart w:id="3" w:name="__DdeLink__330_1556355869"/>
-      <w:bookmarkStart w:id="4" w:name="Bookmark"/>
+      <w:bookmarkStart w:id="4" w:name="Bookmark1"/>
       <w:r>
         <w:rPr>
           <w:sz w:val="20"/>
@@ -976,7 +976,7 @@
         </w:rPr>
         <w:t>2103_00_</w:t>
       </w:r>
-      <w:bookmarkStart w:id="5" w:name="Bookmark1"/>
+      <w:bookmarkStart w:id="5" w:name="Bookmark"/>
       <w:r>
         <w:rPr>
           <w:sz w:val="20"/>
@@ -2031,7 +2031,7 @@
       <w:pPr>
         <w:pStyle w:val="style0"/>
       </w:pPr>
-      <w:bookmarkStart w:id="10" w:name="Bookmark2"/>
+      <w:bookmarkStart w:id="10" w:name="Bookmark3"/>
       <w:r>
         <w:rPr>
           <w:sz w:val="20"/>
@@ -2039,7 +2039,7 @@
         </w:rPr>
         <w:t xml:space="preserve">qsub -j y -o cgenie_output -V -S /bin/bash runmuffin.sh cgenie.eb_go_gs_ac_bg_sg_rg.worjh2.BASES DOM/09_OMEN_GENIE_PreInd_March2017 </w:t>
       </w:r>
-      <w:bookmarkStart w:id="11" w:name="Bookmark3"/>
+      <w:bookmarkStart w:id="11" w:name="Bookmark2"/>
       <w:r>
         <w:rPr>
           <w:sz w:val="20"/>
@@ -5196,7 +5196,7 @@
       <w:pPr>
         <w:pStyle w:val="style0"/>
       </w:pPr>
-      <w:bookmarkStart w:id="28" w:name="__DdeLink__527_1674400438"/>
+      <w:bookmarkStart w:id="28" w:name="__DdeLink__463_146995608511111112"/>
       <w:r>
         <w:rPr>
           <w:sz w:val="20"/>
@@ -5204,7 +5204,7 @@
         </w:rPr>
         <w:t xml:space="preserve">qsub -j y -o cgenie_output -V -S /bin/bash runmuffin.sh cgenie.eb_go_gs_ac_bg_sg_rg.worjh2.BASES DOM/01_OMEN_GENIE_PreInd_April2017 </w:t>
       </w:r>
-      <w:bookmarkStart w:id="29" w:name="__DdeLink__463_146995608511111112"/>
+      <w:bookmarkStart w:id="29" w:name="__DdeLink__527_1674400438"/>
       <w:r>
         <w:rPr>
           <w:sz w:val="20"/>
@@ -5905,7 +5905,7 @@
         <w:pStyle w:val="style0"/>
       </w:pPr>
       <w:bookmarkStart w:id="40" w:name="Bookmark4"/>
-      <w:bookmarkStart w:id="41" w:name="__DdeLink__463_1469956085111111112"/>
+      <w:bookmarkStart w:id="41" w:name="__DdeLink__681_385375668"/>
       <w:r>
         <w:rPr>
           <w:sz w:val="16"/>
@@ -5913,7 +5913,7 @@
         </w:rPr>
         <w:t xml:space="preserve">qsub -j y -o cgenie_output -V -S /bin/bash </w:t>
       </w:r>
-      <w:bookmarkStart w:id="42" w:name="__DdeLink__681_385375668"/>
+      <w:bookmarkStart w:id="42" w:name="__DdeLink__463_1469956085111111112"/>
       <w:r>
         <w:rPr>
           <w:sz w:val="16"/>
@@ -6694,7 +6694,7 @@
         <w:pStyle w:val="style0"/>
       </w:pPr>
       <w:bookmarkStart w:id="52" w:name="Bookmark41"/>
-      <w:bookmarkStart w:id="53" w:name="__DdeLink__463_14699560851111111121"/>
+      <w:bookmarkStart w:id="53" w:name="__DdeLink__681_3853756681"/>
       <w:r>
         <w:rPr>
           <w:sz w:val="20"/>
@@ -6702,7 +6702,7 @@
         </w:rPr>
         <w:t xml:space="preserve">qsub -j y -o cgenie_output -V -S /bin/bash </w:t>
       </w:r>
-      <w:bookmarkStart w:id="54" w:name="__DdeLink__681_3853756681"/>
+      <w:bookmarkStart w:id="54" w:name="__DdeLink__463_14699560851111111121"/>
       <w:r>
         <w:rPr>
           <w:sz w:val="20"/>
@@ -6826,10 +6826,7 @@
         <w:pStyle w:val="style0"/>
       </w:pPr>
       <w:r>
-        <w:rPr>
-          <w:sz w:val="20"/>
-          <w:szCs w:val="20"/>
-        </w:rPr>
+        <w:rPr/>
       </w:r>
     </w:p>
     <w:p>
@@ -6849,7 +6846,15 @@
           <w:sz w:val="20"/>
           <w:szCs w:val="20"/>
         </w:rPr>
-        <w:t xml:space="preserve">BIOTIC, without OMEN, ran for </w:t>
+        <w:t>BIOTIC, without OMEN,</w:t>
+      </w:r>
+      <w:r>
+        <w:rPr>
+          <w:color w:val="FF0000"/>
+          <w:sz w:val="20"/>
+          <w:szCs w:val="20"/>
+        </w:rPr>
+        <w:t xml:space="preserve"> finished, ran for 1322 minutes = 22h</w:t>
       </w:r>
     </w:p>
     <w:p>
@@ -6897,7 +6902,14 @@
         </w:rPr>
         <w:t>2)  k = 0.01</w:t>
         <w:tab/>
-        <w:t xml:space="preserve">RAN FOR </w:t>
+      </w:r>
+      <w:r>
+        <w:rPr>
+          <w:color w:val="FF0000"/>
+          <w:sz w:val="20"/>
+          <w:szCs w:val="20"/>
+        </w:rPr>
+        <w:t>--- CRASH: positve O2 SWI flux after 6921 years</w:t>
       </w:r>
     </w:p>
     <w:p>
@@ -6910,6 +6922,8 @@
           <w:szCs w:val="20"/>
         </w:rPr>
         <w:t>job 3721</w:t>
+        <w:tab/>
+        <w:tab/>
       </w:r>
     </w:p>
     <w:p>
@@ -6960,6 +6974,14 @@
           <w:szCs w:val="20"/>
         </w:rPr>
         <w:t>3)  k = 0.05</w:t>
+      </w:r>
+      <w:r>
+        <w:rPr>
+          <w:color w:val="FF0000"/>
+          <w:sz w:val="20"/>
+          <w:szCs w:val="20"/>
+        </w:rPr>
+        <w:t xml:space="preserve"> finished: ran for 1400 minutes = 23h20minutes</w:t>
       </w:r>
     </w:p>
     <w:p>
@@ -7110,12 +7132,7 @@
         <w:pStyle w:val="style0"/>
       </w:pPr>
       <w:r>
-        <w:rPr>
-          <w:b w:val="false"/>
-          <w:bCs w:val="false"/>
-          <w:sz w:val="20"/>
-          <w:szCs w:val="20"/>
-        </w:rPr>
+        <w:rPr/>
       </w:r>
     </w:p>
     <w:p>
@@ -7638,7 +7655,7 @@
       <w:pgNumType w:fmt="decimal"/>
       <w:formProt w:val="false"/>
       <w:textDirection w:val="lrTb"/>
-      <w:docGrid w:charSpace="-6964" w:linePitch="239" w:type="default"/>
+      <w:docGrid w:charSpace="-7169" w:linePitch="240" w:type="default"/>
     </w:sectPr>
   </w:body>
 </w:document>
@@ -7655,7 +7672,7 @@
         <w:tab w:leader="none" w:pos="709" w:val="left"/>
       </w:tabs>
       <w:suppressAutoHyphens w:val="true"/>
-      <w:overflowPunct w:val="true"/>
+      <w:overflowPunct w:val="false"/>
       <w:jc w:val="left"/>
     </w:pPr>
     <w:rPr>

</xml_diff>

<commit_message>
Matlab: changed ALK stoichiometry for N explicit/implicit; SA for anoxic case; GENIE_OMEN plot: plot zox vs wdepth
</commit_message>
<xml_diff>
--- a/FORTRAN_code/cGENIE/1_RUN_commands_PreInd.docx
+++ b/FORTRAN_code/cGENIE/1_RUN_commands_PreInd.docx
@@ -9357,15 +9357,7 @@
           <w:bCs/>
           <w:color w:val="00AE00"/>
         </w:rPr>
-        <w:t xml:space="preserve"> </w:t>
-      </w:r>
-      <w:r>
-        <w:rPr>
-          <w:b/>
-          <w:bCs/>
-          <w:color w:val="00AE00"/>
-        </w:rPr>
-        <w:t>and 0604_CLOSED_SYSTEM_withPO4_20kyrs_No_burial.eps</w:t>
+        <w:t xml:space="preserve"> and 0604_CLOSED_SYSTEM_withPO4_20kyrs_No_burial.eps</w:t>
       </w:r>
       <w:r>
         <w:rPr>
@@ -10992,19 +10984,7 @@
         <w:rPr>
           <w:color w:val="00AE00"/>
         </w:rPr>
-        <w:t>; 0804_closed_No_PO4_Full_OMEN</w:t>
-      </w:r>
-      <w:r>
-        <w:rPr>
-          <w:color w:val="00AE00"/>
-        </w:rPr>
-        <w:t>_No_burial</w:t>
-      </w:r>
-      <w:r>
-        <w:rPr>
-          <w:color w:val="00AE00"/>
-        </w:rPr>
-        <w:t>.eps</w:t>
+        <w:t>; 0804_closed_No_PO4_Full_OMEN_No_burial.eps</w:t>
       </w:r>
     </w:p>
     <w:p>
@@ -11462,6 +11442,7 @@
       <w:bookmarkStart w:id="94" w:name="__DdeLink__964_1673659679"/>
       <w:bookmarkStart w:id="95" w:name="__DdeLink__898_769723922"/>
       <w:bookmarkStart w:id="96" w:name="__DdeLink__900_769723922"/>
+      <w:bookmarkStart w:id="97" w:name="__DdeLink__983_237119214"/>
       <w:r>
         <w:rPr>
           <w:sz w:val="20"/>
@@ -11480,6 +11461,7 @@
       <w:bookmarkEnd w:id="94"/>
       <w:bookmarkEnd w:id="95"/>
       <w:bookmarkEnd w:id="96"/>
+      <w:bookmarkEnd w:id="97"/>
       <w:r>
         <w:rPr>
           <w:sz w:val="20"/>
@@ -11550,7 +11532,7 @@
           <w:szCs w:val="20"/>
         </w:rPr>
       </w:pPr>
-      <w:bookmarkStart w:id="97" w:name="__DdeLink__860_966095155"/>
+      <w:bookmarkStart w:id="98" w:name="__DdeLink__860_966095155"/>
       <w:r>
         <w:rPr>
           <w:sz w:val="20"/>
@@ -11558,7 +11540,7 @@
         </w:rPr>
         <w:t xml:space="preserve">qsub -j y -o cgenie_output -V -S /bin/bash </w:t>
       </w:r>
-      <w:bookmarkStart w:id="98" w:name="__DdeLink__463_14699560851111111311"/>
+      <w:bookmarkStart w:id="99" w:name="__DdeLink__463_14699560851111111311"/>
       <w:r>
         <w:rPr>
           <w:sz w:val="20"/>
@@ -11566,7 +11548,7 @@
         </w:rPr>
         <w:t xml:space="preserve">runmuffin.sh cgenie.eb_go_gs_ac_bg_sg_rg.worjh2.BASES DOM/01_OMEN_GENIE_PreInd_April2017 </w:t>
       </w:r>
-      <w:bookmarkStart w:id="99" w:name="__DdeLink__902_769723922"/>
+      <w:bookmarkStart w:id="100" w:name="__DdeLink__902_769723922"/>
       <w:r>
         <w:rPr>
           <w:sz w:val="20"/>
@@ -11574,8 +11556,8 @@
         </w:rPr>
         <w:t>0804_14_worjh2_closed_No_PO4_Full_OMEN</w:t>
       </w:r>
-      <w:bookmarkEnd w:id="97"/>
       <w:bookmarkEnd w:id="98"/>
+      <w:bookmarkEnd w:id="99"/>
       <w:r>
         <w:rPr>
           <w:sz w:val="20"/>
@@ -11583,7 +11565,7 @@
         </w:rPr>
         <w:t>_k_Boudreau</w:t>
       </w:r>
-      <w:bookmarkEnd w:id="99"/>
+      <w:bookmarkEnd w:id="100"/>
       <w:r>
         <w:rPr>
           <w:sz w:val="20"/>
@@ -11654,7 +11636,7 @@
           <w:szCs w:val="20"/>
         </w:rPr>
       </w:pPr>
-      <w:bookmarkStart w:id="100" w:name="__DdeLink__463_146995608511111111311"/>
+      <w:bookmarkStart w:id="101" w:name="__DdeLink__463_146995608511111111311"/>
       <w:r>
         <w:rPr>
           <w:sz w:val="20"/>
@@ -11662,7 +11644,7 @@
         </w:rPr>
         <w:t xml:space="preserve">qsub -j y -o cgenie_output -V -S /bin/bash runmuffin.sh cgenie.eb_go_gs_ac_bg_sg_rg.worjh2.BASES DOM/01_OMEN_GENIE_PreInd_April2017 </w:t>
       </w:r>
-      <w:bookmarkStart w:id="101" w:name="__DdeLink__904_769723922"/>
+      <w:bookmarkStart w:id="102" w:name="__DdeLink__904_769723922"/>
       <w:r>
         <w:rPr>
           <w:sz w:val="20"/>
@@ -11670,7 +11652,7 @@
         </w:rPr>
         <w:t>0804_15_worjh2_closed_No_PO4_Full_OMEN</w:t>
       </w:r>
-      <w:bookmarkEnd w:id="100"/>
+      <w:bookmarkEnd w:id="101"/>
       <w:r>
         <w:rPr>
           <w:sz w:val="20"/>
@@ -11678,7 +11660,7 @@
         </w:rPr>
         <w:t>_k_Boudreau_k2_k1e-2</w:t>
       </w:r>
-      <w:bookmarkEnd w:id="101"/>
+      <w:bookmarkEnd w:id="102"/>
       <w:r>
         <w:rPr>
           <w:sz w:val="20"/>
@@ -11737,15 +11719,7 @@
           <w:sz w:val="20"/>
           <w:szCs w:val="20"/>
         </w:rPr>
-        <w:t xml:space="preserve">– finished after  </w:t>
-      </w:r>
-      <w:r>
-        <w:rPr>
-          <w:color w:val="FF0000"/>
-          <w:sz w:val="20"/>
-          <w:szCs w:val="20"/>
-        </w:rPr>
-        <w:t>4016m</w:t>
+        <w:t>– finished after  4016m</w:t>
       </w:r>
       <w:r>
         <w:rPr>
@@ -11766,10 +11740,10 @@
           <w:szCs w:val="20"/>
         </w:rPr>
       </w:pPr>
-      <w:bookmarkStart w:id="102" w:name="__DdeLink__1005_1414296712"/>
-      <w:bookmarkStart w:id="103" w:name="Bookmark5"/>
-      <w:bookmarkEnd w:id="102"/>
+      <w:bookmarkStart w:id="103" w:name="__DdeLink__1005_1414296712"/>
+      <w:bookmarkStart w:id="104" w:name="Bookmark5"/>
       <w:bookmarkEnd w:id="103"/>
+      <w:bookmarkEnd w:id="104"/>
       <w:r>
         <w:rPr>
           <w:b w:val="false"/>
@@ -11780,8 +11754,8 @@
         </w:rPr>
         <w:t xml:space="preserve">qsub -j y -o cgenie_output -V -S /bin/bash runmuffin.sh cgenie.eb_go_gs_ac_bg_sg_rg.worjh2.BASES DOM/01_OMEN_GENIE_PreInd_April2017 </w:t>
       </w:r>
-      <w:bookmarkStart w:id="104" w:name="__DdeLink__967_1673659679"/>
-      <w:bookmarkStart w:id="105" w:name="__DdeLink__906_769723922"/>
+      <w:bookmarkStart w:id="105" w:name="__DdeLink__967_1673659679"/>
+      <w:bookmarkStart w:id="106" w:name="__DdeLink__906_769723922"/>
       <w:r>
         <w:rPr>
           <w:b w:val="false"/>
@@ -11792,8 +11766,8 @@
         </w:rPr>
         <w:t>0804_16_worjh2_closed_Full_OMEN_k_Boudreau_fPOC_k1</w:t>
       </w:r>
-      <w:bookmarkEnd w:id="104"/>
       <w:bookmarkEnd w:id="105"/>
+      <w:bookmarkEnd w:id="106"/>
       <w:r>
         <w:rPr>
           <w:b w:val="false"/>
@@ -11821,7 +11795,7 @@
       <w:pgNumType w:fmt="decimal"/>
       <w:formProt w:val="false"/>
       <w:textDirection w:val="lrTb"/>
-      <w:docGrid w:type="default" w:linePitch="239" w:charSpace="4294961151"/>
+      <w:docGrid w:type="default" w:linePitch="240" w:charSpace="4294961151"/>
     </w:sectPr>
   </w:body>
 </w:document>
@@ -11850,7 +11824,9 @@
         <w:tab w:val="left" w:pos="709" w:leader="none"/>
       </w:tabs>
       <w:suppressAutoHyphens w:val="true"/>
-      <w:overflowPunct w:val="false"/>
+      <w:kinsoku w:val="true"/>
+      <w:overflowPunct w:val="true"/>
+      <w:autoSpaceDE w:val="true"/>
       <w:bidi w:val="0"/>
       <w:jc w:val="left"/>
     </w:pPr>

</xml_diff>

<commit_message>
FORTRAN: use now is_POC_frac2 from sed_fsed, LaTex: more stuff on GENIE-OMEN coupling
</commit_message>
<xml_diff>
--- a/FORTRAN_code/cGENIE/1_RUN_commands_PreInd.docx
+++ b/FORTRAN_code/cGENIE/1_RUN_commands_PreInd.docx
@@ -4855,10 +4855,13 @@
     <w:p>
       <w:pPr>
         <w:pStyle w:val="Normal"/>
+        <w:jc w:val="center"/>
         <w:rPr>
           <w:b/>
           <w:bCs/>
           <w:color w:val="009900"/>
+          <w:sz w:val="48"/>
+          <w:szCs w:val="48"/>
         </w:rPr>
       </w:pPr>
       <w:r>
@@ -4866,6 +4869,8 @@
           <w:b/>
           <w:bCs/>
           <w:color w:val="009900"/>
+          <w:sz w:val="48"/>
+          <w:szCs w:val="48"/>
         </w:rPr>
         <w:t>Now on almond:</w:t>
       </w:r>
@@ -12830,21 +12835,7 @@
           <w:sz w:val="20"/>
           <w:szCs w:val="20"/>
         </w:rPr>
-        <w:t>1</w:t>
-      </w:r>
-      <w:r>
-        <w:rPr>
-          <w:sz w:val="20"/>
-          <w:szCs w:val="20"/>
-        </w:rPr>
-        <w:t>1</w:t>
-      </w:r>
-      <w:r>
-        <w:rPr>
-          <w:sz w:val="20"/>
-          <w:szCs w:val="20"/>
-        </w:rPr>
-        <w:t xml:space="preserve">)  </w:t>
+        <w:t xml:space="preserve">11)  </w:t>
       </w:r>
       <w:r>
         <w:rPr>
@@ -12914,6 +12905,1242 @@
           <w:szCs w:val="20"/>
         </w:rPr>
         <w:t>1.0 20000</w:t>
+      </w:r>
+    </w:p>
+    <w:p>
+      <w:pPr>
+        <w:pStyle w:val="Normal"/>
+        <w:rPr/>
+      </w:pPr>
+      <w:r>
+        <w:rPr/>
+      </w:r>
+    </w:p>
+    <w:p>
+      <w:pPr>
+        <w:pStyle w:val="Normal"/>
+        <w:rPr/>
+      </w:pPr>
+      <w:r>
+        <w:rPr/>
+      </w:r>
+    </w:p>
+    <w:p>
+      <w:pPr>
+        <w:pStyle w:val="Normal"/>
+        <w:rPr>
+          <w:b/>
+          <w:bCs/>
+        </w:rPr>
+      </w:pPr>
+      <w:r>
+        <w:rPr>
+          <w:b/>
+          <w:bCs/>
+        </w:rPr>
+        <w:t>#######################  2</w:t>
+      </w:r>
+      <w:r>
+        <w:rPr>
+          <w:b/>
+          <w:bCs/>
+        </w:rPr>
+        <w:t>4</w:t>
+      </w:r>
+      <w:r>
+        <w:rPr>
+          <w:b/>
+          <w:bCs/>
+        </w:rPr>
+        <w:t>.04.02017  #######################</w:t>
+      </w:r>
+    </w:p>
+    <w:p>
+      <w:pPr>
+        <w:pStyle w:val="Normal"/>
+        <w:rPr/>
+      </w:pPr>
+      <w:r>
+        <w:rPr/>
+      </w:r>
+    </w:p>
+    <w:p>
+      <w:pPr>
+        <w:pStyle w:val="Normal"/>
+        <w:rPr/>
+      </w:pPr>
+      <w:r>
+        <w:rPr/>
+        <w:t>------ now with correct frac_2 and changed bg_par_bio_remin_sinkingrate=1000000.0 (ANDY Email 16.04.)</w:t>
+      </w:r>
+    </w:p>
+    <w:p>
+      <w:pPr>
+        <w:pStyle w:val="Normal"/>
+        <w:rPr/>
+      </w:pPr>
+      <w:r>
+        <w:rPr/>
+      </w:r>
+    </w:p>
+    <w:p>
+      <w:pPr>
+        <w:pStyle w:val="Normal"/>
+        <w:rPr>
+          <w:b/>
+          <w:bCs/>
+          <w:color w:val="00000A"/>
+          <w:sz w:val="20"/>
+          <w:szCs w:val="20"/>
+        </w:rPr>
+      </w:pPr>
+      <w:r>
+        <w:rPr>
+          <w:b/>
+          <w:bCs/>
+          <w:color w:val="00000A"/>
+          <w:sz w:val="20"/>
+          <w:szCs w:val="20"/>
+        </w:rPr>
+        <w:t>preindustrial 16 level ocean – FULL OMEN – PO4 stuff &lt;&gt; 0 – CLOSED SYSTEM</w:t>
+      </w:r>
+    </w:p>
+    <w:p>
+      <w:pPr>
+        <w:pStyle w:val="Normal"/>
+        <w:rPr>
+          <w:b/>
+          <w:bCs/>
+          <w:color w:val="00000A"/>
+          <w:sz w:val="20"/>
+          <w:szCs w:val="20"/>
+        </w:rPr>
+      </w:pPr>
+      <w:r>
+        <w:rPr>
+          <w:b/>
+          <w:bCs/>
+          <w:color w:val="00000A"/>
+          <w:sz w:val="20"/>
+          <w:szCs w:val="20"/>
+        </w:rPr>
+        <w:t>Check if BW [O2] &lt; 5 nano mol/cm3→ zbio = 0.01 cm</w:t>
+      </w:r>
+    </w:p>
+    <w:p>
+      <w:pPr>
+        <w:pStyle w:val="Normal"/>
+        <w:rPr/>
+      </w:pPr>
+      <w:r>
+        <w:rPr/>
+      </w:r>
+    </w:p>
+    <w:p>
+      <w:pPr>
+        <w:pStyle w:val="Normal"/>
+        <w:rPr>
+          <w:color w:val="00000A"/>
+          <w:sz w:val="20"/>
+          <w:szCs w:val="20"/>
+        </w:rPr>
+      </w:pPr>
+      <w:r>
+        <w:rPr>
+          <w:sz w:val="20"/>
+          <w:szCs w:val="20"/>
+        </w:rPr>
+        <w:t xml:space="preserve">1)  </w:t>
+      </w:r>
+      <w:r>
+        <w:rPr>
+          <w:color w:val="00000A"/>
+          <w:sz w:val="20"/>
+          <w:szCs w:val="20"/>
+        </w:rPr>
+        <w:t>BIOTIC, without OMEN</w:t>
+      </w:r>
+    </w:p>
+    <w:p>
+      <w:pPr>
+        <w:pStyle w:val="Normal"/>
+        <w:rPr>
+          <w:sz w:val="20"/>
+          <w:szCs w:val="20"/>
+        </w:rPr>
+      </w:pPr>
+      <w:r>
+        <w:rPr>
+          <w:sz w:val="20"/>
+          <w:szCs w:val="20"/>
+        </w:rPr>
+        <w:t xml:space="preserve">job </w:t>
+      </w:r>
+      <w:r>
+        <w:rPr>
+          <w:sz w:val="20"/>
+          <w:szCs w:val="20"/>
+        </w:rPr>
+        <w:t>3865</w:t>
+      </w:r>
+    </w:p>
+    <w:p>
+      <w:pPr>
+        <w:pStyle w:val="Normal"/>
+        <w:rPr>
+          <w:sz w:val="20"/>
+          <w:szCs w:val="20"/>
+        </w:rPr>
+      </w:pPr>
+      <w:bookmarkStart w:id="143" w:name="__DdeLink__894_7697239221"/>
+      <w:r>
+        <w:rPr>
+          <w:sz w:val="20"/>
+          <w:szCs w:val="20"/>
+        </w:rPr>
+        <w:t xml:space="preserve">qsub -j y -o cgenie_output -V -S /bin/bash </w:t>
+      </w:r>
+      <w:bookmarkStart w:id="144" w:name="__DdeLink__1220_2094787863"/>
+      <w:r>
+        <w:rPr>
+          <w:sz w:val="20"/>
+          <w:szCs w:val="20"/>
+        </w:rPr>
+        <w:t xml:space="preserve">runmuffin.sh cgenie.eb_go_gs_ac_bg_sg_rg.worjh2.BASES DOM/01_OMEN_GENIE_PreInd_April2017 </w:t>
+      </w:r>
+      <w:bookmarkEnd w:id="143"/>
+      <w:r>
+        <w:rPr>
+          <w:sz w:val="20"/>
+          <w:szCs w:val="20"/>
+        </w:rPr>
+        <w:t>24</w:t>
+      </w:r>
+      <w:bookmarkStart w:id="145" w:name="__DdeLink__463_14699560851211"/>
+      <w:bookmarkStart w:id="146" w:name="__DdeLink__960_16736596791"/>
+      <w:r>
+        <w:rPr>
+          <w:sz w:val="20"/>
+          <w:szCs w:val="20"/>
+        </w:rPr>
+        <w:t>04_01_worjh2_closed_No_OMEN</w:t>
+      </w:r>
+      <w:bookmarkEnd w:id="144"/>
+      <w:bookmarkEnd w:id="145"/>
+      <w:bookmarkEnd w:id="146"/>
+      <w:r>
+        <w:rPr>
+          <w:sz w:val="20"/>
+          <w:szCs w:val="20"/>
+        </w:rPr>
+        <w:t xml:space="preserve"> 20000</w:t>
+      </w:r>
+    </w:p>
+    <w:p>
+      <w:pPr>
+        <w:pStyle w:val="Normal"/>
+        <w:rPr/>
+      </w:pPr>
+      <w:r>
+        <w:rPr/>
+      </w:r>
+    </w:p>
+    <w:p>
+      <w:pPr>
+        <w:pStyle w:val="Normal"/>
+        <w:rPr>
+          <w:color w:val="00000A"/>
+          <w:sz w:val="20"/>
+          <w:szCs w:val="20"/>
+        </w:rPr>
+      </w:pPr>
+      <w:r>
+        <w:rPr>
+          <w:sz w:val="20"/>
+          <w:szCs w:val="20"/>
+        </w:rPr>
+        <w:t xml:space="preserve">2)  </w:t>
+      </w:r>
+      <w:r>
+        <w:rPr>
+          <w:color w:val="00000A"/>
+          <w:sz w:val="20"/>
+          <w:szCs w:val="20"/>
+        </w:rPr>
+        <w:t>BIOTIC, FULL OMEN -  k = 0.01</w:t>
+      </w:r>
+    </w:p>
+    <w:p>
+      <w:pPr>
+        <w:pStyle w:val="Normal"/>
+        <w:rPr>
+          <w:sz w:val="20"/>
+          <w:szCs w:val="20"/>
+        </w:rPr>
+      </w:pPr>
+      <w:r>
+        <w:rPr>
+          <w:sz w:val="20"/>
+          <w:szCs w:val="20"/>
+        </w:rPr>
+        <w:t xml:space="preserve">job </w:t>
+      </w:r>
+      <w:r>
+        <w:rPr>
+          <w:sz w:val="20"/>
+          <w:szCs w:val="20"/>
+        </w:rPr>
+        <w:t>3866</w:t>
+      </w:r>
+    </w:p>
+    <w:p>
+      <w:pPr>
+        <w:pStyle w:val="Normal"/>
+        <w:rPr>
+          <w:sz w:val="20"/>
+          <w:szCs w:val="20"/>
+        </w:rPr>
+      </w:pPr>
+      <w:bookmarkStart w:id="147" w:name="__DdeLink__896_76972392213"/>
+      <w:r>
+        <w:rPr>
+          <w:sz w:val="20"/>
+          <w:szCs w:val="20"/>
+        </w:rPr>
+        <w:t xml:space="preserve">qsub -j y -o cgenie_output -V -S /bin/bash runmuffin.sh cgenie.eb_go_gs_ac_bg_sg_rg.worjh2.BASES DOM/01_OMEN_GENIE_PreInd_April2017 </w:t>
+      </w:r>
+      <w:bookmarkEnd w:id="147"/>
+      <w:r>
+        <w:rPr>
+          <w:sz w:val="20"/>
+          <w:szCs w:val="20"/>
+        </w:rPr>
+        <w:t>2404_02_worjh2_closed_with_PO4_Full_OMEN_zbio_k_0.01 20000</w:t>
+      </w:r>
+    </w:p>
+    <w:p>
+      <w:pPr>
+        <w:pStyle w:val="Normal"/>
+        <w:rPr/>
+      </w:pPr>
+      <w:r>
+        <w:rPr/>
+      </w:r>
+    </w:p>
+    <w:p>
+      <w:pPr>
+        <w:pStyle w:val="Normal"/>
+        <w:rPr>
+          <w:color w:val="00000A"/>
+          <w:sz w:val="20"/>
+          <w:szCs w:val="20"/>
+        </w:rPr>
+      </w:pPr>
+      <w:r>
+        <w:rPr>
+          <w:sz w:val="20"/>
+          <w:szCs w:val="20"/>
+        </w:rPr>
+        <w:t xml:space="preserve">3)  </w:t>
+      </w:r>
+      <w:r>
+        <w:rPr>
+          <w:color w:val="00000A"/>
+          <w:sz w:val="20"/>
+          <w:szCs w:val="20"/>
+        </w:rPr>
+        <w:t>BIOTIC, FULL OMEN -  k = 0.05</w:t>
+      </w:r>
+    </w:p>
+    <w:p>
+      <w:pPr>
+        <w:pStyle w:val="Normal"/>
+        <w:rPr>
+          <w:sz w:val="20"/>
+          <w:szCs w:val="20"/>
+        </w:rPr>
+      </w:pPr>
+      <w:r>
+        <w:rPr>
+          <w:sz w:val="20"/>
+          <w:szCs w:val="20"/>
+        </w:rPr>
+        <w:t xml:space="preserve">job </w:t>
+      </w:r>
+      <w:r>
+        <w:rPr>
+          <w:sz w:val="20"/>
+          <w:szCs w:val="20"/>
+        </w:rPr>
+        <w:t>3867</w:t>
+      </w:r>
+    </w:p>
+    <w:p>
+      <w:pPr>
+        <w:pStyle w:val="Normal"/>
+        <w:rPr>
+          <w:sz w:val="20"/>
+          <w:szCs w:val="20"/>
+        </w:rPr>
+      </w:pPr>
+      <w:bookmarkStart w:id="148" w:name="__DdeLink__896_769723922131"/>
+      <w:r>
+        <w:rPr>
+          <w:sz w:val="20"/>
+          <w:szCs w:val="20"/>
+        </w:rPr>
+        <w:t xml:space="preserve">qsub -j y -o cgenie_output -V -S /bin/bash runmuffin.sh cgenie.eb_go_gs_ac_bg_sg_rg.worjh2.BASES DOM/01_OMEN_GENIE_PreInd_April2017 </w:t>
+      </w:r>
+      <w:bookmarkEnd w:id="148"/>
+      <w:r>
+        <w:rPr>
+          <w:sz w:val="20"/>
+          <w:szCs w:val="20"/>
+        </w:rPr>
+        <w:t>2404_03_worjh2_closed_with_PO4_Full_OMEN_zbio_k_0.05 20000</w:t>
+      </w:r>
+    </w:p>
+    <w:p>
+      <w:pPr>
+        <w:pStyle w:val="Normal"/>
+        <w:rPr/>
+      </w:pPr>
+      <w:r>
+        <w:rPr/>
+      </w:r>
+    </w:p>
+    <w:p>
+      <w:pPr>
+        <w:pStyle w:val="Normal"/>
+        <w:rPr>
+          <w:color w:val="00000A"/>
+          <w:sz w:val="20"/>
+          <w:szCs w:val="20"/>
+        </w:rPr>
+      </w:pPr>
+      <w:r>
+        <w:rPr>
+          <w:sz w:val="20"/>
+          <w:szCs w:val="20"/>
+        </w:rPr>
+        <w:t xml:space="preserve">4)  </w:t>
+      </w:r>
+      <w:r>
+        <w:rPr>
+          <w:color w:val="00000A"/>
+          <w:sz w:val="20"/>
+          <w:szCs w:val="20"/>
+        </w:rPr>
+        <w:t>BIOTIC, FULL OMEN -  k = 0.1</w:t>
+      </w:r>
+    </w:p>
+    <w:p>
+      <w:pPr>
+        <w:pStyle w:val="Normal"/>
+        <w:rPr>
+          <w:sz w:val="20"/>
+          <w:szCs w:val="20"/>
+        </w:rPr>
+      </w:pPr>
+      <w:r>
+        <w:rPr>
+          <w:sz w:val="20"/>
+          <w:szCs w:val="20"/>
+        </w:rPr>
+        <w:t xml:space="preserve">job </w:t>
+      </w:r>
+      <w:r>
+        <w:rPr>
+          <w:sz w:val="20"/>
+          <w:szCs w:val="20"/>
+        </w:rPr>
+        <w:t>3868</w:t>
+      </w:r>
+    </w:p>
+    <w:p>
+      <w:pPr>
+        <w:pStyle w:val="Normal"/>
+        <w:rPr>
+          <w:sz w:val="20"/>
+          <w:szCs w:val="20"/>
+        </w:rPr>
+      </w:pPr>
+      <w:bookmarkStart w:id="149" w:name="__DdeLink__896_7697239221311"/>
+      <w:r>
+        <w:rPr>
+          <w:sz w:val="20"/>
+          <w:szCs w:val="20"/>
+        </w:rPr>
+        <w:t xml:space="preserve">qsub -j y -o cgenie_output -V -S /bin/bash runmuffin.sh cgenie.eb_go_gs_ac_bg_sg_rg.worjh2.BASES DOM/01_OMEN_GENIE_PreInd_April2017 </w:t>
+      </w:r>
+      <w:bookmarkEnd w:id="149"/>
+      <w:r>
+        <w:rPr>
+          <w:sz w:val="20"/>
+          <w:szCs w:val="20"/>
+        </w:rPr>
+        <w:t>2404_04_worjh2_closed_with_PO4_Full_OMEN_zbio_k_0.1 20000</w:t>
+      </w:r>
+    </w:p>
+    <w:p>
+      <w:pPr>
+        <w:pStyle w:val="Normal"/>
+        <w:rPr/>
+      </w:pPr>
+      <w:r>
+        <w:rPr/>
+      </w:r>
+    </w:p>
+    <w:p>
+      <w:pPr>
+        <w:pStyle w:val="Normal"/>
+        <w:rPr>
+          <w:color w:val="00000A"/>
+          <w:sz w:val="20"/>
+          <w:szCs w:val="20"/>
+        </w:rPr>
+      </w:pPr>
+      <w:r>
+        <w:rPr>
+          <w:sz w:val="20"/>
+          <w:szCs w:val="20"/>
+        </w:rPr>
+        <w:t xml:space="preserve">5)  </w:t>
+      </w:r>
+      <w:r>
+        <w:rPr>
+          <w:color w:val="00000A"/>
+          <w:sz w:val="20"/>
+          <w:szCs w:val="20"/>
+        </w:rPr>
+        <w:t>BIOTIC, FULL OMEN -  k = 1.0</w:t>
+      </w:r>
+    </w:p>
+    <w:p>
+      <w:pPr>
+        <w:pStyle w:val="Normal"/>
+        <w:rPr>
+          <w:sz w:val="20"/>
+          <w:szCs w:val="20"/>
+        </w:rPr>
+      </w:pPr>
+      <w:r>
+        <w:rPr>
+          <w:sz w:val="20"/>
+          <w:szCs w:val="20"/>
+        </w:rPr>
+        <w:t xml:space="preserve">job </w:t>
+      </w:r>
+      <w:r>
+        <w:rPr>
+          <w:sz w:val="20"/>
+          <w:szCs w:val="20"/>
+        </w:rPr>
+        <w:t>3869</w:t>
+      </w:r>
+    </w:p>
+    <w:p>
+      <w:pPr>
+        <w:pStyle w:val="Normal"/>
+        <w:rPr>
+          <w:sz w:val="20"/>
+          <w:szCs w:val="20"/>
+        </w:rPr>
+      </w:pPr>
+      <w:bookmarkStart w:id="150" w:name="__DdeLink__896_76972392213111"/>
+      <w:r>
+        <w:rPr>
+          <w:sz w:val="20"/>
+          <w:szCs w:val="20"/>
+        </w:rPr>
+        <w:t xml:space="preserve">qsub -j y -o cgenie_output -V -S /bin/bash runmuffin.sh cgenie.eb_go_gs_ac_bg_sg_rg.worjh2.BASES DOM/01_OMEN_GENIE_PreInd_April2017 </w:t>
+      </w:r>
+      <w:bookmarkEnd w:id="150"/>
+      <w:r>
+        <w:rPr>
+          <w:sz w:val="20"/>
+          <w:szCs w:val="20"/>
+        </w:rPr>
+        <w:t>2404_05_worjh2_closed_with_PO4_Full_OMEN_zbio_k_1.0 20000</w:t>
+      </w:r>
+    </w:p>
+    <w:p>
+      <w:pPr>
+        <w:pStyle w:val="Normal"/>
+        <w:rPr/>
+      </w:pPr>
+      <w:r>
+        <w:rPr/>
+      </w:r>
+    </w:p>
+    <w:p>
+      <w:pPr>
+        <w:pStyle w:val="Normal"/>
+        <w:rPr>
+          <w:b w:val="false"/>
+          <w:bCs w:val="false"/>
+          <w:sz w:val="20"/>
+          <w:szCs w:val="20"/>
+        </w:rPr>
+      </w:pPr>
+      <w:r>
+        <w:rPr>
+          <w:b w:val="false"/>
+          <w:bCs w:val="false"/>
+          <w:sz w:val="20"/>
+          <w:szCs w:val="20"/>
+        </w:rPr>
+        <w:t>6) Biotic, FULL OMEN, k: Tromp et al. 1995, k1 = 2.97*dum_depos_rate**0.62; k2 = 0.057*dum_depos_rate**1.94</w:t>
+      </w:r>
+    </w:p>
+    <w:p>
+      <w:pPr>
+        <w:pStyle w:val="Normal"/>
+        <w:rPr>
+          <w:sz w:val="20"/>
+          <w:szCs w:val="20"/>
+        </w:rPr>
+      </w:pPr>
+      <w:r>
+        <w:rPr>
+          <w:sz w:val="20"/>
+          <w:szCs w:val="20"/>
+        </w:rPr>
+        <w:t xml:space="preserve">job </w:t>
+      </w:r>
+      <w:r>
+        <w:rPr>
+          <w:sz w:val="20"/>
+          <w:szCs w:val="20"/>
+        </w:rPr>
+        <w:t>3870</w:t>
+      </w:r>
+    </w:p>
+    <w:p>
+      <w:pPr>
+        <w:pStyle w:val="Normal"/>
+        <w:rPr>
+          <w:sz w:val="20"/>
+          <w:szCs w:val="20"/>
+        </w:rPr>
+      </w:pPr>
+      <w:bookmarkStart w:id="151" w:name="__DdeLink__983_23711921412"/>
+      <w:r>
+        <w:rPr>
+          <w:sz w:val="20"/>
+          <w:szCs w:val="20"/>
+        </w:rPr>
+        <w:t>qsub -j y -o cgenie_output -V -S /bin/bash runmuffin.sh cgenie.eb_go_gs_ac_bg_sg_rg.worjh2.BASES DOM/01_OMEN_GENIE_PreInd_April2017 24</w:t>
+      </w:r>
+      <w:bookmarkStart w:id="152" w:name="__DdeLink__463_146995608511111121112"/>
+      <w:bookmarkStart w:id="153" w:name="__DdeLink__964_167365967912"/>
+      <w:bookmarkStart w:id="154" w:name="__DdeLink__898_76972392212"/>
+      <w:bookmarkStart w:id="155" w:name="__DdeLink__900_76972392212"/>
+      <w:r>
+        <w:rPr>
+          <w:sz w:val="20"/>
+          <w:szCs w:val="20"/>
+        </w:rPr>
+        <w:t>04_06_worjh2_closed_with_PO4_Full_OMEN</w:t>
+      </w:r>
+      <w:bookmarkEnd w:id="151"/>
+      <w:r>
+        <w:rPr>
+          <w:sz w:val="20"/>
+          <w:szCs w:val="20"/>
+        </w:rPr>
+        <w:t>_zbio_k_Tromp</w:t>
+      </w:r>
+      <w:bookmarkEnd w:id="152"/>
+      <w:bookmarkEnd w:id="153"/>
+      <w:bookmarkEnd w:id="154"/>
+      <w:bookmarkEnd w:id="155"/>
+      <w:r>
+        <w:rPr>
+          <w:sz w:val="20"/>
+          <w:szCs w:val="20"/>
+        </w:rPr>
+        <w:t xml:space="preserve"> 20000</w:t>
+      </w:r>
+    </w:p>
+    <w:p>
+      <w:pPr>
+        <w:pStyle w:val="Normal"/>
+        <w:rPr/>
+      </w:pPr>
+      <w:r>
+        <w:rPr/>
+      </w:r>
+    </w:p>
+    <w:p>
+      <w:pPr>
+        <w:pStyle w:val="Normal"/>
+        <w:rPr>
+          <w:b w:val="false"/>
+          <w:bCs w:val="false"/>
+          <w:sz w:val="20"/>
+          <w:szCs w:val="20"/>
+        </w:rPr>
+      </w:pPr>
+      <w:r>
+        <w:rPr>
+          <w:b w:val="false"/>
+          <w:bCs w:val="false"/>
+          <w:sz w:val="20"/>
+          <w:szCs w:val="20"/>
+        </w:rPr>
+        <w:t>7) Biotic, FULL OMEN, k: Tromp et al. 1995, k1 = 2.97*dum_depos_rate**0.62; k2 = k1/100</w:t>
+      </w:r>
+    </w:p>
+    <w:p>
+      <w:pPr>
+        <w:pStyle w:val="Normal"/>
+        <w:rPr>
+          <w:sz w:val="20"/>
+          <w:szCs w:val="20"/>
+        </w:rPr>
+      </w:pPr>
+      <w:r>
+        <w:rPr>
+          <w:sz w:val="20"/>
+          <w:szCs w:val="20"/>
+        </w:rPr>
+        <w:t xml:space="preserve">job </w:t>
+      </w:r>
+      <w:r>
+        <w:rPr>
+          <w:sz w:val="20"/>
+          <w:szCs w:val="20"/>
+        </w:rPr>
+        <w:t>3871</w:t>
+      </w:r>
+    </w:p>
+    <w:p>
+      <w:pPr>
+        <w:pStyle w:val="Normal"/>
+        <w:rPr>
+          <w:sz w:val="20"/>
+          <w:szCs w:val="20"/>
+        </w:rPr>
+      </w:pPr>
+      <w:bookmarkStart w:id="156" w:name="__DdeLink__983_237119214111"/>
+      <w:r>
+        <w:rPr>
+          <w:sz w:val="20"/>
+          <w:szCs w:val="20"/>
+        </w:rPr>
+        <w:t>qsub -j y -o cgenie_output -V -S /bin/bash runmuffin.sh cgenie.eb_go_gs_ac_bg_sg_rg.worjh2.BASES DOM/01_OMEN_GENIE_PreInd_April2017 24</w:t>
+      </w:r>
+      <w:bookmarkStart w:id="157" w:name="__DdeLink__463_1469956085111111211111"/>
+      <w:bookmarkStart w:id="158" w:name="__DdeLink__964_1673659679111"/>
+      <w:bookmarkStart w:id="159" w:name="__DdeLink__898_769723922111"/>
+      <w:bookmarkStart w:id="160" w:name="__DdeLink__900_769723922111"/>
+      <w:r>
+        <w:rPr>
+          <w:sz w:val="20"/>
+          <w:szCs w:val="20"/>
+        </w:rPr>
+        <w:t>04_07_worjh2_closed_with_PO4_Full_OMEN</w:t>
+      </w:r>
+      <w:bookmarkEnd w:id="156"/>
+      <w:r>
+        <w:rPr>
+          <w:sz w:val="20"/>
+          <w:szCs w:val="20"/>
+        </w:rPr>
+        <w:t>_zbio_k1_Tromp</w:t>
+      </w:r>
+      <w:bookmarkEnd w:id="157"/>
+      <w:bookmarkEnd w:id="158"/>
+      <w:bookmarkEnd w:id="159"/>
+      <w:bookmarkEnd w:id="160"/>
+      <w:r>
+        <w:rPr>
+          <w:sz w:val="20"/>
+          <w:szCs w:val="20"/>
+        </w:rPr>
+        <w:t>_k2_k1e-2 20000</w:t>
+      </w:r>
+    </w:p>
+    <w:p>
+      <w:pPr>
+        <w:pStyle w:val="Normal"/>
+        <w:rPr/>
+      </w:pPr>
+      <w:r>
+        <w:rPr/>
+      </w:r>
+    </w:p>
+    <w:p>
+      <w:pPr>
+        <w:pStyle w:val="Normal"/>
+        <w:rPr>
+          <w:b w:val="false"/>
+          <w:bCs w:val="false"/>
+          <w:sz w:val="20"/>
+          <w:szCs w:val="20"/>
+        </w:rPr>
+      </w:pPr>
+      <w:r>
+        <w:rPr>
+          <w:b w:val="false"/>
+          <w:bCs w:val="false"/>
+          <w:sz w:val="20"/>
+          <w:szCs w:val="20"/>
+        </w:rPr>
+        <w:t>8) Biotic, FULL OMEN, k after  Boudreau 1997: k1= 0.38*dum_depos_rate**0.59; k2 = 0.04*dum_depos_rate**2</w:t>
+      </w:r>
+    </w:p>
+    <w:p>
+      <w:pPr>
+        <w:pStyle w:val="Normal"/>
+        <w:rPr>
+          <w:sz w:val="20"/>
+          <w:szCs w:val="20"/>
+        </w:rPr>
+      </w:pPr>
+      <w:r>
+        <w:rPr>
+          <w:sz w:val="20"/>
+          <w:szCs w:val="20"/>
+        </w:rPr>
+        <w:t xml:space="preserve">job </w:t>
+      </w:r>
+      <w:r>
+        <w:rPr>
+          <w:sz w:val="20"/>
+          <w:szCs w:val="20"/>
+        </w:rPr>
+        <w:t>3872</w:t>
+      </w:r>
+    </w:p>
+    <w:p>
+      <w:pPr>
+        <w:pStyle w:val="Normal"/>
+        <w:rPr>
+          <w:sz w:val="20"/>
+          <w:szCs w:val="20"/>
+        </w:rPr>
+      </w:pPr>
+      <w:bookmarkStart w:id="161" w:name="__DdeLink__902_76972392211"/>
+      <w:r>
+        <w:rPr>
+          <w:sz w:val="20"/>
+          <w:szCs w:val="20"/>
+        </w:rPr>
+        <w:t xml:space="preserve">qsub -j y -o cgenie_output -V -S /bin/bash </w:t>
+      </w:r>
+      <w:bookmarkStart w:id="162" w:name="__DdeLink__860_96609515511"/>
+      <w:r>
+        <w:rPr>
+          <w:sz w:val="20"/>
+          <w:szCs w:val="20"/>
+        </w:rPr>
+        <w:t>runmuffin.sh cgenie.eb_go_gs_ac_bg_sg_rg.worjh2.BASES DOM/01_OMEN_GENIE_PreInd_April2017 24</w:t>
+      </w:r>
+      <w:bookmarkStart w:id="163" w:name="__DdeLink__463_1469956085111111131111"/>
+      <w:r>
+        <w:rPr>
+          <w:sz w:val="20"/>
+          <w:szCs w:val="20"/>
+        </w:rPr>
+        <w:t>04_08_worjh2_closed_with_PO4_Full_OMEN</w:t>
+      </w:r>
+      <w:bookmarkEnd w:id="161"/>
+      <w:bookmarkEnd w:id="162"/>
+      <w:r>
+        <w:rPr>
+          <w:sz w:val="20"/>
+          <w:szCs w:val="20"/>
+        </w:rPr>
+        <w:t>_zbio_k_Boudreau</w:t>
+      </w:r>
+      <w:bookmarkEnd w:id="163"/>
+      <w:r>
+        <w:rPr>
+          <w:sz w:val="20"/>
+          <w:szCs w:val="20"/>
+        </w:rPr>
+        <w:t xml:space="preserve"> 20000</w:t>
+      </w:r>
+    </w:p>
+    <w:p>
+      <w:pPr>
+        <w:pStyle w:val="Normal"/>
+        <w:rPr/>
+      </w:pPr>
+      <w:r>
+        <w:rPr/>
+      </w:r>
+    </w:p>
+    <w:p>
+      <w:pPr>
+        <w:pStyle w:val="Normal"/>
+        <w:rPr>
+          <w:b w:val="false"/>
+          <w:bCs w:val="false"/>
+          <w:sz w:val="20"/>
+          <w:szCs w:val="20"/>
+        </w:rPr>
+      </w:pPr>
+      <w:r>
+        <w:rPr>
+          <w:b w:val="false"/>
+          <w:bCs w:val="false"/>
+          <w:sz w:val="20"/>
+          <w:szCs w:val="20"/>
+        </w:rPr>
+        <w:t>9) Biotic, FULL OMEN, k1: Boudreau 1997 - k2 = k1/100</w:t>
+      </w:r>
+    </w:p>
+    <w:p>
+      <w:pPr>
+        <w:pStyle w:val="Normal"/>
+        <w:rPr>
+          <w:sz w:val="20"/>
+          <w:szCs w:val="20"/>
+        </w:rPr>
+      </w:pPr>
+      <w:r>
+        <w:rPr>
+          <w:sz w:val="20"/>
+          <w:szCs w:val="20"/>
+        </w:rPr>
+        <w:t xml:space="preserve">job </w:t>
+      </w:r>
+      <w:r>
+        <w:rPr>
+          <w:sz w:val="20"/>
+          <w:szCs w:val="20"/>
+        </w:rPr>
+        <w:t>3873</w:t>
+      </w:r>
+    </w:p>
+    <w:p>
+      <w:pPr>
+        <w:pStyle w:val="Normal"/>
+        <w:rPr>
+          <w:sz w:val="20"/>
+          <w:szCs w:val="20"/>
+        </w:rPr>
+      </w:pPr>
+      <w:bookmarkStart w:id="164" w:name="__DdeLink__904_76972392221"/>
+      <w:r>
+        <w:rPr>
+          <w:sz w:val="20"/>
+          <w:szCs w:val="20"/>
+        </w:rPr>
+        <w:t>qsub -j y -o cgenie_output -V -S /bin/bash runmuffin.sh cgenie.eb_go_gs_ac_bg_sg_rg.worjh2.BASES DOM/01_OMEN_GENIE_PreInd_April2017 24</w:t>
+      </w:r>
+      <w:bookmarkStart w:id="165" w:name="__DdeLink__463_14699560851111111131121"/>
+      <w:r>
+        <w:rPr>
+          <w:sz w:val="20"/>
+          <w:szCs w:val="20"/>
+        </w:rPr>
+        <w:t>04_09_worjh2_closed_with_PO4_Full_OMEN</w:t>
+      </w:r>
+      <w:bookmarkEnd w:id="164"/>
+      <w:r>
+        <w:rPr>
+          <w:sz w:val="20"/>
+          <w:szCs w:val="20"/>
+        </w:rPr>
+        <w:t>_zbio_k_Boudreau_k2_k1e-2</w:t>
+      </w:r>
+      <w:bookmarkEnd w:id="165"/>
+      <w:r>
+        <w:rPr>
+          <w:sz w:val="20"/>
+          <w:szCs w:val="20"/>
+        </w:rPr>
+        <w:t xml:space="preserve"> 20000</w:t>
+      </w:r>
+    </w:p>
+    <w:p>
+      <w:pPr>
+        <w:pStyle w:val="Normal"/>
+        <w:rPr/>
+      </w:pPr>
+      <w:r>
+        <w:rPr/>
+      </w:r>
+    </w:p>
+    <w:p>
+      <w:pPr>
+        <w:pStyle w:val="Normal"/>
+        <w:rPr>
+          <w:b w:val="false"/>
+          <w:bCs w:val="false"/>
+          <w:sz w:val="20"/>
+          <w:szCs w:val="20"/>
+        </w:rPr>
+      </w:pPr>
+      <w:r>
+        <w:rPr>
+          <w:b w:val="false"/>
+          <w:bCs w:val="false"/>
+          <w:sz w:val="20"/>
+          <w:szCs w:val="20"/>
+        </w:rPr>
+        <w:t>1</w:t>
+      </w:r>
+      <w:r>
+        <w:rPr>
+          <w:b w:val="false"/>
+          <w:bCs w:val="false"/>
+          <w:sz w:val="20"/>
+          <w:szCs w:val="20"/>
+        </w:rPr>
+        <w:t>0</w:t>
+      </w:r>
+      <w:r>
+        <w:rPr>
+          <w:b w:val="false"/>
+          <w:bCs w:val="false"/>
+          <w:sz w:val="20"/>
+          <w:szCs w:val="20"/>
+        </w:rPr>
+        <w:t>) Biotic, FULL OMEN, k1 = 1.02*w^0.5: Stolpovsky  - k2 = k1/100</w:t>
+      </w:r>
+    </w:p>
+    <w:p>
+      <w:pPr>
+        <w:pStyle w:val="Normal"/>
+        <w:rPr>
+          <w:sz w:val="20"/>
+          <w:szCs w:val="20"/>
+        </w:rPr>
+      </w:pPr>
+      <w:r>
+        <w:rPr>
+          <w:sz w:val="20"/>
+          <w:szCs w:val="20"/>
+        </w:rPr>
+        <w:t xml:space="preserve">job </w:t>
+      </w:r>
+      <w:r>
+        <w:rPr>
+          <w:sz w:val="20"/>
+          <w:szCs w:val="20"/>
+        </w:rPr>
+        <w:t>3874</w:t>
+      </w:r>
+    </w:p>
+    <w:p>
+      <w:pPr>
+        <w:pStyle w:val="Normal"/>
+        <w:rPr>
+          <w:sz w:val="20"/>
+          <w:szCs w:val="20"/>
+        </w:rPr>
+      </w:pPr>
+      <w:bookmarkStart w:id="166" w:name="__DdeLink__904_769723922111"/>
+      <w:r>
+        <w:rPr>
+          <w:sz w:val="20"/>
+          <w:szCs w:val="20"/>
+        </w:rPr>
+        <w:t>qsub -j y -o cgenie_output -V -S /bin/bash runmuffin.sh cgenie.eb_go_gs_ac_bg_sg_rg.worjh2.BASES DOM/01_OMEN_GENIE_PreInd_April2017 2404</w:t>
+      </w:r>
+      <w:bookmarkStart w:id="167" w:name="__DdeLink__463_146995608511111111311111"/>
+      <w:r>
+        <w:rPr>
+          <w:sz w:val="20"/>
+          <w:szCs w:val="20"/>
+        </w:rPr>
+        <w:t>_1</w:t>
+      </w:r>
+      <w:r>
+        <w:rPr>
+          <w:sz w:val="20"/>
+          <w:szCs w:val="20"/>
+        </w:rPr>
+        <w:t>0</w:t>
+      </w:r>
+      <w:r>
+        <w:rPr>
+          <w:sz w:val="20"/>
+          <w:szCs w:val="20"/>
+        </w:rPr>
+        <w:t>_worjh2_closed_with_PO4_Full_OMEN</w:t>
+      </w:r>
+      <w:bookmarkEnd w:id="166"/>
+      <w:r>
+        <w:rPr>
+          <w:b w:val="false"/>
+          <w:bCs w:val="false"/>
+          <w:color w:val="00000A"/>
+          <w:sz w:val="20"/>
+          <w:szCs w:val="20"/>
+        </w:rPr>
+        <w:t>_zbio</w:t>
+      </w:r>
+      <w:r>
+        <w:rPr>
+          <w:sz w:val="20"/>
+          <w:szCs w:val="20"/>
+        </w:rPr>
+        <w:t>_k_Stolpovsky_k2_k1e-2</w:t>
+      </w:r>
+      <w:bookmarkEnd w:id="167"/>
+      <w:r>
+        <w:rPr>
+          <w:sz w:val="20"/>
+          <w:szCs w:val="20"/>
+        </w:rPr>
+        <w:t xml:space="preserve"> 20000</w:t>
+      </w:r>
+    </w:p>
+    <w:p>
+      <w:pPr>
+        <w:pStyle w:val="Normal"/>
+        <w:rPr/>
+      </w:pPr>
+      <w:r>
+        <w:rPr/>
+      </w:r>
+    </w:p>
+    <w:p>
+      <w:pPr>
+        <w:pStyle w:val="Normal"/>
+        <w:rPr>
+          <w:b w:val="false"/>
+          <w:bCs w:val="false"/>
+          <w:sz w:val="20"/>
+          <w:szCs w:val="20"/>
+        </w:rPr>
+      </w:pPr>
+      <w:r>
+        <w:rPr>
+          <w:b w:val="false"/>
+          <w:bCs w:val="false"/>
+          <w:sz w:val="20"/>
+          <w:szCs w:val="20"/>
+        </w:rPr>
+        <w:t>1</w:t>
+      </w:r>
+      <w:r>
+        <w:rPr>
+          <w:b w:val="false"/>
+          <w:bCs w:val="false"/>
+          <w:sz w:val="20"/>
+          <w:szCs w:val="20"/>
+        </w:rPr>
+        <w:t>1</w:t>
+      </w:r>
+      <w:r>
+        <w:rPr>
+          <w:b w:val="false"/>
+          <w:bCs w:val="false"/>
+          <w:sz w:val="20"/>
+          <w:szCs w:val="20"/>
+        </w:rPr>
+        <w:t>) Biotic, FULL OMEN, k1 as fct of POC-flux Boudreau 1997 - k1 = 2.2*1e-5*loc_total_POC_flux**2.1; k2 = k1/100</w:t>
+      </w:r>
+    </w:p>
+    <w:p>
+      <w:pPr>
+        <w:pStyle w:val="Normal"/>
+        <w:rPr>
+          <w:sz w:val="20"/>
+          <w:szCs w:val="20"/>
+        </w:rPr>
+      </w:pPr>
+      <w:r>
+        <w:rPr>
+          <w:sz w:val="20"/>
+          <w:szCs w:val="20"/>
+        </w:rPr>
+        <w:t xml:space="preserve">job </w:t>
+      </w:r>
+      <w:r>
+        <w:rPr>
+          <w:sz w:val="20"/>
+          <w:szCs w:val="20"/>
+        </w:rPr>
+        <w:t>3875</w:t>
+      </w:r>
+    </w:p>
+    <w:p>
+      <w:pPr>
+        <w:pStyle w:val="Normal"/>
+        <w:rPr>
+          <w:b w:val="false"/>
+          <w:bCs w:val="false"/>
+          <w:color w:val="00000A"/>
+          <w:sz w:val="20"/>
+          <w:szCs w:val="20"/>
+        </w:rPr>
+      </w:pPr>
+      <w:bookmarkStart w:id="168" w:name="__DdeLink__1395_2141813218"/>
+      <w:bookmarkStart w:id="169" w:name="Bookmark511"/>
+      <w:bookmarkStart w:id="170" w:name="__DdeLink__1005_141429671211"/>
+      <w:bookmarkEnd w:id="169"/>
+      <w:bookmarkEnd w:id="170"/>
+      <w:r>
+        <w:rPr>
+          <w:b w:val="false"/>
+          <w:bCs w:val="false"/>
+          <w:color w:val="00000A"/>
+          <w:sz w:val="20"/>
+          <w:szCs w:val="20"/>
+        </w:rPr>
+        <w:t>qsub -j y -o cgenie_output -V -S /bin/bash runmuffin.sh cgenie.eb_go_gs_ac_bg_sg_rg.worjh2.BASES DOM/01_OMEN_GENIE_PreInd_April2017 24</w:t>
+      </w:r>
+      <w:bookmarkStart w:id="171" w:name="__DdeLink__906_76972392211"/>
+      <w:bookmarkStart w:id="172" w:name="__DdeLink__967_167365967911"/>
+      <w:r>
+        <w:rPr>
+          <w:b w:val="false"/>
+          <w:bCs w:val="false"/>
+          <w:color w:val="00000A"/>
+          <w:sz w:val="20"/>
+          <w:szCs w:val="20"/>
+        </w:rPr>
+        <w:t>04_1</w:t>
+      </w:r>
+      <w:r>
+        <w:rPr>
+          <w:b w:val="false"/>
+          <w:bCs w:val="false"/>
+          <w:color w:val="00000A"/>
+          <w:sz w:val="20"/>
+          <w:szCs w:val="20"/>
+        </w:rPr>
+        <w:t>1</w:t>
+      </w:r>
+      <w:r>
+        <w:rPr>
+          <w:b w:val="false"/>
+          <w:bCs w:val="false"/>
+          <w:color w:val="00000A"/>
+          <w:sz w:val="20"/>
+          <w:szCs w:val="20"/>
+        </w:rPr>
+        <w:t>_worjh2_closed_with_PO4_Full_OMEN_zbio_k_Boudreau_fPOC_k1</w:t>
+      </w:r>
+      <w:bookmarkEnd w:id="171"/>
+      <w:bookmarkEnd w:id="172"/>
+      <w:bookmarkEnd w:id="168"/>
+      <w:r>
+        <w:rPr>
+          <w:b w:val="false"/>
+          <w:bCs w:val="false"/>
+          <w:color w:val="00000A"/>
+          <w:sz w:val="20"/>
+          <w:szCs w:val="20"/>
+        </w:rPr>
+        <w:t xml:space="preserve"> 20000</w:t>
+      </w:r>
+    </w:p>
+    <w:p>
+      <w:pPr>
+        <w:pStyle w:val="Normal"/>
+        <w:rPr/>
+      </w:pPr>
+      <w:r>
+        <w:rPr/>
       </w:r>
     </w:p>
     <w:p>
@@ -12932,7 +14159,7 @@
       <w:pgNumType w:fmt="decimal"/>
       <w:formProt w:val="false"/>
       <w:textDirection w:val="lrTb"/>
-      <w:docGrid w:type="default" w:linePitch="239" w:charSpace="4294961151"/>
+      <w:docGrid w:type="default" w:linePitch="240" w:charSpace="4294961151"/>
     </w:sectPr>
   </w:body>
 </w:document>

</xml_diff>

<commit_message>
TeX: more on Profiles and SA
</commit_message>
<xml_diff>
--- a/FORTRAN_code/cGENIE/1_RUN_commands_PreInd.docx
+++ b/FORTRAN_code/cGENIE/1_RUN_commands_PreInd.docx
@@ -696,8 +696,8 @@
         </w:rPr>
         <w:t xml:space="preserve">USE base-config WITH 8 OCEAN-LEVELS: </w:t>
       </w:r>
-      <w:bookmarkStart w:id="0" w:name="__DdeLink__77_736416807"/>
-      <w:bookmarkStart w:id="1" w:name="__DdeLink__75_736416807"/>
+      <w:bookmarkStart w:id="0" w:name="__DdeLink__75_736416807"/>
+      <w:bookmarkStart w:id="1" w:name="__DdeLink__77_736416807"/>
       <w:bookmarkEnd w:id="0"/>
       <w:bookmarkEnd w:id="1"/>
       <w:r>
@@ -1300,8 +1300,8 @@
         </w:rPr>
         <w:t xml:space="preserve"> DOM/09_OMEN_GENIE_PreInd_March2017 </w:t>
       </w:r>
-      <w:bookmarkStart w:id="3" w:name="Bookmark"/>
-      <w:bookmarkStart w:id="4" w:name="Bookmark1"/>
+      <w:bookmarkStart w:id="3" w:name="Bookmark1"/>
+      <w:bookmarkStart w:id="4" w:name="Bookmark"/>
       <w:r>
         <w:rPr>
           <w:sz w:val="20"/>
@@ -2800,8 +2800,8 @@
         </w:rPr>
         <w:t xml:space="preserve">qsub -j y -o cgenie_output -V -S /bin/bash runmuffin.sh cgenie.eb_go_gs_ac_bg_sg_rg.worjh2.BASES DOM/09_OMEN_GENIE_PreInd_March2017 </w:t>
       </w:r>
-      <w:bookmarkStart w:id="12" w:name="__DdeLink__332_1556355869"/>
-      <w:bookmarkStart w:id="13" w:name="__DdeLink__338_1556355869"/>
+      <w:bookmarkStart w:id="12" w:name="__DdeLink__338_1556355869"/>
+      <w:bookmarkStart w:id="13" w:name="__DdeLink__332_1556355869"/>
       <w:r>
         <w:rPr>
           <w:sz w:val="20"/>
@@ -5622,8 +5622,8 @@
         </w:rPr>
         <w:t>31</w:t>
       </w:r>
-      <w:bookmarkStart w:id="22" w:name="__DdeLink__338_15563558691"/>
-      <w:bookmarkStart w:id="23" w:name="__DdeLink__750_966095155"/>
+      <w:bookmarkStart w:id="22" w:name="__DdeLink__750_966095155"/>
+      <w:bookmarkStart w:id="23" w:name="__DdeLink__338_15563558691"/>
       <w:r>
         <w:rPr>
           <w:sz w:val="20"/>
@@ -6013,8 +6013,8 @@
         </w:rPr>
         <w:t>31</w:t>
       </w:r>
-      <w:bookmarkStart w:id="26" w:name="__DdeLink__338_155635586911"/>
-      <w:bookmarkStart w:id="27" w:name="__DdeLink__756_966095155"/>
+      <w:bookmarkStart w:id="26" w:name="__DdeLink__756_966095155"/>
+      <w:bookmarkStart w:id="27" w:name="__DdeLink__338_155635586911"/>
       <w:r>
         <w:rPr>
           <w:sz w:val="20"/>
@@ -6516,8 +6516,8 @@
         </w:rPr>
         <w:t>0404</w:t>
       </w:r>
-      <w:bookmarkStart w:id="32" w:name="__DdeLink__338_1556355869111"/>
-      <w:bookmarkStart w:id="33" w:name="__DdeLink__763_966095155"/>
+      <w:bookmarkStart w:id="32" w:name="__DdeLink__763_966095155"/>
+      <w:bookmarkStart w:id="33" w:name="__DdeLink__338_1556355869111"/>
       <w:r>
         <w:rPr>
           <w:sz w:val="20"/>
@@ -7731,8 +7731,8 @@
           <w:szCs w:val="14"/>
         </w:rPr>
       </w:pPr>
-      <w:bookmarkStart w:id="46" w:name="__DdeLink__681_385375668"/>
-      <w:bookmarkStart w:id="47" w:name="__DdeLink__463_1469956085111111112"/>
+      <w:bookmarkStart w:id="46" w:name="__DdeLink__463_1469956085111111112"/>
+      <w:bookmarkStart w:id="47" w:name="__DdeLink__681_385375668"/>
       <w:r>
         <w:rPr>
           <w:sz w:val="14"/>
@@ -8744,8 +8744,8 @@
           <w:szCs w:val="20"/>
         </w:rPr>
       </w:pPr>
-      <w:bookmarkStart w:id="58" w:name="__DdeLink__681_3853756681"/>
-      <w:bookmarkStart w:id="59" w:name="__DdeLink__463_14699560851111111121"/>
+      <w:bookmarkStart w:id="58" w:name="__DdeLink__463_14699560851111111121"/>
+      <w:bookmarkStart w:id="59" w:name="__DdeLink__681_3853756681"/>
       <w:r>
         <w:rPr>
           <w:sz w:val="20"/>
@@ -8983,8 +8983,8 @@
         </w:rPr>
         <w:t xml:space="preserve">qsub -j y -o cgenie_output -V -S /bin/bash runmuffin.sh cgenie.eb_go_gs_ac_bg_sg_rg.worjh2.BASES DOM/01_OMEN_GENIE_PreInd_April2017 </w:t>
       </w:r>
-      <w:bookmarkStart w:id="61" w:name="__DdeLink__884_769723922"/>
-      <w:bookmarkStart w:id="62" w:name="__DdeLink__950_1673659679"/>
+      <w:bookmarkStart w:id="61" w:name="__DdeLink__950_1673659679"/>
+      <w:bookmarkStart w:id="62" w:name="__DdeLink__884_769723922"/>
       <w:r>
         <w:rPr>
           <w:b w:val="false"/>
@@ -9074,8 +9074,8 @@
         </w:rPr>
         <w:t>qsub -j y -o cgenie_output -V -S /bin/bash runmuffin.sh cgenie.eb_go_gs_ac_bg_sg_rg.worjh2.BASES DOM/01_OMEN_GENIE_PreInd_April2017 0604_02</w:t>
       </w:r>
-      <w:bookmarkStart w:id="63" w:name="__DdeLink__332_1556355869112"/>
-      <w:bookmarkStart w:id="64" w:name="__DdeLink__338_1556355869112"/>
+      <w:bookmarkStart w:id="63" w:name="__DdeLink__338_1556355869112"/>
+      <w:bookmarkStart w:id="64" w:name="__DdeLink__332_1556355869112"/>
       <w:r>
         <w:rPr>
           <w:sz w:val="20"/>
@@ -9521,8 +9521,8 @@
         </w:rPr>
         <w:t xml:space="preserve">qsub -j y -o cgenie_output -V -S /bin/bash runmuffin.sh cgenie.eb_go_gs_ac_bg_sg_rg.worjh2.BASES DOM/01_OMEN_GENIE_PreInd_April2017 </w:t>
       </w:r>
-      <w:bookmarkStart w:id="67" w:name="__DdeLink__463_1469956085121"/>
-      <w:bookmarkStart w:id="68" w:name="__DdeLink__960_1673659679"/>
+      <w:bookmarkStart w:id="67" w:name="__DdeLink__960_1673659679"/>
+      <w:bookmarkStart w:id="68" w:name="__DdeLink__463_1469956085121"/>
       <w:bookmarkEnd w:id="66"/>
       <w:r>
         <w:rPr>
@@ -10349,8 +10349,8 @@
         </w:rPr>
         <w:t>0804_01</w:t>
       </w:r>
-      <w:bookmarkStart w:id="80" w:name="__DdeLink__888_769723922"/>
-      <w:bookmarkStart w:id="81" w:name="__DdeLink__338_15563558691121"/>
+      <w:bookmarkStart w:id="80" w:name="__DdeLink__338_15563558691121"/>
+      <w:bookmarkStart w:id="81" w:name="__DdeLink__888_769723922"/>
       <w:r>
         <w:rPr>
           <w:sz w:val="20"/>
@@ -10696,8 +10696,8 @@
         </w:rPr>
         <w:t xml:space="preserve">qsub -j y -o cgenie_output -V -S /bin/bash runmuffin.sh cgenie.eb_go_gs_ac_bg_sg_rg.worjh2.BASES DOM/01_OMEN_GENIE_PreInd_April2017 </w:t>
       </w:r>
-      <w:bookmarkStart w:id="82" w:name="__DdeLink__332_155635586911211"/>
-      <w:bookmarkStart w:id="83" w:name="__DdeLink__958_1673659679"/>
+      <w:bookmarkStart w:id="82" w:name="__DdeLink__958_1673659679"/>
+      <w:bookmarkStart w:id="83" w:name="__DdeLink__332_155635586911211"/>
       <w:r>
         <w:rPr>
           <w:sz w:val="20"/>
@@ -10705,8 +10705,8 @@
         </w:rPr>
         <w:t>0804_05</w:t>
       </w:r>
-      <w:bookmarkStart w:id="84" w:name="__DdeLink__892_769723922"/>
-      <w:bookmarkStart w:id="85" w:name="__DdeLink__338_155635586911211"/>
+      <w:bookmarkStart w:id="84" w:name="__DdeLink__338_155635586911211"/>
+      <w:bookmarkStart w:id="85" w:name="__DdeLink__892_769723922"/>
       <w:r>
         <w:rPr>
           <w:sz w:val="20"/>
@@ -11113,8 +11113,8 @@
         </w:rPr>
         <w:t xml:space="preserve">qsub -j y -o cgenie_output -V -S /bin/bash runmuffin.sh cgenie.eb_go_gs_ac_bg_sg_rg.worjh2.BASES DOM/01_OMEN_GENIE_PreInd_April2017 </w:t>
       </w:r>
-      <w:bookmarkStart w:id="88" w:name="__DdeLink__463_146995608511211"/>
-      <w:bookmarkStart w:id="89" w:name="__DdeLink__962_1673659679"/>
+      <w:bookmarkStart w:id="88" w:name="__DdeLink__962_1673659679"/>
+      <w:bookmarkStart w:id="89" w:name="__DdeLink__463_146995608511211"/>
       <w:r>
         <w:rPr>
           <w:sz w:val="20"/>
@@ -11444,10 +11444,10 @@
         </w:rPr>
         <w:t xml:space="preserve">qsub -j y -o cgenie_output -V -S /bin/bash runmuffin.sh cgenie.eb_go_gs_ac_bg_sg_rg.worjh2.BASES DOM/01_OMEN_GENIE_PreInd_April2017 </w:t>
       </w:r>
-      <w:bookmarkStart w:id="94" w:name="__DdeLink__463_1469956085111111211"/>
-      <w:bookmarkStart w:id="95" w:name="__DdeLink__964_1673659679"/>
-      <w:bookmarkStart w:id="96" w:name="__DdeLink__898_769723922"/>
-      <w:bookmarkStart w:id="97" w:name="__DdeLink__900_769723922"/>
+      <w:bookmarkStart w:id="94" w:name="__DdeLink__900_769723922"/>
+      <w:bookmarkStart w:id="95" w:name="__DdeLink__898_769723922"/>
+      <w:bookmarkStart w:id="96" w:name="__DdeLink__964_1673659679"/>
+      <w:bookmarkStart w:id="97" w:name="__DdeLink__463_1469956085111111211"/>
       <w:r>
         <w:rPr>
           <w:sz w:val="20"/>
@@ -11745,8 +11745,8 @@
           <w:szCs w:val="20"/>
         </w:rPr>
       </w:pPr>
-      <w:bookmarkStart w:id="103" w:name="Bookmark5"/>
-      <w:bookmarkStart w:id="104" w:name="__DdeLink__1005_1414296712"/>
+      <w:bookmarkStart w:id="103" w:name="__DdeLink__1005_1414296712"/>
+      <w:bookmarkStart w:id="104" w:name="Bookmark5"/>
       <w:bookmarkEnd w:id="103"/>
       <w:bookmarkEnd w:id="104"/>
       <w:r>
@@ -11759,8 +11759,8 @@
         </w:rPr>
         <w:t xml:space="preserve">qsub -j y -o cgenie_output -V -S /bin/bash runmuffin.sh cgenie.eb_go_gs_ac_bg_sg_rg.worjh2.BASES DOM/01_OMEN_GENIE_PreInd_April2017 </w:t>
       </w:r>
-      <w:bookmarkStart w:id="105" w:name="__DdeLink__906_769723922"/>
-      <w:bookmarkStart w:id="106" w:name="__DdeLink__967_1673659679"/>
+      <w:bookmarkStart w:id="105" w:name="__DdeLink__967_1673659679"/>
+      <w:bookmarkStart w:id="106" w:name="__DdeLink__906_769723922"/>
       <w:r>
         <w:rPr>
           <w:b w:val="false"/>
@@ -12043,8 +12043,8 @@
         </w:rPr>
         <w:t>qsub -j y -o cgenie_output -V -S /bin/bash runmuffin.sh cgenie.eb_go_gs_ac_bg_sg_rg.worjh2.BASES DOM/01_OMEN_GENIE_PreInd_April2017 14</w:t>
       </w:r>
-      <w:bookmarkStart w:id="110" w:name="__DdeLink__463_1469956085112111"/>
-      <w:bookmarkStart w:id="111" w:name="__DdeLink__962_16736596791"/>
+      <w:bookmarkStart w:id="110" w:name="__DdeLink__962_16736596791"/>
+      <w:bookmarkStart w:id="111" w:name="__DdeLink__463_1469956085112111"/>
       <w:r>
         <w:rPr>
           <w:sz w:val="20"/>
@@ -12131,10 +12131,10 @@
         </w:rPr>
         <w:t>qsub -j y -o cgenie_output -V -S /bin/bash runmuffin.sh cgenie.eb_go_gs_ac_bg_sg_rg.worjh2.BASES DOM/01_OMEN_GENIE_PreInd_April2017 14</w:t>
       </w:r>
-      <w:bookmarkStart w:id="113" w:name="__DdeLink__463_14699560851111112111"/>
-      <w:bookmarkStart w:id="114" w:name="__DdeLink__964_16736596791"/>
-      <w:bookmarkStart w:id="115" w:name="__DdeLink__898_7697239221"/>
-      <w:bookmarkStart w:id="116" w:name="__DdeLink__900_7697239221"/>
+      <w:bookmarkStart w:id="113" w:name="__DdeLink__900_7697239221"/>
+      <w:bookmarkStart w:id="114" w:name="__DdeLink__898_7697239221"/>
+      <w:bookmarkStart w:id="115" w:name="__DdeLink__964_16736596791"/>
+      <w:bookmarkStart w:id="116" w:name="__DdeLink__463_14699560851111112111"/>
       <w:r>
         <w:rPr>
           <w:sz w:val="20"/>
@@ -12223,10 +12223,10 @@
         </w:rPr>
         <w:t>qsub -j y -o cgenie_output -V -S /bin/bash runmuffin.sh cgenie.eb_go_gs_ac_bg_sg_rg.worjh2.BASES DOM/01_OMEN_GENIE_PreInd_April2017 14</w:t>
       </w:r>
-      <w:bookmarkStart w:id="118" w:name="__DdeLink__463_146995608511111121111"/>
-      <w:bookmarkStart w:id="119" w:name="__DdeLink__964_167365967911"/>
-      <w:bookmarkStart w:id="120" w:name="__DdeLink__898_76972392211"/>
-      <w:bookmarkStart w:id="121" w:name="__DdeLink__900_76972392211"/>
+      <w:bookmarkStart w:id="118" w:name="__DdeLink__900_76972392211"/>
+      <w:bookmarkStart w:id="119" w:name="__DdeLink__898_76972392211"/>
+      <w:bookmarkStart w:id="120" w:name="__DdeLink__964_167365967911"/>
+      <w:bookmarkStart w:id="121" w:name="__DdeLink__463_146995608511111121111"/>
       <w:r>
         <w:rPr>
           <w:sz w:val="20"/>
@@ -12491,8 +12491,8 @@
           <w:szCs w:val="20"/>
         </w:rPr>
       </w:pPr>
-      <w:bookmarkStart w:id="127" w:name="Bookmark51"/>
-      <w:bookmarkStart w:id="128" w:name="__DdeLink__1005_14142967121"/>
+      <w:bookmarkStart w:id="127" w:name="__DdeLink__1005_14142967121"/>
+      <w:bookmarkStart w:id="128" w:name="Bookmark51"/>
       <w:bookmarkEnd w:id="127"/>
       <w:bookmarkEnd w:id="128"/>
       <w:r>
@@ -12505,8 +12505,8 @@
         </w:rPr>
         <w:t>qsub -j y -o cgenie_output -V -S /bin/bash runmuffin.sh cgenie.eb_go_gs_ac_bg_sg_rg.worjh2.BASES DOM/01_OMEN_GENIE_PreInd_April2017 14</w:t>
       </w:r>
-      <w:bookmarkStart w:id="129" w:name="__DdeLink__906_7697239221"/>
-      <w:bookmarkStart w:id="130" w:name="__DdeLink__967_16736596791"/>
+      <w:bookmarkStart w:id="129" w:name="__DdeLink__967_16736596791"/>
+      <w:bookmarkStart w:id="130" w:name="__DdeLink__906_7697239221"/>
       <w:r>
         <w:rPr>
           <w:b w:val="false"/>
@@ -12692,8 +12692,8 @@
         </w:rPr>
         <w:t>qsub -j y -o cgenie_output -V -S /bin/bash runmuffin.sh cgenie.eb_go_gs_ac_bg_sg_rg.worjh2.BASES DOM/01_OMEN_GENIE_PreInd_April2017 14</w:t>
       </w:r>
-      <w:bookmarkStart w:id="134" w:name="__DdeLink__463_14699560851121111"/>
-      <w:bookmarkStart w:id="135" w:name="__DdeLink__962_167365967911"/>
+      <w:bookmarkStart w:id="134" w:name="__DdeLink__962_167365967911"/>
+      <w:bookmarkStart w:id="135" w:name="__DdeLink__463_14699560851121111"/>
       <w:r>
         <w:rPr>
           <w:sz w:val="20"/>
@@ -12785,8 +12785,8 @@
         </w:rPr>
         <w:t>qsub -j y -o cgenie_output -V -S /bin/bash runmuffin.sh cgenie.eb_go_gs_ac_bg_sg_rg.worjh2.BASES DOM/01_OMEN_GENIE_PreInd_April2017 14</w:t>
       </w:r>
-      <w:bookmarkStart w:id="137" w:name="__DdeLink__463_14699560851121112"/>
-      <w:bookmarkStart w:id="138" w:name="__DdeLink__962_167365967912"/>
+      <w:bookmarkStart w:id="137" w:name="__DdeLink__962_167365967912"/>
+      <w:bookmarkStart w:id="138" w:name="__DdeLink__463_14699560851121112"/>
       <w:r>
         <w:rPr>
           <w:sz w:val="20"/>
@@ -12879,8 +12879,8 @@
         </w:rPr>
         <w:t>qsub -j y -o cgenie_output -V -S /bin/bash runmuffin.sh cgenie.eb_go_gs_ac_bg_sg_rg.worjh2.BASES DOM/01_OMEN_GENIE_PreInd_April2017 14</w:t>
       </w:r>
-      <w:bookmarkStart w:id="141" w:name="__DdeLink__463_146995608511211121"/>
-      <w:bookmarkStart w:id="142" w:name="__DdeLink__962_1673659679121"/>
+      <w:bookmarkStart w:id="141" w:name="__DdeLink__962_1673659679121"/>
+      <w:bookmarkStart w:id="142" w:name="__DdeLink__463_146995608511211121"/>
       <w:r>
         <w:rPr>
           <w:sz w:val="20"/>
@@ -12938,21 +12938,7 @@
           <w:b/>
           <w:bCs/>
         </w:rPr>
-        <w:t>#######################  2</w:t>
-      </w:r>
-      <w:r>
-        <w:rPr>
-          <w:b/>
-          <w:bCs/>
-        </w:rPr>
-        <w:t>4</w:t>
-      </w:r>
-      <w:r>
-        <w:rPr>
-          <w:b/>
-          <w:bCs/>
-        </w:rPr>
-        <w:t>.04.02017  #######################</w:t>
+        <w:t>#######################  24.04.02017  #######################</w:t>
       </w:r>
     </w:p>
     <w:p>
@@ -13074,14 +13060,7 @@
           <w:sz w:val="20"/>
           <w:szCs w:val="20"/>
         </w:rPr>
-        <w:t xml:space="preserve">job </w:t>
-      </w:r>
-      <w:r>
-        <w:rPr>
-          <w:sz w:val="20"/>
-          <w:szCs w:val="20"/>
-        </w:rPr>
-        <w:t>3865</w:t>
+        <w:t>job 3865</w:t>
       </w:r>
     </w:p>
     <w:p>
@@ -13116,8 +13095,8 @@
         </w:rPr>
         <w:t>24</w:t>
       </w:r>
-      <w:bookmarkStart w:id="145" w:name="__DdeLink__463_14699560851211"/>
-      <w:bookmarkStart w:id="146" w:name="__DdeLink__960_16736596791"/>
+      <w:bookmarkStart w:id="145" w:name="__DdeLink__960_16736596791"/>
+      <w:bookmarkStart w:id="146" w:name="__DdeLink__463_14699560851211"/>
       <w:r>
         <w:rPr>
           <w:sz w:val="20"/>
@@ -13168,29 +13147,31 @@
           <w:szCs w:val="20"/>
         </w:rPr>
         <w:t>BIOTIC, FULL OMEN -  k = 0.01</w:t>
-      </w:r>
-    </w:p>
-    <w:p>
-      <w:pPr>
-        <w:pStyle w:val="Normal"/>
-        <w:rPr>
-          <w:sz w:val="20"/>
-          <w:szCs w:val="20"/>
-        </w:rPr>
-      </w:pPr>
-      <w:r>
-        <w:rPr>
-          <w:sz w:val="20"/>
-          <w:szCs w:val="20"/>
-        </w:rPr>
-        <w:t xml:space="preserve">job </w:t>
-      </w:r>
-      <w:r>
-        <w:rPr>
-          <w:sz w:val="20"/>
-          <w:szCs w:val="20"/>
-        </w:rPr>
-        <w:t>3866</w:t>
+        <w:tab/>
+      </w:r>
+      <w:r>
+        <w:rPr>
+          <w:color w:val="00000A"/>
+          <w:sz w:val="20"/>
+          <w:szCs w:val="20"/>
+        </w:rPr>
+        <w:t>2669m</w:t>
+      </w:r>
+    </w:p>
+    <w:p>
+      <w:pPr>
+        <w:pStyle w:val="Normal"/>
+        <w:rPr>
+          <w:sz w:val="20"/>
+          <w:szCs w:val="20"/>
+        </w:rPr>
+      </w:pPr>
+      <w:r>
+        <w:rPr>
+          <w:sz w:val="20"/>
+          <w:szCs w:val="20"/>
+        </w:rPr>
+        <w:t>job 3866</w:t>
       </w:r>
     </w:p>
     <w:p>
@@ -13265,14 +13246,7 @@
           <w:sz w:val="20"/>
           <w:szCs w:val="20"/>
         </w:rPr>
-        <w:t xml:space="preserve">job </w:t>
-      </w:r>
-      <w:r>
-        <w:rPr>
-          <w:sz w:val="20"/>
-          <w:szCs w:val="20"/>
-        </w:rPr>
-        <w:t>3867</w:t>
+        <w:t>job 3867</w:t>
       </w:r>
     </w:p>
     <w:p>
@@ -13347,14 +13321,7 @@
           <w:sz w:val="20"/>
           <w:szCs w:val="20"/>
         </w:rPr>
-        <w:t xml:space="preserve">job </w:t>
-      </w:r>
-      <w:r>
-        <w:rPr>
-          <w:sz w:val="20"/>
-          <w:szCs w:val="20"/>
-        </w:rPr>
-        <w:t>3868</w:t>
+        <w:t>job 3868</w:t>
       </w:r>
     </w:p>
     <w:p>
@@ -13414,29 +13381,31 @@
           <w:szCs w:val="20"/>
         </w:rPr>
         <w:t>BIOTIC, FULL OMEN -  k = 1.0</w:t>
-      </w:r>
-    </w:p>
-    <w:p>
-      <w:pPr>
-        <w:pStyle w:val="Normal"/>
-        <w:rPr>
-          <w:sz w:val="20"/>
-          <w:szCs w:val="20"/>
-        </w:rPr>
-      </w:pPr>
-      <w:r>
-        <w:rPr>
-          <w:sz w:val="20"/>
-          <w:szCs w:val="20"/>
-        </w:rPr>
-        <w:t xml:space="preserve">job </w:t>
-      </w:r>
-      <w:r>
-        <w:rPr>
-          <w:sz w:val="20"/>
-          <w:szCs w:val="20"/>
-        </w:rPr>
-        <w:t>3869</w:t>
+        <w:tab/>
+      </w:r>
+      <w:r>
+        <w:rPr>
+          <w:color w:val="00000A"/>
+          <w:sz w:val="20"/>
+          <w:szCs w:val="20"/>
+        </w:rPr>
+        <w:t>2724m</w:t>
+      </w:r>
+    </w:p>
+    <w:p>
+      <w:pPr>
+        <w:pStyle w:val="Normal"/>
+        <w:rPr>
+          <w:sz w:val="20"/>
+          <w:szCs w:val="20"/>
+        </w:rPr>
+      </w:pPr>
+      <w:r>
+        <w:rPr>
+          <w:sz w:val="20"/>
+          <w:szCs w:val="20"/>
+        </w:rPr>
+        <w:t>job 3869</w:t>
       </w:r>
     </w:p>
     <w:p>
@@ -13506,14 +13475,7 @@
           <w:sz w:val="20"/>
           <w:szCs w:val="20"/>
         </w:rPr>
-        <w:t xml:space="preserve">job </w:t>
-      </w:r>
-      <w:r>
-        <w:rPr>
-          <w:sz w:val="20"/>
-          <w:szCs w:val="20"/>
-        </w:rPr>
-        <w:t>3870</w:t>
+        <w:t>job 3870</w:t>
       </w:r>
     </w:p>
     <w:p>
@@ -13532,10 +13494,10 @@
         </w:rPr>
         <w:t>qsub -j y -o cgenie_output -V -S /bin/bash runmuffin.sh cgenie.eb_go_gs_ac_bg_sg_rg.worjh2.BASES DOM/01_OMEN_GENIE_PreInd_April2017 24</w:t>
       </w:r>
-      <w:bookmarkStart w:id="152" w:name="__DdeLink__463_146995608511111121112"/>
-      <w:bookmarkStart w:id="153" w:name="__DdeLink__964_167365967912"/>
-      <w:bookmarkStart w:id="154" w:name="__DdeLink__898_76972392212"/>
-      <w:bookmarkStart w:id="155" w:name="__DdeLink__900_76972392212"/>
+      <w:bookmarkStart w:id="152" w:name="__DdeLink__900_76972392212"/>
+      <w:bookmarkStart w:id="153" w:name="__DdeLink__898_76972392212"/>
+      <w:bookmarkStart w:id="154" w:name="__DdeLink__964_167365967912"/>
+      <w:bookmarkStart w:id="155" w:name="__DdeLink__463_146995608511111121112"/>
       <w:r>
         <w:rPr>
           <w:sz w:val="20"/>
@@ -13605,14 +13567,7 @@
           <w:sz w:val="20"/>
           <w:szCs w:val="20"/>
         </w:rPr>
-        <w:t xml:space="preserve">job </w:t>
-      </w:r>
-      <w:r>
-        <w:rPr>
-          <w:sz w:val="20"/>
-          <w:szCs w:val="20"/>
-        </w:rPr>
-        <w:t>3871</w:t>
+        <w:t>job 3871</w:t>
       </w:r>
     </w:p>
     <w:p>
@@ -13631,10 +13586,10 @@
         </w:rPr>
         <w:t>qsub -j y -o cgenie_output -V -S /bin/bash runmuffin.sh cgenie.eb_go_gs_ac_bg_sg_rg.worjh2.BASES DOM/01_OMEN_GENIE_PreInd_April2017 24</w:t>
       </w:r>
-      <w:bookmarkStart w:id="157" w:name="__DdeLink__463_1469956085111111211111"/>
-      <w:bookmarkStart w:id="158" w:name="__DdeLink__964_1673659679111"/>
-      <w:bookmarkStart w:id="159" w:name="__DdeLink__898_769723922111"/>
-      <w:bookmarkStart w:id="160" w:name="__DdeLink__900_769723922111"/>
+      <w:bookmarkStart w:id="157" w:name="__DdeLink__900_769723922111"/>
+      <w:bookmarkStart w:id="158" w:name="__DdeLink__898_769723922111"/>
+      <w:bookmarkStart w:id="159" w:name="__DdeLink__964_1673659679111"/>
+      <w:bookmarkStart w:id="160" w:name="__DdeLink__463_1469956085111111211111"/>
       <w:r>
         <w:rPr>
           <w:sz w:val="20"/>
@@ -13704,14 +13659,7 @@
           <w:sz w:val="20"/>
           <w:szCs w:val="20"/>
         </w:rPr>
-        <w:t xml:space="preserve">job </w:t>
-      </w:r>
-      <w:r>
-        <w:rPr>
-          <w:sz w:val="20"/>
-          <w:szCs w:val="20"/>
-        </w:rPr>
-        <w:t>3872</w:t>
+        <w:t>job 3872</w:t>
       </w:r>
     </w:p>
     <w:p>
@@ -13806,14 +13754,7 @@
           <w:sz w:val="20"/>
           <w:szCs w:val="20"/>
         </w:rPr>
-        <w:t xml:space="preserve">job </w:t>
-      </w:r>
-      <w:r>
-        <w:rPr>
-          <w:sz w:val="20"/>
-          <w:szCs w:val="20"/>
-        </w:rPr>
-        <w:t>3873</w:t>
+        <w:t>job 3873</w:t>
       </w:r>
     </w:p>
     <w:p>
@@ -13883,48 +13824,23 @@
           <w:sz w:val="20"/>
           <w:szCs w:val="20"/>
         </w:rPr>
-        <w:t>1</w:t>
-      </w:r>
-      <w:r>
-        <w:rPr>
-          <w:b w:val="false"/>
-          <w:bCs w:val="false"/>
-          <w:sz w:val="20"/>
-          <w:szCs w:val="20"/>
-        </w:rPr>
-        <w:t>0</w:t>
-      </w:r>
-      <w:r>
-        <w:rPr>
-          <w:b w:val="false"/>
-          <w:bCs w:val="false"/>
-          <w:sz w:val="20"/>
-          <w:szCs w:val="20"/>
-        </w:rPr>
-        <w:t>) Biotic, FULL OMEN, k1 = 1.02*w^0.5: Stolpovsky  - k2 = k1/100</w:t>
-      </w:r>
-    </w:p>
-    <w:p>
-      <w:pPr>
-        <w:pStyle w:val="Normal"/>
-        <w:rPr>
-          <w:sz w:val="20"/>
-          <w:szCs w:val="20"/>
-        </w:rPr>
-      </w:pPr>
-      <w:r>
-        <w:rPr>
-          <w:sz w:val="20"/>
-          <w:szCs w:val="20"/>
-        </w:rPr>
-        <w:t xml:space="preserve">job </w:t>
-      </w:r>
-      <w:r>
-        <w:rPr>
-          <w:sz w:val="20"/>
-          <w:szCs w:val="20"/>
-        </w:rPr>
-        <w:t>3874</w:t>
+        <w:t>10) Biotic, FULL OMEN, k1 = 1.02*w^0.5: Stolpovsky  - k2 = k1/100</w:t>
+      </w:r>
+    </w:p>
+    <w:p>
+      <w:pPr>
+        <w:pStyle w:val="Normal"/>
+        <w:rPr>
+          <w:sz w:val="20"/>
+          <w:szCs w:val="20"/>
+        </w:rPr>
+      </w:pPr>
+      <w:r>
+        <w:rPr>
+          <w:sz w:val="20"/>
+          <w:szCs w:val="20"/>
+        </w:rPr>
+        <w:t>job 3874</w:t>
       </w:r>
     </w:p>
     <w:p>
@@ -13949,21 +13865,7 @@
           <w:sz w:val="20"/>
           <w:szCs w:val="20"/>
         </w:rPr>
-        <w:t>_1</w:t>
-      </w:r>
-      <w:r>
-        <w:rPr>
-          <w:sz w:val="20"/>
-          <w:szCs w:val="20"/>
-        </w:rPr>
-        <w:t>0</w:t>
-      </w:r>
-      <w:r>
-        <w:rPr>
-          <w:sz w:val="20"/>
-          <w:szCs w:val="20"/>
-        </w:rPr>
-        <w:t>_worjh2_closed_with_PO4_Full_OMEN</w:t>
+        <w:t>_10_worjh2_closed_with_PO4_Full_OMEN</w:t>
       </w:r>
       <w:bookmarkEnd w:id="166"/>
       <w:r>
@@ -14018,48 +13920,23 @@
           <w:sz w:val="20"/>
           <w:szCs w:val="20"/>
         </w:rPr>
-        <w:t>1</w:t>
-      </w:r>
-      <w:r>
-        <w:rPr>
-          <w:b w:val="false"/>
-          <w:bCs w:val="false"/>
-          <w:sz w:val="20"/>
-          <w:szCs w:val="20"/>
-        </w:rPr>
-        <w:t>1</w:t>
-      </w:r>
-      <w:r>
-        <w:rPr>
-          <w:b w:val="false"/>
-          <w:bCs w:val="false"/>
-          <w:sz w:val="20"/>
-          <w:szCs w:val="20"/>
-        </w:rPr>
-        <w:t>) Biotic, FULL OMEN, k1 as fct of POC-flux Boudreau 1997 - k1 = 2.2*1e-5*loc_total_POC_flux**2.1; k2 = k1/100</w:t>
-      </w:r>
-    </w:p>
-    <w:p>
-      <w:pPr>
-        <w:pStyle w:val="Normal"/>
-        <w:rPr>
-          <w:sz w:val="20"/>
-          <w:szCs w:val="20"/>
-        </w:rPr>
-      </w:pPr>
-      <w:r>
-        <w:rPr>
-          <w:sz w:val="20"/>
-          <w:szCs w:val="20"/>
-        </w:rPr>
-        <w:t xml:space="preserve">job </w:t>
-      </w:r>
-      <w:r>
-        <w:rPr>
-          <w:sz w:val="20"/>
-          <w:szCs w:val="20"/>
-        </w:rPr>
-        <w:t>3875</w:t>
+        <w:t>11) Biotic, FULL OMEN, k1 as fct of POC-flux Boudreau 1997 - k1 = 2.2*1e-5*loc_total_POC_flux**2.1; k2 = k1/100</w:t>
+      </w:r>
+    </w:p>
+    <w:p>
+      <w:pPr>
+        <w:pStyle w:val="Normal"/>
+        <w:rPr>
+          <w:sz w:val="20"/>
+          <w:szCs w:val="20"/>
+        </w:rPr>
+      </w:pPr>
+      <w:r>
+        <w:rPr>
+          <w:sz w:val="20"/>
+          <w:szCs w:val="20"/>
+        </w:rPr>
+        <w:t>job 3875</w:t>
       </w:r>
     </w:p>
     <w:p>
@@ -14074,8 +13951,8 @@
         </w:rPr>
       </w:pPr>
       <w:bookmarkStart w:id="168" w:name="__DdeLink__1395_2141813218"/>
-      <w:bookmarkStart w:id="169" w:name="Bookmark511"/>
-      <w:bookmarkStart w:id="170" w:name="__DdeLink__1005_141429671211"/>
+      <w:bookmarkStart w:id="169" w:name="__DdeLink__1005_141429671211"/>
+      <w:bookmarkStart w:id="170" w:name="Bookmark511"/>
       <w:bookmarkEnd w:id="169"/>
       <w:bookmarkEnd w:id="170"/>
       <w:r>
@@ -14088,8 +13965,8 @@
         </w:rPr>
         <w:t>qsub -j y -o cgenie_output -V -S /bin/bash runmuffin.sh cgenie.eb_go_gs_ac_bg_sg_rg.worjh2.BASES DOM/01_OMEN_GENIE_PreInd_April2017 24</w:t>
       </w:r>
-      <w:bookmarkStart w:id="171" w:name="__DdeLink__906_76972392211"/>
-      <w:bookmarkStart w:id="172" w:name="__DdeLink__967_167365967911"/>
+      <w:bookmarkStart w:id="171" w:name="__DdeLink__967_167365967911"/>
+      <w:bookmarkStart w:id="172" w:name="__DdeLink__906_76972392211"/>
       <w:r>
         <w:rPr>
           <w:b w:val="false"/>
@@ -14098,31 +13975,11 @@
           <w:sz w:val="20"/>
           <w:szCs w:val="20"/>
         </w:rPr>
-        <w:t>04_1</w:t>
-      </w:r>
-      <w:r>
-        <w:rPr>
-          <w:b w:val="false"/>
-          <w:bCs w:val="false"/>
-          <w:color w:val="00000A"/>
-          <w:sz w:val="20"/>
-          <w:szCs w:val="20"/>
-        </w:rPr>
-        <w:t>1</w:t>
-      </w:r>
-      <w:r>
-        <w:rPr>
-          <w:b w:val="false"/>
-          <w:bCs w:val="false"/>
-          <w:color w:val="00000A"/>
-          <w:sz w:val="20"/>
-          <w:szCs w:val="20"/>
-        </w:rPr>
-        <w:t>_worjh2_closed_with_PO4_Full_OMEN_zbio_k_Boudreau_fPOC_k1</w:t>
-      </w:r>
+        <w:t>04_11_worjh2_closed_with_PO4_Full_OMEN_zbio_k_Boudreau_fPOC_k1</w:t>
+      </w:r>
+      <w:bookmarkEnd w:id="168"/>
       <w:bookmarkEnd w:id="171"/>
       <w:bookmarkEnd w:id="172"/>
-      <w:bookmarkEnd w:id="168"/>
       <w:r>
         <w:rPr>
           <w:b w:val="false"/>
@@ -14188,7 +14045,7 @@
         <w:tab w:val="left" w:pos="709" w:leader="none"/>
       </w:tabs>
       <w:suppressAutoHyphens w:val="true"/>
-      <w:overflowPunct w:val="true"/>
+      <w:overflowPunct w:val="false"/>
       <w:bidi w:val="0"/>
       <w:jc w:val="left"/>
     </w:pPr>

</xml_diff>

<commit_message>
Fortran: included P-related coeffs from PALASTANGA; LaTeX: worked on Intro: Pierre's suggestions mail 01.05
</commit_message>
<xml_diff>
--- a/FORTRAN_code/cGENIE/1_RUN_commands_PreInd.docx
+++ b/FORTRAN_code/cGENIE/1_RUN_commands_PreInd.docx
@@ -14382,6 +14382,7 @@
       </w:r>
       <w:bookmarkStart w:id="179" w:name="__DdeLink__1415_249681407"/>
       <w:bookmarkStart w:id="180" w:name="__DdeLink__1394_249681407"/>
+      <w:bookmarkStart w:id="181" w:name="__DdeLink__1452_206046024"/>
       <w:bookmarkEnd w:id="178"/>
       <w:r>
         <w:rPr>
@@ -14392,6 +14393,7 @@
       </w:r>
       <w:bookmarkEnd w:id="179"/>
       <w:bookmarkEnd w:id="180"/>
+      <w:bookmarkEnd w:id="181"/>
       <w:r>
         <w:rPr>
           <w:sz w:val="20"/>
@@ -14460,7 +14462,7 @@
           <w:szCs w:val="20"/>
         </w:rPr>
       </w:pPr>
-      <w:bookmarkStart w:id="181" w:name="__DdeLink__896_76972392213212"/>
+      <w:bookmarkStart w:id="182" w:name="__DdeLink__896_76972392213212"/>
       <w:r>
         <w:rPr>
           <w:sz w:val="20"/>
@@ -14468,9 +14470,9 @@
         </w:rPr>
         <w:t xml:space="preserve">qsub -j y -o cgenie_output -V -S /bin/bash runmuffin.sh cgenie.eb_go_gs_ac_bg_sg_rg.worjh2.BASES DOM/01_OMEN_GENIE_PreInd_April2017 </w:t>
       </w:r>
-      <w:bookmarkStart w:id="182" w:name="__DdeLink__1417_249681407"/>
-      <w:bookmarkStart w:id="183" w:name="__DdeLink__1396_249681407"/>
-      <w:bookmarkEnd w:id="181"/>
+      <w:bookmarkStart w:id="183" w:name="__DdeLink__1417_249681407"/>
+      <w:bookmarkStart w:id="184" w:name="__DdeLink__1396_249681407"/>
+      <w:bookmarkEnd w:id="182"/>
       <w:r>
         <w:rPr>
           <w:sz w:val="20"/>
@@ -14478,8 +14480,8 @@
         </w:rPr>
         <w:t>2804_04_worjh2_closed_with_PO4_Full_OMEN_zbio_wMiddelb_k_Boudreau_oxic_anoxic</w:t>
       </w:r>
-      <w:bookmarkEnd w:id="182"/>
       <w:bookmarkEnd w:id="183"/>
+      <w:bookmarkEnd w:id="184"/>
       <w:r>
         <w:rPr>
           <w:sz w:val="20"/>
@@ -14547,7 +14549,7 @@
           <w:szCs w:val="20"/>
         </w:rPr>
       </w:pPr>
-      <w:bookmarkStart w:id="184" w:name="__DdeLink__896_76972392213213"/>
+      <w:bookmarkStart w:id="185" w:name="__DdeLink__896_76972392213213"/>
       <w:r>
         <w:rPr>
           <w:sz w:val="20"/>
@@ -14555,9 +14557,9 @@
         </w:rPr>
         <w:t xml:space="preserve">qsub -j y -o cgenie_output -V -S /bin/bash runmuffin.sh cgenie.eb_go_gs_ac_bg_sg_rg.worjh2.BASES DOM/01_OMEN_GENIE_PreInd_April2017 </w:t>
       </w:r>
-      <w:bookmarkStart w:id="185" w:name="__DdeLink__1420_249681407"/>
-      <w:bookmarkStart w:id="186" w:name="__DdeLink__1398_249681407"/>
-      <w:bookmarkEnd w:id="184"/>
+      <w:bookmarkStart w:id="186" w:name="__DdeLink__1420_249681407"/>
+      <w:bookmarkStart w:id="187" w:name="__DdeLink__1398_249681407"/>
+      <w:bookmarkEnd w:id="185"/>
       <w:r>
         <w:rPr>
           <w:sz w:val="20"/>
@@ -14565,8 +14567,8 @@
         </w:rPr>
         <w:t>2804_05_worjh2_closed_with_PO4_Full_OMEN_zbio_wMiddelb_k_Stolpovsky_oxic_anoxic</w:t>
       </w:r>
-      <w:bookmarkEnd w:id="185"/>
       <w:bookmarkEnd w:id="186"/>
+      <w:bookmarkEnd w:id="187"/>
       <w:r>
         <w:rPr>
           <w:sz w:val="20"/>
@@ -14608,7 +14610,7 @@
         </w:rPr>
         <w:t xml:space="preserve">BIOTIC, FULL OMEN -  </w:t>
       </w:r>
-      <w:bookmarkStart w:id="187" w:name="__DdeLink__1402_249681407"/>
+      <w:bookmarkStart w:id="188" w:name="__DdeLink__1402_249681407"/>
       <w:r>
         <w:rPr>
           <w:color w:val="00000A"/>
@@ -14617,7 +14619,7 @@
         </w:rPr>
         <w:t>Boudreau_fPOC</w:t>
       </w:r>
-      <w:bookmarkEnd w:id="187"/>
+      <w:bookmarkEnd w:id="188"/>
       <w:r>
         <w:rPr>
           <w:color w:val="00000A"/>
@@ -14652,7 +14654,7 @@
           <w:szCs w:val="20"/>
         </w:rPr>
       </w:pPr>
-      <w:bookmarkStart w:id="188" w:name="__DdeLink__896_76972392213214"/>
+      <w:bookmarkStart w:id="189" w:name="__DdeLink__896_76972392213214"/>
       <w:r>
         <w:rPr>
           <w:sz w:val="20"/>
@@ -14660,9 +14662,9 @@
         </w:rPr>
         <w:t xml:space="preserve">qsub -j y -o cgenie_output -V -S /bin/bash runmuffin.sh cgenie.eb_go_gs_ac_bg_sg_rg.worjh2.BASES DOM/01_OMEN_GENIE_PreInd_April2017 </w:t>
       </w:r>
-      <w:bookmarkStart w:id="189" w:name="__DdeLink__1422_249681407"/>
-      <w:bookmarkStart w:id="190" w:name="__DdeLink__1400_249681407"/>
-      <w:bookmarkEnd w:id="188"/>
+      <w:bookmarkStart w:id="190" w:name="__DdeLink__1422_249681407"/>
+      <w:bookmarkStart w:id="191" w:name="__DdeLink__1400_249681407"/>
+      <w:bookmarkEnd w:id="189"/>
       <w:r>
         <w:rPr>
           <w:sz w:val="20"/>
@@ -14670,8 +14672,8 @@
         </w:rPr>
         <w:t>2804_06_worjh2_closed_with_PO4_Full_OMEN_zbio_wMiddelb_k_Boudreau_fPOC_oxic_anoxic</w:t>
       </w:r>
-      <w:bookmarkEnd w:id="189"/>
       <w:bookmarkEnd w:id="190"/>
+      <w:bookmarkEnd w:id="191"/>
       <w:r>
         <w:rPr>
           <w:sz w:val="20"/>
@@ -14740,7 +14742,7 @@
           <w:szCs w:val="20"/>
         </w:rPr>
       </w:pPr>
-      <w:bookmarkStart w:id="191" w:name="__DdeLink__896_76972392213215"/>
+      <w:bookmarkStart w:id="192" w:name="__DdeLink__896_76972392213215"/>
       <w:r>
         <w:rPr>
           <w:sz w:val="20"/>
@@ -14748,10 +14750,10 @@
         </w:rPr>
         <w:t xml:space="preserve">qsub -j y -o cgenie_output -V -S /bin/bash runmuffin.sh cgenie.eb_go_gs_ac_bg_sg_rg.worjh2.BASES DOM/01_OMEN_GENIE_PreInd_April2017 </w:t>
       </w:r>
-      <w:bookmarkStart w:id="192" w:name="__DdeLink__1426_249681407"/>
-      <w:bookmarkStart w:id="193" w:name="__DdeLink__1424_249681407"/>
-      <w:bookmarkStart w:id="194" w:name="__DdeLink__1392_249681407"/>
-      <w:bookmarkEnd w:id="191"/>
+      <w:bookmarkStart w:id="193" w:name="__DdeLink__1426_249681407"/>
+      <w:bookmarkStart w:id="194" w:name="__DdeLink__1424_249681407"/>
+      <w:bookmarkStart w:id="195" w:name="__DdeLink__1392_249681407"/>
+      <w:bookmarkEnd w:id="192"/>
       <w:r>
         <w:rPr>
           <w:sz w:val="20"/>
@@ -14759,9 +14761,9 @@
         </w:rPr>
         <w:t>2804_07_worjh2_closed_with_PO4_Full_OMEN_zbio_wMiddelb_k_MIN</w:t>
       </w:r>
-      <w:bookmarkEnd w:id="192"/>
       <w:bookmarkEnd w:id="193"/>
       <w:bookmarkEnd w:id="194"/>
+      <w:bookmarkEnd w:id="195"/>
       <w:r>
         <w:rPr>
           <w:sz w:val="20"/>
@@ -14854,7 +14856,7 @@
           <w:szCs w:val="20"/>
         </w:rPr>
       </w:pPr>
-      <w:bookmarkStart w:id="195" w:name="__DdeLink__896_769723922132111"/>
+      <w:bookmarkStart w:id="196" w:name="__DdeLink__896_769723922132111"/>
       <w:r>
         <w:rPr>
           <w:sz w:val="20"/>
@@ -14862,9 +14864,9 @@
         </w:rPr>
         <w:t xml:space="preserve">qsub -j y -o cgenie_output -V -S /bin/bash runmuffin.sh cgenie.eb_go_gs_ac_bg_sg_rg.worjh2.BASES DOM/01_OMEN_GENIE_PreInd_April2017 </w:t>
       </w:r>
-      <w:bookmarkStart w:id="196" w:name="__DdeLink__1432_249681407"/>
-      <w:bookmarkStart w:id="197" w:name="__DdeLink__1404_249681407"/>
-      <w:bookmarkEnd w:id="195"/>
+      <w:bookmarkStart w:id="197" w:name="__DdeLink__1432_249681407"/>
+      <w:bookmarkStart w:id="198" w:name="__DdeLink__1404_249681407"/>
+      <w:bookmarkEnd w:id="196"/>
       <w:r>
         <w:rPr>
           <w:sz w:val="20"/>
@@ -14872,8 +14874,8 @@
         </w:rPr>
         <w:t>2804_08_worjh2_closed_with_PO4_Full_OMEN_zbio_wGENIE_k_Tromp_oxic_anoxic</w:t>
       </w:r>
-      <w:bookmarkEnd w:id="196"/>
       <w:bookmarkEnd w:id="197"/>
+      <w:bookmarkEnd w:id="198"/>
       <w:r>
         <w:rPr>
           <w:sz w:val="20"/>
@@ -14941,7 +14943,7 @@
           <w:szCs w:val="20"/>
         </w:rPr>
       </w:pPr>
-      <w:bookmarkStart w:id="198" w:name="__DdeLink__896_769723922132121"/>
+      <w:bookmarkStart w:id="199" w:name="__DdeLink__896_769723922132121"/>
       <w:r>
         <w:rPr>
           <w:sz w:val="20"/>
@@ -14949,9 +14951,9 @@
         </w:rPr>
         <w:t xml:space="preserve">qsub -j y -o cgenie_output -V -S /bin/bash runmuffin.sh cgenie.eb_go_gs_ac_bg_sg_rg.worjh2.BASES DOM/01_OMEN_GENIE_PreInd_April2017 </w:t>
       </w:r>
-      <w:bookmarkStart w:id="199" w:name="__DdeLink__1434_249681407"/>
-      <w:bookmarkStart w:id="200" w:name="__DdeLink__1409_249681407"/>
-      <w:bookmarkEnd w:id="198"/>
+      <w:bookmarkStart w:id="200" w:name="__DdeLink__1434_249681407"/>
+      <w:bookmarkStart w:id="201" w:name="__DdeLink__1409_249681407"/>
+      <w:bookmarkEnd w:id="199"/>
       <w:r>
         <w:rPr>
           <w:sz w:val="20"/>
@@ -14959,8 +14961,8 @@
         </w:rPr>
         <w:t>2804_09_worjh2_closed_with_PO4_Full_OMEN_zbio_wGENIE_k_Boudreau_oxic_anoxic</w:t>
       </w:r>
-      <w:bookmarkEnd w:id="199"/>
       <w:bookmarkEnd w:id="200"/>
+      <w:bookmarkEnd w:id="201"/>
       <w:r>
         <w:rPr>
           <w:sz w:val="20"/>
@@ -15028,7 +15030,7 @@
           <w:szCs w:val="20"/>
         </w:rPr>
       </w:pPr>
-      <w:bookmarkStart w:id="201" w:name="__DdeLink__896_769723922132131"/>
+      <w:bookmarkStart w:id="202" w:name="__DdeLink__896_769723922132131"/>
       <w:r>
         <w:rPr>
           <w:sz w:val="20"/>
@@ -15036,9 +15038,9 @@
         </w:rPr>
         <w:t xml:space="preserve">qsub -j y -o cgenie_output -V -S /bin/bash runmuffin.sh cgenie.eb_go_gs_ac_bg_sg_rg.worjh2.BASES DOM/01_OMEN_GENIE_PreInd_April2017 </w:t>
       </w:r>
-      <w:bookmarkStart w:id="202" w:name="__DdeLink__1436_249681407"/>
-      <w:bookmarkStart w:id="203" w:name="__DdeLink__1411_249681407"/>
-      <w:bookmarkEnd w:id="201"/>
+      <w:bookmarkStart w:id="203" w:name="__DdeLink__1436_249681407"/>
+      <w:bookmarkStart w:id="204" w:name="__DdeLink__1411_249681407"/>
+      <w:bookmarkEnd w:id="202"/>
       <w:r>
         <w:rPr>
           <w:sz w:val="20"/>
@@ -15046,8 +15048,8 @@
         </w:rPr>
         <w:t>2804_10_worjh2_closed_with_PO4_Full_OMEN_zbio_wGENIE_k_Stolpovsky_oxic_anoxic</w:t>
       </w:r>
-      <w:bookmarkEnd w:id="202"/>
       <w:bookmarkEnd w:id="203"/>
+      <w:bookmarkEnd w:id="204"/>
       <w:r>
         <w:rPr>
           <w:sz w:val="20"/>
@@ -15115,7 +15117,7 @@
           <w:szCs w:val="20"/>
         </w:rPr>
       </w:pPr>
-      <w:bookmarkStart w:id="204" w:name="__DdeLink__896_769723922132141"/>
+      <w:bookmarkStart w:id="205" w:name="__DdeLink__896_769723922132141"/>
       <w:r>
         <w:rPr>
           <w:sz w:val="20"/>
@@ -15123,9 +15125,9 @@
         </w:rPr>
         <w:t xml:space="preserve">qsub -j y -o cgenie_output -V -S /bin/bash runmuffin.sh cgenie.eb_go_gs_ac_bg_sg_rg.worjh2.BASES DOM/01_OMEN_GENIE_PreInd_April2017 </w:t>
       </w:r>
-      <w:bookmarkStart w:id="205" w:name="__DdeLink__1438_249681407"/>
-      <w:bookmarkStart w:id="206" w:name="__DdeLink__1413_249681407"/>
-      <w:bookmarkEnd w:id="204"/>
+      <w:bookmarkStart w:id="206" w:name="__DdeLink__1438_249681407"/>
+      <w:bookmarkStart w:id="207" w:name="__DdeLink__1413_249681407"/>
+      <w:bookmarkEnd w:id="205"/>
       <w:r>
         <w:rPr>
           <w:sz w:val="20"/>
@@ -15133,8 +15135,8 @@
         </w:rPr>
         <w:t>2804_11_worjh2_closed_with_PO4_Full_OMEN_zbio_wGENIE_k_Boudreau_fPOC_oxic_anoxic</w:t>
       </w:r>
-      <w:bookmarkEnd w:id="205"/>
       <w:bookmarkEnd w:id="206"/>
+      <w:bookmarkEnd w:id="207"/>
       <w:r>
         <w:rPr>
           <w:sz w:val="20"/>
@@ -15204,7 +15206,7 @@
           <w:szCs w:val="20"/>
         </w:rPr>
       </w:pPr>
-      <w:bookmarkStart w:id="207" w:name="__DdeLink__1376_857482366"/>
+      <w:bookmarkStart w:id="208" w:name="__DdeLink__1376_857482366"/>
       <w:r>
         <w:rPr>
           <w:color w:val="00000A"/>
@@ -15213,8 +15215,8 @@
         </w:rPr>
         <w:t xml:space="preserve">qsub -j y -o cgenie_output -V -S /bin/bash runmuffin.sh cgenie.eb_go_gs_ac_bg_sg_rg.worjh2.BASES DOM/01_OMEN_GENIE_PreInd_April2017 </w:t>
       </w:r>
-      <w:bookmarkStart w:id="208" w:name="__DdeLink__1430_249681407"/>
-      <w:bookmarkStart w:id="209" w:name="__DdeLink__1406_249681407"/>
+      <w:bookmarkStart w:id="209" w:name="__DdeLink__1430_249681407"/>
+      <w:bookmarkStart w:id="210" w:name="__DdeLink__1406_249681407"/>
       <w:r>
         <w:rPr>
           <w:color w:val="00000A"/>
@@ -15223,9 +15225,9 @@
         </w:rPr>
         <w:t>2804_12_worjh2_closed_with_PO4_Full_OMEN_zbio_wGENIE_k_MIN</w:t>
       </w:r>
-      <w:bookmarkEnd w:id="207"/>
       <w:bookmarkEnd w:id="208"/>
       <w:bookmarkEnd w:id="209"/>
+      <w:bookmarkEnd w:id="210"/>
       <w:r>
         <w:rPr>
           <w:color w:val="00000A"/>
@@ -15233,6 +15235,397 @@
           <w:szCs w:val="20"/>
         </w:rPr>
         <w:t xml:space="preserve"> 20000</w:t>
+      </w:r>
+    </w:p>
+    <w:p>
+      <w:pPr>
+        <w:pStyle w:val="Normal"/>
+        <w:rPr/>
+      </w:pPr>
+      <w:r>
+        <w:rPr/>
+      </w:r>
+    </w:p>
+    <w:p>
+      <w:pPr>
+        <w:pStyle w:val="Normal"/>
+        <w:rPr/>
+      </w:pPr>
+      <w:r>
+        <w:rPr/>
+      </w:r>
+    </w:p>
+    <w:p>
+      <w:pPr>
+        <w:pStyle w:val="Normal"/>
+        <w:rPr/>
+      </w:pPr>
+      <w:r>
+        <w:rPr/>
+      </w:r>
+    </w:p>
+    <w:p>
+      <w:pPr>
+        <w:pStyle w:val="Normal"/>
+        <w:rPr/>
+      </w:pPr>
+      <w:r>
+        <w:rPr/>
+      </w:r>
+    </w:p>
+    <w:p>
+      <w:pPr>
+        <w:pStyle w:val="Normal"/>
+        <w:rPr>
+          <w:b/>
+          <w:bCs/>
+        </w:rPr>
+      </w:pPr>
+      <w:r>
+        <w:rPr>
+          <w:b/>
+          <w:bCs/>
+        </w:rPr>
+        <w:t xml:space="preserve">#######################  </w:t>
+      </w:r>
+      <w:r>
+        <w:rPr>
+          <w:b/>
+          <w:bCs/>
+        </w:rPr>
+        <w:t>02</w:t>
+      </w:r>
+      <w:r>
+        <w:rPr>
+          <w:b/>
+          <w:bCs/>
+        </w:rPr>
+        <w:t>.</w:t>
+      </w:r>
+      <w:r>
+        <w:rPr>
+          <w:b/>
+          <w:bCs/>
+        </w:rPr>
+        <w:t>05</w:t>
+      </w:r>
+      <w:r>
+        <w:rPr>
+          <w:b/>
+          <w:bCs/>
+        </w:rPr>
+        <w:t>.02017  #######################</w:t>
+      </w:r>
+    </w:p>
+    <w:p>
+      <w:pPr>
+        <w:pStyle w:val="Normal"/>
+        <w:rPr/>
+      </w:pPr>
+      <w:r>
+        <w:rPr/>
+      </w:r>
+    </w:p>
+    <w:p>
+      <w:pPr>
+        <w:pStyle w:val="Normal"/>
+        <w:rPr>
+          <w:b/>
+          <w:bCs/>
+          <w:color w:val="00000A"/>
+          <w:sz w:val="20"/>
+          <w:szCs w:val="20"/>
+        </w:rPr>
+      </w:pPr>
+      <w:r>
+        <w:rPr>
+          <w:color w:val="00000A"/>
+          <w:sz w:val="20"/>
+          <w:szCs w:val="20"/>
+        </w:rPr>
+        <w:t xml:space="preserve">as before 28.04. now with k-values from </w:t>
+      </w:r>
+      <w:r>
+        <w:rPr>
+          <w:b/>
+          <w:bCs/>
+          <w:color w:val="00000A"/>
+          <w:sz w:val="20"/>
+          <w:szCs w:val="20"/>
+        </w:rPr>
+        <w:t>PALASTANGA et al. 2011</w:t>
+      </w:r>
+    </w:p>
+    <w:p>
+      <w:pPr>
+        <w:pStyle w:val="Normal"/>
+        <w:rPr/>
+      </w:pPr>
+      <w:r>
+        <w:rPr/>
+      </w:r>
+    </w:p>
+    <w:p>
+      <w:pPr>
+        <w:pStyle w:val="Normal"/>
+        <w:rPr>
+          <w:b/>
+          <w:bCs/>
+          <w:color w:val="00000A"/>
+          <w:sz w:val="20"/>
+          <w:szCs w:val="20"/>
+        </w:rPr>
+      </w:pPr>
+      <w:r>
+        <w:rPr>
+          <w:sz w:val="20"/>
+          <w:szCs w:val="20"/>
+        </w:rPr>
+        <w:t xml:space="preserve">1)  </w:t>
+      </w:r>
+      <w:r>
+        <w:rPr>
+          <w:color w:val="00000A"/>
+          <w:sz w:val="20"/>
+          <w:szCs w:val="20"/>
+        </w:rPr>
+        <w:t xml:space="preserve">BIOTIC, FULL OMEN -  k = </w:t>
+      </w:r>
+      <w:r>
+        <w:rPr>
+          <w:color w:val="00000A"/>
+          <w:sz w:val="20"/>
+          <w:szCs w:val="20"/>
+        </w:rPr>
+        <w:t>from</w:t>
+      </w:r>
+      <w:r>
+        <w:rPr>
+          <w:color w:val="00000A"/>
+          <w:sz w:val="20"/>
+          <w:szCs w:val="20"/>
+        </w:rPr>
+        <w:t xml:space="preserve"> </w:t>
+      </w:r>
+      <w:r>
+        <w:rPr>
+          <w:b/>
+          <w:bCs/>
+          <w:color w:val="00000A"/>
+          <w:sz w:val="20"/>
+          <w:szCs w:val="20"/>
+        </w:rPr>
+        <w:t>PALASTANGA – P related constants as before</w:t>
+      </w:r>
+    </w:p>
+    <w:p>
+      <w:pPr>
+        <w:pStyle w:val="Normal"/>
+        <w:rPr>
+          <w:color w:val="800000"/>
+          <w:sz w:val="20"/>
+          <w:szCs w:val="20"/>
+        </w:rPr>
+      </w:pPr>
+      <w:r>
+        <w:rPr>
+          <w:sz w:val="20"/>
+          <w:szCs w:val="20"/>
+        </w:rPr>
+        <w:t xml:space="preserve">job </w:t>
+      </w:r>
+      <w:r>
+        <w:rPr>
+          <w:sz w:val="20"/>
+          <w:szCs w:val="20"/>
+        </w:rPr>
+        <w:t>3895</w:t>
+        <w:tab/>
+        <w:tab/>
+      </w:r>
+      <w:r>
+        <w:rPr>
+          <w:color w:val="800000"/>
+          <w:sz w:val="20"/>
+          <w:szCs w:val="20"/>
+        </w:rPr>
+        <w:t>(with methanogenesis)</w:t>
+      </w:r>
+    </w:p>
+    <w:p>
+      <w:pPr>
+        <w:pStyle w:val="Normal"/>
+        <w:rPr>
+          <w:sz w:val="20"/>
+          <w:szCs w:val="20"/>
+        </w:rPr>
+      </w:pPr>
+      <w:bookmarkStart w:id="211" w:name="__DdeLink__896_7697239221322"/>
+      <w:r>
+        <w:rPr>
+          <w:sz w:val="20"/>
+          <w:szCs w:val="20"/>
+        </w:rPr>
+        <w:t xml:space="preserve">qsub -j y -o cgenie_output -V -S /bin/bash runmuffin.sh cgenie.eb_go_gs_ac_bg_sg_rg.worjh2.BASES DOM/01_OMEN_GENIE_PreInd_April2017 </w:t>
+      </w:r>
+      <w:bookmarkEnd w:id="211"/>
+      <w:r>
+        <w:rPr>
+          <w:sz w:val="20"/>
+          <w:szCs w:val="20"/>
+        </w:rPr>
+        <w:t>0205_01_worjh2_closed_with_PO4_Full_OMEN_zbio_wMiddelb_k_PALASTANGA_oxic_anoxic</w:t>
+      </w:r>
+      <w:r>
+        <w:rPr>
+          <w:sz w:val="20"/>
+          <w:szCs w:val="20"/>
+        </w:rPr>
+        <w:t xml:space="preserve"> 20000</w:t>
+      </w:r>
+    </w:p>
+    <w:p>
+      <w:pPr>
+        <w:pStyle w:val="Normal"/>
+        <w:rPr/>
+      </w:pPr>
+      <w:r>
+        <w:rPr/>
+      </w:r>
+    </w:p>
+    <w:p>
+      <w:pPr>
+        <w:pStyle w:val="Normal"/>
+        <w:rPr>
+          <w:b/>
+          <w:bCs/>
+          <w:color w:val="00000A"/>
+          <w:sz w:val="20"/>
+          <w:szCs w:val="20"/>
+        </w:rPr>
+      </w:pPr>
+      <w:r>
+        <w:rPr>
+          <w:sz w:val="20"/>
+          <w:szCs w:val="20"/>
+        </w:rPr>
+        <w:t>2</w:t>
+      </w:r>
+      <w:r>
+        <w:rPr>
+          <w:sz w:val="20"/>
+          <w:szCs w:val="20"/>
+        </w:rPr>
+        <w:t xml:space="preserve">)  </w:t>
+      </w:r>
+      <w:r>
+        <w:rPr>
+          <w:color w:val="00000A"/>
+          <w:sz w:val="20"/>
+          <w:szCs w:val="20"/>
+        </w:rPr>
+        <w:t xml:space="preserve">BIOTIC, FULL OMEN -  k = </w:t>
+      </w:r>
+      <w:r>
+        <w:rPr>
+          <w:color w:val="00000A"/>
+          <w:sz w:val="20"/>
+          <w:szCs w:val="20"/>
+        </w:rPr>
+        <w:t>from</w:t>
+      </w:r>
+      <w:r>
+        <w:rPr>
+          <w:color w:val="00000A"/>
+          <w:sz w:val="20"/>
+          <w:szCs w:val="20"/>
+        </w:rPr>
+        <w:t xml:space="preserve"> </w:t>
+      </w:r>
+      <w:r>
+        <w:rPr>
+          <w:b/>
+          <w:bCs/>
+          <w:color w:val="00000A"/>
+          <w:sz w:val="20"/>
+          <w:szCs w:val="20"/>
+        </w:rPr>
+        <w:t>PALASTANGA – P related constants as in this study!</w:t>
+      </w:r>
+    </w:p>
+    <w:p>
+      <w:pPr>
+        <w:pStyle w:val="Normal"/>
+        <w:rPr>
+          <w:sz w:val="20"/>
+          <w:szCs w:val="20"/>
+        </w:rPr>
+      </w:pPr>
+      <w:r>
+        <w:rPr>
+          <w:sz w:val="20"/>
+          <w:szCs w:val="20"/>
+        </w:rPr>
+        <w:t xml:space="preserve">job </w:t>
+      </w:r>
+      <w:r>
+        <w:rPr>
+          <w:sz w:val="20"/>
+          <w:szCs w:val="20"/>
+        </w:rPr>
+        <w:t>3898</w:t>
+      </w:r>
+    </w:p>
+    <w:p>
+      <w:pPr>
+        <w:pStyle w:val="Normal"/>
+        <w:rPr>
+          <w:sz w:val="20"/>
+          <w:szCs w:val="20"/>
+        </w:rPr>
+      </w:pPr>
+      <w:bookmarkStart w:id="212" w:name="__DdeLink__1478_594593306"/>
+      <w:bookmarkStart w:id="213" w:name="__DdeLink__896_76972392213222"/>
+      <w:r>
+        <w:rPr>
+          <w:sz w:val="20"/>
+          <w:szCs w:val="20"/>
+        </w:rPr>
+        <w:t xml:space="preserve">qsub -j y -o cgenie_output -V -S /bin/bash runmuffin.sh cgenie.eb_go_gs_ac_bg_sg_rg.worjh2.BASES DOM/01_OMEN_GENIE_PreInd_April2017 </w:t>
+      </w:r>
+      <w:bookmarkEnd w:id="213"/>
+      <w:r>
+        <w:rPr>
+          <w:sz w:val="20"/>
+          <w:szCs w:val="20"/>
+        </w:rPr>
+        <w:t>0205_02_worjh2_closed_with_PO4_Full_OMEN_zbio_wMiddelb_k_PALASTANGA_oxic_anoxic_P_fromstudy</w:t>
+      </w:r>
+      <w:bookmarkEnd w:id="212"/>
+      <w:r>
+        <w:rPr>
+          <w:sz w:val="20"/>
+          <w:szCs w:val="20"/>
+        </w:rPr>
+        <w:t xml:space="preserve"> 20000</w:t>
+      </w:r>
+    </w:p>
+    <w:p>
+      <w:pPr>
+        <w:pStyle w:val="Normal"/>
+        <w:rPr/>
+      </w:pPr>
+      <w:r>
+        <w:rPr/>
+      </w:r>
+    </w:p>
+    <w:p>
+      <w:pPr>
+        <w:pStyle w:val="Normal"/>
+        <w:rPr/>
+      </w:pPr>
+      <w:r>
+        <w:rPr/>
       </w:r>
     </w:p>
     <w:sectPr>

</xml_diff>

<commit_message>
Code: using NAMELIST PARAMETERS for k-values&calculate apparent k-value then k1 and k2 + calculate mean OM wt% in upper 5 cm; changed diffusion coefficients ALK, DIC;
</commit_message>
<xml_diff>
--- a/FORTRAN_code/cGENIE/1_RUN_commands_PreInd.docx
+++ b/FORTRAN_code/cGENIE/1_RUN_commands_PreInd.docx
@@ -696,8 +696,8 @@
         </w:rPr>
         <w:t xml:space="preserve">USE base-config WITH 8 OCEAN-LEVELS: </w:t>
       </w:r>
-      <w:bookmarkStart w:id="0" w:name="__DdeLink__77_736416807"/>
-      <w:bookmarkStart w:id="1" w:name="__DdeLink__75_736416807"/>
+      <w:bookmarkStart w:id="0" w:name="__DdeLink__75_736416807"/>
+      <w:bookmarkStart w:id="1" w:name="__DdeLink__77_736416807"/>
       <w:bookmarkEnd w:id="0"/>
       <w:bookmarkEnd w:id="1"/>
       <w:r>
@@ -1300,8 +1300,8 @@
         </w:rPr>
         <w:t xml:space="preserve"> DOM/09_OMEN_GENIE_PreInd_March2017 </w:t>
       </w:r>
-      <w:bookmarkStart w:id="3" w:name="Bookmark"/>
-      <w:bookmarkStart w:id="4" w:name="Bookmark1"/>
+      <w:bookmarkStart w:id="3" w:name="Bookmark1"/>
+      <w:bookmarkStart w:id="4" w:name="Bookmark"/>
       <w:r>
         <w:rPr>
           <w:sz w:val="20"/>
@@ -2800,8 +2800,8 @@
         </w:rPr>
         <w:t xml:space="preserve">qsub -j y -o cgenie_output -V -S /bin/bash runmuffin.sh cgenie.eb_go_gs_ac_bg_sg_rg.worjh2.BASES DOM/09_OMEN_GENIE_PreInd_March2017 </w:t>
       </w:r>
-      <w:bookmarkStart w:id="12" w:name="__DdeLink__332_1556355869"/>
-      <w:bookmarkStart w:id="13" w:name="__DdeLink__338_1556355869"/>
+      <w:bookmarkStart w:id="12" w:name="__DdeLink__338_1556355869"/>
+      <w:bookmarkStart w:id="13" w:name="__DdeLink__332_1556355869"/>
       <w:r>
         <w:rPr>
           <w:sz w:val="20"/>
@@ -5622,8 +5622,8 @@
         </w:rPr>
         <w:t>31</w:t>
       </w:r>
-      <w:bookmarkStart w:id="22" w:name="__DdeLink__338_15563558691"/>
-      <w:bookmarkStart w:id="23" w:name="__DdeLink__750_966095155"/>
+      <w:bookmarkStart w:id="22" w:name="__DdeLink__750_966095155"/>
+      <w:bookmarkStart w:id="23" w:name="__DdeLink__338_15563558691"/>
       <w:r>
         <w:rPr>
           <w:sz w:val="20"/>
@@ -6013,8 +6013,8 @@
         </w:rPr>
         <w:t>31</w:t>
       </w:r>
-      <w:bookmarkStart w:id="26" w:name="__DdeLink__338_155635586911"/>
-      <w:bookmarkStart w:id="27" w:name="__DdeLink__756_966095155"/>
+      <w:bookmarkStart w:id="26" w:name="__DdeLink__756_966095155"/>
+      <w:bookmarkStart w:id="27" w:name="__DdeLink__338_155635586911"/>
       <w:r>
         <w:rPr>
           <w:sz w:val="20"/>
@@ -6516,8 +6516,8 @@
         </w:rPr>
         <w:t>0404</w:t>
       </w:r>
-      <w:bookmarkStart w:id="32" w:name="__DdeLink__338_1556355869111"/>
-      <w:bookmarkStart w:id="33" w:name="__DdeLink__763_966095155"/>
+      <w:bookmarkStart w:id="32" w:name="__DdeLink__763_966095155"/>
+      <w:bookmarkStart w:id="33" w:name="__DdeLink__338_1556355869111"/>
       <w:r>
         <w:rPr>
           <w:sz w:val="20"/>
@@ -7731,8 +7731,8 @@
           <w:szCs w:val="14"/>
         </w:rPr>
       </w:pPr>
-      <w:bookmarkStart w:id="46" w:name="__DdeLink__681_385375668"/>
-      <w:bookmarkStart w:id="47" w:name="__DdeLink__463_1469956085111111112"/>
+      <w:bookmarkStart w:id="46" w:name="__DdeLink__463_1469956085111111112"/>
+      <w:bookmarkStart w:id="47" w:name="__DdeLink__681_385375668"/>
       <w:r>
         <w:rPr>
           <w:sz w:val="14"/>
@@ -8744,8 +8744,8 @@
           <w:szCs w:val="20"/>
         </w:rPr>
       </w:pPr>
-      <w:bookmarkStart w:id="58" w:name="__DdeLink__681_3853756681"/>
-      <w:bookmarkStart w:id="59" w:name="__DdeLink__463_14699560851111111121"/>
+      <w:bookmarkStart w:id="58" w:name="__DdeLink__463_14699560851111111121"/>
+      <w:bookmarkStart w:id="59" w:name="__DdeLink__681_3853756681"/>
       <w:r>
         <w:rPr>
           <w:sz w:val="20"/>
@@ -8983,8 +8983,8 @@
         </w:rPr>
         <w:t xml:space="preserve">qsub -j y -o cgenie_output -V -S /bin/bash runmuffin.sh cgenie.eb_go_gs_ac_bg_sg_rg.worjh2.BASES DOM/01_OMEN_GENIE_PreInd_April2017 </w:t>
       </w:r>
-      <w:bookmarkStart w:id="61" w:name="__DdeLink__884_769723922"/>
-      <w:bookmarkStart w:id="62" w:name="__DdeLink__950_1673659679"/>
+      <w:bookmarkStart w:id="61" w:name="__DdeLink__950_1673659679"/>
+      <w:bookmarkStart w:id="62" w:name="__DdeLink__884_769723922"/>
       <w:r>
         <w:rPr>
           <w:b w:val="false"/>
@@ -9074,8 +9074,8 @@
         </w:rPr>
         <w:t>qsub -j y -o cgenie_output -V -S /bin/bash runmuffin.sh cgenie.eb_go_gs_ac_bg_sg_rg.worjh2.BASES DOM/01_OMEN_GENIE_PreInd_April2017 0604_02</w:t>
       </w:r>
-      <w:bookmarkStart w:id="63" w:name="__DdeLink__332_1556355869112"/>
-      <w:bookmarkStart w:id="64" w:name="__DdeLink__338_1556355869112"/>
+      <w:bookmarkStart w:id="63" w:name="__DdeLink__338_1556355869112"/>
+      <w:bookmarkStart w:id="64" w:name="__DdeLink__332_1556355869112"/>
       <w:r>
         <w:rPr>
           <w:sz w:val="20"/>
@@ -9521,8 +9521,8 @@
         </w:rPr>
         <w:t xml:space="preserve">qsub -j y -o cgenie_output -V -S /bin/bash runmuffin.sh cgenie.eb_go_gs_ac_bg_sg_rg.worjh2.BASES DOM/01_OMEN_GENIE_PreInd_April2017 </w:t>
       </w:r>
-      <w:bookmarkStart w:id="67" w:name="__DdeLink__463_1469956085121"/>
-      <w:bookmarkStart w:id="68" w:name="__DdeLink__960_1673659679"/>
+      <w:bookmarkStart w:id="67" w:name="__DdeLink__960_1673659679"/>
+      <w:bookmarkStart w:id="68" w:name="__DdeLink__463_1469956085121"/>
       <w:bookmarkEnd w:id="66"/>
       <w:r>
         <w:rPr>
@@ -10349,8 +10349,8 @@
         </w:rPr>
         <w:t>0804_01</w:t>
       </w:r>
-      <w:bookmarkStart w:id="80" w:name="__DdeLink__888_769723922"/>
-      <w:bookmarkStart w:id="81" w:name="__DdeLink__338_15563558691121"/>
+      <w:bookmarkStart w:id="80" w:name="__DdeLink__338_15563558691121"/>
+      <w:bookmarkStart w:id="81" w:name="__DdeLink__888_769723922"/>
       <w:r>
         <w:rPr>
           <w:sz w:val="20"/>
@@ -10696,8 +10696,8 @@
         </w:rPr>
         <w:t xml:space="preserve">qsub -j y -o cgenie_output -V -S /bin/bash runmuffin.sh cgenie.eb_go_gs_ac_bg_sg_rg.worjh2.BASES DOM/01_OMEN_GENIE_PreInd_April2017 </w:t>
       </w:r>
-      <w:bookmarkStart w:id="82" w:name="__DdeLink__332_155635586911211"/>
-      <w:bookmarkStart w:id="83" w:name="__DdeLink__958_1673659679"/>
+      <w:bookmarkStart w:id="82" w:name="__DdeLink__958_1673659679"/>
+      <w:bookmarkStart w:id="83" w:name="__DdeLink__332_155635586911211"/>
       <w:r>
         <w:rPr>
           <w:sz w:val="20"/>
@@ -10705,8 +10705,8 @@
         </w:rPr>
         <w:t>0804_05</w:t>
       </w:r>
-      <w:bookmarkStart w:id="84" w:name="__DdeLink__892_769723922"/>
-      <w:bookmarkStart w:id="85" w:name="__DdeLink__338_155635586911211"/>
+      <w:bookmarkStart w:id="84" w:name="__DdeLink__338_155635586911211"/>
+      <w:bookmarkStart w:id="85" w:name="__DdeLink__892_769723922"/>
       <w:r>
         <w:rPr>
           <w:sz w:val="20"/>
@@ -11113,8 +11113,8 @@
         </w:rPr>
         <w:t xml:space="preserve">qsub -j y -o cgenie_output -V -S /bin/bash runmuffin.sh cgenie.eb_go_gs_ac_bg_sg_rg.worjh2.BASES DOM/01_OMEN_GENIE_PreInd_April2017 </w:t>
       </w:r>
-      <w:bookmarkStart w:id="88" w:name="__DdeLink__463_146995608511211"/>
-      <w:bookmarkStart w:id="89" w:name="__DdeLink__962_1673659679"/>
+      <w:bookmarkStart w:id="88" w:name="__DdeLink__962_1673659679"/>
+      <w:bookmarkStart w:id="89" w:name="__DdeLink__463_146995608511211"/>
       <w:r>
         <w:rPr>
           <w:sz w:val="20"/>
@@ -11444,10 +11444,10 @@
         </w:rPr>
         <w:t xml:space="preserve">qsub -j y -o cgenie_output -V -S /bin/bash runmuffin.sh cgenie.eb_go_gs_ac_bg_sg_rg.worjh2.BASES DOM/01_OMEN_GENIE_PreInd_April2017 </w:t>
       </w:r>
-      <w:bookmarkStart w:id="94" w:name="__DdeLink__463_1469956085111111211"/>
-      <w:bookmarkStart w:id="95" w:name="__DdeLink__964_1673659679"/>
-      <w:bookmarkStart w:id="96" w:name="__DdeLink__898_769723922"/>
-      <w:bookmarkStart w:id="97" w:name="__DdeLink__900_769723922"/>
+      <w:bookmarkStart w:id="94" w:name="__DdeLink__900_769723922"/>
+      <w:bookmarkStart w:id="95" w:name="__DdeLink__898_769723922"/>
+      <w:bookmarkStart w:id="96" w:name="__DdeLink__964_1673659679"/>
+      <w:bookmarkStart w:id="97" w:name="__DdeLink__463_1469956085111111211"/>
       <w:r>
         <w:rPr>
           <w:sz w:val="20"/>
@@ -11745,8 +11745,8 @@
           <w:szCs w:val="20"/>
         </w:rPr>
       </w:pPr>
-      <w:bookmarkStart w:id="103" w:name="Bookmark5"/>
-      <w:bookmarkStart w:id="104" w:name="__DdeLink__1005_1414296712"/>
+      <w:bookmarkStart w:id="103" w:name="__DdeLink__1005_1414296712"/>
+      <w:bookmarkStart w:id="104" w:name="Bookmark5"/>
       <w:bookmarkEnd w:id="103"/>
       <w:bookmarkEnd w:id="104"/>
       <w:r>
@@ -11759,8 +11759,8 @@
         </w:rPr>
         <w:t xml:space="preserve">qsub -j y -o cgenie_output -V -S /bin/bash runmuffin.sh cgenie.eb_go_gs_ac_bg_sg_rg.worjh2.BASES DOM/01_OMEN_GENIE_PreInd_April2017 </w:t>
       </w:r>
-      <w:bookmarkStart w:id="105" w:name="__DdeLink__906_769723922"/>
-      <w:bookmarkStart w:id="106" w:name="__DdeLink__967_1673659679"/>
+      <w:bookmarkStart w:id="105" w:name="__DdeLink__967_1673659679"/>
+      <w:bookmarkStart w:id="106" w:name="__DdeLink__906_769723922"/>
       <w:r>
         <w:rPr>
           <w:b w:val="false"/>
@@ -12043,8 +12043,8 @@
         </w:rPr>
         <w:t>qsub -j y -o cgenie_output -V -S /bin/bash runmuffin.sh cgenie.eb_go_gs_ac_bg_sg_rg.worjh2.BASES DOM/01_OMEN_GENIE_PreInd_April2017 14</w:t>
       </w:r>
-      <w:bookmarkStart w:id="110" w:name="__DdeLink__463_1469956085112111"/>
-      <w:bookmarkStart w:id="111" w:name="__DdeLink__962_16736596791"/>
+      <w:bookmarkStart w:id="110" w:name="__DdeLink__962_16736596791"/>
+      <w:bookmarkStart w:id="111" w:name="__DdeLink__463_1469956085112111"/>
       <w:r>
         <w:rPr>
           <w:sz w:val="20"/>
@@ -12131,10 +12131,10 @@
         </w:rPr>
         <w:t>qsub -j y -o cgenie_output -V -S /bin/bash runmuffin.sh cgenie.eb_go_gs_ac_bg_sg_rg.worjh2.BASES DOM/01_OMEN_GENIE_PreInd_April2017 14</w:t>
       </w:r>
-      <w:bookmarkStart w:id="113" w:name="__DdeLink__463_14699560851111112111"/>
-      <w:bookmarkStart w:id="114" w:name="__DdeLink__964_16736596791"/>
-      <w:bookmarkStart w:id="115" w:name="__DdeLink__898_7697239221"/>
-      <w:bookmarkStart w:id="116" w:name="__DdeLink__900_7697239221"/>
+      <w:bookmarkStart w:id="113" w:name="__DdeLink__900_7697239221"/>
+      <w:bookmarkStart w:id="114" w:name="__DdeLink__898_7697239221"/>
+      <w:bookmarkStart w:id="115" w:name="__DdeLink__964_16736596791"/>
+      <w:bookmarkStart w:id="116" w:name="__DdeLink__463_14699560851111112111"/>
       <w:r>
         <w:rPr>
           <w:sz w:val="20"/>
@@ -12223,10 +12223,10 @@
         </w:rPr>
         <w:t>qsub -j y -o cgenie_output -V -S /bin/bash runmuffin.sh cgenie.eb_go_gs_ac_bg_sg_rg.worjh2.BASES DOM/01_OMEN_GENIE_PreInd_April2017 14</w:t>
       </w:r>
-      <w:bookmarkStart w:id="118" w:name="__DdeLink__463_146995608511111121111"/>
-      <w:bookmarkStart w:id="119" w:name="__DdeLink__964_167365967911"/>
-      <w:bookmarkStart w:id="120" w:name="__DdeLink__898_76972392211"/>
-      <w:bookmarkStart w:id="121" w:name="__DdeLink__900_76972392211"/>
+      <w:bookmarkStart w:id="118" w:name="__DdeLink__900_76972392211"/>
+      <w:bookmarkStart w:id="119" w:name="__DdeLink__898_76972392211"/>
+      <w:bookmarkStart w:id="120" w:name="__DdeLink__964_167365967911"/>
+      <w:bookmarkStart w:id="121" w:name="__DdeLink__463_146995608511111121111"/>
       <w:r>
         <w:rPr>
           <w:sz w:val="20"/>
@@ -12491,8 +12491,8 @@
           <w:szCs w:val="20"/>
         </w:rPr>
       </w:pPr>
-      <w:bookmarkStart w:id="127" w:name="Bookmark51"/>
-      <w:bookmarkStart w:id="128" w:name="__DdeLink__1005_14142967121"/>
+      <w:bookmarkStart w:id="127" w:name="__DdeLink__1005_14142967121"/>
+      <w:bookmarkStart w:id="128" w:name="Bookmark51"/>
       <w:bookmarkEnd w:id="127"/>
       <w:bookmarkEnd w:id="128"/>
       <w:r>
@@ -12505,8 +12505,8 @@
         </w:rPr>
         <w:t>qsub -j y -o cgenie_output -V -S /bin/bash runmuffin.sh cgenie.eb_go_gs_ac_bg_sg_rg.worjh2.BASES DOM/01_OMEN_GENIE_PreInd_April2017 14</w:t>
       </w:r>
-      <w:bookmarkStart w:id="129" w:name="__DdeLink__906_7697239221"/>
-      <w:bookmarkStart w:id="130" w:name="__DdeLink__967_16736596791"/>
+      <w:bookmarkStart w:id="129" w:name="__DdeLink__967_16736596791"/>
+      <w:bookmarkStart w:id="130" w:name="__DdeLink__906_7697239221"/>
       <w:r>
         <w:rPr>
           <w:b w:val="false"/>
@@ -12692,8 +12692,8 @@
         </w:rPr>
         <w:t>qsub -j y -o cgenie_output -V -S /bin/bash runmuffin.sh cgenie.eb_go_gs_ac_bg_sg_rg.worjh2.BASES DOM/01_OMEN_GENIE_PreInd_April2017 14</w:t>
       </w:r>
-      <w:bookmarkStart w:id="134" w:name="__DdeLink__463_14699560851121111"/>
-      <w:bookmarkStart w:id="135" w:name="__DdeLink__962_167365967911"/>
+      <w:bookmarkStart w:id="134" w:name="__DdeLink__962_167365967911"/>
+      <w:bookmarkStart w:id="135" w:name="__DdeLink__463_14699560851121111"/>
       <w:r>
         <w:rPr>
           <w:sz w:val="20"/>
@@ -12785,8 +12785,8 @@
         </w:rPr>
         <w:t>qsub -j y -o cgenie_output -V -S /bin/bash runmuffin.sh cgenie.eb_go_gs_ac_bg_sg_rg.worjh2.BASES DOM/01_OMEN_GENIE_PreInd_April2017 14</w:t>
       </w:r>
-      <w:bookmarkStart w:id="137" w:name="__DdeLink__463_14699560851121112"/>
-      <w:bookmarkStart w:id="138" w:name="__DdeLink__962_167365967912"/>
+      <w:bookmarkStart w:id="137" w:name="__DdeLink__962_167365967912"/>
+      <w:bookmarkStart w:id="138" w:name="__DdeLink__463_14699560851121112"/>
       <w:r>
         <w:rPr>
           <w:sz w:val="20"/>
@@ -12879,8 +12879,8 @@
         </w:rPr>
         <w:t>qsub -j y -o cgenie_output -V -S /bin/bash runmuffin.sh cgenie.eb_go_gs_ac_bg_sg_rg.worjh2.BASES DOM/01_OMEN_GENIE_PreInd_April2017 14</w:t>
       </w:r>
-      <w:bookmarkStart w:id="141" w:name="__DdeLink__463_146995608511211121"/>
-      <w:bookmarkStart w:id="142" w:name="__DdeLink__962_1673659679121"/>
+      <w:bookmarkStart w:id="141" w:name="__DdeLink__962_1673659679121"/>
+      <w:bookmarkStart w:id="142" w:name="__DdeLink__463_146995608511211121"/>
       <w:r>
         <w:rPr>
           <w:sz w:val="20"/>
@@ -13095,8 +13095,8 @@
         </w:rPr>
         <w:t>24</w:t>
       </w:r>
-      <w:bookmarkStart w:id="145" w:name="__DdeLink__463_14699560851211"/>
-      <w:bookmarkStart w:id="146" w:name="__DdeLink__960_16736596791"/>
+      <w:bookmarkStart w:id="145" w:name="__DdeLink__960_16736596791"/>
+      <w:bookmarkStart w:id="146" w:name="__DdeLink__463_14699560851211"/>
       <w:r>
         <w:rPr>
           <w:sz w:val="20"/>
@@ -13480,10 +13480,10 @@
         </w:rPr>
         <w:t>qsub -j y -o cgenie_output -V -S /bin/bash runmuffin.sh cgenie.eb_go_gs_ac_bg_sg_rg.worjh2.BASES DOM/01_OMEN_GENIE_PreInd_April2017 24</w:t>
       </w:r>
-      <w:bookmarkStart w:id="152" w:name="__DdeLink__463_146995608511111121112"/>
-      <w:bookmarkStart w:id="153" w:name="__DdeLink__964_167365967912"/>
-      <w:bookmarkStart w:id="154" w:name="__DdeLink__898_76972392212"/>
-      <w:bookmarkStart w:id="155" w:name="__DdeLink__900_76972392212"/>
+      <w:bookmarkStart w:id="152" w:name="__DdeLink__900_76972392212"/>
+      <w:bookmarkStart w:id="153" w:name="__DdeLink__898_76972392212"/>
+      <w:bookmarkStart w:id="154" w:name="__DdeLink__964_167365967912"/>
+      <w:bookmarkStart w:id="155" w:name="__DdeLink__463_146995608511111121112"/>
       <w:r>
         <w:rPr>
           <w:sz w:val="20"/>
@@ -13572,10 +13572,10 @@
         </w:rPr>
         <w:t>qsub -j y -o cgenie_output -V -S /bin/bash runmuffin.sh cgenie.eb_go_gs_ac_bg_sg_rg.worjh2.BASES DOM/01_OMEN_GENIE_PreInd_April2017 24</w:t>
       </w:r>
-      <w:bookmarkStart w:id="157" w:name="__DdeLink__463_1469956085111111211111"/>
-      <w:bookmarkStart w:id="158" w:name="__DdeLink__964_1673659679111"/>
-      <w:bookmarkStart w:id="159" w:name="__DdeLink__898_769723922111"/>
-      <w:bookmarkStart w:id="160" w:name="__DdeLink__900_769723922111"/>
+      <w:bookmarkStart w:id="157" w:name="__DdeLink__900_769723922111"/>
+      <w:bookmarkStart w:id="158" w:name="__DdeLink__898_769723922111"/>
+      <w:bookmarkStart w:id="159" w:name="__DdeLink__964_1673659679111"/>
+      <w:bookmarkStart w:id="160" w:name="__DdeLink__463_1469956085111111211111"/>
       <w:r>
         <w:rPr>
           <w:sz w:val="20"/>
@@ -13937,8 +13937,8 @@
         </w:rPr>
       </w:pPr>
       <w:bookmarkStart w:id="168" w:name="__DdeLink__1395_2141813218"/>
-      <w:bookmarkStart w:id="169" w:name="Bookmark511"/>
-      <w:bookmarkStart w:id="170" w:name="__DdeLink__1005_141429671211"/>
+      <w:bookmarkStart w:id="169" w:name="__DdeLink__1005_141429671211"/>
+      <w:bookmarkStart w:id="170" w:name="Bookmark511"/>
       <w:bookmarkEnd w:id="169"/>
       <w:bookmarkEnd w:id="170"/>
       <w:r>
@@ -13951,8 +13951,8 @@
         </w:rPr>
         <w:t>qsub -j y -o cgenie_output -V -S /bin/bash runmuffin.sh cgenie.eb_go_gs_ac_bg_sg_rg.worjh2.BASES DOM/01_OMEN_GENIE_PreInd_April2017 24</w:t>
       </w:r>
-      <w:bookmarkStart w:id="171" w:name="__DdeLink__906_76972392211"/>
-      <w:bookmarkStart w:id="172" w:name="__DdeLink__967_167365967911"/>
+      <w:bookmarkStart w:id="171" w:name="__DdeLink__967_167365967911"/>
+      <w:bookmarkStart w:id="172" w:name="__DdeLink__906_76972392211"/>
       <w:r>
         <w:rPr>
           <w:b w:val="false"/>
@@ -14293,8 +14293,8 @@
         </w:rPr>
         <w:t xml:space="preserve">qsub -j y -o cgenie_output -V -S /bin/bash runmuffin.sh cgenie.eb_go_gs_ac_bg_sg_rg.worjh2.BASES DOM/01_OMEN_GENIE_PreInd_April2017 </w:t>
       </w:r>
-      <w:bookmarkStart w:id="176" w:name="__DdeLink__1428_249681407"/>
-      <w:bookmarkStart w:id="177" w:name="__DdeLink__1390_249681407"/>
+      <w:bookmarkStart w:id="176" w:name="__DdeLink__1390_249681407"/>
+      <w:bookmarkStart w:id="177" w:name="__DdeLink__1428_249681407"/>
       <w:bookmarkEnd w:id="175"/>
       <w:r>
         <w:rPr>
@@ -14380,9 +14380,9 @@
         </w:rPr>
         <w:t xml:space="preserve">qsub -j y -o cgenie_output -V -S /bin/bash runmuffin.sh cgenie.eb_go_gs_ac_bg_sg_rg.worjh2.BASES DOM/01_OMEN_GENIE_PreInd_April2017 </w:t>
       </w:r>
-      <w:bookmarkStart w:id="179" w:name="__DdeLink__1415_249681407"/>
+      <w:bookmarkStart w:id="179" w:name="__DdeLink__1452_206046024"/>
       <w:bookmarkStart w:id="180" w:name="__DdeLink__1394_249681407"/>
-      <w:bookmarkStart w:id="181" w:name="__DdeLink__1452_206046024"/>
+      <w:bookmarkStart w:id="181" w:name="__DdeLink__1415_249681407"/>
       <w:bookmarkEnd w:id="178"/>
       <w:r>
         <w:rPr>
@@ -14470,8 +14470,8 @@
         </w:rPr>
         <w:t xml:space="preserve">qsub -j y -o cgenie_output -V -S /bin/bash runmuffin.sh cgenie.eb_go_gs_ac_bg_sg_rg.worjh2.BASES DOM/01_OMEN_GENIE_PreInd_April2017 </w:t>
       </w:r>
-      <w:bookmarkStart w:id="183" w:name="__DdeLink__1417_249681407"/>
-      <w:bookmarkStart w:id="184" w:name="__DdeLink__1396_249681407"/>
+      <w:bookmarkStart w:id="183" w:name="__DdeLink__1396_249681407"/>
+      <w:bookmarkStart w:id="184" w:name="__DdeLink__1417_249681407"/>
       <w:bookmarkEnd w:id="182"/>
       <w:r>
         <w:rPr>
@@ -14557,8 +14557,8 @@
         </w:rPr>
         <w:t xml:space="preserve">qsub -j y -o cgenie_output -V -S /bin/bash runmuffin.sh cgenie.eb_go_gs_ac_bg_sg_rg.worjh2.BASES DOM/01_OMEN_GENIE_PreInd_April2017 </w:t>
       </w:r>
-      <w:bookmarkStart w:id="186" w:name="__DdeLink__1420_249681407"/>
-      <w:bookmarkStart w:id="187" w:name="__DdeLink__1398_249681407"/>
+      <w:bookmarkStart w:id="186" w:name="__DdeLink__1398_249681407"/>
+      <w:bookmarkStart w:id="187" w:name="__DdeLink__1420_249681407"/>
       <w:bookmarkEnd w:id="185"/>
       <w:r>
         <w:rPr>
@@ -14662,8 +14662,8 @@
         </w:rPr>
         <w:t xml:space="preserve">qsub -j y -o cgenie_output -V -S /bin/bash runmuffin.sh cgenie.eb_go_gs_ac_bg_sg_rg.worjh2.BASES DOM/01_OMEN_GENIE_PreInd_April2017 </w:t>
       </w:r>
-      <w:bookmarkStart w:id="190" w:name="__DdeLink__1422_249681407"/>
-      <w:bookmarkStart w:id="191" w:name="__DdeLink__1400_249681407"/>
+      <w:bookmarkStart w:id="190" w:name="__DdeLink__1400_249681407"/>
+      <w:bookmarkStart w:id="191" w:name="__DdeLink__1422_249681407"/>
       <w:bookmarkEnd w:id="189"/>
       <w:r>
         <w:rPr>
@@ -14750,9 +14750,9 @@
         </w:rPr>
         <w:t xml:space="preserve">qsub -j y -o cgenie_output -V -S /bin/bash runmuffin.sh cgenie.eb_go_gs_ac_bg_sg_rg.worjh2.BASES DOM/01_OMEN_GENIE_PreInd_April2017 </w:t>
       </w:r>
-      <w:bookmarkStart w:id="193" w:name="__DdeLink__1426_249681407"/>
+      <w:bookmarkStart w:id="193" w:name="__DdeLink__1392_249681407"/>
       <w:bookmarkStart w:id="194" w:name="__DdeLink__1424_249681407"/>
-      <w:bookmarkStart w:id="195" w:name="__DdeLink__1392_249681407"/>
+      <w:bookmarkStart w:id="195" w:name="__DdeLink__1426_249681407"/>
       <w:bookmarkEnd w:id="192"/>
       <w:r>
         <w:rPr>
@@ -14864,8 +14864,8 @@
         </w:rPr>
         <w:t xml:space="preserve">qsub -j y -o cgenie_output -V -S /bin/bash runmuffin.sh cgenie.eb_go_gs_ac_bg_sg_rg.worjh2.BASES DOM/01_OMEN_GENIE_PreInd_April2017 </w:t>
       </w:r>
-      <w:bookmarkStart w:id="197" w:name="__DdeLink__1432_249681407"/>
-      <w:bookmarkStart w:id="198" w:name="__DdeLink__1404_249681407"/>
+      <w:bookmarkStart w:id="197" w:name="__DdeLink__1404_249681407"/>
+      <w:bookmarkStart w:id="198" w:name="__DdeLink__1432_249681407"/>
       <w:bookmarkEnd w:id="196"/>
       <w:r>
         <w:rPr>
@@ -14951,8 +14951,8 @@
         </w:rPr>
         <w:t xml:space="preserve">qsub -j y -o cgenie_output -V -S /bin/bash runmuffin.sh cgenie.eb_go_gs_ac_bg_sg_rg.worjh2.BASES DOM/01_OMEN_GENIE_PreInd_April2017 </w:t>
       </w:r>
-      <w:bookmarkStart w:id="200" w:name="__DdeLink__1434_249681407"/>
-      <w:bookmarkStart w:id="201" w:name="__DdeLink__1409_249681407"/>
+      <w:bookmarkStart w:id="200" w:name="__DdeLink__1409_249681407"/>
+      <w:bookmarkStart w:id="201" w:name="__DdeLink__1434_249681407"/>
       <w:bookmarkEnd w:id="199"/>
       <w:r>
         <w:rPr>
@@ -15038,8 +15038,8 @@
         </w:rPr>
         <w:t xml:space="preserve">qsub -j y -o cgenie_output -V -S /bin/bash runmuffin.sh cgenie.eb_go_gs_ac_bg_sg_rg.worjh2.BASES DOM/01_OMEN_GENIE_PreInd_April2017 </w:t>
       </w:r>
-      <w:bookmarkStart w:id="203" w:name="__DdeLink__1436_249681407"/>
-      <w:bookmarkStart w:id="204" w:name="__DdeLink__1411_249681407"/>
+      <w:bookmarkStart w:id="203" w:name="__DdeLink__1411_249681407"/>
+      <w:bookmarkStart w:id="204" w:name="__DdeLink__1436_249681407"/>
       <w:bookmarkEnd w:id="202"/>
       <w:r>
         <w:rPr>
@@ -15125,8 +15125,8 @@
         </w:rPr>
         <w:t xml:space="preserve">qsub -j y -o cgenie_output -V -S /bin/bash runmuffin.sh cgenie.eb_go_gs_ac_bg_sg_rg.worjh2.BASES DOM/01_OMEN_GENIE_PreInd_April2017 </w:t>
       </w:r>
-      <w:bookmarkStart w:id="206" w:name="__DdeLink__1438_249681407"/>
-      <w:bookmarkStart w:id="207" w:name="__DdeLink__1413_249681407"/>
+      <w:bookmarkStart w:id="206" w:name="__DdeLink__1413_249681407"/>
+      <w:bookmarkStart w:id="207" w:name="__DdeLink__1438_249681407"/>
       <w:bookmarkEnd w:id="205"/>
       <w:r>
         <w:rPr>
@@ -15215,8 +15215,8 @@
         </w:rPr>
         <w:t xml:space="preserve">qsub -j y -o cgenie_output -V -S /bin/bash runmuffin.sh cgenie.eb_go_gs_ac_bg_sg_rg.worjh2.BASES DOM/01_OMEN_GENIE_PreInd_April2017 </w:t>
       </w:r>
-      <w:bookmarkStart w:id="209" w:name="__DdeLink__1430_249681407"/>
-      <w:bookmarkStart w:id="210" w:name="__DdeLink__1406_249681407"/>
+      <w:bookmarkStart w:id="209" w:name="__DdeLink__1406_249681407"/>
+      <w:bookmarkStart w:id="210" w:name="__DdeLink__1430_249681407"/>
       <w:r>
         <w:rPr>
           <w:color w:val="00000A"/>
@@ -15281,47 +15281,24 @@
           <w:bCs/>
         </w:rPr>
       </w:pPr>
-      <w:r>
-        <w:rPr>
-          <w:b/>
-          <w:bCs/>
-        </w:rPr>
-        <w:t xml:space="preserve">#######################  </w:t>
-      </w:r>
-      <w:r>
-        <w:rPr>
-          <w:b/>
-          <w:bCs/>
-        </w:rPr>
-        <w:t>02</w:t>
-      </w:r>
-      <w:r>
-        <w:rPr>
-          <w:b/>
-          <w:bCs/>
-        </w:rPr>
-        <w:t>.</w:t>
-      </w:r>
-      <w:r>
-        <w:rPr>
-          <w:b/>
-          <w:bCs/>
-        </w:rPr>
-        <w:t>05</w:t>
-      </w:r>
-      <w:r>
-        <w:rPr>
-          <w:b/>
-          <w:bCs/>
-        </w:rPr>
-        <w:t>.02017  #######################</w:t>
-      </w:r>
-    </w:p>
-    <w:p>
-      <w:pPr>
-        <w:pStyle w:val="Normal"/>
-        <w:rPr/>
-      </w:pPr>
+      <w:bookmarkStart w:id="211" w:name="__DdeLink__1491_1516232816"/>
+      <w:bookmarkEnd w:id="211"/>
+      <w:r>
+        <w:rPr>
+          <w:b/>
+          <w:bCs/>
+        </w:rPr>
+        <w:t>#######################  02.05.02017  #######################</w:t>
+      </w:r>
+    </w:p>
+    <w:p>
+      <w:pPr>
+        <w:pStyle w:val="Normal"/>
+        <w:rPr/>
+      </w:pPr>
+      <w:bookmarkStart w:id="212" w:name="__DdeLink__1491_1516232816"/>
+      <w:bookmarkStart w:id="213" w:name="__DdeLink__1491_1516232816"/>
+      <w:bookmarkEnd w:id="213"/>
       <w:r>
         <w:rPr/>
       </w:r>
@@ -15389,32 +15366,16 @@
           <w:sz w:val="20"/>
           <w:szCs w:val="20"/>
         </w:rPr>
-        <w:t xml:space="preserve">BIOTIC, FULL OMEN -  k = </w:t>
-      </w:r>
-      <w:r>
-        <w:rPr>
+        <w:t xml:space="preserve">BIOTIC, FULL OMEN -  k = from </w:t>
+      </w:r>
+      <w:r>
+        <w:rPr>
+          <w:b/>
+          <w:bCs/>
           <w:color w:val="00000A"/>
           <w:sz w:val="20"/>
           <w:szCs w:val="20"/>
         </w:rPr>
-        <w:t>from</w:t>
-      </w:r>
-      <w:r>
-        <w:rPr>
-          <w:color w:val="00000A"/>
-          <w:sz w:val="20"/>
-          <w:szCs w:val="20"/>
-        </w:rPr>
-        <w:t xml:space="preserve"> </w:t>
-      </w:r>
-      <w:r>
-        <w:rPr>
-          <w:b/>
-          <w:bCs/>
-          <w:color w:val="00000A"/>
-          <w:sz w:val="20"/>
-          <w:szCs w:val="20"/>
-        </w:rPr>
         <w:t>PALASTANGA – P related constants as before</w:t>
       </w:r>
     </w:p>
@@ -15432,14 +15393,7 @@
           <w:sz w:val="20"/>
           <w:szCs w:val="20"/>
         </w:rPr>
-        <w:t xml:space="preserve">job </w:t>
-      </w:r>
-      <w:r>
-        <w:rPr>
-          <w:sz w:val="20"/>
-          <w:szCs w:val="20"/>
-        </w:rPr>
-        <w:t>3895</w:t>
+        <w:t>job 3895</w:t>
         <w:tab/>
         <w:tab/>
       </w:r>
@@ -15460,7 +15414,7 @@
           <w:szCs w:val="20"/>
         </w:rPr>
       </w:pPr>
-      <w:bookmarkStart w:id="211" w:name="__DdeLink__896_7697239221322"/>
+      <w:bookmarkStart w:id="214" w:name="__DdeLink__896_7697239221322"/>
       <w:r>
         <w:rPr>
           <w:sz w:val="20"/>
@@ -15468,14 +15422,103 @@
         </w:rPr>
         <w:t xml:space="preserve">qsub -j y -o cgenie_output -V -S /bin/bash runmuffin.sh cgenie.eb_go_gs_ac_bg_sg_rg.worjh2.BASES DOM/01_OMEN_GENIE_PreInd_April2017 </w:t>
       </w:r>
-      <w:bookmarkEnd w:id="211"/>
-      <w:r>
-        <w:rPr>
-          <w:sz w:val="20"/>
-          <w:szCs w:val="20"/>
-        </w:rPr>
-        <w:t>0205_01_worjh2_closed_with_PO4_Full_OMEN_zbio_wMiddelb_k_PALASTANGA_oxic_anoxic</w:t>
-      </w:r>
+      <w:bookmarkEnd w:id="214"/>
+      <w:r>
+        <w:rPr>
+          <w:sz w:val="20"/>
+          <w:szCs w:val="20"/>
+        </w:rPr>
+        <w:t>0205_01_worjh2_closed_with_PO4_Full_OMEN_zbio_wMiddelb_k_PALASTANGA_oxic_anoxic 20000</w:t>
+      </w:r>
+    </w:p>
+    <w:p>
+      <w:pPr>
+        <w:pStyle w:val="Normal"/>
+        <w:rPr/>
+      </w:pPr>
+      <w:r>
+        <w:rPr/>
+      </w:r>
+    </w:p>
+    <w:p>
+      <w:pPr>
+        <w:pStyle w:val="Normal"/>
+        <w:rPr>
+          <w:b/>
+          <w:bCs/>
+          <w:color w:val="00000A"/>
+          <w:sz w:val="20"/>
+          <w:szCs w:val="20"/>
+        </w:rPr>
+      </w:pPr>
+      <w:r>
+        <w:rPr>
+          <w:sz w:val="20"/>
+          <w:szCs w:val="20"/>
+        </w:rPr>
+        <w:t xml:space="preserve">2)  </w:t>
+      </w:r>
+      <w:r>
+        <w:rPr>
+          <w:color w:val="00000A"/>
+          <w:sz w:val="20"/>
+          <w:szCs w:val="20"/>
+        </w:rPr>
+        <w:t xml:space="preserve">BIOTIC, FULL OMEN -  k = from </w:t>
+      </w:r>
+      <w:r>
+        <w:rPr>
+          <w:b/>
+          <w:bCs/>
+          <w:color w:val="00000A"/>
+          <w:sz w:val="20"/>
+          <w:szCs w:val="20"/>
+        </w:rPr>
+        <w:t>PALASTANGA – P related constants as in this study!</w:t>
+      </w:r>
+    </w:p>
+    <w:p>
+      <w:pPr>
+        <w:pStyle w:val="Normal"/>
+        <w:rPr>
+          <w:sz w:val="20"/>
+          <w:szCs w:val="20"/>
+        </w:rPr>
+      </w:pPr>
+      <w:r>
+        <w:rPr>
+          <w:sz w:val="20"/>
+          <w:szCs w:val="20"/>
+        </w:rPr>
+        <w:t>job 3898</w:t>
+      </w:r>
+    </w:p>
+    <w:p>
+      <w:pPr>
+        <w:pStyle w:val="Normal"/>
+        <w:rPr>
+          <w:sz w:val="20"/>
+          <w:szCs w:val="20"/>
+        </w:rPr>
+      </w:pPr>
+      <w:bookmarkStart w:id="215" w:name="__DdeLink__1478_594593306"/>
+      <w:bookmarkStart w:id="216" w:name="__DdeLink__896_76972392213222"/>
+      <w:r>
+        <w:rPr>
+          <w:sz w:val="20"/>
+          <w:szCs w:val="20"/>
+        </w:rPr>
+        <w:t xml:space="preserve">qsub -j y -o cgenie_output -V -S /bin/bash runmuffin.sh cgenie.eb_go_gs_ac_bg_sg_rg.worjh2.BASES DOM/01_OMEN_GENIE_PreInd_April2017 </w:t>
+      </w:r>
+      <w:bookmarkEnd w:id="216"/>
+      <w:r>
+        <w:rPr>
+          <w:sz w:val="20"/>
+          <w:szCs w:val="20"/>
+        </w:rPr>
+        <w:t>0205_02_worjh2_closed_with_PO4_Full_OMEN_zbio_wMiddelb_k_PALASTANGA_oxic_anoxic_P_fromstudy</w:t>
+      </w:r>
+      <w:bookmarkEnd w:id="215"/>
       <w:r>
         <w:rPr>
           <w:sz w:val="20"/>
@@ -15496,136 +15539,145 @@
     <w:p>
       <w:pPr>
         <w:pStyle w:val="Normal"/>
-        <w:rPr>
-          <w:b/>
-          <w:bCs/>
-          <w:color w:val="00000A"/>
-          <w:sz w:val="20"/>
-          <w:szCs w:val="20"/>
-        </w:rPr>
-      </w:pPr>
-      <w:r>
-        <w:rPr>
-          <w:sz w:val="20"/>
-          <w:szCs w:val="20"/>
+        <w:rPr/>
+      </w:pPr>
+      <w:r>
+        <w:rPr/>
+      </w:r>
+    </w:p>
+    <w:p>
+      <w:pPr>
+        <w:pStyle w:val="Normal"/>
+        <w:rPr/>
+      </w:pPr>
+      <w:r>
+        <w:rPr/>
+      </w:r>
+    </w:p>
+    <w:p>
+      <w:pPr>
+        <w:pStyle w:val="Normal"/>
+        <w:rPr>
+          <w:b/>
+          <w:bCs/>
+          <w:sz w:val="28"/>
+          <w:szCs w:val="28"/>
+        </w:rPr>
+      </w:pPr>
+      <w:r>
+        <w:rPr>
+          <w:b/>
+          <w:bCs/>
+          <w:sz w:val="28"/>
+          <w:szCs w:val="28"/>
+        </w:rPr>
+        <w:t xml:space="preserve">#######################  </w:t>
+      </w:r>
+      <w:r>
+        <w:rPr>
+          <w:b/>
+          <w:bCs/>
+          <w:sz w:val="28"/>
+          <w:szCs w:val="28"/>
         </w:rPr>
         <w:t>2</w:t>
       </w:r>
       <w:r>
         <w:rPr>
-          <w:sz w:val="20"/>
-          <w:szCs w:val="20"/>
-        </w:rPr>
-        <w:t xml:space="preserve">)  </w:t>
-      </w:r>
-      <w:r>
-        <w:rPr>
-          <w:color w:val="00000A"/>
-          <w:sz w:val="20"/>
-          <w:szCs w:val="20"/>
-        </w:rPr>
-        <w:t xml:space="preserve">BIOTIC, FULL OMEN -  k = </w:t>
-      </w:r>
-      <w:r>
-        <w:rPr>
-          <w:color w:val="00000A"/>
-          <w:sz w:val="20"/>
-          <w:szCs w:val="20"/>
-        </w:rPr>
-        <w:t>from</w:t>
-      </w:r>
-      <w:r>
-        <w:rPr>
-          <w:color w:val="00000A"/>
-          <w:sz w:val="20"/>
-          <w:szCs w:val="20"/>
-        </w:rPr>
-        <w:t xml:space="preserve"> </w:t>
-      </w:r>
-      <w:r>
-        <w:rPr>
-          <w:b/>
-          <w:bCs/>
-          <w:color w:val="00000A"/>
-          <w:sz w:val="20"/>
-          <w:szCs w:val="20"/>
-        </w:rPr>
-        <w:t>PALASTANGA – P related constants as in this study!</w:t>
-      </w:r>
-    </w:p>
-    <w:p>
-      <w:pPr>
-        <w:pStyle w:val="Normal"/>
-        <w:rPr>
-          <w:sz w:val="20"/>
-          <w:szCs w:val="20"/>
-        </w:rPr>
-      </w:pPr>
-      <w:r>
-        <w:rPr>
-          <w:sz w:val="20"/>
-          <w:szCs w:val="20"/>
-        </w:rPr>
-        <w:t xml:space="preserve">job </w:t>
-      </w:r>
-      <w:r>
-        <w:rPr>
-          <w:sz w:val="20"/>
-          <w:szCs w:val="20"/>
-        </w:rPr>
-        <w:t>3898</w:t>
-      </w:r>
-    </w:p>
-    <w:p>
-      <w:pPr>
-        <w:pStyle w:val="Normal"/>
-        <w:rPr>
-          <w:sz w:val="20"/>
-          <w:szCs w:val="20"/>
-        </w:rPr>
-      </w:pPr>
-      <w:bookmarkStart w:id="212" w:name="__DdeLink__1478_594593306"/>
-      <w:bookmarkStart w:id="213" w:name="__DdeLink__896_76972392213222"/>
-      <w:r>
-        <w:rPr>
-          <w:sz w:val="20"/>
-          <w:szCs w:val="20"/>
-        </w:rPr>
-        <w:t xml:space="preserve">qsub -j y -o cgenie_output -V -S /bin/bash runmuffin.sh cgenie.eb_go_gs_ac_bg_sg_rg.worjh2.BASES DOM/01_OMEN_GENIE_PreInd_April2017 </w:t>
-      </w:r>
-      <w:bookmarkEnd w:id="213"/>
-      <w:r>
-        <w:rPr>
-          <w:sz w:val="20"/>
-          <w:szCs w:val="20"/>
-        </w:rPr>
-        <w:t>0205_02_worjh2_closed_with_PO4_Full_OMEN_zbio_wMiddelb_k_PALASTANGA_oxic_anoxic_P_fromstudy</w:t>
-      </w:r>
-      <w:bookmarkEnd w:id="212"/>
-      <w:r>
-        <w:rPr>
-          <w:sz w:val="20"/>
-          <w:szCs w:val="20"/>
-        </w:rPr>
-        <w:t xml:space="preserve"> 20000</w:t>
-      </w:r>
-    </w:p>
-    <w:p>
-      <w:pPr>
-        <w:pStyle w:val="Normal"/>
-        <w:rPr/>
-      </w:pPr>
-      <w:r>
-        <w:rPr/>
-      </w:r>
-    </w:p>
-    <w:p>
-      <w:pPr>
-        <w:pStyle w:val="Normal"/>
-        <w:rPr/>
-      </w:pPr>
-      <w:r>
-        <w:rPr/>
+          <w:b/>
+          <w:bCs/>
+          <w:sz w:val="28"/>
+          <w:szCs w:val="28"/>
+        </w:rPr>
+        <w:t>2.05.02017  #######################</w:t>
+      </w:r>
+    </w:p>
+    <w:p>
+      <w:pPr>
+        <w:pStyle w:val="Normal"/>
+        <w:rPr/>
+      </w:pPr>
+      <w:r>
+        <w:rPr/>
+      </w:r>
+    </w:p>
+    <w:p>
+      <w:pPr>
+        <w:pStyle w:val="Normal"/>
+        <w:rPr>
+          <w:b/>
+          <w:bCs/>
+        </w:rPr>
+      </w:pPr>
+      <w:r>
+        <w:rPr>
+          <w:b/>
+          <w:bCs/>
+        </w:rPr>
+        <w:t>test with new nasmelist parameters and calculation of apparent_k → calc. k1 &amp; k2 = k1/100</w:t>
+      </w:r>
+    </w:p>
+    <w:p>
+      <w:pPr>
+        <w:pStyle w:val="Normal"/>
+        <w:rPr>
+          <w:b/>
+          <w:bCs/>
+        </w:rPr>
+      </w:pPr>
+      <w:r>
+        <w:rPr>
+          <w:b/>
+          <w:bCs/>
+        </w:rPr>
+      </w:r>
+    </w:p>
+    <w:p>
+      <w:pPr>
+        <w:pStyle w:val="Normal"/>
+        <w:rPr>
+          <w:b w:val="false"/>
+          <w:bCs w:val="false"/>
+        </w:rPr>
+      </w:pPr>
+      <w:r>
+        <w:rPr>
+          <w:b w:val="false"/>
+          <w:bCs w:val="false"/>
+        </w:rPr>
+        <w:t>1) Biotic – Full OMEN – k after Boudreau:</w:t>
+      </w:r>
+    </w:p>
+    <w:p>
+      <w:pPr>
+        <w:pStyle w:val="Normal"/>
+        <w:rPr>
+          <w:b w:val="false"/>
+          <w:bCs w:val="false"/>
+        </w:rPr>
+      </w:pPr>
+      <w:r>
+        <w:rPr>
+          <w:b w:val="false"/>
+          <w:bCs w:val="false"/>
+        </w:rPr>
+        <w:t>job 3921</w:t>
+      </w:r>
+    </w:p>
+    <w:p>
+      <w:pPr>
+        <w:pStyle w:val="Normal"/>
+        <w:rPr>
+          <w:b w:val="false"/>
+          <w:bCs w:val="false"/>
+        </w:rPr>
+      </w:pPr>
+      <w:r>
+        <w:rPr>
+          <w:b w:val="false"/>
+          <w:bCs w:val="false"/>
+        </w:rPr>
+        <w:t>qsub -j y -o cgenie_output -V -S /bin/bash runmuffin.sh cgenie.eb_go_gs_ac_bg_sg_rg.worjh2.BASES DOM/01_OMEN_GENIE_PreInd_April2017 2205_worjh2_closed_boudreau1997 10000</w:t>
       </w:r>
     </w:p>
     <w:sectPr>
@@ -15664,7 +15716,7 @@
         <w:tab w:val="left" w:pos="709" w:leader="none"/>
       </w:tabs>
       <w:suppressAutoHyphens w:val="true"/>
-      <w:overflowPunct w:val="true"/>
+      <w:overflowPunct w:val="false"/>
       <w:bidi w:val="0"/>
       <w:jc w:val="left"/>
     </w:pPr>

</xml_diff>

<commit_message>
hypsometry modelled with other BC and N:C ratio for East Pacific
</commit_message>
<xml_diff>
--- a/FORTRAN_code/cGENIE/1_RUN_commands_PreInd.docx
+++ b/FORTRAN_code/cGENIE/1_RUN_commands_PreInd.docx
@@ -696,8 +696,8 @@
         </w:rPr>
         <w:t xml:space="preserve">USE base-config WITH 8 OCEAN-LEVELS: </w:t>
       </w:r>
-      <w:bookmarkStart w:id="0" w:name="__DdeLink__75_736416807"/>
-      <w:bookmarkStart w:id="1" w:name="__DdeLink__77_736416807"/>
+      <w:bookmarkStart w:id="0" w:name="__DdeLink__77_736416807"/>
+      <w:bookmarkStart w:id="1" w:name="__DdeLink__75_736416807"/>
       <w:bookmarkEnd w:id="0"/>
       <w:bookmarkEnd w:id="1"/>
       <w:r>
@@ -1300,8 +1300,8 @@
         </w:rPr>
         <w:t xml:space="preserve"> DOM/09_OMEN_GENIE_PreInd_March2017 </w:t>
       </w:r>
-      <w:bookmarkStart w:id="3" w:name="Bookmark1"/>
-      <w:bookmarkStart w:id="4" w:name="Bookmark"/>
+      <w:bookmarkStart w:id="3" w:name="Bookmark"/>
+      <w:bookmarkStart w:id="4" w:name="Bookmark1"/>
       <w:r>
         <w:rPr>
           <w:sz w:val="20"/>
@@ -2800,8 +2800,8 @@
         </w:rPr>
         <w:t xml:space="preserve">qsub -j y -o cgenie_output -V -S /bin/bash runmuffin.sh cgenie.eb_go_gs_ac_bg_sg_rg.worjh2.BASES DOM/09_OMEN_GENIE_PreInd_March2017 </w:t>
       </w:r>
-      <w:bookmarkStart w:id="12" w:name="__DdeLink__338_1556355869"/>
-      <w:bookmarkStart w:id="13" w:name="__DdeLink__332_1556355869"/>
+      <w:bookmarkStart w:id="12" w:name="__DdeLink__332_1556355869"/>
+      <w:bookmarkStart w:id="13" w:name="__DdeLink__338_1556355869"/>
       <w:r>
         <w:rPr>
           <w:sz w:val="20"/>
@@ -5622,8 +5622,8 @@
         </w:rPr>
         <w:t>31</w:t>
       </w:r>
-      <w:bookmarkStart w:id="22" w:name="__DdeLink__750_966095155"/>
-      <w:bookmarkStart w:id="23" w:name="__DdeLink__338_15563558691"/>
+      <w:bookmarkStart w:id="22" w:name="__DdeLink__338_15563558691"/>
+      <w:bookmarkStart w:id="23" w:name="__DdeLink__750_966095155"/>
       <w:r>
         <w:rPr>
           <w:sz w:val="20"/>
@@ -6013,8 +6013,8 @@
         </w:rPr>
         <w:t>31</w:t>
       </w:r>
-      <w:bookmarkStart w:id="26" w:name="__DdeLink__756_966095155"/>
-      <w:bookmarkStart w:id="27" w:name="__DdeLink__338_155635586911"/>
+      <w:bookmarkStart w:id="26" w:name="__DdeLink__338_155635586911"/>
+      <w:bookmarkStart w:id="27" w:name="__DdeLink__756_966095155"/>
       <w:r>
         <w:rPr>
           <w:sz w:val="20"/>
@@ -6516,8 +6516,8 @@
         </w:rPr>
         <w:t>0404</w:t>
       </w:r>
-      <w:bookmarkStart w:id="32" w:name="__DdeLink__763_966095155"/>
-      <w:bookmarkStart w:id="33" w:name="__DdeLink__338_1556355869111"/>
+      <w:bookmarkStart w:id="32" w:name="__DdeLink__338_1556355869111"/>
+      <w:bookmarkStart w:id="33" w:name="__DdeLink__763_966095155"/>
       <w:r>
         <w:rPr>
           <w:sz w:val="20"/>
@@ -7731,8 +7731,8 @@
           <w:szCs w:val="14"/>
         </w:rPr>
       </w:pPr>
-      <w:bookmarkStart w:id="46" w:name="__DdeLink__463_1469956085111111112"/>
-      <w:bookmarkStart w:id="47" w:name="__DdeLink__681_385375668"/>
+      <w:bookmarkStart w:id="46" w:name="__DdeLink__681_385375668"/>
+      <w:bookmarkStart w:id="47" w:name="__DdeLink__463_1469956085111111112"/>
       <w:r>
         <w:rPr>
           <w:sz w:val="14"/>
@@ -8744,8 +8744,8 @@
           <w:szCs w:val="20"/>
         </w:rPr>
       </w:pPr>
-      <w:bookmarkStart w:id="58" w:name="__DdeLink__463_14699560851111111121"/>
-      <w:bookmarkStart w:id="59" w:name="__DdeLink__681_3853756681"/>
+      <w:bookmarkStart w:id="58" w:name="__DdeLink__681_3853756681"/>
+      <w:bookmarkStart w:id="59" w:name="__DdeLink__463_14699560851111111121"/>
       <w:r>
         <w:rPr>
           <w:sz w:val="20"/>
@@ -8983,8 +8983,8 @@
         </w:rPr>
         <w:t xml:space="preserve">qsub -j y -o cgenie_output -V -S /bin/bash runmuffin.sh cgenie.eb_go_gs_ac_bg_sg_rg.worjh2.BASES DOM/01_OMEN_GENIE_PreInd_April2017 </w:t>
       </w:r>
-      <w:bookmarkStart w:id="61" w:name="__DdeLink__950_1673659679"/>
-      <w:bookmarkStart w:id="62" w:name="__DdeLink__884_769723922"/>
+      <w:bookmarkStart w:id="61" w:name="__DdeLink__884_769723922"/>
+      <w:bookmarkStart w:id="62" w:name="__DdeLink__950_1673659679"/>
       <w:r>
         <w:rPr>
           <w:b w:val="false"/>
@@ -9074,8 +9074,8 @@
         </w:rPr>
         <w:t>qsub -j y -o cgenie_output -V -S /bin/bash runmuffin.sh cgenie.eb_go_gs_ac_bg_sg_rg.worjh2.BASES DOM/01_OMEN_GENIE_PreInd_April2017 0604_02</w:t>
       </w:r>
-      <w:bookmarkStart w:id="63" w:name="__DdeLink__338_1556355869112"/>
-      <w:bookmarkStart w:id="64" w:name="__DdeLink__332_1556355869112"/>
+      <w:bookmarkStart w:id="63" w:name="__DdeLink__332_1556355869112"/>
+      <w:bookmarkStart w:id="64" w:name="__DdeLink__338_1556355869112"/>
       <w:r>
         <w:rPr>
           <w:sz w:val="20"/>
@@ -9521,8 +9521,8 @@
         </w:rPr>
         <w:t xml:space="preserve">qsub -j y -o cgenie_output -V -S /bin/bash runmuffin.sh cgenie.eb_go_gs_ac_bg_sg_rg.worjh2.BASES DOM/01_OMEN_GENIE_PreInd_April2017 </w:t>
       </w:r>
-      <w:bookmarkStart w:id="67" w:name="__DdeLink__960_1673659679"/>
-      <w:bookmarkStart w:id="68" w:name="__DdeLink__463_1469956085121"/>
+      <w:bookmarkStart w:id="67" w:name="__DdeLink__463_1469956085121"/>
+      <w:bookmarkStart w:id="68" w:name="__DdeLink__960_1673659679"/>
       <w:bookmarkEnd w:id="66"/>
       <w:r>
         <w:rPr>
@@ -10349,8 +10349,8 @@
         </w:rPr>
         <w:t>0804_01</w:t>
       </w:r>
-      <w:bookmarkStart w:id="80" w:name="__DdeLink__338_15563558691121"/>
-      <w:bookmarkStart w:id="81" w:name="__DdeLink__888_769723922"/>
+      <w:bookmarkStart w:id="80" w:name="__DdeLink__888_769723922"/>
+      <w:bookmarkStart w:id="81" w:name="__DdeLink__338_15563558691121"/>
       <w:r>
         <w:rPr>
           <w:sz w:val="20"/>
@@ -10696,8 +10696,8 @@
         </w:rPr>
         <w:t xml:space="preserve">qsub -j y -o cgenie_output -V -S /bin/bash runmuffin.sh cgenie.eb_go_gs_ac_bg_sg_rg.worjh2.BASES DOM/01_OMEN_GENIE_PreInd_April2017 </w:t>
       </w:r>
-      <w:bookmarkStart w:id="82" w:name="__DdeLink__958_1673659679"/>
-      <w:bookmarkStart w:id="83" w:name="__DdeLink__332_155635586911211"/>
+      <w:bookmarkStart w:id="82" w:name="__DdeLink__332_155635586911211"/>
+      <w:bookmarkStart w:id="83" w:name="__DdeLink__958_1673659679"/>
       <w:r>
         <w:rPr>
           <w:sz w:val="20"/>
@@ -10705,8 +10705,8 @@
         </w:rPr>
         <w:t>0804_05</w:t>
       </w:r>
-      <w:bookmarkStart w:id="84" w:name="__DdeLink__338_155635586911211"/>
-      <w:bookmarkStart w:id="85" w:name="__DdeLink__892_769723922"/>
+      <w:bookmarkStart w:id="84" w:name="__DdeLink__892_769723922"/>
+      <w:bookmarkStart w:id="85" w:name="__DdeLink__338_155635586911211"/>
       <w:r>
         <w:rPr>
           <w:sz w:val="20"/>
@@ -11113,8 +11113,8 @@
         </w:rPr>
         <w:t xml:space="preserve">qsub -j y -o cgenie_output -V -S /bin/bash runmuffin.sh cgenie.eb_go_gs_ac_bg_sg_rg.worjh2.BASES DOM/01_OMEN_GENIE_PreInd_April2017 </w:t>
       </w:r>
-      <w:bookmarkStart w:id="88" w:name="__DdeLink__962_1673659679"/>
-      <w:bookmarkStart w:id="89" w:name="__DdeLink__463_146995608511211"/>
+      <w:bookmarkStart w:id="88" w:name="__DdeLink__463_146995608511211"/>
+      <w:bookmarkStart w:id="89" w:name="__DdeLink__962_1673659679"/>
       <w:r>
         <w:rPr>
           <w:sz w:val="20"/>
@@ -11444,10 +11444,10 @@
         </w:rPr>
         <w:t xml:space="preserve">qsub -j y -o cgenie_output -V -S /bin/bash runmuffin.sh cgenie.eb_go_gs_ac_bg_sg_rg.worjh2.BASES DOM/01_OMEN_GENIE_PreInd_April2017 </w:t>
       </w:r>
-      <w:bookmarkStart w:id="94" w:name="__DdeLink__900_769723922"/>
-      <w:bookmarkStart w:id="95" w:name="__DdeLink__898_769723922"/>
-      <w:bookmarkStart w:id="96" w:name="__DdeLink__964_1673659679"/>
-      <w:bookmarkStart w:id="97" w:name="__DdeLink__463_1469956085111111211"/>
+      <w:bookmarkStart w:id="94" w:name="__DdeLink__463_1469956085111111211"/>
+      <w:bookmarkStart w:id="95" w:name="__DdeLink__964_1673659679"/>
+      <w:bookmarkStart w:id="96" w:name="__DdeLink__898_769723922"/>
+      <w:bookmarkStart w:id="97" w:name="__DdeLink__900_769723922"/>
       <w:r>
         <w:rPr>
           <w:sz w:val="20"/>
@@ -11745,8 +11745,8 @@
           <w:szCs w:val="20"/>
         </w:rPr>
       </w:pPr>
-      <w:bookmarkStart w:id="103" w:name="__DdeLink__1005_1414296712"/>
-      <w:bookmarkStart w:id="104" w:name="Bookmark5"/>
+      <w:bookmarkStart w:id="103" w:name="Bookmark5"/>
+      <w:bookmarkStart w:id="104" w:name="__DdeLink__1005_1414296712"/>
       <w:bookmarkEnd w:id="103"/>
       <w:bookmarkEnd w:id="104"/>
       <w:r>
@@ -11759,8 +11759,8 @@
         </w:rPr>
         <w:t xml:space="preserve">qsub -j y -o cgenie_output -V -S /bin/bash runmuffin.sh cgenie.eb_go_gs_ac_bg_sg_rg.worjh2.BASES DOM/01_OMEN_GENIE_PreInd_April2017 </w:t>
       </w:r>
-      <w:bookmarkStart w:id="105" w:name="__DdeLink__967_1673659679"/>
-      <w:bookmarkStart w:id="106" w:name="__DdeLink__906_769723922"/>
+      <w:bookmarkStart w:id="105" w:name="__DdeLink__906_769723922"/>
+      <w:bookmarkStart w:id="106" w:name="__DdeLink__967_1673659679"/>
       <w:r>
         <w:rPr>
           <w:b w:val="false"/>
@@ -12043,8 +12043,8 @@
         </w:rPr>
         <w:t>qsub -j y -o cgenie_output -V -S /bin/bash runmuffin.sh cgenie.eb_go_gs_ac_bg_sg_rg.worjh2.BASES DOM/01_OMEN_GENIE_PreInd_April2017 14</w:t>
       </w:r>
-      <w:bookmarkStart w:id="110" w:name="__DdeLink__962_16736596791"/>
-      <w:bookmarkStart w:id="111" w:name="__DdeLink__463_1469956085112111"/>
+      <w:bookmarkStart w:id="110" w:name="__DdeLink__463_1469956085112111"/>
+      <w:bookmarkStart w:id="111" w:name="__DdeLink__962_16736596791"/>
       <w:r>
         <w:rPr>
           <w:sz w:val="20"/>
@@ -12131,10 +12131,10 @@
         </w:rPr>
         <w:t>qsub -j y -o cgenie_output -V -S /bin/bash runmuffin.sh cgenie.eb_go_gs_ac_bg_sg_rg.worjh2.BASES DOM/01_OMEN_GENIE_PreInd_April2017 14</w:t>
       </w:r>
-      <w:bookmarkStart w:id="113" w:name="__DdeLink__900_7697239221"/>
-      <w:bookmarkStart w:id="114" w:name="__DdeLink__898_7697239221"/>
-      <w:bookmarkStart w:id="115" w:name="__DdeLink__964_16736596791"/>
-      <w:bookmarkStart w:id="116" w:name="__DdeLink__463_14699560851111112111"/>
+      <w:bookmarkStart w:id="113" w:name="__DdeLink__463_14699560851111112111"/>
+      <w:bookmarkStart w:id="114" w:name="__DdeLink__964_16736596791"/>
+      <w:bookmarkStart w:id="115" w:name="__DdeLink__898_7697239221"/>
+      <w:bookmarkStart w:id="116" w:name="__DdeLink__900_7697239221"/>
       <w:r>
         <w:rPr>
           <w:sz w:val="20"/>
@@ -12223,10 +12223,10 @@
         </w:rPr>
         <w:t>qsub -j y -o cgenie_output -V -S /bin/bash runmuffin.sh cgenie.eb_go_gs_ac_bg_sg_rg.worjh2.BASES DOM/01_OMEN_GENIE_PreInd_April2017 14</w:t>
       </w:r>
-      <w:bookmarkStart w:id="118" w:name="__DdeLink__900_76972392211"/>
-      <w:bookmarkStart w:id="119" w:name="__DdeLink__898_76972392211"/>
-      <w:bookmarkStart w:id="120" w:name="__DdeLink__964_167365967911"/>
-      <w:bookmarkStart w:id="121" w:name="__DdeLink__463_146995608511111121111"/>
+      <w:bookmarkStart w:id="118" w:name="__DdeLink__463_146995608511111121111"/>
+      <w:bookmarkStart w:id="119" w:name="__DdeLink__964_167365967911"/>
+      <w:bookmarkStart w:id="120" w:name="__DdeLink__898_76972392211"/>
+      <w:bookmarkStart w:id="121" w:name="__DdeLink__900_76972392211"/>
       <w:r>
         <w:rPr>
           <w:sz w:val="20"/>
@@ -12491,8 +12491,8 @@
           <w:szCs w:val="20"/>
         </w:rPr>
       </w:pPr>
-      <w:bookmarkStart w:id="127" w:name="__DdeLink__1005_14142967121"/>
-      <w:bookmarkStart w:id="128" w:name="Bookmark51"/>
+      <w:bookmarkStart w:id="127" w:name="Bookmark51"/>
+      <w:bookmarkStart w:id="128" w:name="__DdeLink__1005_14142967121"/>
       <w:bookmarkEnd w:id="127"/>
       <w:bookmarkEnd w:id="128"/>
       <w:r>
@@ -12505,8 +12505,8 @@
         </w:rPr>
         <w:t>qsub -j y -o cgenie_output -V -S /bin/bash runmuffin.sh cgenie.eb_go_gs_ac_bg_sg_rg.worjh2.BASES DOM/01_OMEN_GENIE_PreInd_April2017 14</w:t>
       </w:r>
-      <w:bookmarkStart w:id="129" w:name="__DdeLink__967_16736596791"/>
-      <w:bookmarkStart w:id="130" w:name="__DdeLink__906_7697239221"/>
+      <w:bookmarkStart w:id="129" w:name="__DdeLink__906_7697239221"/>
+      <w:bookmarkStart w:id="130" w:name="__DdeLink__967_16736596791"/>
       <w:r>
         <w:rPr>
           <w:b w:val="false"/>
@@ -12692,8 +12692,8 @@
         </w:rPr>
         <w:t>qsub -j y -o cgenie_output -V -S /bin/bash runmuffin.sh cgenie.eb_go_gs_ac_bg_sg_rg.worjh2.BASES DOM/01_OMEN_GENIE_PreInd_April2017 14</w:t>
       </w:r>
-      <w:bookmarkStart w:id="134" w:name="__DdeLink__962_167365967911"/>
-      <w:bookmarkStart w:id="135" w:name="__DdeLink__463_14699560851121111"/>
+      <w:bookmarkStart w:id="134" w:name="__DdeLink__463_14699560851121111"/>
+      <w:bookmarkStart w:id="135" w:name="__DdeLink__962_167365967911"/>
       <w:r>
         <w:rPr>
           <w:sz w:val="20"/>
@@ -12785,8 +12785,8 @@
         </w:rPr>
         <w:t>qsub -j y -o cgenie_output -V -S /bin/bash runmuffin.sh cgenie.eb_go_gs_ac_bg_sg_rg.worjh2.BASES DOM/01_OMEN_GENIE_PreInd_April2017 14</w:t>
       </w:r>
-      <w:bookmarkStart w:id="137" w:name="__DdeLink__962_167365967912"/>
-      <w:bookmarkStart w:id="138" w:name="__DdeLink__463_14699560851121112"/>
+      <w:bookmarkStart w:id="137" w:name="__DdeLink__463_14699560851121112"/>
+      <w:bookmarkStart w:id="138" w:name="__DdeLink__962_167365967912"/>
       <w:r>
         <w:rPr>
           <w:sz w:val="20"/>
@@ -12879,8 +12879,8 @@
         </w:rPr>
         <w:t>qsub -j y -o cgenie_output -V -S /bin/bash runmuffin.sh cgenie.eb_go_gs_ac_bg_sg_rg.worjh2.BASES DOM/01_OMEN_GENIE_PreInd_April2017 14</w:t>
       </w:r>
-      <w:bookmarkStart w:id="141" w:name="__DdeLink__962_1673659679121"/>
-      <w:bookmarkStart w:id="142" w:name="__DdeLink__463_146995608511211121"/>
+      <w:bookmarkStart w:id="141" w:name="__DdeLink__463_146995608511211121"/>
+      <w:bookmarkStart w:id="142" w:name="__DdeLink__962_1673659679121"/>
       <w:r>
         <w:rPr>
           <w:sz w:val="20"/>
@@ -13095,8 +13095,8 @@
         </w:rPr>
         <w:t>24</w:t>
       </w:r>
-      <w:bookmarkStart w:id="145" w:name="__DdeLink__960_16736596791"/>
-      <w:bookmarkStart w:id="146" w:name="__DdeLink__463_14699560851211"/>
+      <w:bookmarkStart w:id="145" w:name="__DdeLink__463_14699560851211"/>
+      <w:bookmarkStart w:id="146" w:name="__DdeLink__960_16736596791"/>
       <w:r>
         <w:rPr>
           <w:sz w:val="20"/>
@@ -13480,10 +13480,10 @@
         </w:rPr>
         <w:t>qsub -j y -o cgenie_output -V -S /bin/bash runmuffin.sh cgenie.eb_go_gs_ac_bg_sg_rg.worjh2.BASES DOM/01_OMEN_GENIE_PreInd_April2017 24</w:t>
       </w:r>
-      <w:bookmarkStart w:id="152" w:name="__DdeLink__900_76972392212"/>
-      <w:bookmarkStart w:id="153" w:name="__DdeLink__898_76972392212"/>
-      <w:bookmarkStart w:id="154" w:name="__DdeLink__964_167365967912"/>
-      <w:bookmarkStart w:id="155" w:name="__DdeLink__463_146995608511111121112"/>
+      <w:bookmarkStart w:id="152" w:name="__DdeLink__463_146995608511111121112"/>
+      <w:bookmarkStart w:id="153" w:name="__DdeLink__964_167365967912"/>
+      <w:bookmarkStart w:id="154" w:name="__DdeLink__898_76972392212"/>
+      <w:bookmarkStart w:id="155" w:name="__DdeLink__900_76972392212"/>
       <w:r>
         <w:rPr>
           <w:sz w:val="20"/>
@@ -13572,10 +13572,10 @@
         </w:rPr>
         <w:t>qsub -j y -o cgenie_output -V -S /bin/bash runmuffin.sh cgenie.eb_go_gs_ac_bg_sg_rg.worjh2.BASES DOM/01_OMEN_GENIE_PreInd_April2017 24</w:t>
       </w:r>
-      <w:bookmarkStart w:id="157" w:name="__DdeLink__900_769723922111"/>
-      <w:bookmarkStart w:id="158" w:name="__DdeLink__898_769723922111"/>
-      <w:bookmarkStart w:id="159" w:name="__DdeLink__964_1673659679111"/>
-      <w:bookmarkStart w:id="160" w:name="__DdeLink__463_1469956085111111211111"/>
+      <w:bookmarkStart w:id="157" w:name="__DdeLink__463_1469956085111111211111"/>
+      <w:bookmarkStart w:id="158" w:name="__DdeLink__964_1673659679111"/>
+      <w:bookmarkStart w:id="159" w:name="__DdeLink__898_769723922111"/>
+      <w:bookmarkStart w:id="160" w:name="__DdeLink__900_769723922111"/>
       <w:r>
         <w:rPr>
           <w:sz w:val="20"/>
@@ -13937,8 +13937,8 @@
         </w:rPr>
       </w:pPr>
       <w:bookmarkStart w:id="168" w:name="__DdeLink__1395_2141813218"/>
-      <w:bookmarkStart w:id="169" w:name="__DdeLink__1005_141429671211"/>
-      <w:bookmarkStart w:id="170" w:name="Bookmark511"/>
+      <w:bookmarkStart w:id="169" w:name="Bookmark511"/>
+      <w:bookmarkStart w:id="170" w:name="__DdeLink__1005_141429671211"/>
       <w:bookmarkEnd w:id="169"/>
       <w:bookmarkEnd w:id="170"/>
       <w:r>
@@ -13951,8 +13951,8 @@
         </w:rPr>
         <w:t>qsub -j y -o cgenie_output -V -S /bin/bash runmuffin.sh cgenie.eb_go_gs_ac_bg_sg_rg.worjh2.BASES DOM/01_OMEN_GENIE_PreInd_April2017 24</w:t>
       </w:r>
-      <w:bookmarkStart w:id="171" w:name="__DdeLink__967_167365967911"/>
-      <w:bookmarkStart w:id="172" w:name="__DdeLink__906_76972392211"/>
+      <w:bookmarkStart w:id="171" w:name="__DdeLink__906_76972392211"/>
+      <w:bookmarkStart w:id="172" w:name="__DdeLink__967_167365967911"/>
       <w:r>
         <w:rPr>
           <w:b w:val="false"/>
@@ -14293,8 +14293,8 @@
         </w:rPr>
         <w:t xml:space="preserve">qsub -j y -o cgenie_output -V -S /bin/bash runmuffin.sh cgenie.eb_go_gs_ac_bg_sg_rg.worjh2.BASES DOM/01_OMEN_GENIE_PreInd_April2017 </w:t>
       </w:r>
-      <w:bookmarkStart w:id="176" w:name="__DdeLink__1390_249681407"/>
-      <w:bookmarkStart w:id="177" w:name="__DdeLink__1428_249681407"/>
+      <w:bookmarkStart w:id="176" w:name="__DdeLink__1428_249681407"/>
+      <w:bookmarkStart w:id="177" w:name="__DdeLink__1390_249681407"/>
       <w:bookmarkEnd w:id="175"/>
       <w:r>
         <w:rPr>
@@ -14380,9 +14380,9 @@
         </w:rPr>
         <w:t xml:space="preserve">qsub -j y -o cgenie_output -V -S /bin/bash runmuffin.sh cgenie.eb_go_gs_ac_bg_sg_rg.worjh2.BASES DOM/01_OMEN_GENIE_PreInd_April2017 </w:t>
       </w:r>
-      <w:bookmarkStart w:id="179" w:name="__DdeLink__1452_206046024"/>
+      <w:bookmarkStart w:id="179" w:name="__DdeLink__1415_249681407"/>
       <w:bookmarkStart w:id="180" w:name="__DdeLink__1394_249681407"/>
-      <w:bookmarkStart w:id="181" w:name="__DdeLink__1415_249681407"/>
+      <w:bookmarkStart w:id="181" w:name="__DdeLink__1452_206046024"/>
       <w:bookmarkEnd w:id="178"/>
       <w:r>
         <w:rPr>
@@ -14470,8 +14470,8 @@
         </w:rPr>
         <w:t xml:space="preserve">qsub -j y -o cgenie_output -V -S /bin/bash runmuffin.sh cgenie.eb_go_gs_ac_bg_sg_rg.worjh2.BASES DOM/01_OMEN_GENIE_PreInd_April2017 </w:t>
       </w:r>
-      <w:bookmarkStart w:id="183" w:name="__DdeLink__1396_249681407"/>
-      <w:bookmarkStart w:id="184" w:name="__DdeLink__1417_249681407"/>
+      <w:bookmarkStart w:id="183" w:name="__DdeLink__1417_249681407"/>
+      <w:bookmarkStart w:id="184" w:name="__DdeLink__1396_249681407"/>
       <w:bookmarkEnd w:id="182"/>
       <w:r>
         <w:rPr>
@@ -14557,8 +14557,8 @@
         </w:rPr>
         <w:t xml:space="preserve">qsub -j y -o cgenie_output -V -S /bin/bash runmuffin.sh cgenie.eb_go_gs_ac_bg_sg_rg.worjh2.BASES DOM/01_OMEN_GENIE_PreInd_April2017 </w:t>
       </w:r>
-      <w:bookmarkStart w:id="186" w:name="__DdeLink__1398_249681407"/>
-      <w:bookmarkStart w:id="187" w:name="__DdeLink__1420_249681407"/>
+      <w:bookmarkStart w:id="186" w:name="__DdeLink__1420_249681407"/>
+      <w:bookmarkStart w:id="187" w:name="__DdeLink__1398_249681407"/>
       <w:bookmarkEnd w:id="185"/>
       <w:r>
         <w:rPr>
@@ -14662,8 +14662,8 @@
         </w:rPr>
         <w:t xml:space="preserve">qsub -j y -o cgenie_output -V -S /bin/bash runmuffin.sh cgenie.eb_go_gs_ac_bg_sg_rg.worjh2.BASES DOM/01_OMEN_GENIE_PreInd_April2017 </w:t>
       </w:r>
-      <w:bookmarkStart w:id="190" w:name="__DdeLink__1400_249681407"/>
-      <w:bookmarkStart w:id="191" w:name="__DdeLink__1422_249681407"/>
+      <w:bookmarkStart w:id="190" w:name="__DdeLink__1422_249681407"/>
+      <w:bookmarkStart w:id="191" w:name="__DdeLink__1400_249681407"/>
       <w:bookmarkEnd w:id="189"/>
       <w:r>
         <w:rPr>
@@ -14750,9 +14750,9 @@
         </w:rPr>
         <w:t xml:space="preserve">qsub -j y -o cgenie_output -V -S /bin/bash runmuffin.sh cgenie.eb_go_gs_ac_bg_sg_rg.worjh2.BASES DOM/01_OMEN_GENIE_PreInd_April2017 </w:t>
       </w:r>
-      <w:bookmarkStart w:id="193" w:name="__DdeLink__1392_249681407"/>
+      <w:bookmarkStart w:id="193" w:name="__DdeLink__1426_249681407"/>
       <w:bookmarkStart w:id="194" w:name="__DdeLink__1424_249681407"/>
-      <w:bookmarkStart w:id="195" w:name="__DdeLink__1426_249681407"/>
+      <w:bookmarkStart w:id="195" w:name="__DdeLink__1392_249681407"/>
       <w:bookmarkEnd w:id="192"/>
       <w:r>
         <w:rPr>
@@ -14864,8 +14864,8 @@
         </w:rPr>
         <w:t xml:space="preserve">qsub -j y -o cgenie_output -V -S /bin/bash runmuffin.sh cgenie.eb_go_gs_ac_bg_sg_rg.worjh2.BASES DOM/01_OMEN_GENIE_PreInd_April2017 </w:t>
       </w:r>
-      <w:bookmarkStart w:id="197" w:name="__DdeLink__1404_249681407"/>
-      <w:bookmarkStart w:id="198" w:name="__DdeLink__1432_249681407"/>
+      <w:bookmarkStart w:id="197" w:name="__DdeLink__1432_249681407"/>
+      <w:bookmarkStart w:id="198" w:name="__DdeLink__1404_249681407"/>
       <w:bookmarkEnd w:id="196"/>
       <w:r>
         <w:rPr>
@@ -14951,8 +14951,8 @@
         </w:rPr>
         <w:t xml:space="preserve">qsub -j y -o cgenie_output -V -S /bin/bash runmuffin.sh cgenie.eb_go_gs_ac_bg_sg_rg.worjh2.BASES DOM/01_OMEN_GENIE_PreInd_April2017 </w:t>
       </w:r>
-      <w:bookmarkStart w:id="200" w:name="__DdeLink__1409_249681407"/>
-      <w:bookmarkStart w:id="201" w:name="__DdeLink__1434_249681407"/>
+      <w:bookmarkStart w:id="200" w:name="__DdeLink__1434_249681407"/>
+      <w:bookmarkStart w:id="201" w:name="__DdeLink__1409_249681407"/>
       <w:bookmarkEnd w:id="199"/>
       <w:r>
         <w:rPr>
@@ -15038,8 +15038,8 @@
         </w:rPr>
         <w:t xml:space="preserve">qsub -j y -o cgenie_output -V -S /bin/bash runmuffin.sh cgenie.eb_go_gs_ac_bg_sg_rg.worjh2.BASES DOM/01_OMEN_GENIE_PreInd_April2017 </w:t>
       </w:r>
-      <w:bookmarkStart w:id="203" w:name="__DdeLink__1411_249681407"/>
-      <w:bookmarkStart w:id="204" w:name="__DdeLink__1436_249681407"/>
+      <w:bookmarkStart w:id="203" w:name="__DdeLink__1436_249681407"/>
+      <w:bookmarkStart w:id="204" w:name="__DdeLink__1411_249681407"/>
       <w:bookmarkEnd w:id="202"/>
       <w:r>
         <w:rPr>
@@ -15125,8 +15125,8 @@
         </w:rPr>
         <w:t xml:space="preserve">qsub -j y -o cgenie_output -V -S /bin/bash runmuffin.sh cgenie.eb_go_gs_ac_bg_sg_rg.worjh2.BASES DOM/01_OMEN_GENIE_PreInd_April2017 </w:t>
       </w:r>
-      <w:bookmarkStart w:id="206" w:name="__DdeLink__1413_249681407"/>
-      <w:bookmarkStart w:id="207" w:name="__DdeLink__1438_249681407"/>
+      <w:bookmarkStart w:id="206" w:name="__DdeLink__1438_249681407"/>
+      <w:bookmarkStart w:id="207" w:name="__DdeLink__1413_249681407"/>
       <w:bookmarkEnd w:id="205"/>
       <w:r>
         <w:rPr>
@@ -15215,8 +15215,8 @@
         </w:rPr>
         <w:t xml:space="preserve">qsub -j y -o cgenie_output -V -S /bin/bash runmuffin.sh cgenie.eb_go_gs_ac_bg_sg_rg.worjh2.BASES DOM/01_OMEN_GENIE_PreInd_April2017 </w:t>
       </w:r>
-      <w:bookmarkStart w:id="209" w:name="__DdeLink__1406_249681407"/>
-      <w:bookmarkStart w:id="210" w:name="__DdeLink__1430_249681407"/>
+      <w:bookmarkStart w:id="209" w:name="__DdeLink__1430_249681407"/>
+      <w:bookmarkStart w:id="210" w:name="__DdeLink__1406_249681407"/>
       <w:r>
         <w:rPr>
           <w:color w:val="00000A"/>
@@ -15296,8 +15296,8 @@
         <w:pStyle w:val="Normal"/>
         <w:rPr/>
       </w:pPr>
-      <w:bookmarkStart w:id="212" w:name="__DdeLink__1491_1516232816"/>
-      <w:bookmarkStart w:id="213" w:name="__DdeLink__1491_1516232816"/>
+      <w:bookmarkStart w:id="212" w:name="__DdeLink__1491_15162328161"/>
+      <w:bookmarkStart w:id="213" w:name="__DdeLink__1491_15162328161"/>
       <w:bookmarkEnd w:id="213"/>
       <w:r>
         <w:rPr/>
@@ -15571,17 +15571,127 @@
           <w:sz w:val="28"/>
           <w:szCs w:val="28"/>
         </w:rPr>
-        <w:t xml:space="preserve">#######################  </w:t>
-      </w:r>
-      <w:r>
+        <w:t>#######################  22.05.02017  #######################</w:t>
+      </w:r>
+    </w:p>
+    <w:p>
+      <w:pPr>
+        <w:pStyle w:val="Normal"/>
+        <w:rPr/>
+      </w:pPr>
+      <w:r>
+        <w:rPr/>
+      </w:r>
+    </w:p>
+    <w:p>
+      <w:pPr>
+        <w:pStyle w:val="Normal"/>
+        <w:rPr>
+          <w:b/>
+          <w:bCs/>
+        </w:rPr>
+      </w:pPr>
+      <w:r>
+        <w:rPr>
+          <w:b/>
+          <w:bCs/>
+        </w:rPr>
+        <w:t>test with new nasmelist parameters and calculation of apparent_k → calc. k1 &amp; k2 = k1/100</w:t>
+      </w:r>
+    </w:p>
+    <w:p>
+      <w:pPr>
+        <w:pStyle w:val="Normal"/>
+        <w:rPr>
+          <w:b/>
+          <w:bCs/>
+        </w:rPr>
+      </w:pPr>
+      <w:r>
+        <w:rPr>
+          <w:b/>
+          <w:bCs/>
+        </w:rPr>
+      </w:r>
+    </w:p>
+    <w:p>
+      <w:pPr>
+        <w:pStyle w:val="Normal"/>
+        <w:rPr>
+          <w:b w:val="false"/>
+          <w:bCs w:val="false"/>
+        </w:rPr>
+      </w:pPr>
+      <w:r>
+        <w:rPr>
+          <w:b w:val="false"/>
+          <w:bCs w:val="false"/>
+        </w:rPr>
+        <w:t>1) Biotic – Full OMEN – k after Boudreau:</w:t>
+      </w:r>
+    </w:p>
+    <w:p>
+      <w:pPr>
+        <w:pStyle w:val="Normal"/>
+        <w:rPr>
+          <w:b w:val="false"/>
+          <w:bCs w:val="false"/>
+        </w:rPr>
+      </w:pPr>
+      <w:r>
+        <w:rPr>
+          <w:b w:val="false"/>
+          <w:bCs w:val="false"/>
+        </w:rPr>
+        <w:t>job 3921</w:t>
+      </w:r>
+    </w:p>
+    <w:p>
+      <w:pPr>
+        <w:pStyle w:val="Normal"/>
+        <w:rPr>
+          <w:b w:val="false"/>
+          <w:bCs w:val="false"/>
+        </w:rPr>
+      </w:pPr>
+      <w:r>
+        <w:rPr>
+          <w:b w:val="false"/>
+          <w:bCs w:val="false"/>
+        </w:rPr>
+        <w:t>qsub -j y -o cgenie_output -V -S /bin/bash runmuffin.sh cgenie.eb_go_gs_ac_bg_sg_rg.worjh2.BASES DOM/01_OMEN_GENIE_PreInd_April2017 2205_worjh2_closed_boudreau1997 10000</w:t>
+      </w:r>
+    </w:p>
+    <w:p>
+      <w:pPr>
+        <w:pStyle w:val="Normal"/>
+        <w:rPr/>
+      </w:pPr>
+      <w:r>
+        <w:rPr/>
+      </w:r>
+    </w:p>
+    <w:p>
+      <w:pPr>
+        <w:pStyle w:val="Normal"/>
+        <w:jc w:val="center"/>
+        <w:rPr/>
+      </w:pPr>
+      <w:r>
+        <w:rPr/>
+      </w:r>
+    </w:p>
+    <w:p>
+      <w:pPr>
+        <w:pStyle w:val="Normal"/>
+        <w:jc w:val="center"/>
         <w:rPr>
           <w:b/>
           <w:bCs/>
           <w:sz w:val="28"/>
           <w:szCs w:val="28"/>
         </w:rPr>
-        <w:t>2</w:t>
-      </w:r>
+      </w:pPr>
       <w:r>
         <w:rPr>
           <w:b/>
@@ -15589,95 +15699,244 @@
           <w:sz w:val="28"/>
           <w:szCs w:val="28"/>
         </w:rPr>
-        <w:t>2.05.02017  #######################</w:t>
-      </w:r>
-    </w:p>
-    <w:p>
-      <w:pPr>
-        <w:pStyle w:val="Normal"/>
-        <w:rPr/>
-      </w:pPr>
-      <w:r>
-        <w:rPr/>
-      </w:r>
-    </w:p>
-    <w:p>
-      <w:pPr>
-        <w:pStyle w:val="Normal"/>
-        <w:rPr>
-          <w:b/>
-          <w:bCs/>
-        </w:rPr>
-      </w:pPr>
-      <w:r>
-        <w:rPr>
-          <w:b/>
-          <w:bCs/>
-        </w:rPr>
-        <w:t>test with new nasmelist parameters and calculation of apparent_k → calc. k1 &amp; k2 = k1/100</w:t>
-      </w:r>
-    </w:p>
-    <w:p>
-      <w:pPr>
-        <w:pStyle w:val="Normal"/>
-        <w:rPr>
-          <w:b/>
-          <w:bCs/>
-        </w:rPr>
-      </w:pPr>
-      <w:r>
-        <w:rPr>
-          <w:b/>
-          <w:bCs/>
-        </w:rPr>
-      </w:r>
-    </w:p>
-    <w:p>
-      <w:pPr>
-        <w:pStyle w:val="Normal"/>
-        <w:rPr>
-          <w:b w:val="false"/>
-          <w:bCs w:val="false"/>
-        </w:rPr>
-      </w:pPr>
-      <w:r>
-        <w:rPr>
-          <w:b w:val="false"/>
-          <w:bCs w:val="false"/>
-        </w:rPr>
-        <w:t>1) Biotic – Full OMEN – k after Boudreau:</w:t>
-      </w:r>
-    </w:p>
-    <w:p>
-      <w:pPr>
-        <w:pStyle w:val="Normal"/>
-        <w:rPr>
-          <w:b w:val="false"/>
-          <w:bCs w:val="false"/>
-        </w:rPr>
-      </w:pPr>
-      <w:r>
-        <w:rPr>
-          <w:b w:val="false"/>
-          <w:bCs w:val="false"/>
-        </w:rPr>
-        <w:t>job 3921</w:t>
-      </w:r>
-    </w:p>
-    <w:p>
-      <w:pPr>
-        <w:pStyle w:val="Normal"/>
-        <w:rPr>
-          <w:b w:val="false"/>
-          <w:bCs w:val="false"/>
-        </w:rPr>
-      </w:pPr>
-      <w:r>
-        <w:rPr>
-          <w:b w:val="false"/>
-          <w:bCs w:val="false"/>
-        </w:rPr>
-        <w:t>qsub -j y -o cgenie_output -V -S /bin/bash runmuffin.sh cgenie.eb_go_gs_ac_bg_sg_rg.worjh2.BASES DOM/01_OMEN_GENIE_PreInd_April2017 2205_worjh2_closed_boudreau1997 10000</w:t>
+        <w:t xml:space="preserve">#######################  </w:t>
+      </w:r>
+      <w:r>
+        <w:rPr>
+          <w:b/>
+          <w:bCs/>
+          <w:sz w:val="28"/>
+          <w:szCs w:val="28"/>
+        </w:rPr>
+        <w:t>0</w:t>
+      </w:r>
+      <w:r>
+        <w:rPr>
+          <w:b/>
+          <w:bCs/>
+          <w:sz w:val="28"/>
+          <w:szCs w:val="28"/>
+        </w:rPr>
+        <w:t>2.0</w:t>
+      </w:r>
+      <w:r>
+        <w:rPr>
+          <w:b/>
+          <w:bCs/>
+          <w:sz w:val="28"/>
+          <w:szCs w:val="28"/>
+        </w:rPr>
+        <w:t>6</w:t>
+      </w:r>
+      <w:r>
+        <w:rPr>
+          <w:b/>
+          <w:bCs/>
+          <w:sz w:val="28"/>
+          <w:szCs w:val="28"/>
+        </w:rPr>
+        <w:t>.02017  #######################</w:t>
+      </w:r>
+    </w:p>
+    <w:p>
+      <w:pPr>
+        <w:pStyle w:val="Normal"/>
+        <w:jc w:val="center"/>
+        <w:rPr>
+          <w:b/>
+          <w:bCs/>
+          <w:color w:val="FF0000"/>
+          <w:sz w:val="28"/>
+          <w:szCs w:val="28"/>
+        </w:rPr>
+      </w:pPr>
+      <w:r>
+        <w:rPr>
+          <w:b/>
+          <w:bCs/>
+          <w:color w:val="FF0000"/>
+          <w:sz w:val="28"/>
+          <w:szCs w:val="28"/>
+        </w:rPr>
+        <w:t>NOW USE SEDGEM SETUP AS IN ARCHER ET AL. 2009 WITH 72x72 GRID</w:t>
+      </w:r>
+    </w:p>
+    <w:p>
+      <w:pPr>
+        <w:pStyle w:val="Normal"/>
+        <w:jc w:val="left"/>
+        <w:rPr>
+          <w:b w:val="false"/>
+          <w:bCs w:val="false"/>
+          <w:color w:val="auto"/>
+        </w:rPr>
+      </w:pPr>
+      <w:r>
+        <w:rPr>
+          <w:b w:val="false"/>
+          <w:bCs w:val="false"/>
+          <w:color w:val="auto"/>
+        </w:rPr>
+      </w:r>
+    </w:p>
+    <w:p>
+      <w:pPr>
+        <w:pStyle w:val="Normal"/>
+        <w:jc w:val="left"/>
+        <w:rPr>
+          <w:b w:val="false"/>
+          <w:bCs w:val="false"/>
+          <w:color w:val="auto"/>
+          <w:sz w:val="24"/>
+          <w:szCs w:val="24"/>
+        </w:rPr>
+      </w:pPr>
+      <w:r>
+        <w:rPr>
+          <w:b w:val="false"/>
+          <w:bCs w:val="false"/>
+          <w:color w:val="auto"/>
+          <w:sz w:val="24"/>
+          <w:szCs w:val="24"/>
+        </w:rPr>
+        <w:t>1)  Run default normal setup as in Archer et al. 2009, without OMEN:</w:t>
+      </w:r>
+    </w:p>
+    <w:p>
+      <w:pPr>
+        <w:pStyle w:val="Normal"/>
+        <w:jc w:val="left"/>
+        <w:rPr>
+          <w:b w:val="false"/>
+          <w:bCs w:val="false"/>
+          <w:color w:val="auto"/>
+          <w:sz w:val="24"/>
+          <w:szCs w:val="24"/>
+        </w:rPr>
+      </w:pPr>
+      <w:r>
+        <w:rPr>
+          <w:b w:val="false"/>
+          <w:bCs w:val="false"/>
+          <w:color w:val="auto"/>
+          <w:sz w:val="24"/>
+          <w:szCs w:val="24"/>
+        </w:rPr>
+        <w:t>job 3944</w:t>
+      </w:r>
+    </w:p>
+    <w:p>
+      <w:pPr>
+        <w:pStyle w:val="Normal"/>
+        <w:jc w:val="left"/>
+        <w:rPr>
+          <w:b w:val="false"/>
+          <w:bCs w:val="false"/>
+          <w:color w:val="auto"/>
+          <w:sz w:val="24"/>
+          <w:szCs w:val="24"/>
+        </w:rPr>
+      </w:pPr>
+      <w:r>
+        <w:rPr>
+          <w:b w:val="false"/>
+          <w:bCs w:val="false"/>
+          <w:color w:val="auto"/>
+          <w:sz w:val="24"/>
+          <w:szCs w:val="24"/>
+        </w:rPr>
+        <w:t>qsub -j y -o cgenie_log -V -S /bin/bash runmuffin.sh cgenie.eb_go_gs_ac_bg_sg_rg.worjh2.BASES / EXAMPLE.worjh2.Archeretal2009.SPIN1 20000</w:t>
+      </w:r>
+    </w:p>
+    <w:p>
+      <w:pPr>
+        <w:pStyle w:val="Normal"/>
+        <w:jc w:val="left"/>
+        <w:rPr>
+          <w:b w:val="false"/>
+          <w:bCs w:val="false"/>
+          <w:color w:val="auto"/>
+          <w:sz w:val="24"/>
+          <w:szCs w:val="24"/>
+        </w:rPr>
+      </w:pPr>
+      <w:r>
+        <w:rPr>
+          <w:b w:val="false"/>
+          <w:bCs w:val="false"/>
+          <w:color w:val="auto"/>
+          <w:sz w:val="24"/>
+          <w:szCs w:val="24"/>
+        </w:rPr>
+      </w:r>
+    </w:p>
+    <w:p>
+      <w:pPr>
+        <w:pStyle w:val="Normal"/>
+        <w:jc w:val="left"/>
+        <w:rPr>
+          <w:b w:val="false"/>
+          <w:bCs w:val="false"/>
+          <w:color w:val="auto"/>
+          <w:sz w:val="24"/>
+          <w:szCs w:val="24"/>
+        </w:rPr>
+      </w:pPr>
+      <w:r>
+        <w:rPr>
+          <w:b w:val="false"/>
+          <w:bCs w:val="false"/>
+          <w:color w:val="auto"/>
+          <w:sz w:val="24"/>
+          <w:szCs w:val="24"/>
+        </w:rPr>
+        <w:t>2) as 1) but now using OMEN with Boudreau paramaterisation</w:t>
+      </w:r>
+    </w:p>
+    <w:p>
+      <w:pPr>
+        <w:pStyle w:val="Normal"/>
+        <w:jc w:val="left"/>
+        <w:rPr>
+          <w:b w:val="false"/>
+          <w:bCs w:val="false"/>
+          <w:color w:val="auto"/>
+          <w:sz w:val="24"/>
+          <w:szCs w:val="24"/>
+        </w:rPr>
+      </w:pPr>
+      <w:r>
+        <w:rPr>
+          <w:b w:val="false"/>
+          <w:bCs w:val="false"/>
+          <w:color w:val="auto"/>
+          <w:sz w:val="24"/>
+          <w:szCs w:val="24"/>
+        </w:rPr>
+        <w:t>job 3945</w:t>
+      </w:r>
+    </w:p>
+    <w:p>
+      <w:pPr>
+        <w:pStyle w:val="Normal"/>
+        <w:jc w:val="left"/>
+        <w:rPr>
+          <w:b w:val="false"/>
+          <w:bCs w:val="false"/>
+          <w:color w:val="auto"/>
+          <w:sz w:val="24"/>
+          <w:szCs w:val="24"/>
+        </w:rPr>
+      </w:pPr>
+      <w:r>
+        <w:rPr>
+          <w:b w:val="false"/>
+          <w:bCs w:val="false"/>
+          <w:color w:val="auto"/>
+          <w:sz w:val="24"/>
+          <w:szCs w:val="24"/>
+        </w:rPr>
+        <w:t>qsub -j y -o cgenie_log -V -S /bin/bash runmuffin.sh cgenie.eb_go_gs_ac_bg_sg_rg.worjh2.BASES DOM/01_OMEN_GENIE_PreInd_April2017 0206_TEST_worjh2.Archeretal2009.SPIN1_OMEN.boudreau1997 20000</w:t>
       </w:r>
     </w:p>
     <w:sectPr>
@@ -15716,7 +15975,7 @@
         <w:tab w:val="left" w:pos="709" w:leader="none"/>
       </w:tabs>
       <w:suppressAutoHyphens w:val="true"/>
-      <w:overflowPunct w:val="false"/>
+      <w:overflowPunct w:val="true"/>
       <w:bidi w:val="0"/>
       <w:jc w:val="left"/>
     </w:pPr>

</xml_diff>

<commit_message>
Fortran: namelist parameter for order of k2;
</commit_message>
<xml_diff>
--- a/FORTRAN_code/cGENIE/1_RUN_commands_PreInd.docx
+++ b/FORTRAN_code/cGENIE/1_RUN_commands_PreInd.docx
@@ -696,8 +696,8 @@
         </w:rPr>
         <w:t xml:space="preserve">USE base-config WITH 8 OCEAN-LEVELS: </w:t>
       </w:r>
-      <w:bookmarkStart w:id="0" w:name="__DdeLink__77_736416807"/>
-      <w:bookmarkStart w:id="1" w:name="__DdeLink__75_736416807"/>
+      <w:bookmarkStart w:id="0" w:name="__DdeLink__75_736416807"/>
+      <w:bookmarkStart w:id="1" w:name="__DdeLink__77_736416807"/>
       <w:bookmarkEnd w:id="0"/>
       <w:bookmarkEnd w:id="1"/>
       <w:r>
@@ -1300,8 +1300,8 @@
         </w:rPr>
         <w:t xml:space="preserve"> DOM/09_OMEN_GENIE_PreInd_March2017 </w:t>
       </w:r>
-      <w:bookmarkStart w:id="3" w:name="Bookmark"/>
-      <w:bookmarkStart w:id="4" w:name="Bookmark1"/>
+      <w:bookmarkStart w:id="3" w:name="Bookmark1"/>
+      <w:bookmarkStart w:id="4" w:name="Bookmark"/>
       <w:r>
         <w:rPr>
           <w:sz w:val="20"/>
@@ -2800,8 +2800,8 @@
         </w:rPr>
         <w:t xml:space="preserve">qsub -j y -o cgenie_output -V -S /bin/bash runmuffin.sh cgenie.eb_go_gs_ac_bg_sg_rg.worjh2.BASES DOM/09_OMEN_GENIE_PreInd_March2017 </w:t>
       </w:r>
-      <w:bookmarkStart w:id="12" w:name="__DdeLink__332_1556355869"/>
-      <w:bookmarkStart w:id="13" w:name="__DdeLink__338_1556355869"/>
+      <w:bookmarkStart w:id="12" w:name="__DdeLink__338_1556355869"/>
+      <w:bookmarkStart w:id="13" w:name="__DdeLink__332_1556355869"/>
       <w:r>
         <w:rPr>
           <w:sz w:val="20"/>
@@ -5622,8 +5622,8 @@
         </w:rPr>
         <w:t>31</w:t>
       </w:r>
-      <w:bookmarkStart w:id="22" w:name="__DdeLink__338_15563558691"/>
-      <w:bookmarkStart w:id="23" w:name="__DdeLink__750_966095155"/>
+      <w:bookmarkStart w:id="22" w:name="__DdeLink__750_966095155"/>
+      <w:bookmarkStart w:id="23" w:name="__DdeLink__338_15563558691"/>
       <w:r>
         <w:rPr>
           <w:sz w:val="20"/>
@@ -6013,8 +6013,8 @@
         </w:rPr>
         <w:t>31</w:t>
       </w:r>
-      <w:bookmarkStart w:id="26" w:name="__DdeLink__338_155635586911"/>
-      <w:bookmarkStart w:id="27" w:name="__DdeLink__756_966095155"/>
+      <w:bookmarkStart w:id="26" w:name="__DdeLink__756_966095155"/>
+      <w:bookmarkStart w:id="27" w:name="__DdeLink__338_155635586911"/>
       <w:r>
         <w:rPr>
           <w:sz w:val="20"/>
@@ -6516,8 +6516,8 @@
         </w:rPr>
         <w:t>0404</w:t>
       </w:r>
-      <w:bookmarkStart w:id="32" w:name="__DdeLink__338_1556355869111"/>
-      <w:bookmarkStart w:id="33" w:name="__DdeLink__763_966095155"/>
+      <w:bookmarkStart w:id="32" w:name="__DdeLink__763_966095155"/>
+      <w:bookmarkStart w:id="33" w:name="__DdeLink__338_1556355869111"/>
       <w:r>
         <w:rPr>
           <w:sz w:val="20"/>
@@ -7731,8 +7731,8 @@
           <w:szCs w:val="14"/>
         </w:rPr>
       </w:pPr>
-      <w:bookmarkStart w:id="46" w:name="__DdeLink__681_385375668"/>
-      <w:bookmarkStart w:id="47" w:name="__DdeLink__463_1469956085111111112"/>
+      <w:bookmarkStart w:id="46" w:name="__DdeLink__463_1469956085111111112"/>
+      <w:bookmarkStart w:id="47" w:name="__DdeLink__681_385375668"/>
       <w:r>
         <w:rPr>
           <w:sz w:val="14"/>
@@ -8744,8 +8744,8 @@
           <w:szCs w:val="20"/>
         </w:rPr>
       </w:pPr>
-      <w:bookmarkStart w:id="58" w:name="__DdeLink__681_3853756681"/>
-      <w:bookmarkStart w:id="59" w:name="__DdeLink__463_14699560851111111121"/>
+      <w:bookmarkStart w:id="58" w:name="__DdeLink__463_14699560851111111121"/>
+      <w:bookmarkStart w:id="59" w:name="__DdeLink__681_3853756681"/>
       <w:r>
         <w:rPr>
           <w:sz w:val="20"/>
@@ -8983,8 +8983,8 @@
         </w:rPr>
         <w:t xml:space="preserve">qsub -j y -o cgenie_output -V -S /bin/bash runmuffin.sh cgenie.eb_go_gs_ac_bg_sg_rg.worjh2.BASES DOM/01_OMEN_GENIE_PreInd_April2017 </w:t>
       </w:r>
-      <w:bookmarkStart w:id="61" w:name="__DdeLink__884_769723922"/>
-      <w:bookmarkStart w:id="62" w:name="__DdeLink__950_1673659679"/>
+      <w:bookmarkStart w:id="61" w:name="__DdeLink__950_1673659679"/>
+      <w:bookmarkStart w:id="62" w:name="__DdeLink__884_769723922"/>
       <w:r>
         <w:rPr>
           <w:b w:val="false"/>
@@ -9074,8 +9074,8 @@
         </w:rPr>
         <w:t>qsub -j y -o cgenie_output -V -S /bin/bash runmuffin.sh cgenie.eb_go_gs_ac_bg_sg_rg.worjh2.BASES DOM/01_OMEN_GENIE_PreInd_April2017 0604_02</w:t>
       </w:r>
-      <w:bookmarkStart w:id="63" w:name="__DdeLink__332_1556355869112"/>
-      <w:bookmarkStart w:id="64" w:name="__DdeLink__338_1556355869112"/>
+      <w:bookmarkStart w:id="63" w:name="__DdeLink__338_1556355869112"/>
+      <w:bookmarkStart w:id="64" w:name="__DdeLink__332_1556355869112"/>
       <w:r>
         <w:rPr>
           <w:sz w:val="20"/>
@@ -9521,8 +9521,8 @@
         </w:rPr>
         <w:t xml:space="preserve">qsub -j y -o cgenie_output -V -S /bin/bash runmuffin.sh cgenie.eb_go_gs_ac_bg_sg_rg.worjh2.BASES DOM/01_OMEN_GENIE_PreInd_April2017 </w:t>
       </w:r>
-      <w:bookmarkStart w:id="67" w:name="__DdeLink__463_1469956085121"/>
-      <w:bookmarkStart w:id="68" w:name="__DdeLink__960_1673659679"/>
+      <w:bookmarkStart w:id="67" w:name="__DdeLink__960_1673659679"/>
+      <w:bookmarkStart w:id="68" w:name="__DdeLink__463_1469956085121"/>
       <w:bookmarkEnd w:id="66"/>
       <w:r>
         <w:rPr>
@@ -10349,8 +10349,8 @@
         </w:rPr>
         <w:t>0804_01</w:t>
       </w:r>
-      <w:bookmarkStart w:id="80" w:name="__DdeLink__888_769723922"/>
-      <w:bookmarkStart w:id="81" w:name="__DdeLink__338_15563558691121"/>
+      <w:bookmarkStart w:id="80" w:name="__DdeLink__338_15563558691121"/>
+      <w:bookmarkStart w:id="81" w:name="__DdeLink__888_769723922"/>
       <w:r>
         <w:rPr>
           <w:sz w:val="20"/>
@@ -10696,8 +10696,8 @@
         </w:rPr>
         <w:t xml:space="preserve">qsub -j y -o cgenie_output -V -S /bin/bash runmuffin.sh cgenie.eb_go_gs_ac_bg_sg_rg.worjh2.BASES DOM/01_OMEN_GENIE_PreInd_April2017 </w:t>
       </w:r>
-      <w:bookmarkStart w:id="82" w:name="__DdeLink__332_155635586911211"/>
-      <w:bookmarkStart w:id="83" w:name="__DdeLink__958_1673659679"/>
+      <w:bookmarkStart w:id="82" w:name="__DdeLink__958_1673659679"/>
+      <w:bookmarkStart w:id="83" w:name="__DdeLink__332_155635586911211"/>
       <w:r>
         <w:rPr>
           <w:sz w:val="20"/>
@@ -10705,8 +10705,8 @@
         </w:rPr>
         <w:t>0804_05</w:t>
       </w:r>
-      <w:bookmarkStart w:id="84" w:name="__DdeLink__892_769723922"/>
-      <w:bookmarkStart w:id="85" w:name="__DdeLink__338_155635586911211"/>
+      <w:bookmarkStart w:id="84" w:name="__DdeLink__338_155635586911211"/>
+      <w:bookmarkStart w:id="85" w:name="__DdeLink__892_769723922"/>
       <w:r>
         <w:rPr>
           <w:sz w:val="20"/>
@@ -11113,8 +11113,8 @@
         </w:rPr>
         <w:t xml:space="preserve">qsub -j y -o cgenie_output -V -S /bin/bash runmuffin.sh cgenie.eb_go_gs_ac_bg_sg_rg.worjh2.BASES DOM/01_OMEN_GENIE_PreInd_April2017 </w:t>
       </w:r>
-      <w:bookmarkStart w:id="88" w:name="__DdeLink__463_146995608511211"/>
-      <w:bookmarkStart w:id="89" w:name="__DdeLink__962_1673659679"/>
+      <w:bookmarkStart w:id="88" w:name="__DdeLink__962_1673659679"/>
+      <w:bookmarkStart w:id="89" w:name="__DdeLink__463_146995608511211"/>
       <w:r>
         <w:rPr>
           <w:sz w:val="20"/>
@@ -11444,10 +11444,10 @@
         </w:rPr>
         <w:t xml:space="preserve">qsub -j y -o cgenie_output -V -S /bin/bash runmuffin.sh cgenie.eb_go_gs_ac_bg_sg_rg.worjh2.BASES DOM/01_OMEN_GENIE_PreInd_April2017 </w:t>
       </w:r>
-      <w:bookmarkStart w:id="94" w:name="__DdeLink__463_1469956085111111211"/>
-      <w:bookmarkStart w:id="95" w:name="__DdeLink__964_1673659679"/>
-      <w:bookmarkStart w:id="96" w:name="__DdeLink__898_769723922"/>
-      <w:bookmarkStart w:id="97" w:name="__DdeLink__900_769723922"/>
+      <w:bookmarkStart w:id="94" w:name="__DdeLink__900_769723922"/>
+      <w:bookmarkStart w:id="95" w:name="__DdeLink__898_769723922"/>
+      <w:bookmarkStart w:id="96" w:name="__DdeLink__964_1673659679"/>
+      <w:bookmarkStart w:id="97" w:name="__DdeLink__463_1469956085111111211"/>
       <w:r>
         <w:rPr>
           <w:sz w:val="20"/>
@@ -11745,8 +11745,8 @@
           <w:szCs w:val="20"/>
         </w:rPr>
       </w:pPr>
-      <w:bookmarkStart w:id="103" w:name="Bookmark5"/>
-      <w:bookmarkStart w:id="104" w:name="__DdeLink__1005_1414296712"/>
+      <w:bookmarkStart w:id="103" w:name="__DdeLink__1005_1414296712"/>
+      <w:bookmarkStart w:id="104" w:name="Bookmark5"/>
       <w:bookmarkEnd w:id="103"/>
       <w:bookmarkEnd w:id="104"/>
       <w:r>
@@ -11759,8 +11759,8 @@
         </w:rPr>
         <w:t xml:space="preserve">qsub -j y -o cgenie_output -V -S /bin/bash runmuffin.sh cgenie.eb_go_gs_ac_bg_sg_rg.worjh2.BASES DOM/01_OMEN_GENIE_PreInd_April2017 </w:t>
       </w:r>
-      <w:bookmarkStart w:id="105" w:name="__DdeLink__906_769723922"/>
-      <w:bookmarkStart w:id="106" w:name="__DdeLink__967_1673659679"/>
+      <w:bookmarkStart w:id="105" w:name="__DdeLink__967_1673659679"/>
+      <w:bookmarkStart w:id="106" w:name="__DdeLink__906_769723922"/>
       <w:r>
         <w:rPr>
           <w:b w:val="false"/>
@@ -12043,8 +12043,8 @@
         </w:rPr>
         <w:t>qsub -j y -o cgenie_output -V -S /bin/bash runmuffin.sh cgenie.eb_go_gs_ac_bg_sg_rg.worjh2.BASES DOM/01_OMEN_GENIE_PreInd_April2017 14</w:t>
       </w:r>
-      <w:bookmarkStart w:id="110" w:name="__DdeLink__463_1469956085112111"/>
-      <w:bookmarkStart w:id="111" w:name="__DdeLink__962_16736596791"/>
+      <w:bookmarkStart w:id="110" w:name="__DdeLink__962_16736596791"/>
+      <w:bookmarkStart w:id="111" w:name="__DdeLink__463_1469956085112111"/>
       <w:r>
         <w:rPr>
           <w:sz w:val="20"/>
@@ -12131,10 +12131,10 @@
         </w:rPr>
         <w:t>qsub -j y -o cgenie_output -V -S /bin/bash runmuffin.sh cgenie.eb_go_gs_ac_bg_sg_rg.worjh2.BASES DOM/01_OMEN_GENIE_PreInd_April2017 14</w:t>
       </w:r>
-      <w:bookmarkStart w:id="113" w:name="__DdeLink__463_14699560851111112111"/>
-      <w:bookmarkStart w:id="114" w:name="__DdeLink__964_16736596791"/>
-      <w:bookmarkStart w:id="115" w:name="__DdeLink__898_7697239221"/>
-      <w:bookmarkStart w:id="116" w:name="__DdeLink__900_7697239221"/>
+      <w:bookmarkStart w:id="113" w:name="__DdeLink__900_7697239221"/>
+      <w:bookmarkStart w:id="114" w:name="__DdeLink__898_7697239221"/>
+      <w:bookmarkStart w:id="115" w:name="__DdeLink__964_16736596791"/>
+      <w:bookmarkStart w:id="116" w:name="__DdeLink__463_14699560851111112111"/>
       <w:r>
         <w:rPr>
           <w:sz w:val="20"/>
@@ -12223,10 +12223,10 @@
         </w:rPr>
         <w:t>qsub -j y -o cgenie_output -V -S /bin/bash runmuffin.sh cgenie.eb_go_gs_ac_bg_sg_rg.worjh2.BASES DOM/01_OMEN_GENIE_PreInd_April2017 14</w:t>
       </w:r>
-      <w:bookmarkStart w:id="118" w:name="__DdeLink__463_146995608511111121111"/>
-      <w:bookmarkStart w:id="119" w:name="__DdeLink__964_167365967911"/>
-      <w:bookmarkStart w:id="120" w:name="__DdeLink__898_76972392211"/>
-      <w:bookmarkStart w:id="121" w:name="__DdeLink__900_76972392211"/>
+      <w:bookmarkStart w:id="118" w:name="__DdeLink__900_76972392211"/>
+      <w:bookmarkStart w:id="119" w:name="__DdeLink__898_76972392211"/>
+      <w:bookmarkStart w:id="120" w:name="__DdeLink__964_167365967911"/>
+      <w:bookmarkStart w:id="121" w:name="__DdeLink__463_146995608511111121111"/>
       <w:r>
         <w:rPr>
           <w:sz w:val="20"/>
@@ -12491,8 +12491,8 @@
           <w:szCs w:val="20"/>
         </w:rPr>
       </w:pPr>
-      <w:bookmarkStart w:id="127" w:name="Bookmark51"/>
-      <w:bookmarkStart w:id="128" w:name="__DdeLink__1005_14142967121"/>
+      <w:bookmarkStart w:id="127" w:name="__DdeLink__1005_14142967121"/>
+      <w:bookmarkStart w:id="128" w:name="Bookmark51"/>
       <w:bookmarkEnd w:id="127"/>
       <w:bookmarkEnd w:id="128"/>
       <w:r>
@@ -12505,8 +12505,8 @@
         </w:rPr>
         <w:t>qsub -j y -o cgenie_output -V -S /bin/bash runmuffin.sh cgenie.eb_go_gs_ac_bg_sg_rg.worjh2.BASES DOM/01_OMEN_GENIE_PreInd_April2017 14</w:t>
       </w:r>
-      <w:bookmarkStart w:id="129" w:name="__DdeLink__906_7697239221"/>
-      <w:bookmarkStart w:id="130" w:name="__DdeLink__967_16736596791"/>
+      <w:bookmarkStart w:id="129" w:name="__DdeLink__967_16736596791"/>
+      <w:bookmarkStart w:id="130" w:name="__DdeLink__906_7697239221"/>
       <w:r>
         <w:rPr>
           <w:b w:val="false"/>
@@ -12692,8 +12692,8 @@
         </w:rPr>
         <w:t>qsub -j y -o cgenie_output -V -S /bin/bash runmuffin.sh cgenie.eb_go_gs_ac_bg_sg_rg.worjh2.BASES DOM/01_OMEN_GENIE_PreInd_April2017 14</w:t>
       </w:r>
-      <w:bookmarkStart w:id="134" w:name="__DdeLink__463_14699560851121111"/>
-      <w:bookmarkStart w:id="135" w:name="__DdeLink__962_167365967911"/>
+      <w:bookmarkStart w:id="134" w:name="__DdeLink__962_167365967911"/>
+      <w:bookmarkStart w:id="135" w:name="__DdeLink__463_14699560851121111"/>
       <w:r>
         <w:rPr>
           <w:sz w:val="20"/>
@@ -12785,8 +12785,8 @@
         </w:rPr>
         <w:t>qsub -j y -o cgenie_output -V -S /bin/bash runmuffin.sh cgenie.eb_go_gs_ac_bg_sg_rg.worjh2.BASES DOM/01_OMEN_GENIE_PreInd_April2017 14</w:t>
       </w:r>
-      <w:bookmarkStart w:id="137" w:name="__DdeLink__463_14699560851121112"/>
-      <w:bookmarkStart w:id="138" w:name="__DdeLink__962_167365967912"/>
+      <w:bookmarkStart w:id="137" w:name="__DdeLink__962_167365967912"/>
+      <w:bookmarkStart w:id="138" w:name="__DdeLink__463_14699560851121112"/>
       <w:r>
         <w:rPr>
           <w:sz w:val="20"/>
@@ -12879,8 +12879,8 @@
         </w:rPr>
         <w:t>qsub -j y -o cgenie_output -V -S /bin/bash runmuffin.sh cgenie.eb_go_gs_ac_bg_sg_rg.worjh2.BASES DOM/01_OMEN_GENIE_PreInd_April2017 14</w:t>
       </w:r>
-      <w:bookmarkStart w:id="141" w:name="__DdeLink__463_146995608511211121"/>
-      <w:bookmarkStart w:id="142" w:name="__DdeLink__962_1673659679121"/>
+      <w:bookmarkStart w:id="141" w:name="__DdeLink__962_1673659679121"/>
+      <w:bookmarkStart w:id="142" w:name="__DdeLink__463_146995608511211121"/>
       <w:r>
         <w:rPr>
           <w:sz w:val="20"/>
@@ -13095,8 +13095,8 @@
         </w:rPr>
         <w:t>24</w:t>
       </w:r>
-      <w:bookmarkStart w:id="145" w:name="__DdeLink__463_14699560851211"/>
-      <w:bookmarkStart w:id="146" w:name="__DdeLink__960_16736596791"/>
+      <w:bookmarkStart w:id="145" w:name="__DdeLink__960_16736596791"/>
+      <w:bookmarkStart w:id="146" w:name="__DdeLink__463_14699560851211"/>
       <w:r>
         <w:rPr>
           <w:sz w:val="20"/>
@@ -13480,10 +13480,10 @@
         </w:rPr>
         <w:t>qsub -j y -o cgenie_output -V -S /bin/bash runmuffin.sh cgenie.eb_go_gs_ac_bg_sg_rg.worjh2.BASES DOM/01_OMEN_GENIE_PreInd_April2017 24</w:t>
       </w:r>
-      <w:bookmarkStart w:id="152" w:name="__DdeLink__463_146995608511111121112"/>
-      <w:bookmarkStart w:id="153" w:name="__DdeLink__964_167365967912"/>
-      <w:bookmarkStart w:id="154" w:name="__DdeLink__898_76972392212"/>
-      <w:bookmarkStart w:id="155" w:name="__DdeLink__900_76972392212"/>
+      <w:bookmarkStart w:id="152" w:name="__DdeLink__900_76972392212"/>
+      <w:bookmarkStart w:id="153" w:name="__DdeLink__898_76972392212"/>
+      <w:bookmarkStart w:id="154" w:name="__DdeLink__964_167365967912"/>
+      <w:bookmarkStart w:id="155" w:name="__DdeLink__463_146995608511111121112"/>
       <w:r>
         <w:rPr>
           <w:sz w:val="20"/>
@@ -13572,10 +13572,10 @@
         </w:rPr>
         <w:t>qsub -j y -o cgenie_output -V -S /bin/bash runmuffin.sh cgenie.eb_go_gs_ac_bg_sg_rg.worjh2.BASES DOM/01_OMEN_GENIE_PreInd_April2017 24</w:t>
       </w:r>
-      <w:bookmarkStart w:id="157" w:name="__DdeLink__463_1469956085111111211111"/>
-      <w:bookmarkStart w:id="158" w:name="__DdeLink__964_1673659679111"/>
-      <w:bookmarkStart w:id="159" w:name="__DdeLink__898_769723922111"/>
-      <w:bookmarkStart w:id="160" w:name="__DdeLink__900_769723922111"/>
+      <w:bookmarkStart w:id="157" w:name="__DdeLink__900_769723922111"/>
+      <w:bookmarkStart w:id="158" w:name="__DdeLink__898_769723922111"/>
+      <w:bookmarkStart w:id="159" w:name="__DdeLink__964_1673659679111"/>
+      <w:bookmarkStart w:id="160" w:name="__DdeLink__463_1469956085111111211111"/>
       <w:r>
         <w:rPr>
           <w:sz w:val="20"/>
@@ -13937,8 +13937,8 @@
         </w:rPr>
       </w:pPr>
       <w:bookmarkStart w:id="168" w:name="__DdeLink__1395_2141813218"/>
-      <w:bookmarkStart w:id="169" w:name="Bookmark511"/>
-      <w:bookmarkStart w:id="170" w:name="__DdeLink__1005_141429671211"/>
+      <w:bookmarkStart w:id="169" w:name="__DdeLink__1005_141429671211"/>
+      <w:bookmarkStart w:id="170" w:name="Bookmark511"/>
       <w:bookmarkEnd w:id="169"/>
       <w:bookmarkEnd w:id="170"/>
       <w:r>
@@ -13951,8 +13951,8 @@
         </w:rPr>
         <w:t>qsub -j y -o cgenie_output -V -S /bin/bash runmuffin.sh cgenie.eb_go_gs_ac_bg_sg_rg.worjh2.BASES DOM/01_OMEN_GENIE_PreInd_April2017 24</w:t>
       </w:r>
-      <w:bookmarkStart w:id="171" w:name="__DdeLink__906_76972392211"/>
-      <w:bookmarkStart w:id="172" w:name="__DdeLink__967_167365967911"/>
+      <w:bookmarkStart w:id="171" w:name="__DdeLink__967_167365967911"/>
+      <w:bookmarkStart w:id="172" w:name="__DdeLink__906_76972392211"/>
       <w:r>
         <w:rPr>
           <w:b w:val="false"/>
@@ -14293,8 +14293,8 @@
         </w:rPr>
         <w:t xml:space="preserve">qsub -j y -o cgenie_output -V -S /bin/bash runmuffin.sh cgenie.eb_go_gs_ac_bg_sg_rg.worjh2.BASES DOM/01_OMEN_GENIE_PreInd_April2017 </w:t>
       </w:r>
-      <w:bookmarkStart w:id="176" w:name="__DdeLink__1428_249681407"/>
-      <w:bookmarkStart w:id="177" w:name="__DdeLink__1390_249681407"/>
+      <w:bookmarkStart w:id="176" w:name="__DdeLink__1390_249681407"/>
+      <w:bookmarkStart w:id="177" w:name="__DdeLink__1428_249681407"/>
       <w:bookmarkEnd w:id="175"/>
       <w:r>
         <w:rPr>
@@ -14380,9 +14380,9 @@
         </w:rPr>
         <w:t xml:space="preserve">qsub -j y -o cgenie_output -V -S /bin/bash runmuffin.sh cgenie.eb_go_gs_ac_bg_sg_rg.worjh2.BASES DOM/01_OMEN_GENIE_PreInd_April2017 </w:t>
       </w:r>
-      <w:bookmarkStart w:id="179" w:name="__DdeLink__1415_249681407"/>
+      <w:bookmarkStart w:id="179" w:name="__DdeLink__1452_206046024"/>
       <w:bookmarkStart w:id="180" w:name="__DdeLink__1394_249681407"/>
-      <w:bookmarkStart w:id="181" w:name="__DdeLink__1452_206046024"/>
+      <w:bookmarkStart w:id="181" w:name="__DdeLink__1415_249681407"/>
       <w:bookmarkEnd w:id="178"/>
       <w:r>
         <w:rPr>
@@ -14470,8 +14470,8 @@
         </w:rPr>
         <w:t xml:space="preserve">qsub -j y -o cgenie_output -V -S /bin/bash runmuffin.sh cgenie.eb_go_gs_ac_bg_sg_rg.worjh2.BASES DOM/01_OMEN_GENIE_PreInd_April2017 </w:t>
       </w:r>
-      <w:bookmarkStart w:id="183" w:name="__DdeLink__1417_249681407"/>
-      <w:bookmarkStart w:id="184" w:name="__DdeLink__1396_249681407"/>
+      <w:bookmarkStart w:id="183" w:name="__DdeLink__1396_249681407"/>
+      <w:bookmarkStart w:id="184" w:name="__DdeLink__1417_249681407"/>
       <w:bookmarkEnd w:id="182"/>
       <w:r>
         <w:rPr>
@@ -14557,8 +14557,8 @@
         </w:rPr>
         <w:t xml:space="preserve">qsub -j y -o cgenie_output -V -S /bin/bash runmuffin.sh cgenie.eb_go_gs_ac_bg_sg_rg.worjh2.BASES DOM/01_OMEN_GENIE_PreInd_April2017 </w:t>
       </w:r>
-      <w:bookmarkStart w:id="186" w:name="__DdeLink__1420_249681407"/>
-      <w:bookmarkStart w:id="187" w:name="__DdeLink__1398_249681407"/>
+      <w:bookmarkStart w:id="186" w:name="__DdeLink__1398_249681407"/>
+      <w:bookmarkStart w:id="187" w:name="__DdeLink__1420_249681407"/>
       <w:bookmarkEnd w:id="185"/>
       <w:r>
         <w:rPr>
@@ -14662,8 +14662,8 @@
         </w:rPr>
         <w:t xml:space="preserve">qsub -j y -o cgenie_output -V -S /bin/bash runmuffin.sh cgenie.eb_go_gs_ac_bg_sg_rg.worjh2.BASES DOM/01_OMEN_GENIE_PreInd_April2017 </w:t>
       </w:r>
-      <w:bookmarkStart w:id="190" w:name="__DdeLink__1422_249681407"/>
-      <w:bookmarkStart w:id="191" w:name="__DdeLink__1400_249681407"/>
+      <w:bookmarkStart w:id="190" w:name="__DdeLink__1400_249681407"/>
+      <w:bookmarkStart w:id="191" w:name="__DdeLink__1422_249681407"/>
       <w:bookmarkEnd w:id="189"/>
       <w:r>
         <w:rPr>
@@ -14750,9 +14750,9 @@
         </w:rPr>
         <w:t xml:space="preserve">qsub -j y -o cgenie_output -V -S /bin/bash runmuffin.sh cgenie.eb_go_gs_ac_bg_sg_rg.worjh2.BASES DOM/01_OMEN_GENIE_PreInd_April2017 </w:t>
       </w:r>
-      <w:bookmarkStart w:id="193" w:name="__DdeLink__1426_249681407"/>
+      <w:bookmarkStart w:id="193" w:name="__DdeLink__1392_249681407"/>
       <w:bookmarkStart w:id="194" w:name="__DdeLink__1424_249681407"/>
-      <w:bookmarkStart w:id="195" w:name="__DdeLink__1392_249681407"/>
+      <w:bookmarkStart w:id="195" w:name="__DdeLink__1426_249681407"/>
       <w:bookmarkEnd w:id="192"/>
       <w:r>
         <w:rPr>
@@ -14864,8 +14864,8 @@
         </w:rPr>
         <w:t xml:space="preserve">qsub -j y -o cgenie_output -V -S /bin/bash runmuffin.sh cgenie.eb_go_gs_ac_bg_sg_rg.worjh2.BASES DOM/01_OMEN_GENIE_PreInd_April2017 </w:t>
       </w:r>
-      <w:bookmarkStart w:id="197" w:name="__DdeLink__1432_249681407"/>
-      <w:bookmarkStart w:id="198" w:name="__DdeLink__1404_249681407"/>
+      <w:bookmarkStart w:id="197" w:name="__DdeLink__1404_249681407"/>
+      <w:bookmarkStart w:id="198" w:name="__DdeLink__1432_249681407"/>
       <w:bookmarkEnd w:id="196"/>
       <w:r>
         <w:rPr>
@@ -14951,8 +14951,8 @@
         </w:rPr>
         <w:t xml:space="preserve">qsub -j y -o cgenie_output -V -S /bin/bash runmuffin.sh cgenie.eb_go_gs_ac_bg_sg_rg.worjh2.BASES DOM/01_OMEN_GENIE_PreInd_April2017 </w:t>
       </w:r>
-      <w:bookmarkStart w:id="200" w:name="__DdeLink__1434_249681407"/>
-      <w:bookmarkStart w:id="201" w:name="__DdeLink__1409_249681407"/>
+      <w:bookmarkStart w:id="200" w:name="__DdeLink__1409_249681407"/>
+      <w:bookmarkStart w:id="201" w:name="__DdeLink__1434_249681407"/>
       <w:bookmarkEnd w:id="199"/>
       <w:r>
         <w:rPr>
@@ -15038,8 +15038,8 @@
         </w:rPr>
         <w:t xml:space="preserve">qsub -j y -o cgenie_output -V -S /bin/bash runmuffin.sh cgenie.eb_go_gs_ac_bg_sg_rg.worjh2.BASES DOM/01_OMEN_GENIE_PreInd_April2017 </w:t>
       </w:r>
-      <w:bookmarkStart w:id="203" w:name="__DdeLink__1436_249681407"/>
-      <w:bookmarkStart w:id="204" w:name="__DdeLink__1411_249681407"/>
+      <w:bookmarkStart w:id="203" w:name="__DdeLink__1411_249681407"/>
+      <w:bookmarkStart w:id="204" w:name="__DdeLink__1436_249681407"/>
       <w:bookmarkEnd w:id="202"/>
       <w:r>
         <w:rPr>
@@ -15125,8 +15125,8 @@
         </w:rPr>
         <w:t xml:space="preserve">qsub -j y -o cgenie_output -V -S /bin/bash runmuffin.sh cgenie.eb_go_gs_ac_bg_sg_rg.worjh2.BASES DOM/01_OMEN_GENIE_PreInd_April2017 </w:t>
       </w:r>
-      <w:bookmarkStart w:id="206" w:name="__DdeLink__1438_249681407"/>
-      <w:bookmarkStart w:id="207" w:name="__DdeLink__1413_249681407"/>
+      <w:bookmarkStart w:id="206" w:name="__DdeLink__1413_249681407"/>
+      <w:bookmarkStart w:id="207" w:name="__DdeLink__1438_249681407"/>
       <w:bookmarkEnd w:id="205"/>
       <w:r>
         <w:rPr>
@@ -15215,8 +15215,8 @@
         </w:rPr>
         <w:t xml:space="preserve">qsub -j y -o cgenie_output -V -S /bin/bash runmuffin.sh cgenie.eb_go_gs_ac_bg_sg_rg.worjh2.BASES DOM/01_OMEN_GENIE_PreInd_April2017 </w:t>
       </w:r>
-      <w:bookmarkStart w:id="209" w:name="__DdeLink__1430_249681407"/>
-      <w:bookmarkStart w:id="210" w:name="__DdeLink__1406_249681407"/>
+      <w:bookmarkStart w:id="209" w:name="__DdeLink__1406_249681407"/>
+      <w:bookmarkStart w:id="210" w:name="__DdeLink__1430_249681407"/>
       <w:r>
         <w:rPr>
           <w:color w:val="00000A"/>
@@ -15699,7 +15699,7 @@
           <w:sz w:val="28"/>
           <w:szCs w:val="28"/>
         </w:rPr>
-        <w:t xml:space="preserve">#######################  </w:t>
+        <w:t xml:space="preserve">####################  02.06.02017  </w:t>
       </w:r>
       <w:r>
         <w:rPr>
@@ -15708,7 +15708,7 @@
           <w:sz w:val="28"/>
           <w:szCs w:val="28"/>
         </w:rPr>
-        <w:t>0</w:t>
+        <w:t xml:space="preserve">and 03.06.2017 </w:t>
       </w:r>
       <w:r>
         <w:rPr>
@@ -15717,25 +15717,7 @@
           <w:sz w:val="28"/>
           <w:szCs w:val="28"/>
         </w:rPr>
-        <w:t>2.0</w:t>
-      </w:r>
-      <w:r>
-        <w:rPr>
-          <w:b/>
-          <w:bCs/>
-          <w:sz w:val="28"/>
-          <w:szCs w:val="28"/>
-        </w:rPr>
-        <w:t>6</w:t>
-      </w:r>
-      <w:r>
-        <w:rPr>
-          <w:b/>
-          <w:bCs/>
-          <w:sz w:val="28"/>
-          <w:szCs w:val="28"/>
-        </w:rPr>
-        <w:t>.02017  #######################</w:t>
+        <w:t>####################</w:t>
       </w:r>
     </w:p>
     <w:p>
@@ -15768,14 +15750,14 @@
         <w:rPr>
           <w:b w:val="false"/>
           <w:bCs w:val="false"/>
-          <w:color w:val="auto"/>
-        </w:rPr>
-      </w:pPr>
-      <w:r>
-        <w:rPr>
-          <w:b w:val="false"/>
-          <w:bCs w:val="false"/>
-          <w:color w:val="auto"/>
+          <w:color w:val="00000A"/>
+        </w:rPr>
+      </w:pPr>
+      <w:r>
+        <w:rPr>
+          <w:b w:val="false"/>
+          <w:bCs w:val="false"/>
+          <w:color w:val="00000A"/>
         </w:rPr>
       </w:r>
     </w:p>
@@ -15786,7 +15768,7 @@
         <w:rPr>
           <w:b w:val="false"/>
           <w:bCs w:val="false"/>
-          <w:color w:val="auto"/>
+          <w:color w:val="00000A"/>
           <w:sz w:val="24"/>
           <w:szCs w:val="24"/>
         </w:rPr>
@@ -15795,7 +15777,7 @@
         <w:rPr>
           <w:b w:val="false"/>
           <w:bCs w:val="false"/>
-          <w:color w:val="auto"/>
+          <w:color w:val="00000A"/>
           <w:sz w:val="24"/>
           <w:szCs w:val="24"/>
         </w:rPr>
@@ -15809,7 +15791,7 @@
         <w:rPr>
           <w:b w:val="false"/>
           <w:bCs w:val="false"/>
-          <w:color w:val="auto"/>
+          <w:color w:val="00000A"/>
           <w:sz w:val="24"/>
           <w:szCs w:val="24"/>
         </w:rPr>
@@ -15818,7 +15800,7 @@
         <w:rPr>
           <w:b w:val="false"/>
           <w:bCs w:val="false"/>
-          <w:color w:val="auto"/>
+          <w:color w:val="00000A"/>
           <w:sz w:val="24"/>
           <w:szCs w:val="24"/>
         </w:rPr>
@@ -15832,7 +15814,7 @@
         <w:rPr>
           <w:b w:val="false"/>
           <w:bCs w:val="false"/>
-          <w:color w:val="auto"/>
+          <w:color w:val="00000A"/>
           <w:sz w:val="24"/>
           <w:szCs w:val="24"/>
         </w:rPr>
@@ -15841,7 +15823,7 @@
         <w:rPr>
           <w:b w:val="false"/>
           <w:bCs w:val="false"/>
-          <w:color w:val="auto"/>
+          <w:color w:val="00000A"/>
           <w:sz w:val="24"/>
           <w:szCs w:val="24"/>
         </w:rPr>
@@ -15855,7 +15837,7 @@
         <w:rPr>
           <w:b w:val="false"/>
           <w:bCs w:val="false"/>
-          <w:color w:val="auto"/>
+          <w:color w:val="00000A"/>
           <w:sz w:val="24"/>
           <w:szCs w:val="24"/>
         </w:rPr>
@@ -15864,7 +15846,7 @@
         <w:rPr>
           <w:b w:val="false"/>
           <w:bCs w:val="false"/>
-          <w:color w:val="auto"/>
+          <w:color w:val="00000A"/>
           <w:sz w:val="24"/>
           <w:szCs w:val="24"/>
         </w:rPr>
@@ -15877,7 +15859,7 @@
         <w:rPr>
           <w:b w:val="false"/>
           <w:bCs w:val="false"/>
-          <w:color w:val="auto"/>
+          <w:color w:val="00000A"/>
           <w:sz w:val="24"/>
           <w:szCs w:val="24"/>
         </w:rPr>
@@ -15886,57 +15868,1213 @@
         <w:rPr>
           <w:b w:val="false"/>
           <w:bCs w:val="false"/>
-          <w:color w:val="auto"/>
+          <w:color w:val="00000A"/>
           <w:sz w:val="24"/>
           <w:szCs w:val="24"/>
         </w:rPr>
-        <w:t>2) as 1) but now using OMEN with Boudreau paramaterisation</w:t>
-      </w:r>
-    </w:p>
-    <w:p>
-      <w:pPr>
-        <w:pStyle w:val="Normal"/>
-        <w:jc w:val="left"/>
-        <w:rPr>
-          <w:b w:val="false"/>
-          <w:bCs w:val="false"/>
-          <w:color w:val="auto"/>
+        <w:t xml:space="preserve">2) as 1) now using OMEN with Boudreau paramaterisation </w:t>
+      </w:r>
+      <w:r>
+        <w:rPr>
+          <w:b w:val="false"/>
+          <w:bCs w:val="false"/>
+          <w:color w:val="00000A"/>
           <w:sz w:val="24"/>
           <w:szCs w:val="24"/>
         </w:rPr>
-      </w:pPr>
-      <w:r>
-        <w:rPr>
-          <w:b w:val="false"/>
-          <w:bCs w:val="false"/>
-          <w:color w:val="auto"/>
+        <w:t>par_sed_huelse2017_k2_order = 100</w:t>
+      </w:r>
+    </w:p>
+    <w:p>
+      <w:pPr>
+        <w:pStyle w:val="Normal"/>
+        <w:jc w:val="left"/>
+        <w:rPr>
+          <w:b w:val="false"/>
+          <w:bCs w:val="false"/>
+          <w:color w:val="00000A"/>
           <w:sz w:val="24"/>
           <w:szCs w:val="24"/>
         </w:rPr>
-        <w:t>job 3945</w:t>
-      </w:r>
-    </w:p>
-    <w:p>
-      <w:pPr>
-        <w:pStyle w:val="Normal"/>
-        <w:jc w:val="left"/>
-        <w:rPr>
-          <w:b w:val="false"/>
-          <w:bCs w:val="false"/>
-          <w:color w:val="auto"/>
+      </w:pPr>
+      <w:r>
+        <w:rPr>
+          <w:b w:val="false"/>
+          <w:bCs w:val="false"/>
+          <w:color w:val="00000A"/>
           <w:sz w:val="24"/>
           <w:szCs w:val="24"/>
         </w:rPr>
-      </w:pPr>
-      <w:r>
-        <w:rPr>
-          <w:b w:val="false"/>
-          <w:bCs w:val="false"/>
-          <w:color w:val="auto"/>
+        <w:t>job 3945</w:t>
+      </w:r>
+    </w:p>
+    <w:p>
+      <w:pPr>
+        <w:pStyle w:val="Normal"/>
+        <w:jc w:val="left"/>
+        <w:rPr>
+          <w:b w:val="false"/>
+          <w:bCs w:val="false"/>
+          <w:color w:val="00000A"/>
           <w:sz w:val="24"/>
           <w:szCs w:val="24"/>
         </w:rPr>
+      </w:pPr>
+      <w:r>
+        <w:rPr>
+          <w:b w:val="false"/>
+          <w:bCs w:val="false"/>
+          <w:color w:val="00000A"/>
+          <w:sz w:val="24"/>
+          <w:szCs w:val="24"/>
+        </w:rPr>
         <w:t>qsub -j y -o cgenie_log -V -S /bin/bash runmuffin.sh cgenie.eb_go_gs_ac_bg_sg_rg.worjh2.BASES DOM/01_OMEN_GENIE_PreInd_April2017 0206_TEST_worjh2.Archeretal2009.SPIN1_OMEN.boudreau1997 20000</w:t>
+      </w:r>
+    </w:p>
+    <w:p>
+      <w:pPr>
+        <w:pStyle w:val="Normal"/>
+        <w:jc w:val="left"/>
+        <w:rPr/>
+      </w:pPr>
+      <w:r>
+        <w:rPr/>
+      </w:r>
+    </w:p>
+    <w:p>
+      <w:pPr>
+        <w:pStyle w:val="Normal"/>
+        <w:jc w:val="center"/>
+        <w:rPr>
+          <w:b/>
+          <w:bCs/>
+          <w:color w:val="00000A"/>
+          <w:sz w:val="28"/>
+          <w:szCs w:val="28"/>
+        </w:rPr>
+      </w:pPr>
+      <w:r>
+        <w:rPr>
+          <w:b/>
+          <w:bCs/>
+          <w:color w:val="00000A"/>
+          <w:sz w:val="28"/>
+          <w:szCs w:val="28"/>
+        </w:rPr>
+        <w:t>03.06.2017</w:t>
+      </w:r>
+    </w:p>
+    <w:p>
+      <w:pPr>
+        <w:pStyle w:val="Normal"/>
+        <w:jc w:val="center"/>
+        <w:rPr/>
+      </w:pPr>
+      <w:r>
+        <w:rPr/>
+      </w:r>
+    </w:p>
+    <w:p>
+      <w:pPr>
+        <w:pStyle w:val="Normal"/>
+        <w:jc w:val="left"/>
+        <w:rPr>
+          <w:b w:val="false"/>
+          <w:bCs w:val="false"/>
+          <w:color w:val="00000A"/>
+          <w:sz w:val="24"/>
+          <w:szCs w:val="24"/>
+        </w:rPr>
+      </w:pPr>
+      <w:r>
+        <w:rPr>
+          <w:b w:val="false"/>
+          <w:bCs w:val="false"/>
+          <w:color w:val="00000A"/>
+          <w:sz w:val="24"/>
+          <w:szCs w:val="24"/>
+        </w:rPr>
+        <w:t xml:space="preserve">1) as 2) above with </w:t>
+      </w:r>
+      <w:r>
+        <w:rPr>
+          <w:b w:val="false"/>
+          <w:bCs w:val="false"/>
+          <w:color w:val="00000A"/>
+          <w:sz w:val="24"/>
+          <w:szCs w:val="24"/>
+        </w:rPr>
+        <w:t>par_sed_huelse2017_k2_order = 10</w:t>
+      </w:r>
+    </w:p>
+    <w:p>
+      <w:pPr>
+        <w:pStyle w:val="Normal"/>
+        <w:jc w:val="left"/>
+        <w:rPr>
+          <w:b w:val="false"/>
+          <w:bCs w:val="false"/>
+          <w:color w:val="00000A"/>
+          <w:sz w:val="24"/>
+          <w:szCs w:val="24"/>
+        </w:rPr>
+      </w:pPr>
+      <w:r>
+        <w:rPr>
+          <w:b w:val="false"/>
+          <w:bCs w:val="false"/>
+          <w:color w:val="00000A"/>
+          <w:sz w:val="24"/>
+          <w:szCs w:val="24"/>
+        </w:rPr>
+        <w:t xml:space="preserve">job </w:t>
+      </w:r>
+      <w:r>
+        <w:rPr>
+          <w:b w:val="false"/>
+          <w:bCs w:val="false"/>
+          <w:color w:val="00000A"/>
+          <w:sz w:val="24"/>
+          <w:szCs w:val="24"/>
+        </w:rPr>
+        <w:t>3946</w:t>
+      </w:r>
+    </w:p>
+    <w:p>
+      <w:pPr>
+        <w:pStyle w:val="Normal"/>
+        <w:jc w:val="left"/>
+        <w:rPr>
+          <w:b w:val="false"/>
+          <w:bCs w:val="false"/>
+          <w:color w:val="00000A"/>
+          <w:sz w:val="24"/>
+          <w:szCs w:val="24"/>
+        </w:rPr>
+      </w:pPr>
+      <w:r>
+        <w:rPr>
+          <w:b w:val="false"/>
+          <w:bCs w:val="false"/>
+          <w:color w:val="00000A"/>
+          <w:sz w:val="24"/>
+          <w:szCs w:val="24"/>
+        </w:rPr>
+        <w:t xml:space="preserve">qsub -j y -o cgenie_log -V -S /bin/bash runmuffin.sh cgenie.eb_go_gs_ac_bg_sg_rg.worjh2.BASES DOM/01_OMEN_GENIE_PreInd_April2017 </w:t>
+      </w:r>
+      <w:r>
+        <w:rPr>
+          <w:b w:val="false"/>
+          <w:bCs w:val="false"/>
+          <w:color w:val="00000A"/>
+          <w:sz w:val="24"/>
+          <w:szCs w:val="24"/>
+        </w:rPr>
+        <w:t>0306_worjh2.Archeretal2009.SPIN1_OMEN.boudreau1997_10</w:t>
+      </w:r>
+      <w:r>
+        <w:rPr>
+          <w:b w:val="false"/>
+          <w:bCs w:val="false"/>
+          <w:color w:val="00000A"/>
+          <w:sz w:val="24"/>
+          <w:szCs w:val="24"/>
+        </w:rPr>
+        <w:t xml:space="preserve"> 20000</w:t>
+      </w:r>
+    </w:p>
+    <w:p>
+      <w:pPr>
+        <w:pStyle w:val="Normal"/>
+        <w:jc w:val="center"/>
+        <w:rPr/>
+      </w:pPr>
+      <w:r>
+        <w:rPr/>
+      </w:r>
+    </w:p>
+    <w:p>
+      <w:pPr>
+        <w:pStyle w:val="Normal"/>
+        <w:jc w:val="left"/>
+        <w:rPr>
+          <w:b w:val="false"/>
+          <w:bCs w:val="false"/>
+          <w:color w:val="00000A"/>
+          <w:sz w:val="24"/>
+          <w:szCs w:val="24"/>
+        </w:rPr>
+      </w:pPr>
+      <w:r>
+        <w:rPr>
+          <w:b w:val="false"/>
+          <w:bCs w:val="false"/>
+          <w:color w:val="00000A"/>
+          <w:sz w:val="24"/>
+          <w:szCs w:val="24"/>
+        </w:rPr>
+        <w:t xml:space="preserve">2) as 2) above with </w:t>
+      </w:r>
+      <w:r>
+        <w:rPr>
+          <w:b w:val="false"/>
+          <w:bCs w:val="false"/>
+          <w:color w:val="00000A"/>
+          <w:sz w:val="24"/>
+          <w:szCs w:val="24"/>
+        </w:rPr>
+        <w:t>par_sed_huelse2017_k2_order = 20</w:t>
+      </w:r>
+    </w:p>
+    <w:p>
+      <w:pPr>
+        <w:pStyle w:val="Normal"/>
+        <w:jc w:val="left"/>
+        <w:rPr>
+          <w:b w:val="false"/>
+          <w:bCs w:val="false"/>
+          <w:color w:val="00000A"/>
+          <w:sz w:val="24"/>
+          <w:szCs w:val="24"/>
+        </w:rPr>
+      </w:pPr>
+      <w:r>
+        <w:rPr>
+          <w:b w:val="false"/>
+          <w:bCs w:val="false"/>
+          <w:color w:val="00000A"/>
+          <w:sz w:val="24"/>
+          <w:szCs w:val="24"/>
+        </w:rPr>
+        <w:t xml:space="preserve">job </w:t>
+      </w:r>
+      <w:r>
+        <w:rPr>
+          <w:b w:val="false"/>
+          <w:bCs w:val="false"/>
+          <w:color w:val="00000A"/>
+          <w:sz w:val="24"/>
+          <w:szCs w:val="24"/>
+        </w:rPr>
+        <w:t>3947</w:t>
+      </w:r>
+    </w:p>
+    <w:p>
+      <w:pPr>
+        <w:pStyle w:val="Normal"/>
+        <w:jc w:val="left"/>
+        <w:rPr>
+          <w:b w:val="false"/>
+          <w:bCs w:val="false"/>
+          <w:color w:val="00000A"/>
+          <w:sz w:val="24"/>
+          <w:szCs w:val="24"/>
+        </w:rPr>
+      </w:pPr>
+      <w:r>
+        <w:rPr>
+          <w:b w:val="false"/>
+          <w:bCs w:val="false"/>
+          <w:color w:val="00000A"/>
+          <w:sz w:val="24"/>
+          <w:szCs w:val="24"/>
+        </w:rPr>
+        <w:t xml:space="preserve">qsub -j y -o cgenie_log -V -S /bin/bash </w:t>
+      </w:r>
+      <w:bookmarkStart w:id="217" w:name="__DdeLink__1507_1328585516"/>
+      <w:r>
+        <w:rPr>
+          <w:b w:val="false"/>
+          <w:bCs w:val="false"/>
+          <w:color w:val="00000A"/>
+          <w:sz w:val="24"/>
+          <w:szCs w:val="24"/>
+        </w:rPr>
+        <w:t xml:space="preserve">runmuffin.sh cgenie.eb_go_gs_ac_bg_sg_rg.worjh2.BASES DOM/01_OMEN_GENIE_PreInd_April2017 </w:t>
+      </w:r>
+      <w:r>
+        <w:rPr>
+          <w:b w:val="false"/>
+          <w:bCs w:val="false"/>
+          <w:color w:val="00000A"/>
+          <w:sz w:val="24"/>
+          <w:szCs w:val="24"/>
+        </w:rPr>
+        <w:t>0306_worjh2.Archeretal2009.SPIN1_OMEN.boudreau1997_20</w:t>
+      </w:r>
+      <w:bookmarkEnd w:id="217"/>
+      <w:r>
+        <w:rPr>
+          <w:b w:val="false"/>
+          <w:bCs w:val="false"/>
+          <w:color w:val="00000A"/>
+          <w:sz w:val="24"/>
+          <w:szCs w:val="24"/>
+        </w:rPr>
+        <w:t xml:space="preserve"> 20000</w:t>
+      </w:r>
+    </w:p>
+    <w:p>
+      <w:pPr>
+        <w:pStyle w:val="Normal"/>
+        <w:jc w:val="center"/>
+        <w:rPr/>
+      </w:pPr>
+      <w:r>
+        <w:rPr/>
+      </w:r>
+    </w:p>
+    <w:p>
+      <w:pPr>
+        <w:pStyle w:val="Normal"/>
+        <w:jc w:val="left"/>
+        <w:rPr>
+          <w:b w:val="false"/>
+          <w:bCs w:val="false"/>
+          <w:color w:val="00000A"/>
+          <w:sz w:val="24"/>
+          <w:szCs w:val="24"/>
+        </w:rPr>
+      </w:pPr>
+      <w:r>
+        <w:rPr>
+          <w:b w:val="false"/>
+          <w:bCs w:val="false"/>
+          <w:color w:val="00000A"/>
+          <w:sz w:val="24"/>
+          <w:szCs w:val="24"/>
+        </w:rPr>
+        <w:t xml:space="preserve">3) as 2) above with </w:t>
+      </w:r>
+      <w:r>
+        <w:rPr>
+          <w:b w:val="false"/>
+          <w:bCs w:val="false"/>
+          <w:color w:val="00000A"/>
+          <w:sz w:val="24"/>
+          <w:szCs w:val="24"/>
+        </w:rPr>
+        <w:t>par_sed_huelse2017_k2_order = 30</w:t>
+      </w:r>
+    </w:p>
+    <w:p>
+      <w:pPr>
+        <w:pStyle w:val="Normal"/>
+        <w:jc w:val="left"/>
+        <w:rPr>
+          <w:b w:val="false"/>
+          <w:bCs w:val="false"/>
+          <w:color w:val="00000A"/>
+          <w:sz w:val="24"/>
+          <w:szCs w:val="24"/>
+        </w:rPr>
+      </w:pPr>
+      <w:r>
+        <w:rPr>
+          <w:b w:val="false"/>
+          <w:bCs w:val="false"/>
+          <w:color w:val="00000A"/>
+          <w:sz w:val="24"/>
+          <w:szCs w:val="24"/>
+        </w:rPr>
+        <w:t xml:space="preserve">job </w:t>
+      </w:r>
+      <w:r>
+        <w:rPr>
+          <w:b w:val="false"/>
+          <w:bCs w:val="false"/>
+          <w:color w:val="00000A"/>
+          <w:sz w:val="24"/>
+          <w:szCs w:val="24"/>
+        </w:rPr>
+        <w:t>3956</w:t>
+      </w:r>
+    </w:p>
+    <w:p>
+      <w:pPr>
+        <w:pStyle w:val="Normal"/>
+        <w:jc w:val="left"/>
+        <w:rPr>
+          <w:b w:val="false"/>
+          <w:bCs w:val="false"/>
+          <w:color w:val="00000A"/>
+          <w:sz w:val="24"/>
+          <w:szCs w:val="24"/>
+        </w:rPr>
+      </w:pPr>
+      <w:r>
+        <w:rPr>
+          <w:b w:val="false"/>
+          <w:bCs w:val="false"/>
+          <w:color w:val="00000A"/>
+          <w:sz w:val="24"/>
+          <w:szCs w:val="24"/>
+        </w:rPr>
+        <w:t xml:space="preserve">qsub -j y -o cgenie_log -V -S /bin/bash </w:t>
+      </w:r>
+      <w:bookmarkStart w:id="218" w:name="__DdeLink__1527_1328585516"/>
+      <w:bookmarkStart w:id="219" w:name="__DdeLink__1508_1328585516"/>
+      <w:r>
+        <w:rPr>
+          <w:b w:val="false"/>
+          <w:bCs w:val="false"/>
+          <w:color w:val="00000A"/>
+          <w:sz w:val="24"/>
+          <w:szCs w:val="24"/>
+        </w:rPr>
+        <w:t xml:space="preserve">runmuffin.sh cgenie.eb_go_gs_ac_bg_sg_rg.worjh2.BASES DOM/01_OMEN_GENIE_PreInd_April2017 </w:t>
+      </w:r>
+      <w:r>
+        <w:rPr>
+          <w:b w:val="false"/>
+          <w:bCs w:val="false"/>
+          <w:color w:val="00000A"/>
+          <w:sz w:val="24"/>
+          <w:szCs w:val="24"/>
+        </w:rPr>
+        <w:t>0306_worjh2.Archeretal2009.SPIN1_OMEN.boudreau1997_30</w:t>
+      </w:r>
+      <w:bookmarkEnd w:id="218"/>
+      <w:bookmarkEnd w:id="219"/>
+      <w:r>
+        <w:rPr>
+          <w:b w:val="false"/>
+          <w:bCs w:val="false"/>
+          <w:color w:val="00000A"/>
+          <w:sz w:val="24"/>
+          <w:szCs w:val="24"/>
+        </w:rPr>
+        <w:t xml:space="preserve"> 20000</w:t>
+      </w:r>
+    </w:p>
+    <w:p>
+      <w:pPr>
+        <w:pStyle w:val="Normal"/>
+        <w:jc w:val="center"/>
+        <w:rPr/>
+      </w:pPr>
+      <w:r>
+        <w:rPr/>
+      </w:r>
+    </w:p>
+    <w:p>
+      <w:pPr>
+        <w:pStyle w:val="Normal"/>
+        <w:jc w:val="left"/>
+        <w:rPr>
+          <w:b w:val="false"/>
+          <w:bCs w:val="false"/>
+          <w:color w:val="00000A"/>
+          <w:sz w:val="24"/>
+          <w:szCs w:val="24"/>
+        </w:rPr>
+      </w:pPr>
+      <w:r>
+        <w:rPr>
+          <w:b w:val="false"/>
+          <w:bCs w:val="false"/>
+          <w:color w:val="00000A"/>
+          <w:sz w:val="24"/>
+          <w:szCs w:val="24"/>
+        </w:rPr>
+        <w:t xml:space="preserve">4) as 2) above with </w:t>
+      </w:r>
+      <w:r>
+        <w:rPr>
+          <w:b w:val="false"/>
+          <w:bCs w:val="false"/>
+          <w:color w:val="00000A"/>
+          <w:sz w:val="24"/>
+          <w:szCs w:val="24"/>
+        </w:rPr>
+        <w:t>par_sed_huelse2017_k2_order = 40</w:t>
+      </w:r>
+    </w:p>
+    <w:p>
+      <w:pPr>
+        <w:pStyle w:val="Normal"/>
+        <w:jc w:val="left"/>
+        <w:rPr>
+          <w:b w:val="false"/>
+          <w:bCs w:val="false"/>
+          <w:color w:val="00000A"/>
+          <w:sz w:val="24"/>
+          <w:szCs w:val="24"/>
+        </w:rPr>
+      </w:pPr>
+      <w:r>
+        <w:rPr>
+          <w:b w:val="false"/>
+          <w:bCs w:val="false"/>
+          <w:color w:val="00000A"/>
+          <w:sz w:val="24"/>
+          <w:szCs w:val="24"/>
+        </w:rPr>
+        <w:t xml:space="preserve">job </w:t>
+      </w:r>
+      <w:r>
+        <w:rPr>
+          <w:b w:val="false"/>
+          <w:bCs w:val="false"/>
+          <w:color w:val="00000A"/>
+          <w:sz w:val="24"/>
+          <w:szCs w:val="24"/>
+        </w:rPr>
+        <w:t>3950</w:t>
+      </w:r>
+    </w:p>
+    <w:p>
+      <w:pPr>
+        <w:pStyle w:val="Normal"/>
+        <w:jc w:val="left"/>
+        <w:rPr>
+          <w:b w:val="false"/>
+          <w:bCs w:val="false"/>
+          <w:color w:val="00000A"/>
+          <w:sz w:val="24"/>
+          <w:szCs w:val="24"/>
+        </w:rPr>
+      </w:pPr>
+      <w:r>
+        <w:rPr>
+          <w:b w:val="false"/>
+          <w:bCs w:val="false"/>
+          <w:color w:val="00000A"/>
+          <w:sz w:val="24"/>
+          <w:szCs w:val="24"/>
+        </w:rPr>
+        <w:t xml:space="preserve">qsub -j y -o cgenie_log -V -S /bin/bash </w:t>
+      </w:r>
+      <w:bookmarkStart w:id="220" w:name="__DdeLink__1509_1328585516"/>
+      <w:r>
+        <w:rPr>
+          <w:b w:val="false"/>
+          <w:bCs w:val="false"/>
+          <w:color w:val="00000A"/>
+          <w:sz w:val="24"/>
+          <w:szCs w:val="24"/>
+        </w:rPr>
+        <w:t xml:space="preserve">runmuffin.sh cgenie.eb_go_gs_ac_bg_sg_rg.worjh2.BASES DOM/01_OMEN_GENIE_PreInd_April2017 </w:t>
+      </w:r>
+      <w:r>
+        <w:rPr>
+          <w:b w:val="false"/>
+          <w:bCs w:val="false"/>
+          <w:color w:val="00000A"/>
+          <w:sz w:val="24"/>
+          <w:szCs w:val="24"/>
+        </w:rPr>
+        <w:t>0306_worjh2.Archeretal2009.SPIN1_OMEN.boudreau1997_40</w:t>
+      </w:r>
+      <w:bookmarkEnd w:id="220"/>
+      <w:r>
+        <w:rPr>
+          <w:b w:val="false"/>
+          <w:bCs w:val="false"/>
+          <w:color w:val="00000A"/>
+          <w:sz w:val="24"/>
+          <w:szCs w:val="24"/>
+        </w:rPr>
+        <w:t xml:space="preserve"> 20000</w:t>
+      </w:r>
+    </w:p>
+    <w:p>
+      <w:pPr>
+        <w:pStyle w:val="Normal"/>
+        <w:jc w:val="center"/>
+        <w:rPr/>
+      </w:pPr>
+      <w:r>
+        <w:rPr/>
+      </w:r>
+    </w:p>
+    <w:p>
+      <w:pPr>
+        <w:pStyle w:val="Normal"/>
+        <w:jc w:val="left"/>
+        <w:rPr>
+          <w:b w:val="false"/>
+          <w:bCs w:val="false"/>
+          <w:color w:val="00000A"/>
+          <w:sz w:val="24"/>
+          <w:szCs w:val="24"/>
+        </w:rPr>
+      </w:pPr>
+      <w:r>
+        <w:rPr>
+          <w:b w:val="false"/>
+          <w:bCs w:val="false"/>
+          <w:color w:val="00000A"/>
+          <w:sz w:val="24"/>
+          <w:szCs w:val="24"/>
+        </w:rPr>
+        <w:t xml:space="preserve">5) as 2) above with </w:t>
+      </w:r>
+      <w:r>
+        <w:rPr>
+          <w:b w:val="false"/>
+          <w:bCs w:val="false"/>
+          <w:color w:val="00000A"/>
+          <w:sz w:val="24"/>
+          <w:szCs w:val="24"/>
+        </w:rPr>
+        <w:t>par_sed_huelse2017_k2_order = 50</w:t>
+      </w:r>
+    </w:p>
+    <w:p>
+      <w:pPr>
+        <w:pStyle w:val="Normal"/>
+        <w:jc w:val="left"/>
+        <w:rPr>
+          <w:b w:val="false"/>
+          <w:bCs w:val="false"/>
+          <w:color w:val="00000A"/>
+          <w:sz w:val="24"/>
+          <w:szCs w:val="24"/>
+        </w:rPr>
+      </w:pPr>
+      <w:r>
+        <w:rPr>
+          <w:b w:val="false"/>
+          <w:bCs w:val="false"/>
+          <w:color w:val="00000A"/>
+          <w:sz w:val="24"/>
+          <w:szCs w:val="24"/>
+        </w:rPr>
+        <w:t xml:space="preserve">job </w:t>
+      </w:r>
+      <w:r>
+        <w:rPr>
+          <w:b w:val="false"/>
+          <w:bCs w:val="false"/>
+          <w:color w:val="00000A"/>
+          <w:sz w:val="24"/>
+          <w:szCs w:val="24"/>
+        </w:rPr>
+        <w:t>3951</w:t>
+      </w:r>
+    </w:p>
+    <w:p>
+      <w:pPr>
+        <w:pStyle w:val="Normal"/>
+        <w:jc w:val="left"/>
+        <w:rPr>
+          <w:b w:val="false"/>
+          <w:bCs w:val="false"/>
+          <w:color w:val="00000A"/>
+          <w:sz w:val="24"/>
+          <w:szCs w:val="24"/>
+        </w:rPr>
+      </w:pPr>
+      <w:r>
+        <w:rPr>
+          <w:b w:val="false"/>
+          <w:bCs w:val="false"/>
+          <w:color w:val="00000A"/>
+          <w:sz w:val="24"/>
+          <w:szCs w:val="24"/>
+        </w:rPr>
+        <w:t xml:space="preserve">qsub -j y -o cgenie_log -V -S /bin/bash </w:t>
+      </w:r>
+      <w:bookmarkStart w:id="221" w:name="__DdeLink__1510_1328585516"/>
+      <w:r>
+        <w:rPr>
+          <w:b w:val="false"/>
+          <w:bCs w:val="false"/>
+          <w:color w:val="00000A"/>
+          <w:sz w:val="24"/>
+          <w:szCs w:val="24"/>
+        </w:rPr>
+        <w:t xml:space="preserve">runmuffin.sh cgenie.eb_go_gs_ac_bg_sg_rg.worjh2.BASES DOM/01_OMEN_GENIE_PreInd_April2017 </w:t>
+      </w:r>
+      <w:r>
+        <w:rPr>
+          <w:b w:val="false"/>
+          <w:bCs w:val="false"/>
+          <w:color w:val="00000A"/>
+          <w:sz w:val="24"/>
+          <w:szCs w:val="24"/>
+        </w:rPr>
+        <w:t>0306_worjh2.Archeretal2009.SPIN1_OMEN.boudreau1997_50</w:t>
+      </w:r>
+      <w:bookmarkEnd w:id="221"/>
+      <w:r>
+        <w:rPr>
+          <w:b w:val="false"/>
+          <w:bCs w:val="false"/>
+          <w:color w:val="00000A"/>
+          <w:sz w:val="24"/>
+          <w:szCs w:val="24"/>
+        </w:rPr>
+        <w:t xml:space="preserve"> 20000</w:t>
+      </w:r>
+    </w:p>
+    <w:p>
+      <w:pPr>
+        <w:pStyle w:val="Normal"/>
+        <w:jc w:val="center"/>
+        <w:rPr/>
+      </w:pPr>
+      <w:r>
+        <w:rPr/>
+      </w:r>
+    </w:p>
+    <w:p>
+      <w:pPr>
+        <w:pStyle w:val="Normal"/>
+        <w:jc w:val="left"/>
+        <w:rPr>
+          <w:b w:val="false"/>
+          <w:bCs w:val="false"/>
+          <w:color w:val="00000A"/>
+          <w:sz w:val="24"/>
+          <w:szCs w:val="24"/>
+        </w:rPr>
+      </w:pPr>
+      <w:r>
+        <w:rPr>
+          <w:b w:val="false"/>
+          <w:bCs w:val="false"/>
+          <w:color w:val="00000A"/>
+          <w:sz w:val="24"/>
+          <w:szCs w:val="24"/>
+        </w:rPr>
+        <w:t xml:space="preserve">6) as 2) above with </w:t>
+      </w:r>
+      <w:r>
+        <w:rPr>
+          <w:b w:val="false"/>
+          <w:bCs w:val="false"/>
+          <w:color w:val="00000A"/>
+          <w:sz w:val="24"/>
+          <w:szCs w:val="24"/>
+        </w:rPr>
+        <w:t>par_sed_huelse2017_k2_order = 60</w:t>
+      </w:r>
+    </w:p>
+    <w:p>
+      <w:pPr>
+        <w:pStyle w:val="Normal"/>
+        <w:jc w:val="left"/>
+        <w:rPr>
+          <w:b w:val="false"/>
+          <w:bCs w:val="false"/>
+          <w:color w:val="00000A"/>
+          <w:sz w:val="24"/>
+          <w:szCs w:val="24"/>
+        </w:rPr>
+      </w:pPr>
+      <w:r>
+        <w:rPr>
+          <w:b w:val="false"/>
+          <w:bCs w:val="false"/>
+          <w:color w:val="00000A"/>
+          <w:sz w:val="24"/>
+          <w:szCs w:val="24"/>
+        </w:rPr>
+        <w:t xml:space="preserve">job </w:t>
+      </w:r>
+      <w:r>
+        <w:rPr>
+          <w:b w:val="false"/>
+          <w:bCs w:val="false"/>
+          <w:color w:val="00000A"/>
+          <w:sz w:val="24"/>
+          <w:szCs w:val="24"/>
+        </w:rPr>
+        <w:t>3952</w:t>
+      </w:r>
+    </w:p>
+    <w:p>
+      <w:pPr>
+        <w:pStyle w:val="Normal"/>
+        <w:jc w:val="left"/>
+        <w:rPr>
+          <w:b w:val="false"/>
+          <w:bCs w:val="false"/>
+          <w:color w:val="00000A"/>
+          <w:sz w:val="24"/>
+          <w:szCs w:val="24"/>
+        </w:rPr>
+      </w:pPr>
+      <w:r>
+        <w:rPr>
+          <w:b w:val="false"/>
+          <w:bCs w:val="false"/>
+          <w:color w:val="00000A"/>
+          <w:sz w:val="24"/>
+          <w:szCs w:val="24"/>
+        </w:rPr>
+        <w:t xml:space="preserve">qsub -j y -o cgenie_log -V -S /bin/bash </w:t>
+      </w:r>
+      <w:bookmarkStart w:id="222" w:name="__DdeLink__1511_1328585516"/>
+      <w:r>
+        <w:rPr>
+          <w:b w:val="false"/>
+          <w:bCs w:val="false"/>
+          <w:color w:val="00000A"/>
+          <w:sz w:val="24"/>
+          <w:szCs w:val="24"/>
+        </w:rPr>
+        <w:t xml:space="preserve">runmuffin.sh cgenie.eb_go_gs_ac_bg_sg_rg.worjh2.BASES DOM/01_OMEN_GENIE_PreInd_April2017 </w:t>
+      </w:r>
+      <w:r>
+        <w:rPr>
+          <w:b w:val="false"/>
+          <w:bCs w:val="false"/>
+          <w:color w:val="00000A"/>
+          <w:sz w:val="24"/>
+          <w:szCs w:val="24"/>
+        </w:rPr>
+        <w:t>0306_worjh2.Archeretal2009.SPIN1_OMEN.boudreau1997_60</w:t>
+      </w:r>
+      <w:bookmarkEnd w:id="222"/>
+      <w:r>
+        <w:rPr>
+          <w:b w:val="false"/>
+          <w:bCs w:val="false"/>
+          <w:color w:val="00000A"/>
+          <w:sz w:val="24"/>
+          <w:szCs w:val="24"/>
+        </w:rPr>
+        <w:t xml:space="preserve"> 20000</w:t>
+      </w:r>
+    </w:p>
+    <w:p>
+      <w:pPr>
+        <w:pStyle w:val="Normal"/>
+        <w:jc w:val="center"/>
+        <w:rPr/>
+      </w:pPr>
+      <w:r>
+        <w:rPr/>
+      </w:r>
+    </w:p>
+    <w:p>
+      <w:pPr>
+        <w:pStyle w:val="Normal"/>
+        <w:jc w:val="left"/>
+        <w:rPr>
+          <w:b w:val="false"/>
+          <w:bCs w:val="false"/>
+          <w:color w:val="00000A"/>
+          <w:sz w:val="24"/>
+          <w:szCs w:val="24"/>
+        </w:rPr>
+      </w:pPr>
+      <w:r>
+        <w:rPr>
+          <w:b w:val="false"/>
+          <w:bCs w:val="false"/>
+          <w:color w:val="00000A"/>
+          <w:sz w:val="24"/>
+          <w:szCs w:val="24"/>
+        </w:rPr>
+        <w:t xml:space="preserve">7) as 2) above with </w:t>
+      </w:r>
+      <w:r>
+        <w:rPr>
+          <w:b w:val="false"/>
+          <w:bCs w:val="false"/>
+          <w:color w:val="00000A"/>
+          <w:sz w:val="24"/>
+          <w:szCs w:val="24"/>
+        </w:rPr>
+        <w:t>par_sed_huelse2017_k2_order = 70</w:t>
+      </w:r>
+    </w:p>
+    <w:p>
+      <w:pPr>
+        <w:pStyle w:val="Normal"/>
+        <w:jc w:val="left"/>
+        <w:rPr>
+          <w:b w:val="false"/>
+          <w:bCs w:val="false"/>
+          <w:color w:val="00000A"/>
+          <w:sz w:val="24"/>
+          <w:szCs w:val="24"/>
+        </w:rPr>
+      </w:pPr>
+      <w:r>
+        <w:rPr>
+          <w:b w:val="false"/>
+          <w:bCs w:val="false"/>
+          <w:color w:val="00000A"/>
+          <w:sz w:val="24"/>
+          <w:szCs w:val="24"/>
+        </w:rPr>
+        <w:t xml:space="preserve">job </w:t>
+      </w:r>
+      <w:r>
+        <w:rPr>
+          <w:b w:val="false"/>
+          <w:bCs w:val="false"/>
+          <w:color w:val="00000A"/>
+          <w:sz w:val="24"/>
+          <w:szCs w:val="24"/>
+        </w:rPr>
+        <w:t>3953</w:t>
+      </w:r>
+    </w:p>
+    <w:p>
+      <w:pPr>
+        <w:pStyle w:val="Normal"/>
+        <w:jc w:val="left"/>
+        <w:rPr>
+          <w:b w:val="false"/>
+          <w:bCs w:val="false"/>
+          <w:color w:val="00000A"/>
+          <w:sz w:val="24"/>
+          <w:szCs w:val="24"/>
+        </w:rPr>
+      </w:pPr>
+      <w:r>
+        <w:rPr>
+          <w:b w:val="false"/>
+          <w:bCs w:val="false"/>
+          <w:color w:val="00000A"/>
+          <w:sz w:val="24"/>
+          <w:szCs w:val="24"/>
+        </w:rPr>
+        <w:t>qsub -j y -o cgenie_log -V -S /bin/bash runmuffin.sh cgenie.eb_go_gs_ac_bg_sg_rg.worjh2.BASES DOM/01_OMEN_GENIE_PreInd_April2017 0306_worjh2.Archeretal2009.SPIN1_OMEN.boudreau1997_70 20000</w:t>
+      </w:r>
+    </w:p>
+    <w:p>
+      <w:pPr>
+        <w:pStyle w:val="Normal"/>
+        <w:jc w:val="left"/>
+        <w:rPr>
+          <w:b w:val="false"/>
+          <w:bCs w:val="false"/>
+          <w:sz w:val="24"/>
+          <w:szCs w:val="24"/>
+        </w:rPr>
+      </w:pPr>
+      <w:r>
+        <w:rPr>
+          <w:b w:val="false"/>
+          <w:bCs w:val="false"/>
+          <w:sz w:val="24"/>
+          <w:szCs w:val="24"/>
+        </w:rPr>
+      </w:r>
+    </w:p>
+    <w:p>
+      <w:pPr>
+        <w:pStyle w:val="Normal"/>
+        <w:jc w:val="left"/>
+        <w:rPr>
+          <w:b w:val="false"/>
+          <w:bCs w:val="false"/>
+          <w:color w:val="00000A"/>
+          <w:sz w:val="24"/>
+          <w:szCs w:val="24"/>
+        </w:rPr>
+      </w:pPr>
+      <w:r>
+        <w:rPr>
+          <w:b w:val="false"/>
+          <w:bCs w:val="false"/>
+          <w:color w:val="00000A"/>
+          <w:sz w:val="24"/>
+          <w:szCs w:val="24"/>
+        </w:rPr>
+        <w:t xml:space="preserve">8) as 2) above with </w:t>
+      </w:r>
+      <w:r>
+        <w:rPr>
+          <w:b w:val="false"/>
+          <w:bCs w:val="false"/>
+          <w:color w:val="00000A"/>
+          <w:sz w:val="24"/>
+          <w:szCs w:val="24"/>
+        </w:rPr>
+        <w:t>par_sed_huelse2017_k2_order = 80</w:t>
+      </w:r>
+    </w:p>
+    <w:p>
+      <w:pPr>
+        <w:pStyle w:val="Normal"/>
+        <w:jc w:val="left"/>
+        <w:rPr>
+          <w:b w:val="false"/>
+          <w:bCs w:val="false"/>
+          <w:color w:val="00000A"/>
+          <w:sz w:val="24"/>
+          <w:szCs w:val="24"/>
+        </w:rPr>
+      </w:pPr>
+      <w:r>
+        <w:rPr>
+          <w:b w:val="false"/>
+          <w:bCs w:val="false"/>
+          <w:color w:val="00000A"/>
+          <w:sz w:val="24"/>
+          <w:szCs w:val="24"/>
+        </w:rPr>
+        <w:t xml:space="preserve">job </w:t>
+      </w:r>
+      <w:r>
+        <w:rPr>
+          <w:b w:val="false"/>
+          <w:bCs w:val="false"/>
+          <w:color w:val="00000A"/>
+          <w:sz w:val="24"/>
+          <w:szCs w:val="24"/>
+        </w:rPr>
+        <w:t>3954</w:t>
+      </w:r>
+    </w:p>
+    <w:p>
+      <w:pPr>
+        <w:pStyle w:val="Normal"/>
+        <w:jc w:val="left"/>
+        <w:rPr>
+          <w:b w:val="false"/>
+          <w:bCs w:val="false"/>
+          <w:color w:val="00000A"/>
+          <w:sz w:val="24"/>
+          <w:szCs w:val="24"/>
+        </w:rPr>
+      </w:pPr>
+      <w:r>
+        <w:rPr>
+          <w:b w:val="false"/>
+          <w:bCs w:val="false"/>
+          <w:color w:val="00000A"/>
+          <w:sz w:val="24"/>
+          <w:szCs w:val="24"/>
+        </w:rPr>
+        <w:t>qsub -j y -o cgenie_log -V -S /bin/bash runmuffin.sh cgenie.eb_go_gs_ac_bg_sg_rg.worjh2.BASES DOM/01_OMEN_GENIE_PreInd_April2017 0306_worjh2.Archeretal2009.SPIN1_OMEN.boudreau1997_80 20000</w:t>
+      </w:r>
+    </w:p>
+    <w:p>
+      <w:pPr>
+        <w:pStyle w:val="Normal"/>
+        <w:jc w:val="left"/>
+        <w:rPr>
+          <w:b w:val="false"/>
+          <w:bCs w:val="false"/>
+          <w:sz w:val="24"/>
+          <w:szCs w:val="24"/>
+        </w:rPr>
+      </w:pPr>
+      <w:r>
+        <w:rPr>
+          <w:b w:val="false"/>
+          <w:bCs w:val="false"/>
+          <w:sz w:val="24"/>
+          <w:szCs w:val="24"/>
+        </w:rPr>
+      </w:r>
+    </w:p>
+    <w:p>
+      <w:pPr>
+        <w:pStyle w:val="Normal"/>
+        <w:jc w:val="left"/>
+        <w:rPr>
+          <w:b w:val="false"/>
+          <w:bCs w:val="false"/>
+          <w:color w:val="00000A"/>
+          <w:sz w:val="24"/>
+          <w:szCs w:val="24"/>
+        </w:rPr>
+      </w:pPr>
+      <w:r>
+        <w:rPr>
+          <w:b w:val="false"/>
+          <w:bCs w:val="false"/>
+          <w:color w:val="00000A"/>
+          <w:sz w:val="24"/>
+          <w:szCs w:val="24"/>
+        </w:rPr>
+        <w:t xml:space="preserve">9) as 2) above with </w:t>
+      </w:r>
+      <w:r>
+        <w:rPr>
+          <w:b w:val="false"/>
+          <w:bCs w:val="false"/>
+          <w:color w:val="00000A"/>
+          <w:sz w:val="24"/>
+          <w:szCs w:val="24"/>
+        </w:rPr>
+        <w:t>par_sed_huelse2017_k2_order = 90</w:t>
+      </w:r>
+    </w:p>
+    <w:p>
+      <w:pPr>
+        <w:pStyle w:val="Normal"/>
+        <w:jc w:val="left"/>
+        <w:rPr>
+          <w:b w:val="false"/>
+          <w:bCs w:val="false"/>
+          <w:color w:val="00000A"/>
+          <w:sz w:val="24"/>
+          <w:szCs w:val="24"/>
+        </w:rPr>
+      </w:pPr>
+      <w:r>
+        <w:rPr>
+          <w:b w:val="false"/>
+          <w:bCs w:val="false"/>
+          <w:color w:val="00000A"/>
+          <w:sz w:val="24"/>
+          <w:szCs w:val="24"/>
+        </w:rPr>
+        <w:t xml:space="preserve">job </w:t>
+      </w:r>
+      <w:r>
+        <w:rPr>
+          <w:b w:val="false"/>
+          <w:bCs w:val="false"/>
+          <w:color w:val="00000A"/>
+          <w:sz w:val="24"/>
+          <w:szCs w:val="24"/>
+        </w:rPr>
+        <w:t>3955</w:t>
+      </w:r>
+    </w:p>
+    <w:p>
+      <w:pPr>
+        <w:pStyle w:val="Normal"/>
+        <w:jc w:val="left"/>
+        <w:rPr>
+          <w:b w:val="false"/>
+          <w:bCs w:val="false"/>
+          <w:color w:val="00000A"/>
+          <w:sz w:val="24"/>
+          <w:szCs w:val="24"/>
+        </w:rPr>
+      </w:pPr>
+      <w:r>
+        <w:rPr>
+          <w:b w:val="false"/>
+          <w:bCs w:val="false"/>
+          <w:color w:val="00000A"/>
+          <w:sz w:val="24"/>
+          <w:szCs w:val="24"/>
+        </w:rPr>
+        <w:t>qsub -j y -o cgenie_log -V -S /bin/bash runmuffin.sh cgenie.eb_go_gs_ac_bg_sg_rg.worjh2.BASES DOM/01_OMEN_GENIE_PreInd_April2017 0306_worjh2.Archeretal2009.SPIN1_OMEN.boudreau1997_90 20000</w:t>
+      </w:r>
+    </w:p>
+    <w:p>
+      <w:pPr>
+        <w:pStyle w:val="Normal"/>
+        <w:jc w:val="left"/>
+        <w:rPr>
+          <w:b w:val="false"/>
+          <w:bCs w:val="false"/>
+          <w:sz w:val="24"/>
+          <w:szCs w:val="24"/>
+        </w:rPr>
+      </w:pPr>
+      <w:r>
+        <w:rPr>
+          <w:b w:val="false"/>
+          <w:bCs w:val="false"/>
+          <w:sz w:val="24"/>
+          <w:szCs w:val="24"/>
+        </w:rPr>
       </w:r>
     </w:p>
     <w:sectPr>
@@ -15975,7 +17113,7 @@
         <w:tab w:val="left" w:pos="709" w:leader="none"/>
       </w:tabs>
       <w:suppressAutoHyphens w:val="true"/>
-      <w:overflowPunct w:val="true"/>
+      <w:overflowPunct w:val="false"/>
       <w:bidi w:val="0"/>
       <w:jc w:val="left"/>
     </w:pPr>

</xml_diff>

<commit_message>
LaTeX: added new Figures
</commit_message>
<xml_diff>
--- a/FORTRAN_code/cGENIE/1_RUN_commands_PreInd.docx
+++ b/FORTRAN_code/cGENIE/1_RUN_commands_PreInd.docx
@@ -696,8 +696,8 @@
         </w:rPr>
         <w:t xml:space="preserve">USE base-config WITH 8 OCEAN-LEVELS: </w:t>
       </w:r>
-      <w:bookmarkStart w:id="0" w:name="__DdeLink__75_736416807"/>
-      <w:bookmarkStart w:id="1" w:name="__DdeLink__77_736416807"/>
+      <w:bookmarkStart w:id="0" w:name="__DdeLink__77_736416807"/>
+      <w:bookmarkStart w:id="1" w:name="__DdeLink__75_736416807"/>
       <w:bookmarkEnd w:id="0"/>
       <w:bookmarkEnd w:id="1"/>
       <w:r>
@@ -1300,8 +1300,8 @@
         </w:rPr>
         <w:t xml:space="preserve"> DOM/09_OMEN_GENIE_PreInd_March2017 </w:t>
       </w:r>
-      <w:bookmarkStart w:id="3" w:name="Bookmark1"/>
-      <w:bookmarkStart w:id="4" w:name="Bookmark"/>
+      <w:bookmarkStart w:id="3" w:name="Bookmark"/>
+      <w:bookmarkStart w:id="4" w:name="Bookmark1"/>
       <w:r>
         <w:rPr>
           <w:sz w:val="20"/>
@@ -2800,8 +2800,8 @@
         </w:rPr>
         <w:t xml:space="preserve">qsub -j y -o cgenie_output -V -S /bin/bash runmuffin.sh cgenie.eb_go_gs_ac_bg_sg_rg.worjh2.BASES DOM/09_OMEN_GENIE_PreInd_March2017 </w:t>
       </w:r>
-      <w:bookmarkStart w:id="12" w:name="__DdeLink__338_1556355869"/>
-      <w:bookmarkStart w:id="13" w:name="__DdeLink__332_1556355869"/>
+      <w:bookmarkStart w:id="12" w:name="__DdeLink__332_1556355869"/>
+      <w:bookmarkStart w:id="13" w:name="__DdeLink__338_1556355869"/>
       <w:r>
         <w:rPr>
           <w:sz w:val="20"/>
@@ -5622,8 +5622,8 @@
         </w:rPr>
         <w:t>31</w:t>
       </w:r>
-      <w:bookmarkStart w:id="22" w:name="__DdeLink__750_966095155"/>
-      <w:bookmarkStart w:id="23" w:name="__DdeLink__338_15563558691"/>
+      <w:bookmarkStart w:id="22" w:name="__DdeLink__338_15563558691"/>
+      <w:bookmarkStart w:id="23" w:name="__DdeLink__750_966095155"/>
       <w:r>
         <w:rPr>
           <w:sz w:val="20"/>
@@ -6013,8 +6013,8 @@
         </w:rPr>
         <w:t>31</w:t>
       </w:r>
-      <w:bookmarkStart w:id="26" w:name="__DdeLink__756_966095155"/>
-      <w:bookmarkStart w:id="27" w:name="__DdeLink__338_155635586911"/>
+      <w:bookmarkStart w:id="26" w:name="__DdeLink__338_155635586911"/>
+      <w:bookmarkStart w:id="27" w:name="__DdeLink__756_966095155"/>
       <w:r>
         <w:rPr>
           <w:sz w:val="20"/>
@@ -6516,8 +6516,8 @@
         </w:rPr>
         <w:t>0404</w:t>
       </w:r>
-      <w:bookmarkStart w:id="32" w:name="__DdeLink__763_966095155"/>
-      <w:bookmarkStart w:id="33" w:name="__DdeLink__338_1556355869111"/>
+      <w:bookmarkStart w:id="32" w:name="__DdeLink__338_1556355869111"/>
+      <w:bookmarkStart w:id="33" w:name="__DdeLink__763_966095155"/>
       <w:r>
         <w:rPr>
           <w:sz w:val="20"/>
@@ -7731,8 +7731,8 @@
           <w:szCs w:val="14"/>
         </w:rPr>
       </w:pPr>
-      <w:bookmarkStart w:id="46" w:name="__DdeLink__463_1469956085111111112"/>
-      <w:bookmarkStart w:id="47" w:name="__DdeLink__681_385375668"/>
+      <w:bookmarkStart w:id="46" w:name="__DdeLink__681_385375668"/>
+      <w:bookmarkStart w:id="47" w:name="__DdeLink__463_1469956085111111112"/>
       <w:r>
         <w:rPr>
           <w:sz w:val="14"/>
@@ -8744,8 +8744,8 @@
           <w:szCs w:val="20"/>
         </w:rPr>
       </w:pPr>
-      <w:bookmarkStart w:id="58" w:name="__DdeLink__463_14699560851111111121"/>
-      <w:bookmarkStart w:id="59" w:name="__DdeLink__681_3853756681"/>
+      <w:bookmarkStart w:id="58" w:name="__DdeLink__681_3853756681"/>
+      <w:bookmarkStart w:id="59" w:name="__DdeLink__463_14699560851111111121"/>
       <w:r>
         <w:rPr>
           <w:sz w:val="20"/>
@@ -8983,8 +8983,8 @@
         </w:rPr>
         <w:t xml:space="preserve">qsub -j y -o cgenie_output -V -S /bin/bash runmuffin.sh cgenie.eb_go_gs_ac_bg_sg_rg.worjh2.BASES DOM/01_OMEN_GENIE_PreInd_April2017 </w:t>
       </w:r>
-      <w:bookmarkStart w:id="61" w:name="__DdeLink__950_1673659679"/>
-      <w:bookmarkStart w:id="62" w:name="__DdeLink__884_769723922"/>
+      <w:bookmarkStart w:id="61" w:name="__DdeLink__884_769723922"/>
+      <w:bookmarkStart w:id="62" w:name="__DdeLink__950_1673659679"/>
       <w:r>
         <w:rPr>
           <w:b w:val="false"/>
@@ -9074,8 +9074,8 @@
         </w:rPr>
         <w:t>qsub -j y -o cgenie_output -V -S /bin/bash runmuffin.sh cgenie.eb_go_gs_ac_bg_sg_rg.worjh2.BASES DOM/01_OMEN_GENIE_PreInd_April2017 0604_02</w:t>
       </w:r>
-      <w:bookmarkStart w:id="63" w:name="__DdeLink__338_1556355869112"/>
-      <w:bookmarkStart w:id="64" w:name="__DdeLink__332_1556355869112"/>
+      <w:bookmarkStart w:id="63" w:name="__DdeLink__332_1556355869112"/>
+      <w:bookmarkStart w:id="64" w:name="__DdeLink__338_1556355869112"/>
       <w:r>
         <w:rPr>
           <w:sz w:val="20"/>
@@ -9521,8 +9521,8 @@
         </w:rPr>
         <w:t xml:space="preserve">qsub -j y -o cgenie_output -V -S /bin/bash runmuffin.sh cgenie.eb_go_gs_ac_bg_sg_rg.worjh2.BASES DOM/01_OMEN_GENIE_PreInd_April2017 </w:t>
       </w:r>
-      <w:bookmarkStart w:id="67" w:name="__DdeLink__960_1673659679"/>
-      <w:bookmarkStart w:id="68" w:name="__DdeLink__463_1469956085121"/>
+      <w:bookmarkStart w:id="67" w:name="__DdeLink__463_1469956085121"/>
+      <w:bookmarkStart w:id="68" w:name="__DdeLink__960_1673659679"/>
       <w:bookmarkEnd w:id="66"/>
       <w:r>
         <w:rPr>
@@ -10349,8 +10349,8 @@
         </w:rPr>
         <w:t>0804_01</w:t>
       </w:r>
-      <w:bookmarkStart w:id="80" w:name="__DdeLink__338_15563558691121"/>
-      <w:bookmarkStart w:id="81" w:name="__DdeLink__888_769723922"/>
+      <w:bookmarkStart w:id="80" w:name="__DdeLink__888_769723922"/>
+      <w:bookmarkStart w:id="81" w:name="__DdeLink__338_15563558691121"/>
       <w:r>
         <w:rPr>
           <w:sz w:val="20"/>
@@ -10696,8 +10696,8 @@
         </w:rPr>
         <w:t xml:space="preserve">qsub -j y -o cgenie_output -V -S /bin/bash runmuffin.sh cgenie.eb_go_gs_ac_bg_sg_rg.worjh2.BASES DOM/01_OMEN_GENIE_PreInd_April2017 </w:t>
       </w:r>
-      <w:bookmarkStart w:id="82" w:name="__DdeLink__958_1673659679"/>
-      <w:bookmarkStart w:id="83" w:name="__DdeLink__332_155635586911211"/>
+      <w:bookmarkStart w:id="82" w:name="__DdeLink__332_155635586911211"/>
+      <w:bookmarkStart w:id="83" w:name="__DdeLink__958_1673659679"/>
       <w:r>
         <w:rPr>
           <w:sz w:val="20"/>
@@ -10705,8 +10705,8 @@
         </w:rPr>
         <w:t>0804_05</w:t>
       </w:r>
-      <w:bookmarkStart w:id="84" w:name="__DdeLink__338_155635586911211"/>
-      <w:bookmarkStart w:id="85" w:name="__DdeLink__892_769723922"/>
+      <w:bookmarkStart w:id="84" w:name="__DdeLink__892_769723922"/>
+      <w:bookmarkStart w:id="85" w:name="__DdeLink__338_155635586911211"/>
       <w:r>
         <w:rPr>
           <w:sz w:val="20"/>
@@ -11113,8 +11113,8 @@
         </w:rPr>
         <w:t xml:space="preserve">qsub -j y -o cgenie_output -V -S /bin/bash runmuffin.sh cgenie.eb_go_gs_ac_bg_sg_rg.worjh2.BASES DOM/01_OMEN_GENIE_PreInd_April2017 </w:t>
       </w:r>
-      <w:bookmarkStart w:id="88" w:name="__DdeLink__962_1673659679"/>
-      <w:bookmarkStart w:id="89" w:name="__DdeLink__463_146995608511211"/>
+      <w:bookmarkStart w:id="88" w:name="__DdeLink__463_146995608511211"/>
+      <w:bookmarkStart w:id="89" w:name="__DdeLink__962_1673659679"/>
       <w:r>
         <w:rPr>
           <w:sz w:val="20"/>
@@ -11444,10 +11444,10 @@
         </w:rPr>
         <w:t xml:space="preserve">qsub -j y -o cgenie_output -V -S /bin/bash runmuffin.sh cgenie.eb_go_gs_ac_bg_sg_rg.worjh2.BASES DOM/01_OMEN_GENIE_PreInd_April2017 </w:t>
       </w:r>
-      <w:bookmarkStart w:id="94" w:name="__DdeLink__900_769723922"/>
-      <w:bookmarkStart w:id="95" w:name="__DdeLink__898_769723922"/>
-      <w:bookmarkStart w:id="96" w:name="__DdeLink__964_1673659679"/>
-      <w:bookmarkStart w:id="97" w:name="__DdeLink__463_1469956085111111211"/>
+      <w:bookmarkStart w:id="94" w:name="__DdeLink__463_1469956085111111211"/>
+      <w:bookmarkStart w:id="95" w:name="__DdeLink__964_1673659679"/>
+      <w:bookmarkStart w:id="96" w:name="__DdeLink__898_769723922"/>
+      <w:bookmarkStart w:id="97" w:name="__DdeLink__900_769723922"/>
       <w:r>
         <w:rPr>
           <w:sz w:val="20"/>
@@ -11745,8 +11745,8 @@
           <w:szCs w:val="20"/>
         </w:rPr>
       </w:pPr>
-      <w:bookmarkStart w:id="103" w:name="__DdeLink__1005_1414296712"/>
-      <w:bookmarkStart w:id="104" w:name="Bookmark5"/>
+      <w:bookmarkStart w:id="103" w:name="Bookmark5"/>
+      <w:bookmarkStart w:id="104" w:name="__DdeLink__1005_1414296712"/>
       <w:bookmarkEnd w:id="103"/>
       <w:bookmarkEnd w:id="104"/>
       <w:r>
@@ -11759,8 +11759,8 @@
         </w:rPr>
         <w:t xml:space="preserve">qsub -j y -o cgenie_output -V -S /bin/bash runmuffin.sh cgenie.eb_go_gs_ac_bg_sg_rg.worjh2.BASES DOM/01_OMEN_GENIE_PreInd_April2017 </w:t>
       </w:r>
-      <w:bookmarkStart w:id="105" w:name="__DdeLink__967_1673659679"/>
-      <w:bookmarkStart w:id="106" w:name="__DdeLink__906_769723922"/>
+      <w:bookmarkStart w:id="105" w:name="__DdeLink__906_769723922"/>
+      <w:bookmarkStart w:id="106" w:name="__DdeLink__967_1673659679"/>
       <w:r>
         <w:rPr>
           <w:b w:val="false"/>
@@ -12043,8 +12043,8 @@
         </w:rPr>
         <w:t>qsub -j y -o cgenie_output -V -S /bin/bash runmuffin.sh cgenie.eb_go_gs_ac_bg_sg_rg.worjh2.BASES DOM/01_OMEN_GENIE_PreInd_April2017 14</w:t>
       </w:r>
-      <w:bookmarkStart w:id="110" w:name="__DdeLink__962_16736596791"/>
-      <w:bookmarkStart w:id="111" w:name="__DdeLink__463_1469956085112111"/>
+      <w:bookmarkStart w:id="110" w:name="__DdeLink__463_1469956085112111"/>
+      <w:bookmarkStart w:id="111" w:name="__DdeLink__962_16736596791"/>
       <w:r>
         <w:rPr>
           <w:sz w:val="20"/>
@@ -12131,10 +12131,10 @@
         </w:rPr>
         <w:t>qsub -j y -o cgenie_output -V -S /bin/bash runmuffin.sh cgenie.eb_go_gs_ac_bg_sg_rg.worjh2.BASES DOM/01_OMEN_GENIE_PreInd_April2017 14</w:t>
       </w:r>
-      <w:bookmarkStart w:id="113" w:name="__DdeLink__900_7697239221"/>
-      <w:bookmarkStart w:id="114" w:name="__DdeLink__898_7697239221"/>
-      <w:bookmarkStart w:id="115" w:name="__DdeLink__964_16736596791"/>
-      <w:bookmarkStart w:id="116" w:name="__DdeLink__463_14699560851111112111"/>
+      <w:bookmarkStart w:id="113" w:name="__DdeLink__463_14699560851111112111"/>
+      <w:bookmarkStart w:id="114" w:name="__DdeLink__964_16736596791"/>
+      <w:bookmarkStart w:id="115" w:name="__DdeLink__898_7697239221"/>
+      <w:bookmarkStart w:id="116" w:name="__DdeLink__900_7697239221"/>
       <w:r>
         <w:rPr>
           <w:sz w:val="20"/>
@@ -12223,10 +12223,10 @@
         </w:rPr>
         <w:t>qsub -j y -o cgenie_output -V -S /bin/bash runmuffin.sh cgenie.eb_go_gs_ac_bg_sg_rg.worjh2.BASES DOM/01_OMEN_GENIE_PreInd_April2017 14</w:t>
       </w:r>
-      <w:bookmarkStart w:id="118" w:name="__DdeLink__900_76972392211"/>
-      <w:bookmarkStart w:id="119" w:name="__DdeLink__898_76972392211"/>
-      <w:bookmarkStart w:id="120" w:name="__DdeLink__964_167365967911"/>
-      <w:bookmarkStart w:id="121" w:name="__DdeLink__463_146995608511111121111"/>
+      <w:bookmarkStart w:id="118" w:name="__DdeLink__463_146995608511111121111"/>
+      <w:bookmarkStart w:id="119" w:name="__DdeLink__964_167365967911"/>
+      <w:bookmarkStart w:id="120" w:name="__DdeLink__898_76972392211"/>
+      <w:bookmarkStart w:id="121" w:name="__DdeLink__900_76972392211"/>
       <w:r>
         <w:rPr>
           <w:sz w:val="20"/>
@@ -12491,8 +12491,8 @@
           <w:szCs w:val="20"/>
         </w:rPr>
       </w:pPr>
-      <w:bookmarkStart w:id="127" w:name="__DdeLink__1005_14142967121"/>
-      <w:bookmarkStart w:id="128" w:name="Bookmark51"/>
+      <w:bookmarkStart w:id="127" w:name="Bookmark51"/>
+      <w:bookmarkStart w:id="128" w:name="__DdeLink__1005_14142967121"/>
       <w:bookmarkEnd w:id="127"/>
       <w:bookmarkEnd w:id="128"/>
       <w:r>
@@ -12505,8 +12505,8 @@
         </w:rPr>
         <w:t>qsub -j y -o cgenie_output -V -S /bin/bash runmuffin.sh cgenie.eb_go_gs_ac_bg_sg_rg.worjh2.BASES DOM/01_OMEN_GENIE_PreInd_April2017 14</w:t>
       </w:r>
-      <w:bookmarkStart w:id="129" w:name="__DdeLink__967_16736596791"/>
-      <w:bookmarkStart w:id="130" w:name="__DdeLink__906_7697239221"/>
+      <w:bookmarkStart w:id="129" w:name="__DdeLink__906_7697239221"/>
+      <w:bookmarkStart w:id="130" w:name="__DdeLink__967_16736596791"/>
       <w:r>
         <w:rPr>
           <w:b w:val="false"/>
@@ -12692,8 +12692,8 @@
         </w:rPr>
         <w:t>qsub -j y -o cgenie_output -V -S /bin/bash runmuffin.sh cgenie.eb_go_gs_ac_bg_sg_rg.worjh2.BASES DOM/01_OMEN_GENIE_PreInd_April2017 14</w:t>
       </w:r>
-      <w:bookmarkStart w:id="134" w:name="__DdeLink__962_167365967911"/>
-      <w:bookmarkStart w:id="135" w:name="__DdeLink__463_14699560851121111"/>
+      <w:bookmarkStart w:id="134" w:name="__DdeLink__463_14699560851121111"/>
+      <w:bookmarkStart w:id="135" w:name="__DdeLink__962_167365967911"/>
       <w:r>
         <w:rPr>
           <w:sz w:val="20"/>
@@ -12785,8 +12785,8 @@
         </w:rPr>
         <w:t>qsub -j y -o cgenie_output -V -S /bin/bash runmuffin.sh cgenie.eb_go_gs_ac_bg_sg_rg.worjh2.BASES DOM/01_OMEN_GENIE_PreInd_April2017 14</w:t>
       </w:r>
-      <w:bookmarkStart w:id="137" w:name="__DdeLink__962_167365967912"/>
-      <w:bookmarkStart w:id="138" w:name="__DdeLink__463_14699560851121112"/>
+      <w:bookmarkStart w:id="137" w:name="__DdeLink__463_14699560851121112"/>
+      <w:bookmarkStart w:id="138" w:name="__DdeLink__962_167365967912"/>
       <w:r>
         <w:rPr>
           <w:sz w:val="20"/>
@@ -12879,8 +12879,8 @@
         </w:rPr>
         <w:t>qsub -j y -o cgenie_output -V -S /bin/bash runmuffin.sh cgenie.eb_go_gs_ac_bg_sg_rg.worjh2.BASES DOM/01_OMEN_GENIE_PreInd_April2017 14</w:t>
       </w:r>
-      <w:bookmarkStart w:id="141" w:name="__DdeLink__962_1673659679121"/>
-      <w:bookmarkStart w:id="142" w:name="__DdeLink__463_146995608511211121"/>
+      <w:bookmarkStart w:id="141" w:name="__DdeLink__463_146995608511211121"/>
+      <w:bookmarkStart w:id="142" w:name="__DdeLink__962_1673659679121"/>
       <w:r>
         <w:rPr>
           <w:sz w:val="20"/>
@@ -13095,8 +13095,8 @@
         </w:rPr>
         <w:t>24</w:t>
       </w:r>
-      <w:bookmarkStart w:id="145" w:name="__DdeLink__960_16736596791"/>
-      <w:bookmarkStart w:id="146" w:name="__DdeLink__463_14699560851211"/>
+      <w:bookmarkStart w:id="145" w:name="__DdeLink__463_14699560851211"/>
+      <w:bookmarkStart w:id="146" w:name="__DdeLink__960_16736596791"/>
       <w:r>
         <w:rPr>
           <w:sz w:val="20"/>
@@ -13480,10 +13480,10 @@
         </w:rPr>
         <w:t>qsub -j y -o cgenie_output -V -S /bin/bash runmuffin.sh cgenie.eb_go_gs_ac_bg_sg_rg.worjh2.BASES DOM/01_OMEN_GENIE_PreInd_April2017 24</w:t>
       </w:r>
-      <w:bookmarkStart w:id="152" w:name="__DdeLink__900_76972392212"/>
-      <w:bookmarkStart w:id="153" w:name="__DdeLink__898_76972392212"/>
-      <w:bookmarkStart w:id="154" w:name="__DdeLink__964_167365967912"/>
-      <w:bookmarkStart w:id="155" w:name="__DdeLink__463_146995608511111121112"/>
+      <w:bookmarkStart w:id="152" w:name="__DdeLink__463_146995608511111121112"/>
+      <w:bookmarkStart w:id="153" w:name="__DdeLink__964_167365967912"/>
+      <w:bookmarkStart w:id="154" w:name="__DdeLink__898_76972392212"/>
+      <w:bookmarkStart w:id="155" w:name="__DdeLink__900_76972392212"/>
       <w:r>
         <w:rPr>
           <w:sz w:val="20"/>
@@ -13572,10 +13572,10 @@
         </w:rPr>
         <w:t>qsub -j y -o cgenie_output -V -S /bin/bash runmuffin.sh cgenie.eb_go_gs_ac_bg_sg_rg.worjh2.BASES DOM/01_OMEN_GENIE_PreInd_April2017 24</w:t>
       </w:r>
-      <w:bookmarkStart w:id="157" w:name="__DdeLink__900_769723922111"/>
-      <w:bookmarkStart w:id="158" w:name="__DdeLink__898_769723922111"/>
-      <w:bookmarkStart w:id="159" w:name="__DdeLink__964_1673659679111"/>
-      <w:bookmarkStart w:id="160" w:name="__DdeLink__463_1469956085111111211111"/>
+      <w:bookmarkStart w:id="157" w:name="__DdeLink__463_1469956085111111211111"/>
+      <w:bookmarkStart w:id="158" w:name="__DdeLink__964_1673659679111"/>
+      <w:bookmarkStart w:id="159" w:name="__DdeLink__898_769723922111"/>
+      <w:bookmarkStart w:id="160" w:name="__DdeLink__900_769723922111"/>
       <w:r>
         <w:rPr>
           <w:sz w:val="20"/>
@@ -13937,8 +13937,8 @@
         </w:rPr>
       </w:pPr>
       <w:bookmarkStart w:id="168" w:name="__DdeLink__1395_2141813218"/>
-      <w:bookmarkStart w:id="169" w:name="__DdeLink__1005_141429671211"/>
-      <w:bookmarkStart w:id="170" w:name="Bookmark511"/>
+      <w:bookmarkStart w:id="169" w:name="Bookmark511"/>
+      <w:bookmarkStart w:id="170" w:name="__DdeLink__1005_141429671211"/>
       <w:bookmarkEnd w:id="169"/>
       <w:bookmarkEnd w:id="170"/>
       <w:r>
@@ -13951,8 +13951,8 @@
         </w:rPr>
         <w:t>qsub -j y -o cgenie_output -V -S /bin/bash runmuffin.sh cgenie.eb_go_gs_ac_bg_sg_rg.worjh2.BASES DOM/01_OMEN_GENIE_PreInd_April2017 24</w:t>
       </w:r>
-      <w:bookmarkStart w:id="171" w:name="__DdeLink__967_167365967911"/>
-      <w:bookmarkStart w:id="172" w:name="__DdeLink__906_76972392211"/>
+      <w:bookmarkStart w:id="171" w:name="__DdeLink__906_76972392211"/>
+      <w:bookmarkStart w:id="172" w:name="__DdeLink__967_167365967911"/>
       <w:r>
         <w:rPr>
           <w:b w:val="false"/>
@@ -14293,8 +14293,8 @@
         </w:rPr>
         <w:t xml:space="preserve">qsub -j y -o cgenie_output -V -S /bin/bash runmuffin.sh cgenie.eb_go_gs_ac_bg_sg_rg.worjh2.BASES DOM/01_OMEN_GENIE_PreInd_April2017 </w:t>
       </w:r>
-      <w:bookmarkStart w:id="176" w:name="__DdeLink__1390_249681407"/>
-      <w:bookmarkStart w:id="177" w:name="__DdeLink__1428_249681407"/>
+      <w:bookmarkStart w:id="176" w:name="__DdeLink__1428_249681407"/>
+      <w:bookmarkStart w:id="177" w:name="__DdeLink__1390_249681407"/>
       <w:bookmarkEnd w:id="175"/>
       <w:r>
         <w:rPr>
@@ -14380,9 +14380,9 @@
         </w:rPr>
         <w:t xml:space="preserve">qsub -j y -o cgenie_output -V -S /bin/bash runmuffin.sh cgenie.eb_go_gs_ac_bg_sg_rg.worjh2.BASES DOM/01_OMEN_GENIE_PreInd_April2017 </w:t>
       </w:r>
-      <w:bookmarkStart w:id="179" w:name="__DdeLink__1452_206046024"/>
+      <w:bookmarkStart w:id="179" w:name="__DdeLink__1415_249681407"/>
       <w:bookmarkStart w:id="180" w:name="__DdeLink__1394_249681407"/>
-      <w:bookmarkStart w:id="181" w:name="__DdeLink__1415_249681407"/>
+      <w:bookmarkStart w:id="181" w:name="__DdeLink__1452_206046024"/>
       <w:bookmarkEnd w:id="178"/>
       <w:r>
         <w:rPr>
@@ -14470,8 +14470,8 @@
         </w:rPr>
         <w:t xml:space="preserve">qsub -j y -o cgenie_output -V -S /bin/bash runmuffin.sh cgenie.eb_go_gs_ac_bg_sg_rg.worjh2.BASES DOM/01_OMEN_GENIE_PreInd_April2017 </w:t>
       </w:r>
-      <w:bookmarkStart w:id="183" w:name="__DdeLink__1396_249681407"/>
-      <w:bookmarkStart w:id="184" w:name="__DdeLink__1417_249681407"/>
+      <w:bookmarkStart w:id="183" w:name="__DdeLink__1417_249681407"/>
+      <w:bookmarkStart w:id="184" w:name="__DdeLink__1396_249681407"/>
       <w:bookmarkEnd w:id="182"/>
       <w:r>
         <w:rPr>
@@ -14557,8 +14557,8 @@
         </w:rPr>
         <w:t xml:space="preserve">qsub -j y -o cgenie_output -V -S /bin/bash runmuffin.sh cgenie.eb_go_gs_ac_bg_sg_rg.worjh2.BASES DOM/01_OMEN_GENIE_PreInd_April2017 </w:t>
       </w:r>
-      <w:bookmarkStart w:id="186" w:name="__DdeLink__1398_249681407"/>
-      <w:bookmarkStart w:id="187" w:name="__DdeLink__1420_249681407"/>
+      <w:bookmarkStart w:id="186" w:name="__DdeLink__1420_249681407"/>
+      <w:bookmarkStart w:id="187" w:name="__DdeLink__1398_249681407"/>
       <w:bookmarkEnd w:id="185"/>
       <w:r>
         <w:rPr>
@@ -14662,8 +14662,8 @@
         </w:rPr>
         <w:t xml:space="preserve">qsub -j y -o cgenie_output -V -S /bin/bash runmuffin.sh cgenie.eb_go_gs_ac_bg_sg_rg.worjh2.BASES DOM/01_OMEN_GENIE_PreInd_April2017 </w:t>
       </w:r>
-      <w:bookmarkStart w:id="190" w:name="__DdeLink__1400_249681407"/>
-      <w:bookmarkStart w:id="191" w:name="__DdeLink__1422_249681407"/>
+      <w:bookmarkStart w:id="190" w:name="__DdeLink__1422_249681407"/>
+      <w:bookmarkStart w:id="191" w:name="__DdeLink__1400_249681407"/>
       <w:bookmarkEnd w:id="189"/>
       <w:r>
         <w:rPr>
@@ -14750,9 +14750,9 @@
         </w:rPr>
         <w:t xml:space="preserve">qsub -j y -o cgenie_output -V -S /bin/bash runmuffin.sh cgenie.eb_go_gs_ac_bg_sg_rg.worjh2.BASES DOM/01_OMEN_GENIE_PreInd_April2017 </w:t>
       </w:r>
-      <w:bookmarkStart w:id="193" w:name="__DdeLink__1392_249681407"/>
+      <w:bookmarkStart w:id="193" w:name="__DdeLink__1426_249681407"/>
       <w:bookmarkStart w:id="194" w:name="__DdeLink__1424_249681407"/>
-      <w:bookmarkStart w:id="195" w:name="__DdeLink__1426_249681407"/>
+      <w:bookmarkStart w:id="195" w:name="__DdeLink__1392_249681407"/>
       <w:bookmarkEnd w:id="192"/>
       <w:r>
         <w:rPr>
@@ -14864,8 +14864,8 @@
         </w:rPr>
         <w:t xml:space="preserve">qsub -j y -o cgenie_output -V -S /bin/bash runmuffin.sh cgenie.eb_go_gs_ac_bg_sg_rg.worjh2.BASES DOM/01_OMEN_GENIE_PreInd_April2017 </w:t>
       </w:r>
-      <w:bookmarkStart w:id="197" w:name="__DdeLink__1404_249681407"/>
-      <w:bookmarkStart w:id="198" w:name="__DdeLink__1432_249681407"/>
+      <w:bookmarkStart w:id="197" w:name="__DdeLink__1432_249681407"/>
+      <w:bookmarkStart w:id="198" w:name="__DdeLink__1404_249681407"/>
       <w:bookmarkEnd w:id="196"/>
       <w:r>
         <w:rPr>
@@ -14951,8 +14951,8 @@
         </w:rPr>
         <w:t xml:space="preserve">qsub -j y -o cgenie_output -V -S /bin/bash runmuffin.sh cgenie.eb_go_gs_ac_bg_sg_rg.worjh2.BASES DOM/01_OMEN_GENIE_PreInd_April2017 </w:t>
       </w:r>
-      <w:bookmarkStart w:id="200" w:name="__DdeLink__1409_249681407"/>
-      <w:bookmarkStart w:id="201" w:name="__DdeLink__1434_249681407"/>
+      <w:bookmarkStart w:id="200" w:name="__DdeLink__1434_249681407"/>
+      <w:bookmarkStart w:id="201" w:name="__DdeLink__1409_249681407"/>
       <w:bookmarkEnd w:id="199"/>
       <w:r>
         <w:rPr>
@@ -15038,8 +15038,8 @@
         </w:rPr>
         <w:t xml:space="preserve">qsub -j y -o cgenie_output -V -S /bin/bash runmuffin.sh cgenie.eb_go_gs_ac_bg_sg_rg.worjh2.BASES DOM/01_OMEN_GENIE_PreInd_April2017 </w:t>
       </w:r>
-      <w:bookmarkStart w:id="203" w:name="__DdeLink__1411_249681407"/>
-      <w:bookmarkStart w:id="204" w:name="__DdeLink__1436_249681407"/>
+      <w:bookmarkStart w:id="203" w:name="__DdeLink__1436_249681407"/>
+      <w:bookmarkStart w:id="204" w:name="__DdeLink__1411_249681407"/>
       <w:bookmarkEnd w:id="202"/>
       <w:r>
         <w:rPr>
@@ -15125,8 +15125,8 @@
         </w:rPr>
         <w:t xml:space="preserve">qsub -j y -o cgenie_output -V -S /bin/bash runmuffin.sh cgenie.eb_go_gs_ac_bg_sg_rg.worjh2.BASES DOM/01_OMEN_GENIE_PreInd_April2017 </w:t>
       </w:r>
-      <w:bookmarkStart w:id="206" w:name="__DdeLink__1413_249681407"/>
-      <w:bookmarkStart w:id="207" w:name="__DdeLink__1438_249681407"/>
+      <w:bookmarkStart w:id="206" w:name="__DdeLink__1438_249681407"/>
+      <w:bookmarkStart w:id="207" w:name="__DdeLink__1413_249681407"/>
       <w:bookmarkEnd w:id="205"/>
       <w:r>
         <w:rPr>
@@ -15215,8 +15215,8 @@
         </w:rPr>
         <w:t xml:space="preserve">qsub -j y -o cgenie_output -V -S /bin/bash runmuffin.sh cgenie.eb_go_gs_ac_bg_sg_rg.worjh2.BASES DOM/01_OMEN_GENIE_PreInd_April2017 </w:t>
       </w:r>
-      <w:bookmarkStart w:id="209" w:name="__DdeLink__1406_249681407"/>
-      <w:bookmarkStart w:id="210" w:name="__DdeLink__1430_249681407"/>
+      <w:bookmarkStart w:id="209" w:name="__DdeLink__1430_249681407"/>
+      <w:bookmarkStart w:id="210" w:name="__DdeLink__1406_249681407"/>
       <w:r>
         <w:rPr>
           <w:color w:val="00000A"/>
@@ -15699,25 +15699,7 @@
           <w:sz w:val="28"/>
           <w:szCs w:val="28"/>
         </w:rPr>
-        <w:t xml:space="preserve">####################  02.06.02017  </w:t>
-      </w:r>
-      <w:r>
-        <w:rPr>
-          <w:b/>
-          <w:bCs/>
-          <w:sz w:val="28"/>
-          <w:szCs w:val="28"/>
-        </w:rPr>
-        <w:t xml:space="preserve">and 03.06.2017 </w:t>
-      </w:r>
-      <w:r>
-        <w:rPr>
-          <w:b/>
-          <w:bCs/>
-          <w:sz w:val="28"/>
-          <w:szCs w:val="28"/>
-        </w:rPr>
-        <w:t>####################</w:t>
+        <w:t>####################  02.06.02017  and 03.06.2017 ####################</w:t>
       </w:r>
     </w:p>
     <w:p>
@@ -15791,20 +15773,30 @@
         <w:rPr>
           <w:b w:val="false"/>
           <w:bCs w:val="false"/>
-          <w:color w:val="00000A"/>
-          <w:sz w:val="24"/>
-          <w:szCs w:val="24"/>
-        </w:rPr>
-      </w:pPr>
-      <w:r>
-        <w:rPr>
-          <w:b w:val="false"/>
-          <w:bCs w:val="false"/>
-          <w:color w:val="00000A"/>
-          <w:sz w:val="24"/>
-          <w:szCs w:val="24"/>
-        </w:rPr>
-        <w:t>job 3944</w:t>
+          <w:color w:val="FF0000"/>
+          <w:sz w:val="24"/>
+          <w:szCs w:val="24"/>
+        </w:rPr>
+      </w:pPr>
+      <w:r>
+        <w:rPr>
+          <w:b w:val="false"/>
+          <w:bCs w:val="false"/>
+          <w:color w:val="00000A"/>
+          <w:sz w:val="24"/>
+          <w:szCs w:val="24"/>
+        </w:rPr>
+        <w:t xml:space="preserve">job 3944 </w:t>
+      </w:r>
+      <w:r>
+        <w:rPr>
+          <w:b w:val="false"/>
+          <w:bCs w:val="false"/>
+          <w:color w:val="FF0000"/>
+          <w:sz w:val="24"/>
+          <w:szCs w:val="24"/>
+        </w:rPr>
+        <w:t>time: real 2057m = 34h 17min</w:t>
       </w:r>
     </w:p>
     <w:p>
@@ -15872,17 +15864,7 @@
           <w:sz w:val="24"/>
           <w:szCs w:val="24"/>
         </w:rPr>
-        <w:t xml:space="preserve">2) as 1) now using OMEN with Boudreau paramaterisation </w:t>
-      </w:r>
-      <w:r>
-        <w:rPr>
-          <w:b w:val="false"/>
-          <w:bCs w:val="false"/>
-          <w:color w:val="00000A"/>
-          <w:sz w:val="24"/>
-          <w:szCs w:val="24"/>
-        </w:rPr>
-        <w:t>par_sed_huelse2017_k2_order = 100</w:t>
+        <w:t>2) as 1) now using OMEN with Boudreau paramaterisation par_sed_huelse2017_k2_order = 100</w:t>
       </w:r>
     </w:p>
     <w:p>
@@ -15892,20 +15874,30 @@
         <w:rPr>
           <w:b w:val="false"/>
           <w:bCs w:val="false"/>
-          <w:color w:val="00000A"/>
-          <w:sz w:val="24"/>
-          <w:szCs w:val="24"/>
-        </w:rPr>
-      </w:pPr>
-      <w:r>
-        <w:rPr>
-          <w:b w:val="false"/>
-          <w:bCs w:val="false"/>
-          <w:color w:val="00000A"/>
-          <w:sz w:val="24"/>
-          <w:szCs w:val="24"/>
-        </w:rPr>
-        <w:t>job 3945</w:t>
+          <w:color w:val="FF0000"/>
+          <w:sz w:val="24"/>
+          <w:szCs w:val="24"/>
+        </w:rPr>
+      </w:pPr>
+      <w:r>
+        <w:rPr>
+          <w:b w:val="false"/>
+          <w:bCs w:val="false"/>
+          <w:color w:val="00000A"/>
+          <w:sz w:val="24"/>
+          <w:szCs w:val="24"/>
+        </w:rPr>
+        <w:t xml:space="preserve">job 3945  </w:t>
+      </w:r>
+      <w:r>
+        <w:rPr>
+          <w:b w:val="false"/>
+          <w:bCs w:val="false"/>
+          <w:color w:val="FF0000"/>
+          <w:sz w:val="24"/>
+          <w:szCs w:val="24"/>
+        </w:rPr>
+        <w:t>time: real 2195m = 36h 35min</w:t>
       </w:r>
     </w:p>
     <w:p>
@@ -15929,6 +15921,39 @@
           <w:szCs w:val="24"/>
         </w:rPr>
         <w:t>qsub -j y -o cgenie_log -V -S /bin/bash runmuffin.sh cgenie.eb_go_gs_ac_bg_sg_rg.worjh2.BASES DOM/01_OMEN_GENIE_PreInd_April2017 0206_TEST_worjh2.Archeretal2009.SPIN1_OMEN.boudreau1997 20000</w:t>
+      </w:r>
+    </w:p>
+    <w:p>
+      <w:pPr>
+        <w:pStyle w:val="Normal"/>
+        <w:jc w:val="left"/>
+        <w:rPr/>
+      </w:pPr>
+      <w:r>
+        <w:rPr/>
+      </w:r>
+    </w:p>
+    <w:p>
+      <w:pPr>
+        <w:pStyle w:val="Normal"/>
+        <w:jc w:val="center"/>
+        <w:rPr>
+          <w:b/>
+          <w:bCs/>
+          <w:color w:val="009900"/>
+          <w:sz w:val="24"/>
+          <w:szCs w:val="24"/>
+        </w:rPr>
+      </w:pPr>
+      <w:r>
+        <w:rPr>
+          <w:b/>
+          <w:bCs/>
+          <w:color w:val="009900"/>
+          <w:sz w:val="24"/>
+          <w:szCs w:val="24"/>
+        </w:rPr>
+        <w:t>BOTH had a weird output... did not make cleanall</w:t>
       </w:r>
     </w:p>
     <w:p>
@@ -15994,17 +16019,7 @@
           <w:sz w:val="24"/>
           <w:szCs w:val="24"/>
         </w:rPr>
-        <w:t xml:space="preserve">1) as 2) above with </w:t>
-      </w:r>
-      <w:r>
-        <w:rPr>
-          <w:b w:val="false"/>
-          <w:bCs w:val="false"/>
-          <w:color w:val="00000A"/>
-          <w:sz w:val="24"/>
-          <w:szCs w:val="24"/>
-        </w:rPr>
-        <w:t>par_sed_huelse2017_k2_order = 10</w:t>
+        <w:t>1) as 2) above with par_sed_huelse2017_k2_order = 10</w:t>
       </w:r>
     </w:p>
     <w:p>
@@ -16027,17 +16042,7 @@
           <w:sz w:val="24"/>
           <w:szCs w:val="24"/>
         </w:rPr>
-        <w:t xml:space="preserve">job </w:t>
-      </w:r>
-      <w:r>
-        <w:rPr>
-          <w:b w:val="false"/>
-          <w:bCs w:val="false"/>
-          <w:color w:val="00000A"/>
-          <w:sz w:val="24"/>
-          <w:szCs w:val="24"/>
-        </w:rPr>
-        <w:t>3946</w:t>
+        <w:t>job 3946</w:t>
       </w:r>
     </w:p>
     <w:p>
@@ -16060,18 +16065,99 @@
           <w:sz w:val="24"/>
           <w:szCs w:val="24"/>
         </w:rPr>
-        <w:t xml:space="preserve">qsub -j y -o cgenie_log -V -S /bin/bash runmuffin.sh cgenie.eb_go_gs_ac_bg_sg_rg.worjh2.BASES DOM/01_OMEN_GENIE_PreInd_April2017 </w:t>
-      </w:r>
-      <w:r>
-        <w:rPr>
-          <w:b w:val="false"/>
-          <w:bCs w:val="false"/>
-          <w:color w:val="00000A"/>
-          <w:sz w:val="24"/>
-          <w:szCs w:val="24"/>
-        </w:rPr>
-        <w:t>0306_worjh2.Archeretal2009.SPIN1_OMEN.boudreau1997_10</w:t>
-      </w:r>
+        <w:t>qsub -j y -o cgenie_log -V -S /bin/bash runmuffin.sh cgenie.eb_go_gs_ac_bg_sg_rg.worjh2.BASES DOM/01_OMEN_GENIE_PreInd_April2017 0306_worjh2.Archeretal2009.SPIN1_OMEN.boudreau1997_10 20000</w:t>
+      </w:r>
+    </w:p>
+    <w:p>
+      <w:pPr>
+        <w:pStyle w:val="Normal"/>
+        <w:jc w:val="center"/>
+        <w:rPr/>
+      </w:pPr>
+      <w:r>
+        <w:rPr/>
+      </w:r>
+    </w:p>
+    <w:p>
+      <w:pPr>
+        <w:pStyle w:val="Normal"/>
+        <w:jc w:val="left"/>
+        <w:rPr>
+          <w:b w:val="false"/>
+          <w:bCs w:val="false"/>
+          <w:color w:val="00000A"/>
+          <w:sz w:val="24"/>
+          <w:szCs w:val="24"/>
+        </w:rPr>
+      </w:pPr>
+      <w:r>
+        <w:rPr>
+          <w:b w:val="false"/>
+          <w:bCs w:val="false"/>
+          <w:color w:val="00000A"/>
+          <w:sz w:val="24"/>
+          <w:szCs w:val="24"/>
+        </w:rPr>
+        <w:t>2) as 2) above with par_sed_huelse2017_k2_order = 20</w:t>
+      </w:r>
+    </w:p>
+    <w:p>
+      <w:pPr>
+        <w:pStyle w:val="Normal"/>
+        <w:jc w:val="left"/>
+        <w:rPr>
+          <w:b w:val="false"/>
+          <w:bCs w:val="false"/>
+          <w:color w:val="00000A"/>
+          <w:sz w:val="24"/>
+          <w:szCs w:val="24"/>
+        </w:rPr>
+      </w:pPr>
+      <w:r>
+        <w:rPr>
+          <w:b w:val="false"/>
+          <w:bCs w:val="false"/>
+          <w:color w:val="00000A"/>
+          <w:sz w:val="24"/>
+          <w:szCs w:val="24"/>
+        </w:rPr>
+        <w:t>job 3947</w:t>
+      </w:r>
+    </w:p>
+    <w:p>
+      <w:pPr>
+        <w:pStyle w:val="Normal"/>
+        <w:jc w:val="left"/>
+        <w:rPr>
+          <w:b w:val="false"/>
+          <w:bCs w:val="false"/>
+          <w:color w:val="00000A"/>
+          <w:sz w:val="24"/>
+          <w:szCs w:val="24"/>
+        </w:rPr>
+      </w:pPr>
+      <w:r>
+        <w:rPr>
+          <w:b w:val="false"/>
+          <w:bCs w:val="false"/>
+          <w:color w:val="00000A"/>
+          <w:sz w:val="24"/>
+          <w:szCs w:val="24"/>
+        </w:rPr>
+        <w:t xml:space="preserve">qsub -j y -o cgenie_log -V -S /bin/bash </w:t>
+      </w:r>
+      <w:bookmarkStart w:id="217" w:name="__DdeLink__1507_1328585516"/>
+      <w:r>
+        <w:rPr>
+          <w:b w:val="false"/>
+          <w:bCs w:val="false"/>
+          <w:color w:val="00000A"/>
+          <w:sz w:val="24"/>
+          <w:szCs w:val="24"/>
+        </w:rPr>
+        <w:t>runmuffin.sh cgenie.eb_go_gs_ac_bg_sg_rg.worjh2.BASES DOM/01_OMEN_GENIE_PreInd_April2017 0306_worjh2.Archeretal2009.SPIN1_OMEN.boudreau1997_20</w:t>
+      </w:r>
+      <w:bookmarkEnd w:id="217"/>
       <w:r>
         <w:rPr>
           <w:b w:val="false"/>
@@ -16113,17 +16199,7 @@
           <w:sz w:val="24"/>
           <w:szCs w:val="24"/>
         </w:rPr>
-        <w:t xml:space="preserve">2) as 2) above with </w:t>
-      </w:r>
-      <w:r>
-        <w:rPr>
-          <w:b w:val="false"/>
-          <w:bCs w:val="false"/>
-          <w:color w:val="00000A"/>
-          <w:sz w:val="24"/>
-          <w:szCs w:val="24"/>
-        </w:rPr>
-        <w:t>par_sed_huelse2017_k2_order = 20</w:t>
+        <w:t>3) as 2) above with par_sed_huelse2017_k2_order = 30</w:t>
       </w:r>
     </w:p>
     <w:p>
@@ -16146,17 +16222,7 @@
           <w:sz w:val="24"/>
           <w:szCs w:val="24"/>
         </w:rPr>
-        <w:t xml:space="preserve">job </w:t>
-      </w:r>
-      <w:r>
-        <w:rPr>
-          <w:b w:val="false"/>
-          <w:bCs w:val="false"/>
-          <w:color w:val="00000A"/>
-          <w:sz w:val="24"/>
-          <w:szCs w:val="24"/>
-        </w:rPr>
-        <w:t>3947</w:t>
+        <w:t>job 3956</w:t>
       </w:r>
     </w:p>
     <w:p>
@@ -16181,158 +16247,17 @@
         </w:rPr>
         <w:t xml:space="preserve">qsub -j y -o cgenie_log -V -S /bin/bash </w:t>
       </w:r>
-      <w:bookmarkStart w:id="217" w:name="__DdeLink__1507_1328585516"/>
-      <w:r>
-        <w:rPr>
-          <w:b w:val="false"/>
-          <w:bCs w:val="false"/>
-          <w:color w:val="00000A"/>
-          <w:sz w:val="24"/>
-          <w:szCs w:val="24"/>
-        </w:rPr>
-        <w:t xml:space="preserve">runmuffin.sh cgenie.eb_go_gs_ac_bg_sg_rg.worjh2.BASES DOM/01_OMEN_GENIE_PreInd_April2017 </w:t>
-      </w:r>
-      <w:r>
-        <w:rPr>
-          <w:b w:val="false"/>
-          <w:bCs w:val="false"/>
-          <w:color w:val="00000A"/>
-          <w:sz w:val="24"/>
-          <w:szCs w:val="24"/>
-        </w:rPr>
-        <w:t>0306_worjh2.Archeretal2009.SPIN1_OMEN.boudreau1997_20</w:t>
-      </w:r>
-      <w:bookmarkEnd w:id="217"/>
-      <w:r>
-        <w:rPr>
-          <w:b w:val="false"/>
-          <w:bCs w:val="false"/>
-          <w:color w:val="00000A"/>
-          <w:sz w:val="24"/>
-          <w:szCs w:val="24"/>
-        </w:rPr>
-        <w:t xml:space="preserve"> 20000</w:t>
-      </w:r>
-    </w:p>
-    <w:p>
-      <w:pPr>
-        <w:pStyle w:val="Normal"/>
-        <w:jc w:val="center"/>
-        <w:rPr/>
-      </w:pPr>
-      <w:r>
-        <w:rPr/>
-      </w:r>
-    </w:p>
-    <w:p>
-      <w:pPr>
-        <w:pStyle w:val="Normal"/>
-        <w:jc w:val="left"/>
-        <w:rPr>
-          <w:b w:val="false"/>
-          <w:bCs w:val="false"/>
-          <w:color w:val="00000A"/>
-          <w:sz w:val="24"/>
-          <w:szCs w:val="24"/>
-        </w:rPr>
-      </w:pPr>
-      <w:r>
-        <w:rPr>
-          <w:b w:val="false"/>
-          <w:bCs w:val="false"/>
-          <w:color w:val="00000A"/>
-          <w:sz w:val="24"/>
-          <w:szCs w:val="24"/>
-        </w:rPr>
-        <w:t xml:space="preserve">3) as 2) above with </w:t>
-      </w:r>
-      <w:r>
-        <w:rPr>
-          <w:b w:val="false"/>
-          <w:bCs w:val="false"/>
-          <w:color w:val="00000A"/>
-          <w:sz w:val="24"/>
-          <w:szCs w:val="24"/>
-        </w:rPr>
-        <w:t>par_sed_huelse2017_k2_order = 30</w:t>
-      </w:r>
-    </w:p>
-    <w:p>
-      <w:pPr>
-        <w:pStyle w:val="Normal"/>
-        <w:jc w:val="left"/>
-        <w:rPr>
-          <w:b w:val="false"/>
-          <w:bCs w:val="false"/>
-          <w:color w:val="00000A"/>
-          <w:sz w:val="24"/>
-          <w:szCs w:val="24"/>
-        </w:rPr>
-      </w:pPr>
-      <w:r>
-        <w:rPr>
-          <w:b w:val="false"/>
-          <w:bCs w:val="false"/>
-          <w:color w:val="00000A"/>
-          <w:sz w:val="24"/>
-          <w:szCs w:val="24"/>
-        </w:rPr>
-        <w:t xml:space="preserve">job </w:t>
-      </w:r>
-      <w:r>
-        <w:rPr>
-          <w:b w:val="false"/>
-          <w:bCs w:val="false"/>
-          <w:color w:val="00000A"/>
-          <w:sz w:val="24"/>
-          <w:szCs w:val="24"/>
-        </w:rPr>
-        <w:t>3956</w:t>
-      </w:r>
-    </w:p>
-    <w:p>
-      <w:pPr>
-        <w:pStyle w:val="Normal"/>
-        <w:jc w:val="left"/>
-        <w:rPr>
-          <w:b w:val="false"/>
-          <w:bCs w:val="false"/>
-          <w:color w:val="00000A"/>
-          <w:sz w:val="24"/>
-          <w:szCs w:val="24"/>
-        </w:rPr>
-      </w:pPr>
-      <w:r>
-        <w:rPr>
-          <w:b w:val="false"/>
-          <w:bCs w:val="false"/>
-          <w:color w:val="00000A"/>
-          <w:sz w:val="24"/>
-          <w:szCs w:val="24"/>
-        </w:rPr>
-        <w:t xml:space="preserve">qsub -j y -o cgenie_log -V -S /bin/bash </w:t>
-      </w:r>
-      <w:bookmarkStart w:id="218" w:name="__DdeLink__1527_1328585516"/>
-      <w:bookmarkStart w:id="219" w:name="__DdeLink__1508_1328585516"/>
-      <w:r>
-        <w:rPr>
-          <w:b w:val="false"/>
-          <w:bCs w:val="false"/>
-          <w:color w:val="00000A"/>
-          <w:sz w:val="24"/>
-          <w:szCs w:val="24"/>
-        </w:rPr>
-        <w:t xml:space="preserve">runmuffin.sh cgenie.eb_go_gs_ac_bg_sg_rg.worjh2.BASES DOM/01_OMEN_GENIE_PreInd_April2017 </w:t>
-      </w:r>
-      <w:r>
-        <w:rPr>
-          <w:b w:val="false"/>
-          <w:bCs w:val="false"/>
-          <w:color w:val="00000A"/>
-          <w:sz w:val="24"/>
-          <w:szCs w:val="24"/>
-        </w:rPr>
-        <w:t>0306_worjh2.Archeretal2009.SPIN1_OMEN.boudreau1997_30</w:t>
+      <w:bookmarkStart w:id="218" w:name="__DdeLink__1508_1328585516"/>
+      <w:bookmarkStart w:id="219" w:name="__DdeLink__1527_1328585516"/>
+      <w:r>
+        <w:rPr>
+          <w:b w:val="false"/>
+          <w:bCs w:val="false"/>
+          <w:color w:val="00000A"/>
+          <w:sz w:val="24"/>
+          <w:szCs w:val="24"/>
+        </w:rPr>
+        <w:t>runmuffin.sh cgenie.eb_go_gs_ac_bg_sg_rg.worjh2.BASES DOM/01_OMEN_GENIE_PreInd_April2017 0306_worjh2.Archeretal2009.SPIN1_OMEN.boudreau1997_30</w:t>
       </w:r>
       <w:bookmarkEnd w:id="218"/>
       <w:bookmarkEnd w:id="219"/>
@@ -16377,17 +16302,7 @@
           <w:sz w:val="24"/>
           <w:szCs w:val="24"/>
         </w:rPr>
-        <w:t xml:space="preserve">4) as 2) above with </w:t>
-      </w:r>
-      <w:r>
-        <w:rPr>
-          <w:b w:val="false"/>
-          <w:bCs w:val="false"/>
-          <w:color w:val="00000A"/>
-          <w:sz w:val="24"/>
-          <w:szCs w:val="24"/>
-        </w:rPr>
-        <w:t>par_sed_huelse2017_k2_order = 40</w:t>
+        <w:t>4) as 2) above with par_sed_huelse2017_k2_order = 40</w:t>
       </w:r>
     </w:p>
     <w:p>
@@ -16410,6 +16325,619 @@
           <w:sz w:val="24"/>
           <w:szCs w:val="24"/>
         </w:rPr>
+        <w:t>job 3950</w:t>
+      </w:r>
+    </w:p>
+    <w:p>
+      <w:pPr>
+        <w:pStyle w:val="Normal"/>
+        <w:jc w:val="left"/>
+        <w:rPr>
+          <w:b w:val="false"/>
+          <w:bCs w:val="false"/>
+          <w:color w:val="00000A"/>
+          <w:sz w:val="24"/>
+          <w:szCs w:val="24"/>
+        </w:rPr>
+      </w:pPr>
+      <w:r>
+        <w:rPr>
+          <w:b w:val="false"/>
+          <w:bCs w:val="false"/>
+          <w:color w:val="00000A"/>
+          <w:sz w:val="24"/>
+          <w:szCs w:val="24"/>
+        </w:rPr>
+        <w:t xml:space="preserve">qsub -j y -o cgenie_log -V -S /bin/bash </w:t>
+      </w:r>
+      <w:bookmarkStart w:id="220" w:name="__DdeLink__1509_1328585516"/>
+      <w:r>
+        <w:rPr>
+          <w:b w:val="false"/>
+          <w:bCs w:val="false"/>
+          <w:color w:val="00000A"/>
+          <w:sz w:val="24"/>
+          <w:szCs w:val="24"/>
+        </w:rPr>
+        <w:t>runmuffin.sh cgenie.eb_go_gs_ac_bg_sg_rg.worjh2.BASES DOM/01_OMEN_GENIE_PreInd_April2017 0306_worjh2.Archeretal2009.SPIN1_OMEN.boudreau1997_40</w:t>
+      </w:r>
+      <w:bookmarkEnd w:id="220"/>
+      <w:r>
+        <w:rPr>
+          <w:b w:val="false"/>
+          <w:bCs w:val="false"/>
+          <w:color w:val="00000A"/>
+          <w:sz w:val="24"/>
+          <w:szCs w:val="24"/>
+        </w:rPr>
+        <w:t xml:space="preserve"> 20000</w:t>
+      </w:r>
+    </w:p>
+    <w:p>
+      <w:pPr>
+        <w:pStyle w:val="Normal"/>
+        <w:jc w:val="center"/>
+        <w:rPr/>
+      </w:pPr>
+      <w:r>
+        <w:rPr/>
+      </w:r>
+    </w:p>
+    <w:p>
+      <w:pPr>
+        <w:pStyle w:val="Normal"/>
+        <w:jc w:val="left"/>
+        <w:rPr>
+          <w:b w:val="false"/>
+          <w:bCs w:val="false"/>
+          <w:color w:val="00000A"/>
+          <w:sz w:val="24"/>
+          <w:szCs w:val="24"/>
+        </w:rPr>
+      </w:pPr>
+      <w:r>
+        <w:rPr>
+          <w:b w:val="false"/>
+          <w:bCs w:val="false"/>
+          <w:color w:val="00000A"/>
+          <w:sz w:val="24"/>
+          <w:szCs w:val="24"/>
+        </w:rPr>
+        <w:t>5) as 2) above with par_sed_huelse2017_k2_order = 50</w:t>
+      </w:r>
+    </w:p>
+    <w:p>
+      <w:pPr>
+        <w:pStyle w:val="Normal"/>
+        <w:jc w:val="left"/>
+        <w:rPr>
+          <w:b w:val="false"/>
+          <w:bCs w:val="false"/>
+          <w:color w:val="00000A"/>
+          <w:sz w:val="24"/>
+          <w:szCs w:val="24"/>
+        </w:rPr>
+      </w:pPr>
+      <w:r>
+        <w:rPr>
+          <w:b w:val="false"/>
+          <w:bCs w:val="false"/>
+          <w:color w:val="00000A"/>
+          <w:sz w:val="24"/>
+          <w:szCs w:val="24"/>
+        </w:rPr>
+        <w:t>job 3951</w:t>
+      </w:r>
+    </w:p>
+    <w:p>
+      <w:pPr>
+        <w:pStyle w:val="Normal"/>
+        <w:jc w:val="left"/>
+        <w:rPr>
+          <w:b w:val="false"/>
+          <w:bCs w:val="false"/>
+          <w:color w:val="00000A"/>
+          <w:sz w:val="24"/>
+          <w:szCs w:val="24"/>
+        </w:rPr>
+      </w:pPr>
+      <w:r>
+        <w:rPr>
+          <w:b w:val="false"/>
+          <w:bCs w:val="false"/>
+          <w:color w:val="00000A"/>
+          <w:sz w:val="24"/>
+          <w:szCs w:val="24"/>
+        </w:rPr>
+        <w:t xml:space="preserve">qsub -j y -o cgenie_log -V -S /bin/bash </w:t>
+      </w:r>
+      <w:bookmarkStart w:id="221" w:name="__DdeLink__1510_1328585516"/>
+      <w:r>
+        <w:rPr>
+          <w:b w:val="false"/>
+          <w:bCs w:val="false"/>
+          <w:color w:val="00000A"/>
+          <w:sz w:val="24"/>
+          <w:szCs w:val="24"/>
+        </w:rPr>
+        <w:t>runmuffin.sh cgenie.eb_go_gs_ac_bg_sg_rg.worjh2.BASES DOM/01_OMEN_GENIE_PreInd_April2017 0306_worjh2.Archeretal2009.SPIN1_OMEN.boudreau1997_50</w:t>
+      </w:r>
+      <w:bookmarkEnd w:id="221"/>
+      <w:r>
+        <w:rPr>
+          <w:b w:val="false"/>
+          <w:bCs w:val="false"/>
+          <w:color w:val="00000A"/>
+          <w:sz w:val="24"/>
+          <w:szCs w:val="24"/>
+        </w:rPr>
+        <w:t xml:space="preserve"> 20000</w:t>
+      </w:r>
+    </w:p>
+    <w:p>
+      <w:pPr>
+        <w:pStyle w:val="Normal"/>
+        <w:jc w:val="center"/>
+        <w:rPr/>
+      </w:pPr>
+      <w:r>
+        <w:rPr/>
+      </w:r>
+    </w:p>
+    <w:p>
+      <w:pPr>
+        <w:pStyle w:val="Normal"/>
+        <w:jc w:val="left"/>
+        <w:rPr>
+          <w:b w:val="false"/>
+          <w:bCs w:val="false"/>
+          <w:color w:val="00000A"/>
+          <w:sz w:val="24"/>
+          <w:szCs w:val="24"/>
+        </w:rPr>
+      </w:pPr>
+      <w:r>
+        <w:rPr>
+          <w:b w:val="false"/>
+          <w:bCs w:val="false"/>
+          <w:color w:val="00000A"/>
+          <w:sz w:val="24"/>
+          <w:szCs w:val="24"/>
+        </w:rPr>
+        <w:t>6) as 2) above with par_sed_huelse2017_k2_order = 60</w:t>
+      </w:r>
+    </w:p>
+    <w:p>
+      <w:pPr>
+        <w:pStyle w:val="Normal"/>
+        <w:jc w:val="left"/>
+        <w:rPr>
+          <w:b w:val="false"/>
+          <w:bCs w:val="false"/>
+          <w:color w:val="00000A"/>
+          <w:sz w:val="24"/>
+          <w:szCs w:val="24"/>
+        </w:rPr>
+      </w:pPr>
+      <w:r>
+        <w:rPr>
+          <w:b w:val="false"/>
+          <w:bCs w:val="false"/>
+          <w:color w:val="00000A"/>
+          <w:sz w:val="24"/>
+          <w:szCs w:val="24"/>
+        </w:rPr>
+        <w:t>job 3952</w:t>
+      </w:r>
+    </w:p>
+    <w:p>
+      <w:pPr>
+        <w:pStyle w:val="Normal"/>
+        <w:jc w:val="left"/>
+        <w:rPr>
+          <w:b w:val="false"/>
+          <w:bCs w:val="false"/>
+          <w:color w:val="00000A"/>
+          <w:sz w:val="24"/>
+          <w:szCs w:val="24"/>
+        </w:rPr>
+      </w:pPr>
+      <w:r>
+        <w:rPr>
+          <w:b w:val="false"/>
+          <w:bCs w:val="false"/>
+          <w:color w:val="00000A"/>
+          <w:sz w:val="24"/>
+          <w:szCs w:val="24"/>
+        </w:rPr>
+        <w:t xml:space="preserve">qsub -j y -o cgenie_log -V -S /bin/bash </w:t>
+      </w:r>
+      <w:bookmarkStart w:id="222" w:name="__DdeLink__1511_1328585516"/>
+      <w:r>
+        <w:rPr>
+          <w:b w:val="false"/>
+          <w:bCs w:val="false"/>
+          <w:color w:val="00000A"/>
+          <w:sz w:val="24"/>
+          <w:szCs w:val="24"/>
+        </w:rPr>
+        <w:t>runmuffin.sh cgenie.eb_go_gs_ac_bg_sg_rg.worjh2.BASES DOM/01_OMEN_GENIE_PreInd_April2017 0306_worjh2.Archeretal2009.SPIN1_OMEN.boudreau1997_60</w:t>
+      </w:r>
+      <w:bookmarkEnd w:id="222"/>
+      <w:r>
+        <w:rPr>
+          <w:b w:val="false"/>
+          <w:bCs w:val="false"/>
+          <w:color w:val="00000A"/>
+          <w:sz w:val="24"/>
+          <w:szCs w:val="24"/>
+        </w:rPr>
+        <w:t xml:space="preserve"> 20000</w:t>
+      </w:r>
+    </w:p>
+    <w:p>
+      <w:pPr>
+        <w:pStyle w:val="Normal"/>
+        <w:jc w:val="center"/>
+        <w:rPr/>
+      </w:pPr>
+      <w:r>
+        <w:rPr/>
+      </w:r>
+    </w:p>
+    <w:p>
+      <w:pPr>
+        <w:pStyle w:val="Normal"/>
+        <w:jc w:val="left"/>
+        <w:rPr>
+          <w:b w:val="false"/>
+          <w:bCs w:val="false"/>
+          <w:color w:val="00000A"/>
+          <w:sz w:val="24"/>
+          <w:szCs w:val="24"/>
+        </w:rPr>
+      </w:pPr>
+      <w:r>
+        <w:rPr>
+          <w:b w:val="false"/>
+          <w:bCs w:val="false"/>
+          <w:color w:val="00000A"/>
+          <w:sz w:val="24"/>
+          <w:szCs w:val="24"/>
+        </w:rPr>
+        <w:t>7) as 2) above with par_sed_huelse2017_k2_order = 70</w:t>
+      </w:r>
+    </w:p>
+    <w:p>
+      <w:pPr>
+        <w:pStyle w:val="Normal"/>
+        <w:jc w:val="left"/>
+        <w:rPr>
+          <w:b w:val="false"/>
+          <w:bCs w:val="false"/>
+          <w:color w:val="00000A"/>
+          <w:sz w:val="24"/>
+          <w:szCs w:val="24"/>
+        </w:rPr>
+      </w:pPr>
+      <w:r>
+        <w:rPr>
+          <w:b w:val="false"/>
+          <w:bCs w:val="false"/>
+          <w:color w:val="00000A"/>
+          <w:sz w:val="24"/>
+          <w:szCs w:val="24"/>
+        </w:rPr>
+        <w:t>job 3953</w:t>
+      </w:r>
+    </w:p>
+    <w:p>
+      <w:pPr>
+        <w:pStyle w:val="Normal"/>
+        <w:jc w:val="left"/>
+        <w:rPr>
+          <w:b w:val="false"/>
+          <w:bCs w:val="false"/>
+          <w:color w:val="00000A"/>
+          <w:sz w:val="24"/>
+          <w:szCs w:val="24"/>
+        </w:rPr>
+      </w:pPr>
+      <w:r>
+        <w:rPr>
+          <w:b w:val="false"/>
+          <w:bCs w:val="false"/>
+          <w:color w:val="00000A"/>
+          <w:sz w:val="24"/>
+          <w:szCs w:val="24"/>
+        </w:rPr>
+        <w:t>qsub -j y -o cgenie_log -V -S /bin/bash runmuffin.sh cgenie.eb_go_gs_ac_bg_sg_rg.worjh2.BASES DOM/01_OMEN_GENIE_PreInd_April2017 0306_worjh2.Archeretal2009.SPIN1_OMEN.boudreau1997_70 20000</w:t>
+      </w:r>
+    </w:p>
+    <w:p>
+      <w:pPr>
+        <w:pStyle w:val="Normal"/>
+        <w:jc w:val="left"/>
+        <w:rPr>
+          <w:b w:val="false"/>
+          <w:bCs w:val="false"/>
+          <w:sz w:val="24"/>
+          <w:szCs w:val="24"/>
+        </w:rPr>
+      </w:pPr>
+      <w:r>
+        <w:rPr>
+          <w:b w:val="false"/>
+          <w:bCs w:val="false"/>
+          <w:sz w:val="24"/>
+          <w:szCs w:val="24"/>
+        </w:rPr>
+      </w:r>
+    </w:p>
+    <w:p>
+      <w:pPr>
+        <w:pStyle w:val="Normal"/>
+        <w:jc w:val="left"/>
+        <w:rPr>
+          <w:b w:val="false"/>
+          <w:bCs w:val="false"/>
+          <w:color w:val="00000A"/>
+          <w:sz w:val="24"/>
+          <w:szCs w:val="24"/>
+        </w:rPr>
+      </w:pPr>
+      <w:r>
+        <w:rPr>
+          <w:b w:val="false"/>
+          <w:bCs w:val="false"/>
+          <w:color w:val="00000A"/>
+          <w:sz w:val="24"/>
+          <w:szCs w:val="24"/>
+        </w:rPr>
+        <w:t>8) as 2) above with par_sed_huelse2017_k2_order = 80</w:t>
+      </w:r>
+    </w:p>
+    <w:p>
+      <w:pPr>
+        <w:pStyle w:val="Normal"/>
+        <w:jc w:val="left"/>
+        <w:rPr>
+          <w:b w:val="false"/>
+          <w:bCs w:val="false"/>
+          <w:color w:val="00000A"/>
+          <w:sz w:val="24"/>
+          <w:szCs w:val="24"/>
+        </w:rPr>
+      </w:pPr>
+      <w:r>
+        <w:rPr>
+          <w:b w:val="false"/>
+          <w:bCs w:val="false"/>
+          <w:color w:val="00000A"/>
+          <w:sz w:val="24"/>
+          <w:szCs w:val="24"/>
+        </w:rPr>
+        <w:t>job 3954</w:t>
+      </w:r>
+    </w:p>
+    <w:p>
+      <w:pPr>
+        <w:pStyle w:val="Normal"/>
+        <w:jc w:val="left"/>
+        <w:rPr>
+          <w:b w:val="false"/>
+          <w:bCs w:val="false"/>
+          <w:color w:val="00000A"/>
+          <w:sz w:val="24"/>
+          <w:szCs w:val="24"/>
+        </w:rPr>
+      </w:pPr>
+      <w:r>
+        <w:rPr>
+          <w:b w:val="false"/>
+          <w:bCs w:val="false"/>
+          <w:color w:val="00000A"/>
+          <w:sz w:val="24"/>
+          <w:szCs w:val="24"/>
+        </w:rPr>
+        <w:t>qsub -j y -o cgenie_log -V -S /bin/bash runmuffin.sh cgenie.eb_go_gs_ac_bg_sg_rg.worjh2.BASES DOM/01_OMEN_GENIE_PreInd_April2017 0306_worjh2.Archeretal2009.SPIN1_OMEN.boudreau1997_80 20000</w:t>
+      </w:r>
+    </w:p>
+    <w:p>
+      <w:pPr>
+        <w:pStyle w:val="Normal"/>
+        <w:jc w:val="left"/>
+        <w:rPr>
+          <w:b w:val="false"/>
+          <w:bCs w:val="false"/>
+          <w:sz w:val="24"/>
+          <w:szCs w:val="24"/>
+        </w:rPr>
+      </w:pPr>
+      <w:r>
+        <w:rPr>
+          <w:b w:val="false"/>
+          <w:bCs w:val="false"/>
+          <w:sz w:val="24"/>
+          <w:szCs w:val="24"/>
+        </w:rPr>
+      </w:r>
+    </w:p>
+    <w:p>
+      <w:pPr>
+        <w:pStyle w:val="Normal"/>
+        <w:jc w:val="left"/>
+        <w:rPr>
+          <w:b w:val="false"/>
+          <w:bCs w:val="false"/>
+          <w:color w:val="00000A"/>
+          <w:sz w:val="24"/>
+          <w:szCs w:val="24"/>
+        </w:rPr>
+      </w:pPr>
+      <w:r>
+        <w:rPr>
+          <w:b w:val="false"/>
+          <w:bCs w:val="false"/>
+          <w:color w:val="00000A"/>
+          <w:sz w:val="24"/>
+          <w:szCs w:val="24"/>
+        </w:rPr>
+        <w:t>9) as 2) above with par_sed_huelse2017_k2_order = 90</w:t>
+      </w:r>
+    </w:p>
+    <w:p>
+      <w:pPr>
+        <w:pStyle w:val="Normal"/>
+        <w:jc w:val="left"/>
+        <w:rPr>
+          <w:b w:val="false"/>
+          <w:bCs w:val="false"/>
+          <w:color w:val="00000A"/>
+          <w:sz w:val="24"/>
+          <w:szCs w:val="24"/>
+        </w:rPr>
+      </w:pPr>
+      <w:r>
+        <w:rPr>
+          <w:b w:val="false"/>
+          <w:bCs w:val="false"/>
+          <w:color w:val="00000A"/>
+          <w:sz w:val="24"/>
+          <w:szCs w:val="24"/>
+        </w:rPr>
+        <w:t>job 3955</w:t>
+      </w:r>
+    </w:p>
+    <w:p>
+      <w:pPr>
+        <w:pStyle w:val="Normal"/>
+        <w:jc w:val="left"/>
+        <w:rPr>
+          <w:b w:val="false"/>
+          <w:bCs w:val="false"/>
+          <w:color w:val="00000A"/>
+          <w:sz w:val="24"/>
+          <w:szCs w:val="24"/>
+        </w:rPr>
+      </w:pPr>
+      <w:r>
+        <w:rPr>
+          <w:b w:val="false"/>
+          <w:bCs w:val="false"/>
+          <w:color w:val="00000A"/>
+          <w:sz w:val="24"/>
+          <w:szCs w:val="24"/>
+        </w:rPr>
+        <w:t>qsub -j y -o cgenie_log -V -S /bin/bash runmuffin.sh cgenie.eb_go_gs_ac_bg_sg_rg.worjh2.BASES DOM/01_OMEN_GENIE_PreInd_April2017 0306_worjh2.Archeretal2009.SPIN1_OMEN.boudreau1997_90 20000</w:t>
+      </w:r>
+    </w:p>
+    <w:p>
+      <w:pPr>
+        <w:pStyle w:val="Normal"/>
+        <w:jc w:val="left"/>
+        <w:rPr/>
+      </w:pPr>
+      <w:r>
+        <w:rPr/>
+      </w:r>
+    </w:p>
+    <w:p>
+      <w:pPr>
+        <w:pStyle w:val="Normal"/>
+        <w:jc w:val="center"/>
+        <w:rPr>
+          <w:b/>
+          <w:bCs/>
+          <w:color w:val="00000A"/>
+          <w:sz w:val="28"/>
+          <w:szCs w:val="28"/>
+        </w:rPr>
+      </w:pPr>
+      <w:r>
+        <w:rPr>
+          <w:b/>
+          <w:bCs/>
+          <w:color w:val="00000A"/>
+          <w:sz w:val="28"/>
+          <w:szCs w:val="28"/>
+        </w:rPr>
+        <w:t>##  0</w:t>
+      </w:r>
+      <w:r>
+        <w:rPr>
+          <w:b/>
+          <w:bCs/>
+          <w:color w:val="00000A"/>
+          <w:sz w:val="28"/>
+          <w:szCs w:val="28"/>
+        </w:rPr>
+        <w:t>5</w:t>
+      </w:r>
+      <w:r>
+        <w:rPr>
+          <w:b/>
+          <w:bCs/>
+          <w:color w:val="00000A"/>
+          <w:sz w:val="28"/>
+          <w:szCs w:val="28"/>
+        </w:rPr>
+        <w:t>.06.2017 ##</w:t>
+      </w:r>
+    </w:p>
+    <w:p>
+      <w:pPr>
+        <w:pStyle w:val="Normal"/>
+        <w:jc w:val="center"/>
+        <w:rPr/>
+      </w:pPr>
+      <w:r>
+        <w:rPr/>
+      </w:r>
+    </w:p>
+    <w:p>
+      <w:pPr>
+        <w:pStyle w:val="Normal"/>
+        <w:jc w:val="left"/>
+        <w:rPr>
+          <w:b w:val="false"/>
+          <w:bCs w:val="false"/>
+          <w:color w:val="00000A"/>
+          <w:sz w:val="24"/>
+          <w:szCs w:val="24"/>
+        </w:rPr>
+      </w:pPr>
+      <w:r>
+        <w:rPr>
+          <w:b w:val="false"/>
+          <w:bCs w:val="false"/>
+          <w:color w:val="00000A"/>
+          <w:sz w:val="24"/>
+          <w:szCs w:val="24"/>
+        </w:rPr>
+        <w:t>1)  Run default normal setup as in Archer et al. 2009, without OMEN:</w:t>
+      </w:r>
+    </w:p>
+    <w:p>
+      <w:pPr>
+        <w:pStyle w:val="Normal"/>
+        <w:jc w:val="left"/>
+        <w:rPr>
+          <w:b w:val="false"/>
+          <w:bCs w:val="false"/>
+          <w:color w:val="FF0000"/>
+          <w:sz w:val="24"/>
+          <w:szCs w:val="24"/>
+        </w:rPr>
+      </w:pPr>
+      <w:r>
+        <w:rPr>
+          <w:b w:val="false"/>
+          <w:bCs w:val="false"/>
+          <w:color w:val="00000A"/>
+          <w:sz w:val="24"/>
+          <w:szCs w:val="24"/>
+        </w:rPr>
         <w:t xml:space="preserve">job </w:t>
       </w:r>
       <w:r>
@@ -16420,7 +16948,27 @@
           <w:sz w:val="24"/>
           <w:szCs w:val="24"/>
         </w:rPr>
-        <w:t>3950</w:t>
+        <w:t>3957</w:t>
+      </w:r>
+      <w:r>
+        <w:rPr>
+          <w:b w:val="false"/>
+          <w:bCs w:val="false"/>
+          <w:color w:val="00000A"/>
+          <w:sz w:val="24"/>
+          <w:szCs w:val="24"/>
+        </w:rPr>
+        <w:t xml:space="preserve"> </w:t>
+      </w:r>
+      <w:r>
+        <w:rPr>
+          <w:b w:val="false"/>
+          <w:bCs w:val="false"/>
+          <w:color w:val="FF0000"/>
+          <w:sz w:val="24"/>
+          <w:szCs w:val="24"/>
+        </w:rPr>
+        <w:t>time: real</w:t>
       </w:r>
     </w:p>
     <w:p>
@@ -16443,30 +16991,213 @@
           <w:sz w:val="24"/>
           <w:szCs w:val="24"/>
         </w:rPr>
-        <w:t xml:space="preserve">qsub -j y -o cgenie_log -V -S /bin/bash </w:t>
-      </w:r>
-      <w:bookmarkStart w:id="220" w:name="__DdeLink__1509_1328585516"/>
-      <w:r>
-        <w:rPr>
-          <w:b w:val="false"/>
-          <w:bCs w:val="false"/>
-          <w:color w:val="00000A"/>
-          <w:sz w:val="24"/>
-          <w:szCs w:val="24"/>
-        </w:rPr>
-        <w:t xml:space="preserve">runmuffin.sh cgenie.eb_go_gs_ac_bg_sg_rg.worjh2.BASES DOM/01_OMEN_GENIE_PreInd_April2017 </w:t>
-      </w:r>
-      <w:r>
-        <w:rPr>
-          <w:b w:val="false"/>
-          <w:bCs w:val="false"/>
-          <w:color w:val="00000A"/>
-          <w:sz w:val="24"/>
-          <w:szCs w:val="24"/>
-        </w:rPr>
-        <w:t>0306_worjh2.Archeretal2009.SPIN1_OMEN.boudreau1997_40</w:t>
-      </w:r>
-      <w:bookmarkEnd w:id="220"/>
+        <w:t xml:space="preserve">qsub -j y -o cgenie_log -V -S /bin/bash runmuffin.sh cgenie.eb_go_gs_ac_bg_sg_rg.worjh2.BASES DOM/01_OMEN_GENIE_PreInd_April2017 </w:t>
+      </w:r>
+      <w:r>
+        <w:rPr>
+          <w:b w:val="false"/>
+          <w:bCs w:val="false"/>
+          <w:color w:val="00000A"/>
+          <w:sz w:val="24"/>
+          <w:szCs w:val="24"/>
+        </w:rPr>
+        <w:t>0506_01_</w:t>
+      </w:r>
+      <w:r>
+        <w:rPr>
+          <w:b w:val="false"/>
+          <w:bCs w:val="false"/>
+          <w:color w:val="00000A"/>
+          <w:sz w:val="24"/>
+          <w:szCs w:val="24"/>
+        </w:rPr>
+        <w:t>EXAMPLE.worjh2.Archeretal2009.SPIN1 20000</w:t>
+      </w:r>
+    </w:p>
+    <w:p>
+      <w:pPr>
+        <w:pStyle w:val="Normal"/>
+        <w:jc w:val="left"/>
+        <w:rPr>
+          <w:b w:val="false"/>
+          <w:bCs w:val="false"/>
+          <w:color w:val="00000A"/>
+          <w:sz w:val="24"/>
+          <w:szCs w:val="24"/>
+        </w:rPr>
+      </w:pPr>
+      <w:r>
+        <w:rPr>
+          <w:b w:val="false"/>
+          <w:bCs w:val="false"/>
+          <w:color w:val="00000A"/>
+          <w:sz w:val="24"/>
+          <w:szCs w:val="24"/>
+        </w:rPr>
+      </w:r>
+    </w:p>
+    <w:p>
+      <w:pPr>
+        <w:pStyle w:val="Normal"/>
+        <w:jc w:val="left"/>
+        <w:rPr>
+          <w:b w:val="false"/>
+          <w:bCs w:val="false"/>
+          <w:color w:val="00000A"/>
+          <w:sz w:val="24"/>
+          <w:szCs w:val="24"/>
+        </w:rPr>
+      </w:pPr>
+      <w:r>
+        <w:rPr>
+          <w:b w:val="false"/>
+          <w:bCs w:val="false"/>
+          <w:color w:val="00000A"/>
+          <w:sz w:val="24"/>
+          <w:szCs w:val="24"/>
+        </w:rPr>
+        <w:t>2</w:t>
+      </w:r>
+      <w:r>
+        <w:rPr>
+          <w:b w:val="false"/>
+          <w:bCs w:val="false"/>
+          <w:color w:val="00000A"/>
+          <w:sz w:val="24"/>
+          <w:szCs w:val="24"/>
+        </w:rPr>
+        <w:t xml:space="preserve">)  Run default normal setup as in Archer et al. 2009, without OMEN </w:t>
+      </w:r>
+      <w:r>
+        <w:rPr>
+          <w:b w:val="false"/>
+          <w:bCs w:val="false"/>
+          <w:color w:val="00000A"/>
+          <w:sz w:val="24"/>
+          <w:szCs w:val="24"/>
+        </w:rPr>
+        <w:t xml:space="preserve">+ very fast sinking rate </w:t>
+      </w:r>
+      <w:r>
+        <w:rPr/>
+        <w:t>bg_par_bio_remin_sinkingrate=1000000.0</w:t>
+      </w:r>
+      <w:r>
+        <w:rPr>
+          <w:b w:val="false"/>
+          <w:bCs w:val="false"/>
+          <w:color w:val="00000A"/>
+          <w:sz w:val="24"/>
+          <w:szCs w:val="24"/>
+        </w:rPr>
+        <w:t>:</w:t>
+      </w:r>
+    </w:p>
+    <w:p>
+      <w:pPr>
+        <w:pStyle w:val="Normal"/>
+        <w:jc w:val="left"/>
+        <w:rPr>
+          <w:b w:val="false"/>
+          <w:bCs w:val="false"/>
+          <w:color w:val="FF0000"/>
+          <w:sz w:val="24"/>
+          <w:szCs w:val="24"/>
+        </w:rPr>
+      </w:pPr>
+      <w:r>
+        <w:rPr>
+          <w:b w:val="false"/>
+          <w:bCs w:val="false"/>
+          <w:color w:val="00000A"/>
+          <w:sz w:val="24"/>
+          <w:szCs w:val="24"/>
+        </w:rPr>
+        <w:t xml:space="preserve">job </w:t>
+      </w:r>
+      <w:r>
+        <w:rPr>
+          <w:b w:val="false"/>
+          <w:bCs w:val="false"/>
+          <w:color w:val="00000A"/>
+          <w:sz w:val="24"/>
+          <w:szCs w:val="24"/>
+        </w:rPr>
+        <w:t>3958</w:t>
+      </w:r>
+      <w:r>
+        <w:rPr>
+          <w:b w:val="false"/>
+          <w:bCs w:val="false"/>
+          <w:color w:val="00000A"/>
+          <w:sz w:val="24"/>
+          <w:szCs w:val="24"/>
+        </w:rPr>
+        <w:t xml:space="preserve">  </w:t>
+      </w:r>
+      <w:r>
+        <w:rPr>
+          <w:b w:val="false"/>
+          <w:bCs w:val="false"/>
+          <w:color w:val="FF0000"/>
+          <w:sz w:val="24"/>
+          <w:szCs w:val="24"/>
+        </w:rPr>
+        <w:t>time: real</w:t>
+      </w:r>
+    </w:p>
+    <w:p>
+      <w:pPr>
+        <w:pStyle w:val="Normal"/>
+        <w:jc w:val="left"/>
+        <w:rPr>
+          <w:b w:val="false"/>
+          <w:bCs w:val="false"/>
+          <w:color w:val="00000A"/>
+          <w:sz w:val="24"/>
+          <w:szCs w:val="24"/>
+        </w:rPr>
+      </w:pPr>
+      <w:r>
+        <w:rPr>
+          <w:b w:val="false"/>
+          <w:bCs w:val="false"/>
+          <w:color w:val="00000A"/>
+          <w:sz w:val="24"/>
+          <w:szCs w:val="24"/>
+        </w:rPr>
+        <w:t xml:space="preserve">qsub -j y -o cgenie_log -V -S /bin/bash runmuffin.sh cgenie.eb_go_gs_ac_bg_sg_rg.worjh2.BASES DOM/01_OMEN_GENIE_PreInd_April2017 </w:t>
+      </w:r>
+      <w:r>
+        <w:rPr>
+          <w:b w:val="false"/>
+          <w:bCs w:val="false"/>
+          <w:color w:val="00000A"/>
+          <w:sz w:val="24"/>
+          <w:szCs w:val="24"/>
+        </w:rPr>
+        <w:t>0506_02_</w:t>
+      </w:r>
+      <w:r>
+        <w:rPr>
+          <w:b w:val="false"/>
+          <w:bCs w:val="false"/>
+          <w:color w:val="00000A"/>
+          <w:sz w:val="24"/>
+          <w:szCs w:val="24"/>
+        </w:rPr>
+        <w:t>EXAMPLE.worjh2.Archeretal2009.SPIN1_</w:t>
+      </w:r>
+      <w:r>
+        <w:rPr>
+          <w:b w:val="false"/>
+          <w:bCs w:val="false"/>
+          <w:color w:val="00000A"/>
+          <w:sz w:val="24"/>
+          <w:szCs w:val="24"/>
+        </w:rPr>
+        <w:t>fastsinking</w:t>
+      </w:r>
       <w:r>
         <w:rPr>
           <w:b w:val="false"/>
@@ -16481,44 +17212,11 @@
     <w:p>
       <w:pPr>
         <w:pStyle w:val="Normal"/>
-        <w:jc w:val="center"/>
-        <w:rPr/>
-      </w:pPr>
-      <w:r>
-        <w:rPr/>
-      </w:r>
-    </w:p>
-    <w:p>
-      <w:pPr>
-        <w:pStyle w:val="Normal"/>
         <w:jc w:val="left"/>
-        <w:rPr>
-          <w:b w:val="false"/>
-          <w:bCs w:val="false"/>
-          <w:color w:val="00000A"/>
-          <w:sz w:val="24"/>
-          <w:szCs w:val="24"/>
-        </w:rPr>
-      </w:pPr>
-      <w:r>
-        <w:rPr>
-          <w:b w:val="false"/>
-          <w:bCs w:val="false"/>
-          <w:color w:val="00000A"/>
-          <w:sz w:val="24"/>
-          <w:szCs w:val="24"/>
-        </w:rPr>
-        <w:t xml:space="preserve">5) as 2) above with </w:t>
-      </w:r>
-      <w:r>
-        <w:rPr>
-          <w:b w:val="false"/>
-          <w:bCs w:val="false"/>
-          <w:color w:val="00000A"/>
-          <w:sz w:val="24"/>
-          <w:szCs w:val="24"/>
-        </w:rPr>
-        <w:t>par_sed_huelse2017_k2_order = 50</w:t>
+        <w:rPr/>
+      </w:pPr>
+      <w:r>
+        <w:rPr/>
       </w:r>
     </w:p>
     <w:p>
@@ -16541,6 +17239,39 @@
           <w:sz w:val="24"/>
           <w:szCs w:val="24"/>
         </w:rPr>
+        <w:t>3</w:t>
+      </w:r>
+      <w:r>
+        <w:rPr>
+          <w:b w:val="false"/>
+          <w:bCs w:val="false"/>
+          <w:color w:val="00000A"/>
+          <w:sz w:val="24"/>
+          <w:szCs w:val="24"/>
+        </w:rPr>
+        <w:t>) as 1) now using OMEN with Boudreau paramaterisation par_sed_huelse2017_k2_order = 100</w:t>
+      </w:r>
+    </w:p>
+    <w:p>
+      <w:pPr>
+        <w:pStyle w:val="Normal"/>
+        <w:jc w:val="left"/>
+        <w:rPr>
+          <w:b w:val="false"/>
+          <w:bCs w:val="false"/>
+          <w:color w:val="FF0000"/>
+          <w:sz w:val="24"/>
+          <w:szCs w:val="24"/>
+        </w:rPr>
+      </w:pPr>
+      <w:r>
+        <w:rPr>
+          <w:b w:val="false"/>
+          <w:bCs w:val="false"/>
+          <w:color w:val="00000A"/>
+          <w:sz w:val="24"/>
+          <w:szCs w:val="24"/>
+        </w:rPr>
         <w:t xml:space="preserve">job </w:t>
       </w:r>
       <w:r>
@@ -16551,7 +17282,27 @@
           <w:sz w:val="24"/>
           <w:szCs w:val="24"/>
         </w:rPr>
-        <w:t>3951</w:t>
+        <w:t>3959</w:t>
+      </w:r>
+      <w:r>
+        <w:rPr>
+          <w:b w:val="false"/>
+          <w:bCs w:val="false"/>
+          <w:color w:val="00000A"/>
+          <w:sz w:val="24"/>
+          <w:szCs w:val="24"/>
+        </w:rPr>
+        <w:t xml:space="preserve">  </w:t>
+      </w:r>
+      <w:r>
+        <w:rPr>
+          <w:b w:val="false"/>
+          <w:bCs w:val="false"/>
+          <w:color w:val="FF0000"/>
+          <w:sz w:val="24"/>
+          <w:szCs w:val="24"/>
+        </w:rPr>
+        <w:t>time: real</w:t>
       </w:r>
     </w:p>
     <w:p>
@@ -16574,30 +17325,287 @@
           <w:sz w:val="24"/>
           <w:szCs w:val="24"/>
         </w:rPr>
-        <w:t xml:space="preserve">qsub -j y -o cgenie_log -V -S /bin/bash </w:t>
-      </w:r>
-      <w:bookmarkStart w:id="221" w:name="__DdeLink__1510_1328585516"/>
-      <w:r>
-        <w:rPr>
-          <w:b w:val="false"/>
-          <w:bCs w:val="false"/>
-          <w:color w:val="00000A"/>
-          <w:sz w:val="24"/>
-          <w:szCs w:val="24"/>
-        </w:rPr>
-        <w:t xml:space="preserve">runmuffin.sh cgenie.eb_go_gs_ac_bg_sg_rg.worjh2.BASES DOM/01_OMEN_GENIE_PreInd_April2017 </w:t>
-      </w:r>
-      <w:r>
-        <w:rPr>
-          <w:b w:val="false"/>
-          <w:bCs w:val="false"/>
-          <w:color w:val="00000A"/>
-          <w:sz w:val="24"/>
-          <w:szCs w:val="24"/>
-        </w:rPr>
-        <w:t>0306_worjh2.Archeretal2009.SPIN1_OMEN.boudreau1997_50</w:t>
-      </w:r>
-      <w:bookmarkEnd w:id="221"/>
+        <w:t>qsub -j y -o cgenie_log -V -S /bin/bash runmuffin.sh cgenie.eb_go_gs_ac_bg_sg_rg.worjh2.BASES DOM/01_OMEN_GENIE_PreInd_April2017 0</w:t>
+      </w:r>
+      <w:r>
+        <w:rPr>
+          <w:b w:val="false"/>
+          <w:bCs w:val="false"/>
+          <w:color w:val="00000A"/>
+          <w:sz w:val="24"/>
+          <w:szCs w:val="24"/>
+        </w:rPr>
+        <w:t>5</w:t>
+      </w:r>
+      <w:r>
+        <w:rPr>
+          <w:b w:val="false"/>
+          <w:bCs w:val="false"/>
+          <w:color w:val="00000A"/>
+          <w:sz w:val="24"/>
+          <w:szCs w:val="24"/>
+        </w:rPr>
+        <w:t>06_</w:t>
+      </w:r>
+      <w:r>
+        <w:rPr>
+          <w:b w:val="false"/>
+          <w:bCs w:val="false"/>
+          <w:color w:val="00000A"/>
+          <w:sz w:val="24"/>
+          <w:szCs w:val="24"/>
+        </w:rPr>
+        <w:t>03_</w:t>
+      </w:r>
+      <w:r>
+        <w:rPr>
+          <w:b w:val="false"/>
+          <w:bCs w:val="false"/>
+          <w:color w:val="00000A"/>
+          <w:sz w:val="24"/>
+          <w:szCs w:val="24"/>
+        </w:rPr>
+        <w:t>worjh2.Archeretal2009.SPIN1_OMEN.boudreau1997_</w:t>
+      </w:r>
+      <w:r>
+        <w:rPr>
+          <w:b w:val="false"/>
+          <w:bCs w:val="false"/>
+          <w:color w:val="00000A"/>
+          <w:sz w:val="24"/>
+          <w:szCs w:val="24"/>
+        </w:rPr>
+        <w:t>10</w:t>
+      </w:r>
+      <w:r>
+        <w:rPr>
+          <w:b w:val="false"/>
+          <w:bCs w:val="false"/>
+          <w:color w:val="00000A"/>
+          <w:sz w:val="24"/>
+          <w:szCs w:val="24"/>
+        </w:rPr>
+        <w:t>0 20000</w:t>
+      </w:r>
+    </w:p>
+    <w:p>
+      <w:pPr>
+        <w:pStyle w:val="Normal"/>
+        <w:jc w:val="left"/>
+        <w:rPr/>
+      </w:pPr>
+      <w:r>
+        <w:rPr/>
+      </w:r>
+    </w:p>
+    <w:p>
+      <w:pPr>
+        <w:pStyle w:val="Normal"/>
+        <w:jc w:val="left"/>
+        <w:rPr>
+          <w:b w:val="false"/>
+          <w:bCs w:val="false"/>
+          <w:color w:val="00000A"/>
+          <w:sz w:val="24"/>
+          <w:szCs w:val="24"/>
+        </w:rPr>
+      </w:pPr>
+      <w:r>
+        <w:rPr>
+          <w:b w:val="false"/>
+          <w:bCs w:val="false"/>
+          <w:color w:val="00000A"/>
+          <w:sz w:val="24"/>
+          <w:szCs w:val="24"/>
+        </w:rPr>
+        <w:t>4</w:t>
+      </w:r>
+      <w:r>
+        <w:rPr>
+          <w:b w:val="false"/>
+          <w:bCs w:val="false"/>
+          <w:color w:val="00000A"/>
+          <w:sz w:val="24"/>
+          <w:szCs w:val="24"/>
+        </w:rPr>
+        <w:t xml:space="preserve">) as </w:t>
+      </w:r>
+      <w:r>
+        <w:rPr>
+          <w:b w:val="false"/>
+          <w:bCs w:val="false"/>
+          <w:color w:val="00000A"/>
+          <w:sz w:val="24"/>
+          <w:szCs w:val="24"/>
+        </w:rPr>
+        <w:t>2</w:t>
+      </w:r>
+      <w:r>
+        <w:rPr>
+          <w:b w:val="false"/>
+          <w:bCs w:val="false"/>
+          <w:color w:val="00000A"/>
+          <w:sz w:val="24"/>
+          <w:szCs w:val="24"/>
+        </w:rPr>
+        <w:t xml:space="preserve">) now using OMEN with Boudreau paramaterisation par_sed_huelse2017_k2_order = 100 </w:t>
+      </w:r>
+      <w:r>
+        <w:rPr>
+          <w:b w:val="false"/>
+          <w:bCs w:val="false"/>
+          <w:color w:val="00000A"/>
+          <w:sz w:val="24"/>
+          <w:szCs w:val="24"/>
+        </w:rPr>
+        <w:t>+  very fast sinking rate bg_par_bio_remin_sinkingrate=1000000.0:</w:t>
+      </w:r>
+    </w:p>
+    <w:p>
+      <w:pPr>
+        <w:pStyle w:val="Normal"/>
+        <w:jc w:val="left"/>
+        <w:rPr>
+          <w:b w:val="false"/>
+          <w:bCs w:val="false"/>
+          <w:color w:val="FF0000"/>
+          <w:sz w:val="24"/>
+          <w:szCs w:val="24"/>
+        </w:rPr>
+      </w:pPr>
+      <w:r>
+        <w:rPr>
+          <w:b w:val="false"/>
+          <w:bCs w:val="false"/>
+          <w:color w:val="00000A"/>
+          <w:sz w:val="24"/>
+          <w:szCs w:val="24"/>
+        </w:rPr>
+        <w:t xml:space="preserve">job </w:t>
+      </w:r>
+      <w:r>
+        <w:rPr>
+          <w:b w:val="false"/>
+          <w:bCs w:val="false"/>
+          <w:color w:val="00000A"/>
+          <w:sz w:val="24"/>
+          <w:szCs w:val="24"/>
+        </w:rPr>
+        <w:t>3960</w:t>
+      </w:r>
+      <w:r>
+        <w:rPr>
+          <w:b w:val="false"/>
+          <w:bCs w:val="false"/>
+          <w:color w:val="00000A"/>
+          <w:sz w:val="24"/>
+          <w:szCs w:val="24"/>
+        </w:rPr>
+        <w:t xml:space="preserve">  </w:t>
+      </w:r>
+      <w:r>
+        <w:rPr>
+          <w:b w:val="false"/>
+          <w:bCs w:val="false"/>
+          <w:color w:val="FF0000"/>
+          <w:sz w:val="24"/>
+          <w:szCs w:val="24"/>
+        </w:rPr>
+        <w:t>time: real</w:t>
+      </w:r>
+    </w:p>
+    <w:p>
+      <w:pPr>
+        <w:pStyle w:val="Normal"/>
+        <w:jc w:val="left"/>
+        <w:rPr>
+          <w:b w:val="false"/>
+          <w:bCs w:val="false"/>
+          <w:color w:val="00000A"/>
+          <w:sz w:val="24"/>
+          <w:szCs w:val="24"/>
+        </w:rPr>
+      </w:pPr>
+      <w:r>
+        <w:rPr>
+          <w:b w:val="false"/>
+          <w:bCs w:val="false"/>
+          <w:color w:val="00000A"/>
+          <w:sz w:val="24"/>
+          <w:szCs w:val="24"/>
+        </w:rPr>
+        <w:t>qsub -j y -o cgenie_log -V -S /bin/bash runmuffin.sh cgenie.eb_go_gs_ac_bg_sg_rg.worjh2.BASES DOM/01_OMEN_GENIE_PreInd_April2017 0</w:t>
+      </w:r>
+      <w:r>
+        <w:rPr>
+          <w:b w:val="false"/>
+          <w:bCs w:val="false"/>
+          <w:color w:val="00000A"/>
+          <w:sz w:val="24"/>
+          <w:szCs w:val="24"/>
+        </w:rPr>
+        <w:t>5</w:t>
+      </w:r>
+      <w:r>
+        <w:rPr>
+          <w:b w:val="false"/>
+          <w:bCs w:val="false"/>
+          <w:color w:val="00000A"/>
+          <w:sz w:val="24"/>
+          <w:szCs w:val="24"/>
+        </w:rPr>
+        <w:t>06_</w:t>
+      </w:r>
+      <w:r>
+        <w:rPr>
+          <w:b w:val="false"/>
+          <w:bCs w:val="false"/>
+          <w:color w:val="00000A"/>
+          <w:sz w:val="24"/>
+          <w:szCs w:val="24"/>
+        </w:rPr>
+        <w:t>04_</w:t>
+      </w:r>
+      <w:r>
+        <w:rPr>
+          <w:b w:val="false"/>
+          <w:bCs w:val="false"/>
+          <w:color w:val="00000A"/>
+          <w:sz w:val="24"/>
+          <w:szCs w:val="24"/>
+        </w:rPr>
+        <w:t>worjh2.Archeretal2009.SPIN1_OMEN.boudreau1997_</w:t>
+      </w:r>
+      <w:r>
+        <w:rPr>
+          <w:b w:val="false"/>
+          <w:bCs w:val="false"/>
+          <w:color w:val="00000A"/>
+          <w:sz w:val="24"/>
+          <w:szCs w:val="24"/>
+        </w:rPr>
+        <w:t>10</w:t>
+      </w:r>
+      <w:r>
+        <w:rPr>
+          <w:b w:val="false"/>
+          <w:bCs w:val="false"/>
+          <w:color w:val="00000A"/>
+          <w:sz w:val="24"/>
+          <w:szCs w:val="24"/>
+        </w:rPr>
+        <w:t>0_</w:t>
+      </w:r>
+      <w:r>
+        <w:rPr>
+          <w:b w:val="false"/>
+          <w:bCs w:val="false"/>
+          <w:color w:val="00000A"/>
+          <w:sz w:val="24"/>
+          <w:szCs w:val="24"/>
+        </w:rPr>
+        <w:t>fastsinking</w:t>
+      </w:r>
       <w:r>
         <w:rPr>
           <w:b w:val="false"/>
@@ -16612,44 +17620,11 @@
     <w:p>
       <w:pPr>
         <w:pStyle w:val="Normal"/>
-        <w:jc w:val="center"/>
-        <w:rPr/>
-      </w:pPr>
-      <w:r>
-        <w:rPr/>
-      </w:r>
-    </w:p>
-    <w:p>
-      <w:pPr>
-        <w:pStyle w:val="Normal"/>
         <w:jc w:val="left"/>
-        <w:rPr>
-          <w:b w:val="false"/>
-          <w:bCs w:val="false"/>
-          <w:color w:val="00000A"/>
-          <w:sz w:val="24"/>
-          <w:szCs w:val="24"/>
-        </w:rPr>
-      </w:pPr>
-      <w:r>
-        <w:rPr>
-          <w:b w:val="false"/>
-          <w:bCs w:val="false"/>
-          <w:color w:val="00000A"/>
-          <w:sz w:val="24"/>
-          <w:szCs w:val="24"/>
-        </w:rPr>
-        <w:t xml:space="preserve">6) as 2) above with </w:t>
-      </w:r>
-      <w:r>
-        <w:rPr>
-          <w:b w:val="false"/>
-          <w:bCs w:val="false"/>
-          <w:color w:val="00000A"/>
-          <w:sz w:val="24"/>
-          <w:szCs w:val="24"/>
-        </w:rPr>
-        <w:t>par_sed_huelse2017_k2_order = 60</w:t>
+        <w:rPr/>
+      </w:pPr>
+      <w:r>
+        <w:rPr/>
       </w:r>
     </w:p>
     <w:p>
@@ -16657,6 +17632,114 @@
         <w:pStyle w:val="Normal"/>
         <w:jc w:val="left"/>
         <w:rPr>
+          <w:sz w:val="24"/>
+          <w:szCs w:val="24"/>
+        </w:rPr>
+      </w:pPr>
+      <w:r>
+        <w:rPr>
+          <w:sz w:val="24"/>
+          <w:szCs w:val="24"/>
+        </w:rPr>
+      </w:r>
+    </w:p>
+    <w:p>
+      <w:pPr>
+        <w:pStyle w:val="Normal"/>
+        <w:jc w:val="left"/>
+        <w:rPr>
+          <w:b/>
+          <w:bCs/>
+          <w:color w:val="00000A"/>
+          <w:sz w:val="24"/>
+          <w:szCs w:val="24"/>
+        </w:rPr>
+      </w:pPr>
+      <w:r>
+        <w:rPr>
+          <w:b/>
+          <w:bCs/>
+          <w:color w:val="00000A"/>
+          <w:sz w:val="24"/>
+          <w:szCs w:val="24"/>
+        </w:rPr>
+        <w:t>FROM Archer et al. 2009 RESTART:</w:t>
+      </w:r>
+    </w:p>
+    <w:p>
+      <w:pPr>
+        <w:pStyle w:val="Normal"/>
+        <w:jc w:val="left"/>
+        <w:rPr>
+          <w:sz w:val="24"/>
+          <w:szCs w:val="24"/>
+        </w:rPr>
+      </w:pPr>
+      <w:r>
+        <w:rPr>
+          <w:sz w:val="24"/>
+          <w:szCs w:val="24"/>
+        </w:rPr>
+      </w:r>
+    </w:p>
+    <w:p>
+      <w:pPr>
+        <w:pStyle w:val="Normal"/>
+        <w:jc w:val="left"/>
+        <w:rPr>
+          <w:b w:val="false"/>
+          <w:bCs w:val="false"/>
+          <w:color w:val="00000A"/>
+          <w:sz w:val="24"/>
+          <w:szCs w:val="24"/>
+        </w:rPr>
+      </w:pPr>
+      <w:r>
+        <w:rPr>
+          <w:b w:val="false"/>
+          <w:bCs w:val="false"/>
+          <w:color w:val="00000A"/>
+          <w:sz w:val="24"/>
+          <w:szCs w:val="24"/>
+        </w:rPr>
+        <w:t>5</w:t>
+      </w:r>
+      <w:r>
+        <w:rPr>
+          <w:b w:val="false"/>
+          <w:bCs w:val="false"/>
+          <w:color w:val="00000A"/>
+          <w:sz w:val="24"/>
+          <w:szCs w:val="24"/>
+        </w:rPr>
+        <w:t xml:space="preserve">)  Run default normal setup as in Archer et al. 2009, without OMEN – </w:t>
+      </w:r>
+      <w:r>
+        <w:rPr>
+          <w:b w:val="false"/>
+          <w:bCs w:val="false"/>
+          <w:color w:val="00000A"/>
+          <w:sz w:val="24"/>
+          <w:szCs w:val="24"/>
+        </w:rPr>
+        <w:t>from RESTART</w:t>
+      </w:r>
+      <w:r>
+        <w:rPr>
+          <w:b w:val="false"/>
+          <w:bCs w:val="false"/>
+          <w:color w:val="00000A"/>
+          <w:sz w:val="24"/>
+          <w:szCs w:val="24"/>
+        </w:rPr>
+        <w:t>:</w:t>
+      </w:r>
+    </w:p>
+    <w:p>
+      <w:pPr>
+        <w:pStyle w:val="Normal"/>
+        <w:jc w:val="left"/>
+        <w:rPr>
           <w:b w:val="false"/>
           <w:bCs w:val="false"/>
           <w:color w:val="00000A"/>
@@ -16682,7 +17765,17 @@
           <w:sz w:val="24"/>
           <w:szCs w:val="24"/>
         </w:rPr>
-        <w:t>3952</w:t>
+        <w:t>3961</w:t>
+      </w:r>
+      <w:r>
+        <w:rPr>
+          <w:b w:val="false"/>
+          <w:bCs w:val="false"/>
+          <w:color w:val="00000A"/>
+          <w:sz w:val="24"/>
+          <w:szCs w:val="24"/>
+        </w:rPr>
+        <w:t xml:space="preserve"> </w:t>
       </w:r>
     </w:p>
     <w:p>
@@ -16705,49 +17798,57 @@
           <w:sz w:val="24"/>
           <w:szCs w:val="24"/>
         </w:rPr>
-        <w:t xml:space="preserve">qsub -j y -o cgenie_log -V -S /bin/bash </w:t>
-      </w:r>
-      <w:bookmarkStart w:id="222" w:name="__DdeLink__1511_1328585516"/>
-      <w:r>
-        <w:rPr>
-          <w:b w:val="false"/>
-          <w:bCs w:val="false"/>
-          <w:color w:val="00000A"/>
-          <w:sz w:val="24"/>
-          <w:szCs w:val="24"/>
-        </w:rPr>
-        <w:t xml:space="preserve">runmuffin.sh cgenie.eb_go_gs_ac_bg_sg_rg.worjh2.BASES DOM/01_OMEN_GENIE_PreInd_April2017 </w:t>
-      </w:r>
-      <w:r>
-        <w:rPr>
-          <w:b w:val="false"/>
-          <w:bCs w:val="false"/>
-          <w:color w:val="00000A"/>
-          <w:sz w:val="24"/>
-          <w:szCs w:val="24"/>
-        </w:rPr>
-        <w:t>0306_worjh2.Archeretal2009.SPIN1_OMEN.boudreau1997_60</w:t>
-      </w:r>
-      <w:bookmarkEnd w:id="222"/>
-      <w:r>
-        <w:rPr>
-          <w:b w:val="false"/>
-          <w:bCs w:val="false"/>
-          <w:color w:val="00000A"/>
-          <w:sz w:val="24"/>
-          <w:szCs w:val="24"/>
-        </w:rPr>
-        <w:t xml:space="preserve"> 20000</w:t>
-      </w:r>
-    </w:p>
-    <w:p>
-      <w:pPr>
-        <w:pStyle w:val="Normal"/>
-        <w:jc w:val="center"/>
-        <w:rPr/>
-      </w:pPr>
-      <w:r>
-        <w:rPr/>
+        <w:t xml:space="preserve">qsub -j y -o cgenie_log -V -S /bin/bash runmuffin.sh cgenie.eb_go_gs_ac_bg_sg_rg.worjh2.BASES DOM/01_OMEN_GENIE_PreInd_April2017 </w:t>
+      </w:r>
+      <w:r>
+        <w:rPr>
+          <w:b w:val="false"/>
+          <w:bCs w:val="false"/>
+          <w:color w:val="00000A"/>
+          <w:sz w:val="24"/>
+          <w:szCs w:val="24"/>
+        </w:rPr>
+        <w:t>0506_05_EXAMPLE.worjh2.Archeretal2009.SPIN1_fromrestart</w:t>
+      </w:r>
+      <w:r>
+        <w:rPr>
+          <w:b w:val="false"/>
+          <w:bCs w:val="false"/>
+          <w:color w:val="00000A"/>
+          <w:sz w:val="24"/>
+          <w:szCs w:val="24"/>
+        </w:rPr>
+        <w:t xml:space="preserve"> </w:t>
+      </w:r>
+      <w:r>
+        <w:rPr>
+          <w:b w:val="false"/>
+          <w:bCs w:val="false"/>
+          <w:color w:val="00000A"/>
+          <w:sz w:val="24"/>
+          <w:szCs w:val="24"/>
+        </w:rPr>
+        <w:t>1</w:t>
+      </w:r>
+      <w:r>
+        <w:rPr>
+          <w:b w:val="false"/>
+          <w:bCs w:val="false"/>
+          <w:color w:val="00000A"/>
+          <w:sz w:val="24"/>
+          <w:szCs w:val="24"/>
+        </w:rPr>
+        <w:t xml:space="preserve">000 </w:t>
+      </w:r>
+      <w:r>
+        <w:rPr>
+          <w:b w:val="false"/>
+          <w:bCs w:val="false"/>
+          <w:color w:val="00000A"/>
+          <w:sz w:val="24"/>
+          <w:szCs w:val="24"/>
+        </w:rPr>
+        <w:t>EXAMPLE.worjh2.Archeretal2009.SPIN</w:t>
       </w:r>
     </w:p>
     <w:p>
@@ -16770,17 +17871,6 @@
           <w:sz w:val="24"/>
           <w:szCs w:val="24"/>
         </w:rPr>
-        <w:t xml:space="preserve">7) as 2) above with </w:t>
-      </w:r>
-      <w:r>
-        <w:rPr>
-          <w:b w:val="false"/>
-          <w:bCs w:val="false"/>
-          <w:color w:val="00000A"/>
-          <w:sz w:val="24"/>
-          <w:szCs w:val="24"/>
-        </w:rPr>
-        <w:t>par_sed_huelse2017_k2_order = 70</w:t>
       </w:r>
     </w:p>
     <w:p>
@@ -16803,6 +17893,83 @@
           <w:sz w:val="24"/>
           <w:szCs w:val="24"/>
         </w:rPr>
+        <w:t>6</w:t>
+      </w:r>
+      <w:r>
+        <w:rPr>
+          <w:b w:val="false"/>
+          <w:bCs w:val="false"/>
+          <w:color w:val="00000A"/>
+          <w:sz w:val="24"/>
+          <w:szCs w:val="24"/>
+        </w:rPr>
+        <w:t xml:space="preserve">)  Run default normal setup as in Archer et al. 2009, without OMEN </w:t>
+      </w:r>
+      <w:r>
+        <w:rPr>
+          <w:b w:val="false"/>
+          <w:bCs w:val="false"/>
+          <w:color w:val="00000A"/>
+          <w:sz w:val="24"/>
+          <w:szCs w:val="24"/>
+        </w:rPr>
+        <w:t xml:space="preserve">+ very fast sinking rate </w:t>
+      </w:r>
+      <w:r>
+        <w:rPr/>
+        <w:t>bg_par_bio_remin_sinkingrate=1000000.0</w:t>
+      </w:r>
+      <w:r>
+        <w:rPr>
+          <w:b w:val="false"/>
+          <w:bCs w:val="false"/>
+          <w:color w:val="00000A"/>
+          <w:sz w:val="24"/>
+          <w:szCs w:val="24"/>
+        </w:rPr>
+        <w:t xml:space="preserve"> – </w:t>
+      </w:r>
+      <w:r>
+        <w:rPr>
+          <w:b w:val="false"/>
+          <w:bCs w:val="false"/>
+          <w:color w:val="00000A"/>
+          <w:sz w:val="24"/>
+          <w:szCs w:val="24"/>
+        </w:rPr>
+        <w:t>from RESTART</w:t>
+      </w:r>
+      <w:r>
+        <w:rPr>
+          <w:b w:val="false"/>
+          <w:bCs w:val="false"/>
+          <w:color w:val="00000A"/>
+          <w:sz w:val="24"/>
+          <w:szCs w:val="24"/>
+        </w:rPr>
+        <w:t>:</w:t>
+      </w:r>
+    </w:p>
+    <w:p>
+      <w:pPr>
+        <w:pStyle w:val="Normal"/>
+        <w:jc w:val="left"/>
+        <w:rPr>
+          <w:b w:val="false"/>
+          <w:bCs w:val="false"/>
+          <w:color w:val="00000A"/>
+          <w:sz w:val="24"/>
+          <w:szCs w:val="24"/>
+        </w:rPr>
+      </w:pPr>
+      <w:r>
+        <w:rPr>
+          <w:b w:val="false"/>
+          <w:bCs w:val="false"/>
+          <w:color w:val="00000A"/>
+          <w:sz w:val="24"/>
+          <w:szCs w:val="24"/>
+        </w:rPr>
         <w:t xml:space="preserve">job </w:t>
       </w:r>
       <w:r>
@@ -16813,7 +17980,7 @@
           <w:sz w:val="24"/>
           <w:szCs w:val="24"/>
         </w:rPr>
-        <w:t>3953</w:t>
+        <w:t>3962</w:t>
       </w:r>
     </w:p>
     <w:p>
@@ -16836,27 +18003,67 @@
           <w:sz w:val="24"/>
           <w:szCs w:val="24"/>
         </w:rPr>
-        <w:t>qsub -j y -o cgenie_log -V -S /bin/bash runmuffin.sh cgenie.eb_go_gs_ac_bg_sg_rg.worjh2.BASES DOM/01_OMEN_GENIE_PreInd_April2017 0306_worjh2.Archeretal2009.SPIN1_OMEN.boudreau1997_70 20000</w:t>
+        <w:t xml:space="preserve">qsub -j y -o cgenie_log -V -S /bin/bash runmuffin.sh cgenie.eb_go_gs_ac_bg_sg_rg.worjh2.BASES DOM/01_OMEN_GENIE_PreInd_April2017 </w:t>
+      </w:r>
+      <w:r>
+        <w:rPr>
+          <w:b w:val="false"/>
+          <w:bCs w:val="false"/>
+          <w:color w:val="00000A"/>
+          <w:sz w:val="24"/>
+          <w:szCs w:val="24"/>
+        </w:rPr>
+        <w:t>0506_06_EXAMPLE.worjh2.Archeretal2009.SPIN1_fastsinking_fromrestart</w:t>
+      </w:r>
+      <w:r>
+        <w:rPr>
+          <w:b w:val="false"/>
+          <w:bCs w:val="false"/>
+          <w:color w:val="00000A"/>
+          <w:sz w:val="24"/>
+          <w:szCs w:val="24"/>
+        </w:rPr>
+        <w:t xml:space="preserve"> </w:t>
+      </w:r>
+      <w:r>
+        <w:rPr>
+          <w:b w:val="false"/>
+          <w:bCs w:val="false"/>
+          <w:color w:val="00000A"/>
+          <w:sz w:val="24"/>
+          <w:szCs w:val="24"/>
+        </w:rPr>
+        <w:t>1</w:t>
+      </w:r>
+      <w:r>
+        <w:rPr>
+          <w:b w:val="false"/>
+          <w:bCs w:val="false"/>
+          <w:color w:val="00000A"/>
+          <w:sz w:val="24"/>
+          <w:szCs w:val="24"/>
+        </w:rPr>
+        <w:t xml:space="preserve">000 </w:t>
+      </w:r>
+      <w:r>
+        <w:rPr>
+          <w:b w:val="false"/>
+          <w:bCs w:val="false"/>
+          <w:color w:val="00000A"/>
+          <w:sz w:val="24"/>
+          <w:szCs w:val="24"/>
+        </w:rPr>
+        <w:t>EXAMPLE.worjh2.Archeretal2009.SPIN</w:t>
       </w:r>
     </w:p>
     <w:p>
       <w:pPr>
         <w:pStyle w:val="Normal"/>
         <w:jc w:val="left"/>
-        <w:rPr>
-          <w:b w:val="false"/>
-          <w:bCs w:val="false"/>
-          <w:sz w:val="24"/>
-          <w:szCs w:val="24"/>
-        </w:rPr>
-      </w:pPr>
-      <w:r>
-        <w:rPr>
-          <w:b w:val="false"/>
-          <w:bCs w:val="false"/>
-          <w:sz w:val="24"/>
-          <w:szCs w:val="24"/>
-        </w:rPr>
+        <w:rPr/>
+      </w:pPr>
+      <w:r>
+        <w:rPr/>
       </w:r>
     </w:p>
     <w:p>
@@ -16879,17 +18086,27 @@
           <w:sz w:val="24"/>
           <w:szCs w:val="24"/>
         </w:rPr>
-        <w:t xml:space="preserve">8) as 2) above with </w:t>
-      </w:r>
-      <w:r>
-        <w:rPr>
-          <w:b w:val="false"/>
-          <w:bCs w:val="false"/>
-          <w:color w:val="00000A"/>
-          <w:sz w:val="24"/>
-          <w:szCs w:val="24"/>
-        </w:rPr>
-        <w:t>par_sed_huelse2017_k2_order = 80</w:t>
+        <w:t>7</w:t>
+      </w:r>
+      <w:r>
+        <w:rPr>
+          <w:b w:val="false"/>
+          <w:bCs w:val="false"/>
+          <w:color w:val="00000A"/>
+          <w:sz w:val="24"/>
+          <w:szCs w:val="24"/>
+        </w:rPr>
+        <w:t xml:space="preserve">) as 1) now using OMEN with Boudreau paramaterisation par_sed_huelse2017_k2_order = 100 – </w:t>
+      </w:r>
+      <w:r>
+        <w:rPr>
+          <w:b w:val="false"/>
+          <w:bCs w:val="false"/>
+          <w:color w:val="00000A"/>
+          <w:sz w:val="24"/>
+          <w:szCs w:val="24"/>
+        </w:rPr>
+        <w:t>from RESTART</w:t>
       </w:r>
     </w:p>
     <w:p>
@@ -16922,7 +18139,17 @@
           <w:sz w:val="24"/>
           <w:szCs w:val="24"/>
         </w:rPr>
-        <w:t>3954</w:t>
+        <w:t>3963</w:t>
+      </w:r>
+      <w:r>
+        <w:rPr>
+          <w:b w:val="false"/>
+          <w:bCs w:val="false"/>
+          <w:color w:val="00000A"/>
+          <w:sz w:val="24"/>
+          <w:szCs w:val="24"/>
+        </w:rPr>
+        <w:t xml:space="preserve"> </w:t>
       </w:r>
     </w:p>
     <w:p>
@@ -16945,27 +18172,67 @@
           <w:sz w:val="24"/>
           <w:szCs w:val="24"/>
         </w:rPr>
-        <w:t>qsub -j y -o cgenie_log -V -S /bin/bash runmuffin.sh cgenie.eb_go_gs_ac_bg_sg_rg.worjh2.BASES DOM/01_OMEN_GENIE_PreInd_April2017 0306_worjh2.Archeretal2009.SPIN1_OMEN.boudreau1997_80 20000</w:t>
+        <w:t xml:space="preserve">qsub -j y -o cgenie_log -V -S /bin/bash runmuffin.sh cgenie.eb_go_gs_ac_bg_sg_rg.worjh2.BASES DOM/01_OMEN_GENIE_PreInd_April2017 </w:t>
+      </w:r>
+      <w:r>
+        <w:rPr>
+          <w:b w:val="false"/>
+          <w:bCs w:val="false"/>
+          <w:color w:val="00000A"/>
+          <w:sz w:val="24"/>
+          <w:szCs w:val="24"/>
+        </w:rPr>
+        <w:t>0506_07_worjh2.Archeretal2009.SPIN1_OMEN.boudreau1997_100_fromrestart</w:t>
+      </w:r>
+      <w:r>
+        <w:rPr>
+          <w:b w:val="false"/>
+          <w:bCs w:val="false"/>
+          <w:color w:val="00000A"/>
+          <w:sz w:val="24"/>
+          <w:szCs w:val="24"/>
+        </w:rPr>
+        <w:t xml:space="preserve"> </w:t>
+      </w:r>
+      <w:r>
+        <w:rPr>
+          <w:b w:val="false"/>
+          <w:bCs w:val="false"/>
+          <w:color w:val="00000A"/>
+          <w:sz w:val="24"/>
+          <w:szCs w:val="24"/>
+        </w:rPr>
+        <w:t>1</w:t>
+      </w:r>
+      <w:r>
+        <w:rPr>
+          <w:b w:val="false"/>
+          <w:bCs w:val="false"/>
+          <w:color w:val="00000A"/>
+          <w:sz w:val="24"/>
+          <w:szCs w:val="24"/>
+        </w:rPr>
+        <w:t xml:space="preserve">000 </w:t>
+      </w:r>
+      <w:r>
+        <w:rPr>
+          <w:b w:val="false"/>
+          <w:bCs w:val="false"/>
+          <w:color w:val="00000A"/>
+          <w:sz w:val="24"/>
+          <w:szCs w:val="24"/>
+        </w:rPr>
+        <w:t>EXAMPLE.worjh2.Archeretal2009.SPIN</w:t>
       </w:r>
     </w:p>
     <w:p>
       <w:pPr>
         <w:pStyle w:val="Normal"/>
         <w:jc w:val="left"/>
-        <w:rPr>
-          <w:b w:val="false"/>
-          <w:bCs w:val="false"/>
-          <w:sz w:val="24"/>
-          <w:szCs w:val="24"/>
-        </w:rPr>
-      </w:pPr>
-      <w:r>
-        <w:rPr>
-          <w:b w:val="false"/>
-          <w:bCs w:val="false"/>
-          <w:sz w:val="24"/>
-          <w:szCs w:val="24"/>
-        </w:rPr>
+        <w:rPr/>
+      </w:pPr>
+      <w:r>
+        <w:rPr/>
       </w:r>
     </w:p>
     <w:p>
@@ -16988,17 +18255,47 @@
           <w:sz w:val="24"/>
           <w:szCs w:val="24"/>
         </w:rPr>
-        <w:t xml:space="preserve">9) as 2) above with </w:t>
-      </w:r>
-      <w:r>
-        <w:rPr>
-          <w:b w:val="false"/>
-          <w:bCs w:val="false"/>
-          <w:color w:val="00000A"/>
-          <w:sz w:val="24"/>
-          <w:szCs w:val="24"/>
-        </w:rPr>
-        <w:t>par_sed_huelse2017_k2_order = 90</w:t>
+        <w:t>8</w:t>
+      </w:r>
+      <w:r>
+        <w:rPr>
+          <w:b w:val="false"/>
+          <w:bCs w:val="false"/>
+          <w:color w:val="00000A"/>
+          <w:sz w:val="24"/>
+          <w:szCs w:val="24"/>
+        </w:rPr>
+        <w:t xml:space="preserve">) as </w:t>
+      </w:r>
+      <w:r>
+        <w:rPr>
+          <w:b w:val="false"/>
+          <w:bCs w:val="false"/>
+          <w:color w:val="00000A"/>
+          <w:sz w:val="24"/>
+          <w:szCs w:val="24"/>
+        </w:rPr>
+        <w:t>2</w:t>
+      </w:r>
+      <w:r>
+        <w:rPr>
+          <w:b w:val="false"/>
+          <w:bCs w:val="false"/>
+          <w:color w:val="00000A"/>
+          <w:sz w:val="24"/>
+          <w:szCs w:val="24"/>
+        </w:rPr>
+        <w:t xml:space="preserve">) now using OMEN with Boudreau paramaterisation par_sed_huelse2017_k2_order = 100 </w:t>
+      </w:r>
+      <w:r>
+        <w:rPr>
+          <w:b w:val="false"/>
+          <w:bCs w:val="false"/>
+          <w:color w:val="00000A"/>
+          <w:sz w:val="24"/>
+          <w:szCs w:val="24"/>
+        </w:rPr>
+        <w:t>+  very fast sinking rate bg_par_bio_remin_sinkingrate=1000000.0 – from RESTART:</w:t>
       </w:r>
     </w:p>
     <w:p>
@@ -17031,7 +18328,7 @@
           <w:sz w:val="24"/>
           <w:szCs w:val="24"/>
         </w:rPr>
-        <w:t>3955</w:t>
+        <w:t>3964</w:t>
       </w:r>
     </w:p>
     <w:p>
@@ -17054,24 +18351,948 @@
           <w:sz w:val="24"/>
           <w:szCs w:val="24"/>
         </w:rPr>
-        <w:t>qsub -j y -o cgenie_log -V -S /bin/bash runmuffin.sh cgenie.eb_go_gs_ac_bg_sg_rg.worjh2.BASES DOM/01_OMEN_GENIE_PreInd_April2017 0306_worjh2.Archeretal2009.SPIN1_OMEN.boudreau1997_90 20000</w:t>
+        <w:t xml:space="preserve">qsub -j y -o cgenie_log -V -S /bin/bash runmuffin.sh cgenie.eb_go_gs_ac_bg_sg_rg.worjh2.BASES DOM/01_OMEN_GENIE_PreInd_April2017 </w:t>
+      </w:r>
+      <w:bookmarkStart w:id="223" w:name="__DdeLink__2117_739265894"/>
+      <w:r>
+        <w:rPr>
+          <w:b w:val="false"/>
+          <w:bCs w:val="false"/>
+          <w:color w:val="00000A"/>
+          <w:sz w:val="24"/>
+          <w:szCs w:val="24"/>
+        </w:rPr>
+        <w:t>0506_08_worjh2.Archeretal2009.SPIN1_OMEN.boudreau1997_100_fastsinking_fromrestart</w:t>
+      </w:r>
+      <w:bookmarkEnd w:id="223"/>
+      <w:r>
+        <w:rPr>
+          <w:b w:val="false"/>
+          <w:bCs w:val="false"/>
+          <w:color w:val="00000A"/>
+          <w:sz w:val="24"/>
+          <w:szCs w:val="24"/>
+        </w:rPr>
+        <w:t xml:space="preserve"> </w:t>
+      </w:r>
+      <w:r>
+        <w:rPr>
+          <w:b w:val="false"/>
+          <w:bCs w:val="false"/>
+          <w:color w:val="00000A"/>
+          <w:sz w:val="24"/>
+          <w:szCs w:val="24"/>
+        </w:rPr>
+        <w:t>1</w:t>
+      </w:r>
+      <w:r>
+        <w:rPr>
+          <w:b w:val="false"/>
+          <w:bCs w:val="false"/>
+          <w:color w:val="00000A"/>
+          <w:sz w:val="24"/>
+          <w:szCs w:val="24"/>
+        </w:rPr>
+        <w:t xml:space="preserve">000 </w:t>
+      </w:r>
+      <w:r>
+        <w:rPr>
+          <w:b w:val="false"/>
+          <w:bCs w:val="false"/>
+          <w:color w:val="00000A"/>
+          <w:sz w:val="24"/>
+          <w:szCs w:val="24"/>
+        </w:rPr>
+        <w:t>EXAMPLE.worjh2.Archeretal2009.SPIN</w:t>
       </w:r>
     </w:p>
     <w:p>
       <w:pPr>
         <w:pStyle w:val="Normal"/>
         <w:jc w:val="left"/>
-        <w:rPr>
-          <w:b w:val="false"/>
-          <w:bCs w:val="false"/>
-          <w:sz w:val="24"/>
-          <w:szCs w:val="24"/>
-        </w:rPr>
-      </w:pPr>
-      <w:r>
-        <w:rPr>
-          <w:b w:val="false"/>
-          <w:bCs w:val="false"/>
+        <w:rPr/>
+      </w:pPr>
+      <w:r>
+        <w:rPr/>
+      </w:r>
+    </w:p>
+    <w:p>
+      <w:pPr>
+        <w:pStyle w:val="Normal"/>
+        <w:jc w:val="left"/>
+        <w:rPr>
+          <w:b w:val="false"/>
+          <w:bCs w:val="false"/>
+          <w:color w:val="00000A"/>
+          <w:sz w:val="24"/>
+          <w:szCs w:val="24"/>
+        </w:rPr>
+      </w:pPr>
+      <w:r>
+        <w:rPr>
+          <w:b w:val="false"/>
+          <w:bCs w:val="false"/>
+          <w:color w:val="00000A"/>
+          <w:sz w:val="24"/>
+          <w:szCs w:val="24"/>
+        </w:rPr>
+        <w:t>9</w:t>
+      </w:r>
+      <w:r>
+        <w:rPr>
+          <w:b w:val="false"/>
+          <w:bCs w:val="false"/>
+          <w:color w:val="00000A"/>
+          <w:sz w:val="24"/>
+          <w:szCs w:val="24"/>
+        </w:rPr>
+        <w:t xml:space="preserve">) as 1) now using OMEN </w:t>
+      </w:r>
+      <w:r>
+        <w:rPr>
+          <w:b/>
+          <w:bCs/>
+          <w:color w:val="009900"/>
+          <w:sz w:val="24"/>
+          <w:szCs w:val="24"/>
+        </w:rPr>
+        <w:t>all remineralised</w:t>
+      </w:r>
+      <w:r>
+        <w:rPr>
+          <w:b w:val="false"/>
+          <w:bCs w:val="false"/>
+          <w:color w:val="00000A"/>
+          <w:sz w:val="24"/>
+          <w:szCs w:val="24"/>
+        </w:rPr>
+        <w:t xml:space="preserve"> – </w:t>
+      </w:r>
+      <w:r>
+        <w:rPr>
+          <w:b w:val="false"/>
+          <w:bCs w:val="false"/>
+          <w:color w:val="00000A"/>
+          <w:sz w:val="24"/>
+          <w:szCs w:val="24"/>
+        </w:rPr>
+        <w:t>from RESTART</w:t>
+      </w:r>
+    </w:p>
+    <w:p>
+      <w:pPr>
+        <w:pStyle w:val="Normal"/>
+        <w:jc w:val="left"/>
+        <w:rPr>
+          <w:b w:val="false"/>
+          <w:bCs w:val="false"/>
+          <w:color w:val="00000A"/>
+          <w:sz w:val="24"/>
+          <w:szCs w:val="24"/>
+        </w:rPr>
+      </w:pPr>
+      <w:r>
+        <w:rPr>
+          <w:b w:val="false"/>
+          <w:bCs w:val="false"/>
+          <w:color w:val="00000A"/>
+          <w:sz w:val="24"/>
+          <w:szCs w:val="24"/>
+        </w:rPr>
+        <w:t xml:space="preserve">job </w:t>
+      </w:r>
+      <w:r>
+        <w:rPr>
+          <w:b w:val="false"/>
+          <w:bCs w:val="false"/>
+          <w:color w:val="00000A"/>
+          <w:sz w:val="24"/>
+          <w:szCs w:val="24"/>
+        </w:rPr>
+        <w:t>3965</w:t>
+      </w:r>
+    </w:p>
+    <w:p>
+      <w:pPr>
+        <w:pStyle w:val="Normal"/>
+        <w:jc w:val="left"/>
+        <w:rPr>
+          <w:b w:val="false"/>
+          <w:bCs w:val="false"/>
+          <w:color w:val="00000A"/>
+          <w:sz w:val="24"/>
+          <w:szCs w:val="24"/>
+        </w:rPr>
+      </w:pPr>
+      <w:r>
+        <w:rPr>
+          <w:b w:val="false"/>
+          <w:bCs w:val="false"/>
+          <w:color w:val="00000A"/>
+          <w:sz w:val="24"/>
+          <w:szCs w:val="24"/>
+        </w:rPr>
+        <w:t xml:space="preserve">qsub -j y -o cgenie_log -V -S /bin/bash runmuffin.sh cgenie.eb_go_gs_ac_bg_sg_rg.worjh2.BASES DOM/01_OMEN_GENIE_PreInd_April2017 </w:t>
+      </w:r>
+      <w:r>
+        <w:rPr>
+          <w:b w:val="false"/>
+          <w:bCs w:val="false"/>
+          <w:color w:val="00000A"/>
+          <w:sz w:val="24"/>
+          <w:szCs w:val="24"/>
+        </w:rPr>
+        <w:t>0506_09_worjh2.Archeretal2009.SPIN1_OMEN.all_remin_k_2_fromrestart</w:t>
+      </w:r>
+      <w:r>
+        <w:rPr>
+          <w:b w:val="false"/>
+          <w:bCs w:val="false"/>
+          <w:color w:val="00000A"/>
+          <w:sz w:val="24"/>
+          <w:szCs w:val="24"/>
+        </w:rPr>
+        <w:t xml:space="preserve"> </w:t>
+      </w:r>
+      <w:r>
+        <w:rPr>
+          <w:b w:val="false"/>
+          <w:bCs w:val="false"/>
+          <w:color w:val="00000A"/>
+          <w:sz w:val="24"/>
+          <w:szCs w:val="24"/>
+        </w:rPr>
+        <w:t>1</w:t>
+      </w:r>
+      <w:r>
+        <w:rPr>
+          <w:b w:val="false"/>
+          <w:bCs w:val="false"/>
+          <w:color w:val="00000A"/>
+          <w:sz w:val="24"/>
+          <w:szCs w:val="24"/>
+        </w:rPr>
+        <w:t xml:space="preserve">000 </w:t>
+      </w:r>
+      <w:r>
+        <w:rPr>
+          <w:b w:val="false"/>
+          <w:bCs w:val="false"/>
+          <w:color w:val="00000A"/>
+          <w:sz w:val="24"/>
+          <w:szCs w:val="24"/>
+        </w:rPr>
+        <w:t>EXAMPLE.worjh2.Archeretal2009.SPIN</w:t>
+      </w:r>
+    </w:p>
+    <w:p>
+      <w:pPr>
+        <w:pStyle w:val="Normal"/>
+        <w:jc w:val="left"/>
+        <w:rPr/>
+      </w:pPr>
+      <w:r>
+        <w:rPr/>
+      </w:r>
+    </w:p>
+    <w:p>
+      <w:pPr>
+        <w:pStyle w:val="Normal"/>
+        <w:jc w:val="left"/>
+        <w:rPr>
+          <w:b w:val="false"/>
+          <w:bCs w:val="false"/>
+          <w:color w:val="00000A"/>
+          <w:sz w:val="24"/>
+          <w:szCs w:val="24"/>
+        </w:rPr>
+      </w:pPr>
+      <w:r>
+        <w:rPr>
+          <w:b w:val="false"/>
+          <w:bCs w:val="false"/>
+          <w:color w:val="00000A"/>
+          <w:sz w:val="24"/>
+          <w:szCs w:val="24"/>
+        </w:rPr>
+        <w:t>10</w:t>
+      </w:r>
+      <w:r>
+        <w:rPr>
+          <w:b w:val="false"/>
+          <w:bCs w:val="false"/>
+          <w:color w:val="00000A"/>
+          <w:sz w:val="24"/>
+          <w:szCs w:val="24"/>
+        </w:rPr>
+        <w:t xml:space="preserve">) as </w:t>
+      </w:r>
+      <w:r>
+        <w:rPr>
+          <w:b w:val="false"/>
+          <w:bCs w:val="false"/>
+          <w:color w:val="00000A"/>
+          <w:sz w:val="24"/>
+          <w:szCs w:val="24"/>
+        </w:rPr>
+        <w:t>2</w:t>
+      </w:r>
+      <w:r>
+        <w:rPr>
+          <w:b w:val="false"/>
+          <w:bCs w:val="false"/>
+          <w:color w:val="00000A"/>
+          <w:sz w:val="24"/>
+          <w:szCs w:val="24"/>
+        </w:rPr>
+        <w:t xml:space="preserve">) now using OMEN </w:t>
+      </w:r>
+      <w:r>
+        <w:rPr>
+          <w:b/>
+          <w:bCs/>
+          <w:color w:val="009900"/>
+          <w:sz w:val="24"/>
+          <w:szCs w:val="24"/>
+        </w:rPr>
+        <w:t>all remineralised</w:t>
+      </w:r>
+      <w:r>
+        <w:rPr>
+          <w:b w:val="false"/>
+          <w:bCs w:val="false"/>
+          <w:color w:val="00000A"/>
+          <w:sz w:val="24"/>
+          <w:szCs w:val="24"/>
+        </w:rPr>
+        <w:t xml:space="preserve"> </w:t>
+      </w:r>
+      <w:r>
+        <w:rPr>
+          <w:b w:val="false"/>
+          <w:bCs w:val="false"/>
+          <w:color w:val="00000A"/>
+          <w:sz w:val="24"/>
+          <w:szCs w:val="24"/>
+        </w:rPr>
+        <w:t>+  very fast sinking rate bg_par_bio_remin_sinkingrate=1000000.0 – from RESTART:</w:t>
+      </w:r>
+    </w:p>
+    <w:p>
+      <w:pPr>
+        <w:pStyle w:val="Normal"/>
+        <w:jc w:val="left"/>
+        <w:rPr>
+          <w:b w:val="false"/>
+          <w:bCs w:val="false"/>
+          <w:color w:val="00000A"/>
+          <w:sz w:val="24"/>
+          <w:szCs w:val="24"/>
+        </w:rPr>
+      </w:pPr>
+      <w:r>
+        <w:rPr>
+          <w:b w:val="false"/>
+          <w:bCs w:val="false"/>
+          <w:color w:val="00000A"/>
+          <w:sz w:val="24"/>
+          <w:szCs w:val="24"/>
+        </w:rPr>
+        <w:t xml:space="preserve">job </w:t>
+      </w:r>
+      <w:r>
+        <w:rPr>
+          <w:b w:val="false"/>
+          <w:bCs w:val="false"/>
+          <w:color w:val="00000A"/>
+          <w:sz w:val="24"/>
+          <w:szCs w:val="24"/>
+        </w:rPr>
+        <w:t>3966</w:t>
+      </w:r>
+    </w:p>
+    <w:p>
+      <w:pPr>
+        <w:pStyle w:val="Normal"/>
+        <w:jc w:val="left"/>
+        <w:rPr>
+          <w:b w:val="false"/>
+          <w:bCs w:val="false"/>
+          <w:color w:val="00000A"/>
+          <w:sz w:val="24"/>
+          <w:szCs w:val="24"/>
+        </w:rPr>
+      </w:pPr>
+      <w:r>
+        <w:rPr>
+          <w:b w:val="false"/>
+          <w:bCs w:val="false"/>
+          <w:color w:val="00000A"/>
+          <w:sz w:val="24"/>
+          <w:szCs w:val="24"/>
+        </w:rPr>
+        <w:t xml:space="preserve">qsub -j y -o cgenie_log -V -S /bin/bash runmuffin.sh cgenie.eb_go_gs_ac_bg_sg_rg.worjh2.BASES DOM/01_OMEN_GENIE_PreInd_April2017 </w:t>
+      </w:r>
+      <w:r>
+        <w:rPr>
+          <w:b w:val="false"/>
+          <w:bCs w:val="false"/>
+          <w:color w:val="00000A"/>
+          <w:sz w:val="24"/>
+          <w:szCs w:val="24"/>
+        </w:rPr>
+        <w:t>0506_10_worjh2.Archeretal2009.SPIN1_OMEN.all_remin_k_2_fastsinking_fromrestart</w:t>
+      </w:r>
+      <w:r>
+        <w:rPr>
+          <w:b w:val="false"/>
+          <w:bCs w:val="false"/>
+          <w:color w:val="00000A"/>
+          <w:sz w:val="24"/>
+          <w:szCs w:val="24"/>
+        </w:rPr>
+        <w:t xml:space="preserve"> </w:t>
+      </w:r>
+      <w:r>
+        <w:rPr>
+          <w:b w:val="false"/>
+          <w:bCs w:val="false"/>
+          <w:color w:val="00000A"/>
+          <w:sz w:val="24"/>
+          <w:szCs w:val="24"/>
+        </w:rPr>
+        <w:t>1</w:t>
+      </w:r>
+      <w:r>
+        <w:rPr>
+          <w:b w:val="false"/>
+          <w:bCs w:val="false"/>
+          <w:color w:val="00000A"/>
+          <w:sz w:val="24"/>
+          <w:szCs w:val="24"/>
+        </w:rPr>
+        <w:t xml:space="preserve">000 </w:t>
+      </w:r>
+      <w:r>
+        <w:rPr>
+          <w:b w:val="false"/>
+          <w:bCs w:val="false"/>
+          <w:color w:val="00000A"/>
+          <w:sz w:val="24"/>
+          <w:szCs w:val="24"/>
+        </w:rPr>
+        <w:t>EXAMPLE.worjh2.Archeretal2009.SPIN</w:t>
+      </w:r>
+    </w:p>
+    <w:p>
+      <w:pPr>
+        <w:pStyle w:val="Normal"/>
+        <w:jc w:val="left"/>
+        <w:rPr/>
+      </w:pPr>
+      <w:r>
+        <w:rPr/>
+      </w:r>
+    </w:p>
+    <w:p>
+      <w:pPr>
+        <w:pStyle w:val="Normal"/>
+        <w:jc w:val="left"/>
+        <w:rPr>
+          <w:b w:val="false"/>
+          <w:bCs w:val="false"/>
+          <w:color w:val="00000A"/>
+          <w:sz w:val="24"/>
+          <w:szCs w:val="24"/>
+        </w:rPr>
+      </w:pPr>
+      <w:r>
+        <w:rPr>
+          <w:b w:val="false"/>
+          <w:bCs w:val="false"/>
+          <w:color w:val="00000A"/>
+          <w:sz w:val="24"/>
+          <w:szCs w:val="24"/>
+        </w:rPr>
+        <w:t>11</w:t>
+      </w:r>
+      <w:r>
+        <w:rPr>
+          <w:b w:val="false"/>
+          <w:bCs w:val="false"/>
+          <w:color w:val="00000A"/>
+          <w:sz w:val="24"/>
+          <w:szCs w:val="24"/>
+        </w:rPr>
+        <w:t xml:space="preserve">) as 1) now using OMEN </w:t>
+      </w:r>
+      <w:r>
+        <w:rPr>
+          <w:b/>
+          <w:bCs/>
+          <w:color w:val="009900"/>
+          <w:sz w:val="24"/>
+          <w:szCs w:val="24"/>
+        </w:rPr>
+        <w:t xml:space="preserve">all remineralised </w:t>
+      </w:r>
+      <w:r>
+        <w:rPr>
+          <w:b/>
+          <w:bCs/>
+          <w:color w:val="009900"/>
+          <w:sz w:val="24"/>
+          <w:szCs w:val="24"/>
+        </w:rPr>
+        <w:t>+ no-2nd-redox</w:t>
+      </w:r>
+      <w:r>
+        <w:rPr>
+          <w:b w:val="false"/>
+          <w:bCs w:val="false"/>
+          <w:color w:val="00000A"/>
+          <w:sz w:val="24"/>
+          <w:szCs w:val="24"/>
+        </w:rPr>
+        <w:t xml:space="preserve"> – </w:t>
+      </w:r>
+      <w:r>
+        <w:rPr>
+          <w:b w:val="false"/>
+          <w:bCs w:val="false"/>
+          <w:color w:val="00000A"/>
+          <w:sz w:val="24"/>
+          <w:szCs w:val="24"/>
+        </w:rPr>
+        <w:t>from RESTART</w:t>
+      </w:r>
+    </w:p>
+    <w:p>
+      <w:pPr>
+        <w:pStyle w:val="Normal"/>
+        <w:jc w:val="left"/>
+        <w:rPr>
+          <w:b w:val="false"/>
+          <w:bCs w:val="false"/>
+          <w:color w:val="00000A"/>
+          <w:sz w:val="24"/>
+          <w:szCs w:val="24"/>
+        </w:rPr>
+      </w:pPr>
+      <w:r>
+        <w:rPr>
+          <w:b w:val="false"/>
+          <w:bCs w:val="false"/>
+          <w:color w:val="00000A"/>
+          <w:sz w:val="24"/>
+          <w:szCs w:val="24"/>
+        </w:rPr>
+        <w:t xml:space="preserve">job </w:t>
+      </w:r>
+      <w:r>
+        <w:rPr>
+          <w:b w:val="false"/>
+          <w:bCs w:val="false"/>
+          <w:color w:val="00000A"/>
+          <w:sz w:val="24"/>
+          <w:szCs w:val="24"/>
+        </w:rPr>
+        <w:t>3967</w:t>
+      </w:r>
+    </w:p>
+    <w:p>
+      <w:pPr>
+        <w:pStyle w:val="Normal"/>
+        <w:jc w:val="left"/>
+        <w:rPr>
+          <w:b w:val="false"/>
+          <w:bCs w:val="false"/>
+          <w:color w:val="00000A"/>
+          <w:sz w:val="24"/>
+          <w:szCs w:val="24"/>
+        </w:rPr>
+      </w:pPr>
+      <w:r>
+        <w:rPr>
+          <w:b w:val="false"/>
+          <w:bCs w:val="false"/>
+          <w:color w:val="00000A"/>
+          <w:sz w:val="24"/>
+          <w:szCs w:val="24"/>
+        </w:rPr>
+        <w:t xml:space="preserve">qsub -j y -o cgenie_log -V -S /bin/bash runmuffin.sh cgenie.eb_go_gs_ac_bg_sg_rg.worjh2.BASES DOM/01_OMEN_GENIE_PreInd_April2017 </w:t>
+      </w:r>
+      <w:r>
+        <w:rPr>
+          <w:b w:val="false"/>
+          <w:bCs w:val="false"/>
+          <w:color w:val="00000A"/>
+          <w:sz w:val="24"/>
+          <w:szCs w:val="24"/>
+        </w:rPr>
+        <w:t>0506_</w:t>
+      </w:r>
+      <w:r>
+        <w:rPr>
+          <w:b w:val="false"/>
+          <w:bCs w:val="false"/>
+          <w:color w:val="00000A"/>
+          <w:sz w:val="24"/>
+          <w:szCs w:val="24"/>
+        </w:rPr>
+        <w:t>11</w:t>
+      </w:r>
+      <w:r>
+        <w:rPr>
+          <w:b w:val="false"/>
+          <w:bCs w:val="false"/>
+          <w:color w:val="00000A"/>
+          <w:sz w:val="24"/>
+          <w:szCs w:val="24"/>
+        </w:rPr>
+        <w:t>_worjh2.Archeretal2009.SPIN1_OMEN.all_remin_</w:t>
+      </w:r>
+      <w:r>
+        <w:rPr>
+          <w:b w:val="false"/>
+          <w:bCs w:val="false"/>
+          <w:color w:val="00000A"/>
+          <w:sz w:val="24"/>
+          <w:szCs w:val="24"/>
+        </w:rPr>
+        <w:t>no2ndR</w:t>
+      </w:r>
+      <w:r>
+        <w:rPr>
+          <w:b w:val="false"/>
+          <w:bCs w:val="false"/>
+          <w:color w:val="00000A"/>
+          <w:sz w:val="24"/>
+          <w:szCs w:val="24"/>
+        </w:rPr>
+        <w:t xml:space="preserve"> </w:t>
+      </w:r>
+      <w:r>
+        <w:rPr>
+          <w:b w:val="false"/>
+          <w:bCs w:val="false"/>
+          <w:color w:val="00000A"/>
+          <w:sz w:val="24"/>
+          <w:szCs w:val="24"/>
+        </w:rPr>
+        <w:t>1</w:t>
+      </w:r>
+      <w:r>
+        <w:rPr>
+          <w:b w:val="false"/>
+          <w:bCs w:val="false"/>
+          <w:color w:val="00000A"/>
+          <w:sz w:val="24"/>
+          <w:szCs w:val="24"/>
+        </w:rPr>
+        <w:t xml:space="preserve">000 </w:t>
+      </w:r>
+      <w:r>
+        <w:rPr>
+          <w:b w:val="false"/>
+          <w:bCs w:val="false"/>
+          <w:color w:val="00000A"/>
+          <w:sz w:val="24"/>
+          <w:szCs w:val="24"/>
+        </w:rPr>
+        <w:t>EXAMPLE.worjh2.Archeretal2009.SPIN</w:t>
+      </w:r>
+    </w:p>
+    <w:p>
+      <w:pPr>
+        <w:pStyle w:val="Normal"/>
+        <w:jc w:val="left"/>
+        <w:rPr/>
+      </w:pPr>
+      <w:r>
+        <w:rPr/>
+      </w:r>
+    </w:p>
+    <w:p>
+      <w:pPr>
+        <w:pStyle w:val="Normal"/>
+        <w:jc w:val="left"/>
+        <w:rPr>
+          <w:b w:val="false"/>
+          <w:bCs w:val="false"/>
+          <w:color w:val="00000A"/>
+          <w:sz w:val="24"/>
+          <w:szCs w:val="24"/>
+        </w:rPr>
+      </w:pPr>
+      <w:r>
+        <w:rPr>
+          <w:b w:val="false"/>
+          <w:bCs w:val="false"/>
+          <w:color w:val="00000A"/>
+          <w:sz w:val="24"/>
+          <w:szCs w:val="24"/>
+        </w:rPr>
+        <w:t>1</w:t>
+      </w:r>
+      <w:r>
+        <w:rPr>
+          <w:b w:val="false"/>
+          <w:bCs w:val="false"/>
+          <w:color w:val="00000A"/>
+          <w:sz w:val="24"/>
+          <w:szCs w:val="24"/>
+        </w:rPr>
+        <w:t>2</w:t>
+      </w:r>
+      <w:r>
+        <w:rPr>
+          <w:b w:val="false"/>
+          <w:bCs w:val="false"/>
+          <w:color w:val="00000A"/>
+          <w:sz w:val="24"/>
+          <w:szCs w:val="24"/>
+        </w:rPr>
+        <w:t xml:space="preserve">) as </w:t>
+      </w:r>
+      <w:r>
+        <w:rPr>
+          <w:b w:val="false"/>
+          <w:bCs w:val="false"/>
+          <w:color w:val="00000A"/>
+          <w:sz w:val="24"/>
+          <w:szCs w:val="24"/>
+        </w:rPr>
+        <w:t>2</w:t>
+      </w:r>
+      <w:r>
+        <w:rPr>
+          <w:b w:val="false"/>
+          <w:bCs w:val="false"/>
+          <w:color w:val="00000A"/>
+          <w:sz w:val="24"/>
+          <w:szCs w:val="24"/>
+        </w:rPr>
+        <w:t xml:space="preserve">) now using OMEN </w:t>
+      </w:r>
+      <w:r>
+        <w:rPr>
+          <w:b/>
+          <w:bCs/>
+          <w:color w:val="009900"/>
+          <w:sz w:val="24"/>
+          <w:szCs w:val="24"/>
+        </w:rPr>
+        <w:t xml:space="preserve">all remineralised </w:t>
+      </w:r>
+      <w:r>
+        <w:rPr>
+          <w:b/>
+          <w:bCs/>
+          <w:color w:val="009900"/>
+          <w:sz w:val="24"/>
+          <w:szCs w:val="24"/>
+        </w:rPr>
+        <w:t>+ no-2nd-redox</w:t>
+      </w:r>
+      <w:r>
+        <w:rPr>
+          <w:b w:val="false"/>
+          <w:bCs w:val="false"/>
+          <w:color w:val="00000A"/>
+          <w:sz w:val="24"/>
+          <w:szCs w:val="24"/>
+        </w:rPr>
+        <w:t xml:space="preserve"> </w:t>
+      </w:r>
+      <w:r>
+        <w:rPr>
+          <w:b w:val="false"/>
+          <w:bCs w:val="false"/>
+          <w:color w:val="00000A"/>
+          <w:sz w:val="24"/>
+          <w:szCs w:val="24"/>
+        </w:rPr>
+        <w:t>+  very fast sinking rate bg_par_bio_remin_sinkingrate=1000000.0 – from RESTART:</w:t>
+      </w:r>
+    </w:p>
+    <w:p>
+      <w:pPr>
+        <w:pStyle w:val="Normal"/>
+        <w:jc w:val="left"/>
+        <w:rPr>
+          <w:b w:val="false"/>
+          <w:bCs w:val="false"/>
+          <w:color w:val="00000A"/>
+          <w:sz w:val="24"/>
+          <w:szCs w:val="24"/>
+        </w:rPr>
+      </w:pPr>
+      <w:r>
+        <w:rPr>
+          <w:b w:val="false"/>
+          <w:bCs w:val="false"/>
+          <w:color w:val="00000A"/>
+          <w:sz w:val="24"/>
+          <w:szCs w:val="24"/>
+        </w:rPr>
+        <w:t xml:space="preserve">job </w:t>
+      </w:r>
+      <w:r>
+        <w:rPr>
+          <w:b w:val="false"/>
+          <w:bCs w:val="false"/>
+          <w:color w:val="00000A"/>
+          <w:sz w:val="24"/>
+          <w:szCs w:val="24"/>
+        </w:rPr>
+        <w:t>396</w:t>
+      </w:r>
+      <w:r>
+        <w:rPr>
+          <w:b w:val="false"/>
+          <w:bCs w:val="false"/>
+          <w:color w:val="00000A"/>
+          <w:sz w:val="24"/>
+          <w:szCs w:val="24"/>
+        </w:rPr>
+        <w:t>8</w:t>
+      </w:r>
+    </w:p>
+    <w:p>
+      <w:pPr>
+        <w:pStyle w:val="Normal"/>
+        <w:jc w:val="left"/>
+        <w:rPr>
+          <w:b w:val="false"/>
+          <w:bCs w:val="false"/>
+          <w:color w:val="00000A"/>
+          <w:sz w:val="24"/>
+          <w:szCs w:val="24"/>
+        </w:rPr>
+      </w:pPr>
+      <w:r>
+        <w:rPr>
+          <w:b w:val="false"/>
+          <w:bCs w:val="false"/>
+          <w:color w:val="00000A"/>
+          <w:sz w:val="24"/>
+          <w:szCs w:val="24"/>
+        </w:rPr>
+        <w:t xml:space="preserve">qsub -j y -o cgenie_log -V -S /bin/bash runmuffin.sh cgenie.eb_go_gs_ac_bg_sg_rg.worjh2.BASES DOM/01_OMEN_GENIE_PreInd_April2017 </w:t>
+      </w:r>
+      <w:r>
+        <w:rPr>
+          <w:b w:val="false"/>
+          <w:bCs w:val="false"/>
+          <w:color w:val="00000A"/>
+          <w:sz w:val="24"/>
+          <w:szCs w:val="24"/>
+        </w:rPr>
+        <w:t>0506_1</w:t>
+      </w:r>
+      <w:r>
+        <w:rPr>
+          <w:b w:val="false"/>
+          <w:bCs w:val="false"/>
+          <w:color w:val="00000A"/>
+          <w:sz w:val="24"/>
+          <w:szCs w:val="24"/>
+        </w:rPr>
+        <w:t>2</w:t>
+      </w:r>
+      <w:r>
+        <w:rPr>
+          <w:b w:val="false"/>
+          <w:bCs w:val="false"/>
+          <w:color w:val="00000A"/>
+          <w:sz w:val="24"/>
+          <w:szCs w:val="24"/>
+        </w:rPr>
+        <w:t>_worjh2.Archeretal2009.SPIN1_OMEN.all_remin_</w:t>
+      </w:r>
+      <w:r>
+        <w:rPr>
+          <w:b w:val="false"/>
+          <w:bCs w:val="false"/>
+          <w:color w:val="00000A"/>
+          <w:sz w:val="24"/>
+          <w:szCs w:val="24"/>
+        </w:rPr>
+        <w:t>no2ndR</w:t>
+      </w:r>
+      <w:r>
+        <w:rPr>
+          <w:b w:val="false"/>
+          <w:bCs w:val="false"/>
+          <w:color w:val="00000A"/>
+          <w:sz w:val="24"/>
+          <w:szCs w:val="24"/>
+        </w:rPr>
+        <w:t>_fastsinking</w:t>
+      </w:r>
+      <w:r>
+        <w:rPr>
+          <w:b w:val="false"/>
+          <w:bCs w:val="false"/>
+          <w:color w:val="00000A"/>
+          <w:sz w:val="24"/>
+          <w:szCs w:val="24"/>
+        </w:rPr>
+        <w:t xml:space="preserve"> </w:t>
+      </w:r>
+      <w:r>
+        <w:rPr>
+          <w:b w:val="false"/>
+          <w:bCs w:val="false"/>
+          <w:color w:val="00000A"/>
+          <w:sz w:val="24"/>
+          <w:szCs w:val="24"/>
+        </w:rPr>
+        <w:t>1</w:t>
+      </w:r>
+      <w:r>
+        <w:rPr>
+          <w:b w:val="false"/>
+          <w:bCs w:val="false"/>
+          <w:color w:val="00000A"/>
+          <w:sz w:val="24"/>
+          <w:szCs w:val="24"/>
+        </w:rPr>
+        <w:t xml:space="preserve">000 </w:t>
+      </w:r>
+      <w:r>
+        <w:rPr>
+          <w:b w:val="false"/>
+          <w:bCs w:val="false"/>
+          <w:color w:val="00000A"/>
+          <w:sz w:val="24"/>
+          <w:szCs w:val="24"/>
+        </w:rPr>
+        <w:t>EXAMPLE.worjh2.Archeretal2009.SPIN</w:t>
+      </w:r>
+    </w:p>
+    <w:p>
+      <w:pPr>
+        <w:pStyle w:val="Normal"/>
+        <w:jc w:val="left"/>
+        <w:rPr/>
+      </w:pPr>
+      <w:r>
+        <w:rPr/>
+      </w:r>
+    </w:p>
+    <w:p>
+      <w:pPr>
+        <w:pStyle w:val="Normal"/>
+        <w:jc w:val="left"/>
+        <w:rPr>
+          <w:sz w:val="24"/>
+          <w:szCs w:val="24"/>
+        </w:rPr>
+      </w:pPr>
+      <w:r>
+        <w:rPr>
           <w:sz w:val="24"/>
           <w:szCs w:val="24"/>
         </w:rPr>
@@ -17113,7 +19334,7 @@
         <w:tab w:val="left" w:pos="709" w:leader="none"/>
       </w:tabs>
       <w:suppressAutoHyphens w:val="true"/>
-      <w:overflowPunct w:val="false"/>
+      <w:overflowPunct w:val="true"/>
       <w:bidi w:val="0"/>
       <w:jc w:val="left"/>
     </w:pPr>

</xml_diff>

<commit_message>
LaTeX: Added analytical solutions for OM and O2 in main text
</commit_message>
<xml_diff>
--- a/FORTRAN_code/cGENIE/1_RUN_commands_PreInd.docx
+++ b/FORTRAN_code/cGENIE/1_RUN_commands_PreInd.docx
@@ -696,8 +696,8 @@
         </w:rPr>
         <w:t xml:space="preserve">USE base-config WITH 8 OCEAN-LEVELS: </w:t>
       </w:r>
-      <w:bookmarkStart w:id="0" w:name="__DdeLink__77_736416807"/>
-      <w:bookmarkStart w:id="1" w:name="__DdeLink__75_736416807"/>
+      <w:bookmarkStart w:id="0" w:name="__DdeLink__75_736416807"/>
+      <w:bookmarkStart w:id="1" w:name="__DdeLink__77_736416807"/>
       <w:bookmarkEnd w:id="0"/>
       <w:bookmarkEnd w:id="1"/>
       <w:r>
@@ -1300,8 +1300,8 @@
         </w:rPr>
         <w:t xml:space="preserve"> DOM/09_OMEN_GENIE_PreInd_March2017 </w:t>
       </w:r>
-      <w:bookmarkStart w:id="3" w:name="Bookmark"/>
-      <w:bookmarkStart w:id="4" w:name="Bookmark1"/>
+      <w:bookmarkStart w:id="3" w:name="Bookmark1"/>
+      <w:bookmarkStart w:id="4" w:name="Bookmark"/>
       <w:r>
         <w:rPr>
           <w:sz w:val="20"/>
@@ -2800,8 +2800,8 @@
         </w:rPr>
         <w:t xml:space="preserve">qsub -j y -o cgenie_output -V -S /bin/bash runmuffin.sh cgenie.eb_go_gs_ac_bg_sg_rg.worjh2.BASES DOM/09_OMEN_GENIE_PreInd_March2017 </w:t>
       </w:r>
-      <w:bookmarkStart w:id="12" w:name="__DdeLink__332_1556355869"/>
-      <w:bookmarkStart w:id="13" w:name="__DdeLink__338_1556355869"/>
+      <w:bookmarkStart w:id="12" w:name="__DdeLink__338_1556355869"/>
+      <w:bookmarkStart w:id="13" w:name="__DdeLink__332_1556355869"/>
       <w:r>
         <w:rPr>
           <w:sz w:val="20"/>
@@ -5622,8 +5622,8 @@
         </w:rPr>
         <w:t>31</w:t>
       </w:r>
-      <w:bookmarkStart w:id="22" w:name="__DdeLink__338_15563558691"/>
-      <w:bookmarkStart w:id="23" w:name="__DdeLink__750_966095155"/>
+      <w:bookmarkStart w:id="22" w:name="__DdeLink__750_966095155"/>
+      <w:bookmarkStart w:id="23" w:name="__DdeLink__338_15563558691"/>
       <w:r>
         <w:rPr>
           <w:sz w:val="20"/>
@@ -6013,8 +6013,8 @@
         </w:rPr>
         <w:t>31</w:t>
       </w:r>
-      <w:bookmarkStart w:id="26" w:name="__DdeLink__338_155635586911"/>
-      <w:bookmarkStart w:id="27" w:name="__DdeLink__756_966095155"/>
+      <w:bookmarkStart w:id="26" w:name="__DdeLink__756_966095155"/>
+      <w:bookmarkStart w:id="27" w:name="__DdeLink__338_155635586911"/>
       <w:r>
         <w:rPr>
           <w:sz w:val="20"/>
@@ -6516,8 +6516,8 @@
         </w:rPr>
         <w:t>0404</w:t>
       </w:r>
-      <w:bookmarkStart w:id="32" w:name="__DdeLink__338_1556355869111"/>
-      <w:bookmarkStart w:id="33" w:name="__DdeLink__763_966095155"/>
+      <w:bookmarkStart w:id="32" w:name="__DdeLink__763_966095155"/>
+      <w:bookmarkStart w:id="33" w:name="__DdeLink__338_1556355869111"/>
       <w:r>
         <w:rPr>
           <w:sz w:val="20"/>
@@ -7731,8 +7731,8 @@
           <w:szCs w:val="14"/>
         </w:rPr>
       </w:pPr>
-      <w:bookmarkStart w:id="46" w:name="__DdeLink__681_385375668"/>
-      <w:bookmarkStart w:id="47" w:name="__DdeLink__463_1469956085111111112"/>
+      <w:bookmarkStart w:id="46" w:name="__DdeLink__463_1469956085111111112"/>
+      <w:bookmarkStart w:id="47" w:name="__DdeLink__681_385375668"/>
       <w:r>
         <w:rPr>
           <w:sz w:val="14"/>
@@ -8744,8 +8744,8 @@
           <w:szCs w:val="20"/>
         </w:rPr>
       </w:pPr>
-      <w:bookmarkStart w:id="58" w:name="__DdeLink__681_3853756681"/>
-      <w:bookmarkStart w:id="59" w:name="__DdeLink__463_14699560851111111121"/>
+      <w:bookmarkStart w:id="58" w:name="__DdeLink__463_14699560851111111121"/>
+      <w:bookmarkStart w:id="59" w:name="__DdeLink__681_3853756681"/>
       <w:r>
         <w:rPr>
           <w:sz w:val="20"/>
@@ -8983,8 +8983,8 @@
         </w:rPr>
         <w:t xml:space="preserve">qsub -j y -o cgenie_output -V -S /bin/bash runmuffin.sh cgenie.eb_go_gs_ac_bg_sg_rg.worjh2.BASES DOM/01_OMEN_GENIE_PreInd_April2017 </w:t>
       </w:r>
-      <w:bookmarkStart w:id="61" w:name="__DdeLink__884_769723922"/>
-      <w:bookmarkStart w:id="62" w:name="__DdeLink__950_1673659679"/>
+      <w:bookmarkStart w:id="61" w:name="__DdeLink__950_1673659679"/>
+      <w:bookmarkStart w:id="62" w:name="__DdeLink__884_769723922"/>
       <w:r>
         <w:rPr>
           <w:b w:val="false"/>
@@ -9074,8 +9074,8 @@
         </w:rPr>
         <w:t>qsub -j y -o cgenie_output -V -S /bin/bash runmuffin.sh cgenie.eb_go_gs_ac_bg_sg_rg.worjh2.BASES DOM/01_OMEN_GENIE_PreInd_April2017 0604_02</w:t>
       </w:r>
-      <w:bookmarkStart w:id="63" w:name="__DdeLink__332_1556355869112"/>
-      <w:bookmarkStart w:id="64" w:name="__DdeLink__338_1556355869112"/>
+      <w:bookmarkStart w:id="63" w:name="__DdeLink__338_1556355869112"/>
+      <w:bookmarkStart w:id="64" w:name="__DdeLink__332_1556355869112"/>
       <w:r>
         <w:rPr>
           <w:sz w:val="20"/>
@@ -9521,8 +9521,8 @@
         </w:rPr>
         <w:t xml:space="preserve">qsub -j y -o cgenie_output -V -S /bin/bash runmuffin.sh cgenie.eb_go_gs_ac_bg_sg_rg.worjh2.BASES DOM/01_OMEN_GENIE_PreInd_April2017 </w:t>
       </w:r>
-      <w:bookmarkStart w:id="67" w:name="__DdeLink__463_1469956085121"/>
-      <w:bookmarkStart w:id="68" w:name="__DdeLink__960_1673659679"/>
+      <w:bookmarkStart w:id="67" w:name="__DdeLink__960_1673659679"/>
+      <w:bookmarkStart w:id="68" w:name="__DdeLink__463_1469956085121"/>
       <w:bookmarkEnd w:id="66"/>
       <w:r>
         <w:rPr>
@@ -10349,8 +10349,8 @@
         </w:rPr>
         <w:t>0804_01</w:t>
       </w:r>
-      <w:bookmarkStart w:id="80" w:name="__DdeLink__888_769723922"/>
-      <w:bookmarkStart w:id="81" w:name="__DdeLink__338_15563558691121"/>
+      <w:bookmarkStart w:id="80" w:name="__DdeLink__338_15563558691121"/>
+      <w:bookmarkStart w:id="81" w:name="__DdeLink__888_769723922"/>
       <w:r>
         <w:rPr>
           <w:sz w:val="20"/>
@@ -10696,8 +10696,8 @@
         </w:rPr>
         <w:t xml:space="preserve">qsub -j y -o cgenie_output -V -S /bin/bash runmuffin.sh cgenie.eb_go_gs_ac_bg_sg_rg.worjh2.BASES DOM/01_OMEN_GENIE_PreInd_April2017 </w:t>
       </w:r>
-      <w:bookmarkStart w:id="82" w:name="__DdeLink__332_155635586911211"/>
-      <w:bookmarkStart w:id="83" w:name="__DdeLink__958_1673659679"/>
+      <w:bookmarkStart w:id="82" w:name="__DdeLink__958_1673659679"/>
+      <w:bookmarkStart w:id="83" w:name="__DdeLink__332_155635586911211"/>
       <w:r>
         <w:rPr>
           <w:sz w:val="20"/>
@@ -10705,8 +10705,8 @@
         </w:rPr>
         <w:t>0804_05</w:t>
       </w:r>
-      <w:bookmarkStart w:id="84" w:name="__DdeLink__892_769723922"/>
-      <w:bookmarkStart w:id="85" w:name="__DdeLink__338_155635586911211"/>
+      <w:bookmarkStart w:id="84" w:name="__DdeLink__338_155635586911211"/>
+      <w:bookmarkStart w:id="85" w:name="__DdeLink__892_769723922"/>
       <w:r>
         <w:rPr>
           <w:sz w:val="20"/>
@@ -11113,8 +11113,8 @@
         </w:rPr>
         <w:t xml:space="preserve">qsub -j y -o cgenie_output -V -S /bin/bash runmuffin.sh cgenie.eb_go_gs_ac_bg_sg_rg.worjh2.BASES DOM/01_OMEN_GENIE_PreInd_April2017 </w:t>
       </w:r>
-      <w:bookmarkStart w:id="88" w:name="__DdeLink__463_146995608511211"/>
-      <w:bookmarkStart w:id="89" w:name="__DdeLink__962_1673659679"/>
+      <w:bookmarkStart w:id="88" w:name="__DdeLink__962_1673659679"/>
+      <w:bookmarkStart w:id="89" w:name="__DdeLink__463_146995608511211"/>
       <w:r>
         <w:rPr>
           <w:sz w:val="20"/>
@@ -11444,10 +11444,10 @@
         </w:rPr>
         <w:t xml:space="preserve">qsub -j y -o cgenie_output -V -S /bin/bash runmuffin.sh cgenie.eb_go_gs_ac_bg_sg_rg.worjh2.BASES DOM/01_OMEN_GENIE_PreInd_April2017 </w:t>
       </w:r>
-      <w:bookmarkStart w:id="94" w:name="__DdeLink__463_1469956085111111211"/>
-      <w:bookmarkStart w:id="95" w:name="__DdeLink__964_1673659679"/>
-      <w:bookmarkStart w:id="96" w:name="__DdeLink__898_769723922"/>
-      <w:bookmarkStart w:id="97" w:name="__DdeLink__900_769723922"/>
+      <w:bookmarkStart w:id="94" w:name="__DdeLink__900_769723922"/>
+      <w:bookmarkStart w:id="95" w:name="__DdeLink__898_769723922"/>
+      <w:bookmarkStart w:id="96" w:name="__DdeLink__964_1673659679"/>
+      <w:bookmarkStart w:id="97" w:name="__DdeLink__463_1469956085111111211"/>
       <w:r>
         <w:rPr>
           <w:sz w:val="20"/>
@@ -11745,8 +11745,8 @@
           <w:szCs w:val="20"/>
         </w:rPr>
       </w:pPr>
-      <w:bookmarkStart w:id="103" w:name="Bookmark5"/>
-      <w:bookmarkStart w:id="104" w:name="__DdeLink__1005_1414296712"/>
+      <w:bookmarkStart w:id="103" w:name="__DdeLink__1005_1414296712"/>
+      <w:bookmarkStart w:id="104" w:name="Bookmark5"/>
       <w:bookmarkEnd w:id="103"/>
       <w:bookmarkEnd w:id="104"/>
       <w:r>
@@ -11759,8 +11759,8 @@
         </w:rPr>
         <w:t xml:space="preserve">qsub -j y -o cgenie_output -V -S /bin/bash runmuffin.sh cgenie.eb_go_gs_ac_bg_sg_rg.worjh2.BASES DOM/01_OMEN_GENIE_PreInd_April2017 </w:t>
       </w:r>
-      <w:bookmarkStart w:id="105" w:name="__DdeLink__906_769723922"/>
-      <w:bookmarkStart w:id="106" w:name="__DdeLink__967_1673659679"/>
+      <w:bookmarkStart w:id="105" w:name="__DdeLink__967_1673659679"/>
+      <w:bookmarkStart w:id="106" w:name="__DdeLink__906_769723922"/>
       <w:r>
         <w:rPr>
           <w:b w:val="false"/>
@@ -12043,8 +12043,8 @@
         </w:rPr>
         <w:t>qsub -j y -o cgenie_output -V -S /bin/bash runmuffin.sh cgenie.eb_go_gs_ac_bg_sg_rg.worjh2.BASES DOM/01_OMEN_GENIE_PreInd_April2017 14</w:t>
       </w:r>
-      <w:bookmarkStart w:id="110" w:name="__DdeLink__463_1469956085112111"/>
-      <w:bookmarkStart w:id="111" w:name="__DdeLink__962_16736596791"/>
+      <w:bookmarkStart w:id="110" w:name="__DdeLink__962_16736596791"/>
+      <w:bookmarkStart w:id="111" w:name="__DdeLink__463_1469956085112111"/>
       <w:r>
         <w:rPr>
           <w:sz w:val="20"/>
@@ -12131,10 +12131,10 @@
         </w:rPr>
         <w:t>qsub -j y -o cgenie_output -V -S /bin/bash runmuffin.sh cgenie.eb_go_gs_ac_bg_sg_rg.worjh2.BASES DOM/01_OMEN_GENIE_PreInd_April2017 14</w:t>
       </w:r>
-      <w:bookmarkStart w:id="113" w:name="__DdeLink__463_14699560851111112111"/>
-      <w:bookmarkStart w:id="114" w:name="__DdeLink__964_16736596791"/>
-      <w:bookmarkStart w:id="115" w:name="__DdeLink__898_7697239221"/>
-      <w:bookmarkStart w:id="116" w:name="__DdeLink__900_7697239221"/>
+      <w:bookmarkStart w:id="113" w:name="__DdeLink__900_7697239221"/>
+      <w:bookmarkStart w:id="114" w:name="__DdeLink__898_7697239221"/>
+      <w:bookmarkStart w:id="115" w:name="__DdeLink__964_16736596791"/>
+      <w:bookmarkStart w:id="116" w:name="__DdeLink__463_14699560851111112111"/>
       <w:r>
         <w:rPr>
           <w:sz w:val="20"/>
@@ -12223,10 +12223,10 @@
         </w:rPr>
         <w:t>qsub -j y -o cgenie_output -V -S /bin/bash runmuffin.sh cgenie.eb_go_gs_ac_bg_sg_rg.worjh2.BASES DOM/01_OMEN_GENIE_PreInd_April2017 14</w:t>
       </w:r>
-      <w:bookmarkStart w:id="118" w:name="__DdeLink__463_146995608511111121111"/>
-      <w:bookmarkStart w:id="119" w:name="__DdeLink__964_167365967911"/>
-      <w:bookmarkStart w:id="120" w:name="__DdeLink__898_76972392211"/>
-      <w:bookmarkStart w:id="121" w:name="__DdeLink__900_76972392211"/>
+      <w:bookmarkStart w:id="118" w:name="__DdeLink__900_76972392211"/>
+      <w:bookmarkStart w:id="119" w:name="__DdeLink__898_76972392211"/>
+      <w:bookmarkStart w:id="120" w:name="__DdeLink__964_167365967911"/>
+      <w:bookmarkStart w:id="121" w:name="__DdeLink__463_146995608511111121111"/>
       <w:r>
         <w:rPr>
           <w:sz w:val="20"/>
@@ -12491,8 +12491,8 @@
           <w:szCs w:val="20"/>
         </w:rPr>
       </w:pPr>
-      <w:bookmarkStart w:id="127" w:name="Bookmark51"/>
-      <w:bookmarkStart w:id="128" w:name="__DdeLink__1005_14142967121"/>
+      <w:bookmarkStart w:id="127" w:name="__DdeLink__1005_14142967121"/>
+      <w:bookmarkStart w:id="128" w:name="Bookmark51"/>
       <w:bookmarkEnd w:id="127"/>
       <w:bookmarkEnd w:id="128"/>
       <w:r>
@@ -12505,8 +12505,8 @@
         </w:rPr>
         <w:t>qsub -j y -o cgenie_output -V -S /bin/bash runmuffin.sh cgenie.eb_go_gs_ac_bg_sg_rg.worjh2.BASES DOM/01_OMEN_GENIE_PreInd_April2017 14</w:t>
       </w:r>
-      <w:bookmarkStart w:id="129" w:name="__DdeLink__906_7697239221"/>
-      <w:bookmarkStart w:id="130" w:name="__DdeLink__967_16736596791"/>
+      <w:bookmarkStart w:id="129" w:name="__DdeLink__967_16736596791"/>
+      <w:bookmarkStart w:id="130" w:name="__DdeLink__906_7697239221"/>
       <w:r>
         <w:rPr>
           <w:b w:val="false"/>
@@ -12692,8 +12692,8 @@
         </w:rPr>
         <w:t>qsub -j y -o cgenie_output -V -S /bin/bash runmuffin.sh cgenie.eb_go_gs_ac_bg_sg_rg.worjh2.BASES DOM/01_OMEN_GENIE_PreInd_April2017 14</w:t>
       </w:r>
-      <w:bookmarkStart w:id="134" w:name="__DdeLink__463_14699560851121111"/>
-      <w:bookmarkStart w:id="135" w:name="__DdeLink__962_167365967911"/>
+      <w:bookmarkStart w:id="134" w:name="__DdeLink__962_167365967911"/>
+      <w:bookmarkStart w:id="135" w:name="__DdeLink__463_14699560851121111"/>
       <w:r>
         <w:rPr>
           <w:sz w:val="20"/>
@@ -12785,8 +12785,8 @@
         </w:rPr>
         <w:t>qsub -j y -o cgenie_output -V -S /bin/bash runmuffin.sh cgenie.eb_go_gs_ac_bg_sg_rg.worjh2.BASES DOM/01_OMEN_GENIE_PreInd_April2017 14</w:t>
       </w:r>
-      <w:bookmarkStart w:id="137" w:name="__DdeLink__463_14699560851121112"/>
-      <w:bookmarkStart w:id="138" w:name="__DdeLink__962_167365967912"/>
+      <w:bookmarkStart w:id="137" w:name="__DdeLink__962_167365967912"/>
+      <w:bookmarkStart w:id="138" w:name="__DdeLink__463_14699560851121112"/>
       <w:r>
         <w:rPr>
           <w:sz w:val="20"/>
@@ -12879,8 +12879,8 @@
         </w:rPr>
         <w:t>qsub -j y -o cgenie_output -V -S /bin/bash runmuffin.sh cgenie.eb_go_gs_ac_bg_sg_rg.worjh2.BASES DOM/01_OMEN_GENIE_PreInd_April2017 14</w:t>
       </w:r>
-      <w:bookmarkStart w:id="141" w:name="__DdeLink__463_146995608511211121"/>
-      <w:bookmarkStart w:id="142" w:name="__DdeLink__962_1673659679121"/>
+      <w:bookmarkStart w:id="141" w:name="__DdeLink__962_1673659679121"/>
+      <w:bookmarkStart w:id="142" w:name="__DdeLink__463_146995608511211121"/>
       <w:r>
         <w:rPr>
           <w:sz w:val="20"/>
@@ -13095,8 +13095,8 @@
         </w:rPr>
         <w:t>24</w:t>
       </w:r>
-      <w:bookmarkStart w:id="145" w:name="__DdeLink__463_14699560851211"/>
-      <w:bookmarkStart w:id="146" w:name="__DdeLink__960_16736596791"/>
+      <w:bookmarkStart w:id="145" w:name="__DdeLink__960_16736596791"/>
+      <w:bookmarkStart w:id="146" w:name="__DdeLink__463_14699560851211"/>
       <w:r>
         <w:rPr>
           <w:sz w:val="20"/>
@@ -13480,10 +13480,10 @@
         </w:rPr>
         <w:t>qsub -j y -o cgenie_output -V -S /bin/bash runmuffin.sh cgenie.eb_go_gs_ac_bg_sg_rg.worjh2.BASES DOM/01_OMEN_GENIE_PreInd_April2017 24</w:t>
       </w:r>
-      <w:bookmarkStart w:id="152" w:name="__DdeLink__463_146995608511111121112"/>
-      <w:bookmarkStart w:id="153" w:name="__DdeLink__964_167365967912"/>
-      <w:bookmarkStart w:id="154" w:name="__DdeLink__898_76972392212"/>
-      <w:bookmarkStart w:id="155" w:name="__DdeLink__900_76972392212"/>
+      <w:bookmarkStart w:id="152" w:name="__DdeLink__900_76972392212"/>
+      <w:bookmarkStart w:id="153" w:name="__DdeLink__898_76972392212"/>
+      <w:bookmarkStart w:id="154" w:name="__DdeLink__964_167365967912"/>
+      <w:bookmarkStart w:id="155" w:name="__DdeLink__463_146995608511111121112"/>
       <w:r>
         <w:rPr>
           <w:sz w:val="20"/>
@@ -13572,10 +13572,10 @@
         </w:rPr>
         <w:t>qsub -j y -o cgenie_output -V -S /bin/bash runmuffin.sh cgenie.eb_go_gs_ac_bg_sg_rg.worjh2.BASES DOM/01_OMEN_GENIE_PreInd_April2017 24</w:t>
       </w:r>
-      <w:bookmarkStart w:id="157" w:name="__DdeLink__463_1469956085111111211111"/>
-      <w:bookmarkStart w:id="158" w:name="__DdeLink__964_1673659679111"/>
-      <w:bookmarkStart w:id="159" w:name="__DdeLink__898_769723922111"/>
-      <w:bookmarkStart w:id="160" w:name="__DdeLink__900_769723922111"/>
+      <w:bookmarkStart w:id="157" w:name="__DdeLink__900_769723922111"/>
+      <w:bookmarkStart w:id="158" w:name="__DdeLink__898_769723922111"/>
+      <w:bookmarkStart w:id="159" w:name="__DdeLink__964_1673659679111"/>
+      <w:bookmarkStart w:id="160" w:name="__DdeLink__463_1469956085111111211111"/>
       <w:r>
         <w:rPr>
           <w:sz w:val="20"/>
@@ -13937,8 +13937,8 @@
         </w:rPr>
       </w:pPr>
       <w:bookmarkStart w:id="168" w:name="__DdeLink__1395_2141813218"/>
-      <w:bookmarkStart w:id="169" w:name="Bookmark511"/>
-      <w:bookmarkStart w:id="170" w:name="__DdeLink__1005_141429671211"/>
+      <w:bookmarkStart w:id="169" w:name="__DdeLink__1005_141429671211"/>
+      <w:bookmarkStart w:id="170" w:name="Bookmark511"/>
       <w:bookmarkEnd w:id="169"/>
       <w:bookmarkEnd w:id="170"/>
       <w:r>
@@ -13951,8 +13951,8 @@
         </w:rPr>
         <w:t>qsub -j y -o cgenie_output -V -S /bin/bash runmuffin.sh cgenie.eb_go_gs_ac_bg_sg_rg.worjh2.BASES DOM/01_OMEN_GENIE_PreInd_April2017 24</w:t>
       </w:r>
-      <w:bookmarkStart w:id="171" w:name="__DdeLink__906_76972392211"/>
-      <w:bookmarkStart w:id="172" w:name="__DdeLink__967_167365967911"/>
+      <w:bookmarkStart w:id="171" w:name="__DdeLink__967_167365967911"/>
+      <w:bookmarkStart w:id="172" w:name="__DdeLink__906_76972392211"/>
       <w:r>
         <w:rPr>
           <w:b w:val="false"/>
@@ -14293,8 +14293,8 @@
         </w:rPr>
         <w:t xml:space="preserve">qsub -j y -o cgenie_output -V -S /bin/bash runmuffin.sh cgenie.eb_go_gs_ac_bg_sg_rg.worjh2.BASES DOM/01_OMEN_GENIE_PreInd_April2017 </w:t>
       </w:r>
-      <w:bookmarkStart w:id="176" w:name="__DdeLink__1428_249681407"/>
-      <w:bookmarkStart w:id="177" w:name="__DdeLink__1390_249681407"/>
+      <w:bookmarkStart w:id="176" w:name="__DdeLink__1390_249681407"/>
+      <w:bookmarkStart w:id="177" w:name="__DdeLink__1428_249681407"/>
       <w:bookmarkEnd w:id="175"/>
       <w:r>
         <w:rPr>
@@ -14380,9 +14380,9 @@
         </w:rPr>
         <w:t xml:space="preserve">qsub -j y -o cgenie_output -V -S /bin/bash runmuffin.sh cgenie.eb_go_gs_ac_bg_sg_rg.worjh2.BASES DOM/01_OMEN_GENIE_PreInd_April2017 </w:t>
       </w:r>
-      <w:bookmarkStart w:id="179" w:name="__DdeLink__1415_249681407"/>
+      <w:bookmarkStart w:id="179" w:name="__DdeLink__1452_206046024"/>
       <w:bookmarkStart w:id="180" w:name="__DdeLink__1394_249681407"/>
-      <w:bookmarkStart w:id="181" w:name="__DdeLink__1452_206046024"/>
+      <w:bookmarkStart w:id="181" w:name="__DdeLink__1415_249681407"/>
       <w:bookmarkEnd w:id="178"/>
       <w:r>
         <w:rPr>
@@ -14470,8 +14470,8 @@
         </w:rPr>
         <w:t xml:space="preserve">qsub -j y -o cgenie_output -V -S /bin/bash runmuffin.sh cgenie.eb_go_gs_ac_bg_sg_rg.worjh2.BASES DOM/01_OMEN_GENIE_PreInd_April2017 </w:t>
       </w:r>
-      <w:bookmarkStart w:id="183" w:name="__DdeLink__1417_249681407"/>
-      <w:bookmarkStart w:id="184" w:name="__DdeLink__1396_249681407"/>
+      <w:bookmarkStart w:id="183" w:name="__DdeLink__1396_249681407"/>
+      <w:bookmarkStart w:id="184" w:name="__DdeLink__1417_249681407"/>
       <w:bookmarkEnd w:id="182"/>
       <w:r>
         <w:rPr>
@@ -14557,8 +14557,8 @@
         </w:rPr>
         <w:t xml:space="preserve">qsub -j y -o cgenie_output -V -S /bin/bash runmuffin.sh cgenie.eb_go_gs_ac_bg_sg_rg.worjh2.BASES DOM/01_OMEN_GENIE_PreInd_April2017 </w:t>
       </w:r>
-      <w:bookmarkStart w:id="186" w:name="__DdeLink__1420_249681407"/>
-      <w:bookmarkStart w:id="187" w:name="__DdeLink__1398_249681407"/>
+      <w:bookmarkStart w:id="186" w:name="__DdeLink__1398_249681407"/>
+      <w:bookmarkStart w:id="187" w:name="__DdeLink__1420_249681407"/>
       <w:bookmarkEnd w:id="185"/>
       <w:r>
         <w:rPr>
@@ -14662,8 +14662,8 @@
         </w:rPr>
         <w:t xml:space="preserve">qsub -j y -o cgenie_output -V -S /bin/bash runmuffin.sh cgenie.eb_go_gs_ac_bg_sg_rg.worjh2.BASES DOM/01_OMEN_GENIE_PreInd_April2017 </w:t>
       </w:r>
-      <w:bookmarkStart w:id="190" w:name="__DdeLink__1422_249681407"/>
-      <w:bookmarkStart w:id="191" w:name="__DdeLink__1400_249681407"/>
+      <w:bookmarkStart w:id="190" w:name="__DdeLink__1400_249681407"/>
+      <w:bookmarkStart w:id="191" w:name="__DdeLink__1422_249681407"/>
       <w:bookmarkEnd w:id="189"/>
       <w:r>
         <w:rPr>
@@ -14750,9 +14750,9 @@
         </w:rPr>
         <w:t xml:space="preserve">qsub -j y -o cgenie_output -V -S /bin/bash runmuffin.sh cgenie.eb_go_gs_ac_bg_sg_rg.worjh2.BASES DOM/01_OMEN_GENIE_PreInd_April2017 </w:t>
       </w:r>
-      <w:bookmarkStart w:id="193" w:name="__DdeLink__1426_249681407"/>
+      <w:bookmarkStart w:id="193" w:name="__DdeLink__1392_249681407"/>
       <w:bookmarkStart w:id="194" w:name="__DdeLink__1424_249681407"/>
-      <w:bookmarkStart w:id="195" w:name="__DdeLink__1392_249681407"/>
+      <w:bookmarkStart w:id="195" w:name="__DdeLink__1426_249681407"/>
       <w:bookmarkEnd w:id="192"/>
       <w:r>
         <w:rPr>
@@ -14864,8 +14864,8 @@
         </w:rPr>
         <w:t xml:space="preserve">qsub -j y -o cgenie_output -V -S /bin/bash runmuffin.sh cgenie.eb_go_gs_ac_bg_sg_rg.worjh2.BASES DOM/01_OMEN_GENIE_PreInd_April2017 </w:t>
       </w:r>
-      <w:bookmarkStart w:id="197" w:name="__DdeLink__1432_249681407"/>
-      <w:bookmarkStart w:id="198" w:name="__DdeLink__1404_249681407"/>
+      <w:bookmarkStart w:id="197" w:name="__DdeLink__1404_249681407"/>
+      <w:bookmarkStart w:id="198" w:name="__DdeLink__1432_249681407"/>
       <w:bookmarkEnd w:id="196"/>
       <w:r>
         <w:rPr>
@@ -14951,8 +14951,8 @@
         </w:rPr>
         <w:t xml:space="preserve">qsub -j y -o cgenie_output -V -S /bin/bash runmuffin.sh cgenie.eb_go_gs_ac_bg_sg_rg.worjh2.BASES DOM/01_OMEN_GENIE_PreInd_April2017 </w:t>
       </w:r>
-      <w:bookmarkStart w:id="200" w:name="__DdeLink__1434_249681407"/>
-      <w:bookmarkStart w:id="201" w:name="__DdeLink__1409_249681407"/>
+      <w:bookmarkStart w:id="200" w:name="__DdeLink__1409_249681407"/>
+      <w:bookmarkStart w:id="201" w:name="__DdeLink__1434_249681407"/>
       <w:bookmarkEnd w:id="199"/>
       <w:r>
         <w:rPr>
@@ -15038,8 +15038,8 @@
         </w:rPr>
         <w:t xml:space="preserve">qsub -j y -o cgenie_output -V -S /bin/bash runmuffin.sh cgenie.eb_go_gs_ac_bg_sg_rg.worjh2.BASES DOM/01_OMEN_GENIE_PreInd_April2017 </w:t>
       </w:r>
-      <w:bookmarkStart w:id="203" w:name="__DdeLink__1436_249681407"/>
-      <w:bookmarkStart w:id="204" w:name="__DdeLink__1411_249681407"/>
+      <w:bookmarkStart w:id="203" w:name="__DdeLink__1411_249681407"/>
+      <w:bookmarkStart w:id="204" w:name="__DdeLink__1436_249681407"/>
       <w:bookmarkEnd w:id="202"/>
       <w:r>
         <w:rPr>
@@ -15125,8 +15125,8 @@
         </w:rPr>
         <w:t xml:space="preserve">qsub -j y -o cgenie_output -V -S /bin/bash runmuffin.sh cgenie.eb_go_gs_ac_bg_sg_rg.worjh2.BASES DOM/01_OMEN_GENIE_PreInd_April2017 </w:t>
       </w:r>
-      <w:bookmarkStart w:id="206" w:name="__DdeLink__1438_249681407"/>
-      <w:bookmarkStart w:id="207" w:name="__DdeLink__1413_249681407"/>
+      <w:bookmarkStart w:id="206" w:name="__DdeLink__1413_249681407"/>
+      <w:bookmarkStart w:id="207" w:name="__DdeLink__1438_249681407"/>
       <w:bookmarkEnd w:id="205"/>
       <w:r>
         <w:rPr>
@@ -15215,8 +15215,8 @@
         </w:rPr>
         <w:t xml:space="preserve">qsub -j y -o cgenie_output -V -S /bin/bash runmuffin.sh cgenie.eb_go_gs_ac_bg_sg_rg.worjh2.BASES DOM/01_OMEN_GENIE_PreInd_April2017 </w:t>
       </w:r>
-      <w:bookmarkStart w:id="209" w:name="__DdeLink__1430_249681407"/>
-      <w:bookmarkStart w:id="210" w:name="__DdeLink__1406_249681407"/>
+      <w:bookmarkStart w:id="209" w:name="__DdeLink__1406_249681407"/>
+      <w:bookmarkStart w:id="210" w:name="__DdeLink__1430_249681407"/>
       <w:r>
         <w:rPr>
           <w:color w:val="00000A"/>
@@ -16247,8 +16247,8 @@
         </w:rPr>
         <w:t xml:space="preserve">qsub -j y -o cgenie_log -V -S /bin/bash </w:t>
       </w:r>
-      <w:bookmarkStart w:id="218" w:name="__DdeLink__1508_1328585516"/>
-      <w:bookmarkStart w:id="219" w:name="__DdeLink__1527_1328585516"/>
+      <w:bookmarkStart w:id="218" w:name="__DdeLink__1527_1328585516"/>
+      <w:bookmarkStart w:id="219" w:name="__DdeLink__1508_1328585516"/>
       <w:r>
         <w:rPr>
           <w:b w:val="false"/>
@@ -19240,8 +19240,8 @@
         </w:rPr>
         <w:t xml:space="preserve">qsub -j y -o cgenie_log -V -S /bin/bash </w:t>
       </w:r>
-      <w:bookmarkStart w:id="227" w:name="__DdeLink__1508_13285855161"/>
-      <w:bookmarkStart w:id="228" w:name="__DdeLink__1527_13285855161"/>
+      <w:bookmarkStart w:id="227" w:name="__DdeLink__1527_13285855161"/>
+      <w:bookmarkStart w:id="228" w:name="__DdeLink__1508_13285855161"/>
       <w:r>
         <w:rPr>
           <w:b w:val="false"/>
@@ -20651,18 +20651,1230 @@
           <w:sz w:val="24"/>
           <w:szCs w:val="24"/>
         </w:rPr>
-        <w:t xml:space="preserve">OMEN, very fast sinking and with </w:t>
-      </w:r>
-      <w:bookmarkStart w:id="232" w:name="__DdeLink__1806_733848937"/>
-      <w:r>
-        <w:rPr>
-          <w:b w:val="false"/>
-          <w:bCs w:val="false"/>
-          <w:color w:val="00000A"/>
-          <w:sz w:val="24"/>
-          <w:szCs w:val="24"/>
-        </w:rPr>
-        <w:t>Boudreau</w:t>
+        <w:t xml:space="preserve">OMEN, very fast sinking and with Boudreau relation </w:t>
+      </w:r>
+      <w:r>
+        <w:rPr>
+          <w:b w:val="false"/>
+          <w:bCs w:val="false"/>
+          <w:color w:val="00000A"/>
+          <w:sz w:val="24"/>
+          <w:szCs w:val="24"/>
+        </w:rPr>
+        <w:t>with par_sed_huelse2017_k2_order = 10</w:t>
+      </w:r>
+    </w:p>
+    <w:p>
+      <w:pPr>
+        <w:pStyle w:val="Normal"/>
+        <w:jc w:val="left"/>
+        <w:rPr>
+          <w:b w:val="false"/>
+          <w:bCs w:val="false"/>
+          <w:color w:val="00000A"/>
+          <w:sz w:val="24"/>
+          <w:szCs w:val="24"/>
+        </w:rPr>
+      </w:pPr>
+      <w:r>
+        <w:rPr>
+          <w:b w:val="false"/>
+          <w:bCs w:val="false"/>
+          <w:color w:val="00000A"/>
+          <w:sz w:val="24"/>
+          <w:szCs w:val="24"/>
+        </w:rPr>
+        <w:t xml:space="preserve">job </w:t>
+      </w:r>
+      <w:r>
+        <w:rPr>
+          <w:b w:val="false"/>
+          <w:bCs w:val="false"/>
+          <w:color w:val="00000A"/>
+          <w:sz w:val="24"/>
+          <w:szCs w:val="24"/>
+        </w:rPr>
+        <w:t>3997</w:t>
+      </w:r>
+    </w:p>
+    <w:p>
+      <w:pPr>
+        <w:pStyle w:val="Normal"/>
+        <w:jc w:val="left"/>
+        <w:rPr>
+          <w:b w:val="false"/>
+          <w:bCs w:val="false"/>
+          <w:color w:val="00000A"/>
+          <w:sz w:val="24"/>
+          <w:szCs w:val="24"/>
+        </w:rPr>
+      </w:pPr>
+      <w:r>
+        <w:rPr>
+          <w:b w:val="false"/>
+          <w:bCs w:val="false"/>
+          <w:color w:val="00000A"/>
+          <w:sz w:val="24"/>
+          <w:szCs w:val="24"/>
+        </w:rPr>
+        <w:t>qsub -j y -o cgenie_log -V -S /bin/bash runmuffin.sh cgenie.eb_go_gs_ac_bg_sg_rg.worjh2.BASES DOM/01_OMEN_GENIE_PreInd_April2017 0</w:t>
+      </w:r>
+      <w:r>
+        <w:rPr>
+          <w:b w:val="false"/>
+          <w:bCs w:val="false"/>
+          <w:color w:val="00000A"/>
+          <w:sz w:val="24"/>
+          <w:szCs w:val="24"/>
+        </w:rPr>
+        <w:t>7</w:t>
+      </w:r>
+      <w:r>
+        <w:rPr>
+          <w:b w:val="false"/>
+          <w:bCs w:val="false"/>
+          <w:color w:val="00000A"/>
+          <w:sz w:val="24"/>
+          <w:szCs w:val="24"/>
+        </w:rPr>
+        <w:t>06_worjh2.Archeretal2009.SPIN1_OMEN.</w:t>
+      </w:r>
+      <w:r>
+        <w:rPr>
+          <w:b w:val="false"/>
+          <w:bCs w:val="false"/>
+          <w:color w:val="00000A"/>
+          <w:sz w:val="24"/>
+          <w:szCs w:val="24"/>
+        </w:rPr>
+        <w:t>boudreau1997</w:t>
+      </w:r>
+      <w:r>
+        <w:rPr>
+          <w:b w:val="false"/>
+          <w:bCs w:val="false"/>
+          <w:color w:val="00000A"/>
+          <w:sz w:val="24"/>
+          <w:szCs w:val="24"/>
+        </w:rPr>
+        <w:t>_10</w:t>
+      </w:r>
+      <w:r>
+        <w:rPr>
+          <w:b w:val="false"/>
+          <w:bCs w:val="false"/>
+          <w:color w:val="00000A"/>
+          <w:sz w:val="24"/>
+          <w:szCs w:val="24"/>
+        </w:rPr>
+        <w:t>_fromrestart</w:t>
+      </w:r>
+      <w:r>
+        <w:rPr>
+          <w:b w:val="false"/>
+          <w:bCs w:val="false"/>
+          <w:color w:val="00000A"/>
+          <w:sz w:val="24"/>
+          <w:szCs w:val="24"/>
+        </w:rPr>
+        <w:t xml:space="preserve"> 2000 EXAMPLE.worjh2.Archeretal2009.SPIN</w:t>
+      </w:r>
+    </w:p>
+    <w:p>
+      <w:pPr>
+        <w:pStyle w:val="Normal"/>
+        <w:jc w:val="left"/>
+        <w:rPr/>
+      </w:pPr>
+      <w:r>
+        <w:rPr/>
+      </w:r>
+    </w:p>
+    <w:p>
+      <w:pPr>
+        <w:pStyle w:val="Normal"/>
+        <w:jc w:val="left"/>
+        <w:rPr>
+          <w:b w:val="false"/>
+          <w:bCs w:val="false"/>
+          <w:color w:val="00000A"/>
+          <w:sz w:val="24"/>
+          <w:szCs w:val="24"/>
+        </w:rPr>
+      </w:pPr>
+      <w:r>
+        <w:rPr>
+          <w:b w:val="false"/>
+          <w:bCs w:val="false"/>
+          <w:color w:val="00000A"/>
+          <w:sz w:val="24"/>
+          <w:szCs w:val="24"/>
+        </w:rPr>
+        <w:t>5</w:t>
+      </w:r>
+      <w:r>
+        <w:rPr>
+          <w:b w:val="false"/>
+          <w:bCs w:val="false"/>
+          <w:color w:val="00000A"/>
+          <w:sz w:val="24"/>
+          <w:szCs w:val="24"/>
+        </w:rPr>
+        <w:t xml:space="preserve">)  </w:t>
+      </w:r>
+      <w:r>
+        <w:rPr>
+          <w:b w:val="false"/>
+          <w:bCs w:val="false"/>
+          <w:color w:val="00000A"/>
+          <w:sz w:val="24"/>
+          <w:szCs w:val="24"/>
+        </w:rPr>
+        <w:t xml:space="preserve">OMEN, very fast sinking and with Boudreau relation </w:t>
+      </w:r>
+      <w:r>
+        <w:rPr>
+          <w:b w:val="false"/>
+          <w:bCs w:val="false"/>
+          <w:color w:val="00000A"/>
+          <w:sz w:val="24"/>
+          <w:szCs w:val="24"/>
+        </w:rPr>
+        <w:t xml:space="preserve">with par_sed_huelse2017_k2_order = </w:t>
+      </w:r>
+      <w:r>
+        <w:rPr>
+          <w:b w:val="false"/>
+          <w:bCs w:val="false"/>
+          <w:color w:val="00000A"/>
+          <w:sz w:val="24"/>
+          <w:szCs w:val="24"/>
+        </w:rPr>
+        <w:t>5</w:t>
+      </w:r>
+      <w:r>
+        <w:rPr>
+          <w:b w:val="false"/>
+          <w:bCs w:val="false"/>
+          <w:color w:val="00000A"/>
+          <w:sz w:val="24"/>
+          <w:szCs w:val="24"/>
+        </w:rPr>
+        <w:t>0</w:t>
+      </w:r>
+    </w:p>
+    <w:p>
+      <w:pPr>
+        <w:pStyle w:val="Normal"/>
+        <w:jc w:val="left"/>
+        <w:rPr>
+          <w:b w:val="false"/>
+          <w:bCs w:val="false"/>
+          <w:color w:val="00000A"/>
+          <w:sz w:val="24"/>
+          <w:szCs w:val="24"/>
+        </w:rPr>
+      </w:pPr>
+      <w:r>
+        <w:rPr>
+          <w:b w:val="false"/>
+          <w:bCs w:val="false"/>
+          <w:color w:val="00000A"/>
+          <w:sz w:val="24"/>
+          <w:szCs w:val="24"/>
+        </w:rPr>
+        <w:t xml:space="preserve">job </w:t>
+      </w:r>
+      <w:r>
+        <w:rPr>
+          <w:b w:val="false"/>
+          <w:bCs w:val="false"/>
+          <w:color w:val="00000A"/>
+          <w:sz w:val="24"/>
+          <w:szCs w:val="24"/>
+        </w:rPr>
+        <w:t>3998</w:t>
+      </w:r>
+    </w:p>
+    <w:p>
+      <w:pPr>
+        <w:pStyle w:val="Normal"/>
+        <w:jc w:val="left"/>
+        <w:rPr>
+          <w:b w:val="false"/>
+          <w:bCs w:val="false"/>
+          <w:color w:val="00000A"/>
+          <w:sz w:val="24"/>
+          <w:szCs w:val="24"/>
+        </w:rPr>
+      </w:pPr>
+      <w:r>
+        <w:rPr>
+          <w:b w:val="false"/>
+          <w:bCs w:val="false"/>
+          <w:color w:val="00000A"/>
+          <w:sz w:val="24"/>
+          <w:szCs w:val="24"/>
+        </w:rPr>
+        <w:t>qsub -j y -o cgenie_log -V -S /bin/bash runmuffin.sh cgenie.eb_go_gs_ac_bg_sg_rg.worjh2.BASES DOM/01_OMEN_GENIE_PreInd_April2017 0</w:t>
+      </w:r>
+      <w:r>
+        <w:rPr>
+          <w:b w:val="false"/>
+          <w:bCs w:val="false"/>
+          <w:color w:val="00000A"/>
+          <w:sz w:val="24"/>
+          <w:szCs w:val="24"/>
+        </w:rPr>
+        <w:t>7</w:t>
+      </w:r>
+      <w:r>
+        <w:rPr>
+          <w:b w:val="false"/>
+          <w:bCs w:val="false"/>
+          <w:color w:val="00000A"/>
+          <w:sz w:val="24"/>
+          <w:szCs w:val="24"/>
+        </w:rPr>
+        <w:t>06_worjh2.Archeretal2009.SPIN1_OMEN.</w:t>
+      </w:r>
+      <w:r>
+        <w:rPr>
+          <w:b w:val="false"/>
+          <w:bCs w:val="false"/>
+          <w:color w:val="00000A"/>
+          <w:sz w:val="24"/>
+          <w:szCs w:val="24"/>
+        </w:rPr>
+        <w:t>boudreau1997</w:t>
+      </w:r>
+      <w:r>
+        <w:rPr>
+          <w:b w:val="false"/>
+          <w:bCs w:val="false"/>
+          <w:color w:val="00000A"/>
+          <w:sz w:val="24"/>
+          <w:szCs w:val="24"/>
+        </w:rPr>
+        <w:t>_50</w:t>
+      </w:r>
+      <w:r>
+        <w:rPr>
+          <w:b w:val="false"/>
+          <w:bCs w:val="false"/>
+          <w:color w:val="00000A"/>
+          <w:sz w:val="24"/>
+          <w:szCs w:val="24"/>
+        </w:rPr>
+        <w:t>_fromrestart</w:t>
+      </w:r>
+      <w:r>
+        <w:rPr>
+          <w:b w:val="false"/>
+          <w:bCs w:val="false"/>
+          <w:color w:val="00000A"/>
+          <w:sz w:val="24"/>
+          <w:szCs w:val="24"/>
+        </w:rPr>
+        <w:t xml:space="preserve"> 2000 EXAMPLE.worjh2.Archeretal2009.SPIN</w:t>
+      </w:r>
+    </w:p>
+    <w:p>
+      <w:pPr>
+        <w:pStyle w:val="Normal"/>
+        <w:jc w:val="left"/>
+        <w:rPr/>
+      </w:pPr>
+      <w:r>
+        <w:rPr/>
+      </w:r>
+    </w:p>
+    <w:p>
+      <w:pPr>
+        <w:pStyle w:val="Normal"/>
+        <w:jc w:val="left"/>
+        <w:rPr>
+          <w:b w:val="false"/>
+          <w:bCs w:val="false"/>
+          <w:color w:val="00000A"/>
+          <w:sz w:val="24"/>
+          <w:szCs w:val="24"/>
+        </w:rPr>
+      </w:pPr>
+      <w:r>
+        <w:rPr>
+          <w:b w:val="false"/>
+          <w:bCs w:val="false"/>
+          <w:color w:val="00000A"/>
+          <w:sz w:val="24"/>
+          <w:szCs w:val="24"/>
+        </w:rPr>
+        <w:t>6</w:t>
+      </w:r>
+      <w:r>
+        <w:rPr>
+          <w:b w:val="false"/>
+          <w:bCs w:val="false"/>
+          <w:color w:val="00000A"/>
+          <w:sz w:val="24"/>
+          <w:szCs w:val="24"/>
+        </w:rPr>
+        <w:t xml:space="preserve">)  </w:t>
+      </w:r>
+      <w:r>
+        <w:rPr>
+          <w:b w:val="false"/>
+          <w:bCs w:val="false"/>
+          <w:color w:val="00000A"/>
+          <w:sz w:val="24"/>
+          <w:szCs w:val="24"/>
+        </w:rPr>
+        <w:t xml:space="preserve">OMEN, very fast sinking and with Boudreau relation </w:t>
+      </w:r>
+      <w:r>
+        <w:rPr>
+          <w:b w:val="false"/>
+          <w:bCs w:val="false"/>
+          <w:color w:val="00000A"/>
+          <w:sz w:val="24"/>
+          <w:szCs w:val="24"/>
+        </w:rPr>
+        <w:t>with par_sed_huelse2017_k2_order = 1</w:t>
+      </w:r>
+      <w:r>
+        <w:rPr>
+          <w:b w:val="false"/>
+          <w:bCs w:val="false"/>
+          <w:color w:val="00000A"/>
+          <w:sz w:val="24"/>
+          <w:szCs w:val="24"/>
+        </w:rPr>
+        <w:t>0</w:t>
+      </w:r>
+      <w:r>
+        <w:rPr>
+          <w:b w:val="false"/>
+          <w:bCs w:val="false"/>
+          <w:color w:val="00000A"/>
+          <w:sz w:val="24"/>
+          <w:szCs w:val="24"/>
+        </w:rPr>
+        <w:t>0</w:t>
+      </w:r>
+    </w:p>
+    <w:p>
+      <w:pPr>
+        <w:pStyle w:val="Normal"/>
+        <w:jc w:val="left"/>
+        <w:rPr>
+          <w:b w:val="false"/>
+          <w:bCs w:val="false"/>
+          <w:color w:val="00000A"/>
+          <w:sz w:val="24"/>
+          <w:szCs w:val="24"/>
+        </w:rPr>
+      </w:pPr>
+      <w:r>
+        <w:rPr>
+          <w:b w:val="false"/>
+          <w:bCs w:val="false"/>
+          <w:color w:val="00000A"/>
+          <w:sz w:val="24"/>
+          <w:szCs w:val="24"/>
+        </w:rPr>
+        <w:t xml:space="preserve">job </w:t>
+      </w:r>
+      <w:r>
+        <w:rPr>
+          <w:b w:val="false"/>
+          <w:bCs w:val="false"/>
+          <w:color w:val="00000A"/>
+          <w:sz w:val="24"/>
+          <w:szCs w:val="24"/>
+        </w:rPr>
+        <w:t>3999</w:t>
+      </w:r>
+    </w:p>
+    <w:p>
+      <w:pPr>
+        <w:pStyle w:val="Normal"/>
+        <w:jc w:val="left"/>
+        <w:rPr>
+          <w:b w:val="false"/>
+          <w:bCs w:val="false"/>
+          <w:color w:val="00000A"/>
+          <w:sz w:val="24"/>
+          <w:szCs w:val="24"/>
+        </w:rPr>
+      </w:pPr>
+      <w:r>
+        <w:rPr>
+          <w:b w:val="false"/>
+          <w:bCs w:val="false"/>
+          <w:color w:val="00000A"/>
+          <w:sz w:val="24"/>
+          <w:szCs w:val="24"/>
+        </w:rPr>
+        <w:t>qsub -j y -o cgenie_log -V -S /bin/bash runmuffin.sh cgenie.eb_go_gs_ac_bg_sg_rg.worjh2.BASES DOM/01_OMEN_GENIE_PreInd_April2017 0</w:t>
+      </w:r>
+      <w:r>
+        <w:rPr>
+          <w:b w:val="false"/>
+          <w:bCs w:val="false"/>
+          <w:color w:val="00000A"/>
+          <w:sz w:val="24"/>
+          <w:szCs w:val="24"/>
+        </w:rPr>
+        <w:t>7</w:t>
+      </w:r>
+      <w:r>
+        <w:rPr>
+          <w:b w:val="false"/>
+          <w:bCs w:val="false"/>
+          <w:color w:val="00000A"/>
+          <w:sz w:val="24"/>
+          <w:szCs w:val="24"/>
+        </w:rPr>
+        <w:t>06_worjh2.Archeretal2009.SPIN1_OMEN.</w:t>
+      </w:r>
+      <w:r>
+        <w:rPr>
+          <w:b w:val="false"/>
+          <w:bCs w:val="false"/>
+          <w:color w:val="00000A"/>
+          <w:sz w:val="24"/>
+          <w:szCs w:val="24"/>
+        </w:rPr>
+        <w:t>boudreau1997</w:t>
+      </w:r>
+      <w:r>
+        <w:rPr>
+          <w:b w:val="false"/>
+          <w:bCs w:val="false"/>
+          <w:color w:val="00000A"/>
+          <w:sz w:val="24"/>
+          <w:szCs w:val="24"/>
+        </w:rPr>
+        <w:t>_</w:t>
+      </w:r>
+      <w:r>
+        <w:rPr>
+          <w:b w:val="false"/>
+          <w:bCs w:val="false"/>
+          <w:color w:val="00000A"/>
+          <w:sz w:val="24"/>
+          <w:szCs w:val="24"/>
+        </w:rPr>
+        <w:t>10</w:t>
+      </w:r>
+      <w:r>
+        <w:rPr>
+          <w:b w:val="false"/>
+          <w:bCs w:val="false"/>
+          <w:color w:val="00000A"/>
+          <w:sz w:val="24"/>
+          <w:szCs w:val="24"/>
+        </w:rPr>
+        <w:t>0</w:t>
+      </w:r>
+      <w:r>
+        <w:rPr>
+          <w:b w:val="false"/>
+          <w:bCs w:val="false"/>
+          <w:color w:val="00000A"/>
+          <w:sz w:val="24"/>
+          <w:szCs w:val="24"/>
+        </w:rPr>
+        <w:t>_fromrestart</w:t>
+      </w:r>
+      <w:r>
+        <w:rPr>
+          <w:b w:val="false"/>
+          <w:bCs w:val="false"/>
+          <w:color w:val="00000A"/>
+          <w:sz w:val="24"/>
+          <w:szCs w:val="24"/>
+        </w:rPr>
+        <w:t xml:space="preserve"> 2000 EXAMPLE.worjh2.Archeretal2009.SPIN</w:t>
+      </w:r>
+    </w:p>
+    <w:p>
+      <w:pPr>
+        <w:pStyle w:val="Normal"/>
+        <w:jc w:val="left"/>
+        <w:rPr/>
+      </w:pPr>
+      <w:r>
+        <w:rPr/>
+      </w:r>
+    </w:p>
+    <w:p>
+      <w:pPr>
+        <w:pStyle w:val="Normal"/>
+        <w:jc w:val="left"/>
+        <w:rPr/>
+      </w:pPr>
+      <w:r>
+        <w:rPr/>
+        <w:t>Stolpovsky with even lower k2</w:t>
+      </w:r>
+    </w:p>
+    <w:p>
+      <w:pPr>
+        <w:pStyle w:val="Normal"/>
+        <w:jc w:val="left"/>
+        <w:rPr>
+          <w:b w:val="false"/>
+          <w:bCs w:val="false"/>
+          <w:color w:val="00000A"/>
+          <w:sz w:val="24"/>
+          <w:szCs w:val="24"/>
+        </w:rPr>
+      </w:pPr>
+      <w:r>
+        <w:rPr>
+          <w:b w:val="false"/>
+          <w:bCs w:val="false"/>
+          <w:color w:val="00000A"/>
+          <w:sz w:val="24"/>
+          <w:szCs w:val="24"/>
+        </w:rPr>
+        <w:t>7</w:t>
+      </w:r>
+      <w:r>
+        <w:rPr>
+          <w:b w:val="false"/>
+          <w:bCs w:val="false"/>
+          <w:color w:val="00000A"/>
+          <w:sz w:val="24"/>
+          <w:szCs w:val="24"/>
+        </w:rPr>
+        <w:t xml:space="preserve">)  </w:t>
+      </w:r>
+      <w:r>
+        <w:rPr>
+          <w:b w:val="false"/>
+          <w:bCs w:val="false"/>
+          <w:color w:val="00000A"/>
+          <w:sz w:val="24"/>
+          <w:szCs w:val="24"/>
+        </w:rPr>
+        <w:t xml:space="preserve">OMEN, very fast sinking and with Stolpovsky relation </w:t>
+      </w:r>
+      <w:r>
+        <w:rPr>
+          <w:b w:val="false"/>
+          <w:bCs w:val="false"/>
+          <w:color w:val="00000A"/>
+          <w:sz w:val="24"/>
+          <w:szCs w:val="24"/>
+        </w:rPr>
+        <w:t>with par_sed_huelse2017_k2_order = 1</w:t>
+      </w:r>
+      <w:r>
+        <w:rPr>
+          <w:b w:val="false"/>
+          <w:bCs w:val="false"/>
+          <w:color w:val="00000A"/>
+          <w:sz w:val="24"/>
+          <w:szCs w:val="24"/>
+        </w:rPr>
+        <w:t>2</w:t>
+      </w:r>
+      <w:r>
+        <w:rPr>
+          <w:b w:val="false"/>
+          <w:bCs w:val="false"/>
+          <w:color w:val="00000A"/>
+          <w:sz w:val="24"/>
+          <w:szCs w:val="24"/>
+        </w:rPr>
+        <w:t>0</w:t>
+      </w:r>
+    </w:p>
+    <w:p>
+      <w:pPr>
+        <w:pStyle w:val="Normal"/>
+        <w:jc w:val="left"/>
+        <w:rPr>
+          <w:b w:val="false"/>
+          <w:bCs w:val="false"/>
+          <w:color w:val="00000A"/>
+          <w:sz w:val="24"/>
+          <w:szCs w:val="24"/>
+        </w:rPr>
+      </w:pPr>
+      <w:r>
+        <w:rPr>
+          <w:b w:val="false"/>
+          <w:bCs w:val="false"/>
+          <w:color w:val="00000A"/>
+          <w:sz w:val="24"/>
+          <w:szCs w:val="24"/>
+        </w:rPr>
+        <w:t xml:space="preserve">job </w:t>
+      </w:r>
+      <w:r>
+        <w:rPr>
+          <w:b w:val="false"/>
+          <w:bCs w:val="false"/>
+          <w:color w:val="00000A"/>
+          <w:sz w:val="24"/>
+          <w:szCs w:val="24"/>
+        </w:rPr>
+        <w:t>4000</w:t>
+      </w:r>
+    </w:p>
+    <w:p>
+      <w:pPr>
+        <w:pStyle w:val="Normal"/>
+        <w:jc w:val="left"/>
+        <w:rPr>
+          <w:b w:val="false"/>
+          <w:bCs w:val="false"/>
+          <w:color w:val="00000A"/>
+          <w:sz w:val="24"/>
+          <w:szCs w:val="24"/>
+        </w:rPr>
+      </w:pPr>
+      <w:r>
+        <w:rPr>
+          <w:b w:val="false"/>
+          <w:bCs w:val="false"/>
+          <w:color w:val="00000A"/>
+          <w:sz w:val="24"/>
+          <w:szCs w:val="24"/>
+        </w:rPr>
+        <w:t>qsub -j y -o cgenie_log -V -S /bin/bash runmuffin.sh cgenie.eb_go_gs_ac_bg_sg_rg.worjh2.BASES DOM/01_OMEN_GENIE_PreInd_April2017 0</w:t>
+      </w:r>
+      <w:r>
+        <w:rPr>
+          <w:b w:val="false"/>
+          <w:bCs w:val="false"/>
+          <w:color w:val="00000A"/>
+          <w:sz w:val="24"/>
+          <w:szCs w:val="24"/>
+        </w:rPr>
+        <w:t>7</w:t>
+      </w:r>
+      <w:r>
+        <w:rPr>
+          <w:b w:val="false"/>
+          <w:bCs w:val="false"/>
+          <w:color w:val="00000A"/>
+          <w:sz w:val="24"/>
+          <w:szCs w:val="24"/>
+        </w:rPr>
+        <w:t>06_worjh2.Archeretal2009.SPIN1_OMEN.</w:t>
+      </w:r>
+      <w:r>
+        <w:rPr>
+          <w:b w:val="false"/>
+          <w:bCs w:val="false"/>
+          <w:color w:val="00000A"/>
+          <w:sz w:val="24"/>
+          <w:szCs w:val="24"/>
+        </w:rPr>
+        <w:t>stolpovsky2016</w:t>
+      </w:r>
+      <w:r>
+        <w:rPr>
+          <w:b w:val="false"/>
+          <w:bCs w:val="false"/>
+          <w:color w:val="00000A"/>
+          <w:sz w:val="24"/>
+          <w:szCs w:val="24"/>
+        </w:rPr>
+        <w:t>_1</w:t>
+      </w:r>
+      <w:r>
+        <w:rPr>
+          <w:b w:val="false"/>
+          <w:bCs w:val="false"/>
+          <w:color w:val="00000A"/>
+          <w:sz w:val="24"/>
+          <w:szCs w:val="24"/>
+        </w:rPr>
+        <w:t>2</w:t>
+      </w:r>
+      <w:r>
+        <w:rPr>
+          <w:b w:val="false"/>
+          <w:bCs w:val="false"/>
+          <w:color w:val="00000A"/>
+          <w:sz w:val="24"/>
+          <w:szCs w:val="24"/>
+        </w:rPr>
+        <w:t>0</w:t>
+      </w:r>
+      <w:r>
+        <w:rPr>
+          <w:b w:val="false"/>
+          <w:bCs w:val="false"/>
+          <w:color w:val="00000A"/>
+          <w:sz w:val="24"/>
+          <w:szCs w:val="24"/>
+        </w:rPr>
+        <w:t>_fromrestart</w:t>
+      </w:r>
+      <w:r>
+        <w:rPr>
+          <w:b w:val="false"/>
+          <w:bCs w:val="false"/>
+          <w:color w:val="00000A"/>
+          <w:sz w:val="24"/>
+          <w:szCs w:val="24"/>
+        </w:rPr>
+        <w:t xml:space="preserve"> 2000 EXAMPLE.worjh2.Archeretal2009.SPIN</w:t>
+      </w:r>
+    </w:p>
+    <w:p>
+      <w:pPr>
+        <w:pStyle w:val="Normal"/>
+        <w:jc w:val="left"/>
+        <w:rPr/>
+      </w:pPr>
+      <w:r>
+        <w:rPr/>
+      </w:r>
+    </w:p>
+    <w:p>
+      <w:pPr>
+        <w:pStyle w:val="Normal"/>
+        <w:jc w:val="left"/>
+        <w:rPr>
+          <w:b w:val="false"/>
+          <w:bCs w:val="false"/>
+          <w:color w:val="00000A"/>
+          <w:sz w:val="24"/>
+          <w:szCs w:val="24"/>
+        </w:rPr>
+      </w:pPr>
+      <w:r>
+        <w:rPr>
+          <w:b w:val="false"/>
+          <w:bCs w:val="false"/>
+          <w:color w:val="00000A"/>
+          <w:sz w:val="24"/>
+          <w:szCs w:val="24"/>
+        </w:rPr>
+        <w:t>8</w:t>
+      </w:r>
+      <w:r>
+        <w:rPr>
+          <w:b w:val="false"/>
+          <w:bCs w:val="false"/>
+          <w:color w:val="00000A"/>
+          <w:sz w:val="24"/>
+          <w:szCs w:val="24"/>
+        </w:rPr>
+        <w:t xml:space="preserve">)  </w:t>
+      </w:r>
+      <w:r>
+        <w:rPr>
+          <w:b w:val="false"/>
+          <w:bCs w:val="false"/>
+          <w:color w:val="00000A"/>
+          <w:sz w:val="24"/>
+          <w:szCs w:val="24"/>
+        </w:rPr>
+        <w:t xml:space="preserve">OMEN, very fast sinking and with Stolpovsky relation </w:t>
+      </w:r>
+      <w:r>
+        <w:rPr>
+          <w:b w:val="false"/>
+          <w:bCs w:val="false"/>
+          <w:color w:val="00000A"/>
+          <w:sz w:val="24"/>
+          <w:szCs w:val="24"/>
+        </w:rPr>
+        <w:t xml:space="preserve">with par_sed_huelse2017_k2_order = </w:t>
+      </w:r>
+      <w:r>
+        <w:rPr>
+          <w:b w:val="false"/>
+          <w:bCs w:val="false"/>
+          <w:color w:val="00000A"/>
+          <w:sz w:val="24"/>
+          <w:szCs w:val="24"/>
+        </w:rPr>
+        <w:t>16</w:t>
+      </w:r>
+      <w:r>
+        <w:rPr>
+          <w:b w:val="false"/>
+          <w:bCs w:val="false"/>
+          <w:color w:val="00000A"/>
+          <w:sz w:val="24"/>
+          <w:szCs w:val="24"/>
+        </w:rPr>
+        <w:t>0</w:t>
+      </w:r>
+    </w:p>
+    <w:p>
+      <w:pPr>
+        <w:pStyle w:val="Normal"/>
+        <w:jc w:val="left"/>
+        <w:rPr>
+          <w:b w:val="false"/>
+          <w:bCs w:val="false"/>
+          <w:color w:val="00000A"/>
+          <w:sz w:val="24"/>
+          <w:szCs w:val="24"/>
+        </w:rPr>
+      </w:pPr>
+      <w:r>
+        <w:rPr>
+          <w:b w:val="false"/>
+          <w:bCs w:val="false"/>
+          <w:color w:val="00000A"/>
+          <w:sz w:val="24"/>
+          <w:szCs w:val="24"/>
+        </w:rPr>
+        <w:t xml:space="preserve">job </w:t>
+      </w:r>
+      <w:r>
+        <w:rPr>
+          <w:b w:val="false"/>
+          <w:bCs w:val="false"/>
+          <w:color w:val="00000A"/>
+          <w:sz w:val="24"/>
+          <w:szCs w:val="24"/>
+        </w:rPr>
+        <w:t>4001</w:t>
+      </w:r>
+    </w:p>
+    <w:p>
+      <w:pPr>
+        <w:pStyle w:val="Normal"/>
+        <w:jc w:val="left"/>
+        <w:rPr>
+          <w:b w:val="false"/>
+          <w:bCs w:val="false"/>
+          <w:color w:val="00000A"/>
+          <w:sz w:val="24"/>
+          <w:szCs w:val="24"/>
+        </w:rPr>
+      </w:pPr>
+      <w:r>
+        <w:rPr>
+          <w:b w:val="false"/>
+          <w:bCs w:val="false"/>
+          <w:color w:val="00000A"/>
+          <w:sz w:val="24"/>
+          <w:szCs w:val="24"/>
+        </w:rPr>
+        <w:t>qsub -j y -o cgenie_log -V -S /bin/bash runmuffin.sh cgenie.eb_go_gs_ac_bg_sg_rg.worjh2.BASES DOM/01_OMEN_GENIE_PreInd_April2017 0</w:t>
+      </w:r>
+      <w:r>
+        <w:rPr>
+          <w:b w:val="false"/>
+          <w:bCs w:val="false"/>
+          <w:color w:val="00000A"/>
+          <w:sz w:val="24"/>
+          <w:szCs w:val="24"/>
+        </w:rPr>
+        <w:t>7</w:t>
+      </w:r>
+      <w:r>
+        <w:rPr>
+          <w:b w:val="false"/>
+          <w:bCs w:val="false"/>
+          <w:color w:val="00000A"/>
+          <w:sz w:val="24"/>
+          <w:szCs w:val="24"/>
+        </w:rPr>
+        <w:t>06_worjh2.Archeretal2009.SPIN1_OMEN.</w:t>
+      </w:r>
+      <w:r>
+        <w:rPr>
+          <w:b w:val="false"/>
+          <w:bCs w:val="false"/>
+          <w:color w:val="00000A"/>
+          <w:sz w:val="24"/>
+          <w:szCs w:val="24"/>
+        </w:rPr>
+        <w:t>stolpovsky2016</w:t>
+      </w:r>
+      <w:r>
+        <w:rPr>
+          <w:b w:val="false"/>
+          <w:bCs w:val="false"/>
+          <w:color w:val="00000A"/>
+          <w:sz w:val="24"/>
+          <w:szCs w:val="24"/>
+        </w:rPr>
+        <w:t>_</w:t>
+      </w:r>
+      <w:r>
+        <w:rPr>
+          <w:b w:val="false"/>
+          <w:bCs w:val="false"/>
+          <w:color w:val="00000A"/>
+          <w:sz w:val="24"/>
+          <w:szCs w:val="24"/>
+        </w:rPr>
+        <w:t>16</w:t>
+      </w:r>
+      <w:r>
+        <w:rPr>
+          <w:b w:val="false"/>
+          <w:bCs w:val="false"/>
+          <w:color w:val="00000A"/>
+          <w:sz w:val="24"/>
+          <w:szCs w:val="24"/>
+        </w:rPr>
+        <w:t>0</w:t>
+      </w:r>
+      <w:r>
+        <w:rPr>
+          <w:b w:val="false"/>
+          <w:bCs w:val="false"/>
+          <w:color w:val="00000A"/>
+          <w:sz w:val="24"/>
+          <w:szCs w:val="24"/>
+        </w:rPr>
+        <w:t>_fromrestart</w:t>
+      </w:r>
+      <w:r>
+        <w:rPr>
+          <w:b w:val="false"/>
+          <w:bCs w:val="false"/>
+          <w:color w:val="00000A"/>
+          <w:sz w:val="24"/>
+          <w:szCs w:val="24"/>
+        </w:rPr>
+        <w:t xml:space="preserve"> 2000 EXAMPLE.worjh2.Archeretal2009.SPIN</w:t>
+      </w:r>
+    </w:p>
+    <w:p>
+      <w:pPr>
+        <w:pStyle w:val="Normal"/>
+        <w:jc w:val="left"/>
+        <w:rPr/>
+      </w:pPr>
+      <w:r>
+        <w:rPr/>
+      </w:r>
+    </w:p>
+    <w:p>
+      <w:pPr>
+        <w:pStyle w:val="Normal"/>
+        <w:jc w:val="left"/>
+        <w:rPr>
+          <w:b w:val="false"/>
+          <w:bCs w:val="false"/>
+          <w:color w:val="00000A"/>
+          <w:sz w:val="24"/>
+          <w:szCs w:val="24"/>
+        </w:rPr>
+      </w:pPr>
+      <w:r>
+        <w:rPr>
+          <w:b w:val="false"/>
+          <w:bCs w:val="false"/>
+          <w:color w:val="00000A"/>
+          <w:sz w:val="24"/>
+          <w:szCs w:val="24"/>
+        </w:rPr>
+        <w:t>9</w:t>
+      </w:r>
+      <w:r>
+        <w:rPr>
+          <w:b w:val="false"/>
+          <w:bCs w:val="false"/>
+          <w:color w:val="00000A"/>
+          <w:sz w:val="24"/>
+          <w:szCs w:val="24"/>
+        </w:rPr>
+        <w:t xml:space="preserve">)  </w:t>
+      </w:r>
+      <w:r>
+        <w:rPr>
+          <w:b w:val="false"/>
+          <w:bCs w:val="false"/>
+          <w:color w:val="00000A"/>
+          <w:sz w:val="24"/>
+          <w:szCs w:val="24"/>
+        </w:rPr>
+        <w:t xml:space="preserve">OMEN, very fast sinking and with Stolpovsky relation </w:t>
+      </w:r>
+      <w:r>
+        <w:rPr>
+          <w:b w:val="false"/>
+          <w:bCs w:val="false"/>
+          <w:color w:val="00000A"/>
+          <w:sz w:val="24"/>
+          <w:szCs w:val="24"/>
+        </w:rPr>
+        <w:t xml:space="preserve">with par_sed_huelse2017_k2_order = </w:t>
+      </w:r>
+      <w:r>
+        <w:rPr>
+          <w:b w:val="false"/>
+          <w:bCs w:val="false"/>
+          <w:color w:val="00000A"/>
+          <w:sz w:val="24"/>
+          <w:szCs w:val="24"/>
+        </w:rPr>
+        <w:t>2</w:t>
+      </w:r>
+      <w:r>
+        <w:rPr>
+          <w:b w:val="false"/>
+          <w:bCs w:val="false"/>
+          <w:color w:val="00000A"/>
+          <w:sz w:val="24"/>
+          <w:szCs w:val="24"/>
+        </w:rPr>
+        <w:t>0</w:t>
+      </w:r>
+      <w:r>
+        <w:rPr>
+          <w:b w:val="false"/>
+          <w:bCs w:val="false"/>
+          <w:color w:val="00000A"/>
+          <w:sz w:val="24"/>
+          <w:szCs w:val="24"/>
+        </w:rPr>
+        <w:t>0</w:t>
+      </w:r>
+    </w:p>
+    <w:p>
+      <w:pPr>
+        <w:pStyle w:val="Normal"/>
+        <w:jc w:val="left"/>
+        <w:rPr>
+          <w:b w:val="false"/>
+          <w:bCs w:val="false"/>
+          <w:color w:val="00000A"/>
+          <w:sz w:val="24"/>
+          <w:szCs w:val="24"/>
+        </w:rPr>
+      </w:pPr>
+      <w:r>
+        <w:rPr>
+          <w:b w:val="false"/>
+          <w:bCs w:val="false"/>
+          <w:color w:val="00000A"/>
+          <w:sz w:val="24"/>
+          <w:szCs w:val="24"/>
+        </w:rPr>
+        <w:t xml:space="preserve">job </w:t>
+      </w:r>
+      <w:r>
+        <w:rPr>
+          <w:b w:val="false"/>
+          <w:bCs w:val="false"/>
+          <w:color w:val="00000A"/>
+          <w:sz w:val="24"/>
+          <w:szCs w:val="24"/>
+        </w:rPr>
+        <w:t>4002</w:t>
+      </w:r>
+    </w:p>
+    <w:p>
+      <w:pPr>
+        <w:pStyle w:val="Normal"/>
+        <w:jc w:val="left"/>
+        <w:rPr>
+          <w:b w:val="false"/>
+          <w:bCs w:val="false"/>
+          <w:color w:val="00000A"/>
+          <w:sz w:val="24"/>
+          <w:szCs w:val="24"/>
+        </w:rPr>
+      </w:pPr>
+      <w:bookmarkStart w:id="232" w:name="__DdeLink__5207_1970759739"/>
+      <w:r>
+        <w:rPr>
+          <w:b w:val="false"/>
+          <w:bCs w:val="false"/>
+          <w:color w:val="00000A"/>
+          <w:sz w:val="24"/>
+          <w:szCs w:val="24"/>
+        </w:rPr>
+        <w:t>qsub -j y -o cgenie_log -V -S /bin/bash runmuffin.sh cgenie.eb_go_gs_ac_bg_sg_rg.worjh2.BASES DOM/01_OMEN_GENIE_PreInd_April2017 0</w:t>
+      </w:r>
+      <w:r>
+        <w:rPr>
+          <w:b w:val="false"/>
+          <w:bCs w:val="false"/>
+          <w:color w:val="00000A"/>
+          <w:sz w:val="24"/>
+          <w:szCs w:val="24"/>
+        </w:rPr>
+        <w:t>7</w:t>
+      </w:r>
+      <w:r>
+        <w:rPr>
+          <w:b w:val="false"/>
+          <w:bCs w:val="false"/>
+          <w:color w:val="00000A"/>
+          <w:sz w:val="24"/>
+          <w:szCs w:val="24"/>
+        </w:rPr>
+        <w:t>06_worjh2.Archeretal2009.SPIN1_OMEN.</w:t>
+      </w:r>
+      <w:r>
+        <w:rPr>
+          <w:b w:val="false"/>
+          <w:bCs w:val="false"/>
+          <w:color w:val="00000A"/>
+          <w:sz w:val="24"/>
+          <w:szCs w:val="24"/>
+        </w:rPr>
+        <w:t>stolpovsky2016</w:t>
+      </w:r>
+      <w:r>
+        <w:rPr>
+          <w:b w:val="false"/>
+          <w:bCs w:val="false"/>
+          <w:color w:val="00000A"/>
+          <w:sz w:val="24"/>
+          <w:szCs w:val="24"/>
+        </w:rPr>
+        <w:t>_</w:t>
+      </w:r>
+      <w:r>
+        <w:rPr>
+          <w:b w:val="false"/>
+          <w:bCs w:val="false"/>
+          <w:color w:val="00000A"/>
+          <w:sz w:val="24"/>
+          <w:szCs w:val="24"/>
+        </w:rPr>
+        <w:t>2</w:t>
+      </w:r>
+      <w:r>
+        <w:rPr>
+          <w:b w:val="false"/>
+          <w:bCs w:val="false"/>
+          <w:color w:val="00000A"/>
+          <w:sz w:val="24"/>
+          <w:szCs w:val="24"/>
+        </w:rPr>
+        <w:t>0</w:t>
+      </w:r>
+      <w:r>
+        <w:rPr>
+          <w:b w:val="false"/>
+          <w:bCs w:val="false"/>
+          <w:color w:val="00000A"/>
+          <w:sz w:val="24"/>
+          <w:szCs w:val="24"/>
+        </w:rPr>
+        <w:t>0</w:t>
+      </w:r>
+      <w:r>
+        <w:rPr>
+          <w:b w:val="false"/>
+          <w:bCs w:val="false"/>
+          <w:color w:val="00000A"/>
+          <w:sz w:val="24"/>
+          <w:szCs w:val="24"/>
+        </w:rPr>
+        <w:t>_fromrestart</w:t>
       </w:r>
       <w:bookmarkEnd w:id="232"/>
       <w:r>
@@ -20673,551 +21885,7 @@
           <w:sz w:val="24"/>
           <w:szCs w:val="24"/>
         </w:rPr>
-        <w:t xml:space="preserve"> relation </w:t>
-      </w:r>
-      <w:r>
-        <w:rPr>
-          <w:b w:val="false"/>
-          <w:bCs w:val="false"/>
-          <w:color w:val="00000A"/>
-          <w:sz w:val="24"/>
-          <w:szCs w:val="24"/>
-        </w:rPr>
-        <w:t>with par_sed_huelse2017_k2_order = 10</w:t>
-      </w:r>
-    </w:p>
-    <w:p>
-      <w:pPr>
-        <w:pStyle w:val="Normal"/>
-        <w:jc w:val="left"/>
-        <w:rPr>
-          <w:b w:val="false"/>
-          <w:bCs w:val="false"/>
-          <w:color w:val="00000A"/>
-          <w:sz w:val="24"/>
-          <w:szCs w:val="24"/>
-        </w:rPr>
-      </w:pPr>
-      <w:r>
-        <w:rPr>
-          <w:b w:val="false"/>
-          <w:bCs w:val="false"/>
-          <w:color w:val="00000A"/>
-          <w:sz w:val="24"/>
-          <w:szCs w:val="24"/>
-        </w:rPr>
-        <w:t xml:space="preserve">job </w:t>
-      </w:r>
-      <w:r>
-        <w:rPr>
-          <w:b w:val="false"/>
-          <w:bCs w:val="false"/>
-          <w:color w:val="00000A"/>
-          <w:sz w:val="24"/>
-          <w:szCs w:val="24"/>
-        </w:rPr>
-        <w:t>3994</w:t>
-      </w:r>
-    </w:p>
-    <w:p>
-      <w:pPr>
-        <w:pStyle w:val="Normal"/>
-        <w:jc w:val="left"/>
-        <w:rPr>
-          <w:b w:val="false"/>
-          <w:bCs w:val="false"/>
-          <w:color w:val="00000A"/>
-          <w:sz w:val="24"/>
-          <w:szCs w:val="24"/>
-        </w:rPr>
-      </w:pPr>
-      <w:r>
-        <w:rPr>
-          <w:b w:val="false"/>
-          <w:bCs w:val="false"/>
-          <w:color w:val="00000A"/>
-          <w:sz w:val="24"/>
-          <w:szCs w:val="24"/>
-        </w:rPr>
-        <w:t>qsub -j y -o cgenie_log -V -S /bin/bash runmuffin.sh cgenie.eb_go_gs_ac_bg_sg_rg.worjh2.BASES DOM/01_OMEN_GENIE_PreInd_April2017 0</w:t>
-      </w:r>
-      <w:r>
-        <w:rPr>
-          <w:b w:val="false"/>
-          <w:bCs w:val="false"/>
-          <w:color w:val="00000A"/>
-          <w:sz w:val="24"/>
-          <w:szCs w:val="24"/>
-        </w:rPr>
-        <w:t>7</w:t>
-      </w:r>
-      <w:r>
-        <w:rPr>
-          <w:b w:val="false"/>
-          <w:bCs w:val="false"/>
-          <w:color w:val="00000A"/>
-          <w:sz w:val="24"/>
-          <w:szCs w:val="24"/>
-        </w:rPr>
-        <w:t>06_worjh2.Archeretal2009.SPIN1_OMEN.</w:t>
-      </w:r>
-      <w:r>
-        <w:rPr>
-          <w:b w:val="false"/>
-          <w:bCs w:val="false"/>
-          <w:color w:val="00000A"/>
-          <w:sz w:val="24"/>
-          <w:szCs w:val="24"/>
-        </w:rPr>
-        <w:t>boudreau1997</w:t>
-      </w:r>
-      <w:r>
-        <w:rPr>
-          <w:b w:val="false"/>
-          <w:bCs w:val="false"/>
-          <w:color w:val="00000A"/>
-          <w:sz w:val="24"/>
-          <w:szCs w:val="24"/>
-        </w:rPr>
-        <w:t>_10</w:t>
-      </w:r>
-      <w:r>
-        <w:rPr>
-          <w:b w:val="false"/>
-          <w:bCs w:val="false"/>
-          <w:color w:val="00000A"/>
-          <w:sz w:val="24"/>
-          <w:szCs w:val="24"/>
-        </w:rPr>
-        <w:t>_fromrestart</w:t>
-      </w:r>
-      <w:r>
-        <w:rPr>
-          <w:b w:val="false"/>
-          <w:bCs w:val="false"/>
-          <w:color w:val="00000A"/>
-          <w:sz w:val="24"/>
-          <w:szCs w:val="24"/>
-        </w:rPr>
-        <w:t xml:space="preserve"> 2000 EXAMPLE.worjh2.Archeretal2009.SPIN</w:t>
-      </w:r>
-    </w:p>
-    <w:p>
-      <w:pPr>
-        <w:pStyle w:val="Normal"/>
-        <w:jc w:val="left"/>
-        <w:rPr/>
-      </w:pPr>
-      <w:r>
-        <w:rPr/>
-      </w:r>
-    </w:p>
-    <w:p>
-      <w:pPr>
-        <w:pStyle w:val="Normal"/>
-        <w:jc w:val="left"/>
-        <w:rPr>
-          <w:b w:val="false"/>
-          <w:bCs w:val="false"/>
-          <w:color w:val="00000A"/>
-          <w:sz w:val="24"/>
-          <w:szCs w:val="24"/>
-        </w:rPr>
-      </w:pPr>
-      <w:r>
-        <w:rPr>
-          <w:b w:val="false"/>
-          <w:bCs w:val="false"/>
-          <w:color w:val="00000A"/>
-          <w:sz w:val="24"/>
-          <w:szCs w:val="24"/>
-        </w:rPr>
-        <w:t>5</w:t>
-      </w:r>
-      <w:r>
-        <w:rPr>
-          <w:b w:val="false"/>
-          <w:bCs w:val="false"/>
-          <w:color w:val="00000A"/>
-          <w:sz w:val="24"/>
-          <w:szCs w:val="24"/>
-        </w:rPr>
-        <w:t xml:space="preserve">)  </w:t>
-      </w:r>
-      <w:r>
-        <w:rPr>
-          <w:b w:val="false"/>
-          <w:bCs w:val="false"/>
-          <w:color w:val="00000A"/>
-          <w:sz w:val="24"/>
-          <w:szCs w:val="24"/>
-        </w:rPr>
-        <w:t xml:space="preserve">OMEN, very fast sinking and with Boudreau relation </w:t>
-      </w:r>
-      <w:r>
-        <w:rPr>
-          <w:b w:val="false"/>
-          <w:bCs w:val="false"/>
-          <w:color w:val="00000A"/>
-          <w:sz w:val="24"/>
-          <w:szCs w:val="24"/>
-        </w:rPr>
-        <w:t xml:space="preserve">with par_sed_huelse2017_k2_order = </w:t>
-      </w:r>
-      <w:r>
-        <w:rPr>
-          <w:b w:val="false"/>
-          <w:bCs w:val="false"/>
-          <w:color w:val="00000A"/>
-          <w:sz w:val="24"/>
-          <w:szCs w:val="24"/>
-        </w:rPr>
-        <w:t>5</w:t>
-      </w:r>
-      <w:r>
-        <w:rPr>
-          <w:b w:val="false"/>
-          <w:bCs w:val="false"/>
-          <w:color w:val="00000A"/>
-          <w:sz w:val="24"/>
-          <w:szCs w:val="24"/>
-        </w:rPr>
-        <w:t>0</w:t>
-      </w:r>
-    </w:p>
-    <w:p>
-      <w:pPr>
-        <w:pStyle w:val="Normal"/>
-        <w:jc w:val="left"/>
-        <w:rPr>
-          <w:b w:val="false"/>
-          <w:bCs w:val="false"/>
-          <w:color w:val="00000A"/>
-          <w:sz w:val="24"/>
-          <w:szCs w:val="24"/>
-        </w:rPr>
-      </w:pPr>
-      <w:r>
-        <w:rPr>
-          <w:b w:val="false"/>
-          <w:bCs w:val="false"/>
-          <w:color w:val="00000A"/>
-          <w:sz w:val="24"/>
-          <w:szCs w:val="24"/>
-        </w:rPr>
-        <w:t xml:space="preserve">job </w:t>
-      </w:r>
-      <w:r>
-        <w:rPr>
-          <w:b w:val="false"/>
-          <w:bCs w:val="false"/>
-          <w:color w:val="00000A"/>
-          <w:sz w:val="24"/>
-          <w:szCs w:val="24"/>
-        </w:rPr>
-        <w:t>3995</w:t>
-      </w:r>
-    </w:p>
-    <w:p>
-      <w:pPr>
-        <w:pStyle w:val="Normal"/>
-        <w:jc w:val="left"/>
-        <w:rPr>
-          <w:b w:val="false"/>
-          <w:bCs w:val="false"/>
-          <w:color w:val="00000A"/>
-          <w:sz w:val="24"/>
-          <w:szCs w:val="24"/>
-        </w:rPr>
-      </w:pPr>
-      <w:r>
-        <w:rPr>
-          <w:b w:val="false"/>
-          <w:bCs w:val="false"/>
-          <w:color w:val="00000A"/>
-          <w:sz w:val="24"/>
-          <w:szCs w:val="24"/>
-        </w:rPr>
-        <w:t>qsub -j y -o cgenie_log -V -S /bin/bash runmuffin.sh cgenie.eb_go_gs_ac_bg_sg_rg.worjh2.BASES DOM/01_OMEN_GENIE_PreInd_April2017 0</w:t>
-      </w:r>
-      <w:r>
-        <w:rPr>
-          <w:b w:val="false"/>
-          <w:bCs w:val="false"/>
-          <w:color w:val="00000A"/>
-          <w:sz w:val="24"/>
-          <w:szCs w:val="24"/>
-        </w:rPr>
-        <w:t>7</w:t>
-      </w:r>
-      <w:r>
-        <w:rPr>
-          <w:b w:val="false"/>
-          <w:bCs w:val="false"/>
-          <w:color w:val="00000A"/>
-          <w:sz w:val="24"/>
-          <w:szCs w:val="24"/>
-        </w:rPr>
-        <w:t>06_worjh2.Archeretal2009.SPIN1_OMEN.</w:t>
-      </w:r>
-      <w:r>
-        <w:rPr>
-          <w:b w:val="false"/>
-          <w:bCs w:val="false"/>
-          <w:color w:val="00000A"/>
-          <w:sz w:val="24"/>
-          <w:szCs w:val="24"/>
-        </w:rPr>
-        <w:t>boudreau1997</w:t>
-      </w:r>
-      <w:r>
-        <w:rPr>
-          <w:b w:val="false"/>
-          <w:bCs w:val="false"/>
-          <w:color w:val="00000A"/>
-          <w:sz w:val="24"/>
-          <w:szCs w:val="24"/>
-        </w:rPr>
-        <w:t>_50</w:t>
-      </w:r>
-      <w:r>
-        <w:rPr>
-          <w:b w:val="false"/>
-          <w:bCs w:val="false"/>
-          <w:color w:val="00000A"/>
-          <w:sz w:val="24"/>
-          <w:szCs w:val="24"/>
-        </w:rPr>
-        <w:t>_fromrestart</w:t>
-      </w:r>
-      <w:r>
-        <w:rPr>
-          <w:b w:val="false"/>
-          <w:bCs w:val="false"/>
-          <w:color w:val="00000A"/>
-          <w:sz w:val="24"/>
-          <w:szCs w:val="24"/>
-        </w:rPr>
-        <w:t xml:space="preserve"> 2000 EXAMPLE.worjh2.Archeretal2009.SPIN</w:t>
-      </w:r>
-    </w:p>
-    <w:p>
-      <w:pPr>
-        <w:pStyle w:val="Normal"/>
-        <w:jc w:val="left"/>
-        <w:rPr/>
-      </w:pPr>
-      <w:r>
-        <w:rPr/>
-      </w:r>
-    </w:p>
-    <w:p>
-      <w:pPr>
-        <w:pStyle w:val="Normal"/>
-        <w:jc w:val="left"/>
-        <w:rPr>
-          <w:b w:val="false"/>
-          <w:bCs w:val="false"/>
-          <w:color w:val="00000A"/>
-          <w:sz w:val="24"/>
-          <w:szCs w:val="24"/>
-        </w:rPr>
-      </w:pPr>
-      <w:r>
-        <w:rPr>
-          <w:b w:val="false"/>
-          <w:bCs w:val="false"/>
-          <w:color w:val="00000A"/>
-          <w:sz w:val="24"/>
-          <w:szCs w:val="24"/>
-        </w:rPr>
-        <w:t>6</w:t>
-      </w:r>
-      <w:r>
-        <w:rPr>
-          <w:b w:val="false"/>
-          <w:bCs w:val="false"/>
-          <w:color w:val="00000A"/>
-          <w:sz w:val="24"/>
-          <w:szCs w:val="24"/>
-        </w:rPr>
-        <w:t xml:space="preserve">)  </w:t>
-      </w:r>
-      <w:r>
-        <w:rPr>
-          <w:b w:val="false"/>
-          <w:bCs w:val="false"/>
-          <w:color w:val="00000A"/>
-          <w:sz w:val="24"/>
-          <w:szCs w:val="24"/>
-        </w:rPr>
-        <w:t xml:space="preserve">OMEN, very fast sinking and with Boudreau relation </w:t>
-      </w:r>
-      <w:r>
-        <w:rPr>
-          <w:b w:val="false"/>
-          <w:bCs w:val="false"/>
-          <w:color w:val="00000A"/>
-          <w:sz w:val="24"/>
-          <w:szCs w:val="24"/>
-        </w:rPr>
-        <w:t>with par_sed_huelse2017_k2_order = 1</w:t>
-      </w:r>
-      <w:r>
-        <w:rPr>
-          <w:b w:val="false"/>
-          <w:bCs w:val="false"/>
-          <w:color w:val="00000A"/>
-          <w:sz w:val="24"/>
-          <w:szCs w:val="24"/>
-        </w:rPr>
-        <w:t>0</w:t>
-      </w:r>
-      <w:r>
-        <w:rPr>
-          <w:b w:val="false"/>
-          <w:bCs w:val="false"/>
-          <w:color w:val="00000A"/>
-          <w:sz w:val="24"/>
-          <w:szCs w:val="24"/>
-        </w:rPr>
-        <w:t>0</w:t>
-      </w:r>
-    </w:p>
-    <w:p>
-      <w:pPr>
-        <w:pStyle w:val="Normal"/>
-        <w:jc w:val="left"/>
-        <w:rPr>
-          <w:b w:val="false"/>
-          <w:bCs w:val="false"/>
-          <w:color w:val="00000A"/>
-          <w:sz w:val="24"/>
-          <w:szCs w:val="24"/>
-        </w:rPr>
-      </w:pPr>
-      <w:r>
-        <w:rPr>
-          <w:b w:val="false"/>
-          <w:bCs w:val="false"/>
-          <w:color w:val="00000A"/>
-          <w:sz w:val="24"/>
-          <w:szCs w:val="24"/>
-        </w:rPr>
-        <w:t xml:space="preserve">job </w:t>
-      </w:r>
-      <w:r>
-        <w:rPr>
-          <w:b w:val="false"/>
-          <w:bCs w:val="false"/>
-          <w:color w:val="00000A"/>
-          <w:sz w:val="24"/>
-          <w:szCs w:val="24"/>
-        </w:rPr>
-        <w:t>3996</w:t>
-      </w:r>
-    </w:p>
-    <w:p>
-      <w:pPr>
-        <w:pStyle w:val="Normal"/>
-        <w:jc w:val="left"/>
-        <w:rPr>
-          <w:b w:val="false"/>
-          <w:bCs w:val="false"/>
-          <w:color w:val="00000A"/>
-          <w:sz w:val="24"/>
-          <w:szCs w:val="24"/>
-        </w:rPr>
-      </w:pPr>
-      <w:r>
-        <w:rPr>
-          <w:b w:val="false"/>
-          <w:bCs w:val="false"/>
-          <w:color w:val="00000A"/>
-          <w:sz w:val="24"/>
-          <w:szCs w:val="24"/>
-        </w:rPr>
-        <w:t>qsub -j y -o cgenie_log -V -S /bin/bash runmuffin.sh cgenie.eb_go_gs_ac_bg_sg_rg.worjh2.BASES DOM/01_OMEN_GENIE_PreInd_April2017 0</w:t>
-      </w:r>
-      <w:r>
-        <w:rPr>
-          <w:b w:val="false"/>
-          <w:bCs w:val="false"/>
-          <w:color w:val="00000A"/>
-          <w:sz w:val="24"/>
-          <w:szCs w:val="24"/>
-        </w:rPr>
-        <w:t>7</w:t>
-      </w:r>
-      <w:r>
-        <w:rPr>
-          <w:b w:val="false"/>
-          <w:bCs w:val="false"/>
-          <w:color w:val="00000A"/>
-          <w:sz w:val="24"/>
-          <w:szCs w:val="24"/>
-        </w:rPr>
-        <w:t>06_worjh2.Archeretal2009.SPIN1_OMEN.</w:t>
-      </w:r>
-      <w:r>
-        <w:rPr>
-          <w:b w:val="false"/>
-          <w:bCs w:val="false"/>
-          <w:color w:val="00000A"/>
-          <w:sz w:val="24"/>
-          <w:szCs w:val="24"/>
-        </w:rPr>
-        <w:t>boudreau1997</w:t>
-      </w:r>
-      <w:r>
-        <w:rPr>
-          <w:b w:val="false"/>
-          <w:bCs w:val="false"/>
-          <w:color w:val="00000A"/>
-          <w:sz w:val="24"/>
-          <w:szCs w:val="24"/>
-        </w:rPr>
-        <w:t>_</w:t>
-      </w:r>
-      <w:r>
-        <w:rPr>
-          <w:b w:val="false"/>
-          <w:bCs w:val="false"/>
-          <w:color w:val="00000A"/>
-          <w:sz w:val="24"/>
-          <w:szCs w:val="24"/>
-        </w:rPr>
-        <w:t>10</w:t>
-      </w:r>
-      <w:r>
-        <w:rPr>
-          <w:b w:val="false"/>
-          <w:bCs w:val="false"/>
-          <w:color w:val="00000A"/>
-          <w:sz w:val="24"/>
-          <w:szCs w:val="24"/>
-        </w:rPr>
-        <w:t>0</w:t>
-      </w:r>
-      <w:r>
-        <w:rPr>
-          <w:b w:val="false"/>
-          <w:bCs w:val="false"/>
-          <w:color w:val="00000A"/>
-          <w:sz w:val="24"/>
-          <w:szCs w:val="24"/>
-        </w:rPr>
-        <w:t>_fromrestart</w:t>
-      </w:r>
-      <w:r>
-        <w:rPr>
-          <w:b w:val="false"/>
-          <w:bCs w:val="false"/>
-          <w:color w:val="00000A"/>
-          <w:sz w:val="24"/>
-          <w:szCs w:val="24"/>
-        </w:rPr>
-        <w:t xml:space="preserve"> 2000 EXAMPLE.worjh2.Archeretal2009.SPIN</w:t>
+        <w:t xml:space="preserve"> 2000</w:t>
       </w:r>
     </w:p>
     <w:sectPr>
@@ -21256,7 +21924,9 @@
         <w:tab w:val="left" w:pos="709" w:leader="none"/>
       </w:tabs>
       <w:suppressAutoHyphens w:val="true"/>
+      <w:kinsoku w:val="true"/>
       <w:overflowPunct w:val="true"/>
+      <w:autoSpaceDE w:val="true"/>
       <w:bidi w:val="0"/>
       <w:jc w:val="left"/>
     </w:pPr>

</xml_diff>

<commit_message>
Fortran: use actual burial-rate in main ct call now (instead of sedimentation rate as previously), LaTeX: RESTRUCTURED again - no extra Methodology Section anymore
</commit_message>
<xml_diff>
--- a/FORTRAN_code/cGENIE/1_RUN_commands_PreInd.docx
+++ b/FORTRAN_code/cGENIE/1_RUN_commands_PreInd.docx
@@ -696,8 +696,8 @@
         </w:rPr>
         <w:t xml:space="preserve">USE base-config WITH 8 OCEAN-LEVELS: </w:t>
       </w:r>
-      <w:bookmarkStart w:id="0" w:name="__DdeLink__77_736416807"/>
-      <w:bookmarkStart w:id="1" w:name="__DdeLink__75_736416807"/>
+      <w:bookmarkStart w:id="0" w:name="__DdeLink__75_736416807"/>
+      <w:bookmarkStart w:id="1" w:name="__DdeLink__77_736416807"/>
       <w:bookmarkEnd w:id="0"/>
       <w:bookmarkEnd w:id="1"/>
       <w:r>
@@ -1300,8 +1300,8 @@
         </w:rPr>
         <w:t xml:space="preserve"> DOM/09_OMEN_GENIE_PreInd_March2017 </w:t>
       </w:r>
-      <w:bookmarkStart w:id="3" w:name="Bookmark"/>
-      <w:bookmarkStart w:id="4" w:name="Bookmark1"/>
+      <w:bookmarkStart w:id="3" w:name="Bookmark1"/>
+      <w:bookmarkStart w:id="4" w:name="Bookmark"/>
       <w:r>
         <w:rPr>
           <w:sz w:val="20"/>
@@ -2800,8 +2800,8 @@
         </w:rPr>
         <w:t xml:space="preserve">qsub -j y -o cgenie_output -V -S /bin/bash runmuffin.sh cgenie.eb_go_gs_ac_bg_sg_rg.worjh2.BASES DOM/09_OMEN_GENIE_PreInd_March2017 </w:t>
       </w:r>
-      <w:bookmarkStart w:id="12" w:name="__DdeLink__332_1556355869"/>
-      <w:bookmarkStart w:id="13" w:name="__DdeLink__338_1556355869"/>
+      <w:bookmarkStart w:id="12" w:name="__DdeLink__338_1556355869"/>
+      <w:bookmarkStart w:id="13" w:name="__DdeLink__332_1556355869"/>
       <w:r>
         <w:rPr>
           <w:sz w:val="20"/>
@@ -5622,8 +5622,8 @@
         </w:rPr>
         <w:t>31</w:t>
       </w:r>
-      <w:bookmarkStart w:id="22" w:name="__DdeLink__338_15563558691"/>
-      <w:bookmarkStart w:id="23" w:name="__DdeLink__750_966095155"/>
+      <w:bookmarkStart w:id="22" w:name="__DdeLink__750_966095155"/>
+      <w:bookmarkStart w:id="23" w:name="__DdeLink__338_15563558691"/>
       <w:r>
         <w:rPr>
           <w:sz w:val="20"/>
@@ -6013,8 +6013,8 @@
         </w:rPr>
         <w:t>31</w:t>
       </w:r>
-      <w:bookmarkStart w:id="26" w:name="__DdeLink__338_155635586911"/>
-      <w:bookmarkStart w:id="27" w:name="__DdeLink__756_966095155"/>
+      <w:bookmarkStart w:id="26" w:name="__DdeLink__756_966095155"/>
+      <w:bookmarkStart w:id="27" w:name="__DdeLink__338_155635586911"/>
       <w:r>
         <w:rPr>
           <w:sz w:val="20"/>
@@ -6516,8 +6516,8 @@
         </w:rPr>
         <w:t>0404</w:t>
       </w:r>
-      <w:bookmarkStart w:id="32" w:name="__DdeLink__338_1556355869111"/>
-      <w:bookmarkStart w:id="33" w:name="__DdeLink__763_966095155"/>
+      <w:bookmarkStart w:id="32" w:name="__DdeLink__763_966095155"/>
+      <w:bookmarkStart w:id="33" w:name="__DdeLink__338_1556355869111"/>
       <w:r>
         <w:rPr>
           <w:sz w:val="20"/>
@@ -7731,8 +7731,8 @@
           <w:szCs w:val="14"/>
         </w:rPr>
       </w:pPr>
-      <w:bookmarkStart w:id="46" w:name="__DdeLink__681_385375668"/>
-      <w:bookmarkStart w:id="47" w:name="__DdeLink__463_1469956085111111112"/>
+      <w:bookmarkStart w:id="46" w:name="__DdeLink__463_1469956085111111112"/>
+      <w:bookmarkStart w:id="47" w:name="__DdeLink__681_385375668"/>
       <w:r>
         <w:rPr>
           <w:sz w:val="14"/>
@@ -8744,8 +8744,8 @@
           <w:szCs w:val="20"/>
         </w:rPr>
       </w:pPr>
-      <w:bookmarkStart w:id="58" w:name="__DdeLink__681_3853756681"/>
-      <w:bookmarkStart w:id="59" w:name="__DdeLink__463_14699560851111111121"/>
+      <w:bookmarkStart w:id="58" w:name="__DdeLink__463_14699560851111111121"/>
+      <w:bookmarkStart w:id="59" w:name="__DdeLink__681_3853756681"/>
       <w:r>
         <w:rPr>
           <w:sz w:val="20"/>
@@ -8983,8 +8983,8 @@
         </w:rPr>
         <w:t xml:space="preserve">qsub -j y -o cgenie_output -V -S /bin/bash runmuffin.sh cgenie.eb_go_gs_ac_bg_sg_rg.worjh2.BASES DOM/01_OMEN_GENIE_PreInd_April2017 </w:t>
       </w:r>
-      <w:bookmarkStart w:id="61" w:name="__DdeLink__884_769723922"/>
-      <w:bookmarkStart w:id="62" w:name="__DdeLink__950_1673659679"/>
+      <w:bookmarkStart w:id="61" w:name="__DdeLink__950_1673659679"/>
+      <w:bookmarkStart w:id="62" w:name="__DdeLink__884_769723922"/>
       <w:r>
         <w:rPr>
           <w:b w:val="false"/>
@@ -9074,8 +9074,8 @@
         </w:rPr>
         <w:t>qsub -j y -o cgenie_output -V -S /bin/bash runmuffin.sh cgenie.eb_go_gs_ac_bg_sg_rg.worjh2.BASES DOM/01_OMEN_GENIE_PreInd_April2017 0604_02</w:t>
       </w:r>
-      <w:bookmarkStart w:id="63" w:name="__DdeLink__332_1556355869112"/>
-      <w:bookmarkStart w:id="64" w:name="__DdeLink__338_1556355869112"/>
+      <w:bookmarkStart w:id="63" w:name="__DdeLink__338_1556355869112"/>
+      <w:bookmarkStart w:id="64" w:name="__DdeLink__332_1556355869112"/>
       <w:r>
         <w:rPr>
           <w:sz w:val="20"/>
@@ -9521,8 +9521,8 @@
         </w:rPr>
         <w:t xml:space="preserve">qsub -j y -o cgenie_output -V -S /bin/bash runmuffin.sh cgenie.eb_go_gs_ac_bg_sg_rg.worjh2.BASES DOM/01_OMEN_GENIE_PreInd_April2017 </w:t>
       </w:r>
-      <w:bookmarkStart w:id="67" w:name="__DdeLink__463_1469956085121"/>
-      <w:bookmarkStart w:id="68" w:name="__DdeLink__960_1673659679"/>
+      <w:bookmarkStart w:id="67" w:name="__DdeLink__960_1673659679"/>
+      <w:bookmarkStart w:id="68" w:name="__DdeLink__463_1469956085121"/>
       <w:bookmarkEnd w:id="66"/>
       <w:r>
         <w:rPr>
@@ -10349,8 +10349,8 @@
         </w:rPr>
         <w:t>0804_01</w:t>
       </w:r>
-      <w:bookmarkStart w:id="80" w:name="__DdeLink__888_769723922"/>
-      <w:bookmarkStart w:id="81" w:name="__DdeLink__338_15563558691121"/>
+      <w:bookmarkStart w:id="80" w:name="__DdeLink__338_15563558691121"/>
+      <w:bookmarkStart w:id="81" w:name="__DdeLink__888_769723922"/>
       <w:r>
         <w:rPr>
           <w:sz w:val="20"/>
@@ -10696,8 +10696,8 @@
         </w:rPr>
         <w:t xml:space="preserve">qsub -j y -o cgenie_output -V -S /bin/bash runmuffin.sh cgenie.eb_go_gs_ac_bg_sg_rg.worjh2.BASES DOM/01_OMEN_GENIE_PreInd_April2017 </w:t>
       </w:r>
-      <w:bookmarkStart w:id="82" w:name="__DdeLink__332_155635586911211"/>
-      <w:bookmarkStart w:id="83" w:name="__DdeLink__958_1673659679"/>
+      <w:bookmarkStart w:id="82" w:name="__DdeLink__958_1673659679"/>
+      <w:bookmarkStart w:id="83" w:name="__DdeLink__332_155635586911211"/>
       <w:r>
         <w:rPr>
           <w:sz w:val="20"/>
@@ -10705,8 +10705,8 @@
         </w:rPr>
         <w:t>0804_05</w:t>
       </w:r>
-      <w:bookmarkStart w:id="84" w:name="__DdeLink__892_769723922"/>
-      <w:bookmarkStart w:id="85" w:name="__DdeLink__338_155635586911211"/>
+      <w:bookmarkStart w:id="84" w:name="__DdeLink__338_155635586911211"/>
+      <w:bookmarkStart w:id="85" w:name="__DdeLink__892_769723922"/>
       <w:r>
         <w:rPr>
           <w:sz w:val="20"/>
@@ -11113,8 +11113,8 @@
         </w:rPr>
         <w:t xml:space="preserve">qsub -j y -o cgenie_output -V -S /bin/bash runmuffin.sh cgenie.eb_go_gs_ac_bg_sg_rg.worjh2.BASES DOM/01_OMEN_GENIE_PreInd_April2017 </w:t>
       </w:r>
-      <w:bookmarkStart w:id="88" w:name="__DdeLink__463_146995608511211"/>
-      <w:bookmarkStart w:id="89" w:name="__DdeLink__962_1673659679"/>
+      <w:bookmarkStart w:id="88" w:name="__DdeLink__962_1673659679"/>
+      <w:bookmarkStart w:id="89" w:name="__DdeLink__463_146995608511211"/>
       <w:r>
         <w:rPr>
           <w:sz w:val="20"/>
@@ -11444,10 +11444,10 @@
         </w:rPr>
         <w:t xml:space="preserve">qsub -j y -o cgenie_output -V -S /bin/bash runmuffin.sh cgenie.eb_go_gs_ac_bg_sg_rg.worjh2.BASES DOM/01_OMEN_GENIE_PreInd_April2017 </w:t>
       </w:r>
-      <w:bookmarkStart w:id="94" w:name="__DdeLink__463_1469956085111111211"/>
-      <w:bookmarkStart w:id="95" w:name="__DdeLink__964_1673659679"/>
-      <w:bookmarkStart w:id="96" w:name="__DdeLink__898_769723922"/>
-      <w:bookmarkStart w:id="97" w:name="__DdeLink__900_769723922"/>
+      <w:bookmarkStart w:id="94" w:name="__DdeLink__900_769723922"/>
+      <w:bookmarkStart w:id="95" w:name="__DdeLink__898_769723922"/>
+      <w:bookmarkStart w:id="96" w:name="__DdeLink__964_1673659679"/>
+      <w:bookmarkStart w:id="97" w:name="__DdeLink__463_1469956085111111211"/>
       <w:r>
         <w:rPr>
           <w:sz w:val="20"/>
@@ -11745,8 +11745,8 @@
           <w:szCs w:val="20"/>
         </w:rPr>
       </w:pPr>
-      <w:bookmarkStart w:id="103" w:name="Bookmark5"/>
-      <w:bookmarkStart w:id="104" w:name="__DdeLink__1005_1414296712"/>
+      <w:bookmarkStart w:id="103" w:name="__DdeLink__1005_1414296712"/>
+      <w:bookmarkStart w:id="104" w:name="Bookmark5"/>
       <w:bookmarkEnd w:id="103"/>
       <w:bookmarkEnd w:id="104"/>
       <w:r>
@@ -11759,8 +11759,8 @@
         </w:rPr>
         <w:t xml:space="preserve">qsub -j y -o cgenie_output -V -S /bin/bash runmuffin.sh cgenie.eb_go_gs_ac_bg_sg_rg.worjh2.BASES DOM/01_OMEN_GENIE_PreInd_April2017 </w:t>
       </w:r>
-      <w:bookmarkStart w:id="105" w:name="__DdeLink__906_769723922"/>
-      <w:bookmarkStart w:id="106" w:name="__DdeLink__967_1673659679"/>
+      <w:bookmarkStart w:id="105" w:name="__DdeLink__967_1673659679"/>
+      <w:bookmarkStart w:id="106" w:name="__DdeLink__906_769723922"/>
       <w:r>
         <w:rPr>
           <w:b w:val="false"/>
@@ -12043,8 +12043,8 @@
         </w:rPr>
         <w:t>qsub -j y -o cgenie_output -V -S /bin/bash runmuffin.sh cgenie.eb_go_gs_ac_bg_sg_rg.worjh2.BASES DOM/01_OMEN_GENIE_PreInd_April2017 14</w:t>
       </w:r>
-      <w:bookmarkStart w:id="110" w:name="__DdeLink__463_1469956085112111"/>
-      <w:bookmarkStart w:id="111" w:name="__DdeLink__962_16736596791"/>
+      <w:bookmarkStart w:id="110" w:name="__DdeLink__962_16736596791"/>
+      <w:bookmarkStart w:id="111" w:name="__DdeLink__463_1469956085112111"/>
       <w:r>
         <w:rPr>
           <w:sz w:val="20"/>
@@ -12131,10 +12131,10 @@
         </w:rPr>
         <w:t>qsub -j y -o cgenie_output -V -S /bin/bash runmuffin.sh cgenie.eb_go_gs_ac_bg_sg_rg.worjh2.BASES DOM/01_OMEN_GENIE_PreInd_April2017 14</w:t>
       </w:r>
-      <w:bookmarkStart w:id="113" w:name="__DdeLink__463_14699560851111112111"/>
-      <w:bookmarkStart w:id="114" w:name="__DdeLink__964_16736596791"/>
-      <w:bookmarkStart w:id="115" w:name="__DdeLink__898_7697239221"/>
-      <w:bookmarkStart w:id="116" w:name="__DdeLink__900_7697239221"/>
+      <w:bookmarkStart w:id="113" w:name="__DdeLink__900_7697239221"/>
+      <w:bookmarkStart w:id="114" w:name="__DdeLink__898_7697239221"/>
+      <w:bookmarkStart w:id="115" w:name="__DdeLink__964_16736596791"/>
+      <w:bookmarkStart w:id="116" w:name="__DdeLink__463_14699560851111112111"/>
       <w:r>
         <w:rPr>
           <w:sz w:val="20"/>
@@ -12223,10 +12223,10 @@
         </w:rPr>
         <w:t>qsub -j y -o cgenie_output -V -S /bin/bash runmuffin.sh cgenie.eb_go_gs_ac_bg_sg_rg.worjh2.BASES DOM/01_OMEN_GENIE_PreInd_April2017 14</w:t>
       </w:r>
-      <w:bookmarkStart w:id="118" w:name="__DdeLink__463_146995608511111121111"/>
-      <w:bookmarkStart w:id="119" w:name="__DdeLink__964_167365967911"/>
-      <w:bookmarkStart w:id="120" w:name="__DdeLink__898_76972392211"/>
-      <w:bookmarkStart w:id="121" w:name="__DdeLink__900_76972392211"/>
+      <w:bookmarkStart w:id="118" w:name="__DdeLink__900_76972392211"/>
+      <w:bookmarkStart w:id="119" w:name="__DdeLink__898_76972392211"/>
+      <w:bookmarkStart w:id="120" w:name="__DdeLink__964_167365967911"/>
+      <w:bookmarkStart w:id="121" w:name="__DdeLink__463_146995608511111121111"/>
       <w:r>
         <w:rPr>
           <w:sz w:val="20"/>
@@ -12491,8 +12491,8 @@
           <w:szCs w:val="20"/>
         </w:rPr>
       </w:pPr>
-      <w:bookmarkStart w:id="127" w:name="Bookmark51"/>
-      <w:bookmarkStart w:id="128" w:name="__DdeLink__1005_14142967121"/>
+      <w:bookmarkStart w:id="127" w:name="__DdeLink__1005_14142967121"/>
+      <w:bookmarkStart w:id="128" w:name="Bookmark51"/>
       <w:bookmarkEnd w:id="127"/>
       <w:bookmarkEnd w:id="128"/>
       <w:r>
@@ -12505,8 +12505,8 @@
         </w:rPr>
         <w:t>qsub -j y -o cgenie_output -V -S /bin/bash runmuffin.sh cgenie.eb_go_gs_ac_bg_sg_rg.worjh2.BASES DOM/01_OMEN_GENIE_PreInd_April2017 14</w:t>
       </w:r>
-      <w:bookmarkStart w:id="129" w:name="__DdeLink__906_7697239221"/>
-      <w:bookmarkStart w:id="130" w:name="__DdeLink__967_16736596791"/>
+      <w:bookmarkStart w:id="129" w:name="__DdeLink__967_16736596791"/>
+      <w:bookmarkStart w:id="130" w:name="__DdeLink__906_7697239221"/>
       <w:r>
         <w:rPr>
           <w:b w:val="false"/>
@@ -12692,8 +12692,8 @@
         </w:rPr>
         <w:t>qsub -j y -o cgenie_output -V -S /bin/bash runmuffin.sh cgenie.eb_go_gs_ac_bg_sg_rg.worjh2.BASES DOM/01_OMEN_GENIE_PreInd_April2017 14</w:t>
       </w:r>
-      <w:bookmarkStart w:id="134" w:name="__DdeLink__463_14699560851121111"/>
-      <w:bookmarkStart w:id="135" w:name="__DdeLink__962_167365967911"/>
+      <w:bookmarkStart w:id="134" w:name="__DdeLink__962_167365967911"/>
+      <w:bookmarkStart w:id="135" w:name="__DdeLink__463_14699560851121111"/>
       <w:r>
         <w:rPr>
           <w:sz w:val="20"/>
@@ -12785,8 +12785,8 @@
         </w:rPr>
         <w:t>qsub -j y -o cgenie_output -V -S /bin/bash runmuffin.sh cgenie.eb_go_gs_ac_bg_sg_rg.worjh2.BASES DOM/01_OMEN_GENIE_PreInd_April2017 14</w:t>
       </w:r>
-      <w:bookmarkStart w:id="137" w:name="__DdeLink__463_14699560851121112"/>
-      <w:bookmarkStart w:id="138" w:name="__DdeLink__962_167365967912"/>
+      <w:bookmarkStart w:id="137" w:name="__DdeLink__962_167365967912"/>
+      <w:bookmarkStart w:id="138" w:name="__DdeLink__463_14699560851121112"/>
       <w:r>
         <w:rPr>
           <w:sz w:val="20"/>
@@ -12879,8 +12879,8 @@
         </w:rPr>
         <w:t>qsub -j y -o cgenie_output -V -S /bin/bash runmuffin.sh cgenie.eb_go_gs_ac_bg_sg_rg.worjh2.BASES DOM/01_OMEN_GENIE_PreInd_April2017 14</w:t>
       </w:r>
-      <w:bookmarkStart w:id="141" w:name="__DdeLink__463_146995608511211121"/>
-      <w:bookmarkStart w:id="142" w:name="__DdeLink__962_1673659679121"/>
+      <w:bookmarkStart w:id="141" w:name="__DdeLink__962_1673659679121"/>
+      <w:bookmarkStart w:id="142" w:name="__DdeLink__463_146995608511211121"/>
       <w:r>
         <w:rPr>
           <w:sz w:val="20"/>
@@ -13095,8 +13095,8 @@
         </w:rPr>
         <w:t>24</w:t>
       </w:r>
-      <w:bookmarkStart w:id="145" w:name="__DdeLink__463_14699560851211"/>
-      <w:bookmarkStart w:id="146" w:name="__DdeLink__960_16736596791"/>
+      <w:bookmarkStart w:id="145" w:name="__DdeLink__960_16736596791"/>
+      <w:bookmarkStart w:id="146" w:name="__DdeLink__463_14699560851211"/>
       <w:r>
         <w:rPr>
           <w:sz w:val="20"/>
@@ -13480,10 +13480,10 @@
         </w:rPr>
         <w:t>qsub -j y -o cgenie_output -V -S /bin/bash runmuffin.sh cgenie.eb_go_gs_ac_bg_sg_rg.worjh2.BASES DOM/01_OMEN_GENIE_PreInd_April2017 24</w:t>
       </w:r>
-      <w:bookmarkStart w:id="152" w:name="__DdeLink__463_146995608511111121112"/>
-      <w:bookmarkStart w:id="153" w:name="__DdeLink__964_167365967912"/>
-      <w:bookmarkStart w:id="154" w:name="__DdeLink__898_76972392212"/>
-      <w:bookmarkStart w:id="155" w:name="__DdeLink__900_76972392212"/>
+      <w:bookmarkStart w:id="152" w:name="__DdeLink__900_76972392212"/>
+      <w:bookmarkStart w:id="153" w:name="__DdeLink__898_76972392212"/>
+      <w:bookmarkStart w:id="154" w:name="__DdeLink__964_167365967912"/>
+      <w:bookmarkStart w:id="155" w:name="__DdeLink__463_146995608511111121112"/>
       <w:r>
         <w:rPr>
           <w:sz w:val="20"/>
@@ -13572,10 +13572,10 @@
         </w:rPr>
         <w:t>qsub -j y -o cgenie_output -V -S /bin/bash runmuffin.sh cgenie.eb_go_gs_ac_bg_sg_rg.worjh2.BASES DOM/01_OMEN_GENIE_PreInd_April2017 24</w:t>
       </w:r>
-      <w:bookmarkStart w:id="157" w:name="__DdeLink__463_1469956085111111211111"/>
-      <w:bookmarkStart w:id="158" w:name="__DdeLink__964_1673659679111"/>
-      <w:bookmarkStart w:id="159" w:name="__DdeLink__898_769723922111"/>
-      <w:bookmarkStart w:id="160" w:name="__DdeLink__900_769723922111"/>
+      <w:bookmarkStart w:id="157" w:name="__DdeLink__900_769723922111"/>
+      <w:bookmarkStart w:id="158" w:name="__DdeLink__898_769723922111"/>
+      <w:bookmarkStart w:id="159" w:name="__DdeLink__964_1673659679111"/>
+      <w:bookmarkStart w:id="160" w:name="__DdeLink__463_1469956085111111211111"/>
       <w:r>
         <w:rPr>
           <w:sz w:val="20"/>
@@ -13937,8 +13937,8 @@
         </w:rPr>
       </w:pPr>
       <w:bookmarkStart w:id="168" w:name="__DdeLink__1395_2141813218"/>
-      <w:bookmarkStart w:id="169" w:name="Bookmark511"/>
-      <w:bookmarkStart w:id="170" w:name="__DdeLink__1005_141429671211"/>
+      <w:bookmarkStart w:id="169" w:name="__DdeLink__1005_141429671211"/>
+      <w:bookmarkStart w:id="170" w:name="Bookmark511"/>
       <w:bookmarkEnd w:id="169"/>
       <w:bookmarkEnd w:id="170"/>
       <w:r>
@@ -13951,8 +13951,8 @@
         </w:rPr>
         <w:t>qsub -j y -o cgenie_output -V -S /bin/bash runmuffin.sh cgenie.eb_go_gs_ac_bg_sg_rg.worjh2.BASES DOM/01_OMEN_GENIE_PreInd_April2017 24</w:t>
       </w:r>
-      <w:bookmarkStart w:id="171" w:name="__DdeLink__906_76972392211"/>
-      <w:bookmarkStart w:id="172" w:name="__DdeLink__967_167365967911"/>
+      <w:bookmarkStart w:id="171" w:name="__DdeLink__967_167365967911"/>
+      <w:bookmarkStart w:id="172" w:name="__DdeLink__906_76972392211"/>
       <w:r>
         <w:rPr>
           <w:b w:val="false"/>
@@ -14293,8 +14293,8 @@
         </w:rPr>
         <w:t xml:space="preserve">qsub -j y -o cgenie_output -V -S /bin/bash runmuffin.sh cgenie.eb_go_gs_ac_bg_sg_rg.worjh2.BASES DOM/01_OMEN_GENIE_PreInd_April2017 </w:t>
       </w:r>
-      <w:bookmarkStart w:id="176" w:name="__DdeLink__1428_249681407"/>
-      <w:bookmarkStart w:id="177" w:name="__DdeLink__1390_249681407"/>
+      <w:bookmarkStart w:id="176" w:name="__DdeLink__1390_249681407"/>
+      <w:bookmarkStart w:id="177" w:name="__DdeLink__1428_249681407"/>
       <w:bookmarkEnd w:id="175"/>
       <w:r>
         <w:rPr>
@@ -14380,9 +14380,9 @@
         </w:rPr>
         <w:t xml:space="preserve">qsub -j y -o cgenie_output -V -S /bin/bash runmuffin.sh cgenie.eb_go_gs_ac_bg_sg_rg.worjh2.BASES DOM/01_OMEN_GENIE_PreInd_April2017 </w:t>
       </w:r>
-      <w:bookmarkStart w:id="179" w:name="__DdeLink__1415_249681407"/>
+      <w:bookmarkStart w:id="179" w:name="__DdeLink__1452_206046024"/>
       <w:bookmarkStart w:id="180" w:name="__DdeLink__1394_249681407"/>
-      <w:bookmarkStart w:id="181" w:name="__DdeLink__1452_206046024"/>
+      <w:bookmarkStart w:id="181" w:name="__DdeLink__1415_249681407"/>
       <w:bookmarkEnd w:id="178"/>
       <w:r>
         <w:rPr>
@@ -14470,8 +14470,8 @@
         </w:rPr>
         <w:t xml:space="preserve">qsub -j y -o cgenie_output -V -S /bin/bash runmuffin.sh cgenie.eb_go_gs_ac_bg_sg_rg.worjh2.BASES DOM/01_OMEN_GENIE_PreInd_April2017 </w:t>
       </w:r>
-      <w:bookmarkStart w:id="183" w:name="__DdeLink__1417_249681407"/>
-      <w:bookmarkStart w:id="184" w:name="__DdeLink__1396_249681407"/>
+      <w:bookmarkStart w:id="183" w:name="__DdeLink__1396_249681407"/>
+      <w:bookmarkStart w:id="184" w:name="__DdeLink__1417_249681407"/>
       <w:bookmarkEnd w:id="182"/>
       <w:r>
         <w:rPr>
@@ -14557,8 +14557,8 @@
         </w:rPr>
         <w:t xml:space="preserve">qsub -j y -o cgenie_output -V -S /bin/bash runmuffin.sh cgenie.eb_go_gs_ac_bg_sg_rg.worjh2.BASES DOM/01_OMEN_GENIE_PreInd_April2017 </w:t>
       </w:r>
-      <w:bookmarkStart w:id="186" w:name="__DdeLink__1420_249681407"/>
-      <w:bookmarkStart w:id="187" w:name="__DdeLink__1398_249681407"/>
+      <w:bookmarkStart w:id="186" w:name="__DdeLink__1398_249681407"/>
+      <w:bookmarkStart w:id="187" w:name="__DdeLink__1420_249681407"/>
       <w:bookmarkEnd w:id="185"/>
       <w:r>
         <w:rPr>
@@ -14662,8 +14662,8 @@
         </w:rPr>
         <w:t xml:space="preserve">qsub -j y -o cgenie_output -V -S /bin/bash runmuffin.sh cgenie.eb_go_gs_ac_bg_sg_rg.worjh2.BASES DOM/01_OMEN_GENIE_PreInd_April2017 </w:t>
       </w:r>
-      <w:bookmarkStart w:id="190" w:name="__DdeLink__1422_249681407"/>
-      <w:bookmarkStart w:id="191" w:name="__DdeLink__1400_249681407"/>
+      <w:bookmarkStart w:id="190" w:name="__DdeLink__1400_249681407"/>
+      <w:bookmarkStart w:id="191" w:name="__DdeLink__1422_249681407"/>
       <w:bookmarkEnd w:id="189"/>
       <w:r>
         <w:rPr>
@@ -14750,9 +14750,9 @@
         </w:rPr>
         <w:t xml:space="preserve">qsub -j y -o cgenie_output -V -S /bin/bash runmuffin.sh cgenie.eb_go_gs_ac_bg_sg_rg.worjh2.BASES DOM/01_OMEN_GENIE_PreInd_April2017 </w:t>
       </w:r>
-      <w:bookmarkStart w:id="193" w:name="__DdeLink__1426_249681407"/>
+      <w:bookmarkStart w:id="193" w:name="__DdeLink__1392_249681407"/>
       <w:bookmarkStart w:id="194" w:name="__DdeLink__1424_249681407"/>
-      <w:bookmarkStart w:id="195" w:name="__DdeLink__1392_249681407"/>
+      <w:bookmarkStart w:id="195" w:name="__DdeLink__1426_249681407"/>
       <w:bookmarkEnd w:id="192"/>
       <w:r>
         <w:rPr>
@@ -14864,8 +14864,8 @@
         </w:rPr>
         <w:t xml:space="preserve">qsub -j y -o cgenie_output -V -S /bin/bash runmuffin.sh cgenie.eb_go_gs_ac_bg_sg_rg.worjh2.BASES DOM/01_OMEN_GENIE_PreInd_April2017 </w:t>
       </w:r>
-      <w:bookmarkStart w:id="197" w:name="__DdeLink__1432_249681407"/>
-      <w:bookmarkStart w:id="198" w:name="__DdeLink__1404_249681407"/>
+      <w:bookmarkStart w:id="197" w:name="__DdeLink__1404_249681407"/>
+      <w:bookmarkStart w:id="198" w:name="__DdeLink__1432_249681407"/>
       <w:bookmarkEnd w:id="196"/>
       <w:r>
         <w:rPr>
@@ -14951,8 +14951,8 @@
         </w:rPr>
         <w:t xml:space="preserve">qsub -j y -o cgenie_output -V -S /bin/bash runmuffin.sh cgenie.eb_go_gs_ac_bg_sg_rg.worjh2.BASES DOM/01_OMEN_GENIE_PreInd_April2017 </w:t>
       </w:r>
-      <w:bookmarkStart w:id="200" w:name="__DdeLink__1434_249681407"/>
-      <w:bookmarkStart w:id="201" w:name="__DdeLink__1409_249681407"/>
+      <w:bookmarkStart w:id="200" w:name="__DdeLink__1409_249681407"/>
+      <w:bookmarkStart w:id="201" w:name="__DdeLink__1434_249681407"/>
       <w:bookmarkEnd w:id="199"/>
       <w:r>
         <w:rPr>
@@ -15038,8 +15038,8 @@
         </w:rPr>
         <w:t xml:space="preserve">qsub -j y -o cgenie_output -V -S /bin/bash runmuffin.sh cgenie.eb_go_gs_ac_bg_sg_rg.worjh2.BASES DOM/01_OMEN_GENIE_PreInd_April2017 </w:t>
       </w:r>
-      <w:bookmarkStart w:id="203" w:name="__DdeLink__1436_249681407"/>
-      <w:bookmarkStart w:id="204" w:name="__DdeLink__1411_249681407"/>
+      <w:bookmarkStart w:id="203" w:name="__DdeLink__1411_249681407"/>
+      <w:bookmarkStart w:id="204" w:name="__DdeLink__1436_249681407"/>
       <w:bookmarkEnd w:id="202"/>
       <w:r>
         <w:rPr>
@@ -15125,8 +15125,8 @@
         </w:rPr>
         <w:t xml:space="preserve">qsub -j y -o cgenie_output -V -S /bin/bash runmuffin.sh cgenie.eb_go_gs_ac_bg_sg_rg.worjh2.BASES DOM/01_OMEN_GENIE_PreInd_April2017 </w:t>
       </w:r>
-      <w:bookmarkStart w:id="206" w:name="__DdeLink__1438_249681407"/>
-      <w:bookmarkStart w:id="207" w:name="__DdeLink__1413_249681407"/>
+      <w:bookmarkStart w:id="206" w:name="__DdeLink__1413_249681407"/>
+      <w:bookmarkStart w:id="207" w:name="__DdeLink__1438_249681407"/>
       <w:bookmarkEnd w:id="205"/>
       <w:r>
         <w:rPr>
@@ -15215,8 +15215,8 @@
         </w:rPr>
         <w:t xml:space="preserve">qsub -j y -o cgenie_output -V -S /bin/bash runmuffin.sh cgenie.eb_go_gs_ac_bg_sg_rg.worjh2.BASES DOM/01_OMEN_GENIE_PreInd_April2017 </w:t>
       </w:r>
-      <w:bookmarkStart w:id="209" w:name="__DdeLink__1430_249681407"/>
-      <w:bookmarkStart w:id="210" w:name="__DdeLink__1406_249681407"/>
+      <w:bookmarkStart w:id="209" w:name="__DdeLink__1406_249681407"/>
+      <w:bookmarkStart w:id="210" w:name="__DdeLink__1430_249681407"/>
       <w:r>
         <w:rPr>
           <w:color w:val="00000A"/>
@@ -16247,8 +16247,8 @@
         </w:rPr>
         <w:t xml:space="preserve">qsub -j y -o cgenie_log -V -S /bin/bash </w:t>
       </w:r>
-      <w:bookmarkStart w:id="218" w:name="__DdeLink__1508_1328585516"/>
-      <w:bookmarkStart w:id="219" w:name="__DdeLink__1527_1328585516"/>
+      <w:bookmarkStart w:id="218" w:name="__DdeLink__1527_1328585516"/>
+      <w:bookmarkStart w:id="219" w:name="__DdeLink__1508_1328585516"/>
       <w:r>
         <w:rPr>
           <w:b w:val="false"/>
@@ -19240,8 +19240,8 @@
         </w:rPr>
         <w:t xml:space="preserve">qsub -j y -o cgenie_log -V -S /bin/bash </w:t>
       </w:r>
-      <w:bookmarkStart w:id="227" w:name="__DdeLink__1508_13285855161"/>
-      <w:bookmarkStart w:id="228" w:name="__DdeLink__1527_13285855161"/>
+      <w:bookmarkStart w:id="227" w:name="__DdeLink__1527_13285855161"/>
+      <w:bookmarkStart w:id="228" w:name="__DdeLink__1508_13285855161"/>
       <w:r>
         <w:rPr>
           <w:b w:val="false"/>
@@ -26851,27 +26851,7 @@
           <w:sz w:val="28"/>
           <w:szCs w:val="28"/>
         </w:rPr>
-        <w:t>##  1</w:t>
-      </w:r>
-      <w:r>
-        <w:rPr>
-          <w:b/>
-          <w:bCs/>
-          <w:color w:val="00000A"/>
-          <w:sz w:val="28"/>
-          <w:szCs w:val="28"/>
-        </w:rPr>
-        <w:t>4</w:t>
-      </w:r>
-      <w:r>
-        <w:rPr>
-          <w:b/>
-          <w:bCs/>
-          <w:color w:val="00000A"/>
-          <w:sz w:val="28"/>
-          <w:szCs w:val="28"/>
-        </w:rPr>
-        <w:t>.06.2017 ##</w:t>
+        <w:t>##  14.06.2017 ##</w:t>
       </w:r>
     </w:p>
     <w:p>
@@ -26981,27 +26961,7 @@
           <w:sz w:val="24"/>
           <w:szCs w:val="24"/>
         </w:rPr>
-        <w:t xml:space="preserve">qsub -j y -o cgenie_log -V -S /bin/bash runmuffin.sh cgenie.eb_go_gs_ac_bg_sg_rg.worjh2.BASES DOM/02_OMEN_GENIE_PreInd_June2017  </w:t>
-      </w:r>
-      <w:r>
-        <w:rPr>
-          <w:b w:val="false"/>
-          <w:bCs w:val="false"/>
-          <w:color w:val="00000A"/>
-          <w:sz w:val="24"/>
-          <w:szCs w:val="24"/>
-        </w:rPr>
-        <w:t>1406_01_Archeretal2009_OMEN.inv_k1_0.024_k2ord_8</w:t>
-      </w:r>
-      <w:r>
-        <w:rPr>
-          <w:b w:val="false"/>
-          <w:bCs w:val="false"/>
-          <w:color w:val="00000A"/>
-          <w:sz w:val="24"/>
-          <w:szCs w:val="24"/>
-        </w:rPr>
-        <w:t xml:space="preserve"> 2000 EXAMPLE.worjh2.Archeretal2009.SPIN</w:t>
+        <w:t>qsub -j y -o cgenie_log -V -S /bin/bash runmuffin.sh cgenie.eb_go_gs_ac_bg_sg_rg.worjh2.BASES DOM/02_OMEN_GENIE_PreInd_June2017  1406_01_Archeretal2009_OMEN.inv_k1_0.024_k2ord_8 2000 EXAMPLE.worjh2.Archeretal2009.SPIN</w:t>
       </w:r>
     </w:p>
     <w:p>
@@ -27451,17 +27411,7 @@
           <w:sz w:val="24"/>
           <w:szCs w:val="24"/>
         </w:rPr>
-        <w:t xml:space="preserve">qsub -j y -o cgenie_log -V -S /bin/bash </w:t>
-      </w:r>
-      <w:r>
-        <w:rPr>
-          <w:b w:val="false"/>
-          <w:bCs w:val="false"/>
-          <w:color w:val="00000A"/>
-          <w:sz w:val="24"/>
-          <w:szCs w:val="24"/>
-        </w:rPr>
-        <w:t>runmuffin.sh cgenie.eb_go_gs_ac_bg_sg_rg.worjh2.BASES DOM/02_OMEN_GENIE_PreInd_June2017 1406_23_Archeretal2009_OMEN.inv_k1_0.02_k2ord_4 2000 EXAMPLE.worjh2.Archeretal2009.SPIN</w:t>
+        <w:t>qsub -j y -o cgenie_log -V -S /bin/bash runmuffin.sh cgenie.eb_go_gs_ac_bg_sg_rg.worjh2.BASES DOM/02_OMEN_GENIE_PreInd_June2017 1406_23_Archeretal2009_OMEN.inv_k1_0.02_k2ord_4 2000 EXAMPLE.worjh2.Archeretal2009.SPIN</w:t>
       </w:r>
     </w:p>
     <w:p>
@@ -27973,27 +27923,7 @@
           <w:sz w:val="24"/>
           <w:szCs w:val="24"/>
         </w:rPr>
-        <w:t>qsub -j y -o cgenie_log -V -S /bin/bash runmuffin.sh cgenie.eb_go_gs_ac_bg_sg_rg.worjh2.BASES DOM/02_OMEN_GENIE_PreInd_June2017  1406_25_Archeretal2009_OMEN.inv_k1_0.04_k2ord_</w:t>
-      </w:r>
-      <w:r>
-        <w:rPr>
-          <w:b w:val="false"/>
-          <w:bCs w:val="false"/>
-          <w:color w:val="00000A"/>
-          <w:sz w:val="24"/>
-          <w:szCs w:val="24"/>
-        </w:rPr>
-        <w:t>8 2000 E</w:t>
-      </w:r>
-      <w:r>
-        <w:rPr>
-          <w:b w:val="false"/>
-          <w:bCs w:val="false"/>
-          <w:color w:val="00000A"/>
-          <w:sz w:val="24"/>
-          <w:szCs w:val="24"/>
-        </w:rPr>
-        <w:t xml:space="preserve">XAMPLE.worjh2.Archeretal2009.SPIN  </w:t>
+        <w:t xml:space="preserve">qsub -j y -o cgenie_log -V -S /bin/bash runmuffin.sh cgenie.eb_go_gs_ac_bg_sg_rg.worjh2.BASES DOM/02_OMEN_GENIE_PreInd_June2017  1406_25_Archeretal2009_OMEN.inv_k1_0.04_k2ord_8 2000 EXAMPLE.worjh2.Archeretal2009.SPIN  </w:t>
       </w:r>
     </w:p>
     <w:p>
@@ -28269,27 +28199,7 @@
           <w:sz w:val="24"/>
           <w:szCs w:val="24"/>
         </w:rPr>
-        <w:t>qsub -j y -o cgenie_log -V -S /bin/bash runmuffin.sh cgenie.eb_go_gs_ac_bg_sg_rg.worjh2.BASES DOM/02_OMEN_GENIE_PreInd_June2017  1406_26_Archeretal2009_OMEN.inv_k1_0.05_k2ord_1</w:t>
-      </w:r>
-      <w:r>
-        <w:rPr>
-          <w:b w:val="false"/>
-          <w:bCs w:val="false"/>
-          <w:color w:val="00000A"/>
-          <w:sz w:val="24"/>
-          <w:szCs w:val="24"/>
-        </w:rPr>
-        <w:t>0 2000 E</w:t>
-      </w:r>
-      <w:r>
-        <w:rPr>
-          <w:b w:val="false"/>
-          <w:bCs w:val="false"/>
-          <w:color w:val="00000A"/>
-          <w:sz w:val="24"/>
-          <w:szCs w:val="24"/>
-        </w:rPr>
-        <w:t>XAMPLE.worjh2.Archeretal2009.SPIN</w:t>
+        <w:t>qsub -j y -o cgenie_log -V -S /bin/bash runmuffin.sh cgenie.eb_go_gs_ac_bg_sg_rg.worjh2.BASES DOM/02_OMEN_GENIE_PreInd_June2017  1406_26_Archeretal2009_OMEN.inv_k1_0.05_k2ord_10 2000 EXAMPLE.worjh2.Archeretal2009.SPIN</w:t>
       </w:r>
     </w:p>
     <w:p>
@@ -28776,7 +28686,7 @@
           <w:sz w:val="24"/>
           <w:szCs w:val="24"/>
         </w:rPr>
-        <w:t>####</w:t>
+        <w:t>####15.0</w:t>
       </w:r>
       <w:r>
         <w:rPr>
@@ -28786,13 +28696,9 @@
           <w:sz w:val="24"/>
           <w:szCs w:val="24"/>
         </w:rPr>
-        <w:t>15.09. analyse Boudreau more in depth 2 – 9 orelation between k1 and k2</w:t>
-      </w:r>
-    </w:p>
-    <w:p>
-      <w:pPr>
-        <w:pStyle w:val="Normal"/>
-        <w:jc w:val="center"/>
+        <w:t>6.</w:t>
+      </w:r>
+      <w:r>
         <w:rPr>
           <w:b/>
           <w:bCs/>
@@ -28800,8 +28706,13 @@
           <w:sz w:val="24"/>
           <w:szCs w:val="24"/>
         </w:rPr>
-      </w:pPr>
-      <w:r>
+        <w:t xml:space="preserve"> analyse Boudreau more in depth 2 – 9 orelation between k1 and k2</w:t>
+      </w:r>
+    </w:p>
+    <w:p>
+      <w:pPr>
+        <w:pStyle w:val="Normal"/>
+        <w:jc w:val="center"/>
         <w:rPr>
           <w:b/>
           <w:bCs/>
@@ -28809,6 +28720,15 @@
           <w:sz w:val="24"/>
           <w:szCs w:val="24"/>
         </w:rPr>
+      </w:pPr>
+      <w:r>
+        <w:rPr>
+          <w:b/>
+          <w:bCs/>
+          <w:color w:val="00000A"/>
+          <w:sz w:val="24"/>
+          <w:szCs w:val="24"/>
+        </w:rPr>
         <w:t>#### use upper 5cm instead of 10cm for calculated OM wt%:</w:t>
       </w:r>
     </w:p>
@@ -28894,18 +28814,530 @@
           <w:sz w:val="24"/>
           <w:szCs w:val="24"/>
         </w:rPr>
-        <w:t xml:space="preserve">qsub -j y -o cgenie_log -V -S /bin/bash runmuffin.sh cgenie.eb_go_gs_ac_bg_sg_rg.worjh2.BASES DOM/02_OMEN_GENIE_PreInd_June2017  </w:t>
-      </w:r>
-      <w:r>
-        <w:rPr>
-          <w:b w:val="false"/>
-          <w:bCs w:val="false"/>
-          <w:color w:val="00000A"/>
-          <w:sz w:val="24"/>
-          <w:szCs w:val="24"/>
-        </w:rPr>
-        <w:t>1506_01_Archeretal2009_OMEN.boudreau1997_2_fromrestart_5cm</w:t>
-      </w:r>
+        <w:t>qsub -j y -o cgenie_log -V -S /bin/bash runmuffin.sh cgenie.eb_go_gs_ac_bg_sg_rg.worjh2.BASES DOM/02_OMEN_GENIE_PreInd_June2017  1506_01_Archeretal2009_OMEN.boudreau1997_2_fromrestart_5cm 2000  EXAMPLE.worjh2.Archeretal2009.SPIN</w:t>
+      </w:r>
+    </w:p>
+    <w:p>
+      <w:pPr>
+        <w:pStyle w:val="Normal"/>
+        <w:jc w:val="left"/>
+        <w:rPr>
+          <w:b w:val="false"/>
+          <w:bCs w:val="false"/>
+          <w:sz w:val="24"/>
+          <w:szCs w:val="24"/>
+        </w:rPr>
+      </w:pPr>
+      <w:r>
+        <w:rPr>
+          <w:b w:val="false"/>
+          <w:bCs w:val="false"/>
+          <w:sz w:val="24"/>
+          <w:szCs w:val="24"/>
+        </w:rPr>
+      </w:r>
+    </w:p>
+    <w:p>
+      <w:pPr>
+        <w:pStyle w:val="Normal"/>
+        <w:jc w:val="left"/>
+        <w:rPr>
+          <w:b w:val="false"/>
+          <w:bCs w:val="false"/>
+          <w:sz w:val="24"/>
+          <w:szCs w:val="24"/>
+        </w:rPr>
+      </w:pPr>
+      <w:r>
+        <w:rPr>
+          <w:b w:val="false"/>
+          <w:bCs w:val="false"/>
+          <w:sz w:val="24"/>
+          <w:szCs w:val="24"/>
+        </w:rPr>
+        <w:t>02) Boudreau using k2 = k1/3</w:t>
+      </w:r>
+    </w:p>
+    <w:p>
+      <w:pPr>
+        <w:pStyle w:val="Normal"/>
+        <w:jc w:val="left"/>
+        <w:rPr>
+          <w:b w:val="false"/>
+          <w:bCs w:val="false"/>
+          <w:sz w:val="24"/>
+          <w:szCs w:val="24"/>
+        </w:rPr>
+      </w:pPr>
+      <w:r>
+        <w:rPr>
+          <w:b w:val="false"/>
+          <w:bCs w:val="false"/>
+          <w:sz w:val="24"/>
+          <w:szCs w:val="24"/>
+        </w:rPr>
+        <w:t>4132</w:t>
+      </w:r>
+    </w:p>
+    <w:p>
+      <w:pPr>
+        <w:pStyle w:val="Normal"/>
+        <w:jc w:val="left"/>
+        <w:rPr>
+          <w:b w:val="false"/>
+          <w:bCs w:val="false"/>
+          <w:color w:val="00000A"/>
+          <w:sz w:val="24"/>
+          <w:szCs w:val="24"/>
+        </w:rPr>
+      </w:pPr>
+      <w:r>
+        <w:rPr>
+          <w:b w:val="false"/>
+          <w:bCs w:val="false"/>
+          <w:color w:val="00000A"/>
+          <w:sz w:val="24"/>
+          <w:szCs w:val="24"/>
+        </w:rPr>
+        <w:t>qsub -j y -o cgenie_log -V -S /bin/bash runmuffin.sh cgenie.eb_go_gs_ac_bg_sg_rg.worjh2.BASES DOM/02_OMEN_GENIE_PreInd_June2017  1506_02_Archeretal2009_OMEN.boudreau1997_3_fromrestart_5cm 2000  EXAMPLE.worjh2.Archeretal2009.SPIN</w:t>
+      </w:r>
+    </w:p>
+    <w:p>
+      <w:pPr>
+        <w:pStyle w:val="Normal"/>
+        <w:jc w:val="left"/>
+        <w:rPr>
+          <w:b w:val="false"/>
+          <w:bCs w:val="false"/>
+          <w:sz w:val="24"/>
+          <w:szCs w:val="24"/>
+        </w:rPr>
+      </w:pPr>
+      <w:r>
+        <w:rPr>
+          <w:b w:val="false"/>
+          <w:bCs w:val="false"/>
+          <w:sz w:val="24"/>
+          <w:szCs w:val="24"/>
+        </w:rPr>
+      </w:r>
+    </w:p>
+    <w:p>
+      <w:pPr>
+        <w:pStyle w:val="Normal"/>
+        <w:jc w:val="left"/>
+        <w:rPr>
+          <w:b w:val="false"/>
+          <w:bCs w:val="false"/>
+          <w:sz w:val="24"/>
+          <w:szCs w:val="24"/>
+        </w:rPr>
+      </w:pPr>
+      <w:r>
+        <w:rPr>
+          <w:b w:val="false"/>
+          <w:bCs w:val="false"/>
+          <w:sz w:val="24"/>
+          <w:szCs w:val="24"/>
+        </w:rPr>
+        <w:t>03) Boudreau using k2 = k1/4</w:t>
+      </w:r>
+    </w:p>
+    <w:p>
+      <w:pPr>
+        <w:pStyle w:val="Normal"/>
+        <w:jc w:val="left"/>
+        <w:rPr>
+          <w:b w:val="false"/>
+          <w:bCs w:val="false"/>
+          <w:sz w:val="24"/>
+          <w:szCs w:val="24"/>
+        </w:rPr>
+      </w:pPr>
+      <w:r>
+        <w:rPr>
+          <w:b w:val="false"/>
+          <w:bCs w:val="false"/>
+          <w:sz w:val="24"/>
+          <w:szCs w:val="24"/>
+        </w:rPr>
+        <w:t>4133</w:t>
+      </w:r>
+    </w:p>
+    <w:p>
+      <w:pPr>
+        <w:pStyle w:val="Normal"/>
+        <w:jc w:val="left"/>
+        <w:rPr>
+          <w:b w:val="false"/>
+          <w:bCs w:val="false"/>
+          <w:color w:val="00000A"/>
+          <w:sz w:val="24"/>
+          <w:szCs w:val="24"/>
+        </w:rPr>
+      </w:pPr>
+      <w:r>
+        <w:rPr>
+          <w:b w:val="false"/>
+          <w:bCs w:val="false"/>
+          <w:color w:val="00000A"/>
+          <w:sz w:val="24"/>
+          <w:szCs w:val="24"/>
+        </w:rPr>
+        <w:t>qsub -j y -o cgenie_log -V -S /bin/bash runmuffin.sh cgenie.eb_go_gs_ac_bg_sg_rg.worjh2.BASES DOM/02_OMEN_GENIE_PreInd_June2017  1506_03_Archeretal2009_OMEN.boudreau1997_4_fromrestart_5cm 2000  EXAMPLE.worjh2.Archeretal2009.SPIN</w:t>
+      </w:r>
+    </w:p>
+    <w:p>
+      <w:pPr>
+        <w:pStyle w:val="Normal"/>
+        <w:jc w:val="left"/>
+        <w:rPr>
+          <w:b w:val="false"/>
+          <w:bCs w:val="false"/>
+          <w:sz w:val="24"/>
+          <w:szCs w:val="24"/>
+        </w:rPr>
+      </w:pPr>
+      <w:r>
+        <w:rPr>
+          <w:b w:val="false"/>
+          <w:bCs w:val="false"/>
+          <w:sz w:val="24"/>
+          <w:szCs w:val="24"/>
+        </w:rPr>
+      </w:r>
+    </w:p>
+    <w:p>
+      <w:pPr>
+        <w:pStyle w:val="Normal"/>
+        <w:jc w:val="left"/>
+        <w:rPr>
+          <w:b w:val="false"/>
+          <w:bCs w:val="false"/>
+          <w:sz w:val="24"/>
+          <w:szCs w:val="24"/>
+        </w:rPr>
+      </w:pPr>
+      <w:r>
+        <w:rPr>
+          <w:b w:val="false"/>
+          <w:bCs w:val="false"/>
+          <w:sz w:val="24"/>
+          <w:szCs w:val="24"/>
+        </w:rPr>
+        <w:t>04) Boudreau using k2 = k1/6</w:t>
+      </w:r>
+    </w:p>
+    <w:p>
+      <w:pPr>
+        <w:pStyle w:val="Normal"/>
+        <w:jc w:val="left"/>
+        <w:rPr>
+          <w:b w:val="false"/>
+          <w:bCs w:val="false"/>
+          <w:sz w:val="24"/>
+          <w:szCs w:val="24"/>
+        </w:rPr>
+      </w:pPr>
+      <w:r>
+        <w:rPr>
+          <w:b w:val="false"/>
+          <w:bCs w:val="false"/>
+          <w:sz w:val="24"/>
+          <w:szCs w:val="24"/>
+        </w:rPr>
+        <w:t>4134</w:t>
+      </w:r>
+    </w:p>
+    <w:p>
+      <w:pPr>
+        <w:pStyle w:val="Normal"/>
+        <w:jc w:val="left"/>
+        <w:rPr>
+          <w:b w:val="false"/>
+          <w:bCs w:val="false"/>
+          <w:color w:val="00000A"/>
+          <w:sz w:val="24"/>
+          <w:szCs w:val="24"/>
+        </w:rPr>
+      </w:pPr>
+      <w:r>
+        <w:rPr>
+          <w:b w:val="false"/>
+          <w:bCs w:val="false"/>
+          <w:color w:val="00000A"/>
+          <w:sz w:val="24"/>
+          <w:szCs w:val="24"/>
+        </w:rPr>
+        <w:t>qsub -j y -o cgenie_log -V -S /bin/bash runmuffin.sh cgenie.eb_go_gs_ac_bg_sg_rg.worjh2.BASES DOM/02_OMEN_GENIE_PreInd_June2017  1506_04_Archeretal2009_OMEN.boudreau1997_6_fromrestart_5cm 2000  EXAMPLE.worjh2.Archeretal2009.SPIN</w:t>
+      </w:r>
+    </w:p>
+    <w:p>
+      <w:pPr>
+        <w:pStyle w:val="Normal"/>
+        <w:jc w:val="left"/>
+        <w:rPr>
+          <w:b w:val="false"/>
+          <w:bCs w:val="false"/>
+          <w:sz w:val="24"/>
+          <w:szCs w:val="24"/>
+        </w:rPr>
+      </w:pPr>
+      <w:r>
+        <w:rPr>
+          <w:b w:val="false"/>
+          <w:bCs w:val="false"/>
+          <w:sz w:val="24"/>
+          <w:szCs w:val="24"/>
+        </w:rPr>
+      </w:r>
+    </w:p>
+    <w:p>
+      <w:pPr>
+        <w:pStyle w:val="Normal"/>
+        <w:jc w:val="left"/>
+        <w:rPr>
+          <w:b w:val="false"/>
+          <w:bCs w:val="false"/>
+          <w:sz w:val="24"/>
+          <w:szCs w:val="24"/>
+        </w:rPr>
+      </w:pPr>
+      <w:r>
+        <w:rPr>
+          <w:b w:val="false"/>
+          <w:bCs w:val="false"/>
+          <w:sz w:val="24"/>
+          <w:szCs w:val="24"/>
+        </w:rPr>
+        <w:t>05) Boudreau using k2 = k1/7</w:t>
+      </w:r>
+    </w:p>
+    <w:p>
+      <w:pPr>
+        <w:pStyle w:val="Normal"/>
+        <w:jc w:val="left"/>
+        <w:rPr>
+          <w:b w:val="false"/>
+          <w:bCs w:val="false"/>
+          <w:sz w:val="24"/>
+          <w:szCs w:val="24"/>
+        </w:rPr>
+      </w:pPr>
+      <w:r>
+        <w:rPr>
+          <w:b w:val="false"/>
+          <w:bCs w:val="false"/>
+          <w:sz w:val="24"/>
+          <w:szCs w:val="24"/>
+        </w:rPr>
+        <w:t>4135</w:t>
+      </w:r>
+    </w:p>
+    <w:p>
+      <w:pPr>
+        <w:pStyle w:val="Normal"/>
+        <w:jc w:val="left"/>
+        <w:rPr>
+          <w:b w:val="false"/>
+          <w:bCs w:val="false"/>
+          <w:color w:val="00000A"/>
+          <w:sz w:val="24"/>
+          <w:szCs w:val="24"/>
+        </w:rPr>
+      </w:pPr>
+      <w:r>
+        <w:rPr>
+          <w:b w:val="false"/>
+          <w:bCs w:val="false"/>
+          <w:color w:val="00000A"/>
+          <w:sz w:val="24"/>
+          <w:szCs w:val="24"/>
+        </w:rPr>
+        <w:t>qsub -j y -o cgenie_log -V -S /bin/bash runmuffin.sh cgenie.eb_go_gs_ac_bg_sg_rg.worjh2.BASES DOM/02_OMEN_GENIE_PreInd_June2017  1506_05_Archeretal2009_OMEN.boudreau1997_7_fromrestart_5cm 2000  EXAMPLE.worjh2.Archeretal2009.SPIN</w:t>
+      </w:r>
+    </w:p>
+    <w:p>
+      <w:pPr>
+        <w:pStyle w:val="Normal"/>
+        <w:jc w:val="left"/>
+        <w:rPr>
+          <w:b w:val="false"/>
+          <w:bCs w:val="false"/>
+          <w:sz w:val="24"/>
+          <w:szCs w:val="24"/>
+        </w:rPr>
+      </w:pPr>
+      <w:r>
+        <w:rPr>
+          <w:b w:val="false"/>
+          <w:bCs w:val="false"/>
+          <w:sz w:val="24"/>
+          <w:szCs w:val="24"/>
+        </w:rPr>
+      </w:r>
+    </w:p>
+    <w:p>
+      <w:pPr>
+        <w:pStyle w:val="Normal"/>
+        <w:jc w:val="left"/>
+        <w:rPr>
+          <w:b w:val="false"/>
+          <w:bCs w:val="false"/>
+          <w:sz w:val="24"/>
+          <w:szCs w:val="24"/>
+        </w:rPr>
+      </w:pPr>
+      <w:r>
+        <w:rPr>
+          <w:b w:val="false"/>
+          <w:bCs w:val="false"/>
+          <w:sz w:val="24"/>
+          <w:szCs w:val="24"/>
+        </w:rPr>
+        <w:t>06) Boudreau using k2 = k1/8</w:t>
+      </w:r>
+    </w:p>
+    <w:p>
+      <w:pPr>
+        <w:pStyle w:val="Normal"/>
+        <w:jc w:val="left"/>
+        <w:rPr>
+          <w:b w:val="false"/>
+          <w:bCs w:val="false"/>
+          <w:sz w:val="24"/>
+          <w:szCs w:val="24"/>
+        </w:rPr>
+      </w:pPr>
+      <w:r>
+        <w:rPr>
+          <w:b w:val="false"/>
+          <w:bCs w:val="false"/>
+          <w:sz w:val="24"/>
+          <w:szCs w:val="24"/>
+        </w:rPr>
+        <w:t>4136</w:t>
+      </w:r>
+    </w:p>
+    <w:p>
+      <w:pPr>
+        <w:pStyle w:val="Normal"/>
+        <w:jc w:val="left"/>
+        <w:rPr>
+          <w:b w:val="false"/>
+          <w:bCs w:val="false"/>
+          <w:color w:val="00000A"/>
+          <w:sz w:val="24"/>
+          <w:szCs w:val="24"/>
+        </w:rPr>
+      </w:pPr>
+      <w:r>
+        <w:rPr>
+          <w:b w:val="false"/>
+          <w:bCs w:val="false"/>
+          <w:color w:val="00000A"/>
+          <w:sz w:val="24"/>
+          <w:szCs w:val="24"/>
+        </w:rPr>
+        <w:t>qsub -j y -o cgenie_log -V -S /bin/bash runmuffin.sh cgenie.eb_go_gs_ac_bg_sg_rg.worjh2.BASES DOM/02_OMEN_GENIE_PreInd_June2017  1506_06_Archeretal2009_OMEN.boudreau1997_8_fromrestart_5cm 2000  EXAMPLE.worjh2.Archeretal2009.SPIN</w:t>
+      </w:r>
+    </w:p>
+    <w:p>
+      <w:pPr>
+        <w:pStyle w:val="Normal"/>
+        <w:jc w:val="left"/>
+        <w:rPr>
+          <w:b w:val="false"/>
+          <w:bCs w:val="false"/>
+          <w:sz w:val="24"/>
+          <w:szCs w:val="24"/>
+        </w:rPr>
+      </w:pPr>
+      <w:r>
+        <w:rPr>
+          <w:b w:val="false"/>
+          <w:bCs w:val="false"/>
+          <w:sz w:val="24"/>
+          <w:szCs w:val="24"/>
+        </w:rPr>
+      </w:r>
+    </w:p>
+    <w:p>
+      <w:pPr>
+        <w:pStyle w:val="Normal"/>
+        <w:jc w:val="left"/>
+        <w:rPr>
+          <w:b w:val="false"/>
+          <w:bCs w:val="false"/>
+          <w:sz w:val="24"/>
+          <w:szCs w:val="24"/>
+        </w:rPr>
+      </w:pPr>
+      <w:r>
+        <w:rPr>
+          <w:b w:val="false"/>
+          <w:bCs w:val="false"/>
+          <w:sz w:val="24"/>
+          <w:szCs w:val="24"/>
+        </w:rPr>
+        <w:t>07) Boudreau using k2 = k1/9</w:t>
+      </w:r>
+    </w:p>
+    <w:p>
+      <w:pPr>
+        <w:pStyle w:val="Normal"/>
+        <w:jc w:val="left"/>
+        <w:rPr>
+          <w:b w:val="false"/>
+          <w:bCs w:val="false"/>
+          <w:sz w:val="24"/>
+          <w:szCs w:val="24"/>
+        </w:rPr>
+      </w:pPr>
+      <w:r>
+        <w:rPr>
+          <w:b w:val="false"/>
+          <w:bCs w:val="false"/>
+          <w:sz w:val="24"/>
+          <w:szCs w:val="24"/>
+        </w:rPr>
+        <w:t>4137</w:t>
+      </w:r>
+    </w:p>
+    <w:p>
+      <w:pPr>
+        <w:pStyle w:val="Normal"/>
+        <w:jc w:val="left"/>
+        <w:rPr>
+          <w:b w:val="false"/>
+          <w:bCs w:val="false"/>
+          <w:color w:val="00000A"/>
+          <w:sz w:val="24"/>
+          <w:szCs w:val="24"/>
+        </w:rPr>
+      </w:pPr>
+      <w:r>
+        <w:rPr>
+          <w:b w:val="false"/>
+          <w:bCs w:val="false"/>
+          <w:color w:val="00000A"/>
+          <w:sz w:val="24"/>
+          <w:szCs w:val="24"/>
+        </w:rPr>
+        <w:t xml:space="preserve">qsub -j y -o cgenie_log -V -S /bin/bash </w:t>
+      </w:r>
+      <w:bookmarkStart w:id="287" w:name="__DdeLink__2270_1716880481"/>
+      <w:r>
+        <w:rPr>
+          <w:b w:val="false"/>
+          <w:bCs w:val="false"/>
+          <w:color w:val="00000A"/>
+          <w:sz w:val="24"/>
+          <w:szCs w:val="24"/>
+        </w:rPr>
+        <w:t>runmuffin.sh cgenie.eb_go_gs_ac_bg_sg_rg.worjh2.BASES DOM/02_OMEN_GENIE_PreInd_June2017  1506_07_Archeretal2009_OMEN.boudreau1997_9_fromrestart_5cm</w:t>
+      </w:r>
+      <w:bookmarkEnd w:id="287"/>
       <w:r>
         <w:rPr>
           <w:b w:val="false"/>
@@ -28921,601 +29353,231 @@
       <w:pPr>
         <w:pStyle w:val="Normal"/>
         <w:jc w:val="left"/>
-        <w:rPr>
-          <w:b w:val="false"/>
-          <w:bCs w:val="false"/>
-          <w:sz w:val="24"/>
-          <w:szCs w:val="24"/>
-        </w:rPr>
-      </w:pPr>
-      <w:r>
-        <w:rPr>
-          <w:b w:val="false"/>
-          <w:bCs w:val="false"/>
-          <w:sz w:val="24"/>
-          <w:szCs w:val="24"/>
-        </w:rPr>
-      </w:r>
-    </w:p>
-    <w:p>
-      <w:pPr>
-        <w:pStyle w:val="Normal"/>
-        <w:jc w:val="left"/>
-        <w:rPr>
-          <w:b w:val="false"/>
-          <w:bCs w:val="false"/>
-          <w:sz w:val="24"/>
-          <w:szCs w:val="24"/>
-        </w:rPr>
-      </w:pPr>
-      <w:r>
-        <w:rPr>
-          <w:b w:val="false"/>
-          <w:bCs w:val="false"/>
-          <w:sz w:val="24"/>
-          <w:szCs w:val="24"/>
-        </w:rPr>
-        <w:t>02) Boudreau using k2 = k1/3</w:t>
-      </w:r>
-    </w:p>
-    <w:p>
-      <w:pPr>
-        <w:pStyle w:val="Normal"/>
-        <w:jc w:val="left"/>
-        <w:rPr>
-          <w:b w:val="false"/>
-          <w:bCs w:val="false"/>
-          <w:sz w:val="24"/>
-          <w:szCs w:val="24"/>
-        </w:rPr>
-      </w:pPr>
-      <w:r>
-        <w:rPr>
-          <w:b w:val="false"/>
-          <w:bCs w:val="false"/>
-          <w:sz w:val="24"/>
-          <w:szCs w:val="24"/>
-        </w:rPr>
-        <w:t>4132</w:t>
-      </w:r>
-    </w:p>
-    <w:p>
-      <w:pPr>
-        <w:pStyle w:val="Normal"/>
-        <w:jc w:val="left"/>
-        <w:rPr>
-          <w:b w:val="false"/>
-          <w:bCs w:val="false"/>
-          <w:color w:val="00000A"/>
-          <w:sz w:val="24"/>
-          <w:szCs w:val="24"/>
-        </w:rPr>
-      </w:pPr>
-      <w:r>
-        <w:rPr>
-          <w:b w:val="false"/>
-          <w:bCs w:val="false"/>
-          <w:color w:val="00000A"/>
-          <w:sz w:val="24"/>
-          <w:szCs w:val="24"/>
-        </w:rPr>
-        <w:t xml:space="preserve">qsub -j y -o cgenie_log -V -S /bin/bash runmuffin.sh cgenie.eb_go_gs_ac_bg_sg_rg.worjh2.BASES DOM/02_OMEN_GENIE_PreInd_June2017  </w:t>
-      </w:r>
-      <w:r>
-        <w:rPr>
-          <w:b w:val="false"/>
-          <w:bCs w:val="false"/>
-          <w:color w:val="00000A"/>
-          <w:sz w:val="24"/>
-          <w:szCs w:val="24"/>
-        </w:rPr>
-        <w:t>1506_02_Archeretal2009_OMEN.boudreau1997_3_fromrestart_5cm</w:t>
-      </w:r>
-      <w:r>
-        <w:rPr>
-          <w:b w:val="false"/>
-          <w:bCs w:val="false"/>
-          <w:color w:val="00000A"/>
-          <w:sz w:val="24"/>
-          <w:szCs w:val="24"/>
-        </w:rPr>
-        <w:t xml:space="preserve"> 2000  EXAMPLE.worjh2.Archeretal2009.SPIN</w:t>
-      </w:r>
-    </w:p>
-    <w:p>
-      <w:pPr>
-        <w:pStyle w:val="Normal"/>
-        <w:jc w:val="left"/>
-        <w:rPr>
-          <w:b w:val="false"/>
-          <w:bCs w:val="false"/>
-          <w:sz w:val="24"/>
-          <w:szCs w:val="24"/>
-        </w:rPr>
-      </w:pPr>
-      <w:r>
-        <w:rPr>
-          <w:b w:val="false"/>
-          <w:bCs w:val="false"/>
-          <w:sz w:val="24"/>
-          <w:szCs w:val="24"/>
-        </w:rPr>
-      </w:r>
-    </w:p>
-    <w:p>
-      <w:pPr>
-        <w:pStyle w:val="Normal"/>
-        <w:jc w:val="left"/>
-        <w:rPr>
-          <w:b w:val="false"/>
-          <w:bCs w:val="false"/>
-          <w:sz w:val="24"/>
-          <w:szCs w:val="24"/>
-        </w:rPr>
-      </w:pPr>
-      <w:r>
-        <w:rPr>
-          <w:b w:val="false"/>
-          <w:bCs w:val="false"/>
-          <w:sz w:val="24"/>
-          <w:szCs w:val="24"/>
-        </w:rPr>
-        <w:t>03) Boudreau using k2 = k1/4</w:t>
-      </w:r>
-    </w:p>
-    <w:p>
-      <w:pPr>
-        <w:pStyle w:val="Normal"/>
-        <w:jc w:val="left"/>
-        <w:rPr>
-          <w:b w:val="false"/>
-          <w:bCs w:val="false"/>
-          <w:sz w:val="24"/>
-          <w:szCs w:val="24"/>
-        </w:rPr>
-      </w:pPr>
-      <w:r>
-        <w:rPr>
-          <w:b w:val="false"/>
-          <w:bCs w:val="false"/>
-          <w:sz w:val="24"/>
-          <w:szCs w:val="24"/>
-        </w:rPr>
-        <w:t>4133</w:t>
-      </w:r>
-    </w:p>
-    <w:p>
-      <w:pPr>
-        <w:pStyle w:val="Normal"/>
-        <w:jc w:val="left"/>
-        <w:rPr>
-          <w:b w:val="false"/>
-          <w:bCs w:val="false"/>
-          <w:color w:val="00000A"/>
-          <w:sz w:val="24"/>
-          <w:szCs w:val="24"/>
-        </w:rPr>
-      </w:pPr>
-      <w:r>
-        <w:rPr>
-          <w:b w:val="false"/>
-          <w:bCs w:val="false"/>
-          <w:color w:val="00000A"/>
-          <w:sz w:val="24"/>
-          <w:szCs w:val="24"/>
-        </w:rPr>
-        <w:t xml:space="preserve">qsub -j y -o cgenie_log -V -S /bin/bash runmuffin.sh cgenie.eb_go_gs_ac_bg_sg_rg.worjh2.BASES DOM/02_OMEN_GENIE_PreInd_June2017  </w:t>
-      </w:r>
-      <w:r>
-        <w:rPr>
-          <w:b w:val="false"/>
-          <w:bCs w:val="false"/>
-          <w:color w:val="00000A"/>
-          <w:sz w:val="24"/>
-          <w:szCs w:val="24"/>
-        </w:rPr>
-        <w:t>1506_03_Archeretal2009_OMEN.boudreau1997_4_fromrestart_5cm</w:t>
-      </w:r>
-      <w:r>
-        <w:rPr>
-          <w:b w:val="false"/>
-          <w:bCs w:val="false"/>
-          <w:color w:val="00000A"/>
-          <w:sz w:val="24"/>
-          <w:szCs w:val="24"/>
-        </w:rPr>
-        <w:t xml:space="preserve"> 2000  EXAMPLE.worjh2.Archeretal2009.SPIN</w:t>
-      </w:r>
-    </w:p>
-    <w:p>
-      <w:pPr>
-        <w:pStyle w:val="Normal"/>
-        <w:jc w:val="left"/>
-        <w:rPr>
-          <w:b w:val="false"/>
-          <w:bCs w:val="false"/>
-          <w:sz w:val="24"/>
-          <w:szCs w:val="24"/>
-        </w:rPr>
-      </w:pPr>
-      <w:r>
-        <w:rPr>
-          <w:b w:val="false"/>
-          <w:bCs w:val="false"/>
-          <w:sz w:val="24"/>
-          <w:szCs w:val="24"/>
-        </w:rPr>
-      </w:r>
-    </w:p>
-    <w:p>
-      <w:pPr>
-        <w:pStyle w:val="Normal"/>
-        <w:jc w:val="left"/>
-        <w:rPr>
-          <w:b w:val="false"/>
-          <w:bCs w:val="false"/>
-          <w:sz w:val="24"/>
-          <w:szCs w:val="24"/>
-        </w:rPr>
-      </w:pPr>
-      <w:r>
-        <w:rPr>
-          <w:b w:val="false"/>
-          <w:bCs w:val="false"/>
-          <w:sz w:val="24"/>
-          <w:szCs w:val="24"/>
-        </w:rPr>
-        <w:t>04) Boudreau using k2 = k1/6</w:t>
-      </w:r>
-    </w:p>
-    <w:p>
-      <w:pPr>
-        <w:pStyle w:val="Normal"/>
-        <w:jc w:val="left"/>
-        <w:rPr>
-          <w:b w:val="false"/>
-          <w:bCs w:val="false"/>
-          <w:sz w:val="24"/>
-          <w:szCs w:val="24"/>
-        </w:rPr>
-      </w:pPr>
-      <w:r>
-        <w:rPr>
-          <w:b w:val="false"/>
-          <w:bCs w:val="false"/>
-          <w:sz w:val="24"/>
-          <w:szCs w:val="24"/>
-        </w:rPr>
-        <w:t>4134</w:t>
-      </w:r>
-    </w:p>
-    <w:p>
-      <w:pPr>
-        <w:pStyle w:val="Normal"/>
-        <w:jc w:val="left"/>
-        <w:rPr>
-          <w:b w:val="false"/>
-          <w:bCs w:val="false"/>
-          <w:color w:val="00000A"/>
-          <w:sz w:val="24"/>
-          <w:szCs w:val="24"/>
-        </w:rPr>
-      </w:pPr>
-      <w:r>
-        <w:rPr>
-          <w:b w:val="false"/>
-          <w:bCs w:val="false"/>
-          <w:color w:val="00000A"/>
-          <w:sz w:val="24"/>
-          <w:szCs w:val="24"/>
-        </w:rPr>
-        <w:t xml:space="preserve">qsub -j y -o cgenie_log -V -S /bin/bash runmuffin.sh cgenie.eb_go_gs_ac_bg_sg_rg.worjh2.BASES DOM/02_OMEN_GENIE_PreInd_June2017  </w:t>
-      </w:r>
-      <w:r>
-        <w:rPr>
-          <w:b w:val="false"/>
-          <w:bCs w:val="false"/>
-          <w:color w:val="00000A"/>
-          <w:sz w:val="24"/>
-          <w:szCs w:val="24"/>
-        </w:rPr>
-        <w:t>1506_04_Archeretal2009_OMEN.boudreau1997_6_fromrestart_5cm</w:t>
-      </w:r>
-      <w:r>
-        <w:rPr>
-          <w:b w:val="false"/>
-          <w:bCs w:val="false"/>
-          <w:color w:val="00000A"/>
-          <w:sz w:val="24"/>
-          <w:szCs w:val="24"/>
-        </w:rPr>
-        <w:t xml:space="preserve"> 2000  EXAMPLE.worjh2.Archeretal2009.SPIN</w:t>
-      </w:r>
-    </w:p>
-    <w:p>
-      <w:pPr>
-        <w:pStyle w:val="Normal"/>
-        <w:jc w:val="left"/>
-        <w:rPr>
-          <w:b w:val="false"/>
-          <w:bCs w:val="false"/>
-          <w:sz w:val="24"/>
-          <w:szCs w:val="24"/>
-        </w:rPr>
-      </w:pPr>
-      <w:r>
-        <w:rPr>
-          <w:b w:val="false"/>
-          <w:bCs w:val="false"/>
-          <w:sz w:val="24"/>
-          <w:szCs w:val="24"/>
-        </w:rPr>
-      </w:r>
-    </w:p>
-    <w:p>
-      <w:pPr>
-        <w:pStyle w:val="Normal"/>
-        <w:jc w:val="left"/>
-        <w:rPr>
-          <w:b w:val="false"/>
-          <w:bCs w:val="false"/>
-          <w:sz w:val="24"/>
-          <w:szCs w:val="24"/>
-        </w:rPr>
-      </w:pPr>
-      <w:r>
-        <w:rPr>
-          <w:b w:val="false"/>
-          <w:bCs w:val="false"/>
-          <w:sz w:val="24"/>
-          <w:szCs w:val="24"/>
-        </w:rPr>
-        <w:t>05) Boudreau using k2 = k1/7</w:t>
-      </w:r>
-    </w:p>
-    <w:p>
-      <w:pPr>
-        <w:pStyle w:val="Normal"/>
-        <w:jc w:val="left"/>
-        <w:rPr>
-          <w:b w:val="false"/>
-          <w:bCs w:val="false"/>
-          <w:sz w:val="24"/>
-          <w:szCs w:val="24"/>
-        </w:rPr>
-      </w:pPr>
-      <w:r>
-        <w:rPr>
-          <w:b w:val="false"/>
-          <w:bCs w:val="false"/>
-          <w:sz w:val="24"/>
-          <w:szCs w:val="24"/>
-        </w:rPr>
-        <w:t>4135</w:t>
-      </w:r>
-    </w:p>
-    <w:p>
-      <w:pPr>
-        <w:pStyle w:val="Normal"/>
-        <w:jc w:val="left"/>
-        <w:rPr>
-          <w:b w:val="false"/>
-          <w:bCs w:val="false"/>
-          <w:color w:val="00000A"/>
-          <w:sz w:val="24"/>
-          <w:szCs w:val="24"/>
-        </w:rPr>
-      </w:pPr>
-      <w:r>
-        <w:rPr>
-          <w:b w:val="false"/>
-          <w:bCs w:val="false"/>
-          <w:color w:val="00000A"/>
-          <w:sz w:val="24"/>
-          <w:szCs w:val="24"/>
-        </w:rPr>
-        <w:t xml:space="preserve">qsub -j y -o cgenie_log -V -S /bin/bash runmuffin.sh cgenie.eb_go_gs_ac_bg_sg_rg.worjh2.BASES DOM/02_OMEN_GENIE_PreInd_June2017  </w:t>
-      </w:r>
-      <w:r>
-        <w:rPr>
-          <w:b w:val="false"/>
-          <w:bCs w:val="false"/>
-          <w:color w:val="00000A"/>
-          <w:sz w:val="24"/>
-          <w:szCs w:val="24"/>
-        </w:rPr>
-        <w:t>1506_05_Archeretal2009_OMEN.boudreau1997_7_fromrestart_5cm</w:t>
-      </w:r>
-      <w:r>
-        <w:rPr>
-          <w:b w:val="false"/>
-          <w:bCs w:val="false"/>
-          <w:color w:val="00000A"/>
-          <w:sz w:val="24"/>
-          <w:szCs w:val="24"/>
-        </w:rPr>
-        <w:t xml:space="preserve"> 2000  EXAMPLE.worjh2.Archeretal2009.SPIN</w:t>
-      </w:r>
-    </w:p>
-    <w:p>
-      <w:pPr>
-        <w:pStyle w:val="Normal"/>
-        <w:jc w:val="left"/>
-        <w:rPr>
-          <w:b w:val="false"/>
-          <w:bCs w:val="false"/>
-          <w:sz w:val="24"/>
-          <w:szCs w:val="24"/>
-        </w:rPr>
-      </w:pPr>
-      <w:r>
-        <w:rPr>
-          <w:b w:val="false"/>
-          <w:bCs w:val="false"/>
-          <w:sz w:val="24"/>
-          <w:szCs w:val="24"/>
-        </w:rPr>
-      </w:r>
-    </w:p>
-    <w:p>
-      <w:pPr>
-        <w:pStyle w:val="Normal"/>
-        <w:jc w:val="left"/>
-        <w:rPr>
-          <w:b w:val="false"/>
-          <w:bCs w:val="false"/>
-          <w:sz w:val="24"/>
-          <w:szCs w:val="24"/>
-        </w:rPr>
-      </w:pPr>
-      <w:r>
-        <w:rPr>
-          <w:b w:val="false"/>
-          <w:bCs w:val="false"/>
-          <w:sz w:val="24"/>
-          <w:szCs w:val="24"/>
-        </w:rPr>
-        <w:t>06) Boudreau using k2 = k1/8</w:t>
-      </w:r>
-    </w:p>
-    <w:p>
-      <w:pPr>
-        <w:pStyle w:val="Normal"/>
-        <w:jc w:val="left"/>
-        <w:rPr>
-          <w:b w:val="false"/>
-          <w:bCs w:val="false"/>
-          <w:sz w:val="24"/>
-          <w:szCs w:val="24"/>
-        </w:rPr>
-      </w:pPr>
-      <w:r>
-        <w:rPr>
-          <w:b w:val="false"/>
-          <w:bCs w:val="false"/>
-          <w:sz w:val="24"/>
-          <w:szCs w:val="24"/>
-        </w:rPr>
-        <w:t>4136</w:t>
-      </w:r>
-    </w:p>
-    <w:p>
-      <w:pPr>
-        <w:pStyle w:val="Normal"/>
-        <w:jc w:val="left"/>
-        <w:rPr>
-          <w:b w:val="false"/>
-          <w:bCs w:val="false"/>
-          <w:color w:val="00000A"/>
-          <w:sz w:val="24"/>
-          <w:szCs w:val="24"/>
-        </w:rPr>
-      </w:pPr>
-      <w:r>
-        <w:rPr>
-          <w:b w:val="false"/>
-          <w:bCs w:val="false"/>
-          <w:color w:val="00000A"/>
-          <w:sz w:val="24"/>
-          <w:szCs w:val="24"/>
-        </w:rPr>
-        <w:t xml:space="preserve">qsub -j y -o cgenie_log -V -S /bin/bash runmuffin.sh cgenie.eb_go_gs_ac_bg_sg_rg.worjh2.BASES DOM/02_OMEN_GENIE_PreInd_June2017  </w:t>
-      </w:r>
-      <w:r>
-        <w:rPr>
-          <w:b w:val="false"/>
-          <w:bCs w:val="false"/>
-          <w:color w:val="00000A"/>
-          <w:sz w:val="24"/>
-          <w:szCs w:val="24"/>
-        </w:rPr>
-        <w:t>1506_06_Archeretal2009_OMEN.boudreau1997_8_fromrestart_5cm</w:t>
-      </w:r>
-      <w:r>
-        <w:rPr>
-          <w:b w:val="false"/>
-          <w:bCs w:val="false"/>
-          <w:color w:val="00000A"/>
-          <w:sz w:val="24"/>
-          <w:szCs w:val="24"/>
-        </w:rPr>
-        <w:t xml:space="preserve"> 2000  EXAMPLE.worjh2.Archeretal2009.SPIN</w:t>
-      </w:r>
-    </w:p>
-    <w:p>
-      <w:pPr>
-        <w:pStyle w:val="Normal"/>
-        <w:jc w:val="left"/>
-        <w:rPr>
-          <w:b w:val="false"/>
-          <w:bCs w:val="false"/>
-          <w:sz w:val="24"/>
-          <w:szCs w:val="24"/>
-        </w:rPr>
-      </w:pPr>
-      <w:r>
-        <w:rPr>
-          <w:b w:val="false"/>
-          <w:bCs w:val="false"/>
-          <w:sz w:val="24"/>
-          <w:szCs w:val="24"/>
-        </w:rPr>
-      </w:r>
-    </w:p>
-    <w:p>
-      <w:pPr>
-        <w:pStyle w:val="Normal"/>
-        <w:jc w:val="left"/>
-        <w:rPr>
-          <w:b w:val="false"/>
-          <w:bCs w:val="false"/>
-          <w:sz w:val="24"/>
-          <w:szCs w:val="24"/>
-        </w:rPr>
-      </w:pPr>
-      <w:r>
-        <w:rPr>
-          <w:b w:val="false"/>
-          <w:bCs w:val="false"/>
-          <w:sz w:val="24"/>
-          <w:szCs w:val="24"/>
-        </w:rPr>
-        <w:t>07) Boudreau using k2 = k1/9</w:t>
-      </w:r>
-    </w:p>
-    <w:p>
-      <w:pPr>
-        <w:pStyle w:val="Normal"/>
-        <w:jc w:val="left"/>
-        <w:rPr>
-          <w:b w:val="false"/>
-          <w:bCs w:val="false"/>
-          <w:sz w:val="24"/>
-          <w:szCs w:val="24"/>
-        </w:rPr>
-      </w:pPr>
-      <w:r>
-        <w:rPr>
-          <w:b w:val="false"/>
-          <w:bCs w:val="false"/>
-          <w:sz w:val="24"/>
-          <w:szCs w:val="24"/>
-        </w:rPr>
-        <w:t>4137</w:t>
-      </w:r>
-    </w:p>
-    <w:p>
-      <w:pPr>
-        <w:pStyle w:val="Normal"/>
-        <w:jc w:val="left"/>
-        <w:rPr>
-          <w:b w:val="false"/>
-          <w:bCs w:val="false"/>
-          <w:color w:val="00000A"/>
-          <w:sz w:val="24"/>
-          <w:szCs w:val="24"/>
-        </w:rPr>
-      </w:pPr>
+        <w:rPr/>
+      </w:pPr>
+      <w:r>
+        <w:rPr/>
+      </w:r>
+    </w:p>
+    <w:p>
+      <w:pPr>
+        <w:pStyle w:val="Normal"/>
+        <w:pageBreakBefore/>
+        <w:jc w:val="center"/>
+        <w:rPr>
+          <w:b/>
+          <w:bCs/>
+          <w:color w:val="00000A"/>
+          <w:sz w:val="24"/>
+          <w:szCs w:val="24"/>
+        </w:rPr>
+      </w:pPr>
+      <w:r>
+        <w:rPr>
+          <w:b/>
+          <w:bCs/>
+          <w:color w:val="00000A"/>
+          <w:sz w:val="24"/>
+          <w:szCs w:val="24"/>
+        </w:rPr>
+        <w:t>####1</w:t>
+      </w:r>
+      <w:r>
+        <w:rPr>
+          <w:b/>
+          <w:bCs/>
+          <w:color w:val="00000A"/>
+          <w:sz w:val="24"/>
+          <w:szCs w:val="24"/>
+        </w:rPr>
+        <w:t>2</w:t>
+      </w:r>
+      <w:r>
+        <w:rPr>
+          <w:b/>
+          <w:bCs/>
+          <w:color w:val="00000A"/>
+          <w:sz w:val="24"/>
+          <w:szCs w:val="24"/>
+        </w:rPr>
+        <w:t>.0</w:t>
+      </w:r>
+      <w:r>
+        <w:rPr>
+          <w:b/>
+          <w:bCs/>
+          <w:color w:val="00000A"/>
+          <w:sz w:val="24"/>
+          <w:szCs w:val="24"/>
+        </w:rPr>
+        <w:t>7.</w:t>
+      </w:r>
+      <w:r>
+        <w:rPr>
+          <w:b/>
+          <w:bCs/>
+          <w:color w:val="00000A"/>
+          <w:sz w:val="24"/>
+          <w:szCs w:val="24"/>
+        </w:rPr>
+        <w:t xml:space="preserve"> </w:t>
+      </w:r>
+      <w:r>
+        <w:rPr>
+          <w:b/>
+          <w:bCs/>
+          <w:color w:val="00000A"/>
+          <w:sz w:val="24"/>
+          <w:szCs w:val="24"/>
+        </w:rPr>
+        <w:t>COMPARE OLD/NEW sedimentation rate (see Andy Email: 11.07.2017)</w:t>
+      </w:r>
+    </w:p>
+    <w:p>
+      <w:pPr>
+        <w:pStyle w:val="Normal"/>
+        <w:jc w:val="center"/>
+        <w:rPr>
+          <w:b/>
+          <w:bCs/>
+          <w:color w:val="00000A"/>
+          <w:sz w:val="24"/>
+          <w:szCs w:val="24"/>
+        </w:rPr>
+      </w:pPr>
+      <w:r>
+        <w:rPr>
+          <w:b/>
+          <w:bCs/>
+          <w:color w:val="00000A"/>
+          <w:sz w:val="24"/>
+          <w:szCs w:val="24"/>
+        </w:rPr>
+        <w:t xml:space="preserve">#### </w:t>
+      </w:r>
+      <w:r>
+        <w:rPr>
+          <w:b/>
+          <w:bCs/>
+          <w:color w:val="00000A"/>
+          <w:sz w:val="24"/>
+          <w:szCs w:val="24"/>
+        </w:rPr>
+        <w:t>ALSO</w:t>
+      </w:r>
+      <w:r>
+        <w:rPr>
+          <w:b/>
+          <w:bCs/>
+          <w:color w:val="00000A"/>
+          <w:sz w:val="24"/>
+          <w:szCs w:val="24"/>
+        </w:rPr>
+        <w:t xml:space="preserve"> upper 5cm instead of 10cm for calculated OM wt%:</w:t>
+      </w:r>
+    </w:p>
+    <w:p>
+      <w:pPr>
+        <w:pStyle w:val="Normal"/>
+        <w:jc w:val="center"/>
+        <w:rPr>
+          <w:b w:val="false"/>
+          <w:bCs w:val="false"/>
+          <w:sz w:val="24"/>
+          <w:szCs w:val="24"/>
+        </w:rPr>
+      </w:pPr>
+      <w:r>
+        <w:rPr>
+          <w:b w:val="false"/>
+          <w:bCs w:val="false"/>
+          <w:sz w:val="24"/>
+          <w:szCs w:val="24"/>
+        </w:rPr>
+      </w:r>
+    </w:p>
+    <w:p>
+      <w:pPr>
+        <w:pStyle w:val="Normal"/>
+        <w:jc w:val="left"/>
+        <w:rPr>
+          <w:b w:val="false"/>
+          <w:bCs w:val="false"/>
+          <w:sz w:val="24"/>
+          <w:szCs w:val="24"/>
+        </w:rPr>
+      </w:pPr>
+      <w:r>
+        <w:rPr>
+          <w:b w:val="false"/>
+          <w:bCs w:val="false"/>
+          <w:sz w:val="24"/>
+          <w:szCs w:val="24"/>
+        </w:rPr>
+        <w:t>0</w:t>
+      </w:r>
+      <w:r>
+        <w:rPr>
+          <w:b w:val="false"/>
+          <w:bCs w:val="false"/>
+          <w:sz w:val="24"/>
+          <w:szCs w:val="24"/>
+        </w:rPr>
+        <w:t>1</w:t>
+      </w:r>
+      <w:r>
+        <w:rPr>
+          <w:b w:val="false"/>
+          <w:bCs w:val="false"/>
+          <w:sz w:val="24"/>
+          <w:szCs w:val="24"/>
+        </w:rPr>
+        <w:t>) Boudreau using k2 = k1/</w:t>
+      </w:r>
+      <w:r>
+        <w:rPr>
+          <w:b w:val="false"/>
+          <w:bCs w:val="false"/>
+          <w:sz w:val="24"/>
+          <w:szCs w:val="24"/>
+        </w:rPr>
+        <w:t>25</w:t>
+      </w:r>
+    </w:p>
+    <w:p>
+      <w:pPr>
+        <w:pStyle w:val="Normal"/>
+        <w:jc w:val="left"/>
+        <w:rPr>
+          <w:b w:val="false"/>
+          <w:bCs w:val="false"/>
+          <w:sz w:val="24"/>
+          <w:szCs w:val="24"/>
+        </w:rPr>
+      </w:pPr>
+      <w:r>
+        <w:rPr>
+          <w:b w:val="false"/>
+          <w:bCs w:val="false"/>
+          <w:sz w:val="24"/>
+          <w:szCs w:val="24"/>
+        </w:rPr>
+        <w:t>4232</w:t>
+      </w:r>
+    </w:p>
+    <w:p>
+      <w:pPr>
+        <w:pStyle w:val="Normal"/>
+        <w:jc w:val="left"/>
+        <w:rPr>
+          <w:b w:val="false"/>
+          <w:bCs w:val="false"/>
+          <w:color w:val="00000A"/>
+          <w:sz w:val="24"/>
+          <w:szCs w:val="24"/>
+        </w:rPr>
+      </w:pPr>
+      <w:bookmarkStart w:id="288" w:name="__DdeLink__2251_2146996912"/>
       <w:r>
         <w:rPr>
           <w:b w:val="false"/>
@@ -29526,37 +29588,16 @@
         </w:rPr>
         <w:t xml:space="preserve">qsub -j y -o cgenie_log -V -S /bin/bash </w:t>
       </w:r>
-      <w:bookmarkStart w:id="287" w:name="__DdeLink__2270_1716880481"/>
-      <w:r>
-        <w:rPr>
-          <w:b w:val="false"/>
-          <w:bCs w:val="false"/>
-          <w:color w:val="00000A"/>
-          <w:sz w:val="24"/>
-          <w:szCs w:val="24"/>
-        </w:rPr>
-        <w:t xml:space="preserve">runmuffin.sh cgenie.eb_go_gs_ac_bg_sg_rg.worjh2.BASES DOM/02_OMEN_GENIE_PreInd_June2017  </w:t>
-      </w:r>
-      <w:r>
-        <w:rPr>
-          <w:b w:val="false"/>
-          <w:bCs w:val="false"/>
-          <w:color w:val="00000A"/>
-          <w:sz w:val="24"/>
-          <w:szCs w:val="24"/>
-        </w:rPr>
-        <w:t>1506_07_Archeretal2009_OMEN.boudreau1997_9_fromrestart_5cm</w:t>
-      </w:r>
-      <w:bookmarkEnd w:id="287"/>
-      <w:r>
-        <w:rPr>
-          <w:b w:val="false"/>
-          <w:bCs w:val="false"/>
-          <w:color w:val="00000A"/>
-          <w:sz w:val="24"/>
-          <w:szCs w:val="24"/>
-        </w:rPr>
-        <w:t xml:space="preserve"> 2000  EXAMPLE.worjh2.Archeretal2009.SPIN</w:t>
+      <w:bookmarkEnd w:id="288"/>
+      <w:r>
+        <w:rPr>
+          <w:b w:val="false"/>
+          <w:bCs w:val="false"/>
+          <w:color w:val="00000A"/>
+          <w:sz w:val="24"/>
+          <w:szCs w:val="24"/>
+        </w:rPr>
+        <w:t>runmuffin.sh cgenie.eb_go_gs_ac_bg_sg_rg.worjh2.BASES DOM/03_OMEN_GENIE_PreInd_July2017 1207_Archer_Boudreau_TEST_old_w 2000 EXAMPLE.worjh2.Archeretal2009.SPIN</w:t>
       </w:r>
     </w:p>
     <w:p>
@@ -29615,7 +29656,7 @@
         <w:tab w:val="left" w:pos="709" w:leader="none"/>
       </w:tabs>
       <w:suppressAutoHyphens w:val="true"/>
-      <w:overflowPunct w:val="true"/>
+      <w:overflowPunct w:val="false"/>
       <w:bidi w:val="0"/>
       <w:jc w:val="left"/>
     </w:pPr>

</xml_diff>

<commit_message>
LaTeX: made figure compare Invariant&Boudreau Matlab: use real burial rate when plotting GENIE output
</commit_message>
<xml_diff>
--- a/FORTRAN_code/cGENIE/1_RUN_commands_PreInd.docx
+++ b/FORTRAN_code/cGENIE/1_RUN_commands_PreInd.docx
@@ -696,8 +696,8 @@
         </w:rPr>
         <w:t xml:space="preserve">USE base-config WITH 8 OCEAN-LEVELS: </w:t>
       </w:r>
-      <w:bookmarkStart w:id="0" w:name="__DdeLink__77_736416807"/>
-      <w:bookmarkStart w:id="1" w:name="__DdeLink__75_736416807"/>
+      <w:bookmarkStart w:id="0" w:name="__DdeLink__75_736416807"/>
+      <w:bookmarkStart w:id="1" w:name="__DdeLink__77_736416807"/>
       <w:bookmarkEnd w:id="0"/>
       <w:bookmarkEnd w:id="1"/>
       <w:r>
@@ -1300,8 +1300,8 @@
         </w:rPr>
         <w:t xml:space="preserve"> DOM/09_OMEN_GENIE_PreInd_March2017 </w:t>
       </w:r>
-      <w:bookmarkStart w:id="3" w:name="Bookmark"/>
-      <w:bookmarkStart w:id="4" w:name="Bookmark1"/>
+      <w:bookmarkStart w:id="3" w:name="Bookmark1"/>
+      <w:bookmarkStart w:id="4" w:name="Bookmark"/>
       <w:r>
         <w:rPr>
           <w:sz w:val="20"/>
@@ -2800,8 +2800,8 @@
         </w:rPr>
         <w:t xml:space="preserve">qsub -j y -o cgenie_output -V -S /bin/bash runmuffin.sh cgenie.eb_go_gs_ac_bg_sg_rg.worjh2.BASES DOM/09_OMEN_GENIE_PreInd_March2017 </w:t>
       </w:r>
-      <w:bookmarkStart w:id="12" w:name="__DdeLink__332_1556355869"/>
-      <w:bookmarkStart w:id="13" w:name="__DdeLink__338_1556355869"/>
+      <w:bookmarkStart w:id="12" w:name="__DdeLink__338_1556355869"/>
+      <w:bookmarkStart w:id="13" w:name="__DdeLink__332_1556355869"/>
       <w:r>
         <w:rPr>
           <w:sz w:val="20"/>
@@ -5622,8 +5622,8 @@
         </w:rPr>
         <w:t>31</w:t>
       </w:r>
-      <w:bookmarkStart w:id="22" w:name="__DdeLink__338_15563558691"/>
-      <w:bookmarkStart w:id="23" w:name="__DdeLink__750_966095155"/>
+      <w:bookmarkStart w:id="22" w:name="__DdeLink__750_966095155"/>
+      <w:bookmarkStart w:id="23" w:name="__DdeLink__338_15563558691"/>
       <w:r>
         <w:rPr>
           <w:sz w:val="20"/>
@@ -6013,8 +6013,8 @@
         </w:rPr>
         <w:t>31</w:t>
       </w:r>
-      <w:bookmarkStart w:id="26" w:name="__DdeLink__338_155635586911"/>
-      <w:bookmarkStart w:id="27" w:name="__DdeLink__756_966095155"/>
+      <w:bookmarkStart w:id="26" w:name="__DdeLink__756_966095155"/>
+      <w:bookmarkStart w:id="27" w:name="__DdeLink__338_155635586911"/>
       <w:r>
         <w:rPr>
           <w:sz w:val="20"/>
@@ -6516,8 +6516,8 @@
         </w:rPr>
         <w:t>0404</w:t>
       </w:r>
-      <w:bookmarkStart w:id="32" w:name="__DdeLink__338_1556355869111"/>
-      <w:bookmarkStart w:id="33" w:name="__DdeLink__763_966095155"/>
+      <w:bookmarkStart w:id="32" w:name="__DdeLink__763_966095155"/>
+      <w:bookmarkStart w:id="33" w:name="__DdeLink__338_1556355869111"/>
       <w:r>
         <w:rPr>
           <w:sz w:val="20"/>
@@ -7731,8 +7731,8 @@
           <w:szCs w:val="14"/>
         </w:rPr>
       </w:pPr>
-      <w:bookmarkStart w:id="46" w:name="__DdeLink__681_385375668"/>
-      <w:bookmarkStart w:id="47" w:name="__DdeLink__463_1469956085111111112"/>
+      <w:bookmarkStart w:id="46" w:name="__DdeLink__463_1469956085111111112"/>
+      <w:bookmarkStart w:id="47" w:name="__DdeLink__681_385375668"/>
       <w:r>
         <w:rPr>
           <w:sz w:val="14"/>
@@ -8744,8 +8744,8 @@
           <w:szCs w:val="20"/>
         </w:rPr>
       </w:pPr>
-      <w:bookmarkStart w:id="58" w:name="__DdeLink__681_3853756681"/>
-      <w:bookmarkStart w:id="59" w:name="__DdeLink__463_14699560851111111121"/>
+      <w:bookmarkStart w:id="58" w:name="__DdeLink__463_14699560851111111121"/>
+      <w:bookmarkStart w:id="59" w:name="__DdeLink__681_3853756681"/>
       <w:r>
         <w:rPr>
           <w:sz w:val="20"/>
@@ -8983,8 +8983,8 @@
         </w:rPr>
         <w:t xml:space="preserve">qsub -j y -o cgenie_output -V -S /bin/bash runmuffin.sh cgenie.eb_go_gs_ac_bg_sg_rg.worjh2.BASES DOM/01_OMEN_GENIE_PreInd_April2017 </w:t>
       </w:r>
-      <w:bookmarkStart w:id="61" w:name="__DdeLink__884_769723922"/>
-      <w:bookmarkStart w:id="62" w:name="__DdeLink__950_1673659679"/>
+      <w:bookmarkStart w:id="61" w:name="__DdeLink__950_1673659679"/>
+      <w:bookmarkStart w:id="62" w:name="__DdeLink__884_769723922"/>
       <w:r>
         <w:rPr>
           <w:b w:val="false"/>
@@ -9074,8 +9074,8 @@
         </w:rPr>
         <w:t>qsub -j y -o cgenie_output -V -S /bin/bash runmuffin.sh cgenie.eb_go_gs_ac_bg_sg_rg.worjh2.BASES DOM/01_OMEN_GENIE_PreInd_April2017 0604_02</w:t>
       </w:r>
-      <w:bookmarkStart w:id="63" w:name="__DdeLink__332_1556355869112"/>
-      <w:bookmarkStart w:id="64" w:name="__DdeLink__338_1556355869112"/>
+      <w:bookmarkStart w:id="63" w:name="__DdeLink__338_1556355869112"/>
+      <w:bookmarkStart w:id="64" w:name="__DdeLink__332_1556355869112"/>
       <w:r>
         <w:rPr>
           <w:sz w:val="20"/>
@@ -9521,8 +9521,8 @@
         </w:rPr>
         <w:t xml:space="preserve">qsub -j y -o cgenie_output -V -S /bin/bash runmuffin.sh cgenie.eb_go_gs_ac_bg_sg_rg.worjh2.BASES DOM/01_OMEN_GENIE_PreInd_April2017 </w:t>
       </w:r>
-      <w:bookmarkStart w:id="67" w:name="__DdeLink__463_1469956085121"/>
-      <w:bookmarkStart w:id="68" w:name="__DdeLink__960_1673659679"/>
+      <w:bookmarkStart w:id="67" w:name="__DdeLink__960_1673659679"/>
+      <w:bookmarkStart w:id="68" w:name="__DdeLink__463_1469956085121"/>
       <w:bookmarkEnd w:id="66"/>
       <w:r>
         <w:rPr>
@@ -10349,8 +10349,8 @@
         </w:rPr>
         <w:t>0804_01</w:t>
       </w:r>
-      <w:bookmarkStart w:id="80" w:name="__DdeLink__888_769723922"/>
-      <w:bookmarkStart w:id="81" w:name="__DdeLink__338_15563558691121"/>
+      <w:bookmarkStart w:id="80" w:name="__DdeLink__338_15563558691121"/>
+      <w:bookmarkStart w:id="81" w:name="__DdeLink__888_769723922"/>
       <w:r>
         <w:rPr>
           <w:sz w:val="20"/>
@@ -10696,8 +10696,8 @@
         </w:rPr>
         <w:t xml:space="preserve">qsub -j y -o cgenie_output -V -S /bin/bash runmuffin.sh cgenie.eb_go_gs_ac_bg_sg_rg.worjh2.BASES DOM/01_OMEN_GENIE_PreInd_April2017 </w:t>
       </w:r>
-      <w:bookmarkStart w:id="82" w:name="__DdeLink__332_155635586911211"/>
-      <w:bookmarkStart w:id="83" w:name="__DdeLink__958_1673659679"/>
+      <w:bookmarkStart w:id="82" w:name="__DdeLink__958_1673659679"/>
+      <w:bookmarkStart w:id="83" w:name="__DdeLink__332_155635586911211"/>
       <w:r>
         <w:rPr>
           <w:sz w:val="20"/>
@@ -10705,8 +10705,8 @@
         </w:rPr>
         <w:t>0804_05</w:t>
       </w:r>
-      <w:bookmarkStart w:id="84" w:name="__DdeLink__892_769723922"/>
-      <w:bookmarkStart w:id="85" w:name="__DdeLink__338_155635586911211"/>
+      <w:bookmarkStart w:id="84" w:name="__DdeLink__338_155635586911211"/>
+      <w:bookmarkStart w:id="85" w:name="__DdeLink__892_769723922"/>
       <w:r>
         <w:rPr>
           <w:sz w:val="20"/>
@@ -11113,8 +11113,8 @@
         </w:rPr>
         <w:t xml:space="preserve">qsub -j y -o cgenie_output -V -S /bin/bash runmuffin.sh cgenie.eb_go_gs_ac_bg_sg_rg.worjh2.BASES DOM/01_OMEN_GENIE_PreInd_April2017 </w:t>
       </w:r>
-      <w:bookmarkStart w:id="88" w:name="__DdeLink__463_146995608511211"/>
-      <w:bookmarkStart w:id="89" w:name="__DdeLink__962_1673659679"/>
+      <w:bookmarkStart w:id="88" w:name="__DdeLink__962_1673659679"/>
+      <w:bookmarkStart w:id="89" w:name="__DdeLink__463_146995608511211"/>
       <w:r>
         <w:rPr>
           <w:sz w:val="20"/>
@@ -11444,10 +11444,10 @@
         </w:rPr>
         <w:t xml:space="preserve">qsub -j y -o cgenie_output -V -S /bin/bash runmuffin.sh cgenie.eb_go_gs_ac_bg_sg_rg.worjh2.BASES DOM/01_OMEN_GENIE_PreInd_April2017 </w:t>
       </w:r>
-      <w:bookmarkStart w:id="94" w:name="__DdeLink__463_1469956085111111211"/>
-      <w:bookmarkStart w:id="95" w:name="__DdeLink__964_1673659679"/>
-      <w:bookmarkStart w:id="96" w:name="__DdeLink__898_769723922"/>
-      <w:bookmarkStart w:id="97" w:name="__DdeLink__900_769723922"/>
+      <w:bookmarkStart w:id="94" w:name="__DdeLink__900_769723922"/>
+      <w:bookmarkStart w:id="95" w:name="__DdeLink__898_769723922"/>
+      <w:bookmarkStart w:id="96" w:name="__DdeLink__964_1673659679"/>
+      <w:bookmarkStart w:id="97" w:name="__DdeLink__463_1469956085111111211"/>
       <w:r>
         <w:rPr>
           <w:sz w:val="20"/>
@@ -11745,8 +11745,8 @@
           <w:szCs w:val="20"/>
         </w:rPr>
       </w:pPr>
-      <w:bookmarkStart w:id="103" w:name="Bookmark5"/>
-      <w:bookmarkStart w:id="104" w:name="__DdeLink__1005_1414296712"/>
+      <w:bookmarkStart w:id="103" w:name="__DdeLink__1005_1414296712"/>
+      <w:bookmarkStart w:id="104" w:name="Bookmark5"/>
       <w:bookmarkEnd w:id="103"/>
       <w:bookmarkEnd w:id="104"/>
       <w:r>
@@ -11759,8 +11759,8 @@
         </w:rPr>
         <w:t xml:space="preserve">qsub -j y -o cgenie_output -V -S /bin/bash runmuffin.sh cgenie.eb_go_gs_ac_bg_sg_rg.worjh2.BASES DOM/01_OMEN_GENIE_PreInd_April2017 </w:t>
       </w:r>
-      <w:bookmarkStart w:id="105" w:name="__DdeLink__906_769723922"/>
-      <w:bookmarkStart w:id="106" w:name="__DdeLink__967_1673659679"/>
+      <w:bookmarkStart w:id="105" w:name="__DdeLink__967_1673659679"/>
+      <w:bookmarkStart w:id="106" w:name="__DdeLink__906_769723922"/>
       <w:r>
         <w:rPr>
           <w:b w:val="false"/>
@@ -12043,8 +12043,8 @@
         </w:rPr>
         <w:t>qsub -j y -o cgenie_output -V -S /bin/bash runmuffin.sh cgenie.eb_go_gs_ac_bg_sg_rg.worjh2.BASES DOM/01_OMEN_GENIE_PreInd_April2017 14</w:t>
       </w:r>
-      <w:bookmarkStart w:id="110" w:name="__DdeLink__463_1469956085112111"/>
-      <w:bookmarkStart w:id="111" w:name="__DdeLink__962_16736596791"/>
+      <w:bookmarkStart w:id="110" w:name="__DdeLink__962_16736596791"/>
+      <w:bookmarkStart w:id="111" w:name="__DdeLink__463_1469956085112111"/>
       <w:r>
         <w:rPr>
           <w:sz w:val="20"/>
@@ -12131,10 +12131,10 @@
         </w:rPr>
         <w:t>qsub -j y -o cgenie_output -V -S /bin/bash runmuffin.sh cgenie.eb_go_gs_ac_bg_sg_rg.worjh2.BASES DOM/01_OMEN_GENIE_PreInd_April2017 14</w:t>
       </w:r>
-      <w:bookmarkStart w:id="113" w:name="__DdeLink__463_14699560851111112111"/>
-      <w:bookmarkStart w:id="114" w:name="__DdeLink__964_16736596791"/>
-      <w:bookmarkStart w:id="115" w:name="__DdeLink__898_7697239221"/>
-      <w:bookmarkStart w:id="116" w:name="__DdeLink__900_7697239221"/>
+      <w:bookmarkStart w:id="113" w:name="__DdeLink__900_7697239221"/>
+      <w:bookmarkStart w:id="114" w:name="__DdeLink__898_7697239221"/>
+      <w:bookmarkStart w:id="115" w:name="__DdeLink__964_16736596791"/>
+      <w:bookmarkStart w:id="116" w:name="__DdeLink__463_14699560851111112111"/>
       <w:r>
         <w:rPr>
           <w:sz w:val="20"/>
@@ -12223,10 +12223,10 @@
         </w:rPr>
         <w:t>qsub -j y -o cgenie_output -V -S /bin/bash runmuffin.sh cgenie.eb_go_gs_ac_bg_sg_rg.worjh2.BASES DOM/01_OMEN_GENIE_PreInd_April2017 14</w:t>
       </w:r>
-      <w:bookmarkStart w:id="118" w:name="__DdeLink__463_146995608511111121111"/>
-      <w:bookmarkStart w:id="119" w:name="__DdeLink__964_167365967911"/>
-      <w:bookmarkStart w:id="120" w:name="__DdeLink__898_76972392211"/>
-      <w:bookmarkStart w:id="121" w:name="__DdeLink__900_76972392211"/>
+      <w:bookmarkStart w:id="118" w:name="__DdeLink__900_76972392211"/>
+      <w:bookmarkStart w:id="119" w:name="__DdeLink__898_76972392211"/>
+      <w:bookmarkStart w:id="120" w:name="__DdeLink__964_167365967911"/>
+      <w:bookmarkStart w:id="121" w:name="__DdeLink__463_146995608511111121111"/>
       <w:r>
         <w:rPr>
           <w:sz w:val="20"/>
@@ -12491,8 +12491,8 @@
           <w:szCs w:val="20"/>
         </w:rPr>
       </w:pPr>
-      <w:bookmarkStart w:id="127" w:name="Bookmark51"/>
-      <w:bookmarkStart w:id="128" w:name="__DdeLink__1005_14142967121"/>
+      <w:bookmarkStart w:id="127" w:name="__DdeLink__1005_14142967121"/>
+      <w:bookmarkStart w:id="128" w:name="Bookmark51"/>
       <w:bookmarkEnd w:id="127"/>
       <w:bookmarkEnd w:id="128"/>
       <w:r>
@@ -12505,8 +12505,8 @@
         </w:rPr>
         <w:t>qsub -j y -o cgenie_output -V -S /bin/bash runmuffin.sh cgenie.eb_go_gs_ac_bg_sg_rg.worjh2.BASES DOM/01_OMEN_GENIE_PreInd_April2017 14</w:t>
       </w:r>
-      <w:bookmarkStart w:id="129" w:name="__DdeLink__906_7697239221"/>
-      <w:bookmarkStart w:id="130" w:name="__DdeLink__967_16736596791"/>
+      <w:bookmarkStart w:id="129" w:name="__DdeLink__967_16736596791"/>
+      <w:bookmarkStart w:id="130" w:name="__DdeLink__906_7697239221"/>
       <w:r>
         <w:rPr>
           <w:b w:val="false"/>
@@ -12692,8 +12692,8 @@
         </w:rPr>
         <w:t>qsub -j y -o cgenie_output -V -S /bin/bash runmuffin.sh cgenie.eb_go_gs_ac_bg_sg_rg.worjh2.BASES DOM/01_OMEN_GENIE_PreInd_April2017 14</w:t>
       </w:r>
-      <w:bookmarkStart w:id="134" w:name="__DdeLink__463_14699560851121111"/>
-      <w:bookmarkStart w:id="135" w:name="__DdeLink__962_167365967911"/>
+      <w:bookmarkStart w:id="134" w:name="__DdeLink__962_167365967911"/>
+      <w:bookmarkStart w:id="135" w:name="__DdeLink__463_14699560851121111"/>
       <w:r>
         <w:rPr>
           <w:sz w:val="20"/>
@@ -12785,8 +12785,8 @@
         </w:rPr>
         <w:t>qsub -j y -o cgenie_output -V -S /bin/bash runmuffin.sh cgenie.eb_go_gs_ac_bg_sg_rg.worjh2.BASES DOM/01_OMEN_GENIE_PreInd_April2017 14</w:t>
       </w:r>
-      <w:bookmarkStart w:id="137" w:name="__DdeLink__463_14699560851121112"/>
-      <w:bookmarkStart w:id="138" w:name="__DdeLink__962_167365967912"/>
+      <w:bookmarkStart w:id="137" w:name="__DdeLink__962_167365967912"/>
+      <w:bookmarkStart w:id="138" w:name="__DdeLink__463_14699560851121112"/>
       <w:r>
         <w:rPr>
           <w:sz w:val="20"/>
@@ -12879,8 +12879,8 @@
         </w:rPr>
         <w:t>qsub -j y -o cgenie_output -V -S /bin/bash runmuffin.sh cgenie.eb_go_gs_ac_bg_sg_rg.worjh2.BASES DOM/01_OMEN_GENIE_PreInd_April2017 14</w:t>
       </w:r>
-      <w:bookmarkStart w:id="141" w:name="__DdeLink__463_146995608511211121"/>
-      <w:bookmarkStart w:id="142" w:name="__DdeLink__962_1673659679121"/>
+      <w:bookmarkStart w:id="141" w:name="__DdeLink__962_1673659679121"/>
+      <w:bookmarkStart w:id="142" w:name="__DdeLink__463_146995608511211121"/>
       <w:r>
         <w:rPr>
           <w:sz w:val="20"/>
@@ -13095,8 +13095,8 @@
         </w:rPr>
         <w:t>24</w:t>
       </w:r>
-      <w:bookmarkStart w:id="145" w:name="__DdeLink__463_14699560851211"/>
-      <w:bookmarkStart w:id="146" w:name="__DdeLink__960_16736596791"/>
+      <w:bookmarkStart w:id="145" w:name="__DdeLink__960_16736596791"/>
+      <w:bookmarkStart w:id="146" w:name="__DdeLink__463_14699560851211"/>
       <w:r>
         <w:rPr>
           <w:sz w:val="20"/>
@@ -13480,10 +13480,10 @@
         </w:rPr>
         <w:t>qsub -j y -o cgenie_output -V -S /bin/bash runmuffin.sh cgenie.eb_go_gs_ac_bg_sg_rg.worjh2.BASES DOM/01_OMEN_GENIE_PreInd_April2017 24</w:t>
       </w:r>
-      <w:bookmarkStart w:id="152" w:name="__DdeLink__463_146995608511111121112"/>
-      <w:bookmarkStart w:id="153" w:name="__DdeLink__964_167365967912"/>
-      <w:bookmarkStart w:id="154" w:name="__DdeLink__898_76972392212"/>
-      <w:bookmarkStart w:id="155" w:name="__DdeLink__900_76972392212"/>
+      <w:bookmarkStart w:id="152" w:name="__DdeLink__900_76972392212"/>
+      <w:bookmarkStart w:id="153" w:name="__DdeLink__898_76972392212"/>
+      <w:bookmarkStart w:id="154" w:name="__DdeLink__964_167365967912"/>
+      <w:bookmarkStart w:id="155" w:name="__DdeLink__463_146995608511111121112"/>
       <w:r>
         <w:rPr>
           <w:sz w:val="20"/>
@@ -13572,10 +13572,10 @@
         </w:rPr>
         <w:t>qsub -j y -o cgenie_output -V -S /bin/bash runmuffin.sh cgenie.eb_go_gs_ac_bg_sg_rg.worjh2.BASES DOM/01_OMEN_GENIE_PreInd_April2017 24</w:t>
       </w:r>
-      <w:bookmarkStart w:id="157" w:name="__DdeLink__463_1469956085111111211111"/>
-      <w:bookmarkStart w:id="158" w:name="__DdeLink__964_1673659679111"/>
-      <w:bookmarkStart w:id="159" w:name="__DdeLink__898_769723922111"/>
-      <w:bookmarkStart w:id="160" w:name="__DdeLink__900_769723922111"/>
+      <w:bookmarkStart w:id="157" w:name="__DdeLink__900_769723922111"/>
+      <w:bookmarkStart w:id="158" w:name="__DdeLink__898_769723922111"/>
+      <w:bookmarkStart w:id="159" w:name="__DdeLink__964_1673659679111"/>
+      <w:bookmarkStart w:id="160" w:name="__DdeLink__463_1469956085111111211111"/>
       <w:r>
         <w:rPr>
           <w:sz w:val="20"/>
@@ -13937,8 +13937,8 @@
         </w:rPr>
       </w:pPr>
       <w:bookmarkStart w:id="168" w:name="__DdeLink__1395_2141813218"/>
-      <w:bookmarkStart w:id="169" w:name="Bookmark511"/>
-      <w:bookmarkStart w:id="170" w:name="__DdeLink__1005_141429671211"/>
+      <w:bookmarkStart w:id="169" w:name="__DdeLink__1005_141429671211"/>
+      <w:bookmarkStart w:id="170" w:name="Bookmark511"/>
       <w:bookmarkEnd w:id="169"/>
       <w:bookmarkEnd w:id="170"/>
       <w:r>
@@ -13951,8 +13951,8 @@
         </w:rPr>
         <w:t>qsub -j y -o cgenie_output -V -S /bin/bash runmuffin.sh cgenie.eb_go_gs_ac_bg_sg_rg.worjh2.BASES DOM/01_OMEN_GENIE_PreInd_April2017 24</w:t>
       </w:r>
-      <w:bookmarkStart w:id="171" w:name="__DdeLink__906_76972392211"/>
-      <w:bookmarkStart w:id="172" w:name="__DdeLink__967_167365967911"/>
+      <w:bookmarkStart w:id="171" w:name="__DdeLink__967_167365967911"/>
+      <w:bookmarkStart w:id="172" w:name="__DdeLink__906_76972392211"/>
       <w:r>
         <w:rPr>
           <w:b w:val="false"/>
@@ -14293,8 +14293,8 @@
         </w:rPr>
         <w:t xml:space="preserve">qsub -j y -o cgenie_output -V -S /bin/bash runmuffin.sh cgenie.eb_go_gs_ac_bg_sg_rg.worjh2.BASES DOM/01_OMEN_GENIE_PreInd_April2017 </w:t>
       </w:r>
-      <w:bookmarkStart w:id="176" w:name="__DdeLink__1428_249681407"/>
-      <w:bookmarkStart w:id="177" w:name="__DdeLink__1390_249681407"/>
+      <w:bookmarkStart w:id="176" w:name="__DdeLink__1390_249681407"/>
+      <w:bookmarkStart w:id="177" w:name="__DdeLink__1428_249681407"/>
       <w:bookmarkEnd w:id="175"/>
       <w:r>
         <w:rPr>
@@ -14380,9 +14380,9 @@
         </w:rPr>
         <w:t xml:space="preserve">qsub -j y -o cgenie_output -V -S /bin/bash runmuffin.sh cgenie.eb_go_gs_ac_bg_sg_rg.worjh2.BASES DOM/01_OMEN_GENIE_PreInd_April2017 </w:t>
       </w:r>
-      <w:bookmarkStart w:id="179" w:name="__DdeLink__1415_249681407"/>
+      <w:bookmarkStart w:id="179" w:name="__DdeLink__1452_206046024"/>
       <w:bookmarkStart w:id="180" w:name="__DdeLink__1394_249681407"/>
-      <w:bookmarkStart w:id="181" w:name="__DdeLink__1452_206046024"/>
+      <w:bookmarkStart w:id="181" w:name="__DdeLink__1415_249681407"/>
       <w:bookmarkEnd w:id="178"/>
       <w:r>
         <w:rPr>
@@ -14470,8 +14470,8 @@
         </w:rPr>
         <w:t xml:space="preserve">qsub -j y -o cgenie_output -V -S /bin/bash runmuffin.sh cgenie.eb_go_gs_ac_bg_sg_rg.worjh2.BASES DOM/01_OMEN_GENIE_PreInd_April2017 </w:t>
       </w:r>
-      <w:bookmarkStart w:id="183" w:name="__DdeLink__1417_249681407"/>
-      <w:bookmarkStart w:id="184" w:name="__DdeLink__1396_249681407"/>
+      <w:bookmarkStart w:id="183" w:name="__DdeLink__1396_249681407"/>
+      <w:bookmarkStart w:id="184" w:name="__DdeLink__1417_249681407"/>
       <w:bookmarkEnd w:id="182"/>
       <w:r>
         <w:rPr>
@@ -14557,8 +14557,8 @@
         </w:rPr>
         <w:t xml:space="preserve">qsub -j y -o cgenie_output -V -S /bin/bash runmuffin.sh cgenie.eb_go_gs_ac_bg_sg_rg.worjh2.BASES DOM/01_OMEN_GENIE_PreInd_April2017 </w:t>
       </w:r>
-      <w:bookmarkStart w:id="186" w:name="__DdeLink__1420_249681407"/>
-      <w:bookmarkStart w:id="187" w:name="__DdeLink__1398_249681407"/>
+      <w:bookmarkStart w:id="186" w:name="__DdeLink__1398_249681407"/>
+      <w:bookmarkStart w:id="187" w:name="__DdeLink__1420_249681407"/>
       <w:bookmarkEnd w:id="185"/>
       <w:r>
         <w:rPr>
@@ -14662,8 +14662,8 @@
         </w:rPr>
         <w:t xml:space="preserve">qsub -j y -o cgenie_output -V -S /bin/bash runmuffin.sh cgenie.eb_go_gs_ac_bg_sg_rg.worjh2.BASES DOM/01_OMEN_GENIE_PreInd_April2017 </w:t>
       </w:r>
-      <w:bookmarkStart w:id="190" w:name="__DdeLink__1422_249681407"/>
-      <w:bookmarkStart w:id="191" w:name="__DdeLink__1400_249681407"/>
+      <w:bookmarkStart w:id="190" w:name="__DdeLink__1400_249681407"/>
+      <w:bookmarkStart w:id="191" w:name="__DdeLink__1422_249681407"/>
       <w:bookmarkEnd w:id="189"/>
       <w:r>
         <w:rPr>
@@ -14750,9 +14750,9 @@
         </w:rPr>
         <w:t xml:space="preserve">qsub -j y -o cgenie_output -V -S /bin/bash runmuffin.sh cgenie.eb_go_gs_ac_bg_sg_rg.worjh2.BASES DOM/01_OMEN_GENIE_PreInd_April2017 </w:t>
       </w:r>
-      <w:bookmarkStart w:id="193" w:name="__DdeLink__1426_249681407"/>
+      <w:bookmarkStart w:id="193" w:name="__DdeLink__1392_249681407"/>
       <w:bookmarkStart w:id="194" w:name="__DdeLink__1424_249681407"/>
-      <w:bookmarkStart w:id="195" w:name="__DdeLink__1392_249681407"/>
+      <w:bookmarkStart w:id="195" w:name="__DdeLink__1426_249681407"/>
       <w:bookmarkEnd w:id="192"/>
       <w:r>
         <w:rPr>
@@ -14864,8 +14864,8 @@
         </w:rPr>
         <w:t xml:space="preserve">qsub -j y -o cgenie_output -V -S /bin/bash runmuffin.sh cgenie.eb_go_gs_ac_bg_sg_rg.worjh2.BASES DOM/01_OMEN_GENIE_PreInd_April2017 </w:t>
       </w:r>
-      <w:bookmarkStart w:id="197" w:name="__DdeLink__1432_249681407"/>
-      <w:bookmarkStart w:id="198" w:name="__DdeLink__1404_249681407"/>
+      <w:bookmarkStart w:id="197" w:name="__DdeLink__1404_249681407"/>
+      <w:bookmarkStart w:id="198" w:name="__DdeLink__1432_249681407"/>
       <w:bookmarkEnd w:id="196"/>
       <w:r>
         <w:rPr>
@@ -14951,8 +14951,8 @@
         </w:rPr>
         <w:t xml:space="preserve">qsub -j y -o cgenie_output -V -S /bin/bash runmuffin.sh cgenie.eb_go_gs_ac_bg_sg_rg.worjh2.BASES DOM/01_OMEN_GENIE_PreInd_April2017 </w:t>
       </w:r>
-      <w:bookmarkStart w:id="200" w:name="__DdeLink__1434_249681407"/>
-      <w:bookmarkStart w:id="201" w:name="__DdeLink__1409_249681407"/>
+      <w:bookmarkStart w:id="200" w:name="__DdeLink__1409_249681407"/>
+      <w:bookmarkStart w:id="201" w:name="__DdeLink__1434_249681407"/>
       <w:bookmarkEnd w:id="199"/>
       <w:r>
         <w:rPr>
@@ -15038,8 +15038,8 @@
         </w:rPr>
         <w:t xml:space="preserve">qsub -j y -o cgenie_output -V -S /bin/bash runmuffin.sh cgenie.eb_go_gs_ac_bg_sg_rg.worjh2.BASES DOM/01_OMEN_GENIE_PreInd_April2017 </w:t>
       </w:r>
-      <w:bookmarkStart w:id="203" w:name="__DdeLink__1436_249681407"/>
-      <w:bookmarkStart w:id="204" w:name="__DdeLink__1411_249681407"/>
+      <w:bookmarkStart w:id="203" w:name="__DdeLink__1411_249681407"/>
+      <w:bookmarkStart w:id="204" w:name="__DdeLink__1436_249681407"/>
       <w:bookmarkEnd w:id="202"/>
       <w:r>
         <w:rPr>
@@ -15125,8 +15125,8 @@
         </w:rPr>
         <w:t xml:space="preserve">qsub -j y -o cgenie_output -V -S /bin/bash runmuffin.sh cgenie.eb_go_gs_ac_bg_sg_rg.worjh2.BASES DOM/01_OMEN_GENIE_PreInd_April2017 </w:t>
       </w:r>
-      <w:bookmarkStart w:id="206" w:name="__DdeLink__1438_249681407"/>
-      <w:bookmarkStart w:id="207" w:name="__DdeLink__1413_249681407"/>
+      <w:bookmarkStart w:id="206" w:name="__DdeLink__1413_249681407"/>
+      <w:bookmarkStart w:id="207" w:name="__DdeLink__1438_249681407"/>
       <w:bookmarkEnd w:id="205"/>
       <w:r>
         <w:rPr>
@@ -15215,8 +15215,8 @@
         </w:rPr>
         <w:t xml:space="preserve">qsub -j y -o cgenie_output -V -S /bin/bash runmuffin.sh cgenie.eb_go_gs_ac_bg_sg_rg.worjh2.BASES DOM/01_OMEN_GENIE_PreInd_April2017 </w:t>
       </w:r>
-      <w:bookmarkStart w:id="209" w:name="__DdeLink__1430_249681407"/>
-      <w:bookmarkStart w:id="210" w:name="__DdeLink__1406_249681407"/>
+      <w:bookmarkStart w:id="209" w:name="__DdeLink__1406_249681407"/>
+      <w:bookmarkStart w:id="210" w:name="__DdeLink__1430_249681407"/>
       <w:r>
         <w:rPr>
           <w:color w:val="00000A"/>
@@ -16247,8 +16247,8 @@
         </w:rPr>
         <w:t xml:space="preserve">qsub -j y -o cgenie_log -V -S /bin/bash </w:t>
       </w:r>
-      <w:bookmarkStart w:id="218" w:name="__DdeLink__1508_1328585516"/>
-      <w:bookmarkStart w:id="219" w:name="__DdeLink__1527_1328585516"/>
+      <w:bookmarkStart w:id="218" w:name="__DdeLink__1527_1328585516"/>
+      <w:bookmarkStart w:id="219" w:name="__DdeLink__1508_1328585516"/>
       <w:r>
         <w:rPr>
           <w:b w:val="false"/>
@@ -19240,8 +19240,8 @@
         </w:rPr>
         <w:t xml:space="preserve">qsub -j y -o cgenie_log -V -S /bin/bash </w:t>
       </w:r>
-      <w:bookmarkStart w:id="227" w:name="__DdeLink__1508_13285855161"/>
-      <w:bookmarkStart w:id="228" w:name="__DdeLink__1527_13285855161"/>
+      <w:bookmarkStart w:id="227" w:name="__DdeLink__1527_13285855161"/>
+      <w:bookmarkStart w:id="228" w:name="__DdeLink__1508_13285855161"/>
       <w:r>
         <w:rPr>
           <w:b w:val="false"/>
@@ -30136,8 +30136,8 @@
         </w:rPr>
         <w:t xml:space="preserve">qsub -j y -o cgenie_log -V -S /bin/bash runmuffin.sh cgenie.eb_go_gs_ac_bg_sg_rg.worjh2.BASES DOM/03_OMEN_GENIE_PreInd_July2017  </w:t>
       </w:r>
-      <w:bookmarkStart w:id="295" w:name="__DdeLink__2629_352777949"/>
-      <w:bookmarkStart w:id="296" w:name="__DdeLink__2282_7398361281"/>
+      <w:bookmarkStart w:id="295" w:name="__DdeLink__2282_7398361281"/>
+      <w:bookmarkStart w:id="296" w:name="__DdeLink__2629_352777949"/>
       <w:r>
         <w:rPr>
           <w:b w:val="false"/>
@@ -32412,22 +32412,42 @@
         <w:pStyle w:val="Normal"/>
         <w:jc w:val="left"/>
         <w:rPr>
-          <w:b w:val="false"/>
-          <w:bCs w:val="false"/>
-          <w:color w:val="00000A"/>
-          <w:sz w:val="24"/>
-          <w:szCs w:val="24"/>
-        </w:rPr>
-      </w:pPr>
-      <w:r>
-        <w:rPr>
-          <w:b w:val="false"/>
-          <w:bCs w:val="false"/>
-          <w:color w:val="00000A"/>
-          <w:sz w:val="24"/>
-          <w:szCs w:val="24"/>
-        </w:rPr>
-        <w:t>34)  Boudreau relation with depth dependent</w:t>
+          <w:b/>
+          <w:bCs/>
+          <w:color w:val="009900"/>
+          <w:sz w:val="24"/>
+          <w:szCs w:val="24"/>
+        </w:rPr>
+      </w:pPr>
+      <w:r>
+        <w:rPr>
+          <w:b w:val="false"/>
+          <w:bCs w:val="false"/>
+          <w:color w:val="00000A"/>
+          <w:sz w:val="24"/>
+          <w:szCs w:val="24"/>
+        </w:rPr>
+        <w:t xml:space="preserve">34)  Boudreau relation with depth dependent    </w:t>
+      </w:r>
+      <w:r>
+        <w:rPr>
+          <w:b/>
+          <w:bCs/>
+          <w:color w:val="009900"/>
+          <w:sz w:val="24"/>
+          <w:szCs w:val="24"/>
+        </w:rPr>
+        <w:t xml:space="preserve">  </w:t>
+      </w:r>
+      <w:r>
+        <w:rPr>
+          <w:b/>
+          <w:bCs/>
+          <w:color w:val="009900"/>
+          <w:sz w:val="24"/>
+          <w:szCs w:val="24"/>
+        </w:rPr>
+        <w:t>TAKEN FOR GMD</w:t>
       </w:r>
     </w:p>
     <w:p>
@@ -32508,8 +32528,9 @@
         </w:rPr>
         <w:t xml:space="preserve">qsub -j y -o cgenie_log -V -S /bin/bash runmuffin.sh cgenie.eb_go_gs_ac_bg_sg_rg.worjh2.BASES DOM/03_OMEN_GENIE_PreInd_July2017 </w:t>
       </w:r>
-      <w:bookmarkStart w:id="302" w:name="__DdeLink__2034_7288511841"/>
+      <w:bookmarkStart w:id="302" w:name="__DdeLink__2612_735813527"/>
       <w:bookmarkStart w:id="303" w:name="__DdeLink__2488_1443994814"/>
+      <w:bookmarkStart w:id="304" w:name="__DdeLink__2034_7288511841"/>
       <w:r>
         <w:rPr>
           <w:b w:val="false"/>
@@ -32522,6 +32543,7 @@
       </w:r>
       <w:bookmarkEnd w:id="302"/>
       <w:bookmarkEnd w:id="303"/>
+      <w:bookmarkEnd w:id="304"/>
       <w:r>
         <w:rPr>
           <w:b w:val="false"/>
@@ -32581,12 +32603,12 @@
         <w:jc w:val="left"/>
         <w:rPr/>
       </w:pPr>
-      <w:bookmarkStart w:id="304" w:name="__DdeLink__2681_352777949"/>
+      <w:bookmarkStart w:id="305" w:name="__DdeLink__2681_352777949"/>
       <w:r>
         <w:rPr/>
         <w:t>429</w:t>
       </w:r>
-      <w:bookmarkEnd w:id="304"/>
+      <w:bookmarkEnd w:id="305"/>
       <w:r>
         <w:rPr/>
         <w:t>3</w:t>
@@ -32614,9 +32636,9 @@
         </w:rPr>
         <w:t xml:space="preserve">qsub -j y -o cgenie_log -V -S /bin/bash runmuffin.sh cgenie.eb_go_gs_ac_bg_sg_rg.worjh2.BASES DOM/03_OMEN_GENIE_PreInd_July2017  </w:t>
       </w:r>
-      <w:bookmarkStart w:id="305" w:name="__DdeLink__2629_3527779491"/>
-      <w:bookmarkStart w:id="306" w:name="__DdeLink__2282_73983612813"/>
-      <w:bookmarkStart w:id="307" w:name="__DdeLink__2490_1443994814"/>
+      <w:bookmarkStart w:id="306" w:name="__DdeLink__2490_1443994814"/>
+      <w:bookmarkStart w:id="307" w:name="__DdeLink__2282_73983612813"/>
+      <w:bookmarkStart w:id="308" w:name="__DdeLink__2629_3527779491"/>
       <w:r>
         <w:rPr>
           <w:b w:val="false"/>
@@ -32627,9 +32649,9 @@
         </w:rPr>
         <w:t>1507_35_Archeretal2009_OMEN.boudreau1997_2</w:t>
       </w:r>
-      <w:bookmarkEnd w:id="305"/>
       <w:bookmarkEnd w:id="306"/>
       <w:bookmarkEnd w:id="307"/>
+      <w:bookmarkEnd w:id="308"/>
       <w:r>
         <w:rPr>
           <w:b w:val="false"/>
@@ -32705,7 +32727,7 @@
         </w:rPr>
         <w:t xml:space="preserve">qsub -j y -o cgenie_log -V -S /bin/bash runmuffin.sh cgenie.eb_go_gs_ac_bg_sg_rg.worjh2.BASES DOM/03_OMEN_GENIE_PreInd_July2017  </w:t>
       </w:r>
-      <w:bookmarkStart w:id="308" w:name="__DdeLink__2601_1730999754"/>
+      <w:bookmarkStart w:id="309" w:name="__DdeLink__2601_1730999754"/>
       <w:r>
         <w:rPr>
           <w:b w:val="false"/>
@@ -32716,7 +32738,7 @@
         </w:rPr>
         <w:t>1507_36_Archeretal2009_OMEN.boudreau1997_3</w:t>
       </w:r>
-      <w:bookmarkEnd w:id="308"/>
+      <w:bookmarkEnd w:id="309"/>
       <w:r>
         <w:rPr>
           <w:b w:val="false"/>
@@ -32792,8 +32814,8 @@
         </w:rPr>
         <w:t xml:space="preserve">qsub -j y -o cgenie_log -V -S /bin/bash runmuffin.sh cgenie.eb_go_gs_ac_bg_sg_rg.worjh2.BASES DOM/03_OMEN_GENIE_PreInd_July2017  </w:t>
       </w:r>
-      <w:bookmarkStart w:id="309" w:name="__DdeLink__2603_1730999754"/>
       <w:bookmarkStart w:id="310" w:name="__DdeLink__2282_739836128112"/>
+      <w:bookmarkStart w:id="311" w:name="__DdeLink__2603_1730999754"/>
       <w:r>
         <w:rPr>
           <w:b w:val="false"/>
@@ -32804,8 +32826,8 @@
         </w:rPr>
         <w:t>1507_37_Archeretal2009_OMEN.boudreau1997_4</w:t>
       </w:r>
-      <w:bookmarkEnd w:id="309"/>
       <w:bookmarkEnd w:id="310"/>
+      <w:bookmarkEnd w:id="311"/>
       <w:r>
         <w:rPr>
           <w:b w:val="false"/>
@@ -32832,20 +32854,41 @@
         <w:pStyle w:val="Normal"/>
         <w:jc w:val="left"/>
         <w:rPr>
-          <w:b w:val="false"/>
-          <w:bCs w:val="false"/>
-          <w:sz w:val="24"/>
-          <w:szCs w:val="24"/>
-        </w:rPr>
-      </w:pPr>
-      <w:r>
-        <w:rPr>
-          <w:b w:val="false"/>
-          <w:bCs w:val="false"/>
-          <w:sz w:val="24"/>
-          <w:szCs w:val="24"/>
-        </w:rPr>
-        <w:t>38) Boudreau using k2 = k1/5</w:t>
+          <w:b/>
+          <w:bCs/>
+          <w:color w:val="009900"/>
+          <w:sz w:val="24"/>
+          <w:szCs w:val="24"/>
+        </w:rPr>
+      </w:pPr>
+      <w:r>
+        <w:rPr>
+          <w:b w:val="false"/>
+          <w:bCs w:val="false"/>
+          <w:sz w:val="24"/>
+          <w:szCs w:val="24"/>
+        </w:rPr>
+        <w:t xml:space="preserve">38) Boudreau using k2 = k1/5    </w:t>
+      </w:r>
+      <w:r>
+        <w:rPr>
+          <w:b/>
+          <w:bCs/>
+          <w:color w:val="009900"/>
+          <w:sz w:val="24"/>
+          <w:szCs w:val="24"/>
+        </w:rPr>
+        <w:t xml:space="preserve">  </w:t>
+      </w:r>
+      <w:r>
+        <w:rPr>
+          <w:b/>
+          <w:bCs/>
+          <w:color w:val="009900"/>
+          <w:sz w:val="24"/>
+          <w:szCs w:val="24"/>
+        </w:rPr>
+        <w:t>TAKEN FOR GMD</w:t>
       </w:r>
     </w:p>
     <w:p>
@@ -32891,8 +32934,9 @@
         </w:rPr>
         <w:t xml:space="preserve">qsub -j y -o cgenie_log -V -S /bin/bash runmuffin.sh cgenie.eb_go_gs_ac_bg_sg_rg.worjh2.BASES DOM/03_OMEN_GENIE_PreInd_July2017  </w:t>
       </w:r>
-      <w:bookmarkStart w:id="311" w:name="__DdeLink__2605_1730999754"/>
-      <w:bookmarkStart w:id="312" w:name="__DdeLink__2282_7398361282"/>
+      <w:bookmarkStart w:id="312" w:name="__DdeLink__2610_735813527"/>
+      <w:bookmarkStart w:id="313" w:name="__DdeLink__2282_7398361282"/>
+      <w:bookmarkStart w:id="314" w:name="__DdeLink__2605_1730999754"/>
       <w:r>
         <w:rPr>
           <w:b w:val="false"/>
@@ -32903,8 +32947,9 @@
         </w:rPr>
         <w:t>1507_38_Archeretal2009_OMEN.boudreau1997_5</w:t>
       </w:r>
-      <w:bookmarkEnd w:id="311"/>
       <w:bookmarkEnd w:id="312"/>
+      <w:bookmarkEnd w:id="313"/>
+      <w:bookmarkEnd w:id="314"/>
       <w:r>
         <w:rPr>
           <w:b w:val="false"/>
@@ -32990,7 +33035,7 @@
         </w:rPr>
         <w:t xml:space="preserve">qsub -j y -o cgenie_log -V -S /bin/bash runmuffin.sh cgenie.eb_go_gs_ac_bg_sg_rg.worjh2.BASES DOM/03_OMEN_GENIE_PreInd_July2017  </w:t>
       </w:r>
-      <w:bookmarkStart w:id="313" w:name="__DdeLink__2607_1730999754"/>
+      <w:bookmarkStart w:id="315" w:name="__DdeLink__2607_1730999754"/>
       <w:r>
         <w:rPr>
           <w:b w:val="false"/>
@@ -33001,7 +33046,7 @@
         </w:rPr>
         <w:t>1507_39_Archeretal2009_OMEN.boudreau1997_8</w:t>
       </w:r>
-      <w:bookmarkEnd w:id="313"/>
+      <w:bookmarkEnd w:id="315"/>
       <w:r>
         <w:rPr>
           <w:b w:val="false"/>
@@ -33098,7 +33143,7 @@
         </w:rPr>
         <w:t xml:space="preserve">qsub -j y -o cgenie_log -V -S /bin/bash runmuffin.sh cgenie.eb_go_gs_ac_bg_sg_rg.worjh2.BASES DOM/03_OMEN_GENIE_PreInd_July2017  </w:t>
       </w:r>
-      <w:bookmarkStart w:id="314" w:name="__DdeLink__2492_1443994814"/>
+      <w:bookmarkStart w:id="316" w:name="__DdeLink__2492_1443994814"/>
       <w:r>
         <w:rPr>
           <w:b w:val="false"/>
@@ -33109,7 +33154,7 @@
         </w:rPr>
         <w:t>1507_40_Archeretal2009_OMEN.boudreau1997_10</w:t>
       </w:r>
-      <w:bookmarkEnd w:id="314"/>
+      <w:bookmarkEnd w:id="316"/>
       <w:r>
         <w:rPr>
           <w:b w:val="false"/>
@@ -33207,7 +33252,7 @@
         </w:rPr>
         <w:t xml:space="preserve">qsub -j y -o cgenie_log -V -S /bin/bash </w:t>
       </w:r>
-      <w:bookmarkStart w:id="315" w:name="__DdeLink__2665_352777949"/>
+      <w:bookmarkStart w:id="317" w:name="__DdeLink__2665_352777949"/>
       <w:r>
         <w:rPr>
           <w:b w:val="false"/>
@@ -33218,7 +33263,7 @@
         </w:rPr>
         <w:t xml:space="preserve">runmuffin.sh cgenie.eb_go_gs_ac_bg_sg_rg.worjh2.BASES DOM/03_OMEN_GENIE_PreInd_July2017  </w:t>
       </w:r>
-      <w:bookmarkStart w:id="316" w:name="__DdeLink__2282_739836128121"/>
+      <w:bookmarkStart w:id="318" w:name="__DdeLink__2282_739836128121"/>
       <w:r>
         <w:rPr>
           <w:b w:val="false"/>
@@ -33229,7 +33274,7 @@
         </w:rPr>
         <w:t>1507_41_Archeretal2009_OMEN.boudreau1997_25</w:t>
       </w:r>
-      <w:bookmarkEnd w:id="316"/>
+      <w:bookmarkEnd w:id="318"/>
       <w:r>
         <w:rPr>
           <w:b w:val="false"/>
@@ -33240,7 +33285,7 @@
         </w:rPr>
         <w:t xml:space="preserve"> 2000</w:t>
       </w:r>
-      <w:bookmarkEnd w:id="315"/>
+      <w:bookmarkEnd w:id="317"/>
       <w:r>
         <w:rPr>
           <w:b w:val="false"/>
@@ -33326,8 +33371,8 @@
         </w:rPr>
         <w:t xml:space="preserve">qsub -j y -o cgenie_log -V -S /bin/bash runmuffin.sh cgenie.eb_go_gs_ac_bg_sg_rg.worjh2.BASES DOM/03_OMEN_GENIE_PreInd_July2017  </w:t>
       </w:r>
-      <w:bookmarkStart w:id="317" w:name="__DdeLink__2609_1730999754"/>
-      <w:bookmarkStart w:id="318" w:name="__DdeLink__2494_1443994814"/>
+      <w:bookmarkStart w:id="319" w:name="__DdeLink__2494_1443994814"/>
+      <w:bookmarkStart w:id="320" w:name="__DdeLink__2609_1730999754"/>
       <w:r>
         <w:rPr>
           <w:b w:val="false"/>
@@ -33338,8 +33383,8 @@
         </w:rPr>
         <w:t>1507_42_Archeretal2009_OMEN.boudreau1997_50</w:t>
       </w:r>
-      <w:bookmarkEnd w:id="317"/>
-      <w:bookmarkEnd w:id="318"/>
+      <w:bookmarkEnd w:id="319"/>
+      <w:bookmarkEnd w:id="320"/>
       <w:r>
         <w:rPr>
           <w:b w:val="false"/>
@@ -33426,7 +33471,7 @@
         </w:rPr>
         <w:t xml:space="preserve">qsub -j y -o cgenie_log -V -S /bin/bash runmuffin.sh cgenie.eb_go_gs_ac_bg_sg_rg.worjh2.BASES DOM/03_OMEN_GENIE_PreInd_July2017  </w:t>
       </w:r>
-      <w:bookmarkStart w:id="319" w:name="__DdeLink__2496_1443994814"/>
+      <w:bookmarkStart w:id="321" w:name="__DdeLink__2496_1443994814"/>
       <w:r>
         <w:rPr>
           <w:b w:val="false"/>
@@ -33437,7 +33482,7 @@
         </w:rPr>
         <w:t>1507_43_Archeretal2009_OMEN.boudreau1997_100</w:t>
       </w:r>
-      <w:bookmarkEnd w:id="319"/>
+      <w:bookmarkEnd w:id="321"/>
       <w:r>
         <w:rPr>
           <w:b w:val="false"/>
@@ -34033,2005 +34078,2101 @@
         <w:pStyle w:val="Normal"/>
         <w:jc w:val="left"/>
         <w:rPr>
-          <w:b w:val="false"/>
-          <w:bCs w:val="false"/>
-          <w:sz w:val="24"/>
-          <w:szCs w:val="24"/>
-        </w:rPr>
-      </w:pPr>
-      <w:r>
-        <w:rPr>
-          <w:b w:val="false"/>
-          <w:bCs w:val="false"/>
-          <w:sz w:val="24"/>
-          <w:szCs w:val="24"/>
-        </w:rPr>
-        <w:t>4329</w:t>
-      </w:r>
-    </w:p>
-    <w:p>
-      <w:pPr>
-        <w:pStyle w:val="Normal"/>
-        <w:jc w:val="left"/>
-        <w:rPr>
-          <w:b w:val="false"/>
-          <w:bCs w:val="false"/>
-          <w:color w:val="00000A"/>
-          <w:sz w:val="24"/>
-          <w:szCs w:val="24"/>
-        </w:rPr>
-      </w:pPr>
-      <w:r>
-        <w:rPr>
-          <w:b w:val="false"/>
-          <w:bCs w:val="false"/>
-          <w:color w:val="00000A"/>
-          <w:sz w:val="24"/>
-          <w:szCs w:val="24"/>
-        </w:rPr>
-        <w:t xml:space="preserve">qsub -j y -o cgenie_log -V -S /bin/bash runmuffin.sh cgenie.eb_go_gs_ac_bg_sg_rg.worjh2.BASES DOM/03_OMEN_GENIE_PreInd_July2017 </w:t>
-      </w:r>
-      <w:r>
-        <w:rPr>
-          <w:b w:val="false"/>
-          <w:bCs w:val="false"/>
-          <w:sz w:val="24"/>
-          <w:szCs w:val="24"/>
-        </w:rPr>
-        <w:t>1707_07_Archeretal2009_OMEN.inv_k2_0.005_k1_0.015_ord_3</w:t>
-      </w:r>
-      <w:r>
-        <w:rPr>
-          <w:b w:val="false"/>
-          <w:bCs w:val="false"/>
-          <w:color w:val="00000A"/>
-          <w:sz w:val="24"/>
-          <w:szCs w:val="24"/>
-        </w:rPr>
-        <w:t xml:space="preserve"> 20000</w:t>
-      </w:r>
-    </w:p>
-    <w:p>
-      <w:pPr>
-        <w:pStyle w:val="Normal"/>
-        <w:jc w:val="left"/>
-        <w:rPr>
-          <w:b w:val="false"/>
-          <w:bCs w:val="false"/>
-          <w:sz w:val="24"/>
-          <w:szCs w:val="24"/>
-        </w:rPr>
-      </w:pPr>
-      <w:r>
-        <w:rPr>
-          <w:b w:val="false"/>
-          <w:bCs w:val="false"/>
-          <w:sz w:val="24"/>
-          <w:szCs w:val="24"/>
-        </w:rPr>
-      </w:r>
-    </w:p>
-    <w:p>
-      <w:pPr>
-        <w:pStyle w:val="Normal"/>
-        <w:jc w:val="left"/>
-        <w:rPr>
-          <w:b w:val="false"/>
-          <w:bCs w:val="false"/>
-          <w:sz w:val="24"/>
-          <w:szCs w:val="24"/>
-        </w:rPr>
-      </w:pPr>
-      <w:r>
-        <w:rPr>
-          <w:b w:val="false"/>
-          <w:bCs w:val="false"/>
-          <w:sz w:val="24"/>
-          <w:szCs w:val="24"/>
-        </w:rPr>
-        <w:t>4330</w:t>
-      </w:r>
-    </w:p>
-    <w:p>
-      <w:pPr>
-        <w:pStyle w:val="Normal"/>
-        <w:jc w:val="left"/>
-        <w:rPr>
-          <w:b w:val="false"/>
-          <w:bCs w:val="false"/>
-          <w:color w:val="00000A"/>
-          <w:sz w:val="24"/>
-          <w:szCs w:val="24"/>
-        </w:rPr>
-      </w:pPr>
-      <w:r>
-        <w:rPr>
-          <w:b w:val="false"/>
-          <w:bCs w:val="false"/>
-          <w:color w:val="00000A"/>
-          <w:sz w:val="24"/>
-          <w:szCs w:val="24"/>
-        </w:rPr>
-        <w:t xml:space="preserve">qsub -j y -o cgenie_log -V -S /bin/bash runmuffin.sh cgenie.eb_go_gs_ac_bg_sg_rg.worjh2.BASES DOM/03_OMEN_GENIE_PreInd_July2017 </w:t>
-      </w:r>
-      <w:r>
-        <w:rPr>
-          <w:b w:val="false"/>
-          <w:bCs w:val="false"/>
-          <w:sz w:val="24"/>
-          <w:szCs w:val="24"/>
-        </w:rPr>
-        <w:t>1707_08_Archeretal2009_OMEN.inv_k2_0.005_k1_0.02_ord_4</w:t>
-      </w:r>
-      <w:r>
-        <w:rPr>
-          <w:b w:val="false"/>
-          <w:bCs w:val="false"/>
-          <w:color w:val="00000A"/>
-          <w:sz w:val="24"/>
-          <w:szCs w:val="24"/>
-        </w:rPr>
-        <w:t xml:space="preserve"> 20000</w:t>
-      </w:r>
-    </w:p>
-    <w:p>
-      <w:pPr>
-        <w:pStyle w:val="Normal"/>
-        <w:jc w:val="left"/>
-        <w:rPr>
-          <w:b w:val="false"/>
-          <w:bCs w:val="false"/>
-          <w:sz w:val="24"/>
-          <w:szCs w:val="24"/>
-        </w:rPr>
-      </w:pPr>
-      <w:r>
-        <w:rPr>
-          <w:b w:val="false"/>
-          <w:bCs w:val="false"/>
-          <w:sz w:val="24"/>
-          <w:szCs w:val="24"/>
-        </w:rPr>
-      </w:r>
-    </w:p>
-    <w:p>
-      <w:pPr>
-        <w:pStyle w:val="Normal"/>
-        <w:jc w:val="left"/>
-        <w:rPr>
-          <w:b w:val="false"/>
-          <w:bCs w:val="false"/>
-          <w:color w:val="00000A"/>
-          <w:sz w:val="24"/>
-          <w:szCs w:val="24"/>
-        </w:rPr>
-      </w:pPr>
-      <w:r>
-        <w:rPr>
-          <w:b w:val="false"/>
-          <w:bCs w:val="false"/>
-          <w:color w:val="00000A"/>
-          <w:sz w:val="24"/>
-          <w:szCs w:val="24"/>
-        </w:rPr>
-        <w:t>4331</w:t>
-      </w:r>
-    </w:p>
-    <w:p>
-      <w:pPr>
-        <w:pStyle w:val="Normal"/>
-        <w:jc w:val="left"/>
-        <w:rPr>
-          <w:b w:val="false"/>
-          <w:bCs w:val="false"/>
-          <w:color w:val="00000A"/>
-          <w:sz w:val="24"/>
-          <w:szCs w:val="24"/>
-        </w:rPr>
-      </w:pPr>
-      <w:r>
-        <w:rPr>
-          <w:b w:val="false"/>
-          <w:bCs w:val="false"/>
-          <w:color w:val="00000A"/>
-          <w:sz w:val="24"/>
-          <w:szCs w:val="24"/>
-        </w:rPr>
-        <w:t xml:space="preserve">qsub -j y -o cgenie_log -V -S /bin/bash runmuffin.sh cgenie.eb_go_gs_ac_bg_sg_rg.worjh2.BASES DOM/03_OMEN_GENIE_PreInd_July2017 </w:t>
-      </w:r>
-      <w:r>
-        <w:rPr>
-          <w:b w:val="false"/>
-          <w:bCs w:val="false"/>
-          <w:sz w:val="24"/>
-          <w:szCs w:val="24"/>
-        </w:rPr>
-        <w:t>1707_09_Archeretal2009_OMEN.inv_k2_0.005_k1_0.025_ord_5</w:t>
-      </w:r>
-      <w:r>
-        <w:rPr>
-          <w:b w:val="false"/>
-          <w:bCs w:val="false"/>
-          <w:color w:val="00000A"/>
-          <w:sz w:val="24"/>
-          <w:szCs w:val="24"/>
-        </w:rPr>
-        <w:t xml:space="preserve"> 20000</w:t>
-      </w:r>
-    </w:p>
-    <w:p>
-      <w:pPr>
-        <w:pStyle w:val="Normal"/>
-        <w:jc w:val="left"/>
-        <w:rPr>
-          <w:b w:val="false"/>
-          <w:bCs w:val="false"/>
-          <w:sz w:val="24"/>
-          <w:szCs w:val="24"/>
-        </w:rPr>
-      </w:pPr>
-      <w:r>
-        <w:rPr>
-          <w:b w:val="false"/>
-          <w:bCs w:val="false"/>
-          <w:sz w:val="24"/>
-          <w:szCs w:val="24"/>
-        </w:rPr>
-      </w:r>
-    </w:p>
-    <w:p>
-      <w:pPr>
-        <w:pStyle w:val="Normal"/>
-        <w:jc w:val="left"/>
-        <w:rPr>
-          <w:b w:val="false"/>
-          <w:bCs w:val="false"/>
-          <w:color w:val="00000A"/>
-          <w:sz w:val="24"/>
-          <w:szCs w:val="24"/>
-        </w:rPr>
-      </w:pPr>
-      <w:r>
-        <w:rPr>
-          <w:b w:val="false"/>
-          <w:bCs w:val="false"/>
-          <w:color w:val="00000A"/>
-          <w:sz w:val="24"/>
-          <w:szCs w:val="24"/>
-        </w:rPr>
-        <w:t>4332</w:t>
-      </w:r>
-    </w:p>
-    <w:p>
-      <w:pPr>
-        <w:pStyle w:val="Normal"/>
-        <w:jc w:val="left"/>
-        <w:rPr>
-          <w:b w:val="false"/>
-          <w:bCs w:val="false"/>
-          <w:color w:val="00000A"/>
-          <w:sz w:val="24"/>
-          <w:szCs w:val="24"/>
-        </w:rPr>
-      </w:pPr>
-      <w:r>
-        <w:rPr>
-          <w:b w:val="false"/>
-          <w:bCs w:val="false"/>
-          <w:color w:val="00000A"/>
-          <w:sz w:val="24"/>
-          <w:szCs w:val="24"/>
-        </w:rPr>
-        <w:t xml:space="preserve">qsub -j y -o cgenie_log -V -S /bin/bash runmuffin.sh cgenie.eb_go_gs_ac_bg_sg_rg.worjh2.BASES DOM/03_OMEN_GENIE_PreInd_July2017 </w:t>
-      </w:r>
-      <w:r>
-        <w:rPr>
-          <w:b w:val="false"/>
-          <w:bCs w:val="false"/>
-          <w:sz w:val="24"/>
-          <w:szCs w:val="24"/>
-        </w:rPr>
-        <w:t>1707_10_Archeretal2009_OMEN.inv_k2_0.005_k1_0.05_ord_10</w:t>
-      </w:r>
-      <w:r>
-        <w:rPr>
-          <w:b w:val="false"/>
-          <w:bCs w:val="false"/>
-          <w:color w:val="00000A"/>
-          <w:sz w:val="24"/>
-          <w:szCs w:val="24"/>
-        </w:rPr>
-        <w:t xml:space="preserve"> 20000</w:t>
-      </w:r>
-    </w:p>
-    <w:p>
-      <w:pPr>
-        <w:pStyle w:val="Normal"/>
-        <w:jc w:val="left"/>
-        <w:rPr>
-          <w:b w:val="false"/>
-          <w:bCs w:val="false"/>
-          <w:sz w:val="24"/>
-          <w:szCs w:val="24"/>
-        </w:rPr>
-      </w:pPr>
-      <w:r>
-        <w:rPr>
-          <w:b w:val="false"/>
-          <w:bCs w:val="false"/>
-          <w:sz w:val="24"/>
-          <w:szCs w:val="24"/>
-        </w:rPr>
-      </w:r>
-    </w:p>
-    <w:p>
-      <w:pPr>
-        <w:pStyle w:val="Normal"/>
-        <w:jc w:val="left"/>
-        <w:rPr>
-          <w:b w:val="false"/>
-          <w:bCs w:val="false"/>
-          <w:sz w:val="24"/>
-          <w:szCs w:val="24"/>
-        </w:rPr>
-      </w:pPr>
-      <w:r>
-        <w:rPr>
-          <w:b w:val="false"/>
-          <w:bCs w:val="false"/>
-          <w:sz w:val="24"/>
-          <w:szCs w:val="24"/>
-        </w:rPr>
-        <w:t>433</w:t>
-      </w:r>
-    </w:p>
-    <w:p>
-      <w:pPr>
-        <w:pStyle w:val="Normal"/>
-        <w:jc w:val="left"/>
-        <w:rPr>
-          <w:b w:val="false"/>
-          <w:bCs w:val="false"/>
-          <w:color w:val="00000A"/>
-          <w:sz w:val="24"/>
-          <w:szCs w:val="24"/>
-        </w:rPr>
-      </w:pPr>
-      <w:r>
-        <w:rPr>
-          <w:b w:val="false"/>
-          <w:bCs w:val="false"/>
-          <w:color w:val="00000A"/>
-          <w:sz w:val="24"/>
-          <w:szCs w:val="24"/>
-        </w:rPr>
-        <w:t xml:space="preserve">qsub -j y -o cgenie_log -V -S /bin/bash runmuffin.sh cgenie.eb_go_gs_ac_bg_sg_rg.worjh2.BASES DOM/03_OMEN_GENIE_PreInd_July2017 </w:t>
-      </w:r>
-      <w:r>
-        <w:rPr>
-          <w:b w:val="false"/>
-          <w:bCs w:val="false"/>
-          <w:sz w:val="24"/>
-          <w:szCs w:val="24"/>
-        </w:rPr>
-        <w:t>1707_11_Archeretal2009_OMEN.inv_k2_0.0055_k1_0.011_ord_2</w:t>
-      </w:r>
-      <w:r>
-        <w:rPr>
-          <w:b w:val="false"/>
-          <w:bCs w:val="false"/>
-          <w:color w:val="00000A"/>
-          <w:sz w:val="24"/>
-          <w:szCs w:val="24"/>
-        </w:rPr>
-        <w:t xml:space="preserve"> 20000</w:t>
-      </w:r>
-    </w:p>
-    <w:p>
-      <w:pPr>
-        <w:pStyle w:val="Normal"/>
-        <w:jc w:val="left"/>
-        <w:rPr>
-          <w:b w:val="false"/>
-          <w:bCs w:val="false"/>
-          <w:sz w:val="24"/>
-          <w:szCs w:val="24"/>
-        </w:rPr>
-      </w:pPr>
-      <w:r>
-        <w:rPr>
-          <w:b w:val="false"/>
-          <w:bCs w:val="false"/>
-          <w:sz w:val="24"/>
-          <w:szCs w:val="24"/>
-        </w:rPr>
-      </w:r>
-    </w:p>
-    <w:p>
-      <w:pPr>
-        <w:pStyle w:val="Normal"/>
-        <w:jc w:val="left"/>
-        <w:rPr>
-          <w:b w:val="false"/>
-          <w:bCs w:val="false"/>
-          <w:sz w:val="24"/>
-          <w:szCs w:val="24"/>
-        </w:rPr>
-      </w:pPr>
-      <w:r>
-        <w:rPr>
-          <w:b w:val="false"/>
-          <w:bCs w:val="false"/>
-          <w:sz w:val="24"/>
-          <w:szCs w:val="24"/>
-        </w:rPr>
-        <w:t>4334</w:t>
-      </w:r>
-    </w:p>
-    <w:p>
-      <w:pPr>
-        <w:pStyle w:val="Normal"/>
-        <w:jc w:val="left"/>
-        <w:rPr>
-          <w:b w:val="false"/>
-          <w:bCs w:val="false"/>
-          <w:color w:val="00000A"/>
-          <w:sz w:val="24"/>
-          <w:szCs w:val="24"/>
-        </w:rPr>
-      </w:pPr>
-      <w:r>
-        <w:rPr>
-          <w:b w:val="false"/>
-          <w:bCs w:val="false"/>
-          <w:color w:val="00000A"/>
-          <w:sz w:val="24"/>
-          <w:szCs w:val="24"/>
-        </w:rPr>
-        <w:t xml:space="preserve">qsub -j y -o cgenie_log -V -S /bin/bash runmuffin.sh cgenie.eb_go_gs_ac_bg_sg_rg.worjh2.BASES DOM/03_OMEN_GENIE_PreInd_July2017 </w:t>
-      </w:r>
-      <w:r>
-        <w:rPr>
-          <w:b w:val="false"/>
-          <w:bCs w:val="false"/>
-          <w:sz w:val="24"/>
-          <w:szCs w:val="24"/>
-        </w:rPr>
-        <w:t>1707_12_Archeretal2009_OMEN.inv_k2_0.0055_k1_0.0165_ord_3</w:t>
-      </w:r>
-      <w:r>
-        <w:rPr>
-          <w:b w:val="false"/>
-          <w:bCs w:val="false"/>
-          <w:color w:val="00000A"/>
-          <w:sz w:val="24"/>
-          <w:szCs w:val="24"/>
-        </w:rPr>
-        <w:t xml:space="preserve"> 20000</w:t>
-      </w:r>
-    </w:p>
-    <w:p>
-      <w:pPr>
-        <w:pStyle w:val="Normal"/>
-        <w:jc w:val="left"/>
-        <w:rPr>
-          <w:b w:val="false"/>
-          <w:bCs w:val="false"/>
-          <w:sz w:val="24"/>
-          <w:szCs w:val="24"/>
-        </w:rPr>
-      </w:pPr>
-      <w:r>
-        <w:rPr>
-          <w:b w:val="false"/>
-          <w:bCs w:val="false"/>
-          <w:sz w:val="24"/>
-          <w:szCs w:val="24"/>
-        </w:rPr>
-      </w:r>
-    </w:p>
-    <w:p>
-      <w:pPr>
-        <w:pStyle w:val="Normal"/>
-        <w:jc w:val="left"/>
-        <w:rPr>
-          <w:b w:val="false"/>
-          <w:bCs w:val="false"/>
-          <w:sz w:val="24"/>
-          <w:szCs w:val="24"/>
-        </w:rPr>
-      </w:pPr>
-      <w:r>
-        <w:rPr>
-          <w:b w:val="false"/>
-          <w:bCs w:val="false"/>
-          <w:sz w:val="24"/>
-          <w:szCs w:val="24"/>
-        </w:rPr>
-        <w:t>4335</w:t>
-      </w:r>
-    </w:p>
-    <w:p>
-      <w:pPr>
-        <w:pStyle w:val="Normal"/>
-        <w:jc w:val="left"/>
-        <w:rPr>
-          <w:b w:val="false"/>
-          <w:bCs w:val="false"/>
-          <w:color w:val="00000A"/>
-          <w:sz w:val="24"/>
-          <w:szCs w:val="24"/>
-        </w:rPr>
-      </w:pPr>
-      <w:r>
-        <w:rPr>
-          <w:b w:val="false"/>
-          <w:bCs w:val="false"/>
-          <w:color w:val="00000A"/>
-          <w:sz w:val="24"/>
-          <w:szCs w:val="24"/>
-        </w:rPr>
-        <w:t xml:space="preserve">qsub -j y -o cgenie_log -V -S /bin/bash runmuffin.sh cgenie.eb_go_gs_ac_bg_sg_rg.worjh2.BASES DOM/03_OMEN_GENIE_PreInd_July2017 </w:t>
-      </w:r>
-      <w:r>
-        <w:rPr>
-          <w:b w:val="false"/>
-          <w:bCs w:val="false"/>
-          <w:sz w:val="24"/>
-          <w:szCs w:val="24"/>
-        </w:rPr>
-        <w:t>1707_13_Archeretal2009_OMEN.inv_k2_0.0055_k1_0.022_ord_4</w:t>
-      </w:r>
-      <w:r>
-        <w:rPr>
-          <w:b w:val="false"/>
-          <w:bCs w:val="false"/>
-          <w:color w:val="00000A"/>
-          <w:sz w:val="24"/>
-          <w:szCs w:val="24"/>
-        </w:rPr>
-        <w:t xml:space="preserve"> 20000</w:t>
-      </w:r>
-    </w:p>
-    <w:p>
-      <w:pPr>
-        <w:pStyle w:val="Normal"/>
-        <w:jc w:val="left"/>
-        <w:rPr>
-          <w:b w:val="false"/>
-          <w:bCs w:val="false"/>
-          <w:sz w:val="24"/>
-          <w:szCs w:val="24"/>
-        </w:rPr>
-      </w:pPr>
-      <w:r>
-        <w:rPr>
-          <w:b w:val="false"/>
-          <w:bCs w:val="false"/>
-          <w:sz w:val="24"/>
-          <w:szCs w:val="24"/>
-        </w:rPr>
-      </w:r>
-    </w:p>
-    <w:p>
-      <w:pPr>
-        <w:pStyle w:val="Normal"/>
-        <w:jc w:val="left"/>
-        <w:rPr>
-          <w:b w:val="false"/>
-          <w:bCs w:val="false"/>
-          <w:sz w:val="24"/>
-          <w:szCs w:val="24"/>
-        </w:rPr>
-      </w:pPr>
-      <w:r>
-        <w:rPr>
-          <w:b w:val="false"/>
-          <w:bCs w:val="false"/>
-          <w:sz w:val="24"/>
-          <w:szCs w:val="24"/>
-        </w:rPr>
-        <w:t>4336</w:t>
-      </w:r>
-    </w:p>
-    <w:p>
-      <w:pPr>
-        <w:pStyle w:val="Normal"/>
-        <w:jc w:val="left"/>
-        <w:rPr>
-          <w:b w:val="false"/>
-          <w:bCs w:val="false"/>
-          <w:color w:val="00000A"/>
-          <w:sz w:val="24"/>
-          <w:szCs w:val="24"/>
-        </w:rPr>
-      </w:pPr>
-      <w:r>
-        <w:rPr>
-          <w:b w:val="false"/>
-          <w:bCs w:val="false"/>
-          <w:color w:val="00000A"/>
-          <w:sz w:val="24"/>
-          <w:szCs w:val="24"/>
-        </w:rPr>
-        <w:t xml:space="preserve">qsub -j y -o cgenie_log -V -S /bin/bash runmuffin.sh cgenie.eb_go_gs_ac_bg_sg_rg.worjh2.BASES DOM/03_OMEN_GENIE_PreInd_July2017 </w:t>
-      </w:r>
-      <w:r>
-        <w:rPr>
-          <w:b w:val="false"/>
-          <w:bCs w:val="false"/>
-          <w:sz w:val="24"/>
-          <w:szCs w:val="24"/>
-        </w:rPr>
-        <w:t>1707_14_Archeretal2009_OMEN.inv_k2_0.0055_k1_0.0275_ord_5</w:t>
-      </w:r>
-      <w:r>
-        <w:rPr>
-          <w:b w:val="false"/>
-          <w:bCs w:val="false"/>
-          <w:color w:val="00000A"/>
-          <w:sz w:val="24"/>
-          <w:szCs w:val="24"/>
-        </w:rPr>
-        <w:t xml:space="preserve"> 20000</w:t>
-      </w:r>
-    </w:p>
-    <w:p>
-      <w:pPr>
-        <w:pStyle w:val="Normal"/>
-        <w:jc w:val="left"/>
-        <w:rPr>
-          <w:b w:val="false"/>
-          <w:bCs w:val="false"/>
-          <w:sz w:val="24"/>
-          <w:szCs w:val="24"/>
-        </w:rPr>
-      </w:pPr>
-      <w:r>
-        <w:rPr>
-          <w:b w:val="false"/>
-          <w:bCs w:val="false"/>
-          <w:sz w:val="24"/>
-          <w:szCs w:val="24"/>
-        </w:rPr>
-      </w:r>
-    </w:p>
-    <w:p>
-      <w:pPr>
-        <w:pStyle w:val="Normal"/>
-        <w:jc w:val="left"/>
-        <w:rPr>
-          <w:b w:val="false"/>
-          <w:bCs w:val="false"/>
-          <w:color w:val="00000A"/>
-          <w:sz w:val="24"/>
-          <w:szCs w:val="24"/>
-        </w:rPr>
-      </w:pPr>
-      <w:r>
-        <w:rPr>
-          <w:b w:val="false"/>
-          <w:bCs w:val="false"/>
-          <w:color w:val="00000A"/>
-          <w:sz w:val="24"/>
-          <w:szCs w:val="24"/>
-        </w:rPr>
-        <w:t>4337</w:t>
-      </w:r>
-    </w:p>
-    <w:p>
-      <w:pPr>
-        <w:pStyle w:val="Normal"/>
-        <w:jc w:val="left"/>
-        <w:rPr>
-          <w:b w:val="false"/>
-          <w:bCs w:val="false"/>
-          <w:color w:val="00000A"/>
-          <w:sz w:val="24"/>
-          <w:szCs w:val="24"/>
-        </w:rPr>
-      </w:pPr>
-      <w:r>
-        <w:rPr>
-          <w:b w:val="false"/>
-          <w:bCs w:val="false"/>
-          <w:color w:val="00000A"/>
-          <w:sz w:val="24"/>
-          <w:szCs w:val="24"/>
-        </w:rPr>
-        <w:t xml:space="preserve">qsub -j y -o cgenie_log -V -S /bin/bash runmuffin.sh cgenie.eb_go_gs_ac_bg_sg_rg.worjh2.BASES DOM/03_OMEN_GENIE_PreInd_July2017 </w:t>
-      </w:r>
-      <w:r>
-        <w:rPr>
-          <w:b w:val="false"/>
-          <w:bCs w:val="false"/>
-          <w:sz w:val="24"/>
-          <w:szCs w:val="24"/>
-        </w:rPr>
-        <w:t>1707_15_Archeretal2009_OMEN.inv_k2_0.0055_k1_0.055_ord_10</w:t>
-      </w:r>
-      <w:r>
-        <w:rPr>
-          <w:b w:val="false"/>
-          <w:bCs w:val="false"/>
-          <w:color w:val="00000A"/>
-          <w:sz w:val="24"/>
-          <w:szCs w:val="24"/>
-        </w:rPr>
-        <w:t xml:space="preserve"> 20000</w:t>
-      </w:r>
-    </w:p>
-    <w:p>
-      <w:pPr>
-        <w:pStyle w:val="Normal"/>
-        <w:jc w:val="left"/>
-        <w:rPr>
-          <w:b w:val="false"/>
-          <w:bCs w:val="false"/>
-          <w:sz w:val="24"/>
-          <w:szCs w:val="24"/>
-        </w:rPr>
-      </w:pPr>
-      <w:r>
-        <w:rPr>
-          <w:b w:val="false"/>
-          <w:bCs w:val="false"/>
-          <w:sz w:val="24"/>
-          <w:szCs w:val="24"/>
-        </w:rPr>
-      </w:r>
-    </w:p>
-    <w:p>
-      <w:pPr>
-        <w:pStyle w:val="Normal"/>
-        <w:jc w:val="left"/>
-        <w:rPr>
-          <w:b w:val="false"/>
-          <w:bCs w:val="false"/>
-          <w:sz w:val="24"/>
-          <w:szCs w:val="24"/>
-        </w:rPr>
-      </w:pPr>
-      <w:r>
-        <w:rPr>
-          <w:b w:val="false"/>
-          <w:bCs w:val="false"/>
-          <w:sz w:val="24"/>
-          <w:szCs w:val="24"/>
-        </w:rPr>
-        <w:t>4338</w:t>
-      </w:r>
-    </w:p>
-    <w:p>
-      <w:pPr>
-        <w:pStyle w:val="Normal"/>
-        <w:jc w:val="left"/>
-        <w:rPr>
-          <w:b w:val="false"/>
-          <w:bCs w:val="false"/>
-          <w:color w:val="00000A"/>
-          <w:sz w:val="24"/>
-          <w:szCs w:val="24"/>
-        </w:rPr>
-      </w:pPr>
-      <w:r>
-        <w:rPr>
-          <w:b w:val="false"/>
-          <w:bCs w:val="false"/>
-          <w:color w:val="00000A"/>
-          <w:sz w:val="24"/>
-          <w:szCs w:val="24"/>
-        </w:rPr>
-        <w:t>qsub -j y -o cgenie_log -V -S /bin/bash runmuffin.sh cgenie.eb_go_gs_ac_bg_sg_rg.worjh2.BASES DOM/03_OMEN_GENIE_PreInd_July2017 1707_16_Archeretal2009_OMEN.inv_k2_0.006_k1_0.012_ord_2 20000</w:t>
-      </w:r>
-    </w:p>
-    <w:p>
-      <w:pPr>
-        <w:pStyle w:val="Normal"/>
-        <w:jc w:val="left"/>
-        <w:rPr>
-          <w:b w:val="false"/>
-          <w:bCs w:val="false"/>
-          <w:sz w:val="24"/>
-          <w:szCs w:val="24"/>
-        </w:rPr>
-      </w:pPr>
-      <w:r>
-        <w:rPr>
-          <w:b w:val="false"/>
-          <w:bCs w:val="false"/>
-          <w:sz w:val="24"/>
-          <w:szCs w:val="24"/>
-        </w:rPr>
-      </w:r>
-    </w:p>
-    <w:p>
-      <w:pPr>
-        <w:pStyle w:val="Normal"/>
-        <w:jc w:val="left"/>
-        <w:rPr>
-          <w:b w:val="false"/>
-          <w:bCs w:val="false"/>
-          <w:sz w:val="24"/>
-          <w:szCs w:val="24"/>
-        </w:rPr>
-      </w:pPr>
-      <w:r>
-        <w:rPr>
-          <w:b w:val="false"/>
-          <w:bCs w:val="false"/>
-          <w:sz w:val="24"/>
-          <w:szCs w:val="24"/>
-        </w:rPr>
-        <w:t>4342</w:t>
-      </w:r>
-    </w:p>
-    <w:p>
-      <w:pPr>
-        <w:pStyle w:val="Normal"/>
-        <w:jc w:val="left"/>
-        <w:rPr>
-          <w:b w:val="false"/>
-          <w:bCs w:val="false"/>
-          <w:color w:val="00000A"/>
-          <w:sz w:val="24"/>
-          <w:szCs w:val="24"/>
-        </w:rPr>
-      </w:pPr>
-      <w:r>
-        <w:rPr>
-          <w:b w:val="false"/>
-          <w:bCs w:val="false"/>
-          <w:color w:val="00000A"/>
-          <w:sz w:val="24"/>
-          <w:szCs w:val="24"/>
-        </w:rPr>
-        <w:t xml:space="preserve">qsub -j y -o cgenie_log -V -S /bin/bash runmuffin.sh cgenie.eb_go_gs_ac_bg_sg_rg.worjh2.BASES DOM/03_OMEN_GENIE_PreInd_July2017 </w:t>
-      </w:r>
-      <w:r>
-        <w:rPr>
-          <w:b w:val="false"/>
-          <w:bCs w:val="false"/>
-          <w:sz w:val="24"/>
-          <w:szCs w:val="24"/>
-        </w:rPr>
-        <w:t>1707_17_Archeretal2009_OMEN.inv_k2_0.006_k1_0.018_ord_</w:t>
-      </w:r>
-      <w:r>
-        <w:rPr>
-          <w:b w:val="false"/>
-          <w:bCs w:val="false"/>
-          <w:color w:val="00000A"/>
-          <w:sz w:val="24"/>
-          <w:szCs w:val="24"/>
-        </w:rPr>
-        <w:t>3 20000</w:t>
-      </w:r>
-    </w:p>
-    <w:p>
-      <w:pPr>
-        <w:pStyle w:val="Normal"/>
-        <w:jc w:val="left"/>
-        <w:rPr>
-          <w:b w:val="false"/>
-          <w:bCs w:val="false"/>
-          <w:sz w:val="24"/>
-          <w:szCs w:val="24"/>
-        </w:rPr>
-      </w:pPr>
-      <w:r>
-        <w:rPr>
-          <w:b w:val="false"/>
-          <w:bCs w:val="false"/>
-          <w:sz w:val="24"/>
-          <w:szCs w:val="24"/>
-        </w:rPr>
-      </w:r>
-    </w:p>
-    <w:p>
-      <w:pPr>
-        <w:pStyle w:val="Normal"/>
-        <w:jc w:val="left"/>
-        <w:rPr>
-          <w:b w:val="false"/>
-          <w:bCs w:val="false"/>
-          <w:sz w:val="24"/>
-          <w:szCs w:val="24"/>
-        </w:rPr>
-      </w:pPr>
-      <w:r>
-        <w:rPr>
-          <w:b w:val="false"/>
-          <w:bCs w:val="false"/>
-          <w:sz w:val="24"/>
-          <w:szCs w:val="24"/>
-        </w:rPr>
-        <w:t>4343</w:t>
-      </w:r>
-    </w:p>
-    <w:p>
-      <w:pPr>
-        <w:pStyle w:val="Normal"/>
-        <w:jc w:val="left"/>
-        <w:rPr>
-          <w:b w:val="false"/>
-          <w:bCs w:val="false"/>
-          <w:color w:val="00000A"/>
-          <w:sz w:val="24"/>
-          <w:szCs w:val="24"/>
-        </w:rPr>
-      </w:pPr>
-      <w:r>
-        <w:rPr>
-          <w:b w:val="false"/>
-          <w:bCs w:val="false"/>
-          <w:color w:val="00000A"/>
-          <w:sz w:val="24"/>
-          <w:szCs w:val="24"/>
-        </w:rPr>
-        <w:t xml:space="preserve">qsub -j y -o cgenie_log -V -S /bin/bash runmuffin.sh cgenie.eb_go_gs_ac_bg_sg_rg.worjh2.BASES DOM/03_OMEN_GENIE_PreInd_July2017 </w:t>
-      </w:r>
-      <w:r>
-        <w:rPr>
-          <w:b w:val="false"/>
-          <w:bCs w:val="false"/>
-          <w:sz w:val="24"/>
-          <w:szCs w:val="24"/>
-        </w:rPr>
-        <w:t>1707_18_Archeretal2009_OMEN.inv_k2_0.006_k1_0.024_ord_</w:t>
-      </w:r>
-      <w:r>
-        <w:rPr>
-          <w:b w:val="false"/>
-          <w:bCs w:val="false"/>
-          <w:color w:val="00000A"/>
-          <w:sz w:val="24"/>
-          <w:szCs w:val="24"/>
-        </w:rPr>
-        <w:t>4 20000</w:t>
-      </w:r>
-    </w:p>
-    <w:p>
-      <w:pPr>
-        <w:pStyle w:val="Normal"/>
-        <w:jc w:val="left"/>
-        <w:rPr>
-          <w:b w:val="false"/>
-          <w:bCs w:val="false"/>
-          <w:sz w:val="24"/>
-          <w:szCs w:val="24"/>
-        </w:rPr>
-      </w:pPr>
-      <w:r>
-        <w:rPr>
-          <w:b w:val="false"/>
-          <w:bCs w:val="false"/>
-          <w:sz w:val="24"/>
-          <w:szCs w:val="24"/>
-        </w:rPr>
-      </w:r>
-    </w:p>
-    <w:p>
-      <w:pPr>
-        <w:pStyle w:val="Normal"/>
-        <w:jc w:val="left"/>
-        <w:rPr>
-          <w:b w:val="false"/>
-          <w:bCs w:val="false"/>
-          <w:sz w:val="24"/>
-          <w:szCs w:val="24"/>
-        </w:rPr>
-      </w:pPr>
-      <w:r>
-        <w:rPr>
-          <w:b w:val="false"/>
-          <w:bCs w:val="false"/>
-          <w:sz w:val="24"/>
-          <w:szCs w:val="24"/>
-        </w:rPr>
-        <w:t>4345</w:t>
-      </w:r>
-    </w:p>
-    <w:p>
-      <w:pPr>
-        <w:pStyle w:val="Normal"/>
-        <w:jc w:val="left"/>
-        <w:rPr>
-          <w:b w:val="false"/>
-          <w:bCs w:val="false"/>
-          <w:sz w:val="24"/>
-          <w:szCs w:val="24"/>
-        </w:rPr>
-      </w:pPr>
-      <w:r>
-        <w:rPr>
-          <w:b w:val="false"/>
-          <w:bCs w:val="false"/>
-          <w:color w:val="00000A"/>
-          <w:sz w:val="24"/>
-          <w:szCs w:val="24"/>
-        </w:rPr>
-        <w:t xml:space="preserve">qsub -j y -o cgenie_log -V -S /bin/bash runmuffin.sh cgenie.eb_go_gs_ac_bg_sg_rg.worjh2.BASES DOM/03_OMEN_GENIE_PreInd_July2017 </w:t>
-      </w:r>
-      <w:r>
-        <w:rPr>
-          <w:b w:val="false"/>
-          <w:bCs w:val="false"/>
-          <w:sz w:val="24"/>
-          <w:szCs w:val="24"/>
-        </w:rPr>
-        <w:t>1707_19_Archeretal2009_OMEN.inv_k2_0.006_k1_0.03_ord_5 20000</w:t>
-      </w:r>
-    </w:p>
-    <w:p>
-      <w:pPr>
-        <w:pStyle w:val="Normal"/>
-        <w:jc w:val="left"/>
-        <w:rPr>
-          <w:b w:val="false"/>
-          <w:bCs w:val="false"/>
-          <w:sz w:val="24"/>
-          <w:szCs w:val="24"/>
-        </w:rPr>
-      </w:pPr>
-      <w:r>
-        <w:rPr>
-          <w:b w:val="false"/>
-          <w:bCs w:val="false"/>
-          <w:sz w:val="24"/>
-          <w:szCs w:val="24"/>
-        </w:rPr>
-      </w:r>
-    </w:p>
-    <w:p>
-      <w:pPr>
-        <w:pStyle w:val="Normal"/>
-        <w:jc w:val="left"/>
-        <w:rPr>
-          <w:b w:val="false"/>
-          <w:bCs w:val="false"/>
-          <w:sz w:val="24"/>
-          <w:szCs w:val="24"/>
-        </w:rPr>
-      </w:pPr>
-      <w:r>
-        <w:rPr>
-          <w:b w:val="false"/>
-          <w:bCs w:val="false"/>
-          <w:sz w:val="24"/>
-          <w:szCs w:val="24"/>
-        </w:rPr>
-        <w:t>4347</w:t>
-      </w:r>
-    </w:p>
-    <w:p>
-      <w:pPr>
-        <w:pStyle w:val="Normal"/>
-        <w:jc w:val="left"/>
-        <w:rPr>
-          <w:b w:val="false"/>
-          <w:bCs w:val="false"/>
-          <w:color w:val="00000A"/>
-          <w:sz w:val="24"/>
-          <w:szCs w:val="24"/>
-        </w:rPr>
-      </w:pPr>
-      <w:r>
-        <w:rPr>
-          <w:b w:val="false"/>
-          <w:bCs w:val="false"/>
-          <w:color w:val="00000A"/>
-          <w:sz w:val="24"/>
-          <w:szCs w:val="24"/>
-        </w:rPr>
-        <w:t xml:space="preserve">qsub -j y -o cgenie_log -V -S /bin/bash runmuffin.sh cgenie.eb_go_gs_ac_bg_sg_rg.worjh2.BASES DOM/03_OMEN_GENIE_PreInd_July2017 </w:t>
-      </w:r>
-      <w:r>
-        <w:rPr>
-          <w:b w:val="false"/>
-          <w:bCs w:val="false"/>
-          <w:sz w:val="24"/>
-          <w:szCs w:val="24"/>
-        </w:rPr>
-        <w:t>1707_20_Archeretal2009_OMEN.inv_k2_0.006_k1_0.06_ord_</w:t>
-      </w:r>
-      <w:r>
-        <w:rPr>
-          <w:b w:val="false"/>
-          <w:bCs w:val="false"/>
-          <w:color w:val="00000A"/>
-          <w:sz w:val="24"/>
-          <w:szCs w:val="24"/>
-        </w:rPr>
-        <w:t>10 20000</w:t>
-      </w:r>
-    </w:p>
-    <w:p>
-      <w:pPr>
-        <w:pStyle w:val="Normal"/>
-        <w:jc w:val="left"/>
-        <w:rPr>
-          <w:b w:val="false"/>
-          <w:bCs w:val="false"/>
-          <w:sz w:val="24"/>
-          <w:szCs w:val="24"/>
-        </w:rPr>
-      </w:pPr>
-      <w:r>
-        <w:rPr>
-          <w:b w:val="false"/>
-          <w:bCs w:val="false"/>
-          <w:sz w:val="24"/>
-          <w:szCs w:val="24"/>
-        </w:rPr>
-      </w:r>
-    </w:p>
-    <w:p>
-      <w:pPr>
-        <w:pStyle w:val="Normal"/>
-        <w:jc w:val="left"/>
-        <w:rPr>
-          <w:b w:val="false"/>
-          <w:bCs w:val="false"/>
-          <w:sz w:val="24"/>
-          <w:szCs w:val="24"/>
-        </w:rPr>
-      </w:pPr>
-      <w:r>
-        <w:rPr>
-          <w:b w:val="false"/>
-          <w:bCs w:val="false"/>
-          <w:sz w:val="24"/>
-          <w:szCs w:val="24"/>
-        </w:rPr>
-        <w:t>4348</w:t>
-      </w:r>
-    </w:p>
-    <w:p>
-      <w:pPr>
-        <w:pStyle w:val="Normal"/>
-        <w:jc w:val="left"/>
-        <w:rPr>
-          <w:b w:val="false"/>
-          <w:bCs w:val="false"/>
-          <w:color w:val="00000A"/>
-          <w:sz w:val="24"/>
-          <w:szCs w:val="24"/>
-        </w:rPr>
-      </w:pPr>
-      <w:r>
-        <w:rPr>
-          <w:b w:val="false"/>
-          <w:bCs w:val="false"/>
-          <w:color w:val="00000A"/>
-          <w:sz w:val="24"/>
-          <w:szCs w:val="24"/>
-        </w:rPr>
-        <w:t xml:space="preserve">qsub -j y -o cgenie_log -V -S /bin/bash runmuffin.sh cgenie.eb_go_gs_ac_bg_sg_rg.worjh2.BASES DOM/03_OMEN_GENIE_PreInd_July2017 </w:t>
-      </w:r>
-      <w:r>
-        <w:rPr>
-          <w:b w:val="false"/>
-          <w:bCs w:val="false"/>
-          <w:sz w:val="24"/>
-          <w:szCs w:val="24"/>
-        </w:rPr>
-        <w:t>1707_21_Archeretal2009_OMEN.inv_k2_0.0065_k1_0.013_ord_</w:t>
-      </w:r>
-      <w:r>
-        <w:rPr>
-          <w:b w:val="false"/>
-          <w:bCs w:val="false"/>
-          <w:color w:val="00000A"/>
-          <w:sz w:val="24"/>
-          <w:szCs w:val="24"/>
-        </w:rPr>
-        <w:t>2 20000</w:t>
-      </w:r>
-    </w:p>
-    <w:p>
-      <w:pPr>
-        <w:pStyle w:val="Normal"/>
-        <w:jc w:val="left"/>
-        <w:rPr>
-          <w:b w:val="false"/>
-          <w:bCs w:val="false"/>
-          <w:sz w:val="24"/>
-          <w:szCs w:val="24"/>
-        </w:rPr>
-      </w:pPr>
-      <w:r>
-        <w:rPr>
-          <w:b w:val="false"/>
-          <w:bCs w:val="false"/>
-          <w:sz w:val="24"/>
-          <w:szCs w:val="24"/>
-        </w:rPr>
-      </w:r>
-    </w:p>
-    <w:p>
-      <w:pPr>
-        <w:pStyle w:val="Normal"/>
-        <w:jc w:val="left"/>
-        <w:rPr>
-          <w:b w:val="false"/>
-          <w:bCs w:val="false"/>
-          <w:sz w:val="24"/>
-          <w:szCs w:val="24"/>
-        </w:rPr>
-      </w:pPr>
-      <w:r>
-        <w:rPr>
-          <w:b w:val="false"/>
-          <w:bCs w:val="false"/>
-          <w:sz w:val="24"/>
-          <w:szCs w:val="24"/>
-        </w:rPr>
-        <w:t>4349</w:t>
-      </w:r>
-    </w:p>
-    <w:p>
-      <w:pPr>
-        <w:pStyle w:val="Normal"/>
-        <w:jc w:val="left"/>
-        <w:rPr>
-          <w:b w:val="false"/>
-          <w:bCs w:val="false"/>
-          <w:color w:val="00000A"/>
-          <w:sz w:val="24"/>
-          <w:szCs w:val="24"/>
-        </w:rPr>
-      </w:pPr>
-      <w:r>
-        <w:rPr>
-          <w:b w:val="false"/>
-          <w:bCs w:val="false"/>
-          <w:color w:val="00000A"/>
-          <w:sz w:val="24"/>
-          <w:szCs w:val="24"/>
-        </w:rPr>
-        <w:t xml:space="preserve">qsub -j y -o cgenie_log -V -S /bin/bash runmuffin.sh cgenie.eb_go_gs_ac_bg_sg_rg.worjh2.BASES DOM/03_OMEN_GENIE_PreInd_July2017 </w:t>
-      </w:r>
-      <w:r>
-        <w:rPr>
-          <w:b w:val="false"/>
-          <w:bCs w:val="false"/>
-          <w:sz w:val="24"/>
-          <w:szCs w:val="24"/>
-        </w:rPr>
-        <w:t>1707_22_Archeretal2009_OMEN.inv_k2_0.0065_k1_0.0195_ord_</w:t>
-      </w:r>
-      <w:r>
-        <w:rPr>
-          <w:b w:val="false"/>
-          <w:bCs w:val="false"/>
-          <w:color w:val="00000A"/>
-          <w:sz w:val="24"/>
-          <w:szCs w:val="24"/>
-        </w:rPr>
-        <w:t>3 20000</w:t>
-      </w:r>
-    </w:p>
-    <w:p>
-      <w:pPr>
-        <w:pStyle w:val="Normal"/>
-        <w:jc w:val="left"/>
-        <w:rPr>
-          <w:b w:val="false"/>
-          <w:bCs w:val="false"/>
-          <w:sz w:val="24"/>
-          <w:szCs w:val="24"/>
-        </w:rPr>
-      </w:pPr>
-      <w:r>
-        <w:rPr>
-          <w:b w:val="false"/>
-          <w:bCs w:val="false"/>
-          <w:sz w:val="24"/>
-          <w:szCs w:val="24"/>
-        </w:rPr>
-      </w:r>
-    </w:p>
-    <w:p>
-      <w:pPr>
-        <w:pStyle w:val="Normal"/>
-        <w:jc w:val="left"/>
-        <w:rPr>
-          <w:b w:val="false"/>
-          <w:bCs w:val="false"/>
-          <w:sz w:val="24"/>
-          <w:szCs w:val="24"/>
-        </w:rPr>
-      </w:pPr>
-      <w:r>
-        <w:rPr>
-          <w:b w:val="false"/>
-          <w:bCs w:val="false"/>
-          <w:sz w:val="24"/>
-          <w:szCs w:val="24"/>
-        </w:rPr>
-        <w:t>4350</w:t>
-      </w:r>
-    </w:p>
-    <w:p>
-      <w:pPr>
-        <w:pStyle w:val="Normal"/>
-        <w:jc w:val="left"/>
-        <w:rPr>
-          <w:b w:val="false"/>
-          <w:bCs w:val="false"/>
-          <w:color w:val="00000A"/>
-          <w:sz w:val="24"/>
-          <w:szCs w:val="24"/>
-        </w:rPr>
-      </w:pPr>
-      <w:r>
-        <w:rPr>
-          <w:b w:val="false"/>
-          <w:bCs w:val="false"/>
-          <w:color w:val="00000A"/>
-          <w:sz w:val="24"/>
-          <w:szCs w:val="24"/>
-        </w:rPr>
-        <w:t xml:space="preserve">qsub -j y -o cgenie_log -V -S /bin/bash runmuffin.sh cgenie.eb_go_gs_ac_bg_sg_rg.worjh2.BASES DOM/03_OMEN_GENIE_PreInd_July2017 </w:t>
-      </w:r>
-      <w:r>
-        <w:rPr>
-          <w:b w:val="false"/>
-          <w:bCs w:val="false"/>
-          <w:sz w:val="24"/>
-          <w:szCs w:val="24"/>
-        </w:rPr>
-        <w:t>1707_23_Archeretal2009_OMEN.inv_k2_0.0065_k1_0.026_ord_</w:t>
-      </w:r>
-      <w:r>
-        <w:rPr>
-          <w:b w:val="false"/>
-          <w:bCs w:val="false"/>
-          <w:color w:val="00000A"/>
-          <w:sz w:val="24"/>
-          <w:szCs w:val="24"/>
-        </w:rPr>
-        <w:t>4 20000</w:t>
-      </w:r>
-    </w:p>
-    <w:p>
-      <w:pPr>
-        <w:pStyle w:val="Normal"/>
-        <w:jc w:val="left"/>
-        <w:rPr>
-          <w:b w:val="false"/>
-          <w:bCs w:val="false"/>
-          <w:sz w:val="24"/>
-          <w:szCs w:val="24"/>
-        </w:rPr>
-      </w:pPr>
-      <w:r>
-        <w:rPr>
-          <w:b w:val="false"/>
-          <w:bCs w:val="false"/>
-          <w:sz w:val="24"/>
-          <w:szCs w:val="24"/>
-        </w:rPr>
-      </w:r>
-    </w:p>
-    <w:p>
-      <w:pPr>
-        <w:pStyle w:val="Normal"/>
-        <w:jc w:val="left"/>
-        <w:rPr>
-          <w:b w:val="false"/>
-          <w:bCs w:val="false"/>
-          <w:sz w:val="24"/>
-          <w:szCs w:val="24"/>
-        </w:rPr>
-      </w:pPr>
-      <w:r>
-        <w:rPr>
-          <w:b w:val="false"/>
-          <w:bCs w:val="false"/>
-          <w:sz w:val="24"/>
-          <w:szCs w:val="24"/>
-        </w:rPr>
-        <w:t>4351</w:t>
-      </w:r>
-    </w:p>
-    <w:p>
-      <w:pPr>
-        <w:pStyle w:val="Normal"/>
-        <w:jc w:val="left"/>
-        <w:rPr>
-          <w:b w:val="false"/>
-          <w:bCs w:val="false"/>
-          <w:color w:val="00000A"/>
-          <w:sz w:val="24"/>
-          <w:szCs w:val="24"/>
-        </w:rPr>
-      </w:pPr>
-      <w:r>
-        <w:rPr>
-          <w:b w:val="false"/>
-          <w:bCs w:val="false"/>
-          <w:color w:val="00000A"/>
-          <w:sz w:val="24"/>
-          <w:szCs w:val="24"/>
-        </w:rPr>
-        <w:t xml:space="preserve">qsub -j y -o cgenie_log -V -S /bin/bash runmuffin.sh cgenie.eb_go_gs_ac_bg_sg_rg.worjh2.BASES DOM/03_OMEN_GENIE_PreInd_July2017 </w:t>
-      </w:r>
-      <w:r>
-        <w:rPr>
-          <w:b w:val="false"/>
-          <w:bCs w:val="false"/>
-          <w:sz w:val="24"/>
-          <w:szCs w:val="24"/>
-        </w:rPr>
-        <w:t>1707_24_Archeretal2009_OMEN.inv_k2_0.0065_k1_0.0325_ord_</w:t>
-      </w:r>
-      <w:r>
-        <w:rPr>
-          <w:b w:val="false"/>
-          <w:bCs w:val="false"/>
-          <w:color w:val="00000A"/>
-          <w:sz w:val="24"/>
-          <w:szCs w:val="24"/>
-        </w:rPr>
-        <w:t>5 20000</w:t>
-      </w:r>
-    </w:p>
-    <w:p>
-      <w:pPr>
-        <w:pStyle w:val="Normal"/>
-        <w:jc w:val="left"/>
-        <w:rPr>
-          <w:b w:val="false"/>
-          <w:bCs w:val="false"/>
-          <w:sz w:val="24"/>
-          <w:szCs w:val="24"/>
-        </w:rPr>
-      </w:pPr>
-      <w:r>
-        <w:rPr>
-          <w:b w:val="false"/>
-          <w:bCs w:val="false"/>
-          <w:sz w:val="24"/>
-          <w:szCs w:val="24"/>
-        </w:rPr>
-      </w:r>
-    </w:p>
-    <w:p>
-      <w:pPr>
-        <w:pStyle w:val="Normal"/>
-        <w:jc w:val="left"/>
-        <w:rPr>
-          <w:b w:val="false"/>
-          <w:bCs w:val="false"/>
-          <w:sz w:val="24"/>
-          <w:szCs w:val="24"/>
-        </w:rPr>
-      </w:pPr>
-      <w:r>
-        <w:rPr>
-          <w:b w:val="false"/>
-          <w:bCs w:val="false"/>
-          <w:sz w:val="24"/>
-          <w:szCs w:val="24"/>
-        </w:rPr>
-        <w:t>4352</w:t>
-      </w:r>
-    </w:p>
-    <w:p>
-      <w:pPr>
-        <w:pStyle w:val="Normal"/>
-        <w:jc w:val="left"/>
-        <w:rPr>
-          <w:b w:val="false"/>
-          <w:bCs w:val="false"/>
-          <w:color w:val="00000A"/>
-          <w:sz w:val="24"/>
-          <w:szCs w:val="24"/>
-        </w:rPr>
-      </w:pPr>
-      <w:r>
-        <w:rPr>
-          <w:b w:val="false"/>
-          <w:bCs w:val="false"/>
-          <w:color w:val="00000A"/>
-          <w:sz w:val="24"/>
-          <w:szCs w:val="24"/>
-        </w:rPr>
-        <w:t xml:space="preserve">qsub -j y -o cgenie_log -V -S /bin/bash runmuffin.sh cgenie.eb_go_gs_ac_bg_sg_rg.worjh2.BASES DOM/03_OMEN_GENIE_PreInd_July2017 </w:t>
-      </w:r>
-      <w:r>
-        <w:rPr>
-          <w:b w:val="false"/>
-          <w:bCs w:val="false"/>
-          <w:sz w:val="24"/>
-          <w:szCs w:val="24"/>
-        </w:rPr>
-        <w:t>1707_25_Archeretal2009_OMEN.inv_k2_0.0065_k1_0.065_ord_</w:t>
-      </w:r>
-      <w:r>
-        <w:rPr>
-          <w:b w:val="false"/>
-          <w:bCs w:val="false"/>
-          <w:color w:val="00000A"/>
-          <w:sz w:val="24"/>
-          <w:szCs w:val="24"/>
-        </w:rPr>
-        <w:t>10 20000</w:t>
-      </w:r>
-    </w:p>
-    <w:p>
-      <w:pPr>
-        <w:pStyle w:val="Normal"/>
-        <w:jc w:val="left"/>
-        <w:rPr>
-          <w:b w:val="false"/>
-          <w:bCs w:val="false"/>
-          <w:sz w:val="24"/>
-          <w:szCs w:val="24"/>
-        </w:rPr>
-      </w:pPr>
-      <w:r>
-        <w:rPr>
-          <w:b w:val="false"/>
-          <w:bCs w:val="false"/>
-          <w:sz w:val="24"/>
-          <w:szCs w:val="24"/>
-        </w:rPr>
-      </w:r>
-    </w:p>
-    <w:p>
-      <w:pPr>
-        <w:pStyle w:val="Normal"/>
-        <w:jc w:val="left"/>
-        <w:rPr>
-          <w:b w:val="false"/>
-          <w:bCs w:val="false"/>
-          <w:sz w:val="24"/>
-          <w:szCs w:val="24"/>
-        </w:rPr>
-      </w:pPr>
-      <w:r>
-        <w:rPr>
-          <w:b w:val="false"/>
-          <w:bCs w:val="false"/>
-          <w:sz w:val="24"/>
-          <w:szCs w:val="24"/>
-        </w:rPr>
-        <w:t>4353</w:t>
-      </w:r>
-    </w:p>
-    <w:p>
-      <w:pPr>
-        <w:pStyle w:val="Normal"/>
-        <w:jc w:val="left"/>
-        <w:rPr>
-          <w:b w:val="false"/>
-          <w:bCs w:val="false"/>
-          <w:color w:val="00000A"/>
-          <w:sz w:val="24"/>
-          <w:szCs w:val="24"/>
-        </w:rPr>
-      </w:pPr>
-      <w:r>
-        <w:rPr>
-          <w:b w:val="false"/>
-          <w:bCs w:val="false"/>
-          <w:color w:val="00000A"/>
-          <w:sz w:val="24"/>
-          <w:szCs w:val="24"/>
-        </w:rPr>
-        <w:t xml:space="preserve">qsub -j y -o cgenie_log -V -S /bin/bash runmuffin.sh cgenie.eb_go_gs_ac_bg_sg_rg.worjh2.BASES DOM/03_OMEN_GENIE_PreInd_July2017 </w:t>
-      </w:r>
-      <w:r>
-        <w:rPr>
-          <w:b w:val="false"/>
-          <w:bCs w:val="false"/>
-          <w:sz w:val="24"/>
-          <w:szCs w:val="24"/>
-        </w:rPr>
-        <w:t>1707_26_Archeretal2009_OMEN.inv_k2_0.007_k1_0.014_ord_</w:t>
-      </w:r>
-      <w:r>
-        <w:rPr>
-          <w:b w:val="false"/>
-          <w:bCs w:val="false"/>
-          <w:color w:val="00000A"/>
-          <w:sz w:val="24"/>
-          <w:szCs w:val="24"/>
-        </w:rPr>
-        <w:t>2 20000</w:t>
-      </w:r>
-    </w:p>
-    <w:p>
-      <w:pPr>
-        <w:pStyle w:val="Normal"/>
-        <w:jc w:val="left"/>
-        <w:rPr>
-          <w:b w:val="false"/>
-          <w:bCs w:val="false"/>
-          <w:sz w:val="24"/>
-          <w:szCs w:val="24"/>
-        </w:rPr>
-      </w:pPr>
-      <w:r>
-        <w:rPr>
-          <w:b w:val="false"/>
-          <w:bCs w:val="false"/>
-          <w:sz w:val="24"/>
-          <w:szCs w:val="24"/>
-        </w:rPr>
-      </w:r>
-    </w:p>
-    <w:p>
-      <w:pPr>
-        <w:pStyle w:val="Normal"/>
-        <w:jc w:val="left"/>
-        <w:rPr>
-          <w:b w:val="false"/>
-          <w:bCs w:val="false"/>
-          <w:sz w:val="24"/>
-          <w:szCs w:val="24"/>
-        </w:rPr>
-      </w:pPr>
-      <w:r>
-        <w:rPr>
-          <w:b w:val="false"/>
-          <w:bCs w:val="false"/>
-          <w:sz w:val="24"/>
-          <w:szCs w:val="24"/>
-        </w:rPr>
-        <w:t>4354</w:t>
-      </w:r>
-    </w:p>
-    <w:p>
-      <w:pPr>
-        <w:pStyle w:val="Normal"/>
-        <w:jc w:val="left"/>
-        <w:rPr>
-          <w:b w:val="false"/>
-          <w:bCs w:val="false"/>
-          <w:color w:val="00000A"/>
-          <w:sz w:val="24"/>
-          <w:szCs w:val="24"/>
-        </w:rPr>
-      </w:pPr>
-      <w:r>
-        <w:rPr>
-          <w:b w:val="false"/>
-          <w:bCs w:val="false"/>
-          <w:color w:val="00000A"/>
-          <w:sz w:val="24"/>
-          <w:szCs w:val="24"/>
-        </w:rPr>
-        <w:t xml:space="preserve">qsub -j y -o cgenie_log -V -S /bin/bash runmuffin.sh cgenie.eb_go_gs_ac_bg_sg_rg.worjh2.BASES DOM/03_OMEN_GENIE_PreInd_July2017 </w:t>
-      </w:r>
-      <w:r>
-        <w:rPr>
-          <w:b w:val="false"/>
-          <w:bCs w:val="false"/>
-          <w:sz w:val="24"/>
-          <w:szCs w:val="24"/>
-        </w:rPr>
-        <w:t>1707_27_Archeretal2009_OMEN.inv_k2_0.007_k1_0.021_ord_</w:t>
-      </w:r>
-      <w:r>
-        <w:rPr>
-          <w:b w:val="false"/>
-          <w:bCs w:val="false"/>
-          <w:color w:val="00000A"/>
-          <w:sz w:val="24"/>
-          <w:szCs w:val="24"/>
-        </w:rPr>
-        <w:t>3 20000</w:t>
-      </w:r>
-    </w:p>
-    <w:p>
-      <w:pPr>
-        <w:pStyle w:val="Normal"/>
-        <w:jc w:val="left"/>
-        <w:rPr>
-          <w:b w:val="false"/>
-          <w:bCs w:val="false"/>
-          <w:sz w:val="24"/>
-          <w:szCs w:val="24"/>
-        </w:rPr>
-      </w:pPr>
-      <w:r>
-        <w:rPr>
-          <w:b w:val="false"/>
-          <w:bCs w:val="false"/>
-          <w:sz w:val="24"/>
-          <w:szCs w:val="24"/>
-        </w:rPr>
-      </w:r>
-    </w:p>
-    <w:p>
-      <w:pPr>
-        <w:pStyle w:val="Normal"/>
-        <w:jc w:val="left"/>
-        <w:rPr>
-          <w:b w:val="false"/>
-          <w:bCs w:val="false"/>
-          <w:sz w:val="24"/>
-          <w:szCs w:val="24"/>
-        </w:rPr>
-      </w:pPr>
-      <w:r>
-        <w:rPr>
-          <w:b w:val="false"/>
-          <w:bCs w:val="false"/>
-          <w:sz w:val="24"/>
-          <w:szCs w:val="24"/>
-        </w:rPr>
-        <w:t>4355</w:t>
-      </w:r>
-    </w:p>
-    <w:p>
-      <w:pPr>
-        <w:pStyle w:val="Normal"/>
-        <w:jc w:val="left"/>
-        <w:rPr>
-          <w:b w:val="false"/>
-          <w:bCs w:val="false"/>
-          <w:color w:val="00000A"/>
-          <w:sz w:val="24"/>
-          <w:szCs w:val="24"/>
-        </w:rPr>
-      </w:pPr>
-      <w:r>
-        <w:rPr>
-          <w:b w:val="false"/>
-          <w:bCs w:val="false"/>
-          <w:color w:val="00000A"/>
-          <w:sz w:val="24"/>
-          <w:szCs w:val="24"/>
-        </w:rPr>
-        <w:t xml:space="preserve">qsub -j y -o cgenie_log -V -S /bin/bash runmuffin.sh cgenie.eb_go_gs_ac_bg_sg_rg.worjh2.BASES DOM/03_OMEN_GENIE_PreInd_July2017 </w:t>
-      </w:r>
-      <w:r>
-        <w:rPr>
-          <w:b w:val="false"/>
-          <w:bCs w:val="false"/>
-          <w:sz w:val="24"/>
-          <w:szCs w:val="24"/>
-        </w:rPr>
-        <w:t>1707_28_Archeretal2009_OMEN.inv_k2_0.007_k1_0.028_ord_</w:t>
-      </w:r>
-      <w:r>
-        <w:rPr>
-          <w:b w:val="false"/>
-          <w:bCs w:val="false"/>
-          <w:color w:val="00000A"/>
-          <w:sz w:val="24"/>
-          <w:szCs w:val="24"/>
-        </w:rPr>
-        <w:t>4 20000</w:t>
-      </w:r>
-    </w:p>
-    <w:p>
-      <w:pPr>
-        <w:pStyle w:val="Normal"/>
-        <w:jc w:val="left"/>
-        <w:rPr>
-          <w:b w:val="false"/>
-          <w:bCs w:val="false"/>
-          <w:sz w:val="24"/>
-          <w:szCs w:val="24"/>
-        </w:rPr>
-      </w:pPr>
-      <w:r>
-        <w:rPr>
-          <w:b w:val="false"/>
-          <w:bCs w:val="false"/>
-          <w:sz w:val="24"/>
-          <w:szCs w:val="24"/>
-        </w:rPr>
-      </w:r>
-    </w:p>
-    <w:p>
-      <w:pPr>
-        <w:pStyle w:val="Normal"/>
-        <w:jc w:val="left"/>
-        <w:rPr>
-          <w:b w:val="false"/>
-          <w:bCs w:val="false"/>
-          <w:sz w:val="24"/>
-          <w:szCs w:val="24"/>
-        </w:rPr>
-      </w:pPr>
-      <w:r>
-        <w:rPr>
-          <w:b w:val="false"/>
-          <w:bCs w:val="false"/>
-          <w:sz w:val="24"/>
-          <w:szCs w:val="24"/>
-        </w:rPr>
-        <w:t>4356</w:t>
-      </w:r>
-    </w:p>
-    <w:p>
-      <w:pPr>
-        <w:pStyle w:val="Normal"/>
-        <w:jc w:val="left"/>
-        <w:rPr>
-          <w:b w:val="false"/>
-          <w:bCs w:val="false"/>
-          <w:color w:val="00000A"/>
-          <w:sz w:val="24"/>
-          <w:szCs w:val="24"/>
-        </w:rPr>
-      </w:pPr>
-      <w:r>
-        <w:rPr>
-          <w:b w:val="false"/>
-          <w:bCs w:val="false"/>
-          <w:color w:val="00000A"/>
-          <w:sz w:val="24"/>
-          <w:szCs w:val="24"/>
-        </w:rPr>
-        <w:t xml:space="preserve">qsub -j y -o cgenie_log -V -S /bin/bash runmuffin.sh cgenie.eb_go_gs_ac_bg_sg_rg.worjh2.BASES DOM/03_OMEN_GENIE_PreInd_July2017 </w:t>
-      </w:r>
-      <w:r>
-        <w:rPr>
-          <w:b w:val="false"/>
-          <w:bCs w:val="false"/>
-          <w:sz w:val="24"/>
-          <w:szCs w:val="24"/>
-        </w:rPr>
-        <w:t>1707_29_Archeretal2009_OMEN.inv_k2_0.007_k1_0.035_ord_</w:t>
-      </w:r>
-      <w:r>
-        <w:rPr>
-          <w:b w:val="false"/>
-          <w:bCs w:val="false"/>
-          <w:color w:val="00000A"/>
-          <w:sz w:val="24"/>
-          <w:szCs w:val="24"/>
-        </w:rPr>
-        <w:t>5 20000</w:t>
-      </w:r>
-    </w:p>
-    <w:p>
-      <w:pPr>
-        <w:pStyle w:val="Normal"/>
-        <w:jc w:val="left"/>
-        <w:rPr>
-          <w:b w:val="false"/>
-          <w:bCs w:val="false"/>
-          <w:sz w:val="24"/>
-          <w:szCs w:val="24"/>
-        </w:rPr>
-      </w:pPr>
-      <w:r>
-        <w:rPr>
-          <w:b w:val="false"/>
-          <w:bCs w:val="false"/>
-          <w:sz w:val="24"/>
-          <w:szCs w:val="24"/>
-        </w:rPr>
-      </w:r>
-    </w:p>
-    <w:p>
-      <w:pPr>
-        <w:pStyle w:val="Normal"/>
-        <w:jc w:val="left"/>
-        <w:rPr>
-          <w:b w:val="false"/>
-          <w:bCs w:val="false"/>
-          <w:color w:val="00000A"/>
-          <w:sz w:val="24"/>
-          <w:szCs w:val="24"/>
-        </w:rPr>
-      </w:pPr>
-      <w:r>
-        <w:rPr>
-          <w:b w:val="false"/>
-          <w:bCs w:val="false"/>
-          <w:color w:val="00000A"/>
-          <w:sz w:val="24"/>
-          <w:szCs w:val="24"/>
-        </w:rPr>
-        <w:t>4357</w:t>
-      </w:r>
-    </w:p>
-    <w:p>
-      <w:pPr>
-        <w:pStyle w:val="Normal"/>
-        <w:jc w:val="left"/>
-        <w:rPr>
-          <w:b w:val="false"/>
-          <w:bCs w:val="false"/>
-          <w:color w:val="00000A"/>
-          <w:sz w:val="24"/>
-          <w:szCs w:val="24"/>
-        </w:rPr>
-      </w:pPr>
-      <w:r>
-        <w:rPr>
-          <w:b w:val="false"/>
-          <w:bCs w:val="false"/>
-          <w:color w:val="00000A"/>
-          <w:sz w:val="24"/>
-          <w:szCs w:val="24"/>
-        </w:rPr>
-        <w:t xml:space="preserve">qsub -j y -o cgenie_log -V -S /bin/bash runmuffin.sh cgenie.eb_go_gs_ac_bg_sg_rg.worjh2.BASES DOM/03_OMEN_GENIE_PreInd_July2017 </w:t>
-      </w:r>
-      <w:r>
-        <w:rPr>
-          <w:b w:val="false"/>
-          <w:bCs w:val="false"/>
-          <w:sz w:val="24"/>
-          <w:szCs w:val="24"/>
-        </w:rPr>
-        <w:t>1707_30_Archeretal2009_OMEN.inv_k2_0.007_k1_0.07_ord_</w:t>
-      </w:r>
-      <w:r>
-        <w:rPr>
-          <w:b w:val="false"/>
-          <w:bCs w:val="false"/>
-          <w:color w:val="00000A"/>
-          <w:sz w:val="24"/>
-          <w:szCs w:val="24"/>
-        </w:rPr>
-        <w:t>10 20000</w:t>
-      </w:r>
-    </w:p>
-    <w:p>
-      <w:pPr>
-        <w:pStyle w:val="Normal"/>
-        <w:jc w:val="left"/>
-        <w:rPr>
-          <w:b w:val="false"/>
-          <w:bCs w:val="false"/>
-          <w:sz w:val="24"/>
-          <w:szCs w:val="24"/>
-        </w:rPr>
-      </w:pPr>
-      <w:r>
-        <w:rPr>
-          <w:b w:val="false"/>
-          <w:bCs w:val="false"/>
-          <w:sz w:val="24"/>
-          <w:szCs w:val="24"/>
-        </w:rPr>
-      </w:r>
-    </w:p>
-    <w:p>
-      <w:pPr>
-        <w:pStyle w:val="Normal"/>
-        <w:jc w:val="left"/>
-        <w:rPr>
           <w:b/>
           <w:bCs/>
-          <w:color w:val="00000A"/>
-          <w:sz w:val="24"/>
-          <w:szCs w:val="24"/>
-        </w:rPr>
-      </w:pPr>
+          <w:color w:val="009900"/>
+          <w:sz w:val="24"/>
+          <w:szCs w:val="24"/>
+        </w:rPr>
+      </w:pPr>
+      <w:r>
+        <w:rPr>
+          <w:b w:val="false"/>
+          <w:bCs w:val="false"/>
+          <w:sz w:val="24"/>
+          <w:szCs w:val="24"/>
+        </w:rPr>
+        <w:t xml:space="preserve">4329    </w:t>
+      </w:r>
       <w:r>
         <w:rPr>
           <w:b/>
           <w:bCs/>
-          <w:sz w:val="24"/>
-          <w:szCs w:val="24"/>
-        </w:rPr>
-        <w:t xml:space="preserve"> </w:t>
+          <w:color w:val="009900"/>
+          <w:sz w:val="24"/>
+          <w:szCs w:val="24"/>
+        </w:rPr>
+        <w:t xml:space="preserve">  </w:t>
       </w:r>
       <w:r>
         <w:rPr>
           <w:b/>
           <w:bCs/>
-          <w:sz w:val="24"/>
-          <w:szCs w:val="24"/>
-        </w:rPr>
-        <w:t>-----</w:t>
-      </w:r>
-      <w:r>
+          <w:color w:val="009900"/>
+          <w:sz w:val="24"/>
+          <w:szCs w:val="24"/>
+        </w:rPr>
+        <w:t>TAKEN FOR GMD</w:t>
+      </w:r>
+    </w:p>
+    <w:p>
+      <w:pPr>
+        <w:pStyle w:val="Normal"/>
+        <w:jc w:val="left"/>
+        <w:rPr>
+          <w:b w:val="false"/>
+          <w:bCs w:val="false"/>
+          <w:color w:val="00000A"/>
+          <w:sz w:val="24"/>
+          <w:szCs w:val="24"/>
+        </w:rPr>
+      </w:pPr>
+      <w:r>
+        <w:rPr>
+          <w:b w:val="false"/>
+          <w:bCs w:val="false"/>
+          <w:color w:val="00000A"/>
+          <w:sz w:val="24"/>
+          <w:szCs w:val="24"/>
+        </w:rPr>
+        <w:t xml:space="preserve">qsub -j y -o cgenie_log -V -S /bin/bash runmuffin.sh cgenie.eb_go_gs_ac_bg_sg_rg.worjh2.BASES DOM/03_OMEN_GENIE_PreInd_July2017 </w:t>
+      </w:r>
+      <w:bookmarkStart w:id="322" w:name="__DdeLink__2607_735813527"/>
+      <w:bookmarkStart w:id="323" w:name="__DdeLink__2598_735813527"/>
+      <w:r>
+        <w:rPr>
+          <w:b w:val="false"/>
+          <w:bCs w:val="false"/>
+          <w:sz w:val="24"/>
+          <w:szCs w:val="24"/>
+        </w:rPr>
+        <w:t>1707_07_Archeretal2009_OMEN.inv_k2_0.005_k1_0.015_ord_3</w:t>
+      </w:r>
+      <w:bookmarkEnd w:id="322"/>
+      <w:bookmarkEnd w:id="323"/>
+      <w:r>
+        <w:rPr>
+          <w:b w:val="false"/>
+          <w:bCs w:val="false"/>
+          <w:color w:val="00000A"/>
+          <w:sz w:val="24"/>
+          <w:szCs w:val="24"/>
+        </w:rPr>
+        <w:t xml:space="preserve"> 20000</w:t>
+      </w:r>
+    </w:p>
+    <w:p>
+      <w:pPr>
+        <w:pStyle w:val="Normal"/>
+        <w:jc w:val="left"/>
+        <w:rPr>
+          <w:b w:val="false"/>
+          <w:bCs w:val="false"/>
+          <w:sz w:val="24"/>
+          <w:szCs w:val="24"/>
+        </w:rPr>
+      </w:pPr>
+      <w:r>
+        <w:rPr>
+          <w:b w:val="false"/>
+          <w:bCs w:val="false"/>
+          <w:sz w:val="24"/>
+          <w:szCs w:val="24"/>
+        </w:rPr>
+      </w:r>
+    </w:p>
+    <w:p>
+      <w:pPr>
+        <w:pStyle w:val="Normal"/>
+        <w:jc w:val="left"/>
+        <w:rPr>
+          <w:b w:val="false"/>
+          <w:bCs w:val="false"/>
+          <w:sz w:val="24"/>
+          <w:szCs w:val="24"/>
+        </w:rPr>
+      </w:pPr>
+      <w:r>
+        <w:rPr>
+          <w:b w:val="false"/>
+          <w:bCs w:val="false"/>
+          <w:sz w:val="24"/>
+          <w:szCs w:val="24"/>
+        </w:rPr>
+        <w:t>4330</w:t>
+      </w:r>
+    </w:p>
+    <w:p>
+      <w:pPr>
+        <w:pStyle w:val="Normal"/>
+        <w:jc w:val="left"/>
+        <w:rPr>
+          <w:b w:val="false"/>
+          <w:bCs w:val="false"/>
+          <w:color w:val="00000A"/>
+          <w:sz w:val="24"/>
+          <w:szCs w:val="24"/>
+        </w:rPr>
+      </w:pPr>
+      <w:r>
+        <w:rPr>
+          <w:b w:val="false"/>
+          <w:bCs w:val="false"/>
+          <w:color w:val="00000A"/>
+          <w:sz w:val="24"/>
+          <w:szCs w:val="24"/>
+        </w:rPr>
+        <w:t xml:space="preserve">qsub -j y -o cgenie_log -V -S /bin/bash runmuffin.sh cgenie.eb_go_gs_ac_bg_sg_rg.worjh2.BASES DOM/03_OMEN_GENIE_PreInd_July2017 </w:t>
+      </w:r>
+      <w:r>
+        <w:rPr>
+          <w:b w:val="false"/>
+          <w:bCs w:val="false"/>
+          <w:sz w:val="24"/>
+          <w:szCs w:val="24"/>
+        </w:rPr>
+        <w:t>1707_08_Archeretal2009_OMEN.inv_k2_0.005_k1_0.02_ord_4</w:t>
+      </w:r>
+      <w:r>
+        <w:rPr>
+          <w:b w:val="false"/>
+          <w:bCs w:val="false"/>
+          <w:color w:val="00000A"/>
+          <w:sz w:val="24"/>
+          <w:szCs w:val="24"/>
+        </w:rPr>
+        <w:t xml:space="preserve"> 20000</w:t>
+      </w:r>
+    </w:p>
+    <w:p>
+      <w:pPr>
+        <w:pStyle w:val="Normal"/>
+        <w:jc w:val="left"/>
+        <w:rPr>
+          <w:b w:val="false"/>
+          <w:bCs w:val="false"/>
+          <w:sz w:val="24"/>
+          <w:szCs w:val="24"/>
+        </w:rPr>
+      </w:pPr>
+      <w:r>
+        <w:rPr>
+          <w:b w:val="false"/>
+          <w:bCs w:val="false"/>
+          <w:sz w:val="24"/>
+          <w:szCs w:val="24"/>
+        </w:rPr>
+      </w:r>
+    </w:p>
+    <w:p>
+      <w:pPr>
+        <w:pStyle w:val="Normal"/>
+        <w:jc w:val="left"/>
+        <w:rPr>
+          <w:b w:val="false"/>
+          <w:bCs w:val="false"/>
+          <w:color w:val="00000A"/>
+          <w:sz w:val="24"/>
+          <w:szCs w:val="24"/>
+        </w:rPr>
+      </w:pPr>
+      <w:r>
+        <w:rPr>
+          <w:b w:val="false"/>
+          <w:bCs w:val="false"/>
+          <w:color w:val="00000A"/>
+          <w:sz w:val="24"/>
+          <w:szCs w:val="24"/>
+        </w:rPr>
+        <w:t>4331</w:t>
+      </w:r>
+    </w:p>
+    <w:p>
+      <w:pPr>
+        <w:pStyle w:val="Normal"/>
+        <w:jc w:val="left"/>
+        <w:rPr>
+          <w:b w:val="false"/>
+          <w:bCs w:val="false"/>
+          <w:color w:val="00000A"/>
+          <w:sz w:val="24"/>
+          <w:szCs w:val="24"/>
+        </w:rPr>
+      </w:pPr>
+      <w:r>
+        <w:rPr>
+          <w:b w:val="false"/>
+          <w:bCs w:val="false"/>
+          <w:color w:val="00000A"/>
+          <w:sz w:val="24"/>
+          <w:szCs w:val="24"/>
+        </w:rPr>
+        <w:t xml:space="preserve">qsub -j y -o cgenie_log -V -S /bin/bash runmuffin.sh cgenie.eb_go_gs_ac_bg_sg_rg.worjh2.BASES DOM/03_OMEN_GENIE_PreInd_July2017 </w:t>
+      </w:r>
+      <w:r>
+        <w:rPr>
+          <w:b w:val="false"/>
+          <w:bCs w:val="false"/>
+          <w:sz w:val="24"/>
+          <w:szCs w:val="24"/>
+        </w:rPr>
+        <w:t>1707_09_Archeretal2009_OMEN.inv_k2_0.005_k1_0.025_ord_5</w:t>
+      </w:r>
+      <w:r>
+        <w:rPr>
+          <w:b w:val="false"/>
+          <w:bCs w:val="false"/>
+          <w:color w:val="00000A"/>
+          <w:sz w:val="24"/>
+          <w:szCs w:val="24"/>
+        </w:rPr>
+        <w:t xml:space="preserve"> 20000</w:t>
+      </w:r>
+    </w:p>
+    <w:p>
+      <w:pPr>
+        <w:pStyle w:val="Normal"/>
+        <w:jc w:val="left"/>
+        <w:rPr>
+          <w:b w:val="false"/>
+          <w:bCs w:val="false"/>
+          <w:sz w:val="24"/>
+          <w:szCs w:val="24"/>
+        </w:rPr>
+      </w:pPr>
+      <w:r>
+        <w:rPr>
+          <w:b w:val="false"/>
+          <w:bCs w:val="false"/>
+          <w:sz w:val="24"/>
+          <w:szCs w:val="24"/>
+        </w:rPr>
+      </w:r>
+    </w:p>
+    <w:p>
+      <w:pPr>
+        <w:pStyle w:val="Normal"/>
+        <w:jc w:val="left"/>
+        <w:rPr>
+          <w:b w:val="false"/>
+          <w:bCs w:val="false"/>
+          <w:color w:val="00000A"/>
+          <w:sz w:val="24"/>
+          <w:szCs w:val="24"/>
+        </w:rPr>
+      </w:pPr>
+      <w:r>
+        <w:rPr>
+          <w:b w:val="false"/>
+          <w:bCs w:val="false"/>
+          <w:color w:val="00000A"/>
+          <w:sz w:val="24"/>
+          <w:szCs w:val="24"/>
+        </w:rPr>
+        <w:t>4332</w:t>
+      </w:r>
+    </w:p>
+    <w:p>
+      <w:pPr>
+        <w:pStyle w:val="Normal"/>
+        <w:jc w:val="left"/>
+        <w:rPr>
+          <w:b w:val="false"/>
+          <w:bCs w:val="false"/>
+          <w:color w:val="00000A"/>
+          <w:sz w:val="24"/>
+          <w:szCs w:val="24"/>
+        </w:rPr>
+      </w:pPr>
+      <w:r>
+        <w:rPr>
+          <w:b w:val="false"/>
+          <w:bCs w:val="false"/>
+          <w:color w:val="00000A"/>
+          <w:sz w:val="24"/>
+          <w:szCs w:val="24"/>
+        </w:rPr>
+        <w:t xml:space="preserve">qsub -j y -o cgenie_log -V -S /bin/bash runmuffin.sh cgenie.eb_go_gs_ac_bg_sg_rg.worjh2.BASES DOM/03_OMEN_GENIE_PreInd_July2017 </w:t>
+      </w:r>
+      <w:r>
+        <w:rPr>
+          <w:b w:val="false"/>
+          <w:bCs w:val="false"/>
+          <w:sz w:val="24"/>
+          <w:szCs w:val="24"/>
+        </w:rPr>
+        <w:t>1707_10_Archeretal2009_OMEN.inv_k2_0.005_k1_0.05_ord_10</w:t>
+      </w:r>
+      <w:r>
+        <w:rPr>
+          <w:b w:val="false"/>
+          <w:bCs w:val="false"/>
+          <w:color w:val="00000A"/>
+          <w:sz w:val="24"/>
+          <w:szCs w:val="24"/>
+        </w:rPr>
+        <w:t xml:space="preserve"> 20000</w:t>
+      </w:r>
+    </w:p>
+    <w:p>
+      <w:pPr>
+        <w:pStyle w:val="Normal"/>
+        <w:jc w:val="left"/>
+        <w:rPr>
+          <w:b w:val="false"/>
+          <w:bCs w:val="false"/>
+          <w:sz w:val="24"/>
+          <w:szCs w:val="24"/>
+        </w:rPr>
+      </w:pPr>
+      <w:r>
+        <w:rPr>
+          <w:b w:val="false"/>
+          <w:bCs w:val="false"/>
+          <w:sz w:val="24"/>
+          <w:szCs w:val="24"/>
+        </w:rPr>
+      </w:r>
+    </w:p>
+    <w:p>
+      <w:pPr>
+        <w:pStyle w:val="Normal"/>
+        <w:jc w:val="left"/>
+        <w:rPr>
+          <w:b w:val="false"/>
+          <w:bCs w:val="false"/>
+          <w:sz w:val="24"/>
+          <w:szCs w:val="24"/>
+        </w:rPr>
+      </w:pPr>
+      <w:r>
+        <w:rPr>
+          <w:b w:val="false"/>
+          <w:bCs w:val="false"/>
+          <w:sz w:val="24"/>
+          <w:szCs w:val="24"/>
+        </w:rPr>
+        <w:t>433</w:t>
+      </w:r>
+    </w:p>
+    <w:p>
+      <w:pPr>
+        <w:pStyle w:val="Normal"/>
+        <w:jc w:val="left"/>
+        <w:rPr>
+          <w:b w:val="false"/>
+          <w:bCs w:val="false"/>
+          <w:color w:val="00000A"/>
+          <w:sz w:val="24"/>
+          <w:szCs w:val="24"/>
+        </w:rPr>
+      </w:pPr>
+      <w:r>
+        <w:rPr>
+          <w:b w:val="false"/>
+          <w:bCs w:val="false"/>
+          <w:color w:val="00000A"/>
+          <w:sz w:val="24"/>
+          <w:szCs w:val="24"/>
+        </w:rPr>
+        <w:t xml:space="preserve">qsub -j y -o cgenie_log -V -S /bin/bash runmuffin.sh cgenie.eb_go_gs_ac_bg_sg_rg.worjh2.BASES DOM/03_OMEN_GENIE_PreInd_July2017 </w:t>
+      </w:r>
+      <w:r>
+        <w:rPr>
+          <w:b w:val="false"/>
+          <w:bCs w:val="false"/>
+          <w:sz w:val="24"/>
+          <w:szCs w:val="24"/>
+        </w:rPr>
+        <w:t>1707_11_Archeretal2009_OMEN.inv_k2_0.0055_k1_0.011_ord_2</w:t>
+      </w:r>
+      <w:r>
+        <w:rPr>
+          <w:b w:val="false"/>
+          <w:bCs w:val="false"/>
+          <w:color w:val="00000A"/>
+          <w:sz w:val="24"/>
+          <w:szCs w:val="24"/>
+        </w:rPr>
+        <w:t xml:space="preserve"> 20000</w:t>
+      </w:r>
+    </w:p>
+    <w:p>
+      <w:pPr>
+        <w:pStyle w:val="Normal"/>
+        <w:jc w:val="left"/>
+        <w:rPr>
+          <w:b w:val="false"/>
+          <w:bCs w:val="false"/>
+          <w:sz w:val="24"/>
+          <w:szCs w:val="24"/>
+        </w:rPr>
+      </w:pPr>
+      <w:r>
+        <w:rPr>
+          <w:b w:val="false"/>
+          <w:bCs w:val="false"/>
+          <w:sz w:val="24"/>
+          <w:szCs w:val="24"/>
+        </w:rPr>
+      </w:r>
+    </w:p>
+    <w:p>
+      <w:pPr>
+        <w:pStyle w:val="Normal"/>
+        <w:jc w:val="left"/>
+        <w:rPr>
+          <w:b w:val="false"/>
+          <w:bCs w:val="false"/>
+          <w:sz w:val="24"/>
+          <w:szCs w:val="24"/>
+        </w:rPr>
+      </w:pPr>
+      <w:r>
+        <w:rPr>
+          <w:b w:val="false"/>
+          <w:bCs w:val="false"/>
+          <w:sz w:val="24"/>
+          <w:szCs w:val="24"/>
+        </w:rPr>
+        <w:t>4334</w:t>
+      </w:r>
+    </w:p>
+    <w:p>
+      <w:pPr>
+        <w:pStyle w:val="Normal"/>
+        <w:jc w:val="left"/>
+        <w:rPr>
+          <w:b w:val="false"/>
+          <w:bCs w:val="false"/>
+          <w:color w:val="00000A"/>
+          <w:sz w:val="24"/>
+          <w:szCs w:val="24"/>
+        </w:rPr>
+      </w:pPr>
+      <w:r>
+        <w:rPr>
+          <w:b w:val="false"/>
+          <w:bCs w:val="false"/>
+          <w:color w:val="00000A"/>
+          <w:sz w:val="24"/>
+          <w:szCs w:val="24"/>
+        </w:rPr>
+        <w:t xml:space="preserve">qsub -j y -o cgenie_log -V -S /bin/bash runmuffin.sh cgenie.eb_go_gs_ac_bg_sg_rg.worjh2.BASES DOM/03_OMEN_GENIE_PreInd_July2017 </w:t>
+      </w:r>
+      <w:r>
+        <w:rPr>
+          <w:b w:val="false"/>
+          <w:bCs w:val="false"/>
+          <w:sz w:val="24"/>
+          <w:szCs w:val="24"/>
+        </w:rPr>
+        <w:t>1707_12_Archeretal2009_OMEN.inv_k2_0.0055_k1_0.0165_ord_3</w:t>
+      </w:r>
+      <w:r>
+        <w:rPr>
+          <w:b w:val="false"/>
+          <w:bCs w:val="false"/>
+          <w:color w:val="00000A"/>
+          <w:sz w:val="24"/>
+          <w:szCs w:val="24"/>
+        </w:rPr>
+        <w:t xml:space="preserve"> 20000</w:t>
+      </w:r>
+    </w:p>
+    <w:p>
+      <w:pPr>
+        <w:pStyle w:val="Normal"/>
+        <w:jc w:val="left"/>
+        <w:rPr>
+          <w:b w:val="false"/>
+          <w:bCs w:val="false"/>
+          <w:sz w:val="24"/>
+          <w:szCs w:val="24"/>
+        </w:rPr>
+      </w:pPr>
+      <w:r>
+        <w:rPr>
+          <w:b w:val="false"/>
+          <w:bCs w:val="false"/>
+          <w:sz w:val="24"/>
+          <w:szCs w:val="24"/>
+        </w:rPr>
+      </w:r>
+    </w:p>
+    <w:p>
+      <w:pPr>
+        <w:pStyle w:val="Normal"/>
+        <w:jc w:val="left"/>
+        <w:rPr>
+          <w:b w:val="false"/>
+          <w:bCs w:val="false"/>
+          <w:sz w:val="24"/>
+          <w:szCs w:val="24"/>
+        </w:rPr>
+      </w:pPr>
+      <w:r>
+        <w:rPr>
+          <w:b w:val="false"/>
+          <w:bCs w:val="false"/>
+          <w:sz w:val="24"/>
+          <w:szCs w:val="24"/>
+        </w:rPr>
+        <w:t>4335</w:t>
+      </w:r>
+    </w:p>
+    <w:p>
+      <w:pPr>
+        <w:pStyle w:val="Normal"/>
+        <w:jc w:val="left"/>
+        <w:rPr>
+          <w:b w:val="false"/>
+          <w:bCs w:val="false"/>
+          <w:color w:val="00000A"/>
+          <w:sz w:val="24"/>
+          <w:szCs w:val="24"/>
+        </w:rPr>
+      </w:pPr>
+      <w:r>
+        <w:rPr>
+          <w:b w:val="false"/>
+          <w:bCs w:val="false"/>
+          <w:color w:val="00000A"/>
+          <w:sz w:val="24"/>
+          <w:szCs w:val="24"/>
+        </w:rPr>
+        <w:t xml:space="preserve">qsub -j y -o cgenie_log -V -S /bin/bash runmuffin.sh cgenie.eb_go_gs_ac_bg_sg_rg.worjh2.BASES DOM/03_OMEN_GENIE_PreInd_July2017 </w:t>
+      </w:r>
+      <w:r>
+        <w:rPr>
+          <w:b w:val="false"/>
+          <w:bCs w:val="false"/>
+          <w:sz w:val="24"/>
+          <w:szCs w:val="24"/>
+        </w:rPr>
+        <w:t>1707_13_Archeretal2009_OMEN.inv_k2_0.0055_k1_0.022_ord_4</w:t>
+      </w:r>
+      <w:r>
+        <w:rPr>
+          <w:b w:val="false"/>
+          <w:bCs w:val="false"/>
+          <w:color w:val="00000A"/>
+          <w:sz w:val="24"/>
+          <w:szCs w:val="24"/>
+        </w:rPr>
+        <w:t xml:space="preserve"> 20000</w:t>
+      </w:r>
+    </w:p>
+    <w:p>
+      <w:pPr>
+        <w:pStyle w:val="Normal"/>
+        <w:jc w:val="left"/>
+        <w:rPr>
+          <w:b w:val="false"/>
+          <w:bCs w:val="false"/>
+          <w:sz w:val="24"/>
+          <w:szCs w:val="24"/>
+        </w:rPr>
+      </w:pPr>
+      <w:r>
+        <w:rPr>
+          <w:b w:val="false"/>
+          <w:bCs w:val="false"/>
+          <w:sz w:val="24"/>
+          <w:szCs w:val="24"/>
+        </w:rPr>
+      </w:r>
+    </w:p>
+    <w:p>
+      <w:pPr>
+        <w:pStyle w:val="Normal"/>
+        <w:jc w:val="left"/>
+        <w:rPr>
+          <w:b w:val="false"/>
+          <w:bCs w:val="false"/>
+          <w:sz w:val="24"/>
+          <w:szCs w:val="24"/>
+        </w:rPr>
+      </w:pPr>
+      <w:r>
+        <w:rPr>
+          <w:b w:val="false"/>
+          <w:bCs w:val="false"/>
+          <w:sz w:val="24"/>
+          <w:szCs w:val="24"/>
+        </w:rPr>
+        <w:t>4336</w:t>
+      </w:r>
+    </w:p>
+    <w:p>
+      <w:pPr>
+        <w:pStyle w:val="Normal"/>
+        <w:jc w:val="left"/>
+        <w:rPr>
+          <w:b w:val="false"/>
+          <w:bCs w:val="false"/>
+          <w:color w:val="00000A"/>
+          <w:sz w:val="24"/>
+          <w:szCs w:val="24"/>
+        </w:rPr>
+      </w:pPr>
+      <w:r>
+        <w:rPr>
+          <w:b w:val="false"/>
+          <w:bCs w:val="false"/>
+          <w:color w:val="00000A"/>
+          <w:sz w:val="24"/>
+          <w:szCs w:val="24"/>
+        </w:rPr>
+        <w:t xml:space="preserve">qsub -j y -o cgenie_log -V -S /bin/bash runmuffin.sh cgenie.eb_go_gs_ac_bg_sg_rg.worjh2.BASES DOM/03_OMEN_GENIE_PreInd_July2017 </w:t>
+      </w:r>
+      <w:r>
+        <w:rPr>
+          <w:b w:val="false"/>
+          <w:bCs w:val="false"/>
+          <w:sz w:val="24"/>
+          <w:szCs w:val="24"/>
+        </w:rPr>
+        <w:t>1707_14_Archeretal2009_OMEN.inv_k2_0.0055_k1_0.0275_ord_5</w:t>
+      </w:r>
+      <w:r>
+        <w:rPr>
+          <w:b w:val="false"/>
+          <w:bCs w:val="false"/>
+          <w:color w:val="00000A"/>
+          <w:sz w:val="24"/>
+          <w:szCs w:val="24"/>
+        </w:rPr>
+        <w:t xml:space="preserve"> 20000</w:t>
+      </w:r>
+    </w:p>
+    <w:p>
+      <w:pPr>
+        <w:pStyle w:val="Normal"/>
+        <w:jc w:val="left"/>
+        <w:rPr>
+          <w:b w:val="false"/>
+          <w:bCs w:val="false"/>
+          <w:sz w:val="24"/>
+          <w:szCs w:val="24"/>
+        </w:rPr>
+      </w:pPr>
+      <w:r>
+        <w:rPr>
+          <w:b w:val="false"/>
+          <w:bCs w:val="false"/>
+          <w:sz w:val="24"/>
+          <w:szCs w:val="24"/>
+        </w:rPr>
+      </w:r>
+    </w:p>
+    <w:p>
+      <w:pPr>
+        <w:pStyle w:val="Normal"/>
+        <w:jc w:val="left"/>
+        <w:rPr>
+          <w:b w:val="false"/>
+          <w:bCs w:val="false"/>
+          <w:color w:val="00000A"/>
+          <w:sz w:val="24"/>
+          <w:szCs w:val="24"/>
+        </w:rPr>
+      </w:pPr>
+      <w:r>
+        <w:rPr>
+          <w:b w:val="false"/>
+          <w:bCs w:val="false"/>
+          <w:color w:val="00000A"/>
+          <w:sz w:val="24"/>
+          <w:szCs w:val="24"/>
+        </w:rPr>
+        <w:t>4337</w:t>
+      </w:r>
+    </w:p>
+    <w:p>
+      <w:pPr>
+        <w:pStyle w:val="Normal"/>
+        <w:jc w:val="left"/>
+        <w:rPr>
+          <w:b w:val="false"/>
+          <w:bCs w:val="false"/>
+          <w:color w:val="00000A"/>
+          <w:sz w:val="24"/>
+          <w:szCs w:val="24"/>
+        </w:rPr>
+      </w:pPr>
+      <w:r>
+        <w:rPr>
+          <w:b w:val="false"/>
+          <w:bCs w:val="false"/>
+          <w:color w:val="00000A"/>
+          <w:sz w:val="24"/>
+          <w:szCs w:val="24"/>
+        </w:rPr>
+        <w:t xml:space="preserve">qsub -j y -o cgenie_log -V -S /bin/bash runmuffin.sh cgenie.eb_go_gs_ac_bg_sg_rg.worjh2.BASES DOM/03_OMEN_GENIE_PreInd_July2017 </w:t>
+      </w:r>
+      <w:r>
+        <w:rPr>
+          <w:b w:val="false"/>
+          <w:bCs w:val="false"/>
+          <w:sz w:val="24"/>
+          <w:szCs w:val="24"/>
+        </w:rPr>
+        <w:t>1707_15_Archeretal2009_OMEN.inv_k2_0.0055_k1_0.055_ord_10</w:t>
+      </w:r>
+      <w:r>
+        <w:rPr>
+          <w:b w:val="false"/>
+          <w:bCs w:val="false"/>
+          <w:color w:val="00000A"/>
+          <w:sz w:val="24"/>
+          <w:szCs w:val="24"/>
+        </w:rPr>
+        <w:t xml:space="preserve"> 20000</w:t>
+      </w:r>
+    </w:p>
+    <w:p>
+      <w:pPr>
+        <w:pStyle w:val="Normal"/>
+        <w:jc w:val="left"/>
+        <w:rPr>
+          <w:b w:val="false"/>
+          <w:bCs w:val="false"/>
+          <w:sz w:val="24"/>
+          <w:szCs w:val="24"/>
+        </w:rPr>
+      </w:pPr>
+      <w:r>
+        <w:rPr>
+          <w:b w:val="false"/>
+          <w:bCs w:val="false"/>
+          <w:sz w:val="24"/>
+          <w:szCs w:val="24"/>
+        </w:rPr>
+      </w:r>
+    </w:p>
+    <w:p>
+      <w:pPr>
+        <w:pStyle w:val="Normal"/>
+        <w:jc w:val="left"/>
+        <w:rPr>
+          <w:b w:val="false"/>
+          <w:bCs w:val="false"/>
+          <w:sz w:val="24"/>
+          <w:szCs w:val="24"/>
+        </w:rPr>
+      </w:pPr>
+      <w:r>
+        <w:rPr>
+          <w:b w:val="false"/>
+          <w:bCs w:val="false"/>
+          <w:sz w:val="24"/>
+          <w:szCs w:val="24"/>
+        </w:rPr>
+        <w:t>4338</w:t>
+      </w:r>
+    </w:p>
+    <w:p>
+      <w:pPr>
+        <w:pStyle w:val="Normal"/>
+        <w:jc w:val="left"/>
+        <w:rPr>
+          <w:b w:val="false"/>
+          <w:bCs w:val="false"/>
+          <w:color w:val="00000A"/>
+          <w:sz w:val="24"/>
+          <w:szCs w:val="24"/>
+        </w:rPr>
+      </w:pPr>
+      <w:r>
+        <w:rPr>
+          <w:b w:val="false"/>
+          <w:bCs w:val="false"/>
+          <w:color w:val="00000A"/>
+          <w:sz w:val="24"/>
+          <w:szCs w:val="24"/>
+        </w:rPr>
+        <w:t>qsub -j y -o cgenie_log -V -S /bin/bash runmuffin.sh cgenie.eb_go_gs_ac_bg_sg_rg.worjh2.BASES DOM/03_OMEN_GENIE_PreInd_July2017 1707_16_Archeretal2009_OMEN.inv_k2_0.006_k1_0.012_ord_2 20000</w:t>
+      </w:r>
+    </w:p>
+    <w:p>
+      <w:pPr>
+        <w:pStyle w:val="Normal"/>
+        <w:jc w:val="left"/>
+        <w:rPr>
+          <w:b w:val="false"/>
+          <w:bCs w:val="false"/>
+          <w:sz w:val="24"/>
+          <w:szCs w:val="24"/>
+        </w:rPr>
+      </w:pPr>
+      <w:r>
+        <w:rPr>
+          <w:b w:val="false"/>
+          <w:bCs w:val="false"/>
+          <w:sz w:val="24"/>
+          <w:szCs w:val="24"/>
+        </w:rPr>
+      </w:r>
+    </w:p>
+    <w:p>
+      <w:pPr>
+        <w:pStyle w:val="Normal"/>
+        <w:jc w:val="left"/>
+        <w:rPr>
+          <w:b w:val="false"/>
+          <w:bCs w:val="false"/>
+          <w:sz w:val="24"/>
+          <w:szCs w:val="24"/>
+        </w:rPr>
+      </w:pPr>
+      <w:r>
+        <w:rPr>
+          <w:b w:val="false"/>
+          <w:bCs w:val="false"/>
+          <w:sz w:val="24"/>
+          <w:szCs w:val="24"/>
+        </w:rPr>
+        <w:t>4342</w:t>
+      </w:r>
+    </w:p>
+    <w:p>
+      <w:pPr>
+        <w:pStyle w:val="Normal"/>
+        <w:jc w:val="left"/>
+        <w:rPr>
+          <w:b w:val="false"/>
+          <w:bCs w:val="false"/>
+          <w:color w:val="00000A"/>
+          <w:sz w:val="24"/>
+          <w:szCs w:val="24"/>
+        </w:rPr>
+      </w:pPr>
+      <w:r>
+        <w:rPr>
+          <w:b w:val="false"/>
+          <w:bCs w:val="false"/>
+          <w:color w:val="00000A"/>
+          <w:sz w:val="24"/>
+          <w:szCs w:val="24"/>
+        </w:rPr>
+        <w:t xml:space="preserve">qsub -j y -o cgenie_log -V -S /bin/bash runmuffin.sh cgenie.eb_go_gs_ac_bg_sg_rg.worjh2.BASES DOM/03_OMEN_GENIE_PreInd_July2017 </w:t>
+      </w:r>
+      <w:r>
+        <w:rPr>
+          <w:b w:val="false"/>
+          <w:bCs w:val="false"/>
+          <w:sz w:val="24"/>
+          <w:szCs w:val="24"/>
+        </w:rPr>
+        <w:t>1707_17_Archeretal2009_OMEN.inv_k2_0.006_k1_0.018_ord_</w:t>
+      </w:r>
+      <w:r>
+        <w:rPr>
+          <w:b w:val="false"/>
+          <w:bCs w:val="false"/>
+          <w:color w:val="00000A"/>
+          <w:sz w:val="24"/>
+          <w:szCs w:val="24"/>
+        </w:rPr>
+        <w:t>3 20000</w:t>
+      </w:r>
+    </w:p>
+    <w:p>
+      <w:pPr>
+        <w:pStyle w:val="Normal"/>
+        <w:jc w:val="left"/>
+        <w:rPr>
+          <w:b w:val="false"/>
+          <w:bCs w:val="false"/>
+          <w:sz w:val="24"/>
+          <w:szCs w:val="24"/>
+        </w:rPr>
+      </w:pPr>
+      <w:r>
+        <w:rPr>
+          <w:b w:val="false"/>
+          <w:bCs w:val="false"/>
+          <w:sz w:val="24"/>
+          <w:szCs w:val="24"/>
+        </w:rPr>
+      </w:r>
+    </w:p>
+    <w:p>
+      <w:pPr>
+        <w:pStyle w:val="Normal"/>
+        <w:jc w:val="left"/>
+        <w:rPr>
+          <w:b w:val="false"/>
+          <w:bCs w:val="false"/>
+          <w:sz w:val="24"/>
+          <w:szCs w:val="24"/>
+        </w:rPr>
+      </w:pPr>
+      <w:r>
+        <w:rPr>
+          <w:b w:val="false"/>
+          <w:bCs w:val="false"/>
+          <w:sz w:val="24"/>
+          <w:szCs w:val="24"/>
+        </w:rPr>
+        <w:t>4343</w:t>
+      </w:r>
+    </w:p>
+    <w:p>
+      <w:pPr>
+        <w:pStyle w:val="Normal"/>
+        <w:jc w:val="left"/>
+        <w:rPr>
+          <w:b w:val="false"/>
+          <w:bCs w:val="false"/>
+          <w:color w:val="00000A"/>
+          <w:sz w:val="24"/>
+          <w:szCs w:val="24"/>
+        </w:rPr>
+      </w:pPr>
+      <w:r>
+        <w:rPr>
+          <w:b w:val="false"/>
+          <w:bCs w:val="false"/>
+          <w:color w:val="00000A"/>
+          <w:sz w:val="24"/>
+          <w:szCs w:val="24"/>
+        </w:rPr>
+        <w:t xml:space="preserve">qsub -j y -o cgenie_log -V -S /bin/bash runmuffin.sh cgenie.eb_go_gs_ac_bg_sg_rg.worjh2.BASES DOM/03_OMEN_GENIE_PreInd_July2017 </w:t>
+      </w:r>
+      <w:r>
+        <w:rPr>
+          <w:b w:val="false"/>
+          <w:bCs w:val="false"/>
+          <w:sz w:val="24"/>
+          <w:szCs w:val="24"/>
+        </w:rPr>
+        <w:t>1707_18_Archeretal2009_OMEN.inv_k2_0.006_k1_0.024_ord_</w:t>
+      </w:r>
+      <w:r>
+        <w:rPr>
+          <w:b w:val="false"/>
+          <w:bCs w:val="false"/>
+          <w:color w:val="00000A"/>
+          <w:sz w:val="24"/>
+          <w:szCs w:val="24"/>
+        </w:rPr>
+        <w:t>4 20000</w:t>
+      </w:r>
+    </w:p>
+    <w:p>
+      <w:pPr>
+        <w:pStyle w:val="Normal"/>
+        <w:jc w:val="left"/>
+        <w:rPr>
+          <w:b w:val="false"/>
+          <w:bCs w:val="false"/>
+          <w:sz w:val="24"/>
+          <w:szCs w:val="24"/>
+        </w:rPr>
+      </w:pPr>
+      <w:r>
+        <w:rPr>
+          <w:b w:val="false"/>
+          <w:bCs w:val="false"/>
+          <w:sz w:val="24"/>
+          <w:szCs w:val="24"/>
+        </w:rPr>
+      </w:r>
+    </w:p>
+    <w:p>
+      <w:pPr>
+        <w:pStyle w:val="Normal"/>
+        <w:jc w:val="left"/>
+        <w:rPr>
+          <w:b w:val="false"/>
+          <w:bCs w:val="false"/>
+          <w:sz w:val="24"/>
+          <w:szCs w:val="24"/>
+        </w:rPr>
+      </w:pPr>
+      <w:r>
+        <w:rPr>
+          <w:b w:val="false"/>
+          <w:bCs w:val="false"/>
+          <w:sz w:val="24"/>
+          <w:szCs w:val="24"/>
+        </w:rPr>
+        <w:t xml:space="preserve">4345 </w:t>
+      </w:r>
+    </w:p>
+    <w:p>
+      <w:pPr>
+        <w:pStyle w:val="Normal"/>
+        <w:jc w:val="left"/>
+        <w:rPr>
+          <w:b w:val="false"/>
+          <w:bCs w:val="false"/>
+          <w:sz w:val="24"/>
+          <w:szCs w:val="24"/>
+        </w:rPr>
+      </w:pPr>
+      <w:r>
+        <w:rPr>
+          <w:b w:val="false"/>
+          <w:bCs w:val="false"/>
+          <w:color w:val="00000A"/>
+          <w:sz w:val="24"/>
+          <w:szCs w:val="24"/>
+        </w:rPr>
+        <w:t xml:space="preserve">qsub -j y -o cgenie_log -V -S /bin/bash runmuffin.sh cgenie.eb_go_gs_ac_bg_sg_rg.worjh2.BASES DOM/03_OMEN_GENIE_PreInd_July2017 </w:t>
+      </w:r>
+      <w:r>
+        <w:rPr>
+          <w:b w:val="false"/>
+          <w:bCs w:val="false"/>
+          <w:sz w:val="24"/>
+          <w:szCs w:val="24"/>
+        </w:rPr>
+        <w:t>1707_19_Archeretal2009_OMEN.inv_k2_0.006_k1_0.03_ord_5 20000</w:t>
+      </w:r>
+    </w:p>
+    <w:p>
+      <w:pPr>
+        <w:pStyle w:val="Normal"/>
+        <w:jc w:val="left"/>
+        <w:rPr>
+          <w:b w:val="false"/>
+          <w:bCs w:val="false"/>
+          <w:sz w:val="24"/>
+          <w:szCs w:val="24"/>
+        </w:rPr>
+      </w:pPr>
+      <w:r>
+        <w:rPr>
+          <w:b w:val="false"/>
+          <w:bCs w:val="false"/>
+          <w:sz w:val="24"/>
+          <w:szCs w:val="24"/>
+        </w:rPr>
+      </w:r>
+    </w:p>
+    <w:p>
+      <w:pPr>
+        <w:pStyle w:val="Normal"/>
+        <w:jc w:val="left"/>
+        <w:rPr>
+          <w:b w:val="false"/>
+          <w:bCs w:val="false"/>
+          <w:sz w:val="24"/>
+          <w:szCs w:val="24"/>
+        </w:rPr>
+      </w:pPr>
+      <w:r>
+        <w:rPr>
+          <w:b w:val="false"/>
+          <w:bCs w:val="false"/>
+          <w:sz w:val="24"/>
+          <w:szCs w:val="24"/>
+        </w:rPr>
+        <w:t>4347</w:t>
+      </w:r>
+    </w:p>
+    <w:p>
+      <w:pPr>
+        <w:pStyle w:val="Normal"/>
+        <w:jc w:val="left"/>
+        <w:rPr>
+          <w:b w:val="false"/>
+          <w:bCs w:val="false"/>
+          <w:color w:val="00000A"/>
+          <w:sz w:val="24"/>
+          <w:szCs w:val="24"/>
+        </w:rPr>
+      </w:pPr>
+      <w:r>
+        <w:rPr>
+          <w:b w:val="false"/>
+          <w:bCs w:val="false"/>
+          <w:color w:val="00000A"/>
+          <w:sz w:val="24"/>
+          <w:szCs w:val="24"/>
+        </w:rPr>
+        <w:t xml:space="preserve">qsub -j y -o cgenie_log -V -S /bin/bash runmuffin.sh cgenie.eb_go_gs_ac_bg_sg_rg.worjh2.BASES DOM/03_OMEN_GENIE_PreInd_July2017 </w:t>
+      </w:r>
+      <w:r>
+        <w:rPr>
+          <w:b w:val="false"/>
+          <w:bCs w:val="false"/>
+          <w:sz w:val="24"/>
+          <w:szCs w:val="24"/>
+        </w:rPr>
+        <w:t>1707_20_Archeretal2009_OMEN.inv_k2_0.006_k1_0.06_ord_</w:t>
+      </w:r>
+      <w:r>
+        <w:rPr>
+          <w:b w:val="false"/>
+          <w:bCs w:val="false"/>
+          <w:color w:val="00000A"/>
+          <w:sz w:val="24"/>
+          <w:szCs w:val="24"/>
+        </w:rPr>
+        <w:t>10 20000</w:t>
+      </w:r>
+    </w:p>
+    <w:p>
+      <w:pPr>
+        <w:pStyle w:val="Normal"/>
+        <w:jc w:val="left"/>
+        <w:rPr>
+          <w:b w:val="false"/>
+          <w:bCs w:val="false"/>
+          <w:sz w:val="24"/>
+          <w:szCs w:val="24"/>
+        </w:rPr>
+      </w:pPr>
+      <w:r>
+        <w:rPr>
+          <w:b w:val="false"/>
+          <w:bCs w:val="false"/>
+          <w:sz w:val="24"/>
+          <w:szCs w:val="24"/>
+        </w:rPr>
+      </w:r>
+    </w:p>
+    <w:p>
+      <w:pPr>
+        <w:pStyle w:val="Normal"/>
+        <w:jc w:val="left"/>
+        <w:rPr>
+          <w:b w:val="false"/>
+          <w:bCs w:val="false"/>
+          <w:sz w:val="24"/>
+          <w:szCs w:val="24"/>
+        </w:rPr>
+      </w:pPr>
+      <w:r>
+        <w:rPr>
+          <w:b w:val="false"/>
+          <w:bCs w:val="false"/>
+          <w:sz w:val="24"/>
+          <w:szCs w:val="24"/>
+        </w:rPr>
+        <w:t xml:space="preserve">4348  </w:t>
+      </w:r>
+    </w:p>
+    <w:p>
+      <w:pPr>
+        <w:pStyle w:val="Normal"/>
+        <w:jc w:val="left"/>
+        <w:rPr>
+          <w:b w:val="false"/>
+          <w:bCs w:val="false"/>
+          <w:color w:val="00000A"/>
+          <w:sz w:val="24"/>
+          <w:szCs w:val="24"/>
+        </w:rPr>
+      </w:pPr>
+      <w:r>
+        <w:rPr>
+          <w:b w:val="false"/>
+          <w:bCs w:val="false"/>
+          <w:color w:val="00000A"/>
+          <w:sz w:val="24"/>
+          <w:szCs w:val="24"/>
+        </w:rPr>
+        <w:t xml:space="preserve">qsub -j y -o cgenie_log -V -S /bin/bash runmuffin.sh cgenie.eb_go_gs_ac_bg_sg_rg.worjh2.BASES DOM/03_OMEN_GENIE_PreInd_July2017 </w:t>
+      </w:r>
+      <w:r>
+        <w:rPr>
+          <w:b w:val="false"/>
+          <w:bCs w:val="false"/>
+          <w:sz w:val="24"/>
+          <w:szCs w:val="24"/>
+        </w:rPr>
+        <w:t>1707_21_Archeretal2009_OMEN.inv_k2_0.0065_k1_0.013_ord_</w:t>
+      </w:r>
+      <w:r>
+        <w:rPr>
+          <w:b w:val="false"/>
+          <w:bCs w:val="false"/>
+          <w:color w:val="00000A"/>
+          <w:sz w:val="24"/>
+          <w:szCs w:val="24"/>
+        </w:rPr>
+        <w:t>2 20000</w:t>
+      </w:r>
+    </w:p>
+    <w:p>
+      <w:pPr>
+        <w:pStyle w:val="Normal"/>
+        <w:jc w:val="left"/>
+        <w:rPr>
+          <w:b w:val="false"/>
+          <w:bCs w:val="false"/>
+          <w:sz w:val="24"/>
+          <w:szCs w:val="24"/>
+        </w:rPr>
+      </w:pPr>
+      <w:r>
+        <w:rPr>
+          <w:b w:val="false"/>
+          <w:bCs w:val="false"/>
+          <w:sz w:val="24"/>
+          <w:szCs w:val="24"/>
+        </w:rPr>
+      </w:r>
+    </w:p>
+    <w:p>
+      <w:pPr>
+        <w:pStyle w:val="Normal"/>
+        <w:jc w:val="left"/>
+        <w:rPr>
+          <w:b w:val="false"/>
+          <w:bCs w:val="false"/>
+          <w:sz w:val="24"/>
+          <w:szCs w:val="24"/>
+        </w:rPr>
+      </w:pPr>
+      <w:r>
+        <w:rPr>
+          <w:b w:val="false"/>
+          <w:bCs w:val="false"/>
+          <w:sz w:val="24"/>
+          <w:szCs w:val="24"/>
+        </w:rPr>
+        <w:t>4349</w:t>
+      </w:r>
+    </w:p>
+    <w:p>
+      <w:pPr>
+        <w:pStyle w:val="Normal"/>
+        <w:jc w:val="left"/>
+        <w:rPr>
+          <w:b w:val="false"/>
+          <w:bCs w:val="false"/>
+          <w:color w:val="00000A"/>
+          <w:sz w:val="24"/>
+          <w:szCs w:val="24"/>
+        </w:rPr>
+      </w:pPr>
+      <w:r>
+        <w:rPr>
+          <w:b w:val="false"/>
+          <w:bCs w:val="false"/>
+          <w:color w:val="00000A"/>
+          <w:sz w:val="24"/>
+          <w:szCs w:val="24"/>
+        </w:rPr>
+        <w:t xml:space="preserve">qsub -j y -o cgenie_log -V -S /bin/bash runmuffin.sh cgenie.eb_go_gs_ac_bg_sg_rg.worjh2.BASES DOM/03_OMEN_GENIE_PreInd_July2017 </w:t>
+      </w:r>
+      <w:r>
+        <w:rPr>
+          <w:b w:val="false"/>
+          <w:bCs w:val="false"/>
+          <w:sz w:val="24"/>
+          <w:szCs w:val="24"/>
+        </w:rPr>
+        <w:t>1707_22_Archeretal2009_OMEN.inv_k2_0.0065_k1_0.0195_ord_</w:t>
+      </w:r>
+      <w:r>
+        <w:rPr>
+          <w:b w:val="false"/>
+          <w:bCs w:val="false"/>
+          <w:color w:val="00000A"/>
+          <w:sz w:val="24"/>
+          <w:szCs w:val="24"/>
+        </w:rPr>
+        <w:t>3 20000</w:t>
+      </w:r>
+    </w:p>
+    <w:p>
+      <w:pPr>
+        <w:pStyle w:val="Normal"/>
+        <w:jc w:val="left"/>
+        <w:rPr>
+          <w:b w:val="false"/>
+          <w:bCs w:val="false"/>
+          <w:sz w:val="24"/>
+          <w:szCs w:val="24"/>
+        </w:rPr>
+      </w:pPr>
+      <w:r>
+        <w:rPr>
+          <w:b w:val="false"/>
+          <w:bCs w:val="false"/>
+          <w:sz w:val="24"/>
+          <w:szCs w:val="24"/>
+        </w:rPr>
+      </w:r>
+    </w:p>
+    <w:p>
+      <w:pPr>
+        <w:pStyle w:val="Normal"/>
+        <w:jc w:val="left"/>
+        <w:rPr>
+          <w:b w:val="false"/>
+          <w:bCs w:val="false"/>
+          <w:sz w:val="24"/>
+          <w:szCs w:val="24"/>
+        </w:rPr>
+      </w:pPr>
+      <w:r>
+        <w:rPr>
+          <w:b w:val="false"/>
+          <w:bCs w:val="false"/>
+          <w:sz w:val="24"/>
+          <w:szCs w:val="24"/>
+        </w:rPr>
+        <w:t>4350</w:t>
+      </w:r>
+    </w:p>
+    <w:p>
+      <w:pPr>
+        <w:pStyle w:val="Normal"/>
+        <w:jc w:val="left"/>
+        <w:rPr>
+          <w:b w:val="false"/>
+          <w:bCs w:val="false"/>
+          <w:color w:val="00000A"/>
+          <w:sz w:val="24"/>
+          <w:szCs w:val="24"/>
+        </w:rPr>
+      </w:pPr>
+      <w:r>
+        <w:rPr>
+          <w:b w:val="false"/>
+          <w:bCs w:val="false"/>
+          <w:color w:val="00000A"/>
+          <w:sz w:val="24"/>
+          <w:szCs w:val="24"/>
+        </w:rPr>
+        <w:t xml:space="preserve">qsub -j y -o cgenie_log -V -S /bin/bash runmuffin.sh cgenie.eb_go_gs_ac_bg_sg_rg.worjh2.BASES DOM/03_OMEN_GENIE_PreInd_July2017 </w:t>
+      </w:r>
+      <w:r>
+        <w:rPr>
+          <w:b w:val="false"/>
+          <w:bCs w:val="false"/>
+          <w:sz w:val="24"/>
+          <w:szCs w:val="24"/>
+        </w:rPr>
+        <w:t>1707_23_Archeretal2009_OMEN.inv_k2_0.0065_k1_0.026_ord_</w:t>
+      </w:r>
+      <w:r>
+        <w:rPr>
+          <w:b w:val="false"/>
+          <w:bCs w:val="false"/>
+          <w:color w:val="00000A"/>
+          <w:sz w:val="24"/>
+          <w:szCs w:val="24"/>
+        </w:rPr>
+        <w:t>4 20000</w:t>
+      </w:r>
+    </w:p>
+    <w:p>
+      <w:pPr>
+        <w:pStyle w:val="Normal"/>
+        <w:jc w:val="left"/>
+        <w:rPr>
+          <w:b w:val="false"/>
+          <w:bCs w:val="false"/>
+          <w:sz w:val="24"/>
+          <w:szCs w:val="24"/>
+        </w:rPr>
+      </w:pPr>
+      <w:r>
+        <w:rPr>
+          <w:b w:val="false"/>
+          <w:bCs w:val="false"/>
+          <w:sz w:val="24"/>
+          <w:szCs w:val="24"/>
+        </w:rPr>
+      </w:r>
+    </w:p>
+    <w:p>
+      <w:pPr>
+        <w:pStyle w:val="Normal"/>
+        <w:jc w:val="left"/>
+        <w:rPr>
+          <w:b w:val="false"/>
+          <w:bCs w:val="false"/>
+          <w:sz w:val="24"/>
+          <w:szCs w:val="24"/>
+        </w:rPr>
+      </w:pPr>
+      <w:r>
+        <w:rPr>
+          <w:b w:val="false"/>
+          <w:bCs w:val="false"/>
+          <w:sz w:val="24"/>
+          <w:szCs w:val="24"/>
+        </w:rPr>
+        <w:t>4351</w:t>
+      </w:r>
+    </w:p>
+    <w:p>
+      <w:pPr>
+        <w:pStyle w:val="Normal"/>
+        <w:jc w:val="left"/>
+        <w:rPr>
+          <w:b w:val="false"/>
+          <w:bCs w:val="false"/>
+          <w:color w:val="00000A"/>
+          <w:sz w:val="24"/>
+          <w:szCs w:val="24"/>
+        </w:rPr>
+      </w:pPr>
+      <w:r>
+        <w:rPr>
+          <w:b w:val="false"/>
+          <w:bCs w:val="false"/>
+          <w:color w:val="00000A"/>
+          <w:sz w:val="24"/>
+          <w:szCs w:val="24"/>
+        </w:rPr>
+        <w:t xml:space="preserve">qsub -j y -o cgenie_log -V -S /bin/bash runmuffin.sh cgenie.eb_go_gs_ac_bg_sg_rg.worjh2.BASES DOM/03_OMEN_GENIE_PreInd_July2017 </w:t>
+      </w:r>
+      <w:r>
+        <w:rPr>
+          <w:b w:val="false"/>
+          <w:bCs w:val="false"/>
+          <w:sz w:val="24"/>
+          <w:szCs w:val="24"/>
+        </w:rPr>
+        <w:t>1707_24_Archeretal2009_OMEN.inv_k2_0.0065_k1_0.0325_ord_</w:t>
+      </w:r>
+      <w:r>
+        <w:rPr>
+          <w:b w:val="false"/>
+          <w:bCs w:val="false"/>
+          <w:color w:val="00000A"/>
+          <w:sz w:val="24"/>
+          <w:szCs w:val="24"/>
+        </w:rPr>
+        <w:t>5 20000</w:t>
+      </w:r>
+    </w:p>
+    <w:p>
+      <w:pPr>
+        <w:pStyle w:val="Normal"/>
+        <w:jc w:val="left"/>
+        <w:rPr>
+          <w:b w:val="false"/>
+          <w:bCs w:val="false"/>
+          <w:sz w:val="24"/>
+          <w:szCs w:val="24"/>
+        </w:rPr>
+      </w:pPr>
+      <w:r>
+        <w:rPr>
+          <w:b w:val="false"/>
+          <w:bCs w:val="false"/>
+          <w:sz w:val="24"/>
+          <w:szCs w:val="24"/>
+        </w:rPr>
+      </w:r>
+    </w:p>
+    <w:p>
+      <w:pPr>
+        <w:pStyle w:val="Normal"/>
+        <w:jc w:val="left"/>
+        <w:rPr>
+          <w:b w:val="false"/>
+          <w:bCs w:val="false"/>
+          <w:sz w:val="24"/>
+          <w:szCs w:val="24"/>
+        </w:rPr>
+      </w:pPr>
+      <w:r>
+        <w:rPr>
+          <w:b w:val="false"/>
+          <w:bCs w:val="false"/>
+          <w:sz w:val="24"/>
+          <w:szCs w:val="24"/>
+        </w:rPr>
+        <w:t>4352</w:t>
+      </w:r>
+    </w:p>
+    <w:p>
+      <w:pPr>
+        <w:pStyle w:val="Normal"/>
+        <w:jc w:val="left"/>
+        <w:rPr>
+          <w:b w:val="false"/>
+          <w:bCs w:val="false"/>
+          <w:color w:val="00000A"/>
+          <w:sz w:val="24"/>
+          <w:szCs w:val="24"/>
+        </w:rPr>
+      </w:pPr>
+      <w:r>
+        <w:rPr>
+          <w:b w:val="false"/>
+          <w:bCs w:val="false"/>
+          <w:color w:val="00000A"/>
+          <w:sz w:val="24"/>
+          <w:szCs w:val="24"/>
+        </w:rPr>
+        <w:t xml:space="preserve">qsub -j y -o cgenie_log -V -S /bin/bash runmuffin.sh cgenie.eb_go_gs_ac_bg_sg_rg.worjh2.BASES DOM/03_OMEN_GENIE_PreInd_July2017 </w:t>
+      </w:r>
+      <w:r>
+        <w:rPr>
+          <w:b w:val="false"/>
+          <w:bCs w:val="false"/>
+          <w:sz w:val="24"/>
+          <w:szCs w:val="24"/>
+        </w:rPr>
+        <w:t>1707_25_Archeretal2009_OMEN.inv_k2_0.0065_k1_0.065_ord_</w:t>
+      </w:r>
+      <w:r>
+        <w:rPr>
+          <w:b w:val="false"/>
+          <w:bCs w:val="false"/>
+          <w:color w:val="00000A"/>
+          <w:sz w:val="24"/>
+          <w:szCs w:val="24"/>
+        </w:rPr>
+        <w:t>10 20000</w:t>
+      </w:r>
+    </w:p>
+    <w:p>
+      <w:pPr>
+        <w:pStyle w:val="Normal"/>
+        <w:jc w:val="left"/>
+        <w:rPr>
+          <w:b w:val="false"/>
+          <w:bCs w:val="false"/>
+          <w:sz w:val="24"/>
+          <w:szCs w:val="24"/>
+        </w:rPr>
+      </w:pPr>
+      <w:r>
+        <w:rPr>
+          <w:b w:val="false"/>
+          <w:bCs w:val="false"/>
+          <w:sz w:val="24"/>
+          <w:szCs w:val="24"/>
+        </w:rPr>
+      </w:r>
+    </w:p>
+    <w:p>
+      <w:pPr>
+        <w:pStyle w:val="Normal"/>
+        <w:jc w:val="left"/>
         <w:rPr>
           <w:b/>
           <w:bCs/>
+          <w:color w:val="009900"/>
+          <w:sz w:val="24"/>
+          <w:szCs w:val="24"/>
+        </w:rPr>
+      </w:pPr>
+      <w:r>
+        <w:rPr>
+          <w:b w:val="false"/>
+          <w:bCs w:val="false"/>
+          <w:sz w:val="24"/>
+          <w:szCs w:val="24"/>
+        </w:rPr>
+        <w:t xml:space="preserve">4353    </w:t>
+      </w:r>
+      <w:r>
+        <w:rPr>
+          <w:b/>
+          <w:bCs/>
+          <w:color w:val="800000"/>
+          <w:sz w:val="24"/>
+          <w:szCs w:val="24"/>
+        </w:rPr>
+        <w:t xml:space="preserve">  </w:t>
+      </w:r>
+      <w:r>
+        <w:rPr>
+          <w:b/>
+          <w:bCs/>
+          <w:color w:val="009900"/>
+          <w:sz w:val="24"/>
+          <w:szCs w:val="24"/>
+        </w:rPr>
+        <w:t>TAKEN FOR GMD</w:t>
+      </w:r>
+    </w:p>
+    <w:p>
+      <w:pPr>
+        <w:pStyle w:val="Normal"/>
+        <w:jc w:val="left"/>
+        <w:rPr>
+          <w:b w:val="false"/>
+          <w:bCs w:val="false"/>
+          <w:color w:val="00000A"/>
+          <w:sz w:val="24"/>
+          <w:szCs w:val="24"/>
+        </w:rPr>
+      </w:pPr>
+      <w:r>
+        <w:rPr>
+          <w:b w:val="false"/>
+          <w:bCs w:val="false"/>
+          <w:color w:val="00000A"/>
+          <w:sz w:val="24"/>
+          <w:szCs w:val="24"/>
+        </w:rPr>
+        <w:t xml:space="preserve">qsub -j y -o cgenie_log -V -S /bin/bash runmuffin.sh cgenie.eb_go_gs_ac_bg_sg_rg.worjh2.BASES DOM/03_OMEN_GENIE_PreInd_July2017 </w:t>
+      </w:r>
+      <w:bookmarkStart w:id="324" w:name="__DdeLink__2602_735813527"/>
+      <w:bookmarkStart w:id="325" w:name="__DdeLink__2591_193259241"/>
+      <w:r>
+        <w:rPr>
+          <w:b w:val="false"/>
+          <w:bCs w:val="false"/>
+          <w:sz w:val="24"/>
+          <w:szCs w:val="24"/>
+        </w:rPr>
+        <w:t>1707_26_Archeretal2009_OMEN.inv_k2_0.007_k1_0.014_ord_</w:t>
+      </w:r>
+      <w:r>
+        <w:rPr>
+          <w:b w:val="false"/>
+          <w:bCs w:val="false"/>
+          <w:color w:val="00000A"/>
+          <w:sz w:val="24"/>
+          <w:szCs w:val="24"/>
+        </w:rPr>
+        <w:t>2</w:t>
+      </w:r>
+      <w:bookmarkEnd w:id="324"/>
+      <w:bookmarkEnd w:id="325"/>
+      <w:r>
+        <w:rPr>
+          <w:b w:val="false"/>
+          <w:bCs w:val="false"/>
+          <w:color w:val="00000A"/>
+          <w:sz w:val="24"/>
+          <w:szCs w:val="24"/>
+        </w:rPr>
+        <w:t xml:space="preserve"> 20000</w:t>
+      </w:r>
+    </w:p>
+    <w:p>
+      <w:pPr>
+        <w:pStyle w:val="Normal"/>
+        <w:jc w:val="left"/>
+        <w:rPr>
+          <w:b w:val="false"/>
+          <w:bCs w:val="false"/>
+          <w:sz w:val="24"/>
+          <w:szCs w:val="24"/>
+        </w:rPr>
+      </w:pPr>
+      <w:r>
+        <w:rPr>
+          <w:b w:val="false"/>
+          <w:bCs w:val="false"/>
+          <w:sz w:val="24"/>
+          <w:szCs w:val="24"/>
+        </w:rPr>
+      </w:r>
+    </w:p>
+    <w:p>
+      <w:pPr>
+        <w:pStyle w:val="Normal"/>
+        <w:jc w:val="left"/>
+        <w:rPr>
+          <w:b w:val="false"/>
+          <w:bCs w:val="false"/>
+          <w:sz w:val="24"/>
+          <w:szCs w:val="24"/>
+        </w:rPr>
+      </w:pPr>
+      <w:r>
+        <w:rPr>
+          <w:b w:val="false"/>
+          <w:bCs w:val="false"/>
+          <w:sz w:val="24"/>
+          <w:szCs w:val="24"/>
+        </w:rPr>
+        <w:t>4354</w:t>
+      </w:r>
+    </w:p>
+    <w:p>
+      <w:pPr>
+        <w:pStyle w:val="Normal"/>
+        <w:jc w:val="left"/>
+        <w:rPr>
+          <w:b w:val="false"/>
+          <w:bCs w:val="false"/>
+          <w:color w:val="00000A"/>
+          <w:sz w:val="24"/>
+          <w:szCs w:val="24"/>
+        </w:rPr>
+      </w:pPr>
+      <w:r>
+        <w:rPr>
+          <w:b w:val="false"/>
+          <w:bCs w:val="false"/>
+          <w:color w:val="00000A"/>
+          <w:sz w:val="24"/>
+          <w:szCs w:val="24"/>
+        </w:rPr>
+        <w:t xml:space="preserve">qsub -j y -o cgenie_log -V -S /bin/bash runmuffin.sh cgenie.eb_go_gs_ac_bg_sg_rg.worjh2.BASES DOM/03_OMEN_GENIE_PreInd_July2017 </w:t>
+      </w:r>
+      <w:r>
+        <w:rPr>
+          <w:b w:val="false"/>
+          <w:bCs w:val="false"/>
+          <w:sz w:val="24"/>
+          <w:szCs w:val="24"/>
+        </w:rPr>
+        <w:t>1707_27_Archeretal2009_OMEN.inv_k2_0.007_k1_0.021_ord_</w:t>
+      </w:r>
+      <w:r>
+        <w:rPr>
+          <w:b w:val="false"/>
+          <w:bCs w:val="false"/>
+          <w:color w:val="00000A"/>
+          <w:sz w:val="24"/>
+          <w:szCs w:val="24"/>
+        </w:rPr>
+        <w:t>3 20000</w:t>
+      </w:r>
+    </w:p>
+    <w:p>
+      <w:pPr>
+        <w:pStyle w:val="Normal"/>
+        <w:jc w:val="left"/>
+        <w:rPr>
+          <w:b w:val="false"/>
+          <w:bCs w:val="false"/>
+          <w:sz w:val="24"/>
+          <w:szCs w:val="24"/>
+        </w:rPr>
+      </w:pPr>
+      <w:r>
+        <w:rPr>
+          <w:b w:val="false"/>
+          <w:bCs w:val="false"/>
+          <w:sz w:val="24"/>
+          <w:szCs w:val="24"/>
+        </w:rPr>
+      </w:r>
+    </w:p>
+    <w:p>
+      <w:pPr>
+        <w:pStyle w:val="Normal"/>
+        <w:jc w:val="left"/>
+        <w:rPr>
+          <w:b w:val="false"/>
+          <w:bCs w:val="false"/>
+          <w:sz w:val="24"/>
+          <w:szCs w:val="24"/>
+        </w:rPr>
+      </w:pPr>
+      <w:r>
+        <w:rPr>
+          <w:b w:val="false"/>
+          <w:bCs w:val="false"/>
+          <w:sz w:val="24"/>
+          <w:szCs w:val="24"/>
+        </w:rPr>
+        <w:t>4355</w:t>
+      </w:r>
+    </w:p>
+    <w:p>
+      <w:pPr>
+        <w:pStyle w:val="Normal"/>
+        <w:jc w:val="left"/>
+        <w:rPr>
+          <w:b w:val="false"/>
+          <w:bCs w:val="false"/>
+          <w:color w:val="00000A"/>
+          <w:sz w:val="24"/>
+          <w:szCs w:val="24"/>
+        </w:rPr>
+      </w:pPr>
+      <w:r>
+        <w:rPr>
+          <w:b w:val="false"/>
+          <w:bCs w:val="false"/>
+          <w:color w:val="00000A"/>
+          <w:sz w:val="24"/>
+          <w:szCs w:val="24"/>
+        </w:rPr>
+        <w:t xml:space="preserve">qsub -j y -o cgenie_log -V -S /bin/bash runmuffin.sh cgenie.eb_go_gs_ac_bg_sg_rg.worjh2.BASES DOM/03_OMEN_GENIE_PreInd_July2017 </w:t>
+      </w:r>
+      <w:r>
+        <w:rPr>
+          <w:b w:val="false"/>
+          <w:bCs w:val="false"/>
+          <w:sz w:val="24"/>
+          <w:szCs w:val="24"/>
+        </w:rPr>
+        <w:t>1707_28_Archeretal2009_OMEN.inv_k2_0.007_k1_0.028_ord_</w:t>
+      </w:r>
+      <w:r>
+        <w:rPr>
+          <w:b w:val="false"/>
+          <w:bCs w:val="false"/>
+          <w:color w:val="00000A"/>
+          <w:sz w:val="24"/>
+          <w:szCs w:val="24"/>
+        </w:rPr>
+        <w:t>4 20000</w:t>
+      </w:r>
+    </w:p>
+    <w:p>
+      <w:pPr>
+        <w:pStyle w:val="Normal"/>
+        <w:jc w:val="left"/>
+        <w:rPr>
+          <w:b w:val="false"/>
+          <w:bCs w:val="false"/>
+          <w:sz w:val="24"/>
+          <w:szCs w:val="24"/>
+        </w:rPr>
+      </w:pPr>
+      <w:r>
+        <w:rPr>
+          <w:b w:val="false"/>
+          <w:bCs w:val="false"/>
+          <w:sz w:val="24"/>
+          <w:szCs w:val="24"/>
+        </w:rPr>
+      </w:r>
+    </w:p>
+    <w:p>
+      <w:pPr>
+        <w:pStyle w:val="Normal"/>
+        <w:jc w:val="left"/>
+        <w:rPr>
+          <w:b w:val="false"/>
+          <w:bCs w:val="false"/>
+          <w:sz w:val="24"/>
+          <w:szCs w:val="24"/>
+        </w:rPr>
+      </w:pPr>
+      <w:r>
+        <w:rPr>
+          <w:b w:val="false"/>
+          <w:bCs w:val="false"/>
+          <w:sz w:val="24"/>
+          <w:szCs w:val="24"/>
+        </w:rPr>
+        <w:t>4356</w:t>
+      </w:r>
+    </w:p>
+    <w:p>
+      <w:pPr>
+        <w:pStyle w:val="Normal"/>
+        <w:jc w:val="left"/>
+        <w:rPr>
+          <w:b w:val="false"/>
+          <w:bCs w:val="false"/>
+          <w:color w:val="00000A"/>
+          <w:sz w:val="24"/>
+          <w:szCs w:val="24"/>
+        </w:rPr>
+      </w:pPr>
+      <w:r>
+        <w:rPr>
+          <w:b w:val="false"/>
+          <w:bCs w:val="false"/>
+          <w:color w:val="00000A"/>
+          <w:sz w:val="24"/>
+          <w:szCs w:val="24"/>
+        </w:rPr>
+        <w:t xml:space="preserve">qsub -j y -o cgenie_log -V -S /bin/bash runmuffin.sh cgenie.eb_go_gs_ac_bg_sg_rg.worjh2.BASES DOM/03_OMEN_GENIE_PreInd_July2017 </w:t>
+      </w:r>
+      <w:r>
+        <w:rPr>
+          <w:b w:val="false"/>
+          <w:bCs w:val="false"/>
+          <w:sz w:val="24"/>
+          <w:szCs w:val="24"/>
+        </w:rPr>
+        <w:t>1707_29_Archeretal2009_OMEN.inv_k2_0.007_k1_0.035_ord_</w:t>
+      </w:r>
+      <w:r>
+        <w:rPr>
+          <w:b w:val="false"/>
+          <w:bCs w:val="false"/>
+          <w:color w:val="00000A"/>
+          <w:sz w:val="24"/>
+          <w:szCs w:val="24"/>
+        </w:rPr>
+        <w:t>5 20000</w:t>
+      </w:r>
+    </w:p>
+    <w:p>
+      <w:pPr>
+        <w:pStyle w:val="Normal"/>
+        <w:jc w:val="left"/>
+        <w:rPr>
+          <w:b w:val="false"/>
+          <w:bCs w:val="false"/>
+          <w:sz w:val="24"/>
+          <w:szCs w:val="24"/>
+        </w:rPr>
+      </w:pPr>
+      <w:r>
+        <w:rPr>
+          <w:b w:val="false"/>
+          <w:bCs w:val="false"/>
+          <w:sz w:val="24"/>
+          <w:szCs w:val="24"/>
+        </w:rPr>
+      </w:r>
+    </w:p>
+    <w:p>
+      <w:pPr>
+        <w:pStyle w:val="Normal"/>
+        <w:jc w:val="left"/>
+        <w:rPr>
+          <w:b/>
+          <w:bCs/>
+          <w:color w:val="009900"/>
+          <w:sz w:val="24"/>
+          <w:szCs w:val="24"/>
+        </w:rPr>
+      </w:pPr>
+      <w:r>
+        <w:rPr>
+          <w:b w:val="false"/>
+          <w:bCs w:val="false"/>
+          <w:color w:val="00000A"/>
+          <w:sz w:val="24"/>
+          <w:szCs w:val="24"/>
+        </w:rPr>
+        <w:t xml:space="preserve">4357      </w:t>
+      </w:r>
+      <w:r>
+        <w:rPr>
+          <w:b/>
+          <w:bCs/>
+          <w:color w:val="800000"/>
+          <w:sz w:val="24"/>
+          <w:szCs w:val="24"/>
+        </w:rPr>
+        <w:t xml:space="preserve">  </w:t>
+      </w:r>
+      <w:r>
+        <w:rPr>
+          <w:b/>
+          <w:bCs/>
+          <w:color w:val="009900"/>
+          <w:sz w:val="24"/>
+          <w:szCs w:val="24"/>
+        </w:rPr>
+        <w:t>TAKEN FOR GMD</w:t>
+      </w:r>
+    </w:p>
+    <w:p>
+      <w:pPr>
+        <w:pStyle w:val="Normal"/>
+        <w:jc w:val="left"/>
+        <w:rPr>
+          <w:b w:val="false"/>
+          <w:bCs w:val="false"/>
+          <w:color w:val="00000A"/>
+          <w:sz w:val="24"/>
+          <w:szCs w:val="24"/>
+        </w:rPr>
+      </w:pPr>
+      <w:r>
+        <w:rPr>
+          <w:b w:val="false"/>
+          <w:bCs w:val="false"/>
+          <w:color w:val="00000A"/>
+          <w:sz w:val="24"/>
+          <w:szCs w:val="24"/>
+        </w:rPr>
+        <w:t xml:space="preserve">qsub -j y -o cgenie_log -V -S /bin/bash runmuffin.sh cgenie.eb_go_gs_ac_bg_sg_rg.worjh2.BASES DOM/03_OMEN_GENIE_PreInd_July2017 </w:t>
+      </w:r>
+      <w:bookmarkStart w:id="326" w:name="__DdeLink__2605_735813527"/>
+      <w:bookmarkStart w:id="327" w:name="__DdeLink__2600_735813527"/>
+      <w:bookmarkStart w:id="328" w:name="__DdeLink__2594_735813527"/>
+      <w:r>
+        <w:rPr>
+          <w:b w:val="false"/>
+          <w:bCs w:val="false"/>
+          <w:sz w:val="24"/>
+          <w:szCs w:val="24"/>
+        </w:rPr>
+        <w:t>1707_30_Archeretal2009_OMEN.inv_k2_0.007_k1_0.07_ord_</w:t>
+      </w:r>
+      <w:r>
+        <w:rPr>
+          <w:b w:val="false"/>
+          <w:bCs w:val="false"/>
+          <w:color w:val="00000A"/>
+          <w:sz w:val="24"/>
+          <w:szCs w:val="24"/>
+        </w:rPr>
+        <w:t>10</w:t>
+      </w:r>
+      <w:bookmarkEnd w:id="326"/>
+      <w:bookmarkEnd w:id="327"/>
+      <w:bookmarkEnd w:id="328"/>
+      <w:r>
+        <w:rPr>
+          <w:b w:val="false"/>
+          <w:bCs w:val="false"/>
+          <w:color w:val="00000A"/>
+          <w:sz w:val="24"/>
+          <w:szCs w:val="24"/>
+        </w:rPr>
+        <w:t xml:space="preserve"> 20000</w:t>
+      </w:r>
+    </w:p>
+    <w:p>
+      <w:pPr>
+        <w:pStyle w:val="Normal"/>
+        <w:jc w:val="left"/>
+        <w:rPr>
+          <w:b w:val="false"/>
+          <w:bCs w:val="false"/>
+          <w:sz w:val="24"/>
+          <w:szCs w:val="24"/>
+        </w:rPr>
+      </w:pPr>
+      <w:r>
+        <w:rPr>
+          <w:b w:val="false"/>
+          <w:bCs w:val="false"/>
+          <w:sz w:val="24"/>
+          <w:szCs w:val="24"/>
+        </w:rPr>
+      </w:r>
+    </w:p>
+    <w:p>
+      <w:pPr>
+        <w:pStyle w:val="Normal"/>
+        <w:jc w:val="left"/>
+        <w:rPr>
+          <w:b/>
+          <w:bCs/>
+          <w:color w:val="00000A"/>
+          <w:sz w:val="24"/>
+          <w:szCs w:val="24"/>
+        </w:rPr>
+      </w:pPr>
+      <w:r>
+        <w:rPr>
+          <w:b/>
+          <w:bCs/>
+          <w:sz w:val="24"/>
+          <w:szCs w:val="24"/>
+        </w:rPr>
+        <w:t xml:space="preserve"> </w:t>
+      </w:r>
+      <w:r>
+        <w:rPr>
+          <w:b/>
+          <w:bCs/>
+          <w:sz w:val="24"/>
+          <w:szCs w:val="24"/>
+        </w:rPr>
+        <w:t>-----</w:t>
+      </w:r>
+      <w:r>
+        <w:rPr>
+          <w:b/>
+          <w:bCs/>
           <w:color w:val="00000A"/>
           <w:sz w:val="24"/>
           <w:szCs w:val="24"/>
@@ -36068,8 +36209,8 @@
         <w:jc w:val="left"/>
         <w:rPr/>
       </w:pPr>
-      <w:bookmarkStart w:id="320" w:name="__DdeLink__2505_1443994814"/>
-      <w:bookmarkEnd w:id="320"/>
+      <w:bookmarkStart w:id="329" w:name="__DdeLink__2505_1443994814"/>
+      <w:bookmarkEnd w:id="329"/>
       <w:r>
         <w:rPr>
           <w:b w:val="false"/>
@@ -36131,7 +36272,7 @@
         <w:tab w:val="left" w:pos="709" w:leader="none"/>
       </w:tabs>
       <w:suppressAutoHyphens w:val="true"/>
-      <w:overflowPunct w:val="true"/>
+      <w:overflowPunct w:val="false"/>
       <w:bidi w:val="0"/>
       <w:jc w:val="left"/>
     </w:pPr>

</xml_diff>

<commit_message>
LaTeX: added not for F_zox
</commit_message>
<xml_diff>
--- a/FORTRAN_code/cGENIE/1_RUN_commands_PreInd.docx
+++ b/FORTRAN_code/cGENIE/1_RUN_commands_PreInd.docx
@@ -696,8 +696,8 @@
         </w:rPr>
         <w:t xml:space="preserve">USE base-config WITH 8 OCEAN-LEVELS: </w:t>
       </w:r>
-      <w:bookmarkStart w:id="0" w:name="__DdeLink__75_736416807"/>
-      <w:bookmarkStart w:id="1" w:name="__DdeLink__77_736416807"/>
+      <w:bookmarkStart w:id="0" w:name="__DdeLink__77_736416807"/>
+      <w:bookmarkStart w:id="1" w:name="__DdeLink__75_736416807"/>
       <w:bookmarkEnd w:id="0"/>
       <w:bookmarkEnd w:id="1"/>
       <w:r>
@@ -1300,8 +1300,8 @@
         </w:rPr>
         <w:t xml:space="preserve"> DOM/09_OMEN_GENIE_PreInd_March2017 </w:t>
       </w:r>
-      <w:bookmarkStart w:id="3" w:name="Bookmark1"/>
-      <w:bookmarkStart w:id="4" w:name="Bookmark"/>
+      <w:bookmarkStart w:id="3" w:name="Bookmark"/>
+      <w:bookmarkStart w:id="4" w:name="Bookmark1"/>
       <w:r>
         <w:rPr>
           <w:sz w:val="20"/>
@@ -2800,8 +2800,8 @@
         </w:rPr>
         <w:t xml:space="preserve">qsub -j y -o cgenie_output -V -S /bin/bash runmuffin.sh cgenie.eb_go_gs_ac_bg_sg_rg.worjh2.BASES DOM/09_OMEN_GENIE_PreInd_March2017 </w:t>
       </w:r>
-      <w:bookmarkStart w:id="12" w:name="__DdeLink__338_1556355869"/>
-      <w:bookmarkStart w:id="13" w:name="__DdeLink__332_1556355869"/>
+      <w:bookmarkStart w:id="12" w:name="__DdeLink__332_1556355869"/>
+      <w:bookmarkStart w:id="13" w:name="__DdeLink__338_1556355869"/>
       <w:r>
         <w:rPr>
           <w:sz w:val="20"/>
@@ -5622,8 +5622,8 @@
         </w:rPr>
         <w:t>31</w:t>
       </w:r>
-      <w:bookmarkStart w:id="22" w:name="__DdeLink__750_966095155"/>
-      <w:bookmarkStart w:id="23" w:name="__DdeLink__338_15563558691"/>
+      <w:bookmarkStart w:id="22" w:name="__DdeLink__338_15563558691"/>
+      <w:bookmarkStart w:id="23" w:name="__DdeLink__750_966095155"/>
       <w:r>
         <w:rPr>
           <w:sz w:val="20"/>
@@ -6013,8 +6013,8 @@
         </w:rPr>
         <w:t>31</w:t>
       </w:r>
-      <w:bookmarkStart w:id="26" w:name="__DdeLink__756_966095155"/>
-      <w:bookmarkStart w:id="27" w:name="__DdeLink__338_155635586911"/>
+      <w:bookmarkStart w:id="26" w:name="__DdeLink__338_155635586911"/>
+      <w:bookmarkStart w:id="27" w:name="__DdeLink__756_966095155"/>
       <w:r>
         <w:rPr>
           <w:sz w:val="20"/>
@@ -6516,8 +6516,8 @@
         </w:rPr>
         <w:t>0404</w:t>
       </w:r>
-      <w:bookmarkStart w:id="32" w:name="__DdeLink__763_966095155"/>
-      <w:bookmarkStart w:id="33" w:name="__DdeLink__338_1556355869111"/>
+      <w:bookmarkStart w:id="32" w:name="__DdeLink__338_1556355869111"/>
+      <w:bookmarkStart w:id="33" w:name="__DdeLink__763_966095155"/>
       <w:r>
         <w:rPr>
           <w:sz w:val="20"/>
@@ -7731,8 +7731,8 @@
           <w:szCs w:val="14"/>
         </w:rPr>
       </w:pPr>
-      <w:bookmarkStart w:id="46" w:name="__DdeLink__463_1469956085111111112"/>
-      <w:bookmarkStart w:id="47" w:name="__DdeLink__681_385375668"/>
+      <w:bookmarkStart w:id="46" w:name="__DdeLink__681_385375668"/>
+      <w:bookmarkStart w:id="47" w:name="__DdeLink__463_1469956085111111112"/>
       <w:r>
         <w:rPr>
           <w:sz w:val="14"/>
@@ -8744,8 +8744,8 @@
           <w:szCs w:val="20"/>
         </w:rPr>
       </w:pPr>
-      <w:bookmarkStart w:id="58" w:name="__DdeLink__463_14699560851111111121"/>
-      <w:bookmarkStart w:id="59" w:name="__DdeLink__681_3853756681"/>
+      <w:bookmarkStart w:id="58" w:name="__DdeLink__681_3853756681"/>
+      <w:bookmarkStart w:id="59" w:name="__DdeLink__463_14699560851111111121"/>
       <w:r>
         <w:rPr>
           <w:sz w:val="20"/>
@@ -8983,8 +8983,8 @@
         </w:rPr>
         <w:t xml:space="preserve">qsub -j y -o cgenie_output -V -S /bin/bash runmuffin.sh cgenie.eb_go_gs_ac_bg_sg_rg.worjh2.BASES DOM/01_OMEN_GENIE_PreInd_April2017 </w:t>
       </w:r>
-      <w:bookmarkStart w:id="61" w:name="__DdeLink__950_1673659679"/>
-      <w:bookmarkStart w:id="62" w:name="__DdeLink__884_769723922"/>
+      <w:bookmarkStart w:id="61" w:name="__DdeLink__884_769723922"/>
+      <w:bookmarkStart w:id="62" w:name="__DdeLink__950_1673659679"/>
       <w:r>
         <w:rPr>
           <w:b w:val="false"/>
@@ -9074,8 +9074,8 @@
         </w:rPr>
         <w:t>qsub -j y -o cgenie_output -V -S /bin/bash runmuffin.sh cgenie.eb_go_gs_ac_bg_sg_rg.worjh2.BASES DOM/01_OMEN_GENIE_PreInd_April2017 0604_02</w:t>
       </w:r>
-      <w:bookmarkStart w:id="63" w:name="__DdeLink__338_1556355869112"/>
-      <w:bookmarkStart w:id="64" w:name="__DdeLink__332_1556355869112"/>
+      <w:bookmarkStart w:id="63" w:name="__DdeLink__332_1556355869112"/>
+      <w:bookmarkStart w:id="64" w:name="__DdeLink__338_1556355869112"/>
       <w:r>
         <w:rPr>
           <w:sz w:val="20"/>
@@ -9521,8 +9521,8 @@
         </w:rPr>
         <w:t xml:space="preserve">qsub -j y -o cgenie_output -V -S /bin/bash runmuffin.sh cgenie.eb_go_gs_ac_bg_sg_rg.worjh2.BASES DOM/01_OMEN_GENIE_PreInd_April2017 </w:t>
       </w:r>
-      <w:bookmarkStart w:id="67" w:name="__DdeLink__960_1673659679"/>
-      <w:bookmarkStart w:id="68" w:name="__DdeLink__463_1469956085121"/>
+      <w:bookmarkStart w:id="67" w:name="__DdeLink__463_1469956085121"/>
+      <w:bookmarkStart w:id="68" w:name="__DdeLink__960_1673659679"/>
       <w:bookmarkEnd w:id="66"/>
       <w:r>
         <w:rPr>
@@ -10349,8 +10349,8 @@
         </w:rPr>
         <w:t>0804_01</w:t>
       </w:r>
-      <w:bookmarkStart w:id="80" w:name="__DdeLink__338_15563558691121"/>
-      <w:bookmarkStart w:id="81" w:name="__DdeLink__888_769723922"/>
+      <w:bookmarkStart w:id="80" w:name="__DdeLink__888_769723922"/>
+      <w:bookmarkStart w:id="81" w:name="__DdeLink__338_15563558691121"/>
       <w:r>
         <w:rPr>
           <w:sz w:val="20"/>
@@ -10696,8 +10696,8 @@
         </w:rPr>
         <w:t xml:space="preserve">qsub -j y -o cgenie_output -V -S /bin/bash runmuffin.sh cgenie.eb_go_gs_ac_bg_sg_rg.worjh2.BASES DOM/01_OMEN_GENIE_PreInd_April2017 </w:t>
       </w:r>
-      <w:bookmarkStart w:id="82" w:name="__DdeLink__958_1673659679"/>
-      <w:bookmarkStart w:id="83" w:name="__DdeLink__332_155635586911211"/>
+      <w:bookmarkStart w:id="82" w:name="__DdeLink__332_155635586911211"/>
+      <w:bookmarkStart w:id="83" w:name="__DdeLink__958_1673659679"/>
       <w:r>
         <w:rPr>
           <w:sz w:val="20"/>
@@ -10705,8 +10705,8 @@
         </w:rPr>
         <w:t>0804_05</w:t>
       </w:r>
-      <w:bookmarkStart w:id="84" w:name="__DdeLink__338_155635586911211"/>
-      <w:bookmarkStart w:id="85" w:name="__DdeLink__892_769723922"/>
+      <w:bookmarkStart w:id="84" w:name="__DdeLink__892_769723922"/>
+      <w:bookmarkStart w:id="85" w:name="__DdeLink__338_155635586911211"/>
       <w:r>
         <w:rPr>
           <w:sz w:val="20"/>
@@ -11113,8 +11113,8 @@
         </w:rPr>
         <w:t xml:space="preserve">qsub -j y -o cgenie_output -V -S /bin/bash runmuffin.sh cgenie.eb_go_gs_ac_bg_sg_rg.worjh2.BASES DOM/01_OMEN_GENIE_PreInd_April2017 </w:t>
       </w:r>
-      <w:bookmarkStart w:id="88" w:name="__DdeLink__962_1673659679"/>
-      <w:bookmarkStart w:id="89" w:name="__DdeLink__463_146995608511211"/>
+      <w:bookmarkStart w:id="88" w:name="__DdeLink__463_146995608511211"/>
+      <w:bookmarkStart w:id="89" w:name="__DdeLink__962_1673659679"/>
       <w:r>
         <w:rPr>
           <w:sz w:val="20"/>
@@ -11444,10 +11444,10 @@
         </w:rPr>
         <w:t xml:space="preserve">qsub -j y -o cgenie_output -V -S /bin/bash runmuffin.sh cgenie.eb_go_gs_ac_bg_sg_rg.worjh2.BASES DOM/01_OMEN_GENIE_PreInd_April2017 </w:t>
       </w:r>
-      <w:bookmarkStart w:id="94" w:name="__DdeLink__900_769723922"/>
-      <w:bookmarkStart w:id="95" w:name="__DdeLink__898_769723922"/>
-      <w:bookmarkStart w:id="96" w:name="__DdeLink__964_1673659679"/>
-      <w:bookmarkStart w:id="97" w:name="__DdeLink__463_1469956085111111211"/>
+      <w:bookmarkStart w:id="94" w:name="__DdeLink__463_1469956085111111211"/>
+      <w:bookmarkStart w:id="95" w:name="__DdeLink__964_1673659679"/>
+      <w:bookmarkStart w:id="96" w:name="__DdeLink__898_769723922"/>
+      <w:bookmarkStart w:id="97" w:name="__DdeLink__900_769723922"/>
       <w:r>
         <w:rPr>
           <w:sz w:val="20"/>
@@ -11745,8 +11745,8 @@
           <w:szCs w:val="20"/>
         </w:rPr>
       </w:pPr>
-      <w:bookmarkStart w:id="103" w:name="__DdeLink__1005_1414296712"/>
-      <w:bookmarkStart w:id="104" w:name="Bookmark5"/>
+      <w:bookmarkStart w:id="103" w:name="Bookmark5"/>
+      <w:bookmarkStart w:id="104" w:name="__DdeLink__1005_1414296712"/>
       <w:bookmarkEnd w:id="103"/>
       <w:bookmarkEnd w:id="104"/>
       <w:r>
@@ -11759,8 +11759,8 @@
         </w:rPr>
         <w:t xml:space="preserve">qsub -j y -o cgenie_output -V -S /bin/bash runmuffin.sh cgenie.eb_go_gs_ac_bg_sg_rg.worjh2.BASES DOM/01_OMEN_GENIE_PreInd_April2017 </w:t>
       </w:r>
-      <w:bookmarkStart w:id="105" w:name="__DdeLink__967_1673659679"/>
-      <w:bookmarkStart w:id="106" w:name="__DdeLink__906_769723922"/>
+      <w:bookmarkStart w:id="105" w:name="__DdeLink__906_769723922"/>
+      <w:bookmarkStart w:id="106" w:name="__DdeLink__967_1673659679"/>
       <w:r>
         <w:rPr>
           <w:b w:val="false"/>
@@ -12043,8 +12043,8 @@
         </w:rPr>
         <w:t>qsub -j y -o cgenie_output -V -S /bin/bash runmuffin.sh cgenie.eb_go_gs_ac_bg_sg_rg.worjh2.BASES DOM/01_OMEN_GENIE_PreInd_April2017 14</w:t>
       </w:r>
-      <w:bookmarkStart w:id="110" w:name="__DdeLink__962_16736596791"/>
-      <w:bookmarkStart w:id="111" w:name="__DdeLink__463_1469956085112111"/>
+      <w:bookmarkStart w:id="110" w:name="__DdeLink__463_1469956085112111"/>
+      <w:bookmarkStart w:id="111" w:name="__DdeLink__962_16736596791"/>
       <w:r>
         <w:rPr>
           <w:sz w:val="20"/>
@@ -12131,10 +12131,10 @@
         </w:rPr>
         <w:t>qsub -j y -o cgenie_output -V -S /bin/bash runmuffin.sh cgenie.eb_go_gs_ac_bg_sg_rg.worjh2.BASES DOM/01_OMEN_GENIE_PreInd_April2017 14</w:t>
       </w:r>
-      <w:bookmarkStart w:id="113" w:name="__DdeLink__900_7697239221"/>
-      <w:bookmarkStart w:id="114" w:name="__DdeLink__898_7697239221"/>
-      <w:bookmarkStart w:id="115" w:name="__DdeLink__964_16736596791"/>
-      <w:bookmarkStart w:id="116" w:name="__DdeLink__463_14699560851111112111"/>
+      <w:bookmarkStart w:id="113" w:name="__DdeLink__463_14699560851111112111"/>
+      <w:bookmarkStart w:id="114" w:name="__DdeLink__964_16736596791"/>
+      <w:bookmarkStart w:id="115" w:name="__DdeLink__898_7697239221"/>
+      <w:bookmarkStart w:id="116" w:name="__DdeLink__900_7697239221"/>
       <w:r>
         <w:rPr>
           <w:sz w:val="20"/>
@@ -12223,10 +12223,10 @@
         </w:rPr>
         <w:t>qsub -j y -o cgenie_output -V -S /bin/bash runmuffin.sh cgenie.eb_go_gs_ac_bg_sg_rg.worjh2.BASES DOM/01_OMEN_GENIE_PreInd_April2017 14</w:t>
       </w:r>
-      <w:bookmarkStart w:id="118" w:name="__DdeLink__900_76972392211"/>
-      <w:bookmarkStart w:id="119" w:name="__DdeLink__898_76972392211"/>
-      <w:bookmarkStart w:id="120" w:name="__DdeLink__964_167365967911"/>
-      <w:bookmarkStart w:id="121" w:name="__DdeLink__463_146995608511111121111"/>
+      <w:bookmarkStart w:id="118" w:name="__DdeLink__463_146995608511111121111"/>
+      <w:bookmarkStart w:id="119" w:name="__DdeLink__964_167365967911"/>
+      <w:bookmarkStart w:id="120" w:name="__DdeLink__898_76972392211"/>
+      <w:bookmarkStart w:id="121" w:name="__DdeLink__900_76972392211"/>
       <w:r>
         <w:rPr>
           <w:sz w:val="20"/>
@@ -12491,8 +12491,8 @@
           <w:szCs w:val="20"/>
         </w:rPr>
       </w:pPr>
-      <w:bookmarkStart w:id="127" w:name="__DdeLink__1005_14142967121"/>
-      <w:bookmarkStart w:id="128" w:name="Bookmark51"/>
+      <w:bookmarkStart w:id="127" w:name="Bookmark51"/>
+      <w:bookmarkStart w:id="128" w:name="__DdeLink__1005_14142967121"/>
       <w:bookmarkEnd w:id="127"/>
       <w:bookmarkEnd w:id="128"/>
       <w:r>
@@ -12505,8 +12505,8 @@
         </w:rPr>
         <w:t>qsub -j y -o cgenie_output -V -S /bin/bash runmuffin.sh cgenie.eb_go_gs_ac_bg_sg_rg.worjh2.BASES DOM/01_OMEN_GENIE_PreInd_April2017 14</w:t>
       </w:r>
-      <w:bookmarkStart w:id="129" w:name="__DdeLink__967_16736596791"/>
-      <w:bookmarkStart w:id="130" w:name="__DdeLink__906_7697239221"/>
+      <w:bookmarkStart w:id="129" w:name="__DdeLink__906_7697239221"/>
+      <w:bookmarkStart w:id="130" w:name="__DdeLink__967_16736596791"/>
       <w:r>
         <w:rPr>
           <w:b w:val="false"/>
@@ -12692,8 +12692,8 @@
         </w:rPr>
         <w:t>qsub -j y -o cgenie_output -V -S /bin/bash runmuffin.sh cgenie.eb_go_gs_ac_bg_sg_rg.worjh2.BASES DOM/01_OMEN_GENIE_PreInd_April2017 14</w:t>
       </w:r>
-      <w:bookmarkStart w:id="134" w:name="__DdeLink__962_167365967911"/>
-      <w:bookmarkStart w:id="135" w:name="__DdeLink__463_14699560851121111"/>
+      <w:bookmarkStart w:id="134" w:name="__DdeLink__463_14699560851121111"/>
+      <w:bookmarkStart w:id="135" w:name="__DdeLink__962_167365967911"/>
       <w:r>
         <w:rPr>
           <w:sz w:val="20"/>
@@ -12785,8 +12785,8 @@
         </w:rPr>
         <w:t>qsub -j y -o cgenie_output -V -S /bin/bash runmuffin.sh cgenie.eb_go_gs_ac_bg_sg_rg.worjh2.BASES DOM/01_OMEN_GENIE_PreInd_April2017 14</w:t>
       </w:r>
-      <w:bookmarkStart w:id="137" w:name="__DdeLink__962_167365967912"/>
-      <w:bookmarkStart w:id="138" w:name="__DdeLink__463_14699560851121112"/>
+      <w:bookmarkStart w:id="137" w:name="__DdeLink__463_14699560851121112"/>
+      <w:bookmarkStart w:id="138" w:name="__DdeLink__962_167365967912"/>
       <w:r>
         <w:rPr>
           <w:sz w:val="20"/>
@@ -12879,8 +12879,8 @@
         </w:rPr>
         <w:t>qsub -j y -o cgenie_output -V -S /bin/bash runmuffin.sh cgenie.eb_go_gs_ac_bg_sg_rg.worjh2.BASES DOM/01_OMEN_GENIE_PreInd_April2017 14</w:t>
       </w:r>
-      <w:bookmarkStart w:id="141" w:name="__DdeLink__962_1673659679121"/>
-      <w:bookmarkStart w:id="142" w:name="__DdeLink__463_146995608511211121"/>
+      <w:bookmarkStart w:id="141" w:name="__DdeLink__463_146995608511211121"/>
+      <w:bookmarkStart w:id="142" w:name="__DdeLink__962_1673659679121"/>
       <w:r>
         <w:rPr>
           <w:sz w:val="20"/>
@@ -13095,8 +13095,8 @@
         </w:rPr>
         <w:t>24</w:t>
       </w:r>
-      <w:bookmarkStart w:id="145" w:name="__DdeLink__960_16736596791"/>
-      <w:bookmarkStart w:id="146" w:name="__DdeLink__463_14699560851211"/>
+      <w:bookmarkStart w:id="145" w:name="__DdeLink__463_14699560851211"/>
+      <w:bookmarkStart w:id="146" w:name="__DdeLink__960_16736596791"/>
       <w:r>
         <w:rPr>
           <w:sz w:val="20"/>
@@ -13480,10 +13480,10 @@
         </w:rPr>
         <w:t>qsub -j y -o cgenie_output -V -S /bin/bash runmuffin.sh cgenie.eb_go_gs_ac_bg_sg_rg.worjh2.BASES DOM/01_OMEN_GENIE_PreInd_April2017 24</w:t>
       </w:r>
-      <w:bookmarkStart w:id="152" w:name="__DdeLink__900_76972392212"/>
-      <w:bookmarkStart w:id="153" w:name="__DdeLink__898_76972392212"/>
-      <w:bookmarkStart w:id="154" w:name="__DdeLink__964_167365967912"/>
-      <w:bookmarkStart w:id="155" w:name="__DdeLink__463_146995608511111121112"/>
+      <w:bookmarkStart w:id="152" w:name="__DdeLink__463_146995608511111121112"/>
+      <w:bookmarkStart w:id="153" w:name="__DdeLink__964_167365967912"/>
+      <w:bookmarkStart w:id="154" w:name="__DdeLink__898_76972392212"/>
+      <w:bookmarkStart w:id="155" w:name="__DdeLink__900_76972392212"/>
       <w:r>
         <w:rPr>
           <w:sz w:val="20"/>
@@ -13572,10 +13572,10 @@
         </w:rPr>
         <w:t>qsub -j y -o cgenie_output -V -S /bin/bash runmuffin.sh cgenie.eb_go_gs_ac_bg_sg_rg.worjh2.BASES DOM/01_OMEN_GENIE_PreInd_April2017 24</w:t>
       </w:r>
-      <w:bookmarkStart w:id="157" w:name="__DdeLink__900_769723922111"/>
-      <w:bookmarkStart w:id="158" w:name="__DdeLink__898_769723922111"/>
-      <w:bookmarkStart w:id="159" w:name="__DdeLink__964_1673659679111"/>
-      <w:bookmarkStart w:id="160" w:name="__DdeLink__463_1469956085111111211111"/>
+      <w:bookmarkStart w:id="157" w:name="__DdeLink__463_1469956085111111211111"/>
+      <w:bookmarkStart w:id="158" w:name="__DdeLink__964_1673659679111"/>
+      <w:bookmarkStart w:id="159" w:name="__DdeLink__898_769723922111"/>
+      <w:bookmarkStart w:id="160" w:name="__DdeLink__900_769723922111"/>
       <w:r>
         <w:rPr>
           <w:sz w:val="20"/>
@@ -13937,8 +13937,8 @@
         </w:rPr>
       </w:pPr>
       <w:bookmarkStart w:id="168" w:name="__DdeLink__1395_2141813218"/>
-      <w:bookmarkStart w:id="169" w:name="__DdeLink__1005_141429671211"/>
-      <w:bookmarkStart w:id="170" w:name="Bookmark511"/>
+      <w:bookmarkStart w:id="169" w:name="Bookmark511"/>
+      <w:bookmarkStart w:id="170" w:name="__DdeLink__1005_141429671211"/>
       <w:bookmarkEnd w:id="169"/>
       <w:bookmarkEnd w:id="170"/>
       <w:r>
@@ -13951,8 +13951,8 @@
         </w:rPr>
         <w:t>qsub -j y -o cgenie_output -V -S /bin/bash runmuffin.sh cgenie.eb_go_gs_ac_bg_sg_rg.worjh2.BASES DOM/01_OMEN_GENIE_PreInd_April2017 24</w:t>
       </w:r>
-      <w:bookmarkStart w:id="171" w:name="__DdeLink__967_167365967911"/>
-      <w:bookmarkStart w:id="172" w:name="__DdeLink__906_76972392211"/>
+      <w:bookmarkStart w:id="171" w:name="__DdeLink__906_76972392211"/>
+      <w:bookmarkStart w:id="172" w:name="__DdeLink__967_167365967911"/>
       <w:r>
         <w:rPr>
           <w:b w:val="false"/>
@@ -14293,8 +14293,8 @@
         </w:rPr>
         <w:t xml:space="preserve">qsub -j y -o cgenie_output -V -S /bin/bash runmuffin.sh cgenie.eb_go_gs_ac_bg_sg_rg.worjh2.BASES DOM/01_OMEN_GENIE_PreInd_April2017 </w:t>
       </w:r>
-      <w:bookmarkStart w:id="176" w:name="__DdeLink__1390_249681407"/>
-      <w:bookmarkStart w:id="177" w:name="__DdeLink__1428_249681407"/>
+      <w:bookmarkStart w:id="176" w:name="__DdeLink__1428_249681407"/>
+      <w:bookmarkStart w:id="177" w:name="__DdeLink__1390_249681407"/>
       <w:bookmarkEnd w:id="175"/>
       <w:r>
         <w:rPr>
@@ -14380,9 +14380,9 @@
         </w:rPr>
         <w:t xml:space="preserve">qsub -j y -o cgenie_output -V -S /bin/bash runmuffin.sh cgenie.eb_go_gs_ac_bg_sg_rg.worjh2.BASES DOM/01_OMEN_GENIE_PreInd_April2017 </w:t>
       </w:r>
-      <w:bookmarkStart w:id="179" w:name="__DdeLink__1452_206046024"/>
+      <w:bookmarkStart w:id="179" w:name="__DdeLink__1415_249681407"/>
       <w:bookmarkStart w:id="180" w:name="__DdeLink__1394_249681407"/>
-      <w:bookmarkStart w:id="181" w:name="__DdeLink__1415_249681407"/>
+      <w:bookmarkStart w:id="181" w:name="__DdeLink__1452_206046024"/>
       <w:bookmarkEnd w:id="178"/>
       <w:r>
         <w:rPr>
@@ -14470,8 +14470,8 @@
         </w:rPr>
         <w:t xml:space="preserve">qsub -j y -o cgenie_output -V -S /bin/bash runmuffin.sh cgenie.eb_go_gs_ac_bg_sg_rg.worjh2.BASES DOM/01_OMEN_GENIE_PreInd_April2017 </w:t>
       </w:r>
-      <w:bookmarkStart w:id="183" w:name="__DdeLink__1396_249681407"/>
-      <w:bookmarkStart w:id="184" w:name="__DdeLink__1417_249681407"/>
+      <w:bookmarkStart w:id="183" w:name="__DdeLink__1417_249681407"/>
+      <w:bookmarkStart w:id="184" w:name="__DdeLink__1396_249681407"/>
       <w:bookmarkEnd w:id="182"/>
       <w:r>
         <w:rPr>
@@ -14557,8 +14557,8 @@
         </w:rPr>
         <w:t xml:space="preserve">qsub -j y -o cgenie_output -V -S /bin/bash runmuffin.sh cgenie.eb_go_gs_ac_bg_sg_rg.worjh2.BASES DOM/01_OMEN_GENIE_PreInd_April2017 </w:t>
       </w:r>
-      <w:bookmarkStart w:id="186" w:name="__DdeLink__1398_249681407"/>
-      <w:bookmarkStart w:id="187" w:name="__DdeLink__1420_249681407"/>
+      <w:bookmarkStart w:id="186" w:name="__DdeLink__1420_249681407"/>
+      <w:bookmarkStart w:id="187" w:name="__DdeLink__1398_249681407"/>
       <w:bookmarkEnd w:id="185"/>
       <w:r>
         <w:rPr>
@@ -14662,8 +14662,8 @@
         </w:rPr>
         <w:t xml:space="preserve">qsub -j y -o cgenie_output -V -S /bin/bash runmuffin.sh cgenie.eb_go_gs_ac_bg_sg_rg.worjh2.BASES DOM/01_OMEN_GENIE_PreInd_April2017 </w:t>
       </w:r>
-      <w:bookmarkStart w:id="190" w:name="__DdeLink__1400_249681407"/>
-      <w:bookmarkStart w:id="191" w:name="__DdeLink__1422_249681407"/>
+      <w:bookmarkStart w:id="190" w:name="__DdeLink__1422_249681407"/>
+      <w:bookmarkStart w:id="191" w:name="__DdeLink__1400_249681407"/>
       <w:bookmarkEnd w:id="189"/>
       <w:r>
         <w:rPr>
@@ -14750,9 +14750,9 @@
         </w:rPr>
         <w:t xml:space="preserve">qsub -j y -o cgenie_output -V -S /bin/bash runmuffin.sh cgenie.eb_go_gs_ac_bg_sg_rg.worjh2.BASES DOM/01_OMEN_GENIE_PreInd_April2017 </w:t>
       </w:r>
-      <w:bookmarkStart w:id="193" w:name="__DdeLink__1392_249681407"/>
+      <w:bookmarkStart w:id="193" w:name="__DdeLink__1426_249681407"/>
       <w:bookmarkStart w:id="194" w:name="__DdeLink__1424_249681407"/>
-      <w:bookmarkStart w:id="195" w:name="__DdeLink__1426_249681407"/>
+      <w:bookmarkStart w:id="195" w:name="__DdeLink__1392_249681407"/>
       <w:bookmarkEnd w:id="192"/>
       <w:r>
         <w:rPr>
@@ -14864,8 +14864,8 @@
         </w:rPr>
         <w:t xml:space="preserve">qsub -j y -o cgenie_output -V -S /bin/bash runmuffin.sh cgenie.eb_go_gs_ac_bg_sg_rg.worjh2.BASES DOM/01_OMEN_GENIE_PreInd_April2017 </w:t>
       </w:r>
-      <w:bookmarkStart w:id="197" w:name="__DdeLink__1404_249681407"/>
-      <w:bookmarkStart w:id="198" w:name="__DdeLink__1432_249681407"/>
+      <w:bookmarkStart w:id="197" w:name="__DdeLink__1432_249681407"/>
+      <w:bookmarkStart w:id="198" w:name="__DdeLink__1404_249681407"/>
       <w:bookmarkEnd w:id="196"/>
       <w:r>
         <w:rPr>
@@ -14951,8 +14951,8 @@
         </w:rPr>
         <w:t xml:space="preserve">qsub -j y -o cgenie_output -V -S /bin/bash runmuffin.sh cgenie.eb_go_gs_ac_bg_sg_rg.worjh2.BASES DOM/01_OMEN_GENIE_PreInd_April2017 </w:t>
       </w:r>
-      <w:bookmarkStart w:id="200" w:name="__DdeLink__1409_249681407"/>
-      <w:bookmarkStart w:id="201" w:name="__DdeLink__1434_249681407"/>
+      <w:bookmarkStart w:id="200" w:name="__DdeLink__1434_249681407"/>
+      <w:bookmarkStart w:id="201" w:name="__DdeLink__1409_249681407"/>
       <w:bookmarkEnd w:id="199"/>
       <w:r>
         <w:rPr>
@@ -15038,8 +15038,8 @@
         </w:rPr>
         <w:t xml:space="preserve">qsub -j y -o cgenie_output -V -S /bin/bash runmuffin.sh cgenie.eb_go_gs_ac_bg_sg_rg.worjh2.BASES DOM/01_OMEN_GENIE_PreInd_April2017 </w:t>
       </w:r>
-      <w:bookmarkStart w:id="203" w:name="__DdeLink__1411_249681407"/>
-      <w:bookmarkStart w:id="204" w:name="__DdeLink__1436_249681407"/>
+      <w:bookmarkStart w:id="203" w:name="__DdeLink__1436_249681407"/>
+      <w:bookmarkStart w:id="204" w:name="__DdeLink__1411_249681407"/>
       <w:bookmarkEnd w:id="202"/>
       <w:r>
         <w:rPr>
@@ -15125,8 +15125,8 @@
         </w:rPr>
         <w:t xml:space="preserve">qsub -j y -o cgenie_output -V -S /bin/bash runmuffin.sh cgenie.eb_go_gs_ac_bg_sg_rg.worjh2.BASES DOM/01_OMEN_GENIE_PreInd_April2017 </w:t>
       </w:r>
-      <w:bookmarkStart w:id="206" w:name="__DdeLink__1413_249681407"/>
-      <w:bookmarkStart w:id="207" w:name="__DdeLink__1438_249681407"/>
+      <w:bookmarkStart w:id="206" w:name="__DdeLink__1438_249681407"/>
+      <w:bookmarkStart w:id="207" w:name="__DdeLink__1413_249681407"/>
       <w:bookmarkEnd w:id="205"/>
       <w:r>
         <w:rPr>
@@ -15215,8 +15215,8 @@
         </w:rPr>
         <w:t xml:space="preserve">qsub -j y -o cgenie_output -V -S /bin/bash runmuffin.sh cgenie.eb_go_gs_ac_bg_sg_rg.worjh2.BASES DOM/01_OMEN_GENIE_PreInd_April2017 </w:t>
       </w:r>
-      <w:bookmarkStart w:id="209" w:name="__DdeLink__1406_249681407"/>
-      <w:bookmarkStart w:id="210" w:name="__DdeLink__1430_249681407"/>
+      <w:bookmarkStart w:id="209" w:name="__DdeLink__1430_249681407"/>
+      <w:bookmarkStart w:id="210" w:name="__DdeLink__1406_249681407"/>
       <w:r>
         <w:rPr>
           <w:color w:val="00000A"/>
@@ -16247,8 +16247,8 @@
         </w:rPr>
         <w:t xml:space="preserve">qsub -j y -o cgenie_log -V -S /bin/bash </w:t>
       </w:r>
-      <w:bookmarkStart w:id="218" w:name="__DdeLink__1527_1328585516"/>
-      <w:bookmarkStart w:id="219" w:name="__DdeLink__1508_1328585516"/>
+      <w:bookmarkStart w:id="218" w:name="__DdeLink__1508_1328585516"/>
+      <w:bookmarkStart w:id="219" w:name="__DdeLink__1527_1328585516"/>
       <w:r>
         <w:rPr>
           <w:b w:val="false"/>
@@ -19240,8 +19240,8 @@
         </w:rPr>
         <w:t xml:space="preserve">qsub -j y -o cgenie_log -V -S /bin/bash </w:t>
       </w:r>
-      <w:bookmarkStart w:id="227" w:name="__DdeLink__1527_13285855161"/>
-      <w:bookmarkStart w:id="228" w:name="__DdeLink__1508_13285855161"/>
+      <w:bookmarkStart w:id="227" w:name="__DdeLink__1508_13285855161"/>
+      <w:bookmarkStart w:id="228" w:name="__DdeLink__1527_13285855161"/>
       <w:r>
         <w:rPr>
           <w:b w:val="false"/>
@@ -30159,8 +30159,8 @@
         </w:rPr>
         <w:t xml:space="preserve">qsub -j y -o cgenie_log -V -S /bin/bash runmuffin.sh cgenie.eb_go_gs_ac_bg_sg_rg.worjh2.BASES DOM/03_OMEN_GENIE_PreInd_July2017  </w:t>
       </w:r>
-      <w:bookmarkStart w:id="295" w:name="__DdeLink__2282_7398361281"/>
-      <w:bookmarkStart w:id="296" w:name="__DdeLink__2629_352777949"/>
+      <w:bookmarkStart w:id="295" w:name="__DdeLink__2629_352777949"/>
+      <w:bookmarkStart w:id="296" w:name="__DdeLink__2282_7398361281"/>
       <w:r>
         <w:rPr>
           <w:b w:val="false"/>
@@ -32543,10 +32543,10 @@
         </w:rPr>
         <w:t xml:space="preserve">qsub -j y -o cgenie_log -V -S /bin/bash runmuffin.sh cgenie.eb_go_gs_ac_bg_sg_rg.worjh2.BASES DOM/03_OMEN_GENIE_PreInd_July2017 </w:t>
       </w:r>
-      <w:bookmarkStart w:id="303" w:name="__DdeLink__2926_422055125"/>
-      <w:bookmarkStart w:id="304" w:name="__DdeLink__2612_735813527"/>
-      <w:bookmarkStart w:id="305" w:name="__DdeLink__2488_1443994814"/>
-      <w:bookmarkStart w:id="306" w:name="__DdeLink__2034_7288511841"/>
+      <w:bookmarkStart w:id="303" w:name="__DdeLink__2034_7288511841"/>
+      <w:bookmarkStart w:id="304" w:name="__DdeLink__2488_1443994814"/>
+      <w:bookmarkStart w:id="305" w:name="__DdeLink__2612_735813527"/>
+      <w:bookmarkStart w:id="306" w:name="__DdeLink__2926_422055125"/>
       <w:r>
         <w:rPr>
           <w:b w:val="false"/>
@@ -32653,9 +32653,9 @@
         </w:rPr>
         <w:t xml:space="preserve">qsub -j y -o cgenie_log -V -S /bin/bash runmuffin.sh cgenie.eb_go_gs_ac_bg_sg_rg.worjh2.BASES DOM/03_OMEN_GENIE_PreInd_July2017  </w:t>
       </w:r>
-      <w:bookmarkStart w:id="308" w:name="__DdeLink__2490_1443994814"/>
+      <w:bookmarkStart w:id="308" w:name="__DdeLink__2629_3527779491"/>
       <w:bookmarkStart w:id="309" w:name="__DdeLink__2282_73983612813"/>
-      <w:bookmarkStart w:id="310" w:name="__DdeLink__2629_3527779491"/>
+      <w:bookmarkStart w:id="310" w:name="__DdeLink__2490_1443994814"/>
       <w:r>
         <w:rPr>
           <w:b w:val="false"/>
@@ -32831,8 +32831,8 @@
         </w:rPr>
         <w:t xml:space="preserve">qsub -j y -o cgenie_log -V -S /bin/bash runmuffin.sh cgenie.eb_go_gs_ac_bg_sg_rg.worjh2.BASES DOM/03_OMEN_GENIE_PreInd_July2017  </w:t>
       </w:r>
-      <w:bookmarkStart w:id="312" w:name="__DdeLink__2282_739836128112"/>
-      <w:bookmarkStart w:id="313" w:name="__DdeLink__2603_1730999754"/>
+      <w:bookmarkStart w:id="312" w:name="__DdeLink__2603_1730999754"/>
+      <w:bookmarkStart w:id="313" w:name="__DdeLink__2282_739836128112"/>
       <w:r>
         <w:rPr>
           <w:b w:val="false"/>
@@ -32941,9 +32941,9 @@
         </w:rPr>
         <w:t xml:space="preserve">qsub -j y -o cgenie_log -V -S /bin/bash runmuffin.sh cgenie.eb_go_gs_ac_bg_sg_rg.worjh2.BASES DOM/03_OMEN_GENIE_PreInd_July2017  </w:t>
       </w:r>
-      <w:bookmarkStart w:id="314" w:name="__DdeLink__2610_735813527"/>
+      <w:bookmarkStart w:id="314" w:name="__DdeLink__2605_1730999754"/>
       <w:bookmarkStart w:id="315" w:name="__DdeLink__2282_7398361282"/>
-      <w:bookmarkStart w:id="316" w:name="__DdeLink__2605_1730999754"/>
+      <w:bookmarkStart w:id="316" w:name="__DdeLink__2610_735813527"/>
       <w:r>
         <w:rPr>
           <w:b w:val="false"/>
@@ -33378,8 +33378,8 @@
         </w:rPr>
         <w:t xml:space="preserve">qsub -j y -o cgenie_log -V -S /bin/bash runmuffin.sh cgenie.eb_go_gs_ac_bg_sg_rg.worjh2.BASES DOM/03_OMEN_GENIE_PreInd_July2017  </w:t>
       </w:r>
-      <w:bookmarkStart w:id="321" w:name="__DdeLink__2494_1443994814"/>
-      <w:bookmarkStart w:id="322" w:name="__DdeLink__2609_1730999754"/>
+      <w:bookmarkStart w:id="321" w:name="__DdeLink__2609_1730999754"/>
+      <w:bookmarkStart w:id="322" w:name="__DdeLink__2494_1443994814"/>
       <w:r>
         <w:rPr>
           <w:b w:val="false"/>
@@ -34145,8 +34145,8 @@
         </w:rPr>
         <w:t xml:space="preserve">qsub -j y -o cgenie_log -V -S /bin/bash runmuffin.sh cgenie.eb_go_gs_ac_bg_sg_rg.worjh2.BASES DOM/03_OMEN_GENIE_PreInd_July2017 </w:t>
       </w:r>
-      <w:bookmarkStart w:id="324" w:name="__DdeLink__2607_735813527"/>
-      <w:bookmarkStart w:id="325" w:name="__DdeLink__2598_735813527"/>
+      <w:bookmarkStart w:id="324" w:name="__DdeLink__2598_735813527"/>
+      <w:bookmarkStart w:id="325" w:name="__DdeLink__2607_735813527"/>
       <w:r>
         <w:rPr>
           <w:b w:val="false"/>
@@ -35723,8 +35723,8 @@
         </w:rPr>
         <w:t xml:space="preserve">qsub -j y -o cgenie_log -V -S /bin/bash runmuffin.sh cgenie.eb_go_gs_ac_bg_sg_rg.worjh2.BASES DOM/03_OMEN_GENIE_PreInd_July2017 </w:t>
       </w:r>
-      <w:bookmarkStart w:id="326" w:name="__DdeLink__2602_735813527"/>
-      <w:bookmarkStart w:id="327" w:name="__DdeLink__2591_193259241"/>
+      <w:bookmarkStart w:id="326" w:name="__DdeLink__2591_193259241"/>
+      <w:bookmarkStart w:id="327" w:name="__DdeLink__2602_735813527"/>
       <w:r>
         <w:rPr>
           <w:b w:val="false"/>
@@ -36091,9 +36091,9 @@
         </w:rPr>
         <w:t xml:space="preserve">qsub -j y -o cgenie_log -V -S /bin/bash runmuffin.sh cgenie.eb_go_gs_ac_bg_sg_rg.worjh2.BASES DOM/03_OMEN_GENIE_PreInd_July2017 </w:t>
       </w:r>
-      <w:bookmarkStart w:id="328" w:name="__DdeLink__2605_735813527"/>
+      <w:bookmarkStart w:id="328" w:name="__DdeLink__2594_735813527"/>
       <w:bookmarkStart w:id="329" w:name="__DdeLink__2600_735813527"/>
-      <w:bookmarkStart w:id="330" w:name="__DdeLink__2594_735813527"/>
+      <w:bookmarkStart w:id="330" w:name="__DdeLink__2605_735813527"/>
       <w:r>
         <w:rPr>
           <w:b w:val="false"/>
@@ -36789,8 +36789,8 @@
         </w:rPr>
         <w:t xml:space="preserve">qsub -j y -o cgenie_log -V -S /bin/bash runmuffin.sh cgenie.eb_go_gs_ac_bg_sg_rg.worjh2.BASES DOM/03_OMEN_GENIE_PreInd_July2017 </w:t>
       </w:r>
-      <w:bookmarkStart w:id="339" w:name="__DdeLink__3139_1142211327"/>
-      <w:bookmarkStart w:id="340" w:name="__DdeLink__3137_1142211327"/>
+      <w:bookmarkStart w:id="339" w:name="__DdeLink__3137_1142211327"/>
+      <w:bookmarkStart w:id="340" w:name="__DdeLink__3139_1142211327"/>
       <w:r>
         <w:rPr>
           <w:b w:val="false"/>
@@ -37069,10 +37069,10 @@
         </w:rPr>
         <w:t xml:space="preserve">qsub -j y -o cgenie_log -V -S /bin/bash runmuffin.sh cgenie.eb_go_gs_ac_bg_sg_rg.worjh2.BASES DOM/03_OMEN_GENIE_PreInd_July2017 </w:t>
       </w:r>
-      <w:bookmarkStart w:id="343" w:name="__DdeLink__3297_422055125"/>
-      <w:bookmarkStart w:id="344" w:name="__DdeLink__2930_422055125"/>
-      <w:bookmarkStart w:id="345" w:name="__DdeLink__2607_7358135271"/>
-      <w:bookmarkStart w:id="346" w:name="__DdeLink__2598_7358135271"/>
+      <w:bookmarkStart w:id="343" w:name="__DdeLink__2598_7358135271"/>
+      <w:bookmarkStart w:id="344" w:name="__DdeLink__2607_7358135271"/>
+      <w:bookmarkStart w:id="345" w:name="__DdeLink__2930_422055125"/>
+      <w:bookmarkStart w:id="346" w:name="__DdeLink__3297_422055125"/>
       <w:r>
         <w:rPr>
           <w:b w:val="false"/>
@@ -37301,8 +37301,8 @@
         </w:rPr>
         <w:t xml:space="preserve">qsub -j y -o cgenie_log -V -S /bin/bash runmuffin.sh cgenie.eb_go_gs_ac_bg_sg_rg.worjh2.BASES DOM/03_OMEN_GENIE_PreInd_July2017 </w:t>
       </w:r>
-      <w:bookmarkStart w:id="348" w:name="__DdeLink__3142_1142211327"/>
-      <w:bookmarkStart w:id="349" w:name="__DdeLink__3268_831275630"/>
+      <w:bookmarkStart w:id="348" w:name="__DdeLink__3268_831275630"/>
+      <w:bookmarkStart w:id="349" w:name="__DdeLink__3142_1142211327"/>
       <w:bookmarkStart w:id="350" w:name="__DdeLink__2928_4220551251"/>
       <w:r>
         <w:rPr>
@@ -37564,8 +37564,8 @@
         </w:rPr>
         <w:t xml:space="preserve">qsub -j y -o cgenie_log -V -S /bin/bash runmuffin.sh cgenie.eb_go_gs_ac_bg_sg_rg.worjh2.BASES DOM/03_OMEN_GENIE_PreInd_July2017 </w:t>
       </w:r>
-      <w:bookmarkStart w:id="351" w:name="__DdeLink__3270_831275630"/>
-      <w:bookmarkStart w:id="352" w:name="__DdeLink__8671_1939370534"/>
+      <w:bookmarkStart w:id="351" w:name="__DdeLink__8671_1939370534"/>
+      <w:bookmarkStart w:id="352" w:name="__DdeLink__3270_831275630"/>
       <w:r>
         <w:rPr>
           <w:b w:val="false"/>
@@ -37937,9 +37937,9 @@
         </w:rPr>
         <w:t xml:space="preserve">qsub -j y -o cgenie_log -V -S /bin/bash runmuffin.sh cgenie.eb_go_gs_ac_bg_sg_rg.worjh2.BASES DOM/03_OMEN_GENIE_PreInd_July2017 </w:t>
       </w:r>
-      <w:bookmarkStart w:id="354" w:name="__DdeLink__3222_831275630"/>
+      <w:bookmarkStart w:id="354" w:name="__DdeLink__3232_831275630"/>
       <w:bookmarkStart w:id="355" w:name="__DdeLink__3224_831275630"/>
-      <w:bookmarkStart w:id="356" w:name="__DdeLink__3232_831275630"/>
+      <w:bookmarkStart w:id="356" w:name="__DdeLink__3222_831275630"/>
       <w:r>
         <w:rPr>
           <w:b w:val="false"/>
@@ -38115,12 +38115,12 @@
         </w:rPr>
         <w:t xml:space="preserve">qsub -j y -o cgenie_log -V -S /bin/bash runmuffin.sh cgenie.eb_go_gs_ac_bg_sg_rg.worjh2.BASES DOM/03_OMEN_GENIE_PreInd_July2017 </w:t>
       </w:r>
-      <w:bookmarkStart w:id="358" w:name="__DdeLink__3230_831275630"/>
+      <w:bookmarkStart w:id="358" w:name="__DdeLink__3244_831275630"/>
       <w:bookmarkStart w:id="359" w:name="__DdeLink__3238_831275630"/>
-      <w:bookmarkStart w:id="360" w:name="__DdeLink__3244_831275630"/>
-      <w:bookmarkStart w:id="361" w:name="__DdeLink__2930_4220551251"/>
+      <w:bookmarkStart w:id="360" w:name="__DdeLink__3230_831275630"/>
+      <w:bookmarkStart w:id="361" w:name="__DdeLink__2598_73581352711"/>
       <w:bookmarkStart w:id="362" w:name="__DdeLink__2607_73581352711"/>
-      <w:bookmarkStart w:id="363" w:name="__DdeLink__2598_73581352711"/>
+      <w:bookmarkStart w:id="363" w:name="__DdeLink__2930_4220551251"/>
       <w:r>
         <w:rPr>
           <w:b w:val="false"/>
@@ -38367,9 +38367,9 @@
         <w:t xml:space="preserve">qsub -j y -o cgenie_log -V -S /bin/bash runmuffin.sh cgenie.eb_go_gs_ac_bg_sg_rg.worjh2.BASES DOM/03_OMEN_GENIE_PreInd_July2017 </w:t>
       </w:r>
       <w:bookmarkStart w:id="369" w:name="__DdeLink__3276_831275630"/>
-      <w:bookmarkStart w:id="370" w:name="__DdeLink__2930_42205512511"/>
+      <w:bookmarkStart w:id="370" w:name="__DdeLink__2598_735813527111"/>
       <w:bookmarkStart w:id="371" w:name="__DdeLink__2607_735813527111"/>
-      <w:bookmarkStart w:id="372" w:name="__DdeLink__2598_735813527111"/>
+      <w:bookmarkStart w:id="372" w:name="__DdeLink__2930_42205512511"/>
       <w:r>
         <w:rPr>
           <w:b w:val="false"/>
@@ -38546,9 +38546,9 @@
         <w:t xml:space="preserve">qsub -j y -o cgenie_log -V -S /bin/bash runmuffin.sh cgenie.eb_go_gs_ac_bg_sg_rg.worjh2.BASES DOM/03_OMEN_GENIE_PreInd_July2017 </w:t>
       </w:r>
       <w:bookmarkStart w:id="375" w:name="__DdeLink__3282_831275630"/>
-      <w:bookmarkStart w:id="376" w:name="__DdeLink__2930_422055125111"/>
+      <w:bookmarkStart w:id="376" w:name="__DdeLink__2598_7358135271111"/>
       <w:bookmarkStart w:id="377" w:name="__DdeLink__2607_7358135271111"/>
-      <w:bookmarkStart w:id="378" w:name="__DdeLink__2598_7358135271111"/>
+      <w:bookmarkStart w:id="378" w:name="__DdeLink__2930_422055125111"/>
       <w:r>
         <w:rPr>
           <w:b w:val="false"/>
@@ -38647,57 +38647,26 @@
           <w:sz w:val="32"/>
           <w:szCs w:val="32"/>
         </w:rPr>
-        <w:t>23</w:t>
-      </w:r>
-      <w:r>
-        <w:rPr>
-          <w:b/>
-          <w:bCs/>
-          <w:color w:val="00000A"/>
-          <w:sz w:val="32"/>
-          <w:szCs w:val="32"/>
-        </w:rPr>
-        <w:t xml:space="preserve">.08.2017 </w:t>
-      </w:r>
-      <w:r>
-        <w:rPr>
-          <w:b/>
-          <w:bCs/>
-          <w:color w:val="00000A"/>
-          <w:sz w:val="32"/>
-          <w:szCs w:val="32"/>
-        </w:rPr>
-        <w:t>NOW USE PRESCRIBED SOLID FIELDS (see Email Andy 22.08. MUDS &amp; your da</w:t>
-      </w:r>
-      <w:r>
-        <w:rPr>
-          <w:b/>
-          <w:bCs/>
-          <w:color w:val="00000A"/>
-          <w:sz w:val="32"/>
-          <w:szCs w:val="32"/>
-        </w:rPr>
-        <w:t>i</w:t>
-      </w:r>
-      <w:r>
-        <w:rPr>
-          <w:b/>
-          <w:bCs/>
-          <w:color w:val="00000A"/>
-          <w:sz w:val="32"/>
-          <w:szCs w:val="32"/>
-        </w:rPr>
-        <w:t>ly opal new)</w:t>
+        <w:t>23.08.2017 NOW USE PRESCRIBED SOLID FIELDS (see Email Andy 22.08. MUDS &amp; your daily opal new)</w:t>
       </w:r>
     </w:p>
     <w:p>
       <w:pPr>
         <w:pStyle w:val="Normal"/>
         <w:jc w:val="center"/>
-        <w:rPr/>
-      </w:pPr>
-      <w:r>
-        <w:rPr/>
+        <w:rPr>
+          <w:b/>
+          <w:bCs/>
+          <w:color w:val="FF3333"/>
+        </w:rPr>
+      </w:pPr>
+      <w:r>
+        <w:rPr>
+          <w:b/>
+          <w:bCs/>
+          <w:color w:val="FF3333"/>
+        </w:rPr>
+        <w:t>DELETED ALL 2308 RUNS before as DRIFT in ALK,DIC (&amp;PO4) see .eps files</w:t>
       </w:r>
     </w:p>
     <w:p>
@@ -38783,27 +38752,7 @@
           <w:sz w:val="24"/>
           <w:szCs w:val="24"/>
         </w:rPr>
-        <w:t>01</w:t>
-      </w:r>
-      <w:r>
-        <w:rPr>
-          <w:b w:val="false"/>
-          <w:bCs w:val="false"/>
-          <w:color w:val="00000A"/>
-          <w:sz w:val="24"/>
-          <w:szCs w:val="24"/>
-        </w:rPr>
-        <w:t xml:space="preserve">) </w:t>
-      </w:r>
-      <w:r>
-        <w:rPr>
-          <w:b w:val="false"/>
-          <w:bCs w:val="false"/>
-          <w:color w:val="00000A"/>
-          <w:sz w:val="24"/>
-          <w:szCs w:val="24"/>
-        </w:rPr>
-        <w:t>NO OMEN as Archer SPIN1 with fast sinking (like 0606_02)</w:t>
+        <w:t>01) NO OMEN as Archer SPIN1 with fast sinking (like 0606_02)</w:t>
       </w:r>
     </w:p>
     <w:p>
@@ -38842,27 +38791,7 @@
           <w:sz w:val="24"/>
           <w:szCs w:val="24"/>
         </w:rPr>
-        <w:t>qsub -j y -o cgenie_log -V -S /bin/bash runmuffin.sh cgenie.eb_go_gs_ac_bg_sg_rg.worjh2.BASES DOM/</w:t>
-      </w:r>
-      <w:r>
-        <w:rPr>
-          <w:b w:val="false"/>
-          <w:bCs w:val="false"/>
-          <w:color w:val="00000A"/>
-          <w:sz w:val="24"/>
-          <w:szCs w:val="24"/>
-        </w:rPr>
-        <w:t>05_OMEN_GENIE_PreInd_Aug2017_solidfields</w:t>
-      </w:r>
-      <w:r>
-        <w:rPr>
-          <w:b w:val="false"/>
-          <w:bCs w:val="false"/>
-          <w:color w:val="00000A"/>
-          <w:sz w:val="24"/>
-          <w:szCs w:val="24"/>
-        </w:rPr>
-        <w:t xml:space="preserve"> </w:t>
+        <w:t xml:space="preserve">qsub -j y -o cgenie_log -V -S /bin/bash runmuffin.sh cgenie.eb_go_gs_ac_bg_sg_rg.worjh2.BASES DOM/05_OMEN_GENIE_PreInd_Aug2017_solidfields </w:t>
       </w:r>
       <w:bookmarkStart w:id="381" w:name="__DdeLink__3282_8312756301"/>
       <w:bookmarkEnd w:id="380"/>
@@ -38885,80 +38814,40 @@
           <w:sz w:val="24"/>
           <w:szCs w:val="24"/>
         </w:rPr>
-        <w:t xml:space="preserve"> </w:t>
-      </w:r>
-      <w:r>
-        <w:rPr>
-          <w:b w:val="false"/>
-          <w:bCs w:val="false"/>
-          <w:color w:val="00000A"/>
-          <w:sz w:val="24"/>
-          <w:szCs w:val="24"/>
-        </w:rPr>
-        <w:t>1</w:t>
-      </w:r>
-      <w:r>
-        <w:rPr>
-          <w:b w:val="false"/>
-          <w:bCs w:val="false"/>
-          <w:color w:val="00000A"/>
-          <w:sz w:val="24"/>
-          <w:szCs w:val="24"/>
-        </w:rPr>
-        <w:t xml:space="preserve">0000 </w:t>
-      </w:r>
-    </w:p>
-    <w:p>
-      <w:pPr>
-        <w:pStyle w:val="Normal"/>
-        <w:jc w:val="left"/>
-        <w:rPr/>
-      </w:pPr>
-      <w:r>
-        <w:rPr/>
-      </w:r>
-    </w:p>
-    <w:p>
-      <w:pPr>
-        <w:pStyle w:val="Normal"/>
-        <w:jc w:val="left"/>
-        <w:rPr>
-          <w:b w:val="false"/>
-          <w:bCs w:val="false"/>
-          <w:color w:val="00000A"/>
-          <w:sz w:val="24"/>
-          <w:szCs w:val="24"/>
-        </w:rPr>
-      </w:pPr>
-      <w:r>
-        <w:rPr>
-          <w:b w:val="false"/>
-          <w:bCs w:val="false"/>
-          <w:color w:val="00000A"/>
-          <w:sz w:val="24"/>
-          <w:szCs w:val="24"/>
-        </w:rPr>
-        <w:t>02</w:t>
-      </w:r>
-      <w:r>
-        <w:rPr>
-          <w:b w:val="false"/>
-          <w:bCs w:val="false"/>
-          <w:color w:val="00000A"/>
-          <w:sz w:val="24"/>
-          <w:szCs w:val="24"/>
-        </w:rPr>
-        <w:t xml:space="preserve">) </w:t>
-      </w:r>
-      <w:r>
-        <w:rPr>
-          <w:b w:val="false"/>
-          <w:bCs w:val="false"/>
-          <w:color w:val="00000A"/>
-          <w:sz w:val="24"/>
-          <w:szCs w:val="24"/>
-        </w:rPr>
-        <w:t>AS 01) just for 20kyrs</w:t>
+        <w:t xml:space="preserve"> 10000 </w:t>
+      </w:r>
+    </w:p>
+    <w:p>
+      <w:pPr>
+        <w:pStyle w:val="Normal"/>
+        <w:jc w:val="left"/>
+        <w:rPr/>
+      </w:pPr>
+      <w:r>
+        <w:rPr/>
+      </w:r>
+    </w:p>
+    <w:p>
+      <w:pPr>
+        <w:pStyle w:val="Normal"/>
+        <w:jc w:val="left"/>
+        <w:rPr>
+          <w:b w:val="false"/>
+          <w:bCs w:val="false"/>
+          <w:color w:val="00000A"/>
+          <w:sz w:val="24"/>
+          <w:szCs w:val="24"/>
+        </w:rPr>
+      </w:pPr>
+      <w:r>
+        <w:rPr>
+          <w:b w:val="false"/>
+          <w:bCs w:val="false"/>
+          <w:color w:val="00000A"/>
+          <w:sz w:val="24"/>
+          <w:szCs w:val="24"/>
+        </w:rPr>
+        <w:t>02) AS 01) just for 20kyrs</w:t>
       </w:r>
     </w:p>
     <w:p>
@@ -38997,27 +38886,7 @@
           <w:sz w:val="24"/>
           <w:szCs w:val="24"/>
         </w:rPr>
-        <w:t>qsub -j y -o cgenie_log -V -S /bin/bash runmuffin.sh cgenie.eb_go_gs_ac_bg_sg_rg.worjh2.BASES DOM/</w:t>
-      </w:r>
-      <w:r>
-        <w:rPr>
-          <w:b w:val="false"/>
-          <w:bCs w:val="false"/>
-          <w:color w:val="00000A"/>
-          <w:sz w:val="24"/>
-          <w:szCs w:val="24"/>
-        </w:rPr>
-        <w:t>05_OMEN_GENIE_PreInd_Aug2017_solidfields</w:t>
-      </w:r>
-      <w:r>
-        <w:rPr>
-          <w:b w:val="false"/>
-          <w:bCs w:val="false"/>
-          <w:color w:val="00000A"/>
-          <w:sz w:val="24"/>
-          <w:szCs w:val="24"/>
-        </w:rPr>
-        <w:t xml:space="preserve"> </w:t>
+        <w:t xml:space="preserve">qsub -j y -o cgenie_log -V -S /bin/bash runmuffin.sh cgenie.eb_go_gs_ac_bg_sg_rg.worjh2.BASES DOM/05_OMEN_GENIE_PreInd_Aug2017_solidfields </w:t>
       </w:r>
       <w:bookmarkStart w:id="383" w:name="__DdeLink__3282_83127563011"/>
       <w:bookmarkEnd w:id="382"/>
@@ -39040,90 +38909,40 @@
           <w:sz w:val="24"/>
           <w:szCs w:val="24"/>
         </w:rPr>
-        <w:t>_20kyrs</w:t>
-      </w:r>
-      <w:r>
-        <w:rPr>
-          <w:b w:val="false"/>
-          <w:bCs w:val="false"/>
-          <w:color w:val="00000A"/>
-          <w:sz w:val="24"/>
-          <w:szCs w:val="24"/>
-        </w:rPr>
-        <w:t xml:space="preserve"> </w:t>
-      </w:r>
-      <w:r>
-        <w:rPr>
-          <w:b w:val="false"/>
-          <w:bCs w:val="false"/>
-          <w:color w:val="00000A"/>
-          <w:sz w:val="24"/>
-          <w:szCs w:val="24"/>
-        </w:rPr>
-        <w:t>2</w:t>
-      </w:r>
-      <w:r>
-        <w:rPr>
-          <w:b w:val="false"/>
-          <w:bCs w:val="false"/>
-          <w:color w:val="00000A"/>
-          <w:sz w:val="24"/>
-          <w:szCs w:val="24"/>
-        </w:rPr>
-        <w:t xml:space="preserve">0000 </w:t>
-      </w:r>
-    </w:p>
-    <w:p>
-      <w:pPr>
-        <w:pStyle w:val="Normal"/>
-        <w:jc w:val="left"/>
-        <w:rPr/>
-      </w:pPr>
-      <w:r>
-        <w:rPr/>
-      </w:r>
-    </w:p>
-    <w:p>
-      <w:pPr>
-        <w:pStyle w:val="Normal"/>
-        <w:jc w:val="left"/>
-        <w:rPr>
-          <w:b w:val="false"/>
-          <w:bCs w:val="false"/>
-          <w:color w:val="00000A"/>
-          <w:sz w:val="24"/>
-          <w:szCs w:val="24"/>
-        </w:rPr>
-      </w:pPr>
-      <w:r>
-        <w:rPr>
-          <w:b w:val="false"/>
-          <w:bCs w:val="false"/>
-          <w:color w:val="00000A"/>
-          <w:sz w:val="24"/>
-          <w:szCs w:val="24"/>
-        </w:rPr>
-        <w:t>03</w:t>
-      </w:r>
-      <w:r>
-        <w:rPr>
-          <w:b w:val="false"/>
-          <w:bCs w:val="false"/>
-          <w:color w:val="00000A"/>
-          <w:sz w:val="24"/>
-          <w:szCs w:val="24"/>
-        </w:rPr>
-        <w:t xml:space="preserve">) </w:t>
-      </w:r>
-      <w:r>
-        <w:rPr>
-          <w:b w:val="false"/>
-          <w:bCs w:val="false"/>
-          <w:color w:val="00000A"/>
-          <w:sz w:val="24"/>
-          <w:szCs w:val="24"/>
-        </w:rPr>
-        <w:t>WITH OMEN as 1707_07 – Invariant k1 = 0.015, korder = 3</w:t>
+        <w:t xml:space="preserve">_20kyrs 20000 </w:t>
+      </w:r>
+    </w:p>
+    <w:p>
+      <w:pPr>
+        <w:pStyle w:val="Normal"/>
+        <w:jc w:val="left"/>
+        <w:rPr/>
+      </w:pPr>
+      <w:r>
+        <w:rPr/>
+      </w:r>
+    </w:p>
+    <w:p>
+      <w:pPr>
+        <w:pStyle w:val="Normal"/>
+        <w:jc w:val="left"/>
+        <w:rPr>
+          <w:b w:val="false"/>
+          <w:bCs w:val="false"/>
+          <w:color w:val="00000A"/>
+          <w:sz w:val="24"/>
+          <w:szCs w:val="24"/>
+        </w:rPr>
+      </w:pPr>
+      <w:r>
+        <w:rPr>
+          <w:b w:val="false"/>
+          <w:bCs w:val="false"/>
+          <w:color w:val="00000A"/>
+          <w:sz w:val="24"/>
+          <w:szCs w:val="24"/>
+        </w:rPr>
+        <w:t>03) WITH OMEN as 1707_07 – Invariant k1 = 0.015, korder = 3</w:t>
       </w:r>
     </w:p>
     <w:p>
@@ -39162,27 +38981,7 @@
           <w:sz w:val="24"/>
           <w:szCs w:val="24"/>
         </w:rPr>
-        <w:t>qsub -j y -o cgenie_log -V -S /bin/bash runmuffin.sh cgenie.eb_go_gs_ac_bg_sg_rg.worjh2.BASES DOM/</w:t>
-      </w:r>
-      <w:r>
-        <w:rPr>
-          <w:b w:val="false"/>
-          <w:bCs w:val="false"/>
-          <w:color w:val="00000A"/>
-          <w:sz w:val="24"/>
-          <w:szCs w:val="24"/>
-        </w:rPr>
-        <w:t>05_OMEN_GENIE_PreInd_Aug2017_solidfields</w:t>
-      </w:r>
-      <w:r>
-        <w:rPr>
-          <w:b w:val="false"/>
-          <w:bCs w:val="false"/>
-          <w:color w:val="00000A"/>
-          <w:sz w:val="24"/>
-          <w:szCs w:val="24"/>
-        </w:rPr>
-        <w:t xml:space="preserve"> </w:t>
+        <w:t xml:space="preserve">qsub -j y -o cgenie_log -V -S /bin/bash runmuffin.sh cgenie.eb_go_gs_ac_bg_sg_rg.worjh2.BASES DOM/05_OMEN_GENIE_PreInd_Aug2017_solidfields </w:t>
       </w:r>
       <w:bookmarkStart w:id="385" w:name="__DdeLink__3282_83127563012"/>
       <w:bookmarkEnd w:id="384"/>
@@ -39205,133 +39004,63 @@
           <w:sz w:val="24"/>
           <w:szCs w:val="24"/>
         </w:rPr>
-        <w:t xml:space="preserve"> </w:t>
-      </w:r>
-      <w:r>
-        <w:rPr>
-          <w:b w:val="false"/>
-          <w:bCs w:val="false"/>
-          <w:color w:val="00000A"/>
-          <w:sz w:val="24"/>
-          <w:szCs w:val="24"/>
-        </w:rPr>
-        <w:t>1</w:t>
-      </w:r>
-      <w:r>
-        <w:rPr>
-          <w:b w:val="false"/>
-          <w:bCs w:val="false"/>
-          <w:color w:val="00000A"/>
-          <w:sz w:val="24"/>
-          <w:szCs w:val="24"/>
-        </w:rPr>
-        <w:t xml:space="preserve">0000 </w:t>
-      </w:r>
-    </w:p>
-    <w:p>
-      <w:pPr>
-        <w:pStyle w:val="Normal"/>
-        <w:jc w:val="left"/>
-        <w:rPr/>
-      </w:pPr>
-      <w:r>
-        <w:rPr/>
-      </w:r>
-    </w:p>
-    <w:p>
-      <w:pPr>
-        <w:pStyle w:val="Normal"/>
-        <w:jc w:val="left"/>
-        <w:rPr>
-          <w:b w:val="false"/>
-          <w:bCs w:val="false"/>
-          <w:color w:val="00000A"/>
-          <w:sz w:val="24"/>
-          <w:szCs w:val="24"/>
-        </w:rPr>
-      </w:pPr>
-      <w:r>
-        <w:rPr>
-          <w:b w:val="false"/>
-          <w:bCs w:val="false"/>
-          <w:color w:val="00000A"/>
-          <w:sz w:val="24"/>
-          <w:szCs w:val="24"/>
-        </w:rPr>
-        <w:t>04</w:t>
-      </w:r>
-      <w:r>
-        <w:rPr>
-          <w:b w:val="false"/>
-          <w:bCs w:val="false"/>
-          <w:color w:val="00000A"/>
-          <w:sz w:val="24"/>
-          <w:szCs w:val="24"/>
-        </w:rPr>
-        <w:t>)</w:t>
-      </w:r>
-      <w:r>
-        <w:rPr>
-          <w:b w:val="false"/>
-          <w:bCs w:val="false"/>
-          <w:color w:val="00000A"/>
-          <w:sz w:val="24"/>
-          <w:szCs w:val="24"/>
-        </w:rPr>
-        <w:t xml:space="preserve"> </w:t>
-      </w:r>
-      <w:r>
-        <w:rPr>
-          <w:b w:val="false"/>
-          <w:bCs w:val="false"/>
-          <w:color w:val="00000A"/>
-          <w:sz w:val="24"/>
-          <w:szCs w:val="24"/>
-        </w:rPr>
-        <w:t xml:space="preserve">as 03) just 20kyrs  (seems to work fine – NO INSANE </w:t>
-      </w:r>
-      <w:r>
-        <w:rPr>
-          <w:b w:val="false"/>
-          <w:bCs w:val="false"/>
-          <w:color w:val="00000A"/>
-          <w:sz w:val="24"/>
-          <w:szCs w:val="24"/>
-        </w:rPr>
-        <w:t>values :</w:t>
-      </w:r>
-    </w:p>
-    <w:p>
-      <w:pPr>
-        <w:pStyle w:val="Normal"/>
-        <w:jc w:val="left"/>
-        <w:rPr>
-          <w:b w:val="false"/>
-          <w:bCs w:val="false"/>
-          <w:color w:val="00000A"/>
-          <w:sz w:val="24"/>
-          <w:szCs w:val="24"/>
-        </w:rPr>
-      </w:pPr>
-      <w:r>
-        <w:rPr>
-          <w:b w:val="false"/>
-          <w:bCs w:val="false"/>
-          <w:color w:val="00000A"/>
-          <w:sz w:val="24"/>
-          <w:szCs w:val="24"/>
-        </w:rPr>
-        <w:t xml:space="preserve">2. dum_sed_pres_fracC inf (A21 insane) </w:t>
-      </w:r>
-      <w:r>
-        <w:rPr>
-          <w:b w:val="false"/>
-          <w:bCs w:val="false"/>
-          <w:color w:val="00000A"/>
-          <w:sz w:val="24"/>
-          <w:szCs w:val="24"/>
-        </w:rPr>
-        <w:t>)</w:t>
+        <w:t xml:space="preserve"> 10000 </w:t>
+      </w:r>
+    </w:p>
+    <w:p>
+      <w:pPr>
+        <w:pStyle w:val="Normal"/>
+        <w:jc w:val="left"/>
+        <w:rPr/>
+      </w:pPr>
+      <w:r>
+        <w:rPr/>
+      </w:r>
+    </w:p>
+    <w:p>
+      <w:pPr>
+        <w:pStyle w:val="Normal"/>
+        <w:jc w:val="left"/>
+        <w:rPr>
+          <w:b w:val="false"/>
+          <w:bCs w:val="false"/>
+          <w:color w:val="00000A"/>
+          <w:sz w:val="24"/>
+          <w:szCs w:val="24"/>
+        </w:rPr>
+      </w:pPr>
+      <w:r>
+        <w:rPr>
+          <w:b w:val="false"/>
+          <w:bCs w:val="false"/>
+          <w:color w:val="00000A"/>
+          <w:sz w:val="24"/>
+          <w:szCs w:val="24"/>
+        </w:rPr>
+        <w:t>04) as 03) just 20kyrs  (seems to work fine – NO INSANE values :</w:t>
+      </w:r>
+    </w:p>
+    <w:p>
+      <w:pPr>
+        <w:pStyle w:val="Normal"/>
+        <w:jc w:val="left"/>
+        <w:rPr>
+          <w:b w:val="false"/>
+          <w:bCs w:val="false"/>
+          <w:color w:val="00000A"/>
+          <w:sz w:val="24"/>
+          <w:szCs w:val="24"/>
+        </w:rPr>
+      </w:pPr>
+      <w:r>
+        <w:rPr>
+          <w:b w:val="false"/>
+          <w:bCs w:val="false"/>
+          <w:color w:val="00000A"/>
+          <w:sz w:val="24"/>
+          <w:szCs w:val="24"/>
+        </w:rPr>
+        <w:t>2. dum_sed_pres_fracC inf (A21 insane) )</w:t>
       </w:r>
     </w:p>
     <w:p>
@@ -39370,27 +39099,7 @@
           <w:sz w:val="24"/>
           <w:szCs w:val="24"/>
         </w:rPr>
-        <w:t>qsub -j y -o cgenie_log -V -S /bin/bash runmuffin.sh cgenie.eb_go_gs_ac_bg_sg_rg.worjh2.BASES DOM/</w:t>
-      </w:r>
-      <w:r>
-        <w:rPr>
-          <w:b w:val="false"/>
-          <w:bCs w:val="false"/>
-          <w:color w:val="00000A"/>
-          <w:sz w:val="24"/>
-          <w:szCs w:val="24"/>
-        </w:rPr>
-        <w:t>05_OMEN_GENIE_PreInd_Aug2017_solidfields</w:t>
-      </w:r>
-      <w:r>
-        <w:rPr>
-          <w:b w:val="false"/>
-          <w:bCs w:val="false"/>
-          <w:color w:val="00000A"/>
-          <w:sz w:val="24"/>
-          <w:szCs w:val="24"/>
-        </w:rPr>
-        <w:t xml:space="preserve"> </w:t>
+        <w:t xml:space="preserve">qsub -j y -o cgenie_log -V -S /bin/bash runmuffin.sh cgenie.eb_go_gs_ac_bg_sg_rg.worjh2.BASES DOM/05_OMEN_GENIE_PreInd_Aug2017_solidfields </w:t>
       </w:r>
       <w:bookmarkStart w:id="387" w:name="__DdeLink__3282_831275630121"/>
       <w:bookmarkEnd w:id="386"/>
@@ -39403,170 +39112,70 @@
           <w:sz w:val="24"/>
           <w:szCs w:val="24"/>
         </w:rPr>
-        <w:t xml:space="preserve"> </w:t>
-      </w:r>
-      <w:r>
-        <w:rPr>
-          <w:b w:val="false"/>
-          <w:bCs w:val="false"/>
-          <w:color w:val="00000A"/>
-          <w:sz w:val="24"/>
-          <w:szCs w:val="24"/>
-        </w:rPr>
-        <w:t>2308_04_Archeretal2009_OMEN.inv_k2_0.005_k1_0.015_ord_3_solidfields_OPEN_20kyrs 2</w:t>
-      </w:r>
-      <w:r>
-        <w:rPr>
-          <w:b w:val="false"/>
-          <w:bCs w:val="false"/>
-          <w:color w:val="00000A"/>
-          <w:sz w:val="24"/>
-          <w:szCs w:val="24"/>
-        </w:rPr>
-        <w:t xml:space="preserve">0000 </w:t>
-      </w:r>
-    </w:p>
-    <w:p>
-      <w:pPr>
-        <w:pStyle w:val="Normal"/>
-        <w:jc w:val="left"/>
-        <w:rPr/>
-      </w:pPr>
-      <w:r>
-        <w:rPr/>
-      </w:r>
-    </w:p>
-    <w:p>
-      <w:pPr>
-        <w:pStyle w:val="Normal"/>
-        <w:jc w:val="left"/>
-        <w:rPr/>
-      </w:pPr>
-      <w:r>
-        <w:rPr/>
-      </w:r>
-    </w:p>
-    <w:p>
-      <w:pPr>
-        <w:pStyle w:val="Normal"/>
-        <w:jc w:val="left"/>
-        <w:rPr/>
-      </w:pPr>
-      <w:r>
-        <w:rPr/>
-      </w:r>
-    </w:p>
-    <w:p>
-      <w:pPr>
-        <w:pStyle w:val="Normal"/>
-        <w:jc w:val="left"/>
-        <w:rPr/>
-      </w:pPr>
-      <w:r>
-        <w:rPr/>
-      </w:r>
-    </w:p>
-    <w:p>
-      <w:pPr>
-        <w:pStyle w:val="Normal"/>
-        <w:jc w:val="left"/>
-        <w:rPr>
-          <w:b w:val="false"/>
-          <w:bCs w:val="false"/>
-          <w:color w:val="00000A"/>
-          <w:sz w:val="24"/>
-          <w:szCs w:val="24"/>
-        </w:rPr>
-      </w:pPr>
-      <w:r>
-        <w:rPr>
-          <w:b w:val="false"/>
-          <w:bCs w:val="false"/>
-          <w:color w:val="00000A"/>
-          <w:sz w:val="24"/>
-          <w:szCs w:val="24"/>
-        </w:rPr>
-        <w:t>05</w:t>
-      </w:r>
-      <w:r>
-        <w:rPr>
-          <w:b w:val="false"/>
-          <w:bCs w:val="false"/>
-          <w:color w:val="00000A"/>
-          <w:sz w:val="24"/>
-          <w:szCs w:val="24"/>
-        </w:rPr>
-        <w:t xml:space="preserve">) </w:t>
-      </w:r>
-      <w:r>
-        <w:rPr>
-          <w:b w:val="false"/>
-          <w:bCs w:val="false"/>
-          <w:color w:val="00000A"/>
-          <w:sz w:val="24"/>
-          <w:szCs w:val="24"/>
-        </w:rPr>
-        <w:t xml:space="preserve">WITH OMEN as  </w:t>
-      </w:r>
-      <w:r>
-        <w:rPr>
-          <w:b w:val="false"/>
-          <w:bCs w:val="false"/>
-          <w:color w:val="00000A"/>
-          <w:sz w:val="24"/>
-          <w:szCs w:val="24"/>
-        </w:rPr>
-        <w:t xml:space="preserve">1507_34 Boudreau depth dependent: </w:t>
-      </w:r>
-      <w:r>
-        <w:rPr>
-          <w:b w:val="false"/>
-          <w:bCs w:val="false"/>
-          <w:color w:val="00000A"/>
-          <w:sz w:val="24"/>
-          <w:szCs w:val="24"/>
-        </w:rPr>
-        <w:t xml:space="preserve">( get a lot of insane values </w:t>
-      </w:r>
-      <w:r>
-        <w:rPr>
-          <w:b w:val="false"/>
-          <w:bCs w:val="false"/>
-          <w:color w:val="00000A"/>
-          <w:sz w:val="24"/>
-          <w:szCs w:val="24"/>
-        </w:rPr>
-        <w:t>for deep ocean &gt; 3000m</w:t>
-      </w:r>
-      <w:r>
-        <w:rPr>
-          <w:b w:val="false"/>
-          <w:bCs w:val="false"/>
-          <w:color w:val="00000A"/>
-          <w:sz w:val="24"/>
-          <w:szCs w:val="24"/>
-        </w:rPr>
-        <w:t xml:space="preserve"> </w:t>
-      </w:r>
-      <w:r>
-        <w:rPr>
-          <w:b w:val="false"/>
-          <w:bCs w:val="false"/>
-          <w:color w:val="00000A"/>
-          <w:sz w:val="24"/>
-          <w:szCs w:val="24"/>
-        </w:rPr>
-        <w:t>(but that was the case for 1507_34 as well</w:t>
-      </w:r>
-      <w:r>
-        <w:rPr>
-          <w:b w:val="false"/>
-          <w:bCs w:val="false"/>
-          <w:color w:val="00000A"/>
-          <w:sz w:val="24"/>
-          <w:szCs w:val="24"/>
-        </w:rPr>
-        <w:t>.... works for kord = 10 though</w:t>
+        <w:t xml:space="preserve"> 2308_04_Archeretal2009_OMEN.inv_k2_0.005_k1_0.015_ord_3_solidfields_OPEN_20kyrs 20000 </w:t>
+      </w:r>
+    </w:p>
+    <w:p>
+      <w:pPr>
+        <w:pStyle w:val="Normal"/>
+        <w:jc w:val="left"/>
+        <w:rPr/>
+      </w:pPr>
+      <w:r>
+        <w:rPr/>
+      </w:r>
+    </w:p>
+    <w:p>
+      <w:pPr>
+        <w:pStyle w:val="Normal"/>
+        <w:jc w:val="left"/>
+        <w:rPr/>
+      </w:pPr>
+      <w:r>
+        <w:rPr/>
+      </w:r>
+    </w:p>
+    <w:p>
+      <w:pPr>
+        <w:pStyle w:val="Normal"/>
+        <w:jc w:val="left"/>
+        <w:rPr/>
+      </w:pPr>
+      <w:r>
+        <w:rPr/>
+      </w:r>
+    </w:p>
+    <w:p>
+      <w:pPr>
+        <w:pStyle w:val="Normal"/>
+        <w:jc w:val="left"/>
+        <w:rPr/>
+      </w:pPr>
+      <w:r>
+        <w:rPr/>
+      </w:r>
+    </w:p>
+    <w:p>
+      <w:pPr>
+        <w:pStyle w:val="Normal"/>
+        <w:jc w:val="left"/>
+        <w:rPr>
+          <w:b w:val="false"/>
+          <w:bCs w:val="false"/>
+          <w:color w:val="00000A"/>
+          <w:sz w:val="24"/>
+          <w:szCs w:val="24"/>
+        </w:rPr>
+      </w:pPr>
+      <w:r>
+        <w:rPr>
+          <w:b w:val="false"/>
+          <w:bCs w:val="false"/>
+          <w:color w:val="00000A"/>
+          <w:sz w:val="24"/>
+          <w:szCs w:val="24"/>
+        </w:rPr>
+        <w:t>05) WITH OMEN as  1507_34 Boudreau depth dependent: ( get a lot of insane values for deep ocean &gt; 3000m (but that was the case for 1507_34 as well.... works for kord = 10 though</w:t>
       </w:r>
     </w:p>
     <w:p>
@@ -39635,27 +39244,7 @@
           <w:sz w:val="24"/>
           <w:szCs w:val="24"/>
         </w:rPr>
-        <w:t>qsub -j y -o cgenie_log -V -S /bin/bash runmuffin.sh cgenie.eb_go_gs_ac_bg_sg_rg.worjh2.BASES DOM/</w:t>
-      </w:r>
-      <w:r>
-        <w:rPr>
-          <w:b w:val="false"/>
-          <w:bCs w:val="false"/>
-          <w:color w:val="00000A"/>
-          <w:sz w:val="24"/>
-          <w:szCs w:val="24"/>
-        </w:rPr>
-        <w:t>05_OMEN_GENIE_PreInd_Aug2017_solidfields</w:t>
-      </w:r>
-      <w:r>
-        <w:rPr>
-          <w:b w:val="false"/>
-          <w:bCs w:val="false"/>
-          <w:color w:val="00000A"/>
-          <w:sz w:val="24"/>
-          <w:szCs w:val="24"/>
-        </w:rPr>
-        <w:t xml:space="preserve"> </w:t>
+        <w:t xml:space="preserve">qsub -j y -o cgenie_log -V -S /bin/bash runmuffin.sh cgenie.eb_go_gs_ac_bg_sg_rg.worjh2.BASES DOM/05_OMEN_GENIE_PreInd_Aug2017_solidfields </w:t>
       </w:r>
       <w:bookmarkStart w:id="389" w:name="__DdeLink__3282_831275630122"/>
       <w:bookmarkEnd w:id="388"/>
@@ -39668,100 +39257,40 @@
           <w:sz w:val="24"/>
           <w:szCs w:val="24"/>
         </w:rPr>
-        <w:t xml:space="preserve"> </w:t>
-      </w:r>
-      <w:r>
-        <w:rPr>
-          <w:b w:val="false"/>
-          <w:bCs w:val="false"/>
-          <w:color w:val="00000A"/>
-          <w:sz w:val="24"/>
-          <w:szCs w:val="24"/>
-        </w:rPr>
-        <w:t xml:space="preserve">2308_05_Archeretal2009_OMEN.boudreau1997_k_depthdep_solidfields_OPEN </w:t>
-      </w:r>
-      <w:r>
-        <w:rPr>
-          <w:b w:val="false"/>
-          <w:bCs w:val="false"/>
-          <w:color w:val="00000A"/>
-          <w:sz w:val="24"/>
-          <w:szCs w:val="24"/>
-        </w:rPr>
-        <w:t>1</w:t>
-      </w:r>
-      <w:r>
-        <w:rPr>
-          <w:b w:val="false"/>
-          <w:bCs w:val="false"/>
-          <w:color w:val="00000A"/>
-          <w:sz w:val="24"/>
-          <w:szCs w:val="24"/>
-        </w:rPr>
-        <w:t xml:space="preserve">0000 </w:t>
-      </w:r>
-    </w:p>
-    <w:p>
-      <w:pPr>
-        <w:pStyle w:val="Normal"/>
-        <w:jc w:val="left"/>
-        <w:rPr/>
-      </w:pPr>
-      <w:r>
-        <w:rPr/>
-      </w:r>
-    </w:p>
-    <w:p>
-      <w:pPr>
-        <w:pStyle w:val="Normal"/>
-        <w:jc w:val="left"/>
-        <w:rPr>
-          <w:b w:val="false"/>
-          <w:bCs w:val="false"/>
-          <w:color w:val="00000A"/>
-          <w:sz w:val="24"/>
-          <w:szCs w:val="24"/>
-        </w:rPr>
-      </w:pPr>
-      <w:r>
-        <w:rPr>
-          <w:b w:val="false"/>
-          <w:bCs w:val="false"/>
-          <w:color w:val="00000A"/>
-          <w:sz w:val="24"/>
-          <w:szCs w:val="24"/>
-        </w:rPr>
-        <w:t>06</w:t>
-      </w:r>
-      <w:r>
-        <w:rPr>
-          <w:b w:val="false"/>
-          <w:bCs w:val="false"/>
-          <w:color w:val="00000A"/>
-          <w:sz w:val="24"/>
-          <w:szCs w:val="24"/>
-        </w:rPr>
-        <w:t>)</w:t>
-      </w:r>
-      <w:r>
-        <w:rPr>
-          <w:b w:val="false"/>
-          <w:bCs w:val="false"/>
-          <w:color w:val="00000A"/>
-          <w:sz w:val="24"/>
-          <w:szCs w:val="24"/>
-        </w:rPr>
-        <w:t xml:space="preserve"> </w:t>
-      </w:r>
-      <w:r>
-        <w:rPr>
-          <w:b w:val="false"/>
-          <w:bCs w:val="false"/>
-          <w:color w:val="00000A"/>
-          <w:sz w:val="24"/>
-          <w:szCs w:val="24"/>
-        </w:rPr>
-        <w:t>as 05) just 20kyrs</w:t>
+        <w:t xml:space="preserve"> 2308_05_Archeretal2009_OMEN.boudreau1997_k_depthdep_solidfields_OPEN 10000 </w:t>
+      </w:r>
+    </w:p>
+    <w:p>
+      <w:pPr>
+        <w:pStyle w:val="Normal"/>
+        <w:jc w:val="left"/>
+        <w:rPr/>
+      </w:pPr>
+      <w:r>
+        <w:rPr/>
+      </w:r>
+    </w:p>
+    <w:p>
+      <w:pPr>
+        <w:pStyle w:val="Normal"/>
+        <w:jc w:val="left"/>
+        <w:rPr>
+          <w:b w:val="false"/>
+          <w:bCs w:val="false"/>
+          <w:color w:val="00000A"/>
+          <w:sz w:val="24"/>
+          <w:szCs w:val="24"/>
+        </w:rPr>
+      </w:pPr>
+      <w:r>
+        <w:rPr>
+          <w:b w:val="false"/>
+          <w:bCs w:val="false"/>
+          <w:color w:val="00000A"/>
+          <w:sz w:val="24"/>
+          <w:szCs w:val="24"/>
+        </w:rPr>
+        <w:t>06) as 05) just 20kyrs</w:t>
       </w:r>
     </w:p>
     <w:p>
@@ -39800,27 +39329,7 @@
           <w:sz w:val="24"/>
           <w:szCs w:val="24"/>
         </w:rPr>
-        <w:t>qsub -j y -o cgenie_log -V -S /bin/bash runmuffin.sh cgenie.eb_go_gs_ac_bg_sg_rg.worjh2.BASES DOM/</w:t>
-      </w:r>
-      <w:r>
-        <w:rPr>
-          <w:b w:val="false"/>
-          <w:bCs w:val="false"/>
-          <w:color w:val="00000A"/>
-          <w:sz w:val="24"/>
-          <w:szCs w:val="24"/>
-        </w:rPr>
-        <w:t>05_OMEN_GENIE_PreInd_Aug2017_solidfields</w:t>
-      </w:r>
-      <w:r>
-        <w:rPr>
-          <w:b w:val="false"/>
-          <w:bCs w:val="false"/>
-          <w:color w:val="00000A"/>
-          <w:sz w:val="24"/>
-          <w:szCs w:val="24"/>
-        </w:rPr>
-        <w:t xml:space="preserve"> </w:t>
+        <w:t xml:space="preserve">qsub -j y -o cgenie_log -V -S /bin/bash runmuffin.sh cgenie.eb_go_gs_ac_bg_sg_rg.worjh2.BASES DOM/05_OMEN_GENIE_PreInd_Aug2017_solidfields </w:t>
       </w:r>
       <w:bookmarkStart w:id="391" w:name="__DdeLink__3282_8312756301211"/>
       <w:bookmarkEnd w:id="390"/>
@@ -39833,27 +39342,7 @@
           <w:sz w:val="24"/>
           <w:szCs w:val="24"/>
         </w:rPr>
-        <w:t xml:space="preserve"> </w:t>
-      </w:r>
-      <w:r>
-        <w:rPr>
-          <w:b w:val="false"/>
-          <w:bCs w:val="false"/>
-          <w:color w:val="00000A"/>
-          <w:sz w:val="24"/>
-          <w:szCs w:val="24"/>
-        </w:rPr>
-        <w:t xml:space="preserve"> 2308_06_Archeretal2009_OMEN.boudreau1997_k_depthdep_solidfields_OPEN_20kyrs 2</w:t>
-      </w:r>
-      <w:r>
-        <w:rPr>
-          <w:b w:val="false"/>
-          <w:bCs w:val="false"/>
-          <w:color w:val="00000A"/>
-          <w:sz w:val="24"/>
-          <w:szCs w:val="24"/>
-        </w:rPr>
-        <w:t xml:space="preserve">0000 </w:t>
+        <w:t xml:space="preserve">  2308_06_Archeretal2009_OMEN.boudreau1997_k_depthdep_solidfields_OPEN_20kyrs 20000 </w:t>
       </w:r>
     </w:p>
     <w:p>
@@ -40011,27 +39500,7 @@
           <w:sz w:val="24"/>
           <w:szCs w:val="24"/>
         </w:rPr>
-        <w:t>07</w:t>
-      </w:r>
-      <w:r>
-        <w:rPr>
-          <w:b w:val="false"/>
-          <w:bCs w:val="false"/>
-          <w:color w:val="00000A"/>
-          <w:sz w:val="24"/>
-          <w:szCs w:val="24"/>
-        </w:rPr>
-        <w:t xml:space="preserve">) </w:t>
-      </w:r>
-      <w:r>
-        <w:rPr>
-          <w:b w:val="false"/>
-          <w:bCs w:val="false"/>
-          <w:color w:val="00000A"/>
-          <w:sz w:val="24"/>
-          <w:szCs w:val="24"/>
-        </w:rPr>
-        <w:t>NO OMEN as Archer SPIN1 with fast sinking (like 0606_02)</w:t>
+        <w:t>07) NO OMEN as Archer SPIN1 with fast sinking (like 0606_02)</w:t>
       </w:r>
     </w:p>
     <w:p>
@@ -40070,27 +39539,7 @@
           <w:sz w:val="24"/>
           <w:szCs w:val="24"/>
         </w:rPr>
-        <w:t>qsub -j y -o cgenie_log -V -S /bin/bash runmuffin.sh cgenie.eb_go_gs_ac_bg_sg_rg.worjh2.BASES DOM/</w:t>
-      </w:r>
-      <w:r>
-        <w:rPr>
-          <w:b w:val="false"/>
-          <w:bCs w:val="false"/>
-          <w:color w:val="00000A"/>
-          <w:sz w:val="24"/>
-          <w:szCs w:val="24"/>
-        </w:rPr>
-        <w:t>05_OMEN_GENIE_PreInd_Aug2017_solidfields</w:t>
-      </w:r>
-      <w:r>
-        <w:rPr>
-          <w:b w:val="false"/>
-          <w:bCs w:val="false"/>
-          <w:color w:val="00000A"/>
-          <w:sz w:val="24"/>
-          <w:szCs w:val="24"/>
-        </w:rPr>
-        <w:t xml:space="preserve"> </w:t>
+        <w:t xml:space="preserve">qsub -j y -o cgenie_log -V -S /bin/bash runmuffin.sh cgenie.eb_go_gs_ac_bg_sg_rg.worjh2.BASES DOM/05_OMEN_GENIE_PreInd_Aug2017_solidfields </w:t>
       </w:r>
       <w:bookmarkStart w:id="393" w:name="__DdeLink__3282_83127563013"/>
       <w:bookmarkEnd w:id="392"/>
@@ -40113,80 +39562,40 @@
           <w:sz w:val="24"/>
           <w:szCs w:val="24"/>
         </w:rPr>
-        <w:t xml:space="preserve"> </w:t>
-      </w:r>
-      <w:r>
-        <w:rPr>
-          <w:b w:val="false"/>
-          <w:bCs w:val="false"/>
-          <w:color w:val="00000A"/>
-          <w:sz w:val="24"/>
-          <w:szCs w:val="24"/>
-        </w:rPr>
-        <w:t>1</w:t>
-      </w:r>
-      <w:r>
-        <w:rPr>
-          <w:b w:val="false"/>
-          <w:bCs w:val="false"/>
-          <w:color w:val="00000A"/>
-          <w:sz w:val="24"/>
-          <w:szCs w:val="24"/>
-        </w:rPr>
-        <w:t xml:space="preserve">0000 </w:t>
-      </w:r>
-    </w:p>
-    <w:p>
-      <w:pPr>
-        <w:pStyle w:val="Normal"/>
-        <w:jc w:val="left"/>
-        <w:rPr/>
-      </w:pPr>
-      <w:r>
-        <w:rPr/>
-      </w:r>
-    </w:p>
-    <w:p>
-      <w:pPr>
-        <w:pStyle w:val="Normal"/>
-        <w:jc w:val="left"/>
-        <w:rPr>
-          <w:b w:val="false"/>
-          <w:bCs w:val="false"/>
-          <w:color w:val="00000A"/>
-          <w:sz w:val="24"/>
-          <w:szCs w:val="24"/>
-        </w:rPr>
-      </w:pPr>
-      <w:r>
-        <w:rPr>
-          <w:b w:val="false"/>
-          <w:bCs w:val="false"/>
-          <w:color w:val="00000A"/>
-          <w:sz w:val="24"/>
-          <w:szCs w:val="24"/>
-        </w:rPr>
-        <w:t>08</w:t>
-      </w:r>
-      <w:r>
-        <w:rPr>
-          <w:b w:val="false"/>
-          <w:bCs w:val="false"/>
-          <w:color w:val="00000A"/>
-          <w:sz w:val="24"/>
-          <w:szCs w:val="24"/>
-        </w:rPr>
-        <w:t xml:space="preserve">) </w:t>
-      </w:r>
-      <w:r>
-        <w:rPr>
-          <w:b w:val="false"/>
-          <w:bCs w:val="false"/>
-          <w:color w:val="00000A"/>
-          <w:sz w:val="24"/>
-          <w:szCs w:val="24"/>
-        </w:rPr>
-        <w:t>AS 01) just for 20kyrs</w:t>
+        <w:t xml:space="preserve"> 10000 </w:t>
+      </w:r>
+    </w:p>
+    <w:p>
+      <w:pPr>
+        <w:pStyle w:val="Normal"/>
+        <w:jc w:val="left"/>
+        <w:rPr/>
+      </w:pPr>
+      <w:r>
+        <w:rPr/>
+      </w:r>
+    </w:p>
+    <w:p>
+      <w:pPr>
+        <w:pStyle w:val="Normal"/>
+        <w:jc w:val="left"/>
+        <w:rPr>
+          <w:b w:val="false"/>
+          <w:bCs w:val="false"/>
+          <w:color w:val="00000A"/>
+          <w:sz w:val="24"/>
+          <w:szCs w:val="24"/>
+        </w:rPr>
+      </w:pPr>
+      <w:r>
+        <w:rPr>
+          <w:b w:val="false"/>
+          <w:bCs w:val="false"/>
+          <w:color w:val="00000A"/>
+          <w:sz w:val="24"/>
+          <w:szCs w:val="24"/>
+        </w:rPr>
+        <w:t>08) AS 01) just for 20kyrs</w:t>
       </w:r>
     </w:p>
     <w:p>
@@ -40229,27 +39638,7 @@
           <w:sz w:val="24"/>
           <w:szCs w:val="24"/>
         </w:rPr>
-        <w:t>qsub -j y -o cgenie_log -V -S /bin/bash runmuffin.sh cgenie.eb_go_gs_ac_bg_sg_rg.worjh2.BASES DOM/</w:t>
-      </w:r>
-      <w:r>
-        <w:rPr>
-          <w:b w:val="false"/>
-          <w:bCs w:val="false"/>
-          <w:color w:val="00000A"/>
-          <w:sz w:val="24"/>
-          <w:szCs w:val="24"/>
-        </w:rPr>
-        <w:t>05_OMEN_GENIE_PreInd_Aug2017_solidfields</w:t>
-      </w:r>
-      <w:r>
-        <w:rPr>
-          <w:b w:val="false"/>
-          <w:bCs w:val="false"/>
-          <w:color w:val="00000A"/>
-          <w:sz w:val="24"/>
-          <w:szCs w:val="24"/>
-        </w:rPr>
-        <w:t xml:space="preserve"> </w:t>
+        <w:t xml:space="preserve">qsub -j y -o cgenie_log -V -S /bin/bash runmuffin.sh cgenie.eb_go_gs_ac_bg_sg_rg.worjh2.BASES DOM/05_OMEN_GENIE_PreInd_Aug2017_solidfields </w:t>
       </w:r>
       <w:bookmarkEnd w:id="394"/>
       <w:r>
@@ -40260,112 +39649,62 @@
           <w:sz w:val="24"/>
           <w:szCs w:val="24"/>
         </w:rPr>
-        <w:t>2308_08_EXAMPLE.worjh2.Archeretal2009.SPIN1_fastsinking_solidfields_ClosedCaCO3_20kyrs</w:t>
-      </w:r>
-      <w:r>
-        <w:rPr>
-          <w:b w:val="false"/>
-          <w:bCs w:val="false"/>
-          <w:color w:val="00000A"/>
-          <w:sz w:val="24"/>
-          <w:szCs w:val="24"/>
-        </w:rPr>
-        <w:t xml:space="preserve"> </w:t>
-      </w:r>
-      <w:r>
-        <w:rPr>
-          <w:b w:val="false"/>
-          <w:bCs w:val="false"/>
-          <w:color w:val="00000A"/>
-          <w:sz w:val="24"/>
-          <w:szCs w:val="24"/>
-        </w:rPr>
-        <w:t>2</w:t>
-      </w:r>
-      <w:r>
-        <w:rPr>
-          <w:b w:val="false"/>
-          <w:bCs w:val="false"/>
-          <w:color w:val="00000A"/>
-          <w:sz w:val="24"/>
-          <w:szCs w:val="24"/>
-        </w:rPr>
-        <w:t xml:space="preserve">0000 </w:t>
-      </w:r>
-    </w:p>
-    <w:p>
-      <w:pPr>
-        <w:pStyle w:val="Normal"/>
-        <w:jc w:val="left"/>
-        <w:rPr>
-          <w:b/>
-          <w:bCs/>
-        </w:rPr>
-      </w:pPr>
-      <w:r>
-        <w:rPr>
-          <w:b/>
-          <w:bCs/>
-        </w:rPr>
-      </w:r>
-    </w:p>
-    <w:p>
-      <w:pPr>
-        <w:pStyle w:val="Normal"/>
-        <w:jc w:val="left"/>
-        <w:rPr>
-          <w:b/>
-          <w:bCs/>
-        </w:rPr>
-      </w:pPr>
-      <w:r>
-        <w:rPr>
-          <w:b/>
-          <w:bCs/>
-        </w:rPr>
-      </w:r>
-    </w:p>
-    <w:p>
-      <w:pPr>
-        <w:pStyle w:val="Normal"/>
-        <w:jc w:val="left"/>
-        <w:rPr>
-          <w:b w:val="false"/>
-          <w:bCs w:val="false"/>
-          <w:color w:val="00000A"/>
-          <w:sz w:val="24"/>
-          <w:szCs w:val="24"/>
-        </w:rPr>
-      </w:pPr>
-      <w:r>
-        <w:rPr>
-          <w:b w:val="false"/>
-          <w:bCs w:val="false"/>
-          <w:color w:val="00000A"/>
-          <w:sz w:val="24"/>
-          <w:szCs w:val="24"/>
-        </w:rPr>
-        <w:t>09</w:t>
-      </w:r>
-      <w:r>
-        <w:rPr>
-          <w:b w:val="false"/>
-          <w:bCs w:val="false"/>
-          <w:color w:val="00000A"/>
-          <w:sz w:val="24"/>
-          <w:szCs w:val="24"/>
-        </w:rPr>
-        <w:t xml:space="preserve">) </w:t>
-      </w:r>
-      <w:r>
-        <w:rPr>
-          <w:b w:val="false"/>
-          <w:bCs w:val="false"/>
-          <w:color w:val="00000A"/>
-          <w:sz w:val="24"/>
-          <w:szCs w:val="24"/>
-        </w:rPr>
-        <w:t>WITH OMEN as 1707_07 – Invariant k1 = 0.015, korder = 3</w:t>
+        <w:t xml:space="preserve">2308_08_EXAMPLE.worjh2.Archeretal2009.SPIN1_fastsinking_solidfields_ClosedCaCO3_20kyrs 20000 </w:t>
+      </w:r>
+    </w:p>
+    <w:p>
+      <w:pPr>
+        <w:pStyle w:val="Normal"/>
+        <w:jc w:val="left"/>
+        <w:rPr>
+          <w:b/>
+          <w:bCs/>
+        </w:rPr>
+      </w:pPr>
+      <w:r>
+        <w:rPr>
+          <w:b/>
+          <w:bCs/>
+        </w:rPr>
+      </w:r>
+    </w:p>
+    <w:p>
+      <w:pPr>
+        <w:pStyle w:val="Normal"/>
+        <w:jc w:val="left"/>
+        <w:rPr>
+          <w:b/>
+          <w:bCs/>
+        </w:rPr>
+      </w:pPr>
+      <w:r>
+        <w:rPr>
+          <w:b/>
+          <w:bCs/>
+        </w:rPr>
+      </w:r>
+    </w:p>
+    <w:p>
+      <w:pPr>
+        <w:pStyle w:val="Normal"/>
+        <w:jc w:val="left"/>
+        <w:rPr>
+          <w:b w:val="false"/>
+          <w:bCs w:val="false"/>
+          <w:color w:val="00000A"/>
+          <w:sz w:val="24"/>
+          <w:szCs w:val="24"/>
+        </w:rPr>
+      </w:pPr>
+      <w:r>
+        <w:rPr>
+          <w:b w:val="false"/>
+          <w:bCs w:val="false"/>
+          <w:color w:val="00000A"/>
+          <w:sz w:val="24"/>
+          <w:szCs w:val="24"/>
+        </w:rPr>
+        <w:t>09) WITH OMEN as 1707_07 – Invariant k1 = 0.015, korder = 3</w:t>
       </w:r>
     </w:p>
     <w:p>
@@ -40404,27 +39743,7 @@
           <w:sz w:val="24"/>
           <w:szCs w:val="24"/>
         </w:rPr>
-        <w:t>qsub -j y -o cgenie_log -V -S /bin/bash runmuffin.sh cgenie.eb_go_gs_ac_bg_sg_rg.worjh2.BASES DOM/</w:t>
-      </w:r>
-      <w:r>
-        <w:rPr>
-          <w:b w:val="false"/>
-          <w:bCs w:val="false"/>
-          <w:color w:val="00000A"/>
-          <w:sz w:val="24"/>
-          <w:szCs w:val="24"/>
-        </w:rPr>
-        <w:t>05_OMEN_GENIE_PreInd_Aug2017_solidfields</w:t>
-      </w:r>
-      <w:r>
-        <w:rPr>
-          <w:b w:val="false"/>
-          <w:bCs w:val="false"/>
-          <w:color w:val="00000A"/>
-          <w:sz w:val="24"/>
-          <w:szCs w:val="24"/>
-        </w:rPr>
-        <w:t xml:space="preserve"> </w:t>
+        <w:t xml:space="preserve">qsub -j y -o cgenie_log -V -S /bin/bash runmuffin.sh cgenie.eb_go_gs_ac_bg_sg_rg.worjh2.BASES DOM/05_OMEN_GENIE_PreInd_Aug2017_solidfields </w:t>
       </w:r>
       <w:bookmarkStart w:id="396" w:name="__DdeLink__3282_831275630123"/>
       <w:bookmarkEnd w:id="395"/>
@@ -40447,100 +39766,40 @@
           <w:sz w:val="24"/>
           <w:szCs w:val="24"/>
         </w:rPr>
-        <w:t xml:space="preserve"> </w:t>
-      </w:r>
-      <w:r>
-        <w:rPr>
-          <w:b w:val="false"/>
-          <w:bCs w:val="false"/>
-          <w:color w:val="00000A"/>
-          <w:sz w:val="24"/>
-          <w:szCs w:val="24"/>
-        </w:rPr>
-        <w:t>1</w:t>
-      </w:r>
-      <w:r>
-        <w:rPr>
-          <w:b w:val="false"/>
-          <w:bCs w:val="false"/>
-          <w:color w:val="00000A"/>
-          <w:sz w:val="24"/>
-          <w:szCs w:val="24"/>
-        </w:rPr>
-        <w:t xml:space="preserve">0000 </w:t>
-      </w:r>
-    </w:p>
-    <w:p>
-      <w:pPr>
-        <w:pStyle w:val="Normal"/>
-        <w:jc w:val="left"/>
-        <w:rPr/>
-      </w:pPr>
-      <w:r>
-        <w:rPr/>
-      </w:r>
-    </w:p>
-    <w:p>
-      <w:pPr>
-        <w:pStyle w:val="Normal"/>
-        <w:jc w:val="left"/>
-        <w:rPr>
-          <w:b w:val="false"/>
-          <w:bCs w:val="false"/>
-          <w:color w:val="00000A"/>
-          <w:sz w:val="24"/>
-          <w:szCs w:val="24"/>
-        </w:rPr>
-      </w:pPr>
-      <w:r>
-        <w:rPr>
-          <w:b w:val="false"/>
-          <w:bCs w:val="false"/>
-          <w:color w:val="00000A"/>
-          <w:sz w:val="24"/>
-          <w:szCs w:val="24"/>
-        </w:rPr>
-        <w:t>10</w:t>
-      </w:r>
-      <w:r>
-        <w:rPr>
-          <w:b w:val="false"/>
-          <w:bCs w:val="false"/>
-          <w:color w:val="00000A"/>
-          <w:sz w:val="24"/>
-          <w:szCs w:val="24"/>
-        </w:rPr>
-        <w:t>)</w:t>
-      </w:r>
-      <w:r>
-        <w:rPr>
-          <w:b w:val="false"/>
-          <w:bCs w:val="false"/>
-          <w:color w:val="00000A"/>
-          <w:sz w:val="24"/>
-          <w:szCs w:val="24"/>
-        </w:rPr>
-        <w:t xml:space="preserve"> </w:t>
-      </w:r>
-      <w:r>
-        <w:rPr>
-          <w:b w:val="false"/>
-          <w:bCs w:val="false"/>
-          <w:color w:val="00000A"/>
-          <w:sz w:val="24"/>
-          <w:szCs w:val="24"/>
-        </w:rPr>
-        <w:t xml:space="preserve">as 03) just 20kyrs  (seems to work fine – NO INSANE </w:t>
-      </w:r>
-      <w:r>
-        <w:rPr>
-          <w:b w:val="false"/>
-          <w:bCs w:val="false"/>
-          <w:color w:val="00000A"/>
-          <w:sz w:val="24"/>
-          <w:szCs w:val="24"/>
-        </w:rPr>
-        <w:t>values :</w:t>
+        <w:t xml:space="preserve"> 10000 </w:t>
+      </w:r>
+    </w:p>
+    <w:p>
+      <w:pPr>
+        <w:pStyle w:val="Normal"/>
+        <w:jc w:val="left"/>
+        <w:rPr/>
+      </w:pPr>
+      <w:r>
+        <w:rPr/>
+      </w:r>
+    </w:p>
+    <w:p>
+      <w:pPr>
+        <w:pStyle w:val="Normal"/>
+        <w:jc w:val="left"/>
+        <w:rPr>
+          <w:b w:val="false"/>
+          <w:bCs w:val="false"/>
+          <w:color w:val="00000A"/>
+          <w:sz w:val="24"/>
+          <w:szCs w:val="24"/>
+        </w:rPr>
+      </w:pPr>
+      <w:r>
+        <w:rPr>
+          <w:b w:val="false"/>
+          <w:bCs w:val="false"/>
+          <w:color w:val="00000A"/>
+          <w:sz w:val="24"/>
+          <w:szCs w:val="24"/>
+        </w:rPr>
+        <w:t>10) as 03) just 20kyrs  (seems to work fine – NO INSANE values :</w:t>
       </w:r>
     </w:p>
     <w:p>
@@ -40606,27 +39865,7 @@
           <w:sz w:val="24"/>
           <w:szCs w:val="24"/>
         </w:rPr>
-        <w:t>qsub -j y -o cgenie_log -V -S /bin/bash runmuffin.sh cgenie.eb_go_gs_ac_bg_sg_rg.worjh2.BASES DOM/</w:t>
-      </w:r>
-      <w:r>
-        <w:rPr>
-          <w:b w:val="false"/>
-          <w:bCs w:val="false"/>
-          <w:color w:val="00000A"/>
-          <w:sz w:val="24"/>
-          <w:szCs w:val="24"/>
-        </w:rPr>
-        <w:t>05_OMEN_GENIE_PreInd_Aug2017_solidfields</w:t>
-      </w:r>
-      <w:r>
-        <w:rPr>
-          <w:b w:val="false"/>
-          <w:bCs w:val="false"/>
-          <w:color w:val="00000A"/>
-          <w:sz w:val="24"/>
-          <w:szCs w:val="24"/>
-        </w:rPr>
-        <w:t xml:space="preserve"> </w:t>
+        <w:t xml:space="preserve">qsub -j y -o cgenie_log -V -S /bin/bash runmuffin.sh cgenie.eb_go_gs_ac_bg_sg_rg.worjh2.BASES DOM/05_OMEN_GENIE_PreInd_Aug2017_solidfields </w:t>
       </w:r>
       <w:bookmarkStart w:id="398" w:name="__DdeLink__3282_8312756301212"/>
       <w:bookmarkEnd w:id="397"/>
@@ -40639,150 +39878,40 @@
           <w:sz w:val="24"/>
           <w:szCs w:val="24"/>
         </w:rPr>
-        <w:t>2308_10_Archeretal2009_OMEN.inv_k2_0.005_k1_0.015_ord_3_solidfields_ClosedCaCO3_20kyrs</w:t>
-      </w:r>
-      <w:r>
-        <w:rPr>
-          <w:b w:val="false"/>
-          <w:bCs w:val="false"/>
-          <w:color w:val="00000A"/>
-          <w:sz w:val="24"/>
-          <w:szCs w:val="24"/>
-        </w:rPr>
-        <w:t xml:space="preserve"> </w:t>
-      </w:r>
-      <w:r>
-        <w:rPr>
-          <w:b w:val="false"/>
-          <w:bCs w:val="false"/>
-          <w:color w:val="00000A"/>
-          <w:sz w:val="24"/>
-          <w:szCs w:val="24"/>
-        </w:rPr>
-        <w:t>2</w:t>
-      </w:r>
-      <w:r>
-        <w:rPr>
-          <w:b w:val="false"/>
-          <w:bCs w:val="false"/>
-          <w:color w:val="00000A"/>
-          <w:sz w:val="24"/>
-          <w:szCs w:val="24"/>
-        </w:rPr>
-        <w:t xml:space="preserve">0000 </w:t>
-      </w:r>
-    </w:p>
-    <w:p>
-      <w:pPr>
-        <w:pStyle w:val="Normal"/>
-        <w:jc w:val="left"/>
-        <w:rPr/>
-      </w:pPr>
-      <w:r>
-        <w:rPr/>
-      </w:r>
-    </w:p>
-    <w:p>
-      <w:pPr>
-        <w:pStyle w:val="Normal"/>
-        <w:jc w:val="left"/>
-        <w:rPr>
-          <w:b w:val="false"/>
-          <w:bCs w:val="false"/>
-          <w:color w:val="00000A"/>
-          <w:sz w:val="24"/>
-          <w:szCs w:val="24"/>
-        </w:rPr>
-      </w:pPr>
-      <w:r>
-        <w:rPr>
-          <w:b w:val="false"/>
-          <w:bCs w:val="false"/>
-          <w:color w:val="00000A"/>
-          <w:sz w:val="24"/>
-          <w:szCs w:val="24"/>
-        </w:rPr>
-        <w:t>11</w:t>
-      </w:r>
-      <w:r>
-        <w:rPr>
-          <w:b w:val="false"/>
-          <w:bCs w:val="false"/>
-          <w:color w:val="00000A"/>
-          <w:sz w:val="24"/>
-          <w:szCs w:val="24"/>
-        </w:rPr>
-        <w:t xml:space="preserve">) </w:t>
-      </w:r>
-      <w:r>
-        <w:rPr>
-          <w:b w:val="false"/>
-          <w:bCs w:val="false"/>
-          <w:color w:val="00000A"/>
-          <w:sz w:val="24"/>
-          <w:szCs w:val="24"/>
-        </w:rPr>
-        <w:t xml:space="preserve">WITH OMEN as  </w:t>
-      </w:r>
-      <w:r>
-        <w:rPr>
-          <w:b w:val="false"/>
-          <w:bCs w:val="false"/>
-          <w:color w:val="00000A"/>
-          <w:sz w:val="24"/>
-          <w:szCs w:val="24"/>
-        </w:rPr>
-        <w:t xml:space="preserve">1507_34 Boudreau depth dependent: </w:t>
-      </w:r>
-      <w:r>
-        <w:rPr>
-          <w:b w:val="false"/>
-          <w:bCs w:val="false"/>
-          <w:color w:val="00000A"/>
-          <w:sz w:val="24"/>
-          <w:szCs w:val="24"/>
-        </w:rPr>
-        <w:t xml:space="preserve">( get a lot of insane values </w:t>
-      </w:r>
-      <w:r>
-        <w:rPr>
-          <w:b w:val="false"/>
-          <w:bCs w:val="false"/>
-          <w:color w:val="00000A"/>
-          <w:sz w:val="24"/>
-          <w:szCs w:val="24"/>
-        </w:rPr>
-        <w:t>for deep ocean &gt; 3000m</w:t>
-      </w:r>
-      <w:r>
-        <w:rPr>
-          <w:b w:val="false"/>
-          <w:bCs w:val="false"/>
-          <w:color w:val="00000A"/>
-          <w:sz w:val="24"/>
-          <w:szCs w:val="24"/>
-        </w:rPr>
-        <w:t xml:space="preserve"> </w:t>
-      </w:r>
-      <w:r>
-        <w:rPr>
-          <w:b w:val="false"/>
-          <w:bCs w:val="false"/>
-          <w:color w:val="00000A"/>
-          <w:sz w:val="24"/>
-          <w:szCs w:val="24"/>
-        </w:rPr>
-        <w:t>(but that was the case for 1507_34 as well</w:t>
-      </w:r>
-      <w:r>
-        <w:rPr>
-          <w:b w:val="false"/>
-          <w:bCs w:val="false"/>
-          <w:color w:val="00000A"/>
-          <w:sz w:val="24"/>
-          <w:szCs w:val="24"/>
-        </w:rPr>
-        <w:t>.... works for kord = 10 though</w:t>
+        <w:t xml:space="preserve">2308_10_Archeretal2009_OMEN.inv_k2_0.005_k1_0.015_ord_3_solidfields_ClosedCaCO3_20kyrs 20000 </w:t>
+      </w:r>
+    </w:p>
+    <w:p>
+      <w:pPr>
+        <w:pStyle w:val="Normal"/>
+        <w:jc w:val="left"/>
+        <w:rPr/>
+      </w:pPr>
+      <w:r>
+        <w:rPr/>
+      </w:r>
+    </w:p>
+    <w:p>
+      <w:pPr>
+        <w:pStyle w:val="Normal"/>
+        <w:jc w:val="left"/>
+        <w:rPr>
+          <w:b w:val="false"/>
+          <w:bCs w:val="false"/>
+          <w:color w:val="00000A"/>
+          <w:sz w:val="24"/>
+          <w:szCs w:val="24"/>
+        </w:rPr>
+      </w:pPr>
+      <w:r>
+        <w:rPr>
+          <w:b w:val="false"/>
+          <w:bCs w:val="false"/>
+          <w:color w:val="00000A"/>
+          <w:sz w:val="24"/>
+          <w:szCs w:val="24"/>
+        </w:rPr>
+        <w:t>11) WITH OMEN as  1507_34 Boudreau depth dependent: ( get a lot of insane values for deep ocean &gt; 3000m (but that was the case for 1507_34 as well.... works for kord = 10 though</w:t>
       </w:r>
     </w:p>
     <w:p>
@@ -40845,27 +39974,7 @@
           <w:sz w:val="24"/>
           <w:szCs w:val="24"/>
         </w:rPr>
-        <w:t>qsub -j y -o cgenie_log -V -S /bin/bash runmuffin.sh cgenie.eb_go_gs_ac_bg_sg_rg.worjh2.BASES DOM/</w:t>
-      </w:r>
-      <w:r>
-        <w:rPr>
-          <w:b w:val="false"/>
-          <w:bCs w:val="false"/>
-          <w:color w:val="00000A"/>
-          <w:sz w:val="24"/>
-          <w:szCs w:val="24"/>
-        </w:rPr>
-        <w:t>05_OMEN_GENIE_PreInd_Aug2017_solidfields</w:t>
-      </w:r>
-      <w:r>
-        <w:rPr>
-          <w:b w:val="false"/>
-          <w:bCs w:val="false"/>
-          <w:color w:val="00000A"/>
-          <w:sz w:val="24"/>
-          <w:szCs w:val="24"/>
-        </w:rPr>
-        <w:t xml:space="preserve"> </w:t>
+        <w:t xml:space="preserve">qsub -j y -o cgenie_log -V -S /bin/bash runmuffin.sh cgenie.eb_go_gs_ac_bg_sg_rg.worjh2.BASES DOM/05_OMEN_GENIE_PreInd_Aug2017_solidfields </w:t>
       </w:r>
       <w:bookmarkStart w:id="401" w:name="__DdeLink__3282_8312756301221"/>
       <w:bookmarkEnd w:id="400"/>
@@ -40878,18 +39987,846 @@
           <w:sz w:val="24"/>
           <w:szCs w:val="24"/>
         </w:rPr>
+        <w:t xml:space="preserve"> 2308_11_Archeretal2009_OMEN.boudreau1997_k_depthdep_solidfields_ClosedCaCO3 10000</w:t>
+      </w:r>
+      <w:bookmarkEnd w:id="399"/>
+      <w:r>
+        <w:rPr>
+          <w:b w:val="false"/>
+          <w:bCs w:val="false"/>
+          <w:color w:val="00000A"/>
+          <w:sz w:val="24"/>
+          <w:szCs w:val="24"/>
+        </w:rPr>
         <w:t xml:space="preserve"> </w:t>
       </w:r>
-      <w:r>
-        <w:rPr>
-          <w:b w:val="false"/>
-          <w:bCs w:val="false"/>
-          <w:color w:val="00000A"/>
-          <w:sz w:val="24"/>
-          <w:szCs w:val="24"/>
-        </w:rPr>
-        <w:t>2308_11_Archeretal2009_OMEN.boudreau1997_k_depthdep_solidfields_ClosedCaCO3</w:t>
-      </w:r>
+    </w:p>
+    <w:p>
+      <w:pPr>
+        <w:pStyle w:val="Normal"/>
+        <w:jc w:val="left"/>
+        <w:rPr/>
+      </w:pPr>
+      <w:r>
+        <w:rPr/>
+      </w:r>
+    </w:p>
+    <w:p>
+      <w:pPr>
+        <w:pStyle w:val="Normal"/>
+        <w:jc w:val="left"/>
+        <w:rPr/>
+      </w:pPr>
+      <w:r>
+        <w:rPr/>
+      </w:r>
+    </w:p>
+    <w:p>
+      <w:pPr>
+        <w:pStyle w:val="Normal"/>
+        <w:jc w:val="center"/>
+        <w:rPr>
+          <w:b/>
+          <w:bCs/>
+          <w:color w:val="00000A"/>
+          <w:sz w:val="32"/>
+          <w:szCs w:val="32"/>
+        </w:rPr>
+      </w:pPr>
+      <w:r>
+        <w:rPr>
+          <w:b/>
+          <w:bCs/>
+          <w:color w:val="00000A"/>
+          <w:sz w:val="32"/>
+          <w:szCs w:val="32"/>
+        </w:rPr>
+        <w:t>2</w:t>
+      </w:r>
+      <w:r>
+        <w:rPr>
+          <w:b/>
+          <w:bCs/>
+          <w:color w:val="00000A"/>
+          <w:sz w:val="32"/>
+          <w:szCs w:val="32"/>
+        </w:rPr>
+        <w:t>4</w:t>
+      </w:r>
+      <w:r>
+        <w:rPr>
+          <w:b/>
+          <w:bCs/>
+          <w:color w:val="00000A"/>
+          <w:sz w:val="32"/>
+          <w:szCs w:val="32"/>
+        </w:rPr>
+        <w:t xml:space="preserve">.08.2017 NOW USE PRESCRIBED SOLID FIELDS (see Email Andy 22.08. MUDS &amp; your daily opal new) </w:t>
+      </w:r>
+      <w:r>
+        <w:rPr>
+          <w:b/>
+          <w:bCs/>
+          <w:color w:val="00000A"/>
+          <w:sz w:val="32"/>
+          <w:szCs w:val="32"/>
+        </w:rPr>
+        <w:t>+ ALSO new setup to close the system Email Andy 24.08. “MUDS”)</w:t>
+      </w:r>
+    </w:p>
+    <w:p>
+      <w:pPr>
+        <w:pStyle w:val="Normal"/>
+        <w:jc w:val="left"/>
+        <w:rPr>
+          <w:b w:val="false"/>
+          <w:bCs w:val="false"/>
+          <w:color w:val="00000A"/>
+          <w:sz w:val="24"/>
+          <w:szCs w:val="24"/>
+        </w:rPr>
+      </w:pPr>
+      <w:r>
+        <w:rPr>
+          <w:b w:val="false"/>
+          <w:bCs w:val="false"/>
+          <w:color w:val="00000A"/>
+          <w:sz w:val="24"/>
+          <w:szCs w:val="24"/>
+        </w:rPr>
+        <w:t>Settings:</w:t>
+      </w:r>
+    </w:p>
+    <w:p>
+      <w:pPr>
+        <w:pStyle w:val="Normal"/>
+        <w:jc w:val="left"/>
+        <w:rPr>
+          <w:b w:val="false"/>
+          <w:bCs w:val="false"/>
+          <w:sz w:val="20"/>
+          <w:szCs w:val="24"/>
+        </w:rPr>
+      </w:pPr>
+      <w:r>
+        <w:rPr>
+          <w:b w:val="false"/>
+          <w:bCs w:val="false"/>
+          <w:sz w:val="20"/>
+          <w:szCs w:val="24"/>
+        </w:rPr>
+        <w:t>bg_ctrl_force_sed_closedsystem=.false.</w:t>
+        <w:br/>
+        <w:t>rg_par_weather_CaCO3=0.0</w:t>
+        <w:br/>
+        <w:br/>
+        <w:t>sg_ctrl_sed_Fcaco3=.true.</w:t>
+        <w:br/>
+        <w:t>sg_par_sed_Fcaco3_name='worbe2_Fsed_caco3.36x36'</w:t>
+        <w:br/>
+        <w:t>sg_ctrl_force_sed_closedsystem_CaCO3=.true.</w:t>
+        <w:br/>
+      </w:r>
+    </w:p>
+    <w:p>
+      <w:pPr>
+        <w:pStyle w:val="Normal"/>
+        <w:jc w:val="left"/>
+        <w:rPr>
+          <w:b w:val="false"/>
+          <w:bCs w:val="false"/>
+          <w:sz w:val="20"/>
+          <w:szCs w:val="24"/>
+        </w:rPr>
+      </w:pPr>
+      <w:r>
+        <w:rPr>
+          <w:b w:val="false"/>
+          <w:bCs w:val="false"/>
+          <w:sz w:val="20"/>
+          <w:szCs w:val="24"/>
+        </w:rPr>
+      </w:r>
+    </w:p>
+    <w:p>
+      <w:pPr>
+        <w:pStyle w:val="Normal"/>
+        <w:jc w:val="left"/>
+        <w:rPr>
+          <w:b w:val="false"/>
+          <w:bCs w:val="false"/>
+          <w:sz w:val="20"/>
+          <w:szCs w:val="24"/>
+        </w:rPr>
+      </w:pPr>
+      <w:r>
+        <w:rPr>
+          <w:b w:val="false"/>
+          <w:bCs w:val="false"/>
+          <w:sz w:val="20"/>
+          <w:szCs w:val="24"/>
+        </w:rPr>
+      </w:r>
+    </w:p>
+    <w:p>
+      <w:pPr>
+        <w:pStyle w:val="Normal"/>
+        <w:jc w:val="left"/>
+        <w:rPr>
+          <w:b w:val="false"/>
+          <w:bCs w:val="false"/>
+          <w:color w:val="00000A"/>
+          <w:sz w:val="24"/>
+          <w:szCs w:val="24"/>
+        </w:rPr>
+      </w:pPr>
+      <w:r>
+        <w:rPr>
+          <w:b w:val="false"/>
+          <w:bCs w:val="false"/>
+          <w:color w:val="00000A"/>
+          <w:sz w:val="24"/>
+          <w:szCs w:val="24"/>
+        </w:rPr>
+        <w:t>01</w:t>
+      </w:r>
+      <w:r>
+        <w:rPr>
+          <w:b w:val="false"/>
+          <w:bCs w:val="false"/>
+          <w:color w:val="00000A"/>
+          <w:sz w:val="24"/>
+          <w:szCs w:val="24"/>
+        </w:rPr>
+        <w:t>) NO OMEN as Archer SPIN1 with fast sinking (like 0606_02)</w:t>
+      </w:r>
+    </w:p>
+    <w:p>
+      <w:pPr>
+        <w:pStyle w:val="Normal"/>
+        <w:jc w:val="left"/>
+        <w:rPr>
+          <w:b w:val="false"/>
+          <w:bCs w:val="false"/>
+          <w:color w:val="00000A"/>
+          <w:sz w:val="24"/>
+          <w:szCs w:val="24"/>
+        </w:rPr>
+      </w:pPr>
+      <w:r>
+        <w:rPr>
+          <w:b w:val="false"/>
+          <w:bCs w:val="false"/>
+          <w:color w:val="00000A"/>
+          <w:sz w:val="24"/>
+          <w:szCs w:val="24"/>
+        </w:rPr>
+        <w:t>impose CaCO3, opal &amp; detrial fields and use my new forcing file worjh2.RpCO2_Rp13CO2</w:t>
+      </w:r>
+    </w:p>
+    <w:p>
+      <w:pPr>
+        <w:pStyle w:val="Normal"/>
+        <w:jc w:val="left"/>
+        <w:rPr>
+          <w:color w:val="00000A"/>
+        </w:rPr>
+      </w:pPr>
+      <w:r>
+        <w:rPr>
+          <w:color w:val="00000A"/>
+        </w:rPr>
+        <w:t>5739</w:t>
+      </w:r>
+    </w:p>
+    <w:p>
+      <w:pPr>
+        <w:pStyle w:val="Normal"/>
+        <w:jc w:val="left"/>
+        <w:rPr>
+          <w:b w:val="false"/>
+          <w:bCs w:val="false"/>
+          <w:color w:val="00000A"/>
+          <w:sz w:val="24"/>
+          <w:szCs w:val="24"/>
+        </w:rPr>
+      </w:pPr>
+      <w:bookmarkStart w:id="402" w:name="__DdeLink__3471_1183972231111131"/>
+      <w:r>
+        <w:rPr>
+          <w:b w:val="false"/>
+          <w:bCs w:val="false"/>
+          <w:color w:val="00000A"/>
+          <w:sz w:val="24"/>
+          <w:szCs w:val="24"/>
+        </w:rPr>
+        <w:t xml:space="preserve">qsub -j y -o cgenie_log -V -S /bin/bash runmuffin.sh cgenie.eb_go_gs_ac_bg_sg_rg.worjh2.BASES DOM/05_OMEN_GENIE_PreInd_Aug2017_solidfields </w:t>
+      </w:r>
+      <w:bookmarkStart w:id="403" w:name="__DdeLink__3282_831275630131"/>
+      <w:bookmarkEnd w:id="402"/>
+      <w:r>
+        <w:rPr>
+          <w:b w:val="false"/>
+          <w:bCs w:val="false"/>
+          <w:color w:val="00000A"/>
+          <w:sz w:val="24"/>
+          <w:szCs w:val="24"/>
+        </w:rPr>
+        <w:t>2408_01_EXAMPLE.worjh2.Archeretal2009.SPIN1_fastsinking_ALLsolidfields_ClosedCaCO3</w:t>
+      </w:r>
+      <w:bookmarkEnd w:id="403"/>
+      <w:r>
+        <w:rPr>
+          <w:b w:val="false"/>
+          <w:bCs w:val="false"/>
+          <w:color w:val="00000A"/>
+          <w:sz w:val="24"/>
+          <w:szCs w:val="24"/>
+        </w:rPr>
+        <w:t xml:space="preserve"> 10000 </w:t>
+      </w:r>
+    </w:p>
+    <w:p>
+      <w:pPr>
+        <w:pStyle w:val="Normal"/>
+        <w:jc w:val="left"/>
+        <w:rPr/>
+      </w:pPr>
+      <w:r>
+        <w:rPr/>
+      </w:r>
+    </w:p>
+    <w:p>
+      <w:pPr>
+        <w:pStyle w:val="Normal"/>
+        <w:jc w:val="left"/>
+        <w:rPr>
+          <w:b w:val="false"/>
+          <w:bCs w:val="false"/>
+          <w:color w:val="00000A"/>
+          <w:sz w:val="24"/>
+          <w:szCs w:val="24"/>
+        </w:rPr>
+      </w:pPr>
+      <w:r>
+        <w:rPr>
+          <w:b w:val="false"/>
+          <w:bCs w:val="false"/>
+          <w:color w:val="00000A"/>
+          <w:sz w:val="24"/>
+          <w:szCs w:val="24"/>
+        </w:rPr>
+        <w:t>02</w:t>
+      </w:r>
+      <w:r>
+        <w:rPr>
+          <w:b w:val="false"/>
+          <w:bCs w:val="false"/>
+          <w:color w:val="00000A"/>
+          <w:sz w:val="24"/>
+          <w:szCs w:val="24"/>
+        </w:rPr>
+        <w:t>) NO OMEN as Archer SPIN1 with fast sinking (like 0606_02)</w:t>
+      </w:r>
+    </w:p>
+    <w:p>
+      <w:pPr>
+        <w:pStyle w:val="Normal"/>
+        <w:jc w:val="left"/>
+        <w:rPr>
+          <w:b w:val="false"/>
+          <w:bCs w:val="false"/>
+          <w:color w:val="00000A"/>
+          <w:sz w:val="24"/>
+          <w:szCs w:val="24"/>
+        </w:rPr>
+      </w:pPr>
+      <w:r>
+        <w:rPr>
+          <w:b w:val="false"/>
+          <w:bCs w:val="false"/>
+          <w:color w:val="00000A"/>
+          <w:sz w:val="24"/>
+          <w:szCs w:val="24"/>
+        </w:rPr>
+        <w:t>impose only CaCO3 field and use old forcing file worjh2.RpCO2_Rp13CO2.detplusopalSED</w:t>
+      </w:r>
+    </w:p>
+    <w:p>
+      <w:pPr>
+        <w:pStyle w:val="Normal"/>
+        <w:jc w:val="left"/>
+        <w:rPr>
+          <w:color w:val="00000A"/>
+        </w:rPr>
+      </w:pPr>
+      <w:r>
+        <w:rPr>
+          <w:color w:val="00000A"/>
+        </w:rPr>
+        <w:t>57</w:t>
+      </w:r>
+      <w:r>
+        <w:rPr>
+          <w:color w:val="00000A"/>
+        </w:rPr>
+        <w:t>40</w:t>
+      </w:r>
+    </w:p>
+    <w:p>
+      <w:pPr>
+        <w:pStyle w:val="Normal"/>
+        <w:jc w:val="left"/>
+        <w:rPr>
+          <w:b w:val="false"/>
+          <w:bCs w:val="false"/>
+          <w:color w:val="00000A"/>
+          <w:sz w:val="24"/>
+          <w:szCs w:val="24"/>
+        </w:rPr>
+      </w:pPr>
+      <w:bookmarkStart w:id="404" w:name="__DdeLink__3471_11839722311111311"/>
+      <w:r>
+        <w:rPr>
+          <w:b w:val="false"/>
+          <w:bCs w:val="false"/>
+          <w:color w:val="00000A"/>
+          <w:sz w:val="24"/>
+          <w:szCs w:val="24"/>
+        </w:rPr>
+        <w:t xml:space="preserve">qsub -j y -o cgenie_log -V -S /bin/bash runmuffin.sh cgenie.eb_go_gs_ac_bg_sg_rg.worjh2.BASES DOM/05_OMEN_GENIE_PreInd_Aug2017_solidfields </w:t>
+      </w:r>
+      <w:bookmarkStart w:id="405" w:name="__DdeLink__3282_8312756301311"/>
+      <w:bookmarkEnd w:id="404"/>
+      <w:r>
+        <w:rPr>
+          <w:b w:val="false"/>
+          <w:bCs w:val="false"/>
+          <w:color w:val="00000A"/>
+          <w:sz w:val="24"/>
+          <w:szCs w:val="24"/>
+        </w:rPr>
+        <w:t>2408_02_EXAMPLE.worjh2.Archeretal2009.SPIN1_fastsinking_CaCO3solidfields_ClosedCaCO3</w:t>
+      </w:r>
+      <w:bookmarkEnd w:id="405"/>
+      <w:r>
+        <w:rPr>
+          <w:b w:val="false"/>
+          <w:bCs w:val="false"/>
+          <w:color w:val="00000A"/>
+          <w:sz w:val="24"/>
+          <w:szCs w:val="24"/>
+        </w:rPr>
+        <w:t xml:space="preserve"> 10000 </w:t>
+      </w:r>
+    </w:p>
+    <w:p>
+      <w:pPr>
+        <w:pStyle w:val="Normal"/>
+        <w:jc w:val="left"/>
+        <w:rPr>
+          <w:b/>
+          <w:bCs/>
+        </w:rPr>
+      </w:pPr>
+      <w:r>
+        <w:rPr>
+          <w:b/>
+          <w:bCs/>
+        </w:rPr>
+      </w:r>
+    </w:p>
+    <w:p>
+      <w:pPr>
+        <w:pStyle w:val="Normal"/>
+        <w:jc w:val="left"/>
+        <w:rPr>
+          <w:b/>
+          <w:bCs/>
+        </w:rPr>
+      </w:pPr>
+      <w:r>
+        <w:rPr>
+          <w:b/>
+          <w:bCs/>
+        </w:rPr>
+      </w:r>
+    </w:p>
+    <w:p>
+      <w:pPr>
+        <w:pStyle w:val="Normal"/>
+        <w:jc w:val="left"/>
+        <w:rPr>
+          <w:b w:val="false"/>
+          <w:bCs w:val="false"/>
+          <w:color w:val="00000A"/>
+          <w:sz w:val="24"/>
+          <w:szCs w:val="24"/>
+        </w:rPr>
+      </w:pPr>
+      <w:r>
+        <w:rPr>
+          <w:b w:val="false"/>
+          <w:bCs w:val="false"/>
+          <w:color w:val="00000A"/>
+          <w:sz w:val="24"/>
+          <w:szCs w:val="24"/>
+        </w:rPr>
+        <w:t>03</w:t>
+      </w:r>
+      <w:r>
+        <w:rPr>
+          <w:b w:val="false"/>
+          <w:bCs w:val="false"/>
+          <w:color w:val="00000A"/>
+          <w:sz w:val="24"/>
+          <w:szCs w:val="24"/>
+        </w:rPr>
+        <w:t>) WITH OMEN as 1707_07 – Invariant k1 = 0.015, korder = 3</w:t>
+      </w:r>
+    </w:p>
+    <w:p>
+      <w:pPr>
+        <w:pStyle w:val="Normal"/>
+        <w:jc w:val="left"/>
+        <w:rPr>
+          <w:b w:val="false"/>
+          <w:bCs w:val="false"/>
+          <w:color w:val="00000A"/>
+          <w:sz w:val="24"/>
+          <w:szCs w:val="24"/>
+        </w:rPr>
+      </w:pPr>
+      <w:r>
+        <w:rPr>
+          <w:b w:val="false"/>
+          <w:bCs w:val="false"/>
+          <w:color w:val="00000A"/>
+          <w:sz w:val="24"/>
+          <w:szCs w:val="24"/>
+        </w:rPr>
+        <w:t>impose CaCO3, opal &amp; detrial fields and use my new forcing file worjh2.RpCO2_Rp13CO2</w:t>
+      </w:r>
+    </w:p>
+    <w:p>
+      <w:pPr>
+        <w:pStyle w:val="Normal"/>
+        <w:jc w:val="left"/>
+        <w:rPr>
+          <w:b w:val="false"/>
+          <w:bCs w:val="false"/>
+          <w:color w:val="00000A"/>
+          <w:sz w:val="24"/>
+          <w:szCs w:val="24"/>
+        </w:rPr>
+      </w:pPr>
+      <w:r>
+        <w:rPr>
+          <w:b w:val="false"/>
+          <w:bCs w:val="false"/>
+          <w:color w:val="00000A"/>
+          <w:sz w:val="24"/>
+          <w:szCs w:val="24"/>
+        </w:rPr>
+        <w:t>5741</w:t>
+      </w:r>
+    </w:p>
+    <w:p>
+      <w:pPr>
+        <w:pStyle w:val="Normal"/>
+        <w:jc w:val="left"/>
+        <w:rPr>
+          <w:b w:val="false"/>
+          <w:bCs w:val="false"/>
+          <w:color w:val="00000A"/>
+          <w:sz w:val="24"/>
+          <w:szCs w:val="24"/>
+        </w:rPr>
+      </w:pPr>
+      <w:bookmarkStart w:id="406" w:name="__DdeLink__3471_11839722311111231"/>
+      <w:r>
+        <w:rPr>
+          <w:b w:val="false"/>
+          <w:bCs w:val="false"/>
+          <w:color w:val="00000A"/>
+          <w:sz w:val="24"/>
+          <w:szCs w:val="24"/>
+        </w:rPr>
+        <w:t xml:space="preserve">qsub -j y -o cgenie_log -V -S /bin/bash runmuffin.sh cgenie.eb_go_gs_ac_bg_sg_rg.worjh2.BASES DOM/05_OMEN_GENIE_PreInd_Aug2017_solidfields </w:t>
+      </w:r>
+      <w:bookmarkEnd w:id="406"/>
+      <w:r>
+        <w:rPr>
+          <w:b w:val="false"/>
+          <w:bCs w:val="false"/>
+          <w:color w:val="00000A"/>
+          <w:sz w:val="24"/>
+          <w:szCs w:val="24"/>
+        </w:rPr>
+        <w:t>2408_03_Archeretal2009_OMEN.inv_k2_0.005_k1_0.015_ord_3_ALLsolidfields_ClosedCaCO3</w:t>
+      </w:r>
+      <w:r>
+        <w:rPr>
+          <w:b w:val="false"/>
+          <w:bCs w:val="false"/>
+          <w:color w:val="00000A"/>
+          <w:sz w:val="24"/>
+          <w:szCs w:val="24"/>
+        </w:rPr>
+        <w:t xml:space="preserve"> 10000 </w:t>
+      </w:r>
+    </w:p>
+    <w:p>
+      <w:pPr>
+        <w:pStyle w:val="Normal"/>
+        <w:jc w:val="left"/>
+        <w:rPr>
+          <w:b/>
+          <w:bCs/>
+          <w:color w:val="FF3333"/>
+        </w:rPr>
+      </w:pPr>
+      <w:r>
+        <w:rPr>
+          <w:b/>
+          <w:bCs/>
+          <w:color w:val="FF3333"/>
+        </w:rPr>
+      </w:r>
+    </w:p>
+    <w:p>
+      <w:pPr>
+        <w:pStyle w:val="Normal"/>
+        <w:jc w:val="left"/>
+        <w:rPr>
+          <w:b w:val="false"/>
+          <w:bCs w:val="false"/>
+          <w:color w:val="00000A"/>
+          <w:sz w:val="24"/>
+          <w:szCs w:val="24"/>
+        </w:rPr>
+      </w:pPr>
+      <w:r>
+        <w:rPr>
+          <w:b w:val="false"/>
+          <w:bCs w:val="false"/>
+          <w:color w:val="00000A"/>
+          <w:sz w:val="24"/>
+          <w:szCs w:val="24"/>
+        </w:rPr>
+        <w:t>04</w:t>
+      </w:r>
+      <w:r>
+        <w:rPr>
+          <w:b w:val="false"/>
+          <w:bCs w:val="false"/>
+          <w:color w:val="00000A"/>
+          <w:sz w:val="24"/>
+          <w:szCs w:val="24"/>
+        </w:rPr>
+        <w:t>) WITH OMEN as 1707_07 – Invariant k1 = 0.015, korder = 3</w:t>
+      </w:r>
+    </w:p>
+    <w:p>
+      <w:pPr>
+        <w:pStyle w:val="Normal"/>
+        <w:jc w:val="left"/>
+        <w:rPr>
+          <w:b w:val="false"/>
+          <w:bCs w:val="false"/>
+          <w:color w:val="00000A"/>
+          <w:sz w:val="24"/>
+          <w:szCs w:val="24"/>
+        </w:rPr>
+      </w:pPr>
+      <w:r>
+        <w:rPr>
+          <w:b w:val="false"/>
+          <w:bCs w:val="false"/>
+          <w:color w:val="00000A"/>
+          <w:sz w:val="24"/>
+          <w:szCs w:val="24"/>
+        </w:rPr>
+        <w:t>impose only CaCO3 field and use old forcing file worjh2.RpCO2_Rp13CO2.detplusopalSED</w:t>
+      </w:r>
+    </w:p>
+    <w:p>
+      <w:pPr>
+        <w:pStyle w:val="Normal"/>
+        <w:jc w:val="left"/>
+        <w:rPr>
+          <w:b w:val="false"/>
+          <w:bCs w:val="false"/>
+          <w:color w:val="00000A"/>
+          <w:sz w:val="24"/>
+          <w:szCs w:val="24"/>
+        </w:rPr>
+      </w:pPr>
+      <w:r>
+        <w:rPr>
+          <w:b w:val="false"/>
+          <w:bCs w:val="false"/>
+          <w:color w:val="00000A"/>
+          <w:sz w:val="24"/>
+          <w:szCs w:val="24"/>
+        </w:rPr>
+        <w:t>5743</w:t>
+      </w:r>
+    </w:p>
+    <w:p>
+      <w:pPr>
+        <w:pStyle w:val="Normal"/>
+        <w:jc w:val="left"/>
+        <w:rPr>
+          <w:b w:val="false"/>
+          <w:bCs w:val="false"/>
+          <w:color w:val="00000A"/>
+          <w:sz w:val="24"/>
+          <w:szCs w:val="24"/>
+        </w:rPr>
+      </w:pPr>
+      <w:bookmarkStart w:id="407" w:name="__DdeLink__3471_118397223111112311"/>
+      <w:r>
+        <w:rPr>
+          <w:b w:val="false"/>
+          <w:bCs w:val="false"/>
+          <w:color w:val="00000A"/>
+          <w:sz w:val="24"/>
+          <w:szCs w:val="24"/>
+        </w:rPr>
+        <w:t xml:space="preserve">qsub -j y -o cgenie_log -V -S /bin/bash runmuffin.sh cgenie.eb_go_gs_ac_bg_sg_rg.worjh2.BASES DOM/05_OMEN_GENIE_PreInd_Aug2017_solidfields </w:t>
+      </w:r>
+      <w:bookmarkEnd w:id="407"/>
+      <w:r>
+        <w:rPr>
+          <w:b w:val="false"/>
+          <w:bCs w:val="false"/>
+          <w:color w:val="00000A"/>
+          <w:sz w:val="24"/>
+          <w:szCs w:val="24"/>
+        </w:rPr>
+        <w:t>2408_04_Archeretal2009_OMEN.inv_k2_0.005_k1_0.015_ord_3_CaCO3solidfields_ClosedCaCO3</w:t>
+      </w:r>
+      <w:r>
+        <w:rPr>
+          <w:b w:val="false"/>
+          <w:bCs w:val="false"/>
+          <w:color w:val="00000A"/>
+          <w:sz w:val="24"/>
+          <w:szCs w:val="24"/>
+        </w:rPr>
+        <w:t xml:space="preserve"> 10000 </w:t>
+      </w:r>
+    </w:p>
+    <w:p>
+      <w:pPr>
+        <w:pStyle w:val="Normal"/>
+        <w:jc w:val="left"/>
+        <w:rPr>
+          <w:b/>
+          <w:bCs/>
+          <w:color w:val="FF3333"/>
+        </w:rPr>
+      </w:pPr>
+      <w:r>
+        <w:rPr>
+          <w:b/>
+          <w:bCs/>
+          <w:color w:val="FF3333"/>
+        </w:rPr>
+      </w:r>
+    </w:p>
+    <w:p>
+      <w:pPr>
+        <w:pStyle w:val="Normal"/>
+        <w:jc w:val="left"/>
+        <w:rPr>
+          <w:b w:val="false"/>
+          <w:bCs w:val="false"/>
+          <w:color w:val="00000A"/>
+          <w:sz w:val="24"/>
+          <w:szCs w:val="24"/>
+        </w:rPr>
+      </w:pPr>
+      <w:r>
+        <w:rPr>
+          <w:b w:val="false"/>
+          <w:bCs w:val="false"/>
+          <w:color w:val="00000A"/>
+          <w:sz w:val="24"/>
+          <w:szCs w:val="24"/>
+        </w:rPr>
+        <w:t>05</w:t>
+      </w:r>
+      <w:r>
+        <w:rPr>
+          <w:b w:val="false"/>
+          <w:bCs w:val="false"/>
+          <w:color w:val="00000A"/>
+          <w:sz w:val="24"/>
+          <w:szCs w:val="24"/>
+        </w:rPr>
+        <w:t>) WITH OMEN as  1507_34 Boudreau depth dependent:</w:t>
+      </w:r>
+    </w:p>
+    <w:p>
+      <w:pPr>
+        <w:pStyle w:val="Normal"/>
+        <w:jc w:val="left"/>
+        <w:rPr>
+          <w:b w:val="false"/>
+          <w:bCs w:val="false"/>
+          <w:color w:val="00000A"/>
+          <w:sz w:val="24"/>
+          <w:szCs w:val="24"/>
+        </w:rPr>
+      </w:pPr>
+      <w:r>
+        <w:rPr>
+          <w:b w:val="false"/>
+          <w:bCs w:val="false"/>
+          <w:color w:val="00000A"/>
+          <w:sz w:val="24"/>
+          <w:szCs w:val="24"/>
+        </w:rPr>
+        <w:t xml:space="preserve">par_sed_huelse2017_k2_order = [2, 5, 10, 25, 25, 25, 25] </w:t>
+      </w:r>
+    </w:p>
+    <w:p>
+      <w:pPr>
+        <w:pStyle w:val="Normal"/>
+        <w:jc w:val="left"/>
+        <w:rPr>
+          <w:b w:val="false"/>
+          <w:bCs w:val="false"/>
+          <w:color w:val="00000A"/>
+          <w:sz w:val="24"/>
+          <w:szCs w:val="24"/>
+        </w:rPr>
+      </w:pPr>
+      <w:r>
+        <w:rPr>
+          <w:b w:val="false"/>
+          <w:bCs w:val="false"/>
+          <w:color w:val="00000A"/>
+          <w:sz w:val="24"/>
+          <w:szCs w:val="24"/>
+        </w:rPr>
+        <w:t>impose CaCO3, opal &amp; detrial fields and use my new forcing file worjh2.RpCO2_Rp13CO2</w:t>
+      </w:r>
+    </w:p>
+    <w:p>
+      <w:pPr>
+        <w:pStyle w:val="Normal"/>
+        <w:jc w:val="left"/>
+        <w:rPr>
+          <w:b w:val="false"/>
+          <w:bCs w:val="false"/>
+          <w:color w:val="00000A"/>
+          <w:sz w:val="24"/>
+          <w:szCs w:val="24"/>
+        </w:rPr>
+      </w:pPr>
       <w:r>
         <w:rPr>
           <w:b w:val="false"/>
@@ -40908,7 +40845,911 @@
           <w:sz w:val="24"/>
           <w:szCs w:val="24"/>
         </w:rPr>
-        <w:t>1</w:t>
+        <w:t xml:space="preserve">( get a lot of insane values for deep ocean &gt; 3000m (but that was the case for 1507_34 as well.... works for </w:t>
+      </w:r>
+      <w:r>
+        <w:rPr>
+          <w:b w:val="false"/>
+          <w:bCs w:val="false"/>
+          <w:color w:val="00000A"/>
+          <w:sz w:val="24"/>
+          <w:szCs w:val="24"/>
+        </w:rPr>
+        <w:t xml:space="preserve">e.g. </w:t>
+      </w:r>
+      <w:r>
+        <w:rPr>
+          <w:b w:val="false"/>
+          <w:bCs w:val="false"/>
+          <w:color w:val="00000A"/>
+          <w:sz w:val="24"/>
+          <w:szCs w:val="24"/>
+        </w:rPr>
+        <w:t>kord = 10 though</w:t>
+      </w:r>
+    </w:p>
+    <w:p>
+      <w:pPr>
+        <w:pStyle w:val="Normal"/>
+        <w:jc w:val="left"/>
+        <w:rPr/>
+      </w:pPr>
+      <w:r>
+        <w:rPr/>
+        <w:t>5746</w:t>
+      </w:r>
+    </w:p>
+    <w:p>
+      <w:pPr>
+        <w:pStyle w:val="Normal"/>
+        <w:jc w:val="left"/>
+        <w:rPr>
+          <w:b w:val="false"/>
+          <w:bCs w:val="false"/>
+          <w:color w:val="00000A"/>
+          <w:sz w:val="24"/>
+          <w:szCs w:val="24"/>
+        </w:rPr>
+      </w:pPr>
+      <w:bookmarkStart w:id="408" w:name="__DdeLink__3075_8645081842"/>
+      <w:bookmarkStart w:id="409" w:name="__DdeLink__3471_118397223111112212"/>
+      <w:r>
+        <w:rPr>
+          <w:b w:val="false"/>
+          <w:bCs w:val="false"/>
+          <w:color w:val="00000A"/>
+          <w:sz w:val="24"/>
+          <w:szCs w:val="24"/>
+        </w:rPr>
+        <w:t xml:space="preserve">qsub -j y -o cgenie_log -V -S /bin/bash runmuffin.sh cgenie.eb_go_gs_ac_bg_sg_rg.worjh2.BASES DOM/05_OMEN_GENIE_PreInd_Aug2017_solidfields </w:t>
+      </w:r>
+      <w:bookmarkStart w:id="410" w:name="__DdeLink__3282_83127563012212"/>
+      <w:bookmarkEnd w:id="409"/>
+      <w:bookmarkEnd w:id="410"/>
+      <w:r>
+        <w:rPr>
+          <w:b w:val="false"/>
+          <w:bCs w:val="false"/>
+          <w:color w:val="00000A"/>
+          <w:sz w:val="24"/>
+          <w:szCs w:val="24"/>
+        </w:rPr>
+        <w:t xml:space="preserve"> </w:t>
+      </w:r>
+      <w:r>
+        <w:rPr>
+          <w:b w:val="false"/>
+          <w:bCs w:val="false"/>
+          <w:color w:val="00000A"/>
+          <w:sz w:val="24"/>
+          <w:szCs w:val="24"/>
+        </w:rPr>
+        <w:t>2408_05_Archeretal2009_OMEN.boudreau1997_k_depthdep_Allsolidfields_ClosedCaCO3</w:t>
+      </w:r>
+      <w:r>
+        <w:rPr>
+          <w:b w:val="false"/>
+          <w:bCs w:val="false"/>
+          <w:color w:val="00000A"/>
+          <w:sz w:val="24"/>
+          <w:szCs w:val="24"/>
+        </w:rPr>
+        <w:t xml:space="preserve"> 10000</w:t>
+      </w:r>
+      <w:bookmarkEnd w:id="408"/>
+      <w:r>
+        <w:rPr>
+          <w:b w:val="false"/>
+          <w:bCs w:val="false"/>
+          <w:color w:val="00000A"/>
+          <w:sz w:val="24"/>
+          <w:szCs w:val="24"/>
+        </w:rPr>
+        <w:t xml:space="preserve"> </w:t>
+      </w:r>
+    </w:p>
+    <w:p>
+      <w:pPr>
+        <w:pStyle w:val="Normal"/>
+        <w:jc w:val="left"/>
+        <w:rPr>
+          <w:b/>
+          <w:bCs/>
+          <w:color w:val="FF3333"/>
+        </w:rPr>
+      </w:pPr>
+      <w:r>
+        <w:rPr>
+          <w:b/>
+          <w:bCs/>
+          <w:color w:val="FF3333"/>
+        </w:rPr>
+      </w:r>
+    </w:p>
+    <w:p>
+      <w:pPr>
+        <w:pStyle w:val="Normal"/>
+        <w:jc w:val="left"/>
+        <w:rPr>
+          <w:b w:val="false"/>
+          <w:bCs w:val="false"/>
+          <w:color w:val="00000A"/>
+          <w:sz w:val="24"/>
+          <w:szCs w:val="24"/>
+        </w:rPr>
+      </w:pPr>
+      <w:r>
+        <w:rPr>
+          <w:b w:val="false"/>
+          <w:bCs w:val="false"/>
+          <w:color w:val="00000A"/>
+          <w:sz w:val="24"/>
+          <w:szCs w:val="24"/>
+        </w:rPr>
+        <w:t>06</w:t>
+      </w:r>
+      <w:r>
+        <w:rPr>
+          <w:b w:val="false"/>
+          <w:bCs w:val="false"/>
+          <w:color w:val="00000A"/>
+          <w:sz w:val="24"/>
+          <w:szCs w:val="24"/>
+        </w:rPr>
+        <w:t>) WITH OMEN as  1507_34 Boudreau depth dependent:</w:t>
+      </w:r>
+    </w:p>
+    <w:p>
+      <w:pPr>
+        <w:pStyle w:val="Normal"/>
+        <w:jc w:val="left"/>
+        <w:rPr>
+          <w:b w:val="false"/>
+          <w:bCs w:val="false"/>
+          <w:color w:val="00000A"/>
+          <w:sz w:val="24"/>
+          <w:szCs w:val="24"/>
+        </w:rPr>
+      </w:pPr>
+      <w:r>
+        <w:rPr>
+          <w:b w:val="false"/>
+          <w:bCs w:val="false"/>
+          <w:color w:val="00000A"/>
+          <w:sz w:val="24"/>
+          <w:szCs w:val="24"/>
+        </w:rPr>
+        <w:t xml:space="preserve">par_sed_huelse2017_k2_order = [2, 5, 10, 25, 25, 25, 25] </w:t>
+      </w:r>
+    </w:p>
+    <w:p>
+      <w:pPr>
+        <w:pStyle w:val="Normal"/>
+        <w:jc w:val="left"/>
+        <w:rPr>
+          <w:b w:val="false"/>
+          <w:bCs w:val="false"/>
+          <w:color w:val="00000A"/>
+          <w:sz w:val="24"/>
+          <w:szCs w:val="24"/>
+        </w:rPr>
+      </w:pPr>
+      <w:r>
+        <w:rPr>
+          <w:b w:val="false"/>
+          <w:bCs w:val="false"/>
+          <w:color w:val="00000A"/>
+          <w:sz w:val="24"/>
+          <w:szCs w:val="24"/>
+        </w:rPr>
+        <w:t>impose only CaCO3 field and use old forcing file worjh2.RpCO2_Rp13CO2.detplusopalSED</w:t>
+      </w:r>
+    </w:p>
+    <w:p>
+      <w:pPr>
+        <w:pStyle w:val="Normal"/>
+        <w:jc w:val="left"/>
+        <w:rPr>
+          <w:b w:val="false"/>
+          <w:bCs w:val="false"/>
+          <w:color w:val="00000A"/>
+          <w:sz w:val="24"/>
+          <w:szCs w:val="24"/>
+        </w:rPr>
+      </w:pPr>
+      <w:r>
+        <w:rPr>
+          <w:b w:val="false"/>
+          <w:bCs w:val="false"/>
+          <w:color w:val="00000A"/>
+          <w:sz w:val="24"/>
+          <w:szCs w:val="24"/>
+        </w:rPr>
+        <w:t xml:space="preserve"> </w:t>
+      </w:r>
+      <w:r>
+        <w:rPr>
+          <w:b w:val="false"/>
+          <w:bCs w:val="false"/>
+          <w:color w:val="00000A"/>
+          <w:sz w:val="24"/>
+          <w:szCs w:val="24"/>
+        </w:rPr>
+        <w:t>( get a lot of insane values for deep ocean &gt; 3000m (but that was the case for 1507_34 as well.... works for e.g. kord = 10 though</w:t>
+      </w:r>
+    </w:p>
+    <w:p>
+      <w:pPr>
+        <w:pStyle w:val="Normal"/>
+        <w:jc w:val="left"/>
+        <w:rPr>
+          <w:b w:val="false"/>
+          <w:bCs w:val="false"/>
+          <w:color w:val="00000A"/>
+          <w:sz w:val="24"/>
+          <w:szCs w:val="24"/>
+        </w:rPr>
+      </w:pPr>
+      <w:r>
+        <w:rPr>
+          <w:b w:val="false"/>
+          <w:bCs w:val="false"/>
+          <w:color w:val="00000A"/>
+          <w:sz w:val="24"/>
+          <w:szCs w:val="24"/>
+        </w:rPr>
+        <w:t>5747</w:t>
+      </w:r>
+    </w:p>
+    <w:p>
+      <w:pPr>
+        <w:pStyle w:val="Normal"/>
+        <w:jc w:val="left"/>
+        <w:rPr>
+          <w:b w:val="false"/>
+          <w:bCs w:val="false"/>
+          <w:color w:val="00000A"/>
+          <w:sz w:val="24"/>
+          <w:szCs w:val="24"/>
+        </w:rPr>
+      </w:pPr>
+      <w:bookmarkStart w:id="411" w:name="__DdeLink__3471_1183972231111123111"/>
+      <w:r>
+        <w:rPr>
+          <w:b w:val="false"/>
+          <w:bCs w:val="false"/>
+          <w:color w:val="00000A"/>
+          <w:sz w:val="24"/>
+          <w:szCs w:val="24"/>
+        </w:rPr>
+        <w:t xml:space="preserve">qsub -j y -o cgenie_log -V -S /bin/bash </w:t>
+      </w:r>
+      <w:bookmarkEnd w:id="411"/>
+      <w:r>
+        <w:rPr>
+          <w:b w:val="false"/>
+          <w:bCs w:val="false"/>
+          <w:color w:val="00000A"/>
+          <w:sz w:val="24"/>
+          <w:szCs w:val="24"/>
+        </w:rPr>
+        <w:t xml:space="preserve">runmuffin.sh cgenie.eb_go_gs_ac_bg_sg_rg.worjh2.BASES DOM/05_OMEN_GENIE_PreInd_Aug2017_solidfields </w:t>
+      </w:r>
+      <w:r>
+        <w:rPr>
+          <w:b w:val="false"/>
+          <w:bCs w:val="false"/>
+          <w:color w:val="00000A"/>
+          <w:sz w:val="24"/>
+          <w:szCs w:val="24"/>
+        </w:rPr>
+        <w:t>2408_06_Archeretal2009_OMEN.boudreau1997_k_depthdep_CaCO3solidfields_ClosedCaCO3</w:t>
+      </w:r>
+      <w:r>
+        <w:rPr>
+          <w:b w:val="false"/>
+          <w:bCs w:val="false"/>
+          <w:color w:val="00000A"/>
+          <w:sz w:val="24"/>
+          <w:szCs w:val="24"/>
+        </w:rPr>
+        <w:t xml:space="preserve"> 10000 </w:t>
+      </w:r>
+    </w:p>
+    <w:p>
+      <w:pPr>
+        <w:pStyle w:val="Normal"/>
+        <w:jc w:val="left"/>
+        <w:rPr>
+          <w:b/>
+          <w:bCs/>
+          <w:color w:val="FF3333"/>
+        </w:rPr>
+      </w:pPr>
+      <w:r>
+        <w:rPr>
+          <w:b/>
+          <w:bCs/>
+          <w:color w:val="FF3333"/>
+        </w:rPr>
+      </w:r>
+    </w:p>
+    <w:p>
+      <w:pPr>
+        <w:pStyle w:val="Normal"/>
+        <w:jc w:val="left"/>
+        <w:rPr>
+          <w:b/>
+          <w:bCs/>
+          <w:color w:val="FF3333"/>
+        </w:rPr>
+      </w:pPr>
+      <w:r>
+        <w:rPr>
+          <w:b/>
+          <w:bCs/>
+          <w:color w:val="FF3333"/>
+        </w:rPr>
+      </w:r>
+    </w:p>
+    <w:p>
+      <w:pPr>
+        <w:pStyle w:val="Normal"/>
+        <w:jc w:val="left"/>
+        <w:rPr>
+          <w:b w:val="false"/>
+          <w:bCs w:val="false"/>
+          <w:color w:val="00000A"/>
+          <w:sz w:val="24"/>
+          <w:szCs w:val="24"/>
+        </w:rPr>
+      </w:pPr>
+      <w:r>
+        <w:rPr>
+          <w:b w:val="false"/>
+          <w:bCs w:val="false"/>
+          <w:color w:val="00000A"/>
+          <w:sz w:val="24"/>
+          <w:szCs w:val="24"/>
+        </w:rPr>
+        <w:t>07</w:t>
+      </w:r>
+      <w:r>
+        <w:rPr>
+          <w:b w:val="false"/>
+          <w:bCs w:val="false"/>
+          <w:color w:val="00000A"/>
+          <w:sz w:val="24"/>
+          <w:szCs w:val="24"/>
+        </w:rPr>
+        <w:t xml:space="preserve">) NO OMEN as Archer SPIN1 with fast sinking (like 0606_02)   </w:t>
+      </w:r>
+      <w:r>
+        <w:rPr>
+          <w:b w:val="false"/>
+          <w:bCs w:val="false"/>
+          <w:color w:val="00000A"/>
+          <w:sz w:val="24"/>
+          <w:szCs w:val="24"/>
+        </w:rPr>
+        <w:t>AS 2408_01 just 20kyrs</w:t>
+      </w:r>
+    </w:p>
+    <w:p>
+      <w:pPr>
+        <w:pStyle w:val="Normal"/>
+        <w:jc w:val="left"/>
+        <w:rPr>
+          <w:b w:val="false"/>
+          <w:bCs w:val="false"/>
+          <w:color w:val="00000A"/>
+          <w:sz w:val="24"/>
+          <w:szCs w:val="24"/>
+        </w:rPr>
+      </w:pPr>
+      <w:r>
+        <w:rPr>
+          <w:b w:val="false"/>
+          <w:bCs w:val="false"/>
+          <w:color w:val="00000A"/>
+          <w:sz w:val="24"/>
+          <w:szCs w:val="24"/>
+        </w:rPr>
+        <w:t>impose CaCO3, opal &amp; detrial fields and use my new forcing file worjh2.RpCO2_Rp13CO2</w:t>
+      </w:r>
+    </w:p>
+    <w:p>
+      <w:pPr>
+        <w:pStyle w:val="Normal"/>
+        <w:jc w:val="left"/>
+        <w:rPr>
+          <w:color w:val="00000A"/>
+        </w:rPr>
+      </w:pPr>
+      <w:r>
+        <w:rPr>
+          <w:color w:val="00000A"/>
+        </w:rPr>
+        <w:t>5791</w:t>
+      </w:r>
+    </w:p>
+    <w:p>
+      <w:pPr>
+        <w:pStyle w:val="Normal"/>
+        <w:jc w:val="left"/>
+        <w:rPr>
+          <w:b w:val="false"/>
+          <w:bCs w:val="false"/>
+          <w:color w:val="00000A"/>
+          <w:sz w:val="24"/>
+          <w:szCs w:val="24"/>
+        </w:rPr>
+      </w:pPr>
+      <w:bookmarkStart w:id="412" w:name="__DdeLink__3471_11839722311111312"/>
+      <w:r>
+        <w:rPr>
+          <w:b w:val="false"/>
+          <w:bCs w:val="false"/>
+          <w:color w:val="00000A"/>
+          <w:sz w:val="24"/>
+          <w:szCs w:val="24"/>
+        </w:rPr>
+        <w:t xml:space="preserve">qsub -j y -o cgenie_log -V -S /bin/bash runmuffin.sh cgenie.eb_go_gs_ac_bg_sg_rg.worjh2.BASES DOM/05_OMEN_GENIE_PreInd_Aug2017_solidfields </w:t>
+      </w:r>
+      <w:bookmarkStart w:id="413" w:name="__DdeLink__3282_8312756301312"/>
+      <w:bookmarkEnd w:id="412"/>
+      <w:r>
+        <w:rPr>
+          <w:b w:val="false"/>
+          <w:bCs w:val="false"/>
+          <w:color w:val="00000A"/>
+          <w:sz w:val="24"/>
+          <w:szCs w:val="24"/>
+        </w:rPr>
+        <w:t>2408_07_EXAMPLE.worjh2.Archeretal2009.SPIN1_fastsinking_ALLsolidfields_ClosedCaCO3_20kyrs</w:t>
+      </w:r>
+      <w:bookmarkEnd w:id="413"/>
+      <w:r>
+        <w:rPr>
+          <w:b w:val="false"/>
+          <w:bCs w:val="false"/>
+          <w:color w:val="00000A"/>
+          <w:sz w:val="24"/>
+          <w:szCs w:val="24"/>
+        </w:rPr>
+        <w:t xml:space="preserve"> </w:t>
+      </w:r>
+      <w:r>
+        <w:rPr>
+          <w:b w:val="false"/>
+          <w:bCs w:val="false"/>
+          <w:color w:val="00000A"/>
+          <w:sz w:val="24"/>
+          <w:szCs w:val="24"/>
+        </w:rPr>
+        <w:t>2</w:t>
+      </w:r>
+      <w:r>
+        <w:rPr>
+          <w:b w:val="false"/>
+          <w:bCs w:val="false"/>
+          <w:color w:val="00000A"/>
+          <w:sz w:val="24"/>
+          <w:szCs w:val="24"/>
+        </w:rPr>
+        <w:t xml:space="preserve">0000 </w:t>
+      </w:r>
+    </w:p>
+    <w:p>
+      <w:pPr>
+        <w:pStyle w:val="Normal"/>
+        <w:jc w:val="left"/>
+        <w:rPr>
+          <w:b/>
+          <w:bCs/>
+          <w:color w:val="FF3333"/>
+        </w:rPr>
+      </w:pPr>
+      <w:r>
+        <w:rPr>
+          <w:b/>
+          <w:bCs/>
+          <w:color w:val="FF3333"/>
+        </w:rPr>
+      </w:r>
+    </w:p>
+    <w:p>
+      <w:pPr>
+        <w:pStyle w:val="Normal"/>
+        <w:jc w:val="left"/>
+        <w:rPr>
+          <w:b w:val="false"/>
+          <w:bCs w:val="false"/>
+          <w:color w:val="00000A"/>
+          <w:sz w:val="24"/>
+          <w:szCs w:val="24"/>
+        </w:rPr>
+      </w:pPr>
+      <w:r>
+        <w:rPr>
+          <w:b w:val="false"/>
+          <w:bCs w:val="false"/>
+          <w:color w:val="00000A"/>
+          <w:sz w:val="24"/>
+          <w:szCs w:val="24"/>
+        </w:rPr>
+        <w:t>08</w:t>
+      </w:r>
+      <w:r>
+        <w:rPr>
+          <w:b w:val="false"/>
+          <w:bCs w:val="false"/>
+          <w:color w:val="00000A"/>
+          <w:sz w:val="24"/>
+          <w:szCs w:val="24"/>
+        </w:rPr>
+        <w:t xml:space="preserve">) WITH OMEN as 1707_07 – Invariant k1 = 0.015, korder = 3    </w:t>
+      </w:r>
+      <w:r>
+        <w:rPr>
+          <w:b w:val="false"/>
+          <w:bCs w:val="false"/>
+          <w:color w:val="00000A"/>
+          <w:sz w:val="24"/>
+          <w:szCs w:val="24"/>
+        </w:rPr>
+        <w:t>AS 2408_03 just 20kyrs</w:t>
+      </w:r>
+    </w:p>
+    <w:p>
+      <w:pPr>
+        <w:pStyle w:val="Normal"/>
+        <w:jc w:val="left"/>
+        <w:rPr>
+          <w:b w:val="false"/>
+          <w:bCs w:val="false"/>
+          <w:color w:val="00000A"/>
+          <w:sz w:val="24"/>
+          <w:szCs w:val="24"/>
+        </w:rPr>
+      </w:pPr>
+      <w:r>
+        <w:rPr>
+          <w:b w:val="false"/>
+          <w:bCs w:val="false"/>
+          <w:color w:val="00000A"/>
+          <w:sz w:val="24"/>
+          <w:szCs w:val="24"/>
+        </w:rPr>
+        <w:t>impose CaCO3, opal &amp; detrial fields and use my new forcing file worjh2.RpCO2_Rp13CO2</w:t>
+      </w:r>
+    </w:p>
+    <w:p>
+      <w:pPr>
+        <w:pStyle w:val="Normal"/>
+        <w:jc w:val="left"/>
+        <w:rPr>
+          <w:b w:val="false"/>
+          <w:bCs w:val="false"/>
+          <w:color w:val="00000A"/>
+          <w:sz w:val="24"/>
+          <w:szCs w:val="24"/>
+        </w:rPr>
+      </w:pPr>
+      <w:r>
+        <w:rPr>
+          <w:b w:val="false"/>
+          <w:bCs w:val="false"/>
+          <w:color w:val="00000A"/>
+          <w:sz w:val="24"/>
+          <w:szCs w:val="24"/>
+        </w:rPr>
+        <w:t>5792</w:t>
+      </w:r>
+    </w:p>
+    <w:p>
+      <w:pPr>
+        <w:pStyle w:val="Normal"/>
+        <w:jc w:val="left"/>
+        <w:rPr>
+          <w:b w:val="false"/>
+          <w:bCs w:val="false"/>
+          <w:color w:val="00000A"/>
+          <w:sz w:val="24"/>
+          <w:szCs w:val="24"/>
+        </w:rPr>
+      </w:pPr>
+      <w:bookmarkStart w:id="414" w:name="__DdeLink__3471_118397223111112312"/>
+      <w:r>
+        <w:rPr>
+          <w:b w:val="false"/>
+          <w:bCs w:val="false"/>
+          <w:color w:val="00000A"/>
+          <w:sz w:val="24"/>
+          <w:szCs w:val="24"/>
+        </w:rPr>
+        <w:t xml:space="preserve">qsub -j y -o cgenie_log -V -S /bin/bash runmuffin.sh cgenie.eb_go_gs_ac_bg_sg_rg.worjh2.BASES DOM/05_OMEN_GENIE_PreInd_Aug2017_solidfields </w:t>
+      </w:r>
+      <w:bookmarkEnd w:id="414"/>
+      <w:r>
+        <w:rPr>
+          <w:b w:val="false"/>
+          <w:bCs w:val="false"/>
+          <w:color w:val="00000A"/>
+          <w:sz w:val="24"/>
+          <w:szCs w:val="24"/>
+        </w:rPr>
+        <w:t>2408_08_Archeretal2009_OMEN.inv_k2_0.005_k1_0.015_ord_3_ALLsolidfields_ClosedCaCO3_20kyrs</w:t>
+      </w:r>
+      <w:r>
+        <w:rPr>
+          <w:b w:val="false"/>
+          <w:bCs w:val="false"/>
+          <w:color w:val="00000A"/>
+          <w:sz w:val="24"/>
+          <w:szCs w:val="24"/>
+        </w:rPr>
+        <w:t xml:space="preserve"> </w:t>
+      </w:r>
+      <w:r>
+        <w:rPr>
+          <w:b w:val="false"/>
+          <w:bCs w:val="false"/>
+          <w:color w:val="00000A"/>
+          <w:sz w:val="24"/>
+          <w:szCs w:val="24"/>
+        </w:rPr>
+        <w:t>2</w:t>
+      </w:r>
+      <w:r>
+        <w:rPr>
+          <w:b w:val="false"/>
+          <w:bCs w:val="false"/>
+          <w:color w:val="00000A"/>
+          <w:sz w:val="24"/>
+          <w:szCs w:val="24"/>
+        </w:rPr>
+        <w:t xml:space="preserve">0000 </w:t>
+      </w:r>
+    </w:p>
+    <w:p>
+      <w:pPr>
+        <w:pStyle w:val="Normal"/>
+        <w:jc w:val="left"/>
+        <w:rPr>
+          <w:b/>
+          <w:bCs/>
+          <w:color w:val="FF3333"/>
+        </w:rPr>
+      </w:pPr>
+      <w:r>
+        <w:rPr>
+          <w:b/>
+          <w:bCs/>
+          <w:color w:val="FF3333"/>
+        </w:rPr>
+      </w:r>
+    </w:p>
+    <w:p>
+      <w:pPr>
+        <w:pStyle w:val="Normal"/>
+        <w:jc w:val="left"/>
+        <w:rPr>
+          <w:b w:val="false"/>
+          <w:bCs w:val="false"/>
+          <w:color w:val="00000A"/>
+          <w:sz w:val="24"/>
+          <w:szCs w:val="24"/>
+        </w:rPr>
+      </w:pPr>
+      <w:r>
+        <w:rPr>
+          <w:b w:val="false"/>
+          <w:bCs w:val="false"/>
+          <w:color w:val="00000A"/>
+          <w:sz w:val="24"/>
+          <w:szCs w:val="24"/>
+        </w:rPr>
+        <w:t>09</w:t>
+      </w:r>
+      <w:r>
+        <w:rPr>
+          <w:b w:val="false"/>
+          <w:bCs w:val="false"/>
+          <w:color w:val="00000A"/>
+          <w:sz w:val="24"/>
+          <w:szCs w:val="24"/>
+        </w:rPr>
+        <w:t xml:space="preserve">) WITH OMEN as  1507_34 Boudreau depth dependent:    </w:t>
+      </w:r>
+      <w:r>
+        <w:rPr>
+          <w:b w:val="false"/>
+          <w:bCs w:val="false"/>
+          <w:color w:val="00000A"/>
+          <w:sz w:val="24"/>
+          <w:szCs w:val="24"/>
+        </w:rPr>
+        <w:t>AS 2408_05 just 20kyrs</w:t>
+      </w:r>
+    </w:p>
+    <w:p>
+      <w:pPr>
+        <w:pStyle w:val="Normal"/>
+        <w:jc w:val="left"/>
+        <w:rPr>
+          <w:b w:val="false"/>
+          <w:bCs w:val="false"/>
+          <w:color w:val="00000A"/>
+          <w:sz w:val="24"/>
+          <w:szCs w:val="24"/>
+        </w:rPr>
+      </w:pPr>
+      <w:r>
+        <w:rPr>
+          <w:b w:val="false"/>
+          <w:bCs w:val="false"/>
+          <w:color w:val="00000A"/>
+          <w:sz w:val="24"/>
+          <w:szCs w:val="24"/>
+        </w:rPr>
+        <w:t xml:space="preserve">par_sed_huelse2017_k2_order = [2, 5, 10, 25, 25, 25, 25] </w:t>
+      </w:r>
+    </w:p>
+    <w:p>
+      <w:pPr>
+        <w:pStyle w:val="Normal"/>
+        <w:jc w:val="left"/>
+        <w:rPr>
+          <w:b w:val="false"/>
+          <w:bCs w:val="false"/>
+          <w:color w:val="00000A"/>
+          <w:sz w:val="24"/>
+          <w:szCs w:val="24"/>
+        </w:rPr>
+      </w:pPr>
+      <w:r>
+        <w:rPr>
+          <w:b w:val="false"/>
+          <w:bCs w:val="false"/>
+          <w:color w:val="00000A"/>
+          <w:sz w:val="24"/>
+          <w:szCs w:val="24"/>
+        </w:rPr>
+        <w:t>impose CaCO3, opal &amp; detrial fields and use my new forcing file worjh2.RpCO2_Rp13CO2</w:t>
+      </w:r>
+    </w:p>
+    <w:p>
+      <w:pPr>
+        <w:pStyle w:val="Normal"/>
+        <w:jc w:val="left"/>
+        <w:rPr>
+          <w:b w:val="false"/>
+          <w:bCs w:val="false"/>
+          <w:color w:val="00000A"/>
+          <w:sz w:val="24"/>
+          <w:szCs w:val="24"/>
+        </w:rPr>
+      </w:pPr>
+      <w:r>
+        <w:rPr>
+          <w:b w:val="false"/>
+          <w:bCs w:val="false"/>
+          <w:color w:val="00000A"/>
+          <w:sz w:val="24"/>
+          <w:szCs w:val="24"/>
+        </w:rPr>
+        <w:t xml:space="preserve"> </w:t>
+      </w:r>
+      <w:r>
+        <w:rPr>
+          <w:b w:val="false"/>
+          <w:bCs w:val="false"/>
+          <w:color w:val="00000A"/>
+          <w:sz w:val="24"/>
+          <w:szCs w:val="24"/>
+        </w:rPr>
+        <w:t xml:space="preserve">( get a lot of insane values for deep ocean &gt; 3000m (but that was the case for 1507_34 as well.... works for </w:t>
+      </w:r>
+      <w:r>
+        <w:rPr>
+          <w:b w:val="false"/>
+          <w:bCs w:val="false"/>
+          <w:color w:val="00000A"/>
+          <w:sz w:val="24"/>
+          <w:szCs w:val="24"/>
+        </w:rPr>
+        <w:t xml:space="preserve">e.g. </w:t>
+      </w:r>
+      <w:r>
+        <w:rPr>
+          <w:b w:val="false"/>
+          <w:bCs w:val="false"/>
+          <w:color w:val="00000A"/>
+          <w:sz w:val="24"/>
+          <w:szCs w:val="24"/>
+        </w:rPr>
+        <w:t>kord = 10 though</w:t>
+      </w:r>
+    </w:p>
+    <w:p>
+      <w:pPr>
+        <w:pStyle w:val="Normal"/>
+        <w:jc w:val="left"/>
+        <w:rPr/>
+      </w:pPr>
+      <w:r>
+        <w:rPr/>
+        <w:t>5793</w:t>
+      </w:r>
+    </w:p>
+    <w:p>
+      <w:pPr>
+        <w:pStyle w:val="Normal"/>
+        <w:jc w:val="left"/>
+        <w:rPr>
+          <w:b w:val="false"/>
+          <w:bCs w:val="false"/>
+          <w:color w:val="00000A"/>
+          <w:sz w:val="24"/>
+          <w:szCs w:val="24"/>
+        </w:rPr>
+      </w:pPr>
+      <w:bookmarkStart w:id="415" w:name="__DdeLink__3280_1703310944"/>
+      <w:bookmarkStart w:id="416" w:name="__DdeLink__3075_86450818421"/>
+      <w:bookmarkStart w:id="417" w:name="__DdeLink__3471_1183972231111122121"/>
+      <w:r>
+        <w:rPr>
+          <w:b w:val="false"/>
+          <w:bCs w:val="false"/>
+          <w:color w:val="00000A"/>
+          <w:sz w:val="24"/>
+          <w:szCs w:val="24"/>
+        </w:rPr>
+        <w:t xml:space="preserve">qsub -j y -o cgenie_log -V -S /bin/bash runmuffin.sh cgenie.eb_go_gs_ac_bg_sg_rg.worjh2.BASES DOM/05_OMEN_GENIE_PreInd_Aug2017_solidfields </w:t>
+      </w:r>
+      <w:bookmarkStart w:id="418" w:name="__DdeLink__3282_831275630122121"/>
+      <w:bookmarkEnd w:id="417"/>
+      <w:bookmarkEnd w:id="418"/>
+      <w:r>
+        <w:rPr>
+          <w:b w:val="false"/>
+          <w:bCs w:val="false"/>
+          <w:color w:val="00000A"/>
+          <w:sz w:val="24"/>
+          <w:szCs w:val="24"/>
+        </w:rPr>
+        <w:t xml:space="preserve"> </w:t>
+      </w:r>
+      <w:r>
+        <w:rPr>
+          <w:b w:val="false"/>
+          <w:bCs w:val="false"/>
+          <w:color w:val="00000A"/>
+          <w:sz w:val="24"/>
+          <w:szCs w:val="24"/>
+        </w:rPr>
+        <w:t>2408_09_Archeretal2009_OMEN.boudreau1997_k_depthdep_Allsolidfields_ClosedCaCO3_20kyrs</w:t>
+      </w:r>
+      <w:r>
+        <w:rPr>
+          <w:b w:val="false"/>
+          <w:bCs w:val="false"/>
+          <w:color w:val="00000A"/>
+          <w:sz w:val="24"/>
+          <w:szCs w:val="24"/>
+        </w:rPr>
+        <w:t xml:space="preserve"> </w:t>
+      </w:r>
+      <w:r>
+        <w:rPr>
+          <w:b w:val="false"/>
+          <w:bCs w:val="false"/>
+          <w:color w:val="00000A"/>
+          <w:sz w:val="24"/>
+          <w:szCs w:val="24"/>
+        </w:rPr>
+        <w:t>2</w:t>
       </w:r>
       <w:r>
         <w:rPr>
@@ -40920,7 +41761,8 @@
         </w:rPr>
         <w:t>0000</w:t>
       </w:r>
-      <w:bookmarkEnd w:id="399"/>
+      <w:bookmarkEnd w:id="415"/>
+      <w:bookmarkEnd w:id="416"/>
       <w:r>
         <w:rPr>
           <w:b w:val="false"/>
@@ -40939,12 +41781,14 @@
         <w:rPr>
           <w:b/>
           <w:bCs/>
-        </w:rPr>
-      </w:pPr>
-      <w:r>
-        <w:rPr>
-          <w:b/>
-          <w:bCs/>
+          <w:color w:val="FF3333"/>
+        </w:rPr>
+      </w:pPr>
+      <w:r>
+        <w:rPr>
+          <w:b/>
+          <w:bCs/>
+          <w:color w:val="FF3333"/>
         </w:rPr>
       </w:r>
     </w:p>
@@ -40984,7 +41828,7 @@
         <w:tab w:val="left" w:pos="709" w:leader="none"/>
       </w:tabs>
       <w:suppressAutoHyphens w:val="true"/>
-      <w:overflowPunct w:val="true"/>
+      <w:overflowPunct w:val="false"/>
       <w:bidi w:val="0"/>
       <w:jc w:val="left"/>
     </w:pPr>

</xml_diff>

<commit_message>
more runs with Andys new hack to report global POC burial
</commit_message>
<xml_diff>
--- a/FORTRAN_code/cGENIE/1_RUN_commands_PreInd.docx
+++ b/FORTRAN_code/cGENIE/1_RUN_commands_PreInd.docx
@@ -46142,11 +46142,6 @@
           <w:sz w:val="20"/>
         </w:rPr>
         <w:t>5928</w:t>
-      </w:r>
-      <w:r>
-        <w:rPr>
-          <w:sz w:val="20"/>
-        </w:rPr>
         <w:tab/>
         <w:t>5876</w:t>
         <w:br/>
@@ -46258,11 +46253,6 @@
           <w:sz w:val="20"/>
         </w:rPr>
         <w:t>5929</w:t>
-      </w:r>
-      <w:r>
-        <w:rPr>
-          <w:sz w:val="20"/>
-        </w:rPr>
         <w:tab/>
         <w:t>5877</w:t>
         <w:br/>
@@ -46362,11 +46352,6 @@
           <w:sz w:val="20"/>
         </w:rPr>
         <w:t>5930</w:t>
-      </w:r>
-      <w:r>
-        <w:rPr>
-          <w:sz w:val="20"/>
-        </w:rPr>
         <w:tab/>
         <w:t>5878</w:t>
         <w:br/>
@@ -46446,27 +46431,7 @@
           <w:sz w:val="24"/>
           <w:szCs w:val="24"/>
         </w:rPr>
-        <w:t>04)  k2_0.004 ord_</w:t>
-      </w:r>
-      <w:r>
-        <w:rPr>
-          <w:b w:val="false"/>
-          <w:bCs w:val="false"/>
-          <w:color w:val="00000A"/>
-          <w:sz w:val="24"/>
-          <w:szCs w:val="24"/>
-        </w:rPr>
-        <w:t xml:space="preserve">NOW 1.3 was </w:t>
-      </w:r>
-      <w:r>
-        <w:rPr>
-          <w:b w:val="false"/>
-          <w:bCs w:val="false"/>
-          <w:color w:val="00000A"/>
-          <w:sz w:val="24"/>
-          <w:szCs w:val="24"/>
-        </w:rPr>
-        <w:t xml:space="preserve">1.8  </w:t>
+        <w:t xml:space="preserve">04)  k2_0.004 ord_NOW 1.3 was 1.8  </w:t>
       </w:r>
     </w:p>
     <w:p>
@@ -46486,11 +46451,6 @@
           <w:sz w:val="20"/>
         </w:rPr>
         <w:t>5931</w:t>
-      </w:r>
-      <w:r>
-        <w:rPr>
-          <w:sz w:val="20"/>
-        </w:rPr>
         <w:tab/>
         <w:t>5879</w:t>
         <w:br/>
@@ -46515,17 +46475,7 @@
           <w:sz w:val="24"/>
           <w:szCs w:val="24"/>
         </w:rPr>
-        <w:t>2908_04_Archeretal2009_OMEN.inv_k2_0.004_k1_0.0052_ord_1.3</w:t>
-      </w:r>
-      <w:r>
-        <w:rPr>
-          <w:b w:val="false"/>
-          <w:bCs w:val="false"/>
-          <w:color w:val="00000A"/>
-          <w:sz w:val="24"/>
-          <w:szCs w:val="24"/>
-        </w:rPr>
-        <w:t xml:space="preserve"> 10000 </w:t>
+        <w:t xml:space="preserve">2908_04_Archeretal2009_OMEN.inv_k2_0.004_k1_0.0052_ord_1.3 10000 </w:t>
       </w:r>
       <w:bookmarkStart w:id="496" w:name="__DdeLink__3282_83127563013131121113"/>
       <w:r>
@@ -46600,11 +46550,6 @@
           <w:sz w:val="20"/>
         </w:rPr>
         <w:t>5932</w:t>
-      </w:r>
-      <w:r>
-        <w:rPr>
-          <w:sz w:val="20"/>
-        </w:rPr>
         <w:tab/>
         <w:t>5880</w:t>
         <w:br/>
@@ -46714,11 +46659,6 @@
           <w:sz w:val="20"/>
         </w:rPr>
         <w:t>5933</w:t>
-      </w:r>
-      <w:r>
-        <w:rPr>
-          <w:sz w:val="20"/>
-        </w:rPr>
         <w:tab/>
         <w:t>5881</w:t>
         <w:br/>
@@ -46818,11 +46758,6 @@
           <w:sz w:val="20"/>
         </w:rPr>
         <w:t>5934</w:t>
-      </w:r>
-      <w:r>
-        <w:rPr>
-          <w:sz w:val="20"/>
-        </w:rPr>
         <w:tab/>
         <w:t>5882</w:t>
         <w:br/>
@@ -46922,11 +46857,6 @@
           <w:sz w:val="20"/>
         </w:rPr>
         <w:t>5935</w:t>
-      </w:r>
-      <w:r>
-        <w:rPr>
-          <w:sz w:val="20"/>
-        </w:rPr>
         <w:tab/>
         <w:t>5883</w:t>
         <w:br/>
@@ -47006,27 +46936,7 @@
           <w:sz w:val="24"/>
           <w:szCs w:val="24"/>
         </w:rPr>
-        <w:t>09)  k2_0.0045 ord_</w:t>
-      </w:r>
-      <w:r>
-        <w:rPr>
-          <w:b w:val="false"/>
-          <w:bCs w:val="false"/>
-          <w:color w:val="00000A"/>
-          <w:sz w:val="24"/>
-          <w:szCs w:val="24"/>
-        </w:rPr>
-        <w:t xml:space="preserve">NOW 1.3 was </w:t>
-      </w:r>
-      <w:r>
-        <w:rPr>
-          <w:b w:val="false"/>
-          <w:bCs w:val="false"/>
-          <w:color w:val="00000A"/>
-          <w:sz w:val="24"/>
-          <w:szCs w:val="24"/>
-        </w:rPr>
-        <w:t>_1.8</w:t>
+        <w:t>09)  k2_0.0045 ord_NOW 1.3 was _1.8</w:t>
       </w:r>
     </w:p>
     <w:p>
@@ -47046,11 +46956,6 @@
           <w:sz w:val="20"/>
         </w:rPr>
         <w:t>5936</w:t>
-      </w:r>
-      <w:r>
-        <w:rPr>
-          <w:sz w:val="20"/>
-        </w:rPr>
         <w:tab/>
         <w:t>5884</w:t>
         <w:br/>
@@ -47075,17 +46980,7 @@
           <w:sz w:val="24"/>
           <w:szCs w:val="24"/>
         </w:rPr>
-        <w:t>2908_09_Archeretal2009_OMEN.inv_k2_0.0045_k1_0.00585_ord_1.3</w:t>
-      </w:r>
-      <w:r>
-        <w:rPr>
-          <w:b w:val="false"/>
-          <w:bCs w:val="false"/>
-          <w:color w:val="00000A"/>
-          <w:sz w:val="24"/>
-          <w:szCs w:val="24"/>
-        </w:rPr>
-        <w:t xml:space="preserve"> 10000 </w:t>
+        <w:t xml:space="preserve">2908_09_Archeretal2009_OMEN.inv_k2_0.0045_k1_0.00585_ord_1.3 10000 </w:t>
       </w:r>
       <w:bookmarkStart w:id="506" w:name="__DdeLink__3282_831275630131311211131"/>
       <w:r>
@@ -47160,11 +47055,6 @@
           <w:sz w:val="20"/>
         </w:rPr>
         <w:t>5937</w:t>
-      </w:r>
-      <w:r>
-        <w:rPr>
-          <w:sz w:val="20"/>
-        </w:rPr>
         <w:tab/>
         <w:t>5885</w:t>
         <w:br/>
@@ -47240,11 +47130,6 @@
           <w:sz w:val="20"/>
         </w:rPr>
         <w:t>5938</w:t>
-      </w:r>
-      <w:r>
-        <w:rPr>
-          <w:sz w:val="20"/>
-        </w:rPr>
         <w:tab/>
         <w:t>5886</w:t>
         <w:br/>
@@ -47354,11 +47239,6 @@
           <w:sz w:val="20"/>
         </w:rPr>
         <w:t>5939</w:t>
-      </w:r>
-      <w:r>
-        <w:rPr>
-          <w:sz w:val="20"/>
-        </w:rPr>
         <w:tab/>
         <w:t>5887</w:t>
         <w:br/>
@@ -47458,11 +47338,6 @@
           <w:sz w:val="20"/>
         </w:rPr>
         <w:t>5940</w:t>
-      </w:r>
-      <w:r>
-        <w:rPr>
-          <w:sz w:val="20"/>
-        </w:rPr>
         <w:tab/>
         <w:t>5888</w:t>
         <w:br/>
@@ -47542,27 +47417,7 @@
           <w:sz w:val="24"/>
           <w:szCs w:val="24"/>
         </w:rPr>
-        <w:t>14)  k2_0.005 ord_</w:t>
-      </w:r>
-      <w:r>
-        <w:rPr>
-          <w:b w:val="false"/>
-          <w:bCs w:val="false"/>
-          <w:color w:val="00000A"/>
-          <w:sz w:val="24"/>
-          <w:szCs w:val="24"/>
-        </w:rPr>
-        <w:t xml:space="preserve">NOW 1.3 was </w:t>
-      </w:r>
-      <w:r>
-        <w:rPr>
-          <w:b w:val="false"/>
-          <w:bCs w:val="false"/>
-          <w:color w:val="00000A"/>
-          <w:sz w:val="24"/>
-          <w:szCs w:val="24"/>
-        </w:rPr>
-        <w:t>_1.8</w:t>
+        <w:t>14)  k2_0.005 ord_NOW 1.3 was _1.8</w:t>
       </w:r>
     </w:p>
     <w:p>
@@ -47582,11 +47437,6 @@
           <w:sz w:val="20"/>
         </w:rPr>
         <w:t>5941</w:t>
-      </w:r>
-      <w:r>
-        <w:rPr>
-          <w:sz w:val="20"/>
-        </w:rPr>
         <w:tab/>
         <w:t>5889</w:t>
         <w:br/>
@@ -47611,17 +47461,7 @@
           <w:sz w:val="24"/>
           <w:szCs w:val="24"/>
         </w:rPr>
-        <w:t>2908_14_Archeretal2009_OMEN.inv_k2_0.005_k1_0.0065_ord_1.3</w:t>
-      </w:r>
-      <w:r>
-        <w:rPr>
-          <w:b w:val="false"/>
-          <w:bCs w:val="false"/>
-          <w:color w:val="00000A"/>
-          <w:sz w:val="24"/>
-          <w:szCs w:val="24"/>
-        </w:rPr>
-        <w:t xml:space="preserve"> 10000 </w:t>
+        <w:t xml:space="preserve">2908_14_Archeretal2009_OMEN.inv_k2_0.005_k1_0.0065_ord_1.3 10000 </w:t>
       </w:r>
       <w:bookmarkStart w:id="514" w:name="__DdeLink__3282_8312756301313112111311"/>
       <w:r>
@@ -47696,11 +47536,6 @@
           <w:sz w:val="20"/>
         </w:rPr>
         <w:t>5942</w:t>
-      </w:r>
-      <w:r>
-        <w:rPr>
-          <w:sz w:val="20"/>
-        </w:rPr>
         <w:tab/>
         <w:t>5890</w:t>
         <w:br/>
@@ -47766,11 +47601,6 @@
           <w:sz w:val="20"/>
         </w:rPr>
         <w:t>5943</w:t>
-      </w:r>
-      <w:r>
-        <w:rPr>
-          <w:sz w:val="20"/>
-        </w:rPr>
         <w:tab/>
         <w:t>5891</w:t>
         <w:br/>
@@ -47870,11 +47700,6 @@
           <w:sz w:val="20"/>
         </w:rPr>
         <w:t>5944</w:t>
-      </w:r>
-      <w:r>
-        <w:rPr>
-          <w:sz w:val="20"/>
-        </w:rPr>
         <w:tab/>
         <w:t>5892</w:t>
         <w:br/>
@@ -47974,11 +47799,6 @@
           <w:sz w:val="20"/>
         </w:rPr>
         <w:t>5945</w:t>
-      </w:r>
-      <w:r>
-        <w:rPr>
-          <w:sz w:val="20"/>
-        </w:rPr>
         <w:tab/>
         <w:t>5893</w:t>
         <w:br/>
@@ -48058,27 +47878,7 @@
           <w:sz w:val="24"/>
           <w:szCs w:val="24"/>
         </w:rPr>
-        <w:t>19)  k2_0.0055 ord_</w:t>
-      </w:r>
-      <w:r>
-        <w:rPr>
-          <w:b w:val="false"/>
-          <w:bCs w:val="false"/>
-          <w:color w:val="00000A"/>
-          <w:sz w:val="24"/>
-          <w:szCs w:val="24"/>
-        </w:rPr>
-        <w:t xml:space="preserve">NOW 1.3 was </w:t>
-      </w:r>
-      <w:r>
-        <w:rPr>
-          <w:b w:val="false"/>
-          <w:bCs w:val="false"/>
-          <w:color w:val="00000A"/>
-          <w:sz w:val="24"/>
-          <w:szCs w:val="24"/>
-        </w:rPr>
-        <w:t>_1.8</w:t>
+        <w:t>19)  k2_0.0055 ord_NOW 1.3 was _1.8</w:t>
       </w:r>
     </w:p>
     <w:p>
@@ -48098,11 +47898,6 @@
           <w:sz w:val="20"/>
         </w:rPr>
         <w:t>5946</w:t>
-      </w:r>
-      <w:r>
-        <w:rPr>
-          <w:sz w:val="20"/>
-        </w:rPr>
         <w:tab/>
         <w:t>5894</w:t>
         <w:br/>
@@ -48127,17 +47922,7 @@
           <w:sz w:val="24"/>
           <w:szCs w:val="24"/>
         </w:rPr>
-        <w:t>2908_19_Archeretal2009_OMEN.inv_k2_0.0055_k1_0.00715_ord_1.3</w:t>
-      </w:r>
-      <w:r>
-        <w:rPr>
-          <w:b w:val="false"/>
-          <w:bCs w:val="false"/>
-          <w:color w:val="00000A"/>
-          <w:sz w:val="24"/>
-          <w:szCs w:val="24"/>
-        </w:rPr>
-        <w:t xml:space="preserve"> 10000 </w:t>
+        <w:t xml:space="preserve">2908_19_Archeretal2009_OMEN.inv_k2_0.0055_k1_0.00715_ord_1.3 10000 </w:t>
       </w:r>
       <w:bookmarkStart w:id="522" w:name="__DdeLink__3282_83127563013131121113111"/>
       <w:r>
@@ -48212,11 +47997,6 @@
           <w:sz w:val="20"/>
         </w:rPr>
         <w:t>5947</w:t>
-      </w:r>
-      <w:r>
-        <w:rPr>
-          <w:sz w:val="20"/>
-        </w:rPr>
         <w:tab/>
         <w:t>5895</w:t>
         <w:br/>
@@ -48282,11 +48062,6 @@
           <w:sz w:val="20"/>
         </w:rPr>
         <w:t>5948</w:t>
-      </w:r>
-      <w:r>
-        <w:rPr>
-          <w:sz w:val="20"/>
-        </w:rPr>
         <w:tab/>
         <w:t>5896</w:t>
         <w:br/>
@@ -48386,11 +48161,6 @@
           <w:sz w:val="20"/>
         </w:rPr>
         <w:t>5949</w:t>
-      </w:r>
-      <w:r>
-        <w:rPr>
-          <w:sz w:val="20"/>
-        </w:rPr>
         <w:tab/>
         <w:t>5897</w:t>
         <w:br/>
@@ -48490,11 +48260,6 @@
           <w:sz w:val="20"/>
         </w:rPr>
         <w:t>5950</w:t>
-      </w:r>
-      <w:r>
-        <w:rPr>
-          <w:sz w:val="20"/>
-        </w:rPr>
         <w:tab/>
         <w:t>5898</w:t>
         <w:br/>
@@ -48574,27 +48339,7 @@
           <w:sz w:val="24"/>
           <w:szCs w:val="24"/>
         </w:rPr>
-        <w:t>24)  k2_0.006ord_</w:t>
-      </w:r>
-      <w:r>
-        <w:rPr>
-          <w:b w:val="false"/>
-          <w:bCs w:val="false"/>
-          <w:color w:val="00000A"/>
-          <w:sz w:val="24"/>
-          <w:szCs w:val="24"/>
-        </w:rPr>
-        <w:t xml:space="preserve">NOW 1.3 was </w:t>
-      </w:r>
-      <w:r>
-        <w:rPr>
-          <w:b w:val="false"/>
-          <w:bCs w:val="false"/>
-          <w:color w:val="00000A"/>
-          <w:sz w:val="24"/>
-          <w:szCs w:val="24"/>
-        </w:rPr>
-        <w:t>_1.8</w:t>
+        <w:t>24)  k2_0.006ord_NOW 1.3 was _1.8</w:t>
       </w:r>
     </w:p>
     <w:p>
@@ -48614,11 +48359,6 @@
           <w:sz w:val="20"/>
         </w:rPr>
         <w:t>5951</w:t>
-      </w:r>
-      <w:r>
-        <w:rPr>
-          <w:sz w:val="20"/>
-        </w:rPr>
         <w:tab/>
         <w:t>5899</w:t>
         <w:br/>
@@ -48643,17 +48383,7 @@
           <w:sz w:val="24"/>
           <w:szCs w:val="24"/>
         </w:rPr>
-        <w:t>2908_24_Archeretal2009_OMEN.inv_k2_0.006_k1_0.0078_ord_1.3</w:t>
-      </w:r>
-      <w:r>
-        <w:rPr>
-          <w:b w:val="false"/>
-          <w:bCs w:val="false"/>
-          <w:color w:val="00000A"/>
-          <w:sz w:val="24"/>
-          <w:szCs w:val="24"/>
-        </w:rPr>
-        <w:t xml:space="preserve"> 10000 </w:t>
+        <w:t xml:space="preserve">2908_24_Archeretal2009_OMEN.inv_k2_0.006_k1_0.0078_ord_1.3 10000 </w:t>
       </w:r>
       <w:bookmarkStart w:id="530" w:name="__DdeLink__3282_831275630131311211131111"/>
       <w:r>
@@ -48728,11 +48458,6 @@
           <w:sz w:val="20"/>
         </w:rPr>
         <w:t>5952</w:t>
-      </w:r>
-      <w:r>
-        <w:rPr>
-          <w:sz w:val="20"/>
-        </w:rPr>
         <w:tab/>
         <w:t>5900</w:t>
         <w:br/>
@@ -48845,11 +48570,6 @@
           <w:sz w:val="20"/>
         </w:rPr>
         <w:t>5953</w:t>
-      </w:r>
-      <w:r>
-        <w:rPr>
-          <w:sz w:val="20"/>
-        </w:rPr>
         <w:tab/>
         <w:t>5910</w:t>
         <w:br/>
@@ -48915,11 +48635,6 @@
           <w:sz w:val="20"/>
         </w:rPr>
         <w:t>5954</w:t>
-      </w:r>
-      <w:r>
-        <w:rPr>
-          <w:sz w:val="20"/>
-        </w:rPr>
         <w:tab/>
         <w:t>5911</w:t>
         <w:br/>
@@ -48985,11 +48700,6 @@
           <w:sz w:val="20"/>
         </w:rPr>
         <w:t>5955</w:t>
-      </w:r>
-      <w:r>
-        <w:rPr>
-          <w:sz w:val="20"/>
-        </w:rPr>
         <w:tab/>
         <w:t>5912</w:t>
         <w:br/>
@@ -49067,11 +48777,6 @@
           <w:sz w:val="20"/>
         </w:rPr>
         <w:t>5956</w:t>
-      </w:r>
-      <w:r>
-        <w:rPr>
-          <w:sz w:val="20"/>
-        </w:rPr>
         <w:tab/>
         <w:t>5913</w:t>
         <w:br/>
@@ -49137,11 +48842,6 @@
           <w:sz w:val="20"/>
         </w:rPr>
         <w:t>5957</w:t>
-      </w:r>
-      <w:r>
-        <w:rPr>
-          <w:sz w:val="20"/>
-        </w:rPr>
         <w:tab/>
         <w:t>5914</w:t>
         <w:br/>
@@ -49207,11 +48907,6 @@
           <w:sz w:val="20"/>
         </w:rPr>
         <w:t>5958</w:t>
-      </w:r>
-      <w:r>
-        <w:rPr>
-          <w:sz w:val="20"/>
-        </w:rPr>
         <w:tab/>
         <w:t>5915</w:t>
         <w:br/>
@@ -49277,11 +48972,6 @@
           <w:sz w:val="20"/>
         </w:rPr>
         <w:t>5959</w:t>
-      </w:r>
-      <w:r>
-        <w:rPr>
-          <w:sz w:val="20"/>
-        </w:rPr>
         <w:tab/>
         <w:t>5916</w:t>
         <w:br/>
@@ -49337,27 +49027,7 @@
           <w:sz w:val="24"/>
           <w:szCs w:val="24"/>
         </w:rPr>
-        <w:t>33</w:t>
-      </w:r>
-      <w:r>
-        <w:rPr>
-          <w:b w:val="false"/>
-          <w:bCs w:val="false"/>
-          <w:color w:val="00000A"/>
-          <w:sz w:val="24"/>
-          <w:szCs w:val="24"/>
-        </w:rPr>
-        <w:t xml:space="preserve">)  Boudreau k1~k2 </w:t>
-      </w:r>
-      <w:r>
-        <w:rPr>
-          <w:b w:val="false"/>
-          <w:bCs w:val="false"/>
-          <w:color w:val="00000A"/>
-          <w:sz w:val="24"/>
-          <w:szCs w:val="24"/>
-        </w:rPr>
-        <w:t>12</w:t>
+        <w:t>33)  Boudreau k1~k2 12</w:t>
       </w:r>
     </w:p>
     <w:p>
@@ -49377,11 +49047,6 @@
           <w:sz w:val="20"/>
         </w:rPr>
         <w:t>5960</w:t>
-      </w:r>
-      <w:r>
-        <w:rPr>
-          <w:sz w:val="20"/>
-        </w:rPr>
         <w:br/>
       </w:r>
       <w:r>
@@ -49392,110 +49057,50 @@
           <w:sz w:val="24"/>
           <w:szCs w:val="24"/>
         </w:rPr>
-        <w:t>qsub -j y -o cgenie_log -V -S /bin/bash runmuffin.sh cgenie.eb_go_gs_ac_bg_sg_rg.worjh2.BASES DOM/05_OMEN_GENIE_PreInd_Aug2017_solidfields  2908_3</w:t>
-      </w:r>
-      <w:r>
-        <w:rPr>
-          <w:b w:val="false"/>
-          <w:bCs w:val="false"/>
-          <w:color w:val="00000A"/>
-          <w:sz w:val="24"/>
-          <w:szCs w:val="24"/>
-        </w:rPr>
-        <w:t>3</w:t>
-      </w:r>
-      <w:r>
-        <w:rPr>
-          <w:b w:val="false"/>
-          <w:bCs w:val="false"/>
-          <w:color w:val="00000A"/>
-          <w:sz w:val="24"/>
-          <w:szCs w:val="24"/>
-        </w:rPr>
-        <w:t>_Archeretal2009_OMEN.boudreau1997_k_</w:t>
-      </w:r>
-      <w:r>
-        <w:rPr>
-          <w:b w:val="false"/>
-          <w:bCs w:val="false"/>
-          <w:color w:val="00000A"/>
-          <w:sz w:val="24"/>
-          <w:szCs w:val="24"/>
-        </w:rPr>
-        <w:t>12</w:t>
-      </w:r>
-      <w:r>
-        <w:rPr>
-          <w:b w:val="false"/>
-          <w:bCs w:val="false"/>
-          <w:color w:val="00000A"/>
-          <w:sz w:val="24"/>
-          <w:szCs w:val="24"/>
-        </w:rPr>
-        <w:t xml:space="preserve">_Allsolidfields 10000 2508_03_EXAMPLE.worjh2.Archeretal2009.SPIN1_fastsinking_ALLsolidfields_ClosedCaCO3_pyyyforcing_20kyrs  </w:t>
-      </w:r>
-    </w:p>
-    <w:p>
-      <w:pPr>
-        <w:pStyle w:val="Normal"/>
-        <w:jc w:val="left"/>
-        <w:rPr/>
-      </w:pPr>
-      <w:r>
-        <w:rPr/>
-      </w:r>
-    </w:p>
-    <w:p>
-      <w:pPr>
-        <w:pStyle w:val="Normal"/>
-        <w:jc w:val="left"/>
-        <w:rPr/>
-      </w:pPr>
-      <w:r>
-        <w:rPr/>
-      </w:r>
-    </w:p>
-    <w:p>
-      <w:pPr>
-        <w:pStyle w:val="Normal"/>
-        <w:jc w:val="left"/>
-        <w:rPr>
-          <w:b w:val="false"/>
-          <w:bCs w:val="false"/>
-          <w:color w:val="00000A"/>
-          <w:sz w:val="24"/>
-          <w:szCs w:val="24"/>
-        </w:rPr>
-      </w:pPr>
-      <w:r>
-        <w:rPr>
-          <w:b w:val="false"/>
-          <w:bCs w:val="false"/>
-          <w:color w:val="00000A"/>
-          <w:sz w:val="24"/>
-          <w:szCs w:val="24"/>
-        </w:rPr>
-        <w:t>34</w:t>
-      </w:r>
-      <w:r>
-        <w:rPr>
-          <w:b w:val="false"/>
-          <w:bCs w:val="false"/>
-          <w:color w:val="00000A"/>
-          <w:sz w:val="24"/>
-          <w:szCs w:val="24"/>
-        </w:rPr>
-        <w:t xml:space="preserve">)  Boudreau k1~k2 </w:t>
-      </w:r>
-      <w:r>
-        <w:rPr>
-          <w:b w:val="false"/>
-          <w:bCs w:val="false"/>
-          <w:color w:val="00000A"/>
-          <w:sz w:val="24"/>
-          <w:szCs w:val="24"/>
-        </w:rPr>
-        <w:t xml:space="preserve">depth dependent    6 classes (1000, 2000, …, &gt;5000) are korder = (5, 8, 12, 25, 25, 25) </w:t>
+        <w:t xml:space="preserve">qsub -j y -o cgenie_log -V -S /bin/bash runmuffin.sh cgenie.eb_go_gs_ac_bg_sg_rg.worjh2.BASES DOM/05_OMEN_GENIE_PreInd_Aug2017_solidfields  2908_33_Archeretal2009_OMEN.boudreau1997_k_12_Allsolidfields 10000 2508_03_EXAMPLE.worjh2.Archeretal2009.SPIN1_fastsinking_ALLsolidfields_ClosedCaCO3_pyyyforcing_20kyrs  </w:t>
+      </w:r>
+    </w:p>
+    <w:p>
+      <w:pPr>
+        <w:pStyle w:val="Normal"/>
+        <w:jc w:val="left"/>
+        <w:rPr/>
+      </w:pPr>
+      <w:r>
+        <w:rPr/>
+      </w:r>
+    </w:p>
+    <w:p>
+      <w:pPr>
+        <w:pStyle w:val="Normal"/>
+        <w:jc w:val="left"/>
+        <w:rPr/>
+      </w:pPr>
+      <w:r>
+        <w:rPr/>
+      </w:r>
+    </w:p>
+    <w:p>
+      <w:pPr>
+        <w:pStyle w:val="Normal"/>
+        <w:jc w:val="left"/>
+        <w:rPr>
+          <w:b w:val="false"/>
+          <w:bCs w:val="false"/>
+          <w:color w:val="00000A"/>
+          <w:sz w:val="24"/>
+          <w:szCs w:val="24"/>
+        </w:rPr>
+      </w:pPr>
+      <w:r>
+        <w:rPr>
+          <w:b w:val="false"/>
+          <w:bCs w:val="false"/>
+          <w:color w:val="00000A"/>
+          <w:sz w:val="24"/>
+          <w:szCs w:val="24"/>
+        </w:rPr>
+        <w:t xml:space="preserve">34)  Boudreau k1~k2 depth dependent    6 classes (1000, 2000, …, &gt;5000) are korder = (5, 8, 12, 25, 25, 25) </w:t>
       </w:r>
     </w:p>
     <w:p>
@@ -49515,11 +49120,6 @@
           <w:sz w:val="20"/>
         </w:rPr>
         <w:t>5967</w:t>
-      </w:r>
-      <w:r>
-        <w:rPr>
-          <w:sz w:val="20"/>
-        </w:rPr>
         <w:br/>
       </w:r>
       <w:r>
@@ -49530,97 +49130,710 @@
           <w:sz w:val="24"/>
           <w:szCs w:val="24"/>
         </w:rPr>
-        <w:t>qsub -j y -o cgenie_log -V -S /bin/bash runmuffin.sh cgenie.eb_go_gs_ac_bg_sg_rg.worjh2.BASES DOM/05_OMEN_GENIE_PreInd_Aug2017_solidfields  2908_3</w:t>
-      </w:r>
-      <w:r>
-        <w:rPr>
-          <w:b w:val="false"/>
-          <w:bCs w:val="false"/>
-          <w:color w:val="00000A"/>
-          <w:sz w:val="24"/>
-          <w:szCs w:val="24"/>
-        </w:rPr>
-        <w:t>4</w:t>
-      </w:r>
-      <w:r>
-        <w:rPr>
-          <w:b w:val="false"/>
-          <w:bCs w:val="false"/>
-          <w:color w:val="00000A"/>
-          <w:sz w:val="24"/>
-          <w:szCs w:val="24"/>
-        </w:rPr>
-        <w:t>_Archeretal2009_OMEN.boudreau1997_</w:t>
-      </w:r>
-      <w:r>
-        <w:rPr>
-          <w:b w:val="false"/>
-          <w:bCs w:val="false"/>
-          <w:color w:val="00000A"/>
-          <w:sz w:val="24"/>
-          <w:szCs w:val="24"/>
-        </w:rPr>
-        <w:t>DEPTH_DEP</w:t>
-      </w:r>
-      <w:r>
-        <w:rPr>
-          <w:b w:val="false"/>
-          <w:bCs w:val="false"/>
-          <w:color w:val="00000A"/>
-          <w:sz w:val="24"/>
-          <w:szCs w:val="24"/>
-        </w:rPr>
-        <w:t xml:space="preserve">_Allsolidfields 10000 2508_03_EXAMPLE.worjh2.Archeretal2009.SPIN1_fastsinking_ALLsolidfields_ClosedCaCO3_pyyyforcing_20kyrs  </w:t>
-      </w:r>
-    </w:p>
-    <w:p>
-      <w:pPr>
-        <w:pStyle w:val="Normal"/>
-        <w:jc w:val="left"/>
-        <w:rPr/>
-      </w:pPr>
-      <w:r>
-        <w:rPr/>
-      </w:r>
-    </w:p>
-    <w:p>
-      <w:pPr>
-        <w:pStyle w:val="Normal"/>
-        <w:jc w:val="left"/>
-        <w:rPr/>
-      </w:pPr>
-      <w:r>
-        <w:rPr/>
-      </w:r>
-    </w:p>
-    <w:p>
-      <w:pPr>
-        <w:pStyle w:val="Normal"/>
-        <w:jc w:val="left"/>
-        <w:rPr/>
-      </w:pPr>
-      <w:r>
-        <w:rPr/>
-      </w:r>
-    </w:p>
-    <w:p>
-      <w:pPr>
-        <w:pStyle w:val="Normal"/>
-        <w:jc w:val="left"/>
-        <w:rPr/>
-      </w:pPr>
-      <w:r>
-        <w:rPr/>
-      </w:r>
-    </w:p>
-    <w:p>
-      <w:pPr>
-        <w:pStyle w:val="Normal"/>
-        <w:jc w:val="left"/>
-        <w:rPr/>
-      </w:pPr>
-      <w:r>
-        <w:rPr/>
+        <w:t xml:space="preserve">qsub -j y -o cgenie_log -V -S /bin/bash runmuffin.sh cgenie.eb_go_gs_ac_bg_sg_rg.worjh2.BASES DOM/05_OMEN_GENIE_PreInd_Aug2017_solidfields  2908_34_Archeretal2009_OMEN.boudreau1997_DEPTH_DEP_Allsolidfields 10000 2508_03_EXAMPLE.worjh2.Archeretal2009.SPIN1_fastsinking_ALLsolidfields_ClosedCaCO3_pyyyforcing_20kyrs  </w:t>
+      </w:r>
+    </w:p>
+    <w:p>
+      <w:pPr>
+        <w:pStyle w:val="Normal"/>
+        <w:jc w:val="left"/>
+        <w:rPr/>
+      </w:pPr>
+      <w:r>
+        <w:rPr/>
+      </w:r>
+    </w:p>
+    <w:p>
+      <w:pPr>
+        <w:pStyle w:val="Normal"/>
+        <w:jc w:val="left"/>
+        <w:rPr/>
+      </w:pPr>
+      <w:r>
+        <w:rPr/>
+      </w:r>
+    </w:p>
+    <w:p>
+      <w:pPr>
+        <w:pStyle w:val="Normal"/>
+        <w:jc w:val="left"/>
+        <w:rPr/>
+      </w:pPr>
+      <w:r>
+        <w:rPr/>
+      </w:r>
+    </w:p>
+    <w:p>
+      <w:pPr>
+        <w:pStyle w:val="Normal"/>
+        <w:jc w:val="left"/>
+        <w:rPr/>
+      </w:pPr>
+      <w:r>
+        <w:rPr/>
+      </w:r>
+    </w:p>
+    <w:p>
+      <w:pPr>
+        <w:pStyle w:val="Normal"/>
+        <w:jc w:val="left"/>
+        <w:rPr/>
+      </w:pPr>
+      <w:r>
+        <w:rPr/>
+      </w:r>
+    </w:p>
+    <w:p>
+      <w:pPr>
+        <w:pStyle w:val="Normal"/>
+        <w:jc w:val="left"/>
+        <w:rPr/>
+      </w:pPr>
+      <w:r>
+        <w:rPr/>
+      </w:r>
+    </w:p>
+    <w:p>
+      <w:pPr>
+        <w:pStyle w:val="Normal"/>
+        <w:pageBreakBefore/>
+        <w:jc w:val="center"/>
+        <w:rPr>
+          <w:b/>
+          <w:bCs/>
+          <w:color w:val="00000A"/>
+          <w:sz w:val="32"/>
+          <w:szCs w:val="32"/>
+        </w:rPr>
+      </w:pPr>
+      <w:r>
+        <w:rPr>
+          <w:b/>
+          <w:bCs/>
+          <w:color w:val="00000A"/>
+          <w:sz w:val="32"/>
+          <w:szCs w:val="32"/>
+        </w:rPr>
+        <w:t>01.09.2017 Try with Andy's update to report POC burial (Email 31.08.2017 We get some long time OM preservation in OMEN)</w:t>
+      </w:r>
+    </w:p>
+    <w:p>
+      <w:pPr>
+        <w:pStyle w:val="Normal"/>
+        <w:jc w:val="left"/>
+        <w:rPr/>
+      </w:pPr>
+      <w:r>
+        <w:rPr/>
+      </w:r>
+    </w:p>
+    <w:p>
+      <w:pPr>
+        <w:pStyle w:val="Normal"/>
+        <w:jc w:val="left"/>
+        <w:rPr>
+          <w:b w:val="false"/>
+          <w:bCs w:val="false"/>
+          <w:color w:val="00000A"/>
+          <w:sz w:val="24"/>
+          <w:szCs w:val="24"/>
+        </w:rPr>
+      </w:pPr>
+      <w:r>
+        <w:rPr>
+          <w:b w:val="false"/>
+          <w:bCs w:val="false"/>
+          <w:color w:val="00000A"/>
+          <w:sz w:val="24"/>
+          <w:szCs w:val="24"/>
+        </w:rPr>
+        <w:t>01)  k2_0.004 ord_2.0 as 2908_05</w:t>
+      </w:r>
+    </w:p>
+    <w:p>
+      <w:pPr>
+        <w:pStyle w:val="Normal"/>
+        <w:jc w:val="left"/>
+        <w:rPr>
+          <w:b w:val="false"/>
+          <w:bCs w:val="false"/>
+          <w:color w:val="00000A"/>
+          <w:sz w:val="24"/>
+          <w:szCs w:val="24"/>
+        </w:rPr>
+      </w:pPr>
+      <w:r>
+        <w:rPr>
+          <w:sz w:val="20"/>
+        </w:rPr>
+        <w:t>5985</w:t>
+        <w:br/>
+      </w:r>
+      <w:r>
+        <w:rPr>
+          <w:b w:val="false"/>
+          <w:bCs w:val="false"/>
+          <w:color w:val="00000A"/>
+          <w:sz w:val="24"/>
+          <w:szCs w:val="24"/>
+        </w:rPr>
+        <w:t>qsub -j y -o cgenie_log -V -S /bin/bash runmuffin.sh cgenie.eb_go_gs_ac_bg_sg_rg.worjh2.BASES DOM/05_OMEN_GENIE_PreInd_Aug2017_solidfields  0109_01_Archeretal2009_OMEN.inv_k2_0.004_k1_0.008_ord_2_from2908_05 100  2908_05_Archeretal2009_OMEN.inv_k2_0.004_k1_0.008_ord_2</w:t>
+      </w:r>
+    </w:p>
+    <w:p>
+      <w:pPr>
+        <w:pStyle w:val="Normal"/>
+        <w:jc w:val="left"/>
+        <w:rPr/>
+      </w:pPr>
+      <w:r>
+        <w:rPr/>
+      </w:r>
+    </w:p>
+    <w:p>
+      <w:pPr>
+        <w:pStyle w:val="Normal"/>
+        <w:jc w:val="left"/>
+        <w:rPr>
+          <w:b w:val="false"/>
+          <w:bCs w:val="false"/>
+          <w:color w:val="00000A"/>
+          <w:sz w:val="24"/>
+          <w:szCs w:val="24"/>
+        </w:rPr>
+      </w:pPr>
+      <w:r>
+        <w:rPr>
+          <w:b w:val="false"/>
+          <w:bCs w:val="false"/>
+          <w:color w:val="00000A"/>
+          <w:sz w:val="24"/>
+          <w:szCs w:val="24"/>
+        </w:rPr>
+        <w:t>02)  k2_0.004 ord_2.0 as 2908_05 as 0109_01 but 10000 years</w:t>
+      </w:r>
+    </w:p>
+    <w:p>
+      <w:pPr>
+        <w:pStyle w:val="Normal"/>
+        <w:jc w:val="left"/>
+        <w:rPr>
+          <w:b w:val="false"/>
+          <w:bCs w:val="false"/>
+          <w:color w:val="00000A"/>
+          <w:sz w:val="24"/>
+          <w:szCs w:val="24"/>
+        </w:rPr>
+      </w:pPr>
+      <w:r>
+        <w:rPr>
+          <w:sz w:val="20"/>
+        </w:rPr>
+        <w:t>5987</w:t>
+        <w:br/>
+      </w:r>
+      <w:bookmarkStart w:id="532" w:name="__DdeLink__3471_11839722311111313111111121"/>
+      <w:r>
+        <w:rPr>
+          <w:b w:val="false"/>
+          <w:bCs w:val="false"/>
+          <w:color w:val="00000A"/>
+          <w:sz w:val="24"/>
+          <w:szCs w:val="24"/>
+        </w:rPr>
+        <w:t xml:space="preserve">qsub -j y -o cgenie_log -V -S /bin/bash runmuffin.sh cgenie.eb_go_gs_ac_bg_sg_rg.worjh2.BASES DOM/05_OMEN_GENIE_PreInd_Aug2017_solidfields  </w:t>
+      </w:r>
+      <w:bookmarkEnd w:id="532"/>
+      <w:r>
+        <w:rPr>
+          <w:b w:val="false"/>
+          <w:bCs w:val="false"/>
+          <w:color w:val="00000A"/>
+          <w:sz w:val="24"/>
+          <w:szCs w:val="24"/>
+        </w:rPr>
+        <w:t xml:space="preserve">0109_02_Archeretal2009_OMEN.inv_k2_0.004_k1_0.008_ord_2_from2908_05_10k 10000 2908_05_Archeretal2009_OMEN.inv_k2_0.004_k1_0.008_ord_2  </w:t>
+      </w:r>
+    </w:p>
+    <w:p>
+      <w:pPr>
+        <w:pStyle w:val="Normal"/>
+        <w:jc w:val="left"/>
+        <w:rPr/>
+      </w:pPr>
+      <w:r>
+        <w:rPr/>
+      </w:r>
+    </w:p>
+    <w:p>
+      <w:pPr>
+        <w:pStyle w:val="Normal"/>
+        <w:jc w:val="left"/>
+        <w:rPr>
+          <w:b w:val="false"/>
+          <w:bCs w:val="false"/>
+          <w:color w:val="00000A"/>
+          <w:sz w:val="24"/>
+          <w:szCs w:val="24"/>
+        </w:rPr>
+      </w:pPr>
+      <w:r>
+        <w:rPr>
+          <w:b w:val="false"/>
+          <w:bCs w:val="false"/>
+          <w:color w:val="800000"/>
+          <w:sz w:val="24"/>
+          <w:szCs w:val="24"/>
+        </w:rPr>
+        <w:t xml:space="preserve">from restart </w:t>
+      </w:r>
+      <w:r>
+        <w:rPr>
+          <w:b w:val="false"/>
+          <w:bCs w:val="false"/>
+          <w:color w:val="00000A"/>
+          <w:sz w:val="24"/>
+          <w:szCs w:val="24"/>
+        </w:rPr>
+        <w:t xml:space="preserve"> </w:t>
+      </w:r>
+      <w:bookmarkStart w:id="533" w:name="__DdeLink__3282_8312756301313112111121"/>
+      <w:r>
+        <w:rPr>
+          <w:b w:val="false"/>
+          <w:bCs w:val="false"/>
+          <w:color w:val="00000A"/>
+          <w:sz w:val="24"/>
+          <w:szCs w:val="24"/>
+        </w:rPr>
+        <w:t>2508_03_EXAMPLE.worjh2.Archeretal2009.SPIN1_fastsinking_ALLsolidfields_ClosedCaCO3</w:t>
+      </w:r>
+      <w:bookmarkEnd w:id="533"/>
+      <w:r>
+        <w:rPr>
+          <w:b w:val="false"/>
+          <w:bCs w:val="false"/>
+          <w:color w:val="00000A"/>
+          <w:sz w:val="24"/>
+          <w:szCs w:val="24"/>
+        </w:rPr>
+        <w:t xml:space="preserve">_pyyyforcing_20kyrs  </w:t>
+      </w:r>
+    </w:p>
+    <w:p>
+      <w:pPr>
+        <w:pStyle w:val="Normal"/>
+        <w:jc w:val="left"/>
+        <w:rPr>
+          <w:color w:val="800000"/>
+        </w:rPr>
+      </w:pPr>
+      <w:r>
+        <w:rPr>
+          <w:color w:val="800000"/>
+        </w:rPr>
+        <w:t xml:space="preserve">did not work: </w:t>
+      </w:r>
+    </w:p>
+    <w:p>
+      <w:pPr>
+        <w:pStyle w:val="Normal"/>
+        <w:jc w:val="left"/>
+        <w:rPr>
+          <w:b w:val="false"/>
+          <w:bCs w:val="false"/>
+          <w:color w:val="800000"/>
+          <w:sz w:val="24"/>
+          <w:szCs w:val="24"/>
+        </w:rPr>
+      </w:pPr>
+      <w:r>
+        <w:rPr>
+          <w:b w:val="false"/>
+          <w:bCs w:val="false"/>
+          <w:color w:val="800000"/>
+          <w:sz w:val="24"/>
+          <w:szCs w:val="24"/>
+        </w:rPr>
+        <w:t xml:space="preserve">   </w:t>
+      </w:r>
+      <w:r>
+        <w:rPr>
+          <w:b w:val="false"/>
+          <w:bCs w:val="false"/>
+          <w:color w:val="800000"/>
+          <w:sz w:val="24"/>
+          <w:szCs w:val="24"/>
+        </w:rPr>
+        <w:t>&gt;&gt;&gt; Initialising SEDGEM sediment geochem. module ...</w:t>
+      </w:r>
+    </w:p>
+    <w:p>
+      <w:pPr>
+        <w:pStyle w:val="Normal"/>
+        <w:jc w:val="left"/>
+        <w:rPr>
+          <w:b w:val="false"/>
+          <w:bCs w:val="false"/>
+          <w:color w:val="800000"/>
+          <w:sz w:val="24"/>
+          <w:szCs w:val="24"/>
+        </w:rPr>
+      </w:pPr>
+      <w:r>
+        <w:rPr>
+          <w:b w:val="false"/>
+          <w:bCs w:val="false"/>
+          <w:color w:val="800000"/>
+          <w:sz w:val="24"/>
+          <w:szCs w:val="24"/>
+        </w:rPr>
+        <w:t xml:space="preserve">  </w:t>
+      </w:r>
+    </w:p>
+    <w:p>
+      <w:pPr>
+        <w:pStyle w:val="Normal"/>
+        <w:jc w:val="left"/>
+        <w:rPr>
+          <w:b w:val="false"/>
+          <w:bCs w:val="false"/>
+          <w:color w:val="800000"/>
+          <w:sz w:val="24"/>
+          <w:szCs w:val="24"/>
+        </w:rPr>
+      </w:pPr>
+      <w:r>
+        <w:rPr>
+          <w:b w:val="false"/>
+          <w:bCs w:val="false"/>
+          <w:color w:val="800000"/>
+          <w:sz w:val="24"/>
+          <w:szCs w:val="24"/>
+        </w:rPr>
+        <w:t xml:space="preserve"> </w:t>
+      </w:r>
+      <w:r>
+        <w:rPr>
+          <w:b w:val="false"/>
+          <w:bCs w:val="false"/>
+          <w:color w:val="800000"/>
+          <w:sz w:val="24"/>
+          <w:szCs w:val="24"/>
+        </w:rPr>
+        <w:t>*** FATAL ERROR ***</w:t>
+      </w:r>
+    </w:p>
+    <w:p>
+      <w:pPr>
+        <w:pStyle w:val="Normal"/>
+        <w:jc w:val="left"/>
+        <w:rPr>
+          <w:b w:val="false"/>
+          <w:bCs w:val="false"/>
+          <w:color w:val="800000"/>
+          <w:sz w:val="24"/>
+          <w:szCs w:val="24"/>
+        </w:rPr>
+      </w:pPr>
+      <w:r>
+        <w:rPr>
+          <w:b w:val="false"/>
+          <w:bCs w:val="false"/>
+          <w:color w:val="800000"/>
+          <w:sz w:val="24"/>
+          <w:szCs w:val="24"/>
+        </w:rPr>
+        <w:t xml:space="preserve">  </w:t>
+      </w:r>
+      <w:r>
+        <w:rPr>
+          <w:b w:val="false"/>
+          <w:bCs w:val="false"/>
+          <w:color w:val="800000"/>
+          <w:sz w:val="24"/>
+          <w:szCs w:val="24"/>
+        </w:rPr>
+        <w:t>-&gt; Originating location in code [module,subroutine]: gem_util,fun_conv_num_char_n</w:t>
+      </w:r>
+    </w:p>
+    <w:p>
+      <w:pPr>
+        <w:pStyle w:val="Normal"/>
+        <w:jc w:val="left"/>
+        <w:rPr>
+          <w:b w:val="false"/>
+          <w:bCs w:val="false"/>
+          <w:color w:val="800000"/>
+          <w:sz w:val="24"/>
+          <w:szCs w:val="24"/>
+        </w:rPr>
+      </w:pPr>
+      <w:r>
+        <w:rPr>
+          <w:b w:val="false"/>
+          <w:bCs w:val="false"/>
+          <w:color w:val="800000"/>
+          <w:sz w:val="24"/>
+          <w:szCs w:val="24"/>
+        </w:rPr>
+        <w:t xml:space="preserve">  </w:t>
+      </w:r>
+      <w:r>
+        <w:rPr>
+          <w:b w:val="false"/>
+          <w:bCs w:val="false"/>
+          <w:color w:val="800000"/>
+          <w:sz w:val="24"/>
+          <w:szCs w:val="24"/>
+        </w:rPr>
+        <w:t>-&gt; ERROR MESSAGE: dum_integer &gt;= int(10**dum_n)</w:t>
+      </w:r>
+    </w:p>
+    <w:p>
+      <w:pPr>
+        <w:pStyle w:val="Normal"/>
+        <w:jc w:val="left"/>
+        <w:rPr>
+          <w:b w:val="false"/>
+          <w:bCs w:val="false"/>
+          <w:color w:val="800000"/>
+          <w:sz w:val="24"/>
+          <w:szCs w:val="24"/>
+        </w:rPr>
+      </w:pPr>
+      <w:r>
+        <w:rPr>
+          <w:b w:val="false"/>
+          <w:bCs w:val="false"/>
+          <w:color w:val="800000"/>
+          <w:sz w:val="24"/>
+          <w:szCs w:val="24"/>
+        </w:rPr>
+        <w:t xml:space="preserve">  </w:t>
+      </w:r>
+      <w:r>
+        <w:rPr>
+          <w:b w:val="false"/>
+          <w:bCs w:val="false"/>
+          <w:color w:val="800000"/>
+          <w:sz w:val="24"/>
+          <w:szCs w:val="24"/>
+        </w:rPr>
+        <w:t xml:space="preserve">-&gt; ERROR DATA:       1735354674.0000000     </w:t>
+      </w:r>
+    </w:p>
+    <w:p>
+      <w:pPr>
+        <w:pStyle w:val="Normal"/>
+        <w:jc w:val="left"/>
+        <w:rPr>
+          <w:b w:val="false"/>
+          <w:bCs w:val="false"/>
+          <w:color w:val="800000"/>
+          <w:sz w:val="24"/>
+          <w:szCs w:val="24"/>
+        </w:rPr>
+      </w:pPr>
+      <w:r>
+        <w:rPr>
+          <w:b w:val="false"/>
+          <w:bCs w:val="false"/>
+          <w:color w:val="800000"/>
+          <w:sz w:val="24"/>
+          <w:szCs w:val="24"/>
+        </w:rPr>
+        <w:t xml:space="preserve">  </w:t>
+      </w:r>
+      <w:r>
+        <w:rPr>
+          <w:b w:val="false"/>
+          <w:bCs w:val="false"/>
+          <w:color w:val="800000"/>
+          <w:sz w:val="24"/>
+          <w:szCs w:val="24"/>
+        </w:rPr>
+        <w:t xml:space="preserve">-&gt; ERROR DATA:       10000.000000000000     </w:t>
+      </w:r>
+    </w:p>
+    <w:p>
+      <w:pPr>
+        <w:pStyle w:val="Normal"/>
+        <w:jc w:val="left"/>
+        <w:rPr>
+          <w:b w:val="false"/>
+          <w:bCs w:val="false"/>
+          <w:color w:val="800000"/>
+          <w:sz w:val="24"/>
+          <w:szCs w:val="24"/>
+        </w:rPr>
+      </w:pPr>
+      <w:r>
+        <w:rPr>
+          <w:b w:val="false"/>
+          <w:bCs w:val="false"/>
+          <w:color w:val="800000"/>
+          <w:sz w:val="24"/>
+          <w:szCs w:val="24"/>
+        </w:rPr>
+        <w:t xml:space="preserve">  </w:t>
+      </w:r>
+      <w:r>
+        <w:rPr>
+          <w:b w:val="false"/>
+          <w:bCs w:val="false"/>
+          <w:color w:val="800000"/>
+          <w:sz w:val="24"/>
+          <w:szCs w:val="24"/>
+        </w:rPr>
+        <w:t>-&gt; ERROR ACTION:  STOPPING</w:t>
+      </w:r>
+    </w:p>
+    <w:p>
+      <w:pPr>
+        <w:pStyle w:val="Normal"/>
+        <w:jc w:val="left"/>
+        <w:rPr>
+          <w:b w:val="false"/>
+          <w:bCs w:val="false"/>
+          <w:color w:val="800000"/>
+          <w:sz w:val="24"/>
+          <w:szCs w:val="24"/>
+        </w:rPr>
+      </w:pPr>
+      <w:r>
+        <w:rPr>
+          <w:b w:val="false"/>
+          <w:bCs w:val="false"/>
+          <w:color w:val="800000"/>
+          <w:sz w:val="24"/>
+          <w:szCs w:val="24"/>
+        </w:rPr>
+        <w:t xml:space="preserve">  </w:t>
+      </w:r>
+    </w:p>
+    <w:p>
+      <w:pPr>
+        <w:pStyle w:val="Normal"/>
+        <w:jc w:val="left"/>
+        <w:rPr>
+          <w:b w:val="false"/>
+          <w:bCs w:val="false"/>
+          <w:color w:val="800000"/>
+          <w:sz w:val="24"/>
+          <w:szCs w:val="24"/>
+        </w:rPr>
+      </w:pPr>
+      <w:r>
+        <w:rPr>
+          <w:b w:val="false"/>
+          <w:bCs w:val="false"/>
+          <w:color w:val="800000"/>
+          <w:sz w:val="24"/>
+          <w:szCs w:val="24"/>
+        </w:rPr>
+        <w:t xml:space="preserve"> </w:t>
+      </w:r>
+      <w:r>
+        <w:rPr>
+          <w:b w:val="false"/>
+          <w:bCs w:val="false"/>
+          <w:color w:val="800000"/>
+          <w:sz w:val="24"/>
+          <w:szCs w:val="24"/>
+        </w:rPr>
+        <w:t>*********** END ************</w:t>
+      </w:r>
+    </w:p>
+    <w:p>
+      <w:pPr>
+        <w:pStyle w:val="Normal"/>
+        <w:jc w:val="left"/>
+        <w:rPr>
+          <w:color w:val="800000"/>
+        </w:rPr>
+      </w:pPr>
+      <w:r>
+        <w:rPr>
+          <w:color w:val="800000"/>
+        </w:rPr>
+      </w:r>
+    </w:p>
+    <w:p>
+      <w:pPr>
+        <w:pStyle w:val="Normal"/>
+        <w:jc w:val="left"/>
+        <w:rPr>
+          <w:b w:val="false"/>
+          <w:bCs w:val="false"/>
+          <w:color w:val="00000A"/>
+          <w:sz w:val="24"/>
+          <w:szCs w:val="24"/>
+        </w:rPr>
+      </w:pPr>
+      <w:r>
+        <w:rPr>
+          <w:b w:val="false"/>
+          <w:bCs w:val="false"/>
+          <w:color w:val="00000A"/>
+          <w:sz w:val="24"/>
+          <w:szCs w:val="24"/>
+        </w:rPr>
+        <w:t>03)  k2_0.004 ord_2.0 as 2908_05 as 0109_01 but 1000 years</w:t>
+      </w:r>
+    </w:p>
+    <w:p>
+      <w:pPr>
+        <w:pStyle w:val="Normal"/>
+        <w:jc w:val="left"/>
+        <w:rPr>
+          <w:b w:val="false"/>
+          <w:bCs w:val="false"/>
+          <w:color w:val="00000A"/>
+          <w:sz w:val="24"/>
+          <w:szCs w:val="24"/>
+        </w:rPr>
+      </w:pPr>
+      <w:r>
+        <w:rPr>
+          <w:sz w:val="20"/>
+        </w:rPr>
+        <w:t>5993</w:t>
+        <w:br/>
+      </w:r>
+      <w:bookmarkStart w:id="534" w:name="__DdeLink__4337_1191089931"/>
+      <w:bookmarkStart w:id="535" w:name="__DdeLink__3471_118397223111113131111111211"/>
+      <w:r>
+        <w:rPr>
+          <w:b w:val="false"/>
+          <w:bCs w:val="false"/>
+          <w:color w:val="00000A"/>
+          <w:sz w:val="24"/>
+          <w:szCs w:val="24"/>
+        </w:rPr>
+        <w:t xml:space="preserve">qsub -j y -o cgenie_log -V -S /bin/bash runmuffin.sh cgenie.eb_go_gs_ac_bg_sg_rg.worjh2.BASES DOM/05_OMEN_GENIE_PreInd_Aug2017_solidfields  </w:t>
+      </w:r>
+      <w:bookmarkEnd w:id="535"/>
+      <w:r>
+        <w:rPr>
+          <w:b w:val="false"/>
+          <w:bCs w:val="false"/>
+          <w:color w:val="00000A"/>
+          <w:sz w:val="24"/>
+          <w:szCs w:val="24"/>
+        </w:rPr>
+        <w:t>0109_03_Archeretal2009_OMEN.inv_k2_0.004_k1_0.008_ord_2_from2908_05_1k 1000 2908_05_Archeretal2009_OMEN.inv_k2_0.004_k1_0.008_ord_2</w:t>
+      </w:r>
+      <w:bookmarkEnd w:id="534"/>
+      <w:r>
+        <w:rPr>
+          <w:b w:val="false"/>
+          <w:bCs w:val="false"/>
+          <w:color w:val="00000A"/>
+          <w:sz w:val="24"/>
+          <w:szCs w:val="24"/>
+        </w:rPr>
+        <w:t xml:space="preserve">  </w:t>
       </w:r>
     </w:p>
     <w:p>

</xml_diff>

<commit_message>
added new GENIE-OMEN results figures Fortran: remove ALK due to buried POM-S (Email Andy 02/09/17)
</commit_message>
<xml_diff>
--- a/FORTRAN_code/cGENIE/1_RUN_commands_PreInd.docx
+++ b/FORTRAN_code/cGENIE/1_RUN_commands_PreInd.docx
@@ -696,8 +696,8 @@
         </w:rPr>
         <w:t xml:space="preserve">USE base-config WITH 8 OCEAN-LEVELS: </w:t>
       </w:r>
-      <w:bookmarkStart w:id="0" w:name="__DdeLink__75_736416807"/>
-      <w:bookmarkStart w:id="1" w:name="__DdeLink__77_736416807"/>
+      <w:bookmarkStart w:id="0" w:name="__DdeLink__77_736416807"/>
+      <w:bookmarkStart w:id="1" w:name="__DdeLink__75_736416807"/>
       <w:bookmarkEnd w:id="0"/>
       <w:bookmarkEnd w:id="1"/>
       <w:r>
@@ -1300,8 +1300,8 @@
         </w:rPr>
         <w:t xml:space="preserve"> DOM/09_OMEN_GENIE_PreInd_March2017 </w:t>
       </w:r>
-      <w:bookmarkStart w:id="3" w:name="Bookmark1"/>
-      <w:bookmarkStart w:id="4" w:name="Bookmark"/>
+      <w:bookmarkStart w:id="3" w:name="Bookmark"/>
+      <w:bookmarkStart w:id="4" w:name="Bookmark1"/>
       <w:r>
         <w:rPr>
           <w:sz w:val="20"/>
@@ -2800,8 +2800,8 @@
         </w:rPr>
         <w:t xml:space="preserve">qsub -j y -o cgenie_output -V -S /bin/bash runmuffin.sh cgenie.eb_go_gs_ac_bg_sg_rg.worjh2.BASES DOM/09_OMEN_GENIE_PreInd_March2017 </w:t>
       </w:r>
-      <w:bookmarkStart w:id="12" w:name="__DdeLink__338_1556355869"/>
-      <w:bookmarkStart w:id="13" w:name="__DdeLink__332_1556355869"/>
+      <w:bookmarkStart w:id="12" w:name="__DdeLink__332_1556355869"/>
+      <w:bookmarkStart w:id="13" w:name="__DdeLink__338_1556355869"/>
       <w:r>
         <w:rPr>
           <w:sz w:val="20"/>
@@ -5622,8 +5622,8 @@
         </w:rPr>
         <w:t>31</w:t>
       </w:r>
-      <w:bookmarkStart w:id="22" w:name="__DdeLink__750_966095155"/>
-      <w:bookmarkStart w:id="23" w:name="__DdeLink__338_15563558691"/>
+      <w:bookmarkStart w:id="22" w:name="__DdeLink__338_15563558691"/>
+      <w:bookmarkStart w:id="23" w:name="__DdeLink__750_966095155"/>
       <w:r>
         <w:rPr>
           <w:sz w:val="20"/>
@@ -6013,8 +6013,8 @@
         </w:rPr>
         <w:t>31</w:t>
       </w:r>
-      <w:bookmarkStart w:id="26" w:name="__DdeLink__756_966095155"/>
-      <w:bookmarkStart w:id="27" w:name="__DdeLink__338_155635586911"/>
+      <w:bookmarkStart w:id="26" w:name="__DdeLink__338_155635586911"/>
+      <w:bookmarkStart w:id="27" w:name="__DdeLink__756_966095155"/>
       <w:r>
         <w:rPr>
           <w:sz w:val="20"/>
@@ -6516,8 +6516,8 @@
         </w:rPr>
         <w:t>0404</w:t>
       </w:r>
-      <w:bookmarkStart w:id="32" w:name="__DdeLink__763_966095155"/>
-      <w:bookmarkStart w:id="33" w:name="__DdeLink__338_1556355869111"/>
+      <w:bookmarkStart w:id="32" w:name="__DdeLink__338_1556355869111"/>
+      <w:bookmarkStart w:id="33" w:name="__DdeLink__763_966095155"/>
       <w:r>
         <w:rPr>
           <w:sz w:val="20"/>
@@ -7731,8 +7731,8 @@
           <w:szCs w:val="14"/>
         </w:rPr>
       </w:pPr>
-      <w:bookmarkStart w:id="46" w:name="__DdeLink__463_1469956085111111112"/>
-      <w:bookmarkStart w:id="47" w:name="__DdeLink__681_385375668"/>
+      <w:bookmarkStart w:id="46" w:name="__DdeLink__681_385375668"/>
+      <w:bookmarkStart w:id="47" w:name="__DdeLink__463_1469956085111111112"/>
       <w:r>
         <w:rPr>
           <w:sz w:val="14"/>
@@ -8744,8 +8744,8 @@
           <w:szCs w:val="20"/>
         </w:rPr>
       </w:pPr>
-      <w:bookmarkStart w:id="58" w:name="__DdeLink__463_14699560851111111121"/>
-      <w:bookmarkStart w:id="59" w:name="__DdeLink__681_3853756681"/>
+      <w:bookmarkStart w:id="58" w:name="__DdeLink__681_3853756681"/>
+      <w:bookmarkStart w:id="59" w:name="__DdeLink__463_14699560851111111121"/>
       <w:r>
         <w:rPr>
           <w:sz w:val="20"/>
@@ -8983,8 +8983,8 @@
         </w:rPr>
         <w:t xml:space="preserve">qsub -j y -o cgenie_output -V -S /bin/bash runmuffin.sh cgenie.eb_go_gs_ac_bg_sg_rg.worjh2.BASES DOM/01_OMEN_GENIE_PreInd_April2017 </w:t>
       </w:r>
-      <w:bookmarkStart w:id="61" w:name="__DdeLink__950_1673659679"/>
-      <w:bookmarkStart w:id="62" w:name="__DdeLink__884_769723922"/>
+      <w:bookmarkStart w:id="61" w:name="__DdeLink__884_769723922"/>
+      <w:bookmarkStart w:id="62" w:name="__DdeLink__950_1673659679"/>
       <w:r>
         <w:rPr>
           <w:b w:val="false"/>
@@ -9074,8 +9074,8 @@
         </w:rPr>
         <w:t>qsub -j y -o cgenie_output -V -S /bin/bash runmuffin.sh cgenie.eb_go_gs_ac_bg_sg_rg.worjh2.BASES DOM/01_OMEN_GENIE_PreInd_April2017 0604_02</w:t>
       </w:r>
-      <w:bookmarkStart w:id="63" w:name="__DdeLink__338_1556355869112"/>
-      <w:bookmarkStart w:id="64" w:name="__DdeLink__332_1556355869112"/>
+      <w:bookmarkStart w:id="63" w:name="__DdeLink__332_1556355869112"/>
+      <w:bookmarkStart w:id="64" w:name="__DdeLink__338_1556355869112"/>
       <w:r>
         <w:rPr>
           <w:sz w:val="20"/>
@@ -9521,8 +9521,8 @@
         </w:rPr>
         <w:t xml:space="preserve">qsub -j y -o cgenie_output -V -S /bin/bash runmuffin.sh cgenie.eb_go_gs_ac_bg_sg_rg.worjh2.BASES DOM/01_OMEN_GENIE_PreInd_April2017 </w:t>
       </w:r>
-      <w:bookmarkStart w:id="67" w:name="__DdeLink__960_1673659679"/>
-      <w:bookmarkStart w:id="68" w:name="__DdeLink__463_1469956085121"/>
+      <w:bookmarkStart w:id="67" w:name="__DdeLink__463_1469956085121"/>
+      <w:bookmarkStart w:id="68" w:name="__DdeLink__960_1673659679"/>
       <w:bookmarkEnd w:id="66"/>
       <w:r>
         <w:rPr>
@@ -10349,8 +10349,8 @@
         </w:rPr>
         <w:t>0804_01</w:t>
       </w:r>
-      <w:bookmarkStart w:id="80" w:name="__DdeLink__338_15563558691121"/>
-      <w:bookmarkStart w:id="81" w:name="__DdeLink__888_769723922"/>
+      <w:bookmarkStart w:id="80" w:name="__DdeLink__888_769723922"/>
+      <w:bookmarkStart w:id="81" w:name="__DdeLink__338_15563558691121"/>
       <w:r>
         <w:rPr>
           <w:sz w:val="20"/>
@@ -10696,8 +10696,8 @@
         </w:rPr>
         <w:t xml:space="preserve">qsub -j y -o cgenie_output -V -S /bin/bash runmuffin.sh cgenie.eb_go_gs_ac_bg_sg_rg.worjh2.BASES DOM/01_OMEN_GENIE_PreInd_April2017 </w:t>
       </w:r>
-      <w:bookmarkStart w:id="82" w:name="__DdeLink__958_1673659679"/>
-      <w:bookmarkStart w:id="83" w:name="__DdeLink__332_155635586911211"/>
+      <w:bookmarkStart w:id="82" w:name="__DdeLink__332_155635586911211"/>
+      <w:bookmarkStart w:id="83" w:name="__DdeLink__958_1673659679"/>
       <w:r>
         <w:rPr>
           <w:sz w:val="20"/>
@@ -10705,8 +10705,8 @@
         </w:rPr>
         <w:t>0804_05</w:t>
       </w:r>
-      <w:bookmarkStart w:id="84" w:name="__DdeLink__338_155635586911211"/>
-      <w:bookmarkStart w:id="85" w:name="__DdeLink__892_769723922"/>
+      <w:bookmarkStart w:id="84" w:name="__DdeLink__892_769723922"/>
+      <w:bookmarkStart w:id="85" w:name="__DdeLink__338_155635586911211"/>
       <w:r>
         <w:rPr>
           <w:sz w:val="20"/>
@@ -11113,8 +11113,8 @@
         </w:rPr>
         <w:t xml:space="preserve">qsub -j y -o cgenie_output -V -S /bin/bash runmuffin.sh cgenie.eb_go_gs_ac_bg_sg_rg.worjh2.BASES DOM/01_OMEN_GENIE_PreInd_April2017 </w:t>
       </w:r>
-      <w:bookmarkStart w:id="88" w:name="__DdeLink__962_1673659679"/>
-      <w:bookmarkStart w:id="89" w:name="__DdeLink__463_146995608511211"/>
+      <w:bookmarkStart w:id="88" w:name="__DdeLink__463_146995608511211"/>
+      <w:bookmarkStart w:id="89" w:name="__DdeLink__962_1673659679"/>
       <w:r>
         <w:rPr>
           <w:sz w:val="20"/>
@@ -11444,10 +11444,10 @@
         </w:rPr>
         <w:t xml:space="preserve">qsub -j y -o cgenie_output -V -S /bin/bash runmuffin.sh cgenie.eb_go_gs_ac_bg_sg_rg.worjh2.BASES DOM/01_OMEN_GENIE_PreInd_April2017 </w:t>
       </w:r>
-      <w:bookmarkStart w:id="94" w:name="__DdeLink__900_769723922"/>
-      <w:bookmarkStart w:id="95" w:name="__DdeLink__898_769723922"/>
-      <w:bookmarkStart w:id="96" w:name="__DdeLink__964_1673659679"/>
-      <w:bookmarkStart w:id="97" w:name="__DdeLink__463_1469956085111111211"/>
+      <w:bookmarkStart w:id="94" w:name="__DdeLink__463_1469956085111111211"/>
+      <w:bookmarkStart w:id="95" w:name="__DdeLink__964_1673659679"/>
+      <w:bookmarkStart w:id="96" w:name="__DdeLink__898_769723922"/>
+      <w:bookmarkStart w:id="97" w:name="__DdeLink__900_769723922"/>
       <w:r>
         <w:rPr>
           <w:sz w:val="20"/>
@@ -11745,8 +11745,8 @@
           <w:szCs w:val="20"/>
         </w:rPr>
       </w:pPr>
-      <w:bookmarkStart w:id="103" w:name="__DdeLink__1005_1414296712"/>
-      <w:bookmarkStart w:id="104" w:name="Bookmark5"/>
+      <w:bookmarkStart w:id="103" w:name="Bookmark5"/>
+      <w:bookmarkStart w:id="104" w:name="__DdeLink__1005_1414296712"/>
       <w:bookmarkEnd w:id="103"/>
       <w:bookmarkEnd w:id="104"/>
       <w:r>
@@ -11759,8 +11759,8 @@
         </w:rPr>
         <w:t xml:space="preserve">qsub -j y -o cgenie_output -V -S /bin/bash runmuffin.sh cgenie.eb_go_gs_ac_bg_sg_rg.worjh2.BASES DOM/01_OMEN_GENIE_PreInd_April2017 </w:t>
       </w:r>
-      <w:bookmarkStart w:id="105" w:name="__DdeLink__967_1673659679"/>
-      <w:bookmarkStart w:id="106" w:name="__DdeLink__906_769723922"/>
+      <w:bookmarkStart w:id="105" w:name="__DdeLink__906_769723922"/>
+      <w:bookmarkStart w:id="106" w:name="__DdeLink__967_1673659679"/>
       <w:r>
         <w:rPr>
           <w:b w:val="false"/>
@@ -12043,8 +12043,8 @@
         </w:rPr>
         <w:t>qsub -j y -o cgenie_output -V -S /bin/bash runmuffin.sh cgenie.eb_go_gs_ac_bg_sg_rg.worjh2.BASES DOM/01_OMEN_GENIE_PreInd_April2017 14</w:t>
       </w:r>
-      <w:bookmarkStart w:id="110" w:name="__DdeLink__962_16736596791"/>
-      <w:bookmarkStart w:id="111" w:name="__DdeLink__463_1469956085112111"/>
+      <w:bookmarkStart w:id="110" w:name="__DdeLink__463_1469956085112111"/>
+      <w:bookmarkStart w:id="111" w:name="__DdeLink__962_16736596791"/>
       <w:r>
         <w:rPr>
           <w:sz w:val="20"/>
@@ -12131,10 +12131,10 @@
         </w:rPr>
         <w:t>qsub -j y -o cgenie_output -V -S /bin/bash runmuffin.sh cgenie.eb_go_gs_ac_bg_sg_rg.worjh2.BASES DOM/01_OMEN_GENIE_PreInd_April2017 14</w:t>
       </w:r>
-      <w:bookmarkStart w:id="113" w:name="__DdeLink__900_7697239221"/>
-      <w:bookmarkStart w:id="114" w:name="__DdeLink__898_7697239221"/>
-      <w:bookmarkStart w:id="115" w:name="__DdeLink__964_16736596791"/>
-      <w:bookmarkStart w:id="116" w:name="__DdeLink__463_14699560851111112111"/>
+      <w:bookmarkStart w:id="113" w:name="__DdeLink__463_14699560851111112111"/>
+      <w:bookmarkStart w:id="114" w:name="__DdeLink__964_16736596791"/>
+      <w:bookmarkStart w:id="115" w:name="__DdeLink__898_7697239221"/>
+      <w:bookmarkStart w:id="116" w:name="__DdeLink__900_7697239221"/>
       <w:r>
         <w:rPr>
           <w:sz w:val="20"/>
@@ -12223,10 +12223,10 @@
         </w:rPr>
         <w:t>qsub -j y -o cgenie_output -V -S /bin/bash runmuffin.sh cgenie.eb_go_gs_ac_bg_sg_rg.worjh2.BASES DOM/01_OMEN_GENIE_PreInd_April2017 14</w:t>
       </w:r>
-      <w:bookmarkStart w:id="118" w:name="__DdeLink__900_76972392211"/>
-      <w:bookmarkStart w:id="119" w:name="__DdeLink__898_76972392211"/>
-      <w:bookmarkStart w:id="120" w:name="__DdeLink__964_167365967911"/>
-      <w:bookmarkStart w:id="121" w:name="__DdeLink__463_146995608511111121111"/>
+      <w:bookmarkStart w:id="118" w:name="__DdeLink__463_146995608511111121111"/>
+      <w:bookmarkStart w:id="119" w:name="__DdeLink__964_167365967911"/>
+      <w:bookmarkStart w:id="120" w:name="__DdeLink__898_76972392211"/>
+      <w:bookmarkStart w:id="121" w:name="__DdeLink__900_76972392211"/>
       <w:r>
         <w:rPr>
           <w:sz w:val="20"/>
@@ -12491,8 +12491,8 @@
           <w:szCs w:val="20"/>
         </w:rPr>
       </w:pPr>
-      <w:bookmarkStart w:id="127" w:name="__DdeLink__1005_14142967121"/>
-      <w:bookmarkStart w:id="128" w:name="Bookmark51"/>
+      <w:bookmarkStart w:id="127" w:name="Bookmark51"/>
+      <w:bookmarkStart w:id="128" w:name="__DdeLink__1005_14142967121"/>
       <w:bookmarkEnd w:id="127"/>
       <w:bookmarkEnd w:id="128"/>
       <w:r>
@@ -12505,8 +12505,8 @@
         </w:rPr>
         <w:t>qsub -j y -o cgenie_output -V -S /bin/bash runmuffin.sh cgenie.eb_go_gs_ac_bg_sg_rg.worjh2.BASES DOM/01_OMEN_GENIE_PreInd_April2017 14</w:t>
       </w:r>
-      <w:bookmarkStart w:id="129" w:name="__DdeLink__967_16736596791"/>
-      <w:bookmarkStart w:id="130" w:name="__DdeLink__906_7697239221"/>
+      <w:bookmarkStart w:id="129" w:name="__DdeLink__906_7697239221"/>
+      <w:bookmarkStart w:id="130" w:name="__DdeLink__967_16736596791"/>
       <w:r>
         <w:rPr>
           <w:b w:val="false"/>
@@ -12692,8 +12692,8 @@
         </w:rPr>
         <w:t>qsub -j y -o cgenie_output -V -S /bin/bash runmuffin.sh cgenie.eb_go_gs_ac_bg_sg_rg.worjh2.BASES DOM/01_OMEN_GENIE_PreInd_April2017 14</w:t>
       </w:r>
-      <w:bookmarkStart w:id="134" w:name="__DdeLink__962_167365967911"/>
-      <w:bookmarkStart w:id="135" w:name="__DdeLink__463_14699560851121111"/>
+      <w:bookmarkStart w:id="134" w:name="__DdeLink__463_14699560851121111"/>
+      <w:bookmarkStart w:id="135" w:name="__DdeLink__962_167365967911"/>
       <w:r>
         <w:rPr>
           <w:sz w:val="20"/>
@@ -12785,8 +12785,8 @@
         </w:rPr>
         <w:t>qsub -j y -o cgenie_output -V -S /bin/bash runmuffin.sh cgenie.eb_go_gs_ac_bg_sg_rg.worjh2.BASES DOM/01_OMEN_GENIE_PreInd_April2017 14</w:t>
       </w:r>
-      <w:bookmarkStart w:id="137" w:name="__DdeLink__962_167365967912"/>
-      <w:bookmarkStart w:id="138" w:name="__DdeLink__463_14699560851121112"/>
+      <w:bookmarkStart w:id="137" w:name="__DdeLink__463_14699560851121112"/>
+      <w:bookmarkStart w:id="138" w:name="__DdeLink__962_167365967912"/>
       <w:r>
         <w:rPr>
           <w:sz w:val="20"/>
@@ -12879,8 +12879,8 @@
         </w:rPr>
         <w:t>qsub -j y -o cgenie_output -V -S /bin/bash runmuffin.sh cgenie.eb_go_gs_ac_bg_sg_rg.worjh2.BASES DOM/01_OMEN_GENIE_PreInd_April2017 14</w:t>
       </w:r>
-      <w:bookmarkStart w:id="141" w:name="__DdeLink__962_1673659679121"/>
-      <w:bookmarkStart w:id="142" w:name="__DdeLink__463_146995608511211121"/>
+      <w:bookmarkStart w:id="141" w:name="__DdeLink__463_146995608511211121"/>
+      <w:bookmarkStart w:id="142" w:name="__DdeLink__962_1673659679121"/>
       <w:r>
         <w:rPr>
           <w:sz w:val="20"/>
@@ -13095,8 +13095,8 @@
         </w:rPr>
         <w:t>24</w:t>
       </w:r>
-      <w:bookmarkStart w:id="145" w:name="__DdeLink__960_16736596791"/>
-      <w:bookmarkStart w:id="146" w:name="__DdeLink__463_14699560851211"/>
+      <w:bookmarkStart w:id="145" w:name="__DdeLink__463_14699560851211"/>
+      <w:bookmarkStart w:id="146" w:name="__DdeLink__960_16736596791"/>
       <w:r>
         <w:rPr>
           <w:sz w:val="20"/>
@@ -13480,10 +13480,10 @@
         </w:rPr>
         <w:t>qsub -j y -o cgenie_output -V -S /bin/bash runmuffin.sh cgenie.eb_go_gs_ac_bg_sg_rg.worjh2.BASES DOM/01_OMEN_GENIE_PreInd_April2017 24</w:t>
       </w:r>
-      <w:bookmarkStart w:id="152" w:name="__DdeLink__900_76972392212"/>
-      <w:bookmarkStart w:id="153" w:name="__DdeLink__898_76972392212"/>
-      <w:bookmarkStart w:id="154" w:name="__DdeLink__964_167365967912"/>
-      <w:bookmarkStart w:id="155" w:name="__DdeLink__463_146995608511111121112"/>
+      <w:bookmarkStart w:id="152" w:name="__DdeLink__463_146995608511111121112"/>
+      <w:bookmarkStart w:id="153" w:name="__DdeLink__964_167365967912"/>
+      <w:bookmarkStart w:id="154" w:name="__DdeLink__898_76972392212"/>
+      <w:bookmarkStart w:id="155" w:name="__DdeLink__900_76972392212"/>
       <w:r>
         <w:rPr>
           <w:sz w:val="20"/>
@@ -13572,10 +13572,10 @@
         </w:rPr>
         <w:t>qsub -j y -o cgenie_output -V -S /bin/bash runmuffin.sh cgenie.eb_go_gs_ac_bg_sg_rg.worjh2.BASES DOM/01_OMEN_GENIE_PreInd_April2017 24</w:t>
       </w:r>
-      <w:bookmarkStart w:id="157" w:name="__DdeLink__900_769723922111"/>
-      <w:bookmarkStart w:id="158" w:name="__DdeLink__898_769723922111"/>
-      <w:bookmarkStart w:id="159" w:name="__DdeLink__964_1673659679111"/>
-      <w:bookmarkStart w:id="160" w:name="__DdeLink__463_1469956085111111211111"/>
+      <w:bookmarkStart w:id="157" w:name="__DdeLink__463_1469956085111111211111"/>
+      <w:bookmarkStart w:id="158" w:name="__DdeLink__964_1673659679111"/>
+      <w:bookmarkStart w:id="159" w:name="__DdeLink__898_769723922111"/>
+      <w:bookmarkStart w:id="160" w:name="__DdeLink__900_769723922111"/>
       <w:r>
         <w:rPr>
           <w:sz w:val="20"/>
@@ -13937,8 +13937,8 @@
         </w:rPr>
       </w:pPr>
       <w:bookmarkStart w:id="168" w:name="__DdeLink__1395_2141813218"/>
-      <w:bookmarkStart w:id="169" w:name="__DdeLink__1005_141429671211"/>
-      <w:bookmarkStart w:id="170" w:name="Bookmark511"/>
+      <w:bookmarkStart w:id="169" w:name="Bookmark511"/>
+      <w:bookmarkStart w:id="170" w:name="__DdeLink__1005_141429671211"/>
       <w:bookmarkEnd w:id="169"/>
       <w:bookmarkEnd w:id="170"/>
       <w:r>
@@ -13951,8 +13951,8 @@
         </w:rPr>
         <w:t>qsub -j y -o cgenie_output -V -S /bin/bash runmuffin.sh cgenie.eb_go_gs_ac_bg_sg_rg.worjh2.BASES DOM/01_OMEN_GENIE_PreInd_April2017 24</w:t>
       </w:r>
-      <w:bookmarkStart w:id="171" w:name="__DdeLink__967_167365967911"/>
-      <w:bookmarkStart w:id="172" w:name="__DdeLink__906_76972392211"/>
+      <w:bookmarkStart w:id="171" w:name="__DdeLink__906_76972392211"/>
+      <w:bookmarkStart w:id="172" w:name="__DdeLink__967_167365967911"/>
       <w:r>
         <w:rPr>
           <w:b w:val="false"/>
@@ -14293,8 +14293,8 @@
         </w:rPr>
         <w:t xml:space="preserve">qsub -j y -o cgenie_output -V -S /bin/bash runmuffin.sh cgenie.eb_go_gs_ac_bg_sg_rg.worjh2.BASES DOM/01_OMEN_GENIE_PreInd_April2017 </w:t>
       </w:r>
-      <w:bookmarkStart w:id="176" w:name="__DdeLink__1390_249681407"/>
-      <w:bookmarkStart w:id="177" w:name="__DdeLink__1428_249681407"/>
+      <w:bookmarkStart w:id="176" w:name="__DdeLink__1428_249681407"/>
+      <w:bookmarkStart w:id="177" w:name="__DdeLink__1390_249681407"/>
       <w:bookmarkEnd w:id="175"/>
       <w:r>
         <w:rPr>
@@ -14380,9 +14380,9 @@
         </w:rPr>
         <w:t xml:space="preserve">qsub -j y -o cgenie_output -V -S /bin/bash runmuffin.sh cgenie.eb_go_gs_ac_bg_sg_rg.worjh2.BASES DOM/01_OMEN_GENIE_PreInd_April2017 </w:t>
       </w:r>
-      <w:bookmarkStart w:id="179" w:name="__DdeLink__1452_206046024"/>
+      <w:bookmarkStart w:id="179" w:name="__DdeLink__1415_249681407"/>
       <w:bookmarkStart w:id="180" w:name="__DdeLink__1394_249681407"/>
-      <w:bookmarkStart w:id="181" w:name="__DdeLink__1415_249681407"/>
+      <w:bookmarkStart w:id="181" w:name="__DdeLink__1452_206046024"/>
       <w:bookmarkEnd w:id="178"/>
       <w:r>
         <w:rPr>
@@ -14470,8 +14470,8 @@
         </w:rPr>
         <w:t xml:space="preserve">qsub -j y -o cgenie_output -V -S /bin/bash runmuffin.sh cgenie.eb_go_gs_ac_bg_sg_rg.worjh2.BASES DOM/01_OMEN_GENIE_PreInd_April2017 </w:t>
       </w:r>
-      <w:bookmarkStart w:id="183" w:name="__DdeLink__1396_249681407"/>
-      <w:bookmarkStart w:id="184" w:name="__DdeLink__1417_249681407"/>
+      <w:bookmarkStart w:id="183" w:name="__DdeLink__1417_249681407"/>
+      <w:bookmarkStart w:id="184" w:name="__DdeLink__1396_249681407"/>
       <w:bookmarkEnd w:id="182"/>
       <w:r>
         <w:rPr>
@@ -14557,8 +14557,8 @@
         </w:rPr>
         <w:t xml:space="preserve">qsub -j y -o cgenie_output -V -S /bin/bash runmuffin.sh cgenie.eb_go_gs_ac_bg_sg_rg.worjh2.BASES DOM/01_OMEN_GENIE_PreInd_April2017 </w:t>
       </w:r>
-      <w:bookmarkStart w:id="186" w:name="__DdeLink__1398_249681407"/>
-      <w:bookmarkStart w:id="187" w:name="__DdeLink__1420_249681407"/>
+      <w:bookmarkStart w:id="186" w:name="__DdeLink__1420_249681407"/>
+      <w:bookmarkStart w:id="187" w:name="__DdeLink__1398_249681407"/>
       <w:bookmarkEnd w:id="185"/>
       <w:r>
         <w:rPr>
@@ -14662,8 +14662,8 @@
         </w:rPr>
         <w:t xml:space="preserve">qsub -j y -o cgenie_output -V -S /bin/bash runmuffin.sh cgenie.eb_go_gs_ac_bg_sg_rg.worjh2.BASES DOM/01_OMEN_GENIE_PreInd_April2017 </w:t>
       </w:r>
-      <w:bookmarkStart w:id="190" w:name="__DdeLink__1400_249681407"/>
-      <w:bookmarkStart w:id="191" w:name="__DdeLink__1422_249681407"/>
+      <w:bookmarkStart w:id="190" w:name="__DdeLink__1422_249681407"/>
+      <w:bookmarkStart w:id="191" w:name="__DdeLink__1400_249681407"/>
       <w:bookmarkEnd w:id="189"/>
       <w:r>
         <w:rPr>
@@ -14750,9 +14750,9 @@
         </w:rPr>
         <w:t xml:space="preserve">qsub -j y -o cgenie_output -V -S /bin/bash runmuffin.sh cgenie.eb_go_gs_ac_bg_sg_rg.worjh2.BASES DOM/01_OMEN_GENIE_PreInd_April2017 </w:t>
       </w:r>
-      <w:bookmarkStart w:id="193" w:name="__DdeLink__1392_249681407"/>
+      <w:bookmarkStart w:id="193" w:name="__DdeLink__1426_249681407"/>
       <w:bookmarkStart w:id="194" w:name="__DdeLink__1424_249681407"/>
-      <w:bookmarkStart w:id="195" w:name="__DdeLink__1426_249681407"/>
+      <w:bookmarkStart w:id="195" w:name="__DdeLink__1392_249681407"/>
       <w:bookmarkEnd w:id="192"/>
       <w:r>
         <w:rPr>
@@ -14864,8 +14864,8 @@
         </w:rPr>
         <w:t xml:space="preserve">qsub -j y -o cgenie_output -V -S /bin/bash runmuffin.sh cgenie.eb_go_gs_ac_bg_sg_rg.worjh2.BASES DOM/01_OMEN_GENIE_PreInd_April2017 </w:t>
       </w:r>
-      <w:bookmarkStart w:id="197" w:name="__DdeLink__1404_249681407"/>
-      <w:bookmarkStart w:id="198" w:name="__DdeLink__1432_249681407"/>
+      <w:bookmarkStart w:id="197" w:name="__DdeLink__1432_249681407"/>
+      <w:bookmarkStart w:id="198" w:name="__DdeLink__1404_249681407"/>
       <w:bookmarkEnd w:id="196"/>
       <w:r>
         <w:rPr>
@@ -14951,8 +14951,8 @@
         </w:rPr>
         <w:t xml:space="preserve">qsub -j y -o cgenie_output -V -S /bin/bash runmuffin.sh cgenie.eb_go_gs_ac_bg_sg_rg.worjh2.BASES DOM/01_OMEN_GENIE_PreInd_April2017 </w:t>
       </w:r>
-      <w:bookmarkStart w:id="200" w:name="__DdeLink__1409_249681407"/>
-      <w:bookmarkStart w:id="201" w:name="__DdeLink__1434_249681407"/>
+      <w:bookmarkStart w:id="200" w:name="__DdeLink__1434_249681407"/>
+      <w:bookmarkStart w:id="201" w:name="__DdeLink__1409_249681407"/>
       <w:bookmarkEnd w:id="199"/>
       <w:r>
         <w:rPr>
@@ -15038,8 +15038,8 @@
         </w:rPr>
         <w:t xml:space="preserve">qsub -j y -o cgenie_output -V -S /bin/bash runmuffin.sh cgenie.eb_go_gs_ac_bg_sg_rg.worjh2.BASES DOM/01_OMEN_GENIE_PreInd_April2017 </w:t>
       </w:r>
-      <w:bookmarkStart w:id="203" w:name="__DdeLink__1411_249681407"/>
-      <w:bookmarkStart w:id="204" w:name="__DdeLink__1436_249681407"/>
+      <w:bookmarkStart w:id="203" w:name="__DdeLink__1436_249681407"/>
+      <w:bookmarkStart w:id="204" w:name="__DdeLink__1411_249681407"/>
       <w:bookmarkEnd w:id="202"/>
       <w:r>
         <w:rPr>
@@ -15125,8 +15125,8 @@
         </w:rPr>
         <w:t xml:space="preserve">qsub -j y -o cgenie_output -V -S /bin/bash runmuffin.sh cgenie.eb_go_gs_ac_bg_sg_rg.worjh2.BASES DOM/01_OMEN_GENIE_PreInd_April2017 </w:t>
       </w:r>
-      <w:bookmarkStart w:id="206" w:name="__DdeLink__1413_249681407"/>
-      <w:bookmarkStart w:id="207" w:name="__DdeLink__1438_249681407"/>
+      <w:bookmarkStart w:id="206" w:name="__DdeLink__1438_249681407"/>
+      <w:bookmarkStart w:id="207" w:name="__DdeLink__1413_249681407"/>
       <w:bookmarkEnd w:id="205"/>
       <w:r>
         <w:rPr>
@@ -15215,8 +15215,8 @@
         </w:rPr>
         <w:t xml:space="preserve">qsub -j y -o cgenie_output -V -S /bin/bash runmuffin.sh cgenie.eb_go_gs_ac_bg_sg_rg.worjh2.BASES DOM/01_OMEN_GENIE_PreInd_April2017 </w:t>
       </w:r>
-      <w:bookmarkStart w:id="209" w:name="__DdeLink__1406_249681407"/>
-      <w:bookmarkStart w:id="210" w:name="__DdeLink__1430_249681407"/>
+      <w:bookmarkStart w:id="209" w:name="__DdeLink__1430_249681407"/>
+      <w:bookmarkStart w:id="210" w:name="__DdeLink__1406_249681407"/>
       <w:r>
         <w:rPr>
           <w:color w:val="00000A"/>
@@ -16247,8 +16247,8 @@
         </w:rPr>
         <w:t xml:space="preserve">qsub -j y -o cgenie_log -V -S /bin/bash </w:t>
       </w:r>
-      <w:bookmarkStart w:id="218" w:name="__DdeLink__1527_1328585516"/>
-      <w:bookmarkStart w:id="219" w:name="__DdeLink__1508_1328585516"/>
+      <w:bookmarkStart w:id="218" w:name="__DdeLink__1508_1328585516"/>
+      <w:bookmarkStart w:id="219" w:name="__DdeLink__1527_1328585516"/>
       <w:r>
         <w:rPr>
           <w:b w:val="false"/>
@@ -19240,8 +19240,8 @@
         </w:rPr>
         <w:t xml:space="preserve">qsub -j y -o cgenie_log -V -S /bin/bash </w:t>
       </w:r>
-      <w:bookmarkStart w:id="227" w:name="__DdeLink__1527_13285855161"/>
-      <w:bookmarkStart w:id="228" w:name="__DdeLink__1508_13285855161"/>
+      <w:bookmarkStart w:id="227" w:name="__DdeLink__1508_13285855161"/>
+      <w:bookmarkStart w:id="228" w:name="__DdeLink__1527_13285855161"/>
       <w:r>
         <w:rPr>
           <w:b w:val="false"/>
@@ -30159,8 +30159,8 @@
         </w:rPr>
         <w:t xml:space="preserve">qsub -j y -o cgenie_log -V -S /bin/bash runmuffin.sh cgenie.eb_go_gs_ac_bg_sg_rg.worjh2.BASES DOM/03_OMEN_GENIE_PreInd_July2017  </w:t>
       </w:r>
-      <w:bookmarkStart w:id="295" w:name="__DdeLink__2282_7398361281"/>
-      <w:bookmarkStart w:id="296" w:name="__DdeLink__2629_352777949"/>
+      <w:bookmarkStart w:id="295" w:name="__DdeLink__2629_352777949"/>
+      <w:bookmarkStart w:id="296" w:name="__DdeLink__2282_7398361281"/>
       <w:r>
         <w:rPr>
           <w:b w:val="false"/>
@@ -32543,10 +32543,10 @@
         </w:rPr>
         <w:t xml:space="preserve">qsub -j y -o cgenie_log -V -S /bin/bash runmuffin.sh cgenie.eb_go_gs_ac_bg_sg_rg.worjh2.BASES DOM/03_OMEN_GENIE_PreInd_July2017 </w:t>
       </w:r>
-      <w:bookmarkStart w:id="303" w:name="__DdeLink__2926_422055125"/>
-      <w:bookmarkStart w:id="304" w:name="__DdeLink__2612_735813527"/>
-      <w:bookmarkStart w:id="305" w:name="__DdeLink__2488_1443994814"/>
-      <w:bookmarkStart w:id="306" w:name="__DdeLink__2034_7288511841"/>
+      <w:bookmarkStart w:id="303" w:name="__DdeLink__2034_7288511841"/>
+      <w:bookmarkStart w:id="304" w:name="__DdeLink__2488_1443994814"/>
+      <w:bookmarkStart w:id="305" w:name="__DdeLink__2612_735813527"/>
+      <w:bookmarkStart w:id="306" w:name="__DdeLink__2926_422055125"/>
       <w:r>
         <w:rPr>
           <w:b w:val="false"/>
@@ -32653,9 +32653,9 @@
         </w:rPr>
         <w:t xml:space="preserve">qsub -j y -o cgenie_log -V -S /bin/bash runmuffin.sh cgenie.eb_go_gs_ac_bg_sg_rg.worjh2.BASES DOM/03_OMEN_GENIE_PreInd_July2017  </w:t>
       </w:r>
-      <w:bookmarkStart w:id="308" w:name="__DdeLink__2490_1443994814"/>
+      <w:bookmarkStart w:id="308" w:name="__DdeLink__2629_3527779491"/>
       <w:bookmarkStart w:id="309" w:name="__DdeLink__2282_73983612813"/>
-      <w:bookmarkStart w:id="310" w:name="__DdeLink__2629_3527779491"/>
+      <w:bookmarkStart w:id="310" w:name="__DdeLink__2490_1443994814"/>
       <w:r>
         <w:rPr>
           <w:b w:val="false"/>
@@ -32831,8 +32831,8 @@
         </w:rPr>
         <w:t xml:space="preserve">qsub -j y -o cgenie_log -V -S /bin/bash runmuffin.sh cgenie.eb_go_gs_ac_bg_sg_rg.worjh2.BASES DOM/03_OMEN_GENIE_PreInd_July2017  </w:t>
       </w:r>
-      <w:bookmarkStart w:id="312" w:name="__DdeLink__2282_739836128112"/>
-      <w:bookmarkStart w:id="313" w:name="__DdeLink__2603_1730999754"/>
+      <w:bookmarkStart w:id="312" w:name="__DdeLink__2603_1730999754"/>
+      <w:bookmarkStart w:id="313" w:name="__DdeLink__2282_739836128112"/>
       <w:r>
         <w:rPr>
           <w:b w:val="false"/>
@@ -32941,9 +32941,9 @@
         </w:rPr>
         <w:t xml:space="preserve">qsub -j y -o cgenie_log -V -S /bin/bash runmuffin.sh cgenie.eb_go_gs_ac_bg_sg_rg.worjh2.BASES DOM/03_OMEN_GENIE_PreInd_July2017  </w:t>
       </w:r>
-      <w:bookmarkStart w:id="314" w:name="__DdeLink__2610_735813527"/>
+      <w:bookmarkStart w:id="314" w:name="__DdeLink__2605_1730999754"/>
       <w:bookmarkStart w:id="315" w:name="__DdeLink__2282_7398361282"/>
-      <w:bookmarkStart w:id="316" w:name="__DdeLink__2605_1730999754"/>
+      <w:bookmarkStart w:id="316" w:name="__DdeLink__2610_735813527"/>
       <w:r>
         <w:rPr>
           <w:b w:val="false"/>
@@ -33378,8 +33378,8 @@
         </w:rPr>
         <w:t xml:space="preserve">qsub -j y -o cgenie_log -V -S /bin/bash runmuffin.sh cgenie.eb_go_gs_ac_bg_sg_rg.worjh2.BASES DOM/03_OMEN_GENIE_PreInd_July2017  </w:t>
       </w:r>
-      <w:bookmarkStart w:id="321" w:name="__DdeLink__2494_1443994814"/>
-      <w:bookmarkStart w:id="322" w:name="__DdeLink__2609_1730999754"/>
+      <w:bookmarkStart w:id="321" w:name="__DdeLink__2609_1730999754"/>
+      <w:bookmarkStart w:id="322" w:name="__DdeLink__2494_1443994814"/>
       <w:r>
         <w:rPr>
           <w:b w:val="false"/>
@@ -34145,8 +34145,8 @@
         </w:rPr>
         <w:t xml:space="preserve">qsub -j y -o cgenie_log -V -S /bin/bash runmuffin.sh cgenie.eb_go_gs_ac_bg_sg_rg.worjh2.BASES DOM/03_OMEN_GENIE_PreInd_July2017 </w:t>
       </w:r>
-      <w:bookmarkStart w:id="324" w:name="__DdeLink__2607_735813527"/>
-      <w:bookmarkStart w:id="325" w:name="__DdeLink__2598_735813527"/>
+      <w:bookmarkStart w:id="324" w:name="__DdeLink__2598_735813527"/>
+      <w:bookmarkStart w:id="325" w:name="__DdeLink__2607_735813527"/>
       <w:r>
         <w:rPr>
           <w:b w:val="false"/>
@@ -35723,8 +35723,8 @@
         </w:rPr>
         <w:t xml:space="preserve">qsub -j y -o cgenie_log -V -S /bin/bash runmuffin.sh cgenie.eb_go_gs_ac_bg_sg_rg.worjh2.BASES DOM/03_OMEN_GENIE_PreInd_July2017 </w:t>
       </w:r>
-      <w:bookmarkStart w:id="326" w:name="__DdeLink__2602_735813527"/>
-      <w:bookmarkStart w:id="327" w:name="__DdeLink__2591_193259241"/>
+      <w:bookmarkStart w:id="326" w:name="__DdeLink__2591_193259241"/>
+      <w:bookmarkStart w:id="327" w:name="__DdeLink__2602_735813527"/>
       <w:r>
         <w:rPr>
           <w:b w:val="false"/>
@@ -36091,9 +36091,9 @@
         </w:rPr>
         <w:t xml:space="preserve">qsub -j y -o cgenie_log -V -S /bin/bash runmuffin.sh cgenie.eb_go_gs_ac_bg_sg_rg.worjh2.BASES DOM/03_OMEN_GENIE_PreInd_July2017 </w:t>
       </w:r>
-      <w:bookmarkStart w:id="328" w:name="__DdeLink__2605_735813527"/>
+      <w:bookmarkStart w:id="328" w:name="__DdeLink__2594_735813527"/>
       <w:bookmarkStart w:id="329" w:name="__DdeLink__2600_735813527"/>
-      <w:bookmarkStart w:id="330" w:name="__DdeLink__2594_735813527"/>
+      <w:bookmarkStart w:id="330" w:name="__DdeLink__2605_735813527"/>
       <w:r>
         <w:rPr>
           <w:b w:val="false"/>
@@ -36789,8 +36789,8 @@
         </w:rPr>
         <w:t xml:space="preserve">qsub -j y -o cgenie_log -V -S /bin/bash runmuffin.sh cgenie.eb_go_gs_ac_bg_sg_rg.worjh2.BASES DOM/03_OMEN_GENIE_PreInd_July2017 </w:t>
       </w:r>
-      <w:bookmarkStart w:id="339" w:name="__DdeLink__3139_1142211327"/>
-      <w:bookmarkStart w:id="340" w:name="__DdeLink__3137_1142211327"/>
+      <w:bookmarkStart w:id="339" w:name="__DdeLink__3137_1142211327"/>
+      <w:bookmarkStart w:id="340" w:name="__DdeLink__3139_1142211327"/>
       <w:r>
         <w:rPr>
           <w:b w:val="false"/>
@@ -37069,10 +37069,10 @@
         </w:rPr>
         <w:t xml:space="preserve">qsub -j y -o cgenie_log -V -S /bin/bash runmuffin.sh cgenie.eb_go_gs_ac_bg_sg_rg.worjh2.BASES DOM/03_OMEN_GENIE_PreInd_July2017 </w:t>
       </w:r>
-      <w:bookmarkStart w:id="343" w:name="__DdeLink__3297_422055125"/>
-      <w:bookmarkStart w:id="344" w:name="__DdeLink__2930_422055125"/>
-      <w:bookmarkStart w:id="345" w:name="__DdeLink__2607_7358135271"/>
-      <w:bookmarkStart w:id="346" w:name="__DdeLink__2598_7358135271"/>
+      <w:bookmarkStart w:id="343" w:name="__DdeLink__2598_7358135271"/>
+      <w:bookmarkStart w:id="344" w:name="__DdeLink__2607_7358135271"/>
+      <w:bookmarkStart w:id="345" w:name="__DdeLink__2930_422055125"/>
+      <w:bookmarkStart w:id="346" w:name="__DdeLink__3297_422055125"/>
       <w:r>
         <w:rPr>
           <w:b w:val="false"/>
@@ -37301,8 +37301,8 @@
         </w:rPr>
         <w:t xml:space="preserve">qsub -j y -o cgenie_log -V -S /bin/bash runmuffin.sh cgenie.eb_go_gs_ac_bg_sg_rg.worjh2.BASES DOM/03_OMEN_GENIE_PreInd_July2017 </w:t>
       </w:r>
-      <w:bookmarkStart w:id="348" w:name="__DdeLink__3142_1142211327"/>
-      <w:bookmarkStart w:id="349" w:name="__DdeLink__3268_831275630"/>
+      <w:bookmarkStart w:id="348" w:name="__DdeLink__3268_831275630"/>
+      <w:bookmarkStart w:id="349" w:name="__DdeLink__3142_1142211327"/>
       <w:bookmarkStart w:id="350" w:name="__DdeLink__2928_4220551251"/>
       <w:r>
         <w:rPr>
@@ -37564,8 +37564,8 @@
         </w:rPr>
         <w:t xml:space="preserve">qsub -j y -o cgenie_log -V -S /bin/bash runmuffin.sh cgenie.eb_go_gs_ac_bg_sg_rg.worjh2.BASES DOM/03_OMEN_GENIE_PreInd_July2017 </w:t>
       </w:r>
-      <w:bookmarkStart w:id="351" w:name="__DdeLink__3270_831275630"/>
-      <w:bookmarkStart w:id="352" w:name="__DdeLink__8671_1939370534"/>
+      <w:bookmarkStart w:id="351" w:name="__DdeLink__8671_1939370534"/>
+      <w:bookmarkStart w:id="352" w:name="__DdeLink__3270_831275630"/>
       <w:r>
         <w:rPr>
           <w:b w:val="false"/>
@@ -37937,9 +37937,9 @@
         </w:rPr>
         <w:t xml:space="preserve">qsub -j y -o cgenie_log -V -S /bin/bash runmuffin.sh cgenie.eb_go_gs_ac_bg_sg_rg.worjh2.BASES DOM/03_OMEN_GENIE_PreInd_July2017 </w:t>
       </w:r>
-      <w:bookmarkStart w:id="354" w:name="__DdeLink__3222_831275630"/>
+      <w:bookmarkStart w:id="354" w:name="__DdeLink__3232_831275630"/>
       <w:bookmarkStart w:id="355" w:name="__DdeLink__3224_831275630"/>
-      <w:bookmarkStart w:id="356" w:name="__DdeLink__3232_831275630"/>
+      <w:bookmarkStart w:id="356" w:name="__DdeLink__3222_831275630"/>
       <w:r>
         <w:rPr>
           <w:b w:val="false"/>
@@ -38115,12 +38115,12 @@
         </w:rPr>
         <w:t xml:space="preserve">qsub -j y -o cgenie_log -V -S /bin/bash runmuffin.sh cgenie.eb_go_gs_ac_bg_sg_rg.worjh2.BASES DOM/03_OMEN_GENIE_PreInd_July2017 </w:t>
       </w:r>
-      <w:bookmarkStart w:id="358" w:name="__DdeLink__3230_831275630"/>
+      <w:bookmarkStart w:id="358" w:name="__DdeLink__3244_831275630"/>
       <w:bookmarkStart w:id="359" w:name="__DdeLink__3238_831275630"/>
-      <w:bookmarkStart w:id="360" w:name="__DdeLink__3244_831275630"/>
-      <w:bookmarkStart w:id="361" w:name="__DdeLink__2930_4220551251"/>
+      <w:bookmarkStart w:id="360" w:name="__DdeLink__3230_831275630"/>
+      <w:bookmarkStart w:id="361" w:name="__DdeLink__2598_73581352711"/>
       <w:bookmarkStart w:id="362" w:name="__DdeLink__2607_73581352711"/>
-      <w:bookmarkStart w:id="363" w:name="__DdeLink__2598_73581352711"/>
+      <w:bookmarkStart w:id="363" w:name="__DdeLink__2930_4220551251"/>
       <w:r>
         <w:rPr>
           <w:b w:val="false"/>
@@ -38367,9 +38367,9 @@
         <w:t xml:space="preserve">qsub -j y -o cgenie_log -V -S /bin/bash runmuffin.sh cgenie.eb_go_gs_ac_bg_sg_rg.worjh2.BASES DOM/03_OMEN_GENIE_PreInd_July2017 </w:t>
       </w:r>
       <w:bookmarkStart w:id="369" w:name="__DdeLink__3276_831275630"/>
-      <w:bookmarkStart w:id="370" w:name="__DdeLink__2930_42205512511"/>
+      <w:bookmarkStart w:id="370" w:name="__DdeLink__2598_735813527111"/>
       <w:bookmarkStart w:id="371" w:name="__DdeLink__2607_735813527111"/>
-      <w:bookmarkStart w:id="372" w:name="__DdeLink__2598_735813527111"/>
+      <w:bookmarkStart w:id="372" w:name="__DdeLink__2930_42205512511"/>
       <w:r>
         <w:rPr>
           <w:b w:val="false"/>
@@ -38546,9 +38546,9 @@
         <w:t xml:space="preserve">qsub -j y -o cgenie_log -V -S /bin/bash runmuffin.sh cgenie.eb_go_gs_ac_bg_sg_rg.worjh2.BASES DOM/03_OMEN_GENIE_PreInd_July2017 </w:t>
       </w:r>
       <w:bookmarkStart w:id="375" w:name="__DdeLink__3282_831275630"/>
-      <w:bookmarkStart w:id="376" w:name="__DdeLink__2930_422055125111"/>
+      <w:bookmarkStart w:id="376" w:name="__DdeLink__2598_7358135271111"/>
       <w:bookmarkStart w:id="377" w:name="__DdeLink__2607_7358135271111"/>
-      <w:bookmarkStart w:id="378" w:name="__DdeLink__2598_7358135271111"/>
+      <w:bookmarkStart w:id="378" w:name="__DdeLink__2930_422055125111"/>
       <w:r>
         <w:rPr>
           <w:b w:val="false"/>
@@ -41389,8 +41389,8 @@
           <w:szCs w:val="24"/>
         </w:rPr>
       </w:pPr>
-      <w:bookmarkStart w:id="415" w:name="__DdeLink__3075_86450818421"/>
-      <w:bookmarkStart w:id="416" w:name="__DdeLink__3280_1703310944"/>
+      <w:bookmarkStart w:id="415" w:name="__DdeLink__3280_1703310944"/>
+      <w:bookmarkStart w:id="416" w:name="__DdeLink__3075_86450818421"/>
       <w:bookmarkStart w:id="417" w:name="__DdeLink__3471_1183972231111122121"/>
       <w:r>
         <w:rPr>
@@ -42710,8 +42710,8 @@
           <w:szCs w:val="24"/>
         </w:rPr>
       </w:pPr>
-      <w:bookmarkStart w:id="435" w:name="__DdeLink__3329_1015305314"/>
-      <w:bookmarkStart w:id="436" w:name="__DdeLink__3075_864508184221"/>
+      <w:bookmarkStart w:id="435" w:name="__DdeLink__3075_864508184221"/>
+      <w:bookmarkStart w:id="436" w:name="__DdeLink__3329_1015305314"/>
       <w:bookmarkStart w:id="437" w:name="__DdeLink__3471_11839722311111221221"/>
       <w:r>
         <w:rPr>
@@ -46053,7 +46053,7 @@
           <w:bCs/>
           <w:color w:val="009933"/>
         </w:rPr>
-        <w:t xml:space="preserve">RUN the same Exp at 30.083 now for 10000 years!  </w:t>
+        <w:t xml:space="preserve">RUN the same Exp at 30.08 now for 10000 years!  </w:t>
       </w:r>
     </w:p>
     <w:p>
@@ -49882,7 +49882,7 @@
         <w:tab w:val="left" w:pos="709" w:leader="none"/>
       </w:tabs>
       <w:suppressAutoHyphens w:val="true"/>
-      <w:overflowPunct w:val="true"/>
+      <w:overflowPunct w:val="false"/>
       <w:bidi w:val="0"/>
       <w:jc w:val="left"/>
     </w:pPr>

</xml_diff>

<commit_message>
TeX: included new OMEN-cGENIE coupling results (29.08.)
</commit_message>
<xml_diff>
--- a/FORTRAN_code/cGENIE/1_RUN_commands_PreInd.docx
+++ b/FORTRAN_code/cGENIE/1_RUN_commands_PreInd.docx
@@ -696,8 +696,8 @@
         </w:rPr>
         <w:t xml:space="preserve">USE base-config WITH 8 OCEAN-LEVELS: </w:t>
       </w:r>
-      <w:bookmarkStart w:id="0" w:name="__DdeLink__77_736416807"/>
-      <w:bookmarkStart w:id="1" w:name="__DdeLink__75_736416807"/>
+      <w:bookmarkStart w:id="0" w:name="__DdeLink__75_736416807"/>
+      <w:bookmarkStart w:id="1" w:name="__DdeLink__77_736416807"/>
       <w:bookmarkEnd w:id="0"/>
       <w:bookmarkEnd w:id="1"/>
       <w:r>
@@ -1300,8 +1300,8 @@
         </w:rPr>
         <w:t xml:space="preserve"> DOM/09_OMEN_GENIE_PreInd_March2017 </w:t>
       </w:r>
-      <w:bookmarkStart w:id="3" w:name="Bookmark"/>
-      <w:bookmarkStart w:id="4" w:name="Bookmark1"/>
+      <w:bookmarkStart w:id="3" w:name="Bookmark1"/>
+      <w:bookmarkStart w:id="4" w:name="Bookmark"/>
       <w:r>
         <w:rPr>
           <w:sz w:val="20"/>
@@ -2800,8 +2800,8 @@
         </w:rPr>
         <w:t xml:space="preserve">qsub -j y -o cgenie_output -V -S /bin/bash runmuffin.sh cgenie.eb_go_gs_ac_bg_sg_rg.worjh2.BASES DOM/09_OMEN_GENIE_PreInd_March2017 </w:t>
       </w:r>
-      <w:bookmarkStart w:id="12" w:name="__DdeLink__332_1556355869"/>
-      <w:bookmarkStart w:id="13" w:name="__DdeLink__338_1556355869"/>
+      <w:bookmarkStart w:id="12" w:name="__DdeLink__338_1556355869"/>
+      <w:bookmarkStart w:id="13" w:name="__DdeLink__332_1556355869"/>
       <w:r>
         <w:rPr>
           <w:sz w:val="20"/>
@@ -5622,8 +5622,8 @@
         </w:rPr>
         <w:t>31</w:t>
       </w:r>
-      <w:bookmarkStart w:id="22" w:name="__DdeLink__338_15563558691"/>
-      <w:bookmarkStart w:id="23" w:name="__DdeLink__750_966095155"/>
+      <w:bookmarkStart w:id="22" w:name="__DdeLink__750_966095155"/>
+      <w:bookmarkStart w:id="23" w:name="__DdeLink__338_15563558691"/>
       <w:r>
         <w:rPr>
           <w:sz w:val="20"/>
@@ -6013,8 +6013,8 @@
         </w:rPr>
         <w:t>31</w:t>
       </w:r>
-      <w:bookmarkStart w:id="26" w:name="__DdeLink__338_155635586911"/>
-      <w:bookmarkStart w:id="27" w:name="__DdeLink__756_966095155"/>
+      <w:bookmarkStart w:id="26" w:name="__DdeLink__756_966095155"/>
+      <w:bookmarkStart w:id="27" w:name="__DdeLink__338_155635586911"/>
       <w:r>
         <w:rPr>
           <w:sz w:val="20"/>
@@ -6516,8 +6516,8 @@
         </w:rPr>
         <w:t>0404</w:t>
       </w:r>
-      <w:bookmarkStart w:id="32" w:name="__DdeLink__338_1556355869111"/>
-      <w:bookmarkStart w:id="33" w:name="__DdeLink__763_966095155"/>
+      <w:bookmarkStart w:id="32" w:name="__DdeLink__763_966095155"/>
+      <w:bookmarkStart w:id="33" w:name="__DdeLink__338_1556355869111"/>
       <w:r>
         <w:rPr>
           <w:sz w:val="20"/>
@@ -7731,8 +7731,8 @@
           <w:szCs w:val="14"/>
         </w:rPr>
       </w:pPr>
-      <w:bookmarkStart w:id="46" w:name="__DdeLink__681_385375668"/>
-      <w:bookmarkStart w:id="47" w:name="__DdeLink__463_1469956085111111112"/>
+      <w:bookmarkStart w:id="46" w:name="__DdeLink__463_1469956085111111112"/>
+      <w:bookmarkStart w:id="47" w:name="__DdeLink__681_385375668"/>
       <w:r>
         <w:rPr>
           <w:sz w:val="14"/>
@@ -8744,8 +8744,8 @@
           <w:szCs w:val="20"/>
         </w:rPr>
       </w:pPr>
-      <w:bookmarkStart w:id="58" w:name="__DdeLink__681_3853756681"/>
-      <w:bookmarkStart w:id="59" w:name="__DdeLink__463_14699560851111111121"/>
+      <w:bookmarkStart w:id="58" w:name="__DdeLink__463_14699560851111111121"/>
+      <w:bookmarkStart w:id="59" w:name="__DdeLink__681_3853756681"/>
       <w:r>
         <w:rPr>
           <w:sz w:val="20"/>
@@ -8983,8 +8983,8 @@
         </w:rPr>
         <w:t xml:space="preserve">qsub -j y -o cgenie_output -V -S /bin/bash runmuffin.sh cgenie.eb_go_gs_ac_bg_sg_rg.worjh2.BASES DOM/01_OMEN_GENIE_PreInd_April2017 </w:t>
       </w:r>
-      <w:bookmarkStart w:id="61" w:name="__DdeLink__884_769723922"/>
-      <w:bookmarkStart w:id="62" w:name="__DdeLink__950_1673659679"/>
+      <w:bookmarkStart w:id="61" w:name="__DdeLink__950_1673659679"/>
+      <w:bookmarkStart w:id="62" w:name="__DdeLink__884_769723922"/>
       <w:r>
         <w:rPr>
           <w:b w:val="false"/>
@@ -9074,8 +9074,8 @@
         </w:rPr>
         <w:t>qsub -j y -o cgenie_output -V -S /bin/bash runmuffin.sh cgenie.eb_go_gs_ac_bg_sg_rg.worjh2.BASES DOM/01_OMEN_GENIE_PreInd_April2017 0604_02</w:t>
       </w:r>
-      <w:bookmarkStart w:id="63" w:name="__DdeLink__332_1556355869112"/>
-      <w:bookmarkStart w:id="64" w:name="__DdeLink__338_1556355869112"/>
+      <w:bookmarkStart w:id="63" w:name="__DdeLink__338_1556355869112"/>
+      <w:bookmarkStart w:id="64" w:name="__DdeLink__332_1556355869112"/>
       <w:r>
         <w:rPr>
           <w:sz w:val="20"/>
@@ -9521,8 +9521,8 @@
         </w:rPr>
         <w:t xml:space="preserve">qsub -j y -o cgenie_output -V -S /bin/bash runmuffin.sh cgenie.eb_go_gs_ac_bg_sg_rg.worjh2.BASES DOM/01_OMEN_GENIE_PreInd_April2017 </w:t>
       </w:r>
-      <w:bookmarkStart w:id="67" w:name="__DdeLink__463_1469956085121"/>
-      <w:bookmarkStart w:id="68" w:name="__DdeLink__960_1673659679"/>
+      <w:bookmarkStart w:id="67" w:name="__DdeLink__960_1673659679"/>
+      <w:bookmarkStart w:id="68" w:name="__DdeLink__463_1469956085121"/>
       <w:bookmarkEnd w:id="66"/>
       <w:r>
         <w:rPr>
@@ -10349,8 +10349,8 @@
         </w:rPr>
         <w:t>0804_01</w:t>
       </w:r>
-      <w:bookmarkStart w:id="80" w:name="__DdeLink__888_769723922"/>
-      <w:bookmarkStart w:id="81" w:name="__DdeLink__338_15563558691121"/>
+      <w:bookmarkStart w:id="80" w:name="__DdeLink__338_15563558691121"/>
+      <w:bookmarkStart w:id="81" w:name="__DdeLink__888_769723922"/>
       <w:r>
         <w:rPr>
           <w:sz w:val="20"/>
@@ -10696,8 +10696,8 @@
         </w:rPr>
         <w:t xml:space="preserve">qsub -j y -o cgenie_output -V -S /bin/bash runmuffin.sh cgenie.eb_go_gs_ac_bg_sg_rg.worjh2.BASES DOM/01_OMEN_GENIE_PreInd_April2017 </w:t>
       </w:r>
-      <w:bookmarkStart w:id="82" w:name="__DdeLink__332_155635586911211"/>
-      <w:bookmarkStart w:id="83" w:name="__DdeLink__958_1673659679"/>
+      <w:bookmarkStart w:id="82" w:name="__DdeLink__958_1673659679"/>
+      <w:bookmarkStart w:id="83" w:name="__DdeLink__332_155635586911211"/>
       <w:r>
         <w:rPr>
           <w:sz w:val="20"/>
@@ -10705,8 +10705,8 @@
         </w:rPr>
         <w:t>0804_05</w:t>
       </w:r>
-      <w:bookmarkStart w:id="84" w:name="__DdeLink__892_769723922"/>
-      <w:bookmarkStart w:id="85" w:name="__DdeLink__338_155635586911211"/>
+      <w:bookmarkStart w:id="84" w:name="__DdeLink__338_155635586911211"/>
+      <w:bookmarkStart w:id="85" w:name="__DdeLink__892_769723922"/>
       <w:r>
         <w:rPr>
           <w:sz w:val="20"/>
@@ -11113,8 +11113,8 @@
         </w:rPr>
         <w:t xml:space="preserve">qsub -j y -o cgenie_output -V -S /bin/bash runmuffin.sh cgenie.eb_go_gs_ac_bg_sg_rg.worjh2.BASES DOM/01_OMEN_GENIE_PreInd_April2017 </w:t>
       </w:r>
-      <w:bookmarkStart w:id="88" w:name="__DdeLink__463_146995608511211"/>
-      <w:bookmarkStart w:id="89" w:name="__DdeLink__962_1673659679"/>
+      <w:bookmarkStart w:id="88" w:name="__DdeLink__962_1673659679"/>
+      <w:bookmarkStart w:id="89" w:name="__DdeLink__463_146995608511211"/>
       <w:r>
         <w:rPr>
           <w:sz w:val="20"/>
@@ -11444,10 +11444,10 @@
         </w:rPr>
         <w:t xml:space="preserve">qsub -j y -o cgenie_output -V -S /bin/bash runmuffin.sh cgenie.eb_go_gs_ac_bg_sg_rg.worjh2.BASES DOM/01_OMEN_GENIE_PreInd_April2017 </w:t>
       </w:r>
-      <w:bookmarkStart w:id="94" w:name="__DdeLink__463_1469956085111111211"/>
-      <w:bookmarkStart w:id="95" w:name="__DdeLink__964_1673659679"/>
-      <w:bookmarkStart w:id="96" w:name="__DdeLink__898_769723922"/>
-      <w:bookmarkStart w:id="97" w:name="__DdeLink__900_769723922"/>
+      <w:bookmarkStart w:id="94" w:name="__DdeLink__900_769723922"/>
+      <w:bookmarkStart w:id="95" w:name="__DdeLink__898_769723922"/>
+      <w:bookmarkStart w:id="96" w:name="__DdeLink__964_1673659679"/>
+      <w:bookmarkStart w:id="97" w:name="__DdeLink__463_1469956085111111211"/>
       <w:r>
         <w:rPr>
           <w:sz w:val="20"/>
@@ -11745,8 +11745,8 @@
           <w:szCs w:val="20"/>
         </w:rPr>
       </w:pPr>
-      <w:bookmarkStart w:id="103" w:name="Bookmark5"/>
-      <w:bookmarkStart w:id="104" w:name="__DdeLink__1005_1414296712"/>
+      <w:bookmarkStart w:id="103" w:name="__DdeLink__1005_1414296712"/>
+      <w:bookmarkStart w:id="104" w:name="Bookmark5"/>
       <w:bookmarkEnd w:id="103"/>
       <w:bookmarkEnd w:id="104"/>
       <w:r>
@@ -11759,8 +11759,8 @@
         </w:rPr>
         <w:t xml:space="preserve">qsub -j y -o cgenie_output -V -S /bin/bash runmuffin.sh cgenie.eb_go_gs_ac_bg_sg_rg.worjh2.BASES DOM/01_OMEN_GENIE_PreInd_April2017 </w:t>
       </w:r>
-      <w:bookmarkStart w:id="105" w:name="__DdeLink__906_769723922"/>
-      <w:bookmarkStart w:id="106" w:name="__DdeLink__967_1673659679"/>
+      <w:bookmarkStart w:id="105" w:name="__DdeLink__967_1673659679"/>
+      <w:bookmarkStart w:id="106" w:name="__DdeLink__906_769723922"/>
       <w:r>
         <w:rPr>
           <w:b w:val="false"/>
@@ -12043,8 +12043,8 @@
         </w:rPr>
         <w:t>qsub -j y -o cgenie_output -V -S /bin/bash runmuffin.sh cgenie.eb_go_gs_ac_bg_sg_rg.worjh2.BASES DOM/01_OMEN_GENIE_PreInd_April2017 14</w:t>
       </w:r>
-      <w:bookmarkStart w:id="110" w:name="__DdeLink__463_1469956085112111"/>
-      <w:bookmarkStart w:id="111" w:name="__DdeLink__962_16736596791"/>
+      <w:bookmarkStart w:id="110" w:name="__DdeLink__962_16736596791"/>
+      <w:bookmarkStart w:id="111" w:name="__DdeLink__463_1469956085112111"/>
       <w:r>
         <w:rPr>
           <w:sz w:val="20"/>
@@ -12131,10 +12131,10 @@
         </w:rPr>
         <w:t>qsub -j y -o cgenie_output -V -S /bin/bash runmuffin.sh cgenie.eb_go_gs_ac_bg_sg_rg.worjh2.BASES DOM/01_OMEN_GENIE_PreInd_April2017 14</w:t>
       </w:r>
-      <w:bookmarkStart w:id="113" w:name="__DdeLink__463_14699560851111112111"/>
-      <w:bookmarkStart w:id="114" w:name="__DdeLink__964_16736596791"/>
-      <w:bookmarkStart w:id="115" w:name="__DdeLink__898_7697239221"/>
-      <w:bookmarkStart w:id="116" w:name="__DdeLink__900_7697239221"/>
+      <w:bookmarkStart w:id="113" w:name="__DdeLink__900_7697239221"/>
+      <w:bookmarkStart w:id="114" w:name="__DdeLink__898_7697239221"/>
+      <w:bookmarkStart w:id="115" w:name="__DdeLink__964_16736596791"/>
+      <w:bookmarkStart w:id="116" w:name="__DdeLink__463_14699560851111112111"/>
       <w:r>
         <w:rPr>
           <w:sz w:val="20"/>
@@ -12223,10 +12223,10 @@
         </w:rPr>
         <w:t>qsub -j y -o cgenie_output -V -S /bin/bash runmuffin.sh cgenie.eb_go_gs_ac_bg_sg_rg.worjh2.BASES DOM/01_OMEN_GENIE_PreInd_April2017 14</w:t>
       </w:r>
-      <w:bookmarkStart w:id="118" w:name="__DdeLink__463_146995608511111121111"/>
-      <w:bookmarkStart w:id="119" w:name="__DdeLink__964_167365967911"/>
-      <w:bookmarkStart w:id="120" w:name="__DdeLink__898_76972392211"/>
-      <w:bookmarkStart w:id="121" w:name="__DdeLink__900_76972392211"/>
+      <w:bookmarkStart w:id="118" w:name="__DdeLink__900_76972392211"/>
+      <w:bookmarkStart w:id="119" w:name="__DdeLink__898_76972392211"/>
+      <w:bookmarkStart w:id="120" w:name="__DdeLink__964_167365967911"/>
+      <w:bookmarkStart w:id="121" w:name="__DdeLink__463_146995608511111121111"/>
       <w:r>
         <w:rPr>
           <w:sz w:val="20"/>
@@ -12491,8 +12491,8 @@
           <w:szCs w:val="20"/>
         </w:rPr>
       </w:pPr>
-      <w:bookmarkStart w:id="127" w:name="Bookmark51"/>
-      <w:bookmarkStart w:id="128" w:name="__DdeLink__1005_14142967121"/>
+      <w:bookmarkStart w:id="127" w:name="__DdeLink__1005_14142967121"/>
+      <w:bookmarkStart w:id="128" w:name="Bookmark51"/>
       <w:bookmarkEnd w:id="127"/>
       <w:bookmarkEnd w:id="128"/>
       <w:r>
@@ -12505,8 +12505,8 @@
         </w:rPr>
         <w:t>qsub -j y -o cgenie_output -V -S /bin/bash runmuffin.sh cgenie.eb_go_gs_ac_bg_sg_rg.worjh2.BASES DOM/01_OMEN_GENIE_PreInd_April2017 14</w:t>
       </w:r>
-      <w:bookmarkStart w:id="129" w:name="__DdeLink__906_7697239221"/>
-      <w:bookmarkStart w:id="130" w:name="__DdeLink__967_16736596791"/>
+      <w:bookmarkStart w:id="129" w:name="__DdeLink__967_16736596791"/>
+      <w:bookmarkStart w:id="130" w:name="__DdeLink__906_7697239221"/>
       <w:r>
         <w:rPr>
           <w:b w:val="false"/>
@@ -12692,8 +12692,8 @@
         </w:rPr>
         <w:t>qsub -j y -o cgenie_output -V -S /bin/bash runmuffin.sh cgenie.eb_go_gs_ac_bg_sg_rg.worjh2.BASES DOM/01_OMEN_GENIE_PreInd_April2017 14</w:t>
       </w:r>
-      <w:bookmarkStart w:id="134" w:name="__DdeLink__463_14699560851121111"/>
-      <w:bookmarkStart w:id="135" w:name="__DdeLink__962_167365967911"/>
+      <w:bookmarkStart w:id="134" w:name="__DdeLink__962_167365967911"/>
+      <w:bookmarkStart w:id="135" w:name="__DdeLink__463_14699560851121111"/>
       <w:r>
         <w:rPr>
           <w:sz w:val="20"/>
@@ -12785,8 +12785,8 @@
         </w:rPr>
         <w:t>qsub -j y -o cgenie_output -V -S /bin/bash runmuffin.sh cgenie.eb_go_gs_ac_bg_sg_rg.worjh2.BASES DOM/01_OMEN_GENIE_PreInd_April2017 14</w:t>
       </w:r>
-      <w:bookmarkStart w:id="137" w:name="__DdeLink__463_14699560851121112"/>
-      <w:bookmarkStart w:id="138" w:name="__DdeLink__962_167365967912"/>
+      <w:bookmarkStart w:id="137" w:name="__DdeLink__962_167365967912"/>
+      <w:bookmarkStart w:id="138" w:name="__DdeLink__463_14699560851121112"/>
       <w:r>
         <w:rPr>
           <w:sz w:val="20"/>
@@ -12879,8 +12879,8 @@
         </w:rPr>
         <w:t>qsub -j y -o cgenie_output -V -S /bin/bash runmuffin.sh cgenie.eb_go_gs_ac_bg_sg_rg.worjh2.BASES DOM/01_OMEN_GENIE_PreInd_April2017 14</w:t>
       </w:r>
-      <w:bookmarkStart w:id="141" w:name="__DdeLink__463_146995608511211121"/>
-      <w:bookmarkStart w:id="142" w:name="__DdeLink__962_1673659679121"/>
+      <w:bookmarkStart w:id="141" w:name="__DdeLink__962_1673659679121"/>
+      <w:bookmarkStart w:id="142" w:name="__DdeLink__463_146995608511211121"/>
       <w:r>
         <w:rPr>
           <w:sz w:val="20"/>
@@ -13095,8 +13095,8 @@
         </w:rPr>
         <w:t>24</w:t>
       </w:r>
-      <w:bookmarkStart w:id="145" w:name="__DdeLink__463_14699560851211"/>
-      <w:bookmarkStart w:id="146" w:name="__DdeLink__960_16736596791"/>
+      <w:bookmarkStart w:id="145" w:name="__DdeLink__960_16736596791"/>
+      <w:bookmarkStart w:id="146" w:name="__DdeLink__463_14699560851211"/>
       <w:r>
         <w:rPr>
           <w:sz w:val="20"/>
@@ -13480,10 +13480,10 @@
         </w:rPr>
         <w:t>qsub -j y -o cgenie_output -V -S /bin/bash runmuffin.sh cgenie.eb_go_gs_ac_bg_sg_rg.worjh2.BASES DOM/01_OMEN_GENIE_PreInd_April2017 24</w:t>
       </w:r>
-      <w:bookmarkStart w:id="152" w:name="__DdeLink__463_146995608511111121112"/>
-      <w:bookmarkStart w:id="153" w:name="__DdeLink__964_167365967912"/>
-      <w:bookmarkStart w:id="154" w:name="__DdeLink__898_76972392212"/>
-      <w:bookmarkStart w:id="155" w:name="__DdeLink__900_76972392212"/>
+      <w:bookmarkStart w:id="152" w:name="__DdeLink__900_76972392212"/>
+      <w:bookmarkStart w:id="153" w:name="__DdeLink__898_76972392212"/>
+      <w:bookmarkStart w:id="154" w:name="__DdeLink__964_167365967912"/>
+      <w:bookmarkStart w:id="155" w:name="__DdeLink__463_146995608511111121112"/>
       <w:r>
         <w:rPr>
           <w:sz w:val="20"/>
@@ -13572,10 +13572,10 @@
         </w:rPr>
         <w:t>qsub -j y -o cgenie_output -V -S /bin/bash runmuffin.sh cgenie.eb_go_gs_ac_bg_sg_rg.worjh2.BASES DOM/01_OMEN_GENIE_PreInd_April2017 24</w:t>
       </w:r>
-      <w:bookmarkStart w:id="157" w:name="__DdeLink__463_1469956085111111211111"/>
-      <w:bookmarkStart w:id="158" w:name="__DdeLink__964_1673659679111"/>
-      <w:bookmarkStart w:id="159" w:name="__DdeLink__898_769723922111"/>
-      <w:bookmarkStart w:id="160" w:name="__DdeLink__900_769723922111"/>
+      <w:bookmarkStart w:id="157" w:name="__DdeLink__900_769723922111"/>
+      <w:bookmarkStart w:id="158" w:name="__DdeLink__898_769723922111"/>
+      <w:bookmarkStart w:id="159" w:name="__DdeLink__964_1673659679111"/>
+      <w:bookmarkStart w:id="160" w:name="__DdeLink__463_1469956085111111211111"/>
       <w:r>
         <w:rPr>
           <w:sz w:val="20"/>
@@ -13937,8 +13937,8 @@
         </w:rPr>
       </w:pPr>
       <w:bookmarkStart w:id="168" w:name="__DdeLink__1395_2141813218"/>
-      <w:bookmarkStart w:id="169" w:name="Bookmark511"/>
-      <w:bookmarkStart w:id="170" w:name="__DdeLink__1005_141429671211"/>
+      <w:bookmarkStart w:id="169" w:name="__DdeLink__1005_141429671211"/>
+      <w:bookmarkStart w:id="170" w:name="Bookmark511"/>
       <w:bookmarkEnd w:id="169"/>
       <w:bookmarkEnd w:id="170"/>
       <w:r>
@@ -13951,8 +13951,8 @@
         </w:rPr>
         <w:t>qsub -j y -o cgenie_output -V -S /bin/bash runmuffin.sh cgenie.eb_go_gs_ac_bg_sg_rg.worjh2.BASES DOM/01_OMEN_GENIE_PreInd_April2017 24</w:t>
       </w:r>
-      <w:bookmarkStart w:id="171" w:name="__DdeLink__906_76972392211"/>
-      <w:bookmarkStart w:id="172" w:name="__DdeLink__967_167365967911"/>
+      <w:bookmarkStart w:id="171" w:name="__DdeLink__967_167365967911"/>
+      <w:bookmarkStart w:id="172" w:name="__DdeLink__906_76972392211"/>
       <w:r>
         <w:rPr>
           <w:b w:val="false"/>
@@ -14293,8 +14293,8 @@
         </w:rPr>
         <w:t xml:space="preserve">qsub -j y -o cgenie_output -V -S /bin/bash runmuffin.sh cgenie.eb_go_gs_ac_bg_sg_rg.worjh2.BASES DOM/01_OMEN_GENIE_PreInd_April2017 </w:t>
       </w:r>
-      <w:bookmarkStart w:id="176" w:name="__DdeLink__1428_249681407"/>
-      <w:bookmarkStart w:id="177" w:name="__DdeLink__1390_249681407"/>
+      <w:bookmarkStart w:id="176" w:name="__DdeLink__1390_249681407"/>
+      <w:bookmarkStart w:id="177" w:name="__DdeLink__1428_249681407"/>
       <w:bookmarkEnd w:id="175"/>
       <w:r>
         <w:rPr>
@@ -14380,9 +14380,9 @@
         </w:rPr>
         <w:t xml:space="preserve">qsub -j y -o cgenie_output -V -S /bin/bash runmuffin.sh cgenie.eb_go_gs_ac_bg_sg_rg.worjh2.BASES DOM/01_OMEN_GENIE_PreInd_April2017 </w:t>
       </w:r>
-      <w:bookmarkStart w:id="179" w:name="__DdeLink__1415_249681407"/>
+      <w:bookmarkStart w:id="179" w:name="__DdeLink__1452_206046024"/>
       <w:bookmarkStart w:id="180" w:name="__DdeLink__1394_249681407"/>
-      <w:bookmarkStart w:id="181" w:name="__DdeLink__1452_206046024"/>
+      <w:bookmarkStart w:id="181" w:name="__DdeLink__1415_249681407"/>
       <w:bookmarkEnd w:id="178"/>
       <w:r>
         <w:rPr>
@@ -14470,8 +14470,8 @@
         </w:rPr>
         <w:t xml:space="preserve">qsub -j y -o cgenie_output -V -S /bin/bash runmuffin.sh cgenie.eb_go_gs_ac_bg_sg_rg.worjh2.BASES DOM/01_OMEN_GENIE_PreInd_April2017 </w:t>
       </w:r>
-      <w:bookmarkStart w:id="183" w:name="__DdeLink__1417_249681407"/>
-      <w:bookmarkStart w:id="184" w:name="__DdeLink__1396_249681407"/>
+      <w:bookmarkStart w:id="183" w:name="__DdeLink__1396_249681407"/>
+      <w:bookmarkStart w:id="184" w:name="__DdeLink__1417_249681407"/>
       <w:bookmarkEnd w:id="182"/>
       <w:r>
         <w:rPr>
@@ -14557,8 +14557,8 @@
         </w:rPr>
         <w:t xml:space="preserve">qsub -j y -o cgenie_output -V -S /bin/bash runmuffin.sh cgenie.eb_go_gs_ac_bg_sg_rg.worjh2.BASES DOM/01_OMEN_GENIE_PreInd_April2017 </w:t>
       </w:r>
-      <w:bookmarkStart w:id="186" w:name="__DdeLink__1420_249681407"/>
-      <w:bookmarkStart w:id="187" w:name="__DdeLink__1398_249681407"/>
+      <w:bookmarkStart w:id="186" w:name="__DdeLink__1398_249681407"/>
+      <w:bookmarkStart w:id="187" w:name="__DdeLink__1420_249681407"/>
       <w:bookmarkEnd w:id="185"/>
       <w:r>
         <w:rPr>
@@ -14662,8 +14662,8 @@
         </w:rPr>
         <w:t xml:space="preserve">qsub -j y -o cgenie_output -V -S /bin/bash runmuffin.sh cgenie.eb_go_gs_ac_bg_sg_rg.worjh2.BASES DOM/01_OMEN_GENIE_PreInd_April2017 </w:t>
       </w:r>
-      <w:bookmarkStart w:id="190" w:name="__DdeLink__1422_249681407"/>
-      <w:bookmarkStart w:id="191" w:name="__DdeLink__1400_249681407"/>
+      <w:bookmarkStart w:id="190" w:name="__DdeLink__1400_249681407"/>
+      <w:bookmarkStart w:id="191" w:name="__DdeLink__1422_249681407"/>
       <w:bookmarkEnd w:id="189"/>
       <w:r>
         <w:rPr>
@@ -14750,9 +14750,9 @@
         </w:rPr>
         <w:t xml:space="preserve">qsub -j y -o cgenie_output -V -S /bin/bash runmuffin.sh cgenie.eb_go_gs_ac_bg_sg_rg.worjh2.BASES DOM/01_OMEN_GENIE_PreInd_April2017 </w:t>
       </w:r>
-      <w:bookmarkStart w:id="193" w:name="__DdeLink__1426_249681407"/>
+      <w:bookmarkStart w:id="193" w:name="__DdeLink__1392_249681407"/>
       <w:bookmarkStart w:id="194" w:name="__DdeLink__1424_249681407"/>
-      <w:bookmarkStart w:id="195" w:name="__DdeLink__1392_249681407"/>
+      <w:bookmarkStart w:id="195" w:name="__DdeLink__1426_249681407"/>
       <w:bookmarkEnd w:id="192"/>
       <w:r>
         <w:rPr>
@@ -14864,8 +14864,8 @@
         </w:rPr>
         <w:t xml:space="preserve">qsub -j y -o cgenie_output -V -S /bin/bash runmuffin.sh cgenie.eb_go_gs_ac_bg_sg_rg.worjh2.BASES DOM/01_OMEN_GENIE_PreInd_April2017 </w:t>
       </w:r>
-      <w:bookmarkStart w:id="197" w:name="__DdeLink__1432_249681407"/>
-      <w:bookmarkStart w:id="198" w:name="__DdeLink__1404_249681407"/>
+      <w:bookmarkStart w:id="197" w:name="__DdeLink__1404_249681407"/>
+      <w:bookmarkStart w:id="198" w:name="__DdeLink__1432_249681407"/>
       <w:bookmarkEnd w:id="196"/>
       <w:r>
         <w:rPr>
@@ -14951,8 +14951,8 @@
         </w:rPr>
         <w:t xml:space="preserve">qsub -j y -o cgenie_output -V -S /bin/bash runmuffin.sh cgenie.eb_go_gs_ac_bg_sg_rg.worjh2.BASES DOM/01_OMEN_GENIE_PreInd_April2017 </w:t>
       </w:r>
-      <w:bookmarkStart w:id="200" w:name="__DdeLink__1434_249681407"/>
-      <w:bookmarkStart w:id="201" w:name="__DdeLink__1409_249681407"/>
+      <w:bookmarkStart w:id="200" w:name="__DdeLink__1409_249681407"/>
+      <w:bookmarkStart w:id="201" w:name="__DdeLink__1434_249681407"/>
       <w:bookmarkEnd w:id="199"/>
       <w:r>
         <w:rPr>
@@ -15038,8 +15038,8 @@
         </w:rPr>
         <w:t xml:space="preserve">qsub -j y -o cgenie_output -V -S /bin/bash runmuffin.sh cgenie.eb_go_gs_ac_bg_sg_rg.worjh2.BASES DOM/01_OMEN_GENIE_PreInd_April2017 </w:t>
       </w:r>
-      <w:bookmarkStart w:id="203" w:name="__DdeLink__1436_249681407"/>
-      <w:bookmarkStart w:id="204" w:name="__DdeLink__1411_249681407"/>
+      <w:bookmarkStart w:id="203" w:name="__DdeLink__1411_249681407"/>
+      <w:bookmarkStart w:id="204" w:name="__DdeLink__1436_249681407"/>
       <w:bookmarkEnd w:id="202"/>
       <w:r>
         <w:rPr>
@@ -15125,8 +15125,8 @@
         </w:rPr>
         <w:t xml:space="preserve">qsub -j y -o cgenie_output -V -S /bin/bash runmuffin.sh cgenie.eb_go_gs_ac_bg_sg_rg.worjh2.BASES DOM/01_OMEN_GENIE_PreInd_April2017 </w:t>
       </w:r>
-      <w:bookmarkStart w:id="206" w:name="__DdeLink__1438_249681407"/>
-      <w:bookmarkStart w:id="207" w:name="__DdeLink__1413_249681407"/>
+      <w:bookmarkStart w:id="206" w:name="__DdeLink__1413_249681407"/>
+      <w:bookmarkStart w:id="207" w:name="__DdeLink__1438_249681407"/>
       <w:bookmarkEnd w:id="205"/>
       <w:r>
         <w:rPr>
@@ -15215,8 +15215,8 @@
         </w:rPr>
         <w:t xml:space="preserve">qsub -j y -o cgenie_output -V -S /bin/bash runmuffin.sh cgenie.eb_go_gs_ac_bg_sg_rg.worjh2.BASES DOM/01_OMEN_GENIE_PreInd_April2017 </w:t>
       </w:r>
-      <w:bookmarkStart w:id="209" w:name="__DdeLink__1430_249681407"/>
-      <w:bookmarkStart w:id="210" w:name="__DdeLink__1406_249681407"/>
+      <w:bookmarkStart w:id="209" w:name="__DdeLink__1406_249681407"/>
+      <w:bookmarkStart w:id="210" w:name="__DdeLink__1430_249681407"/>
       <w:r>
         <w:rPr>
           <w:color w:val="00000A"/>
@@ -16247,8 +16247,8 @@
         </w:rPr>
         <w:t xml:space="preserve">qsub -j y -o cgenie_log -V -S /bin/bash </w:t>
       </w:r>
-      <w:bookmarkStart w:id="218" w:name="__DdeLink__1508_1328585516"/>
-      <w:bookmarkStart w:id="219" w:name="__DdeLink__1527_1328585516"/>
+      <w:bookmarkStart w:id="218" w:name="__DdeLink__1527_1328585516"/>
+      <w:bookmarkStart w:id="219" w:name="__DdeLink__1508_1328585516"/>
       <w:r>
         <w:rPr>
           <w:b w:val="false"/>
@@ -19240,8 +19240,8 @@
         </w:rPr>
         <w:t xml:space="preserve">qsub -j y -o cgenie_log -V -S /bin/bash </w:t>
       </w:r>
-      <w:bookmarkStart w:id="227" w:name="__DdeLink__1508_13285855161"/>
-      <w:bookmarkStart w:id="228" w:name="__DdeLink__1527_13285855161"/>
+      <w:bookmarkStart w:id="227" w:name="__DdeLink__1527_13285855161"/>
+      <w:bookmarkStart w:id="228" w:name="__DdeLink__1508_13285855161"/>
       <w:r>
         <w:rPr>
           <w:b w:val="false"/>
@@ -30159,8 +30159,8 @@
         </w:rPr>
         <w:t xml:space="preserve">qsub -j y -o cgenie_log -V -S /bin/bash runmuffin.sh cgenie.eb_go_gs_ac_bg_sg_rg.worjh2.BASES DOM/03_OMEN_GENIE_PreInd_July2017  </w:t>
       </w:r>
-      <w:bookmarkStart w:id="295" w:name="__DdeLink__2629_352777949"/>
-      <w:bookmarkStart w:id="296" w:name="__DdeLink__2282_7398361281"/>
+      <w:bookmarkStart w:id="295" w:name="__DdeLink__2282_7398361281"/>
+      <w:bookmarkStart w:id="296" w:name="__DdeLink__2629_352777949"/>
       <w:r>
         <w:rPr>
           <w:b w:val="false"/>
@@ -32543,10 +32543,10 @@
         </w:rPr>
         <w:t xml:space="preserve">qsub -j y -o cgenie_log -V -S /bin/bash runmuffin.sh cgenie.eb_go_gs_ac_bg_sg_rg.worjh2.BASES DOM/03_OMEN_GENIE_PreInd_July2017 </w:t>
       </w:r>
-      <w:bookmarkStart w:id="303" w:name="__DdeLink__2034_7288511841"/>
-      <w:bookmarkStart w:id="304" w:name="__DdeLink__2488_1443994814"/>
-      <w:bookmarkStart w:id="305" w:name="__DdeLink__2612_735813527"/>
-      <w:bookmarkStart w:id="306" w:name="__DdeLink__2926_422055125"/>
+      <w:bookmarkStart w:id="303" w:name="__DdeLink__2926_422055125"/>
+      <w:bookmarkStart w:id="304" w:name="__DdeLink__2612_735813527"/>
+      <w:bookmarkStart w:id="305" w:name="__DdeLink__2488_1443994814"/>
+      <w:bookmarkStart w:id="306" w:name="__DdeLink__2034_7288511841"/>
       <w:r>
         <w:rPr>
           <w:b w:val="false"/>
@@ -32653,9 +32653,9 @@
         </w:rPr>
         <w:t xml:space="preserve">qsub -j y -o cgenie_log -V -S /bin/bash runmuffin.sh cgenie.eb_go_gs_ac_bg_sg_rg.worjh2.BASES DOM/03_OMEN_GENIE_PreInd_July2017  </w:t>
       </w:r>
-      <w:bookmarkStart w:id="308" w:name="__DdeLink__2629_3527779491"/>
+      <w:bookmarkStart w:id="308" w:name="__DdeLink__2490_1443994814"/>
       <w:bookmarkStart w:id="309" w:name="__DdeLink__2282_73983612813"/>
-      <w:bookmarkStart w:id="310" w:name="__DdeLink__2490_1443994814"/>
+      <w:bookmarkStart w:id="310" w:name="__DdeLink__2629_3527779491"/>
       <w:r>
         <w:rPr>
           <w:b w:val="false"/>
@@ -32831,8 +32831,8 @@
         </w:rPr>
         <w:t xml:space="preserve">qsub -j y -o cgenie_log -V -S /bin/bash runmuffin.sh cgenie.eb_go_gs_ac_bg_sg_rg.worjh2.BASES DOM/03_OMEN_GENIE_PreInd_July2017  </w:t>
       </w:r>
-      <w:bookmarkStart w:id="312" w:name="__DdeLink__2603_1730999754"/>
-      <w:bookmarkStart w:id="313" w:name="__DdeLink__2282_739836128112"/>
+      <w:bookmarkStart w:id="312" w:name="__DdeLink__2282_739836128112"/>
+      <w:bookmarkStart w:id="313" w:name="__DdeLink__2603_1730999754"/>
       <w:r>
         <w:rPr>
           <w:b w:val="false"/>
@@ -32941,9 +32941,9 @@
         </w:rPr>
         <w:t xml:space="preserve">qsub -j y -o cgenie_log -V -S /bin/bash runmuffin.sh cgenie.eb_go_gs_ac_bg_sg_rg.worjh2.BASES DOM/03_OMEN_GENIE_PreInd_July2017  </w:t>
       </w:r>
-      <w:bookmarkStart w:id="314" w:name="__DdeLink__2605_1730999754"/>
+      <w:bookmarkStart w:id="314" w:name="__DdeLink__2610_735813527"/>
       <w:bookmarkStart w:id="315" w:name="__DdeLink__2282_7398361282"/>
-      <w:bookmarkStart w:id="316" w:name="__DdeLink__2610_735813527"/>
+      <w:bookmarkStart w:id="316" w:name="__DdeLink__2605_1730999754"/>
       <w:r>
         <w:rPr>
           <w:b w:val="false"/>
@@ -33378,8 +33378,8 @@
         </w:rPr>
         <w:t xml:space="preserve">qsub -j y -o cgenie_log -V -S /bin/bash runmuffin.sh cgenie.eb_go_gs_ac_bg_sg_rg.worjh2.BASES DOM/03_OMEN_GENIE_PreInd_July2017  </w:t>
       </w:r>
-      <w:bookmarkStart w:id="321" w:name="__DdeLink__2609_1730999754"/>
-      <w:bookmarkStart w:id="322" w:name="__DdeLink__2494_1443994814"/>
+      <w:bookmarkStart w:id="321" w:name="__DdeLink__2494_1443994814"/>
+      <w:bookmarkStart w:id="322" w:name="__DdeLink__2609_1730999754"/>
       <w:r>
         <w:rPr>
           <w:b w:val="false"/>
@@ -34145,8 +34145,9 @@
         </w:rPr>
         <w:t xml:space="preserve">qsub -j y -o cgenie_log -V -S /bin/bash runmuffin.sh cgenie.eb_go_gs_ac_bg_sg_rg.worjh2.BASES DOM/03_OMEN_GENIE_PreInd_July2017 </w:t>
       </w:r>
-      <w:bookmarkStart w:id="324" w:name="__DdeLink__2598_735813527"/>
+      <w:bookmarkStart w:id="324" w:name="__DdeLink__4083_1777106542"/>
       <w:bookmarkStart w:id="325" w:name="__DdeLink__2607_735813527"/>
+      <w:bookmarkStart w:id="326" w:name="__DdeLink__2598_735813527"/>
       <w:r>
         <w:rPr>
           <w:b w:val="false"/>
@@ -34158,6 +34159,7 @@
       </w:r>
       <w:bookmarkEnd w:id="324"/>
       <w:bookmarkEnd w:id="325"/>
+      <w:bookmarkEnd w:id="326"/>
       <w:r>
         <w:rPr>
           <w:b w:val="false"/>
@@ -35723,8 +35725,8 @@
         </w:rPr>
         <w:t xml:space="preserve">qsub -j y -o cgenie_log -V -S /bin/bash runmuffin.sh cgenie.eb_go_gs_ac_bg_sg_rg.worjh2.BASES DOM/03_OMEN_GENIE_PreInd_July2017 </w:t>
       </w:r>
-      <w:bookmarkStart w:id="326" w:name="__DdeLink__2591_193259241"/>
       <w:bookmarkStart w:id="327" w:name="__DdeLink__2602_735813527"/>
+      <w:bookmarkStart w:id="328" w:name="__DdeLink__2591_193259241"/>
       <w:r>
         <w:rPr>
           <w:b w:val="false"/>
@@ -35744,8 +35746,8 @@
         </w:rPr>
         <w:t>2</w:t>
       </w:r>
-      <w:bookmarkEnd w:id="326"/>
       <w:bookmarkEnd w:id="327"/>
+      <w:bookmarkEnd w:id="328"/>
       <w:r>
         <w:rPr>
           <w:b w:val="false"/>
@@ -36091,9 +36093,9 @@
         </w:rPr>
         <w:t xml:space="preserve">qsub -j y -o cgenie_log -V -S /bin/bash runmuffin.sh cgenie.eb_go_gs_ac_bg_sg_rg.worjh2.BASES DOM/03_OMEN_GENIE_PreInd_July2017 </w:t>
       </w:r>
-      <w:bookmarkStart w:id="328" w:name="__DdeLink__2594_735813527"/>
-      <w:bookmarkStart w:id="329" w:name="__DdeLink__2600_735813527"/>
-      <w:bookmarkStart w:id="330" w:name="__DdeLink__2605_735813527"/>
+      <w:bookmarkStart w:id="329" w:name="__DdeLink__2605_735813527"/>
+      <w:bookmarkStart w:id="330" w:name="__DdeLink__2600_735813527"/>
+      <w:bookmarkStart w:id="331" w:name="__DdeLink__2594_735813527"/>
       <w:r>
         <w:rPr>
           <w:b w:val="false"/>
@@ -36113,9 +36115,9 @@
         </w:rPr>
         <w:t>10</w:t>
       </w:r>
-      <w:bookmarkEnd w:id="328"/>
       <w:bookmarkEnd w:id="329"/>
       <w:bookmarkEnd w:id="330"/>
+      <w:bookmarkEnd w:id="331"/>
       <w:r>
         <w:rPr>
           <w:b w:val="false"/>
@@ -36217,8 +36219,8 @@
         <w:jc w:val="left"/>
         <w:rPr/>
       </w:pPr>
-      <w:bookmarkStart w:id="331" w:name="__DdeLink__2505_1443994814"/>
-      <w:bookmarkEnd w:id="331"/>
+      <w:bookmarkStart w:id="332" w:name="__DdeLink__2505_1443994814"/>
+      <w:bookmarkEnd w:id="332"/>
       <w:r>
         <w:rPr>
           <w:b w:val="false"/>
@@ -36381,7 +36383,7 @@
           <w:szCs w:val="24"/>
         </w:rPr>
       </w:pPr>
-      <w:bookmarkStart w:id="332" w:name="__DdeLink__2633_400639516"/>
+      <w:bookmarkStart w:id="333" w:name="__DdeLink__2633_400639516"/>
       <w:r>
         <w:rPr>
           <w:b w:val="false"/>
@@ -36391,7 +36393,7 @@
         </w:rPr>
         <w:t>qsub -j y -o cgenie_log -V -S /bin/bash runmuffin.sh cgenie.eb_go_gs_ac_bg_sg_rg.worjh2.BASES DOM/03_OMEN_GENIE_PreInd_July2017 1508_02_Archeretal2009_OMEN.boudreau1997_k_depthdep_PO4remin_OPEN_5000 5</w:t>
       </w:r>
-      <w:bookmarkEnd w:id="332"/>
+      <w:bookmarkEnd w:id="333"/>
       <w:r>
         <w:rPr>
           <w:b w:val="false"/>
@@ -36536,7 +36538,7 @@
           <w:szCs w:val="24"/>
         </w:rPr>
       </w:pPr>
-      <w:bookmarkStart w:id="333" w:name="__DdeLink__2633_4006395161"/>
+      <w:bookmarkStart w:id="334" w:name="__DdeLink__2633_4006395161"/>
       <w:r>
         <w:rPr>
           <w:b w:val="false"/>
@@ -36546,7 +36548,7 @@
         </w:rPr>
         <w:t xml:space="preserve">qsub -j y -o cgenie_log -V -S /bin/bash runmuffin.sh cgenie.eb_go_gs_ac_bg_sg_rg.worjh2.BASES DOM/03_OMEN_GENIE_PreInd_July2017 1608_01_Archeretal2009_OMEN.boudreau1997_k_depthdep_PO4remin_OPEN_withCaCO3_1000 </w:t>
       </w:r>
-      <w:bookmarkEnd w:id="333"/>
+      <w:bookmarkEnd w:id="334"/>
       <w:r>
         <w:rPr>
           <w:b w:val="false"/>
@@ -36610,7 +36612,7 @@
           <w:szCs w:val="24"/>
         </w:rPr>
       </w:pPr>
-      <w:bookmarkStart w:id="334" w:name="__DdeLink__2633_40063951611"/>
+      <w:bookmarkStart w:id="335" w:name="__DdeLink__2633_40063951611"/>
       <w:r>
         <w:rPr>
           <w:b w:val="false"/>
@@ -36620,7 +36622,7 @@
         </w:rPr>
         <w:t xml:space="preserve">qsub -j y -o cgenie_log -V -S /bin/bash runmuffin.sh cgenie.eb_go_gs_ac_bg_sg_rg.worjh2.BASES DOM/03_OMEN_GENIE_PreInd_July2017 </w:t>
       </w:r>
-      <w:bookmarkStart w:id="335" w:name="__DdeLink__3135_1142211327"/>
+      <w:bookmarkStart w:id="336" w:name="__DdeLink__3135_1142211327"/>
       <w:r>
         <w:rPr>
           <w:b w:val="false"/>
@@ -36630,6 +36632,16 @@
         </w:rPr>
         <w:t>1608_02_Archeretal2009_OMEN.boudreau1997_k_depthdep_PO4remin_OPEN_withCaCO3_5000</w:t>
       </w:r>
+      <w:bookmarkEnd w:id="336"/>
+      <w:r>
+        <w:rPr>
+          <w:b w:val="false"/>
+          <w:bCs w:val="false"/>
+          <w:sz w:val="24"/>
+          <w:szCs w:val="24"/>
+        </w:rPr>
+        <w:t xml:space="preserve"> </w:t>
+      </w:r>
       <w:bookmarkEnd w:id="335"/>
       <w:r>
         <w:rPr>
@@ -36638,190 +36650,180 @@
           <w:sz w:val="24"/>
           <w:szCs w:val="24"/>
         </w:rPr>
+        <w:t>5000 1507_34_Archeretal2009_OMEN.boudreau1997_k_depthdep</w:t>
+      </w:r>
+    </w:p>
+    <w:p>
+      <w:pPr>
+        <w:pStyle w:val="Normal"/>
+        <w:jc w:val="left"/>
+        <w:rPr/>
+      </w:pPr>
+      <w:r>
+        <w:rPr/>
+      </w:r>
+    </w:p>
+    <w:p>
+      <w:pPr>
+        <w:pStyle w:val="Normal"/>
+        <w:jc w:val="left"/>
+        <w:rPr/>
+      </w:pPr>
+      <w:r>
+        <w:rPr/>
+      </w:r>
+    </w:p>
+    <w:p>
+      <w:pPr>
+        <w:pStyle w:val="Normal"/>
+        <w:jc w:val="left"/>
+        <w:rPr/>
+      </w:pPr>
+      <w:r>
+        <w:rPr/>
+        <w:t>03) from 0606_01 NO_OMEN restart 1000 years</w:t>
+      </w:r>
+    </w:p>
+    <w:p>
+      <w:pPr>
+        <w:pStyle w:val="Normal"/>
+        <w:jc w:val="left"/>
+        <w:rPr/>
+      </w:pPr>
+      <w:r>
+        <w:rPr/>
+        <w:t>5560</w:t>
+      </w:r>
+    </w:p>
+    <w:p>
+      <w:pPr>
+        <w:pStyle w:val="Normal"/>
+        <w:jc w:val="left"/>
+        <w:rPr>
+          <w:b w:val="false"/>
+          <w:bCs w:val="false"/>
+          <w:sz w:val="24"/>
+          <w:szCs w:val="24"/>
+        </w:rPr>
+      </w:pPr>
+      <w:bookmarkStart w:id="337" w:name="__DdeLink__2633_40063951612"/>
+      <w:r>
+        <w:rPr>
+          <w:b w:val="false"/>
+          <w:bCs w:val="false"/>
+          <w:sz w:val="24"/>
+          <w:szCs w:val="24"/>
+        </w:rPr>
+        <w:t xml:space="preserve">qsub -j y -o cgenie_log -V -S /bin/bash runmuffin.sh cgenie.eb_go_gs_ac_bg_sg_rg.worjh2.BASES DOM/03_OMEN_GENIE_PreInd_July2017 1608_03_Archeretal2009_OMEN.boudreau1997_k_depthdep_PO4remin_OPEN_withCaCO3_1000 </w:t>
+      </w:r>
+      <w:bookmarkEnd w:id="337"/>
+      <w:r>
+        <w:rPr>
+          <w:b w:val="false"/>
+          <w:bCs w:val="false"/>
+          <w:sz w:val="24"/>
+          <w:szCs w:val="24"/>
+        </w:rPr>
+        <w:t>1000 0606_01_EXAMPLE.worjh2.Archeretal2009.SPIN1</w:t>
+      </w:r>
+    </w:p>
+    <w:p>
+      <w:pPr>
+        <w:pStyle w:val="Normal"/>
+        <w:jc w:val="left"/>
+        <w:rPr/>
+      </w:pPr>
+      <w:r>
+        <w:rPr/>
+      </w:r>
+    </w:p>
+    <w:p>
+      <w:pPr>
+        <w:pStyle w:val="Normal"/>
+        <w:jc w:val="left"/>
+        <w:rPr/>
+      </w:pPr>
+      <w:r>
+        <w:rPr/>
+      </w:r>
+    </w:p>
+    <w:p>
+      <w:pPr>
+        <w:pStyle w:val="Normal"/>
+        <w:jc w:val="left"/>
+        <w:rPr/>
+      </w:pPr>
+      <w:r>
+        <w:rPr/>
+        <w:t>04) from 0606_01 NO_OMEN restart 5000 years</w:t>
+      </w:r>
+    </w:p>
+    <w:p>
+      <w:pPr>
+        <w:pStyle w:val="Normal"/>
+        <w:jc w:val="left"/>
+        <w:rPr/>
+      </w:pPr>
+      <w:r>
+        <w:rPr/>
+        <w:t>5561</w:t>
+      </w:r>
+    </w:p>
+    <w:p>
+      <w:pPr>
+        <w:pStyle w:val="Normal"/>
+        <w:jc w:val="left"/>
+        <w:rPr>
+          <w:b w:val="false"/>
+          <w:bCs w:val="false"/>
+          <w:sz w:val="24"/>
+          <w:szCs w:val="24"/>
+        </w:rPr>
+      </w:pPr>
+      <w:bookmarkStart w:id="338" w:name="__DdeLink__2664_1183972231"/>
+      <w:bookmarkStart w:id="339" w:name="__DdeLink__2633_400639516121"/>
+      <w:r>
+        <w:rPr>
+          <w:b w:val="false"/>
+          <w:bCs w:val="false"/>
+          <w:sz w:val="24"/>
+          <w:szCs w:val="24"/>
+        </w:rPr>
+        <w:t xml:space="preserve">qsub -j y -o cgenie_log -V -S /bin/bash runmuffin.sh cgenie.eb_go_gs_ac_bg_sg_rg.worjh2.BASES DOM/03_OMEN_GENIE_PreInd_July2017 </w:t>
+      </w:r>
+      <w:bookmarkStart w:id="340" w:name="__DdeLink__3139_1142211327"/>
+      <w:bookmarkStart w:id="341" w:name="__DdeLink__3137_1142211327"/>
+      <w:r>
+        <w:rPr>
+          <w:b w:val="false"/>
+          <w:bCs w:val="false"/>
+          <w:sz w:val="24"/>
+          <w:szCs w:val="24"/>
+        </w:rPr>
+        <w:t>1608_04_Archeretal2009_OMEN.boudreau1997_k_depthdep_PO4remin_OPEN_withCaCO3_5000</w:t>
+      </w:r>
+      <w:bookmarkEnd w:id="340"/>
+      <w:bookmarkEnd w:id="341"/>
+      <w:r>
+        <w:rPr>
+          <w:b w:val="false"/>
+          <w:bCs w:val="false"/>
+          <w:sz w:val="24"/>
+          <w:szCs w:val="24"/>
+        </w:rPr>
         <w:t xml:space="preserve"> </w:t>
       </w:r>
-      <w:bookmarkEnd w:id="334"/>
-      <w:r>
-        <w:rPr>
-          <w:b w:val="false"/>
-          <w:bCs w:val="false"/>
-          <w:sz w:val="24"/>
-          <w:szCs w:val="24"/>
-        </w:rPr>
-        <w:t>5000 1507_34_Archeretal2009_OMEN.boudreau1997_k_depthdep</w:t>
-      </w:r>
-    </w:p>
-    <w:p>
-      <w:pPr>
-        <w:pStyle w:val="Normal"/>
-        <w:jc w:val="left"/>
-        <w:rPr/>
-      </w:pPr>
-      <w:r>
-        <w:rPr/>
-      </w:r>
-    </w:p>
-    <w:p>
-      <w:pPr>
-        <w:pStyle w:val="Normal"/>
-        <w:jc w:val="left"/>
-        <w:rPr/>
-      </w:pPr>
-      <w:r>
-        <w:rPr/>
-      </w:r>
-    </w:p>
-    <w:p>
-      <w:pPr>
-        <w:pStyle w:val="Normal"/>
-        <w:jc w:val="left"/>
-        <w:rPr/>
-      </w:pPr>
-      <w:r>
-        <w:rPr/>
-        <w:t>03) from 0606_01 NO_OMEN restart 1000 years</w:t>
-      </w:r>
-    </w:p>
-    <w:p>
-      <w:pPr>
-        <w:pStyle w:val="Normal"/>
-        <w:jc w:val="left"/>
-        <w:rPr/>
-      </w:pPr>
-      <w:r>
-        <w:rPr/>
-        <w:t>5560</w:t>
-      </w:r>
-    </w:p>
-    <w:p>
-      <w:pPr>
-        <w:pStyle w:val="Normal"/>
-        <w:jc w:val="left"/>
-        <w:rPr>
-          <w:b w:val="false"/>
-          <w:bCs w:val="false"/>
-          <w:sz w:val="24"/>
-          <w:szCs w:val="24"/>
-        </w:rPr>
-      </w:pPr>
-      <w:bookmarkStart w:id="336" w:name="__DdeLink__2633_40063951612"/>
-      <w:r>
-        <w:rPr>
-          <w:b w:val="false"/>
-          <w:bCs w:val="false"/>
-          <w:sz w:val="24"/>
-          <w:szCs w:val="24"/>
-        </w:rPr>
-        <w:t xml:space="preserve">qsub -j y -o cgenie_log -V -S /bin/bash runmuffin.sh cgenie.eb_go_gs_ac_bg_sg_rg.worjh2.BASES DOM/03_OMEN_GENIE_PreInd_July2017 1608_03_Archeretal2009_OMEN.boudreau1997_k_depthdep_PO4remin_OPEN_withCaCO3_1000 </w:t>
-      </w:r>
-      <w:bookmarkEnd w:id="336"/>
-      <w:r>
-        <w:rPr>
-          <w:b w:val="false"/>
-          <w:bCs w:val="false"/>
-          <w:sz w:val="24"/>
-          <w:szCs w:val="24"/>
-        </w:rPr>
-        <w:t>1000 0606_01_EXAMPLE.worjh2.Archeretal2009.SPIN1</w:t>
-      </w:r>
-    </w:p>
-    <w:p>
-      <w:pPr>
-        <w:pStyle w:val="Normal"/>
-        <w:jc w:val="left"/>
-        <w:rPr/>
-      </w:pPr>
-      <w:r>
-        <w:rPr/>
-      </w:r>
-    </w:p>
-    <w:p>
-      <w:pPr>
-        <w:pStyle w:val="Normal"/>
-        <w:jc w:val="left"/>
-        <w:rPr/>
-      </w:pPr>
-      <w:r>
-        <w:rPr/>
-      </w:r>
-    </w:p>
-    <w:p>
-      <w:pPr>
-        <w:pStyle w:val="Normal"/>
-        <w:jc w:val="left"/>
-        <w:rPr/>
-      </w:pPr>
-      <w:r>
-        <w:rPr/>
-        <w:t>04) from 0606_01 NO_OMEN restart 5000 years</w:t>
-      </w:r>
-    </w:p>
-    <w:p>
-      <w:pPr>
-        <w:pStyle w:val="Normal"/>
-        <w:jc w:val="left"/>
-        <w:rPr/>
-      </w:pPr>
-      <w:r>
-        <w:rPr/>
-        <w:t>5561</w:t>
-      </w:r>
-    </w:p>
-    <w:p>
-      <w:pPr>
-        <w:pStyle w:val="Normal"/>
-        <w:jc w:val="left"/>
-        <w:rPr>
-          <w:b w:val="false"/>
-          <w:bCs w:val="false"/>
-          <w:sz w:val="24"/>
-          <w:szCs w:val="24"/>
-        </w:rPr>
-      </w:pPr>
-      <w:bookmarkStart w:id="337" w:name="__DdeLink__2664_1183972231"/>
-      <w:bookmarkStart w:id="338" w:name="__DdeLink__2633_400639516121"/>
-      <w:r>
-        <w:rPr>
-          <w:b w:val="false"/>
-          <w:bCs w:val="false"/>
-          <w:sz w:val="24"/>
-          <w:szCs w:val="24"/>
-        </w:rPr>
-        <w:t xml:space="preserve">qsub -j y -o cgenie_log -V -S /bin/bash runmuffin.sh cgenie.eb_go_gs_ac_bg_sg_rg.worjh2.BASES DOM/03_OMEN_GENIE_PreInd_July2017 </w:t>
-      </w:r>
-      <w:bookmarkStart w:id="339" w:name="__DdeLink__3137_1142211327"/>
-      <w:bookmarkStart w:id="340" w:name="__DdeLink__3139_1142211327"/>
-      <w:r>
-        <w:rPr>
-          <w:b w:val="false"/>
-          <w:bCs w:val="false"/>
-          <w:sz w:val="24"/>
-          <w:szCs w:val="24"/>
-        </w:rPr>
-        <w:t>1608_04_Archeretal2009_OMEN.boudreau1997_k_depthdep_PO4remin_OPEN_withCaCO3_5000</w:t>
-      </w:r>
       <w:bookmarkEnd w:id="339"/>
-      <w:bookmarkEnd w:id="340"/>
-      <w:r>
-        <w:rPr>
-          <w:b w:val="false"/>
-          <w:bCs w:val="false"/>
-          <w:sz w:val="24"/>
-          <w:szCs w:val="24"/>
-        </w:rPr>
-        <w:t xml:space="preserve"> </w:t>
+      <w:r>
+        <w:rPr>
+          <w:b w:val="false"/>
+          <w:bCs w:val="false"/>
+          <w:sz w:val="24"/>
+          <w:szCs w:val="24"/>
+        </w:rPr>
+        <w:t xml:space="preserve">5000 </w:t>
       </w:r>
       <w:bookmarkEnd w:id="338"/>
-      <w:r>
-        <w:rPr>
-          <w:b w:val="false"/>
-          <w:bCs w:val="false"/>
-          <w:sz w:val="24"/>
-          <w:szCs w:val="24"/>
-        </w:rPr>
-        <w:t xml:space="preserve">5000 </w:t>
-      </w:r>
-      <w:bookmarkEnd w:id="337"/>
       <w:r>
         <w:rPr>
           <w:b w:val="false"/>
@@ -36962,7 +36964,7 @@
         </w:rPr>
         <w:t xml:space="preserve">qsub -j y -o cgenie_log -V -S /bin/bash runmuffin.sh cgenie.eb_go_gs_ac_bg_sg_rg.worjh2.BASES DOM/03_OMEN_GENIE_PreInd_July2017 </w:t>
       </w:r>
-      <w:bookmarkStart w:id="341" w:name="__DdeLink__2928_422055125"/>
+      <w:bookmarkStart w:id="342" w:name="__DdeLink__2928_422055125"/>
       <w:r>
         <w:rPr>
           <w:b w:val="false"/>
@@ -36972,7 +36974,7 @@
         </w:rPr>
         <w:t>1608_05_Archeretal2009_OMEN.boudreau1997_k_depthdep_PO4remin_OPEN_withCaCO3</w:t>
       </w:r>
-      <w:bookmarkEnd w:id="341"/>
+      <w:bookmarkEnd w:id="342"/>
       <w:r>
         <w:rPr>
           <w:b w:val="false"/>
@@ -37058,7 +37060,7 @@
           <w:szCs w:val="24"/>
         </w:rPr>
       </w:pPr>
-      <w:bookmarkStart w:id="342" w:name="__DdeLink__3471_1183972231"/>
+      <w:bookmarkStart w:id="343" w:name="__DdeLink__3471_1183972231"/>
       <w:r>
         <w:rPr>
           <w:b w:val="false"/>
@@ -37069,10 +37071,10 @@
         </w:rPr>
         <w:t xml:space="preserve">qsub -j y -o cgenie_log -V -S /bin/bash runmuffin.sh cgenie.eb_go_gs_ac_bg_sg_rg.worjh2.BASES DOM/03_OMEN_GENIE_PreInd_July2017 </w:t>
       </w:r>
-      <w:bookmarkStart w:id="343" w:name="__DdeLink__2598_7358135271"/>
-      <w:bookmarkStart w:id="344" w:name="__DdeLink__2607_7358135271"/>
+      <w:bookmarkStart w:id="344" w:name="__DdeLink__3297_422055125"/>
       <w:bookmarkStart w:id="345" w:name="__DdeLink__2930_422055125"/>
-      <w:bookmarkStart w:id="346" w:name="__DdeLink__3297_422055125"/>
+      <w:bookmarkStart w:id="346" w:name="__DdeLink__2607_7358135271"/>
+      <w:bookmarkStart w:id="347" w:name="__DdeLink__2598_7358135271"/>
       <w:r>
         <w:rPr>
           <w:b w:val="false"/>
@@ -37083,7 +37085,7 @@
         </w:rPr>
         <w:t>1608_06_Archeretal2009_OMEN.inv_</w:t>
       </w:r>
-      <w:bookmarkStart w:id="347" w:name="__DdeLink__2932_422055125"/>
+      <w:bookmarkStart w:id="348" w:name="__DdeLink__2932_422055125"/>
       <w:r>
         <w:rPr>
           <w:b w:val="false"/>
@@ -37094,7 +37096,7 @@
         </w:rPr>
         <w:t>k2_0.005_k1_0.015</w:t>
       </w:r>
-      <w:bookmarkEnd w:id="347"/>
+      <w:bookmarkEnd w:id="348"/>
       <w:r>
         <w:rPr>
           <w:b w:val="false"/>
@@ -37105,11 +37107,11 @@
         </w:rPr>
         <w:t>_ord_3</w:t>
       </w:r>
-      <w:bookmarkEnd w:id="342"/>
       <w:bookmarkEnd w:id="343"/>
       <w:bookmarkEnd w:id="344"/>
       <w:bookmarkEnd w:id="345"/>
       <w:bookmarkEnd w:id="346"/>
+      <w:bookmarkEnd w:id="347"/>
       <w:r>
         <w:rPr>
           <w:b w:val="false"/>
@@ -37301,9 +37303,9 @@
         </w:rPr>
         <w:t xml:space="preserve">qsub -j y -o cgenie_log -V -S /bin/bash runmuffin.sh cgenie.eb_go_gs_ac_bg_sg_rg.worjh2.BASES DOM/03_OMEN_GENIE_PreInd_July2017 </w:t>
       </w:r>
-      <w:bookmarkStart w:id="348" w:name="__DdeLink__3268_831275630"/>
       <w:bookmarkStart w:id="349" w:name="__DdeLink__3142_1142211327"/>
-      <w:bookmarkStart w:id="350" w:name="__DdeLink__2928_4220551251"/>
+      <w:bookmarkStart w:id="350" w:name="__DdeLink__3268_831275630"/>
+      <w:bookmarkStart w:id="351" w:name="__DdeLink__2928_4220551251"/>
       <w:r>
         <w:rPr>
           <w:b w:val="false"/>
@@ -37313,18 +37315,18 @@
         </w:rPr>
         <w:t>1908_01_Archeretal2009_OMEN.boudreau1997_k_depthdep_PO4remin_OPEN_withCaCO3</w:t>
       </w:r>
+      <w:bookmarkEnd w:id="351"/>
+      <w:r>
+        <w:rPr>
+          <w:b w:val="false"/>
+          <w:bCs w:val="false"/>
+          <w:sz w:val="24"/>
+          <w:szCs w:val="24"/>
+        </w:rPr>
+        <w:t>noOMEN_30kyrs</w:t>
+      </w:r>
+      <w:bookmarkEnd w:id="349"/>
       <w:bookmarkEnd w:id="350"/>
-      <w:r>
-        <w:rPr>
-          <w:b w:val="false"/>
-          <w:bCs w:val="false"/>
-          <w:sz w:val="24"/>
-          <w:szCs w:val="24"/>
-        </w:rPr>
-        <w:t>noOMEN_30kyrs</w:t>
-      </w:r>
-      <w:bookmarkEnd w:id="348"/>
-      <w:bookmarkEnd w:id="349"/>
       <w:r>
         <w:rPr>
           <w:b w:val="false"/>
@@ -37564,8 +37566,8 @@
         </w:rPr>
         <w:t xml:space="preserve">qsub -j y -o cgenie_log -V -S /bin/bash runmuffin.sh cgenie.eb_go_gs_ac_bg_sg_rg.worjh2.BASES DOM/03_OMEN_GENIE_PreInd_July2017 </w:t>
       </w:r>
-      <w:bookmarkStart w:id="351" w:name="__DdeLink__8671_1939370534"/>
       <w:bookmarkStart w:id="352" w:name="__DdeLink__3270_831275630"/>
+      <w:bookmarkStart w:id="353" w:name="__DdeLink__8671_1939370534"/>
       <w:r>
         <w:rPr>
           <w:b w:val="false"/>
@@ -37575,8 +37577,8 @@
         </w:rPr>
         <w:t>1908_03_Archeretal2009_OMEN.boudreau1997_k_depthdep_PO4remin_OPEN_withCaCO3Boudr_30kyrs</w:t>
       </w:r>
-      <w:bookmarkEnd w:id="351"/>
       <w:bookmarkEnd w:id="352"/>
+      <w:bookmarkEnd w:id="353"/>
       <w:r>
         <w:rPr>
           <w:b w:val="false"/>
@@ -37808,7 +37810,7 @@
         </w:rPr>
         <w:t xml:space="preserve">qsub -j y -o cgenie_log -V -S /bin/bash runmuffin.sh cgenie.eb_go_gs_ac_bg_sg_rg.worjh2.BASES DOM/03_OMEN_GENIE_PreInd_July2017 </w:t>
       </w:r>
-      <w:bookmarkStart w:id="353" w:name="__DdeLink__3220_831275630"/>
+      <w:bookmarkStart w:id="354" w:name="__DdeLink__3220_831275630"/>
       <w:r>
         <w:rPr>
           <w:b w:val="false"/>
@@ -37818,7 +37820,7 @@
         </w:rPr>
         <w:t>1908_05_Archeretal2009_OMEN.boudreau1997_k_depthdep_PO4remin_OPEN_withCaCO3noOMEN_10kyrsfromSPIN</w:t>
       </w:r>
-      <w:bookmarkEnd w:id="353"/>
+      <w:bookmarkEnd w:id="354"/>
       <w:r>
         <w:rPr>
           <w:b w:val="false"/>
@@ -37937,9 +37939,9 @@
         </w:rPr>
         <w:t xml:space="preserve">qsub -j y -o cgenie_log -V -S /bin/bash runmuffin.sh cgenie.eb_go_gs_ac_bg_sg_rg.worjh2.BASES DOM/03_OMEN_GENIE_PreInd_July2017 </w:t>
       </w:r>
-      <w:bookmarkStart w:id="354" w:name="__DdeLink__3232_831275630"/>
-      <w:bookmarkStart w:id="355" w:name="__DdeLink__3224_831275630"/>
-      <w:bookmarkStart w:id="356" w:name="__DdeLink__3222_831275630"/>
+      <w:bookmarkStart w:id="355" w:name="__DdeLink__3222_831275630"/>
+      <w:bookmarkStart w:id="356" w:name="__DdeLink__3224_831275630"/>
+      <w:bookmarkStart w:id="357" w:name="__DdeLink__3232_831275630"/>
       <w:r>
         <w:rPr>
           <w:b w:val="false"/>
@@ -37949,9 +37951,9 @@
         </w:rPr>
         <w:t>1908_06_Archeretal2009_OMEN.boudreau1997_k_depthdep_PO4remin_OPEN_withCaCO3noOMEN_20kyrsfromSPIN</w:t>
       </w:r>
-      <w:bookmarkEnd w:id="354"/>
       <w:bookmarkEnd w:id="355"/>
       <w:bookmarkEnd w:id="356"/>
+      <w:bookmarkEnd w:id="357"/>
       <w:r>
         <w:rPr>
           <w:b w:val="false"/>
@@ -38104,7 +38106,7 @@
           <w:szCs w:val="24"/>
         </w:rPr>
       </w:pPr>
-      <w:bookmarkStart w:id="357" w:name="__DdeLink__3471_11839722311"/>
+      <w:bookmarkStart w:id="358" w:name="__DdeLink__3471_11839722311"/>
       <w:r>
         <w:rPr>
           <w:b w:val="false"/>
@@ -38115,12 +38117,12 @@
         </w:rPr>
         <w:t xml:space="preserve">qsub -j y -o cgenie_log -V -S /bin/bash runmuffin.sh cgenie.eb_go_gs_ac_bg_sg_rg.worjh2.BASES DOM/03_OMEN_GENIE_PreInd_July2017 </w:t>
       </w:r>
-      <w:bookmarkStart w:id="358" w:name="__DdeLink__3244_831275630"/>
-      <w:bookmarkStart w:id="359" w:name="__DdeLink__3238_831275630"/>
-      <w:bookmarkStart w:id="360" w:name="__DdeLink__3230_831275630"/>
-      <w:bookmarkStart w:id="361" w:name="__DdeLink__2598_73581352711"/>
-      <w:bookmarkStart w:id="362" w:name="__DdeLink__2607_73581352711"/>
-      <w:bookmarkStart w:id="363" w:name="__DdeLink__2930_4220551251"/>
+      <w:bookmarkStart w:id="359" w:name="__DdeLink__3230_831275630"/>
+      <w:bookmarkStart w:id="360" w:name="__DdeLink__3238_831275630"/>
+      <w:bookmarkStart w:id="361" w:name="__DdeLink__3244_831275630"/>
+      <w:bookmarkStart w:id="362" w:name="__DdeLink__2930_4220551251"/>
+      <w:bookmarkStart w:id="363" w:name="__DdeLink__2607_73581352711"/>
+      <w:bookmarkStart w:id="364" w:name="__DdeLink__2598_73581352711"/>
       <w:r>
         <w:rPr>
           <w:b w:val="false"/>
@@ -38131,7 +38133,7 @@
         </w:rPr>
         <w:t>1908_07_Archeretal2009_OMEN.inv_</w:t>
       </w:r>
-      <w:bookmarkStart w:id="364" w:name="__DdeLink__2932_4220551251"/>
+      <w:bookmarkStart w:id="365" w:name="__DdeLink__2932_4220551251"/>
       <w:r>
         <w:rPr>
           <w:b w:val="false"/>
@@ -38142,7 +38144,7 @@
         </w:rPr>
         <w:t>k2_0.005_k1_0.015</w:t>
       </w:r>
-      <w:bookmarkEnd w:id="364"/>
+      <w:bookmarkEnd w:id="365"/>
       <w:r>
         <w:rPr>
           <w:b w:val="false"/>
@@ -38153,10 +38155,10 @@
         </w:rPr>
         <w:t>_ord_3</w:t>
       </w:r>
-      <w:bookmarkEnd w:id="357"/>
-      <w:bookmarkEnd w:id="361"/>
+      <w:bookmarkEnd w:id="358"/>
       <w:bookmarkEnd w:id="362"/>
       <w:bookmarkEnd w:id="363"/>
+      <w:bookmarkEnd w:id="364"/>
       <w:r>
         <w:rPr>
           <w:b w:val="false"/>
@@ -38167,9 +38169,9 @@
         </w:rPr>
         <w:t>_PO4remin_OPEN_withCaCO3noOMEN_10kyrsfromSPIN</w:t>
       </w:r>
-      <w:bookmarkEnd w:id="358"/>
       <w:bookmarkEnd w:id="359"/>
       <w:bookmarkEnd w:id="360"/>
+      <w:bookmarkEnd w:id="361"/>
       <w:r>
         <w:rPr>
           <w:b w:val="false"/>
@@ -38180,7 +38182,7 @@
         </w:rPr>
         <w:t xml:space="preserve"> 10000 1608_06_Archeretal2009_OMEN.inv_</w:t>
       </w:r>
-      <w:bookmarkStart w:id="365" w:name="__DdeLink__2932_4220551252"/>
+      <w:bookmarkStart w:id="366" w:name="__DdeLink__2932_4220551252"/>
       <w:r>
         <w:rPr>
           <w:b w:val="false"/>
@@ -38191,7 +38193,7 @@
         </w:rPr>
         <w:t>k2_0.005_k1_0.015</w:t>
       </w:r>
-      <w:bookmarkEnd w:id="365"/>
+      <w:bookmarkEnd w:id="366"/>
       <w:r>
         <w:rPr>
           <w:b w:val="false"/>
@@ -38308,7 +38310,7 @@
         </w:rPr>
         <w:t>5632</w:t>
       </w:r>
-      <w:bookmarkStart w:id="366" w:name="__DdeLink__3265_831275630"/>
+      <w:bookmarkStart w:id="367" w:name="__DdeLink__3265_831275630"/>
       <w:r>
         <w:rPr>
           <w:b w:val="false"/>
@@ -38319,7 +38321,7 @@
         </w:rPr>
         <w:t xml:space="preserve"> </w:t>
       </w:r>
-      <w:bookmarkEnd w:id="366"/>
+      <w:bookmarkEnd w:id="367"/>
       <w:r>
         <w:rPr>
           <w:b w:val="false"/>
@@ -38330,8 +38332,8 @@
         </w:rPr>
         <w:t xml:space="preserve">checked 2108 </w:t>
       </w:r>
-      <w:bookmarkStart w:id="367" w:name="__DdeLink__2909_1142211327"/>
-      <w:bookmarkEnd w:id="367"/>
+      <w:bookmarkStart w:id="368" w:name="__DdeLink__2909_1142211327"/>
+      <w:bookmarkEnd w:id="368"/>
       <w:r>
         <w:rPr>
           <w:b/>
@@ -38355,7 +38357,7 @@
           <w:szCs w:val="24"/>
         </w:rPr>
       </w:pPr>
-      <w:bookmarkStart w:id="368" w:name="__DdeLink__3471_118397223111"/>
+      <w:bookmarkStart w:id="369" w:name="__DdeLink__3471_118397223111"/>
       <w:r>
         <w:rPr>
           <w:b w:val="false"/>
@@ -38366,10 +38368,10 @@
         </w:rPr>
         <w:t xml:space="preserve">qsub -j y -o cgenie_log -V -S /bin/bash runmuffin.sh cgenie.eb_go_gs_ac_bg_sg_rg.worjh2.BASES DOM/03_OMEN_GENIE_PreInd_July2017 </w:t>
       </w:r>
-      <w:bookmarkStart w:id="369" w:name="__DdeLink__3276_831275630"/>
-      <w:bookmarkStart w:id="370" w:name="__DdeLink__2598_735813527111"/>
-      <w:bookmarkStart w:id="371" w:name="__DdeLink__2607_735813527111"/>
-      <w:bookmarkStart w:id="372" w:name="__DdeLink__2930_42205512511"/>
+      <w:bookmarkStart w:id="370" w:name="__DdeLink__3276_831275630"/>
+      <w:bookmarkStart w:id="371" w:name="__DdeLink__2930_42205512511"/>
+      <w:bookmarkStart w:id="372" w:name="__DdeLink__2607_735813527111"/>
+      <w:bookmarkStart w:id="373" w:name="__DdeLink__2598_735813527111"/>
       <w:r>
         <w:rPr>
           <w:b w:val="false"/>
@@ -38380,7 +38382,7 @@
         </w:rPr>
         <w:t>1908_08_Archeretal2009_OMEN.inv_</w:t>
       </w:r>
-      <w:bookmarkStart w:id="373" w:name="__DdeLink__2932_42205512511"/>
+      <w:bookmarkStart w:id="374" w:name="__DdeLink__2932_42205512511"/>
       <w:r>
         <w:rPr>
           <w:b w:val="false"/>
@@ -38391,7 +38393,7 @@
         </w:rPr>
         <w:t>k2_0.005_k1_0.015</w:t>
       </w:r>
-      <w:bookmarkEnd w:id="373"/>
+      <w:bookmarkEnd w:id="374"/>
       <w:r>
         <w:rPr>
           <w:b w:val="false"/>
@@ -38402,10 +38404,10 @@
         </w:rPr>
         <w:t>_ord_3</w:t>
       </w:r>
-      <w:bookmarkEnd w:id="368"/>
-      <w:bookmarkEnd w:id="370"/>
+      <w:bookmarkEnd w:id="369"/>
       <w:bookmarkEnd w:id="371"/>
       <w:bookmarkEnd w:id="372"/>
+      <w:bookmarkEnd w:id="373"/>
       <w:r>
         <w:rPr>
           <w:b w:val="false"/>
@@ -38416,7 +38418,7 @@
         </w:rPr>
         <w:t>_PO4remin_OPEN_withCaCO3noOMEN_30kyrs</w:t>
       </w:r>
-      <w:bookmarkEnd w:id="369"/>
+      <w:bookmarkEnd w:id="370"/>
       <w:r>
         <w:rPr>
           <w:b w:val="false"/>
@@ -38534,7 +38536,7 @@
           <w:szCs w:val="24"/>
         </w:rPr>
       </w:pPr>
-      <w:bookmarkStart w:id="374" w:name="__DdeLink__3471_1183972231111"/>
+      <w:bookmarkStart w:id="375" w:name="__DdeLink__3471_1183972231111"/>
       <w:r>
         <w:rPr>
           <w:b w:val="false"/>
@@ -38545,10 +38547,10 @@
         </w:rPr>
         <w:t xml:space="preserve">qsub -j y -o cgenie_log -V -S /bin/bash runmuffin.sh cgenie.eb_go_gs_ac_bg_sg_rg.worjh2.BASES DOM/03_OMEN_GENIE_PreInd_July2017 </w:t>
       </w:r>
-      <w:bookmarkStart w:id="375" w:name="__DdeLink__3282_831275630"/>
-      <w:bookmarkStart w:id="376" w:name="__DdeLink__2598_7358135271111"/>
-      <w:bookmarkStart w:id="377" w:name="__DdeLink__2607_7358135271111"/>
-      <w:bookmarkStart w:id="378" w:name="__DdeLink__2930_422055125111"/>
+      <w:bookmarkStart w:id="376" w:name="__DdeLink__3282_831275630"/>
+      <w:bookmarkStart w:id="377" w:name="__DdeLink__2930_422055125111"/>
+      <w:bookmarkStart w:id="378" w:name="__DdeLink__2607_7358135271111"/>
+      <w:bookmarkStart w:id="379" w:name="__DdeLink__2598_7358135271111"/>
       <w:r>
         <w:rPr>
           <w:b w:val="false"/>
@@ -38559,7 +38561,7 @@
         </w:rPr>
         <w:t>1908_09_Archeretal2009_OMEN.inv_</w:t>
       </w:r>
-      <w:bookmarkStart w:id="379" w:name="__DdeLink__2932_422055125111"/>
+      <w:bookmarkStart w:id="380" w:name="__DdeLink__2932_422055125111"/>
       <w:r>
         <w:rPr>
           <w:b w:val="false"/>
@@ -38570,7 +38572,7 @@
         </w:rPr>
         <w:t>k2_0.005_k1_0.015</w:t>
       </w:r>
-      <w:bookmarkEnd w:id="379"/>
+      <w:bookmarkEnd w:id="380"/>
       <w:r>
         <w:rPr>
           <w:b w:val="false"/>
@@ -38581,10 +38583,10 @@
         </w:rPr>
         <w:t>_ord_3</w:t>
       </w:r>
-      <w:bookmarkEnd w:id="374"/>
-      <w:bookmarkEnd w:id="376"/>
+      <w:bookmarkEnd w:id="375"/>
       <w:bookmarkEnd w:id="377"/>
       <w:bookmarkEnd w:id="378"/>
+      <w:bookmarkEnd w:id="379"/>
       <w:r>
         <w:rPr>
           <w:b w:val="false"/>
@@ -38595,7 +38597,7 @@
         </w:rPr>
         <w:t>_PO4remin_OPEN_withCaCO3invOMEN_30kyrs</w:t>
       </w:r>
-      <w:bookmarkEnd w:id="375"/>
+      <w:bookmarkEnd w:id="376"/>
       <w:r>
         <w:rPr>
           <w:b w:val="false"/>
@@ -38782,7 +38784,7 @@
           <w:szCs w:val="24"/>
         </w:rPr>
       </w:pPr>
-      <w:bookmarkStart w:id="380" w:name="__DdeLink__3471_11839722311111"/>
+      <w:bookmarkStart w:id="381" w:name="__DdeLink__3471_11839722311111"/>
       <w:r>
         <w:rPr>
           <w:b w:val="false"/>
@@ -38793,8 +38795,8 @@
         </w:rPr>
         <w:t xml:space="preserve">qsub -j y -o cgenie_log -V -S /bin/bash runmuffin.sh cgenie.eb_go_gs_ac_bg_sg_rg.worjh2.BASES DOM/05_OMEN_GENIE_PreInd_Aug2017_solidfields </w:t>
       </w:r>
-      <w:bookmarkStart w:id="381" w:name="__DdeLink__3282_8312756301"/>
-      <w:bookmarkEnd w:id="380"/>
+      <w:bookmarkStart w:id="382" w:name="__DdeLink__3282_8312756301"/>
+      <w:bookmarkEnd w:id="381"/>
       <w:r>
         <w:rPr>
           <w:b w:val="false"/>
@@ -38805,7 +38807,7 @@
         </w:rPr>
         <w:t>2308_01_EXAMPLE.worjh2.Archeretal2009.SPIN1_fastsinking_solidfields_OPEN</w:t>
       </w:r>
-      <w:bookmarkEnd w:id="381"/>
+      <w:bookmarkEnd w:id="382"/>
       <w:r>
         <w:rPr>
           <w:b w:val="false"/>
@@ -38877,7 +38879,7 @@
           <w:szCs w:val="24"/>
         </w:rPr>
       </w:pPr>
-      <w:bookmarkStart w:id="382" w:name="__DdeLink__3471_118397223111111"/>
+      <w:bookmarkStart w:id="383" w:name="__DdeLink__3471_118397223111111"/>
       <w:r>
         <w:rPr>
           <w:b w:val="false"/>
@@ -38888,8 +38890,8 @@
         </w:rPr>
         <w:t xml:space="preserve">qsub -j y -o cgenie_log -V -S /bin/bash runmuffin.sh cgenie.eb_go_gs_ac_bg_sg_rg.worjh2.BASES DOM/05_OMEN_GENIE_PreInd_Aug2017_solidfields </w:t>
       </w:r>
-      <w:bookmarkStart w:id="383" w:name="__DdeLink__3282_83127563011"/>
-      <w:bookmarkEnd w:id="382"/>
+      <w:bookmarkStart w:id="384" w:name="__DdeLink__3282_83127563011"/>
+      <w:bookmarkEnd w:id="383"/>
       <w:r>
         <w:rPr>
           <w:b w:val="false"/>
@@ -38900,7 +38902,7 @@
         </w:rPr>
         <w:t>2308_02_EXAMPLE.worjh2.Archeretal2009.SPIN1_fastsinking_solidfields_OPEN</w:t>
       </w:r>
-      <w:bookmarkEnd w:id="383"/>
+      <w:bookmarkEnd w:id="384"/>
       <w:r>
         <w:rPr>
           <w:b w:val="false"/>
@@ -38972,7 +38974,7 @@
           <w:szCs w:val="24"/>
         </w:rPr>
       </w:pPr>
-      <w:bookmarkStart w:id="384" w:name="__DdeLink__3471_118397223111112"/>
+      <w:bookmarkStart w:id="385" w:name="__DdeLink__3471_118397223111112"/>
       <w:r>
         <w:rPr>
           <w:b w:val="false"/>
@@ -38983,8 +38985,8 @@
         </w:rPr>
         <w:t xml:space="preserve">qsub -j y -o cgenie_log -V -S /bin/bash runmuffin.sh cgenie.eb_go_gs_ac_bg_sg_rg.worjh2.BASES DOM/05_OMEN_GENIE_PreInd_Aug2017_solidfields </w:t>
       </w:r>
-      <w:bookmarkStart w:id="385" w:name="__DdeLink__3282_83127563012"/>
-      <w:bookmarkEnd w:id="384"/>
+      <w:bookmarkStart w:id="386" w:name="__DdeLink__3282_83127563012"/>
+      <w:bookmarkEnd w:id="385"/>
       <w:r>
         <w:rPr>
           <w:b w:val="false"/>
@@ -38995,7 +38997,7 @@
         </w:rPr>
         <w:t>2308_03_Archeretal2009_OMEN.inv_k2_0.005_k1_0.015_ord_3_solidfields_OPEN</w:t>
       </w:r>
-      <w:bookmarkEnd w:id="385"/>
+      <w:bookmarkEnd w:id="386"/>
       <w:r>
         <w:rPr>
           <w:b w:val="false"/>
@@ -39090,7 +39092,7 @@
           <w:szCs w:val="24"/>
         </w:rPr>
       </w:pPr>
-      <w:bookmarkStart w:id="386" w:name="__DdeLink__3471_1183972231111121"/>
+      <w:bookmarkStart w:id="387" w:name="__DdeLink__3471_1183972231111121"/>
       <w:r>
         <w:rPr>
           <w:b w:val="false"/>
@@ -39101,9 +39103,9 @@
         </w:rPr>
         <w:t xml:space="preserve">qsub -j y -o cgenie_log -V -S /bin/bash runmuffin.sh cgenie.eb_go_gs_ac_bg_sg_rg.worjh2.BASES DOM/05_OMEN_GENIE_PreInd_Aug2017_solidfields </w:t>
       </w:r>
-      <w:bookmarkStart w:id="387" w:name="__DdeLink__3282_831275630121"/>
-      <w:bookmarkEnd w:id="386"/>
+      <w:bookmarkStart w:id="388" w:name="__DdeLink__3282_831275630121"/>
       <w:bookmarkEnd w:id="387"/>
+      <w:bookmarkEnd w:id="388"/>
       <w:r>
         <w:rPr>
           <w:b w:val="false"/>
@@ -39235,7 +39237,7 @@
           <w:szCs w:val="24"/>
         </w:rPr>
       </w:pPr>
-      <w:bookmarkStart w:id="388" w:name="__DdeLink__3471_1183972231111122"/>
+      <w:bookmarkStart w:id="389" w:name="__DdeLink__3471_1183972231111122"/>
       <w:r>
         <w:rPr>
           <w:b w:val="false"/>
@@ -39246,9 +39248,9 @@
         </w:rPr>
         <w:t xml:space="preserve">qsub -j y -o cgenie_log -V -S /bin/bash runmuffin.sh cgenie.eb_go_gs_ac_bg_sg_rg.worjh2.BASES DOM/05_OMEN_GENIE_PreInd_Aug2017_solidfields </w:t>
       </w:r>
-      <w:bookmarkStart w:id="389" w:name="__DdeLink__3282_831275630122"/>
-      <w:bookmarkEnd w:id="388"/>
+      <w:bookmarkStart w:id="390" w:name="__DdeLink__3282_831275630122"/>
       <w:bookmarkEnd w:id="389"/>
+      <w:bookmarkEnd w:id="390"/>
       <w:r>
         <w:rPr>
           <w:b w:val="false"/>
@@ -39320,7 +39322,7 @@
           <w:szCs w:val="24"/>
         </w:rPr>
       </w:pPr>
-      <w:bookmarkStart w:id="390" w:name="__DdeLink__3471_11839722311111211"/>
+      <w:bookmarkStart w:id="391" w:name="__DdeLink__3471_11839722311111211"/>
       <w:r>
         <w:rPr>
           <w:b w:val="false"/>
@@ -39331,9 +39333,9 @@
         </w:rPr>
         <w:t xml:space="preserve">qsub -j y -o cgenie_log -V -S /bin/bash runmuffin.sh cgenie.eb_go_gs_ac_bg_sg_rg.worjh2.BASES DOM/05_OMEN_GENIE_PreInd_Aug2017_solidfields </w:t>
       </w:r>
-      <w:bookmarkStart w:id="391" w:name="__DdeLink__3282_8312756301211"/>
-      <w:bookmarkEnd w:id="390"/>
+      <w:bookmarkStart w:id="392" w:name="__DdeLink__3282_8312756301211"/>
       <w:bookmarkEnd w:id="391"/>
+      <w:bookmarkEnd w:id="392"/>
       <w:r>
         <w:rPr>
           <w:b w:val="false"/>
@@ -39530,7 +39532,7 @@
           <w:szCs w:val="24"/>
         </w:rPr>
       </w:pPr>
-      <w:bookmarkStart w:id="392" w:name="__DdeLink__3471_118397223111113"/>
+      <w:bookmarkStart w:id="393" w:name="__DdeLink__3471_118397223111113"/>
       <w:r>
         <w:rPr>
           <w:b w:val="false"/>
@@ -39541,8 +39543,8 @@
         </w:rPr>
         <w:t xml:space="preserve">qsub -j y -o cgenie_log -V -S /bin/bash runmuffin.sh cgenie.eb_go_gs_ac_bg_sg_rg.worjh2.BASES DOM/05_OMEN_GENIE_PreInd_Aug2017_solidfields </w:t>
       </w:r>
-      <w:bookmarkStart w:id="393" w:name="__DdeLink__3282_83127563013"/>
-      <w:bookmarkEnd w:id="392"/>
+      <w:bookmarkStart w:id="394" w:name="__DdeLink__3282_83127563013"/>
+      <w:bookmarkEnd w:id="393"/>
       <w:r>
         <w:rPr>
           <w:b w:val="false"/>
@@ -39553,7 +39555,7 @@
         </w:rPr>
         <w:t>2308_07_EXAMPLE.worjh2.Archeretal2009.SPIN1_fastsinking_solidfields_ClosedCaCO3</w:t>
       </w:r>
-      <w:bookmarkEnd w:id="393"/>
+      <w:bookmarkEnd w:id="394"/>
       <w:r>
         <w:rPr>
           <w:b w:val="false"/>
@@ -39629,7 +39631,7 @@
           <w:szCs w:val="24"/>
         </w:rPr>
       </w:pPr>
-      <w:bookmarkStart w:id="394" w:name="__DdeLink__3471_1183972231111111"/>
+      <w:bookmarkStart w:id="395" w:name="__DdeLink__3471_1183972231111111"/>
       <w:r>
         <w:rPr>
           <w:b w:val="false"/>
@@ -39640,7 +39642,7 @@
         </w:rPr>
         <w:t xml:space="preserve">qsub -j y -o cgenie_log -V -S /bin/bash runmuffin.sh cgenie.eb_go_gs_ac_bg_sg_rg.worjh2.BASES DOM/05_OMEN_GENIE_PreInd_Aug2017_solidfields </w:t>
       </w:r>
-      <w:bookmarkEnd w:id="394"/>
+      <w:bookmarkEnd w:id="395"/>
       <w:r>
         <w:rPr>
           <w:b w:val="false"/>
@@ -39734,7 +39736,7 @@
           <w:szCs w:val="24"/>
         </w:rPr>
       </w:pPr>
-      <w:bookmarkStart w:id="395" w:name="__DdeLink__3471_1183972231111123"/>
+      <w:bookmarkStart w:id="396" w:name="__DdeLink__3471_1183972231111123"/>
       <w:r>
         <w:rPr>
           <w:b w:val="false"/>
@@ -39745,8 +39747,8 @@
         </w:rPr>
         <w:t xml:space="preserve">qsub -j y -o cgenie_log -V -S /bin/bash runmuffin.sh cgenie.eb_go_gs_ac_bg_sg_rg.worjh2.BASES DOM/05_OMEN_GENIE_PreInd_Aug2017_solidfields </w:t>
       </w:r>
-      <w:bookmarkStart w:id="396" w:name="__DdeLink__3282_831275630123"/>
-      <w:bookmarkEnd w:id="395"/>
+      <w:bookmarkStart w:id="397" w:name="__DdeLink__3282_831275630123"/>
+      <w:bookmarkEnd w:id="396"/>
       <w:r>
         <w:rPr>
           <w:b w:val="false"/>
@@ -39757,7 +39759,7 @@
         </w:rPr>
         <w:t>2308_09_Archeretal2009_OMEN.inv_k2_0.005_k1_0.015_ord_3_solidfields_ClosedCaCO3</w:t>
       </w:r>
-      <w:bookmarkEnd w:id="396"/>
+      <w:bookmarkEnd w:id="397"/>
       <w:r>
         <w:rPr>
           <w:b w:val="false"/>
@@ -39856,7 +39858,7 @@
           <w:szCs w:val="24"/>
         </w:rPr>
       </w:pPr>
-      <w:bookmarkStart w:id="397" w:name="__DdeLink__3471_11839722311111212"/>
+      <w:bookmarkStart w:id="398" w:name="__DdeLink__3471_11839722311111212"/>
       <w:r>
         <w:rPr>
           <w:b w:val="false"/>
@@ -39867,9 +39869,9 @@
         </w:rPr>
         <w:t xml:space="preserve">qsub -j y -o cgenie_log -V -S /bin/bash runmuffin.sh cgenie.eb_go_gs_ac_bg_sg_rg.worjh2.BASES DOM/05_OMEN_GENIE_PreInd_Aug2017_solidfields </w:t>
       </w:r>
-      <w:bookmarkStart w:id="398" w:name="__DdeLink__3282_8312756301212"/>
-      <w:bookmarkEnd w:id="397"/>
+      <w:bookmarkStart w:id="399" w:name="__DdeLink__3282_8312756301212"/>
       <w:bookmarkEnd w:id="398"/>
+      <w:bookmarkEnd w:id="399"/>
       <w:r>
         <w:rPr>
           <w:b w:val="false"/>
@@ -39964,8 +39966,8 @@
           <w:szCs w:val="24"/>
         </w:rPr>
       </w:pPr>
-      <w:bookmarkStart w:id="399" w:name="__DdeLink__3075_864508184"/>
-      <w:bookmarkStart w:id="400" w:name="__DdeLink__3471_11839722311111221"/>
+      <w:bookmarkStart w:id="400" w:name="__DdeLink__3075_864508184"/>
+      <w:bookmarkStart w:id="401" w:name="__DdeLink__3471_11839722311111221"/>
       <w:r>
         <w:rPr>
           <w:b w:val="false"/>
@@ -39976,20 +39978,20 @@
         </w:rPr>
         <w:t xml:space="preserve">qsub -j y -o cgenie_log -V -S /bin/bash runmuffin.sh cgenie.eb_go_gs_ac_bg_sg_rg.worjh2.BASES DOM/05_OMEN_GENIE_PreInd_Aug2017_solidfields </w:t>
       </w:r>
-      <w:bookmarkStart w:id="401" w:name="__DdeLink__3282_8312756301221"/>
+      <w:bookmarkStart w:id="402" w:name="__DdeLink__3282_8312756301221"/>
+      <w:bookmarkEnd w:id="401"/>
+      <w:bookmarkEnd w:id="402"/>
+      <w:r>
+        <w:rPr>
+          <w:b w:val="false"/>
+          <w:bCs w:val="false"/>
+          <w:color w:val="00000A"/>
+          <w:sz w:val="24"/>
+          <w:szCs w:val="24"/>
+        </w:rPr>
+        <w:t xml:space="preserve"> 2308_11_Archeretal2009_OMEN.boudreau1997_k_depthdep_solidfields_ClosedCaCO3 10000</w:t>
+      </w:r>
       <w:bookmarkEnd w:id="400"/>
-      <w:bookmarkEnd w:id="401"/>
-      <w:r>
-        <w:rPr>
-          <w:b w:val="false"/>
-          <w:bCs w:val="false"/>
-          <w:color w:val="00000A"/>
-          <w:sz w:val="24"/>
-          <w:szCs w:val="24"/>
-        </w:rPr>
-        <w:t xml:space="preserve"> 2308_11_Archeretal2009_OMEN.boudreau1997_k_depthdep_solidfields_ClosedCaCO3 10000</w:t>
-      </w:r>
-      <w:bookmarkEnd w:id="399"/>
       <w:r>
         <w:rPr>
           <w:b w:val="false"/>
@@ -40211,7 +40213,7 @@
           <w:szCs w:val="24"/>
         </w:rPr>
       </w:pPr>
-      <w:bookmarkStart w:id="402" w:name="__DdeLink__3471_1183972231111131"/>
+      <w:bookmarkStart w:id="403" w:name="__DdeLink__3471_1183972231111131"/>
       <w:r>
         <w:rPr>
           <w:b w:val="false"/>
@@ -40222,8 +40224,8 @@
         </w:rPr>
         <w:t xml:space="preserve">qsub -j y -o cgenie_log -V -S /bin/bash runmuffin.sh cgenie.eb_go_gs_ac_bg_sg_rg.worjh2.BASES DOM/05_OMEN_GENIE_PreInd_Aug2017_solidfields </w:t>
       </w:r>
-      <w:bookmarkStart w:id="403" w:name="__DdeLink__3282_831275630131"/>
-      <w:bookmarkEnd w:id="402"/>
+      <w:bookmarkStart w:id="404" w:name="__DdeLink__3282_831275630131"/>
+      <w:bookmarkEnd w:id="403"/>
       <w:r>
         <w:rPr>
           <w:b w:val="false"/>
@@ -40234,7 +40236,7 @@
         </w:rPr>
         <w:t>2408_01_EXAMPLE.worjh2.Archeretal2009.SPIN1_fastsinking_ALLsolidfields_ClosedCaCO3</w:t>
       </w:r>
-      <w:bookmarkEnd w:id="403"/>
+      <w:bookmarkEnd w:id="404"/>
       <w:r>
         <w:rPr>
           <w:b w:val="false"/>
@@ -40329,7 +40331,7 @@
           <w:szCs w:val="24"/>
         </w:rPr>
       </w:pPr>
-      <w:bookmarkStart w:id="404" w:name="__DdeLink__3471_11839722311111311"/>
+      <w:bookmarkStart w:id="405" w:name="__DdeLink__3471_11839722311111311"/>
       <w:r>
         <w:rPr>
           <w:b w:val="false"/>
@@ -40340,8 +40342,8 @@
         </w:rPr>
         <w:t xml:space="preserve">qsub -j y -o cgenie_log -V -S /bin/bash runmuffin.sh cgenie.eb_go_gs_ac_bg_sg_rg.worjh2.BASES DOM/05_OMEN_GENIE_PreInd_Aug2017_solidfields </w:t>
       </w:r>
-      <w:bookmarkStart w:id="405" w:name="__DdeLink__3282_8312756301311"/>
-      <w:bookmarkEnd w:id="404"/>
+      <w:bookmarkStart w:id="406" w:name="__DdeLink__3282_8312756301311"/>
+      <w:bookmarkEnd w:id="405"/>
       <w:r>
         <w:rPr>
           <w:b w:val="false"/>
@@ -40352,7 +40354,7 @@
         </w:rPr>
         <w:t>2408_02_EXAMPLE.worjh2.Archeretal2009.SPIN1_fastsinking_CaCO3solidfields_ClosedCaCO3</w:t>
       </w:r>
-      <w:bookmarkEnd w:id="405"/>
+      <w:bookmarkEnd w:id="406"/>
       <w:r>
         <w:rPr>
           <w:b w:val="false"/>
@@ -40477,7 +40479,7 @@
           <w:szCs w:val="24"/>
         </w:rPr>
       </w:pPr>
-      <w:bookmarkStart w:id="406" w:name="__DdeLink__3471_11839722311111231"/>
+      <w:bookmarkStart w:id="407" w:name="__DdeLink__3471_11839722311111231"/>
       <w:r>
         <w:rPr>
           <w:b w:val="false"/>
@@ -40488,7 +40490,7 @@
         </w:rPr>
         <w:t xml:space="preserve">qsub -j y -o cgenie_log -V -S /bin/bash runmuffin.sh cgenie.eb_go_gs_ac_bg_sg_rg.worjh2.BASES DOM/05_OMEN_GENIE_PreInd_Aug2017_solidfields </w:t>
       </w:r>
-      <w:bookmarkEnd w:id="406"/>
+      <w:bookmarkEnd w:id="407"/>
       <w:r>
         <w:rPr>
           <w:b w:val="false"/>
@@ -40599,7 +40601,7 @@
           <w:szCs w:val="24"/>
         </w:rPr>
       </w:pPr>
-      <w:bookmarkStart w:id="407" w:name="__DdeLink__3471_118397223111112311"/>
+      <w:bookmarkStart w:id="408" w:name="__DdeLink__3471_118397223111112311"/>
       <w:r>
         <w:rPr>
           <w:b w:val="false"/>
@@ -40610,7 +40612,7 @@
         </w:rPr>
         <w:t xml:space="preserve">qsub -j y -o cgenie_log -V -S /bin/bash runmuffin.sh cgenie.eb_go_gs_ac_bg_sg_rg.worjh2.BASES DOM/05_OMEN_GENIE_PreInd_Aug2017_solidfields </w:t>
       </w:r>
-      <w:bookmarkEnd w:id="407"/>
+      <w:bookmarkEnd w:id="408"/>
       <w:r>
         <w:rPr>
           <w:b w:val="false"/>
@@ -40765,8 +40767,8 @@
           <w:szCs w:val="24"/>
         </w:rPr>
       </w:pPr>
-      <w:bookmarkStart w:id="408" w:name="__DdeLink__3075_8645081842"/>
-      <w:bookmarkStart w:id="409" w:name="__DdeLink__3471_118397223111112212"/>
+      <w:bookmarkStart w:id="409" w:name="__DdeLink__3075_8645081842"/>
+      <w:bookmarkStart w:id="410" w:name="__DdeLink__3471_118397223111112212"/>
       <w:r>
         <w:rPr>
           <w:b w:val="false"/>
@@ -40777,20 +40779,20 @@
         </w:rPr>
         <w:t xml:space="preserve">qsub -j y -o cgenie_log -V -S /bin/bash runmuffin.sh cgenie.eb_go_gs_ac_bg_sg_rg.worjh2.BASES DOM/05_OMEN_GENIE_PreInd_Aug2017_solidfields </w:t>
       </w:r>
-      <w:bookmarkStart w:id="410" w:name="__DdeLink__3282_83127563012212"/>
+      <w:bookmarkStart w:id="411" w:name="__DdeLink__3282_83127563012212"/>
+      <w:bookmarkEnd w:id="410"/>
+      <w:bookmarkEnd w:id="411"/>
+      <w:r>
+        <w:rPr>
+          <w:b w:val="false"/>
+          <w:bCs w:val="false"/>
+          <w:color w:val="00000A"/>
+          <w:sz w:val="24"/>
+          <w:szCs w:val="24"/>
+        </w:rPr>
+        <w:t xml:space="preserve"> 2408_05_Archeretal2009_OMEN.boudreau1997_k_depthdep_Allsolidfields_ClosedCaCO3 10000</w:t>
+      </w:r>
       <w:bookmarkEnd w:id="409"/>
-      <w:bookmarkEnd w:id="410"/>
-      <w:r>
-        <w:rPr>
-          <w:b w:val="false"/>
-          <w:bCs w:val="false"/>
-          <w:color w:val="00000A"/>
-          <w:sz w:val="24"/>
-          <w:szCs w:val="24"/>
-        </w:rPr>
-        <w:t xml:space="preserve"> 2408_05_Archeretal2009_OMEN.boudreau1997_k_depthdep_Allsolidfields_ClosedCaCO3 10000</w:t>
-      </w:r>
-      <w:bookmarkEnd w:id="408"/>
       <w:r>
         <w:rPr>
           <w:b w:val="false"/>
@@ -40957,7 +40959,7 @@
           <w:szCs w:val="24"/>
         </w:rPr>
       </w:pPr>
-      <w:bookmarkStart w:id="411" w:name="__DdeLink__3471_1183972231111123111"/>
+      <w:bookmarkStart w:id="412" w:name="__DdeLink__3471_1183972231111123111"/>
       <w:r>
         <w:rPr>
           <w:b w:val="false"/>
@@ -40968,7 +40970,7 @@
         </w:rPr>
         <w:t xml:space="preserve">qsub -j y -o cgenie_log -V -S /bin/bash </w:t>
       </w:r>
-      <w:bookmarkEnd w:id="411"/>
+      <w:bookmarkEnd w:id="412"/>
       <w:r>
         <w:rPr>
           <w:b w:val="false"/>
@@ -41089,7 +41091,7 @@
           <w:szCs w:val="24"/>
         </w:rPr>
       </w:pPr>
-      <w:bookmarkStart w:id="412" w:name="__DdeLink__3471_11839722311111312"/>
+      <w:bookmarkStart w:id="413" w:name="__DdeLink__3471_11839722311111312"/>
       <w:r>
         <w:rPr>
           <w:b w:val="false"/>
@@ -41100,8 +41102,8 @@
         </w:rPr>
         <w:t xml:space="preserve">qsub -j y -o cgenie_log -V -S /bin/bash runmuffin.sh cgenie.eb_go_gs_ac_bg_sg_rg.worjh2.BASES DOM/05_OMEN_GENIE_PreInd_Aug2017_solidfields </w:t>
       </w:r>
-      <w:bookmarkStart w:id="413" w:name="__DdeLink__3282_8312756301312"/>
-      <w:bookmarkEnd w:id="412"/>
+      <w:bookmarkStart w:id="414" w:name="__DdeLink__3282_8312756301312"/>
+      <w:bookmarkEnd w:id="413"/>
       <w:r>
         <w:rPr>
           <w:b w:val="false"/>
@@ -41112,7 +41114,7 @@
         </w:rPr>
         <w:t>2408_07_EXAMPLE.worjh2.Archeretal2009.SPIN1_fastsinking_ALLsolidfields_ClosedCaCO3_20kyrs</w:t>
       </w:r>
-      <w:bookmarkEnd w:id="413"/>
+      <w:bookmarkEnd w:id="414"/>
       <w:r>
         <w:rPr>
           <w:b w:val="false"/>
@@ -41223,7 +41225,7 @@
           <w:szCs w:val="24"/>
         </w:rPr>
       </w:pPr>
-      <w:bookmarkStart w:id="414" w:name="__DdeLink__3471_118397223111112312"/>
+      <w:bookmarkStart w:id="415" w:name="__DdeLink__3471_118397223111112312"/>
       <w:r>
         <w:rPr>
           <w:b w:val="false"/>
@@ -41234,7 +41236,7 @@
         </w:rPr>
         <w:t xml:space="preserve">qsub -j y -o cgenie_log -V -S /bin/bash runmuffin.sh cgenie.eb_go_gs_ac_bg_sg_rg.worjh2.BASES DOM/05_OMEN_GENIE_PreInd_Aug2017_solidfields </w:t>
       </w:r>
-      <w:bookmarkEnd w:id="414"/>
+      <w:bookmarkEnd w:id="415"/>
       <w:r>
         <w:rPr>
           <w:b w:val="false"/>
@@ -41389,9 +41391,9 @@
           <w:szCs w:val="24"/>
         </w:rPr>
       </w:pPr>
-      <w:bookmarkStart w:id="415" w:name="__DdeLink__3280_1703310944"/>
       <w:bookmarkStart w:id="416" w:name="__DdeLink__3075_86450818421"/>
-      <w:bookmarkStart w:id="417" w:name="__DdeLink__3471_1183972231111122121"/>
+      <w:bookmarkStart w:id="417" w:name="__DdeLink__3280_1703310944"/>
+      <w:bookmarkStart w:id="418" w:name="__DdeLink__3471_1183972231111122121"/>
       <w:r>
         <w:rPr>
           <w:b w:val="false"/>
@@ -41402,21 +41404,21 @@
         </w:rPr>
         <w:t xml:space="preserve">qsub -j y -o cgenie_log -V -S /bin/bash runmuffin.sh cgenie.eb_go_gs_ac_bg_sg_rg.worjh2.BASES DOM/05_OMEN_GENIE_PreInd_Aug2017_solidfields </w:t>
       </w:r>
-      <w:bookmarkStart w:id="418" w:name="__DdeLink__3282_831275630122121"/>
+      <w:bookmarkStart w:id="419" w:name="__DdeLink__3282_831275630122121"/>
+      <w:bookmarkEnd w:id="418"/>
+      <w:bookmarkEnd w:id="419"/>
+      <w:r>
+        <w:rPr>
+          <w:b w:val="false"/>
+          <w:bCs w:val="false"/>
+          <w:color w:val="00000A"/>
+          <w:sz w:val="24"/>
+          <w:szCs w:val="24"/>
+        </w:rPr>
+        <w:t xml:space="preserve"> 2408_09_Archeretal2009_OMEN.boudreau1997_k_depthdep_Allsolidfields_ClosedCaCO3_20kyrs 20000</w:t>
+      </w:r>
+      <w:bookmarkEnd w:id="416"/>
       <w:bookmarkEnd w:id="417"/>
-      <w:bookmarkEnd w:id="418"/>
-      <w:r>
-        <w:rPr>
-          <w:b w:val="false"/>
-          <w:bCs w:val="false"/>
-          <w:color w:val="00000A"/>
-          <w:sz w:val="24"/>
-          <w:szCs w:val="24"/>
-        </w:rPr>
-        <w:t xml:space="preserve"> 2408_09_Archeretal2009_OMEN.boudreau1997_k_depthdep_Allsolidfields_ClosedCaCO3_20kyrs 20000</w:t>
-      </w:r>
-      <w:bookmarkEnd w:id="415"/>
-      <w:bookmarkEnd w:id="416"/>
       <w:r>
         <w:rPr>
           <w:b w:val="false"/>
@@ -41583,7 +41585,7 @@
           <w:szCs w:val="24"/>
         </w:rPr>
       </w:pPr>
-      <w:bookmarkStart w:id="419" w:name="__DdeLink__3471_11839722311111313"/>
+      <w:bookmarkStart w:id="420" w:name="__DdeLink__3471_11839722311111313"/>
       <w:r>
         <w:rPr>
           <w:b w:val="false"/>
@@ -41594,8 +41596,8 @@
         </w:rPr>
         <w:t xml:space="preserve">qsub -j y -o cgenie_log -V -S /bin/bash runmuffin.sh cgenie.eb_go_gs_ac_bg_sg_rg.worjh2.BASES DOM/05_OMEN_GENIE_PreInd_Aug2017_solidfields  </w:t>
       </w:r>
-      <w:bookmarkStart w:id="420" w:name="__DdeLink__3403_530706867"/>
-      <w:bookmarkEnd w:id="419"/>
+      <w:bookmarkStart w:id="421" w:name="__DdeLink__3403_530706867"/>
+      <w:bookmarkEnd w:id="420"/>
       <w:r>
         <w:rPr>
           <w:b w:val="false"/>
@@ -41606,7 +41608,7 @@
         </w:rPr>
         <w:t>2508_01_EXAMPLE.worjh2.Archeretal2009.SPIN1_fastsinking_ALLsolidfields_ClosedCaCO3</w:t>
       </w:r>
-      <w:bookmarkEnd w:id="420"/>
+      <w:bookmarkEnd w:id="421"/>
       <w:r>
         <w:rPr>
           <w:b w:val="false"/>
@@ -41706,7 +41708,7 @@
           <w:szCs w:val="24"/>
         </w:rPr>
       </w:pPr>
-      <w:bookmarkStart w:id="421" w:name="__DdeLink__3471_118397223111113131"/>
+      <w:bookmarkStart w:id="422" w:name="__DdeLink__3471_118397223111113131"/>
       <w:r>
         <w:rPr>
           <w:b w:val="false"/>
@@ -41717,9 +41719,9 @@
         </w:rPr>
         <w:t xml:space="preserve">qsub -j y -o cgenie_log -V -S /bin/bash runmuffin.sh cgenie.eb_go_gs_ac_bg_sg_rg.worjh2.BASES DOM/05_OMEN_GENIE_PreInd_Aug2017_solidfields </w:t>
       </w:r>
-      <w:bookmarkStart w:id="422" w:name="__DdeLink__3406_530706867"/>
-      <w:bookmarkStart w:id="423" w:name="__DdeLink__3282_83127563013131"/>
-      <w:bookmarkEnd w:id="421"/>
+      <w:bookmarkStart w:id="423" w:name="__DdeLink__3406_530706867"/>
+      <w:bookmarkStart w:id="424" w:name="__DdeLink__3282_83127563013131"/>
+      <w:bookmarkEnd w:id="422"/>
       <w:r>
         <w:rPr>
           <w:b w:val="false"/>
@@ -41730,18 +41732,18 @@
         </w:rPr>
         <w:t>2508_02_EXAMPLE.worjh2.Archeretal2009.SPIN1_fastsinking_ALLsolidfields_ClosedCaCO3</w:t>
       </w:r>
+      <w:bookmarkEnd w:id="424"/>
+      <w:r>
+        <w:rPr>
+          <w:b w:val="false"/>
+          <w:bCs w:val="false"/>
+          <w:color w:val="00000A"/>
+          <w:sz w:val="24"/>
+          <w:szCs w:val="24"/>
+        </w:rPr>
+        <w:t>_pyyyforcing</w:t>
+      </w:r>
       <w:bookmarkEnd w:id="423"/>
-      <w:r>
-        <w:rPr>
-          <w:b w:val="false"/>
-          <w:bCs w:val="false"/>
-          <w:color w:val="00000A"/>
-          <w:sz w:val="24"/>
-          <w:szCs w:val="24"/>
-        </w:rPr>
-        <w:t>_pyyyforcing</w:t>
-      </w:r>
-      <w:bookmarkEnd w:id="422"/>
       <w:r>
         <w:rPr>
           <w:b w:val="false"/>
@@ -41841,7 +41843,7 @@
           <w:szCs w:val="24"/>
         </w:rPr>
       </w:pPr>
-      <w:bookmarkStart w:id="424" w:name="__DdeLink__3471_1183972231111131311"/>
+      <w:bookmarkStart w:id="425" w:name="__DdeLink__3471_1183972231111131311"/>
       <w:r>
         <w:rPr>
           <w:b w:val="false"/>
@@ -41852,8 +41854,8 @@
         </w:rPr>
         <w:t xml:space="preserve">qsub -j y -o cgenie_log -V -S /bin/bash runmuffin.sh cgenie.eb_go_gs_ac_bg_sg_rg.worjh2.BASES DOM/05_OMEN_GENIE_PreInd_Aug2017_solidfields </w:t>
       </w:r>
-      <w:bookmarkStart w:id="425" w:name="__DdeLink__3282_831275630131311"/>
-      <w:bookmarkEnd w:id="424"/>
+      <w:bookmarkStart w:id="426" w:name="__DdeLink__3282_831275630131311"/>
+      <w:bookmarkEnd w:id="425"/>
       <w:r>
         <w:rPr>
           <w:b w:val="false"/>
@@ -41864,7 +41866,7 @@
         </w:rPr>
         <w:t>2508_03_EXAMPLE.worjh2.Archeretal2009.SPIN1_fastsinking_ALLsolidfields_ClosedCaCO3</w:t>
       </w:r>
-      <w:bookmarkEnd w:id="425"/>
+      <w:bookmarkEnd w:id="426"/>
       <w:r>
         <w:rPr>
           <w:b w:val="false"/>
@@ -41987,7 +41989,7 @@
           <w:szCs w:val="24"/>
         </w:rPr>
       </w:pPr>
-      <w:bookmarkStart w:id="426" w:name="__DdeLink__3471_118397223111112313"/>
+      <w:bookmarkStart w:id="427" w:name="__DdeLink__3471_118397223111112313"/>
       <w:r>
         <w:rPr>
           <w:b w:val="false"/>
@@ -41998,8 +42000,8 @@
         </w:rPr>
         <w:t xml:space="preserve">qsub -j y -o cgenie_log -V -S /bin/bash runmuffin.sh cgenie.eb_go_gs_ac_bg_sg_rg.worjh2.BASES DOM/05_OMEN_GENIE_PreInd_Aug2017_solidfields </w:t>
       </w:r>
-      <w:bookmarkStart w:id="427" w:name="__DdeLink__3408_530706867"/>
-      <w:bookmarkEnd w:id="426"/>
+      <w:bookmarkStart w:id="428" w:name="__DdeLink__3408_530706867"/>
+      <w:bookmarkEnd w:id="427"/>
       <w:r>
         <w:rPr>
           <w:b w:val="false"/>
@@ -42010,7 +42012,7 @@
         </w:rPr>
         <w:t>2508_04_Archeretal2009_OMEN.inv_k2_0.005_k1_0.015_ord_3_ALLsolidfields_ClosedCaCO3_pyyyforcing</w:t>
       </w:r>
-      <w:bookmarkEnd w:id="427"/>
+      <w:bookmarkEnd w:id="428"/>
       <w:r>
         <w:rPr>
           <w:b w:val="false"/>
@@ -42141,7 +42143,7 @@
           <w:szCs w:val="24"/>
         </w:rPr>
       </w:pPr>
-      <w:bookmarkStart w:id="428" w:name="__DdeLink__3471_1183972231111123131"/>
+      <w:bookmarkStart w:id="429" w:name="__DdeLink__3471_1183972231111123131"/>
       <w:r>
         <w:rPr>
           <w:b w:val="false"/>
@@ -42152,7 +42154,7 @@
         </w:rPr>
         <w:t xml:space="preserve">qsub -j y -o cgenie_log -V -S /bin/bash runmuffin.sh cgenie.eb_go_gs_ac_bg_sg_rg.worjh2.BASES DOM/05_OMEN_GENIE_PreInd_Aug2017_solidfields </w:t>
       </w:r>
-      <w:bookmarkEnd w:id="428"/>
+      <w:bookmarkEnd w:id="429"/>
       <w:r>
         <w:rPr>
           <w:b w:val="false"/>
@@ -42273,7 +42275,7 @@
           <w:szCs w:val="24"/>
         </w:rPr>
       </w:pPr>
-      <w:bookmarkStart w:id="429" w:name="__DdeLink__3471_11839722311111231311"/>
+      <w:bookmarkStart w:id="430" w:name="__DdeLink__3471_11839722311111231311"/>
       <w:r>
         <w:rPr>
           <w:b w:val="false"/>
@@ -42284,8 +42286,8 @@
         </w:rPr>
         <w:t xml:space="preserve">qsub -j y -o cgenie_log -V -S /bin/bash runmuffin.sh cgenie.eb_go_gs_ac_bg_sg_rg.worjh2.BASES DOM/05_OMEN_GENIE_PreInd_Aug2017_solidfields </w:t>
       </w:r>
-      <w:bookmarkStart w:id="430" w:name="__DdeLink__3410_530706867"/>
-      <w:bookmarkEnd w:id="429"/>
+      <w:bookmarkStart w:id="431" w:name="__DdeLink__3410_530706867"/>
+      <w:bookmarkEnd w:id="430"/>
       <w:r>
         <w:rPr>
           <w:b w:val="false"/>
@@ -42296,7 +42298,7 @@
         </w:rPr>
         <w:t xml:space="preserve">2508_06_Archeretal2009_OMEN.inv_k2_0.005_k1_0.015_ord_3_ALLsolidfields_ClosedCaCO3_Myforcing </w:t>
       </w:r>
-      <w:bookmarkEnd w:id="430"/>
+      <w:bookmarkEnd w:id="431"/>
       <w:r>
         <w:rPr>
           <w:b w:val="false"/>
@@ -42488,8 +42490,8 @@
           <w:szCs w:val="24"/>
         </w:rPr>
       </w:pPr>
-      <w:bookmarkStart w:id="431" w:name="__DdeLink__3075_86450818422"/>
-      <w:bookmarkStart w:id="432" w:name="__DdeLink__3471_1183972231111122122"/>
+      <w:bookmarkStart w:id="432" w:name="__DdeLink__3075_86450818422"/>
+      <w:bookmarkStart w:id="433" w:name="__DdeLink__3471_1183972231111122122"/>
       <w:r>
         <w:rPr>
           <w:b w:val="false"/>
@@ -42500,42 +42502,42 @@
         </w:rPr>
         <w:t xml:space="preserve">qsub -j y -o cgenie_log -V -S /bin/bash runmuffin.sh cgenie.eb_go_gs_ac_bg_sg_rg.worjh2.BASES DOM/05_OMEN_GENIE_PreInd_Aug2017_solidfields </w:t>
       </w:r>
-      <w:bookmarkStart w:id="433" w:name="__DdeLink__3282_831275630122122"/>
+      <w:bookmarkStart w:id="434" w:name="__DdeLink__3282_831275630122122"/>
+      <w:bookmarkEnd w:id="433"/>
+      <w:bookmarkEnd w:id="434"/>
+      <w:r>
+        <w:rPr>
+          <w:b w:val="false"/>
+          <w:bCs w:val="false"/>
+          <w:color w:val="00000A"/>
+          <w:sz w:val="24"/>
+          <w:szCs w:val="24"/>
+        </w:rPr>
+        <w:t xml:space="preserve"> </w:t>
+      </w:r>
+      <w:bookmarkStart w:id="435" w:name="__DdeLink__3412_530706867"/>
+      <w:r>
+        <w:rPr>
+          <w:b w:val="false"/>
+          <w:bCs w:val="false"/>
+          <w:color w:val="00000A"/>
+          <w:sz w:val="24"/>
+          <w:szCs w:val="24"/>
+        </w:rPr>
+        <w:t>2508_07_Archeretal2009_OMEN.boudreau1997_k_depthdep_Allsolidfields_ClosedCaCO3_pyyyforcing</w:t>
+      </w:r>
+      <w:bookmarkEnd w:id="435"/>
+      <w:r>
+        <w:rPr>
+          <w:b w:val="false"/>
+          <w:bCs w:val="false"/>
+          <w:color w:val="00000A"/>
+          <w:sz w:val="24"/>
+          <w:szCs w:val="24"/>
+        </w:rPr>
+        <w:t xml:space="preserve"> 10000</w:t>
+      </w:r>
       <w:bookmarkEnd w:id="432"/>
-      <w:bookmarkEnd w:id="433"/>
-      <w:r>
-        <w:rPr>
-          <w:b w:val="false"/>
-          <w:bCs w:val="false"/>
-          <w:color w:val="00000A"/>
-          <w:sz w:val="24"/>
-          <w:szCs w:val="24"/>
-        </w:rPr>
-        <w:t xml:space="preserve"> </w:t>
-      </w:r>
-      <w:bookmarkStart w:id="434" w:name="__DdeLink__3412_530706867"/>
-      <w:r>
-        <w:rPr>
-          <w:b w:val="false"/>
-          <w:bCs w:val="false"/>
-          <w:color w:val="00000A"/>
-          <w:sz w:val="24"/>
-          <w:szCs w:val="24"/>
-        </w:rPr>
-        <w:t>2508_07_Archeretal2009_OMEN.boudreau1997_k_depthdep_Allsolidfields_ClosedCaCO3_pyyyforcing</w:t>
-      </w:r>
-      <w:bookmarkEnd w:id="434"/>
-      <w:r>
-        <w:rPr>
-          <w:b w:val="false"/>
-          <w:bCs w:val="false"/>
-          <w:color w:val="00000A"/>
-          <w:sz w:val="24"/>
-          <w:szCs w:val="24"/>
-        </w:rPr>
-        <w:t xml:space="preserve"> 10000</w:t>
-      </w:r>
-      <w:bookmarkEnd w:id="431"/>
       <w:r>
         <w:rPr>
           <w:b w:val="false"/>
@@ -42710,9 +42712,9 @@
           <w:szCs w:val="24"/>
         </w:rPr>
       </w:pPr>
-      <w:bookmarkStart w:id="435" w:name="__DdeLink__3075_864508184221"/>
       <w:bookmarkStart w:id="436" w:name="__DdeLink__3329_1015305314"/>
-      <w:bookmarkStart w:id="437" w:name="__DdeLink__3471_11839722311111221221"/>
+      <w:bookmarkStart w:id="437" w:name="__DdeLink__3075_864508184221"/>
+      <w:bookmarkStart w:id="438" w:name="__DdeLink__3471_11839722311111221221"/>
       <w:r>
         <w:rPr>
           <w:b w:val="false"/>
@@ -42723,43 +42725,43 @@
         </w:rPr>
         <w:t xml:space="preserve">qsub -j y -o cgenie_log -V -S /bin/bash runmuffin.sh cgenie.eb_go_gs_ac_bg_sg_rg.worjh2.BASES DOM/05_OMEN_GENIE_PreInd_Aug2017_solidfields </w:t>
       </w:r>
-      <w:bookmarkStart w:id="438" w:name="__DdeLink__3282_8312756301221221"/>
+      <w:bookmarkStart w:id="439" w:name="__DdeLink__3282_8312756301221221"/>
+      <w:bookmarkEnd w:id="438"/>
+      <w:bookmarkEnd w:id="439"/>
+      <w:r>
+        <w:rPr>
+          <w:b w:val="false"/>
+          <w:bCs w:val="false"/>
+          <w:color w:val="00000A"/>
+          <w:sz w:val="24"/>
+          <w:szCs w:val="24"/>
+        </w:rPr>
+        <w:t xml:space="preserve"> </w:t>
+      </w:r>
+      <w:bookmarkStart w:id="440" w:name="__DdeLink__3414_530706867"/>
+      <w:r>
+        <w:rPr>
+          <w:b w:val="false"/>
+          <w:bCs w:val="false"/>
+          <w:color w:val="00000A"/>
+          <w:sz w:val="24"/>
+          <w:szCs w:val="24"/>
+        </w:rPr>
+        <w:t>2508_08_Archeretal2009_OMEN.boudreau1997_k_depthdep_Allsolidfields_ClosedCaCO3_pyyyforcing_20kyrs</w:t>
+      </w:r>
+      <w:bookmarkEnd w:id="440"/>
+      <w:r>
+        <w:rPr>
+          <w:b w:val="false"/>
+          <w:bCs w:val="false"/>
+          <w:color w:val="00000A"/>
+          <w:sz w:val="24"/>
+          <w:szCs w:val="24"/>
+        </w:rPr>
+        <w:t xml:space="preserve"> 20000</w:t>
+      </w:r>
+      <w:bookmarkEnd w:id="436"/>
       <w:bookmarkEnd w:id="437"/>
-      <w:bookmarkEnd w:id="438"/>
-      <w:r>
-        <w:rPr>
-          <w:b w:val="false"/>
-          <w:bCs w:val="false"/>
-          <w:color w:val="00000A"/>
-          <w:sz w:val="24"/>
-          <w:szCs w:val="24"/>
-        </w:rPr>
-        <w:t xml:space="preserve"> </w:t>
-      </w:r>
-      <w:bookmarkStart w:id="439" w:name="__DdeLink__3414_530706867"/>
-      <w:r>
-        <w:rPr>
-          <w:b w:val="false"/>
-          <w:bCs w:val="false"/>
-          <w:color w:val="00000A"/>
-          <w:sz w:val="24"/>
-          <w:szCs w:val="24"/>
-        </w:rPr>
-        <w:t>2508_08_Archeretal2009_OMEN.boudreau1997_k_depthdep_Allsolidfields_ClosedCaCO3_pyyyforcing_20kyrs</w:t>
-      </w:r>
-      <w:bookmarkEnd w:id="439"/>
-      <w:r>
-        <w:rPr>
-          <w:b w:val="false"/>
-          <w:bCs w:val="false"/>
-          <w:color w:val="00000A"/>
-          <w:sz w:val="24"/>
-          <w:szCs w:val="24"/>
-        </w:rPr>
-        <w:t xml:space="preserve"> 20000</w:t>
-      </w:r>
-      <w:bookmarkEnd w:id="435"/>
-      <w:bookmarkEnd w:id="436"/>
       <w:r>
         <w:rPr>
           <w:b w:val="false"/>
@@ -42824,7 +42826,7 @@
         </w:rPr>
         <w:t xml:space="preserve">28.08.2017 DO 2000 year invariant &amp; Boudreau experiments from RESTART : </w:t>
       </w:r>
-      <w:bookmarkStart w:id="440" w:name="__DdeLink__3282_8312756301313111"/>
+      <w:bookmarkStart w:id="441" w:name="__DdeLink__3282_8312756301313111"/>
       <w:r>
         <w:rPr>
           <w:b w:val="false"/>
@@ -42835,7 +42837,7 @@
         </w:rPr>
         <w:t>2508_03_EXAMPLE.worjh2.Archeretal2009.SPIN1_fastsinking_ALLsolidfields_ClosedCaCO3</w:t>
       </w:r>
-      <w:bookmarkEnd w:id="440"/>
+      <w:bookmarkEnd w:id="441"/>
       <w:r>
         <w:rPr>
           <w:b w:val="false"/>
@@ -43015,7 +43017,7 @@
         <w:t>5838</w:t>
         <w:br/>
       </w:r>
-      <w:bookmarkStart w:id="441" w:name="__DdeLink__3471_11839722311111313111"/>
+      <w:bookmarkStart w:id="442" w:name="__DdeLink__3471_11839722311111313111"/>
       <w:r>
         <w:rPr>
           <w:b w:val="false"/>
@@ -43026,7 +43028,7 @@
         </w:rPr>
         <w:t xml:space="preserve">qsub -j y -o cgenie_log -V -S /bin/bash runmuffin.sh cgenie.eb_go_gs_ac_bg_sg_rg.worjh2.BASES DOM/05_OMEN_GENIE_PreInd_Aug2017_solidfields  </w:t>
       </w:r>
-      <w:bookmarkEnd w:id="441"/>
+      <w:bookmarkEnd w:id="442"/>
       <w:r>
         <w:rPr>
           <w:b w:val="false"/>
@@ -43037,7 +43039,7 @@
         </w:rPr>
         <w:t xml:space="preserve">2808_01_Archeretal2009_OMEN.inv_k2_0.004_k1_0.008_ord_2 2000 </w:t>
       </w:r>
-      <w:bookmarkStart w:id="442" w:name="__DdeLink__3282_8312756301313112"/>
+      <w:bookmarkStart w:id="443" w:name="__DdeLink__3282_8312756301313112"/>
       <w:r>
         <w:rPr>
           <w:b w:val="false"/>
@@ -43048,7 +43050,7 @@
         </w:rPr>
         <w:t>2508_03_EXAMPLE.worjh2.Archeretal2009.SPIN1_fastsinking_ALLsolidfields_ClosedCaCO3</w:t>
       </w:r>
-      <w:bookmarkEnd w:id="442"/>
+      <w:bookmarkEnd w:id="443"/>
       <w:r>
         <w:rPr>
           <w:b w:val="false"/>
@@ -43112,7 +43114,7 @@
         <w:t>5839</w:t>
         <w:br/>
       </w:r>
-      <w:bookmarkStart w:id="443" w:name="__DdeLink__3471_118397223111113131111"/>
+      <w:bookmarkStart w:id="444" w:name="__DdeLink__3471_118397223111113131111"/>
       <w:r>
         <w:rPr>
           <w:b w:val="false"/>
@@ -43123,7 +43125,7 @@
         </w:rPr>
         <w:t xml:space="preserve">qsub -j y -o cgenie_log -V -S /bin/bash runmuffin.sh cgenie.eb_go_gs_ac_bg_sg_rg.worjh2.BASES DOM/05_OMEN_GENIE_PreInd_Aug2017_solidfields  </w:t>
       </w:r>
-      <w:bookmarkEnd w:id="443"/>
+      <w:bookmarkEnd w:id="444"/>
       <w:r>
         <w:rPr>
           <w:b w:val="false"/>
@@ -43134,7 +43136,7 @@
         </w:rPr>
         <w:t xml:space="preserve">2808_02_Archeretal2009_OMEN.inv_k2_0.004_k1_0.012_ord_3 2000 </w:t>
       </w:r>
-      <w:bookmarkStart w:id="444" w:name="__DdeLink__3282_83127563013131121"/>
+      <w:bookmarkStart w:id="445" w:name="__DdeLink__3282_83127563013131121"/>
       <w:r>
         <w:rPr>
           <w:b w:val="false"/>
@@ -43145,7 +43147,7 @@
         </w:rPr>
         <w:t>2508_03_EXAMPLE.worjh2.Archeretal2009.SPIN1_fastsinking_ALLsolidfields_ClosedCaCO3</w:t>
       </w:r>
-      <w:bookmarkEnd w:id="444"/>
+      <w:bookmarkEnd w:id="445"/>
       <w:r>
         <w:rPr>
           <w:b w:val="false"/>
@@ -43209,7 +43211,7 @@
         <w:t>5840</w:t>
         <w:br/>
       </w:r>
-      <w:bookmarkStart w:id="445" w:name="__DdeLink__3471_1183972231111131311111"/>
+      <w:bookmarkStart w:id="446" w:name="__DdeLink__3471_1183972231111131311111"/>
       <w:r>
         <w:rPr>
           <w:b w:val="false"/>
@@ -43220,7 +43222,7 @@
         </w:rPr>
         <w:t xml:space="preserve">qsub -j y -o cgenie_log -V -S /bin/bash runmuffin.sh cgenie.eb_go_gs_ac_bg_sg_rg.worjh2.BASES DOM/05_OMEN_GENIE_PreInd_Aug2017_solidfields  </w:t>
       </w:r>
-      <w:bookmarkEnd w:id="445"/>
+      <w:bookmarkEnd w:id="446"/>
       <w:r>
         <w:rPr>
           <w:b w:val="false"/>
@@ -43231,7 +43233,7 @@
         </w:rPr>
         <w:t xml:space="preserve">2808_03_Archeretal2009_OMEN.inv_k2_0.004_k1_0.016_ord_4 2000 </w:t>
       </w:r>
-      <w:bookmarkStart w:id="446" w:name="__DdeLink__3282_831275630131311211"/>
+      <w:bookmarkStart w:id="447" w:name="__DdeLink__3282_831275630131311211"/>
       <w:r>
         <w:rPr>
           <w:b w:val="false"/>
@@ -43242,7 +43244,7 @@
         </w:rPr>
         <w:t>2508_03_EXAMPLE.worjh2.Archeretal2009.SPIN1_fastsinking_ALLsolidfields_ClosedCaCO3</w:t>
       </w:r>
-      <w:bookmarkEnd w:id="446"/>
+      <w:bookmarkEnd w:id="447"/>
       <w:r>
         <w:rPr>
           <w:b w:val="false"/>
@@ -43306,7 +43308,7 @@
         <w:t>5841</w:t>
         <w:br/>
       </w:r>
-      <w:bookmarkStart w:id="447" w:name="__DdeLink__3471_11839722311111313111111"/>
+      <w:bookmarkStart w:id="448" w:name="__DdeLink__3471_11839722311111313111111"/>
       <w:r>
         <w:rPr>
           <w:b w:val="false"/>
@@ -43317,7 +43319,7 @@
         </w:rPr>
         <w:t xml:space="preserve">qsub -j y -o cgenie_log -V -S /bin/bash runmuffin.sh cgenie.eb_go_gs_ac_bg_sg_rg.worjh2.BASES DOM/05_OMEN_GENIE_PreInd_Aug2017_solidfields  </w:t>
       </w:r>
-      <w:bookmarkEnd w:id="447"/>
+      <w:bookmarkEnd w:id="448"/>
       <w:r>
         <w:rPr>
           <w:b w:val="false"/>
@@ -43328,7 +43330,7 @@
         </w:rPr>
         <w:t xml:space="preserve">2808_04_Archeretal2009_OMEN.inv_k2_0.004_k1_0.02_ord_5 2000 </w:t>
       </w:r>
-      <w:bookmarkStart w:id="448" w:name="__DdeLink__3282_8312756301313112111"/>
+      <w:bookmarkStart w:id="449" w:name="__DdeLink__3282_8312756301313112111"/>
       <w:r>
         <w:rPr>
           <w:b w:val="false"/>
@@ -43339,7 +43341,7 @@
         </w:rPr>
         <w:t>2508_03_EXAMPLE.worjh2.Archeretal2009.SPIN1_fastsinking_ALLsolidfields_ClosedCaCO3</w:t>
       </w:r>
-      <w:bookmarkEnd w:id="448"/>
+      <w:bookmarkEnd w:id="449"/>
       <w:r>
         <w:rPr>
           <w:b w:val="false"/>
@@ -43403,7 +43405,7 @@
         <w:t>5842</w:t>
         <w:br/>
       </w:r>
-      <w:bookmarkStart w:id="449" w:name="__DdeLink__3471_118397223111113131111111"/>
+      <w:bookmarkStart w:id="450" w:name="__DdeLink__3471_118397223111113131111111"/>
       <w:r>
         <w:rPr>
           <w:b w:val="false"/>
@@ -43414,7 +43416,7 @@
         </w:rPr>
         <w:t xml:space="preserve">qsub -j y -o cgenie_log -V -S /bin/bash runmuffin.sh cgenie.eb_go_gs_ac_bg_sg_rg.worjh2.BASES DOM/05_OMEN_GENIE_PreInd_Aug2017_solidfields  </w:t>
       </w:r>
-      <w:bookmarkEnd w:id="449"/>
+      <w:bookmarkEnd w:id="450"/>
       <w:r>
         <w:rPr>
           <w:b w:val="false"/>
@@ -43425,7 +43427,7 @@
         </w:rPr>
         <w:t xml:space="preserve">2808_05_Archeretal2009_OMEN.inv_k2_0.004_k1_0.006_ord_1.5 2000 </w:t>
       </w:r>
-      <w:bookmarkStart w:id="450" w:name="__DdeLink__3282_83127563013131121111"/>
+      <w:bookmarkStart w:id="451" w:name="__DdeLink__3282_83127563013131121111"/>
       <w:r>
         <w:rPr>
           <w:b w:val="false"/>
@@ -43436,7 +43438,7 @@
         </w:rPr>
         <w:t>2508_03_EXAMPLE.worjh2.Archeretal2009.SPIN1_fastsinking_ALLsolidfields_ClosedCaCO3</w:t>
       </w:r>
-      <w:bookmarkEnd w:id="450"/>
+      <w:bookmarkEnd w:id="451"/>
       <w:r>
         <w:rPr>
           <w:b w:val="false"/>
@@ -43510,7 +43512,7 @@
         <w:t>5843</w:t>
         <w:br/>
       </w:r>
-      <w:bookmarkStart w:id="451" w:name="__DdeLink__3471_118397223111113131112"/>
+      <w:bookmarkStart w:id="452" w:name="__DdeLink__3471_118397223111113131112"/>
       <w:r>
         <w:rPr>
           <w:b w:val="false"/>
@@ -43521,7 +43523,7 @@
         </w:rPr>
         <w:t xml:space="preserve">qsub -j y -o cgenie_log -V -S /bin/bash runmuffin.sh cgenie.eb_go_gs_ac_bg_sg_rg.worjh2.BASES DOM/05_OMEN_GENIE_PreInd_Aug2017_solidfields  </w:t>
       </w:r>
-      <w:bookmarkEnd w:id="451"/>
+      <w:bookmarkEnd w:id="452"/>
       <w:r>
         <w:rPr>
           <w:b w:val="false"/>
@@ -43532,7 +43534,7 @@
         </w:rPr>
         <w:t xml:space="preserve">2808_06_Archeretal2009_OMEN.inv_k2_0.0045_k1_0.009_ord_2 2000 </w:t>
       </w:r>
-      <w:bookmarkStart w:id="452" w:name="__DdeLink__3282_83127563013131122"/>
+      <w:bookmarkStart w:id="453" w:name="__DdeLink__3282_83127563013131122"/>
       <w:r>
         <w:rPr>
           <w:b w:val="false"/>
@@ -43543,7 +43545,7 @@
         </w:rPr>
         <w:t>2508_03_EXAMPLE.worjh2.Archeretal2009.SPIN1_fastsinking_ALLsolidfields_ClosedCaCO3</w:t>
       </w:r>
-      <w:bookmarkEnd w:id="452"/>
+      <w:bookmarkEnd w:id="453"/>
       <w:r>
         <w:rPr>
           <w:b w:val="false"/>
@@ -43607,7 +43609,7 @@
         <w:t>5844</w:t>
         <w:br/>
       </w:r>
-      <w:bookmarkStart w:id="453" w:name="__DdeLink__3471_1183972231111131311112"/>
+      <w:bookmarkStart w:id="454" w:name="__DdeLink__3471_1183972231111131311112"/>
       <w:r>
         <w:rPr>
           <w:b w:val="false"/>
@@ -43618,7 +43620,7 @@
         </w:rPr>
         <w:t xml:space="preserve">qsub -j y -o cgenie_log -V -S /bin/bash runmuffin.sh cgenie.eb_go_gs_ac_bg_sg_rg.worjh2.BASES DOM/05_OMEN_GENIE_PreInd_Aug2017_solidfields  </w:t>
       </w:r>
-      <w:bookmarkEnd w:id="453"/>
+      <w:bookmarkEnd w:id="454"/>
       <w:r>
         <w:rPr>
           <w:b w:val="false"/>
@@ -43629,7 +43631,7 @@
         </w:rPr>
         <w:t xml:space="preserve">2808_07_Archeretal2009_OMEN.inv_k2_0.0045_k1_0.0135_ord_3 2000 </w:t>
       </w:r>
-      <w:bookmarkStart w:id="454" w:name="__DdeLink__3282_831275630131311212"/>
+      <w:bookmarkStart w:id="455" w:name="__DdeLink__3282_831275630131311212"/>
       <w:r>
         <w:rPr>
           <w:b w:val="false"/>
@@ -43640,7 +43642,7 @@
         </w:rPr>
         <w:t>2508_03_EXAMPLE.worjh2.Archeretal2009.SPIN1_fastsinking_ALLsolidfields_ClosedCaCO3</w:t>
       </w:r>
-      <w:bookmarkEnd w:id="454"/>
+      <w:bookmarkEnd w:id="455"/>
       <w:r>
         <w:rPr>
           <w:b w:val="false"/>
@@ -43704,7 +43706,7 @@
         <w:t>5845</w:t>
         <w:br/>
       </w:r>
-      <w:bookmarkStart w:id="455" w:name="__DdeLink__3471_11839722311111313111112"/>
+      <w:bookmarkStart w:id="456" w:name="__DdeLink__3471_11839722311111313111112"/>
       <w:r>
         <w:rPr>
           <w:b w:val="false"/>
@@ -43715,7 +43717,7 @@
         </w:rPr>
         <w:t xml:space="preserve">qsub -j y -o cgenie_log -V -S /bin/bash runmuffin.sh cgenie.eb_go_gs_ac_bg_sg_rg.worjh2.BASES DOM/05_OMEN_GENIE_PreInd_Aug2017_solidfields  </w:t>
       </w:r>
-      <w:bookmarkEnd w:id="455"/>
+      <w:bookmarkEnd w:id="456"/>
       <w:r>
         <w:rPr>
           <w:b w:val="false"/>
@@ -43726,7 +43728,7 @@
         </w:rPr>
         <w:t xml:space="preserve">2808_08_Archeretal2009_OMEN.inv_k2_0.0045_k1_0.018_ord_4 2000 </w:t>
       </w:r>
-      <w:bookmarkStart w:id="456" w:name="__DdeLink__3282_8312756301313112112"/>
+      <w:bookmarkStart w:id="457" w:name="__DdeLink__3282_8312756301313112112"/>
       <w:r>
         <w:rPr>
           <w:b w:val="false"/>
@@ -43737,7 +43739,7 @@
         </w:rPr>
         <w:t>2508_03_EXAMPLE.worjh2.Archeretal2009.SPIN1_fastsinking_ALLsolidfields_ClosedCaCO3</w:t>
       </w:r>
-      <w:bookmarkEnd w:id="456"/>
+      <w:bookmarkEnd w:id="457"/>
       <w:r>
         <w:rPr>
           <w:b w:val="false"/>
@@ -43801,7 +43803,7 @@
         <w:t>5846</w:t>
         <w:br/>
       </w:r>
-      <w:bookmarkStart w:id="457" w:name="__DdeLink__3471_118397223111113131111112"/>
+      <w:bookmarkStart w:id="458" w:name="__DdeLink__3471_118397223111113131111112"/>
       <w:r>
         <w:rPr>
           <w:b w:val="false"/>
@@ -43812,7 +43814,7 @@
         </w:rPr>
         <w:t xml:space="preserve">qsub -j y -o cgenie_log -V -S /bin/bash runmuffin.sh cgenie.eb_go_gs_ac_bg_sg_rg.worjh2.BASES DOM/05_OMEN_GENIE_PreInd_Aug2017_solidfields  </w:t>
       </w:r>
-      <w:bookmarkEnd w:id="457"/>
+      <w:bookmarkEnd w:id="458"/>
       <w:r>
         <w:rPr>
           <w:b w:val="false"/>
@@ -43823,7 +43825,7 @@
         </w:rPr>
         <w:t xml:space="preserve">2808_09_Archeretal2009_OMEN.inv_k2_0.0045_k1_0.0225_ord_5 2000 </w:t>
       </w:r>
-      <w:bookmarkStart w:id="458" w:name="__DdeLink__3282_83127563013131121112"/>
+      <w:bookmarkStart w:id="459" w:name="__DdeLink__3282_83127563013131121112"/>
       <w:r>
         <w:rPr>
           <w:b w:val="false"/>
@@ -43834,7 +43836,7 @@
         </w:rPr>
         <w:t>2508_03_EXAMPLE.worjh2.Archeretal2009.SPIN1_fastsinking_ALLsolidfields_ClosedCaCO3</w:t>
       </w:r>
-      <w:bookmarkEnd w:id="458"/>
+      <w:bookmarkEnd w:id="459"/>
       <w:r>
         <w:rPr>
           <w:b w:val="false"/>
@@ -43898,7 +43900,7 @@
         <w:t>5847</w:t>
         <w:br/>
       </w:r>
-      <w:bookmarkStart w:id="459" w:name="__DdeLink__3471_1183972231111131311111111"/>
+      <w:bookmarkStart w:id="460" w:name="__DdeLink__3471_1183972231111131311111111"/>
       <w:r>
         <w:rPr>
           <w:b w:val="false"/>
@@ -43909,7 +43911,7 @@
         </w:rPr>
         <w:t xml:space="preserve">qsub -j y -o cgenie_log -V -S /bin/bash runmuffin.sh cgenie.eb_go_gs_ac_bg_sg_rg.worjh2.BASES DOM/05_OMEN_GENIE_PreInd_Aug2017_solidfields  </w:t>
       </w:r>
-      <w:bookmarkEnd w:id="459"/>
+      <w:bookmarkEnd w:id="460"/>
       <w:r>
         <w:rPr>
           <w:b w:val="false"/>
@@ -43920,7 +43922,7 @@
         </w:rPr>
         <w:t xml:space="preserve">2808_10_Archeretal2009_OMEN.inv_k2_0.0045_k1_0.00675_ord_1.5 2000 </w:t>
       </w:r>
-      <w:bookmarkStart w:id="460" w:name="__DdeLink__3282_831275630131311211111"/>
+      <w:bookmarkStart w:id="461" w:name="__DdeLink__3282_831275630131311211111"/>
       <w:r>
         <w:rPr>
           <w:b w:val="false"/>
@@ -43931,7 +43933,7 @@
         </w:rPr>
         <w:t>2508_03_EXAMPLE.worjh2.Archeretal2009.SPIN1_fastsinking_ALLsolidfields_ClosedCaCO3</w:t>
       </w:r>
-      <w:bookmarkEnd w:id="460"/>
+      <w:bookmarkEnd w:id="461"/>
       <w:r>
         <w:rPr>
           <w:b w:val="false"/>
@@ -44015,7 +44017,7 @@
         <w:t>5848</w:t>
         <w:br/>
       </w:r>
-      <w:bookmarkStart w:id="461" w:name="__DdeLink__3471_1183972231111131311121"/>
+      <w:bookmarkStart w:id="462" w:name="__DdeLink__3471_1183972231111131311121"/>
       <w:r>
         <w:rPr>
           <w:b w:val="false"/>
@@ -44026,7 +44028,7 @@
         </w:rPr>
         <w:t xml:space="preserve">qsub -j y -o cgenie_log -V -S /bin/bash runmuffin.sh cgenie.eb_go_gs_ac_bg_sg_rg.worjh2.BASES DOM/05_OMEN_GENIE_PreInd_Aug2017_solidfields  </w:t>
       </w:r>
-      <w:bookmarkEnd w:id="461"/>
+      <w:bookmarkEnd w:id="462"/>
       <w:r>
         <w:rPr>
           <w:b w:val="false"/>
@@ -44037,7 +44039,7 @@
         </w:rPr>
         <w:t xml:space="preserve">2808_11_Archeretal2009_OMEN.inv_k2_0.005_k1_0.01_ord_2 2000 </w:t>
       </w:r>
-      <w:bookmarkStart w:id="462" w:name="__DdeLink__3282_831275630131311221"/>
+      <w:bookmarkStart w:id="463" w:name="__DdeLink__3282_831275630131311221"/>
       <w:r>
         <w:rPr>
           <w:b w:val="false"/>
@@ -44048,7 +44050,7 @@
         </w:rPr>
         <w:t>2508_03_EXAMPLE.worjh2.Archeretal2009.SPIN1_fastsinking_ALLsolidfields_ClosedCaCO3</w:t>
       </w:r>
-      <w:bookmarkEnd w:id="462"/>
+      <w:bookmarkEnd w:id="463"/>
       <w:r>
         <w:rPr>
           <w:b w:val="false"/>
@@ -44112,7 +44114,7 @@
         <w:t>5849</w:t>
         <w:br/>
       </w:r>
-      <w:bookmarkStart w:id="463" w:name="__DdeLink__3471_11839722311111313111121"/>
+      <w:bookmarkStart w:id="464" w:name="__DdeLink__3471_11839722311111313111121"/>
       <w:r>
         <w:rPr>
           <w:b w:val="false"/>
@@ -44123,7 +44125,7 @@
         </w:rPr>
         <w:t xml:space="preserve">qsub -j y -o cgenie_log -V -S /bin/bash runmuffin.sh cgenie.eb_go_gs_ac_bg_sg_rg.worjh2.BASES DOM/05_OMEN_GENIE_PreInd_Aug2017_solidfields  </w:t>
       </w:r>
-      <w:bookmarkEnd w:id="463"/>
+      <w:bookmarkEnd w:id="464"/>
       <w:r>
         <w:rPr>
           <w:b w:val="false"/>
@@ -44134,7 +44136,7 @@
         </w:rPr>
         <w:t xml:space="preserve">2808_12_Archeretal2009_OMEN.inv_k2_0.005_k1_0.015_ord_3 2000 </w:t>
       </w:r>
-      <w:bookmarkStart w:id="464" w:name="__DdeLink__3282_8312756301313112121"/>
+      <w:bookmarkStart w:id="465" w:name="__DdeLink__3282_8312756301313112121"/>
       <w:r>
         <w:rPr>
           <w:b w:val="false"/>
@@ -44145,7 +44147,7 @@
         </w:rPr>
         <w:t>2508_03_EXAMPLE.worjh2.Archeretal2009.SPIN1_fastsinking_ALLsolidfields_ClosedCaCO3</w:t>
       </w:r>
-      <w:bookmarkEnd w:id="464"/>
+      <w:bookmarkEnd w:id="465"/>
       <w:r>
         <w:rPr>
           <w:b w:val="false"/>
@@ -44209,7 +44211,7 @@
         <w:t>5850</w:t>
         <w:br/>
       </w:r>
-      <w:bookmarkStart w:id="465" w:name="__DdeLink__3471_118397223111113131111121"/>
+      <w:bookmarkStart w:id="466" w:name="__DdeLink__3471_118397223111113131111121"/>
       <w:r>
         <w:rPr>
           <w:b w:val="false"/>
@@ -44220,7 +44222,7 @@
         </w:rPr>
         <w:t xml:space="preserve">qsub -j y -o cgenie_log -V -S /bin/bash runmuffin.sh cgenie.eb_go_gs_ac_bg_sg_rg.worjh2.BASES DOM/05_OMEN_GENIE_PreInd_Aug2017_solidfields  </w:t>
       </w:r>
-      <w:bookmarkEnd w:id="465"/>
+      <w:bookmarkEnd w:id="466"/>
       <w:r>
         <w:rPr>
           <w:b w:val="false"/>
@@ -44231,7 +44233,7 @@
         </w:rPr>
         <w:t xml:space="preserve">2808_13_Archeretal2009_OMEN.inv_k2_0.005_k1_0.02_ord_4 2000 </w:t>
       </w:r>
-      <w:bookmarkStart w:id="466" w:name="__DdeLink__3282_83127563013131121121"/>
+      <w:bookmarkStart w:id="467" w:name="__DdeLink__3282_83127563013131121121"/>
       <w:r>
         <w:rPr>
           <w:b w:val="false"/>
@@ -44242,7 +44244,7 @@
         </w:rPr>
         <w:t>2508_03_EXAMPLE.worjh2.Archeretal2009.SPIN1_fastsinking_ALLsolidfields_ClosedCaCO3</w:t>
       </w:r>
-      <w:bookmarkEnd w:id="466"/>
+      <w:bookmarkEnd w:id="467"/>
       <w:r>
         <w:rPr>
           <w:b w:val="false"/>
@@ -44306,7 +44308,7 @@
         <w:t>5851</w:t>
         <w:br/>
       </w:r>
-      <w:bookmarkStart w:id="467" w:name="__DdeLink__3471_1183972231111131311111121"/>
+      <w:bookmarkStart w:id="468" w:name="__DdeLink__3471_1183972231111131311111121"/>
       <w:r>
         <w:rPr>
           <w:b w:val="false"/>
@@ -44317,7 +44319,7 @@
         </w:rPr>
         <w:t xml:space="preserve">qsub -j y -o cgenie_log -V -S /bin/bash runmuffin.sh cgenie.eb_go_gs_ac_bg_sg_rg.worjh2.BASES DOM/05_OMEN_GENIE_PreInd_Aug2017_solidfields  </w:t>
       </w:r>
-      <w:bookmarkEnd w:id="467"/>
+      <w:bookmarkEnd w:id="468"/>
       <w:r>
         <w:rPr>
           <w:b w:val="false"/>
@@ -44328,7 +44330,7 @@
         </w:rPr>
         <w:t xml:space="preserve">2808_14_Archeretal2009_OMEN.inv_k2_0.005_k1_0.025_ord_5 2000 </w:t>
       </w:r>
-      <w:bookmarkStart w:id="468" w:name="__DdeLink__3282_831275630131311211121"/>
+      <w:bookmarkStart w:id="469" w:name="__DdeLink__3282_831275630131311211121"/>
       <w:r>
         <w:rPr>
           <w:b w:val="false"/>
@@ -44339,7 +44341,7 @@
         </w:rPr>
         <w:t>2508_03_EXAMPLE.worjh2.Archeretal2009.SPIN1_fastsinking_ALLsolidfields_ClosedCaCO3</w:t>
       </w:r>
-      <w:bookmarkEnd w:id="468"/>
+      <w:bookmarkEnd w:id="469"/>
       <w:r>
         <w:rPr>
           <w:b w:val="false"/>
@@ -44403,7 +44405,7 @@
         <w:t>5852</w:t>
         <w:br/>
       </w:r>
-      <w:bookmarkStart w:id="469" w:name="__DdeLink__3471_11839722311111313111111111"/>
+      <w:bookmarkStart w:id="470" w:name="__DdeLink__3471_11839722311111313111111111"/>
       <w:r>
         <w:rPr>
           <w:b w:val="false"/>
@@ -44414,7 +44416,7 @@
         </w:rPr>
         <w:t xml:space="preserve">qsub -j y -o cgenie_log -V -S /bin/bash runmuffin.sh cgenie.eb_go_gs_ac_bg_sg_rg.worjh2.BASES DOM/05_OMEN_GENIE_PreInd_Aug2017_solidfields  </w:t>
       </w:r>
-      <w:bookmarkEnd w:id="469"/>
+      <w:bookmarkEnd w:id="470"/>
       <w:r>
         <w:rPr>
           <w:b w:val="false"/>
@@ -44425,7 +44427,7 @@
         </w:rPr>
         <w:t xml:space="preserve">2808_15_Archeretal2009_OMEN.inv_k2_0.005_k1_0.0075_ord_1.5 2000 </w:t>
       </w:r>
-      <w:bookmarkStart w:id="470" w:name="__DdeLink__3282_8312756301313112111111"/>
+      <w:bookmarkStart w:id="471" w:name="__DdeLink__3282_8312756301313112111111"/>
       <w:r>
         <w:rPr>
           <w:b w:val="false"/>
@@ -44436,7 +44438,7 @@
         </w:rPr>
         <w:t>2508_03_EXAMPLE.worjh2.Archeretal2009.SPIN1_fastsinking_ALLsolidfields_ClosedCaCO3</w:t>
       </w:r>
-      <w:bookmarkEnd w:id="470"/>
+      <w:bookmarkEnd w:id="471"/>
       <w:r>
         <w:rPr>
           <w:b w:val="false"/>
@@ -44530,7 +44532,7 @@
         <w:t>5853</w:t>
         <w:br/>
       </w:r>
-      <w:bookmarkStart w:id="471" w:name="__DdeLink__3471_11839722311111313111211"/>
+      <w:bookmarkStart w:id="472" w:name="__DdeLink__3471_11839722311111313111211"/>
       <w:r>
         <w:rPr>
           <w:b w:val="false"/>
@@ -44541,7 +44543,7 @@
         </w:rPr>
         <w:t xml:space="preserve">qsub -j y -o cgenie_log -V -S /bin/bash runmuffin.sh cgenie.eb_go_gs_ac_bg_sg_rg.worjh2.BASES DOM/05_OMEN_GENIE_PreInd_Aug2017_solidfields  </w:t>
       </w:r>
-      <w:bookmarkEnd w:id="471"/>
+      <w:bookmarkEnd w:id="472"/>
       <w:r>
         <w:rPr>
           <w:b w:val="false"/>
@@ -44552,7 +44554,7 @@
         </w:rPr>
         <w:t xml:space="preserve">2808_16_Archeretal2009_OMEN.inv_k2_0.0055_k1_0.011_ord_2 2000 </w:t>
       </w:r>
-      <w:bookmarkStart w:id="472" w:name="__DdeLink__3282_8312756301313112211"/>
+      <w:bookmarkStart w:id="473" w:name="__DdeLink__3282_8312756301313112211"/>
       <w:r>
         <w:rPr>
           <w:b w:val="false"/>
@@ -44563,7 +44565,7 @@
         </w:rPr>
         <w:t>2508_03_EXAMPLE.worjh2.Archeretal2009.SPIN1_fastsinking_ALLsolidfields_ClosedCaCO3</w:t>
       </w:r>
-      <w:bookmarkEnd w:id="472"/>
+      <w:bookmarkEnd w:id="473"/>
       <w:r>
         <w:rPr>
           <w:b w:val="false"/>
@@ -44627,7 +44629,7 @@
         <w:t>5854</w:t>
         <w:br/>
       </w:r>
-      <w:bookmarkStart w:id="473" w:name="__DdeLink__3471_118397223111113131111211"/>
+      <w:bookmarkStart w:id="474" w:name="__DdeLink__3471_118397223111113131111211"/>
       <w:r>
         <w:rPr>
           <w:b w:val="false"/>
@@ -44638,7 +44640,7 @@
         </w:rPr>
         <w:t xml:space="preserve">qsub -j y -o cgenie_log -V -S /bin/bash runmuffin.sh cgenie.eb_go_gs_ac_bg_sg_rg.worjh2.BASES DOM/05_OMEN_GENIE_PreInd_Aug2017_solidfields  </w:t>
       </w:r>
-      <w:bookmarkEnd w:id="473"/>
+      <w:bookmarkEnd w:id="474"/>
       <w:r>
         <w:rPr>
           <w:b w:val="false"/>
@@ -44649,7 +44651,7 @@
         </w:rPr>
         <w:t xml:space="preserve">2808_17_Archeretal2009_OMEN.inv_k2_0.0055_k1_0.0165_ord_3 2000 </w:t>
       </w:r>
-      <w:bookmarkStart w:id="474" w:name="__DdeLink__3282_83127563013131121211"/>
+      <w:bookmarkStart w:id="475" w:name="__DdeLink__3282_83127563013131121211"/>
       <w:r>
         <w:rPr>
           <w:b w:val="false"/>
@@ -44660,7 +44662,7 @@
         </w:rPr>
         <w:t>2508_03_EXAMPLE.worjh2.Archeretal2009.SPIN1_fastsinking_ALLsolidfields_ClosedCaCO3</w:t>
       </w:r>
-      <w:bookmarkEnd w:id="474"/>
+      <w:bookmarkEnd w:id="475"/>
       <w:r>
         <w:rPr>
           <w:b w:val="false"/>
@@ -44724,7 +44726,7 @@
         <w:t>5855</w:t>
         <w:br/>
       </w:r>
-      <w:bookmarkStart w:id="475" w:name="__DdeLink__3471_1183972231111131311111211"/>
+      <w:bookmarkStart w:id="476" w:name="__DdeLink__3471_1183972231111131311111211"/>
       <w:r>
         <w:rPr>
           <w:b w:val="false"/>
@@ -44735,7 +44737,7 @@
         </w:rPr>
         <w:t xml:space="preserve">qsub -j y -o cgenie_log -V -S /bin/bash runmuffin.sh cgenie.eb_go_gs_ac_bg_sg_rg.worjh2.BASES DOM/05_OMEN_GENIE_PreInd_Aug2017_solidfields  </w:t>
       </w:r>
-      <w:bookmarkEnd w:id="475"/>
+      <w:bookmarkEnd w:id="476"/>
       <w:r>
         <w:rPr>
           <w:b w:val="false"/>
@@ -44746,7 +44748,7 @@
         </w:rPr>
         <w:t xml:space="preserve">2808_18_Archeretal2009_OMEN.inv_k2_0.0055_k1_0.022_ord_4 2000 </w:t>
       </w:r>
-      <w:bookmarkStart w:id="476" w:name="__DdeLink__3282_831275630131311211211"/>
+      <w:bookmarkStart w:id="477" w:name="__DdeLink__3282_831275630131311211211"/>
       <w:r>
         <w:rPr>
           <w:b w:val="false"/>
@@ -44757,7 +44759,7 @@
         </w:rPr>
         <w:t>2508_03_EXAMPLE.worjh2.Archeretal2009.SPIN1_fastsinking_ALLsolidfields_ClosedCaCO3</w:t>
       </w:r>
-      <w:bookmarkEnd w:id="476"/>
+      <w:bookmarkEnd w:id="477"/>
       <w:r>
         <w:rPr>
           <w:b w:val="false"/>
@@ -44821,7 +44823,7 @@
         <w:t>5856</w:t>
         <w:br/>
       </w:r>
-      <w:bookmarkStart w:id="477" w:name="__DdeLink__3471_11839722311111313111111211"/>
+      <w:bookmarkStart w:id="478" w:name="__DdeLink__3471_11839722311111313111111211"/>
       <w:r>
         <w:rPr>
           <w:b w:val="false"/>
@@ -44832,7 +44834,7 @@
         </w:rPr>
         <w:t xml:space="preserve">qsub -j y -o cgenie_log -V -S /bin/bash runmuffin.sh cgenie.eb_go_gs_ac_bg_sg_rg.worjh2.BASES DOM/05_OMEN_GENIE_PreInd_Aug2017_solidfields  </w:t>
       </w:r>
-      <w:bookmarkEnd w:id="477"/>
+      <w:bookmarkEnd w:id="478"/>
       <w:r>
         <w:rPr>
           <w:b w:val="false"/>
@@ -44843,7 +44845,7 @@
         </w:rPr>
         <w:t xml:space="preserve">2808_19_Archeretal2009_OMEN.inv_k2_0.0055_k1_0.0275_ord_5 2000 </w:t>
       </w:r>
-      <w:bookmarkStart w:id="478" w:name="__DdeLink__3282_8312756301313112111211"/>
+      <w:bookmarkStart w:id="479" w:name="__DdeLink__3282_8312756301313112111211"/>
       <w:r>
         <w:rPr>
           <w:b w:val="false"/>
@@ -44854,7 +44856,7 @@
         </w:rPr>
         <w:t>2508_03_EXAMPLE.worjh2.Archeretal2009.SPIN1_fastsinking_ALLsolidfields_ClosedCaCO3</w:t>
       </w:r>
-      <w:bookmarkEnd w:id="478"/>
+      <w:bookmarkEnd w:id="479"/>
       <w:r>
         <w:rPr>
           <w:b w:val="false"/>
@@ -45001,7 +45003,7 @@
         <w:t>5858</w:t>
         <w:br/>
       </w:r>
-      <w:bookmarkStart w:id="479" w:name="__DdeLink__3471_118397223111113131112111"/>
+      <w:bookmarkStart w:id="480" w:name="__DdeLink__3471_118397223111113131112111"/>
       <w:r>
         <w:rPr>
           <w:b w:val="false"/>
@@ -45012,7 +45014,7 @@
         </w:rPr>
         <w:t xml:space="preserve">qsub -j y -o cgenie_log -V -S /bin/bash runmuffin.sh cgenie.eb_go_gs_ac_bg_sg_rg.worjh2.BASES DOM/05_OMEN_GENIE_PreInd_Aug2017_solidfields  </w:t>
       </w:r>
-      <w:bookmarkEnd w:id="479"/>
+      <w:bookmarkEnd w:id="480"/>
       <w:r>
         <w:rPr>
           <w:b w:val="false"/>
@@ -45023,7 +45025,7 @@
         </w:rPr>
         <w:t xml:space="preserve">2808_21_Archeretal2009_OMEN.inv_k2_0.006_k1_0.012_ord_2 2000 </w:t>
       </w:r>
-      <w:bookmarkStart w:id="480" w:name="__DdeLink__3282_83127563013131122111"/>
+      <w:bookmarkStart w:id="481" w:name="__DdeLink__3282_83127563013131122111"/>
       <w:r>
         <w:rPr>
           <w:b w:val="false"/>
@@ -45034,7 +45036,7 @@
         </w:rPr>
         <w:t>2508_03_EXAMPLE.worjh2.Archeretal2009.SPIN1_fastsinking_ALLsolidfields_ClosedCaCO3</w:t>
       </w:r>
-      <w:bookmarkEnd w:id="480"/>
+      <w:bookmarkEnd w:id="481"/>
       <w:r>
         <w:rPr>
           <w:b w:val="false"/>
@@ -45098,7 +45100,7 @@
         <w:t>5859</w:t>
         <w:br/>
       </w:r>
-      <w:bookmarkStart w:id="481" w:name="__DdeLink__3471_1183972231111131311112111"/>
+      <w:bookmarkStart w:id="482" w:name="__DdeLink__3471_1183972231111131311112111"/>
       <w:r>
         <w:rPr>
           <w:b w:val="false"/>
@@ -45109,7 +45111,7 @@
         </w:rPr>
         <w:t xml:space="preserve">qsub -j y -o cgenie_log -V -S /bin/bash runmuffin.sh cgenie.eb_go_gs_ac_bg_sg_rg.worjh2.BASES DOM/05_OMEN_GENIE_PreInd_Aug2017_solidfields  </w:t>
       </w:r>
-      <w:bookmarkEnd w:id="481"/>
+      <w:bookmarkEnd w:id="482"/>
       <w:r>
         <w:rPr>
           <w:b w:val="false"/>
@@ -45120,7 +45122,7 @@
         </w:rPr>
         <w:t xml:space="preserve">2808_22_Archeretal2009_OMEN.inv_k2_0.006_k1_0.018_ord_3 2000 </w:t>
       </w:r>
-      <w:bookmarkStart w:id="482" w:name="__DdeLink__3282_831275630131311212111"/>
+      <w:bookmarkStart w:id="483" w:name="__DdeLink__3282_831275630131311212111"/>
       <w:r>
         <w:rPr>
           <w:b w:val="false"/>
@@ -45131,7 +45133,7 @@
         </w:rPr>
         <w:t>2508_03_EXAMPLE.worjh2.Archeretal2009.SPIN1_fastsinking_ALLsolidfields_ClosedCaCO3</w:t>
       </w:r>
-      <w:bookmarkEnd w:id="482"/>
+      <w:bookmarkEnd w:id="483"/>
       <w:r>
         <w:rPr>
           <w:b w:val="false"/>
@@ -45195,7 +45197,7 @@
         <w:t>5860</w:t>
         <w:br/>
       </w:r>
-      <w:bookmarkStart w:id="483" w:name="__DdeLink__3471_11839722311111313111112111"/>
+      <w:bookmarkStart w:id="484" w:name="__DdeLink__3471_11839722311111313111112111"/>
       <w:r>
         <w:rPr>
           <w:b w:val="false"/>
@@ -45206,7 +45208,7 @@
         </w:rPr>
         <w:t xml:space="preserve">qsub -j y -o cgenie_log -V -S /bin/bash runmuffin.sh cgenie.eb_go_gs_ac_bg_sg_rg.worjh2.BASES DOM/05_OMEN_GENIE_PreInd_Aug2017_solidfields  </w:t>
       </w:r>
-      <w:bookmarkEnd w:id="483"/>
+      <w:bookmarkEnd w:id="484"/>
       <w:r>
         <w:rPr>
           <w:b w:val="false"/>
@@ -45217,7 +45219,7 @@
         </w:rPr>
         <w:t xml:space="preserve">2808_23_Archeretal2009_OMEN.inv_k2_0.006_k1_0.024_ord_4 2000 </w:t>
       </w:r>
-      <w:bookmarkStart w:id="484" w:name="__DdeLink__3282_8312756301313112112111"/>
+      <w:bookmarkStart w:id="485" w:name="__DdeLink__3282_8312756301313112112111"/>
       <w:r>
         <w:rPr>
           <w:b w:val="false"/>
@@ -45228,7 +45230,7 @@
         </w:rPr>
         <w:t>2508_03_EXAMPLE.worjh2.Archeretal2009.SPIN1_fastsinking_ALLsolidfields_ClosedCaCO3</w:t>
       </w:r>
-      <w:bookmarkEnd w:id="484"/>
+      <w:bookmarkEnd w:id="485"/>
       <w:r>
         <w:rPr>
           <w:b w:val="false"/>
@@ -45292,7 +45294,7 @@
         <w:t>5861</w:t>
         <w:br/>
       </w:r>
-      <w:bookmarkStart w:id="485" w:name="__DdeLink__3471_118397223111113131111112111"/>
+      <w:bookmarkStart w:id="486" w:name="__DdeLink__3471_118397223111113131111112111"/>
       <w:r>
         <w:rPr>
           <w:b w:val="false"/>
@@ -45303,7 +45305,7 @@
         </w:rPr>
         <w:t xml:space="preserve">qsub -j y -o cgenie_log -V -S /bin/bash runmuffin.sh cgenie.eb_go_gs_ac_bg_sg_rg.worjh2.BASES DOM/05_OMEN_GENIE_PreInd_Aug2017_solidfields  </w:t>
       </w:r>
-      <w:bookmarkEnd w:id="485"/>
+      <w:bookmarkEnd w:id="486"/>
       <w:r>
         <w:rPr>
           <w:b w:val="false"/>
@@ -45314,7 +45316,7 @@
         </w:rPr>
         <w:t xml:space="preserve">2808_24_Archeretal2009_OMEN.inv_k2_0.006_k1_0.03_ord_5 2000 </w:t>
       </w:r>
-      <w:bookmarkStart w:id="486" w:name="__DdeLink__3282_83127563013131121112111"/>
+      <w:bookmarkStart w:id="487" w:name="__DdeLink__3282_83127563013131121112111"/>
       <w:r>
         <w:rPr>
           <w:b w:val="false"/>
@@ -45325,7 +45327,7 @@
         </w:rPr>
         <w:t>2508_03_EXAMPLE.worjh2.Archeretal2009.SPIN1_fastsinking_ALLsolidfields_ClosedCaCO3</w:t>
       </w:r>
-      <w:bookmarkEnd w:id="486"/>
+      <w:bookmarkEnd w:id="487"/>
       <w:r>
         <w:rPr>
           <w:b w:val="false"/>
@@ -45885,7 +45887,7 @@
         <w:t>5870</w:t>
         <w:br/>
       </w:r>
-      <w:bookmarkStart w:id="487" w:name="__DdeLink__3590_414385520"/>
+      <w:bookmarkStart w:id="488" w:name="__DdeLink__3590_414385520"/>
       <w:r>
         <w:rPr>
           <w:b w:val="false"/>
@@ -45896,7 +45898,7 @@
         </w:rPr>
         <w:t xml:space="preserve">qsub -j y -o cgenie_log -V -S /bin/bash runmuffin.sh cgenie.eb_go_gs_ac_bg_sg_rg.worjh2.BASES DOM/05_OMEN_GENIE_PreInd_Aug2017_solidfields  2808_32_Archeretal2009_OMEN.boudreau1997_k_50_Allsolidfields 2000 </w:t>
       </w:r>
-      <w:bookmarkEnd w:id="487"/>
+      <w:bookmarkEnd w:id="488"/>
       <w:r>
         <w:rPr>
           <w:b w:val="false"/>
@@ -46146,8 +46148,8 @@
         <w:t>5876</w:t>
         <w:br/>
       </w:r>
-      <w:bookmarkStart w:id="488" w:name="__DdeLink__3916_1643255184"/>
-      <w:bookmarkStart w:id="489" w:name="__DdeLink__3471_118397223111113131113"/>
+      <w:bookmarkStart w:id="489" w:name="__DdeLink__3916_1643255184"/>
+      <w:bookmarkStart w:id="490" w:name="__DdeLink__3471_118397223111113131113"/>
       <w:r>
         <w:rPr>
           <w:b w:val="false"/>
@@ -46158,40 +46160,52 @@
         </w:rPr>
         <w:t xml:space="preserve">qsub -j y -o cgenie_log -V -S /bin/bash runmuffin.sh cgenie.eb_go_gs_ac_bg_sg_rg.worjh2.BASES DOM/05_OMEN_GENIE_PreInd_Aug2017_solidfields  </w:t>
       </w:r>
+      <w:bookmarkStart w:id="491" w:name="__DdeLink__4075_1777106542"/>
+      <w:bookmarkEnd w:id="490"/>
+      <w:r>
+        <w:rPr>
+          <w:b w:val="false"/>
+          <w:bCs w:val="false"/>
+          <w:color w:val="00000A"/>
+          <w:sz w:val="24"/>
+          <w:szCs w:val="24"/>
+        </w:rPr>
+        <w:t>2908_01_Archeretal2009_OMEN.inv_k2_0.004_k1_0.0044_ord_1.1</w:t>
+      </w:r>
+      <w:bookmarkEnd w:id="491"/>
+      <w:r>
+        <w:rPr>
+          <w:b w:val="false"/>
+          <w:bCs w:val="false"/>
+          <w:color w:val="00000A"/>
+          <w:sz w:val="24"/>
+          <w:szCs w:val="24"/>
+        </w:rPr>
+        <w:t xml:space="preserve"> 10000 </w:t>
+      </w:r>
+      <w:bookmarkStart w:id="492" w:name="__DdeLink__3282_83127563013131123"/>
+      <w:r>
+        <w:rPr>
+          <w:b w:val="false"/>
+          <w:bCs w:val="false"/>
+          <w:color w:val="00000A"/>
+          <w:sz w:val="24"/>
+          <w:szCs w:val="24"/>
+        </w:rPr>
+        <w:t>2508_03_EXAMPLE.worjh2.Archeretal2009.SPIN1_fastsinking_ALLsolidfields_ClosedCaCO3</w:t>
+      </w:r>
+      <w:bookmarkEnd w:id="492"/>
+      <w:r>
+        <w:rPr>
+          <w:b w:val="false"/>
+          <w:bCs w:val="false"/>
+          <w:color w:val="00000A"/>
+          <w:sz w:val="24"/>
+          <w:szCs w:val="24"/>
+        </w:rPr>
+        <w:t>_pyyyforcing_20kyrs</w:t>
+      </w:r>
       <w:bookmarkEnd w:id="489"/>
-      <w:r>
-        <w:rPr>
-          <w:b w:val="false"/>
-          <w:bCs w:val="false"/>
-          <w:color w:val="00000A"/>
-          <w:sz w:val="24"/>
-          <w:szCs w:val="24"/>
-        </w:rPr>
-        <w:t xml:space="preserve">2908_01_Archeretal2009_OMEN.inv_k2_0.004_k1_0.0044_ord_1.1 10000 </w:t>
-      </w:r>
-      <w:bookmarkStart w:id="490" w:name="__DdeLink__3282_83127563013131123"/>
-      <w:r>
-        <w:rPr>
-          <w:b w:val="false"/>
-          <w:bCs w:val="false"/>
-          <w:color w:val="00000A"/>
-          <w:sz w:val="24"/>
-          <w:szCs w:val="24"/>
-        </w:rPr>
-        <w:t>2508_03_EXAMPLE.worjh2.Archeretal2009.SPIN1_fastsinking_ALLsolidfields_ClosedCaCO3</w:t>
-      </w:r>
-      <w:bookmarkEnd w:id="490"/>
-      <w:r>
-        <w:rPr>
-          <w:b w:val="false"/>
-          <w:bCs w:val="false"/>
-          <w:color w:val="00000A"/>
-          <w:sz w:val="24"/>
-          <w:szCs w:val="24"/>
-        </w:rPr>
-        <w:t>_pyyyforcing_20kyrs</w:t>
-      </w:r>
-      <w:bookmarkEnd w:id="488"/>
       <w:r>
         <w:rPr>
           <w:b w:val="false"/>
@@ -46257,7 +46271,7 @@
         <w:t>5877</w:t>
         <w:br/>
       </w:r>
-      <w:bookmarkStart w:id="491" w:name="__DdeLink__3471_1183972231111131311113"/>
+      <w:bookmarkStart w:id="493" w:name="__DdeLink__3471_1183972231111131311113"/>
       <w:r>
         <w:rPr>
           <w:b w:val="false"/>
@@ -46268,7 +46282,7 @@
         </w:rPr>
         <w:t xml:space="preserve">qsub -j y -o cgenie_log -V -S /bin/bash runmuffin.sh cgenie.eb_go_gs_ac_bg_sg_rg.worjh2.BASES DOM/05_OMEN_GENIE_PreInd_Aug2017_solidfields  </w:t>
       </w:r>
-      <w:bookmarkEnd w:id="491"/>
+      <w:bookmarkEnd w:id="493"/>
       <w:r>
         <w:rPr>
           <w:b w:val="false"/>
@@ -46279,7 +46293,7 @@
         </w:rPr>
         <w:t xml:space="preserve">2908_02_Archeretal2009_OMEN.inv_k2_0.004_k1_0.0048_ord_1.2 10000 </w:t>
       </w:r>
-      <w:bookmarkStart w:id="492" w:name="__DdeLink__3282_831275630131311213"/>
+      <w:bookmarkStart w:id="494" w:name="__DdeLink__3282_831275630131311213"/>
       <w:r>
         <w:rPr>
           <w:b w:val="false"/>
@@ -46290,7 +46304,7 @@
         </w:rPr>
         <w:t>2508_03_EXAMPLE.worjh2.Archeretal2009.SPIN1_fastsinking_ALLsolidfields_ClosedCaCO3</w:t>
       </w:r>
-      <w:bookmarkEnd w:id="492"/>
+      <w:bookmarkEnd w:id="494"/>
       <w:r>
         <w:rPr>
           <w:b w:val="false"/>
@@ -46356,7 +46370,7 @@
         <w:t>5878</w:t>
         <w:br/>
       </w:r>
-      <w:bookmarkStart w:id="493" w:name="__DdeLink__3471_11839722311111313111113"/>
+      <w:bookmarkStart w:id="495" w:name="__DdeLink__3471_11839722311111313111113"/>
       <w:r>
         <w:rPr>
           <w:b w:val="false"/>
@@ -46367,7 +46381,7 @@
         </w:rPr>
         <w:t xml:space="preserve">qsub -j y -o cgenie_log -V -S /bin/bash runmuffin.sh cgenie.eb_go_gs_ac_bg_sg_rg.worjh2.BASES DOM/05_OMEN_GENIE_PreInd_Aug2017_solidfields  </w:t>
       </w:r>
-      <w:bookmarkEnd w:id="493"/>
+      <w:bookmarkEnd w:id="495"/>
       <w:r>
         <w:rPr>
           <w:b w:val="false"/>
@@ -46378,7 +46392,7 @@
         </w:rPr>
         <w:t xml:space="preserve">2908_03_Archeretal2009_OMEN.inv_k2_0.004_k1_0.006_ord_1.5 10000 </w:t>
       </w:r>
-      <w:bookmarkStart w:id="494" w:name="__DdeLink__3282_8312756301313112113"/>
+      <w:bookmarkStart w:id="496" w:name="__DdeLink__3282_8312756301313112113"/>
       <w:r>
         <w:rPr>
           <w:b w:val="false"/>
@@ -46389,7 +46403,7 @@
         </w:rPr>
         <w:t>2508_03_EXAMPLE.worjh2.Archeretal2009.SPIN1_fastsinking_ALLsolidfields_ClosedCaCO3</w:t>
       </w:r>
-      <w:bookmarkEnd w:id="494"/>
+      <w:bookmarkEnd w:id="496"/>
       <w:r>
         <w:rPr>
           <w:b w:val="false"/>
@@ -46455,7 +46469,7 @@
         <w:t>5879</w:t>
         <w:br/>
       </w:r>
-      <w:bookmarkStart w:id="495" w:name="__DdeLink__3471_118397223111113131111113"/>
+      <w:bookmarkStart w:id="497" w:name="__DdeLink__3471_118397223111113131111113"/>
       <w:r>
         <w:rPr>
           <w:b w:val="false"/>
@@ -46466,7 +46480,7 @@
         </w:rPr>
         <w:t xml:space="preserve">qsub -j y -o cgenie_log -V -S /bin/bash runmuffin.sh cgenie.eb_go_gs_ac_bg_sg_rg.worjh2.BASES DOM/05_OMEN_GENIE_PreInd_Aug2017_solidfields  </w:t>
       </w:r>
-      <w:bookmarkEnd w:id="495"/>
+      <w:bookmarkEnd w:id="497"/>
       <w:r>
         <w:rPr>
           <w:b w:val="false"/>
@@ -46477,7 +46491,7 @@
         </w:rPr>
         <w:t xml:space="preserve">2908_04_Archeretal2009_OMEN.inv_k2_0.004_k1_0.0052_ord_1.3 10000 </w:t>
       </w:r>
-      <w:bookmarkStart w:id="496" w:name="__DdeLink__3282_83127563013131121113"/>
+      <w:bookmarkStart w:id="498" w:name="__DdeLink__3282_83127563013131121113"/>
       <w:r>
         <w:rPr>
           <w:b w:val="false"/>
@@ -46488,7 +46502,7 @@
         </w:rPr>
         <w:t>2508_03_EXAMPLE.worjh2.Archeretal2009.SPIN1_fastsinking_ALLsolidfields_ClosedCaCO3</w:t>
       </w:r>
-      <w:bookmarkEnd w:id="496"/>
+      <w:bookmarkEnd w:id="498"/>
       <w:r>
         <w:rPr>
           <w:b w:val="false"/>
@@ -46554,7 +46568,7 @@
         <w:t>5880</w:t>
         <w:br/>
       </w:r>
-      <w:bookmarkStart w:id="497" w:name="__DdeLink__3471_1183972231111131311111112"/>
+      <w:bookmarkStart w:id="499" w:name="__DdeLink__3471_1183972231111131311111112"/>
       <w:r>
         <w:rPr>
           <w:b w:val="false"/>
@@ -46565,7 +46579,7 @@
         </w:rPr>
         <w:t xml:space="preserve">qsub -j y -o cgenie_log -V -S /bin/bash runmuffin.sh cgenie.eb_go_gs_ac_bg_sg_rg.worjh2.BASES DOM/05_OMEN_GENIE_PreInd_Aug2017_solidfields  </w:t>
       </w:r>
-      <w:bookmarkEnd w:id="497"/>
+      <w:bookmarkEnd w:id="499"/>
       <w:r>
         <w:rPr>
           <w:b w:val="false"/>
@@ -46576,7 +46590,7 @@
         </w:rPr>
         <w:t xml:space="preserve">2908_05_Archeretal2009_OMEN.inv_k2_0.004_k1_0.008_ord_2 10000 </w:t>
       </w:r>
-      <w:bookmarkStart w:id="498" w:name="__DdeLink__3282_831275630131311211112"/>
+      <w:bookmarkStart w:id="500" w:name="__DdeLink__3282_831275630131311211112"/>
       <w:r>
         <w:rPr>
           <w:b w:val="false"/>
@@ -46587,7 +46601,7 @@
         </w:rPr>
         <w:t>2508_03_EXAMPLE.worjh2.Archeretal2009.SPIN1_fastsinking_ALLsolidfields_ClosedCaCO3</w:t>
       </w:r>
-      <w:bookmarkEnd w:id="498"/>
+      <w:bookmarkEnd w:id="500"/>
       <w:r>
         <w:rPr>
           <w:b w:val="false"/>
@@ -46663,7 +46677,7 @@
         <w:t>5881</w:t>
         <w:br/>
       </w:r>
-      <w:bookmarkStart w:id="499" w:name="__DdeLink__3471_1183972231111131311131"/>
+      <w:bookmarkStart w:id="501" w:name="__DdeLink__3471_1183972231111131311131"/>
       <w:r>
         <w:rPr>
           <w:b w:val="false"/>
@@ -46674,7 +46688,7 @@
         </w:rPr>
         <w:t xml:space="preserve">qsub -j y -o cgenie_log -V -S /bin/bash runmuffin.sh cgenie.eb_go_gs_ac_bg_sg_rg.worjh2.BASES DOM/05_OMEN_GENIE_PreInd_Aug2017_solidfields  </w:t>
       </w:r>
-      <w:bookmarkEnd w:id="499"/>
+      <w:bookmarkEnd w:id="501"/>
       <w:r>
         <w:rPr>
           <w:b w:val="false"/>
@@ -46685,7 +46699,7 @@
         </w:rPr>
         <w:t xml:space="preserve">2908_06_Archeretal2009_OMEN.inv_k2_0.0045_k1_0.00495_ord_1.1 10000 </w:t>
       </w:r>
-      <w:bookmarkStart w:id="500" w:name="__DdeLink__3282_831275630131311231"/>
+      <w:bookmarkStart w:id="502" w:name="__DdeLink__3282_831275630131311231"/>
       <w:r>
         <w:rPr>
           <w:b w:val="false"/>
@@ -46696,7 +46710,7 @@
         </w:rPr>
         <w:t>2508_03_EXAMPLE.worjh2.Archeretal2009.SPIN1_fastsinking_ALLsolidfields_ClosedCaCO3</w:t>
       </w:r>
-      <w:bookmarkEnd w:id="500"/>
+      <w:bookmarkEnd w:id="502"/>
       <w:r>
         <w:rPr>
           <w:b w:val="false"/>
@@ -46762,7 +46776,7 @@
         <w:t>5882</w:t>
         <w:br/>
       </w:r>
-      <w:bookmarkStart w:id="501" w:name="__DdeLink__3471_11839722311111313111131"/>
+      <w:bookmarkStart w:id="503" w:name="__DdeLink__3471_11839722311111313111131"/>
       <w:r>
         <w:rPr>
           <w:b w:val="false"/>
@@ -46773,7 +46787,7 @@
         </w:rPr>
         <w:t xml:space="preserve">qsub -j y -o cgenie_log -V -S /bin/bash runmuffin.sh cgenie.eb_go_gs_ac_bg_sg_rg.worjh2.BASES DOM/05_OMEN_GENIE_PreInd_Aug2017_solidfields  </w:t>
       </w:r>
-      <w:bookmarkEnd w:id="501"/>
+      <w:bookmarkEnd w:id="503"/>
       <w:r>
         <w:rPr>
           <w:b w:val="false"/>
@@ -46784,7 +46798,7 @@
         </w:rPr>
         <w:t xml:space="preserve">2908_07_Archeretal2009_OMEN.inv_k2_0.0045_k1_0.0054_ord_1.2 10000 </w:t>
       </w:r>
-      <w:bookmarkStart w:id="502" w:name="__DdeLink__3282_8312756301313112131"/>
+      <w:bookmarkStart w:id="504" w:name="__DdeLink__3282_8312756301313112131"/>
       <w:r>
         <w:rPr>
           <w:b w:val="false"/>
@@ -46795,7 +46809,7 @@
         </w:rPr>
         <w:t>2508_03_EXAMPLE.worjh2.Archeretal2009.SPIN1_fastsinking_ALLsolidfields_ClosedCaCO3</w:t>
       </w:r>
-      <w:bookmarkEnd w:id="502"/>
+      <w:bookmarkEnd w:id="504"/>
       <w:r>
         <w:rPr>
           <w:b w:val="false"/>
@@ -46861,7 +46875,7 @@
         <w:t>5883</w:t>
         <w:br/>
       </w:r>
-      <w:bookmarkStart w:id="503" w:name="__DdeLink__3471_118397223111113131111131"/>
+      <w:bookmarkStart w:id="505" w:name="__DdeLink__3471_118397223111113131111131"/>
       <w:r>
         <w:rPr>
           <w:b w:val="false"/>
@@ -46872,7 +46886,7 @@
         </w:rPr>
         <w:t xml:space="preserve">qsub -j y -o cgenie_log -V -S /bin/bash runmuffin.sh cgenie.eb_go_gs_ac_bg_sg_rg.worjh2.BASES DOM/05_OMEN_GENIE_PreInd_Aug2017_solidfields  </w:t>
       </w:r>
-      <w:bookmarkEnd w:id="503"/>
+      <w:bookmarkEnd w:id="505"/>
       <w:r>
         <w:rPr>
           <w:b w:val="false"/>
@@ -46883,7 +46897,7 @@
         </w:rPr>
         <w:t xml:space="preserve">2908_08_Archeretal2009_OMEN.inv_k2_0.0045_k1_0.00675_ord_1.5 10000 </w:t>
       </w:r>
-      <w:bookmarkStart w:id="504" w:name="__DdeLink__3282_83127563013131121131"/>
+      <w:bookmarkStart w:id="506" w:name="__DdeLink__3282_83127563013131121131"/>
       <w:r>
         <w:rPr>
           <w:b w:val="false"/>
@@ -46894,7 +46908,7 @@
         </w:rPr>
         <w:t>2508_03_EXAMPLE.worjh2.Archeretal2009.SPIN1_fastsinking_ALLsolidfields_ClosedCaCO3</w:t>
       </w:r>
-      <w:bookmarkEnd w:id="504"/>
+      <w:bookmarkEnd w:id="506"/>
       <w:r>
         <w:rPr>
           <w:b w:val="false"/>
@@ -46960,7 +46974,7 @@
         <w:t>5884</w:t>
         <w:br/>
       </w:r>
-      <w:bookmarkStart w:id="505" w:name="__DdeLink__3471_1183972231111131311111131"/>
+      <w:bookmarkStart w:id="507" w:name="__DdeLink__3471_1183972231111131311111131"/>
       <w:r>
         <w:rPr>
           <w:b w:val="false"/>
@@ -46971,7 +46985,7 @@
         </w:rPr>
         <w:t xml:space="preserve">qsub -j y -o cgenie_log -V -S /bin/bash runmuffin.sh cgenie.eb_go_gs_ac_bg_sg_rg.worjh2.BASES DOM/05_OMEN_GENIE_PreInd_Aug2017_solidfields  </w:t>
       </w:r>
-      <w:bookmarkEnd w:id="505"/>
+      <w:bookmarkEnd w:id="507"/>
       <w:r>
         <w:rPr>
           <w:b w:val="false"/>
@@ -46982,7 +46996,7 @@
         </w:rPr>
         <w:t xml:space="preserve">2908_09_Archeretal2009_OMEN.inv_k2_0.0045_k1_0.00585_ord_1.3 10000 </w:t>
       </w:r>
-      <w:bookmarkStart w:id="506" w:name="__DdeLink__3282_831275630131311211131"/>
+      <w:bookmarkStart w:id="508" w:name="__DdeLink__3282_831275630131311211131"/>
       <w:r>
         <w:rPr>
           <w:b w:val="false"/>
@@ -46993,7 +47007,7 @@
         </w:rPr>
         <w:t>2508_03_EXAMPLE.worjh2.Archeretal2009.SPIN1_fastsinking_ALLsolidfields_ClosedCaCO3</w:t>
       </w:r>
-      <w:bookmarkEnd w:id="506"/>
+      <w:bookmarkEnd w:id="508"/>
       <w:r>
         <w:rPr>
           <w:b w:val="false"/>
@@ -47134,7 +47148,7 @@
         <w:t>5886</w:t>
         <w:br/>
       </w:r>
-      <w:bookmarkStart w:id="507" w:name="__DdeLink__3471_11839722311111313111311"/>
+      <w:bookmarkStart w:id="509" w:name="__DdeLink__3471_11839722311111313111311"/>
       <w:r>
         <w:rPr>
           <w:b w:val="false"/>
@@ -47145,7 +47159,7 @@
         </w:rPr>
         <w:t xml:space="preserve">qsub -j y -o cgenie_log -V -S /bin/bash runmuffin.sh cgenie.eb_go_gs_ac_bg_sg_rg.worjh2.BASES DOM/05_OMEN_GENIE_PreInd_Aug2017_solidfields  </w:t>
       </w:r>
-      <w:bookmarkEnd w:id="507"/>
+      <w:bookmarkEnd w:id="509"/>
       <w:r>
         <w:rPr>
           <w:b w:val="false"/>
@@ -47156,7 +47170,7 @@
         </w:rPr>
         <w:t xml:space="preserve">2908_11_Archeretal2009_OMEN.inv_k2_0.005_k1_0.0055_ord_1.1 10000 </w:t>
       </w:r>
-      <w:bookmarkStart w:id="508" w:name="__DdeLink__3282_8312756301313112311"/>
+      <w:bookmarkStart w:id="510" w:name="__DdeLink__3282_8312756301313112311"/>
       <w:r>
         <w:rPr>
           <w:b w:val="false"/>
@@ -47167,7 +47181,7 @@
         </w:rPr>
         <w:t>2508_03_EXAMPLE.worjh2.Archeretal2009.SPIN1_fastsinking_ALLsolidfields_ClosedCaCO3</w:t>
       </w:r>
-      <w:bookmarkEnd w:id="508"/>
+      <w:bookmarkEnd w:id="510"/>
       <w:r>
         <w:rPr>
           <w:b w:val="false"/>
@@ -47194,9 +47208,9 @@
         <w:pStyle w:val="Normal"/>
         <w:jc w:val="left"/>
         <w:rPr>
-          <w:b/>
-          <w:bCs/>
-          <w:color w:val="009933"/>
+          <w:b w:val="false"/>
+          <w:bCs w:val="false"/>
+          <w:color w:val="00000A"/>
           <w:sz w:val="24"/>
           <w:szCs w:val="24"/>
         </w:rPr>
@@ -47210,16 +47224,6 @@
           <w:szCs w:val="24"/>
         </w:rPr>
         <w:t xml:space="preserve">12)  k2_0.005 ord_1.2    </w:t>
-      </w:r>
-      <w:r>
-        <w:rPr>
-          <w:b/>
-          <w:bCs/>
-          <w:color w:val="009933"/>
-          <w:sz w:val="24"/>
-          <w:szCs w:val="24"/>
-        </w:rPr>
-        <w:t>GOOD ONE</w:t>
       </w:r>
     </w:p>
     <w:p>
@@ -47243,7 +47247,7 @@
         <w:t>5887</w:t>
         <w:br/>
       </w:r>
-      <w:bookmarkStart w:id="509" w:name="__DdeLink__3471_118397223111113131111311"/>
+      <w:bookmarkStart w:id="511" w:name="__DdeLink__3471_118397223111113131111311"/>
       <w:r>
         <w:rPr>
           <w:b w:val="false"/>
@@ -47254,7 +47258,7 @@
         </w:rPr>
         <w:t xml:space="preserve">qsub -j y -o cgenie_log -V -S /bin/bash runmuffin.sh cgenie.eb_go_gs_ac_bg_sg_rg.worjh2.BASES DOM/05_OMEN_GENIE_PreInd_Aug2017_solidfields  </w:t>
       </w:r>
-      <w:bookmarkEnd w:id="509"/>
+      <w:bookmarkEnd w:id="511"/>
       <w:r>
         <w:rPr>
           <w:b w:val="false"/>
@@ -47265,7 +47269,7 @@
         </w:rPr>
         <w:t xml:space="preserve">2908_12_Archeretal2009_OMEN.inv_k2_0.005_k1_0.006_ord_1.2 10000 </w:t>
       </w:r>
-      <w:bookmarkStart w:id="510" w:name="__DdeLink__3282_83127563013131121311"/>
+      <w:bookmarkStart w:id="512" w:name="__DdeLink__3282_83127563013131121311"/>
       <w:r>
         <w:rPr>
           <w:b w:val="false"/>
@@ -47276,7 +47280,7 @@
         </w:rPr>
         <w:t>2508_03_EXAMPLE.worjh2.Archeretal2009.SPIN1_fastsinking_ALLsolidfields_ClosedCaCO3</w:t>
       </w:r>
-      <w:bookmarkEnd w:id="510"/>
+      <w:bookmarkEnd w:id="512"/>
       <w:r>
         <w:rPr>
           <w:b w:val="false"/>
@@ -47342,7 +47346,7 @@
         <w:t>5888</w:t>
         <w:br/>
       </w:r>
-      <w:bookmarkStart w:id="511" w:name="__DdeLink__3471_1183972231111131311111311"/>
+      <w:bookmarkStart w:id="513" w:name="__DdeLink__3471_1183972231111131311111311"/>
       <w:r>
         <w:rPr>
           <w:b w:val="false"/>
@@ -47353,7 +47357,7 @@
         </w:rPr>
         <w:t xml:space="preserve">qsub -j y -o cgenie_log -V -S /bin/bash runmuffin.sh cgenie.eb_go_gs_ac_bg_sg_rg.worjh2.BASES DOM/05_OMEN_GENIE_PreInd_Aug2017_solidfields  </w:t>
       </w:r>
-      <w:bookmarkEnd w:id="511"/>
+      <w:bookmarkEnd w:id="513"/>
       <w:r>
         <w:rPr>
           <w:b w:val="false"/>
@@ -47364,7 +47368,7 @@
         </w:rPr>
         <w:t xml:space="preserve">2908_13_Archeretal2009_OMEN.inv_k2_0.005_k1_0.0075_ord_1.5 10000 </w:t>
       </w:r>
-      <w:bookmarkStart w:id="512" w:name="__DdeLink__3282_831275630131311211311"/>
+      <w:bookmarkStart w:id="514" w:name="__DdeLink__3282_831275630131311211311"/>
       <w:r>
         <w:rPr>
           <w:b w:val="false"/>
@@ -47375,7 +47379,7 @@
         </w:rPr>
         <w:t>2508_03_EXAMPLE.worjh2.Archeretal2009.SPIN1_fastsinking_ALLsolidfields_ClosedCaCO3</w:t>
       </w:r>
-      <w:bookmarkEnd w:id="512"/>
+      <w:bookmarkEnd w:id="514"/>
       <w:r>
         <w:rPr>
           <w:b w:val="false"/>
@@ -47402,22 +47406,32 @@
         <w:pStyle w:val="Normal"/>
         <w:jc w:val="left"/>
         <w:rPr>
-          <w:b w:val="false"/>
-          <w:bCs w:val="false"/>
-          <w:color w:val="00000A"/>
-          <w:sz w:val="24"/>
-          <w:szCs w:val="24"/>
-        </w:rPr>
-      </w:pPr>
-      <w:r>
-        <w:rPr>
-          <w:b w:val="false"/>
-          <w:bCs w:val="false"/>
-          <w:color w:val="00000A"/>
-          <w:sz w:val="24"/>
-          <w:szCs w:val="24"/>
-        </w:rPr>
-        <w:t>14)  k2_0.005 ord_NOW 1.3 was _1.8</w:t>
+          <w:b/>
+          <w:bCs/>
+          <w:color w:val="009933"/>
+          <w:sz w:val="24"/>
+          <w:szCs w:val="24"/>
+        </w:rPr>
+      </w:pPr>
+      <w:r>
+        <w:rPr>
+          <w:b w:val="false"/>
+          <w:bCs w:val="false"/>
+          <w:color w:val="00000A"/>
+          <w:sz w:val="24"/>
+          <w:szCs w:val="24"/>
+        </w:rPr>
+        <w:t xml:space="preserve">14)  k2_0.005 ord_NOW 1.3 was _1.8   </w:t>
+      </w:r>
+      <w:r>
+        <w:rPr>
+          <w:b/>
+          <w:bCs/>
+          <w:color w:val="009933"/>
+          <w:sz w:val="24"/>
+          <w:szCs w:val="24"/>
+        </w:rPr>
+        <w:t>TAKE for more detailed eval</w:t>
       </w:r>
     </w:p>
     <w:p>
@@ -47441,7 +47455,7 @@
         <w:t>5889</w:t>
         <w:br/>
       </w:r>
-      <w:bookmarkStart w:id="513" w:name="__DdeLink__3471_11839722311111313111111311"/>
+      <w:bookmarkStart w:id="515" w:name="__DdeLink__3471_11839722311111313111111311"/>
       <w:r>
         <w:rPr>
           <w:b w:val="false"/>
@@ -47452,18 +47466,34 @@
         </w:rPr>
         <w:t xml:space="preserve">qsub -j y -o cgenie_log -V -S /bin/bash runmuffin.sh cgenie.eb_go_gs_ac_bg_sg_rg.worjh2.BASES DOM/05_OMEN_GENIE_PreInd_Aug2017_solidfields  </w:t>
       </w:r>
-      <w:bookmarkEnd w:id="513"/>
-      <w:r>
-        <w:rPr>
-          <w:b w:val="false"/>
-          <w:bCs w:val="false"/>
-          <w:color w:val="00000A"/>
-          <w:sz w:val="24"/>
-          <w:szCs w:val="24"/>
-        </w:rPr>
-        <w:t xml:space="preserve">2908_14_Archeretal2009_OMEN.inv_k2_0.005_k1_0.0065_ord_1.3 10000 </w:t>
-      </w:r>
-      <w:bookmarkStart w:id="514" w:name="__DdeLink__3282_8312756301313112111311"/>
+      <w:bookmarkStart w:id="516" w:name="__DdeLink__9559_1777106542"/>
+      <w:bookmarkStart w:id="517" w:name="__DdeLink__4085_1777106542"/>
+      <w:bookmarkStart w:id="518" w:name="__DdeLink__4073_1777106542"/>
+      <w:bookmarkEnd w:id="515"/>
+      <w:r>
+        <w:rPr>
+          <w:b w:val="false"/>
+          <w:bCs w:val="false"/>
+          <w:color w:val="00000A"/>
+          <w:sz w:val="24"/>
+          <w:szCs w:val="24"/>
+        </w:rPr>
+        <w:t>2908_14_Archeretal2009_OMEN.inv_k2_0.005_k1_0.0065_ord_1.3</w:t>
+      </w:r>
+      <w:bookmarkEnd w:id="516"/>
+      <w:bookmarkEnd w:id="517"/>
+      <w:bookmarkEnd w:id="518"/>
+      <w:r>
+        <w:rPr>
+          <w:b w:val="false"/>
+          <w:bCs w:val="false"/>
+          <w:color w:val="00000A"/>
+          <w:sz w:val="24"/>
+          <w:szCs w:val="24"/>
+        </w:rPr>
+        <w:t xml:space="preserve"> 10000 </w:t>
+      </w:r>
+      <w:bookmarkStart w:id="519" w:name="__DdeLink__3282_8312756301313112111311"/>
       <w:r>
         <w:rPr>
           <w:b w:val="false"/>
@@ -47474,7 +47504,7 @@
         </w:rPr>
         <w:t>2508_03_EXAMPLE.worjh2.Archeretal2009.SPIN1_fastsinking_ALLsolidfields_ClosedCaCO3</w:t>
       </w:r>
-      <w:bookmarkEnd w:id="514"/>
+      <w:bookmarkEnd w:id="519"/>
       <w:r>
         <w:rPr>
           <w:b w:val="false"/>
@@ -47605,7 +47635,7 @@
         <w:t>5891</w:t>
         <w:br/>
       </w:r>
-      <w:bookmarkStart w:id="515" w:name="__DdeLink__3471_118397223111113131113111"/>
+      <w:bookmarkStart w:id="520" w:name="__DdeLink__3471_118397223111113131113111"/>
       <w:r>
         <w:rPr>
           <w:b w:val="false"/>
@@ -47616,7 +47646,7 @@
         </w:rPr>
         <w:t xml:space="preserve">qsub -j y -o cgenie_log -V -S /bin/bash runmuffin.sh cgenie.eb_go_gs_ac_bg_sg_rg.worjh2.BASES DOM/05_OMEN_GENIE_PreInd_Aug2017_solidfields  </w:t>
       </w:r>
-      <w:bookmarkEnd w:id="515"/>
+      <w:bookmarkEnd w:id="520"/>
       <w:r>
         <w:rPr>
           <w:b w:val="false"/>
@@ -47627,7 +47657,7 @@
         </w:rPr>
         <w:t xml:space="preserve">2908_16_Archeretal2009_OMEN.inv_k2_0.0055_k1_0.00605_ord_1.1 10000 </w:t>
       </w:r>
-      <w:bookmarkStart w:id="516" w:name="__DdeLink__3282_83127563013131123111"/>
+      <w:bookmarkStart w:id="521" w:name="__DdeLink__3282_83127563013131123111"/>
       <w:r>
         <w:rPr>
           <w:b w:val="false"/>
@@ -47638,7 +47668,7 @@
         </w:rPr>
         <w:t>2508_03_EXAMPLE.worjh2.Archeretal2009.SPIN1_fastsinking_ALLsolidfields_ClosedCaCO3</w:t>
       </w:r>
-      <w:bookmarkEnd w:id="516"/>
+      <w:bookmarkEnd w:id="521"/>
       <w:r>
         <w:rPr>
           <w:b w:val="false"/>
@@ -47704,7 +47734,7 @@
         <w:t>5892</w:t>
         <w:br/>
       </w:r>
-      <w:bookmarkStart w:id="517" w:name="__DdeLink__3471_1183972231111131311113111"/>
+      <w:bookmarkStart w:id="522" w:name="__DdeLink__3471_1183972231111131311113111"/>
       <w:r>
         <w:rPr>
           <w:b w:val="false"/>
@@ -47715,7 +47745,7 @@
         </w:rPr>
         <w:t xml:space="preserve">qsub -j y -o cgenie_log -V -S /bin/bash runmuffin.sh cgenie.eb_go_gs_ac_bg_sg_rg.worjh2.BASES DOM/05_OMEN_GENIE_PreInd_Aug2017_solidfields  </w:t>
       </w:r>
-      <w:bookmarkEnd w:id="517"/>
+      <w:bookmarkEnd w:id="522"/>
       <w:r>
         <w:rPr>
           <w:b w:val="false"/>
@@ -47726,7 +47756,7 @@
         </w:rPr>
         <w:t xml:space="preserve">2908_17_Archeretal2009_OMEN.inv_k2_0.0055_k1_0.0066_ord_1.2 10000 </w:t>
       </w:r>
-      <w:bookmarkStart w:id="518" w:name="__DdeLink__3282_831275630131311213111"/>
+      <w:bookmarkStart w:id="523" w:name="__DdeLink__3282_831275630131311213111"/>
       <w:r>
         <w:rPr>
           <w:b w:val="false"/>
@@ -47737,7 +47767,7 @@
         </w:rPr>
         <w:t>2508_03_EXAMPLE.worjh2.Archeretal2009.SPIN1_fastsinking_ALLsolidfields_ClosedCaCO3</w:t>
       </w:r>
-      <w:bookmarkEnd w:id="518"/>
+      <w:bookmarkEnd w:id="523"/>
       <w:r>
         <w:rPr>
           <w:b w:val="false"/>
@@ -47803,7 +47833,7 @@
         <w:t>5893</w:t>
         <w:br/>
       </w:r>
-      <w:bookmarkStart w:id="519" w:name="__DdeLink__3471_11839722311111313111113111"/>
+      <w:bookmarkStart w:id="524" w:name="__DdeLink__3471_11839722311111313111113111"/>
       <w:r>
         <w:rPr>
           <w:b w:val="false"/>
@@ -47814,7 +47844,7 @@
         </w:rPr>
         <w:t xml:space="preserve">qsub -j y -o cgenie_log -V -S /bin/bash runmuffin.sh cgenie.eb_go_gs_ac_bg_sg_rg.worjh2.BASES DOM/05_OMEN_GENIE_PreInd_Aug2017_solidfields  </w:t>
       </w:r>
-      <w:bookmarkEnd w:id="519"/>
+      <w:bookmarkEnd w:id="524"/>
       <w:r>
         <w:rPr>
           <w:b w:val="false"/>
@@ -47825,7 +47855,7 @@
         </w:rPr>
         <w:t xml:space="preserve">2908_18_Archeretal2009_OMEN.inv_k2_0.0055_k1_0.00825_ord_1.5 10000 </w:t>
       </w:r>
-      <w:bookmarkStart w:id="520" w:name="__DdeLink__3282_8312756301313112113111"/>
+      <w:bookmarkStart w:id="525" w:name="__DdeLink__3282_8312756301313112113111"/>
       <w:r>
         <w:rPr>
           <w:b w:val="false"/>
@@ -47836,7 +47866,7 @@
         </w:rPr>
         <w:t>2508_03_EXAMPLE.worjh2.Archeretal2009.SPIN1_fastsinking_ALLsolidfields_ClosedCaCO3</w:t>
       </w:r>
-      <w:bookmarkEnd w:id="520"/>
+      <w:bookmarkEnd w:id="525"/>
       <w:r>
         <w:rPr>
           <w:b w:val="false"/>
@@ -47902,7 +47932,7 @@
         <w:t>5894</w:t>
         <w:br/>
       </w:r>
-      <w:bookmarkStart w:id="521" w:name="__DdeLink__3471_118397223111113131111113111"/>
+      <w:bookmarkStart w:id="526" w:name="__DdeLink__3471_118397223111113131111113111"/>
       <w:r>
         <w:rPr>
           <w:b w:val="false"/>
@@ -47913,7 +47943,7 @@
         </w:rPr>
         <w:t xml:space="preserve">qsub -j y -o cgenie_log -V -S /bin/bash runmuffin.sh cgenie.eb_go_gs_ac_bg_sg_rg.worjh2.BASES DOM/05_OMEN_GENIE_PreInd_Aug2017_solidfields  </w:t>
       </w:r>
-      <w:bookmarkEnd w:id="521"/>
+      <w:bookmarkEnd w:id="526"/>
       <w:r>
         <w:rPr>
           <w:b w:val="false"/>
@@ -47924,7 +47954,7 @@
         </w:rPr>
         <w:t xml:space="preserve">2908_19_Archeretal2009_OMEN.inv_k2_0.0055_k1_0.00715_ord_1.3 10000 </w:t>
       </w:r>
-      <w:bookmarkStart w:id="522" w:name="__DdeLink__3282_83127563013131121113111"/>
+      <w:bookmarkStart w:id="527" w:name="__DdeLink__3282_83127563013131121113111"/>
       <w:r>
         <w:rPr>
           <w:b w:val="false"/>
@@ -47935,7 +47965,7 @@
         </w:rPr>
         <w:t>2508_03_EXAMPLE.worjh2.Archeretal2009.SPIN1_fastsinking_ALLsolidfields_ClosedCaCO3</w:t>
       </w:r>
-      <w:bookmarkEnd w:id="522"/>
+      <w:bookmarkEnd w:id="527"/>
       <w:r>
         <w:rPr>
           <w:b w:val="false"/>
@@ -48066,7 +48096,7 @@
         <w:t>5896</w:t>
         <w:br/>
       </w:r>
-      <w:bookmarkStart w:id="523" w:name="__DdeLink__3471_1183972231111131311131111"/>
+      <w:bookmarkStart w:id="528" w:name="__DdeLink__3471_1183972231111131311131111"/>
       <w:r>
         <w:rPr>
           <w:b w:val="false"/>
@@ -48077,7 +48107,7 @@
         </w:rPr>
         <w:t xml:space="preserve">qsub -j y -o cgenie_log -V -S /bin/bash runmuffin.sh cgenie.eb_go_gs_ac_bg_sg_rg.worjh2.BASES DOM/05_OMEN_GENIE_PreInd_Aug2017_solidfields  </w:t>
       </w:r>
-      <w:bookmarkEnd w:id="523"/>
+      <w:bookmarkEnd w:id="528"/>
       <w:r>
         <w:rPr>
           <w:b w:val="false"/>
@@ -48088,7 +48118,7 @@
         </w:rPr>
         <w:t xml:space="preserve">2908_21_Archeretal2009_OMEN.inv_k2_0.006_k1_0.0066_ord_1.1 10000 </w:t>
       </w:r>
-      <w:bookmarkStart w:id="524" w:name="__DdeLink__3282_831275630131311231111"/>
+      <w:bookmarkStart w:id="529" w:name="__DdeLink__3282_831275630131311231111"/>
       <w:r>
         <w:rPr>
           <w:b w:val="false"/>
@@ -48099,7 +48129,7 @@
         </w:rPr>
         <w:t>2508_03_EXAMPLE.worjh2.Archeretal2009.SPIN1_fastsinking_ALLsolidfields_ClosedCaCO3</w:t>
       </w:r>
-      <w:bookmarkEnd w:id="524"/>
+      <w:bookmarkEnd w:id="529"/>
       <w:r>
         <w:rPr>
           <w:b w:val="false"/>
@@ -48165,7 +48195,7 @@
         <w:t>5897</w:t>
         <w:br/>
       </w:r>
-      <w:bookmarkStart w:id="525" w:name="__DdeLink__3471_11839722311111313111131111"/>
+      <w:bookmarkStart w:id="530" w:name="__DdeLink__3471_11839722311111313111131111"/>
       <w:r>
         <w:rPr>
           <w:b w:val="false"/>
@@ -48176,7 +48206,7 @@
         </w:rPr>
         <w:t xml:space="preserve">qsub -j y -o cgenie_log -V -S /bin/bash runmuffin.sh cgenie.eb_go_gs_ac_bg_sg_rg.worjh2.BASES DOM/05_OMEN_GENIE_PreInd_Aug2017_solidfields  </w:t>
       </w:r>
-      <w:bookmarkEnd w:id="525"/>
+      <w:bookmarkEnd w:id="530"/>
       <w:r>
         <w:rPr>
           <w:b w:val="false"/>
@@ -48187,7 +48217,7 @@
         </w:rPr>
         <w:t xml:space="preserve">2908_22_Archeretal2009_OMEN.inv_k2_0.006_k1_0.0072_ord_1.2 10000 </w:t>
       </w:r>
-      <w:bookmarkStart w:id="526" w:name="__DdeLink__3282_8312756301313112131111"/>
+      <w:bookmarkStart w:id="531" w:name="__DdeLink__3282_8312756301313112131111"/>
       <w:r>
         <w:rPr>
           <w:b w:val="false"/>
@@ -48198,7 +48228,7 @@
         </w:rPr>
         <w:t>2508_03_EXAMPLE.worjh2.Archeretal2009.SPIN1_fastsinking_ALLsolidfields_ClosedCaCO3</w:t>
       </w:r>
-      <w:bookmarkEnd w:id="526"/>
+      <w:bookmarkEnd w:id="531"/>
       <w:r>
         <w:rPr>
           <w:b w:val="false"/>
@@ -48264,7 +48294,7 @@
         <w:t>5898</w:t>
         <w:br/>
       </w:r>
-      <w:bookmarkStart w:id="527" w:name="__DdeLink__3471_118397223111113131111131111"/>
+      <w:bookmarkStart w:id="532" w:name="__DdeLink__3471_118397223111113131111131111"/>
       <w:r>
         <w:rPr>
           <w:b w:val="false"/>
@@ -48275,7 +48305,7 @@
         </w:rPr>
         <w:t xml:space="preserve">qsub -j y -o cgenie_log -V -S /bin/bash runmuffin.sh cgenie.eb_go_gs_ac_bg_sg_rg.worjh2.BASES DOM/05_OMEN_GENIE_PreInd_Aug2017_solidfields  </w:t>
       </w:r>
-      <w:bookmarkEnd w:id="527"/>
+      <w:bookmarkEnd w:id="532"/>
       <w:r>
         <w:rPr>
           <w:b w:val="false"/>
@@ -48286,7 +48316,7 @@
         </w:rPr>
         <w:t xml:space="preserve">2908_23_Archeretal2009_OMEN.inv_k2_0.006_k1_0.009_ord_1.5 10000 </w:t>
       </w:r>
-      <w:bookmarkStart w:id="528" w:name="__DdeLink__3282_83127563013131121131111"/>
+      <w:bookmarkStart w:id="533" w:name="__DdeLink__3282_83127563013131121131111"/>
       <w:r>
         <w:rPr>
           <w:b w:val="false"/>
@@ -48297,7 +48327,7 @@
         </w:rPr>
         <w:t>2508_03_EXAMPLE.worjh2.Archeretal2009.SPIN1_fastsinking_ALLsolidfields_ClosedCaCO3</w:t>
       </w:r>
-      <w:bookmarkEnd w:id="528"/>
+      <w:bookmarkEnd w:id="533"/>
       <w:r>
         <w:rPr>
           <w:b w:val="false"/>
@@ -48363,7 +48393,7 @@
         <w:t>5899</w:t>
         <w:br/>
       </w:r>
-      <w:bookmarkStart w:id="529" w:name="__DdeLink__3471_1183972231111131311111131111"/>
+      <w:bookmarkStart w:id="534" w:name="__DdeLink__3471_1183972231111131311111131111"/>
       <w:r>
         <w:rPr>
           <w:b w:val="false"/>
@@ -48374,7 +48404,7 @@
         </w:rPr>
         <w:t xml:space="preserve">qsub -j y -o cgenie_log -V -S /bin/bash runmuffin.sh cgenie.eb_go_gs_ac_bg_sg_rg.worjh2.BASES DOM/05_OMEN_GENIE_PreInd_Aug2017_solidfields  </w:t>
       </w:r>
-      <w:bookmarkEnd w:id="529"/>
+      <w:bookmarkEnd w:id="534"/>
       <w:r>
         <w:rPr>
           <w:b w:val="false"/>
@@ -48385,7 +48415,7 @@
         </w:rPr>
         <w:t xml:space="preserve">2908_24_Archeretal2009_OMEN.inv_k2_0.006_k1_0.0078_ord_1.3 10000 </w:t>
       </w:r>
-      <w:bookmarkStart w:id="530" w:name="__DdeLink__3282_831275630131311211131111"/>
+      <w:bookmarkStart w:id="535" w:name="__DdeLink__3282_831275630131311211131111"/>
       <w:r>
         <w:rPr>
           <w:b w:val="false"/>
@@ -48396,7 +48426,7 @@
         </w:rPr>
         <w:t>2508_03_EXAMPLE.worjh2.Archeretal2009.SPIN1_fastsinking_ALLsolidfields_ClosedCaCO3</w:t>
       </w:r>
-      <w:bookmarkEnd w:id="530"/>
+      <w:bookmarkEnd w:id="535"/>
       <w:r>
         <w:rPr>
           <w:b w:val="false"/>
@@ -48470,7 +48500,31 @@
           <w:sz w:val="24"/>
           <w:szCs w:val="24"/>
         </w:rPr>
-        <w:t xml:space="preserve">qsub -j y -o cgenie_log -V -S /bin/bash runmuffin.sh cgenie.eb_go_gs_ac_bg_sg_rg.worjh2.BASES DOM/05_OMEN_GENIE_PreInd_Aug2017_solidfields  2908_25_Archeretal2009_OMEN.inv_k2_0.006_k1_0.012_ord_2 10000 2508_03_EXAMPLE.worjh2.Archeretal2009.SPIN1_fastsinking_ALLsolidfields_ClosedCaCO3_pyyyforcing_20kyrs  </w:t>
+        <w:t xml:space="preserve">qsub -j y -o cgenie_log -V -S /bin/bash runmuffin.sh cgenie.eb_go_gs_ac_bg_sg_rg.worjh2.BASES DOM/05_OMEN_GENIE_PreInd_Aug2017_solidfields  </w:t>
+      </w:r>
+      <w:bookmarkStart w:id="536" w:name="__DdeLink__9561_1777106542"/>
+      <w:bookmarkStart w:id="537" w:name="__DdeLink__4077_1777106542"/>
+      <w:r>
+        <w:rPr>
+          <w:b w:val="false"/>
+          <w:bCs w:val="false"/>
+          <w:color w:val="00000A"/>
+          <w:sz w:val="24"/>
+          <w:szCs w:val="24"/>
+        </w:rPr>
+        <w:t>2908_25_Archeretal2009_OMEN.inv_k2_0.006_k1_0.012_ord_2</w:t>
+      </w:r>
+      <w:bookmarkEnd w:id="536"/>
+      <w:bookmarkEnd w:id="537"/>
+      <w:r>
+        <w:rPr>
+          <w:b w:val="false"/>
+          <w:bCs w:val="false"/>
+          <w:color w:val="00000A"/>
+          <w:sz w:val="24"/>
+          <w:szCs w:val="24"/>
+        </w:rPr>
+        <w:t xml:space="preserve"> 10000 2508_03_EXAMPLE.worjh2.Archeretal2009.SPIN1_fastsinking_ALLsolidfields_ClosedCaCO3_pyyyforcing_20kyrs  </w:t>
       </w:r>
     </w:p>
     <w:p>
@@ -48665,9 +48719,9 @@
         <w:pStyle w:val="Normal"/>
         <w:jc w:val="left"/>
         <w:rPr>
-          <w:b w:val="false"/>
-          <w:bCs w:val="false"/>
-          <w:color w:val="00000A"/>
+          <w:b/>
+          <w:bCs/>
+          <w:color w:val="009933"/>
           <w:sz w:val="24"/>
           <w:szCs w:val="24"/>
         </w:rPr>
@@ -48681,6 +48735,17 @@
           <w:szCs w:val="24"/>
         </w:rPr>
         <w:t>28)  Boudreau k1~k2 8</w:t>
+        <w:tab/>
+      </w:r>
+      <w:r>
+        <w:rPr>
+          <w:b/>
+          <w:bCs/>
+          <w:color w:val="009933"/>
+          <w:sz w:val="24"/>
+          <w:szCs w:val="24"/>
+        </w:rPr>
+        <w:t>TAKE for more detailed eval</w:t>
       </w:r>
     </w:p>
     <w:p>
@@ -48704,18 +48769,42 @@
         <w:t>5912</w:t>
         <w:br/>
       </w:r>
-      <w:bookmarkStart w:id="531" w:name="__DdeLink__3971_1643255184"/>
-      <w:r>
-        <w:rPr>
-          <w:b w:val="false"/>
-          <w:bCs w:val="false"/>
-          <w:color w:val="00000A"/>
-          <w:sz w:val="24"/>
-          <w:szCs w:val="24"/>
-        </w:rPr>
-        <w:t xml:space="preserve">qsub -j y -o cgenie_log -V -S /bin/bash runmuffin.sh cgenie.eb_go_gs_ac_bg_sg_rg.worjh2.BASES DOM/05_OMEN_GENIE_PreInd_Aug2017_solidfields  2908_28_Archeretal2009_OMEN.boudreau1997_k_8_Allsolidfields 10000 2508_03_EXAMPLE.worjh2.Archeretal2009.SPIN1_fastsinking_ALLsolidfields_ClosedCaCO3_pyyyforcing_20kyrs </w:t>
-      </w:r>
-      <w:bookmarkEnd w:id="531"/>
+      <w:bookmarkStart w:id="538" w:name="__DdeLink__3971_1643255184"/>
+      <w:r>
+        <w:rPr>
+          <w:b w:val="false"/>
+          <w:bCs w:val="false"/>
+          <w:color w:val="00000A"/>
+          <w:sz w:val="24"/>
+          <w:szCs w:val="24"/>
+        </w:rPr>
+        <w:t xml:space="preserve">qsub -j y -o cgenie_log -V -S /bin/bash runmuffin.sh cgenie.eb_go_gs_ac_bg_sg_rg.worjh2.BASES DOM/05_OMEN_GENIE_PreInd_Aug2017_solidfields  </w:t>
+      </w:r>
+      <w:bookmarkStart w:id="539" w:name="__DdeLink__9565_1777106542"/>
+      <w:bookmarkStart w:id="540" w:name="__DdeLink__4079_1777106542"/>
+      <w:r>
+        <w:rPr>
+          <w:b w:val="false"/>
+          <w:bCs w:val="false"/>
+          <w:color w:val="00000A"/>
+          <w:sz w:val="24"/>
+          <w:szCs w:val="24"/>
+        </w:rPr>
+        <w:t>2908_28_Archeretal2009_OMEN.boudreau1997_k_8_Allsolidfields</w:t>
+      </w:r>
+      <w:bookmarkEnd w:id="539"/>
+      <w:bookmarkEnd w:id="540"/>
+      <w:r>
+        <w:rPr>
+          <w:b w:val="false"/>
+          <w:bCs w:val="false"/>
+          <w:color w:val="00000A"/>
+          <w:sz w:val="24"/>
+          <w:szCs w:val="24"/>
+        </w:rPr>
+        <w:t xml:space="preserve"> 10000 2508_03_EXAMPLE.worjh2.Archeretal2009.SPIN1_fastsinking_ALLsolidfields_ClosedCaCO3_pyyyforcing_20kyrs </w:t>
+      </w:r>
+      <w:bookmarkEnd w:id="538"/>
       <w:r>
         <w:rPr>
           <w:b w:val="false"/>
@@ -49085,9 +49174,9 @@
         <w:pStyle w:val="Normal"/>
         <w:jc w:val="left"/>
         <w:rPr>
-          <w:b w:val="false"/>
-          <w:bCs w:val="false"/>
-          <w:color w:val="00000A"/>
+          <w:b/>
+          <w:bCs/>
+          <w:color w:val="009933"/>
           <w:sz w:val="24"/>
           <w:szCs w:val="24"/>
         </w:rPr>
@@ -49101,6 +49190,17 @@
           <w:szCs w:val="24"/>
         </w:rPr>
         <w:t xml:space="preserve">34)  Boudreau k1~k2 depth dependent    6 classes (1000, 2000, …, &gt;5000) are korder = (5, 8, 12, 25, 25, 25) </w:t>
+        <w:tab/>
+      </w:r>
+      <w:r>
+        <w:rPr>
+          <w:b/>
+          <w:bCs/>
+          <w:color w:val="009933"/>
+          <w:sz w:val="24"/>
+          <w:szCs w:val="24"/>
+        </w:rPr>
+        <w:t>TAKE for more detailed eval</w:t>
       </w:r>
     </w:p>
     <w:p>
@@ -49130,7 +49230,33 @@
           <w:sz w:val="24"/>
           <w:szCs w:val="24"/>
         </w:rPr>
-        <w:t xml:space="preserve">qsub -j y -o cgenie_log -V -S /bin/bash runmuffin.sh cgenie.eb_go_gs_ac_bg_sg_rg.worjh2.BASES DOM/05_OMEN_GENIE_PreInd_Aug2017_solidfields  2908_34_Archeretal2009_OMEN.boudreau1997_DEPTH_DEP_Allsolidfields 10000 2508_03_EXAMPLE.worjh2.Archeretal2009.SPIN1_fastsinking_ALLsolidfields_ClosedCaCO3_pyyyforcing_20kyrs  </w:t>
+        <w:t xml:space="preserve">qsub -j y -o cgenie_log -V -S /bin/bash runmuffin.sh cgenie.eb_go_gs_ac_bg_sg_rg.worjh2.BASES DOM/05_OMEN_GENIE_PreInd_Aug2017_solidfields  </w:t>
+      </w:r>
+      <w:bookmarkStart w:id="541" w:name="__DdeLink__9563_1777106542"/>
+      <w:bookmarkStart w:id="542" w:name="__DdeLink__4087_1777106542"/>
+      <w:bookmarkStart w:id="543" w:name="__DdeLink__4081_1777106542"/>
+      <w:r>
+        <w:rPr>
+          <w:b w:val="false"/>
+          <w:bCs w:val="false"/>
+          <w:color w:val="00000A"/>
+          <w:sz w:val="24"/>
+          <w:szCs w:val="24"/>
+        </w:rPr>
+        <w:t>2908_34_Archeretal2009_OMEN.boudreau1997_DEPTH_DEP_Allsolidfields</w:t>
+      </w:r>
+      <w:bookmarkEnd w:id="541"/>
+      <w:bookmarkEnd w:id="542"/>
+      <w:bookmarkEnd w:id="543"/>
+      <w:r>
+        <w:rPr>
+          <w:b w:val="false"/>
+          <w:bCs w:val="false"/>
+          <w:color w:val="00000A"/>
+          <w:sz w:val="24"/>
+          <w:szCs w:val="24"/>
+        </w:rPr>
+        <w:t xml:space="preserve"> 10000 2508_03_EXAMPLE.worjh2.Archeretal2009.SPIN1_fastsinking_ALLsolidfields_ClosedCaCO3_pyyyforcing_20kyrs  </w:t>
       </w:r>
     </w:p>
     <w:p>
@@ -49332,7 +49458,7 @@
         <w:t>5987</w:t>
         <w:br/>
       </w:r>
-      <w:bookmarkStart w:id="532" w:name="__DdeLink__3471_11839722311111313111111121"/>
+      <w:bookmarkStart w:id="544" w:name="__DdeLink__3471_11839722311111313111111121"/>
       <w:r>
         <w:rPr>
           <w:b w:val="false"/>
@@ -49343,7 +49469,7 @@
         </w:rPr>
         <w:t xml:space="preserve">qsub -j y -o cgenie_log -V -S /bin/bash runmuffin.sh cgenie.eb_go_gs_ac_bg_sg_rg.worjh2.BASES DOM/05_OMEN_GENIE_PreInd_Aug2017_solidfields  </w:t>
       </w:r>
-      <w:bookmarkEnd w:id="532"/>
+      <w:bookmarkEnd w:id="544"/>
       <w:r>
         <w:rPr>
           <w:b w:val="false"/>
@@ -49397,7 +49523,7 @@
         </w:rPr>
         <w:t xml:space="preserve"> </w:t>
       </w:r>
-      <w:bookmarkStart w:id="533" w:name="__DdeLink__3282_8312756301313112111121"/>
+      <w:bookmarkStart w:id="545" w:name="__DdeLink__3282_8312756301313112111121"/>
       <w:r>
         <w:rPr>
           <w:b w:val="false"/>
@@ -49408,7 +49534,7 @@
         </w:rPr>
         <w:t>2508_03_EXAMPLE.worjh2.Archeretal2009.SPIN1_fastsinking_ALLsolidfields_ClosedCaCO3</w:t>
       </w:r>
-      <w:bookmarkEnd w:id="533"/>
+      <w:bookmarkEnd w:id="545"/>
       <w:r>
         <w:rPr>
           <w:b w:val="false"/>
@@ -49801,8 +49927,8 @@
         <w:t>5993</w:t>
         <w:br/>
       </w:r>
-      <w:bookmarkStart w:id="534" w:name="__DdeLink__4337_1191089931"/>
-      <w:bookmarkStart w:id="535" w:name="__DdeLink__3471_118397223111113131111111211"/>
+      <w:bookmarkStart w:id="546" w:name="__DdeLink__4337_1191089931"/>
+      <w:bookmarkStart w:id="547" w:name="__DdeLink__3471_118397223111113131111111211"/>
       <w:r>
         <w:rPr>
           <w:b w:val="false"/>
@@ -49813,7 +49939,7 @@
         </w:rPr>
         <w:t xml:space="preserve">qsub -j y -o cgenie_log -V -S /bin/bash runmuffin.sh cgenie.eb_go_gs_ac_bg_sg_rg.worjh2.BASES DOM/05_OMEN_GENIE_PreInd_Aug2017_solidfields  </w:t>
       </w:r>
-      <w:bookmarkEnd w:id="535"/>
+      <w:bookmarkEnd w:id="547"/>
       <w:r>
         <w:rPr>
           <w:b w:val="false"/>
@@ -49824,7 +49950,7 @@
         </w:rPr>
         <w:t>0109_03_Archeretal2009_OMEN.inv_k2_0.004_k1_0.008_ord_2_from2908_05_1k 1000 2908_05_Archeretal2009_OMEN.inv_k2_0.004_k1_0.008_ord_2</w:t>
       </w:r>
-      <w:bookmarkEnd w:id="534"/>
+      <w:bookmarkEnd w:id="546"/>
       <w:r>
         <w:rPr>
           <w:b w:val="false"/>
@@ -49882,7 +50008,7 @@
         <w:tab w:val="left" w:pos="709" w:leader="none"/>
       </w:tabs>
       <w:suppressAutoHyphens w:val="true"/>
-      <w:overflowPunct w:val="false"/>
+      <w:overflowPunct w:val="true"/>
       <w:bidi w:val="0"/>
       <w:jc w:val="left"/>
     </w:pPr>

</xml_diff>

<commit_message>
lates comments Pierre 08.09.2017
</commit_message>
<xml_diff>
--- a/FORTRAN_code/cGENIE/1_RUN_commands_PreInd.docx
+++ b/FORTRAN_code/cGENIE/1_RUN_commands_PreInd.docx
@@ -47466,9 +47466,10 @@
         </w:rPr>
         <w:t xml:space="preserve">qsub -j y -o cgenie_log -V -S /bin/bash runmuffin.sh cgenie.eb_go_gs_ac_bg_sg_rg.worjh2.BASES DOM/05_OMEN_GENIE_PreInd_Aug2017_solidfields  </w:t>
       </w:r>
-      <w:bookmarkStart w:id="516" w:name="__DdeLink__9559_1777106542"/>
-      <w:bookmarkStart w:id="517" w:name="__DdeLink__4085_1777106542"/>
-      <w:bookmarkStart w:id="518" w:name="__DdeLink__4073_1777106542"/>
+      <w:bookmarkStart w:id="516" w:name="__DdeLink__4653_1883956632"/>
+      <w:bookmarkStart w:id="517" w:name="__DdeLink__9559_1777106542"/>
+      <w:bookmarkStart w:id="518" w:name="__DdeLink__4085_1777106542"/>
+      <w:bookmarkStart w:id="519" w:name="__DdeLink__4073_1777106542"/>
       <w:bookmarkEnd w:id="515"/>
       <w:r>
         <w:rPr>
@@ -47483,6 +47484,7 @@
       <w:bookmarkEnd w:id="516"/>
       <w:bookmarkEnd w:id="517"/>
       <w:bookmarkEnd w:id="518"/>
+      <w:bookmarkEnd w:id="519"/>
       <w:r>
         <w:rPr>
           <w:b w:val="false"/>
@@ -47493,7 +47495,7 @@
         </w:rPr>
         <w:t xml:space="preserve"> 10000 </w:t>
       </w:r>
-      <w:bookmarkStart w:id="519" w:name="__DdeLink__3282_8312756301313112111311"/>
+      <w:bookmarkStart w:id="520" w:name="__DdeLink__3282_8312756301313112111311"/>
       <w:r>
         <w:rPr>
           <w:b w:val="false"/>
@@ -47504,7 +47506,7 @@
         </w:rPr>
         <w:t>2508_03_EXAMPLE.worjh2.Archeretal2009.SPIN1_fastsinking_ALLsolidfields_ClosedCaCO3</w:t>
       </w:r>
-      <w:bookmarkEnd w:id="519"/>
+      <w:bookmarkEnd w:id="520"/>
       <w:r>
         <w:rPr>
           <w:b w:val="false"/>
@@ -47635,7 +47637,7 @@
         <w:t>5891</w:t>
         <w:br/>
       </w:r>
-      <w:bookmarkStart w:id="520" w:name="__DdeLink__3471_118397223111113131113111"/>
+      <w:bookmarkStart w:id="521" w:name="__DdeLink__3471_118397223111113131113111"/>
       <w:r>
         <w:rPr>
           <w:b w:val="false"/>
@@ -47646,7 +47648,7 @@
         </w:rPr>
         <w:t xml:space="preserve">qsub -j y -o cgenie_log -V -S /bin/bash runmuffin.sh cgenie.eb_go_gs_ac_bg_sg_rg.worjh2.BASES DOM/05_OMEN_GENIE_PreInd_Aug2017_solidfields  </w:t>
       </w:r>
-      <w:bookmarkEnd w:id="520"/>
+      <w:bookmarkEnd w:id="521"/>
       <w:r>
         <w:rPr>
           <w:b w:val="false"/>
@@ -47657,7 +47659,7 @@
         </w:rPr>
         <w:t xml:space="preserve">2908_16_Archeretal2009_OMEN.inv_k2_0.0055_k1_0.00605_ord_1.1 10000 </w:t>
       </w:r>
-      <w:bookmarkStart w:id="521" w:name="__DdeLink__3282_83127563013131123111"/>
+      <w:bookmarkStart w:id="522" w:name="__DdeLink__3282_83127563013131123111"/>
       <w:r>
         <w:rPr>
           <w:b w:val="false"/>
@@ -47668,7 +47670,7 @@
         </w:rPr>
         <w:t>2508_03_EXAMPLE.worjh2.Archeretal2009.SPIN1_fastsinking_ALLsolidfields_ClosedCaCO3</w:t>
       </w:r>
-      <w:bookmarkEnd w:id="521"/>
+      <w:bookmarkEnd w:id="522"/>
       <w:r>
         <w:rPr>
           <w:b w:val="false"/>
@@ -47734,7 +47736,7 @@
         <w:t>5892</w:t>
         <w:br/>
       </w:r>
-      <w:bookmarkStart w:id="522" w:name="__DdeLink__3471_1183972231111131311113111"/>
+      <w:bookmarkStart w:id="523" w:name="__DdeLink__3471_1183972231111131311113111"/>
       <w:r>
         <w:rPr>
           <w:b w:val="false"/>
@@ -47745,7 +47747,7 @@
         </w:rPr>
         <w:t xml:space="preserve">qsub -j y -o cgenie_log -V -S /bin/bash runmuffin.sh cgenie.eb_go_gs_ac_bg_sg_rg.worjh2.BASES DOM/05_OMEN_GENIE_PreInd_Aug2017_solidfields  </w:t>
       </w:r>
-      <w:bookmarkEnd w:id="522"/>
+      <w:bookmarkEnd w:id="523"/>
       <w:r>
         <w:rPr>
           <w:b w:val="false"/>
@@ -47756,7 +47758,7 @@
         </w:rPr>
         <w:t xml:space="preserve">2908_17_Archeretal2009_OMEN.inv_k2_0.0055_k1_0.0066_ord_1.2 10000 </w:t>
       </w:r>
-      <w:bookmarkStart w:id="523" w:name="__DdeLink__3282_831275630131311213111"/>
+      <w:bookmarkStart w:id="524" w:name="__DdeLink__3282_831275630131311213111"/>
       <w:r>
         <w:rPr>
           <w:b w:val="false"/>
@@ -47767,7 +47769,7 @@
         </w:rPr>
         <w:t>2508_03_EXAMPLE.worjh2.Archeretal2009.SPIN1_fastsinking_ALLsolidfields_ClosedCaCO3</w:t>
       </w:r>
-      <w:bookmarkEnd w:id="523"/>
+      <w:bookmarkEnd w:id="524"/>
       <w:r>
         <w:rPr>
           <w:b w:val="false"/>
@@ -47833,7 +47835,7 @@
         <w:t>5893</w:t>
         <w:br/>
       </w:r>
-      <w:bookmarkStart w:id="524" w:name="__DdeLink__3471_11839722311111313111113111"/>
+      <w:bookmarkStart w:id="525" w:name="__DdeLink__3471_11839722311111313111113111"/>
       <w:r>
         <w:rPr>
           <w:b w:val="false"/>
@@ -47844,7 +47846,7 @@
         </w:rPr>
         <w:t xml:space="preserve">qsub -j y -o cgenie_log -V -S /bin/bash runmuffin.sh cgenie.eb_go_gs_ac_bg_sg_rg.worjh2.BASES DOM/05_OMEN_GENIE_PreInd_Aug2017_solidfields  </w:t>
       </w:r>
-      <w:bookmarkEnd w:id="524"/>
+      <w:bookmarkEnd w:id="525"/>
       <w:r>
         <w:rPr>
           <w:b w:val="false"/>
@@ -47855,7 +47857,7 @@
         </w:rPr>
         <w:t xml:space="preserve">2908_18_Archeretal2009_OMEN.inv_k2_0.0055_k1_0.00825_ord_1.5 10000 </w:t>
       </w:r>
-      <w:bookmarkStart w:id="525" w:name="__DdeLink__3282_8312756301313112113111"/>
+      <w:bookmarkStart w:id="526" w:name="__DdeLink__3282_8312756301313112113111"/>
       <w:r>
         <w:rPr>
           <w:b w:val="false"/>
@@ -47866,7 +47868,7 @@
         </w:rPr>
         <w:t>2508_03_EXAMPLE.worjh2.Archeretal2009.SPIN1_fastsinking_ALLsolidfields_ClosedCaCO3</w:t>
       </w:r>
-      <w:bookmarkEnd w:id="525"/>
+      <w:bookmarkEnd w:id="526"/>
       <w:r>
         <w:rPr>
           <w:b w:val="false"/>
@@ -47932,7 +47934,7 @@
         <w:t>5894</w:t>
         <w:br/>
       </w:r>
-      <w:bookmarkStart w:id="526" w:name="__DdeLink__3471_118397223111113131111113111"/>
+      <w:bookmarkStart w:id="527" w:name="__DdeLink__3471_118397223111113131111113111"/>
       <w:r>
         <w:rPr>
           <w:b w:val="false"/>
@@ -47943,7 +47945,7 @@
         </w:rPr>
         <w:t xml:space="preserve">qsub -j y -o cgenie_log -V -S /bin/bash runmuffin.sh cgenie.eb_go_gs_ac_bg_sg_rg.worjh2.BASES DOM/05_OMEN_GENIE_PreInd_Aug2017_solidfields  </w:t>
       </w:r>
-      <w:bookmarkEnd w:id="526"/>
+      <w:bookmarkEnd w:id="527"/>
       <w:r>
         <w:rPr>
           <w:b w:val="false"/>
@@ -47954,7 +47956,7 @@
         </w:rPr>
         <w:t xml:space="preserve">2908_19_Archeretal2009_OMEN.inv_k2_0.0055_k1_0.00715_ord_1.3 10000 </w:t>
       </w:r>
-      <w:bookmarkStart w:id="527" w:name="__DdeLink__3282_83127563013131121113111"/>
+      <w:bookmarkStart w:id="528" w:name="__DdeLink__3282_83127563013131121113111"/>
       <w:r>
         <w:rPr>
           <w:b w:val="false"/>
@@ -47965,7 +47967,7 @@
         </w:rPr>
         <w:t>2508_03_EXAMPLE.worjh2.Archeretal2009.SPIN1_fastsinking_ALLsolidfields_ClosedCaCO3</w:t>
       </w:r>
-      <w:bookmarkEnd w:id="527"/>
+      <w:bookmarkEnd w:id="528"/>
       <w:r>
         <w:rPr>
           <w:b w:val="false"/>
@@ -48096,7 +48098,7 @@
         <w:t>5896</w:t>
         <w:br/>
       </w:r>
-      <w:bookmarkStart w:id="528" w:name="__DdeLink__3471_1183972231111131311131111"/>
+      <w:bookmarkStart w:id="529" w:name="__DdeLink__3471_1183972231111131311131111"/>
       <w:r>
         <w:rPr>
           <w:b w:val="false"/>
@@ -48107,7 +48109,7 @@
         </w:rPr>
         <w:t xml:space="preserve">qsub -j y -o cgenie_log -V -S /bin/bash runmuffin.sh cgenie.eb_go_gs_ac_bg_sg_rg.worjh2.BASES DOM/05_OMEN_GENIE_PreInd_Aug2017_solidfields  </w:t>
       </w:r>
-      <w:bookmarkEnd w:id="528"/>
+      <w:bookmarkEnd w:id="529"/>
       <w:r>
         <w:rPr>
           <w:b w:val="false"/>
@@ -48118,7 +48120,7 @@
         </w:rPr>
         <w:t xml:space="preserve">2908_21_Archeretal2009_OMEN.inv_k2_0.006_k1_0.0066_ord_1.1 10000 </w:t>
       </w:r>
-      <w:bookmarkStart w:id="529" w:name="__DdeLink__3282_831275630131311231111"/>
+      <w:bookmarkStart w:id="530" w:name="__DdeLink__3282_831275630131311231111"/>
       <w:r>
         <w:rPr>
           <w:b w:val="false"/>
@@ -48129,7 +48131,7 @@
         </w:rPr>
         <w:t>2508_03_EXAMPLE.worjh2.Archeretal2009.SPIN1_fastsinking_ALLsolidfields_ClosedCaCO3</w:t>
       </w:r>
-      <w:bookmarkEnd w:id="529"/>
+      <w:bookmarkEnd w:id="530"/>
       <w:r>
         <w:rPr>
           <w:b w:val="false"/>
@@ -48195,7 +48197,7 @@
         <w:t>5897</w:t>
         <w:br/>
       </w:r>
-      <w:bookmarkStart w:id="530" w:name="__DdeLink__3471_11839722311111313111131111"/>
+      <w:bookmarkStart w:id="531" w:name="__DdeLink__3471_11839722311111313111131111"/>
       <w:r>
         <w:rPr>
           <w:b w:val="false"/>
@@ -48206,7 +48208,7 @@
         </w:rPr>
         <w:t xml:space="preserve">qsub -j y -o cgenie_log -V -S /bin/bash runmuffin.sh cgenie.eb_go_gs_ac_bg_sg_rg.worjh2.BASES DOM/05_OMEN_GENIE_PreInd_Aug2017_solidfields  </w:t>
       </w:r>
-      <w:bookmarkEnd w:id="530"/>
+      <w:bookmarkEnd w:id="531"/>
       <w:r>
         <w:rPr>
           <w:b w:val="false"/>
@@ -48217,7 +48219,7 @@
         </w:rPr>
         <w:t xml:space="preserve">2908_22_Archeretal2009_OMEN.inv_k2_0.006_k1_0.0072_ord_1.2 10000 </w:t>
       </w:r>
-      <w:bookmarkStart w:id="531" w:name="__DdeLink__3282_8312756301313112131111"/>
+      <w:bookmarkStart w:id="532" w:name="__DdeLink__3282_8312756301313112131111"/>
       <w:r>
         <w:rPr>
           <w:b w:val="false"/>
@@ -48228,7 +48230,7 @@
         </w:rPr>
         <w:t>2508_03_EXAMPLE.worjh2.Archeretal2009.SPIN1_fastsinking_ALLsolidfields_ClosedCaCO3</w:t>
       </w:r>
-      <w:bookmarkEnd w:id="531"/>
+      <w:bookmarkEnd w:id="532"/>
       <w:r>
         <w:rPr>
           <w:b w:val="false"/>
@@ -48294,7 +48296,7 @@
         <w:t>5898</w:t>
         <w:br/>
       </w:r>
-      <w:bookmarkStart w:id="532" w:name="__DdeLink__3471_118397223111113131111131111"/>
+      <w:bookmarkStart w:id="533" w:name="__DdeLink__3471_118397223111113131111131111"/>
       <w:r>
         <w:rPr>
           <w:b w:val="false"/>
@@ -48305,7 +48307,7 @@
         </w:rPr>
         <w:t xml:space="preserve">qsub -j y -o cgenie_log -V -S /bin/bash runmuffin.sh cgenie.eb_go_gs_ac_bg_sg_rg.worjh2.BASES DOM/05_OMEN_GENIE_PreInd_Aug2017_solidfields  </w:t>
       </w:r>
-      <w:bookmarkEnd w:id="532"/>
+      <w:bookmarkEnd w:id="533"/>
       <w:r>
         <w:rPr>
           <w:b w:val="false"/>
@@ -48316,7 +48318,7 @@
         </w:rPr>
         <w:t xml:space="preserve">2908_23_Archeretal2009_OMEN.inv_k2_0.006_k1_0.009_ord_1.5 10000 </w:t>
       </w:r>
-      <w:bookmarkStart w:id="533" w:name="__DdeLink__3282_83127563013131121131111"/>
+      <w:bookmarkStart w:id="534" w:name="__DdeLink__3282_83127563013131121131111"/>
       <w:r>
         <w:rPr>
           <w:b w:val="false"/>
@@ -48327,7 +48329,7 @@
         </w:rPr>
         <w:t>2508_03_EXAMPLE.worjh2.Archeretal2009.SPIN1_fastsinking_ALLsolidfields_ClosedCaCO3</w:t>
       </w:r>
-      <w:bookmarkEnd w:id="533"/>
+      <w:bookmarkEnd w:id="534"/>
       <w:r>
         <w:rPr>
           <w:b w:val="false"/>
@@ -48393,7 +48395,7 @@
         <w:t>5899</w:t>
         <w:br/>
       </w:r>
-      <w:bookmarkStart w:id="534" w:name="__DdeLink__3471_1183972231111131311111131111"/>
+      <w:bookmarkStart w:id="535" w:name="__DdeLink__3471_1183972231111131311111131111"/>
       <w:r>
         <w:rPr>
           <w:b w:val="false"/>
@@ -48404,7 +48406,7 @@
         </w:rPr>
         <w:t xml:space="preserve">qsub -j y -o cgenie_log -V -S /bin/bash runmuffin.sh cgenie.eb_go_gs_ac_bg_sg_rg.worjh2.BASES DOM/05_OMEN_GENIE_PreInd_Aug2017_solidfields  </w:t>
       </w:r>
-      <w:bookmarkEnd w:id="534"/>
+      <w:bookmarkEnd w:id="535"/>
       <w:r>
         <w:rPr>
           <w:b w:val="false"/>
@@ -48415,7 +48417,7 @@
         </w:rPr>
         <w:t xml:space="preserve">2908_24_Archeretal2009_OMEN.inv_k2_0.006_k1_0.0078_ord_1.3 10000 </w:t>
       </w:r>
-      <w:bookmarkStart w:id="535" w:name="__DdeLink__3282_831275630131311211131111"/>
+      <w:bookmarkStart w:id="536" w:name="__DdeLink__3282_831275630131311211131111"/>
       <w:r>
         <w:rPr>
           <w:b w:val="false"/>
@@ -48426,7 +48428,7 @@
         </w:rPr>
         <w:t>2508_03_EXAMPLE.worjh2.Archeretal2009.SPIN1_fastsinking_ALLsolidfields_ClosedCaCO3</w:t>
       </w:r>
-      <w:bookmarkEnd w:id="535"/>
+      <w:bookmarkEnd w:id="536"/>
       <w:r>
         <w:rPr>
           <w:b w:val="false"/>
@@ -48502,8 +48504,8 @@
         </w:rPr>
         <w:t xml:space="preserve">qsub -j y -o cgenie_log -V -S /bin/bash runmuffin.sh cgenie.eb_go_gs_ac_bg_sg_rg.worjh2.BASES DOM/05_OMEN_GENIE_PreInd_Aug2017_solidfields  </w:t>
       </w:r>
-      <w:bookmarkStart w:id="536" w:name="__DdeLink__9561_1777106542"/>
-      <w:bookmarkStart w:id="537" w:name="__DdeLink__4077_1777106542"/>
+      <w:bookmarkStart w:id="537" w:name="__DdeLink__9561_1777106542"/>
+      <w:bookmarkStart w:id="538" w:name="__DdeLink__4077_1777106542"/>
       <w:r>
         <w:rPr>
           <w:b w:val="false"/>
@@ -48514,8 +48516,8 @@
         </w:rPr>
         <w:t>2908_25_Archeretal2009_OMEN.inv_k2_0.006_k1_0.012_ord_2</w:t>
       </w:r>
-      <w:bookmarkEnd w:id="536"/>
       <w:bookmarkEnd w:id="537"/>
+      <w:bookmarkEnd w:id="538"/>
       <w:r>
         <w:rPr>
           <w:b w:val="false"/>
@@ -48769,7 +48771,7 @@
         <w:t>5912</w:t>
         <w:br/>
       </w:r>
-      <w:bookmarkStart w:id="538" w:name="__DdeLink__3971_1643255184"/>
+      <w:bookmarkStart w:id="539" w:name="__DdeLink__3971_1643255184"/>
       <w:r>
         <w:rPr>
           <w:b w:val="false"/>
@@ -48780,8 +48782,8 @@
         </w:rPr>
         <w:t xml:space="preserve">qsub -j y -o cgenie_log -V -S /bin/bash runmuffin.sh cgenie.eb_go_gs_ac_bg_sg_rg.worjh2.BASES DOM/05_OMEN_GENIE_PreInd_Aug2017_solidfields  </w:t>
       </w:r>
-      <w:bookmarkStart w:id="539" w:name="__DdeLink__9565_1777106542"/>
-      <w:bookmarkStart w:id="540" w:name="__DdeLink__4079_1777106542"/>
+      <w:bookmarkStart w:id="540" w:name="__DdeLink__9565_1777106542"/>
+      <w:bookmarkStart w:id="541" w:name="__DdeLink__4079_1777106542"/>
       <w:r>
         <w:rPr>
           <w:b w:val="false"/>
@@ -48792,19 +48794,19 @@
         </w:rPr>
         <w:t>2908_28_Archeretal2009_OMEN.boudreau1997_k_8_Allsolidfields</w:t>
       </w:r>
+      <w:bookmarkEnd w:id="540"/>
+      <w:bookmarkEnd w:id="541"/>
+      <w:r>
+        <w:rPr>
+          <w:b w:val="false"/>
+          <w:bCs w:val="false"/>
+          <w:color w:val="00000A"/>
+          <w:sz w:val="24"/>
+          <w:szCs w:val="24"/>
+        </w:rPr>
+        <w:t xml:space="preserve"> 10000 2508_03_EXAMPLE.worjh2.Archeretal2009.SPIN1_fastsinking_ALLsolidfields_ClosedCaCO3_pyyyforcing_20kyrs </w:t>
+      </w:r>
       <w:bookmarkEnd w:id="539"/>
-      <w:bookmarkEnd w:id="540"/>
-      <w:r>
-        <w:rPr>
-          <w:b w:val="false"/>
-          <w:bCs w:val="false"/>
-          <w:color w:val="00000A"/>
-          <w:sz w:val="24"/>
-          <w:szCs w:val="24"/>
-        </w:rPr>
-        <w:t xml:space="preserve"> 10000 2508_03_EXAMPLE.worjh2.Archeretal2009.SPIN1_fastsinking_ALLsolidfields_ClosedCaCO3_pyyyforcing_20kyrs </w:t>
-      </w:r>
-      <w:bookmarkEnd w:id="538"/>
       <w:r>
         <w:rPr>
           <w:b w:val="false"/>
@@ -49232,9 +49234,9 @@
         </w:rPr>
         <w:t xml:space="preserve">qsub -j y -o cgenie_log -V -S /bin/bash runmuffin.sh cgenie.eb_go_gs_ac_bg_sg_rg.worjh2.BASES DOM/05_OMEN_GENIE_PreInd_Aug2017_solidfields  </w:t>
       </w:r>
-      <w:bookmarkStart w:id="541" w:name="__DdeLink__9563_1777106542"/>
-      <w:bookmarkStart w:id="542" w:name="__DdeLink__4087_1777106542"/>
-      <w:bookmarkStart w:id="543" w:name="__DdeLink__4081_1777106542"/>
+      <w:bookmarkStart w:id="542" w:name="__DdeLink__9563_1777106542"/>
+      <w:bookmarkStart w:id="543" w:name="__DdeLink__4087_1777106542"/>
+      <w:bookmarkStart w:id="544" w:name="__DdeLink__4081_1777106542"/>
       <w:r>
         <w:rPr>
           <w:b w:val="false"/>
@@ -49245,9 +49247,9 @@
         </w:rPr>
         <w:t>2908_34_Archeretal2009_OMEN.boudreau1997_DEPTH_DEP_Allsolidfields</w:t>
       </w:r>
-      <w:bookmarkEnd w:id="541"/>
       <w:bookmarkEnd w:id="542"/>
       <w:bookmarkEnd w:id="543"/>
+      <w:bookmarkEnd w:id="544"/>
       <w:r>
         <w:rPr>
           <w:b w:val="false"/>
@@ -49458,7 +49460,7 @@
         <w:t>5987</w:t>
         <w:br/>
       </w:r>
-      <w:bookmarkStart w:id="544" w:name="__DdeLink__3471_11839722311111313111111121"/>
+      <w:bookmarkStart w:id="545" w:name="__DdeLink__3471_11839722311111313111111121"/>
       <w:r>
         <w:rPr>
           <w:b w:val="false"/>
@@ -49469,7 +49471,7 @@
         </w:rPr>
         <w:t xml:space="preserve">qsub -j y -o cgenie_log -V -S /bin/bash runmuffin.sh cgenie.eb_go_gs_ac_bg_sg_rg.worjh2.BASES DOM/05_OMEN_GENIE_PreInd_Aug2017_solidfields  </w:t>
       </w:r>
-      <w:bookmarkEnd w:id="544"/>
+      <w:bookmarkEnd w:id="545"/>
       <w:r>
         <w:rPr>
           <w:b w:val="false"/>
@@ -49523,7 +49525,7 @@
         </w:rPr>
         <w:t xml:space="preserve"> </w:t>
       </w:r>
-      <w:bookmarkStart w:id="545" w:name="__DdeLink__3282_8312756301313112111121"/>
+      <w:bookmarkStart w:id="546" w:name="__DdeLink__3282_8312756301313112111121"/>
       <w:r>
         <w:rPr>
           <w:b w:val="false"/>
@@ -49534,7 +49536,7 @@
         </w:rPr>
         <w:t>2508_03_EXAMPLE.worjh2.Archeretal2009.SPIN1_fastsinking_ALLsolidfields_ClosedCaCO3</w:t>
       </w:r>
-      <w:bookmarkEnd w:id="545"/>
+      <w:bookmarkEnd w:id="546"/>
       <w:r>
         <w:rPr>
           <w:b w:val="false"/>
@@ -49927,8 +49929,8 @@
         <w:t>5993</w:t>
         <w:br/>
       </w:r>
-      <w:bookmarkStart w:id="546" w:name="__DdeLink__4337_1191089931"/>
-      <w:bookmarkStart w:id="547" w:name="__DdeLink__3471_118397223111113131111111211"/>
+      <w:bookmarkStart w:id="547" w:name="__DdeLink__4337_1191089931"/>
+      <w:bookmarkStart w:id="548" w:name="__DdeLink__3471_118397223111113131111111211"/>
       <w:r>
         <w:rPr>
           <w:b w:val="false"/>
@@ -49939,6 +49941,17 @@
         </w:rPr>
         <w:t xml:space="preserve">qsub -j y -o cgenie_log -V -S /bin/bash runmuffin.sh cgenie.eb_go_gs_ac_bg_sg_rg.worjh2.BASES DOM/05_OMEN_GENIE_PreInd_Aug2017_solidfields  </w:t>
       </w:r>
+      <w:bookmarkEnd w:id="548"/>
+      <w:r>
+        <w:rPr>
+          <w:b w:val="false"/>
+          <w:bCs w:val="false"/>
+          <w:color w:val="00000A"/>
+          <w:sz w:val="24"/>
+          <w:szCs w:val="24"/>
+        </w:rPr>
+        <w:t>0109_03_Archeretal2009_OMEN.inv_k2_0.004_k1_0.008_ord_2_from2908_05_1k 1000 2908_05_Archeretal2009_OMEN.inv_k2_0.004_k1_0.008_ord_2</w:t>
+      </w:r>
       <w:bookmarkEnd w:id="547"/>
       <w:r>
         <w:rPr>
@@ -49948,24 +49961,23 @@
           <w:sz w:val="24"/>
           <w:szCs w:val="24"/>
         </w:rPr>
-        <w:t>0109_03_Archeretal2009_OMEN.inv_k2_0.004_k1_0.008_ord_2_from2908_05_1k 1000 2908_05_Archeretal2009_OMEN.inv_k2_0.004_k1_0.008_ord_2</w:t>
-      </w:r>
-      <w:bookmarkEnd w:id="546"/>
-      <w:r>
-        <w:rPr>
-          <w:b w:val="false"/>
-          <w:bCs w:val="false"/>
-          <w:color w:val="00000A"/>
-          <w:sz w:val="24"/>
-          <w:szCs w:val="24"/>
-        </w:rPr>
         <w:t xml:space="preserve">  </w:t>
       </w:r>
     </w:p>
     <w:p>
       <w:pPr>
         <w:pStyle w:val="Normal"/>
-        <w:jc w:val="left"/>
+        <w:jc w:val="center"/>
+        <w:rPr/>
+      </w:pPr>
+      <w:r>
+        <w:rPr/>
+      </w:r>
+    </w:p>
+    <w:p>
+      <w:pPr>
+        <w:pStyle w:val="Normal"/>
+        <w:jc w:val="center"/>
         <w:rPr/>
       </w:pPr>
       <w:r>

</xml_diff>

<commit_message>
UPDATED MAtlab and Fortran files for GMD paper Maybe here Fortran: include 3rd inert POC fraction
</commit_message>
<xml_diff>
--- a/FORTRAN_code/cGENIE/1_RUN_commands_PreInd.docx
+++ b/FORTRAN_code/cGENIE/1_RUN_commands_PreInd.docx
@@ -696,8 +696,8 @@
         </w:rPr>
         <w:t xml:space="preserve">USE base-config WITH 8 OCEAN-LEVELS: </w:t>
       </w:r>
-      <w:bookmarkStart w:id="0" w:name="__DdeLink__77_736416807"/>
-      <w:bookmarkStart w:id="1" w:name="__DdeLink__75_736416807"/>
+      <w:bookmarkStart w:id="0" w:name="__DdeLink__75_736416807"/>
+      <w:bookmarkStart w:id="1" w:name="__DdeLink__77_736416807"/>
       <w:bookmarkEnd w:id="0"/>
       <w:bookmarkEnd w:id="1"/>
       <w:r>
@@ -1300,8 +1300,8 @@
         </w:rPr>
         <w:t xml:space="preserve"> DOM/09_OMEN_GENIE_PreInd_March2017 </w:t>
       </w:r>
-      <w:bookmarkStart w:id="3" w:name="Bookmark"/>
-      <w:bookmarkStart w:id="4" w:name="Bookmark1"/>
+      <w:bookmarkStart w:id="3" w:name="Bookmark1"/>
+      <w:bookmarkStart w:id="4" w:name="Bookmark"/>
       <w:r>
         <w:rPr>
           <w:sz w:val="20"/>
@@ -2800,8 +2800,8 @@
         </w:rPr>
         <w:t xml:space="preserve">qsub -j y -o cgenie_output -V -S /bin/bash runmuffin.sh cgenie.eb_go_gs_ac_bg_sg_rg.worjh2.BASES DOM/09_OMEN_GENIE_PreInd_March2017 </w:t>
       </w:r>
-      <w:bookmarkStart w:id="12" w:name="__DdeLink__332_1556355869"/>
-      <w:bookmarkStart w:id="13" w:name="__DdeLink__338_1556355869"/>
+      <w:bookmarkStart w:id="12" w:name="__DdeLink__338_1556355869"/>
+      <w:bookmarkStart w:id="13" w:name="__DdeLink__332_1556355869"/>
       <w:r>
         <w:rPr>
           <w:sz w:val="20"/>
@@ -5622,8 +5622,8 @@
         </w:rPr>
         <w:t>31</w:t>
       </w:r>
-      <w:bookmarkStart w:id="22" w:name="__DdeLink__338_15563558691"/>
-      <w:bookmarkStart w:id="23" w:name="__DdeLink__750_966095155"/>
+      <w:bookmarkStart w:id="22" w:name="__DdeLink__750_966095155"/>
+      <w:bookmarkStart w:id="23" w:name="__DdeLink__338_15563558691"/>
       <w:r>
         <w:rPr>
           <w:sz w:val="20"/>
@@ -6013,8 +6013,8 @@
         </w:rPr>
         <w:t>31</w:t>
       </w:r>
-      <w:bookmarkStart w:id="26" w:name="__DdeLink__338_155635586911"/>
-      <w:bookmarkStart w:id="27" w:name="__DdeLink__756_966095155"/>
+      <w:bookmarkStart w:id="26" w:name="__DdeLink__756_966095155"/>
+      <w:bookmarkStart w:id="27" w:name="__DdeLink__338_155635586911"/>
       <w:r>
         <w:rPr>
           <w:sz w:val="20"/>
@@ -6516,8 +6516,8 @@
         </w:rPr>
         <w:t>0404</w:t>
       </w:r>
-      <w:bookmarkStart w:id="32" w:name="__DdeLink__338_1556355869111"/>
-      <w:bookmarkStart w:id="33" w:name="__DdeLink__763_966095155"/>
+      <w:bookmarkStart w:id="32" w:name="__DdeLink__763_966095155"/>
+      <w:bookmarkStart w:id="33" w:name="__DdeLink__338_1556355869111"/>
       <w:r>
         <w:rPr>
           <w:sz w:val="20"/>
@@ -7731,8 +7731,8 @@
           <w:szCs w:val="14"/>
         </w:rPr>
       </w:pPr>
-      <w:bookmarkStart w:id="46" w:name="__DdeLink__681_385375668"/>
-      <w:bookmarkStart w:id="47" w:name="__DdeLink__463_1469956085111111112"/>
+      <w:bookmarkStart w:id="46" w:name="__DdeLink__463_1469956085111111112"/>
+      <w:bookmarkStart w:id="47" w:name="__DdeLink__681_385375668"/>
       <w:r>
         <w:rPr>
           <w:sz w:val="14"/>
@@ -8744,8 +8744,8 @@
           <w:szCs w:val="20"/>
         </w:rPr>
       </w:pPr>
-      <w:bookmarkStart w:id="58" w:name="__DdeLink__681_3853756681"/>
-      <w:bookmarkStart w:id="59" w:name="__DdeLink__463_14699560851111111121"/>
+      <w:bookmarkStart w:id="58" w:name="__DdeLink__463_14699560851111111121"/>
+      <w:bookmarkStart w:id="59" w:name="__DdeLink__681_3853756681"/>
       <w:r>
         <w:rPr>
           <w:sz w:val="20"/>
@@ -8983,8 +8983,8 @@
         </w:rPr>
         <w:t xml:space="preserve">qsub -j y -o cgenie_output -V -S /bin/bash runmuffin.sh cgenie.eb_go_gs_ac_bg_sg_rg.worjh2.BASES DOM/01_OMEN_GENIE_PreInd_April2017 </w:t>
       </w:r>
-      <w:bookmarkStart w:id="61" w:name="__DdeLink__884_769723922"/>
-      <w:bookmarkStart w:id="62" w:name="__DdeLink__950_1673659679"/>
+      <w:bookmarkStart w:id="61" w:name="__DdeLink__950_1673659679"/>
+      <w:bookmarkStart w:id="62" w:name="__DdeLink__884_769723922"/>
       <w:r>
         <w:rPr>
           <w:b w:val="false"/>
@@ -9074,8 +9074,8 @@
         </w:rPr>
         <w:t>qsub -j y -o cgenie_output -V -S /bin/bash runmuffin.sh cgenie.eb_go_gs_ac_bg_sg_rg.worjh2.BASES DOM/01_OMEN_GENIE_PreInd_April2017 0604_02</w:t>
       </w:r>
-      <w:bookmarkStart w:id="63" w:name="__DdeLink__332_1556355869112"/>
-      <w:bookmarkStart w:id="64" w:name="__DdeLink__338_1556355869112"/>
+      <w:bookmarkStart w:id="63" w:name="__DdeLink__338_1556355869112"/>
+      <w:bookmarkStart w:id="64" w:name="__DdeLink__332_1556355869112"/>
       <w:r>
         <w:rPr>
           <w:sz w:val="20"/>
@@ -9521,8 +9521,8 @@
         </w:rPr>
         <w:t xml:space="preserve">qsub -j y -o cgenie_output -V -S /bin/bash runmuffin.sh cgenie.eb_go_gs_ac_bg_sg_rg.worjh2.BASES DOM/01_OMEN_GENIE_PreInd_April2017 </w:t>
       </w:r>
-      <w:bookmarkStart w:id="67" w:name="__DdeLink__463_1469956085121"/>
-      <w:bookmarkStart w:id="68" w:name="__DdeLink__960_1673659679"/>
+      <w:bookmarkStart w:id="67" w:name="__DdeLink__960_1673659679"/>
+      <w:bookmarkStart w:id="68" w:name="__DdeLink__463_1469956085121"/>
       <w:bookmarkEnd w:id="66"/>
       <w:r>
         <w:rPr>
@@ -10349,8 +10349,8 @@
         </w:rPr>
         <w:t>0804_01</w:t>
       </w:r>
-      <w:bookmarkStart w:id="80" w:name="__DdeLink__888_769723922"/>
-      <w:bookmarkStart w:id="81" w:name="__DdeLink__338_15563558691121"/>
+      <w:bookmarkStart w:id="80" w:name="__DdeLink__338_15563558691121"/>
+      <w:bookmarkStart w:id="81" w:name="__DdeLink__888_769723922"/>
       <w:r>
         <w:rPr>
           <w:sz w:val="20"/>
@@ -10696,8 +10696,8 @@
         </w:rPr>
         <w:t xml:space="preserve">qsub -j y -o cgenie_output -V -S /bin/bash runmuffin.sh cgenie.eb_go_gs_ac_bg_sg_rg.worjh2.BASES DOM/01_OMEN_GENIE_PreInd_April2017 </w:t>
       </w:r>
-      <w:bookmarkStart w:id="82" w:name="__DdeLink__332_155635586911211"/>
-      <w:bookmarkStart w:id="83" w:name="__DdeLink__958_1673659679"/>
+      <w:bookmarkStart w:id="82" w:name="__DdeLink__958_1673659679"/>
+      <w:bookmarkStart w:id="83" w:name="__DdeLink__332_155635586911211"/>
       <w:r>
         <w:rPr>
           <w:sz w:val="20"/>
@@ -10705,8 +10705,8 @@
         </w:rPr>
         <w:t>0804_05</w:t>
       </w:r>
-      <w:bookmarkStart w:id="84" w:name="__DdeLink__892_769723922"/>
-      <w:bookmarkStart w:id="85" w:name="__DdeLink__338_155635586911211"/>
+      <w:bookmarkStart w:id="84" w:name="__DdeLink__338_155635586911211"/>
+      <w:bookmarkStart w:id="85" w:name="__DdeLink__892_769723922"/>
       <w:r>
         <w:rPr>
           <w:sz w:val="20"/>
@@ -11113,8 +11113,8 @@
         </w:rPr>
         <w:t xml:space="preserve">qsub -j y -o cgenie_output -V -S /bin/bash runmuffin.sh cgenie.eb_go_gs_ac_bg_sg_rg.worjh2.BASES DOM/01_OMEN_GENIE_PreInd_April2017 </w:t>
       </w:r>
-      <w:bookmarkStart w:id="88" w:name="__DdeLink__463_146995608511211"/>
-      <w:bookmarkStart w:id="89" w:name="__DdeLink__962_1673659679"/>
+      <w:bookmarkStart w:id="88" w:name="__DdeLink__962_1673659679"/>
+      <w:bookmarkStart w:id="89" w:name="__DdeLink__463_146995608511211"/>
       <w:r>
         <w:rPr>
           <w:sz w:val="20"/>
@@ -11444,10 +11444,10 @@
         </w:rPr>
         <w:t xml:space="preserve">qsub -j y -o cgenie_output -V -S /bin/bash runmuffin.sh cgenie.eb_go_gs_ac_bg_sg_rg.worjh2.BASES DOM/01_OMEN_GENIE_PreInd_April2017 </w:t>
       </w:r>
-      <w:bookmarkStart w:id="94" w:name="__DdeLink__463_1469956085111111211"/>
-      <w:bookmarkStart w:id="95" w:name="__DdeLink__964_1673659679"/>
-      <w:bookmarkStart w:id="96" w:name="__DdeLink__898_769723922"/>
-      <w:bookmarkStart w:id="97" w:name="__DdeLink__900_769723922"/>
+      <w:bookmarkStart w:id="94" w:name="__DdeLink__900_769723922"/>
+      <w:bookmarkStart w:id="95" w:name="__DdeLink__898_769723922"/>
+      <w:bookmarkStart w:id="96" w:name="__DdeLink__964_1673659679"/>
+      <w:bookmarkStart w:id="97" w:name="__DdeLink__463_1469956085111111211"/>
       <w:r>
         <w:rPr>
           <w:sz w:val="20"/>
@@ -11745,8 +11745,8 @@
           <w:szCs w:val="20"/>
         </w:rPr>
       </w:pPr>
-      <w:bookmarkStart w:id="103" w:name="Bookmark5"/>
-      <w:bookmarkStart w:id="104" w:name="__DdeLink__1005_1414296712"/>
+      <w:bookmarkStart w:id="103" w:name="__DdeLink__1005_1414296712"/>
+      <w:bookmarkStart w:id="104" w:name="Bookmark5"/>
       <w:bookmarkEnd w:id="103"/>
       <w:bookmarkEnd w:id="104"/>
       <w:r>
@@ -11759,8 +11759,8 @@
         </w:rPr>
         <w:t xml:space="preserve">qsub -j y -o cgenie_output -V -S /bin/bash runmuffin.sh cgenie.eb_go_gs_ac_bg_sg_rg.worjh2.BASES DOM/01_OMEN_GENIE_PreInd_April2017 </w:t>
       </w:r>
-      <w:bookmarkStart w:id="105" w:name="__DdeLink__906_769723922"/>
-      <w:bookmarkStart w:id="106" w:name="__DdeLink__967_1673659679"/>
+      <w:bookmarkStart w:id="105" w:name="__DdeLink__967_1673659679"/>
+      <w:bookmarkStart w:id="106" w:name="__DdeLink__906_769723922"/>
       <w:r>
         <w:rPr>
           <w:b w:val="false"/>
@@ -12043,8 +12043,8 @@
         </w:rPr>
         <w:t>qsub -j y -o cgenie_output -V -S /bin/bash runmuffin.sh cgenie.eb_go_gs_ac_bg_sg_rg.worjh2.BASES DOM/01_OMEN_GENIE_PreInd_April2017 14</w:t>
       </w:r>
-      <w:bookmarkStart w:id="110" w:name="__DdeLink__463_1469956085112111"/>
-      <w:bookmarkStart w:id="111" w:name="__DdeLink__962_16736596791"/>
+      <w:bookmarkStart w:id="110" w:name="__DdeLink__962_16736596791"/>
+      <w:bookmarkStart w:id="111" w:name="__DdeLink__463_1469956085112111"/>
       <w:r>
         <w:rPr>
           <w:sz w:val="20"/>
@@ -12131,10 +12131,10 @@
         </w:rPr>
         <w:t>qsub -j y -o cgenie_output -V -S /bin/bash runmuffin.sh cgenie.eb_go_gs_ac_bg_sg_rg.worjh2.BASES DOM/01_OMEN_GENIE_PreInd_April2017 14</w:t>
       </w:r>
-      <w:bookmarkStart w:id="113" w:name="__DdeLink__463_14699560851111112111"/>
-      <w:bookmarkStart w:id="114" w:name="__DdeLink__964_16736596791"/>
-      <w:bookmarkStart w:id="115" w:name="__DdeLink__898_7697239221"/>
-      <w:bookmarkStart w:id="116" w:name="__DdeLink__900_7697239221"/>
+      <w:bookmarkStart w:id="113" w:name="__DdeLink__900_7697239221"/>
+      <w:bookmarkStart w:id="114" w:name="__DdeLink__898_7697239221"/>
+      <w:bookmarkStart w:id="115" w:name="__DdeLink__964_16736596791"/>
+      <w:bookmarkStart w:id="116" w:name="__DdeLink__463_14699560851111112111"/>
       <w:r>
         <w:rPr>
           <w:sz w:val="20"/>
@@ -12223,10 +12223,10 @@
         </w:rPr>
         <w:t>qsub -j y -o cgenie_output -V -S /bin/bash runmuffin.sh cgenie.eb_go_gs_ac_bg_sg_rg.worjh2.BASES DOM/01_OMEN_GENIE_PreInd_April2017 14</w:t>
       </w:r>
-      <w:bookmarkStart w:id="118" w:name="__DdeLink__463_146995608511111121111"/>
-      <w:bookmarkStart w:id="119" w:name="__DdeLink__964_167365967911"/>
-      <w:bookmarkStart w:id="120" w:name="__DdeLink__898_76972392211"/>
-      <w:bookmarkStart w:id="121" w:name="__DdeLink__900_76972392211"/>
+      <w:bookmarkStart w:id="118" w:name="__DdeLink__900_76972392211"/>
+      <w:bookmarkStart w:id="119" w:name="__DdeLink__898_76972392211"/>
+      <w:bookmarkStart w:id="120" w:name="__DdeLink__964_167365967911"/>
+      <w:bookmarkStart w:id="121" w:name="__DdeLink__463_146995608511111121111"/>
       <w:r>
         <w:rPr>
           <w:sz w:val="20"/>
@@ -12491,8 +12491,8 @@
           <w:szCs w:val="20"/>
         </w:rPr>
       </w:pPr>
-      <w:bookmarkStart w:id="127" w:name="Bookmark51"/>
-      <w:bookmarkStart w:id="128" w:name="__DdeLink__1005_14142967121"/>
+      <w:bookmarkStart w:id="127" w:name="__DdeLink__1005_14142967121"/>
+      <w:bookmarkStart w:id="128" w:name="Bookmark51"/>
       <w:bookmarkEnd w:id="127"/>
       <w:bookmarkEnd w:id="128"/>
       <w:r>
@@ -12505,8 +12505,8 @@
         </w:rPr>
         <w:t>qsub -j y -o cgenie_output -V -S /bin/bash runmuffin.sh cgenie.eb_go_gs_ac_bg_sg_rg.worjh2.BASES DOM/01_OMEN_GENIE_PreInd_April2017 14</w:t>
       </w:r>
-      <w:bookmarkStart w:id="129" w:name="__DdeLink__906_7697239221"/>
-      <w:bookmarkStart w:id="130" w:name="__DdeLink__967_16736596791"/>
+      <w:bookmarkStart w:id="129" w:name="__DdeLink__967_16736596791"/>
+      <w:bookmarkStart w:id="130" w:name="__DdeLink__906_7697239221"/>
       <w:r>
         <w:rPr>
           <w:b w:val="false"/>
@@ -12692,8 +12692,8 @@
         </w:rPr>
         <w:t>qsub -j y -o cgenie_output -V -S /bin/bash runmuffin.sh cgenie.eb_go_gs_ac_bg_sg_rg.worjh2.BASES DOM/01_OMEN_GENIE_PreInd_April2017 14</w:t>
       </w:r>
-      <w:bookmarkStart w:id="134" w:name="__DdeLink__463_14699560851121111"/>
-      <w:bookmarkStart w:id="135" w:name="__DdeLink__962_167365967911"/>
+      <w:bookmarkStart w:id="134" w:name="__DdeLink__962_167365967911"/>
+      <w:bookmarkStart w:id="135" w:name="__DdeLink__463_14699560851121111"/>
       <w:r>
         <w:rPr>
           <w:sz w:val="20"/>
@@ -12785,8 +12785,8 @@
         </w:rPr>
         <w:t>qsub -j y -o cgenie_output -V -S /bin/bash runmuffin.sh cgenie.eb_go_gs_ac_bg_sg_rg.worjh2.BASES DOM/01_OMEN_GENIE_PreInd_April2017 14</w:t>
       </w:r>
-      <w:bookmarkStart w:id="137" w:name="__DdeLink__463_14699560851121112"/>
-      <w:bookmarkStart w:id="138" w:name="__DdeLink__962_167365967912"/>
+      <w:bookmarkStart w:id="137" w:name="__DdeLink__962_167365967912"/>
+      <w:bookmarkStart w:id="138" w:name="__DdeLink__463_14699560851121112"/>
       <w:r>
         <w:rPr>
           <w:sz w:val="20"/>
@@ -12879,8 +12879,8 @@
         </w:rPr>
         <w:t>qsub -j y -o cgenie_output -V -S /bin/bash runmuffin.sh cgenie.eb_go_gs_ac_bg_sg_rg.worjh2.BASES DOM/01_OMEN_GENIE_PreInd_April2017 14</w:t>
       </w:r>
-      <w:bookmarkStart w:id="141" w:name="__DdeLink__463_146995608511211121"/>
-      <w:bookmarkStart w:id="142" w:name="__DdeLink__962_1673659679121"/>
+      <w:bookmarkStart w:id="141" w:name="__DdeLink__962_1673659679121"/>
+      <w:bookmarkStart w:id="142" w:name="__DdeLink__463_146995608511211121"/>
       <w:r>
         <w:rPr>
           <w:sz w:val="20"/>
@@ -13095,8 +13095,8 @@
         </w:rPr>
         <w:t>24</w:t>
       </w:r>
-      <w:bookmarkStart w:id="145" w:name="__DdeLink__463_14699560851211"/>
-      <w:bookmarkStart w:id="146" w:name="__DdeLink__960_16736596791"/>
+      <w:bookmarkStart w:id="145" w:name="__DdeLink__960_16736596791"/>
+      <w:bookmarkStart w:id="146" w:name="__DdeLink__463_14699560851211"/>
       <w:r>
         <w:rPr>
           <w:sz w:val="20"/>
@@ -13480,10 +13480,10 @@
         </w:rPr>
         <w:t>qsub -j y -o cgenie_output -V -S /bin/bash runmuffin.sh cgenie.eb_go_gs_ac_bg_sg_rg.worjh2.BASES DOM/01_OMEN_GENIE_PreInd_April2017 24</w:t>
       </w:r>
-      <w:bookmarkStart w:id="152" w:name="__DdeLink__463_146995608511111121112"/>
-      <w:bookmarkStart w:id="153" w:name="__DdeLink__964_167365967912"/>
-      <w:bookmarkStart w:id="154" w:name="__DdeLink__898_76972392212"/>
-      <w:bookmarkStart w:id="155" w:name="__DdeLink__900_76972392212"/>
+      <w:bookmarkStart w:id="152" w:name="__DdeLink__900_76972392212"/>
+      <w:bookmarkStart w:id="153" w:name="__DdeLink__898_76972392212"/>
+      <w:bookmarkStart w:id="154" w:name="__DdeLink__964_167365967912"/>
+      <w:bookmarkStart w:id="155" w:name="__DdeLink__463_146995608511111121112"/>
       <w:r>
         <w:rPr>
           <w:sz w:val="20"/>
@@ -13572,10 +13572,10 @@
         </w:rPr>
         <w:t>qsub -j y -o cgenie_output -V -S /bin/bash runmuffin.sh cgenie.eb_go_gs_ac_bg_sg_rg.worjh2.BASES DOM/01_OMEN_GENIE_PreInd_April2017 24</w:t>
       </w:r>
-      <w:bookmarkStart w:id="157" w:name="__DdeLink__463_1469956085111111211111"/>
-      <w:bookmarkStart w:id="158" w:name="__DdeLink__964_1673659679111"/>
-      <w:bookmarkStart w:id="159" w:name="__DdeLink__898_769723922111"/>
-      <w:bookmarkStart w:id="160" w:name="__DdeLink__900_769723922111"/>
+      <w:bookmarkStart w:id="157" w:name="__DdeLink__900_769723922111"/>
+      <w:bookmarkStart w:id="158" w:name="__DdeLink__898_769723922111"/>
+      <w:bookmarkStart w:id="159" w:name="__DdeLink__964_1673659679111"/>
+      <w:bookmarkStart w:id="160" w:name="__DdeLink__463_1469956085111111211111"/>
       <w:r>
         <w:rPr>
           <w:sz w:val="20"/>
@@ -13937,8 +13937,8 @@
         </w:rPr>
       </w:pPr>
       <w:bookmarkStart w:id="168" w:name="__DdeLink__1395_2141813218"/>
-      <w:bookmarkStart w:id="169" w:name="Bookmark511"/>
-      <w:bookmarkStart w:id="170" w:name="__DdeLink__1005_141429671211"/>
+      <w:bookmarkStart w:id="169" w:name="__DdeLink__1005_141429671211"/>
+      <w:bookmarkStart w:id="170" w:name="Bookmark511"/>
       <w:bookmarkEnd w:id="169"/>
       <w:bookmarkEnd w:id="170"/>
       <w:r>
@@ -13951,8 +13951,8 @@
         </w:rPr>
         <w:t>qsub -j y -o cgenie_output -V -S /bin/bash runmuffin.sh cgenie.eb_go_gs_ac_bg_sg_rg.worjh2.BASES DOM/01_OMEN_GENIE_PreInd_April2017 24</w:t>
       </w:r>
-      <w:bookmarkStart w:id="171" w:name="__DdeLink__906_76972392211"/>
-      <w:bookmarkStart w:id="172" w:name="__DdeLink__967_167365967911"/>
+      <w:bookmarkStart w:id="171" w:name="__DdeLink__967_167365967911"/>
+      <w:bookmarkStart w:id="172" w:name="__DdeLink__906_76972392211"/>
       <w:r>
         <w:rPr>
           <w:b w:val="false"/>
@@ -14293,8 +14293,8 @@
         </w:rPr>
         <w:t xml:space="preserve">qsub -j y -o cgenie_output -V -S /bin/bash runmuffin.sh cgenie.eb_go_gs_ac_bg_sg_rg.worjh2.BASES DOM/01_OMEN_GENIE_PreInd_April2017 </w:t>
       </w:r>
-      <w:bookmarkStart w:id="176" w:name="__DdeLink__1428_249681407"/>
-      <w:bookmarkStart w:id="177" w:name="__DdeLink__1390_249681407"/>
+      <w:bookmarkStart w:id="176" w:name="__DdeLink__1390_249681407"/>
+      <w:bookmarkStart w:id="177" w:name="__DdeLink__1428_249681407"/>
       <w:bookmarkEnd w:id="175"/>
       <w:r>
         <w:rPr>
@@ -14380,9 +14380,9 @@
         </w:rPr>
         <w:t xml:space="preserve">qsub -j y -o cgenie_output -V -S /bin/bash runmuffin.sh cgenie.eb_go_gs_ac_bg_sg_rg.worjh2.BASES DOM/01_OMEN_GENIE_PreInd_April2017 </w:t>
       </w:r>
-      <w:bookmarkStart w:id="179" w:name="__DdeLink__1415_249681407"/>
+      <w:bookmarkStart w:id="179" w:name="__DdeLink__1452_206046024"/>
       <w:bookmarkStart w:id="180" w:name="__DdeLink__1394_249681407"/>
-      <w:bookmarkStart w:id="181" w:name="__DdeLink__1452_206046024"/>
+      <w:bookmarkStart w:id="181" w:name="__DdeLink__1415_249681407"/>
       <w:bookmarkEnd w:id="178"/>
       <w:r>
         <w:rPr>
@@ -14470,8 +14470,8 @@
         </w:rPr>
         <w:t xml:space="preserve">qsub -j y -o cgenie_output -V -S /bin/bash runmuffin.sh cgenie.eb_go_gs_ac_bg_sg_rg.worjh2.BASES DOM/01_OMEN_GENIE_PreInd_April2017 </w:t>
       </w:r>
-      <w:bookmarkStart w:id="183" w:name="__DdeLink__1417_249681407"/>
-      <w:bookmarkStart w:id="184" w:name="__DdeLink__1396_249681407"/>
+      <w:bookmarkStart w:id="183" w:name="__DdeLink__1396_249681407"/>
+      <w:bookmarkStart w:id="184" w:name="__DdeLink__1417_249681407"/>
       <w:bookmarkEnd w:id="182"/>
       <w:r>
         <w:rPr>
@@ -14557,8 +14557,8 @@
         </w:rPr>
         <w:t xml:space="preserve">qsub -j y -o cgenie_output -V -S /bin/bash runmuffin.sh cgenie.eb_go_gs_ac_bg_sg_rg.worjh2.BASES DOM/01_OMEN_GENIE_PreInd_April2017 </w:t>
       </w:r>
-      <w:bookmarkStart w:id="186" w:name="__DdeLink__1420_249681407"/>
-      <w:bookmarkStart w:id="187" w:name="__DdeLink__1398_249681407"/>
+      <w:bookmarkStart w:id="186" w:name="__DdeLink__1398_249681407"/>
+      <w:bookmarkStart w:id="187" w:name="__DdeLink__1420_249681407"/>
       <w:bookmarkEnd w:id="185"/>
       <w:r>
         <w:rPr>
@@ -14662,8 +14662,8 @@
         </w:rPr>
         <w:t xml:space="preserve">qsub -j y -o cgenie_output -V -S /bin/bash runmuffin.sh cgenie.eb_go_gs_ac_bg_sg_rg.worjh2.BASES DOM/01_OMEN_GENIE_PreInd_April2017 </w:t>
       </w:r>
-      <w:bookmarkStart w:id="190" w:name="__DdeLink__1422_249681407"/>
-      <w:bookmarkStart w:id="191" w:name="__DdeLink__1400_249681407"/>
+      <w:bookmarkStart w:id="190" w:name="__DdeLink__1400_249681407"/>
+      <w:bookmarkStart w:id="191" w:name="__DdeLink__1422_249681407"/>
       <w:bookmarkEnd w:id="189"/>
       <w:r>
         <w:rPr>
@@ -14750,9 +14750,9 @@
         </w:rPr>
         <w:t xml:space="preserve">qsub -j y -o cgenie_output -V -S /bin/bash runmuffin.sh cgenie.eb_go_gs_ac_bg_sg_rg.worjh2.BASES DOM/01_OMEN_GENIE_PreInd_April2017 </w:t>
       </w:r>
-      <w:bookmarkStart w:id="193" w:name="__DdeLink__1426_249681407"/>
+      <w:bookmarkStart w:id="193" w:name="__DdeLink__1392_249681407"/>
       <w:bookmarkStart w:id="194" w:name="__DdeLink__1424_249681407"/>
-      <w:bookmarkStart w:id="195" w:name="__DdeLink__1392_249681407"/>
+      <w:bookmarkStart w:id="195" w:name="__DdeLink__1426_249681407"/>
       <w:bookmarkEnd w:id="192"/>
       <w:r>
         <w:rPr>
@@ -14864,8 +14864,8 @@
         </w:rPr>
         <w:t xml:space="preserve">qsub -j y -o cgenie_output -V -S /bin/bash runmuffin.sh cgenie.eb_go_gs_ac_bg_sg_rg.worjh2.BASES DOM/01_OMEN_GENIE_PreInd_April2017 </w:t>
       </w:r>
-      <w:bookmarkStart w:id="197" w:name="__DdeLink__1432_249681407"/>
-      <w:bookmarkStart w:id="198" w:name="__DdeLink__1404_249681407"/>
+      <w:bookmarkStart w:id="197" w:name="__DdeLink__1404_249681407"/>
+      <w:bookmarkStart w:id="198" w:name="__DdeLink__1432_249681407"/>
       <w:bookmarkEnd w:id="196"/>
       <w:r>
         <w:rPr>
@@ -14951,8 +14951,8 @@
         </w:rPr>
         <w:t xml:space="preserve">qsub -j y -o cgenie_output -V -S /bin/bash runmuffin.sh cgenie.eb_go_gs_ac_bg_sg_rg.worjh2.BASES DOM/01_OMEN_GENIE_PreInd_April2017 </w:t>
       </w:r>
-      <w:bookmarkStart w:id="200" w:name="__DdeLink__1434_249681407"/>
-      <w:bookmarkStart w:id="201" w:name="__DdeLink__1409_249681407"/>
+      <w:bookmarkStart w:id="200" w:name="__DdeLink__1409_249681407"/>
+      <w:bookmarkStart w:id="201" w:name="__DdeLink__1434_249681407"/>
       <w:bookmarkEnd w:id="199"/>
       <w:r>
         <w:rPr>
@@ -15038,8 +15038,8 @@
         </w:rPr>
         <w:t xml:space="preserve">qsub -j y -o cgenie_output -V -S /bin/bash runmuffin.sh cgenie.eb_go_gs_ac_bg_sg_rg.worjh2.BASES DOM/01_OMEN_GENIE_PreInd_April2017 </w:t>
       </w:r>
-      <w:bookmarkStart w:id="203" w:name="__DdeLink__1436_249681407"/>
-      <w:bookmarkStart w:id="204" w:name="__DdeLink__1411_249681407"/>
+      <w:bookmarkStart w:id="203" w:name="__DdeLink__1411_249681407"/>
+      <w:bookmarkStart w:id="204" w:name="__DdeLink__1436_249681407"/>
       <w:bookmarkEnd w:id="202"/>
       <w:r>
         <w:rPr>
@@ -15125,8 +15125,8 @@
         </w:rPr>
         <w:t xml:space="preserve">qsub -j y -o cgenie_output -V -S /bin/bash runmuffin.sh cgenie.eb_go_gs_ac_bg_sg_rg.worjh2.BASES DOM/01_OMEN_GENIE_PreInd_April2017 </w:t>
       </w:r>
-      <w:bookmarkStart w:id="206" w:name="__DdeLink__1438_249681407"/>
-      <w:bookmarkStart w:id="207" w:name="__DdeLink__1413_249681407"/>
+      <w:bookmarkStart w:id="206" w:name="__DdeLink__1413_249681407"/>
+      <w:bookmarkStart w:id="207" w:name="__DdeLink__1438_249681407"/>
       <w:bookmarkEnd w:id="205"/>
       <w:r>
         <w:rPr>
@@ -15215,8 +15215,8 @@
         </w:rPr>
         <w:t xml:space="preserve">qsub -j y -o cgenie_output -V -S /bin/bash runmuffin.sh cgenie.eb_go_gs_ac_bg_sg_rg.worjh2.BASES DOM/01_OMEN_GENIE_PreInd_April2017 </w:t>
       </w:r>
-      <w:bookmarkStart w:id="209" w:name="__DdeLink__1430_249681407"/>
-      <w:bookmarkStart w:id="210" w:name="__DdeLink__1406_249681407"/>
+      <w:bookmarkStart w:id="209" w:name="__DdeLink__1406_249681407"/>
+      <w:bookmarkStart w:id="210" w:name="__DdeLink__1430_249681407"/>
       <w:r>
         <w:rPr>
           <w:color w:val="00000A"/>
@@ -16247,8 +16247,8 @@
         </w:rPr>
         <w:t xml:space="preserve">qsub -j y -o cgenie_log -V -S /bin/bash </w:t>
       </w:r>
-      <w:bookmarkStart w:id="218" w:name="__DdeLink__1508_1328585516"/>
-      <w:bookmarkStart w:id="219" w:name="__DdeLink__1527_1328585516"/>
+      <w:bookmarkStart w:id="218" w:name="__DdeLink__1527_1328585516"/>
+      <w:bookmarkStart w:id="219" w:name="__DdeLink__1508_1328585516"/>
       <w:r>
         <w:rPr>
           <w:b w:val="false"/>
@@ -19240,8 +19240,8 @@
         </w:rPr>
         <w:t xml:space="preserve">qsub -j y -o cgenie_log -V -S /bin/bash </w:t>
       </w:r>
-      <w:bookmarkStart w:id="227" w:name="__DdeLink__1508_13285855161"/>
-      <w:bookmarkStart w:id="228" w:name="__DdeLink__1527_13285855161"/>
+      <w:bookmarkStart w:id="227" w:name="__DdeLink__1527_13285855161"/>
+      <w:bookmarkStart w:id="228" w:name="__DdeLink__1508_13285855161"/>
       <w:r>
         <w:rPr>
           <w:b w:val="false"/>
@@ -30162,8 +30162,8 @@
         </w:rPr>
         <w:t xml:space="preserve">qsub -j y -o cgenie_log -V -S /bin/bash runmuffin.sh cgenie.eb_go_gs_ac_bg_sg_rg.worjh2.BASES DOM/03_OMEN_GENIE_PreInd_July2017  </w:t>
       </w:r>
-      <w:bookmarkStart w:id="296" w:name="__DdeLink__2629_352777949"/>
-      <w:bookmarkStart w:id="297" w:name="__DdeLink__2282_7398361281"/>
+      <w:bookmarkStart w:id="296" w:name="__DdeLink__2282_7398361281"/>
+      <w:bookmarkStart w:id="297" w:name="__DdeLink__2629_352777949"/>
       <w:r>
         <w:rPr>
           <w:b w:val="false"/>
@@ -32546,10 +32546,10 @@
         </w:rPr>
         <w:t xml:space="preserve">qsub -j y -o cgenie_log -V -S /bin/bash runmuffin.sh cgenie.eb_go_gs_ac_bg_sg_rg.worjh2.BASES DOM/03_OMEN_GENIE_PreInd_July2017 </w:t>
       </w:r>
-      <w:bookmarkStart w:id="304" w:name="__DdeLink__2034_7288511841"/>
-      <w:bookmarkStart w:id="305" w:name="__DdeLink__2488_1443994814"/>
-      <w:bookmarkStart w:id="306" w:name="__DdeLink__2612_735813527"/>
-      <w:bookmarkStart w:id="307" w:name="__DdeLink__2926_422055125"/>
+      <w:bookmarkStart w:id="304" w:name="__DdeLink__2926_422055125"/>
+      <w:bookmarkStart w:id="305" w:name="__DdeLink__2612_735813527"/>
+      <w:bookmarkStart w:id="306" w:name="__DdeLink__2488_1443994814"/>
+      <w:bookmarkStart w:id="307" w:name="__DdeLink__2034_7288511841"/>
       <w:r>
         <w:rPr>
           <w:b w:val="false"/>
@@ -32656,9 +32656,9 @@
         </w:rPr>
         <w:t xml:space="preserve">qsub -j y -o cgenie_log -V -S /bin/bash runmuffin.sh cgenie.eb_go_gs_ac_bg_sg_rg.worjh2.BASES DOM/03_OMEN_GENIE_PreInd_July2017  </w:t>
       </w:r>
-      <w:bookmarkStart w:id="309" w:name="__DdeLink__2629_3527779491"/>
+      <w:bookmarkStart w:id="309" w:name="__DdeLink__2490_1443994814"/>
       <w:bookmarkStart w:id="310" w:name="__DdeLink__2282_73983612813"/>
-      <w:bookmarkStart w:id="311" w:name="__DdeLink__2490_1443994814"/>
+      <w:bookmarkStart w:id="311" w:name="__DdeLink__2629_3527779491"/>
       <w:r>
         <w:rPr>
           <w:b w:val="false"/>
@@ -32834,8 +32834,8 @@
         </w:rPr>
         <w:t xml:space="preserve">qsub -j y -o cgenie_log -V -S /bin/bash runmuffin.sh cgenie.eb_go_gs_ac_bg_sg_rg.worjh2.BASES DOM/03_OMEN_GENIE_PreInd_July2017  </w:t>
       </w:r>
-      <w:bookmarkStart w:id="313" w:name="__DdeLink__2603_1730999754"/>
-      <w:bookmarkStart w:id="314" w:name="__DdeLink__2282_739836128112"/>
+      <w:bookmarkStart w:id="313" w:name="__DdeLink__2282_739836128112"/>
+      <w:bookmarkStart w:id="314" w:name="__DdeLink__2603_1730999754"/>
       <w:r>
         <w:rPr>
           <w:b w:val="false"/>
@@ -32944,9 +32944,9 @@
         </w:rPr>
         <w:t xml:space="preserve">qsub -j y -o cgenie_log -V -S /bin/bash runmuffin.sh cgenie.eb_go_gs_ac_bg_sg_rg.worjh2.BASES DOM/03_OMEN_GENIE_PreInd_July2017  </w:t>
       </w:r>
-      <w:bookmarkStart w:id="315" w:name="__DdeLink__2605_1730999754"/>
+      <w:bookmarkStart w:id="315" w:name="__DdeLink__2610_735813527"/>
       <w:bookmarkStart w:id="316" w:name="__DdeLink__2282_7398361282"/>
-      <w:bookmarkStart w:id="317" w:name="__DdeLink__2610_735813527"/>
+      <w:bookmarkStart w:id="317" w:name="__DdeLink__2605_1730999754"/>
       <w:r>
         <w:rPr>
           <w:b w:val="false"/>
@@ -33381,8 +33381,8 @@
         </w:rPr>
         <w:t xml:space="preserve">qsub -j y -o cgenie_log -V -S /bin/bash runmuffin.sh cgenie.eb_go_gs_ac_bg_sg_rg.worjh2.BASES DOM/03_OMEN_GENIE_PreInd_July2017  </w:t>
       </w:r>
-      <w:bookmarkStart w:id="322" w:name="__DdeLink__2609_1730999754"/>
-      <w:bookmarkStart w:id="323" w:name="__DdeLink__2494_1443994814"/>
+      <w:bookmarkStart w:id="322" w:name="__DdeLink__2494_1443994814"/>
+      <w:bookmarkStart w:id="323" w:name="__DdeLink__2609_1730999754"/>
       <w:r>
         <w:rPr>
           <w:b w:val="false"/>
@@ -34148,9 +34148,9 @@
         </w:rPr>
         <w:t xml:space="preserve">qsub -j y -o cgenie_log -V -S /bin/bash runmuffin.sh cgenie.eb_go_gs_ac_bg_sg_rg.worjh2.BASES DOM/03_OMEN_GENIE_PreInd_July2017 </w:t>
       </w:r>
-      <w:bookmarkStart w:id="325" w:name="__DdeLink__2598_735813527"/>
+      <w:bookmarkStart w:id="325" w:name="__DdeLink__4083_1777106542"/>
       <w:bookmarkStart w:id="326" w:name="__DdeLink__2607_735813527"/>
-      <w:bookmarkStart w:id="327" w:name="__DdeLink__4083_1777106542"/>
+      <w:bookmarkStart w:id="327" w:name="__DdeLink__2598_735813527"/>
       <w:r>
         <w:rPr>
           <w:b w:val="false"/>
@@ -35728,8 +35728,8 @@
         </w:rPr>
         <w:t xml:space="preserve">qsub -j y -o cgenie_log -V -S /bin/bash runmuffin.sh cgenie.eb_go_gs_ac_bg_sg_rg.worjh2.BASES DOM/03_OMEN_GENIE_PreInd_July2017 </w:t>
       </w:r>
-      <w:bookmarkStart w:id="328" w:name="__DdeLink__2591_193259241"/>
-      <w:bookmarkStart w:id="329" w:name="__DdeLink__2602_735813527"/>
+      <w:bookmarkStart w:id="328" w:name="__DdeLink__2602_735813527"/>
+      <w:bookmarkStart w:id="329" w:name="__DdeLink__2591_193259241"/>
       <w:r>
         <w:rPr>
           <w:b w:val="false"/>
@@ -36096,9 +36096,9 @@
         </w:rPr>
         <w:t xml:space="preserve">qsub -j y -o cgenie_log -V -S /bin/bash runmuffin.sh cgenie.eb_go_gs_ac_bg_sg_rg.worjh2.BASES DOM/03_OMEN_GENIE_PreInd_July2017 </w:t>
       </w:r>
-      <w:bookmarkStart w:id="330" w:name="__DdeLink__2594_735813527"/>
+      <w:bookmarkStart w:id="330" w:name="__DdeLink__2605_735813527"/>
       <w:bookmarkStart w:id="331" w:name="__DdeLink__2600_735813527"/>
-      <w:bookmarkStart w:id="332" w:name="__DdeLink__2605_735813527"/>
+      <w:bookmarkStart w:id="332" w:name="__DdeLink__2594_735813527"/>
       <w:r>
         <w:rPr>
           <w:b w:val="false"/>
@@ -36794,8 +36794,8 @@
         </w:rPr>
         <w:t xml:space="preserve">qsub -j y -o cgenie_log -V -S /bin/bash runmuffin.sh cgenie.eb_go_gs_ac_bg_sg_rg.worjh2.BASES DOM/03_OMEN_GENIE_PreInd_July2017 </w:t>
       </w:r>
-      <w:bookmarkStart w:id="341" w:name="__DdeLink__3137_1142211327"/>
-      <w:bookmarkStart w:id="342" w:name="__DdeLink__3139_1142211327"/>
+      <w:bookmarkStart w:id="341" w:name="__DdeLink__3139_1142211327"/>
+      <w:bookmarkStart w:id="342" w:name="__DdeLink__3137_1142211327"/>
       <w:r>
         <w:rPr>
           <w:b w:val="false"/>
@@ -37074,10 +37074,10 @@
         </w:rPr>
         <w:t xml:space="preserve">qsub -j y -o cgenie_log -V -S /bin/bash runmuffin.sh cgenie.eb_go_gs_ac_bg_sg_rg.worjh2.BASES DOM/03_OMEN_GENIE_PreInd_July2017 </w:t>
       </w:r>
-      <w:bookmarkStart w:id="345" w:name="__DdeLink__2598_7358135271"/>
-      <w:bookmarkStart w:id="346" w:name="__DdeLink__2607_7358135271"/>
-      <w:bookmarkStart w:id="347" w:name="__DdeLink__2930_422055125"/>
-      <w:bookmarkStart w:id="348" w:name="__DdeLink__3297_422055125"/>
+      <w:bookmarkStart w:id="345" w:name="__DdeLink__3297_422055125"/>
+      <w:bookmarkStart w:id="346" w:name="__DdeLink__2930_422055125"/>
+      <w:bookmarkStart w:id="347" w:name="__DdeLink__2607_7358135271"/>
+      <w:bookmarkStart w:id="348" w:name="__DdeLink__2598_7358135271"/>
       <w:r>
         <w:rPr>
           <w:b w:val="false"/>
@@ -37306,8 +37306,8 @@
         </w:rPr>
         <w:t xml:space="preserve">qsub -j y -o cgenie_log -V -S /bin/bash runmuffin.sh cgenie.eb_go_gs_ac_bg_sg_rg.worjh2.BASES DOM/03_OMEN_GENIE_PreInd_July2017 </w:t>
       </w:r>
-      <w:bookmarkStart w:id="350" w:name="__DdeLink__3268_831275630"/>
-      <w:bookmarkStart w:id="351" w:name="__DdeLink__3142_1142211327"/>
+      <w:bookmarkStart w:id="350" w:name="__DdeLink__3142_1142211327"/>
+      <w:bookmarkStart w:id="351" w:name="__DdeLink__3268_831275630"/>
       <w:bookmarkStart w:id="352" w:name="__DdeLink__2928_4220551251"/>
       <w:r>
         <w:rPr>
@@ -37569,8 +37569,8 @@
         </w:rPr>
         <w:t xml:space="preserve">qsub -j y -o cgenie_log -V -S /bin/bash runmuffin.sh cgenie.eb_go_gs_ac_bg_sg_rg.worjh2.BASES DOM/03_OMEN_GENIE_PreInd_July2017 </w:t>
       </w:r>
-      <w:bookmarkStart w:id="353" w:name="__DdeLink__8671_1939370534"/>
-      <w:bookmarkStart w:id="354" w:name="__DdeLink__3270_831275630"/>
+      <w:bookmarkStart w:id="353" w:name="__DdeLink__3270_831275630"/>
+      <w:bookmarkStart w:id="354" w:name="__DdeLink__8671_1939370534"/>
       <w:r>
         <w:rPr>
           <w:b w:val="false"/>
@@ -37942,9 +37942,9 @@
         </w:rPr>
         <w:t xml:space="preserve">qsub -j y -o cgenie_log -V -S /bin/bash runmuffin.sh cgenie.eb_go_gs_ac_bg_sg_rg.worjh2.BASES DOM/03_OMEN_GENIE_PreInd_July2017 </w:t>
       </w:r>
-      <w:bookmarkStart w:id="356" w:name="__DdeLink__3232_831275630"/>
+      <w:bookmarkStart w:id="356" w:name="__DdeLink__3222_831275630"/>
       <w:bookmarkStart w:id="357" w:name="__DdeLink__3224_831275630"/>
-      <w:bookmarkStart w:id="358" w:name="__DdeLink__3222_831275630"/>
+      <w:bookmarkStart w:id="358" w:name="__DdeLink__3232_831275630"/>
       <w:r>
         <w:rPr>
           <w:b w:val="false"/>
@@ -38120,12 +38120,12 @@
         </w:rPr>
         <w:t xml:space="preserve">qsub -j y -o cgenie_log -V -S /bin/bash runmuffin.sh cgenie.eb_go_gs_ac_bg_sg_rg.worjh2.BASES DOM/03_OMEN_GENIE_PreInd_July2017 </w:t>
       </w:r>
-      <w:bookmarkStart w:id="360" w:name="__DdeLink__3244_831275630"/>
+      <w:bookmarkStart w:id="360" w:name="__DdeLink__3230_831275630"/>
       <w:bookmarkStart w:id="361" w:name="__DdeLink__3238_831275630"/>
-      <w:bookmarkStart w:id="362" w:name="__DdeLink__3230_831275630"/>
-      <w:bookmarkStart w:id="363" w:name="__DdeLink__2598_73581352711"/>
+      <w:bookmarkStart w:id="362" w:name="__DdeLink__3244_831275630"/>
+      <w:bookmarkStart w:id="363" w:name="__DdeLink__2930_4220551251"/>
       <w:bookmarkStart w:id="364" w:name="__DdeLink__2607_73581352711"/>
-      <w:bookmarkStart w:id="365" w:name="__DdeLink__2930_4220551251"/>
+      <w:bookmarkStart w:id="365" w:name="__DdeLink__2598_73581352711"/>
       <w:r>
         <w:rPr>
           <w:b w:val="false"/>
@@ -38372,9 +38372,9 @@
         <w:t xml:space="preserve">qsub -j y -o cgenie_log -V -S /bin/bash runmuffin.sh cgenie.eb_go_gs_ac_bg_sg_rg.worjh2.BASES DOM/03_OMEN_GENIE_PreInd_July2017 </w:t>
       </w:r>
       <w:bookmarkStart w:id="371" w:name="__DdeLink__3276_831275630"/>
-      <w:bookmarkStart w:id="372" w:name="__DdeLink__2598_735813527111"/>
+      <w:bookmarkStart w:id="372" w:name="__DdeLink__2930_42205512511"/>
       <w:bookmarkStart w:id="373" w:name="__DdeLink__2607_735813527111"/>
-      <w:bookmarkStart w:id="374" w:name="__DdeLink__2930_42205512511"/>
+      <w:bookmarkStart w:id="374" w:name="__DdeLink__2598_735813527111"/>
       <w:r>
         <w:rPr>
           <w:b w:val="false"/>
@@ -38551,9 +38551,9 @@
         <w:t xml:space="preserve">qsub -j y -o cgenie_log -V -S /bin/bash runmuffin.sh cgenie.eb_go_gs_ac_bg_sg_rg.worjh2.BASES DOM/03_OMEN_GENIE_PreInd_July2017 </w:t>
       </w:r>
       <w:bookmarkStart w:id="377" w:name="__DdeLink__3282_831275630"/>
-      <w:bookmarkStart w:id="378" w:name="__DdeLink__2598_7358135271111"/>
+      <w:bookmarkStart w:id="378" w:name="__DdeLink__2930_422055125111"/>
       <w:bookmarkStart w:id="379" w:name="__DdeLink__2607_7358135271111"/>
-      <w:bookmarkStart w:id="380" w:name="__DdeLink__2930_422055125111"/>
+      <w:bookmarkStart w:id="380" w:name="__DdeLink__2598_7358135271111"/>
       <w:r>
         <w:rPr>
           <w:b w:val="false"/>
@@ -41394,8 +41394,8 @@
           <w:szCs w:val="24"/>
         </w:rPr>
       </w:pPr>
-      <w:bookmarkStart w:id="417" w:name="__DdeLink__3280_1703310944"/>
-      <w:bookmarkStart w:id="418" w:name="__DdeLink__3075_86450818421"/>
+      <w:bookmarkStart w:id="417" w:name="__DdeLink__3075_86450818421"/>
+      <w:bookmarkStart w:id="418" w:name="__DdeLink__3280_1703310944"/>
       <w:bookmarkStart w:id="419" w:name="__DdeLink__3471_1183972231111122121"/>
       <w:r>
         <w:rPr>
@@ -42715,8 +42715,8 @@
           <w:szCs w:val="24"/>
         </w:rPr>
       </w:pPr>
-      <w:bookmarkStart w:id="437" w:name="__DdeLink__3075_864508184221"/>
-      <w:bookmarkStart w:id="438" w:name="__DdeLink__3329_1015305314"/>
+      <w:bookmarkStart w:id="437" w:name="__DdeLink__3329_1015305314"/>
+      <w:bookmarkStart w:id="438" w:name="__DdeLink__3075_864508184221"/>
       <w:bookmarkStart w:id="439" w:name="__DdeLink__3471_11839722311111221221"/>
       <w:r>
         <w:rPr>
@@ -47469,11 +47469,11 @@
         </w:rPr>
         <w:t xml:space="preserve">qsub -j y -o cgenie_log -V -S /bin/bash runmuffin.sh cgenie.eb_go_gs_ac_bg_sg_rg.worjh2.BASES DOM/05_OMEN_GENIE_PreInd_Aug2017_solidfields  </w:t>
       </w:r>
-      <w:bookmarkStart w:id="517" w:name="__DdeLink__5217_498694673"/>
-      <w:bookmarkStart w:id="518" w:name="__DdeLink__4073_1777106542"/>
+      <w:bookmarkStart w:id="517" w:name="__DdeLink__4653_1883956632"/>
+      <w:bookmarkStart w:id="518" w:name="__DdeLink__9559_1777106542"/>
       <w:bookmarkStart w:id="519" w:name="__DdeLink__4085_1777106542"/>
-      <w:bookmarkStart w:id="520" w:name="__DdeLink__9559_1777106542"/>
-      <w:bookmarkStart w:id="521" w:name="__DdeLink__4653_1883956632"/>
+      <w:bookmarkStart w:id="520" w:name="__DdeLink__4073_1777106542"/>
+      <w:bookmarkStart w:id="521" w:name="__DdeLink__5217_498694673"/>
       <w:bookmarkEnd w:id="516"/>
       <w:r>
         <w:rPr>
@@ -48509,8 +48509,8 @@
         </w:rPr>
         <w:t xml:space="preserve">qsub -j y -o cgenie_log -V -S /bin/bash runmuffin.sh cgenie.eb_go_gs_ac_bg_sg_rg.worjh2.BASES DOM/05_OMEN_GENIE_PreInd_Aug2017_solidfields  </w:t>
       </w:r>
-      <w:bookmarkStart w:id="539" w:name="__DdeLink__4077_1777106542"/>
-      <w:bookmarkStart w:id="540" w:name="__DdeLink__9561_1777106542"/>
+      <w:bookmarkStart w:id="539" w:name="__DdeLink__9561_1777106542"/>
+      <w:bookmarkStart w:id="540" w:name="__DdeLink__4077_1777106542"/>
       <w:r>
         <w:rPr>
           <w:b w:val="false"/>
@@ -48787,8 +48787,8 @@
         </w:rPr>
         <w:t xml:space="preserve">qsub -j y -o cgenie_log -V -S /bin/bash runmuffin.sh cgenie.eb_go_gs_ac_bg_sg_rg.worjh2.BASES DOM/05_OMEN_GENIE_PreInd_Aug2017_solidfields  </w:t>
       </w:r>
-      <w:bookmarkStart w:id="542" w:name="__DdeLink__4079_1777106542"/>
-      <w:bookmarkStart w:id="543" w:name="__DdeLink__9565_1777106542"/>
+      <w:bookmarkStart w:id="542" w:name="__DdeLink__9565_1777106542"/>
+      <w:bookmarkStart w:id="543" w:name="__DdeLink__4079_1777106542"/>
       <w:r>
         <w:rPr>
           <w:b w:val="false"/>
@@ -49239,9 +49239,9 @@
         </w:rPr>
         <w:t xml:space="preserve">qsub -j y -o cgenie_log -V -S /bin/bash runmuffin.sh cgenie.eb_go_gs_ac_bg_sg_rg.worjh2.BASES DOM/05_OMEN_GENIE_PreInd_Aug2017_solidfields  </w:t>
       </w:r>
-      <w:bookmarkStart w:id="544" w:name="__DdeLink__4081_1777106542"/>
+      <w:bookmarkStart w:id="544" w:name="__DdeLink__9563_1777106542"/>
       <w:bookmarkStart w:id="545" w:name="__DdeLink__4087_1777106542"/>
-      <w:bookmarkStart w:id="546" w:name="__DdeLink__9563_1777106542"/>
+      <w:bookmarkStart w:id="546" w:name="__DdeLink__4081_1777106542"/>
       <w:r>
         <w:rPr>
           <w:b w:val="false"/>
@@ -50377,8 +50377,20 @@
           <w:sz w:val="24"/>
           <w:szCs w:val="24"/>
         </w:rPr>
-        <w:t>6304</w:t>
-      </w:r>
+        <w:t xml:space="preserve">6304  </w:t>
+      </w:r>
+      <w:bookmarkStart w:id="555" w:name="__DdeLink__4786_1523330337"/>
+      <w:r>
+        <w:rPr>
+          <w:b w:val="false"/>
+          <w:bCs w:val="false"/>
+          <w:color w:val="009933"/>
+          <w:sz w:val="24"/>
+          <w:szCs w:val="24"/>
+        </w:rPr>
+        <w:t>forgot to enable PO4</w:t>
+      </w:r>
+      <w:bookmarkEnd w:id="555"/>
       <w:r>
         <w:rPr>
           <w:b w:val="false"/>
@@ -50399,7 +50411,7 @@
         </w:rPr>
         <w:t xml:space="preserve">qsub -j y -o cgenie_log -V -S /bin/bash runmuffin.sh cgenie.eb_go_gs_ac_bg_sg_rg.worjh2.BASES DOM/05_OMEN_GENIE_PreInd_Aug2017_solidfields  </w:t>
       </w:r>
-      <w:bookmarkStart w:id="555" w:name="__DdeLink__5223_498694673"/>
+      <w:bookmarkStart w:id="556" w:name="__DdeLink__5223_498694673"/>
       <w:r>
         <w:rPr>
           <w:b w:val="false"/>
@@ -50410,7 +50422,7 @@
         </w:rPr>
         <w:t>1309_02_Archeretal2009_OMEN.inv_k2_0.005_k1_0.0065_ord_1.3_withPO4_Mflux_CLOSED</w:t>
       </w:r>
-      <w:bookmarkEnd w:id="555"/>
+      <w:bookmarkEnd w:id="556"/>
       <w:r>
         <w:rPr>
           <w:b w:val="false"/>
@@ -50505,7 +50517,17 @@
           <w:sz w:val="24"/>
           <w:szCs w:val="24"/>
         </w:rPr>
-        <w:t>6305</w:t>
+        <w:t xml:space="preserve">6305 </w:t>
+      </w:r>
+      <w:r>
+        <w:rPr>
+          <w:b w:val="false"/>
+          <w:bCs w:val="false"/>
+          <w:color w:val="009933"/>
+          <w:sz w:val="24"/>
+          <w:szCs w:val="24"/>
+        </w:rPr>
+        <w:t>forgot to enable PO4</w:t>
       </w:r>
       <w:r>
         <w:rPr>
@@ -50517,7 +50539,7 @@
         </w:rPr>
         <w:br/>
       </w:r>
-      <w:bookmarkStart w:id="556" w:name="__DdeLink__4692_284978591"/>
+      <w:bookmarkStart w:id="557" w:name="__DdeLink__4692_284978591"/>
       <w:r>
         <w:rPr>
           <w:b w:val="false"/>
@@ -50528,7 +50550,7 @@
         </w:rPr>
         <w:t xml:space="preserve">qsub -j y -o cgenie_log -V -S /bin/bash runmuffin.sh cgenie.eb_go_gs_ac_bg_sg_rg.worjh2.BASES DOM/05_OMEN_GENIE_PreInd_Aug2017_solidfields  </w:t>
       </w:r>
-      <w:bookmarkStart w:id="557" w:name="__DdeLink__5225_498694673"/>
+      <w:bookmarkStart w:id="558" w:name="__DdeLink__5225_498694673"/>
       <w:r>
         <w:rPr>
           <w:b w:val="false"/>
@@ -50539,8 +50561,8 @@
         </w:rPr>
         <w:t>1309_03_Archeretal2009_OMEN.inv_k2_0.005_k1_0.0065_ord_1.3_withPO4_Mconc_CLOSED</w:t>
       </w:r>
-      <w:bookmarkEnd w:id="556"/>
       <w:bookmarkEnd w:id="557"/>
+      <w:bookmarkEnd w:id="558"/>
       <w:r>
         <w:rPr>
           <w:b w:val="false"/>
@@ -50601,27 +50623,7 @@
           <w:sz w:val="32"/>
           <w:szCs w:val="32"/>
         </w:rPr>
-        <w:t>1</w:t>
-      </w:r>
-      <w:r>
-        <w:rPr>
-          <w:b/>
-          <w:bCs/>
-          <w:color w:val="00000A"/>
-          <w:sz w:val="32"/>
-          <w:szCs w:val="32"/>
-        </w:rPr>
-        <w:t>4</w:t>
-      </w:r>
-      <w:r>
-        <w:rPr>
-          <w:b/>
-          <w:bCs/>
-          <w:color w:val="00000A"/>
-          <w:sz w:val="32"/>
-          <w:szCs w:val="32"/>
-        </w:rPr>
-        <w:t>.09.2017 check PO4 dynamics: run with Palastanga values and as CLOSED SYSTEM</w:t>
+        <w:t>14.09.2017 check PO4 dynamics: run with Palastanga values and as CLOSED SYSTEM</w:t>
       </w:r>
     </w:p>
     <w:p>
@@ -50685,17 +50687,7 @@
           <w:sz w:val="24"/>
           <w:szCs w:val="24"/>
         </w:rPr>
-        <w:t>01</w:t>
-      </w:r>
-      <w:r>
-        <w:rPr>
-          <w:b w:val="false"/>
-          <w:bCs w:val="false"/>
-          <w:color w:val="00000A"/>
-          <w:sz w:val="24"/>
-          <w:szCs w:val="24"/>
-        </w:rPr>
-        <w:t xml:space="preserve">)  </w:t>
+        <w:t xml:space="preserve">01)  </w:t>
       </w:r>
       <w:r>
         <w:rPr>
@@ -50715,7 +50707,7 @@
           <w:sz w:val="24"/>
           <w:szCs w:val="24"/>
         </w:rPr>
-        <w:t xml:space="preserve"> k2_0.005 ord_NOW 1.3  </w:t>
+        <w:t xml:space="preserve"> 2908_14_ k2_0.005 ord_NOW 1.3  </w:t>
       </w:r>
       <w:r>
         <w:rPr>
@@ -50770,7 +50762,8 @@
         </w:rPr>
         <w:t xml:space="preserve">qsub -j y -o cgenie_log -V -S /bin/bash runmuffin.sh cgenie.eb_go_gs_ac_bg_sg_rg.worjh2.BASES DOM/05_OMEN_GENIE_PreInd_Aug2017_solidfields  </w:t>
       </w:r>
-      <w:bookmarkStart w:id="558" w:name="__DdeLink__5223_4986946731"/>
+      <w:bookmarkStart w:id="559" w:name="__DdeLink__4788_1523330337"/>
+      <w:bookmarkStart w:id="560" w:name="__DdeLink__5223_4986946731"/>
       <w:r>
         <w:rPr>
           <w:b w:val="false"/>
@@ -50781,26 +50774,17 @@
         </w:rPr>
         <w:t>1409_01_Archeretal2009_OMEN.inv_k2_0.005_k1_0.0065_ord_1.3_withPO4_Mflux_CLOSED</w:t>
       </w:r>
-      <w:bookmarkEnd w:id="558"/>
-      <w:r>
-        <w:rPr>
-          <w:b w:val="false"/>
-          <w:bCs w:val="false"/>
-          <w:color w:val="00000A"/>
-          <w:sz w:val="24"/>
-          <w:szCs w:val="24"/>
-        </w:rPr>
-        <w:t xml:space="preserve"> </w:t>
-      </w:r>
-      <w:r>
-        <w:rPr>
-          <w:b w:val="false"/>
-          <w:bCs w:val="false"/>
-          <w:color w:val="00000A"/>
-          <w:sz w:val="24"/>
-          <w:szCs w:val="24"/>
-        </w:rPr>
-        <w:t xml:space="preserve"> 10000 </w:t>
+      <w:bookmarkEnd w:id="559"/>
+      <w:bookmarkEnd w:id="560"/>
+      <w:r>
+        <w:rPr>
+          <w:b w:val="false"/>
+          <w:bCs w:val="false"/>
+          <w:color w:val="00000A"/>
+          <w:sz w:val="24"/>
+          <w:szCs w:val="24"/>
+        </w:rPr>
+        <w:t xml:space="preserve">  10000 </w:t>
       </w:r>
     </w:p>
     <w:p>
@@ -50833,27 +50817,7 @@
           <w:sz w:val="24"/>
           <w:szCs w:val="24"/>
         </w:rPr>
-        <w:t>0</w:t>
-      </w:r>
-      <w:r>
-        <w:rPr>
-          <w:b w:val="false"/>
-          <w:bCs w:val="false"/>
-          <w:color w:val="00000A"/>
-          <w:sz w:val="24"/>
-          <w:szCs w:val="24"/>
-        </w:rPr>
-        <w:t>2</w:t>
-      </w:r>
-      <w:r>
-        <w:rPr>
-          <w:b w:val="false"/>
-          <w:bCs w:val="false"/>
-          <w:color w:val="00000A"/>
-          <w:sz w:val="24"/>
-          <w:szCs w:val="24"/>
-        </w:rPr>
-        <w:t xml:space="preserve">)  </w:t>
+        <w:t xml:space="preserve">02)  </w:t>
       </w:r>
       <w:r>
         <w:rPr>
@@ -50873,7 +50837,7 @@
           <w:sz w:val="24"/>
           <w:szCs w:val="24"/>
         </w:rPr>
-        <w:t xml:space="preserve"> k2_0.005 ord_NOW 1.3  </w:t>
+        <w:t xml:space="preserve"> 2908_14_ k2_0.005 ord_NOW 1.3  </w:t>
       </w:r>
       <w:r>
         <w:rPr>
@@ -50918,7 +50882,7 @@
         </w:rPr>
         <w:br/>
       </w:r>
-      <w:bookmarkStart w:id="559" w:name="__DdeLink__4692_2849785911"/>
+      <w:bookmarkStart w:id="561" w:name="__DdeLink__4692_2849785911"/>
       <w:r>
         <w:rPr>
           <w:b w:val="false"/>
@@ -50929,8 +50893,9 @@
         </w:rPr>
         <w:t xml:space="preserve">qsub -j y -o cgenie_log -V -S /bin/bash runmuffin.sh cgenie.eb_go_gs_ac_bg_sg_rg.worjh2.BASES DOM/05_OMEN_GENIE_PreInd_Aug2017_solidfields  </w:t>
       </w:r>
-      <w:bookmarkStart w:id="560" w:name="__DdeLink__5225_4986946731"/>
-      <w:bookmarkEnd w:id="559"/>
+      <w:bookmarkStart w:id="562" w:name="__DdeLink__4790_1523330337"/>
+      <w:bookmarkStart w:id="563" w:name="__DdeLink__5225_4986946731"/>
+      <w:bookmarkEnd w:id="561"/>
       <w:r>
         <w:rPr>
           <w:b w:val="false"/>
@@ -50941,26 +50906,17 @@
         </w:rPr>
         <w:t>1409_02_Archeretal2009_OMEN.inv_k2_0.005_k1_0.0065_ord_1.3_withPO4_Mconc_CLOSED</w:t>
       </w:r>
-      <w:bookmarkEnd w:id="560"/>
-      <w:r>
-        <w:rPr>
-          <w:b w:val="false"/>
-          <w:bCs w:val="false"/>
-          <w:color w:val="00000A"/>
-          <w:sz w:val="24"/>
-          <w:szCs w:val="24"/>
-        </w:rPr>
-        <w:t xml:space="preserve"> </w:t>
-      </w:r>
-      <w:r>
-        <w:rPr>
-          <w:b w:val="false"/>
-          <w:bCs w:val="false"/>
-          <w:color w:val="00000A"/>
-          <w:sz w:val="24"/>
-          <w:szCs w:val="24"/>
-        </w:rPr>
-        <w:t xml:space="preserve"> 10000 </w:t>
+      <w:bookmarkEnd w:id="562"/>
+      <w:bookmarkEnd w:id="563"/>
+      <w:r>
+        <w:rPr>
+          <w:b w:val="false"/>
+          <w:bCs w:val="false"/>
+          <w:color w:val="00000A"/>
+          <w:sz w:val="24"/>
+          <w:szCs w:val="24"/>
+        </w:rPr>
+        <w:t xml:space="preserve">  10000 </w:t>
       </w:r>
     </w:p>
     <w:p>
@@ -50993,27 +50949,7 @@
           <w:sz w:val="24"/>
           <w:szCs w:val="24"/>
         </w:rPr>
-        <w:t>0</w:t>
-      </w:r>
-      <w:r>
-        <w:rPr>
-          <w:b w:val="false"/>
-          <w:bCs w:val="false"/>
-          <w:color w:val="00000A"/>
-          <w:sz w:val="24"/>
-          <w:szCs w:val="24"/>
-        </w:rPr>
-        <w:t>3</w:t>
-      </w:r>
-      <w:r>
-        <w:rPr>
-          <w:b w:val="false"/>
-          <w:bCs w:val="false"/>
-          <w:color w:val="00000A"/>
-          <w:sz w:val="24"/>
-          <w:szCs w:val="24"/>
-        </w:rPr>
-        <w:t xml:space="preserve">)  </w:t>
+        <w:t xml:space="preserve">03)  </w:t>
       </w:r>
       <w:r>
         <w:rPr>
@@ -51043,116 +50979,912 @@
           <w:sz w:val="24"/>
           <w:szCs w:val="24"/>
         </w:rPr>
-        <w:t xml:space="preserve">WITH PO4 dynamics – CONCENTRATION for M at SWI </w:t>
-      </w:r>
-      <w:r>
+        <w:t>WITH PO4 dynamics – CONCENTRATION for M at SWI with FeS2 weathering (was switched on before when CLOSED SYSTEM see e.g. 1507_01...)</w:t>
+      </w:r>
+    </w:p>
+    <w:p>
+      <w:pPr>
+        <w:pStyle w:val="Normal"/>
+        <w:jc w:val="left"/>
+        <w:rPr>
+          <w:b w:val="false"/>
+          <w:bCs w:val="false"/>
+          <w:color w:val="00000A"/>
+          <w:sz w:val="24"/>
+          <w:szCs w:val="24"/>
+        </w:rPr>
+      </w:pPr>
+      <w:r>
+        <w:rPr>
+          <w:b w:val="false"/>
+          <w:bCs w:val="false"/>
+          <w:color w:val="800000"/>
+          <w:sz w:val="24"/>
+          <w:szCs w:val="24"/>
+        </w:rPr>
+        <w:t>6336</w:t>
+      </w:r>
+      <w:r>
+        <w:rPr>
+          <w:b w:val="false"/>
+          <w:bCs w:val="false"/>
+          <w:color w:val="00000A"/>
+          <w:sz w:val="20"/>
+          <w:szCs w:val="24"/>
+        </w:rPr>
+        <w:br/>
+      </w:r>
+      <w:bookmarkStart w:id="564" w:name="__DdeLink__5263_498694673"/>
+      <w:bookmarkStart w:id="565" w:name="__DdeLink__4692_28497859111"/>
+      <w:r>
+        <w:rPr>
+          <w:b w:val="false"/>
+          <w:bCs w:val="false"/>
+          <w:color w:val="00000A"/>
+          <w:sz w:val="24"/>
+          <w:szCs w:val="24"/>
+        </w:rPr>
+        <w:t xml:space="preserve">qsub -j y -o cgenie_log -V -S /bin/bash runmuffin.sh cgenie.eb_go_gs_ac_bg_sg_rg.worjh2.BASES DOM/05_OMEN_GENIE_PreInd_Aug2017_solidfields  </w:t>
+      </w:r>
+      <w:bookmarkStart w:id="566" w:name="__DdeLink__4792_1523330337"/>
+      <w:bookmarkStart w:id="567" w:name="__DdeLink__5225_49869467311"/>
+      <w:bookmarkEnd w:id="565"/>
+      <w:r>
+        <w:rPr>
+          <w:b w:val="false"/>
+          <w:bCs w:val="false"/>
+          <w:color w:val="00000A"/>
+          <w:sz w:val="24"/>
+          <w:szCs w:val="24"/>
+        </w:rPr>
+        <w:t>1409_03_Archeretal2009_OMEN.inv_k2_0.005_k1_0.0065_ord_1.3_withPO4_Mconc_CLOSED_withFeS2weather</w:t>
+      </w:r>
+      <w:bookmarkEnd w:id="566"/>
+      <w:bookmarkEnd w:id="567"/>
+      <w:r>
+        <w:rPr>
+          <w:b w:val="false"/>
+          <w:bCs w:val="false"/>
+          <w:color w:val="00000A"/>
+          <w:sz w:val="24"/>
+          <w:szCs w:val="24"/>
+        </w:rPr>
+        <w:t xml:space="preserve">  10000</w:t>
+      </w:r>
+      <w:bookmarkEnd w:id="564"/>
+      <w:r>
+        <w:rPr>
+          <w:b w:val="false"/>
+          <w:bCs w:val="false"/>
+          <w:color w:val="00000A"/>
+          <w:sz w:val="24"/>
+          <w:szCs w:val="24"/>
+        </w:rPr>
+        <w:t xml:space="preserve"> </w:t>
+      </w:r>
+    </w:p>
+    <w:p>
+      <w:pPr>
+        <w:pStyle w:val="Normal"/>
+        <w:jc w:val="center"/>
+        <w:rPr/>
+      </w:pPr>
+      <w:r>
+        <w:rPr/>
+      </w:r>
+    </w:p>
+    <w:p>
+      <w:pPr>
+        <w:pStyle w:val="Normal"/>
+        <w:jc w:val="center"/>
+        <w:rPr/>
+      </w:pPr>
+      <w:r>
+        <w:rPr/>
+      </w:r>
+    </w:p>
+    <w:p>
+      <w:pPr>
+        <w:pStyle w:val="Normal"/>
+        <w:jc w:val="center"/>
+        <w:rPr/>
+      </w:pPr>
+      <w:r>
+        <w:rPr/>
+      </w:r>
+    </w:p>
+    <w:p>
+      <w:pPr>
+        <w:pStyle w:val="Normal"/>
+        <w:jc w:val="center"/>
         <w:rPr>
           <w:b/>
           <w:bCs/>
           <w:color w:val="00000A"/>
-          <w:sz w:val="24"/>
-          <w:szCs w:val="24"/>
-        </w:rPr>
-        <w:t>with FeS2 weathering (was switched on before when CLOSED SYSTEM see e.g. 1507_01...)</w:t>
-      </w:r>
-    </w:p>
-    <w:p>
-      <w:pPr>
-        <w:pStyle w:val="Normal"/>
-        <w:jc w:val="left"/>
-        <w:rPr>
-          <w:b w:val="false"/>
-          <w:bCs w:val="false"/>
-          <w:color w:val="00000A"/>
-          <w:sz w:val="24"/>
-          <w:szCs w:val="24"/>
-        </w:rPr>
-      </w:pPr>
-      <w:r>
-        <w:rPr>
-          <w:b w:val="false"/>
-          <w:bCs w:val="false"/>
-          <w:color w:val="800000"/>
-          <w:sz w:val="24"/>
-          <w:szCs w:val="24"/>
-        </w:rPr>
-        <w:t>633</w:t>
-      </w:r>
-      <w:r>
-        <w:rPr>
-          <w:b w:val="false"/>
-          <w:bCs w:val="false"/>
-          <w:color w:val="800000"/>
-          <w:sz w:val="24"/>
-          <w:szCs w:val="24"/>
-        </w:rPr>
-        <w:t>6</w:t>
-      </w:r>
-      <w:r>
-        <w:rPr>
-          <w:b w:val="false"/>
-          <w:bCs w:val="false"/>
-          <w:color w:val="00000A"/>
-          <w:sz w:val="20"/>
-          <w:szCs w:val="24"/>
-        </w:rPr>
+          <w:sz w:val="32"/>
+          <w:szCs w:val="32"/>
+        </w:rPr>
+      </w:pPr>
+      <w:r>
+        <w:rPr>
+          <w:b/>
+          <w:bCs/>
+          <w:color w:val="00000A"/>
+          <w:sz w:val="32"/>
+          <w:szCs w:val="32"/>
+        </w:rPr>
+        <w:t>18.09.2017 check PO4 dynamics: run with Palastanga values and as OPEN SYSTEM from restart without PO4 dynamcs</w:t>
+      </w:r>
+    </w:p>
+    <w:p>
+      <w:pPr>
+        <w:pStyle w:val="Normal"/>
+        <w:jc w:val="center"/>
+        <w:rPr/>
+      </w:pPr>
+      <w:r>
+        <w:rPr>
+          <w:b/>
+          <w:bCs/>
+          <w:color w:val="00000A"/>
+          <w:sz w:val="32"/>
+          <w:szCs w:val="32"/>
+        </w:rPr>
+        <w:t xml:space="preserve">see Email Andy: </w:t>
+      </w:r>
+      <w:r>
+        <w:rPr/>
+        <w:t>OMEN PO4 dynamics enabled: CLOSED system - PreInd runs</w:t>
+      </w:r>
+    </w:p>
+    <w:p>
+      <w:pPr>
+        <w:pStyle w:val="Normal"/>
+        <w:jc w:val="left"/>
+        <w:rPr>
+          <w:sz w:val="20"/>
+        </w:rPr>
+      </w:pPr>
+      <w:r>
+        <w:rPr>
+          <w:sz w:val="20"/>
+        </w:rPr>
+        <w:t>&gt; (1) Diagnose your P losee by subtracting:</w:t>
         <w:br/>
-      </w:r>
-      <w:bookmarkStart w:id="561" w:name="__DdeLink__5263_498694673"/>
-      <w:bookmarkStart w:id="562" w:name="__DdeLink__4692_28497859111"/>
-      <w:r>
-        <w:rPr>
-          <w:b w:val="false"/>
-          <w:bCs w:val="false"/>
-          <w:color w:val="00000A"/>
-          <w:sz w:val="24"/>
-          <w:szCs w:val="24"/>
-        </w:rPr>
-        <w:t xml:space="preserve">qsub -j y -o cgenie_log -V -S /bin/bash runmuffin.sh cgenie.eb_go_gs_ac_bg_sg_rg.worjh2.BASES DOM/05_OMEN_GENIE_PreInd_Aug2017_solidfields  </w:t>
-      </w:r>
-      <w:bookmarkStart w:id="563" w:name="__DdeLink__5225_49869467311"/>
-      <w:bookmarkEnd w:id="562"/>
-      <w:r>
-        <w:rPr>
-          <w:b w:val="false"/>
-          <w:bCs w:val="false"/>
-          <w:color w:val="00000A"/>
-          <w:sz w:val="24"/>
-          <w:szCs w:val="24"/>
-        </w:rPr>
-        <w:t>1409_03_Archeretal2009_OMEN.inv_k2_0.005_k1_0.0065_ord_1.3_withPO4_Mconc_CLOSED_withFeS2weather</w:t>
-      </w:r>
-      <w:bookmarkEnd w:id="563"/>
-      <w:r>
-        <w:rPr>
-          <w:b w:val="false"/>
-          <w:bCs w:val="false"/>
-          <w:color w:val="00000A"/>
-          <w:sz w:val="24"/>
-          <w:szCs w:val="24"/>
-        </w:rPr>
-        <w:t xml:space="preserve"> </w:t>
-      </w:r>
-      <w:r>
-        <w:rPr>
-          <w:b w:val="false"/>
-          <w:bCs w:val="false"/>
-          <w:color w:val="00000A"/>
-          <w:sz w:val="24"/>
-          <w:szCs w:val="24"/>
-        </w:rPr>
-        <w:t xml:space="preserve"> 10000</w:t>
-      </w:r>
-      <w:bookmarkEnd w:id="561"/>
-      <w:r>
-        <w:rPr>
-          <w:b w:val="false"/>
-          <w:bCs w:val="false"/>
-          <w:color w:val="00000A"/>
-          <w:sz w:val="24"/>
-          <w:szCs w:val="24"/>
-        </w:rPr>
-        <w:t xml:space="preserve"> </w:t>
+        <w:t xml:space="preserve">&gt; </w:t>
+        <w:br/>
+        <w:t>&gt; biogem_series_fsedocn_PO4.res</w:t>
+        <w:br/>
+        <w:t>&gt; from</w:t>
+        <w:br/>
+        <w:t>&gt; biogem_series_focnsed_POP.res</w:t>
+        <w:br/>
+        <w:t xml:space="preserve">&gt; </w:t>
+        <w:br/>
+        <w:t>&gt; i.e. subtract the return flux of PO4 from the supply of POM-P.</w:t>
+        <w:br/>
+        <w:br/>
+        <w:t xml:space="preserve">Do this from a spun-u (restart) state, as you do not want PO4 to drift too much ebfore you </w:t>
+        <w:br/>
+        <w:t>calculate the difference (the sink).</w:t>
+        <w:br/>
+        <w:br/>
+        <w:t>&gt; (2) I add a parameter allowing you just to have PO4 weathering and</w:t>
+        <w:br/>
+        <w:t>&gt; nothing else.</w:t>
+        <w:br/>
+        <w:br/>
+        <w:t>About to commit to svn:</w:t>
+        <w:br/>
+        <w:br/>
+        <w:t>rg_par_weather_Ca0PO41</w:t>
+        <w:br/>
+        <w:br/>
+        <w:t>will prescribe the global PO4 supply from rivers (mol P yr-1).</w:t>
+        <w:br/>
+        <w:t>You should not need to set any other weathering parameters.</w:t>
+        <w:br/>
+      </w:r>
+    </w:p>
+    <w:p>
+      <w:pPr>
+        <w:pStyle w:val="Normal"/>
+        <w:jc w:val="left"/>
+        <w:rPr>
+          <w:b w:val="false"/>
+          <w:bCs w:val="false"/>
+          <w:color w:val="00000A"/>
+          <w:sz w:val="24"/>
+          <w:szCs w:val="24"/>
+        </w:rPr>
+      </w:pPr>
+      <w:r>
+        <w:rPr>
+          <w:b/>
+          <w:bCs/>
+          <w:color w:val="00000A"/>
+          <w:sz w:val="32"/>
+          <w:szCs w:val="32"/>
+        </w:rPr>
+        <w:t xml:space="preserve">USE Restart:  </w:t>
+      </w:r>
+      <w:r>
+        <w:rPr>
+          <w:b w:val="false"/>
+          <w:bCs w:val="false"/>
+          <w:color w:val="00000A"/>
+          <w:sz w:val="24"/>
+          <w:szCs w:val="24"/>
+        </w:rPr>
+        <w:t>2908_14_Archeretal2009_OMEN.inv_k2_0.005_k1_0.0065_ord_1.3</w:t>
+      </w:r>
+    </w:p>
+    <w:p>
+      <w:pPr>
+        <w:pStyle w:val="Normal"/>
+        <w:jc w:val="left"/>
+        <w:rPr>
+          <w:sz w:val="20"/>
+        </w:rPr>
+      </w:pPr>
+      <w:r>
+        <w:rPr>
+          <w:sz w:val="20"/>
+        </w:rPr>
+      </w:r>
+    </w:p>
+    <w:p>
+      <w:pPr>
+        <w:pStyle w:val="Normal"/>
+        <w:jc w:val="left"/>
+        <w:rPr>
+          <w:b w:val="false"/>
+          <w:bCs w:val="false"/>
+          <w:color w:val="00000A"/>
+          <w:sz w:val="24"/>
+          <w:szCs w:val="24"/>
+        </w:rPr>
+      </w:pPr>
+      <w:r>
+        <w:rPr>
+          <w:b w:val="false"/>
+          <w:bCs w:val="false"/>
+          <w:color w:val="00000A"/>
+          <w:sz w:val="24"/>
+          <w:szCs w:val="24"/>
+        </w:rPr>
+        <w:t>01)  k2_0.005 ord_NOW 1.3</w:t>
+      </w:r>
+    </w:p>
+    <w:p>
+      <w:pPr>
+        <w:pStyle w:val="Normal"/>
+        <w:jc w:val="left"/>
+        <w:rPr>
+          <w:b w:val="false"/>
+          <w:bCs w:val="false"/>
+          <w:color w:val="00000A"/>
+          <w:sz w:val="24"/>
+          <w:szCs w:val="24"/>
+        </w:rPr>
+      </w:pPr>
+      <w:r>
+        <w:rPr>
+          <w:b w:val="false"/>
+          <w:bCs w:val="false"/>
+          <w:color w:val="00000A"/>
+          <w:sz w:val="20"/>
+          <w:szCs w:val="24"/>
+        </w:rPr>
+        <w:t>6395</w:t>
+        <w:br/>
+      </w:r>
+      <w:r>
+        <w:rPr>
+          <w:b w:val="false"/>
+          <w:bCs w:val="false"/>
+          <w:color w:val="00000A"/>
+          <w:sz w:val="24"/>
+          <w:szCs w:val="24"/>
+        </w:rPr>
+        <w:t xml:space="preserve">qsub -j y -o cgenie_log -V -S /bin/bash runmuffin.sh cgenie.eb_go_gs_ac_bg_sg_rg.worjh2.BASES DOM/05_OMEN_GENIE_PreInd_Aug2017_solidfields </w:t>
+      </w:r>
+      <w:bookmarkStart w:id="568" w:name="__DdeLink__6059_8199501"/>
+      <w:r>
+        <w:rPr>
+          <w:b w:val="false"/>
+          <w:bCs w:val="false"/>
+          <w:color w:val="00000A"/>
+          <w:sz w:val="24"/>
+          <w:szCs w:val="24"/>
+        </w:rPr>
+        <w:t>1809_01_Archeretal2009_OMEN.inv_k2_0.005_k1_0.0065_ord_1.3_diagPO4</w:t>
+      </w:r>
+      <w:bookmarkEnd w:id="568"/>
+      <w:r>
+        <w:rPr>
+          <w:b w:val="false"/>
+          <w:bCs w:val="false"/>
+          <w:color w:val="00000A"/>
+          <w:sz w:val="24"/>
+          <w:szCs w:val="24"/>
+        </w:rPr>
+        <w:t xml:space="preserve">  100 2908_14_Archeretal2009_OMEN.inv_k2_0.005_k1_0.0065_ord_1.3</w:t>
+      </w:r>
+    </w:p>
+    <w:p>
+      <w:pPr>
+        <w:pStyle w:val="Normal"/>
+        <w:jc w:val="left"/>
+        <w:rPr>
+          <w:sz w:val="20"/>
+        </w:rPr>
+      </w:pPr>
+      <w:r>
+        <w:rPr>
+          <w:sz w:val="20"/>
+        </w:rPr>
+      </w:r>
+    </w:p>
+    <w:p>
+      <w:pPr>
+        <w:pStyle w:val="Normal"/>
+        <w:jc w:val="left"/>
+        <w:rPr>
+          <w:sz w:val="20"/>
+        </w:rPr>
+      </w:pPr>
+      <w:r>
+        <w:rPr>
+          <w:sz w:val="20"/>
+        </w:rPr>
+      </w:r>
+    </w:p>
+    <w:p>
+      <w:pPr>
+        <w:pStyle w:val="Normal"/>
+        <w:jc w:val="left"/>
+        <w:rPr>
+          <w:b w:val="false"/>
+          <w:bCs w:val="false"/>
+          <w:color w:val="00000A"/>
+          <w:sz w:val="24"/>
+          <w:szCs w:val="24"/>
+        </w:rPr>
+      </w:pPr>
+      <w:r>
+        <w:rPr>
+          <w:b w:val="false"/>
+          <w:bCs w:val="false"/>
+          <w:color w:val="00000A"/>
+          <w:sz w:val="24"/>
+          <w:szCs w:val="24"/>
+        </w:rPr>
+        <w:t>02)  as 01 but for 1000years k2_0.005 ord_NOW 1.3</w:t>
+      </w:r>
+    </w:p>
+    <w:p>
+      <w:pPr>
+        <w:pStyle w:val="Normal"/>
+        <w:jc w:val="left"/>
+        <w:rPr>
+          <w:b w:val="false"/>
+          <w:bCs w:val="false"/>
+          <w:color w:val="00000A"/>
+          <w:sz w:val="24"/>
+          <w:szCs w:val="24"/>
+        </w:rPr>
+      </w:pPr>
+      <w:r>
+        <w:rPr>
+          <w:b w:val="false"/>
+          <w:bCs w:val="false"/>
+          <w:color w:val="00000A"/>
+          <w:sz w:val="24"/>
+          <w:szCs w:val="24"/>
+        </w:rPr>
+        <w:t>6396</w:t>
+        <w:br/>
+        <w:t xml:space="preserve">qsub -j y -o cgenie_log -V -S /bin/bash runmuffin.sh cgenie.eb_go_gs_ac_bg_sg_rg.worjh2.BASES DOM/05_OMEN_GENIE_PreInd_Aug2017_solidfields </w:t>
+      </w:r>
+      <w:bookmarkStart w:id="569" w:name="__DdeLink__6061_8199501"/>
+      <w:bookmarkStart w:id="570" w:name="__DdeLink__6066_8199501"/>
+      <w:r>
+        <w:rPr>
+          <w:b w:val="false"/>
+          <w:bCs w:val="false"/>
+          <w:color w:val="00000A"/>
+          <w:sz w:val="24"/>
+          <w:szCs w:val="24"/>
+        </w:rPr>
+        <w:t>1809_02_Archeretal2009_OMEN.inv_k2_0.005_k1_0.0065_ord_1.3_diagPO4_1kyrs</w:t>
+      </w:r>
+      <w:bookmarkEnd w:id="569"/>
+      <w:bookmarkEnd w:id="570"/>
+      <w:r>
+        <w:rPr>
+          <w:b w:val="false"/>
+          <w:bCs w:val="false"/>
+          <w:color w:val="00000A"/>
+          <w:sz w:val="24"/>
+          <w:szCs w:val="24"/>
+        </w:rPr>
+        <w:t xml:space="preserve">  1000 2908_14_Archeretal2009_OMEN.inv_k2_0.005_k1_0.0065_ord_1.3</w:t>
+      </w:r>
+    </w:p>
+    <w:p>
+      <w:pPr>
+        <w:pStyle w:val="Normal"/>
+        <w:jc w:val="left"/>
+        <w:rPr>
+          <w:sz w:val="20"/>
+        </w:rPr>
+      </w:pPr>
+      <w:r>
+        <w:rPr>
+          <w:sz w:val="20"/>
+        </w:rPr>
+      </w:r>
+    </w:p>
+    <w:p>
+      <w:pPr>
+        <w:pStyle w:val="Normal"/>
+        <w:jc w:val="left"/>
+        <w:rPr>
+          <w:b w:val="false"/>
+          <w:bCs w:val="false"/>
+          <w:color w:val="00000A"/>
+          <w:sz w:val="24"/>
+          <w:szCs w:val="24"/>
+        </w:rPr>
+      </w:pPr>
+      <w:r>
+        <w:rPr>
+          <w:b w:val="false"/>
+          <w:bCs w:val="false"/>
+          <w:color w:val="00000A"/>
+          <w:sz w:val="24"/>
+          <w:szCs w:val="24"/>
+        </w:rPr>
+        <w:t>03)  k2_0.005 ord_NOW 1.3 no PO4 dynamics</w:t>
+      </w:r>
+    </w:p>
+    <w:p>
+      <w:pPr>
+        <w:pStyle w:val="Normal"/>
+        <w:jc w:val="left"/>
+        <w:rPr>
+          <w:b w:val="false"/>
+          <w:bCs w:val="false"/>
+          <w:color w:val="00000A"/>
+          <w:sz w:val="24"/>
+          <w:szCs w:val="24"/>
+        </w:rPr>
+      </w:pPr>
+      <w:r>
+        <w:rPr>
+          <w:b w:val="false"/>
+          <w:bCs w:val="false"/>
+          <w:color w:val="00000A"/>
+          <w:sz w:val="24"/>
+          <w:szCs w:val="24"/>
+        </w:rPr>
+        <w:t>6397</w:t>
+      </w:r>
+    </w:p>
+    <w:p>
+      <w:pPr>
+        <w:pStyle w:val="Normal"/>
+        <w:jc w:val="left"/>
+        <w:rPr>
+          <w:b w:val="false"/>
+          <w:bCs w:val="false"/>
+          <w:color w:val="00000A"/>
+          <w:sz w:val="24"/>
+          <w:szCs w:val="24"/>
+        </w:rPr>
+      </w:pPr>
+      <w:r>
+        <w:rPr>
+          <w:b w:val="false"/>
+          <w:bCs w:val="false"/>
+          <w:color w:val="00000A"/>
+          <w:sz w:val="24"/>
+          <w:szCs w:val="24"/>
+        </w:rPr>
+        <w:t xml:space="preserve">qsub -j y -o cgenie_log -V -S /bin/bash runmuffin.sh cgenie.eb_go_gs_ac_bg_sg_rg.worjh2.BASES DOM/05_OMEN_GENIE_PreInd_Aug2017_solidfields </w:t>
+      </w:r>
+      <w:bookmarkStart w:id="571" w:name="__DdeLink__6057_8199501"/>
+      <w:r>
+        <w:rPr>
+          <w:b w:val="false"/>
+          <w:bCs w:val="false"/>
+          <w:color w:val="00000A"/>
+          <w:sz w:val="24"/>
+          <w:szCs w:val="24"/>
+        </w:rPr>
+        <w:t>1809_03_Archeretal2009_OMEN.inv_k2_0.005_k1_0.0065_ord_1.3_diagPO4_NoPO4</w:t>
+      </w:r>
+      <w:bookmarkEnd w:id="571"/>
+      <w:r>
+        <w:rPr>
+          <w:b w:val="false"/>
+          <w:bCs w:val="false"/>
+          <w:color w:val="00000A"/>
+          <w:sz w:val="24"/>
+          <w:szCs w:val="24"/>
+        </w:rPr>
+        <w:t xml:space="preserve">  100 2908_14_Archeretal2009_OMEN.inv_k2_0.005_k1_0.0065_ord_1.3</w:t>
+      </w:r>
+    </w:p>
+    <w:p>
+      <w:pPr>
+        <w:pStyle w:val="Normal"/>
+        <w:jc w:val="left"/>
+        <w:rPr>
+          <w:sz w:val="20"/>
+        </w:rPr>
+      </w:pPr>
+      <w:r>
+        <w:rPr>
+          <w:sz w:val="20"/>
+        </w:rPr>
+      </w:r>
+    </w:p>
+    <w:p>
+      <w:pPr>
+        <w:pStyle w:val="Normal"/>
+        <w:jc w:val="left"/>
+        <w:rPr>
+          <w:sz w:val="20"/>
+        </w:rPr>
+      </w:pPr>
+      <w:r>
+        <w:rPr>
+          <w:sz w:val="20"/>
+        </w:rPr>
+      </w:r>
+    </w:p>
+    <w:p>
+      <w:pPr>
+        <w:pStyle w:val="Normal"/>
+        <w:jc w:val="left"/>
+        <w:rPr>
+          <w:b w:val="false"/>
+          <w:bCs w:val="false"/>
+          <w:color w:val="00000A"/>
+          <w:sz w:val="24"/>
+          <w:szCs w:val="24"/>
+        </w:rPr>
+      </w:pPr>
+      <w:r>
+        <w:rPr>
+          <w:b w:val="false"/>
+          <w:bCs w:val="false"/>
+          <w:color w:val="00000A"/>
+          <w:sz w:val="24"/>
+          <w:szCs w:val="24"/>
+        </w:rPr>
+        <w:t>04)  as 03but for 1000years k2_0.005 ord_NOW 1.3  no PO4 dynamics</w:t>
+      </w:r>
+    </w:p>
+    <w:p>
+      <w:pPr>
+        <w:pStyle w:val="Normal"/>
+        <w:jc w:val="left"/>
+        <w:rPr>
+          <w:b w:val="false"/>
+          <w:bCs w:val="false"/>
+          <w:color w:val="00000A"/>
+          <w:sz w:val="24"/>
+          <w:szCs w:val="24"/>
+        </w:rPr>
+      </w:pPr>
+      <w:r>
+        <w:rPr>
+          <w:b w:val="false"/>
+          <w:bCs w:val="false"/>
+          <w:color w:val="00000A"/>
+          <w:sz w:val="24"/>
+          <w:szCs w:val="24"/>
+        </w:rPr>
+        <w:t>6398</w:t>
+        <w:br/>
+        <w:t xml:space="preserve">qsub -j y -o cgenie_log -V -S /bin/bash runmuffin.sh cgenie.eb_go_gs_ac_bg_sg_rg.worjh2.BASES DOM/05_OMEN_GENIE_PreInd_Aug2017_solidfields </w:t>
+      </w:r>
+      <w:bookmarkStart w:id="572" w:name="__DdeLink__6064_8199501"/>
+      <w:r>
+        <w:rPr>
+          <w:b w:val="false"/>
+          <w:bCs w:val="false"/>
+          <w:color w:val="00000A"/>
+          <w:sz w:val="24"/>
+          <w:szCs w:val="24"/>
+        </w:rPr>
+        <w:t>1809_04_Archeretal2009_OMEN.inv_k2_0.005_k1_0.0065_ord_1.3_diagPO4_1kyrs_NoPO4</w:t>
+      </w:r>
+      <w:bookmarkEnd w:id="572"/>
+      <w:r>
+        <w:rPr>
+          <w:b w:val="false"/>
+          <w:bCs w:val="false"/>
+          <w:color w:val="00000A"/>
+          <w:sz w:val="24"/>
+          <w:szCs w:val="24"/>
+        </w:rPr>
+        <w:t xml:space="preserve">  1000 2908_14_Archeretal2009_OMEN.inv_k2_0.005_k1_0.0065_ord_1.3</w:t>
+      </w:r>
+    </w:p>
+    <w:p>
+      <w:pPr>
+        <w:pStyle w:val="Normal"/>
+        <w:jc w:val="left"/>
+        <w:rPr>
+          <w:sz w:val="20"/>
+        </w:rPr>
+      </w:pPr>
+      <w:r>
+        <w:rPr>
+          <w:sz w:val="20"/>
+        </w:rPr>
+      </w:r>
+    </w:p>
+    <w:p>
+      <w:pPr>
+        <w:pStyle w:val="Normal"/>
+        <w:jc w:val="left"/>
+        <w:rPr>
+          <w:sz w:val="20"/>
+        </w:rPr>
+      </w:pPr>
+      <w:r>
+        <w:rPr>
+          <w:sz w:val="20"/>
+        </w:rPr>
+      </w:r>
+    </w:p>
+    <w:p>
+      <w:pPr>
+        <w:pStyle w:val="Normal"/>
+        <w:jc w:val="left"/>
+        <w:rPr>
+          <w:sz w:val="20"/>
+        </w:rPr>
+      </w:pPr>
+      <w:r>
+        <w:rPr>
+          <w:sz w:val="20"/>
+        </w:rPr>
+      </w:r>
+    </w:p>
+    <w:p>
+      <w:pPr>
+        <w:pStyle w:val="Normal"/>
+        <w:jc w:val="left"/>
+        <w:rPr>
+          <w:b w:val="false"/>
+          <w:bCs w:val="false"/>
+          <w:color w:val="00000A"/>
+          <w:sz w:val="24"/>
+          <w:szCs w:val="24"/>
+        </w:rPr>
+      </w:pPr>
+      <w:r>
+        <w:rPr>
+          <w:b w:val="false"/>
+          <w:bCs w:val="false"/>
+          <w:color w:val="00000A"/>
+          <w:sz w:val="24"/>
+          <w:szCs w:val="24"/>
+        </w:rPr>
+        <w:t>CALCL.MEAN DIFFERENCE BETWEEN REF_sed_focnsed_POP – REF_sed_fsedocn_PO4:</w:t>
+      </w:r>
+    </w:p>
+    <w:p>
+      <w:pPr>
+        <w:pStyle w:val="Normal"/>
+        <w:jc w:val="left"/>
+        <w:rPr>
+          <w:sz w:val="20"/>
+        </w:rPr>
+      </w:pPr>
+      <w:r>
+        <w:rPr>
+          <w:sz w:val="20"/>
+        </w:rPr>
+      </w:r>
+    </w:p>
+    <w:p>
+      <w:pPr>
+        <w:pStyle w:val="Normal"/>
+        <w:jc w:val="left"/>
+        <w:rPr>
+          <w:b w:val="false"/>
+          <w:bCs w:val="false"/>
+          <w:color w:val="00000A"/>
+          <w:sz w:val="24"/>
+          <w:szCs w:val="24"/>
+        </w:rPr>
+      </w:pPr>
+      <w:r>
+        <w:rPr>
+          <w:b w:val="false"/>
+          <w:bCs w:val="false"/>
+          <w:color w:val="00000A"/>
+          <w:sz w:val="24"/>
+          <w:szCs w:val="24"/>
+        </w:rPr>
+        <w:t>No PO4 dynamics: 30801000  = 3.08e+7</w:t>
+      </w:r>
+    </w:p>
+    <w:p>
+      <w:pPr>
+        <w:pStyle w:val="Normal"/>
+        <w:jc w:val="left"/>
+        <w:rPr>
+          <w:b/>
+          <w:bCs/>
+          <w:color w:val="FF0000"/>
+          <w:sz w:val="24"/>
+          <w:szCs w:val="24"/>
+        </w:rPr>
+      </w:pPr>
+      <w:r>
+        <w:rPr>
+          <w:b/>
+          <w:bCs/>
+          <w:color w:val="FF0000"/>
+          <w:sz w:val="24"/>
+          <w:szCs w:val="24"/>
+        </w:rPr>
+        <w:t>With PO4 dynamics: 3.0510e+11 - use this as PO4 weathering val. rg_par_weather_Ca0PO41</w:t>
+      </w:r>
+    </w:p>
+    <w:p>
+      <w:pPr>
+        <w:pStyle w:val="Normal"/>
+        <w:jc w:val="left"/>
+        <w:rPr>
+          <w:b/>
+          <w:bCs/>
+          <w:color w:val="FF0000"/>
+          <w:sz w:val="20"/>
+        </w:rPr>
+      </w:pPr>
+      <w:r>
+        <w:rPr>
+          <w:b/>
+          <w:bCs/>
+          <w:color w:val="FF0000"/>
+          <w:sz w:val="20"/>
+        </w:rPr>
+      </w:r>
+    </w:p>
+    <w:p>
+      <w:pPr>
+        <w:pStyle w:val="Normal"/>
+        <w:jc w:val="left"/>
+        <w:rPr>
+          <w:b w:val="false"/>
+          <w:bCs w:val="false"/>
+          <w:color w:val="00000A"/>
+          <w:sz w:val="24"/>
+          <w:szCs w:val="24"/>
+        </w:rPr>
+      </w:pPr>
+      <w:r>
+        <w:rPr>
+          <w:b w:val="false"/>
+          <w:bCs w:val="false"/>
+          <w:color w:val="00000A"/>
+          <w:sz w:val="24"/>
+          <w:szCs w:val="24"/>
+        </w:rPr>
+        <w:t>05)  as before with PO4 dynamics k2_0.005 ord_1.3</w:t>
+      </w:r>
+    </w:p>
+    <w:p>
+      <w:pPr>
+        <w:pStyle w:val="Normal"/>
+        <w:jc w:val="left"/>
+        <w:rPr>
+          <w:b/>
+          <w:bCs/>
+          <w:color w:val="FF0000"/>
+          <w:sz w:val="24"/>
+          <w:szCs w:val="24"/>
+        </w:rPr>
+      </w:pPr>
+      <w:r>
+        <w:rPr>
+          <w:b/>
+          <w:bCs/>
+          <w:color w:val="FF0000"/>
+          <w:sz w:val="24"/>
+          <w:szCs w:val="24"/>
+        </w:rPr>
+        <w:t>set rg_par_weather_Ca0PO41 = 3.0510E+11</w:t>
+      </w:r>
+    </w:p>
+    <w:p>
+      <w:pPr>
+        <w:pStyle w:val="Normal"/>
+        <w:jc w:val="left"/>
+        <w:rPr>
+          <w:b w:val="false"/>
+          <w:bCs w:val="false"/>
+          <w:color w:val="00000A"/>
+          <w:sz w:val="24"/>
+          <w:szCs w:val="24"/>
+        </w:rPr>
+      </w:pPr>
+      <w:r>
+        <w:rPr>
+          <w:b w:val="false"/>
+          <w:bCs w:val="false"/>
+          <w:color w:val="00000A"/>
+          <w:sz w:val="24"/>
+          <w:szCs w:val="24"/>
+        </w:rPr>
+        <w:t>6399</w:t>
+        <w:br/>
+        <w:t xml:space="preserve">qsub -j y -o cgenie_log -V -S /bin/bash runmuffin.sh cgenie.eb_go_gs_ac_bg_sg_rg.worjh2.BASES DOM/05_OMEN_GENIE_PreInd_Aug2017_solidfields </w:t>
+      </w:r>
+      <w:bookmarkStart w:id="573" w:name="__DdeLink__6096_8199501"/>
+      <w:bookmarkStart w:id="574" w:name="__DdeLink__6061_81995011"/>
+      <w:bookmarkStart w:id="575" w:name="__DdeLink__6066_81995011"/>
+      <w:r>
+        <w:rPr>
+          <w:b w:val="false"/>
+          <w:bCs w:val="false"/>
+          <w:color w:val="00000A"/>
+          <w:sz w:val="24"/>
+          <w:szCs w:val="24"/>
+        </w:rPr>
+        <w:t>1809_05_Archeretal2009_OMEN.inv_k2_0.005_k1_0.0065_ord_1.3_diagPO4_</w:t>
+      </w:r>
+      <w:bookmarkEnd w:id="574"/>
+      <w:bookmarkEnd w:id="575"/>
+      <w:r>
+        <w:rPr>
+          <w:b w:val="false"/>
+          <w:bCs w:val="false"/>
+          <w:color w:val="00000A"/>
+          <w:sz w:val="24"/>
+          <w:szCs w:val="24"/>
+        </w:rPr>
+        <w:t>addPO4weathering</w:t>
+      </w:r>
+      <w:bookmarkEnd w:id="573"/>
+      <w:r>
+        <w:rPr>
+          <w:b w:val="false"/>
+          <w:bCs w:val="false"/>
+          <w:color w:val="00000A"/>
+          <w:sz w:val="24"/>
+          <w:szCs w:val="24"/>
+        </w:rPr>
+        <w:t xml:space="preserve">  1000 2908_14_Archeretal2009_OMEN.inv_k2_0.005_k1_0.0065_ord_1.3</w:t>
+      </w:r>
+    </w:p>
+    <w:p>
+      <w:pPr>
+        <w:pStyle w:val="Normal"/>
+        <w:jc w:val="left"/>
+        <w:rPr/>
+      </w:pPr>
+      <w:r>
+        <w:rPr/>
+      </w:r>
+    </w:p>
+    <w:p>
+      <w:pPr>
+        <w:pStyle w:val="Normal"/>
+        <w:jc w:val="left"/>
+        <w:rPr/>
+      </w:pPr>
+      <w:r>
+        <w:rPr/>
       </w:r>
     </w:p>
     <w:p>
@@ -51160,17 +51892,334 @@
         <w:pStyle w:val="Normal"/>
         <w:jc w:val="center"/>
         <w:rPr>
-          <w:color w:val="800000"/>
-          <w:sz w:val="24"/>
-          <w:szCs w:val="24"/>
-        </w:rPr>
-      </w:pPr>
-      <w:r>
-        <w:rPr>
-          <w:color w:val="800000"/>
-          <w:sz w:val="24"/>
-          <w:szCs w:val="24"/>
-        </w:rPr>
+          <w:b/>
+          <w:bCs/>
+          <w:color w:val="00000A"/>
+          <w:sz w:val="32"/>
+          <w:szCs w:val="32"/>
+        </w:rPr>
+      </w:pPr>
+      <w:r>
+        <w:rPr>
+          <w:b/>
+          <w:bCs/>
+          <w:color w:val="00000A"/>
+          <w:sz w:val="32"/>
+          <w:szCs w:val="32"/>
+        </w:rPr>
+        <w:t>19.09.2017 check PO4 dynamics: as 18.09. now adjust weathering flux</w:t>
+      </w:r>
+    </w:p>
+    <w:p>
+      <w:pPr>
+        <w:pStyle w:val="Normal"/>
+        <w:jc w:val="center"/>
+        <w:rPr>
+          <w:b/>
+          <w:bCs/>
+          <w:color w:val="00000A"/>
+          <w:sz w:val="32"/>
+          <w:szCs w:val="32"/>
+        </w:rPr>
+      </w:pPr>
+      <w:r>
+        <w:rPr>
+          <w:b/>
+          <w:bCs/>
+          <w:color w:val="00000A"/>
+          <w:sz w:val="32"/>
+          <w:szCs w:val="32"/>
+        </w:rPr>
+        <w:t>(</w:t>
+      </w:r>
+      <w:r>
+        <w:rPr>
+          <w:b/>
+          <w:bCs/>
+          <w:color w:val="00000A"/>
+          <w:sz w:val="20"/>
+          <w:szCs w:val="20"/>
+        </w:rPr>
+        <w:t>run with Palastanga values and as OPEN SYSTEM from restart without PO4 dynamcs</w:t>
+      </w:r>
+      <w:r>
+        <w:rPr>
+          <w:b/>
+          <w:bCs/>
+          <w:color w:val="00000A"/>
+          <w:sz w:val="32"/>
+          <w:szCs w:val="32"/>
+        </w:rPr>
+        <w:t>)</w:t>
+      </w:r>
+    </w:p>
+    <w:p>
+      <w:pPr>
+        <w:pStyle w:val="Normal"/>
+        <w:jc w:val="center"/>
+        <w:rPr/>
+      </w:pPr>
+      <w:r>
+        <w:rPr/>
+      </w:r>
+    </w:p>
+    <w:p>
+      <w:pPr>
+        <w:pStyle w:val="Normal"/>
+        <w:jc w:val="left"/>
+        <w:rPr>
+          <w:b/>
+          <w:bCs/>
+          <w:color w:val="FF0000"/>
+          <w:sz w:val="20"/>
+        </w:rPr>
+      </w:pPr>
+      <w:r>
+        <w:rPr>
+          <w:b/>
+          <w:bCs/>
+          <w:color w:val="FF0000"/>
+          <w:sz w:val="20"/>
+        </w:rPr>
+      </w:r>
+    </w:p>
+    <w:p>
+      <w:pPr>
+        <w:pStyle w:val="Normal"/>
+        <w:jc w:val="left"/>
+        <w:rPr>
+          <w:b w:val="false"/>
+          <w:bCs w:val="false"/>
+          <w:color w:val="00000A"/>
+          <w:sz w:val="24"/>
+          <w:szCs w:val="24"/>
+        </w:rPr>
+      </w:pPr>
+      <w:r>
+        <w:rPr>
+          <w:b w:val="false"/>
+          <w:bCs w:val="false"/>
+          <w:color w:val="00000A"/>
+          <w:sz w:val="24"/>
+          <w:szCs w:val="24"/>
+        </w:rPr>
+        <w:t>01)  as before with PO4 dynamics k2_0.005 ord_1.3</w:t>
+      </w:r>
+    </w:p>
+    <w:p>
+      <w:pPr>
+        <w:pStyle w:val="Normal"/>
+        <w:jc w:val="left"/>
+        <w:rPr>
+          <w:b/>
+          <w:bCs/>
+          <w:color w:val="FF0000"/>
+          <w:sz w:val="24"/>
+          <w:szCs w:val="24"/>
+        </w:rPr>
+      </w:pPr>
+      <w:r>
+        <w:rPr>
+          <w:b/>
+          <w:bCs/>
+          <w:color w:val="FF0000"/>
+          <w:sz w:val="24"/>
+          <w:szCs w:val="24"/>
+        </w:rPr>
+        <w:t>set rg_par_weather_Ca0PO41 = 3.5165e+11</w:t>
+      </w:r>
+    </w:p>
+    <w:p>
+      <w:pPr>
+        <w:pStyle w:val="Normal"/>
+        <w:jc w:val="left"/>
+        <w:rPr>
+          <w:b w:val="false"/>
+          <w:bCs w:val="false"/>
+          <w:color w:val="00000A"/>
+          <w:sz w:val="24"/>
+          <w:szCs w:val="24"/>
+        </w:rPr>
+      </w:pPr>
+      <w:r>
+        <w:rPr>
+          <w:b w:val="false"/>
+          <w:bCs w:val="false"/>
+          <w:color w:val="00000A"/>
+          <w:sz w:val="24"/>
+          <w:szCs w:val="24"/>
+        </w:rPr>
+        <w:t>6415</w:t>
+        <w:br/>
+        <w:t xml:space="preserve">qsub -j y -o cgenie_log -V -S /bin/bash runmuffin.sh cgenie.eb_go_gs_ac_bg_sg_rg.worjh2.BASES DOM/05_OMEN_GENIE_PreInd_Aug2017_solidfields </w:t>
+      </w:r>
+      <w:bookmarkStart w:id="576" w:name="__DdeLink__6096_81995011"/>
+      <w:bookmarkStart w:id="577" w:name="__DdeLink__18166_1157527038"/>
+      <w:r>
+        <w:rPr>
+          <w:b w:val="false"/>
+          <w:bCs w:val="false"/>
+          <w:color w:val="00000A"/>
+          <w:sz w:val="24"/>
+          <w:szCs w:val="24"/>
+        </w:rPr>
+        <w:t>1909_01_Archeretal2009_OMEN.inv_k2_0.005_k1_0.0065_ord_1.3_diagPO4_addPO4weatheringextra</w:t>
+      </w:r>
+      <w:bookmarkEnd w:id="576"/>
+      <w:bookmarkEnd w:id="577"/>
+      <w:r>
+        <w:rPr>
+          <w:b w:val="false"/>
+          <w:bCs w:val="false"/>
+          <w:color w:val="00000A"/>
+          <w:sz w:val="24"/>
+          <w:szCs w:val="24"/>
+        </w:rPr>
+        <w:t xml:space="preserve">  1000 2908_14_Archeretal2009_OMEN.inv_k2_0.005_k1_0.0065_ord_1.3</w:t>
+      </w:r>
+    </w:p>
+    <w:p>
+      <w:pPr>
+        <w:pStyle w:val="Normal"/>
+        <w:jc w:val="left"/>
+        <w:rPr/>
+      </w:pPr>
+      <w:r>
+        <w:rPr/>
+      </w:r>
+    </w:p>
+    <w:p>
+      <w:pPr>
+        <w:pStyle w:val="Normal"/>
+        <w:jc w:val="left"/>
+        <w:rPr/>
+      </w:pPr>
+      <w:r>
+        <w:rPr/>
+      </w:r>
+    </w:p>
+    <w:p>
+      <w:pPr>
+        <w:pStyle w:val="Normal"/>
+        <w:jc w:val="left"/>
+        <w:rPr>
+          <w:b w:val="false"/>
+          <w:bCs w:val="false"/>
+          <w:color w:val="00000A"/>
+          <w:sz w:val="24"/>
+          <w:szCs w:val="24"/>
+        </w:rPr>
+      </w:pPr>
+      <w:r>
+        <w:rPr>
+          <w:b w:val="false"/>
+          <w:bCs w:val="false"/>
+          <w:color w:val="00000A"/>
+          <w:sz w:val="24"/>
+          <w:szCs w:val="24"/>
+        </w:rPr>
+        <w:t>02)  as before 1909_01 now for 10kyrs</w:t>
+      </w:r>
+    </w:p>
+    <w:p>
+      <w:pPr>
+        <w:pStyle w:val="Normal"/>
+        <w:jc w:val="left"/>
+        <w:rPr>
+          <w:b/>
+          <w:bCs/>
+          <w:color w:val="FF0000"/>
+          <w:sz w:val="24"/>
+          <w:szCs w:val="24"/>
+        </w:rPr>
+      </w:pPr>
+      <w:r>
+        <w:rPr>
+          <w:b/>
+          <w:bCs/>
+          <w:color w:val="FF0000"/>
+          <w:sz w:val="24"/>
+          <w:szCs w:val="24"/>
+        </w:rPr>
+        <w:t>set rg_par_weather_Ca0PO41 = 3.5165e+11</w:t>
+      </w:r>
+    </w:p>
+    <w:p>
+      <w:pPr>
+        <w:pStyle w:val="Normal"/>
+        <w:jc w:val="left"/>
+        <w:rPr>
+          <w:b w:val="false"/>
+          <w:bCs w:val="false"/>
+          <w:color w:val="00000A"/>
+          <w:sz w:val="24"/>
+          <w:szCs w:val="24"/>
+        </w:rPr>
+      </w:pPr>
+      <w:r>
+        <w:rPr>
+          <w:b w:val="false"/>
+          <w:bCs w:val="false"/>
+          <w:color w:val="00000A"/>
+          <w:sz w:val="24"/>
+          <w:szCs w:val="24"/>
+        </w:rPr>
+        <w:t>6416</w:t>
+        <w:br/>
+      </w:r>
+      <w:bookmarkStart w:id="578" w:name="__DdeLink__5020_1157527038"/>
+      <w:r>
+        <w:rPr>
+          <w:b w:val="false"/>
+          <w:bCs w:val="false"/>
+          <w:color w:val="00000A"/>
+          <w:sz w:val="24"/>
+          <w:szCs w:val="24"/>
+        </w:rPr>
+        <w:t xml:space="preserve">qsub -j y -o cgenie_log -V -S /bin/bash runmuffin.sh cgenie.eb_go_gs_ac_bg_sg_rg.worjh2.BASES DOM/05_OMEN_GENIE_PreInd_Aug2017_solidfields </w:t>
+      </w:r>
+      <w:bookmarkStart w:id="579" w:name="__DdeLink__6096_819950111"/>
+      <w:r>
+        <w:rPr>
+          <w:b w:val="false"/>
+          <w:bCs w:val="false"/>
+          <w:color w:val="00000A"/>
+          <w:sz w:val="24"/>
+          <w:szCs w:val="24"/>
+        </w:rPr>
+        <w:t>1909_02_Archeretal2009_OMEN.inv_k2_0.005_k1_0.0065_ord_1.3_diagPO4_addPO4weatheringextra</w:t>
+      </w:r>
+      <w:bookmarkEnd w:id="579"/>
+      <w:r>
+        <w:rPr>
+          <w:b w:val="false"/>
+          <w:bCs w:val="false"/>
+          <w:color w:val="00000A"/>
+          <w:sz w:val="24"/>
+          <w:szCs w:val="24"/>
+        </w:rPr>
+        <w:t>_10kyrs  10000</w:t>
+      </w:r>
+      <w:bookmarkEnd w:id="578"/>
+      <w:r>
+        <w:rPr>
+          <w:b w:val="false"/>
+          <w:bCs w:val="false"/>
+          <w:color w:val="00000A"/>
+          <w:sz w:val="24"/>
+          <w:szCs w:val="24"/>
+        </w:rPr>
+        <w:t xml:space="preserve"> 2908_14_Archeretal2009_OMEN.inv_k2_0.005_k1_0.0065_ord_1.3</w:t>
+      </w:r>
+    </w:p>
+    <w:p>
+      <w:pPr>
+        <w:pStyle w:val="Normal"/>
+        <w:jc w:val="left"/>
+        <w:rPr/>
+      </w:pPr>
+      <w:r>
+        <w:rPr/>
       </w:r>
     </w:p>
     <w:sectPr>
@@ -51209,7 +52258,9 @@
         <w:tab w:val="left" w:pos="709" w:leader="none"/>
       </w:tabs>
       <w:suppressAutoHyphens w:val="true"/>
+      <w:kinsoku w:val="true"/>
       <w:overflowPunct w:val="false"/>
+      <w:autoSpaceDE w:val="true"/>
       <w:bidi w:val="0"/>
       <w:jc w:val="left"/>
     </w:pPr>

</xml_diff>

<commit_message>
LaTeX: Andy's comments started
</commit_message>
<xml_diff>
--- a/FORTRAN_code/cGENIE/1_RUN_commands_PreInd.docx
+++ b/FORTRAN_code/cGENIE/1_RUN_commands_PreInd.docx
@@ -52178,7 +52178,8 @@
         </w:rPr>
         <w:t xml:space="preserve">qsub -j y -o cgenie_log -V -S /bin/bash runmuffin.sh cgenie.eb_go_gs_ac_bg_sg_rg.worjh2.BASES DOM/05_OMEN_GENIE_PreInd_Aug2017_solidfields </w:t>
       </w:r>
-      <w:bookmarkStart w:id="579" w:name="__DdeLink__6096_819950111"/>
+      <w:bookmarkStart w:id="579" w:name="__DdeLink__4358_1689347512"/>
+      <w:bookmarkStart w:id="580" w:name="__DdeLink__6096_819950111"/>
       <w:r>
         <w:rPr>
           <w:b w:val="false"/>
@@ -52189,6 +52190,17 @@
         </w:rPr>
         <w:t>1909_02_Archeretal2009_OMEN.inv_k2_0.005_k1_0.0065_ord_1.3_diagPO4_addPO4weatheringextra</w:t>
       </w:r>
+      <w:bookmarkEnd w:id="580"/>
+      <w:r>
+        <w:rPr>
+          <w:b w:val="false"/>
+          <w:bCs w:val="false"/>
+          <w:color w:val="00000A"/>
+          <w:sz w:val="24"/>
+          <w:szCs w:val="24"/>
+        </w:rPr>
+        <w:t>_10kyrs</w:t>
+      </w:r>
       <w:bookmarkEnd w:id="579"/>
       <w:r>
         <w:rPr>
@@ -52198,9 +52210,187 @@
           <w:sz w:val="24"/>
           <w:szCs w:val="24"/>
         </w:rPr>
-        <w:t>_10kyrs  10000</w:t>
+        <w:t xml:space="preserve">  10000</w:t>
       </w:r>
       <w:bookmarkEnd w:id="578"/>
+      <w:r>
+        <w:rPr>
+          <w:b w:val="false"/>
+          <w:bCs w:val="false"/>
+          <w:color w:val="00000A"/>
+          <w:sz w:val="24"/>
+          <w:szCs w:val="24"/>
+        </w:rPr>
+        <w:t xml:space="preserve"> 2908_14_Archeretal2009_OMEN.inv_k2_0.005_k1_0.0065_ord_1.3</w:t>
+      </w:r>
+    </w:p>
+    <w:p>
+      <w:pPr>
+        <w:pStyle w:val="Normal"/>
+        <w:jc w:val="left"/>
+        <w:rPr/>
+      </w:pPr>
+      <w:r>
+        <w:rPr/>
+      </w:r>
+    </w:p>
+    <w:p>
+      <w:pPr>
+        <w:pStyle w:val="Normal"/>
+        <w:jc w:val="center"/>
+        <w:rPr>
+          <w:b/>
+          <w:bCs/>
+          <w:color w:val="009933"/>
+        </w:rPr>
+      </w:pPr>
+      <w:r>
+        <w:rPr>
+          <w:b/>
+          <w:bCs/>
+          <w:color w:val="009933"/>
+        </w:rPr>
+        <w:t>NOT YET in FINAL equilibrium: check for 20kyrs 2209_01</w:t>
+      </w:r>
+    </w:p>
+    <w:p>
+      <w:pPr>
+        <w:pStyle w:val="Normal"/>
+        <w:jc w:val="center"/>
+        <w:rPr/>
+      </w:pPr>
+      <w:r>
+        <w:rPr/>
+      </w:r>
+    </w:p>
+    <w:p>
+      <w:pPr>
+        <w:pStyle w:val="Normal"/>
+        <w:jc w:val="center"/>
+        <w:rPr>
+          <w:b/>
+          <w:bCs/>
+          <w:color w:val="00000A"/>
+          <w:sz w:val="32"/>
+          <w:szCs w:val="32"/>
+        </w:rPr>
+      </w:pPr>
+      <w:r>
+        <w:rPr>
+          <w:b/>
+          <w:bCs/>
+          <w:color w:val="00000A"/>
+          <w:sz w:val="32"/>
+          <w:szCs w:val="32"/>
+        </w:rPr>
+        <w:t xml:space="preserve">22.09.2017 check PO4 dynamics: </w:t>
+      </w:r>
+    </w:p>
+    <w:p>
+      <w:pPr>
+        <w:pStyle w:val="Normal"/>
+        <w:jc w:val="left"/>
+        <w:rPr>
+          <w:b w:val="false"/>
+          <w:bCs w:val="false"/>
+          <w:color w:val="00000A"/>
+          <w:sz w:val="24"/>
+          <w:szCs w:val="24"/>
+        </w:rPr>
+      </w:pPr>
+      <w:r>
+        <w:rPr>
+          <w:b w:val="false"/>
+          <w:bCs w:val="false"/>
+          <w:color w:val="00000A"/>
+          <w:sz w:val="24"/>
+          <w:szCs w:val="24"/>
+        </w:rPr>
+        <w:t>01)  as before 1909_02 now updated weathering and 20kyrs</w:t>
+      </w:r>
+    </w:p>
+    <w:p>
+      <w:pPr>
+        <w:pStyle w:val="Normal"/>
+        <w:jc w:val="left"/>
+        <w:rPr>
+          <w:b/>
+          <w:bCs/>
+          <w:color w:val="FF0000"/>
+          <w:sz w:val="24"/>
+          <w:szCs w:val="24"/>
+        </w:rPr>
+      </w:pPr>
+      <w:r>
+        <w:rPr>
+          <w:b/>
+          <w:bCs/>
+          <w:color w:val="FF0000"/>
+          <w:sz w:val="24"/>
+          <w:szCs w:val="24"/>
+        </w:rPr>
+        <w:t>set rg_par_weather_Ca0PO41 = 3.6186e+11</w:t>
+      </w:r>
+    </w:p>
+    <w:p>
+      <w:pPr>
+        <w:pStyle w:val="Normal"/>
+        <w:jc w:val="left"/>
+        <w:rPr>
+          <w:b w:val="false"/>
+          <w:bCs w:val="false"/>
+          <w:color w:val="00000A"/>
+          <w:sz w:val="24"/>
+          <w:szCs w:val="24"/>
+        </w:rPr>
+      </w:pPr>
+      <w:r>
+        <w:rPr>
+          <w:b w:val="false"/>
+          <w:bCs w:val="false"/>
+          <w:color w:val="00000A"/>
+          <w:sz w:val="24"/>
+          <w:szCs w:val="24"/>
+        </w:rPr>
+        <w:t>6507</w:t>
+        <w:br/>
+      </w:r>
+      <w:bookmarkStart w:id="581" w:name="__DdeLink__4373_1689347512"/>
+      <w:bookmarkStart w:id="582" w:name="__DdeLink__5020_11575270381"/>
+      <w:r>
+        <w:rPr>
+          <w:b w:val="false"/>
+          <w:bCs w:val="false"/>
+          <w:color w:val="00000A"/>
+          <w:sz w:val="24"/>
+          <w:szCs w:val="24"/>
+        </w:rPr>
+        <w:t xml:space="preserve">qsub -j y -o cgenie_log -V -S /bin/bash runmuffin.sh cgenie.eb_go_gs_ac_bg_sg_rg.worjh2.BASES DOM/05_OMEN_GENIE_PreInd_Aug2017_solidfields </w:t>
+      </w:r>
+      <w:bookmarkStart w:id="583" w:name="__DdeLink__7080_769812832"/>
+      <w:r>
+        <w:rPr>
+          <w:b w:val="false"/>
+          <w:bCs w:val="false"/>
+          <w:color w:val="00000A"/>
+          <w:sz w:val="24"/>
+          <w:szCs w:val="24"/>
+        </w:rPr>
+        <w:t>2209_01_Archeretal2009_OMEN.inv_k2_0.005_k1_0.0065_ord_1.3_diagPO4_addPO4weatheringextra_3.6186_20kyrs</w:t>
+      </w:r>
+      <w:bookmarkEnd w:id="583"/>
+      <w:r>
+        <w:rPr>
+          <w:b w:val="false"/>
+          <w:bCs w:val="false"/>
+          <w:color w:val="00000A"/>
+          <w:sz w:val="24"/>
+          <w:szCs w:val="24"/>
+        </w:rPr>
+        <w:t xml:space="preserve">  20000</w:t>
+      </w:r>
+      <w:bookmarkEnd w:id="581"/>
+      <w:bookmarkEnd w:id="582"/>
       <w:r>
         <w:rPr>
           <w:b w:val="false"/>
@@ -52258,9 +52448,7 @@
         <w:tab w:val="left" w:pos="709" w:leader="none"/>
       </w:tabs>
       <w:suppressAutoHyphens w:val="true"/>
-      <w:kinsoku w:val="true"/>
       <w:overflowPunct w:val="false"/>
-      <w:autoSpaceDE w:val="true"/>
       <w:bidi w:val="0"/>
       <w:jc w:val="left"/>
     </w:pPr>

</xml_diff>

<commit_message>
model P-cycle in OMEN
</commit_message>
<xml_diff>
--- a/FORTRAN_code/cGENIE/1_RUN_commands_PreInd.docx
+++ b/FORTRAN_code/cGENIE/1_RUN_commands_PreInd.docx
@@ -696,8 +696,8 @@
         </w:rPr>
         <w:t xml:space="preserve">USE base-config WITH 8 OCEAN-LEVELS: </w:t>
       </w:r>
-      <w:bookmarkStart w:id="0" w:name="__DdeLink__75_736416807"/>
-      <w:bookmarkStart w:id="1" w:name="__DdeLink__77_736416807"/>
+      <w:bookmarkStart w:id="0" w:name="__DdeLink__77_736416807"/>
+      <w:bookmarkStart w:id="1" w:name="__DdeLink__75_736416807"/>
       <w:bookmarkEnd w:id="0"/>
       <w:bookmarkEnd w:id="1"/>
       <w:r>
@@ -1300,8 +1300,8 @@
         </w:rPr>
         <w:t xml:space="preserve"> DOM/09_OMEN_GENIE_PreInd_March2017 </w:t>
       </w:r>
-      <w:bookmarkStart w:id="3" w:name="Bookmark1"/>
-      <w:bookmarkStart w:id="4" w:name="Bookmark"/>
+      <w:bookmarkStart w:id="3" w:name="Bookmark"/>
+      <w:bookmarkStart w:id="4" w:name="Bookmark1"/>
       <w:r>
         <w:rPr>
           <w:sz w:val="20"/>
@@ -2800,8 +2800,8 @@
         </w:rPr>
         <w:t xml:space="preserve">qsub -j y -o cgenie_output -V -S /bin/bash runmuffin.sh cgenie.eb_go_gs_ac_bg_sg_rg.worjh2.BASES DOM/09_OMEN_GENIE_PreInd_March2017 </w:t>
       </w:r>
-      <w:bookmarkStart w:id="12" w:name="__DdeLink__338_1556355869"/>
-      <w:bookmarkStart w:id="13" w:name="__DdeLink__332_1556355869"/>
+      <w:bookmarkStart w:id="12" w:name="__DdeLink__332_1556355869"/>
+      <w:bookmarkStart w:id="13" w:name="__DdeLink__338_1556355869"/>
       <w:r>
         <w:rPr>
           <w:sz w:val="20"/>
@@ -5622,8 +5622,8 @@
         </w:rPr>
         <w:t>31</w:t>
       </w:r>
-      <w:bookmarkStart w:id="22" w:name="__DdeLink__750_966095155"/>
-      <w:bookmarkStart w:id="23" w:name="__DdeLink__338_15563558691"/>
+      <w:bookmarkStart w:id="22" w:name="__DdeLink__338_15563558691"/>
+      <w:bookmarkStart w:id="23" w:name="__DdeLink__750_966095155"/>
       <w:r>
         <w:rPr>
           <w:sz w:val="20"/>
@@ -6013,8 +6013,8 @@
         </w:rPr>
         <w:t>31</w:t>
       </w:r>
-      <w:bookmarkStart w:id="26" w:name="__DdeLink__756_966095155"/>
-      <w:bookmarkStart w:id="27" w:name="__DdeLink__338_155635586911"/>
+      <w:bookmarkStart w:id="26" w:name="__DdeLink__338_155635586911"/>
+      <w:bookmarkStart w:id="27" w:name="__DdeLink__756_966095155"/>
       <w:r>
         <w:rPr>
           <w:sz w:val="20"/>
@@ -6516,8 +6516,8 @@
         </w:rPr>
         <w:t>0404</w:t>
       </w:r>
-      <w:bookmarkStart w:id="32" w:name="__DdeLink__763_966095155"/>
-      <w:bookmarkStart w:id="33" w:name="__DdeLink__338_1556355869111"/>
+      <w:bookmarkStart w:id="32" w:name="__DdeLink__338_1556355869111"/>
+      <w:bookmarkStart w:id="33" w:name="__DdeLink__763_966095155"/>
       <w:r>
         <w:rPr>
           <w:sz w:val="20"/>
@@ -7731,8 +7731,8 @@
           <w:szCs w:val="14"/>
         </w:rPr>
       </w:pPr>
-      <w:bookmarkStart w:id="46" w:name="__DdeLink__463_1469956085111111112"/>
-      <w:bookmarkStart w:id="47" w:name="__DdeLink__681_385375668"/>
+      <w:bookmarkStart w:id="46" w:name="__DdeLink__681_385375668"/>
+      <w:bookmarkStart w:id="47" w:name="__DdeLink__463_1469956085111111112"/>
       <w:r>
         <w:rPr>
           <w:sz w:val="14"/>
@@ -8744,8 +8744,8 @@
           <w:szCs w:val="20"/>
         </w:rPr>
       </w:pPr>
-      <w:bookmarkStart w:id="58" w:name="__DdeLink__463_14699560851111111121"/>
-      <w:bookmarkStart w:id="59" w:name="__DdeLink__681_3853756681"/>
+      <w:bookmarkStart w:id="58" w:name="__DdeLink__681_3853756681"/>
+      <w:bookmarkStart w:id="59" w:name="__DdeLink__463_14699560851111111121"/>
       <w:r>
         <w:rPr>
           <w:sz w:val="20"/>
@@ -8983,8 +8983,8 @@
         </w:rPr>
         <w:t xml:space="preserve">qsub -j y -o cgenie_output -V -S /bin/bash runmuffin.sh cgenie.eb_go_gs_ac_bg_sg_rg.worjh2.BASES DOM/01_OMEN_GENIE_PreInd_April2017 </w:t>
       </w:r>
-      <w:bookmarkStart w:id="61" w:name="__DdeLink__950_1673659679"/>
-      <w:bookmarkStart w:id="62" w:name="__DdeLink__884_769723922"/>
+      <w:bookmarkStart w:id="61" w:name="__DdeLink__884_769723922"/>
+      <w:bookmarkStart w:id="62" w:name="__DdeLink__950_1673659679"/>
       <w:r>
         <w:rPr>
           <w:b w:val="false"/>
@@ -9074,8 +9074,8 @@
         </w:rPr>
         <w:t>qsub -j y -o cgenie_output -V -S /bin/bash runmuffin.sh cgenie.eb_go_gs_ac_bg_sg_rg.worjh2.BASES DOM/01_OMEN_GENIE_PreInd_April2017 0604_02</w:t>
       </w:r>
-      <w:bookmarkStart w:id="63" w:name="__DdeLink__338_1556355869112"/>
-      <w:bookmarkStart w:id="64" w:name="__DdeLink__332_1556355869112"/>
+      <w:bookmarkStart w:id="63" w:name="__DdeLink__332_1556355869112"/>
+      <w:bookmarkStart w:id="64" w:name="__DdeLink__338_1556355869112"/>
       <w:r>
         <w:rPr>
           <w:sz w:val="20"/>
@@ -9521,8 +9521,8 @@
         </w:rPr>
         <w:t xml:space="preserve">qsub -j y -o cgenie_output -V -S /bin/bash runmuffin.sh cgenie.eb_go_gs_ac_bg_sg_rg.worjh2.BASES DOM/01_OMEN_GENIE_PreInd_April2017 </w:t>
       </w:r>
-      <w:bookmarkStart w:id="67" w:name="__DdeLink__960_1673659679"/>
-      <w:bookmarkStart w:id="68" w:name="__DdeLink__463_1469956085121"/>
+      <w:bookmarkStart w:id="67" w:name="__DdeLink__463_1469956085121"/>
+      <w:bookmarkStart w:id="68" w:name="__DdeLink__960_1673659679"/>
       <w:bookmarkEnd w:id="66"/>
       <w:r>
         <w:rPr>
@@ -10349,8 +10349,8 @@
         </w:rPr>
         <w:t>0804_01</w:t>
       </w:r>
-      <w:bookmarkStart w:id="80" w:name="__DdeLink__338_15563558691121"/>
-      <w:bookmarkStart w:id="81" w:name="__DdeLink__888_769723922"/>
+      <w:bookmarkStart w:id="80" w:name="__DdeLink__888_769723922"/>
+      <w:bookmarkStart w:id="81" w:name="__DdeLink__338_15563558691121"/>
       <w:r>
         <w:rPr>
           <w:sz w:val="20"/>
@@ -10696,8 +10696,8 @@
         </w:rPr>
         <w:t xml:space="preserve">qsub -j y -o cgenie_output -V -S /bin/bash runmuffin.sh cgenie.eb_go_gs_ac_bg_sg_rg.worjh2.BASES DOM/01_OMEN_GENIE_PreInd_April2017 </w:t>
       </w:r>
-      <w:bookmarkStart w:id="82" w:name="__DdeLink__958_1673659679"/>
-      <w:bookmarkStart w:id="83" w:name="__DdeLink__332_155635586911211"/>
+      <w:bookmarkStart w:id="82" w:name="__DdeLink__332_155635586911211"/>
+      <w:bookmarkStart w:id="83" w:name="__DdeLink__958_1673659679"/>
       <w:r>
         <w:rPr>
           <w:sz w:val="20"/>
@@ -10705,8 +10705,8 @@
         </w:rPr>
         <w:t>0804_05</w:t>
       </w:r>
-      <w:bookmarkStart w:id="84" w:name="__DdeLink__338_155635586911211"/>
-      <w:bookmarkStart w:id="85" w:name="__DdeLink__892_769723922"/>
+      <w:bookmarkStart w:id="84" w:name="__DdeLink__892_769723922"/>
+      <w:bookmarkStart w:id="85" w:name="__DdeLink__338_155635586911211"/>
       <w:r>
         <w:rPr>
           <w:sz w:val="20"/>
@@ -11113,8 +11113,8 @@
         </w:rPr>
         <w:t xml:space="preserve">qsub -j y -o cgenie_output -V -S /bin/bash runmuffin.sh cgenie.eb_go_gs_ac_bg_sg_rg.worjh2.BASES DOM/01_OMEN_GENIE_PreInd_April2017 </w:t>
       </w:r>
-      <w:bookmarkStart w:id="88" w:name="__DdeLink__962_1673659679"/>
-      <w:bookmarkStart w:id="89" w:name="__DdeLink__463_146995608511211"/>
+      <w:bookmarkStart w:id="88" w:name="__DdeLink__463_146995608511211"/>
+      <w:bookmarkStart w:id="89" w:name="__DdeLink__962_1673659679"/>
       <w:r>
         <w:rPr>
           <w:sz w:val="20"/>
@@ -11444,10 +11444,10 @@
         </w:rPr>
         <w:t xml:space="preserve">qsub -j y -o cgenie_output -V -S /bin/bash runmuffin.sh cgenie.eb_go_gs_ac_bg_sg_rg.worjh2.BASES DOM/01_OMEN_GENIE_PreInd_April2017 </w:t>
       </w:r>
-      <w:bookmarkStart w:id="94" w:name="__DdeLink__900_769723922"/>
-      <w:bookmarkStart w:id="95" w:name="__DdeLink__898_769723922"/>
-      <w:bookmarkStart w:id="96" w:name="__DdeLink__964_1673659679"/>
-      <w:bookmarkStart w:id="97" w:name="__DdeLink__463_1469956085111111211"/>
+      <w:bookmarkStart w:id="94" w:name="__DdeLink__463_1469956085111111211"/>
+      <w:bookmarkStart w:id="95" w:name="__DdeLink__964_1673659679"/>
+      <w:bookmarkStart w:id="96" w:name="__DdeLink__898_769723922"/>
+      <w:bookmarkStart w:id="97" w:name="__DdeLink__900_769723922"/>
       <w:r>
         <w:rPr>
           <w:sz w:val="20"/>
@@ -11745,8 +11745,8 @@
           <w:szCs w:val="20"/>
         </w:rPr>
       </w:pPr>
-      <w:bookmarkStart w:id="103" w:name="__DdeLink__1005_1414296712"/>
-      <w:bookmarkStart w:id="104" w:name="Bookmark5"/>
+      <w:bookmarkStart w:id="103" w:name="Bookmark5"/>
+      <w:bookmarkStart w:id="104" w:name="__DdeLink__1005_1414296712"/>
       <w:bookmarkEnd w:id="103"/>
       <w:bookmarkEnd w:id="104"/>
       <w:r>
@@ -11759,8 +11759,8 @@
         </w:rPr>
         <w:t xml:space="preserve">qsub -j y -o cgenie_output -V -S /bin/bash runmuffin.sh cgenie.eb_go_gs_ac_bg_sg_rg.worjh2.BASES DOM/01_OMEN_GENIE_PreInd_April2017 </w:t>
       </w:r>
-      <w:bookmarkStart w:id="105" w:name="__DdeLink__967_1673659679"/>
-      <w:bookmarkStart w:id="106" w:name="__DdeLink__906_769723922"/>
+      <w:bookmarkStart w:id="105" w:name="__DdeLink__906_769723922"/>
+      <w:bookmarkStart w:id="106" w:name="__DdeLink__967_1673659679"/>
       <w:r>
         <w:rPr>
           <w:b w:val="false"/>
@@ -12043,8 +12043,8 @@
         </w:rPr>
         <w:t>qsub -j y -o cgenie_output -V -S /bin/bash runmuffin.sh cgenie.eb_go_gs_ac_bg_sg_rg.worjh2.BASES DOM/01_OMEN_GENIE_PreInd_April2017 14</w:t>
       </w:r>
-      <w:bookmarkStart w:id="110" w:name="__DdeLink__962_16736596791"/>
-      <w:bookmarkStart w:id="111" w:name="__DdeLink__463_1469956085112111"/>
+      <w:bookmarkStart w:id="110" w:name="__DdeLink__463_1469956085112111"/>
+      <w:bookmarkStart w:id="111" w:name="__DdeLink__962_16736596791"/>
       <w:r>
         <w:rPr>
           <w:sz w:val="20"/>
@@ -12131,10 +12131,10 @@
         </w:rPr>
         <w:t>qsub -j y -o cgenie_output -V -S /bin/bash runmuffin.sh cgenie.eb_go_gs_ac_bg_sg_rg.worjh2.BASES DOM/01_OMEN_GENIE_PreInd_April2017 14</w:t>
       </w:r>
-      <w:bookmarkStart w:id="113" w:name="__DdeLink__900_7697239221"/>
-      <w:bookmarkStart w:id="114" w:name="__DdeLink__898_7697239221"/>
-      <w:bookmarkStart w:id="115" w:name="__DdeLink__964_16736596791"/>
-      <w:bookmarkStart w:id="116" w:name="__DdeLink__463_14699560851111112111"/>
+      <w:bookmarkStart w:id="113" w:name="__DdeLink__463_14699560851111112111"/>
+      <w:bookmarkStart w:id="114" w:name="__DdeLink__964_16736596791"/>
+      <w:bookmarkStart w:id="115" w:name="__DdeLink__898_7697239221"/>
+      <w:bookmarkStart w:id="116" w:name="__DdeLink__900_7697239221"/>
       <w:r>
         <w:rPr>
           <w:sz w:val="20"/>
@@ -12223,10 +12223,10 @@
         </w:rPr>
         <w:t>qsub -j y -o cgenie_output -V -S /bin/bash runmuffin.sh cgenie.eb_go_gs_ac_bg_sg_rg.worjh2.BASES DOM/01_OMEN_GENIE_PreInd_April2017 14</w:t>
       </w:r>
-      <w:bookmarkStart w:id="118" w:name="__DdeLink__900_76972392211"/>
-      <w:bookmarkStart w:id="119" w:name="__DdeLink__898_76972392211"/>
-      <w:bookmarkStart w:id="120" w:name="__DdeLink__964_167365967911"/>
-      <w:bookmarkStart w:id="121" w:name="__DdeLink__463_146995608511111121111"/>
+      <w:bookmarkStart w:id="118" w:name="__DdeLink__463_146995608511111121111"/>
+      <w:bookmarkStart w:id="119" w:name="__DdeLink__964_167365967911"/>
+      <w:bookmarkStart w:id="120" w:name="__DdeLink__898_76972392211"/>
+      <w:bookmarkStart w:id="121" w:name="__DdeLink__900_76972392211"/>
       <w:r>
         <w:rPr>
           <w:sz w:val="20"/>
@@ -12491,8 +12491,8 @@
           <w:szCs w:val="20"/>
         </w:rPr>
       </w:pPr>
-      <w:bookmarkStart w:id="127" w:name="__DdeLink__1005_14142967121"/>
-      <w:bookmarkStart w:id="128" w:name="Bookmark51"/>
+      <w:bookmarkStart w:id="127" w:name="Bookmark51"/>
+      <w:bookmarkStart w:id="128" w:name="__DdeLink__1005_14142967121"/>
       <w:bookmarkEnd w:id="127"/>
       <w:bookmarkEnd w:id="128"/>
       <w:r>
@@ -12505,8 +12505,8 @@
         </w:rPr>
         <w:t>qsub -j y -o cgenie_output -V -S /bin/bash runmuffin.sh cgenie.eb_go_gs_ac_bg_sg_rg.worjh2.BASES DOM/01_OMEN_GENIE_PreInd_April2017 14</w:t>
       </w:r>
-      <w:bookmarkStart w:id="129" w:name="__DdeLink__967_16736596791"/>
-      <w:bookmarkStart w:id="130" w:name="__DdeLink__906_7697239221"/>
+      <w:bookmarkStart w:id="129" w:name="__DdeLink__906_7697239221"/>
+      <w:bookmarkStart w:id="130" w:name="__DdeLink__967_16736596791"/>
       <w:r>
         <w:rPr>
           <w:b w:val="false"/>
@@ -12692,8 +12692,8 @@
         </w:rPr>
         <w:t>qsub -j y -o cgenie_output -V -S /bin/bash runmuffin.sh cgenie.eb_go_gs_ac_bg_sg_rg.worjh2.BASES DOM/01_OMEN_GENIE_PreInd_April2017 14</w:t>
       </w:r>
-      <w:bookmarkStart w:id="134" w:name="__DdeLink__962_167365967911"/>
-      <w:bookmarkStart w:id="135" w:name="__DdeLink__463_14699560851121111"/>
+      <w:bookmarkStart w:id="134" w:name="__DdeLink__463_14699560851121111"/>
+      <w:bookmarkStart w:id="135" w:name="__DdeLink__962_167365967911"/>
       <w:r>
         <w:rPr>
           <w:sz w:val="20"/>
@@ -12785,8 +12785,8 @@
         </w:rPr>
         <w:t>qsub -j y -o cgenie_output -V -S /bin/bash runmuffin.sh cgenie.eb_go_gs_ac_bg_sg_rg.worjh2.BASES DOM/01_OMEN_GENIE_PreInd_April2017 14</w:t>
       </w:r>
-      <w:bookmarkStart w:id="137" w:name="__DdeLink__962_167365967912"/>
-      <w:bookmarkStart w:id="138" w:name="__DdeLink__463_14699560851121112"/>
+      <w:bookmarkStart w:id="137" w:name="__DdeLink__463_14699560851121112"/>
+      <w:bookmarkStart w:id="138" w:name="__DdeLink__962_167365967912"/>
       <w:r>
         <w:rPr>
           <w:sz w:val="20"/>
@@ -12879,8 +12879,8 @@
         </w:rPr>
         <w:t>qsub -j y -o cgenie_output -V -S /bin/bash runmuffin.sh cgenie.eb_go_gs_ac_bg_sg_rg.worjh2.BASES DOM/01_OMEN_GENIE_PreInd_April2017 14</w:t>
       </w:r>
-      <w:bookmarkStart w:id="141" w:name="__DdeLink__962_1673659679121"/>
-      <w:bookmarkStart w:id="142" w:name="__DdeLink__463_146995608511211121"/>
+      <w:bookmarkStart w:id="141" w:name="__DdeLink__463_146995608511211121"/>
+      <w:bookmarkStart w:id="142" w:name="__DdeLink__962_1673659679121"/>
       <w:r>
         <w:rPr>
           <w:sz w:val="20"/>
@@ -13095,8 +13095,8 @@
         </w:rPr>
         <w:t>24</w:t>
       </w:r>
-      <w:bookmarkStart w:id="145" w:name="__DdeLink__960_16736596791"/>
-      <w:bookmarkStart w:id="146" w:name="__DdeLink__463_14699560851211"/>
+      <w:bookmarkStart w:id="145" w:name="__DdeLink__463_14699560851211"/>
+      <w:bookmarkStart w:id="146" w:name="__DdeLink__960_16736596791"/>
       <w:r>
         <w:rPr>
           <w:sz w:val="20"/>
@@ -13480,10 +13480,10 @@
         </w:rPr>
         <w:t>qsub -j y -o cgenie_output -V -S /bin/bash runmuffin.sh cgenie.eb_go_gs_ac_bg_sg_rg.worjh2.BASES DOM/01_OMEN_GENIE_PreInd_April2017 24</w:t>
       </w:r>
-      <w:bookmarkStart w:id="152" w:name="__DdeLink__900_76972392212"/>
-      <w:bookmarkStart w:id="153" w:name="__DdeLink__898_76972392212"/>
-      <w:bookmarkStart w:id="154" w:name="__DdeLink__964_167365967912"/>
-      <w:bookmarkStart w:id="155" w:name="__DdeLink__463_146995608511111121112"/>
+      <w:bookmarkStart w:id="152" w:name="__DdeLink__463_146995608511111121112"/>
+      <w:bookmarkStart w:id="153" w:name="__DdeLink__964_167365967912"/>
+      <w:bookmarkStart w:id="154" w:name="__DdeLink__898_76972392212"/>
+      <w:bookmarkStart w:id="155" w:name="__DdeLink__900_76972392212"/>
       <w:r>
         <w:rPr>
           <w:sz w:val="20"/>
@@ -13572,10 +13572,10 @@
         </w:rPr>
         <w:t>qsub -j y -o cgenie_output -V -S /bin/bash runmuffin.sh cgenie.eb_go_gs_ac_bg_sg_rg.worjh2.BASES DOM/01_OMEN_GENIE_PreInd_April2017 24</w:t>
       </w:r>
-      <w:bookmarkStart w:id="157" w:name="__DdeLink__900_769723922111"/>
-      <w:bookmarkStart w:id="158" w:name="__DdeLink__898_769723922111"/>
-      <w:bookmarkStart w:id="159" w:name="__DdeLink__964_1673659679111"/>
-      <w:bookmarkStart w:id="160" w:name="__DdeLink__463_1469956085111111211111"/>
+      <w:bookmarkStart w:id="157" w:name="__DdeLink__463_1469956085111111211111"/>
+      <w:bookmarkStart w:id="158" w:name="__DdeLink__964_1673659679111"/>
+      <w:bookmarkStart w:id="159" w:name="__DdeLink__898_769723922111"/>
+      <w:bookmarkStart w:id="160" w:name="__DdeLink__900_769723922111"/>
       <w:r>
         <w:rPr>
           <w:sz w:val="20"/>
@@ -13937,8 +13937,8 @@
         </w:rPr>
       </w:pPr>
       <w:bookmarkStart w:id="168" w:name="__DdeLink__1395_2141813218"/>
-      <w:bookmarkStart w:id="169" w:name="__DdeLink__1005_141429671211"/>
-      <w:bookmarkStart w:id="170" w:name="Bookmark511"/>
+      <w:bookmarkStart w:id="169" w:name="Bookmark511"/>
+      <w:bookmarkStart w:id="170" w:name="__DdeLink__1005_141429671211"/>
       <w:bookmarkEnd w:id="169"/>
       <w:bookmarkEnd w:id="170"/>
       <w:r>
@@ -13951,8 +13951,8 @@
         </w:rPr>
         <w:t>qsub -j y -o cgenie_output -V -S /bin/bash runmuffin.sh cgenie.eb_go_gs_ac_bg_sg_rg.worjh2.BASES DOM/01_OMEN_GENIE_PreInd_April2017 24</w:t>
       </w:r>
-      <w:bookmarkStart w:id="171" w:name="__DdeLink__967_167365967911"/>
-      <w:bookmarkStart w:id="172" w:name="__DdeLink__906_76972392211"/>
+      <w:bookmarkStart w:id="171" w:name="__DdeLink__906_76972392211"/>
+      <w:bookmarkStart w:id="172" w:name="__DdeLink__967_167365967911"/>
       <w:r>
         <w:rPr>
           <w:b w:val="false"/>
@@ -14293,8 +14293,8 @@
         </w:rPr>
         <w:t xml:space="preserve">qsub -j y -o cgenie_output -V -S /bin/bash runmuffin.sh cgenie.eb_go_gs_ac_bg_sg_rg.worjh2.BASES DOM/01_OMEN_GENIE_PreInd_April2017 </w:t>
       </w:r>
-      <w:bookmarkStart w:id="176" w:name="__DdeLink__1390_249681407"/>
-      <w:bookmarkStart w:id="177" w:name="__DdeLink__1428_249681407"/>
+      <w:bookmarkStart w:id="176" w:name="__DdeLink__1428_249681407"/>
+      <w:bookmarkStart w:id="177" w:name="__DdeLink__1390_249681407"/>
       <w:bookmarkEnd w:id="175"/>
       <w:r>
         <w:rPr>
@@ -14380,9 +14380,9 @@
         </w:rPr>
         <w:t xml:space="preserve">qsub -j y -o cgenie_output -V -S /bin/bash runmuffin.sh cgenie.eb_go_gs_ac_bg_sg_rg.worjh2.BASES DOM/01_OMEN_GENIE_PreInd_April2017 </w:t>
       </w:r>
-      <w:bookmarkStart w:id="179" w:name="__DdeLink__1452_206046024"/>
+      <w:bookmarkStart w:id="179" w:name="__DdeLink__1415_249681407"/>
       <w:bookmarkStart w:id="180" w:name="__DdeLink__1394_249681407"/>
-      <w:bookmarkStart w:id="181" w:name="__DdeLink__1415_249681407"/>
+      <w:bookmarkStart w:id="181" w:name="__DdeLink__1452_206046024"/>
       <w:bookmarkEnd w:id="178"/>
       <w:r>
         <w:rPr>
@@ -14470,8 +14470,8 @@
         </w:rPr>
         <w:t xml:space="preserve">qsub -j y -o cgenie_output -V -S /bin/bash runmuffin.sh cgenie.eb_go_gs_ac_bg_sg_rg.worjh2.BASES DOM/01_OMEN_GENIE_PreInd_April2017 </w:t>
       </w:r>
-      <w:bookmarkStart w:id="183" w:name="__DdeLink__1396_249681407"/>
-      <w:bookmarkStart w:id="184" w:name="__DdeLink__1417_249681407"/>
+      <w:bookmarkStart w:id="183" w:name="__DdeLink__1417_249681407"/>
+      <w:bookmarkStart w:id="184" w:name="__DdeLink__1396_249681407"/>
       <w:bookmarkEnd w:id="182"/>
       <w:r>
         <w:rPr>
@@ -14557,8 +14557,8 @@
         </w:rPr>
         <w:t xml:space="preserve">qsub -j y -o cgenie_output -V -S /bin/bash runmuffin.sh cgenie.eb_go_gs_ac_bg_sg_rg.worjh2.BASES DOM/01_OMEN_GENIE_PreInd_April2017 </w:t>
       </w:r>
-      <w:bookmarkStart w:id="186" w:name="__DdeLink__1398_249681407"/>
-      <w:bookmarkStart w:id="187" w:name="__DdeLink__1420_249681407"/>
+      <w:bookmarkStart w:id="186" w:name="__DdeLink__1420_249681407"/>
+      <w:bookmarkStart w:id="187" w:name="__DdeLink__1398_249681407"/>
       <w:bookmarkEnd w:id="185"/>
       <w:r>
         <w:rPr>
@@ -14662,8 +14662,8 @@
         </w:rPr>
         <w:t xml:space="preserve">qsub -j y -o cgenie_output -V -S /bin/bash runmuffin.sh cgenie.eb_go_gs_ac_bg_sg_rg.worjh2.BASES DOM/01_OMEN_GENIE_PreInd_April2017 </w:t>
       </w:r>
-      <w:bookmarkStart w:id="190" w:name="__DdeLink__1400_249681407"/>
-      <w:bookmarkStart w:id="191" w:name="__DdeLink__1422_249681407"/>
+      <w:bookmarkStart w:id="190" w:name="__DdeLink__1422_249681407"/>
+      <w:bookmarkStart w:id="191" w:name="__DdeLink__1400_249681407"/>
       <w:bookmarkEnd w:id="189"/>
       <w:r>
         <w:rPr>
@@ -14750,9 +14750,9 @@
         </w:rPr>
         <w:t xml:space="preserve">qsub -j y -o cgenie_output -V -S /bin/bash runmuffin.sh cgenie.eb_go_gs_ac_bg_sg_rg.worjh2.BASES DOM/01_OMEN_GENIE_PreInd_April2017 </w:t>
       </w:r>
-      <w:bookmarkStart w:id="193" w:name="__DdeLink__1392_249681407"/>
+      <w:bookmarkStart w:id="193" w:name="__DdeLink__1426_249681407"/>
       <w:bookmarkStart w:id="194" w:name="__DdeLink__1424_249681407"/>
-      <w:bookmarkStart w:id="195" w:name="__DdeLink__1426_249681407"/>
+      <w:bookmarkStart w:id="195" w:name="__DdeLink__1392_249681407"/>
       <w:bookmarkEnd w:id="192"/>
       <w:r>
         <w:rPr>
@@ -14864,8 +14864,8 @@
         </w:rPr>
         <w:t xml:space="preserve">qsub -j y -o cgenie_output -V -S /bin/bash runmuffin.sh cgenie.eb_go_gs_ac_bg_sg_rg.worjh2.BASES DOM/01_OMEN_GENIE_PreInd_April2017 </w:t>
       </w:r>
-      <w:bookmarkStart w:id="197" w:name="__DdeLink__1404_249681407"/>
-      <w:bookmarkStart w:id="198" w:name="__DdeLink__1432_249681407"/>
+      <w:bookmarkStart w:id="197" w:name="__DdeLink__1432_249681407"/>
+      <w:bookmarkStart w:id="198" w:name="__DdeLink__1404_249681407"/>
       <w:bookmarkEnd w:id="196"/>
       <w:r>
         <w:rPr>
@@ -14951,8 +14951,8 @@
         </w:rPr>
         <w:t xml:space="preserve">qsub -j y -o cgenie_output -V -S /bin/bash runmuffin.sh cgenie.eb_go_gs_ac_bg_sg_rg.worjh2.BASES DOM/01_OMEN_GENIE_PreInd_April2017 </w:t>
       </w:r>
-      <w:bookmarkStart w:id="200" w:name="__DdeLink__1409_249681407"/>
-      <w:bookmarkStart w:id="201" w:name="__DdeLink__1434_249681407"/>
+      <w:bookmarkStart w:id="200" w:name="__DdeLink__1434_249681407"/>
+      <w:bookmarkStart w:id="201" w:name="__DdeLink__1409_249681407"/>
       <w:bookmarkEnd w:id="199"/>
       <w:r>
         <w:rPr>
@@ -15038,8 +15038,8 @@
         </w:rPr>
         <w:t xml:space="preserve">qsub -j y -o cgenie_output -V -S /bin/bash runmuffin.sh cgenie.eb_go_gs_ac_bg_sg_rg.worjh2.BASES DOM/01_OMEN_GENIE_PreInd_April2017 </w:t>
       </w:r>
-      <w:bookmarkStart w:id="203" w:name="__DdeLink__1411_249681407"/>
-      <w:bookmarkStart w:id="204" w:name="__DdeLink__1436_249681407"/>
+      <w:bookmarkStart w:id="203" w:name="__DdeLink__1436_249681407"/>
+      <w:bookmarkStart w:id="204" w:name="__DdeLink__1411_249681407"/>
       <w:bookmarkEnd w:id="202"/>
       <w:r>
         <w:rPr>
@@ -15125,8 +15125,8 @@
         </w:rPr>
         <w:t xml:space="preserve">qsub -j y -o cgenie_output -V -S /bin/bash runmuffin.sh cgenie.eb_go_gs_ac_bg_sg_rg.worjh2.BASES DOM/01_OMEN_GENIE_PreInd_April2017 </w:t>
       </w:r>
-      <w:bookmarkStart w:id="206" w:name="__DdeLink__1413_249681407"/>
-      <w:bookmarkStart w:id="207" w:name="__DdeLink__1438_249681407"/>
+      <w:bookmarkStart w:id="206" w:name="__DdeLink__1438_249681407"/>
+      <w:bookmarkStart w:id="207" w:name="__DdeLink__1413_249681407"/>
       <w:bookmarkEnd w:id="205"/>
       <w:r>
         <w:rPr>
@@ -15215,8 +15215,8 @@
         </w:rPr>
         <w:t xml:space="preserve">qsub -j y -o cgenie_output -V -S /bin/bash runmuffin.sh cgenie.eb_go_gs_ac_bg_sg_rg.worjh2.BASES DOM/01_OMEN_GENIE_PreInd_April2017 </w:t>
       </w:r>
-      <w:bookmarkStart w:id="209" w:name="__DdeLink__1406_249681407"/>
-      <w:bookmarkStart w:id="210" w:name="__DdeLink__1430_249681407"/>
+      <w:bookmarkStart w:id="209" w:name="__DdeLink__1430_249681407"/>
+      <w:bookmarkStart w:id="210" w:name="__DdeLink__1406_249681407"/>
       <w:r>
         <w:rPr>
           <w:color w:val="00000A"/>
@@ -16247,8 +16247,8 @@
         </w:rPr>
         <w:t xml:space="preserve">qsub -j y -o cgenie_log -V -S /bin/bash </w:t>
       </w:r>
-      <w:bookmarkStart w:id="218" w:name="__DdeLink__1527_1328585516"/>
-      <w:bookmarkStart w:id="219" w:name="__DdeLink__1508_1328585516"/>
+      <w:bookmarkStart w:id="218" w:name="__DdeLink__1508_1328585516"/>
+      <w:bookmarkStart w:id="219" w:name="__DdeLink__1527_1328585516"/>
       <w:r>
         <w:rPr>
           <w:b w:val="false"/>
@@ -19240,8 +19240,8 @@
         </w:rPr>
         <w:t xml:space="preserve">qsub -j y -o cgenie_log -V -S /bin/bash </w:t>
       </w:r>
-      <w:bookmarkStart w:id="227" w:name="__DdeLink__1527_13285855161"/>
-      <w:bookmarkStart w:id="228" w:name="__DdeLink__1508_13285855161"/>
+      <w:bookmarkStart w:id="227" w:name="__DdeLink__1508_13285855161"/>
+      <w:bookmarkStart w:id="228" w:name="__DdeLink__1527_13285855161"/>
       <w:r>
         <w:rPr>
           <w:b w:val="false"/>
@@ -30162,8 +30162,8 @@
         </w:rPr>
         <w:t xml:space="preserve">qsub -j y -o cgenie_log -V -S /bin/bash runmuffin.sh cgenie.eb_go_gs_ac_bg_sg_rg.worjh2.BASES DOM/03_OMEN_GENIE_PreInd_July2017  </w:t>
       </w:r>
-      <w:bookmarkStart w:id="296" w:name="__DdeLink__2282_7398361281"/>
-      <w:bookmarkStart w:id="297" w:name="__DdeLink__2629_352777949"/>
+      <w:bookmarkStart w:id="296" w:name="__DdeLink__2629_352777949"/>
+      <w:bookmarkStart w:id="297" w:name="__DdeLink__2282_7398361281"/>
       <w:r>
         <w:rPr>
           <w:b w:val="false"/>
@@ -32546,10 +32546,10 @@
         </w:rPr>
         <w:t xml:space="preserve">qsub -j y -o cgenie_log -V -S /bin/bash runmuffin.sh cgenie.eb_go_gs_ac_bg_sg_rg.worjh2.BASES DOM/03_OMEN_GENIE_PreInd_July2017 </w:t>
       </w:r>
-      <w:bookmarkStart w:id="304" w:name="__DdeLink__2926_422055125"/>
-      <w:bookmarkStart w:id="305" w:name="__DdeLink__2612_735813527"/>
-      <w:bookmarkStart w:id="306" w:name="__DdeLink__2488_1443994814"/>
-      <w:bookmarkStart w:id="307" w:name="__DdeLink__2034_7288511841"/>
+      <w:bookmarkStart w:id="304" w:name="__DdeLink__2034_7288511841"/>
+      <w:bookmarkStart w:id="305" w:name="__DdeLink__2488_1443994814"/>
+      <w:bookmarkStart w:id="306" w:name="__DdeLink__2612_735813527"/>
+      <w:bookmarkStart w:id="307" w:name="__DdeLink__2926_422055125"/>
       <w:r>
         <w:rPr>
           <w:b w:val="false"/>
@@ -32656,9 +32656,9 @@
         </w:rPr>
         <w:t xml:space="preserve">qsub -j y -o cgenie_log -V -S /bin/bash runmuffin.sh cgenie.eb_go_gs_ac_bg_sg_rg.worjh2.BASES DOM/03_OMEN_GENIE_PreInd_July2017  </w:t>
       </w:r>
-      <w:bookmarkStart w:id="309" w:name="__DdeLink__2490_1443994814"/>
+      <w:bookmarkStart w:id="309" w:name="__DdeLink__2629_3527779491"/>
       <w:bookmarkStart w:id="310" w:name="__DdeLink__2282_73983612813"/>
-      <w:bookmarkStart w:id="311" w:name="__DdeLink__2629_3527779491"/>
+      <w:bookmarkStart w:id="311" w:name="__DdeLink__2490_1443994814"/>
       <w:r>
         <w:rPr>
           <w:b w:val="false"/>
@@ -32834,8 +32834,8 @@
         </w:rPr>
         <w:t xml:space="preserve">qsub -j y -o cgenie_log -V -S /bin/bash runmuffin.sh cgenie.eb_go_gs_ac_bg_sg_rg.worjh2.BASES DOM/03_OMEN_GENIE_PreInd_July2017  </w:t>
       </w:r>
-      <w:bookmarkStart w:id="313" w:name="__DdeLink__2282_739836128112"/>
-      <w:bookmarkStart w:id="314" w:name="__DdeLink__2603_1730999754"/>
+      <w:bookmarkStart w:id="313" w:name="__DdeLink__2603_1730999754"/>
+      <w:bookmarkStart w:id="314" w:name="__DdeLink__2282_739836128112"/>
       <w:r>
         <w:rPr>
           <w:b w:val="false"/>
@@ -32944,9 +32944,9 @@
         </w:rPr>
         <w:t xml:space="preserve">qsub -j y -o cgenie_log -V -S /bin/bash runmuffin.sh cgenie.eb_go_gs_ac_bg_sg_rg.worjh2.BASES DOM/03_OMEN_GENIE_PreInd_July2017  </w:t>
       </w:r>
-      <w:bookmarkStart w:id="315" w:name="__DdeLink__2610_735813527"/>
+      <w:bookmarkStart w:id="315" w:name="__DdeLink__2605_1730999754"/>
       <w:bookmarkStart w:id="316" w:name="__DdeLink__2282_7398361282"/>
-      <w:bookmarkStart w:id="317" w:name="__DdeLink__2605_1730999754"/>
+      <w:bookmarkStart w:id="317" w:name="__DdeLink__2610_735813527"/>
       <w:r>
         <w:rPr>
           <w:b w:val="false"/>
@@ -33381,8 +33381,8 @@
         </w:rPr>
         <w:t xml:space="preserve">qsub -j y -o cgenie_log -V -S /bin/bash runmuffin.sh cgenie.eb_go_gs_ac_bg_sg_rg.worjh2.BASES DOM/03_OMEN_GENIE_PreInd_July2017  </w:t>
       </w:r>
-      <w:bookmarkStart w:id="322" w:name="__DdeLink__2494_1443994814"/>
-      <w:bookmarkStart w:id="323" w:name="__DdeLink__2609_1730999754"/>
+      <w:bookmarkStart w:id="322" w:name="__DdeLink__2609_1730999754"/>
+      <w:bookmarkStart w:id="323" w:name="__DdeLink__2494_1443994814"/>
       <w:r>
         <w:rPr>
           <w:b w:val="false"/>
@@ -34148,9 +34148,9 @@
         </w:rPr>
         <w:t xml:space="preserve">qsub -j y -o cgenie_log -V -S /bin/bash runmuffin.sh cgenie.eb_go_gs_ac_bg_sg_rg.worjh2.BASES DOM/03_OMEN_GENIE_PreInd_July2017 </w:t>
       </w:r>
-      <w:bookmarkStart w:id="325" w:name="__DdeLink__4083_1777106542"/>
+      <w:bookmarkStart w:id="325" w:name="__DdeLink__2598_735813527"/>
       <w:bookmarkStart w:id="326" w:name="__DdeLink__2607_735813527"/>
-      <w:bookmarkStart w:id="327" w:name="__DdeLink__2598_735813527"/>
+      <w:bookmarkStart w:id="327" w:name="__DdeLink__4083_1777106542"/>
       <w:r>
         <w:rPr>
           <w:b w:val="false"/>
@@ -35728,8 +35728,8 @@
         </w:rPr>
         <w:t xml:space="preserve">qsub -j y -o cgenie_log -V -S /bin/bash runmuffin.sh cgenie.eb_go_gs_ac_bg_sg_rg.worjh2.BASES DOM/03_OMEN_GENIE_PreInd_July2017 </w:t>
       </w:r>
-      <w:bookmarkStart w:id="328" w:name="__DdeLink__2602_735813527"/>
-      <w:bookmarkStart w:id="329" w:name="__DdeLink__2591_193259241"/>
+      <w:bookmarkStart w:id="328" w:name="__DdeLink__2591_193259241"/>
+      <w:bookmarkStart w:id="329" w:name="__DdeLink__2602_735813527"/>
       <w:r>
         <w:rPr>
           <w:b w:val="false"/>
@@ -36096,9 +36096,9 @@
         </w:rPr>
         <w:t xml:space="preserve">qsub -j y -o cgenie_log -V -S /bin/bash runmuffin.sh cgenie.eb_go_gs_ac_bg_sg_rg.worjh2.BASES DOM/03_OMEN_GENIE_PreInd_July2017 </w:t>
       </w:r>
-      <w:bookmarkStart w:id="330" w:name="__DdeLink__2605_735813527"/>
+      <w:bookmarkStart w:id="330" w:name="__DdeLink__2594_735813527"/>
       <w:bookmarkStart w:id="331" w:name="__DdeLink__2600_735813527"/>
-      <w:bookmarkStart w:id="332" w:name="__DdeLink__2594_735813527"/>
+      <w:bookmarkStart w:id="332" w:name="__DdeLink__2605_735813527"/>
       <w:r>
         <w:rPr>
           <w:b w:val="false"/>
@@ -36794,8 +36794,8 @@
         </w:rPr>
         <w:t xml:space="preserve">qsub -j y -o cgenie_log -V -S /bin/bash runmuffin.sh cgenie.eb_go_gs_ac_bg_sg_rg.worjh2.BASES DOM/03_OMEN_GENIE_PreInd_July2017 </w:t>
       </w:r>
-      <w:bookmarkStart w:id="341" w:name="__DdeLink__3139_1142211327"/>
-      <w:bookmarkStart w:id="342" w:name="__DdeLink__3137_1142211327"/>
+      <w:bookmarkStart w:id="341" w:name="__DdeLink__3137_1142211327"/>
+      <w:bookmarkStart w:id="342" w:name="__DdeLink__3139_1142211327"/>
       <w:r>
         <w:rPr>
           <w:b w:val="false"/>
@@ -37074,10 +37074,10 @@
         </w:rPr>
         <w:t xml:space="preserve">qsub -j y -o cgenie_log -V -S /bin/bash runmuffin.sh cgenie.eb_go_gs_ac_bg_sg_rg.worjh2.BASES DOM/03_OMEN_GENIE_PreInd_July2017 </w:t>
       </w:r>
-      <w:bookmarkStart w:id="345" w:name="__DdeLink__3297_422055125"/>
-      <w:bookmarkStart w:id="346" w:name="__DdeLink__2930_422055125"/>
-      <w:bookmarkStart w:id="347" w:name="__DdeLink__2607_7358135271"/>
-      <w:bookmarkStart w:id="348" w:name="__DdeLink__2598_7358135271"/>
+      <w:bookmarkStart w:id="345" w:name="__DdeLink__2598_7358135271"/>
+      <w:bookmarkStart w:id="346" w:name="__DdeLink__2607_7358135271"/>
+      <w:bookmarkStart w:id="347" w:name="__DdeLink__2930_422055125"/>
+      <w:bookmarkStart w:id="348" w:name="__DdeLink__3297_422055125"/>
       <w:r>
         <w:rPr>
           <w:b w:val="false"/>
@@ -37306,8 +37306,8 @@
         </w:rPr>
         <w:t xml:space="preserve">qsub -j y -o cgenie_log -V -S /bin/bash runmuffin.sh cgenie.eb_go_gs_ac_bg_sg_rg.worjh2.BASES DOM/03_OMEN_GENIE_PreInd_July2017 </w:t>
       </w:r>
-      <w:bookmarkStart w:id="350" w:name="__DdeLink__3142_1142211327"/>
-      <w:bookmarkStart w:id="351" w:name="__DdeLink__3268_831275630"/>
+      <w:bookmarkStart w:id="350" w:name="__DdeLink__3268_831275630"/>
+      <w:bookmarkStart w:id="351" w:name="__DdeLink__3142_1142211327"/>
       <w:bookmarkStart w:id="352" w:name="__DdeLink__2928_4220551251"/>
       <w:r>
         <w:rPr>
@@ -37569,8 +37569,8 @@
         </w:rPr>
         <w:t xml:space="preserve">qsub -j y -o cgenie_log -V -S /bin/bash runmuffin.sh cgenie.eb_go_gs_ac_bg_sg_rg.worjh2.BASES DOM/03_OMEN_GENIE_PreInd_July2017 </w:t>
       </w:r>
-      <w:bookmarkStart w:id="353" w:name="__DdeLink__3270_831275630"/>
-      <w:bookmarkStart w:id="354" w:name="__DdeLink__8671_1939370534"/>
+      <w:bookmarkStart w:id="353" w:name="__DdeLink__8671_1939370534"/>
+      <w:bookmarkStart w:id="354" w:name="__DdeLink__3270_831275630"/>
       <w:r>
         <w:rPr>
           <w:b w:val="false"/>
@@ -37942,9 +37942,9 @@
         </w:rPr>
         <w:t xml:space="preserve">qsub -j y -o cgenie_log -V -S /bin/bash runmuffin.sh cgenie.eb_go_gs_ac_bg_sg_rg.worjh2.BASES DOM/03_OMEN_GENIE_PreInd_July2017 </w:t>
       </w:r>
-      <w:bookmarkStart w:id="356" w:name="__DdeLink__3222_831275630"/>
+      <w:bookmarkStart w:id="356" w:name="__DdeLink__3232_831275630"/>
       <w:bookmarkStart w:id="357" w:name="__DdeLink__3224_831275630"/>
-      <w:bookmarkStart w:id="358" w:name="__DdeLink__3232_831275630"/>
+      <w:bookmarkStart w:id="358" w:name="__DdeLink__3222_831275630"/>
       <w:r>
         <w:rPr>
           <w:b w:val="false"/>
@@ -38120,12 +38120,12 @@
         </w:rPr>
         <w:t xml:space="preserve">qsub -j y -o cgenie_log -V -S /bin/bash runmuffin.sh cgenie.eb_go_gs_ac_bg_sg_rg.worjh2.BASES DOM/03_OMEN_GENIE_PreInd_July2017 </w:t>
       </w:r>
-      <w:bookmarkStart w:id="360" w:name="__DdeLink__3230_831275630"/>
+      <w:bookmarkStart w:id="360" w:name="__DdeLink__3244_831275630"/>
       <w:bookmarkStart w:id="361" w:name="__DdeLink__3238_831275630"/>
-      <w:bookmarkStart w:id="362" w:name="__DdeLink__3244_831275630"/>
-      <w:bookmarkStart w:id="363" w:name="__DdeLink__2930_4220551251"/>
+      <w:bookmarkStart w:id="362" w:name="__DdeLink__3230_831275630"/>
+      <w:bookmarkStart w:id="363" w:name="__DdeLink__2598_73581352711"/>
       <w:bookmarkStart w:id="364" w:name="__DdeLink__2607_73581352711"/>
-      <w:bookmarkStart w:id="365" w:name="__DdeLink__2598_73581352711"/>
+      <w:bookmarkStart w:id="365" w:name="__DdeLink__2930_4220551251"/>
       <w:r>
         <w:rPr>
           <w:b w:val="false"/>
@@ -38372,9 +38372,9 @@
         <w:t xml:space="preserve">qsub -j y -o cgenie_log -V -S /bin/bash runmuffin.sh cgenie.eb_go_gs_ac_bg_sg_rg.worjh2.BASES DOM/03_OMEN_GENIE_PreInd_July2017 </w:t>
       </w:r>
       <w:bookmarkStart w:id="371" w:name="__DdeLink__3276_831275630"/>
-      <w:bookmarkStart w:id="372" w:name="__DdeLink__2930_42205512511"/>
+      <w:bookmarkStart w:id="372" w:name="__DdeLink__2598_735813527111"/>
       <w:bookmarkStart w:id="373" w:name="__DdeLink__2607_735813527111"/>
-      <w:bookmarkStart w:id="374" w:name="__DdeLink__2598_735813527111"/>
+      <w:bookmarkStart w:id="374" w:name="__DdeLink__2930_42205512511"/>
       <w:r>
         <w:rPr>
           <w:b w:val="false"/>
@@ -38551,9 +38551,9 @@
         <w:t xml:space="preserve">qsub -j y -o cgenie_log -V -S /bin/bash runmuffin.sh cgenie.eb_go_gs_ac_bg_sg_rg.worjh2.BASES DOM/03_OMEN_GENIE_PreInd_July2017 </w:t>
       </w:r>
       <w:bookmarkStart w:id="377" w:name="__DdeLink__3282_831275630"/>
-      <w:bookmarkStart w:id="378" w:name="__DdeLink__2930_422055125111"/>
+      <w:bookmarkStart w:id="378" w:name="__DdeLink__2598_7358135271111"/>
       <w:bookmarkStart w:id="379" w:name="__DdeLink__2607_7358135271111"/>
-      <w:bookmarkStart w:id="380" w:name="__DdeLink__2598_7358135271111"/>
+      <w:bookmarkStart w:id="380" w:name="__DdeLink__2930_422055125111"/>
       <w:r>
         <w:rPr>
           <w:b w:val="false"/>
@@ -41394,8 +41394,8 @@
           <w:szCs w:val="24"/>
         </w:rPr>
       </w:pPr>
-      <w:bookmarkStart w:id="417" w:name="__DdeLink__3075_86450818421"/>
-      <w:bookmarkStart w:id="418" w:name="__DdeLink__3280_1703310944"/>
+      <w:bookmarkStart w:id="417" w:name="__DdeLink__3280_1703310944"/>
+      <w:bookmarkStart w:id="418" w:name="__DdeLink__3075_86450818421"/>
       <w:bookmarkStart w:id="419" w:name="__DdeLink__3471_1183972231111122121"/>
       <w:r>
         <w:rPr>
@@ -42715,8 +42715,8 @@
           <w:szCs w:val="24"/>
         </w:rPr>
       </w:pPr>
-      <w:bookmarkStart w:id="437" w:name="__DdeLink__3329_1015305314"/>
-      <w:bookmarkStart w:id="438" w:name="__DdeLink__3075_864508184221"/>
+      <w:bookmarkStart w:id="437" w:name="__DdeLink__3075_864508184221"/>
+      <w:bookmarkStart w:id="438" w:name="__DdeLink__3329_1015305314"/>
       <w:bookmarkStart w:id="439" w:name="__DdeLink__3471_11839722311111221221"/>
       <w:r>
         <w:rPr>
@@ -47469,11 +47469,11 @@
         </w:rPr>
         <w:t xml:space="preserve">qsub -j y -o cgenie_log -V -S /bin/bash runmuffin.sh cgenie.eb_go_gs_ac_bg_sg_rg.worjh2.BASES DOM/05_OMEN_GENIE_PreInd_Aug2017_solidfields  </w:t>
       </w:r>
-      <w:bookmarkStart w:id="517" w:name="__DdeLink__4653_1883956632"/>
-      <w:bookmarkStart w:id="518" w:name="__DdeLink__9559_1777106542"/>
+      <w:bookmarkStart w:id="517" w:name="__DdeLink__5217_498694673"/>
+      <w:bookmarkStart w:id="518" w:name="__DdeLink__4073_1777106542"/>
       <w:bookmarkStart w:id="519" w:name="__DdeLink__4085_1777106542"/>
-      <w:bookmarkStart w:id="520" w:name="__DdeLink__4073_1777106542"/>
-      <w:bookmarkStart w:id="521" w:name="__DdeLink__5217_498694673"/>
+      <w:bookmarkStart w:id="520" w:name="__DdeLink__9559_1777106542"/>
+      <w:bookmarkStart w:id="521" w:name="__DdeLink__4653_1883956632"/>
       <w:bookmarkEnd w:id="516"/>
       <w:r>
         <w:rPr>
@@ -48509,8 +48509,8 @@
         </w:rPr>
         <w:t xml:space="preserve">qsub -j y -o cgenie_log -V -S /bin/bash runmuffin.sh cgenie.eb_go_gs_ac_bg_sg_rg.worjh2.BASES DOM/05_OMEN_GENIE_PreInd_Aug2017_solidfields  </w:t>
       </w:r>
-      <w:bookmarkStart w:id="539" w:name="__DdeLink__9561_1777106542"/>
-      <w:bookmarkStart w:id="540" w:name="__DdeLink__4077_1777106542"/>
+      <w:bookmarkStart w:id="539" w:name="__DdeLink__4077_1777106542"/>
+      <w:bookmarkStart w:id="540" w:name="__DdeLink__9561_1777106542"/>
       <w:r>
         <w:rPr>
           <w:b w:val="false"/>
@@ -48787,8 +48787,8 @@
         </w:rPr>
         <w:t xml:space="preserve">qsub -j y -o cgenie_log -V -S /bin/bash runmuffin.sh cgenie.eb_go_gs_ac_bg_sg_rg.worjh2.BASES DOM/05_OMEN_GENIE_PreInd_Aug2017_solidfields  </w:t>
       </w:r>
-      <w:bookmarkStart w:id="542" w:name="__DdeLink__9565_1777106542"/>
-      <w:bookmarkStart w:id="543" w:name="__DdeLink__4079_1777106542"/>
+      <w:bookmarkStart w:id="542" w:name="__DdeLink__4079_1777106542"/>
+      <w:bookmarkStart w:id="543" w:name="__DdeLink__9565_1777106542"/>
       <w:r>
         <w:rPr>
           <w:b w:val="false"/>
@@ -49239,9 +49239,9 @@
         </w:rPr>
         <w:t xml:space="preserve">qsub -j y -o cgenie_log -V -S /bin/bash runmuffin.sh cgenie.eb_go_gs_ac_bg_sg_rg.worjh2.BASES DOM/05_OMEN_GENIE_PreInd_Aug2017_solidfields  </w:t>
       </w:r>
-      <w:bookmarkStart w:id="544" w:name="__DdeLink__9563_1777106542"/>
+      <w:bookmarkStart w:id="544" w:name="__DdeLink__4081_1777106542"/>
       <w:bookmarkStart w:id="545" w:name="__DdeLink__4087_1777106542"/>
-      <w:bookmarkStart w:id="546" w:name="__DdeLink__4081_1777106542"/>
+      <w:bookmarkStart w:id="546" w:name="__DdeLink__9563_1777106542"/>
       <w:r>
         <w:rPr>
           <w:b w:val="false"/>
@@ -50762,8 +50762,8 @@
         </w:rPr>
         <w:t xml:space="preserve">qsub -j y -o cgenie_log -V -S /bin/bash runmuffin.sh cgenie.eb_go_gs_ac_bg_sg_rg.worjh2.BASES DOM/05_OMEN_GENIE_PreInd_Aug2017_solidfields  </w:t>
       </w:r>
-      <w:bookmarkStart w:id="559" w:name="__DdeLink__4788_1523330337"/>
-      <w:bookmarkStart w:id="560" w:name="__DdeLink__5223_4986946731"/>
+      <w:bookmarkStart w:id="559" w:name="__DdeLink__5223_4986946731"/>
+      <w:bookmarkStart w:id="560" w:name="__DdeLink__4788_1523330337"/>
       <w:r>
         <w:rPr>
           <w:b w:val="false"/>
@@ -50893,8 +50893,8 @@
         </w:rPr>
         <w:t xml:space="preserve">qsub -j y -o cgenie_log -V -S /bin/bash runmuffin.sh cgenie.eb_go_gs_ac_bg_sg_rg.worjh2.BASES DOM/05_OMEN_GENIE_PreInd_Aug2017_solidfields  </w:t>
       </w:r>
-      <w:bookmarkStart w:id="562" w:name="__DdeLink__4790_1523330337"/>
-      <w:bookmarkStart w:id="563" w:name="__DdeLink__5225_4986946731"/>
+      <w:bookmarkStart w:id="562" w:name="__DdeLink__5225_4986946731"/>
+      <w:bookmarkStart w:id="563" w:name="__DdeLink__4790_1523330337"/>
       <w:bookmarkEnd w:id="561"/>
       <w:r>
         <w:rPr>
@@ -51026,8 +51026,8 @@
         </w:rPr>
         <w:t xml:space="preserve">qsub -j y -o cgenie_log -V -S /bin/bash runmuffin.sh cgenie.eb_go_gs_ac_bg_sg_rg.worjh2.BASES DOM/05_OMEN_GENIE_PreInd_Aug2017_solidfields  </w:t>
       </w:r>
-      <w:bookmarkStart w:id="566" w:name="__DdeLink__4792_1523330337"/>
-      <w:bookmarkStart w:id="567" w:name="__DdeLink__5225_49869467311"/>
+      <w:bookmarkStart w:id="566" w:name="__DdeLink__5225_49869467311"/>
+      <w:bookmarkStart w:id="567" w:name="__DdeLink__4792_1523330337"/>
       <w:bookmarkEnd w:id="565"/>
       <w:r>
         <w:rPr>
@@ -51387,8 +51387,8 @@
         <w:br/>
         <w:t xml:space="preserve">qsub -j y -o cgenie_log -V -S /bin/bash runmuffin.sh cgenie.eb_go_gs_ac_bg_sg_rg.worjh2.BASES DOM/05_OMEN_GENIE_PreInd_Aug2017_solidfields </w:t>
       </w:r>
-      <w:bookmarkStart w:id="569" w:name="__DdeLink__6061_8199501"/>
-      <w:bookmarkStart w:id="570" w:name="__DdeLink__6066_8199501"/>
+      <w:bookmarkStart w:id="569" w:name="__DdeLink__6066_8199501"/>
+      <w:bookmarkStart w:id="570" w:name="__DdeLink__6061_8199501"/>
       <w:r>
         <w:rPr>
           <w:b w:val="false"/>
@@ -51831,8 +51831,8 @@
         <w:t xml:space="preserve">qsub -j y -o cgenie_log -V -S /bin/bash runmuffin.sh cgenie.eb_go_gs_ac_bg_sg_rg.worjh2.BASES DOM/05_OMEN_GENIE_PreInd_Aug2017_solidfields </w:t>
       </w:r>
       <w:bookmarkStart w:id="573" w:name="__DdeLink__6096_8199501"/>
-      <w:bookmarkStart w:id="574" w:name="__DdeLink__6061_81995011"/>
-      <w:bookmarkStart w:id="575" w:name="__DdeLink__6066_81995011"/>
+      <w:bookmarkStart w:id="574" w:name="__DdeLink__6066_81995011"/>
+      <w:bookmarkStart w:id="575" w:name="__DdeLink__6061_81995011"/>
       <w:r>
         <w:rPr>
           <w:b w:val="false"/>
@@ -52053,8 +52053,8 @@
         <w:br/>
         <w:t xml:space="preserve">qsub -j y -o cgenie_log -V -S /bin/bash runmuffin.sh cgenie.eb_go_gs_ac_bg_sg_rg.worjh2.BASES DOM/05_OMEN_GENIE_PreInd_Aug2017_solidfields </w:t>
       </w:r>
-      <w:bookmarkStart w:id="576" w:name="__DdeLink__6096_81995011"/>
-      <w:bookmarkStart w:id="577" w:name="__DdeLink__18166_1157527038"/>
+      <w:bookmarkStart w:id="576" w:name="__DdeLink__18166_1157527038"/>
+      <w:bookmarkStart w:id="577" w:name="__DdeLink__6096_81995011"/>
       <w:r>
         <w:rPr>
           <w:b w:val="false"/>
@@ -52355,8 +52355,8 @@
         <w:t>6507</w:t>
         <w:br/>
       </w:r>
-      <w:bookmarkStart w:id="581" w:name="__DdeLink__4373_1689347512"/>
-      <w:bookmarkStart w:id="582" w:name="__DdeLink__5020_11575270381"/>
+      <w:bookmarkStart w:id="581" w:name="__DdeLink__5020_11575270381"/>
+      <w:bookmarkStart w:id="582" w:name="__DdeLink__4373_1689347512"/>
       <w:r>
         <w:rPr>
           <w:b w:val="false"/>
@@ -52406,6 +52406,150 @@
       <w:pPr>
         <w:pStyle w:val="Normal"/>
         <w:jc w:val="left"/>
+        <w:rPr/>
+      </w:pPr>
+      <w:r>
+        <w:rPr/>
+      </w:r>
+    </w:p>
+    <w:p>
+      <w:pPr>
+        <w:pStyle w:val="Normal"/>
+        <w:pageBreakBefore/>
+        <w:jc w:val="center"/>
+        <w:rPr>
+          <w:b/>
+          <w:bCs/>
+          <w:color w:val="00000A"/>
+          <w:sz w:val="24"/>
+          <w:szCs w:val="24"/>
+        </w:rPr>
+      </w:pPr>
+      <w:r>
+        <w:rPr>
+          <w:b/>
+          <w:bCs/>
+          <w:color w:val="00000A"/>
+          <w:sz w:val="32"/>
+          <w:szCs w:val="32"/>
+        </w:rPr>
+        <w:t>30</w:t>
+      </w:r>
+      <w:r>
+        <w:rPr>
+          <w:b/>
+          <w:bCs/>
+          <w:color w:val="00000A"/>
+          <w:sz w:val="32"/>
+          <w:szCs w:val="32"/>
+        </w:rPr>
+        <w:t>.0</w:t>
+      </w:r>
+      <w:r>
+        <w:rPr>
+          <w:b/>
+          <w:bCs/>
+          <w:color w:val="00000A"/>
+          <w:sz w:val="32"/>
+          <w:szCs w:val="32"/>
+        </w:rPr>
+        <w:t>4</w:t>
+      </w:r>
+      <w:r>
+        <w:rPr>
+          <w:b/>
+          <w:bCs/>
+          <w:color w:val="00000A"/>
+          <w:sz w:val="32"/>
+          <w:szCs w:val="32"/>
+        </w:rPr>
+        <w:t>.201</w:t>
+      </w:r>
+      <w:r>
+        <w:rPr>
+          <w:b/>
+          <w:bCs/>
+          <w:color w:val="00000A"/>
+          <w:sz w:val="32"/>
+          <w:szCs w:val="32"/>
+        </w:rPr>
+        <w:t>8</w:t>
+      </w:r>
+      <w:r>
+        <w:rPr>
+          <w:b/>
+          <w:bCs/>
+          <w:color w:val="00000A"/>
+          <w:sz w:val="32"/>
+          <w:szCs w:val="32"/>
+        </w:rPr>
+        <w:t xml:space="preserve"> check PO4 dynamics – </w:t>
+      </w:r>
+      <w:r>
+        <w:rPr>
+          <w:b/>
+          <w:bCs/>
+          <w:color w:val="00000A"/>
+          <w:sz w:val="32"/>
+          <w:szCs w:val="32"/>
+        </w:rPr>
+        <w:t>now with system closed just for PO4</w:t>
+      </w:r>
+      <w:r>
+        <w:rPr>
+          <w:b/>
+          <w:bCs/>
+          <w:color w:val="00000A"/>
+          <w:sz w:val="32"/>
+          <w:szCs w:val="32"/>
+        </w:rPr>
+        <w:t>:</w:t>
+      </w:r>
+      <w:r>
+        <w:rPr>
+          <w:b/>
+          <w:bCs/>
+          <w:color w:val="00000A"/>
+          <w:sz w:val="24"/>
+          <w:szCs w:val="24"/>
+        </w:rPr>
+        <w:t xml:space="preserve"> </w:t>
+      </w:r>
+      <w:r>
+        <w:rPr>
+          <w:b/>
+          <w:bCs/>
+          <w:color w:val="00000A"/>
+          <w:sz w:val="24"/>
+          <w:szCs w:val="24"/>
+        </w:rPr>
+        <w:t>(see experiments for OAE2 anoxia chapter)</w:t>
+      </w:r>
+      <w:r>
+        <w:rPr>
+          <w:b/>
+          <w:bCs/>
+          <w:color w:val="00000A"/>
+          <w:sz w:val="24"/>
+          <w:szCs w:val="24"/>
+        </w:rPr>
+        <w:t xml:space="preserve"> </w:t>
+      </w:r>
+    </w:p>
+    <w:p>
+      <w:pPr>
+        <w:pStyle w:val="Normal"/>
+        <w:jc w:val="center"/>
+        <w:rPr/>
+      </w:pPr>
+      <w:r>
+        <w:rPr/>
+      </w:r>
+    </w:p>
+    <w:p>
+      <w:pPr>
+        <w:pStyle w:val="Normal"/>
+        <w:jc w:val="center"/>
         <w:rPr/>
       </w:pPr>
       <w:r>
@@ -52448,7 +52592,7 @@
         <w:tab w:val="left" w:pos="709" w:leader="none"/>
       </w:tabs>
       <w:suppressAutoHyphens w:val="true"/>
-      <w:overflowPunct w:val="false"/>
+      <w:overflowPunct w:val="true"/>
       <w:bidi w:val="0"/>
       <w:jc w:val="left"/>
     </w:pPr>

</xml_diff>

<commit_message>
added GMD submission versions
</commit_message>
<xml_diff>
--- a/FORTRAN_code/cGENIE/1_RUN_commands_PreInd.docx
+++ b/FORTRAN_code/cGENIE/1_RUN_commands_PreInd.docx
@@ -696,8 +696,8 @@
         </w:rPr>
         <w:t xml:space="preserve">USE base-config WITH 8 OCEAN-LEVELS: </w:t>
       </w:r>
-      <w:bookmarkStart w:id="0" w:name="__DdeLink__77_736416807"/>
-      <w:bookmarkStart w:id="1" w:name="__DdeLink__75_736416807"/>
+      <w:bookmarkStart w:id="0" w:name="__DdeLink__75_736416807"/>
+      <w:bookmarkStart w:id="1" w:name="__DdeLink__77_736416807"/>
       <w:bookmarkEnd w:id="0"/>
       <w:bookmarkEnd w:id="1"/>
       <w:r>
@@ -1300,8 +1300,8 @@
         </w:rPr>
         <w:t xml:space="preserve"> DOM/09_OMEN_GENIE_PreInd_March2017 </w:t>
       </w:r>
-      <w:bookmarkStart w:id="3" w:name="Bookmark"/>
-      <w:bookmarkStart w:id="4" w:name="Bookmark1"/>
+      <w:bookmarkStart w:id="3" w:name="Bookmark1"/>
+      <w:bookmarkStart w:id="4" w:name="Bookmark"/>
       <w:r>
         <w:rPr>
           <w:sz w:val="20"/>
@@ -2800,8 +2800,8 @@
         </w:rPr>
         <w:t xml:space="preserve">qsub -j y -o cgenie_output -V -S /bin/bash runmuffin.sh cgenie.eb_go_gs_ac_bg_sg_rg.worjh2.BASES DOM/09_OMEN_GENIE_PreInd_March2017 </w:t>
       </w:r>
-      <w:bookmarkStart w:id="12" w:name="__DdeLink__332_1556355869"/>
-      <w:bookmarkStart w:id="13" w:name="__DdeLink__338_1556355869"/>
+      <w:bookmarkStart w:id="12" w:name="__DdeLink__338_1556355869"/>
+      <w:bookmarkStart w:id="13" w:name="__DdeLink__332_1556355869"/>
       <w:r>
         <w:rPr>
           <w:sz w:val="20"/>
@@ -5622,8 +5622,8 @@
         </w:rPr>
         <w:t>31</w:t>
       </w:r>
-      <w:bookmarkStart w:id="22" w:name="__DdeLink__338_15563558691"/>
-      <w:bookmarkStart w:id="23" w:name="__DdeLink__750_966095155"/>
+      <w:bookmarkStart w:id="22" w:name="__DdeLink__750_966095155"/>
+      <w:bookmarkStart w:id="23" w:name="__DdeLink__338_15563558691"/>
       <w:r>
         <w:rPr>
           <w:sz w:val="20"/>
@@ -6013,8 +6013,8 @@
         </w:rPr>
         <w:t>31</w:t>
       </w:r>
-      <w:bookmarkStart w:id="26" w:name="__DdeLink__338_155635586911"/>
-      <w:bookmarkStart w:id="27" w:name="__DdeLink__756_966095155"/>
+      <w:bookmarkStart w:id="26" w:name="__DdeLink__756_966095155"/>
+      <w:bookmarkStart w:id="27" w:name="__DdeLink__338_155635586911"/>
       <w:r>
         <w:rPr>
           <w:sz w:val="20"/>
@@ -6516,8 +6516,8 @@
         </w:rPr>
         <w:t>0404</w:t>
       </w:r>
-      <w:bookmarkStart w:id="32" w:name="__DdeLink__338_1556355869111"/>
-      <w:bookmarkStart w:id="33" w:name="__DdeLink__763_966095155"/>
+      <w:bookmarkStart w:id="32" w:name="__DdeLink__763_966095155"/>
+      <w:bookmarkStart w:id="33" w:name="__DdeLink__338_1556355869111"/>
       <w:r>
         <w:rPr>
           <w:sz w:val="20"/>
@@ -7731,8 +7731,8 @@
           <w:szCs w:val="14"/>
         </w:rPr>
       </w:pPr>
-      <w:bookmarkStart w:id="46" w:name="__DdeLink__681_385375668"/>
-      <w:bookmarkStart w:id="47" w:name="__DdeLink__463_1469956085111111112"/>
+      <w:bookmarkStart w:id="46" w:name="__DdeLink__463_1469956085111111112"/>
+      <w:bookmarkStart w:id="47" w:name="__DdeLink__681_385375668"/>
       <w:r>
         <w:rPr>
           <w:sz w:val="14"/>
@@ -8744,8 +8744,8 @@
           <w:szCs w:val="20"/>
         </w:rPr>
       </w:pPr>
-      <w:bookmarkStart w:id="58" w:name="__DdeLink__681_3853756681"/>
-      <w:bookmarkStart w:id="59" w:name="__DdeLink__463_14699560851111111121"/>
+      <w:bookmarkStart w:id="58" w:name="__DdeLink__463_14699560851111111121"/>
+      <w:bookmarkStart w:id="59" w:name="__DdeLink__681_3853756681"/>
       <w:r>
         <w:rPr>
           <w:sz w:val="20"/>
@@ -8983,8 +8983,8 @@
         </w:rPr>
         <w:t xml:space="preserve">qsub -j y -o cgenie_output -V -S /bin/bash runmuffin.sh cgenie.eb_go_gs_ac_bg_sg_rg.worjh2.BASES DOM/01_OMEN_GENIE_PreInd_April2017 </w:t>
       </w:r>
-      <w:bookmarkStart w:id="61" w:name="__DdeLink__884_769723922"/>
-      <w:bookmarkStart w:id="62" w:name="__DdeLink__950_1673659679"/>
+      <w:bookmarkStart w:id="61" w:name="__DdeLink__950_1673659679"/>
+      <w:bookmarkStart w:id="62" w:name="__DdeLink__884_769723922"/>
       <w:r>
         <w:rPr>
           <w:b w:val="false"/>
@@ -9074,8 +9074,8 @@
         </w:rPr>
         <w:t>qsub -j y -o cgenie_output -V -S /bin/bash runmuffin.sh cgenie.eb_go_gs_ac_bg_sg_rg.worjh2.BASES DOM/01_OMEN_GENIE_PreInd_April2017 0604_02</w:t>
       </w:r>
-      <w:bookmarkStart w:id="63" w:name="__DdeLink__332_1556355869112"/>
-      <w:bookmarkStart w:id="64" w:name="__DdeLink__338_1556355869112"/>
+      <w:bookmarkStart w:id="63" w:name="__DdeLink__338_1556355869112"/>
+      <w:bookmarkStart w:id="64" w:name="__DdeLink__332_1556355869112"/>
       <w:r>
         <w:rPr>
           <w:sz w:val="20"/>
@@ -9521,8 +9521,8 @@
         </w:rPr>
         <w:t xml:space="preserve">qsub -j y -o cgenie_output -V -S /bin/bash runmuffin.sh cgenie.eb_go_gs_ac_bg_sg_rg.worjh2.BASES DOM/01_OMEN_GENIE_PreInd_April2017 </w:t>
       </w:r>
-      <w:bookmarkStart w:id="67" w:name="__DdeLink__463_1469956085121"/>
-      <w:bookmarkStart w:id="68" w:name="__DdeLink__960_1673659679"/>
+      <w:bookmarkStart w:id="67" w:name="__DdeLink__960_1673659679"/>
+      <w:bookmarkStart w:id="68" w:name="__DdeLink__463_1469956085121"/>
       <w:bookmarkEnd w:id="66"/>
       <w:r>
         <w:rPr>
@@ -10349,8 +10349,8 @@
         </w:rPr>
         <w:t>0804_01</w:t>
       </w:r>
-      <w:bookmarkStart w:id="80" w:name="__DdeLink__888_769723922"/>
-      <w:bookmarkStart w:id="81" w:name="__DdeLink__338_15563558691121"/>
+      <w:bookmarkStart w:id="80" w:name="__DdeLink__338_15563558691121"/>
+      <w:bookmarkStart w:id="81" w:name="__DdeLink__888_769723922"/>
       <w:r>
         <w:rPr>
           <w:sz w:val="20"/>
@@ -10696,8 +10696,8 @@
         </w:rPr>
         <w:t xml:space="preserve">qsub -j y -o cgenie_output -V -S /bin/bash runmuffin.sh cgenie.eb_go_gs_ac_bg_sg_rg.worjh2.BASES DOM/01_OMEN_GENIE_PreInd_April2017 </w:t>
       </w:r>
-      <w:bookmarkStart w:id="82" w:name="__DdeLink__332_155635586911211"/>
-      <w:bookmarkStart w:id="83" w:name="__DdeLink__958_1673659679"/>
+      <w:bookmarkStart w:id="82" w:name="__DdeLink__958_1673659679"/>
+      <w:bookmarkStart w:id="83" w:name="__DdeLink__332_155635586911211"/>
       <w:r>
         <w:rPr>
           <w:sz w:val="20"/>
@@ -10705,8 +10705,8 @@
         </w:rPr>
         <w:t>0804_05</w:t>
       </w:r>
-      <w:bookmarkStart w:id="84" w:name="__DdeLink__892_769723922"/>
-      <w:bookmarkStart w:id="85" w:name="__DdeLink__338_155635586911211"/>
+      <w:bookmarkStart w:id="84" w:name="__DdeLink__338_155635586911211"/>
+      <w:bookmarkStart w:id="85" w:name="__DdeLink__892_769723922"/>
       <w:r>
         <w:rPr>
           <w:sz w:val="20"/>
@@ -11113,8 +11113,8 @@
         </w:rPr>
         <w:t xml:space="preserve">qsub -j y -o cgenie_output -V -S /bin/bash runmuffin.sh cgenie.eb_go_gs_ac_bg_sg_rg.worjh2.BASES DOM/01_OMEN_GENIE_PreInd_April2017 </w:t>
       </w:r>
-      <w:bookmarkStart w:id="88" w:name="__DdeLink__463_146995608511211"/>
-      <w:bookmarkStart w:id="89" w:name="__DdeLink__962_1673659679"/>
+      <w:bookmarkStart w:id="88" w:name="__DdeLink__962_1673659679"/>
+      <w:bookmarkStart w:id="89" w:name="__DdeLink__463_146995608511211"/>
       <w:r>
         <w:rPr>
           <w:sz w:val="20"/>
@@ -11444,10 +11444,10 @@
         </w:rPr>
         <w:t xml:space="preserve">qsub -j y -o cgenie_output -V -S /bin/bash runmuffin.sh cgenie.eb_go_gs_ac_bg_sg_rg.worjh2.BASES DOM/01_OMEN_GENIE_PreInd_April2017 </w:t>
       </w:r>
-      <w:bookmarkStart w:id="94" w:name="__DdeLink__463_1469956085111111211"/>
-      <w:bookmarkStart w:id="95" w:name="__DdeLink__964_1673659679"/>
-      <w:bookmarkStart w:id="96" w:name="__DdeLink__898_769723922"/>
-      <w:bookmarkStart w:id="97" w:name="__DdeLink__900_769723922"/>
+      <w:bookmarkStart w:id="94" w:name="__DdeLink__900_769723922"/>
+      <w:bookmarkStart w:id="95" w:name="__DdeLink__898_769723922"/>
+      <w:bookmarkStart w:id="96" w:name="__DdeLink__964_1673659679"/>
+      <w:bookmarkStart w:id="97" w:name="__DdeLink__463_1469956085111111211"/>
       <w:r>
         <w:rPr>
           <w:sz w:val="20"/>
@@ -11745,8 +11745,8 @@
           <w:szCs w:val="20"/>
         </w:rPr>
       </w:pPr>
-      <w:bookmarkStart w:id="103" w:name="Bookmark5"/>
-      <w:bookmarkStart w:id="104" w:name="__DdeLink__1005_1414296712"/>
+      <w:bookmarkStart w:id="103" w:name="__DdeLink__1005_1414296712"/>
+      <w:bookmarkStart w:id="104" w:name="Bookmark5"/>
       <w:bookmarkEnd w:id="103"/>
       <w:bookmarkEnd w:id="104"/>
       <w:r>
@@ -11759,8 +11759,8 @@
         </w:rPr>
         <w:t xml:space="preserve">qsub -j y -o cgenie_output -V -S /bin/bash runmuffin.sh cgenie.eb_go_gs_ac_bg_sg_rg.worjh2.BASES DOM/01_OMEN_GENIE_PreInd_April2017 </w:t>
       </w:r>
-      <w:bookmarkStart w:id="105" w:name="__DdeLink__906_769723922"/>
-      <w:bookmarkStart w:id="106" w:name="__DdeLink__967_1673659679"/>
+      <w:bookmarkStart w:id="105" w:name="__DdeLink__967_1673659679"/>
+      <w:bookmarkStart w:id="106" w:name="__DdeLink__906_769723922"/>
       <w:r>
         <w:rPr>
           <w:b w:val="false"/>
@@ -12043,8 +12043,8 @@
         </w:rPr>
         <w:t>qsub -j y -o cgenie_output -V -S /bin/bash runmuffin.sh cgenie.eb_go_gs_ac_bg_sg_rg.worjh2.BASES DOM/01_OMEN_GENIE_PreInd_April2017 14</w:t>
       </w:r>
-      <w:bookmarkStart w:id="110" w:name="__DdeLink__463_1469956085112111"/>
-      <w:bookmarkStart w:id="111" w:name="__DdeLink__962_16736596791"/>
+      <w:bookmarkStart w:id="110" w:name="__DdeLink__962_16736596791"/>
+      <w:bookmarkStart w:id="111" w:name="__DdeLink__463_1469956085112111"/>
       <w:r>
         <w:rPr>
           <w:sz w:val="20"/>
@@ -12131,10 +12131,10 @@
         </w:rPr>
         <w:t>qsub -j y -o cgenie_output -V -S /bin/bash runmuffin.sh cgenie.eb_go_gs_ac_bg_sg_rg.worjh2.BASES DOM/01_OMEN_GENIE_PreInd_April2017 14</w:t>
       </w:r>
-      <w:bookmarkStart w:id="113" w:name="__DdeLink__463_14699560851111112111"/>
-      <w:bookmarkStart w:id="114" w:name="__DdeLink__964_16736596791"/>
-      <w:bookmarkStart w:id="115" w:name="__DdeLink__898_7697239221"/>
-      <w:bookmarkStart w:id="116" w:name="__DdeLink__900_7697239221"/>
+      <w:bookmarkStart w:id="113" w:name="__DdeLink__900_7697239221"/>
+      <w:bookmarkStart w:id="114" w:name="__DdeLink__898_7697239221"/>
+      <w:bookmarkStart w:id="115" w:name="__DdeLink__964_16736596791"/>
+      <w:bookmarkStart w:id="116" w:name="__DdeLink__463_14699560851111112111"/>
       <w:r>
         <w:rPr>
           <w:sz w:val="20"/>
@@ -12223,10 +12223,10 @@
         </w:rPr>
         <w:t>qsub -j y -o cgenie_output -V -S /bin/bash runmuffin.sh cgenie.eb_go_gs_ac_bg_sg_rg.worjh2.BASES DOM/01_OMEN_GENIE_PreInd_April2017 14</w:t>
       </w:r>
-      <w:bookmarkStart w:id="118" w:name="__DdeLink__463_146995608511111121111"/>
-      <w:bookmarkStart w:id="119" w:name="__DdeLink__964_167365967911"/>
-      <w:bookmarkStart w:id="120" w:name="__DdeLink__898_76972392211"/>
-      <w:bookmarkStart w:id="121" w:name="__DdeLink__900_76972392211"/>
+      <w:bookmarkStart w:id="118" w:name="__DdeLink__900_76972392211"/>
+      <w:bookmarkStart w:id="119" w:name="__DdeLink__898_76972392211"/>
+      <w:bookmarkStart w:id="120" w:name="__DdeLink__964_167365967911"/>
+      <w:bookmarkStart w:id="121" w:name="__DdeLink__463_146995608511111121111"/>
       <w:r>
         <w:rPr>
           <w:sz w:val="20"/>
@@ -12491,8 +12491,8 @@
           <w:szCs w:val="20"/>
         </w:rPr>
       </w:pPr>
-      <w:bookmarkStart w:id="127" w:name="Bookmark51"/>
-      <w:bookmarkStart w:id="128" w:name="__DdeLink__1005_14142967121"/>
+      <w:bookmarkStart w:id="127" w:name="__DdeLink__1005_14142967121"/>
+      <w:bookmarkStart w:id="128" w:name="Bookmark51"/>
       <w:bookmarkEnd w:id="127"/>
       <w:bookmarkEnd w:id="128"/>
       <w:r>
@@ -12505,8 +12505,8 @@
         </w:rPr>
         <w:t>qsub -j y -o cgenie_output -V -S /bin/bash runmuffin.sh cgenie.eb_go_gs_ac_bg_sg_rg.worjh2.BASES DOM/01_OMEN_GENIE_PreInd_April2017 14</w:t>
       </w:r>
-      <w:bookmarkStart w:id="129" w:name="__DdeLink__906_7697239221"/>
-      <w:bookmarkStart w:id="130" w:name="__DdeLink__967_16736596791"/>
+      <w:bookmarkStart w:id="129" w:name="__DdeLink__967_16736596791"/>
+      <w:bookmarkStart w:id="130" w:name="__DdeLink__906_7697239221"/>
       <w:r>
         <w:rPr>
           <w:b w:val="false"/>
@@ -12692,8 +12692,8 @@
         </w:rPr>
         <w:t>qsub -j y -o cgenie_output -V -S /bin/bash runmuffin.sh cgenie.eb_go_gs_ac_bg_sg_rg.worjh2.BASES DOM/01_OMEN_GENIE_PreInd_April2017 14</w:t>
       </w:r>
-      <w:bookmarkStart w:id="134" w:name="__DdeLink__463_14699560851121111"/>
-      <w:bookmarkStart w:id="135" w:name="__DdeLink__962_167365967911"/>
+      <w:bookmarkStart w:id="134" w:name="__DdeLink__962_167365967911"/>
+      <w:bookmarkStart w:id="135" w:name="__DdeLink__463_14699560851121111"/>
       <w:r>
         <w:rPr>
           <w:sz w:val="20"/>
@@ -12785,8 +12785,8 @@
         </w:rPr>
         <w:t>qsub -j y -o cgenie_output -V -S /bin/bash runmuffin.sh cgenie.eb_go_gs_ac_bg_sg_rg.worjh2.BASES DOM/01_OMEN_GENIE_PreInd_April2017 14</w:t>
       </w:r>
-      <w:bookmarkStart w:id="137" w:name="__DdeLink__463_14699560851121112"/>
-      <w:bookmarkStart w:id="138" w:name="__DdeLink__962_167365967912"/>
+      <w:bookmarkStart w:id="137" w:name="__DdeLink__962_167365967912"/>
+      <w:bookmarkStart w:id="138" w:name="__DdeLink__463_14699560851121112"/>
       <w:r>
         <w:rPr>
           <w:sz w:val="20"/>
@@ -12879,8 +12879,8 @@
         </w:rPr>
         <w:t>qsub -j y -o cgenie_output -V -S /bin/bash runmuffin.sh cgenie.eb_go_gs_ac_bg_sg_rg.worjh2.BASES DOM/01_OMEN_GENIE_PreInd_April2017 14</w:t>
       </w:r>
-      <w:bookmarkStart w:id="141" w:name="__DdeLink__463_146995608511211121"/>
-      <w:bookmarkStart w:id="142" w:name="__DdeLink__962_1673659679121"/>
+      <w:bookmarkStart w:id="141" w:name="__DdeLink__962_1673659679121"/>
+      <w:bookmarkStart w:id="142" w:name="__DdeLink__463_146995608511211121"/>
       <w:r>
         <w:rPr>
           <w:sz w:val="20"/>
@@ -13095,8 +13095,8 @@
         </w:rPr>
         <w:t>24</w:t>
       </w:r>
-      <w:bookmarkStart w:id="145" w:name="__DdeLink__463_14699560851211"/>
-      <w:bookmarkStart w:id="146" w:name="__DdeLink__960_16736596791"/>
+      <w:bookmarkStart w:id="145" w:name="__DdeLink__960_16736596791"/>
+      <w:bookmarkStart w:id="146" w:name="__DdeLink__463_14699560851211"/>
       <w:r>
         <w:rPr>
           <w:sz w:val="20"/>
@@ -13480,10 +13480,10 @@
         </w:rPr>
         <w:t>qsub -j y -o cgenie_output -V -S /bin/bash runmuffin.sh cgenie.eb_go_gs_ac_bg_sg_rg.worjh2.BASES DOM/01_OMEN_GENIE_PreInd_April2017 24</w:t>
       </w:r>
-      <w:bookmarkStart w:id="152" w:name="__DdeLink__463_146995608511111121112"/>
-      <w:bookmarkStart w:id="153" w:name="__DdeLink__964_167365967912"/>
-      <w:bookmarkStart w:id="154" w:name="__DdeLink__898_76972392212"/>
-      <w:bookmarkStart w:id="155" w:name="__DdeLink__900_76972392212"/>
+      <w:bookmarkStart w:id="152" w:name="__DdeLink__900_76972392212"/>
+      <w:bookmarkStart w:id="153" w:name="__DdeLink__898_76972392212"/>
+      <w:bookmarkStart w:id="154" w:name="__DdeLink__964_167365967912"/>
+      <w:bookmarkStart w:id="155" w:name="__DdeLink__463_146995608511111121112"/>
       <w:r>
         <w:rPr>
           <w:sz w:val="20"/>
@@ -13572,10 +13572,10 @@
         </w:rPr>
         <w:t>qsub -j y -o cgenie_output -V -S /bin/bash runmuffin.sh cgenie.eb_go_gs_ac_bg_sg_rg.worjh2.BASES DOM/01_OMEN_GENIE_PreInd_April2017 24</w:t>
       </w:r>
-      <w:bookmarkStart w:id="157" w:name="__DdeLink__463_1469956085111111211111"/>
-      <w:bookmarkStart w:id="158" w:name="__DdeLink__964_1673659679111"/>
-      <w:bookmarkStart w:id="159" w:name="__DdeLink__898_769723922111"/>
-      <w:bookmarkStart w:id="160" w:name="__DdeLink__900_769723922111"/>
+      <w:bookmarkStart w:id="157" w:name="__DdeLink__900_769723922111"/>
+      <w:bookmarkStart w:id="158" w:name="__DdeLink__898_769723922111"/>
+      <w:bookmarkStart w:id="159" w:name="__DdeLink__964_1673659679111"/>
+      <w:bookmarkStart w:id="160" w:name="__DdeLink__463_1469956085111111211111"/>
       <w:r>
         <w:rPr>
           <w:sz w:val="20"/>
@@ -13937,8 +13937,8 @@
         </w:rPr>
       </w:pPr>
       <w:bookmarkStart w:id="168" w:name="__DdeLink__1395_2141813218"/>
-      <w:bookmarkStart w:id="169" w:name="Bookmark511"/>
-      <w:bookmarkStart w:id="170" w:name="__DdeLink__1005_141429671211"/>
+      <w:bookmarkStart w:id="169" w:name="__DdeLink__1005_141429671211"/>
+      <w:bookmarkStart w:id="170" w:name="Bookmark511"/>
       <w:bookmarkEnd w:id="169"/>
       <w:bookmarkEnd w:id="170"/>
       <w:r>
@@ -13951,8 +13951,8 @@
         </w:rPr>
         <w:t>qsub -j y -o cgenie_output -V -S /bin/bash runmuffin.sh cgenie.eb_go_gs_ac_bg_sg_rg.worjh2.BASES DOM/01_OMEN_GENIE_PreInd_April2017 24</w:t>
       </w:r>
-      <w:bookmarkStart w:id="171" w:name="__DdeLink__906_76972392211"/>
-      <w:bookmarkStart w:id="172" w:name="__DdeLink__967_167365967911"/>
+      <w:bookmarkStart w:id="171" w:name="__DdeLink__967_167365967911"/>
+      <w:bookmarkStart w:id="172" w:name="__DdeLink__906_76972392211"/>
       <w:r>
         <w:rPr>
           <w:b w:val="false"/>
@@ -14293,8 +14293,8 @@
         </w:rPr>
         <w:t xml:space="preserve">qsub -j y -o cgenie_output -V -S /bin/bash runmuffin.sh cgenie.eb_go_gs_ac_bg_sg_rg.worjh2.BASES DOM/01_OMEN_GENIE_PreInd_April2017 </w:t>
       </w:r>
-      <w:bookmarkStart w:id="176" w:name="__DdeLink__1428_249681407"/>
-      <w:bookmarkStart w:id="177" w:name="__DdeLink__1390_249681407"/>
+      <w:bookmarkStart w:id="176" w:name="__DdeLink__1390_249681407"/>
+      <w:bookmarkStart w:id="177" w:name="__DdeLink__1428_249681407"/>
       <w:bookmarkEnd w:id="175"/>
       <w:r>
         <w:rPr>
@@ -14380,9 +14380,9 @@
         </w:rPr>
         <w:t xml:space="preserve">qsub -j y -o cgenie_output -V -S /bin/bash runmuffin.sh cgenie.eb_go_gs_ac_bg_sg_rg.worjh2.BASES DOM/01_OMEN_GENIE_PreInd_April2017 </w:t>
       </w:r>
-      <w:bookmarkStart w:id="179" w:name="__DdeLink__1415_249681407"/>
+      <w:bookmarkStart w:id="179" w:name="__DdeLink__1452_206046024"/>
       <w:bookmarkStart w:id="180" w:name="__DdeLink__1394_249681407"/>
-      <w:bookmarkStart w:id="181" w:name="__DdeLink__1452_206046024"/>
+      <w:bookmarkStart w:id="181" w:name="__DdeLink__1415_249681407"/>
       <w:bookmarkEnd w:id="178"/>
       <w:r>
         <w:rPr>
@@ -14470,8 +14470,8 @@
         </w:rPr>
         <w:t xml:space="preserve">qsub -j y -o cgenie_output -V -S /bin/bash runmuffin.sh cgenie.eb_go_gs_ac_bg_sg_rg.worjh2.BASES DOM/01_OMEN_GENIE_PreInd_April2017 </w:t>
       </w:r>
-      <w:bookmarkStart w:id="183" w:name="__DdeLink__1417_249681407"/>
-      <w:bookmarkStart w:id="184" w:name="__DdeLink__1396_249681407"/>
+      <w:bookmarkStart w:id="183" w:name="__DdeLink__1396_249681407"/>
+      <w:bookmarkStart w:id="184" w:name="__DdeLink__1417_249681407"/>
       <w:bookmarkEnd w:id="182"/>
       <w:r>
         <w:rPr>
@@ -14557,8 +14557,8 @@
         </w:rPr>
         <w:t xml:space="preserve">qsub -j y -o cgenie_output -V -S /bin/bash runmuffin.sh cgenie.eb_go_gs_ac_bg_sg_rg.worjh2.BASES DOM/01_OMEN_GENIE_PreInd_April2017 </w:t>
       </w:r>
-      <w:bookmarkStart w:id="186" w:name="__DdeLink__1420_249681407"/>
-      <w:bookmarkStart w:id="187" w:name="__DdeLink__1398_249681407"/>
+      <w:bookmarkStart w:id="186" w:name="__DdeLink__1398_249681407"/>
+      <w:bookmarkStart w:id="187" w:name="__DdeLink__1420_249681407"/>
       <w:bookmarkEnd w:id="185"/>
       <w:r>
         <w:rPr>
@@ -14662,8 +14662,8 @@
         </w:rPr>
         <w:t xml:space="preserve">qsub -j y -o cgenie_output -V -S /bin/bash runmuffin.sh cgenie.eb_go_gs_ac_bg_sg_rg.worjh2.BASES DOM/01_OMEN_GENIE_PreInd_April2017 </w:t>
       </w:r>
-      <w:bookmarkStart w:id="190" w:name="__DdeLink__1422_249681407"/>
-      <w:bookmarkStart w:id="191" w:name="__DdeLink__1400_249681407"/>
+      <w:bookmarkStart w:id="190" w:name="__DdeLink__1400_249681407"/>
+      <w:bookmarkStart w:id="191" w:name="__DdeLink__1422_249681407"/>
       <w:bookmarkEnd w:id="189"/>
       <w:r>
         <w:rPr>
@@ -14750,9 +14750,9 @@
         </w:rPr>
         <w:t xml:space="preserve">qsub -j y -o cgenie_output -V -S /bin/bash runmuffin.sh cgenie.eb_go_gs_ac_bg_sg_rg.worjh2.BASES DOM/01_OMEN_GENIE_PreInd_April2017 </w:t>
       </w:r>
-      <w:bookmarkStart w:id="193" w:name="__DdeLink__1426_249681407"/>
+      <w:bookmarkStart w:id="193" w:name="__DdeLink__1392_249681407"/>
       <w:bookmarkStart w:id="194" w:name="__DdeLink__1424_249681407"/>
-      <w:bookmarkStart w:id="195" w:name="__DdeLink__1392_249681407"/>
+      <w:bookmarkStart w:id="195" w:name="__DdeLink__1426_249681407"/>
       <w:bookmarkEnd w:id="192"/>
       <w:r>
         <w:rPr>
@@ -14864,8 +14864,8 @@
         </w:rPr>
         <w:t xml:space="preserve">qsub -j y -o cgenie_output -V -S /bin/bash runmuffin.sh cgenie.eb_go_gs_ac_bg_sg_rg.worjh2.BASES DOM/01_OMEN_GENIE_PreInd_April2017 </w:t>
       </w:r>
-      <w:bookmarkStart w:id="197" w:name="__DdeLink__1432_249681407"/>
-      <w:bookmarkStart w:id="198" w:name="__DdeLink__1404_249681407"/>
+      <w:bookmarkStart w:id="197" w:name="__DdeLink__1404_249681407"/>
+      <w:bookmarkStart w:id="198" w:name="__DdeLink__1432_249681407"/>
       <w:bookmarkEnd w:id="196"/>
       <w:r>
         <w:rPr>
@@ -14951,8 +14951,8 @@
         </w:rPr>
         <w:t xml:space="preserve">qsub -j y -o cgenie_output -V -S /bin/bash runmuffin.sh cgenie.eb_go_gs_ac_bg_sg_rg.worjh2.BASES DOM/01_OMEN_GENIE_PreInd_April2017 </w:t>
       </w:r>
-      <w:bookmarkStart w:id="200" w:name="__DdeLink__1434_249681407"/>
-      <w:bookmarkStart w:id="201" w:name="__DdeLink__1409_249681407"/>
+      <w:bookmarkStart w:id="200" w:name="__DdeLink__1409_249681407"/>
+      <w:bookmarkStart w:id="201" w:name="__DdeLink__1434_249681407"/>
       <w:bookmarkEnd w:id="199"/>
       <w:r>
         <w:rPr>
@@ -15038,8 +15038,8 @@
         </w:rPr>
         <w:t xml:space="preserve">qsub -j y -o cgenie_output -V -S /bin/bash runmuffin.sh cgenie.eb_go_gs_ac_bg_sg_rg.worjh2.BASES DOM/01_OMEN_GENIE_PreInd_April2017 </w:t>
       </w:r>
-      <w:bookmarkStart w:id="203" w:name="__DdeLink__1436_249681407"/>
-      <w:bookmarkStart w:id="204" w:name="__DdeLink__1411_249681407"/>
+      <w:bookmarkStart w:id="203" w:name="__DdeLink__1411_249681407"/>
+      <w:bookmarkStart w:id="204" w:name="__DdeLink__1436_249681407"/>
       <w:bookmarkEnd w:id="202"/>
       <w:r>
         <w:rPr>
@@ -15125,8 +15125,8 @@
         </w:rPr>
         <w:t xml:space="preserve">qsub -j y -o cgenie_output -V -S /bin/bash runmuffin.sh cgenie.eb_go_gs_ac_bg_sg_rg.worjh2.BASES DOM/01_OMEN_GENIE_PreInd_April2017 </w:t>
       </w:r>
-      <w:bookmarkStart w:id="206" w:name="__DdeLink__1438_249681407"/>
-      <w:bookmarkStart w:id="207" w:name="__DdeLink__1413_249681407"/>
+      <w:bookmarkStart w:id="206" w:name="__DdeLink__1413_249681407"/>
+      <w:bookmarkStart w:id="207" w:name="__DdeLink__1438_249681407"/>
       <w:bookmarkEnd w:id="205"/>
       <w:r>
         <w:rPr>
@@ -15215,8 +15215,8 @@
         </w:rPr>
         <w:t xml:space="preserve">qsub -j y -o cgenie_output -V -S /bin/bash runmuffin.sh cgenie.eb_go_gs_ac_bg_sg_rg.worjh2.BASES DOM/01_OMEN_GENIE_PreInd_April2017 </w:t>
       </w:r>
-      <w:bookmarkStart w:id="209" w:name="__DdeLink__1430_249681407"/>
-      <w:bookmarkStart w:id="210" w:name="__DdeLink__1406_249681407"/>
+      <w:bookmarkStart w:id="209" w:name="__DdeLink__1406_249681407"/>
+      <w:bookmarkStart w:id="210" w:name="__DdeLink__1430_249681407"/>
       <w:r>
         <w:rPr>
           <w:color w:val="00000A"/>
@@ -16247,8 +16247,8 @@
         </w:rPr>
         <w:t xml:space="preserve">qsub -j y -o cgenie_log -V -S /bin/bash </w:t>
       </w:r>
-      <w:bookmarkStart w:id="218" w:name="__DdeLink__1508_1328585516"/>
-      <w:bookmarkStart w:id="219" w:name="__DdeLink__1527_1328585516"/>
+      <w:bookmarkStart w:id="218" w:name="__DdeLink__1527_1328585516"/>
+      <w:bookmarkStart w:id="219" w:name="__DdeLink__1508_1328585516"/>
       <w:r>
         <w:rPr>
           <w:b w:val="false"/>
@@ -19240,8 +19240,8 @@
         </w:rPr>
         <w:t xml:space="preserve">qsub -j y -o cgenie_log -V -S /bin/bash </w:t>
       </w:r>
-      <w:bookmarkStart w:id="227" w:name="__DdeLink__1508_13285855161"/>
-      <w:bookmarkStart w:id="228" w:name="__DdeLink__1527_13285855161"/>
+      <w:bookmarkStart w:id="227" w:name="__DdeLink__1527_13285855161"/>
+      <w:bookmarkStart w:id="228" w:name="__DdeLink__1508_13285855161"/>
       <w:r>
         <w:rPr>
           <w:b w:val="false"/>
@@ -30162,8 +30162,8 @@
         </w:rPr>
         <w:t xml:space="preserve">qsub -j y -o cgenie_log -V -S /bin/bash runmuffin.sh cgenie.eb_go_gs_ac_bg_sg_rg.worjh2.BASES DOM/03_OMEN_GENIE_PreInd_July2017  </w:t>
       </w:r>
-      <w:bookmarkStart w:id="296" w:name="__DdeLink__2629_352777949"/>
-      <w:bookmarkStart w:id="297" w:name="__DdeLink__2282_7398361281"/>
+      <w:bookmarkStart w:id="296" w:name="__DdeLink__2282_7398361281"/>
+      <w:bookmarkStart w:id="297" w:name="__DdeLink__2629_352777949"/>
       <w:r>
         <w:rPr>
           <w:b w:val="false"/>
@@ -32546,10 +32546,10 @@
         </w:rPr>
         <w:t xml:space="preserve">qsub -j y -o cgenie_log -V -S /bin/bash runmuffin.sh cgenie.eb_go_gs_ac_bg_sg_rg.worjh2.BASES DOM/03_OMEN_GENIE_PreInd_July2017 </w:t>
       </w:r>
-      <w:bookmarkStart w:id="304" w:name="__DdeLink__2034_7288511841"/>
-      <w:bookmarkStart w:id="305" w:name="__DdeLink__2488_1443994814"/>
-      <w:bookmarkStart w:id="306" w:name="__DdeLink__2612_735813527"/>
-      <w:bookmarkStart w:id="307" w:name="__DdeLink__2926_422055125"/>
+      <w:bookmarkStart w:id="304" w:name="__DdeLink__2926_422055125"/>
+      <w:bookmarkStart w:id="305" w:name="__DdeLink__2612_735813527"/>
+      <w:bookmarkStart w:id="306" w:name="__DdeLink__2488_1443994814"/>
+      <w:bookmarkStart w:id="307" w:name="__DdeLink__2034_7288511841"/>
       <w:r>
         <w:rPr>
           <w:b w:val="false"/>
@@ -32656,9 +32656,9 @@
         </w:rPr>
         <w:t xml:space="preserve">qsub -j y -o cgenie_log -V -S /bin/bash runmuffin.sh cgenie.eb_go_gs_ac_bg_sg_rg.worjh2.BASES DOM/03_OMEN_GENIE_PreInd_July2017  </w:t>
       </w:r>
-      <w:bookmarkStart w:id="309" w:name="__DdeLink__2629_3527779491"/>
+      <w:bookmarkStart w:id="309" w:name="__DdeLink__2490_1443994814"/>
       <w:bookmarkStart w:id="310" w:name="__DdeLink__2282_73983612813"/>
-      <w:bookmarkStart w:id="311" w:name="__DdeLink__2490_1443994814"/>
+      <w:bookmarkStart w:id="311" w:name="__DdeLink__2629_3527779491"/>
       <w:r>
         <w:rPr>
           <w:b w:val="false"/>
@@ -32834,8 +32834,8 @@
         </w:rPr>
         <w:t xml:space="preserve">qsub -j y -o cgenie_log -V -S /bin/bash runmuffin.sh cgenie.eb_go_gs_ac_bg_sg_rg.worjh2.BASES DOM/03_OMEN_GENIE_PreInd_July2017  </w:t>
       </w:r>
-      <w:bookmarkStart w:id="313" w:name="__DdeLink__2603_1730999754"/>
-      <w:bookmarkStart w:id="314" w:name="__DdeLink__2282_739836128112"/>
+      <w:bookmarkStart w:id="313" w:name="__DdeLink__2282_739836128112"/>
+      <w:bookmarkStart w:id="314" w:name="__DdeLink__2603_1730999754"/>
       <w:r>
         <w:rPr>
           <w:b w:val="false"/>
@@ -32944,9 +32944,9 @@
         </w:rPr>
         <w:t xml:space="preserve">qsub -j y -o cgenie_log -V -S /bin/bash runmuffin.sh cgenie.eb_go_gs_ac_bg_sg_rg.worjh2.BASES DOM/03_OMEN_GENIE_PreInd_July2017  </w:t>
       </w:r>
-      <w:bookmarkStart w:id="315" w:name="__DdeLink__2605_1730999754"/>
+      <w:bookmarkStart w:id="315" w:name="__DdeLink__2610_735813527"/>
       <w:bookmarkStart w:id="316" w:name="__DdeLink__2282_7398361282"/>
-      <w:bookmarkStart w:id="317" w:name="__DdeLink__2610_735813527"/>
+      <w:bookmarkStart w:id="317" w:name="__DdeLink__2605_1730999754"/>
       <w:r>
         <w:rPr>
           <w:b w:val="false"/>
@@ -33381,8 +33381,8 @@
         </w:rPr>
         <w:t xml:space="preserve">qsub -j y -o cgenie_log -V -S /bin/bash runmuffin.sh cgenie.eb_go_gs_ac_bg_sg_rg.worjh2.BASES DOM/03_OMEN_GENIE_PreInd_July2017  </w:t>
       </w:r>
-      <w:bookmarkStart w:id="322" w:name="__DdeLink__2609_1730999754"/>
-      <w:bookmarkStart w:id="323" w:name="__DdeLink__2494_1443994814"/>
+      <w:bookmarkStart w:id="322" w:name="__DdeLink__2494_1443994814"/>
+      <w:bookmarkStart w:id="323" w:name="__DdeLink__2609_1730999754"/>
       <w:r>
         <w:rPr>
           <w:b w:val="false"/>
@@ -34148,9 +34148,9 @@
         </w:rPr>
         <w:t xml:space="preserve">qsub -j y -o cgenie_log -V -S /bin/bash runmuffin.sh cgenie.eb_go_gs_ac_bg_sg_rg.worjh2.BASES DOM/03_OMEN_GENIE_PreInd_July2017 </w:t>
       </w:r>
-      <w:bookmarkStart w:id="325" w:name="__DdeLink__2598_735813527"/>
+      <w:bookmarkStart w:id="325" w:name="__DdeLink__4083_1777106542"/>
       <w:bookmarkStart w:id="326" w:name="__DdeLink__2607_735813527"/>
-      <w:bookmarkStart w:id="327" w:name="__DdeLink__4083_1777106542"/>
+      <w:bookmarkStart w:id="327" w:name="__DdeLink__2598_735813527"/>
       <w:r>
         <w:rPr>
           <w:b w:val="false"/>
@@ -35728,8 +35728,8 @@
         </w:rPr>
         <w:t xml:space="preserve">qsub -j y -o cgenie_log -V -S /bin/bash runmuffin.sh cgenie.eb_go_gs_ac_bg_sg_rg.worjh2.BASES DOM/03_OMEN_GENIE_PreInd_July2017 </w:t>
       </w:r>
-      <w:bookmarkStart w:id="328" w:name="__DdeLink__2591_193259241"/>
-      <w:bookmarkStart w:id="329" w:name="__DdeLink__2602_735813527"/>
+      <w:bookmarkStart w:id="328" w:name="__DdeLink__2602_735813527"/>
+      <w:bookmarkStart w:id="329" w:name="__DdeLink__2591_193259241"/>
       <w:r>
         <w:rPr>
           <w:b w:val="false"/>
@@ -36096,9 +36096,9 @@
         </w:rPr>
         <w:t xml:space="preserve">qsub -j y -o cgenie_log -V -S /bin/bash runmuffin.sh cgenie.eb_go_gs_ac_bg_sg_rg.worjh2.BASES DOM/03_OMEN_GENIE_PreInd_July2017 </w:t>
       </w:r>
-      <w:bookmarkStart w:id="330" w:name="__DdeLink__2594_735813527"/>
+      <w:bookmarkStart w:id="330" w:name="__DdeLink__2605_735813527"/>
       <w:bookmarkStart w:id="331" w:name="__DdeLink__2600_735813527"/>
-      <w:bookmarkStart w:id="332" w:name="__DdeLink__2605_735813527"/>
+      <w:bookmarkStart w:id="332" w:name="__DdeLink__2594_735813527"/>
       <w:r>
         <w:rPr>
           <w:b w:val="false"/>
@@ -36794,8 +36794,8 @@
         </w:rPr>
         <w:t xml:space="preserve">qsub -j y -o cgenie_log -V -S /bin/bash runmuffin.sh cgenie.eb_go_gs_ac_bg_sg_rg.worjh2.BASES DOM/03_OMEN_GENIE_PreInd_July2017 </w:t>
       </w:r>
-      <w:bookmarkStart w:id="341" w:name="__DdeLink__3137_1142211327"/>
-      <w:bookmarkStart w:id="342" w:name="__DdeLink__3139_1142211327"/>
+      <w:bookmarkStart w:id="341" w:name="__DdeLink__3139_1142211327"/>
+      <w:bookmarkStart w:id="342" w:name="__DdeLink__3137_1142211327"/>
       <w:r>
         <w:rPr>
           <w:b w:val="false"/>
@@ -37074,10 +37074,10 @@
         </w:rPr>
         <w:t xml:space="preserve">qsub -j y -o cgenie_log -V -S /bin/bash runmuffin.sh cgenie.eb_go_gs_ac_bg_sg_rg.worjh2.BASES DOM/03_OMEN_GENIE_PreInd_July2017 </w:t>
       </w:r>
-      <w:bookmarkStart w:id="345" w:name="__DdeLink__2598_7358135271"/>
-      <w:bookmarkStart w:id="346" w:name="__DdeLink__2607_7358135271"/>
-      <w:bookmarkStart w:id="347" w:name="__DdeLink__2930_422055125"/>
-      <w:bookmarkStart w:id="348" w:name="__DdeLink__3297_422055125"/>
+      <w:bookmarkStart w:id="345" w:name="__DdeLink__3297_422055125"/>
+      <w:bookmarkStart w:id="346" w:name="__DdeLink__2930_422055125"/>
+      <w:bookmarkStart w:id="347" w:name="__DdeLink__2607_7358135271"/>
+      <w:bookmarkStart w:id="348" w:name="__DdeLink__2598_7358135271"/>
       <w:r>
         <w:rPr>
           <w:b w:val="false"/>
@@ -37306,8 +37306,8 @@
         </w:rPr>
         <w:t xml:space="preserve">qsub -j y -o cgenie_log -V -S /bin/bash runmuffin.sh cgenie.eb_go_gs_ac_bg_sg_rg.worjh2.BASES DOM/03_OMEN_GENIE_PreInd_July2017 </w:t>
       </w:r>
-      <w:bookmarkStart w:id="350" w:name="__DdeLink__3268_831275630"/>
-      <w:bookmarkStart w:id="351" w:name="__DdeLink__3142_1142211327"/>
+      <w:bookmarkStart w:id="350" w:name="__DdeLink__3142_1142211327"/>
+      <w:bookmarkStart w:id="351" w:name="__DdeLink__3268_831275630"/>
       <w:bookmarkStart w:id="352" w:name="__DdeLink__2928_4220551251"/>
       <w:r>
         <w:rPr>
@@ -37569,8 +37569,8 @@
         </w:rPr>
         <w:t xml:space="preserve">qsub -j y -o cgenie_log -V -S /bin/bash runmuffin.sh cgenie.eb_go_gs_ac_bg_sg_rg.worjh2.BASES DOM/03_OMEN_GENIE_PreInd_July2017 </w:t>
       </w:r>
-      <w:bookmarkStart w:id="353" w:name="__DdeLink__8671_1939370534"/>
-      <w:bookmarkStart w:id="354" w:name="__DdeLink__3270_831275630"/>
+      <w:bookmarkStart w:id="353" w:name="__DdeLink__3270_831275630"/>
+      <w:bookmarkStart w:id="354" w:name="__DdeLink__8671_1939370534"/>
       <w:r>
         <w:rPr>
           <w:b w:val="false"/>
@@ -37942,9 +37942,9 @@
         </w:rPr>
         <w:t xml:space="preserve">qsub -j y -o cgenie_log -V -S /bin/bash runmuffin.sh cgenie.eb_go_gs_ac_bg_sg_rg.worjh2.BASES DOM/03_OMEN_GENIE_PreInd_July2017 </w:t>
       </w:r>
-      <w:bookmarkStart w:id="356" w:name="__DdeLink__3232_831275630"/>
+      <w:bookmarkStart w:id="356" w:name="__DdeLink__3222_831275630"/>
       <w:bookmarkStart w:id="357" w:name="__DdeLink__3224_831275630"/>
-      <w:bookmarkStart w:id="358" w:name="__DdeLink__3222_831275630"/>
+      <w:bookmarkStart w:id="358" w:name="__DdeLink__3232_831275630"/>
       <w:r>
         <w:rPr>
           <w:b w:val="false"/>
@@ -38120,12 +38120,12 @@
         </w:rPr>
         <w:t xml:space="preserve">qsub -j y -o cgenie_log -V -S /bin/bash runmuffin.sh cgenie.eb_go_gs_ac_bg_sg_rg.worjh2.BASES DOM/03_OMEN_GENIE_PreInd_July2017 </w:t>
       </w:r>
-      <w:bookmarkStart w:id="360" w:name="__DdeLink__3244_831275630"/>
+      <w:bookmarkStart w:id="360" w:name="__DdeLink__3230_831275630"/>
       <w:bookmarkStart w:id="361" w:name="__DdeLink__3238_831275630"/>
-      <w:bookmarkStart w:id="362" w:name="__DdeLink__3230_831275630"/>
-      <w:bookmarkStart w:id="363" w:name="__DdeLink__2598_73581352711"/>
+      <w:bookmarkStart w:id="362" w:name="__DdeLink__3244_831275630"/>
+      <w:bookmarkStart w:id="363" w:name="__DdeLink__2930_4220551251"/>
       <w:bookmarkStart w:id="364" w:name="__DdeLink__2607_73581352711"/>
-      <w:bookmarkStart w:id="365" w:name="__DdeLink__2930_4220551251"/>
+      <w:bookmarkStart w:id="365" w:name="__DdeLink__2598_73581352711"/>
       <w:r>
         <w:rPr>
           <w:b w:val="false"/>
@@ -38372,9 +38372,9 @@
         <w:t xml:space="preserve">qsub -j y -o cgenie_log -V -S /bin/bash runmuffin.sh cgenie.eb_go_gs_ac_bg_sg_rg.worjh2.BASES DOM/03_OMEN_GENIE_PreInd_July2017 </w:t>
       </w:r>
       <w:bookmarkStart w:id="371" w:name="__DdeLink__3276_831275630"/>
-      <w:bookmarkStart w:id="372" w:name="__DdeLink__2598_735813527111"/>
+      <w:bookmarkStart w:id="372" w:name="__DdeLink__2930_42205512511"/>
       <w:bookmarkStart w:id="373" w:name="__DdeLink__2607_735813527111"/>
-      <w:bookmarkStart w:id="374" w:name="__DdeLink__2930_42205512511"/>
+      <w:bookmarkStart w:id="374" w:name="__DdeLink__2598_735813527111"/>
       <w:r>
         <w:rPr>
           <w:b w:val="false"/>
@@ -38551,9 +38551,9 @@
         <w:t xml:space="preserve">qsub -j y -o cgenie_log -V -S /bin/bash runmuffin.sh cgenie.eb_go_gs_ac_bg_sg_rg.worjh2.BASES DOM/03_OMEN_GENIE_PreInd_July2017 </w:t>
       </w:r>
       <w:bookmarkStart w:id="377" w:name="__DdeLink__3282_831275630"/>
-      <w:bookmarkStart w:id="378" w:name="__DdeLink__2598_7358135271111"/>
+      <w:bookmarkStart w:id="378" w:name="__DdeLink__2930_422055125111"/>
       <w:bookmarkStart w:id="379" w:name="__DdeLink__2607_7358135271111"/>
-      <w:bookmarkStart w:id="380" w:name="__DdeLink__2930_422055125111"/>
+      <w:bookmarkStart w:id="380" w:name="__DdeLink__2598_7358135271111"/>
       <w:r>
         <w:rPr>
           <w:b w:val="false"/>
@@ -41394,8 +41394,8 @@
           <w:szCs w:val="24"/>
         </w:rPr>
       </w:pPr>
-      <w:bookmarkStart w:id="417" w:name="__DdeLink__3280_1703310944"/>
-      <w:bookmarkStart w:id="418" w:name="__DdeLink__3075_86450818421"/>
+      <w:bookmarkStart w:id="417" w:name="__DdeLink__3075_86450818421"/>
+      <w:bookmarkStart w:id="418" w:name="__DdeLink__3280_1703310944"/>
       <w:bookmarkStart w:id="419" w:name="__DdeLink__3471_1183972231111122121"/>
       <w:r>
         <w:rPr>
@@ -42715,8 +42715,8 @@
           <w:szCs w:val="24"/>
         </w:rPr>
       </w:pPr>
-      <w:bookmarkStart w:id="437" w:name="__DdeLink__3075_864508184221"/>
-      <w:bookmarkStart w:id="438" w:name="__DdeLink__3329_1015305314"/>
+      <w:bookmarkStart w:id="437" w:name="__DdeLink__3329_1015305314"/>
+      <w:bookmarkStart w:id="438" w:name="__DdeLink__3075_864508184221"/>
       <w:bookmarkStart w:id="439" w:name="__DdeLink__3471_11839722311111221221"/>
       <w:r>
         <w:rPr>
@@ -47469,11 +47469,12 @@
         </w:rPr>
         <w:t xml:space="preserve">qsub -j y -o cgenie_log -V -S /bin/bash runmuffin.sh cgenie.eb_go_gs_ac_bg_sg_rg.worjh2.BASES DOM/05_OMEN_GENIE_PreInd_Aug2017_solidfields  </w:t>
       </w:r>
-      <w:bookmarkStart w:id="517" w:name="__DdeLink__5217_498694673"/>
-      <w:bookmarkStart w:id="518" w:name="__DdeLink__4073_1777106542"/>
-      <w:bookmarkStart w:id="519" w:name="__DdeLink__4085_1777106542"/>
-      <w:bookmarkStart w:id="520" w:name="__DdeLink__9559_1777106542"/>
-      <w:bookmarkStart w:id="521" w:name="__DdeLink__4653_1883956632"/>
+      <w:bookmarkStart w:id="517" w:name="__DdeLink__4374_1384999056"/>
+      <w:bookmarkStart w:id="518" w:name="__DdeLink__4653_1883956632"/>
+      <w:bookmarkStart w:id="519" w:name="__DdeLink__9559_1777106542"/>
+      <w:bookmarkStart w:id="520" w:name="__DdeLink__4085_1777106542"/>
+      <w:bookmarkStart w:id="521" w:name="__DdeLink__4073_1777106542"/>
+      <w:bookmarkStart w:id="522" w:name="__DdeLink__5217_498694673"/>
       <w:bookmarkEnd w:id="516"/>
       <w:r>
         <w:rPr>
@@ -47490,6 +47491,7 @@
       <w:bookmarkEnd w:id="519"/>
       <w:bookmarkEnd w:id="520"/>
       <w:bookmarkEnd w:id="521"/>
+      <w:bookmarkEnd w:id="522"/>
       <w:r>
         <w:rPr>
           <w:b w:val="false"/>
@@ -47500,7 +47502,7 @@
         </w:rPr>
         <w:t xml:space="preserve"> 10000 </w:t>
       </w:r>
-      <w:bookmarkStart w:id="522" w:name="__DdeLink__3282_8312756301313112111311"/>
+      <w:bookmarkStart w:id="523" w:name="__DdeLink__3282_8312756301313112111311"/>
       <w:r>
         <w:rPr>
           <w:b w:val="false"/>
@@ -47511,7 +47513,7 @@
         </w:rPr>
         <w:t>2508_03_EXAMPLE.worjh2.Archeretal2009.SPIN1_fastsinking_ALLsolidfields_ClosedCaCO3</w:t>
       </w:r>
-      <w:bookmarkEnd w:id="522"/>
+      <w:bookmarkEnd w:id="523"/>
       <w:r>
         <w:rPr>
           <w:b w:val="false"/>
@@ -47642,7 +47644,7 @@
         <w:t>5891</w:t>
         <w:br/>
       </w:r>
-      <w:bookmarkStart w:id="523" w:name="__DdeLink__3471_118397223111113131113111"/>
+      <w:bookmarkStart w:id="524" w:name="__DdeLink__3471_118397223111113131113111"/>
       <w:r>
         <w:rPr>
           <w:b w:val="false"/>
@@ -47653,7 +47655,7 @@
         </w:rPr>
         <w:t xml:space="preserve">qsub -j y -o cgenie_log -V -S /bin/bash runmuffin.sh cgenie.eb_go_gs_ac_bg_sg_rg.worjh2.BASES DOM/05_OMEN_GENIE_PreInd_Aug2017_solidfields  </w:t>
       </w:r>
-      <w:bookmarkEnd w:id="523"/>
+      <w:bookmarkEnd w:id="524"/>
       <w:r>
         <w:rPr>
           <w:b w:val="false"/>
@@ -47664,7 +47666,7 @@
         </w:rPr>
         <w:t xml:space="preserve">2908_16_Archeretal2009_OMEN.inv_k2_0.0055_k1_0.00605_ord_1.1 10000 </w:t>
       </w:r>
-      <w:bookmarkStart w:id="524" w:name="__DdeLink__3282_83127563013131123111"/>
+      <w:bookmarkStart w:id="525" w:name="__DdeLink__3282_83127563013131123111"/>
       <w:r>
         <w:rPr>
           <w:b w:val="false"/>
@@ -47675,7 +47677,7 @@
         </w:rPr>
         <w:t>2508_03_EXAMPLE.worjh2.Archeretal2009.SPIN1_fastsinking_ALLsolidfields_ClosedCaCO3</w:t>
       </w:r>
-      <w:bookmarkEnd w:id="524"/>
+      <w:bookmarkEnd w:id="525"/>
       <w:r>
         <w:rPr>
           <w:b w:val="false"/>
@@ -47741,7 +47743,7 @@
         <w:t>5892</w:t>
         <w:br/>
       </w:r>
-      <w:bookmarkStart w:id="525" w:name="__DdeLink__3471_1183972231111131311113111"/>
+      <w:bookmarkStart w:id="526" w:name="__DdeLink__3471_1183972231111131311113111"/>
       <w:r>
         <w:rPr>
           <w:b w:val="false"/>
@@ -47752,7 +47754,7 @@
         </w:rPr>
         <w:t xml:space="preserve">qsub -j y -o cgenie_log -V -S /bin/bash runmuffin.sh cgenie.eb_go_gs_ac_bg_sg_rg.worjh2.BASES DOM/05_OMEN_GENIE_PreInd_Aug2017_solidfields  </w:t>
       </w:r>
-      <w:bookmarkEnd w:id="525"/>
+      <w:bookmarkEnd w:id="526"/>
       <w:r>
         <w:rPr>
           <w:b w:val="false"/>
@@ -47763,7 +47765,7 @@
         </w:rPr>
         <w:t xml:space="preserve">2908_17_Archeretal2009_OMEN.inv_k2_0.0055_k1_0.0066_ord_1.2 10000 </w:t>
       </w:r>
-      <w:bookmarkStart w:id="526" w:name="__DdeLink__3282_831275630131311213111"/>
+      <w:bookmarkStart w:id="527" w:name="__DdeLink__3282_831275630131311213111"/>
       <w:r>
         <w:rPr>
           <w:b w:val="false"/>
@@ -47774,7 +47776,7 @@
         </w:rPr>
         <w:t>2508_03_EXAMPLE.worjh2.Archeretal2009.SPIN1_fastsinking_ALLsolidfields_ClosedCaCO3</w:t>
       </w:r>
-      <w:bookmarkEnd w:id="526"/>
+      <w:bookmarkEnd w:id="527"/>
       <w:r>
         <w:rPr>
           <w:b w:val="false"/>
@@ -47840,7 +47842,7 @@
         <w:t>5893</w:t>
         <w:br/>
       </w:r>
-      <w:bookmarkStart w:id="527" w:name="__DdeLink__3471_11839722311111313111113111"/>
+      <w:bookmarkStart w:id="528" w:name="__DdeLink__3471_11839722311111313111113111"/>
       <w:r>
         <w:rPr>
           <w:b w:val="false"/>
@@ -47851,7 +47853,7 @@
         </w:rPr>
         <w:t xml:space="preserve">qsub -j y -o cgenie_log -V -S /bin/bash runmuffin.sh cgenie.eb_go_gs_ac_bg_sg_rg.worjh2.BASES DOM/05_OMEN_GENIE_PreInd_Aug2017_solidfields  </w:t>
       </w:r>
-      <w:bookmarkEnd w:id="527"/>
+      <w:bookmarkEnd w:id="528"/>
       <w:r>
         <w:rPr>
           <w:b w:val="false"/>
@@ -47862,7 +47864,7 @@
         </w:rPr>
         <w:t xml:space="preserve">2908_18_Archeretal2009_OMEN.inv_k2_0.0055_k1_0.00825_ord_1.5 10000 </w:t>
       </w:r>
-      <w:bookmarkStart w:id="528" w:name="__DdeLink__3282_8312756301313112113111"/>
+      <w:bookmarkStart w:id="529" w:name="__DdeLink__3282_8312756301313112113111"/>
       <w:r>
         <w:rPr>
           <w:b w:val="false"/>
@@ -47873,7 +47875,7 @@
         </w:rPr>
         <w:t>2508_03_EXAMPLE.worjh2.Archeretal2009.SPIN1_fastsinking_ALLsolidfields_ClosedCaCO3</w:t>
       </w:r>
-      <w:bookmarkEnd w:id="528"/>
+      <w:bookmarkEnd w:id="529"/>
       <w:r>
         <w:rPr>
           <w:b w:val="false"/>
@@ -47939,7 +47941,7 @@
         <w:t>5894</w:t>
         <w:br/>
       </w:r>
-      <w:bookmarkStart w:id="529" w:name="__DdeLink__3471_118397223111113131111113111"/>
+      <w:bookmarkStart w:id="530" w:name="__DdeLink__3471_118397223111113131111113111"/>
       <w:r>
         <w:rPr>
           <w:b w:val="false"/>
@@ -47950,7 +47952,7 @@
         </w:rPr>
         <w:t xml:space="preserve">qsub -j y -o cgenie_log -V -S /bin/bash runmuffin.sh cgenie.eb_go_gs_ac_bg_sg_rg.worjh2.BASES DOM/05_OMEN_GENIE_PreInd_Aug2017_solidfields  </w:t>
       </w:r>
-      <w:bookmarkEnd w:id="529"/>
+      <w:bookmarkEnd w:id="530"/>
       <w:r>
         <w:rPr>
           <w:b w:val="false"/>
@@ -47961,7 +47963,7 @@
         </w:rPr>
         <w:t xml:space="preserve">2908_19_Archeretal2009_OMEN.inv_k2_0.0055_k1_0.00715_ord_1.3 10000 </w:t>
       </w:r>
-      <w:bookmarkStart w:id="530" w:name="__DdeLink__3282_83127563013131121113111"/>
+      <w:bookmarkStart w:id="531" w:name="__DdeLink__3282_83127563013131121113111"/>
       <w:r>
         <w:rPr>
           <w:b w:val="false"/>
@@ -47972,7 +47974,7 @@
         </w:rPr>
         <w:t>2508_03_EXAMPLE.worjh2.Archeretal2009.SPIN1_fastsinking_ALLsolidfields_ClosedCaCO3</w:t>
       </w:r>
-      <w:bookmarkEnd w:id="530"/>
+      <w:bookmarkEnd w:id="531"/>
       <w:r>
         <w:rPr>
           <w:b w:val="false"/>
@@ -48103,7 +48105,7 @@
         <w:t>5896</w:t>
         <w:br/>
       </w:r>
-      <w:bookmarkStart w:id="531" w:name="__DdeLink__3471_1183972231111131311131111"/>
+      <w:bookmarkStart w:id="532" w:name="__DdeLink__3471_1183972231111131311131111"/>
       <w:r>
         <w:rPr>
           <w:b w:val="false"/>
@@ -48114,7 +48116,7 @@
         </w:rPr>
         <w:t xml:space="preserve">qsub -j y -o cgenie_log -V -S /bin/bash runmuffin.sh cgenie.eb_go_gs_ac_bg_sg_rg.worjh2.BASES DOM/05_OMEN_GENIE_PreInd_Aug2017_solidfields  </w:t>
       </w:r>
-      <w:bookmarkEnd w:id="531"/>
+      <w:bookmarkEnd w:id="532"/>
       <w:r>
         <w:rPr>
           <w:b w:val="false"/>
@@ -48125,7 +48127,7 @@
         </w:rPr>
         <w:t xml:space="preserve">2908_21_Archeretal2009_OMEN.inv_k2_0.006_k1_0.0066_ord_1.1 10000 </w:t>
       </w:r>
-      <w:bookmarkStart w:id="532" w:name="__DdeLink__3282_831275630131311231111"/>
+      <w:bookmarkStart w:id="533" w:name="__DdeLink__3282_831275630131311231111"/>
       <w:r>
         <w:rPr>
           <w:b w:val="false"/>
@@ -48136,7 +48138,7 @@
         </w:rPr>
         <w:t>2508_03_EXAMPLE.worjh2.Archeretal2009.SPIN1_fastsinking_ALLsolidfields_ClosedCaCO3</w:t>
       </w:r>
-      <w:bookmarkEnd w:id="532"/>
+      <w:bookmarkEnd w:id="533"/>
       <w:r>
         <w:rPr>
           <w:b w:val="false"/>
@@ -48202,7 +48204,7 @@
         <w:t>5897</w:t>
         <w:br/>
       </w:r>
-      <w:bookmarkStart w:id="533" w:name="__DdeLink__3471_11839722311111313111131111"/>
+      <w:bookmarkStart w:id="534" w:name="__DdeLink__3471_11839722311111313111131111"/>
       <w:r>
         <w:rPr>
           <w:b w:val="false"/>
@@ -48213,7 +48215,7 @@
         </w:rPr>
         <w:t xml:space="preserve">qsub -j y -o cgenie_log -V -S /bin/bash runmuffin.sh cgenie.eb_go_gs_ac_bg_sg_rg.worjh2.BASES DOM/05_OMEN_GENIE_PreInd_Aug2017_solidfields  </w:t>
       </w:r>
-      <w:bookmarkEnd w:id="533"/>
+      <w:bookmarkEnd w:id="534"/>
       <w:r>
         <w:rPr>
           <w:b w:val="false"/>
@@ -48224,7 +48226,7 @@
         </w:rPr>
         <w:t xml:space="preserve">2908_22_Archeretal2009_OMEN.inv_k2_0.006_k1_0.0072_ord_1.2 10000 </w:t>
       </w:r>
-      <w:bookmarkStart w:id="534" w:name="__DdeLink__3282_8312756301313112131111"/>
+      <w:bookmarkStart w:id="535" w:name="__DdeLink__3282_8312756301313112131111"/>
       <w:r>
         <w:rPr>
           <w:b w:val="false"/>
@@ -48235,7 +48237,7 @@
         </w:rPr>
         <w:t>2508_03_EXAMPLE.worjh2.Archeretal2009.SPIN1_fastsinking_ALLsolidfields_ClosedCaCO3</w:t>
       </w:r>
-      <w:bookmarkEnd w:id="534"/>
+      <w:bookmarkEnd w:id="535"/>
       <w:r>
         <w:rPr>
           <w:b w:val="false"/>
@@ -48301,7 +48303,7 @@
         <w:t>5898</w:t>
         <w:br/>
       </w:r>
-      <w:bookmarkStart w:id="535" w:name="__DdeLink__3471_118397223111113131111131111"/>
+      <w:bookmarkStart w:id="536" w:name="__DdeLink__3471_118397223111113131111131111"/>
       <w:r>
         <w:rPr>
           <w:b w:val="false"/>
@@ -48312,7 +48314,7 @@
         </w:rPr>
         <w:t xml:space="preserve">qsub -j y -o cgenie_log -V -S /bin/bash runmuffin.sh cgenie.eb_go_gs_ac_bg_sg_rg.worjh2.BASES DOM/05_OMEN_GENIE_PreInd_Aug2017_solidfields  </w:t>
       </w:r>
-      <w:bookmarkEnd w:id="535"/>
+      <w:bookmarkEnd w:id="536"/>
       <w:r>
         <w:rPr>
           <w:b w:val="false"/>
@@ -48323,7 +48325,7 @@
         </w:rPr>
         <w:t xml:space="preserve">2908_23_Archeretal2009_OMEN.inv_k2_0.006_k1_0.009_ord_1.5 10000 </w:t>
       </w:r>
-      <w:bookmarkStart w:id="536" w:name="__DdeLink__3282_83127563013131121131111"/>
+      <w:bookmarkStart w:id="537" w:name="__DdeLink__3282_83127563013131121131111"/>
       <w:r>
         <w:rPr>
           <w:b w:val="false"/>
@@ -48334,7 +48336,7 @@
         </w:rPr>
         <w:t>2508_03_EXAMPLE.worjh2.Archeretal2009.SPIN1_fastsinking_ALLsolidfields_ClosedCaCO3</w:t>
       </w:r>
-      <w:bookmarkEnd w:id="536"/>
+      <w:bookmarkEnd w:id="537"/>
       <w:r>
         <w:rPr>
           <w:b w:val="false"/>
@@ -48400,7 +48402,7 @@
         <w:t>5899</w:t>
         <w:br/>
       </w:r>
-      <w:bookmarkStart w:id="537" w:name="__DdeLink__3471_1183972231111131311111131111"/>
+      <w:bookmarkStart w:id="538" w:name="__DdeLink__3471_1183972231111131311111131111"/>
       <w:r>
         <w:rPr>
           <w:b w:val="false"/>
@@ -48411,7 +48413,7 @@
         </w:rPr>
         <w:t xml:space="preserve">qsub -j y -o cgenie_log -V -S /bin/bash runmuffin.sh cgenie.eb_go_gs_ac_bg_sg_rg.worjh2.BASES DOM/05_OMEN_GENIE_PreInd_Aug2017_solidfields  </w:t>
       </w:r>
-      <w:bookmarkEnd w:id="537"/>
+      <w:bookmarkEnd w:id="538"/>
       <w:r>
         <w:rPr>
           <w:b w:val="false"/>
@@ -48422,7 +48424,7 @@
         </w:rPr>
         <w:t xml:space="preserve">2908_24_Archeretal2009_OMEN.inv_k2_0.006_k1_0.0078_ord_1.3 10000 </w:t>
       </w:r>
-      <w:bookmarkStart w:id="538" w:name="__DdeLink__3282_831275630131311211131111"/>
+      <w:bookmarkStart w:id="539" w:name="__DdeLink__3282_831275630131311211131111"/>
       <w:r>
         <w:rPr>
           <w:b w:val="false"/>
@@ -48433,7 +48435,7 @@
         </w:rPr>
         <w:t>2508_03_EXAMPLE.worjh2.Archeretal2009.SPIN1_fastsinking_ALLsolidfields_ClosedCaCO3</w:t>
       </w:r>
-      <w:bookmarkEnd w:id="538"/>
+      <w:bookmarkEnd w:id="539"/>
       <w:r>
         <w:rPr>
           <w:b w:val="false"/>
@@ -48509,8 +48511,8 @@
         </w:rPr>
         <w:t xml:space="preserve">qsub -j y -o cgenie_log -V -S /bin/bash runmuffin.sh cgenie.eb_go_gs_ac_bg_sg_rg.worjh2.BASES DOM/05_OMEN_GENIE_PreInd_Aug2017_solidfields  </w:t>
       </w:r>
-      <w:bookmarkStart w:id="539" w:name="__DdeLink__4077_1777106542"/>
       <w:bookmarkStart w:id="540" w:name="__DdeLink__9561_1777106542"/>
+      <w:bookmarkStart w:id="541" w:name="__DdeLink__4077_1777106542"/>
       <w:r>
         <w:rPr>
           <w:b w:val="false"/>
@@ -48521,8 +48523,8 @@
         </w:rPr>
         <w:t>2908_25_Archeretal2009_OMEN.inv_k2_0.006_k1_0.012_ord_2</w:t>
       </w:r>
-      <w:bookmarkEnd w:id="539"/>
       <w:bookmarkEnd w:id="540"/>
+      <w:bookmarkEnd w:id="541"/>
       <w:r>
         <w:rPr>
           <w:b w:val="false"/>
@@ -48776,7 +48778,7 @@
         <w:t>5912</w:t>
         <w:br/>
       </w:r>
-      <w:bookmarkStart w:id="541" w:name="__DdeLink__3971_1643255184"/>
+      <w:bookmarkStart w:id="542" w:name="__DdeLink__3971_1643255184"/>
       <w:r>
         <w:rPr>
           <w:b w:val="false"/>
@@ -48787,8 +48789,8 @@
         </w:rPr>
         <w:t xml:space="preserve">qsub -j y -o cgenie_log -V -S /bin/bash runmuffin.sh cgenie.eb_go_gs_ac_bg_sg_rg.worjh2.BASES DOM/05_OMEN_GENIE_PreInd_Aug2017_solidfields  </w:t>
       </w:r>
-      <w:bookmarkStart w:id="542" w:name="__DdeLink__4079_1777106542"/>
       <w:bookmarkStart w:id="543" w:name="__DdeLink__9565_1777106542"/>
+      <w:bookmarkStart w:id="544" w:name="__DdeLink__4079_1777106542"/>
       <w:r>
         <w:rPr>
           <w:b w:val="false"/>
@@ -48799,19 +48801,19 @@
         </w:rPr>
         <w:t>2908_28_Archeretal2009_OMEN.boudreau1997_k_8_Allsolidfields</w:t>
       </w:r>
+      <w:bookmarkEnd w:id="543"/>
+      <w:bookmarkEnd w:id="544"/>
+      <w:r>
+        <w:rPr>
+          <w:b w:val="false"/>
+          <w:bCs w:val="false"/>
+          <w:color w:val="00000A"/>
+          <w:sz w:val="24"/>
+          <w:szCs w:val="24"/>
+        </w:rPr>
+        <w:t xml:space="preserve"> 10000 2508_03_EXAMPLE.worjh2.Archeretal2009.SPIN1_fastsinking_ALLsolidfields_ClosedCaCO3_pyyyforcing_20kyrs </w:t>
+      </w:r>
       <w:bookmarkEnd w:id="542"/>
-      <w:bookmarkEnd w:id="543"/>
-      <w:r>
-        <w:rPr>
-          <w:b w:val="false"/>
-          <w:bCs w:val="false"/>
-          <w:color w:val="00000A"/>
-          <w:sz w:val="24"/>
-          <w:szCs w:val="24"/>
-        </w:rPr>
-        <w:t xml:space="preserve"> 10000 2508_03_EXAMPLE.worjh2.Archeretal2009.SPIN1_fastsinking_ALLsolidfields_ClosedCaCO3_pyyyforcing_20kyrs </w:t>
-      </w:r>
-      <w:bookmarkEnd w:id="541"/>
       <w:r>
         <w:rPr>
           <w:b w:val="false"/>
@@ -49239,9 +49241,9 @@
         </w:rPr>
         <w:t xml:space="preserve">qsub -j y -o cgenie_log -V -S /bin/bash runmuffin.sh cgenie.eb_go_gs_ac_bg_sg_rg.worjh2.BASES DOM/05_OMEN_GENIE_PreInd_Aug2017_solidfields  </w:t>
       </w:r>
-      <w:bookmarkStart w:id="544" w:name="__DdeLink__4081_1777106542"/>
-      <w:bookmarkStart w:id="545" w:name="__DdeLink__4087_1777106542"/>
-      <w:bookmarkStart w:id="546" w:name="__DdeLink__9563_1777106542"/>
+      <w:bookmarkStart w:id="545" w:name="__DdeLink__9563_1777106542"/>
+      <w:bookmarkStart w:id="546" w:name="__DdeLink__4087_1777106542"/>
+      <w:bookmarkStart w:id="547" w:name="__DdeLink__4081_1777106542"/>
       <w:r>
         <w:rPr>
           <w:b w:val="false"/>
@@ -49252,9 +49254,9 @@
         </w:rPr>
         <w:t>2908_34_Archeretal2009_OMEN.boudreau1997_DEPTH_DEP_Allsolidfields</w:t>
       </w:r>
-      <w:bookmarkEnd w:id="544"/>
       <w:bookmarkEnd w:id="545"/>
       <w:bookmarkEnd w:id="546"/>
+      <w:bookmarkEnd w:id="547"/>
       <w:r>
         <w:rPr>
           <w:b w:val="false"/>
@@ -49465,7 +49467,7 @@
         <w:t>5987</w:t>
         <w:br/>
       </w:r>
-      <w:bookmarkStart w:id="547" w:name="__DdeLink__3471_11839722311111313111111121"/>
+      <w:bookmarkStart w:id="548" w:name="__DdeLink__3471_11839722311111313111111121"/>
       <w:r>
         <w:rPr>
           <w:b w:val="false"/>
@@ -49476,7 +49478,7 @@
         </w:rPr>
         <w:t xml:space="preserve">qsub -j y -o cgenie_log -V -S /bin/bash runmuffin.sh cgenie.eb_go_gs_ac_bg_sg_rg.worjh2.BASES DOM/05_OMEN_GENIE_PreInd_Aug2017_solidfields  </w:t>
       </w:r>
-      <w:bookmarkEnd w:id="547"/>
+      <w:bookmarkEnd w:id="548"/>
       <w:r>
         <w:rPr>
           <w:b w:val="false"/>
@@ -49530,7 +49532,7 @@
         </w:rPr>
         <w:t xml:space="preserve"> </w:t>
       </w:r>
-      <w:bookmarkStart w:id="548" w:name="__DdeLink__3282_8312756301313112111121"/>
+      <w:bookmarkStart w:id="549" w:name="__DdeLink__3282_8312756301313112111121"/>
       <w:r>
         <w:rPr>
           <w:b w:val="false"/>
@@ -49541,7 +49543,7 @@
         </w:rPr>
         <w:t>2508_03_EXAMPLE.worjh2.Archeretal2009.SPIN1_fastsinking_ALLsolidfields_ClosedCaCO3</w:t>
       </w:r>
-      <w:bookmarkEnd w:id="548"/>
+      <w:bookmarkEnd w:id="549"/>
       <w:r>
         <w:rPr>
           <w:b w:val="false"/>
@@ -49934,8 +49936,8 @@
         <w:t>5993</w:t>
         <w:br/>
       </w:r>
-      <w:bookmarkStart w:id="549" w:name="__DdeLink__4337_1191089931"/>
-      <w:bookmarkStart w:id="550" w:name="__DdeLink__3471_118397223111113131111111211"/>
+      <w:bookmarkStart w:id="550" w:name="__DdeLink__4337_1191089931"/>
+      <w:bookmarkStart w:id="551" w:name="__DdeLink__3471_118397223111113131111111211"/>
       <w:r>
         <w:rPr>
           <w:b w:val="false"/>
@@ -49946,18 +49948,18 @@
         </w:rPr>
         <w:t xml:space="preserve">qsub -j y -o cgenie_log -V -S /bin/bash runmuffin.sh cgenie.eb_go_gs_ac_bg_sg_rg.worjh2.BASES DOM/05_OMEN_GENIE_PreInd_Aug2017_solidfields  </w:t>
       </w:r>
+      <w:bookmarkEnd w:id="551"/>
+      <w:r>
+        <w:rPr>
+          <w:b w:val="false"/>
+          <w:bCs w:val="false"/>
+          <w:color w:val="00000A"/>
+          <w:sz w:val="24"/>
+          <w:szCs w:val="24"/>
+        </w:rPr>
+        <w:t>0109_03_Archeretal2009_OMEN.inv_k2_0.004_k1_0.008_ord_2_from2908_05_1k 1000 2908_05_Archeretal2009_OMEN.inv_k2_0.004_k1_0.008_ord_2</w:t>
+      </w:r>
       <w:bookmarkEnd w:id="550"/>
-      <w:r>
-        <w:rPr>
-          <w:b w:val="false"/>
-          <w:bCs w:val="false"/>
-          <w:color w:val="00000A"/>
-          <w:sz w:val="24"/>
-          <w:szCs w:val="24"/>
-        </w:rPr>
-        <w:t>0109_03_Archeretal2009_OMEN.inv_k2_0.004_k1_0.008_ord_2_from2908_05_1k 1000 2908_05_Archeretal2009_OMEN.inv_k2_0.004_k1_0.008_ord_2</w:t>
-      </w:r>
-      <w:bookmarkEnd w:id="549"/>
       <w:r>
         <w:rPr>
           <w:b w:val="false"/>
@@ -50115,7 +50117,7 @@
         </w:rPr>
         <w:t xml:space="preserve">qsub -j y -o cgenie_log -V -S /bin/bash runmuffin.sh cgenie.eb_go_gs_ac_bg_sg_rg.worjh2.BASES DOM/05_OMEN_GENIE_PreInd_Aug2017_solidfields </w:t>
       </w:r>
-      <w:bookmarkStart w:id="551" w:name="__DdeLink__5219_498694673"/>
+      <w:bookmarkStart w:id="552" w:name="__DdeLink__5219_498694673"/>
       <w:r>
         <w:rPr>
           <w:b w:val="false"/>
@@ -50126,7 +50128,7 @@
         </w:rPr>
         <w:t>1309_00_EXAMPLE.worjh2.Archeretal2009.SPIN1_fastsinking</w:t>
       </w:r>
-      <w:bookmarkEnd w:id="551"/>
+      <w:bookmarkEnd w:id="552"/>
       <w:r>
         <w:rPr>
           <w:b w:val="false"/>
@@ -50237,7 +50239,7 @@
         </w:rPr>
         <w:br/>
       </w:r>
-      <w:bookmarkStart w:id="552" w:name="__DdeLink__3471_118397223111113131111113112"/>
+      <w:bookmarkStart w:id="553" w:name="__DdeLink__3471_118397223111113131111113112"/>
       <w:r>
         <w:rPr>
           <w:b w:val="false"/>
@@ -50248,8 +50250,8 @@
         </w:rPr>
         <w:t xml:space="preserve">qsub -j y -o cgenie_log -V -S /bin/bash </w:t>
       </w:r>
-      <w:bookmarkStart w:id="553" w:name="__DdeLink__4668_284978591"/>
-      <w:bookmarkEnd w:id="552"/>
+      <w:bookmarkStart w:id="554" w:name="__DdeLink__4668_284978591"/>
+      <w:bookmarkEnd w:id="553"/>
       <w:r>
         <w:rPr>
           <w:b w:val="false"/>
@@ -50260,7 +50262,7 @@
         </w:rPr>
         <w:t xml:space="preserve">runmuffin.sh cgenie.eb_go_gs_ac_bg_sg_rg.worjh2.BASES DOM/05_OMEN_GENIE_PreInd_Aug2017_solidfields  </w:t>
       </w:r>
-      <w:bookmarkStart w:id="554" w:name="__DdeLink__5221_498694673"/>
+      <w:bookmarkStart w:id="555" w:name="__DdeLink__5221_498694673"/>
       <w:r>
         <w:rPr>
           <w:b w:val="false"/>
@@ -50271,6 +50273,17 @@
         </w:rPr>
         <w:t>1309_01_Archeretal2009_OMEN.inv_k2_0.005_k1_0.0065_ord_1.3_NO_PO4_CLOSED</w:t>
       </w:r>
+      <w:bookmarkEnd w:id="555"/>
+      <w:r>
+        <w:rPr>
+          <w:b w:val="false"/>
+          <w:bCs w:val="false"/>
+          <w:color w:val="00000A"/>
+          <w:sz w:val="24"/>
+          <w:szCs w:val="24"/>
+        </w:rPr>
+        <w:t xml:space="preserve"> 10000</w:t>
+      </w:r>
       <w:bookmarkEnd w:id="554"/>
       <w:r>
         <w:rPr>
@@ -50280,17 +50293,6 @@
           <w:sz w:val="24"/>
           <w:szCs w:val="24"/>
         </w:rPr>
-        <w:t xml:space="preserve"> 10000</w:t>
-      </w:r>
-      <w:bookmarkEnd w:id="553"/>
-      <w:r>
-        <w:rPr>
-          <w:b w:val="false"/>
-          <w:bCs w:val="false"/>
-          <w:color w:val="00000A"/>
-          <w:sz w:val="24"/>
-          <w:szCs w:val="24"/>
-        </w:rPr>
         <w:t xml:space="preserve"> </w:t>
       </w:r>
     </w:p>
@@ -50379,7 +50381,7 @@
         </w:rPr>
         <w:t xml:space="preserve">6304  </w:t>
       </w:r>
-      <w:bookmarkStart w:id="555" w:name="__DdeLink__4786_1523330337"/>
+      <w:bookmarkStart w:id="556" w:name="__DdeLink__4786_1523330337"/>
       <w:r>
         <w:rPr>
           <w:b w:val="false"/>
@@ -50390,7 +50392,7 @@
         </w:rPr>
         <w:t>forgot to enable PO4</w:t>
       </w:r>
-      <w:bookmarkEnd w:id="555"/>
+      <w:bookmarkEnd w:id="556"/>
       <w:r>
         <w:rPr>
           <w:b w:val="false"/>
@@ -50411,7 +50413,7 @@
         </w:rPr>
         <w:t xml:space="preserve">qsub -j y -o cgenie_log -V -S /bin/bash runmuffin.sh cgenie.eb_go_gs_ac_bg_sg_rg.worjh2.BASES DOM/05_OMEN_GENIE_PreInd_Aug2017_solidfields  </w:t>
       </w:r>
-      <w:bookmarkStart w:id="556" w:name="__DdeLink__5223_498694673"/>
+      <w:bookmarkStart w:id="557" w:name="__DdeLink__5223_498694673"/>
       <w:r>
         <w:rPr>
           <w:b w:val="false"/>
@@ -50422,7 +50424,7 @@
         </w:rPr>
         <w:t>1309_02_Archeretal2009_OMEN.inv_k2_0.005_k1_0.0065_ord_1.3_withPO4_Mflux_CLOSED</w:t>
       </w:r>
-      <w:bookmarkEnd w:id="556"/>
+      <w:bookmarkEnd w:id="557"/>
       <w:r>
         <w:rPr>
           <w:b w:val="false"/>
@@ -50539,7 +50541,7 @@
         </w:rPr>
         <w:br/>
       </w:r>
-      <w:bookmarkStart w:id="557" w:name="__DdeLink__4692_284978591"/>
+      <w:bookmarkStart w:id="558" w:name="__DdeLink__4692_284978591"/>
       <w:r>
         <w:rPr>
           <w:b w:val="false"/>
@@ -50550,7 +50552,7 @@
         </w:rPr>
         <w:t xml:space="preserve">qsub -j y -o cgenie_log -V -S /bin/bash runmuffin.sh cgenie.eb_go_gs_ac_bg_sg_rg.worjh2.BASES DOM/05_OMEN_GENIE_PreInd_Aug2017_solidfields  </w:t>
       </w:r>
-      <w:bookmarkStart w:id="558" w:name="__DdeLink__5225_498694673"/>
+      <w:bookmarkStart w:id="559" w:name="__DdeLink__5225_498694673"/>
       <w:r>
         <w:rPr>
           <w:b w:val="false"/>
@@ -50561,8 +50563,8 @@
         </w:rPr>
         <w:t>1309_03_Archeretal2009_OMEN.inv_k2_0.005_k1_0.0065_ord_1.3_withPO4_Mconc_CLOSED</w:t>
       </w:r>
-      <w:bookmarkEnd w:id="557"/>
       <w:bookmarkEnd w:id="558"/>
+      <w:bookmarkEnd w:id="559"/>
       <w:r>
         <w:rPr>
           <w:b w:val="false"/>
@@ -50762,8 +50764,8 @@
         </w:rPr>
         <w:t xml:space="preserve">qsub -j y -o cgenie_log -V -S /bin/bash runmuffin.sh cgenie.eb_go_gs_ac_bg_sg_rg.worjh2.BASES DOM/05_OMEN_GENIE_PreInd_Aug2017_solidfields  </w:t>
       </w:r>
-      <w:bookmarkStart w:id="559" w:name="__DdeLink__5223_4986946731"/>
       <w:bookmarkStart w:id="560" w:name="__DdeLink__4788_1523330337"/>
+      <w:bookmarkStart w:id="561" w:name="__DdeLink__5223_4986946731"/>
       <w:r>
         <w:rPr>
           <w:b w:val="false"/>
@@ -50774,8 +50776,8 @@
         </w:rPr>
         <w:t>1409_01_Archeretal2009_OMEN.inv_k2_0.005_k1_0.0065_ord_1.3_withPO4_Mflux_CLOSED</w:t>
       </w:r>
-      <w:bookmarkEnd w:id="559"/>
       <w:bookmarkEnd w:id="560"/>
+      <w:bookmarkEnd w:id="561"/>
       <w:r>
         <w:rPr>
           <w:b w:val="false"/>
@@ -50882,7 +50884,7 @@
         </w:rPr>
         <w:br/>
       </w:r>
-      <w:bookmarkStart w:id="561" w:name="__DdeLink__4692_2849785911"/>
+      <w:bookmarkStart w:id="562" w:name="__DdeLink__4692_2849785911"/>
       <w:r>
         <w:rPr>
           <w:b w:val="false"/>
@@ -50893,9 +50895,9 @@
         </w:rPr>
         <w:t xml:space="preserve">qsub -j y -o cgenie_log -V -S /bin/bash runmuffin.sh cgenie.eb_go_gs_ac_bg_sg_rg.worjh2.BASES DOM/05_OMEN_GENIE_PreInd_Aug2017_solidfields  </w:t>
       </w:r>
-      <w:bookmarkStart w:id="562" w:name="__DdeLink__5225_4986946731"/>
       <w:bookmarkStart w:id="563" w:name="__DdeLink__4790_1523330337"/>
-      <w:bookmarkEnd w:id="561"/>
+      <w:bookmarkStart w:id="564" w:name="__DdeLink__5225_4986946731"/>
+      <w:bookmarkEnd w:id="562"/>
       <w:r>
         <w:rPr>
           <w:b w:val="false"/>
@@ -50906,8 +50908,8 @@
         </w:rPr>
         <w:t>1409_02_Archeretal2009_OMEN.inv_k2_0.005_k1_0.0065_ord_1.3_withPO4_Mconc_CLOSED</w:t>
       </w:r>
-      <w:bookmarkEnd w:id="562"/>
       <w:bookmarkEnd w:id="563"/>
+      <w:bookmarkEnd w:id="564"/>
       <w:r>
         <w:rPr>
           <w:b w:val="false"/>
@@ -51014,8 +51016,8 @@
         </w:rPr>
         <w:br/>
       </w:r>
-      <w:bookmarkStart w:id="564" w:name="__DdeLink__5263_498694673"/>
-      <w:bookmarkStart w:id="565" w:name="__DdeLink__4692_28497859111"/>
+      <w:bookmarkStart w:id="565" w:name="__DdeLink__5263_498694673"/>
+      <w:bookmarkStart w:id="566" w:name="__DdeLink__4692_28497859111"/>
       <w:r>
         <w:rPr>
           <w:b w:val="false"/>
@@ -51026,32 +51028,32 @@
         </w:rPr>
         <w:t xml:space="preserve">qsub -j y -o cgenie_log -V -S /bin/bash runmuffin.sh cgenie.eb_go_gs_ac_bg_sg_rg.worjh2.BASES DOM/05_OMEN_GENIE_PreInd_Aug2017_solidfields  </w:t>
       </w:r>
-      <w:bookmarkStart w:id="566" w:name="__DdeLink__5225_49869467311"/>
       <w:bookmarkStart w:id="567" w:name="__DdeLink__4792_1523330337"/>
+      <w:bookmarkStart w:id="568" w:name="__DdeLink__5225_49869467311"/>
+      <w:bookmarkEnd w:id="566"/>
+      <w:r>
+        <w:rPr>
+          <w:b w:val="false"/>
+          <w:bCs w:val="false"/>
+          <w:color w:val="00000A"/>
+          <w:sz w:val="24"/>
+          <w:szCs w:val="24"/>
+        </w:rPr>
+        <w:t>1409_03_Archeretal2009_OMEN.inv_k2_0.005_k1_0.0065_ord_1.3_withPO4_Mconc_CLOSED_withFeS2weather</w:t>
+      </w:r>
+      <w:bookmarkEnd w:id="567"/>
+      <w:bookmarkEnd w:id="568"/>
+      <w:r>
+        <w:rPr>
+          <w:b w:val="false"/>
+          <w:bCs w:val="false"/>
+          <w:color w:val="00000A"/>
+          <w:sz w:val="24"/>
+          <w:szCs w:val="24"/>
+        </w:rPr>
+        <w:t xml:space="preserve">  10000</w:t>
+      </w:r>
       <w:bookmarkEnd w:id="565"/>
-      <w:r>
-        <w:rPr>
-          <w:b w:val="false"/>
-          <w:bCs w:val="false"/>
-          <w:color w:val="00000A"/>
-          <w:sz w:val="24"/>
-          <w:szCs w:val="24"/>
-        </w:rPr>
-        <w:t>1409_03_Archeretal2009_OMEN.inv_k2_0.005_k1_0.0065_ord_1.3_withPO4_Mconc_CLOSED_withFeS2weather</w:t>
-      </w:r>
-      <w:bookmarkEnd w:id="566"/>
-      <w:bookmarkEnd w:id="567"/>
-      <w:r>
-        <w:rPr>
-          <w:b w:val="false"/>
-          <w:bCs w:val="false"/>
-          <w:color w:val="00000A"/>
-          <w:sz w:val="24"/>
-          <w:szCs w:val="24"/>
-        </w:rPr>
-        <w:t xml:space="preserve">  10000</w:t>
-      </w:r>
-      <w:bookmarkEnd w:id="564"/>
       <w:r>
         <w:rPr>
           <w:b w:val="false"/>
@@ -51289,7 +51291,7 @@
         </w:rPr>
         <w:t xml:space="preserve">qsub -j y -o cgenie_log -V -S /bin/bash runmuffin.sh cgenie.eb_go_gs_ac_bg_sg_rg.worjh2.BASES DOM/05_OMEN_GENIE_PreInd_Aug2017_solidfields </w:t>
       </w:r>
-      <w:bookmarkStart w:id="568" w:name="__DdeLink__6059_8199501"/>
+      <w:bookmarkStart w:id="569" w:name="__DdeLink__6059_8199501"/>
       <w:r>
         <w:rPr>
           <w:b w:val="false"/>
@@ -51300,7 +51302,7 @@
         </w:rPr>
         <w:t>1809_01_Archeretal2009_OMEN.inv_k2_0.005_k1_0.0065_ord_1.3_diagPO4</w:t>
       </w:r>
-      <w:bookmarkEnd w:id="568"/>
+      <w:bookmarkEnd w:id="569"/>
       <w:r>
         <w:rPr>
           <w:b w:val="false"/>
@@ -51387,8 +51389,8 @@
         <w:br/>
         <w:t xml:space="preserve">qsub -j y -o cgenie_log -V -S /bin/bash runmuffin.sh cgenie.eb_go_gs_ac_bg_sg_rg.worjh2.BASES DOM/05_OMEN_GENIE_PreInd_Aug2017_solidfields </w:t>
       </w:r>
-      <w:bookmarkStart w:id="569" w:name="__DdeLink__6066_8199501"/>
       <w:bookmarkStart w:id="570" w:name="__DdeLink__6061_8199501"/>
+      <w:bookmarkStart w:id="571" w:name="__DdeLink__6066_8199501"/>
       <w:r>
         <w:rPr>
           <w:b w:val="false"/>
@@ -51399,8 +51401,8 @@
         </w:rPr>
         <w:t>1809_02_Archeretal2009_OMEN.inv_k2_0.005_k1_0.0065_ord_1.3_diagPO4_1kyrs</w:t>
       </w:r>
-      <w:bookmarkEnd w:id="569"/>
       <w:bookmarkEnd w:id="570"/>
+      <w:bookmarkEnd w:id="571"/>
       <w:r>
         <w:rPr>
           <w:b w:val="false"/>
@@ -51494,7 +51496,7 @@
         </w:rPr>
         <w:t xml:space="preserve">qsub -j y -o cgenie_log -V -S /bin/bash runmuffin.sh cgenie.eb_go_gs_ac_bg_sg_rg.worjh2.BASES DOM/05_OMEN_GENIE_PreInd_Aug2017_solidfields </w:t>
       </w:r>
-      <w:bookmarkStart w:id="571" w:name="__DdeLink__6057_8199501"/>
+      <w:bookmarkStart w:id="572" w:name="__DdeLink__6057_8199501"/>
       <w:r>
         <w:rPr>
           <w:b w:val="false"/>
@@ -51505,7 +51507,7 @@
         </w:rPr>
         <w:t>1809_03_Archeretal2009_OMEN.inv_k2_0.005_k1_0.0065_ord_1.3_diagPO4_NoPO4</w:t>
       </w:r>
-      <w:bookmarkEnd w:id="571"/>
+      <w:bookmarkEnd w:id="572"/>
       <w:r>
         <w:rPr>
           <w:b w:val="false"/>
@@ -51592,7 +51594,7 @@
         <w:br/>
         <w:t xml:space="preserve">qsub -j y -o cgenie_log -V -S /bin/bash runmuffin.sh cgenie.eb_go_gs_ac_bg_sg_rg.worjh2.BASES DOM/05_OMEN_GENIE_PreInd_Aug2017_solidfields </w:t>
       </w:r>
-      <w:bookmarkStart w:id="572" w:name="__DdeLink__6064_8199501"/>
+      <w:bookmarkStart w:id="573" w:name="__DdeLink__6064_8199501"/>
       <w:r>
         <w:rPr>
           <w:b w:val="false"/>
@@ -51603,7 +51605,7 @@
         </w:rPr>
         <w:t>1809_04_Archeretal2009_OMEN.inv_k2_0.005_k1_0.0065_ord_1.3_diagPO4_1kyrs_NoPO4</w:t>
       </w:r>
-      <w:bookmarkEnd w:id="572"/>
+      <w:bookmarkEnd w:id="573"/>
       <w:r>
         <w:rPr>
           <w:b w:val="false"/>
@@ -51830,9 +51832,9 @@
         <w:br/>
         <w:t xml:space="preserve">qsub -j y -o cgenie_log -V -S /bin/bash runmuffin.sh cgenie.eb_go_gs_ac_bg_sg_rg.worjh2.BASES DOM/05_OMEN_GENIE_PreInd_Aug2017_solidfields </w:t>
       </w:r>
-      <w:bookmarkStart w:id="573" w:name="__DdeLink__6096_8199501"/>
-      <w:bookmarkStart w:id="574" w:name="__DdeLink__6066_81995011"/>
+      <w:bookmarkStart w:id="574" w:name="__DdeLink__6096_8199501"/>
       <w:bookmarkStart w:id="575" w:name="__DdeLink__6061_81995011"/>
+      <w:bookmarkStart w:id="576" w:name="__DdeLink__6066_81995011"/>
       <w:r>
         <w:rPr>
           <w:b w:val="false"/>
@@ -51843,19 +51845,19 @@
         </w:rPr>
         <w:t>1809_05_Archeretal2009_OMEN.inv_k2_0.005_k1_0.0065_ord_1.3_diagPO4_</w:t>
       </w:r>
+      <w:bookmarkEnd w:id="575"/>
+      <w:bookmarkEnd w:id="576"/>
+      <w:r>
+        <w:rPr>
+          <w:b w:val="false"/>
+          <w:bCs w:val="false"/>
+          <w:color w:val="00000A"/>
+          <w:sz w:val="24"/>
+          <w:szCs w:val="24"/>
+        </w:rPr>
+        <w:t>addPO4weathering</w:t>
+      </w:r>
       <w:bookmarkEnd w:id="574"/>
-      <w:bookmarkEnd w:id="575"/>
-      <w:r>
-        <w:rPr>
-          <w:b w:val="false"/>
-          <w:bCs w:val="false"/>
-          <w:color w:val="00000A"/>
-          <w:sz w:val="24"/>
-          <w:szCs w:val="24"/>
-        </w:rPr>
-        <w:t>addPO4weathering</w:t>
-      </w:r>
-      <w:bookmarkEnd w:id="573"/>
       <w:r>
         <w:rPr>
           <w:b w:val="false"/>
@@ -52053,8 +52055,8 @@
         <w:br/>
         <w:t xml:space="preserve">qsub -j y -o cgenie_log -V -S /bin/bash runmuffin.sh cgenie.eb_go_gs_ac_bg_sg_rg.worjh2.BASES DOM/05_OMEN_GENIE_PreInd_Aug2017_solidfields </w:t>
       </w:r>
-      <w:bookmarkStart w:id="576" w:name="__DdeLink__18166_1157527038"/>
       <w:bookmarkStart w:id="577" w:name="__DdeLink__6096_81995011"/>
+      <w:bookmarkStart w:id="578" w:name="__DdeLink__18166_1157527038"/>
       <w:r>
         <w:rPr>
           <w:b w:val="false"/>
@@ -52065,8 +52067,8 @@
         </w:rPr>
         <w:t>1909_01_Archeretal2009_OMEN.inv_k2_0.005_k1_0.0065_ord_1.3_diagPO4_addPO4weatheringextra</w:t>
       </w:r>
-      <w:bookmarkEnd w:id="576"/>
       <w:bookmarkEnd w:id="577"/>
+      <w:bookmarkEnd w:id="578"/>
       <w:r>
         <w:rPr>
           <w:b w:val="false"/>
@@ -52167,7 +52169,7 @@
         <w:t>6416</w:t>
         <w:br/>
       </w:r>
-      <w:bookmarkStart w:id="578" w:name="__DdeLink__5020_1157527038"/>
+      <w:bookmarkStart w:id="579" w:name="__DdeLink__5020_1157527038"/>
       <w:r>
         <w:rPr>
           <w:b w:val="false"/>
@@ -52178,8 +52180,8 @@
         </w:rPr>
         <w:t xml:space="preserve">qsub -j y -o cgenie_log -V -S /bin/bash runmuffin.sh cgenie.eb_go_gs_ac_bg_sg_rg.worjh2.BASES DOM/05_OMEN_GENIE_PreInd_Aug2017_solidfields </w:t>
       </w:r>
-      <w:bookmarkStart w:id="579" w:name="__DdeLink__4358_1689347512"/>
-      <w:bookmarkStart w:id="580" w:name="__DdeLink__6096_819950111"/>
+      <w:bookmarkStart w:id="580" w:name="__DdeLink__4358_1689347512"/>
+      <w:bookmarkStart w:id="581" w:name="__DdeLink__6096_819950111"/>
       <w:r>
         <w:rPr>
           <w:b w:val="false"/>
@@ -52190,6 +52192,17 @@
         </w:rPr>
         <w:t>1909_02_Archeretal2009_OMEN.inv_k2_0.005_k1_0.0065_ord_1.3_diagPO4_addPO4weatheringextra</w:t>
       </w:r>
+      <w:bookmarkEnd w:id="581"/>
+      <w:r>
+        <w:rPr>
+          <w:b w:val="false"/>
+          <w:bCs w:val="false"/>
+          <w:color w:val="00000A"/>
+          <w:sz w:val="24"/>
+          <w:szCs w:val="24"/>
+        </w:rPr>
+        <w:t>_10kyrs</w:t>
+      </w:r>
       <w:bookmarkEnd w:id="580"/>
       <w:r>
         <w:rPr>
@@ -52199,20 +52212,9 @@
           <w:sz w:val="24"/>
           <w:szCs w:val="24"/>
         </w:rPr>
-        <w:t>_10kyrs</w:t>
+        <w:t xml:space="preserve">  10000</w:t>
       </w:r>
       <w:bookmarkEnd w:id="579"/>
-      <w:r>
-        <w:rPr>
-          <w:b w:val="false"/>
-          <w:bCs w:val="false"/>
-          <w:color w:val="00000A"/>
-          <w:sz w:val="24"/>
-          <w:szCs w:val="24"/>
-        </w:rPr>
-        <w:t xml:space="preserve">  10000</w:t>
-      </w:r>
-      <w:bookmarkEnd w:id="578"/>
       <w:r>
         <w:rPr>
           <w:b w:val="false"/>
@@ -52355,8 +52357,8 @@
         <w:t>6507</w:t>
         <w:br/>
       </w:r>
-      <w:bookmarkStart w:id="581" w:name="__DdeLink__5020_11575270381"/>
       <w:bookmarkStart w:id="582" w:name="__DdeLink__4373_1689347512"/>
+      <w:bookmarkStart w:id="583" w:name="__DdeLink__5020_11575270381"/>
       <w:r>
         <w:rPr>
           <w:b w:val="false"/>
@@ -52367,7 +52369,7 @@
         </w:rPr>
         <w:t xml:space="preserve">qsub -j y -o cgenie_log -V -S /bin/bash runmuffin.sh cgenie.eb_go_gs_ac_bg_sg_rg.worjh2.BASES DOM/05_OMEN_GENIE_PreInd_Aug2017_solidfields </w:t>
       </w:r>
-      <w:bookmarkStart w:id="583" w:name="__DdeLink__7080_769812832"/>
+      <w:bookmarkStart w:id="584" w:name="__DdeLink__7080_769812832"/>
       <w:r>
         <w:rPr>
           <w:b w:val="false"/>
@@ -52378,6 +52380,18 @@
         </w:rPr>
         <w:t>2209_01_Archeretal2009_OMEN.inv_k2_0.005_k1_0.0065_ord_1.3_diagPO4_addPO4weatheringextra_3.6186_20kyrs</w:t>
       </w:r>
+      <w:bookmarkEnd w:id="584"/>
+      <w:r>
+        <w:rPr>
+          <w:b w:val="false"/>
+          <w:bCs w:val="false"/>
+          <w:color w:val="00000A"/>
+          <w:sz w:val="24"/>
+          <w:szCs w:val="24"/>
+        </w:rPr>
+        <w:t xml:space="preserve">  20000</w:t>
+      </w:r>
+      <w:bookmarkEnd w:id="582"/>
       <w:bookmarkEnd w:id="583"/>
       <w:r>
         <w:rPr>
@@ -52387,18 +52401,6 @@
           <w:sz w:val="24"/>
           <w:szCs w:val="24"/>
         </w:rPr>
-        <w:t xml:space="preserve">  20000</w:t>
-      </w:r>
-      <w:bookmarkEnd w:id="581"/>
-      <w:bookmarkEnd w:id="582"/>
-      <w:r>
-        <w:rPr>
-          <w:b w:val="false"/>
-          <w:bCs w:val="false"/>
-          <w:color w:val="00000A"/>
-          <w:sz w:val="24"/>
-          <w:szCs w:val="24"/>
-        </w:rPr>
         <w:t xml:space="preserve"> 2908_14_Archeretal2009_OMEN.inv_k2_0.005_k1_0.0065_ord_1.3</w:t>
       </w:r>
     </w:p>
@@ -52406,150 +52408,6 @@
       <w:pPr>
         <w:pStyle w:val="Normal"/>
         <w:jc w:val="left"/>
-        <w:rPr/>
-      </w:pPr>
-      <w:r>
-        <w:rPr/>
-      </w:r>
-    </w:p>
-    <w:p>
-      <w:pPr>
-        <w:pStyle w:val="Normal"/>
-        <w:pageBreakBefore/>
-        <w:jc w:val="center"/>
-        <w:rPr>
-          <w:b/>
-          <w:bCs/>
-          <w:color w:val="00000A"/>
-          <w:sz w:val="24"/>
-          <w:szCs w:val="24"/>
-        </w:rPr>
-      </w:pPr>
-      <w:r>
-        <w:rPr>
-          <w:b/>
-          <w:bCs/>
-          <w:color w:val="00000A"/>
-          <w:sz w:val="32"/>
-          <w:szCs w:val="32"/>
-        </w:rPr>
-        <w:t>30</w:t>
-      </w:r>
-      <w:r>
-        <w:rPr>
-          <w:b/>
-          <w:bCs/>
-          <w:color w:val="00000A"/>
-          <w:sz w:val="32"/>
-          <w:szCs w:val="32"/>
-        </w:rPr>
-        <w:t>.0</w:t>
-      </w:r>
-      <w:r>
-        <w:rPr>
-          <w:b/>
-          <w:bCs/>
-          <w:color w:val="00000A"/>
-          <w:sz w:val="32"/>
-          <w:szCs w:val="32"/>
-        </w:rPr>
-        <w:t>4</w:t>
-      </w:r>
-      <w:r>
-        <w:rPr>
-          <w:b/>
-          <w:bCs/>
-          <w:color w:val="00000A"/>
-          <w:sz w:val="32"/>
-          <w:szCs w:val="32"/>
-        </w:rPr>
-        <w:t>.201</w:t>
-      </w:r>
-      <w:r>
-        <w:rPr>
-          <w:b/>
-          <w:bCs/>
-          <w:color w:val="00000A"/>
-          <w:sz w:val="32"/>
-          <w:szCs w:val="32"/>
-        </w:rPr>
-        <w:t>8</w:t>
-      </w:r>
-      <w:r>
-        <w:rPr>
-          <w:b/>
-          <w:bCs/>
-          <w:color w:val="00000A"/>
-          <w:sz w:val="32"/>
-          <w:szCs w:val="32"/>
-        </w:rPr>
-        <w:t xml:space="preserve"> check PO4 dynamics – </w:t>
-      </w:r>
-      <w:r>
-        <w:rPr>
-          <w:b/>
-          <w:bCs/>
-          <w:color w:val="00000A"/>
-          <w:sz w:val="32"/>
-          <w:szCs w:val="32"/>
-        </w:rPr>
-        <w:t>now with system closed just for PO4</w:t>
-      </w:r>
-      <w:r>
-        <w:rPr>
-          <w:b/>
-          <w:bCs/>
-          <w:color w:val="00000A"/>
-          <w:sz w:val="32"/>
-          <w:szCs w:val="32"/>
-        </w:rPr>
-        <w:t>:</w:t>
-      </w:r>
-      <w:r>
-        <w:rPr>
-          <w:b/>
-          <w:bCs/>
-          <w:color w:val="00000A"/>
-          <w:sz w:val="24"/>
-          <w:szCs w:val="24"/>
-        </w:rPr>
-        <w:t xml:space="preserve"> </w:t>
-      </w:r>
-      <w:r>
-        <w:rPr>
-          <w:b/>
-          <w:bCs/>
-          <w:color w:val="00000A"/>
-          <w:sz w:val="24"/>
-          <w:szCs w:val="24"/>
-        </w:rPr>
-        <w:t>(see experiments for OAE2 anoxia chapter)</w:t>
-      </w:r>
-      <w:r>
-        <w:rPr>
-          <w:b/>
-          <w:bCs/>
-          <w:color w:val="00000A"/>
-          <w:sz w:val="24"/>
-          <w:szCs w:val="24"/>
-        </w:rPr>
-        <w:t xml:space="preserve"> </w:t>
-      </w:r>
-    </w:p>
-    <w:p>
-      <w:pPr>
-        <w:pStyle w:val="Normal"/>
-        <w:jc w:val="center"/>
-        <w:rPr/>
-      </w:pPr>
-      <w:r>
-        <w:rPr/>
-      </w:r>
-    </w:p>
-    <w:p>
-      <w:pPr>
-        <w:pStyle w:val="Normal"/>
-        <w:jc w:val="center"/>
         <w:rPr/>
       </w:pPr>
       <w:r>
@@ -52592,7 +52450,7 @@
         <w:tab w:val="left" w:pos="709" w:leader="none"/>
       </w:tabs>
       <w:suppressAutoHyphens w:val="true"/>
-      <w:overflowPunct w:val="true"/>
+      <w:overflowPunct w:val="false"/>
       <w:bidi w:val="0"/>
       <w:jc w:val="left"/>
     </w:pPr>

</xml_diff>